<commit_message>
Sort dir up  line to start. Now require BMP to be rotated CCW for noemal display and walking from right to left facing the camera.
</commit_message>
<xml_diff>
--- a/MagicImageWand.docx
+++ b/MagicImageWand.docx
@@ -1,6 +1,6 @@
 
 <file path=word/document.xml><?xml version="1.0" encoding="utf-8"?>
-<w:document xmlns:wpc="http://schemas.microsoft.com/office/word/2010/wordprocessingCanvas" xmlns:cx="http://schemas.microsoft.com/office/drawing/2014/chartex" xmlns:cx1="http://schemas.microsoft.com/office/drawing/2015/9/8/chartex" xmlns:cx2="http://schemas.microsoft.com/office/drawing/2015/10/21/chartex" xmlns:cx3="http://schemas.microsoft.com/office/drawing/2016/5/9/chartex" xmlns:cx4="http://schemas.microsoft.com/office/drawing/2016/5/10/chartex" xmlns:cx5="http://schemas.microsoft.com/office/drawing/2016/5/11/chartex" xmlns:cx6="http://schemas.microsoft.com/office/drawing/2016/5/12/chartex" xmlns:cx7="http://schemas.microsoft.com/office/drawing/2016/5/13/chartex" xmlns:cx8="http://schemas.microsoft.com/office/drawing/2016/5/14/chartex" xmlns:mc="http://schemas.openxmlformats.org/markup-compatibility/2006" xmlns:aink="http://schemas.microsoft.com/office/drawing/2016/ink" xmlns:am3d="http://schemas.microsoft.com/office/drawing/2017/model3d" xmlns:o="urn:schemas-microsoft-com:office:office" xmlns:r="http://schemas.openxmlformats.org/officeDocument/2006/relationships" xmlns:m="http://schemas.openxmlformats.org/officeDocument/2006/math" xmlns:v="urn:schemas-microsoft-com:vml" xmlns:wp14="http://schemas.microsoft.com/office/word/2010/wordprocessingDrawing" xmlns:wp="http://schemas.openxmlformats.org/drawingml/2006/wordprocessingDrawing" xmlns:w10="urn:schemas-microsoft-com:office:word" xmlns:w="http://schemas.openxmlformats.org/wordprocessingml/2006/main" xmlns:w14="http://schemas.microsoft.com/office/word/2010/wordml" xmlns:w15="http://schemas.microsoft.com/office/word/2012/wordml" xmlns:w16cid="http://schemas.microsoft.com/office/word/2016/wordml/cid" xmlns:w16se="http://schemas.microsoft.com/office/word/2015/wordml/symex" xmlns:wpg="http://schemas.microsoft.com/office/word/2010/wordprocessingGroup" xmlns:wpi="http://schemas.microsoft.com/office/word/2010/wordprocessingInk" xmlns:wne="http://schemas.microsoft.com/office/word/2006/wordml" xmlns:wps="http://schemas.microsoft.com/office/word/2010/wordprocessingShape" mc:Ignorable="w14 w15 w16se w16cid wp14">
+<w:document xmlns:wpc="http://schemas.microsoft.com/office/word/2010/wordprocessingCanvas" xmlns:cx="http://schemas.microsoft.com/office/drawing/2014/chartex" xmlns:cx1="http://schemas.microsoft.com/office/drawing/2015/9/8/chartex" xmlns:cx2="http://schemas.microsoft.com/office/drawing/2015/10/21/chartex" xmlns:cx3="http://schemas.microsoft.com/office/drawing/2016/5/9/chartex" xmlns:cx4="http://schemas.microsoft.com/office/drawing/2016/5/10/chartex" xmlns:cx5="http://schemas.microsoft.com/office/drawing/2016/5/11/chartex" xmlns:cx6="http://schemas.microsoft.com/office/drawing/2016/5/12/chartex" xmlns:cx7="http://schemas.microsoft.com/office/drawing/2016/5/13/chartex" xmlns:cx8="http://schemas.microsoft.com/office/drawing/2016/5/14/chartex" xmlns:mc="http://schemas.openxmlformats.org/markup-compatibility/2006" xmlns:aink="http://schemas.microsoft.com/office/drawing/2016/ink" xmlns:am3d="http://schemas.microsoft.com/office/drawing/2017/model3d" xmlns:o="urn:schemas-microsoft-com:office:office" xmlns:r="http://schemas.openxmlformats.org/officeDocument/2006/relationships" xmlns:m="http://schemas.openxmlformats.org/officeDocument/2006/math" xmlns:v="urn:schemas-microsoft-com:vml" xmlns:wp14="http://schemas.microsoft.com/office/word/2010/wordprocessingDrawing" xmlns:wp="http://schemas.openxmlformats.org/drawingml/2006/wordprocessingDrawing" xmlns:w10="urn:schemas-microsoft-com:office:word" xmlns:w="http://schemas.openxmlformats.org/wordprocessingml/2006/main" xmlns:w14="http://schemas.microsoft.com/office/word/2010/wordml" xmlns:w15="http://schemas.microsoft.com/office/word/2012/wordml" xmlns:w16cex="http://schemas.microsoft.com/office/word/2018/wordml/cex" xmlns:w16cid="http://schemas.microsoft.com/office/word/2016/wordml/cid" xmlns:w16="http://schemas.microsoft.com/office/word/2018/wordml" xmlns:w16se="http://schemas.microsoft.com/office/word/2015/wordml/symex" xmlns:wpg="http://schemas.microsoft.com/office/word/2010/wordprocessingGroup" xmlns:wpi="http://schemas.microsoft.com/office/word/2010/wordprocessingInk" xmlns:wne="http://schemas.microsoft.com/office/word/2006/wordml" xmlns:wps="http://schemas.microsoft.com/office/word/2010/wordprocessingShape" mc:Ignorable="w14 w15 w16se w16cid w16 w16cex wp14">
   <w:body>
     <w:p>
       <w:pPr>
@@ -87,15 +87,31 @@
         <w:t>Magic Image Wand</w:t>
       </w:r>
       <w:r>
-        <w:t xml:space="preserve"> start button and walk from left to right (or right to left if </w:t>
-      </w:r>
-      <w:proofErr w:type="spellStart"/>
-      <w:r>
-        <w:t>if</w:t>
-      </w:r>
-      <w:proofErr w:type="spellEnd"/>
-      <w:r>
-        <w:t xml:space="preserve"> you prefer, it is adjustable from the menus). Walk smoothly or erratically and hold the wand in the same position or wave it around. Use your creativity and see what kinds of images you can create.</w:t>
+        <w:t xml:space="preserve"> start button and walk from </w:t>
+      </w:r>
+      <w:r>
+        <w:t>right</w:t>
+      </w:r>
+      <w:r>
+        <w:t xml:space="preserve"> to </w:t>
+      </w:r>
+      <w:r>
+        <w:t xml:space="preserve">left </w:t>
+      </w:r>
+      <w:r>
+        <w:t xml:space="preserve">(or </w:t>
+      </w:r>
+      <w:r>
+        <w:t xml:space="preserve">left </w:t>
+      </w:r>
+      <w:r>
+        <w:t xml:space="preserve">to </w:t>
+      </w:r>
+      <w:r>
+        <w:t>right)</w:t>
+      </w:r>
+      <w:r>
+        <w:t xml:space="preserve"> if you prefer, it is adjustable from the menus). Walk smoothly or erratically and hold the wand in the same position or wave it around. Use your creativity and see what kinds of images you can create.</w:t>
       </w:r>
     </w:p>
     <w:p>
@@ -182,6 +198,9 @@
       <w:r>
         <w:t xml:space="preserve"> display that is used to show the file selections. It is also used to show menus so that the various settings can be changed.</w:t>
       </w:r>
+      <w:r>
+        <w:t xml:space="preserve"> It can even display a preview of the image file.</w:t>
+      </w:r>
     </w:p>
     <w:p>
       <w:pPr>
@@ -286,6 +305,19 @@
     </w:p>
     <w:p>
       <w:pPr>
+        <w:pStyle w:val="Heading2"/>
+      </w:pPr>
+      <w:r>
+        <w:t>Processing BMP Images</w:t>
+      </w:r>
+    </w:p>
+    <w:p>
+      <w:r>
+        <w:t>The images can be either 144 or 288 pixels in height. They must be rotated 90 degrees CCW and saved as 24bit color in Windows byte order. They can be as long as desired in width.</w:t>
+      </w:r>
+    </w:p>
+    <w:p>
+      <w:pPr>
         <w:pStyle w:val="Heading1"/>
       </w:pPr>
       <w:bookmarkStart w:id="6" w:name="_ct5nqc57qju8" w:colFirst="0" w:colLast="0"/>
@@ -331,11 +363,11 @@
     </w:p>
     <w:p>
       <w:r>
-        <w:t xml:space="preserve">All operations can be controlled by the rotary push button on the handle, this makes the image painter usable with one hand. The display shows the options and settings and filenames. The dial can be rotated left or right to choose items. The button is clicked to select the current item. A long press is used to access other options and is done by holding the button down for about a ½ second or longer. This long press time is also adjustable if a longer or shorter time is preferred. The system has two modes of operation. After booting the display shows the currently selected file. Rotating the dial left and right will move through the files on the SD card, or the internal patterns if they have been selected. Clicking the button starts the LED strip display. At this point the user walks around with the wand or waves it around depending on what effect is </w:t>
+        <w:t xml:space="preserve">All operations can be controlled by the rotary push button on the handle, this makes the image painter usable with one hand. The display shows the options and settings and filenames. The dial can be rotated left or right to choose items. The button is clicked to select the current item. A long press is used to access other options and is done by holding the button down for about a </w:t>
       </w:r>
       <w:r>
         <w:lastRenderedPageBreak/>
-        <w:t xml:space="preserve">desired. The display shows the progress of the file and how much time is remaining. Settings are available to control the display speed, repeating the file, or even automatically skipping to the next file. The image can even be played twice, first forward and then backward for a mirror like effect. There is a chain option that will play all of the files from the current selection to the final file in the current folder. The brightness of the LEDs </w:t>
+        <w:t xml:space="preserve">½ second or longer. This long press time is also adjustable if a longer or shorter time is preferred. The system has two modes of operation. After booting the display shows the currently selected file. Rotating the dial left and right will move through the files on the SD card, or the internal patterns if they have been selected. Clicking the button starts the LED strip display. At this point the user walks around with the wand or waves it around depending on what effect is desired. The display shows the progress of the file and how much time is remaining. Settings are available to control the display speed, repeating the file, or even automatically skipping to the next file. The image can even be played twice, first forward and then backward for a mirror like effect. There is a chain option that will play all of the files from the current selection to the final file in the current folder. The brightness of the LEDs </w:t>
       </w:r>
       <w:proofErr w:type="gramStart"/>
       <w:r>
@@ -453,13 +485,35 @@
       <w:r>
         <w:t xml:space="preserve">Reverse. </w:t>
       </w:r>
-      <w:proofErr w:type="gramStart"/>
-      <w:r>
-        <w:t>So</w:t>
-      </w:r>
-      <w:proofErr w:type="gramEnd"/>
-      <w:r>
-        <w:t xml:space="preserve"> the user can walk from left to right or vice versa.</w:t>
+      <w:r>
+        <w:t>This allows</w:t>
+      </w:r>
+      <w:r>
+        <w:t xml:space="preserve"> the user </w:t>
+      </w:r>
+      <w:r>
+        <w:t>to</w:t>
+      </w:r>
+      <w:r>
+        <w:t xml:space="preserve"> walk from </w:t>
+      </w:r>
+      <w:r>
+        <w:t>right</w:t>
+      </w:r>
+      <w:r>
+        <w:t xml:space="preserve"> to </w:t>
+      </w:r>
+      <w:r>
+        <w:t>left</w:t>
+      </w:r>
+      <w:r>
+        <w:t xml:space="preserve"> or </w:t>
+      </w:r>
+      <w:r>
+        <w:t>left to right</w:t>
+      </w:r>
+      <w:r>
+        <w:t>.</w:t>
       </w:r>
     </w:p>
     <w:p>
@@ -591,6 +645,7 @@
         </w:numPr>
       </w:pPr>
       <w:r>
+        <w:lastRenderedPageBreak/>
         <w:t>Chain Delay. A pause in between chain repeats.</w:t>
       </w:r>
     </w:p>
@@ -646,7 +701,6 @@
         </w:numPr>
       </w:pPr>
       <w:r>
-        <w:lastRenderedPageBreak/>
         <w:t>IPC. Manages files that change settings for folders and files. These setting files are loaded when a folder is selected or when a file is run. The settings for a file revert to the original values after running the file. These files are also text and can be edited if desired for special operations. The file version will apply the settings when the named file is displayed. The folder version is loaded when a folder is selected.</w:t>
       </w:r>
     </w:p>
@@ -669,15 +723,7 @@
         </w:numPr>
       </w:pPr>
       <w:r>
-        <w:t xml:space="preserve">Macros. There are ten macro slots (0 to 9) available. Each of these can either load all of the settings or run a recorded sequence of operations. The record command records the images as they are </w:t>
-      </w:r>
-      <w:proofErr w:type="gramStart"/>
-      <w:r>
-        <w:t>played</w:t>
-      </w:r>
-      <w:proofErr w:type="gramEnd"/>
-      <w:r>
-        <w:t xml:space="preserve"> and the same sequence can then be played again using the run command. The save command stores the current settings which can then be restored with the load command.</w:t>
+        <w:t>Macros. There are ten macro slots (0 to 9) available. Each of these can either load all of the settings or run a recorded sequence of operations. The record command records the images as they are played and the same sequence can then be played again using the run command. The save command stores the current settings which can then be restored with the load command.</w:t>
       </w:r>
     </w:p>
     <w:p>
@@ -750,7 +796,11 @@
     <w:p/>
     <w:p>
       <w:r>
-        <w:t>When a file is running after clicking the button the top of the display will show the progress of the file. The current filename is displayed. The line under the file will show the remaining seconds for the file. The rest of the screen will show the various delays, repeats, and chain information when those options are activated.</w:t>
+        <w:t xml:space="preserve">When a file is running after clicking the button the top of the display will show the progress of the file. The current filename is displayed. The line under the file will show the remaining </w:t>
+      </w:r>
+      <w:r>
+        <w:lastRenderedPageBreak/>
+        <w:t>seconds for the file. The rest of the screen will show the various delays, repeats, and chain information when those options are activated.</w:t>
       </w:r>
     </w:p>
     <w:p>
@@ -760,7 +810,6 @@
       <w:bookmarkStart w:id="10" w:name="_it4r5xstzl63" w:colFirst="0" w:colLast="0"/>
       <w:bookmarkEnd w:id="10"/>
       <w:r>
-        <w:lastRenderedPageBreak/>
         <w:t>Button Menu Operations</w:t>
       </w:r>
     </w:p>
@@ -946,6 +995,7 @@
         <w:pStyle w:val="Heading3"/>
       </w:pPr>
       <w:r>
+        <w:lastRenderedPageBreak/>
         <w:t>Timing Type (Column or Image)</w:t>
       </w:r>
     </w:p>
@@ -969,19 +1019,7 @@
         <w:t>sometimes</w:t>
       </w:r>
       <w:r>
-        <w:t xml:space="preserve"> more convenient to set the total time that the image file is displayed. This mode will automatically </w:t>
-      </w:r>
-      <w:r>
-        <w:lastRenderedPageBreak/>
-        <w:t xml:space="preserve">calculate the frame hold time such that the image will display for the chosen time. It is possible to request a time that is too fast for the image painter. If the calculated frame hold is less than about 4 mS the software cannot read the SD card fast enough to keep up. The image painter will try to do the best it </w:t>
-      </w:r>
-      <w:proofErr w:type="gramStart"/>
-      <w:r>
-        <w:t>can</w:t>
-      </w:r>
-      <w:proofErr w:type="gramEnd"/>
-      <w:r>
-        <w:t xml:space="preserve"> and the actual time will be displayed on the screen as the image plays.</w:t>
+        <w:t xml:space="preserve"> more convenient to set the total time that the image file is displayed. This mode will automatically calculate the frame hold time such that the image will display for the chosen time. It is possible to request a time that is too fast for the image painter. If the calculated frame hold is less than about 4 mS the software cannot read the SD card fast enough to keep up. The image painter will try to do the best it can and the actual time will be displayed on the screen as the image plays.</w:t>
       </w:r>
     </w:p>
     <w:p>
@@ -1100,15 +1138,29 @@
     </w:p>
     <w:p>
       <w:r>
-        <w:t xml:space="preserve">The options are “auto” and “manual”. In auto mode the frame hold time is used. In manual each line is displayed until the button is pressed, the dial is rotated, or the wheel pulse counter closes the contact. If the frame pulse counter is </w:t>
+        <w:t>The options are “auto” and “manual”. In auto mode the frame hold time is used. In manual each line is displayed until the button is pressed, the dial is rotated, or the wheel pulse counter closes the contact. If the frame pulse counter is zero then the dial is used to advance frames. Rotating to the right or clicking will display the next frame from the file. Rotating to the left will display the previous frame. This enables some creative uses of image by rotating the wheel left and right. Note that the mechanical wheel pulse counter has not been designed yet.</w:t>
+      </w:r>
+    </w:p>
+    <w:p>
+      <w:pPr>
+        <w:pStyle w:val="Heading3"/>
+      </w:pPr>
+      <w:r>
+        <w:lastRenderedPageBreak/>
+        <w:t>Frame Pulse Counter</w:t>
+      </w:r>
+    </w:p>
+    <w:p>
+      <w:r>
+        <w:t xml:space="preserve">This value is the number of wheel pulses that will advance to the next frame when manual frame advance is set. Note that </w:t>
       </w:r>
       <w:proofErr w:type="gramStart"/>
       <w:r>
-        <w:t>zero</w:t>
+        <w:t>this disables</w:t>
       </w:r>
       <w:proofErr w:type="gramEnd"/>
       <w:r>
-        <w:t xml:space="preserve"> then the dial is used to advance frames. Rotating to the right or clicking will display the next frame from the file. Rotating to the left will display the previous frame. This enables some creative uses of image by rotating the wheel left and right. Note that the mechanical wheel pulse counter has not been designed yet.</w:t>
+        <w:t xml:space="preserve"> using the rotary dial to advance frames.</w:t>
       </w:r>
     </w:p>
     <w:p>
@@ -1116,28 +1168,6 @@
         <w:pStyle w:val="Heading3"/>
       </w:pPr>
       <w:r>
-        <w:t>Frame Pulse Counter</w:t>
-      </w:r>
-    </w:p>
-    <w:p>
-      <w:r>
-        <w:t xml:space="preserve">This value is the number of wheel pulses that will advance to the next frame when manual frame advance is set. Note that </w:t>
-      </w:r>
-      <w:proofErr w:type="gramStart"/>
-      <w:r>
-        <w:t>this disables</w:t>
-      </w:r>
-      <w:proofErr w:type="gramEnd"/>
-      <w:r>
-        <w:t xml:space="preserve"> using the rotary dial to advance frames.</w:t>
-      </w:r>
-    </w:p>
-    <w:p>
-      <w:pPr>
-        <w:pStyle w:val="Heading3"/>
-      </w:pPr>
-      <w:r>
-        <w:lastRenderedPageBreak/>
         <w:t>Start Delay</w:t>
       </w:r>
     </w:p>
@@ -1262,6 +1292,7 @@
         <w:pStyle w:val="Heading3"/>
       </w:pPr>
       <w:r>
+        <w:lastRenderedPageBreak/>
         <w:t>Repeat Delay</w:t>
       </w:r>
     </w:p>
@@ -1275,7 +1306,6 @@
         <w:pStyle w:val="Heading3"/>
       </w:pPr>
       <w:r>
-        <w:lastRenderedPageBreak/>
         <w:t>Chain Files</w:t>
       </w:r>
     </w:p>
@@ -1296,15 +1326,7 @@
     </w:p>
     <w:p>
       <w:r>
-        <w:t xml:space="preserve">The entire chain will be repeated </w:t>
-      </w:r>
-      <w:proofErr w:type="gramStart"/>
-      <w:r>
-        <w:t>this many times</w:t>
-      </w:r>
-      <w:proofErr w:type="gramEnd"/>
-      <w:r>
-        <w:t>.</w:t>
+        <w:t>The entire chain will be repeated this many times.</w:t>
       </w:r>
     </w:p>
     <w:p>
@@ -1407,6 +1429,7 @@
       <w:bookmarkStart w:id="20" w:name="_jp5fq3szebg3" w:colFirst="0" w:colLast="0"/>
       <w:bookmarkEnd w:id="20"/>
       <w:r>
+        <w:lastRenderedPageBreak/>
         <w:t>Show White Balance</w:t>
       </w:r>
     </w:p>
@@ -1422,7 +1445,6 @@
       <w:bookmarkStart w:id="21" w:name="_vnvgoti0ld6z" w:colFirst="0" w:colLast="0"/>
       <w:bookmarkEnd w:id="21"/>
       <w:r>
-        <w:lastRenderedPageBreak/>
         <w:t>IPC File Operations</w:t>
       </w:r>
     </w:p>
@@ -1623,6 +1645,7 @@
       <w:bookmarkStart w:id="25" w:name="_wrnix7fw62gc" w:colFirst="0" w:colLast="0"/>
       <w:bookmarkEnd w:id="25"/>
       <w:r>
+        <w:lastRenderedPageBreak/>
         <w:t>Macros</w:t>
       </w:r>
     </w:p>
@@ -1636,7 +1659,6 @@
         <w:pStyle w:val="Heading3"/>
       </w:pPr>
       <w:r>
-        <w:lastRenderedPageBreak/>
         <w:t xml:space="preserve">Macro </w:t>
       </w:r>
       <w:proofErr w:type="gramStart"/>
@@ -1757,6 +1779,7 @@
       <w:bookmarkStart w:id="29" w:name="_yvl8qphqeqwi" w:colFirst="0" w:colLast="0"/>
       <w:bookmarkEnd w:id="29"/>
       <w:r>
+        <w:lastRenderedPageBreak/>
         <w:t>Saved Settings</w:t>
       </w:r>
     </w:p>
@@ -1776,21 +1799,12 @@
         <w:pStyle w:val="Heading3"/>
       </w:pPr>
       <w:r>
-        <w:lastRenderedPageBreak/>
         <w:t>Autoload Saved</w:t>
       </w:r>
     </w:p>
     <w:p>
       <w:r>
-        <w:t xml:space="preserve">This flag causes the EEPROM values to be loaded at boot time. If </w:t>
-      </w:r>
-      <w:proofErr w:type="gramStart"/>
-      <w:r>
-        <w:t>off</w:t>
-      </w:r>
-      <w:proofErr w:type="gramEnd"/>
-      <w:r>
-        <w:t xml:space="preserve"> then the factory settings will be loaded instead. If factory settings are desired the button should be pressed during booting. This will ignore the setting of this flag.</w:t>
+        <w:t>This flag causes the EEPROM values to be loaded at boot time. If off then the factory settings will be loaded instead. If factory settings are desired the button should be pressed during booting. This will ignore the setting of this flag.</w:t>
       </w:r>
     </w:p>
     <w:p/>
@@ -1884,15 +1898,7 @@
     </w:p>
     <w:p>
       <w:r>
-        <w:t xml:space="preserve">When this is off scrolling of both files and menu items is pinned at the top and bottom of the list. If wrap is </w:t>
-      </w:r>
-      <w:proofErr w:type="gramStart"/>
-      <w:r>
-        <w:t>on</w:t>
-      </w:r>
-      <w:proofErr w:type="gramEnd"/>
-      <w:r>
-        <w:t xml:space="preserve"> then rotation the dial to the right when at the last entry will go to the first entry and rotation left from the first entry to move to the last entry.</w:t>
+        <w:t>When this is off scrolling of both files and menu items is pinned at the top and bottom of the list. If wrap is on then rotation the dial to the right when at the last entry will go to the first entry and rotation left from the first entry to move to the last entry.</w:t>
       </w:r>
     </w:p>
     <w:p>
@@ -1900,6 +1906,7 @@
         <w:pStyle w:val="Heading3"/>
       </w:pPr>
       <w:r>
+        <w:lastRenderedPageBreak/>
         <w:t>Show More Files</w:t>
       </w:r>
     </w:p>
@@ -1915,7 +1922,6 @@
       <w:bookmarkStart w:id="32" w:name="_kha2jogr333m" w:colFirst="0" w:colLast="0"/>
       <w:bookmarkEnd w:id="32"/>
       <w:r>
-        <w:lastRenderedPageBreak/>
         <w:t>Show Folder</w:t>
       </w:r>
     </w:p>
@@ -2048,6 +2054,7 @@
     <w:p/>
     <w:p>
       <w:r>
+        <w:lastRenderedPageBreak/>
         <w:t>The default allows setting the brightness, hue and saturation, but it can also be changed to use RGB values. The default increment unit is 10 for each click of the dial but that can also be adjust for finer resolution.</w:t>
       </w:r>
     </w:p>
@@ -2064,7 +2071,6 @@
       <w:bookmarkStart w:id="35" w:name="_8ltp8se7kots" w:colFirst="0" w:colLast="0"/>
       <w:bookmarkEnd w:id="35"/>
       <w:r>
-        <w:lastRenderedPageBreak/>
         <w:t>Reboot</w:t>
       </w:r>
     </w:p>
@@ -2139,11 +2145,9 @@
       </w:pPr>
       <w:bookmarkStart w:id="40" w:name="_euh37tki3dzq" w:colFirst="0" w:colLast="0"/>
       <w:bookmarkEnd w:id="40"/>
-      <w:proofErr w:type="gramStart"/>
       <w:r>
         <w:t>Checker Board</w:t>
       </w:r>
-      <w:proofErr w:type="gramEnd"/>
     </w:p>
     <w:p>
       <w:r>
@@ -2173,6 +2177,7 @@
       <w:bookmarkEnd w:id="42"/>
       <w:proofErr w:type="spellStart"/>
       <w:r>
+        <w:lastRenderedPageBreak/>
         <w:t>Cylon</w:t>
       </w:r>
       <w:proofErr w:type="spellEnd"/>
@@ -2223,7 +2228,6 @@
       <w:bookmarkStart w:id="44" w:name="_gkv61z1zg4mn" w:colFirst="0" w:colLast="0"/>
       <w:bookmarkEnd w:id="44"/>
       <w:r>
-        <w:lastRenderedPageBreak/>
         <w:t>Meteor</w:t>
       </w:r>
     </w:p>
@@ -2317,7 +2321,11 @@
     </w:p>
     <w:p>
       <w:r>
-        <w:t xml:space="preserve">This is probably one of the more useful patterns. It allows the LED strip to be used as a light source. The color can be controlled with the dial as well as the saturation and brightness. A setting allows the RGB values to be entered if that is desired. The brightness value is limited by the LED strip brightness setting from the main LED settings menu. </w:t>
+        <w:t xml:space="preserve">This is probably one of the more useful patterns. It allows the LED strip to be used as a light source. The color can be controlled with the dial as well as the saturation and brightness. A setting allows the RGB values to be entered if that is desired. The brightness value is limited by </w:t>
+      </w:r>
+      <w:r>
+        <w:lastRenderedPageBreak/>
+        <w:t xml:space="preserve">the LED strip brightness setting from the main LED settings menu. </w:t>
       </w:r>
       <w:proofErr w:type="gramStart"/>
       <w:r>
@@ -2350,7 +2358,6 @@
       <w:bookmarkStart w:id="51" w:name="_uqqb84ryzgbi" w:colFirst="0" w:colLast="0"/>
       <w:bookmarkEnd w:id="51"/>
       <w:r>
-        <w:lastRenderedPageBreak/>
         <w:t>Two Dots</w:t>
       </w:r>
     </w:p>
@@ -2430,7 +2437,11 @@
         <w:t xml:space="preserve"> Looking at the schematic will help understanding what is connected to what.</w:t>
       </w:r>
       <w:r>
-        <w:t xml:space="preserve"> The 3D printed parts can be purchased from me if you can’t find anybody else to make them from the STL files. I print currently using PLA, so please don’t leave them in the sun, they will melt and deform if it gets too hot!</w:t>
+        <w:t xml:space="preserve"> The 3D printed parts can be purchased from me if you can’t find </w:t>
+      </w:r>
+      <w:r>
+        <w:lastRenderedPageBreak/>
+        <w:t>anybody else to make them from the STL files. I print currently using PLA, so please don’t leave them in the sun, they will melt and deform if it gets too hot!</w:t>
       </w:r>
     </w:p>
     <w:p/>
@@ -2451,11 +2462,7 @@
         <w:t>All of the electronic components and the aluminum channel are available from Amazon. They are likely also available from other vendors.</w:t>
       </w:r>
       <w:r>
-        <w:t xml:space="preserve"> I bought the aluminum shiny ones because I didn’t </w:t>
-      </w:r>
-      <w:r>
-        <w:lastRenderedPageBreak/>
-        <w:t>find the black anodized ones until later. Some people worry that the shiny aluminum will show in the final image. In practice I haven’t seen this, but I do plan to start using the black one after I finish using all the shiny ones I have in a box!</w:t>
+        <w:t xml:space="preserve"> I bought the aluminum shiny ones because I didn’t find the black anodized ones until later. Some people worry that the shiny aluminum will show in the final image. In practice I haven’t seen this, but I do plan to start using the black one after I finish using all the shiny ones I have in a box!</w:t>
       </w:r>
       <w:r>
         <w:t xml:space="preserve"> I got the WS2812</w:t>
@@ -2517,15 +2524,7 @@
     <w:p/>
     <w:p>
       <w:r>
-        <w:t xml:space="preserve">This list will soon be </w:t>
-      </w:r>
-      <w:proofErr w:type="gramStart"/>
-      <w:r>
-        <w:t>update</w:t>
-      </w:r>
-      <w:proofErr w:type="gramEnd"/>
-      <w:r>
-        <w:t xml:space="preserve"> to reflect the use of the TTGO chip </w:t>
+        <w:t xml:space="preserve">This list will soon be update to reflect the use of the TTGO chip </w:t>
       </w:r>
       <w:r>
         <w:t>which has a nice color display.</w:t>
@@ -2664,6 +2663,7 @@
         </w:numPr>
       </w:pPr>
       <w:r>
+        <w:lastRenderedPageBreak/>
         <w:t xml:space="preserve">Logic level shifter. </w:t>
       </w:r>
       <w:hyperlink r:id="rId15">
@@ -2979,16 +2979,15 @@
       <w:r>
         <w:t xml:space="preserve"> library</w:t>
       </w:r>
-      <w:bookmarkStart w:id="58" w:name="_GoBack"/>
+    </w:p>
+    <w:p>
+      <w:pPr>
+        <w:pStyle w:val="Heading3"/>
+      </w:pPr>
+      <w:bookmarkStart w:id="58" w:name="_5xys9sqi4mxb" w:colFirst="0" w:colLast="0"/>
       <w:bookmarkEnd w:id="58"/>
-    </w:p>
-    <w:p>
-      <w:pPr>
-        <w:pStyle w:val="Heading3"/>
-      </w:pPr>
-      <w:bookmarkStart w:id="59" w:name="_5xys9sqi4mxb" w:colFirst="0" w:colLast="0"/>
-      <w:bookmarkEnd w:id="59"/>
-      <w:r>
+      <w:r>
+        <w:lastRenderedPageBreak/>
         <w:t>Wiring Harnesses</w:t>
       </w:r>
     </w:p>
@@ -3043,7 +3042,7 @@
 </file>
 
 <file path=word/numbering.xml><?xml version="1.0" encoding="utf-8"?>
-<w:numbering xmlns:wpc="http://schemas.microsoft.com/office/word/2010/wordprocessingCanvas" xmlns:cx="http://schemas.microsoft.com/office/drawing/2014/chartex" xmlns:cx1="http://schemas.microsoft.com/office/drawing/2015/9/8/chartex" xmlns:cx2="http://schemas.microsoft.com/office/drawing/2015/10/21/chartex" xmlns:cx3="http://schemas.microsoft.com/office/drawing/2016/5/9/chartex" xmlns:cx4="http://schemas.microsoft.com/office/drawing/2016/5/10/chartex" xmlns:cx5="http://schemas.microsoft.com/office/drawing/2016/5/11/chartex" xmlns:cx6="http://schemas.microsoft.com/office/drawing/2016/5/12/chartex" xmlns:cx7="http://schemas.microsoft.com/office/drawing/2016/5/13/chartex" xmlns:cx8="http://schemas.microsoft.com/office/drawing/2016/5/14/chartex" xmlns:mc="http://schemas.openxmlformats.org/markup-compatibility/2006" xmlns:aink="http://schemas.microsoft.com/office/drawing/2016/ink" xmlns:am3d="http://schemas.microsoft.com/office/drawing/2017/model3d" xmlns:o="urn:schemas-microsoft-com:office:office" xmlns:r="http://schemas.openxmlformats.org/officeDocument/2006/relationships" xmlns:m="http://schemas.openxmlformats.org/officeDocument/2006/math" xmlns:v="urn:schemas-microsoft-com:vml" xmlns:wp14="http://schemas.microsoft.com/office/word/2010/wordprocessingDrawing" xmlns:wp="http://schemas.openxmlformats.org/drawingml/2006/wordprocessingDrawing" xmlns:w10="urn:schemas-microsoft-com:office:word" xmlns:w="http://schemas.openxmlformats.org/wordprocessingml/2006/main" xmlns:w14="http://schemas.microsoft.com/office/word/2010/wordml" xmlns:w15="http://schemas.microsoft.com/office/word/2012/wordml" xmlns:w16cid="http://schemas.microsoft.com/office/word/2016/wordml/cid" xmlns:w16se="http://schemas.microsoft.com/office/word/2015/wordml/symex" xmlns:wpg="http://schemas.microsoft.com/office/word/2010/wordprocessingGroup" xmlns:wpi="http://schemas.microsoft.com/office/word/2010/wordprocessingInk" xmlns:wne="http://schemas.microsoft.com/office/word/2006/wordml" xmlns:wps="http://schemas.microsoft.com/office/word/2010/wordprocessingShape" mc:Ignorable="w14 w15 w16se w16cid wp14">
+<w:numbering xmlns:wpc="http://schemas.microsoft.com/office/word/2010/wordprocessingCanvas" xmlns:cx="http://schemas.microsoft.com/office/drawing/2014/chartex" xmlns:cx1="http://schemas.microsoft.com/office/drawing/2015/9/8/chartex" xmlns:cx2="http://schemas.microsoft.com/office/drawing/2015/10/21/chartex" xmlns:cx3="http://schemas.microsoft.com/office/drawing/2016/5/9/chartex" xmlns:cx4="http://schemas.microsoft.com/office/drawing/2016/5/10/chartex" xmlns:cx5="http://schemas.microsoft.com/office/drawing/2016/5/11/chartex" xmlns:cx6="http://schemas.microsoft.com/office/drawing/2016/5/12/chartex" xmlns:cx7="http://schemas.microsoft.com/office/drawing/2016/5/13/chartex" xmlns:cx8="http://schemas.microsoft.com/office/drawing/2016/5/14/chartex" xmlns:mc="http://schemas.openxmlformats.org/markup-compatibility/2006" xmlns:aink="http://schemas.microsoft.com/office/drawing/2016/ink" xmlns:am3d="http://schemas.microsoft.com/office/drawing/2017/model3d" xmlns:o="urn:schemas-microsoft-com:office:office" xmlns:r="http://schemas.openxmlformats.org/officeDocument/2006/relationships" xmlns:m="http://schemas.openxmlformats.org/officeDocument/2006/math" xmlns:v="urn:schemas-microsoft-com:vml" xmlns:wp14="http://schemas.microsoft.com/office/word/2010/wordprocessingDrawing" xmlns:wp="http://schemas.openxmlformats.org/drawingml/2006/wordprocessingDrawing" xmlns:w10="urn:schemas-microsoft-com:office:word" xmlns:w="http://schemas.openxmlformats.org/wordprocessingml/2006/main" xmlns:w14="http://schemas.microsoft.com/office/word/2010/wordml" xmlns:w15="http://schemas.microsoft.com/office/word/2012/wordml" xmlns:w16cex="http://schemas.microsoft.com/office/word/2018/wordml/cex" xmlns:w16cid="http://schemas.microsoft.com/office/word/2016/wordml/cid" xmlns:w16="http://schemas.microsoft.com/office/word/2018/wordml" xmlns:w16se="http://schemas.microsoft.com/office/word/2015/wordml/symex" xmlns:wpg="http://schemas.microsoft.com/office/word/2010/wordprocessingGroup" xmlns:wpi="http://schemas.microsoft.com/office/word/2010/wordprocessingInk" xmlns:wne="http://schemas.microsoft.com/office/word/2006/wordml" xmlns:wps="http://schemas.microsoft.com/office/word/2010/wordprocessingShape" mc:Ignorable="w14 w15 w16se w16cid w16 w16cex wp14">
   <w:abstractNum w:abstractNumId="0" w15:restartNumberingAfterBreak="0">
     <w:nsid w:val="086D7EA6"/>
     <w:multiLevelType w:val="multilevel"/>
@@ -3744,7 +3743,7 @@
 </file>
 
 <file path=word/styles.xml><?xml version="1.0" encoding="utf-8"?>
-<w:styles xmlns:mc="http://schemas.openxmlformats.org/markup-compatibility/2006" xmlns:r="http://schemas.openxmlformats.org/officeDocument/2006/relationships" xmlns:w="http://schemas.openxmlformats.org/wordprocessingml/2006/main" xmlns:w14="http://schemas.microsoft.com/office/word/2010/wordml" xmlns:w15="http://schemas.microsoft.com/office/word/2012/wordml" xmlns:w16cid="http://schemas.microsoft.com/office/word/2016/wordml/cid" xmlns:w16se="http://schemas.microsoft.com/office/word/2015/wordml/symex" mc:Ignorable="w14 w15 w16se w16cid">
+<w:styles xmlns:mc="http://schemas.openxmlformats.org/markup-compatibility/2006" xmlns:r="http://schemas.openxmlformats.org/officeDocument/2006/relationships" xmlns:w="http://schemas.openxmlformats.org/wordprocessingml/2006/main" xmlns:w14="http://schemas.microsoft.com/office/word/2010/wordml" xmlns:w15="http://schemas.microsoft.com/office/word/2012/wordml" xmlns:w16cex="http://schemas.microsoft.com/office/word/2018/wordml/cex" xmlns:w16cid="http://schemas.microsoft.com/office/word/2016/wordml/cid" xmlns:w16="http://schemas.microsoft.com/office/word/2018/wordml" xmlns:w16se="http://schemas.microsoft.com/office/word/2015/wordml/symex" mc:Ignorable="w14 w15 w16se w16cid w16 w16cex">
   <w:docDefaults>
     <w:rPrDefault>
       <w:rPr>
@@ -3760,7 +3759,7 @@
       </w:pPr>
     </w:pPrDefault>
   </w:docDefaults>
-  <w:latentStyles w:defLockedState="0" w:defUIPriority="99" w:defSemiHidden="0" w:defUnhideWhenUsed="0" w:defQFormat="0" w:count="377">
+  <w:latentStyles w:defLockedState="0" w:defUIPriority="99" w:defSemiHidden="0" w:defUnhideWhenUsed="0" w:defQFormat="0" w:count="376">
     <w:lsdException w:name="Normal" w:uiPriority="0" w:qFormat="1"/>
     <w:lsdException w:name="heading 1" w:uiPriority="9" w:qFormat="1"/>
     <w:lsdException w:name="heading 2" w:semiHidden="1" w:uiPriority="9" w:unhideWhenUsed="1" w:qFormat="1"/>
@@ -3866,6 +3865,7 @@
     <w:lsdException w:name="HTML Sample" w:semiHidden="1" w:unhideWhenUsed="1"/>
     <w:lsdException w:name="HTML Typewriter" w:semiHidden="1" w:unhideWhenUsed="1"/>
     <w:lsdException w:name="HTML Variable" w:semiHidden="1" w:unhideWhenUsed="1"/>
+    <w:lsdException w:name="Normal Table" w:semiHidden="1" w:unhideWhenUsed="1"/>
     <w:lsdException w:name="annotation subject" w:semiHidden="1" w:unhideWhenUsed="1"/>
     <w:lsdException w:name="No List" w:semiHidden="1" w:unhideWhenUsed="1"/>
     <w:lsdException w:name="Outline List 1" w:semiHidden="1" w:unhideWhenUsed="1"/>
@@ -3912,8 +3912,10 @@
     <w:lsdException w:name="Table Subtle 2" w:semiHidden="1" w:unhideWhenUsed="1"/>
     <w:lsdException w:name="Table Web 1" w:semiHidden="1" w:unhideWhenUsed="1"/>
     <w:lsdException w:name="Table Web 2" w:semiHidden="1" w:unhideWhenUsed="1"/>
+    <w:lsdException w:name="Table Web 3" w:semiHidden="1" w:unhideWhenUsed="1"/>
     <w:lsdException w:name="Balloon Text" w:semiHidden="1" w:unhideWhenUsed="1"/>
     <w:lsdException w:name="Table Grid" w:uiPriority="39"/>
+    <w:lsdException w:name="Table Theme" w:semiHidden="1" w:unhideWhenUsed="1"/>
     <w:lsdException w:name="Placeholder Text" w:semiHidden="1"/>
     <w:lsdException w:name="No Spacing" w:uiPriority="1" w:qFormat="1"/>
     <w:lsdException w:name="Light Shading" w:uiPriority="60"/>
@@ -4134,7 +4136,6 @@
     <w:lsdException w:name="Hashtag" w:semiHidden="1" w:unhideWhenUsed="1"/>
     <w:lsdException w:name="Unresolved Mention" w:semiHidden="1" w:unhideWhenUsed="1"/>
     <w:lsdException w:name="Smart Link" w:semiHidden="1" w:unhideWhenUsed="1"/>
-    <w:lsdException w:name="Smart Link Error" w:semiHidden="1" w:unhideWhenUsed="1"/>
   </w:latentStyles>
   <w:style w:type="paragraph" w:default="1" w:styleId="Normal">
     <w:name w:val="Normal"/>
@@ -9033,8 +9034,8 @@
     <dgm:cxn modelId="{0B4A0C05-0696-4414-ADFF-9769F0AACF3D}" type="presOf" srcId="{43CEAE6B-C0BA-4D83-9C5C-D5CDFCC2938B}" destId="{0C450B56-753D-459D-8D29-C271DA2494E8}" srcOrd="0" destOrd="0" presId="urn:microsoft.com/office/officeart/2005/8/layout/orgChart1"/>
     <dgm:cxn modelId="{585E4D05-B187-4D92-B299-21B665F2A401}" type="presOf" srcId="{EFEA3657-6C55-4904-A2CA-50B045CC658F}" destId="{F221A41D-F741-41D2-A703-F5F8D97FCB5B}" srcOrd="0" destOrd="0" presId="urn:microsoft.com/office/officeart/2005/8/layout/orgChart1"/>
     <dgm:cxn modelId="{C423BA05-411A-4A57-8354-8CB78EEA2717}" type="presOf" srcId="{C3B9BAA7-6909-4DEF-911F-8BFF8FD9B183}" destId="{DDB82C4C-52E3-4588-9F07-D48FAFF4400A}" srcOrd="1" destOrd="0" presId="urn:microsoft.com/office/officeart/2005/8/layout/orgChart1"/>
+    <dgm:cxn modelId="{B57A6B07-FA05-470A-9191-4C9C5413EC69}" type="presOf" srcId="{0EE6AE0D-BEBB-4DA7-9881-2C241D773BDA}" destId="{0ECD3A84-6CDB-4BE3-9C8D-93D3F4EAB1C9}" srcOrd="0" destOrd="0" presId="urn:microsoft.com/office/officeart/2005/8/layout/orgChart1"/>
     <dgm:cxn modelId="{45C25507-3031-4153-8331-1E908E1C8129}" type="presOf" srcId="{CA20E918-B6D1-4EB3-99C2-4C48EE9740CC}" destId="{FF1CAC99-9662-4250-BC28-2FBCAD3D0A0B}" srcOrd="0" destOrd="0" presId="urn:microsoft.com/office/officeart/2005/8/layout/orgChart1"/>
-    <dgm:cxn modelId="{B57A6B07-FA05-470A-9191-4C9C5413EC69}" type="presOf" srcId="{0EE6AE0D-BEBB-4DA7-9881-2C241D773BDA}" destId="{0ECD3A84-6CDB-4BE3-9C8D-93D3F4EAB1C9}" srcOrd="0" destOrd="0" presId="urn:microsoft.com/office/officeart/2005/8/layout/orgChart1"/>
     <dgm:cxn modelId="{093E6F08-959D-49DE-9950-81C3AC19F299}" type="presOf" srcId="{9C46B290-1522-4775-8CC2-28736FB54E67}" destId="{5E201F50-3F59-45EF-BDE3-27506BF5F3B7}" srcOrd="0" destOrd="0" presId="urn:microsoft.com/office/officeart/2005/8/layout/orgChart1"/>
     <dgm:cxn modelId="{6A6CB508-651C-460B-B268-D4F90868F930}" type="presOf" srcId="{77397C4A-B6E5-469A-B7D5-1711900047F5}" destId="{2B47C107-768A-45FE-AC03-2F5C368C8609}" srcOrd="0" destOrd="0" presId="urn:microsoft.com/office/officeart/2005/8/layout/orgChart1"/>
     <dgm:cxn modelId="{87BC9009-D914-4E55-BF29-A5321B3EED92}" type="presOf" srcId="{850186C7-70D0-43AE-BBC8-2D749A09761C}" destId="{094876B0-2146-40DE-AF4E-CDF965D608B5}" srcOrd="1" destOrd="0" presId="urn:microsoft.com/office/officeart/2005/8/layout/orgChart1"/>
@@ -9090,25 +9091,6 @@
     <dgm:cxn modelId="{0C9ADD3E-B8C8-4A67-BD2D-754347758E9B}" type="presOf" srcId="{2F82EAAC-60F6-4A9D-87E4-9566824935E2}" destId="{929BE454-8E56-41A1-8EB8-7912BCF25AFE}" srcOrd="0" destOrd="0" presId="urn:microsoft.com/office/officeart/2005/8/layout/orgChart1"/>
     <dgm:cxn modelId="{94D6163F-A530-4432-8E5D-A4EA558D3E96}" type="presOf" srcId="{48D04769-5EC8-4F67-AFD4-719D532F5D1D}" destId="{ED515164-AA01-4958-B54D-C32A7F4547E2}" srcOrd="1" destOrd="0" presId="urn:microsoft.com/office/officeart/2005/8/layout/orgChart1"/>
     <dgm:cxn modelId="{E301F53F-B527-4494-8C6A-DAC53C098D5F}" srcId="{F4FA1DAB-3A0A-42D5-969B-F967631EE91A}" destId="{D4AD99D6-D6C6-4A29-B7AE-129718F031FF}" srcOrd="2" destOrd="0" parTransId="{72F1BA19-9AB6-43DD-9AB8-2638F8C5FF54}" sibTransId="{F594051D-2B56-4ED5-8C3F-FB7E0B34D32B}"/>
-    <dgm:cxn modelId="{C766AA41-9AD2-468D-A61C-F85CA623FA75}" srcId="{DC680FC5-371E-40E1-B608-B43CA3802D2C}" destId="{8B7FFCFF-8B9E-4C93-AD85-D5356A683D26}" srcOrd="1" destOrd="0" parTransId="{57AA26CD-A49E-448F-ACAE-7971CF47CD89}" sibTransId="{394A467C-85CC-4F5F-8ED5-0A0A7BE84441}"/>
-    <dgm:cxn modelId="{84B34945-4FED-4261-BE52-CF877971E4B0}" srcId="{E97DF581-A188-4EE3-AB46-D8E39D409986}" destId="{5BB89271-DD0B-4D04-9AA8-379F492E4EA1}" srcOrd="0" destOrd="0" parTransId="{3B5B4DD2-E5FC-4D9A-A8DB-277064ADD657}" sibTransId="{EEAA4448-F326-4B9F-974C-437FBEBC3F27}"/>
-    <dgm:cxn modelId="{B4FAC746-15A9-4774-ACFD-E7127FCD1F1B}" srcId="{F4FA1DAB-3A0A-42D5-969B-F967631EE91A}" destId="{350739C4-E1B6-4707-8CBC-CAC84FFEDF4D}" srcOrd="1" destOrd="0" parTransId="{059D749D-8711-4927-BCFF-490369B72C5A}" sibTransId="{D7C1FF17-3F1E-4A91-A11A-8C2759E74B6E}"/>
-    <dgm:cxn modelId="{28641947-97F2-44DB-B346-1902120EF9CA}" srcId="{249D3BF1-F9D0-48E6-B2D5-E9E6D2FCAB34}" destId="{CCBBFFB6-F1A9-443D-8334-3F114775B334}" srcOrd="5" destOrd="0" parTransId="{DC690A8B-C5CC-4D90-9221-5023C1B8E22C}" sibTransId="{EC8A4E16-4CA7-44EE-AFAF-E7034DD06105}"/>
-    <dgm:cxn modelId="{D5C27147-1D9A-473B-B8A2-CE891F1ED61F}" type="presOf" srcId="{00E8D541-397E-48CC-974D-F70EC89B4BB8}" destId="{17337A55-CF2B-4A58-B285-3E75CE6123F3}" srcOrd="0" destOrd="0" presId="urn:microsoft.com/office/officeart/2005/8/layout/orgChart1"/>
-    <dgm:cxn modelId="{0EE45A48-C6DF-4C55-82EF-4320E94F782B}" type="presOf" srcId="{003E1F91-AA3B-4E79-9DFF-79C6FECC6DEC}" destId="{FC5643ED-8402-4080-A45B-F775AF4B0793}" srcOrd="0" destOrd="0" presId="urn:microsoft.com/office/officeart/2005/8/layout/orgChart1"/>
-    <dgm:cxn modelId="{C24F164B-3678-4B9E-83FB-B10E29AC0FD5}" type="presOf" srcId="{66A904BF-A9BF-4221-9AB3-2F782D2A0FB3}" destId="{172A92CE-74DE-40CD-BFCC-113B91F2F25F}" srcOrd="1" destOrd="0" presId="urn:microsoft.com/office/officeart/2005/8/layout/orgChart1"/>
-    <dgm:cxn modelId="{9E116B4B-9A43-4531-A21E-16C9BE8971E8}" srcId="{9E27BF82-05D7-4071-9703-5AB67C92418F}" destId="{9DE4C152-4B17-4883-83A0-103D8C7CE8D7}" srcOrd="0" destOrd="0" parTransId="{80F48289-AC4C-41AC-9302-7AC00EF4E483}" sibTransId="{88C6105B-2875-41D9-9501-850709FFFD65}"/>
-    <dgm:cxn modelId="{55471A4D-4471-47F2-BB5B-DDFEF1167718}" type="presOf" srcId="{51A7B78C-EE78-44CF-992C-A24C7535615B}" destId="{6F69378A-7481-4FC8-AC56-F95C9C5C9E8D}" srcOrd="0" destOrd="0" presId="urn:microsoft.com/office/officeart/2005/8/layout/orgChart1"/>
-    <dgm:cxn modelId="{0039454F-D1C5-477B-B681-72769D2B075B}" type="presOf" srcId="{CCBBFFB6-F1A9-443D-8334-3F114775B334}" destId="{C4EABFAE-71A8-4187-AF51-5D0549FD1004}" srcOrd="1" destOrd="0" presId="urn:microsoft.com/office/officeart/2005/8/layout/orgChart1"/>
-    <dgm:cxn modelId="{9ECEBE50-6B84-46CC-84EF-3DF968E32349}" type="presOf" srcId="{5BB89271-DD0B-4D04-9AA8-379F492E4EA1}" destId="{CD7CFE21-DA91-45D6-9FB7-F6FC7CFE659E}" srcOrd="0" destOrd="0" presId="urn:microsoft.com/office/officeart/2005/8/layout/orgChart1"/>
-    <dgm:cxn modelId="{1E5C1952-5042-4285-B81E-7E447C39BA56}" srcId="{8B7FFCFF-8B9E-4C93-AD85-D5356A683D26}" destId="{850186C7-70D0-43AE-BBC8-2D749A09761C}" srcOrd="0" destOrd="0" parTransId="{9C46B290-1522-4775-8CC2-28736FB54E67}" sibTransId="{CF6AA3EC-F0ED-42D4-AD7E-F56863FCA5D4}"/>
-    <dgm:cxn modelId="{201B7A54-CF77-4D28-8A95-52E7ED146433}" type="presOf" srcId="{D7953F7B-8A78-4E15-A884-B0C3BA5731AE}" destId="{0497F448-6DDB-4716-AC17-DAFC3A23BB11}" srcOrd="0" destOrd="0" presId="urn:microsoft.com/office/officeart/2005/8/layout/orgChart1"/>
-    <dgm:cxn modelId="{375F1655-B090-40DA-89E1-00B0AEFB72D9}" type="presOf" srcId="{6A31A88A-0252-4AE0-BF6D-CFC7CBBFF3F3}" destId="{375D1628-D346-45BE-A8DC-AE0EAFD86B9B}" srcOrd="1" destOrd="0" presId="urn:microsoft.com/office/officeart/2005/8/layout/orgChart1"/>
-    <dgm:cxn modelId="{470F8E55-FB39-4A98-877D-4DC9B74FECB5}" type="presOf" srcId="{A372DFE5-A2FC-40B0-89F4-BB8E7429DE13}" destId="{809E485C-109D-4F95-9A0E-CFD0F22E6E6D}" srcOrd="0" destOrd="0" presId="urn:microsoft.com/office/officeart/2005/8/layout/orgChart1"/>
-    <dgm:cxn modelId="{23C87256-D832-45A8-B8BA-5B99BCFA0349}" type="presOf" srcId="{57AA26CD-A49E-448F-ACAE-7971CF47CD89}" destId="{AA6E374F-DBA3-46EC-A9D9-C00381AC6178}" srcOrd="0" destOrd="0" presId="urn:microsoft.com/office/officeart/2005/8/layout/orgChart1"/>
-    <dgm:cxn modelId="{A5190F57-FFAA-4DFD-8D75-2F884EF1D08D}" type="presOf" srcId="{2BE8375E-7D5A-441B-8CF0-E1B2F7865D30}" destId="{70A01C8B-9D8F-455D-A170-AB1EDD1D5F17}" srcOrd="1" destOrd="0" presId="urn:microsoft.com/office/officeart/2005/8/layout/orgChart1"/>
-    <dgm:cxn modelId="{7EE55E58-A91D-405C-8925-5F3CDD48BE53}" type="presOf" srcId="{85EFB4C4-EF1A-4095-BC86-8F2A54E3AA86}" destId="{C5DFC989-FC20-4905-A272-583715F5CB46}" srcOrd="1" destOrd="0" presId="urn:microsoft.com/office/officeart/2005/8/layout/orgChart1"/>
-    <dgm:cxn modelId="{BEF57C58-15F1-4B7A-BD75-AF8EAFD8AB59}" type="presOf" srcId="{2F53DBF0-F566-4589-B53B-DC770FEA8ECF}" destId="{CE304DF7-BEA5-4981-9B82-6B6FD6DA4C5C}" srcOrd="0" destOrd="0" presId="urn:microsoft.com/office/officeart/2005/8/layout/orgChart1"/>
     <dgm:cxn modelId="{4C316A5B-E537-44EC-9D83-D832F5299C0A}" type="presOf" srcId="{C8B94B85-3A83-4572-B14A-D84B7BF111BD}" destId="{A7AEEBAA-E111-4F04-81C7-0B7CCF72FACB}" srcOrd="1" destOrd="0" presId="urn:microsoft.com/office/officeart/2005/8/layout/orgChart1"/>
     <dgm:cxn modelId="{37866D5C-847E-4D23-9825-5E743618A45F}" type="presOf" srcId="{73D65557-5482-4E85-B0B3-A810B65B45A8}" destId="{092DBE6A-0AA4-4F73-AF8C-2B9FC36C7159}" srcOrd="0" destOrd="0" presId="urn:microsoft.com/office/officeart/2005/8/layout/orgChart1"/>
     <dgm:cxn modelId="{35CACE5C-79F5-4794-ADC4-5398698138EB}" type="presOf" srcId="{350739C4-E1B6-4707-8CBC-CAC84FFEDF4D}" destId="{5B172547-6FC6-4572-AB5D-A9F349CDE93E}" srcOrd="1" destOrd="0" presId="urn:microsoft.com/office/officeart/2005/8/layout/orgChart1"/>
@@ -9118,27 +9100,46 @@
     <dgm:cxn modelId="{D8CC0C5F-1166-4D7C-9BBE-D8AE928C5953}" type="presOf" srcId="{2268E15D-6513-4EDC-B4D0-9F2D8ED0460D}" destId="{F7BDC1FB-6C00-408D-B54B-6D1F0ADE0979}" srcOrd="0" destOrd="0" presId="urn:microsoft.com/office/officeart/2005/8/layout/orgChart1"/>
     <dgm:cxn modelId="{A6E3A560-C192-4C34-B6C0-1E52BC222B0E}" type="presOf" srcId="{A95C9B5F-2955-4824-8C13-F3BFF6F5D712}" destId="{044AC500-BE3C-4059-B3EA-A0D3850A66F1}" srcOrd="1" destOrd="0" presId="urn:microsoft.com/office/officeart/2005/8/layout/orgChart1"/>
     <dgm:cxn modelId="{C4F86361-436C-42A4-B291-91094CE12739}" type="presOf" srcId="{F4FA1DAB-3A0A-42D5-969B-F967631EE91A}" destId="{76A3480B-3D05-4E30-AE34-2D6C6DD5DD94}" srcOrd="1" destOrd="0" presId="urn:microsoft.com/office/officeart/2005/8/layout/orgChart1"/>
+    <dgm:cxn modelId="{C766AA41-9AD2-468D-A61C-F85CA623FA75}" srcId="{DC680FC5-371E-40E1-B608-B43CA3802D2C}" destId="{8B7FFCFF-8B9E-4C93-AD85-D5356A683D26}" srcOrd="1" destOrd="0" parTransId="{57AA26CD-A49E-448F-ACAE-7971CF47CD89}" sibTransId="{394A467C-85CC-4F5F-8ED5-0A0A7BE84441}"/>
     <dgm:cxn modelId="{BB8CAD63-E065-4FD2-86D1-A335783C5FBC}" type="presOf" srcId="{439830AE-E1F4-4455-92CE-80ECBEBD8E38}" destId="{413DEE8C-6D6C-4EB9-96A8-75113AC332C6}" srcOrd="1" destOrd="0" presId="urn:microsoft.com/office/officeart/2005/8/layout/orgChart1"/>
+    <dgm:cxn modelId="{84B34945-4FED-4261-BE52-CF877971E4B0}" srcId="{E97DF581-A188-4EE3-AB46-D8E39D409986}" destId="{5BB89271-DD0B-4D04-9AA8-379F492E4EA1}" srcOrd="0" destOrd="0" parTransId="{3B5B4DD2-E5FC-4D9A-A8DB-277064ADD657}" sibTransId="{EEAA4448-F326-4B9F-974C-437FBEBC3F27}"/>
     <dgm:cxn modelId="{3E7C8865-3173-4CFE-A4F1-2A96D96559D2}" type="presOf" srcId="{AC06DB3E-AEA8-42A3-9C1C-F8684A9D3371}" destId="{0F3CFF23-E673-4EEA-9C96-CF1D44D8B86F}" srcOrd="1" destOrd="0" presId="urn:microsoft.com/office/officeart/2005/8/layout/orgChart1"/>
     <dgm:cxn modelId="{9843BC65-D61A-470F-9DCB-88C0F8D19C99}" type="presOf" srcId="{832782A9-28DC-4C35-92B2-602C5A75885F}" destId="{FF07DF66-CE6A-4956-890A-2E4A4967BDDB}" srcOrd="0" destOrd="0" presId="urn:microsoft.com/office/officeart/2005/8/layout/orgChart1"/>
+    <dgm:cxn modelId="{B4FAC746-15A9-4774-ACFD-E7127FCD1F1B}" srcId="{F4FA1DAB-3A0A-42D5-969B-F967631EE91A}" destId="{350739C4-E1B6-4707-8CBC-CAC84FFEDF4D}" srcOrd="1" destOrd="0" parTransId="{059D749D-8711-4927-BCFF-490369B72C5A}" sibTransId="{D7C1FF17-3F1E-4A91-A11A-8C2759E74B6E}"/>
+    <dgm:cxn modelId="{28641947-97F2-44DB-B346-1902120EF9CA}" srcId="{249D3BF1-F9D0-48E6-B2D5-E9E6D2FCAB34}" destId="{CCBBFFB6-F1A9-443D-8334-3F114775B334}" srcOrd="5" destOrd="0" parTransId="{DC690A8B-C5CC-4D90-9221-5023C1B8E22C}" sibTransId="{EC8A4E16-4CA7-44EE-AFAF-E7034DD06105}"/>
+    <dgm:cxn modelId="{D5C27147-1D9A-473B-B8A2-CE891F1ED61F}" type="presOf" srcId="{00E8D541-397E-48CC-974D-F70EC89B4BB8}" destId="{17337A55-CF2B-4A58-B285-3E75CE6123F3}" srcOrd="0" destOrd="0" presId="urn:microsoft.com/office/officeart/2005/8/layout/orgChart1"/>
     <dgm:cxn modelId="{35E87867-B472-4415-820D-43FCA8DF00FA}" type="presOf" srcId="{45DBEED3-AFCC-4F75-A69D-1D46B19C9511}" destId="{6B64B582-88F4-422C-B761-9E2B8CAE4BBD}" srcOrd="1" destOrd="0" presId="urn:microsoft.com/office/officeart/2005/8/layout/orgChart1"/>
     <dgm:cxn modelId="{C21ED067-0544-403A-B0AC-59618FB4B1B5}" type="presOf" srcId="{017ED40D-D4EB-448B-9D8F-E14EBC8DC3AF}" destId="{B3CFAEE1-3B02-42C4-9691-F0864DF859BE}" srcOrd="1" destOrd="0" presId="urn:microsoft.com/office/officeart/2005/8/layout/orgChart1"/>
+    <dgm:cxn modelId="{0EE45A48-C6DF-4C55-82EF-4320E94F782B}" type="presOf" srcId="{003E1F91-AA3B-4E79-9DFF-79C6FECC6DEC}" destId="{FC5643ED-8402-4080-A45B-F775AF4B0793}" srcOrd="0" destOrd="0" presId="urn:microsoft.com/office/officeart/2005/8/layout/orgChart1"/>
     <dgm:cxn modelId="{2829D868-7E49-4F8D-A20F-438C71A494A1}" type="presOf" srcId="{205093FC-AC0C-43A0-8991-84577DE85C42}" destId="{7C16F29D-B18E-4036-872F-6FBA3933CB22}" srcOrd="1" destOrd="0" presId="urn:microsoft.com/office/officeart/2005/8/layout/orgChart1"/>
     <dgm:cxn modelId="{84668F69-45FD-41B0-80E8-2FC7D0C909C4}" type="presOf" srcId="{D30AA744-0EF9-49FF-98BC-7D5634C18ABD}" destId="{DDC29B54-A548-45E2-9A79-22BB4AAB5564}" srcOrd="0" destOrd="0" presId="urn:microsoft.com/office/officeart/2005/8/layout/orgChart1"/>
     <dgm:cxn modelId="{4281866A-48B8-4C16-8D69-A11FE3CF6788}" type="presOf" srcId="{7E72306A-AAE1-4195-885E-7B99027A370A}" destId="{AAD071FF-C294-441D-A72D-74E63B168971}" srcOrd="0" destOrd="0" presId="urn:microsoft.com/office/officeart/2005/8/layout/orgChart1"/>
     <dgm:cxn modelId="{2127DD6A-761D-4AF4-89CC-CF9F9F40E45E}" type="presOf" srcId="{3B5B4DD2-E5FC-4D9A-A8DB-277064ADD657}" destId="{B8391E82-4DE1-493F-A21A-701B7EDE96A0}" srcOrd="0" destOrd="0" presId="urn:microsoft.com/office/officeart/2005/8/layout/orgChart1"/>
+    <dgm:cxn modelId="{C24F164B-3678-4B9E-83FB-B10E29AC0FD5}" type="presOf" srcId="{66A904BF-A9BF-4221-9AB3-2F782D2A0FB3}" destId="{172A92CE-74DE-40CD-BFCC-113B91F2F25F}" srcOrd="1" destOrd="0" presId="urn:microsoft.com/office/officeart/2005/8/layout/orgChart1"/>
+    <dgm:cxn modelId="{9E116B4B-9A43-4531-A21E-16C9BE8971E8}" srcId="{9E27BF82-05D7-4071-9703-5AB67C92418F}" destId="{9DE4C152-4B17-4883-83A0-103D8C7CE8D7}" srcOrd="0" destOrd="0" parTransId="{80F48289-AC4C-41AC-9302-7AC00EF4E483}" sibTransId="{88C6105B-2875-41D9-9501-850709FFFD65}"/>
     <dgm:cxn modelId="{2BA9936B-540E-4EEF-BFDA-F0B5B51A9D43}" type="presOf" srcId="{8B7FFCFF-8B9E-4C93-AD85-D5356A683D26}" destId="{78134505-FBEB-45C3-B866-21038B643C7E}" srcOrd="0" destOrd="0" presId="urn:microsoft.com/office/officeart/2005/8/layout/orgChart1"/>
+    <dgm:cxn modelId="{55471A4D-4471-47F2-BB5B-DDFEF1167718}" type="presOf" srcId="{51A7B78C-EE78-44CF-992C-A24C7535615B}" destId="{6F69378A-7481-4FC8-AC56-F95C9C5C9E8D}" srcOrd="0" destOrd="0" presId="urn:microsoft.com/office/officeart/2005/8/layout/orgChart1"/>
     <dgm:cxn modelId="{5599FF6D-EBA9-4729-A258-1E209053BE59}" srcId="{8B7FFCFF-8B9E-4C93-AD85-D5356A683D26}" destId="{45DBEED3-AFCC-4F75-A69D-1D46B19C9511}" srcOrd="3" destOrd="0" parTransId="{A372DFE5-A2FC-40B0-89F4-BB8E7429DE13}" sibTransId="{797FAE8E-BF0F-4074-8FBA-B15C94FE4052}"/>
     <dgm:cxn modelId="{07616B6E-EF81-42B2-8FE4-A6C5F0B65DFD}" type="presOf" srcId="{1F89051E-7F28-4534-A61C-8F09B6A07BFB}" destId="{55DE8A58-8E5B-4C98-ACD7-257FDCFA846B}" srcOrd="0" destOrd="0" presId="urn:microsoft.com/office/officeart/2005/8/layout/orgChart1"/>
+    <dgm:cxn modelId="{0039454F-D1C5-477B-B681-72769D2B075B}" type="presOf" srcId="{CCBBFFB6-F1A9-443D-8334-3F114775B334}" destId="{C4EABFAE-71A8-4187-AF51-5D0549FD1004}" srcOrd="1" destOrd="0" presId="urn:microsoft.com/office/officeart/2005/8/layout/orgChart1"/>
     <dgm:cxn modelId="{9FAC9C6F-4AEA-49CB-9E5C-0B0CEF762917}" type="presOf" srcId="{DB516021-8C5E-4D5C-B35E-013F1C714556}" destId="{363CDD11-3DA3-4ED1-A668-6097F460FF22}" srcOrd="0" destOrd="0" presId="urn:microsoft.com/office/officeart/2005/8/layout/orgChart1"/>
     <dgm:cxn modelId="{D7D7CA6F-CCC0-49C6-BD62-89D065F091F9}" srcId="{8B7FFCFF-8B9E-4C93-AD85-D5356A683D26}" destId="{2F53DBF0-F566-4589-B53B-DC770FEA8ECF}" srcOrd="1" destOrd="0" parTransId="{6B708CF5-A837-454E-84A0-49612E6A0894}" sibTransId="{47587D73-828F-4EB0-9EBF-7BCEE8199DB3}"/>
+    <dgm:cxn modelId="{9ECEBE50-6B84-46CC-84EF-3DF968E32349}" type="presOf" srcId="{5BB89271-DD0B-4D04-9AA8-379F492E4EA1}" destId="{CD7CFE21-DA91-45D6-9FB7-F6FC7CFE659E}" srcOrd="0" destOrd="0" presId="urn:microsoft.com/office/officeart/2005/8/layout/orgChart1"/>
+    <dgm:cxn modelId="{1E5C1952-5042-4285-B81E-7E447C39BA56}" srcId="{8B7FFCFF-8B9E-4C93-AD85-D5356A683D26}" destId="{850186C7-70D0-43AE-BBC8-2D749A09761C}" srcOrd="0" destOrd="0" parTransId="{9C46B290-1522-4775-8CC2-28736FB54E67}" sibTransId="{CF6AA3EC-F0ED-42D4-AD7E-F56863FCA5D4}"/>
     <dgm:cxn modelId="{11B71D72-A370-4FAC-961A-68F6F7D0AAD7}" srcId="{DC680FC5-371E-40E1-B608-B43CA3802D2C}" destId="{E97DF581-A188-4EE3-AB46-D8E39D409986}" srcOrd="0" destOrd="0" parTransId="{CAAF2B92-0F30-4711-BDFC-DE261512E8BE}" sibTransId="{9D8C3771-FAA4-4E21-8409-305E35863993}"/>
     <dgm:cxn modelId="{28EDE072-AB51-4D31-9414-DD6902ACB939}" type="presOf" srcId="{48803F6E-BCC9-4C13-8DBE-D7CA0E9BF100}" destId="{09562FF2-9665-424C-B044-93040259FC22}" srcOrd="0" destOrd="0" presId="urn:microsoft.com/office/officeart/2005/8/layout/orgChart1"/>
     <dgm:cxn modelId="{2DC2B773-8F78-42BC-BBAE-929B2C3634D2}" srcId="{46C395F1-464B-4F92-BCC2-DC00C75DB691}" destId="{4DA9F5B1-2004-4CCF-80EF-A932F842CE34}" srcOrd="0" destOrd="0" parTransId="{FAC3E23C-4CBE-4424-BD1C-F08BD45A230A}" sibTransId="{FCDF3142-C7A8-4DB8-9415-D3BB360B10A0}"/>
     <dgm:cxn modelId="{8E77D673-B551-4958-83A1-E8327E5DD9CA}" srcId="{46C395F1-464B-4F92-BCC2-DC00C75DB691}" destId="{66A904BF-A9BF-4221-9AB3-2F782D2A0FB3}" srcOrd="1" destOrd="0" parTransId="{CA20E918-B6D1-4EB3-99C2-4C48EE9740CC}" sibTransId="{C5AAA28B-D8AF-4023-8963-1F384936E087}"/>
     <dgm:cxn modelId="{152CFA73-20C1-467E-912E-D7CA833F6F00}" type="presOf" srcId="{986C78EE-3ECC-4435-B9E1-6D421F75225B}" destId="{E67A7704-340B-464B-BB60-7612A9F4A079}" srcOrd="1" destOrd="0" presId="urn:microsoft.com/office/officeart/2005/8/layout/orgChart1"/>
+    <dgm:cxn modelId="{201B7A54-CF77-4D28-8A95-52E7ED146433}" type="presOf" srcId="{D7953F7B-8A78-4E15-A884-B0C3BA5731AE}" destId="{0497F448-6DDB-4716-AC17-DAFC3A23BB11}" srcOrd="0" destOrd="0" presId="urn:microsoft.com/office/officeart/2005/8/layout/orgChart1"/>
     <dgm:cxn modelId="{2258A574-6964-4E9B-9F53-78B66EAA3282}" srcId="{DC680FC5-371E-40E1-B608-B43CA3802D2C}" destId="{249D3BF1-F9D0-48E6-B2D5-E9E6D2FCAB34}" srcOrd="6" destOrd="0" parTransId="{3B7D8A4F-8FB7-4080-8A9E-36E0BACBCEA1}" sibTransId="{408D1802-3D8E-42BB-A59B-6E67A4C24598}"/>
+    <dgm:cxn modelId="{375F1655-B090-40DA-89E1-00B0AEFB72D9}" type="presOf" srcId="{6A31A88A-0252-4AE0-BF6D-CFC7CBBFF3F3}" destId="{375D1628-D346-45BE-A8DC-AE0EAFD86B9B}" srcOrd="1" destOrd="0" presId="urn:microsoft.com/office/officeart/2005/8/layout/orgChart1"/>
+    <dgm:cxn modelId="{470F8E55-FB39-4A98-877D-4DC9B74FECB5}" type="presOf" srcId="{A372DFE5-A2FC-40B0-89F4-BB8E7429DE13}" destId="{809E485C-109D-4F95-9A0E-CFD0F22E6E6D}" srcOrd="0" destOrd="0" presId="urn:microsoft.com/office/officeart/2005/8/layout/orgChart1"/>
     <dgm:cxn modelId="{F204B975-9005-45CD-AC12-9EAE9D1FBF7C}" type="presOf" srcId="{53D3C051-B6CE-49FE-B048-D1ABA29565D7}" destId="{AF5E6DA1-C087-4ABF-9EE5-43CD8531DC4A}" srcOrd="0" destOrd="0" presId="urn:microsoft.com/office/officeart/2005/8/layout/orgChart1"/>
+    <dgm:cxn modelId="{23C87256-D832-45A8-B8BA-5B99BCFA0349}" type="presOf" srcId="{57AA26CD-A49E-448F-ACAE-7971CF47CD89}" destId="{AA6E374F-DBA3-46EC-A9D9-C00381AC6178}" srcOrd="0" destOrd="0" presId="urn:microsoft.com/office/officeart/2005/8/layout/orgChart1"/>
+    <dgm:cxn modelId="{A5190F57-FFAA-4DFD-8D75-2F884EF1D08D}" type="presOf" srcId="{2BE8375E-7D5A-441B-8CF0-E1B2F7865D30}" destId="{70A01C8B-9D8F-455D-A170-AB1EDD1D5F17}" srcOrd="1" destOrd="0" presId="urn:microsoft.com/office/officeart/2005/8/layout/orgChart1"/>
+    <dgm:cxn modelId="{7EE55E58-A91D-405C-8925-5F3CDD48BE53}" type="presOf" srcId="{85EFB4C4-EF1A-4095-BC86-8F2A54E3AA86}" destId="{C5DFC989-FC20-4905-A272-583715F5CB46}" srcOrd="1" destOrd="0" presId="urn:microsoft.com/office/officeart/2005/8/layout/orgChart1"/>
+    <dgm:cxn modelId="{BEF57C58-15F1-4B7A-BD75-AF8EAFD8AB59}" type="presOf" srcId="{2F53DBF0-F566-4589-B53B-DC770FEA8ECF}" destId="{CE304DF7-BEA5-4981-9B82-6B6FD6DA4C5C}" srcOrd="0" destOrd="0" presId="urn:microsoft.com/office/officeart/2005/8/layout/orgChart1"/>
     <dgm:cxn modelId="{0A889578-AE5D-4945-9F31-90253C33A288}" srcId="{DC680FC5-371E-40E1-B608-B43CA3802D2C}" destId="{D30AA744-0EF9-49FF-98BC-7D5634C18ABD}" srcOrd="7" destOrd="0" parTransId="{1911027F-35F8-404B-B591-2286AFE84223}" sibTransId="{50D76344-D2EF-4CF0-8386-DBAA5697E65C}"/>
     <dgm:cxn modelId="{B37BE17A-3420-4D11-AAD8-2A35E7697DDF}" type="presOf" srcId="{8C60C8CD-97D5-4FAB-AC61-D2B940D62D74}" destId="{332C5968-F61F-46BE-862D-8052AA247B81}" srcOrd="0" destOrd="0" presId="urn:microsoft.com/office/officeart/2005/8/layout/orgChart1"/>
     <dgm:cxn modelId="{2954E87A-CA62-4D89-9132-7E2385C69E19}" type="presOf" srcId="{003E1F91-AA3B-4E79-9DFF-79C6FECC6DEC}" destId="{37864422-961C-4A5B-BCE1-374AA6043612}" srcOrd="1" destOrd="0" presId="urn:microsoft.com/office/officeart/2005/8/layout/orgChart1"/>
@@ -9196,8 +9197,8 @@
     <dgm:cxn modelId="{318455B9-6EB7-4147-8181-FFAB70FBA7DF}" type="presOf" srcId="{BCA95684-5670-49C4-973F-685E6EA3E103}" destId="{867BBBB0-11E4-41A0-A795-28076741ACA4}" srcOrd="1" destOrd="0" presId="urn:microsoft.com/office/officeart/2005/8/layout/orgChart1"/>
     <dgm:cxn modelId="{7660B4B9-E171-45A2-B26C-83C983B93070}" type="presOf" srcId="{CAAF2B92-0F30-4711-BDFC-DE261512E8BE}" destId="{E9488484-7DE9-4F09-AD45-678CCD67232C}" srcOrd="0" destOrd="0" presId="urn:microsoft.com/office/officeart/2005/8/layout/orgChart1"/>
     <dgm:cxn modelId="{227897BA-8AA9-400B-BE15-94B03BE5D9ED}" srcId="{249D3BF1-F9D0-48E6-B2D5-E9E6D2FCAB34}" destId="{2BE8375E-7D5A-441B-8CF0-E1B2F7865D30}" srcOrd="4" destOrd="0" parTransId="{48803F6E-BCC9-4C13-8DBE-D7CA0E9BF100}" sibTransId="{BCD4994A-B5F5-491D-B3E3-8465F8F6964D}"/>
+    <dgm:cxn modelId="{865360BB-9A31-40A7-B450-789664E6F4B7}" type="presOf" srcId="{F4FA1DAB-3A0A-42D5-969B-F967631EE91A}" destId="{6D3DDF4E-0760-4772-B534-87D721FB0AC9}" srcOrd="0" destOrd="0" presId="urn:microsoft.com/office/officeart/2005/8/layout/orgChart1"/>
     <dgm:cxn modelId="{E10E4ABB-AC6D-40BB-904F-245BF55C2BAB}" type="presOf" srcId="{B37F6D78-ECAE-47C6-88D1-173D818C6765}" destId="{976669D4-787C-4633-975A-2C8CF0D18294}" srcOrd="0" destOrd="0" presId="urn:microsoft.com/office/officeart/2005/8/layout/orgChart1"/>
-    <dgm:cxn modelId="{865360BB-9A31-40A7-B450-789664E6F4B7}" type="presOf" srcId="{F4FA1DAB-3A0A-42D5-969B-F967631EE91A}" destId="{6D3DDF4E-0760-4772-B534-87D721FB0AC9}" srcOrd="0" destOrd="0" presId="urn:microsoft.com/office/officeart/2005/8/layout/orgChart1"/>
     <dgm:cxn modelId="{22E703BC-1152-482A-BADA-5A02AEFF6267}" type="presOf" srcId="{059D749D-8711-4927-BCFF-490369B72C5A}" destId="{BC607AE8-5C65-4881-B7A6-25368DC207A3}" srcOrd="0" destOrd="0" presId="urn:microsoft.com/office/officeart/2005/8/layout/orgChart1"/>
     <dgm:cxn modelId="{47B41BBD-4C3D-4351-8274-13AEE285CB49}" type="presOf" srcId="{B83AD9C0-33F2-460F-B839-8AE725BE4554}" destId="{68F854EA-0A6D-4E2E-9ED8-35DD3CE67753}" srcOrd="0" destOrd="0" presId="urn:microsoft.com/office/officeart/2005/8/layout/orgChart1"/>
     <dgm:cxn modelId="{C90B0CBE-C84A-49A6-8A7D-AE396EB05FA7}" type="presOf" srcId="{DC690A8B-C5CC-4D90-9221-5023C1B8E22C}" destId="{CF3E272D-3806-457D-9348-DC4D417ACC81}" srcOrd="0" destOrd="0" presId="urn:microsoft.com/office/officeart/2005/8/layout/orgChart1"/>
@@ -9216,8 +9217,8 @@
     <dgm:cxn modelId="{80CB8DCD-FAA0-42DC-8E9A-A6B515EEFB64}" type="presOf" srcId="{E900DCC9-8E4A-4B5B-86E0-D16A68D60FA1}" destId="{03B9F8AD-5BC7-4C26-A743-E84531A71DD9}" srcOrd="0" destOrd="0" presId="urn:microsoft.com/office/officeart/2005/8/layout/orgChart1"/>
     <dgm:cxn modelId="{CB1235CE-7FD9-4D8B-A4E8-66FE696BDB3D}" type="presOf" srcId="{5BB89271-DD0B-4D04-9AA8-379F492E4EA1}" destId="{C376C0E2-00D2-414E-A2F4-AE36B65773B5}" srcOrd="1" destOrd="0" presId="urn:microsoft.com/office/officeart/2005/8/layout/orgChart1"/>
     <dgm:cxn modelId="{006E13D1-354C-4B03-9E4B-5A9BE8942FF5}" type="presOf" srcId="{DDD142FB-3BF1-4EC8-8D5E-9E7BBEB8E647}" destId="{20D496D2-BE88-4CFA-BB4B-1EE139F7EBF3}" srcOrd="0" destOrd="0" presId="urn:microsoft.com/office/officeart/2005/8/layout/orgChart1"/>
+    <dgm:cxn modelId="{488B5BD1-DF06-4382-B07B-935C581BC03E}" type="presOf" srcId="{9DE4C152-4B17-4883-83A0-103D8C7CE8D7}" destId="{90C064BB-8294-482A-B607-A29E4E2C471C}" srcOrd="1" destOrd="0" presId="urn:microsoft.com/office/officeart/2005/8/layout/orgChart1"/>
     <dgm:cxn modelId="{B56D4FD1-4130-4F03-932D-960275C8EB83}" type="presOf" srcId="{578F1A26-4D5D-4BF0-91FA-640D66870050}" destId="{2B7B75DB-88CC-4086-99E7-EB82FDF6A1D8}" srcOrd="1" destOrd="0" presId="urn:microsoft.com/office/officeart/2005/8/layout/orgChart1"/>
-    <dgm:cxn modelId="{488B5BD1-DF06-4382-B07B-935C581BC03E}" type="presOf" srcId="{9DE4C152-4B17-4883-83A0-103D8C7CE8D7}" destId="{90C064BB-8294-482A-B607-A29E4E2C471C}" srcOrd="1" destOrd="0" presId="urn:microsoft.com/office/officeart/2005/8/layout/orgChart1"/>
     <dgm:cxn modelId="{657B54D4-5C2C-4F75-AB9F-BA3DEFD7E140}" type="presOf" srcId="{1B3CDDE1-014D-4FD3-BF61-63B6952BA61F}" destId="{3CDEFEBF-E3EB-4C02-99A7-57A71691D693}" srcOrd="1" destOrd="0" presId="urn:microsoft.com/office/officeart/2005/8/layout/orgChart1"/>
     <dgm:cxn modelId="{DE426BD8-D25D-495E-958A-D1C3ECB981FD}" type="presOf" srcId="{B320CCAF-602B-4D89-944A-1FEABA03E39C}" destId="{578DCA4C-C6DF-4405-AF58-BEB7A34DC490}" srcOrd="0" destOrd="0" presId="urn:microsoft.com/office/officeart/2005/8/layout/orgChart1"/>
     <dgm:cxn modelId="{E0CCA2DB-0075-44E6-B898-31589664DAE0}" srcId="{249D3BF1-F9D0-48E6-B2D5-E9E6D2FCAB34}" destId="{986C78EE-3ECC-4435-B9E1-6D421F75225B}" srcOrd="0" destOrd="0" parTransId="{C55A9472-C77E-4C80-8E52-679D1EE046A3}" sibTransId="{57C3C9F5-7A5C-4789-A13A-6B31F244BDBC}"/>

</xml_diff>

<commit_message>
Removed timers from the looping built-ins. They now run until long press stops them.
</commit_message>
<xml_diff>
--- a/MagicImageWand.docx
+++ b/MagicImageWand.docx
@@ -32,23 +32,7 @@
     </w:p>
     <w:p>
       <w:r>
-        <w:t xml:space="preserve">This design was inspired but not copied from the </w:t>
-      </w:r>
-      <w:proofErr w:type="spellStart"/>
-      <w:r>
-        <w:t>PixelStick</w:t>
-      </w:r>
-      <w:proofErr w:type="spellEnd"/>
-      <w:r>
-        <w:t xml:space="preserve"> commercial product. I have not owned, used or even touched an official </w:t>
-      </w:r>
-      <w:proofErr w:type="spellStart"/>
-      <w:r>
-        <w:t>PixelStick</w:t>
-      </w:r>
-      <w:proofErr w:type="spellEnd"/>
-      <w:r>
-        <w:t xml:space="preserve">, I haven’t even read their manual. I did briefly look at the marketing material on their website to get an idea of how it worked. I was also inspired by the light wand developed by photographer Michael Ross. I started out building one of these. It used the Mega2560 Arduino and a </w:t>
+        <w:t xml:space="preserve">This design was inspired but not copied from the PixelStick commercial product. I have not owned, used or even touched an official PixelStick, I haven’t even read their manual. I did briefly look at the marketing material on their website to get an idea of how it worked. I was also inspired by the light wand developed by photographer Michael Ross. I started out building one of these. It used the Mega2560 Arduino and a </w:t>
       </w:r>
       <w:r>
         <w:t>2-line</w:t>
@@ -81,37 +65,13 @@
     </w:p>
     <w:p>
       <w:r>
-        <w:t xml:space="preserve">Put your camera on a tripod and set it for a long enough time exposure so the shutter is open for the time it takes to display the image. Stand at your chosen starting position and open the camera shutter. Press the </w:t>
-      </w:r>
-      <w:r>
-        <w:t>Magic Image Wand</w:t>
-      </w:r>
-      <w:r>
-        <w:t xml:space="preserve"> start button and walk from </w:t>
-      </w:r>
-      <w:r>
-        <w:t>right</w:t>
-      </w:r>
-      <w:r>
-        <w:t xml:space="preserve"> to </w:t>
-      </w:r>
-      <w:r>
-        <w:t xml:space="preserve">left </w:t>
-      </w:r>
-      <w:r>
-        <w:t xml:space="preserve">(or </w:t>
-      </w:r>
-      <w:r>
-        <w:t xml:space="preserve">left </w:t>
-      </w:r>
-      <w:r>
-        <w:t xml:space="preserve">to </w:t>
-      </w:r>
-      <w:r>
-        <w:t>right)</w:t>
-      </w:r>
-      <w:r>
-        <w:t xml:space="preserve"> if you prefer, it is adjustable from the menus). Walk smoothly or erratically and hold the wand in the same position or wave it around. Use your creativity and see what kinds of images you can create.</w:t>
+        <w:t xml:space="preserve">Put your camera on a tripod and set it for a long enough time exposure so the shutter is open for the time it takes to display the image. Stand at your chosen starting position and open the camera shutter. </w:t>
+      </w:r>
+      <w:r>
+        <w:t xml:space="preserve">Press the Image Painter start button and walk from right to left (looking at the camera), or left to right if you prefer, it is adjustable from the menus. </w:t>
+      </w:r>
+      <w:r>
+        <w:t>Walk smoothly or erratically and hold the wand in the same position or wave it around. Use your creativity and see what kinds of images you can create.</w:t>
       </w:r>
     </w:p>
     <w:p>
@@ -222,15 +182,7 @@
         </w:numPr>
       </w:pPr>
       <w:r>
-        <w:t xml:space="preserve">Roller Encoder Wheel. This wheel is used to control the display speed while rolling on the ground. It will allow for very exact image timing. The good news is the software supports </w:t>
-      </w:r>
-      <w:proofErr w:type="gramStart"/>
-      <w:r>
-        <w:t>it,</w:t>
-      </w:r>
-      <w:proofErr w:type="gramEnd"/>
-      <w:r>
-        <w:t xml:space="preserve"> the bad news is that the hardware mount for the wheel has not been designed yet.</w:t>
+        <w:t>Roller Encoder Wheel. This wheel is used to control the display speed while rolling on the ground. It will allow for very exact image timing. The good news is the software supports it, the bad news is that the hardware mount for the wheel has not been designed yet.</w:t>
       </w:r>
     </w:p>
     <w:p>
@@ -251,23 +203,7 @@
         <w:t xml:space="preserve">Magic Image Wand </w:t>
       </w:r>
       <w:r>
-        <w:t xml:space="preserve">uses one or two WS3812B pixel strips that have 144 pixels per meter. In actuality each meter strip is made from two </w:t>
-      </w:r>
-      <w:proofErr w:type="gramStart"/>
-      <w:r>
-        <w:t>72 pixel</w:t>
-      </w:r>
-      <w:proofErr w:type="gramEnd"/>
-      <w:r>
-        <w:t xml:space="preserve"> strips. This results in a slight gap in the middle that can be seen in some images. When the second strip is installed the </w:t>
-      </w:r>
-      <w:proofErr w:type="gramStart"/>
-      <w:r>
-        <w:t>power</w:t>
-      </w:r>
-      <w:proofErr w:type="gramEnd"/>
-      <w:r>
-        <w:t xml:space="preserve"> wires make it difficult to get the pixels really close. This also results in a dark gap in the middle of the two strips that can be seen with some images.</w:t>
+        <w:t>uses one or two WS3812B pixel strips that have 144 pixels per meter. In actuality each meter strip is made from two 72 pixel strips. This results in a slight gap in the middle that can be seen in some images. When the second strip is installed the power wires make it difficult to get the pixels really close. This also results in a dark gap in the middle of the two strips that can be seen with some images.</w:t>
       </w:r>
     </w:p>
     <w:p>
@@ -334,15 +270,7 @@
         <w:t>Magic Image Wand</w:t>
       </w:r>
       <w:r>
-        <w:t xml:space="preserve">. People more creative than me will create much more interesting images. I’m including these just to illustrate a few simple examples. You can also go search the web for </w:t>
-      </w:r>
-      <w:proofErr w:type="spellStart"/>
-      <w:r>
-        <w:t>PixelStick</w:t>
-      </w:r>
-      <w:proofErr w:type="spellEnd"/>
-      <w:r>
-        <w:t xml:space="preserve"> images to get more inspiration.</w:t>
+        <w:t>. People more creative than me will create much more interesting images. I’m including these just to illustrate a few simple examples. You can also go search the web for PixelStick images to get more inspiration.</w:t>
       </w:r>
     </w:p>
     <w:p/>
@@ -367,15 +295,7 @@
       </w:r>
       <w:r>
         <w:lastRenderedPageBreak/>
-        <w:t xml:space="preserve">½ second or longer. This long press time is also adjustable if a longer or shorter time is preferred. The system has two modes of operation. After booting the display shows the currently selected file. Rotating the dial left and right will move through the files on the SD card, or the internal patterns if they have been selected. Clicking the button starts the LED strip display. At this point the user walks around with the wand or waves it around depending on what effect is desired. The display shows the progress of the file and how much time is remaining. Settings are available to control the display speed, repeating the file, or even automatically skipping to the next file. The image can even be played twice, first forward and then backward for a mirror like effect. There is a chain option that will play all of the files from the current selection to the final file in the current folder. The brightness of the LEDs </w:t>
-      </w:r>
-      <w:proofErr w:type="gramStart"/>
-      <w:r>
-        <w:t>are</w:t>
-      </w:r>
-      <w:proofErr w:type="gramEnd"/>
-      <w:r>
-        <w:t xml:space="preserve"> of course also adjustable to balance the lighting with the rest of the scene.</w:t>
+        <w:t>½ second or longer. This long press time is also adjustable if a longer or shorter time is preferred. The system has two modes of operation. After booting the display shows the currently selected file. Rotating the dial left and right will move through the files on the SD card, or the internal patterns if they have been selected. Clicking the button starts the LED strip display. At this point the user walks around with the wand or waves it around depending on what effect is desired. The display shows the progress of the file and how much time is remaining. Settings are available to control the display speed, repeating the file, or even automatically skipping to the next file. The image can even be played twice, first forward and then backward for a mirror like effect. There is a chain option that will play all of the files from the current selection to the final file in the current folder. The brightness of the LEDs are of course also adjustable to balance the lighting with the rest of the scene.</w:t>
       </w:r>
     </w:p>
     <w:p/>
@@ -535,15 +455,7 @@
         </w:numPr>
       </w:pPr>
       <w:r>
-        <w:t xml:space="preserve">Pixel Double. This uses two pixels for each one so a </w:t>
-      </w:r>
-      <w:proofErr w:type="gramStart"/>
-      <w:r>
-        <w:t>144 pixel</w:t>
-      </w:r>
-      <w:proofErr w:type="gramEnd"/>
-      <w:r>
-        <w:t xml:space="preserve"> image</w:t>
+        <w:t>Pixel Double. This uses two pixels for each one so a 144 pixel image</w:t>
       </w:r>
       <w:r>
         <w:t>s</w:t>
@@ -560,15 +472,7 @@
         </w:numPr>
       </w:pPr>
       <w:r>
-        <w:t xml:space="preserve">Scaling. This will reduce a </w:t>
-      </w:r>
-      <w:proofErr w:type="gramStart"/>
-      <w:r>
-        <w:t>288 pixel</w:t>
-      </w:r>
-      <w:proofErr w:type="gramEnd"/>
-      <w:r>
-        <w:t xml:space="preserve"> image to 144 pixels.</w:t>
+        <w:t>Scaling. This will reduce a 288 pixel image to 144 pixels.</w:t>
       </w:r>
     </w:p>
     <w:p>
@@ -734,15 +638,7 @@
         </w:numPr>
       </w:pPr>
       <w:r>
-        <w:t xml:space="preserve">BLE. Enable </w:t>
-      </w:r>
-      <w:proofErr w:type="spellStart"/>
-      <w:r>
-        <w:t>BlueTooth</w:t>
-      </w:r>
-      <w:proofErr w:type="spellEnd"/>
-      <w:r>
-        <w:t>. There is an Android app that can monitor and control the Image Painter. An iOS one may come later.</w:t>
+        <w:t>BLE. Enable BlueTooth. There is an Android app that can monitor and control the Image Painter. An iOS one may come later.</w:t>
       </w:r>
     </w:p>
     <w:p>
@@ -768,29 +664,13 @@
     </w:p>
     <w:p>
       <w:r>
-        <w:t xml:space="preserve">The handle button is rotated and clicked to select different files, menu items, and to change settings. In the menus </w:t>
-      </w:r>
-      <w:proofErr w:type="spellStart"/>
-      <w:r>
-        <w:t>boolean</w:t>
-      </w:r>
-      <w:proofErr w:type="spellEnd"/>
-      <w:r>
-        <w:t xml:space="preserve"> values toggle with each click. Integer values go to another screen that shows the minimum and maximum values. Rotating the dial right increases the value while rotating to the left decreases it by the increment amount. The increment amount can be changed by clicking the button which will cycle between different values. One of the values will be a reset to the original value, activated with a long press. A long press is also used to accept the new value and return to the menu. A * indicates the active menu line. A + in front of the menu means another menu will be activated. The “Return…” menu goes back to the previous menu when clicked. A long press will return to file select/run mode. The current menu entry is remembered so that it will return to the same place when the long press is done from the select/run screen.</w:t>
+        <w:t>The handle button is rotated and clicked to select different files, menu items, and to change settings. In the menus boolean values toggle with each click. Integer values go to another screen that shows the minimum and maximum values. Rotating the dial right increases the value while rotating to the left decreases it by the increment amount. The increment amount can be changed by clicking the button which will cycle between different values. One of the values will be a reset to the original value, activated with a long press. A long press is also used to accept the new value and return to the menu. A * indicates the active menu line. A + in front of the menu means another menu will be activated. The “Return…” menu goes back to the previous menu when clicked. A long press will return to file select/run mode. The current menu entry is remembered so that it will return to the same place when the long press is done from the select/run screen.</w:t>
       </w:r>
     </w:p>
     <w:p/>
     <w:p>
       <w:r>
-        <w:t xml:space="preserve">In select/run mode the current file is displayed on the top line. Optionally the next three files will be displayed below. Rotating the dial right moves the next file to the top line and rotating left moves the previous file back. By </w:t>
-      </w:r>
-      <w:proofErr w:type="gramStart"/>
-      <w:r>
-        <w:t>default</w:t>
-      </w:r>
-      <w:proofErr w:type="gramEnd"/>
-      <w:r>
-        <w:t xml:space="preserve"> it will stop at the first and the last file. An option allows rollover, so going left from the first file moves to the last file and moving right at the last file will display the first file again. This option also causes menus to behave similarly.</w:t>
+        <w:t>In select/run mode the current file is displayed on the top line. Optionally the next three files will be displayed below. Rotating the dial right moves the next file to the top line and rotating left moves the previous file back. By default it will stop at the first and the last file. An option allows rollover, so going left from the first file moves to the last file and moving right at the last file will display the first file again. This option also causes menus to behave similarly.</w:t>
       </w:r>
     </w:p>
     <w:p/>
@@ -907,13 +787,8 @@
         <w:ind w:left="1440"/>
       </w:pPr>
       <w:r>
-        <w:t xml:space="preserve">Toggle </w:t>
-      </w:r>
-      <w:proofErr w:type="spellStart"/>
-      <w:r>
-        <w:t>booleans</w:t>
-      </w:r>
-      <w:proofErr w:type="spellEnd"/>
+        <w:t>Toggle booleans</w:t>
+      </w:r>
     </w:p>
     <w:p>
       <w:pPr>
@@ -927,15 +802,7 @@
     </w:p>
     <w:p>
       <w:r>
-        <w:t xml:space="preserve">Following is a detailed list of all the menu entries and what they do. Menu items that open another menu (a submenu) start with a ‘+’. Most submenus also have a first and last menu entry that returns to the menu above. A ‘*’ is shown in front of the active menu line. The top menu will have a ‘-’ indicating that there are menu items that are not visible due to scrolling. Just keep rotating the knob to the left and they will appear. </w:t>
-      </w:r>
-      <w:proofErr w:type="gramStart"/>
-      <w:r>
-        <w:t>Similarly</w:t>
-      </w:r>
-      <w:proofErr w:type="gramEnd"/>
-      <w:r>
-        <w:t xml:space="preserve"> the last entry on the screen will have a ‘_’ if there are more menus below. Scroll right to make them visible as the ‘*’ indicator moves down.</w:t>
+        <w:t>Following is a detailed list of all the menu entries and what they do. Menu items that open another menu (a submenu) start with a ‘+’. Most submenus also have a first and last menu entry that returns to the menu above. A ‘*’ is shown in front of the active menu line. The top menu will have a ‘-’ indicating that there are menu items that are not visible due to scrolling. Just keep rotating the knob to the left and they will appear. Similarly the last entry on the screen will have a ‘_’ if there are more menus below. Scroll right to make them visible as the ‘*’ indicator moves down.</w:t>
       </w:r>
     </w:p>
     <w:p/>
@@ -944,17 +811,15 @@
         <w:t>The submenu details are also described below after each menu item.</w:t>
       </w:r>
     </w:p>
+    <w:p/>
+    <w:p>
+      <w:r>
+        <w:t>Some menu items may changed depending other selections.</w:t>
+      </w:r>
+    </w:p>
     <w:p>
       <w:pPr>
         <w:pStyle w:val="Heading2"/>
-      </w:pPr>
-      <w:r>
-        <w:t>Main Menu</w:t>
-      </w:r>
-    </w:p>
-    <w:p>
-      <w:pPr>
-        <w:pStyle w:val="Heading3"/>
       </w:pPr>
       <w:bookmarkStart w:id="12" w:name="_7gbk4dp5wgh2" w:colFirst="0" w:colLast="0"/>
       <w:bookmarkEnd w:id="12"/>
@@ -964,15 +829,13 @@
     </w:p>
     <w:p>
       <w:r>
-        <w:t xml:space="preserve">Clicking </w:t>
-      </w:r>
-      <w:proofErr w:type="gramStart"/>
-      <w:r>
-        <w:t>this toggles</w:t>
-      </w:r>
-      <w:proofErr w:type="gramEnd"/>
-      <w:r>
-        <w:t xml:space="preserve"> between running files from the SD card or using the built-in patterns.</w:t>
+        <w:t>Clicking this</w:t>
+      </w:r>
+      <w:r>
+        <w:t xml:space="preserve"> selection will</w:t>
+      </w:r>
+      <w:r>
+        <w:t xml:space="preserve"> toggle between running files from the SD card or using the built-in patterns.</w:t>
       </w:r>
     </w:p>
     <w:p>
@@ -982,6 +845,25 @@
       <w:bookmarkStart w:id="13" w:name="_mehqsb4kg3ll" w:colFirst="0" w:colLast="0"/>
       <w:bookmarkEnd w:id="13"/>
       <w:r>
+        <w:t>Preview BMP</w:t>
+      </w:r>
+    </w:p>
+    <w:p>
+      <w:r>
+        <w:t>This will display the currently selected BMP file on the screen. Since the images are 144 pixels and the display is only 135, 9 pixels total are trimmed from top and bottom of the image. The image can be scrolled left and right using the dial if the image is longer than 240 columns. A single click goes back the menu. A long press returns to the BMP main selection display.</w:t>
+      </w:r>
+    </w:p>
+    <w:p/>
+    <w:p>
+      <w:r>
+        <w:t>The second strip will be 288 pixels. Every other pixel will be ignored so it will fit in the 135 pixel display. (This has not been implemented yet)</w:t>
+      </w:r>
+    </w:p>
+    <w:p>
+      <w:pPr>
+        <w:pStyle w:val="Heading2"/>
+      </w:pPr>
+      <w:r>
         <w:t>File Image Settings</w:t>
       </w:r>
     </w:p>
@@ -995,7 +877,6 @@
         <w:pStyle w:val="Heading3"/>
       </w:pPr>
       <w:r>
-        <w:lastRenderedPageBreak/>
         <w:t>Timing Type (Column or Image)</w:t>
       </w:r>
     </w:p>
@@ -1034,13 +915,8 @@
     </w:p>
     <w:p>
       <w:r>
-        <w:t xml:space="preserve">When frame time is selected this is the time in </w:t>
-      </w:r>
-      <w:proofErr w:type="spellStart"/>
-      <w:r>
-        <w:t>mSecs</w:t>
-      </w:r>
-      <w:proofErr w:type="spellEnd"/>
+        <w:t>When frame time is selected this is the time in mSecs</w:t>
+      </w:r>
       <w:r>
         <w:t xml:space="preserve"> (see note below)</w:t>
       </w:r>
@@ -1050,58 +926,10 @@
     </w:p>
     <w:p>
       <w:r>
-        <w:t xml:space="preserve">Note: This time is actually added to the minimum time that it takes to update the LED’s in the strip. Each bit of information takes 1.2 </w:t>
-      </w:r>
-      <w:proofErr w:type="spellStart"/>
-      <w:r>
-        <w:t>uS</w:t>
-      </w:r>
-      <w:proofErr w:type="spellEnd"/>
-      <w:r>
-        <w:t xml:space="preserve"> and each LED needs 24 bits. If there are 144 LED’s then the total time to load the data is 1.2 </w:t>
-      </w:r>
-      <w:proofErr w:type="spellStart"/>
-      <w:r>
-        <w:t>uS</w:t>
-      </w:r>
-      <w:proofErr w:type="spellEnd"/>
-      <w:r>
-        <w:t xml:space="preserve"> x 24 x 144 = 4.32</w:t>
-      </w:r>
-      <w:r>
-        <w:t xml:space="preserve"> </w:t>
-      </w:r>
-      <w:proofErr w:type="spellStart"/>
-      <w:r>
-        <w:t>mS.</w:t>
-      </w:r>
-      <w:proofErr w:type="spellEnd"/>
-      <w:r>
-        <w:t xml:space="preserve"> There is also a reset time at the end that loads the data into the LED’s of &gt;50 </w:t>
-      </w:r>
-      <w:proofErr w:type="spellStart"/>
-      <w:r>
-        <w:t>uS</w:t>
-      </w:r>
-      <w:proofErr w:type="spellEnd"/>
-      <w:r>
-        <w:t xml:space="preserve">. Some brands require up to 1 mS so it is safest to assume that the column update time is about 5 </w:t>
-      </w:r>
-      <w:proofErr w:type="spellStart"/>
-      <w:r>
-        <w:t>mS.</w:t>
-      </w:r>
-      <w:proofErr w:type="spellEnd"/>
-      <w:r>
-        <w:t xml:space="preserve"> This time is added to the time set in the frame hold value, I.E. a hold value of 0 will still have a 5 mS frame time. There might also be additional time required for reading slower SD cards. Also be aware that displaying the file in reverse will slow down due to reading the SD file in the reverse order. A </w:t>
-      </w:r>
-      <w:proofErr w:type="gramStart"/>
-      <w:r>
-        <w:t>900 column</w:t>
-      </w:r>
-      <w:proofErr w:type="gramEnd"/>
-      <w:r>
-        <w:t xml:space="preserve"> image would in theory take about 3.9 S. In testing we have found that reading the SD card actually slows this down to about 6 Seconds. Work is being done to try and improve this.</w:t>
+        <w:t>Note: This time is actually added to the minimum time that it takes to update the LED’s in the strip. Each bit of information takes 1.2 uS and each LED needs 24 bits. If there are 144 LED’s then the total time to load the data is 1.2 uS x 24 x 144 = 4.32</w:t>
+      </w:r>
+      <w:r>
+        <w:t xml:space="preserve"> mS. There is also a reset time at the end that loads the data into the LED’s of &gt;50 uS. Some brands require up to 1 mS so it is safest to assume that the column update time is about 5 mS. This time is added to the time set in the frame hold value, I.E. a hold value of 0 will still have a 5 mS frame time. There might also be additional time required for reading slower SD cards. Also be aware that displaying the file in reverse will slow down due to reading the SD file in the reverse order. A 900 column image would in theory take about 3.9 S. In testing we have found that reading the SD card actually slows this down to about 6 Seconds. Work is being done to try and improve this.</w:t>
       </w:r>
     </w:p>
     <w:p>
@@ -1133,6 +961,7 @@
       <w:bookmarkStart w:id="15" w:name="_gnlg1nxbd468" w:colFirst="0" w:colLast="0"/>
       <w:bookmarkEnd w:id="15"/>
       <w:r>
+        <w:lastRenderedPageBreak/>
         <w:t>Frame Advance</w:t>
       </w:r>
     </w:p>
@@ -1146,21 +975,12 @@
         <w:pStyle w:val="Heading3"/>
       </w:pPr>
       <w:r>
-        <w:lastRenderedPageBreak/>
         <w:t>Frame Pulse Counter</w:t>
       </w:r>
     </w:p>
     <w:p>
       <w:r>
-        <w:t xml:space="preserve">This value is the number of wheel pulses that will advance to the next frame when manual frame advance is set. Note that </w:t>
-      </w:r>
-      <w:proofErr w:type="gramStart"/>
-      <w:r>
-        <w:t>this disables</w:t>
-      </w:r>
-      <w:proofErr w:type="gramEnd"/>
-      <w:r>
-        <w:t xml:space="preserve"> using the rotary dial to advance frames.</w:t>
+        <w:t>This value is the number of wheel pulses that will advance to the next frame when manual frame advance is set. Note that this disables using the rotary dial to advance frames.</w:t>
       </w:r>
     </w:p>
     <w:p>
@@ -1194,12 +1014,18 @@
         <w:pStyle w:val="Heading3"/>
       </w:pPr>
       <w:r>
-        <w:t>Direction</w:t>
-      </w:r>
-    </w:p>
-    <w:p>
-      <w:r>
-        <w:t>This option changes the direction that the file is read. This allows the image to play forward or reverse. This allows the user to walk in the other direction or to simply reverse the image from left to right. The default is Left to Right.</w:t>
+        <w:t>Walk Direction</w:t>
+      </w:r>
+    </w:p>
+    <w:p>
+      <w:r>
+        <w:t>This option changes the direction that the file is read</w:t>
+      </w:r>
+      <w:r>
+        <w:t xml:space="preserve"> for display</w:t>
+      </w:r>
+      <w:r>
+        <w:t>. This allows the image to play forward or reverse. This allows the user to walk in the other direction or to simply reverse the image from left to right. The default is right to left, looking back at the camera. Right to left is usually best when recording a sequence of images into a macro. The images will then play back in the same order. If left to right is chosen then the images recorded will play back in the reverse order. This is particularly important when spelling words with the individual letter image files.</w:t>
       </w:r>
     </w:p>
     <w:p>
@@ -1240,23 +1066,7 @@
     </w:p>
     <w:p>
       <w:r>
-        <w:t xml:space="preserve">This doubles every pixel so a </w:t>
-      </w:r>
-      <w:proofErr w:type="gramStart"/>
-      <w:r>
-        <w:t>144 pixel</w:t>
-      </w:r>
-      <w:proofErr w:type="gramEnd"/>
-      <w:r>
-        <w:t xml:space="preserve"> image will fill all 288 pixels. </w:t>
-      </w:r>
-      <w:proofErr w:type="gramStart"/>
-      <w:r>
-        <w:t>Of course</w:t>
-      </w:r>
-      <w:proofErr w:type="gramEnd"/>
-      <w:r>
-        <w:t xml:space="preserve"> there isn’t any increase in resolution, but it does fill two strips if you don’t have a 288 pixel image.</w:t>
+        <w:t>This doubles every pixel so a 144 pixel image will fill all 288 pixels. Of course there isn’t any increase in resolution, but it does fill two strips if you don’t have a 288 pixel image.</w:t>
       </w:r>
     </w:p>
     <w:p>
@@ -1266,6 +1076,7 @@
       <w:bookmarkStart w:id="17" w:name="_w71xtob8sleq" w:colFirst="0" w:colLast="0"/>
       <w:bookmarkEnd w:id="17"/>
       <w:r>
+        <w:lastRenderedPageBreak/>
         <w:t>Repeat Settings</w:t>
       </w:r>
     </w:p>
@@ -1292,7 +1103,6 @@
         <w:pStyle w:val="Heading3"/>
       </w:pPr>
       <w:r>
-        <w:lastRenderedPageBreak/>
         <w:t>Repeat Delay</w:t>
       </w:r>
     </w:p>
@@ -1388,6 +1198,7 @@
         <w:pStyle w:val="Heading3"/>
       </w:pPr>
       <w:r>
+        <w:lastRenderedPageBreak/>
         <w:t>White Balance R</w:t>
       </w:r>
     </w:p>
@@ -1429,7 +1240,6 @@
       <w:bookmarkStart w:id="20" w:name="_jp5fq3szebg3" w:colFirst="0" w:colLast="0"/>
       <w:bookmarkEnd w:id="20"/>
       <w:r>
-        <w:lastRenderedPageBreak/>
         <w:t>Show White Balance</w:t>
       </w:r>
     </w:p>
@@ -1456,15 +1266,7 @@
     <w:p/>
     <w:p>
       <w:r>
-        <w:t xml:space="preserve">IPC file only </w:t>
-      </w:r>
-      <w:proofErr w:type="gramStart"/>
-      <w:r>
-        <w:t>control</w:t>
-      </w:r>
-      <w:proofErr w:type="gramEnd"/>
-      <w:r>
-        <w:t xml:space="preserve"> the settings for files, none of the built-in image settings are saved in these files.</w:t>
+        <w:t>IPC file only control the settings for files, none of the built-in image settings are saved in these files.</w:t>
       </w:r>
     </w:p>
     <w:p>
@@ -1472,13 +1274,8 @@
         <w:pStyle w:val="Heading3"/>
       </w:pPr>
       <w:r>
-        <w:t xml:space="preserve">Save </w:t>
-      </w:r>
-      <w:proofErr w:type="spellStart"/>
-      <w:r>
-        <w:t>start.ipc</w:t>
-      </w:r>
-      <w:proofErr w:type="spellEnd"/>
+        <w:t>Save start.ipc</w:t>
+      </w:r>
     </w:p>
     <w:p>
       <w:r>
@@ -1490,13 +1287,8 @@
         <w:pStyle w:val="Heading3"/>
       </w:pPr>
       <w:r>
-        <w:t xml:space="preserve">Load </w:t>
-      </w:r>
-      <w:proofErr w:type="spellStart"/>
-      <w:r>
-        <w:t>start.ipc</w:t>
-      </w:r>
-      <w:proofErr w:type="spellEnd"/>
+        <w:t>Load start.ipc</w:t>
+      </w:r>
     </w:p>
     <w:p>
       <w:r>
@@ -1510,25 +1302,12 @@
       <w:bookmarkStart w:id="22" w:name="_m3ka487i9b" w:colFirst="0" w:colLast="0"/>
       <w:bookmarkEnd w:id="22"/>
       <w:r>
-        <w:t xml:space="preserve">Erase </w:t>
-      </w:r>
-      <w:proofErr w:type="spellStart"/>
-      <w:r>
-        <w:t>start.ipc</w:t>
-      </w:r>
-      <w:proofErr w:type="spellEnd"/>
-    </w:p>
-    <w:p>
-      <w:r>
-        <w:t xml:space="preserve">This does just what it says: removes the </w:t>
-      </w:r>
-      <w:proofErr w:type="spellStart"/>
-      <w:r>
-        <w:t>start.ipc</w:t>
-      </w:r>
-      <w:proofErr w:type="spellEnd"/>
-      <w:r>
-        <w:t xml:space="preserve"> file from the current folder.</w:t>
+        <w:t>Erase start.ipc</w:t>
+      </w:r>
+    </w:p>
+    <w:p>
+      <w:r>
+        <w:t>This does just what it says: removes the start.ipc file from the current folder.</w:t>
       </w:r>
     </w:p>
     <w:p>
@@ -1543,28 +1322,7 @@
     </w:p>
     <w:p>
       <w:r>
-        <w:t xml:space="preserve">These are command files just like the </w:t>
-      </w:r>
-      <w:proofErr w:type="spellStart"/>
-      <w:r>
-        <w:t>start.ipc</w:t>
-      </w:r>
-      <w:proofErr w:type="spellEnd"/>
-      <w:r>
-        <w:t xml:space="preserve"> file above, but they have the same name as a BMP file, but with </w:t>
-      </w:r>
-      <w:proofErr w:type="gramStart"/>
-      <w:r>
-        <w:t>the .</w:t>
-      </w:r>
-      <w:proofErr w:type="spellStart"/>
-      <w:r>
-        <w:t>ipc</w:t>
-      </w:r>
-      <w:proofErr w:type="spellEnd"/>
-      <w:proofErr w:type="gramEnd"/>
-      <w:r>
-        <w:t xml:space="preserve"> extension of course. The file is run when a BMP file is started for display. This allows specific settings to always be applied to a specified BMP file.</w:t>
+        <w:t>These are command files just like the start.ipc file above, but they have the same name as a BMP file, but with the .ipc extension of course. The file is run when a BMP file is started for display. This allows specific settings to always be applied to a specified BMP file.</w:t>
       </w:r>
     </w:p>
     <w:p>
@@ -1572,18 +1330,8 @@
         <w:pStyle w:val="Heading4"/>
       </w:pPr>
       <w:r>
-        <w:t>Save &lt;filename</w:t>
-      </w:r>
-      <w:proofErr w:type="gramStart"/>
-      <w:r>
-        <w:t>&gt;.</w:t>
-      </w:r>
-      <w:proofErr w:type="spellStart"/>
-      <w:r>
-        <w:t>ipc</w:t>
-      </w:r>
-      <w:proofErr w:type="spellEnd"/>
-      <w:proofErr w:type="gramEnd"/>
+        <w:t>Save &lt;filename&gt;.ipc</w:t>
+      </w:r>
     </w:p>
     <w:p>
       <w:r>
@@ -1595,18 +1343,9 @@
         <w:pStyle w:val="Heading4"/>
       </w:pPr>
       <w:r>
-        <w:t>Load &lt;filename</w:t>
-      </w:r>
-      <w:proofErr w:type="gramStart"/>
-      <w:r>
-        <w:t>&gt;.</w:t>
-      </w:r>
-      <w:proofErr w:type="spellStart"/>
-      <w:r>
-        <w:t>ipc</w:t>
-      </w:r>
-      <w:proofErr w:type="spellEnd"/>
-      <w:proofErr w:type="gramEnd"/>
+        <w:lastRenderedPageBreak/>
+        <w:t>Load &lt;filename&gt;.ipc</w:t>
+      </w:r>
     </w:p>
     <w:p>
       <w:r>
@@ -1620,18 +1359,8 @@
       <w:bookmarkStart w:id="24" w:name="_crtw97r8ybrt" w:colFirst="0" w:colLast="0"/>
       <w:bookmarkEnd w:id="24"/>
       <w:r>
-        <w:t>Erase &lt;filename</w:t>
-      </w:r>
-      <w:proofErr w:type="gramStart"/>
-      <w:r>
-        <w:t>&gt;.</w:t>
-      </w:r>
-      <w:proofErr w:type="spellStart"/>
-      <w:r>
-        <w:t>ipc</w:t>
-      </w:r>
-      <w:proofErr w:type="spellEnd"/>
-      <w:proofErr w:type="gramEnd"/>
+        <w:t>Erase &lt;filename&gt;.ipc</w:t>
+      </w:r>
     </w:p>
     <w:p>
       <w:r>
@@ -1645,7 +1374,6 @@
       <w:bookmarkStart w:id="25" w:name="_wrnix7fw62gc" w:colFirst="0" w:colLast="0"/>
       <w:bookmarkEnd w:id="25"/>
       <w:r>
-        <w:lastRenderedPageBreak/>
         <w:t>Macros</w:t>
       </w:r>
     </w:p>
@@ -1659,15 +1387,7 @@
         <w:pStyle w:val="Heading3"/>
       </w:pPr>
       <w:r>
-        <w:t xml:space="preserve">Macro </w:t>
-      </w:r>
-      <w:proofErr w:type="gramStart"/>
-      <w:r>
-        <w:t>#(</w:t>
-      </w:r>
-      <w:proofErr w:type="gramEnd"/>
-      <w:r>
-        <w:t>0-9)</w:t>
+        <w:t>Macro #(0-9)</w:t>
       </w:r>
     </w:p>
     <w:p>
@@ -1764,6 +1484,7 @@
       <w:bookmarkStart w:id="28" w:name="_xy29ysy4f5it" w:colFirst="0" w:colLast="0"/>
       <w:bookmarkEnd w:id="28"/>
       <w:r>
+        <w:lastRenderedPageBreak/>
         <w:t>Delete</w:t>
       </w:r>
     </w:p>
@@ -1779,7 +1500,6 @@
       <w:bookmarkStart w:id="29" w:name="_yvl8qphqeqwi" w:colFirst="0" w:colLast="0"/>
       <w:bookmarkEnd w:id="29"/>
       <w:r>
-        <w:lastRenderedPageBreak/>
         <w:t>Saved Settings</w:t>
       </w:r>
     </w:p>
@@ -1880,12 +1600,13 @@
         <w:pStyle w:val="Heading3"/>
       </w:pPr>
       <w:r>
-        <w:t>Display (Normal or Reverse)</w:t>
-      </w:r>
-    </w:p>
-    <w:p>
-      <w:r>
-        <w:t>This option reverses the colors on the display.</w:t>
+        <w:lastRenderedPageBreak/>
+        <w:t>Menu Wrap</w:t>
+      </w:r>
+    </w:p>
+    <w:p>
+      <w:r>
+        <w:t>When this is off scrolling of both files and menu items is pinned at the top and bottom of the list. If wrap is on then rotation the dial to the right when at the last entry will go to the first entry and rotation left from the first entry to move to the last entry.</w:t>
       </w:r>
     </w:p>
     <w:p>
@@ -1893,20 +1614,6 @@
         <w:pStyle w:val="Heading3"/>
       </w:pPr>
       <w:r>
-        <w:t>Menu Wrap</w:t>
-      </w:r>
-    </w:p>
-    <w:p>
-      <w:r>
-        <w:t>When this is off scrolling of both files and menu items is pinned at the top and bottom of the list. If wrap is on then rotation the dial to the right when at the last entry will go to the first entry and rotation left from the first entry to move to the last entry.</w:t>
-      </w:r>
-    </w:p>
-    <w:p>
-      <w:pPr>
-        <w:pStyle w:val="Heading3"/>
-      </w:pPr>
-      <w:r>
-        <w:lastRenderedPageBreak/>
         <w:t>Show More Files</w:t>
       </w:r>
     </w:p>
@@ -1987,41 +1694,20 @@
     </w:p>
     <w:p>
       <w:r>
-        <w:t xml:space="preserve">This value adjusts how fast the dial needs to be moved to work with the dial sensitivity setting. It is effectively the time between clicks. It can set from 100 to 1000 and is approximately a time value in </w:t>
-      </w:r>
-      <w:proofErr w:type="spellStart"/>
-      <w:r>
-        <w:t>mSeconds</w:t>
-      </w:r>
-      <w:proofErr w:type="spellEnd"/>
-      <w:r>
-        <w:t>. If you have the sensitivity set to a number greater than 1 then you have to rotate the dial faster than this number allows in order to cause the selection to change.</w:t>
+        <w:t>This value adjusts how fast the dial needs to be moved to work with the dial sensitivity setting. It is effectively the time between clicks. It can set from 100 to 1000 and is approximately a time value in mSeconds. If you have the sensitivity set to a number greater than 1 then you have to rotate the dial faster than this number allows in order to cause the selection to change.</w:t>
       </w:r>
     </w:p>
     <w:p>
       <w:pPr>
         <w:pStyle w:val="Heading3"/>
       </w:pPr>
-      <w:proofErr w:type="spellStart"/>
-      <w:r>
-        <w:t>BlueTooth</w:t>
-      </w:r>
-      <w:proofErr w:type="spellEnd"/>
-      <w:r>
-        <w:t xml:space="preserve"> Link (On/Off)</w:t>
-      </w:r>
-    </w:p>
-    <w:p>
-      <w:r>
-        <w:t xml:space="preserve">This enables the </w:t>
-      </w:r>
-      <w:proofErr w:type="spellStart"/>
-      <w:r>
-        <w:t>BlueTooth</w:t>
-      </w:r>
-      <w:proofErr w:type="spellEnd"/>
-      <w:r>
-        <w:t xml:space="preserve"> link to be used with the phone app for control of the Image </w:t>
+      <w:r>
+        <w:t>BlueTooth Link (On/Off)</w:t>
+      </w:r>
+    </w:p>
+    <w:p>
+      <w:r>
+        <w:t xml:space="preserve">This enables the BlueTooth link to be used with the phone app for control of the Image </w:t>
       </w:r>
       <w:r>
         <w:t>Wand</w:t>
@@ -2037,6 +1723,7 @@
       <w:bookmarkStart w:id="34" w:name="_6cgt65hrybua" w:colFirst="0" w:colLast="0"/>
       <w:bookmarkEnd w:id="34"/>
       <w:r>
+        <w:lastRenderedPageBreak/>
         <w:t>Light Bar</w:t>
       </w:r>
     </w:p>
@@ -2054,7 +1741,6 @@
     <w:p/>
     <w:p>
       <w:r>
-        <w:lastRenderedPageBreak/>
         <w:t>The default allows setting the brightness, hue and saturation, but it can also be changed to use RGB values. The default increment unit is 10 for each click of the dial but that can also be adjust for finer resolution.</w:t>
       </w:r>
     </w:p>
@@ -2146,6 +1832,7 @@
       <w:bookmarkStart w:id="40" w:name="_euh37tki3dzq" w:colFirst="0" w:colLast="0"/>
       <w:bookmarkEnd w:id="40"/>
       <w:r>
+        <w:lastRenderedPageBreak/>
         <w:t>Checker Board</w:t>
       </w:r>
     </w:p>
@@ -2175,35 +1862,13 @@
       </w:pPr>
       <w:bookmarkStart w:id="42" w:name="_s3whr291r8s" w:colFirst="0" w:colLast="0"/>
       <w:bookmarkEnd w:id="42"/>
-      <w:proofErr w:type="spellStart"/>
-      <w:r>
-        <w:lastRenderedPageBreak/>
-        <w:t>Cylon</w:t>
-      </w:r>
-      <w:proofErr w:type="spellEnd"/>
-      <w:r>
-        <w:t xml:space="preserve"> Eye</w:t>
-      </w:r>
-    </w:p>
-    <w:p>
-      <w:r>
-        <w:t xml:space="preserve">This was inspired from the </w:t>
-      </w:r>
-      <w:proofErr w:type="spellStart"/>
-      <w:r>
-        <w:t>BattleStar</w:t>
-      </w:r>
-      <w:proofErr w:type="spellEnd"/>
-      <w:r>
-        <w:t xml:space="preserve"> Galactica movies, the evil </w:t>
-      </w:r>
-      <w:proofErr w:type="spellStart"/>
-      <w:r>
-        <w:t>Cylon</w:t>
-      </w:r>
-      <w:proofErr w:type="spellEnd"/>
-      <w:r>
-        <w:t xml:space="preserve"> eyes.</w:t>
+      <w:r>
+        <w:t>Cylon Eye</w:t>
+      </w:r>
+    </w:p>
+    <w:p>
+      <w:r>
+        <w:t>This was inspired from the BattleStar Galactica movies, the evil Cylon eyes.</w:t>
       </w:r>
     </w:p>
     <w:p>
@@ -2301,6 +1966,7 @@
         <w:pStyle w:val="Heading2"/>
       </w:pPr>
       <w:r>
+        <w:lastRenderedPageBreak/>
         <w:t>Sine Trails</w:t>
       </w:r>
     </w:p>
@@ -2321,19 +1987,7 @@
     </w:p>
     <w:p>
       <w:r>
-        <w:t xml:space="preserve">This is probably one of the more useful patterns. It allows the LED strip to be used as a light source. The color can be controlled with the dial as well as the saturation and brightness. A setting allows the RGB values to be entered if that is desired. The brightness value is limited by </w:t>
-      </w:r>
-      <w:r>
-        <w:lastRenderedPageBreak/>
-        <w:t xml:space="preserve">the LED strip brightness setting from the main LED settings menu. </w:t>
-      </w:r>
-      <w:proofErr w:type="gramStart"/>
-      <w:r>
-        <w:t>So</w:t>
-      </w:r>
-      <w:proofErr w:type="gramEnd"/>
-      <w:r>
-        <w:t xml:space="preserve"> if more brightness is needed that value must be changed. The LED strip will stay on until a long press turns it off.</w:t>
+        <w:t>This is probably one of the more useful patterns. It allows the LED strip to be used as a light source. The color can be controlled with the dial as well as the saturation and brightness. A setting allows the RGB values to be entered if that is desired. The brightness value is limited by the LED strip brightness setting from the main LED settings menu. So if more brightness is needed that value must be changed. The LED strip will stay on until a long press turns it off.</w:t>
       </w:r>
     </w:p>
     <w:p>
@@ -2420,6 +2074,7 @@
       <w:bookmarkStart w:id="53" w:name="_w460vx756vby" w:colFirst="0" w:colLast="0"/>
       <w:bookmarkEnd w:id="53"/>
       <w:r>
+        <w:lastRenderedPageBreak/>
         <w:t>Construction</w:t>
       </w:r>
     </w:p>
@@ -2437,11 +2092,7 @@
         <w:t xml:space="preserve"> Looking at the schematic will help understanding what is connected to what.</w:t>
       </w:r>
       <w:r>
-        <w:t xml:space="preserve"> The 3D printed parts can be purchased from me if you can’t find </w:t>
-      </w:r>
-      <w:r>
-        <w:lastRenderedPageBreak/>
-        <w:t>anybody else to make them from the STL files. I print currently using PLA, so please don’t leave them in the sun, they will melt and deform if it gets too hot!</w:t>
+        <w:t xml:space="preserve"> The 3D printed parts can be purchased from me if you can’t find anybody else to make them from the STL files. I print currently using PLA, so please don’t leave them in the sun, they will melt and deform if it gets too hot!</w:t>
       </w:r>
     </w:p>
     <w:p/>
@@ -2507,15 +2158,7 @@
     <w:p/>
     <w:p>
       <w:r>
-        <w:t xml:space="preserve">You can solder up a bunch of wires and connectors to connect everything inside the </w:t>
-      </w:r>
-      <w:proofErr w:type="spellStart"/>
-      <w:r>
-        <w:t>cpu</w:t>
-      </w:r>
-      <w:proofErr w:type="spellEnd"/>
-      <w:r>
-        <w:t>/display box like I did for my first prototype, but I have designed a printed circuit holding all the parts and I can sell those for $10+shipping. It does make the assembly much less painful.</w:t>
+        <w:t>You can solder up a bunch of wires and connectors to connect everything inside the cpu/display box like I did for my first prototype, but I have designed a printed circuit holding all the parts and I can sell those for $10+shipping. It does make the assembly much less painful.</w:t>
       </w:r>
       <w:r>
         <w:t xml:space="preserve"> I can also make the PCB version available with the ESP32 already soldered and programmed.</w:t>
@@ -2557,13 +2200,8 @@
           <w:numId w:val="6"/>
         </w:numPr>
       </w:pPr>
-      <w:proofErr w:type="spellStart"/>
-      <w:r>
-        <w:t>Heltec</w:t>
-      </w:r>
-      <w:proofErr w:type="spellEnd"/>
-      <w:r>
-        <w:t xml:space="preserve"> ESP32 Devkit32. </w:t>
+      <w:r>
+        <w:t xml:space="preserve">Heltec ESP32 Devkit32. </w:t>
       </w:r>
       <w:hyperlink r:id="rId10">
         <w:r>
@@ -2623,6 +2261,7 @@
         </w:numPr>
       </w:pPr>
       <w:r>
+        <w:lastRenderedPageBreak/>
         <w:t xml:space="preserve">USB rechargeable battery. </w:t>
       </w:r>
       <w:hyperlink r:id="rId13">
@@ -2663,7 +2302,6 @@
         </w:numPr>
       </w:pPr>
       <w:r>
-        <w:lastRenderedPageBreak/>
         <w:t xml:space="preserve">Logic level shifter. </w:t>
       </w:r>
       <w:hyperlink r:id="rId15">
@@ -2851,15 +2489,7 @@
     </w:p>
     <w:p>
       <w:r>
-        <w:t xml:space="preserve">I will make a compiled binary available on the </w:t>
-      </w:r>
-      <w:proofErr w:type="spellStart"/>
-      <w:r>
-        <w:t>github</w:t>
-      </w:r>
-      <w:proofErr w:type="spellEnd"/>
-      <w:r>
-        <w:t xml:space="preserve"> entry for this project if you don’t want to collect all these files and compile the code. It can be built with the Arduino IDE, but</w:t>
+        <w:t>I will make a compiled binary available on the github entry for this project if you don’t want to collect all these files and compile the code. It can be built with the Arduino IDE, but</w:t>
       </w:r>
       <w:r>
         <w:t xml:space="preserve"> I</w:t>
@@ -2899,23 +2529,10 @@
         </w:numPr>
       </w:pPr>
       <w:r>
-        <w:t xml:space="preserve">ESP32 support libraries for </w:t>
-      </w:r>
-      <w:proofErr w:type="spellStart"/>
-      <w:r>
-        <w:t>Heltec</w:t>
-      </w:r>
-      <w:proofErr w:type="spellEnd"/>
-      <w:r>
-        <w:t xml:space="preserve"> </w:t>
-      </w:r>
-      <w:proofErr w:type="spellStart"/>
-      <w:r>
-        <w:t>wifi</w:t>
-      </w:r>
-      <w:proofErr w:type="spellEnd"/>
-      <w:r>
-        <w:t xml:space="preserve"> </w:t>
+        <w:t xml:space="preserve">ESP32 support libraries for Heltec </w:t>
+      </w:r>
+      <w:r>
+        <w:t xml:space="preserve">wifi </w:t>
       </w:r>
       <w:r>
         <w:t>devkit32</w:t>
@@ -2939,13 +2556,8 @@
           <w:numId w:val="1"/>
         </w:numPr>
       </w:pPr>
-      <w:proofErr w:type="spellStart"/>
-      <w:r>
-        <w:t>FastLED</w:t>
-      </w:r>
-      <w:proofErr w:type="spellEnd"/>
-      <w:r>
-        <w:t xml:space="preserve"> library</w:t>
+      <w:r>
+        <w:t>FastLED library</w:t>
       </w:r>
     </w:p>
     <w:p>
@@ -2955,13 +2567,9 @@
           <w:numId w:val="1"/>
         </w:numPr>
       </w:pPr>
-      <w:proofErr w:type="spellStart"/>
-      <w:r>
-        <w:t>Ringbufcpp</w:t>
-      </w:r>
-      <w:proofErr w:type="spellEnd"/>
-      <w:r>
-        <w:t xml:space="preserve"> library</w:t>
+      <w:r>
+        <w:lastRenderedPageBreak/>
+        <w:t>Ringbufcpp library</w:t>
       </w:r>
     </w:p>
     <w:p>
@@ -2971,13 +2579,8 @@
           <w:numId w:val="1"/>
         </w:numPr>
       </w:pPr>
-      <w:proofErr w:type="spellStart"/>
-      <w:r>
-        <w:t>Stackarray</w:t>
-      </w:r>
-      <w:proofErr w:type="spellEnd"/>
-      <w:r>
-        <w:t xml:space="preserve"> library</w:t>
+      <w:r>
+        <w:t>Stackarray library</w:t>
       </w:r>
     </w:p>
     <w:p>
@@ -2987,7 +2590,6 @@
       <w:bookmarkStart w:id="58" w:name="_5xys9sqi4mxb" w:colFirst="0" w:colLast="0"/>
       <w:bookmarkEnd w:id="58"/>
       <w:r>
-        <w:lastRenderedPageBreak/>
         <w:t>Wiring Harnesses</w:t>
       </w:r>
     </w:p>

</xml_diff>

<commit_message>
Added LED wiring modes.
</commit_message>
<xml_diff>
--- a/MagicImageWand.docx
+++ b/MagicImageWand.docx
@@ -5,6 +5,7 @@
     <w:p>
       <w:pPr>
         <w:pStyle w:val="Title"/>
+        <w:jc w:val="center"/>
       </w:pPr>
       <w:r>
         <w:t>Magic Image Wand</w:t>
@@ -32,7 +33,31 @@
     </w:p>
     <w:p>
       <w:r>
-        <w:t xml:space="preserve">This design was inspired but not copied from the PixelStick commercial product. I have not owned, used or even touched an official PixelStick, I haven’t even read their manual. I did briefly look at the marketing material on their website to get an idea of how it worked. I was also inspired by the light wand developed by photographer Michael Ross. I started out building one of these. It used the Mega2560 Arduino and a </w:t>
+        <w:t xml:space="preserve">This design was inspired but not copied from the </w:t>
+      </w:r>
+      <w:proofErr w:type="spellStart"/>
+      <w:r>
+        <w:t>PixelStick</w:t>
+      </w:r>
+      <w:proofErr w:type="spellEnd"/>
+      <w:r>
+        <w:t xml:space="preserve"> commercial product. I have not owned, used or even touched an official </w:t>
+      </w:r>
+      <w:proofErr w:type="spellStart"/>
+      <w:r>
+        <w:t>PixelStick</w:t>
+      </w:r>
+      <w:proofErr w:type="spellEnd"/>
+      <w:r>
+        <w:t xml:space="preserve">, I </w:t>
+      </w:r>
+      <w:proofErr w:type="gramStart"/>
+      <w:r>
+        <w:t>haven’t</w:t>
+      </w:r>
+      <w:proofErr w:type="gramEnd"/>
+      <w:r>
+        <w:t xml:space="preserve"> even read their manual. I did briefly look at the marketing material on their website to get an idea of how it worked. I was also inspired by the light wand developed by photographer Michael Ross. I started out building one of these. It used the Mega2560 Arduino and a </w:t>
       </w:r>
       <w:r>
         <w:t>2-line</w:t>
@@ -92,7 +117,15 @@
         <w:t xml:space="preserve">Magic Image Wand </w:t>
       </w:r>
       <w:r>
-        <w:t>consists of the following major parts. The parts are all connected together into a single unit. The optional second LED strip is easily removed so the system fits into a smaller space.</w:t>
+        <w:t xml:space="preserve">consists of the following major parts. The parts are all </w:t>
+      </w:r>
+      <w:proofErr w:type="gramStart"/>
+      <w:r>
+        <w:t>connected together</w:t>
+      </w:r>
+      <w:proofErr w:type="gramEnd"/>
+      <w:r>
+        <w:t xml:space="preserve"> into a single unit. The optional second LED strip is easily removed so the system fits into a smaller space.</w:t>
       </w:r>
     </w:p>
     <w:p>
@@ -182,7 +215,15 @@
         </w:numPr>
       </w:pPr>
       <w:r>
-        <w:t>Roller Encoder Wheel. This wheel is used to control the display speed while rolling on the ground. It will allow for very exact image timing. The good news is the software supports it, the bad news is that the hardware mount for the wheel has not been designed yet.</w:t>
+        <w:t xml:space="preserve">Roller Encoder Wheel. This wheel is used to control the display speed while rolling on the ground. It will allow for very exact image timing. The good news is the software supports </w:t>
+      </w:r>
+      <w:proofErr w:type="gramStart"/>
+      <w:r>
+        <w:t>it,</w:t>
+      </w:r>
+      <w:proofErr w:type="gramEnd"/>
+      <w:r>
+        <w:t xml:space="preserve"> the bad news is that the hardware mount for the wheel has not been designed yet.</w:t>
       </w:r>
     </w:p>
     <w:p>
@@ -203,7 +244,23 @@
         <w:t xml:space="preserve">Magic Image Wand </w:t>
       </w:r>
       <w:r>
-        <w:t>uses one or two WS3812B pixel strips that have 144 pixels per meter. In actuality each meter strip is made from two 72 pixel strips. This results in a slight gap in the middle that can be seen in some images. When the second strip is installed the power wires make it difficult to get the pixels really close. This also results in a dark gap in the middle of the two strips that can be seen with some images.</w:t>
+        <w:t xml:space="preserve">uses one or two WS3812B pixel strips that have 144 pixels per meter. In actuality each meter strip is made from two </w:t>
+      </w:r>
+      <w:proofErr w:type="gramStart"/>
+      <w:r>
+        <w:t>72 pixel</w:t>
+      </w:r>
+      <w:proofErr w:type="gramEnd"/>
+      <w:r>
+        <w:t xml:space="preserve"> strips. This results in a slight gap in the middle that can be seen in some images. When the second strip is installed the </w:t>
+      </w:r>
+      <w:proofErr w:type="gramStart"/>
+      <w:r>
+        <w:t>power</w:t>
+      </w:r>
+      <w:proofErr w:type="gramEnd"/>
+      <w:r>
+        <w:t xml:space="preserve"> wires make it difficult to get the pixels really close. This also results in a dark gap in the middle of the two strips that can be seen with some images.</w:t>
       </w:r>
     </w:p>
     <w:p>
@@ -218,13 +275,29 @@
     </w:p>
     <w:p>
       <w:r>
-        <w:t xml:space="preserve">At full brightness each strip uses 43 Watts when all the LEDs are lit. Since the USB battery can only supply 35 Watts it is obvious that the display cannot be used at full brightness. </w:t>
+        <w:t xml:space="preserve">At full </w:t>
+      </w:r>
+      <w:proofErr w:type="gramStart"/>
+      <w:r>
+        <w:t>brightness</w:t>
+      </w:r>
+      <w:proofErr w:type="gramEnd"/>
+      <w:r>
+        <w:t xml:space="preserve"> each strip uses 43 Watts when all the LEDs are lit. Since the USB battery can only supply 35 Watts it is obvious that the display cannot be used at full brightness. </w:t>
       </w:r>
       <w:r>
         <w:t>However,</w:t>
       </w:r>
       <w:r>
-        <w:t xml:space="preserve"> some images do not have all of the LEDs lit at the same time so the brightness can sometimes be set to full power. For </w:t>
+        <w:t xml:space="preserve"> some images do not have </w:t>
+      </w:r>
+      <w:proofErr w:type="gramStart"/>
+      <w:r>
+        <w:t>all of</w:t>
+      </w:r>
+      <w:proofErr w:type="gramEnd"/>
+      <w:r>
+        <w:t xml:space="preserve"> the LEDs lit at the same time so the brightness can sometimes be set to full power. For </w:t>
       </w:r>
       <w:r>
         <w:t>example,</w:t>
@@ -249,7 +322,15 @@
     </w:p>
     <w:p>
       <w:r>
-        <w:t>The images can be either 144 or 288 pixels in height. They must be rotated 90 degrees CCW and saved as 24bit color in Windows byte order. They can be as long as desired in width.</w:t>
+        <w:t xml:space="preserve">The images can be either 144 or 288 pixels in height. They must be rotated 90 degrees CCW and saved as 24bit color in Windows byte order. They can be </w:t>
+      </w:r>
+      <w:proofErr w:type="gramStart"/>
+      <w:r>
+        <w:t>as long as</w:t>
+      </w:r>
+      <w:proofErr w:type="gramEnd"/>
+      <w:r>
+        <w:t xml:space="preserve"> desired in width.</w:t>
       </w:r>
     </w:p>
     <w:p>
@@ -270,7 +351,23 @@
         <w:t>Magic Image Wand</w:t>
       </w:r>
       <w:r>
-        <w:t>. People more creative than me will create much more interesting images. I’m including these just to illustrate a few simple examples. You can also go search the web for PixelStick images to get more inspiration.</w:t>
+        <w:t xml:space="preserve">. People more creative than me will create much more interesting images. </w:t>
+      </w:r>
+      <w:proofErr w:type="gramStart"/>
+      <w:r>
+        <w:t>I’m</w:t>
+      </w:r>
+      <w:proofErr w:type="gramEnd"/>
+      <w:r>
+        <w:t xml:space="preserve"> including these just to illustrate a few simple examples. You can also go search the web for </w:t>
+      </w:r>
+      <w:proofErr w:type="spellStart"/>
+      <w:r>
+        <w:t>PixelStick</w:t>
+      </w:r>
+      <w:proofErr w:type="spellEnd"/>
+      <w:r>
+        <w:t xml:space="preserve"> images to get more inspiration.</w:t>
       </w:r>
     </w:p>
     <w:p/>
@@ -295,7 +392,23 @@
       </w:r>
       <w:r>
         <w:lastRenderedPageBreak/>
-        <w:t>½ second or longer. This long press time is also adjustable if a longer or shorter time is preferred. The system has two modes of operation. After booting the display shows the currently selected file. Rotating the dial left and right will move through the files on the SD card, or the internal patterns if they have been selected. Clicking the button starts the LED strip display. At this point the user walks around with the wand or waves it around depending on what effect is desired. The display shows the progress of the file and how much time is remaining. Settings are available to control the display speed, repeating the file, or even automatically skipping to the next file. The image can even be played twice, first forward and then backward for a mirror like effect. There is a chain option that will play all of the files from the current selection to the final file in the current folder. The brightness of the LEDs are of course also adjustable to balance the lighting with the rest of the scene.</w:t>
+        <w:t xml:space="preserve">½ second or longer. This long press time is also adjustable if a longer or shorter time is preferred. The system has two modes of operation. After booting the display shows the currently selected file. Rotating the dial left and right will move through the files on the SD card, or the internal patterns if they have been selected. Clicking the button starts the LED strip display. At this point the user walks around with the wand or waves it around depending on what effect is desired. The display shows the progress of the file and how much time is remaining. Settings are available to control the display speed, repeating the file, or even automatically skipping to the next file. The image can even be played twice, first forward and then backward for a mirror like effect. There is a chain option that will play </w:t>
+      </w:r>
+      <w:proofErr w:type="gramStart"/>
+      <w:r>
+        <w:t>all of</w:t>
+      </w:r>
+      <w:proofErr w:type="gramEnd"/>
+      <w:r>
+        <w:t xml:space="preserve"> the files from the current selection to the final file in the current folder. The brightness of the LEDs </w:t>
+      </w:r>
+      <w:proofErr w:type="gramStart"/>
+      <w:r>
+        <w:t>are</w:t>
+      </w:r>
+      <w:proofErr w:type="gramEnd"/>
+      <w:r>
+        <w:t xml:space="preserve"> of course also adjustable to balance the lighting with the rest of the scene.</w:t>
       </w:r>
     </w:p>
     <w:p/>
@@ -359,8 +472,13 @@
           <w:numId w:val="5"/>
         </w:numPr>
       </w:pPr>
-      <w:r>
-        <w:t>Frame hold time, how long each frame is displayed.</w:t>
+      <w:proofErr w:type="gramStart"/>
+      <w:r>
+        <w:t>Frame</w:t>
+      </w:r>
+      <w:proofErr w:type="gramEnd"/>
+      <w:r>
+        <w:t xml:space="preserve"> hold time, how long each frame is displayed.</w:t>
       </w:r>
       <w:r>
         <w:t xml:space="preserve"> Note that even when set to 0 there is a minimum frame time which is determined by the amount of time used to load the LED’s. See the menu section below for more details.</w:t>
@@ -372,7 +490,15 @@
         <w:t>Frame advance</w:t>
       </w:r>
       <w:r>
-        <w:t xml:space="preserve"> can also be set to manual so the frame only changes when the button is </w:t>
+        <w:t xml:space="preserve"> can also be set to </w:t>
+      </w:r>
+      <w:proofErr w:type="gramStart"/>
+      <w:r>
+        <w:t>manual</w:t>
+      </w:r>
+      <w:proofErr w:type="gramEnd"/>
+      <w:r>
+        <w:t xml:space="preserve"> so the frame only changes when the button is </w:t>
       </w:r>
       <w:r>
         <w:t>pressed,</w:t>
@@ -455,7 +581,15 @@
         </w:numPr>
       </w:pPr>
       <w:r>
-        <w:t>Pixel Double. This uses two pixels for each one so a 144 pixel image</w:t>
+        <w:t xml:space="preserve">Pixel Double. This uses two pixels for each one so a </w:t>
+      </w:r>
+      <w:proofErr w:type="gramStart"/>
+      <w:r>
+        <w:t>144 pixel</w:t>
+      </w:r>
+      <w:proofErr w:type="gramEnd"/>
+      <w:r>
+        <w:t xml:space="preserve"> image</w:t>
       </w:r>
       <w:r>
         <w:t>s</w:t>
@@ -472,7 +606,15 @@
         </w:numPr>
       </w:pPr>
       <w:r>
-        <w:t>Scaling. This will reduce a 288 pixel image to 144 pixels.</w:t>
+        <w:t xml:space="preserve">Scaling. This will reduce a </w:t>
+      </w:r>
+      <w:proofErr w:type="gramStart"/>
+      <w:r>
+        <w:t>288 pixel</w:t>
+      </w:r>
+      <w:proofErr w:type="gramEnd"/>
+      <w:r>
+        <w:t xml:space="preserve"> image to 144 pixels.</w:t>
       </w:r>
     </w:p>
     <w:p>
@@ -561,7 +703,15 @@
         </w:numPr>
       </w:pPr>
       <w:r>
-        <w:t>Built-In or File. Choose files from the SD or from a set of built in patterns.</w:t>
+        <w:t xml:space="preserve">Built-In or File. Choose files from the SD or from a set of </w:t>
+      </w:r>
+      <w:proofErr w:type="gramStart"/>
+      <w:r>
+        <w:t>built in</w:t>
+      </w:r>
+      <w:proofErr w:type="gramEnd"/>
+      <w:r>
+        <w:t xml:space="preserve"> patterns.</w:t>
       </w:r>
     </w:p>
     <w:p>
@@ -627,7 +777,23 @@
         </w:numPr>
       </w:pPr>
       <w:r>
-        <w:t>Macros. There are ten macro slots (0 to 9) available. Each of these can either load all of the settings or run a recorded sequence of operations. The record command records the images as they are played and the same sequence can then be played again using the run command. The save command stores the current settings which can then be restored with the load command.</w:t>
+        <w:t xml:space="preserve">Macros. There are ten macro slots (0 to 9) available. Each of these can either load </w:t>
+      </w:r>
+      <w:proofErr w:type="gramStart"/>
+      <w:r>
+        <w:t>all of</w:t>
+      </w:r>
+      <w:proofErr w:type="gramEnd"/>
+      <w:r>
+        <w:t xml:space="preserve"> the settings or run a recorded sequence of operations. The record command records the images as they are </w:t>
+      </w:r>
+      <w:proofErr w:type="gramStart"/>
+      <w:r>
+        <w:t>played</w:t>
+      </w:r>
+      <w:proofErr w:type="gramEnd"/>
+      <w:r>
+        <w:t xml:space="preserve"> and the same sequence can then be played again using the run command. The save command stores the current settings which can then be restored with the load command.</w:t>
       </w:r>
     </w:p>
     <w:p>
@@ -638,7 +804,15 @@
         </w:numPr>
       </w:pPr>
       <w:r>
-        <w:t>BLE. Enable BlueTooth. There is an Android app that can monitor and control the Image Painter. An iOS one may come later.</w:t>
+        <w:t xml:space="preserve">BLE. Enable </w:t>
+      </w:r>
+      <w:proofErr w:type="spellStart"/>
+      <w:r>
+        <w:t>BlueTooth</w:t>
+      </w:r>
+      <w:proofErr w:type="spellEnd"/>
+      <w:r>
+        <w:t>. There is an Android app that can monitor and control the Image Painter. An iOS one may come later.</w:t>
       </w:r>
     </w:p>
     <w:p>
@@ -664,13 +838,29 @@
     </w:p>
     <w:p>
       <w:r>
-        <w:t>The handle button is rotated and clicked to select different files, menu items, and to change settings. In the menus boolean values toggle with each click. Integer values go to another screen that shows the minimum and maximum values. Rotating the dial right increases the value while rotating to the left decreases it by the increment amount. The increment amount can be changed by clicking the button which will cycle between different values. One of the values will be a reset to the original value, activated with a long press. A long press is also used to accept the new value and return to the menu. A * indicates the active menu line. A + in front of the menu means another menu will be activated. The “Return…” menu goes back to the previous menu when clicked. A long press will return to file select/run mode. The current menu entry is remembered so that it will return to the same place when the long press is done from the select/run screen.</w:t>
+        <w:t xml:space="preserve">The handle button is rotated and clicked to select different files, menu items, and to change settings. In the menus </w:t>
+      </w:r>
+      <w:proofErr w:type="spellStart"/>
+      <w:r>
+        <w:t>boolean</w:t>
+      </w:r>
+      <w:proofErr w:type="spellEnd"/>
+      <w:r>
+        <w:t xml:space="preserve"> values toggle with each click. Integer values go to another screen that shows the minimum and maximum values. Rotating the dial right increases the value while rotating to the left decreases it by the increment amount. The increment amount can be changed by clicking the button which will cycle between different values. One of the values will be a reset to the original value, activated with a long press. A long press is also used to accept the new value and return to the menu. A * indicates the active menu line. A + in front of the menu means another menu will be activated. The “Return…” menu goes back to the previous menu when clicked. A long press will return to file select/run mode. The current menu entry is remembered so that it will return to the same place when the long press is done from the select/run screen.</w:t>
       </w:r>
     </w:p>
     <w:p/>
     <w:p>
       <w:r>
-        <w:t>In select/run mode the current file is displayed on the top line. Optionally the next three files will be displayed below. Rotating the dial right moves the next file to the top line and rotating left moves the previous file back. By default it will stop at the first and the last file. An option allows rollover, so going left from the first file moves to the last file and moving right at the last file will display the first file again. This option also causes menus to behave similarly.</w:t>
+        <w:t xml:space="preserve">In select/run mode the current file is displayed on the top line. Optionally the next three files will be displayed below. Rotating the dial right moves the next file to the top line and rotating left moves the previous file back. By </w:t>
+      </w:r>
+      <w:proofErr w:type="gramStart"/>
+      <w:r>
+        <w:t>default</w:t>
+      </w:r>
+      <w:proofErr w:type="gramEnd"/>
+      <w:r>
+        <w:t xml:space="preserve"> it will stop at the first and the last file. An option allows rollover, so going left from the first file moves to the last file and moving right at the last file will display the first file again. This option also causes menus to behave similarly.</w:t>
       </w:r>
     </w:p>
     <w:p/>
@@ -699,15 +889,28 @@
         <w:ind w:left="720"/>
       </w:pPr>
       <w:r>
-        <w:t>Left/ Right</w:t>
-      </w:r>
+        <w:t xml:space="preserve">Left/ </w:t>
+      </w:r>
+      <w:proofErr w:type="gramStart"/>
+      <w:r>
+        <w:t>Right</w:t>
+      </w:r>
+      <w:proofErr w:type="gramEnd"/>
     </w:p>
     <w:p>
       <w:pPr>
         <w:ind w:left="1440"/>
       </w:pPr>
       <w:r>
-        <w:t xml:space="preserve">Select menu </w:t>
+        <w:t xml:space="preserve">Select </w:t>
+      </w:r>
+      <w:proofErr w:type="gramStart"/>
+      <w:r>
+        <w:t>menu</w:t>
+      </w:r>
+      <w:proofErr w:type="gramEnd"/>
+      <w:r>
+        <w:t xml:space="preserve"> </w:t>
       </w:r>
     </w:p>
     <w:p>
@@ -715,8 +918,13 @@
         <w:ind w:left="1440"/>
       </w:pPr>
       <w:r>
-        <w:t>Select file</w:t>
-      </w:r>
+        <w:t xml:space="preserve">Select </w:t>
+      </w:r>
+      <w:proofErr w:type="gramStart"/>
+      <w:r>
+        <w:t>file</w:t>
+      </w:r>
+      <w:proofErr w:type="gramEnd"/>
     </w:p>
     <w:p>
       <w:pPr>
@@ -739,24 +947,39 @@
         <w:ind w:left="1440"/>
       </w:pPr>
       <w:r>
-        <w:t>Open menu system, goes to the remembered menu point</w:t>
-      </w:r>
+        <w:t xml:space="preserve">Open menu system, goes to the remembered menu </w:t>
+      </w:r>
+      <w:proofErr w:type="gramStart"/>
+      <w:r>
+        <w:t>point</w:t>
+      </w:r>
+      <w:proofErr w:type="gramEnd"/>
     </w:p>
     <w:p>
       <w:pPr>
         <w:ind w:left="1440"/>
       </w:pPr>
       <w:r>
-        <w:t>Return to run mode, the current menu point is remembered</w:t>
-      </w:r>
+        <w:t xml:space="preserve">Return to run mode, the current menu point is </w:t>
+      </w:r>
+      <w:proofErr w:type="gramStart"/>
+      <w:r>
+        <w:t>remembered</w:t>
+      </w:r>
+      <w:proofErr w:type="gramEnd"/>
     </w:p>
     <w:p>
       <w:pPr>
         <w:ind w:left="1440"/>
       </w:pPr>
       <w:r>
-        <w:t>Accept integer</w:t>
-      </w:r>
+        <w:t xml:space="preserve">Accept </w:t>
+      </w:r>
+      <w:proofErr w:type="gramStart"/>
+      <w:r>
+        <w:t>integer</w:t>
+      </w:r>
+      <w:proofErr w:type="gramEnd"/>
     </w:p>
     <w:p>
       <w:pPr>
@@ -771,24 +994,39 @@
         <w:ind w:left="1440"/>
       </w:pPr>
       <w:r>
-        <w:t>Run file when in run mode</w:t>
-      </w:r>
+        <w:t xml:space="preserve">Run file when in run </w:t>
+      </w:r>
+      <w:proofErr w:type="gramStart"/>
+      <w:r>
+        <w:t>mode</w:t>
+      </w:r>
+      <w:proofErr w:type="gramEnd"/>
     </w:p>
     <w:p>
       <w:pPr>
         <w:ind w:left="1440"/>
       </w:pPr>
       <w:r>
-        <w:t>Select menu item, including return to previous menu</w:t>
-      </w:r>
+        <w:t xml:space="preserve">Select menu item, including return to previous </w:t>
+      </w:r>
+      <w:proofErr w:type="gramStart"/>
+      <w:r>
+        <w:t>menu</w:t>
+      </w:r>
+      <w:proofErr w:type="gramEnd"/>
     </w:p>
     <w:p>
       <w:pPr>
         <w:ind w:left="1440"/>
       </w:pPr>
       <w:r>
-        <w:t>Toggle booleans</w:t>
-      </w:r>
+        <w:t xml:space="preserve">Toggle </w:t>
+      </w:r>
+      <w:proofErr w:type="spellStart"/>
+      <w:r>
+        <w:t>booleans</w:t>
+      </w:r>
+      <w:proofErr w:type="spellEnd"/>
     </w:p>
     <w:p>
       <w:pPr>
@@ -802,7 +1040,15 @@
     </w:p>
     <w:p>
       <w:r>
-        <w:t>Following is a detailed list of all the menu entries and what they do. Menu items that open another menu (a submenu) start with a ‘+’. Most submenus also have a first and last menu entry that returns to the menu above. A ‘*’ is shown in front of the active menu line. The top menu will have a ‘-’ indicating that there are menu items that are not visible due to scrolling. Just keep rotating the knob to the left and they will appear. Similarly the last entry on the screen will have a ‘_’ if there are more menus below. Scroll right to make them visible as the ‘*’ indicator moves down.</w:t>
+        <w:t xml:space="preserve">Following is a detailed list of all the menu entries and what they do. Menu items that open another menu (a submenu) start with a ‘+’. Most submenus also have a first and last menu entry that returns to the menu above. A ‘*’ is shown in front of the active menu line. The top menu will have a ‘-’ indicating that there are menu items that are not visible due to scrolling. Just keep rotating the knob to the left and they will appear. </w:t>
+      </w:r>
+      <w:proofErr w:type="gramStart"/>
+      <w:r>
+        <w:t>Similarly</w:t>
+      </w:r>
+      <w:proofErr w:type="gramEnd"/>
+      <w:r>
+        <w:t xml:space="preserve"> the last entry on the screen will have a ‘_’ if there are more menus below. Scroll right to make them visible as the ‘*’ indicator moves down.</w:t>
       </w:r>
     </w:p>
     <w:p/>
@@ -814,7 +1060,17 @@
     <w:p/>
     <w:p>
       <w:r>
-        <w:t>Some menu items may changed depending other selections.</w:t>
+        <w:t xml:space="preserve">Some menu items may </w:t>
+      </w:r>
+      <w:proofErr w:type="spellStart"/>
+      <w:proofErr w:type="gramStart"/>
+      <w:r>
+        <w:t>changed</w:t>
+      </w:r>
+      <w:proofErr w:type="spellEnd"/>
+      <w:proofErr w:type="gramEnd"/>
+      <w:r>
+        <w:t xml:space="preserve"> depending other selections.</w:t>
       </w:r>
     </w:p>
     <w:p>
@@ -856,7 +1112,15 @@
     <w:p/>
     <w:p>
       <w:r>
-        <w:t>The second strip will be 288 pixels. Every other pixel will be ignored so it will fit in the 135 pixel display. (This has not been implemented yet)</w:t>
+        <w:t xml:space="preserve">The second strip will be 288 pixels. Every other pixel will be ignored so it will fit in the </w:t>
+      </w:r>
+      <w:proofErr w:type="gramStart"/>
+      <w:r>
+        <w:t>135 pixel</w:t>
+      </w:r>
+      <w:proofErr w:type="gramEnd"/>
+      <w:r>
+        <w:t xml:space="preserve"> display. (This has not been implemented yet)</w:t>
       </w:r>
     </w:p>
     <w:p>
@@ -900,7 +1164,15 @@
         <w:t>sometimes</w:t>
       </w:r>
       <w:r>
-        <w:t xml:space="preserve"> more convenient to set the total time that the image file is displayed. This mode will automatically calculate the frame hold time such that the image will display for the chosen time. It is possible to request a time that is too fast for the image painter. If the calculated frame hold is less than about 4 mS the software cannot read the SD card fast enough to keep up. The image painter will try to do the best it can and the actual time will be displayed on the screen as the image plays.</w:t>
+        <w:t xml:space="preserve"> more convenient to set the total time that the image file is displayed. This mode will automatically calculate the frame hold time such that the image will display for the chosen time. It is possible to request a time that is too fast for the image painter. If the calculated frame hold is less than about 4 mS the software cannot read the SD card fast enough to keep up. The image painter will try to do the best it </w:t>
+      </w:r>
+      <w:proofErr w:type="gramStart"/>
+      <w:r>
+        <w:t>can</w:t>
+      </w:r>
+      <w:proofErr w:type="gramEnd"/>
+      <w:r>
+        <w:t xml:space="preserve"> and the actual time will be displayed on the screen as the image plays.</w:t>
       </w:r>
     </w:p>
     <w:p>
@@ -915,8 +1187,13 @@
     </w:p>
     <w:p>
       <w:r>
-        <w:t>When frame time is selected this is the time in mSecs</w:t>
-      </w:r>
+        <w:t xml:space="preserve">When frame time is selected this is the time in </w:t>
+      </w:r>
+      <w:proofErr w:type="spellStart"/>
+      <w:r>
+        <w:t>mSecs</w:t>
+      </w:r>
+      <w:proofErr w:type="spellEnd"/>
       <w:r>
         <w:t xml:space="preserve"> (see note below)</w:t>
       </w:r>
@@ -926,10 +1203,82 @@
     </w:p>
     <w:p>
       <w:r>
-        <w:t>Note: This time is actually added to the minimum time that it takes to update the LED’s in the strip. Each bit of information takes 1.2 uS and each LED needs 24 bits. If there are 144 LED’s then the total time to load the data is 1.2 uS x 24 x 144 = 4.32</w:t>
-      </w:r>
-      <w:r>
-        <w:t xml:space="preserve"> mS. There is also a reset time at the end that loads the data into the LED’s of &gt;50 uS. Some brands require up to 1 mS so it is safest to assume that the column update time is about 5 mS. This time is added to the time set in the frame hold value, I.E. a hold value of 0 will still have a 5 mS frame time. There might also be additional time required for reading slower SD cards. Also be aware that displaying the file in reverse will slow down due to reading the SD file in the reverse order. A 900 column image would in theory take about 3.9 S. In testing we have found that reading the SD card actually slows this down to about 6 Seconds. Work is being done to try and improve this.</w:t>
+        <w:t xml:space="preserve">Note: This time is </w:t>
+      </w:r>
+      <w:proofErr w:type="gramStart"/>
+      <w:r>
+        <w:t>actually added</w:t>
+      </w:r>
+      <w:proofErr w:type="gramEnd"/>
+      <w:r>
+        <w:t xml:space="preserve"> to the minimum time that it takes to update the LED’s in the strip. Each bit of information takes 1.2 </w:t>
+      </w:r>
+      <w:proofErr w:type="spellStart"/>
+      <w:r>
+        <w:t>uS</w:t>
+      </w:r>
+      <w:proofErr w:type="spellEnd"/>
+      <w:r>
+        <w:t xml:space="preserve"> and each LED needs 24 bits. If there are 144 LED’s then the total time to load the data is 1.2 </w:t>
+      </w:r>
+      <w:proofErr w:type="spellStart"/>
+      <w:r>
+        <w:t>uS</w:t>
+      </w:r>
+      <w:proofErr w:type="spellEnd"/>
+      <w:r>
+        <w:t xml:space="preserve"> x 24 x 144 = 4.32</w:t>
+      </w:r>
+      <w:r>
+        <w:t xml:space="preserve"> </w:t>
+      </w:r>
+      <w:proofErr w:type="spellStart"/>
+      <w:r>
+        <w:t>mS.</w:t>
+      </w:r>
+      <w:proofErr w:type="spellEnd"/>
+      <w:r>
+        <w:t xml:space="preserve"> There is also a reset time at the end that loads the data into the LED’s of &gt;50 </w:t>
+      </w:r>
+      <w:proofErr w:type="spellStart"/>
+      <w:r>
+        <w:t>uS</w:t>
+      </w:r>
+      <w:proofErr w:type="spellEnd"/>
+      <w:r>
+        <w:t xml:space="preserve">. Some brands require up to 1 mS so it is safest to assume that the column update time is about 5 </w:t>
+      </w:r>
+      <w:proofErr w:type="spellStart"/>
+      <w:r>
+        <w:t>mS.</w:t>
+      </w:r>
+      <w:proofErr w:type="spellEnd"/>
+      <w:r>
+        <w:t xml:space="preserve"> This time is added to the time set in the frame hold value, </w:t>
+      </w:r>
+      <w:proofErr w:type="gramStart"/>
+      <w:r>
+        <w:t>I.E.</w:t>
+      </w:r>
+      <w:proofErr w:type="gramEnd"/>
+      <w:r>
+        <w:t xml:space="preserve"> a hold value of 0 will still have a 5 mS frame time. There might also be additional time required for reading slower SD cards. Also be aware that displaying the file in reverse will slow down due to reading the SD file in the reverse order. A </w:t>
+      </w:r>
+      <w:proofErr w:type="gramStart"/>
+      <w:r>
+        <w:t>900 column</w:t>
+      </w:r>
+      <w:proofErr w:type="gramEnd"/>
+      <w:r>
+        <w:t xml:space="preserve"> image would in theory take about 3.9 S. In testing we have found that reading the SD card </w:t>
+      </w:r>
+      <w:proofErr w:type="gramStart"/>
+      <w:r>
+        <w:t>actually slows</w:t>
+      </w:r>
+      <w:proofErr w:type="gramEnd"/>
+      <w:r>
+        <w:t xml:space="preserve"> this down to about 6 Seconds. Work is being done to try and improve this.</w:t>
       </w:r>
     </w:p>
     <w:p>
@@ -967,7 +1316,15 @@
     </w:p>
     <w:p>
       <w:r>
-        <w:t>The options are “auto” and “manual”. In auto mode the frame hold time is used. In manual each line is displayed until the button is pressed, the dial is rotated, or the wheel pulse counter closes the contact. If the frame pulse counter is zero then the dial is used to advance frames. Rotating to the right or clicking will display the next frame from the file. Rotating to the left will display the previous frame. This enables some creative uses of image by rotating the wheel left and right. Note that the mechanical wheel pulse counter has not been designed yet.</w:t>
+        <w:t xml:space="preserve">The options are “auto” and “manual”. In auto mode the frame hold time is used. In manual each line is displayed until the button is pressed, the dial is rotated, or the wheel pulse counter closes the contact. If the frame pulse counter is </w:t>
+      </w:r>
+      <w:proofErr w:type="gramStart"/>
+      <w:r>
+        <w:t>zero</w:t>
+      </w:r>
+      <w:proofErr w:type="gramEnd"/>
+      <w:r>
+        <w:t xml:space="preserve"> then the dial is used to advance frames. Rotating to the right or clicking will display the next frame from the file. Rotating to the left will display the previous frame. This enables some creative uses of image by rotating the wheel left and right. Note that the mechanical wheel pulse counter has not been designed yet.</w:t>
       </w:r>
     </w:p>
     <w:p>
@@ -980,7 +1337,15 @@
     </w:p>
     <w:p>
       <w:r>
-        <w:t>This value is the number of wheel pulses that will advance to the next frame when manual frame advance is set. Note that this disables using the rotary dial to advance frames.</w:t>
+        <w:t xml:space="preserve">This value is the number of wheel pulses that will advance to the next frame when manual frame advance is set. Note that </w:t>
+      </w:r>
+      <w:proofErr w:type="gramStart"/>
+      <w:r>
+        <w:t>this disables</w:t>
+      </w:r>
+      <w:proofErr w:type="gramEnd"/>
+      <w:r>
+        <w:t xml:space="preserve"> using the rotary dial to advance frames.</w:t>
       </w:r>
     </w:p>
     <w:p>
@@ -1025,7 +1390,15 @@
         <w:t xml:space="preserve"> for display</w:t>
       </w:r>
       <w:r>
-        <w:t>. This allows the image to play forward or reverse. This allows the user to walk in the other direction or to simply reverse the image from left to right. The default is right to left, looking back at the camera. Right to left is usually best when recording a sequence of images into a macro. The images will then play back in the same order. If left to right is chosen then the images recorded will play back in the reverse order. This is particularly important when spelling words with the individual letter image files.</w:t>
+        <w:t xml:space="preserve">. This allows the image to play forward or reverse. This allows the user to walk in the other direction or to simply reverse the image from left to right. The default is right to left, looking back at the camera. Right to left is usually best when recording a sequence of images into a macro. The images will then play back in the same order. If left to right is </w:t>
+      </w:r>
+      <w:proofErr w:type="gramStart"/>
+      <w:r>
+        <w:t>chosen</w:t>
+      </w:r>
+      <w:proofErr w:type="gramEnd"/>
+      <w:r>
+        <w:t xml:space="preserve"> then the images recorded will play back in the reverse order. This is particularly important when spelling words with the individual letter image files.</w:t>
       </w:r>
     </w:p>
     <w:p>
@@ -1051,7 +1424,23 @@
     </w:p>
     <w:p>
       <w:r>
-        <w:t>If the image is taller than 144/288 this option will ignore some pixels so that only 144/288 are actually displayed. It doesn’t do any fancy scaling like Photoshop by looking at adjacent pixels, it simply ignores some of them so the image will fit.</w:t>
+        <w:t xml:space="preserve">If the image is taller than 144/288 this option will ignore some pixels so that only 144/288 are </w:t>
+      </w:r>
+      <w:proofErr w:type="gramStart"/>
+      <w:r>
+        <w:t>actually displayed</w:t>
+      </w:r>
+      <w:proofErr w:type="gramEnd"/>
+      <w:r>
+        <w:t xml:space="preserve">. It </w:t>
+      </w:r>
+      <w:proofErr w:type="gramStart"/>
+      <w:r>
+        <w:t>doesn’t</w:t>
+      </w:r>
+      <w:proofErr w:type="gramEnd"/>
+      <w:r>
+        <w:t xml:space="preserve"> do any fancy scaling like Photoshop by looking at adjacent pixels, it simply ignores some of them so the image will fit.</w:t>
       </w:r>
     </w:p>
     <w:p>
@@ -1066,7 +1455,23 @@
     </w:p>
     <w:p>
       <w:r>
-        <w:t>This doubles every pixel so a 144 pixel image will fill all 288 pixels. Of course there isn’t any increase in resolution, but it does fill two strips if you don’t have a 288 pixel image.</w:t>
+        <w:t xml:space="preserve">This doubles every pixel so a </w:t>
+      </w:r>
+      <w:proofErr w:type="gramStart"/>
+      <w:r>
+        <w:t>144 pixel</w:t>
+      </w:r>
+      <w:proofErr w:type="gramEnd"/>
+      <w:r>
+        <w:t xml:space="preserve"> image will fill all 288 pixels. </w:t>
+      </w:r>
+      <w:proofErr w:type="gramStart"/>
+      <w:r>
+        <w:t>Of course</w:t>
+      </w:r>
+      <w:proofErr w:type="gramEnd"/>
+      <w:r>
+        <w:t xml:space="preserve"> there isn’t any increase in resolution, but it does fill two strips if you don’t have a 288 pixel image.</w:t>
       </w:r>
     </w:p>
     <w:p>
@@ -1121,7 +1526,15 @@
     </w:p>
     <w:p>
       <w:r>
-        <w:t>When this option is on all the files from the current one to the end of the last file in the current folder will be displayed. Since filenames are always sorted alphabetically this option will show a sorted list of files. If some other order is desired it is also possible to use the macro command to record the file order for display.</w:t>
+        <w:t xml:space="preserve">When this option is on all the files from the current one to the end of the last file in the current folder will be displayed. Since filenames are always sorted alphabetically this option will show a sorted list of files. If some other order is </w:t>
+      </w:r>
+      <w:proofErr w:type="gramStart"/>
+      <w:r>
+        <w:t>desired</w:t>
+      </w:r>
+      <w:proofErr w:type="gramEnd"/>
+      <w:r>
+        <w:t xml:space="preserve"> it is also possible to use the macro command to record the file order for display.</w:t>
       </w:r>
     </w:p>
     <w:p>
@@ -1164,7 +1577,15 @@
     </w:p>
     <w:p>
       <w:r>
-        <w:t>This is the brightness from 1 to 255. It was originally from 1 to 100%, but it was found that this didn’t give very fine resolution of brightness on the low end, so it was decided to use the actual hardware value which has 255 level, not 100.</w:t>
+        <w:t xml:space="preserve">This is the brightness from 1 to 255. It was originally from 1 to 100%, but it was found that this </w:t>
+      </w:r>
+      <w:proofErr w:type="gramStart"/>
+      <w:r>
+        <w:t>didn’t</w:t>
+      </w:r>
+      <w:proofErr w:type="gramEnd"/>
+      <w:r>
+        <w:t xml:space="preserve"> give very fine resolution of brightness on the low end, so it was decided to use the actual hardware value which has 255 level, not 100.</w:t>
       </w:r>
     </w:p>
     <w:p>
@@ -1177,7 +1598,15 @@
     </w:p>
     <w:p>
       <w:r>
-        <w:t>This is set to “one” or “two” depending on whether you have the second strip installed. The designer didn’t figure out any way to automatically detect the second strip.</w:t>
+        <w:t xml:space="preserve">This is set to “one” or “two” depending on whether you have the second strip installed. The designer </w:t>
+      </w:r>
+      <w:proofErr w:type="gramStart"/>
+      <w:r>
+        <w:t>didn’t</w:t>
+      </w:r>
+      <w:proofErr w:type="gramEnd"/>
+      <w:r>
+        <w:t xml:space="preserve"> figure out any way to automatically detect the second strip.</w:t>
       </w:r>
     </w:p>
     <w:p>
@@ -1250,6 +1679,88 @@
     </w:p>
     <w:p>
       <w:pPr>
+        <w:pStyle w:val="Heading3"/>
+      </w:pPr>
+      <w:r>
+        <w:t>LED Wiring Mode (0, 1, or 2)</w:t>
+      </w:r>
+    </w:p>
+    <w:p>
+      <w:r>
+        <w:t>This option allows the wiring to the LED strips to be arranged in different ways to optimize the wand. Putting both LED inputs in the middle of the wand means shorter wires that do</w:t>
+      </w:r>
+      <w:r>
+        <w:t xml:space="preserve"> </w:t>
+      </w:r>
+      <w:r>
+        <w:t>n</w:t>
+      </w:r>
+      <w:r>
+        <w:t>o</w:t>
+      </w:r>
+      <w:r>
+        <w:t>t have to extend to each end of the wand</w:t>
+      </w:r>
+      <w:r>
+        <w:t>, but there will be a larger gap in the middle between the two strips since it is difficult to get the LED strips close with the power connecters there</w:t>
+      </w:r>
+      <w:r>
+        <w:t>. Putting the bottom strip input on the bottom and connecting the output of the bottom to the input of the top LED allows for only one control wire but there will</w:t>
+      </w:r>
+      <w:r>
+        <w:t xml:space="preserve"> still</w:t>
+      </w:r>
+      <w:r>
+        <w:t xml:space="preserve"> be a black stripe in the middle due to the </w:t>
+      </w:r>
+      <w:r>
+        <w:t>s</w:t>
+      </w:r>
+      <w:r>
+        <w:t>pacing needed for the wires. This is same problem as the</w:t>
+      </w:r>
+      <w:r>
+        <w:t xml:space="preserve"> first wiring situation. If the top strip has the data input at the top, then the gap in the middle can be eliminated. Make sure no electrical contact happens in the middle between the two LED strips. This approach does mean that it is necessary to run wires out to both ends of the wand, but in return there is no black stripe in the middle when using the wand.</w:t>
+      </w:r>
+    </w:p>
+    <w:p>
+      <w:pPr>
+        <w:pStyle w:val="ListParagraph"/>
+        <w:numPr>
+          <w:ilvl w:val="0"/>
+          <w:numId w:val="7"/>
+        </w:numPr>
+      </w:pPr>
+      <w:r>
+        <w:t>Both strips have data input in the middle.</w:t>
+      </w:r>
+    </w:p>
+    <w:p>
+      <w:pPr>
+        <w:pStyle w:val="ListParagraph"/>
+        <w:numPr>
+          <w:ilvl w:val="0"/>
+          <w:numId w:val="7"/>
+        </w:numPr>
+      </w:pPr>
+      <w:r>
+        <w:t>Bottom strip is fed data from the bottom and the middle has a connection through to the upper strip.</w:t>
+      </w:r>
+    </w:p>
+    <w:p>
+      <w:pPr>
+        <w:pStyle w:val="ListParagraph"/>
+        <w:numPr>
+          <w:ilvl w:val="0"/>
+          <w:numId w:val="7"/>
+        </w:numPr>
+      </w:pPr>
+      <w:r>
+        <w:t>The top strip is reversed and there is no connection between the strips in the middle. Both strips require long wires to the outer data feed locations.</w:t>
+      </w:r>
+    </w:p>
+    <w:p>
+      <w:pPr>
         <w:pStyle w:val="Heading2"/>
       </w:pPr>
       <w:bookmarkStart w:id="21" w:name="_vnvgoti0ld6z" w:colFirst="0" w:colLast="0"/>
@@ -1266,7 +1777,15 @@
     <w:p/>
     <w:p>
       <w:r>
-        <w:t>IPC file only control the settings for files, none of the built-in image settings are saved in these files.</w:t>
+        <w:t xml:space="preserve">IPC file only </w:t>
+      </w:r>
+      <w:proofErr w:type="gramStart"/>
+      <w:r>
+        <w:t>control</w:t>
+      </w:r>
+      <w:proofErr w:type="gramEnd"/>
+      <w:r>
+        <w:t xml:space="preserve"> the settings for files, none of the built-in image settings are saved in these files.</w:t>
       </w:r>
     </w:p>
     <w:p>
@@ -1274,8 +1793,16 @@
         <w:pStyle w:val="Heading3"/>
       </w:pPr>
       <w:r>
-        <w:t>Save start.ipc</w:t>
-      </w:r>
+        <w:lastRenderedPageBreak/>
+        <w:t xml:space="preserve">Save </w:t>
+      </w:r>
+      <w:proofErr w:type="spellStart"/>
+      <w:proofErr w:type="gramStart"/>
+      <w:r>
+        <w:t>start.ipc</w:t>
+      </w:r>
+      <w:proofErr w:type="spellEnd"/>
+      <w:proofErr w:type="gramEnd"/>
     </w:p>
     <w:p>
       <w:r>
@@ -1287,8 +1814,13 @@
         <w:pStyle w:val="Heading3"/>
       </w:pPr>
       <w:r>
-        <w:t>Load start.ipc</w:t>
-      </w:r>
+        <w:t xml:space="preserve">Load </w:t>
+      </w:r>
+      <w:proofErr w:type="spellStart"/>
+      <w:r>
+        <w:t>start.ipc</w:t>
+      </w:r>
+      <w:proofErr w:type="spellEnd"/>
     </w:p>
     <w:p>
       <w:r>
@@ -1302,12 +1834,25 @@
       <w:bookmarkStart w:id="22" w:name="_m3ka487i9b" w:colFirst="0" w:colLast="0"/>
       <w:bookmarkEnd w:id="22"/>
       <w:r>
-        <w:t>Erase start.ipc</w:t>
-      </w:r>
-    </w:p>
-    <w:p>
-      <w:r>
-        <w:t>This does just what it says: removes the start.ipc file from the current folder.</w:t>
+        <w:t xml:space="preserve">Erase </w:t>
+      </w:r>
+      <w:proofErr w:type="spellStart"/>
+      <w:r>
+        <w:t>start.ipc</w:t>
+      </w:r>
+      <w:proofErr w:type="spellEnd"/>
+    </w:p>
+    <w:p>
+      <w:r>
+        <w:t xml:space="preserve">This does just what it says: removes the </w:t>
+      </w:r>
+      <w:proofErr w:type="spellStart"/>
+      <w:r>
+        <w:t>start.ipc</w:t>
+      </w:r>
+      <w:proofErr w:type="spellEnd"/>
+      <w:r>
+        <w:t xml:space="preserve"> file from the current folder.</w:t>
       </w:r>
     </w:p>
     <w:p>
@@ -1322,7 +1867,28 @@
     </w:p>
     <w:p>
       <w:r>
-        <w:t>These are command files just like the start.ipc file above, but they have the same name as a BMP file, but with the .ipc extension of course. The file is run when a BMP file is started for display. This allows specific settings to always be applied to a specified BMP file.</w:t>
+        <w:t xml:space="preserve">These are command files just like the </w:t>
+      </w:r>
+      <w:proofErr w:type="spellStart"/>
+      <w:r>
+        <w:t>start.ipc</w:t>
+      </w:r>
+      <w:proofErr w:type="spellEnd"/>
+      <w:r>
+        <w:t xml:space="preserve"> file above, but they have the same name as a BMP file, but with </w:t>
+      </w:r>
+      <w:proofErr w:type="gramStart"/>
+      <w:r>
+        <w:t>the .</w:t>
+      </w:r>
+      <w:proofErr w:type="spellStart"/>
+      <w:r>
+        <w:t>ipc</w:t>
+      </w:r>
+      <w:proofErr w:type="spellEnd"/>
+      <w:proofErr w:type="gramEnd"/>
+      <w:r>
+        <w:t xml:space="preserve"> extension of course. The file is run when a BMP file is started for display. This allows specific settings to always be applied to a specified BMP file.</w:t>
       </w:r>
     </w:p>
     <w:p>
@@ -1330,8 +1896,18 @@
         <w:pStyle w:val="Heading4"/>
       </w:pPr>
       <w:r>
-        <w:t>Save &lt;filename&gt;.ipc</w:t>
-      </w:r>
+        <w:t>Save &lt;filename</w:t>
+      </w:r>
+      <w:proofErr w:type="gramStart"/>
+      <w:r>
+        <w:t>&gt;.</w:t>
+      </w:r>
+      <w:proofErr w:type="spellStart"/>
+      <w:r>
+        <w:t>ipc</w:t>
+      </w:r>
+      <w:proofErr w:type="spellEnd"/>
+      <w:proofErr w:type="gramEnd"/>
     </w:p>
     <w:p>
       <w:r>
@@ -1343,9 +1919,18 @@
         <w:pStyle w:val="Heading4"/>
       </w:pPr>
       <w:r>
-        <w:lastRenderedPageBreak/>
-        <w:t>Load &lt;filename&gt;.ipc</w:t>
-      </w:r>
+        <w:t>Load &lt;filename</w:t>
+      </w:r>
+      <w:proofErr w:type="gramStart"/>
+      <w:r>
+        <w:t>&gt;.</w:t>
+      </w:r>
+      <w:proofErr w:type="spellStart"/>
+      <w:r>
+        <w:t>ipc</w:t>
+      </w:r>
+      <w:proofErr w:type="spellEnd"/>
+      <w:proofErr w:type="gramEnd"/>
     </w:p>
     <w:p>
       <w:r>
@@ -1359,8 +1944,18 @@
       <w:bookmarkStart w:id="24" w:name="_crtw97r8ybrt" w:colFirst="0" w:colLast="0"/>
       <w:bookmarkEnd w:id="24"/>
       <w:r>
-        <w:t>Erase &lt;filename&gt;.ipc</w:t>
-      </w:r>
+        <w:t>Erase &lt;filename</w:t>
+      </w:r>
+      <w:proofErr w:type="gramStart"/>
+      <w:r>
+        <w:t>&gt;.</w:t>
+      </w:r>
+      <w:proofErr w:type="spellStart"/>
+      <w:r>
+        <w:t>ipc</w:t>
+      </w:r>
+      <w:proofErr w:type="spellEnd"/>
+      <w:proofErr w:type="gramEnd"/>
     </w:p>
     <w:p>
       <w:r>
@@ -1387,7 +1982,15 @@
         <w:pStyle w:val="Heading3"/>
       </w:pPr>
       <w:r>
-        <w:t>Macro #(0-9)</w:t>
+        <w:t xml:space="preserve">Macro </w:t>
+      </w:r>
+      <w:proofErr w:type="gramStart"/>
+      <w:r>
+        <w:t>#(</w:t>
+      </w:r>
+      <w:proofErr w:type="gramEnd"/>
+      <w:r>
+        <w:t>0-9)</w:t>
       </w:r>
     </w:p>
     <w:p>
@@ -1413,6 +2016,7 @@
         <w:pStyle w:val="Heading3"/>
       </w:pPr>
       <w:r>
+        <w:lastRenderedPageBreak/>
         <w:t>Repeat Count</w:t>
       </w:r>
     </w:p>
@@ -1484,7 +2088,6 @@
       <w:bookmarkStart w:id="28" w:name="_xy29ysy4f5it" w:colFirst="0" w:colLast="0"/>
       <w:bookmarkEnd w:id="28"/>
       <w:r>
-        <w:lastRenderedPageBreak/>
         <w:t>Delete</w:t>
       </w:r>
     </w:p>
@@ -1505,7 +2108,15 @@
     </w:p>
     <w:p>
       <w:r>
-        <w:t>These settings are stored in the EEPROM section of the ESP32 and is a useful way to set all of the defaults during boot time.</w:t>
+        <w:t xml:space="preserve">These settings are stored in the EEPROM section of the ESP32 and is a useful way to set </w:t>
+      </w:r>
+      <w:proofErr w:type="gramStart"/>
+      <w:r>
+        <w:t>all of</w:t>
+      </w:r>
+      <w:proofErr w:type="gramEnd"/>
+      <w:r>
+        <w:t xml:space="preserve"> the defaults during boot time.</w:t>
       </w:r>
     </w:p>
     <w:p/>
@@ -1524,7 +2135,15 @@
     </w:p>
     <w:p>
       <w:r>
-        <w:t>This flag causes the EEPROM values to be loaded at boot time. If off then the factory settings will be loaded instead. If factory settings are desired the button should be pressed during booting. This will ignore the setting of this flag.</w:t>
+        <w:t xml:space="preserve">This flag causes the EEPROM values to be loaded at boot time. If </w:t>
+      </w:r>
+      <w:proofErr w:type="gramStart"/>
+      <w:r>
+        <w:t>off</w:t>
+      </w:r>
+      <w:proofErr w:type="gramEnd"/>
+      <w:r>
+        <w:t xml:space="preserve"> then the factory settings will be loaded instead. If factory settings are desired the button should be pressed during booting. This will ignore the setting of this flag.</w:t>
       </w:r>
     </w:p>
     <w:p/>
@@ -1538,6 +2157,7 @@
         <w:pStyle w:val="Heading3"/>
       </w:pPr>
       <w:r>
+        <w:lastRenderedPageBreak/>
         <w:t>Save Current Settings</w:t>
       </w:r>
     </w:p>
@@ -1600,13 +2220,20 @@
         <w:pStyle w:val="Heading3"/>
       </w:pPr>
       <w:r>
-        <w:lastRenderedPageBreak/>
         <w:t>Menu Wrap</w:t>
       </w:r>
     </w:p>
     <w:p>
       <w:r>
-        <w:t>When this is off scrolling of both files and menu items is pinned at the top and bottom of the list. If wrap is on then rotation the dial to the right when at the last entry will go to the first entry and rotation left from the first entry to move to the last entry.</w:t>
+        <w:t xml:space="preserve">When this is off scrolling of both files and menu items is pinned at the top and bottom of the list. If wrap is </w:t>
+      </w:r>
+      <w:proofErr w:type="gramStart"/>
+      <w:r>
+        <w:t>on</w:t>
+      </w:r>
+      <w:proofErr w:type="gramEnd"/>
+      <w:r>
+        <w:t xml:space="preserve"> then rotation the dial to the right when at the last entry will go to the first entry and rotation left from the first entry to move to the last entry.</w:t>
       </w:r>
     </w:p>
     <w:p>
@@ -1676,12 +2303,21 @@
         <w:pStyle w:val="Heading3"/>
       </w:pPr>
       <w:r>
+        <w:lastRenderedPageBreak/>
         <w:t>Dial Sensitivity</w:t>
       </w:r>
     </w:p>
     <w:p>
       <w:r>
-        <w:t>It is sometimes desirable to reduce the sensitivity of the dial to rotation. Wearing gloves or shivering fingers is an example. This allows a counter to be set such that more than one rotation detent will be required to produce a dial motion. For example, setting this to 2 means that the dial has to be moved two clicks before it would change the selection. Values from 1 to 5 can be set.</w:t>
+        <w:t xml:space="preserve">It is sometimes desirable to reduce the sensitivity of the dial to rotation. Wearing gloves or shivering fingers is an example. This allows a counter to be set such that more than one rotation detent will be required to produce a dial motion. For example, setting this to 2 means that the dial </w:t>
+      </w:r>
+      <w:proofErr w:type="gramStart"/>
+      <w:r>
+        <w:t>has to</w:t>
+      </w:r>
+      <w:proofErr w:type="gramEnd"/>
+      <w:r>
+        <w:t xml:space="preserve"> be moved two clicks before it would change the selection. Values from 1 to 5 can be set.</w:t>
       </w:r>
     </w:p>
     <w:p>
@@ -1694,20 +2330,49 @@
     </w:p>
     <w:p>
       <w:r>
-        <w:t>This value adjusts how fast the dial needs to be moved to work with the dial sensitivity setting. It is effectively the time between clicks. It can set from 100 to 1000 and is approximately a time value in mSeconds. If you have the sensitivity set to a number greater than 1 then you have to rotate the dial faster than this number allows in order to cause the selection to change.</w:t>
+        <w:t xml:space="preserve">This value adjusts how fast the dial needs to be moved to work with the dial sensitivity setting. It is effectively the time between clicks. It can set from 100 to 1000 and is approximately a time value in </w:t>
+      </w:r>
+      <w:proofErr w:type="spellStart"/>
+      <w:r>
+        <w:t>mSeconds</w:t>
+      </w:r>
+      <w:proofErr w:type="spellEnd"/>
+      <w:r>
+        <w:t xml:space="preserve">. If you have the sensitivity set to a number greater than 1 then you </w:t>
+      </w:r>
+      <w:proofErr w:type="gramStart"/>
+      <w:r>
+        <w:t>have to</w:t>
+      </w:r>
+      <w:proofErr w:type="gramEnd"/>
+      <w:r>
+        <w:t xml:space="preserve"> rotate the dial faster than this number allows in order to cause the selection to change.</w:t>
       </w:r>
     </w:p>
     <w:p>
       <w:pPr>
         <w:pStyle w:val="Heading3"/>
       </w:pPr>
-      <w:r>
-        <w:t>BlueTooth Link (On/Off)</w:t>
-      </w:r>
-    </w:p>
-    <w:p>
-      <w:r>
-        <w:t xml:space="preserve">This enables the BlueTooth link to be used with the phone app for control of the Image </w:t>
+      <w:proofErr w:type="spellStart"/>
+      <w:r>
+        <w:t>BlueTooth</w:t>
+      </w:r>
+      <w:proofErr w:type="spellEnd"/>
+      <w:r>
+        <w:t xml:space="preserve"> Link (On/Off)</w:t>
+      </w:r>
+    </w:p>
+    <w:p>
+      <w:r>
+        <w:t xml:space="preserve">This enables the </w:t>
+      </w:r>
+      <w:proofErr w:type="spellStart"/>
+      <w:r>
+        <w:t>BlueTooth</w:t>
+      </w:r>
+      <w:proofErr w:type="spellEnd"/>
+      <w:r>
+        <w:t xml:space="preserve"> link to be used with the phone app for control of the Image </w:t>
       </w:r>
       <w:r>
         <w:t>Wand</w:t>
@@ -1723,7 +2388,6 @@
       <w:bookmarkStart w:id="34" w:name="_6cgt65hrybua" w:colFirst="0" w:colLast="0"/>
       <w:bookmarkEnd w:id="34"/>
       <w:r>
-        <w:lastRenderedPageBreak/>
         <w:t>Light Bar</w:t>
       </w:r>
     </w:p>
@@ -1735,7 +2399,15 @@
         <w:t>Wand</w:t>
       </w:r>
       <w:r>
-        <w:t xml:space="preserve"> into an adjust LED light source. All of the LED’s are turned on. The menu can then be used to change the Hue, saturation, and brightness levels. The maximum brightness is limited by the strip brightness that is set in the strip menu. This may be changed in the future so it will be possible to increase the brightness beyond that setting. Anybody have any strong thoughts on that?</w:t>
+        <w:t xml:space="preserve"> into an adjust LED light source. </w:t>
+      </w:r>
+      <w:proofErr w:type="gramStart"/>
+      <w:r>
+        <w:t>All of</w:t>
+      </w:r>
+      <w:proofErr w:type="gramEnd"/>
+      <w:r>
+        <w:t xml:space="preserve"> the LED’s are turned on. The menu can then be used to change the Hue, saturation, and brightness levels. The maximum brightness is limited by the strip brightness that is set in the strip menu. This may be changed in the future so it will be possible to increase the brightness beyond that setting. Anybody have any strong thoughts on that?</w:t>
       </w:r>
     </w:p>
     <w:p/>
@@ -1777,7 +2449,15 @@
     </w:p>
     <w:p>
       <w:r>
-        <w:t>There are a number of built-in pattern generators. Some of them have settings that can be adjusted from the entry that appears on the first menu when a particular built-in is selected. The available built-ins are listed below.</w:t>
+        <w:t xml:space="preserve">There are </w:t>
+      </w:r>
+      <w:proofErr w:type="gramStart"/>
+      <w:r>
+        <w:t>a number of</w:t>
+      </w:r>
+      <w:proofErr w:type="gramEnd"/>
+      <w:r>
+        <w:t xml:space="preserve"> built-in pattern generators. Some of them have settings that can be adjusted from the entry that appears on the first menu when a particular built-in is selected. The available built-ins are listed below.</w:t>
       </w:r>
     </w:p>
     <w:p>
@@ -1787,6 +2467,7 @@
       <w:bookmarkStart w:id="37" w:name="_wke71mezit2k" w:colFirst="0" w:colLast="0"/>
       <w:bookmarkEnd w:id="37"/>
       <w:r>
+        <w:lastRenderedPageBreak/>
         <w:t>Barber Pole</w:t>
       </w:r>
     </w:p>
@@ -1831,10 +2512,11 @@
       </w:pPr>
       <w:bookmarkStart w:id="40" w:name="_euh37tki3dzq" w:colFirst="0" w:colLast="0"/>
       <w:bookmarkEnd w:id="40"/>
-      <w:r>
-        <w:lastRenderedPageBreak/>
+      <w:proofErr w:type="gramStart"/>
+      <w:r>
         <w:t>Checker Board</w:t>
       </w:r>
+      <w:proofErr w:type="gramEnd"/>
     </w:p>
     <w:p>
       <w:r>
@@ -1862,13 +2544,34 @@
       </w:pPr>
       <w:bookmarkStart w:id="42" w:name="_s3whr291r8s" w:colFirst="0" w:colLast="0"/>
       <w:bookmarkEnd w:id="42"/>
-      <w:r>
-        <w:t>Cylon Eye</w:t>
-      </w:r>
-    </w:p>
-    <w:p>
-      <w:r>
-        <w:t>This was inspired from the BattleStar Galactica movies, the evil Cylon eyes.</w:t>
+      <w:proofErr w:type="spellStart"/>
+      <w:r>
+        <w:t>Cylon</w:t>
+      </w:r>
+      <w:proofErr w:type="spellEnd"/>
+      <w:r>
+        <w:t xml:space="preserve"> Eye</w:t>
+      </w:r>
+    </w:p>
+    <w:p>
+      <w:r>
+        <w:t xml:space="preserve">This was inspired from the </w:t>
+      </w:r>
+      <w:proofErr w:type="spellStart"/>
+      <w:r>
+        <w:t>BattleStar</w:t>
+      </w:r>
+      <w:proofErr w:type="spellEnd"/>
+      <w:r>
+        <w:t xml:space="preserve"> Galactica movies, the evil </w:t>
+      </w:r>
+      <w:proofErr w:type="spellStart"/>
+      <w:r>
+        <w:t>Cylon</w:t>
+      </w:r>
+      <w:proofErr w:type="spellEnd"/>
+      <w:r>
+        <w:t xml:space="preserve"> eyes.</w:t>
       </w:r>
     </w:p>
     <w:p>
@@ -1912,8 +2615,21 @@
       </w:r>
     </w:p>
     <w:p>
-      <w:r>
-        <w:t>Actually, this is four dots, red, green, blue and white. They move one at a time from one end to the other. It is probably mostly useful for testing the wand. That’s why it was written originally.</w:t>
+      <w:proofErr w:type="gramStart"/>
+      <w:r>
+        <w:t>Actually, this</w:t>
+      </w:r>
+      <w:proofErr w:type="gramEnd"/>
+      <w:r>
+        <w:t xml:space="preserve"> is four dots, red, green, blue and white. They move one at a time from one end to the other. It is probably mostly useful for testing the wand. </w:t>
+      </w:r>
+      <w:proofErr w:type="gramStart"/>
+      <w:r>
+        <w:t>That’s</w:t>
+      </w:r>
+      <w:proofErr w:type="gramEnd"/>
+      <w:r>
+        <w:t xml:space="preserve"> why it was written originally.</w:t>
       </w:r>
     </w:p>
     <w:p>
@@ -1923,6 +2639,7 @@
       <w:bookmarkStart w:id="46" w:name="_sto2plx19l6j" w:colFirst="0" w:colLast="0"/>
       <w:bookmarkEnd w:id="46"/>
       <w:r>
+        <w:lastRenderedPageBreak/>
         <w:t>Rainbow</w:t>
       </w:r>
     </w:p>
@@ -1966,7 +2683,6 @@
         <w:pStyle w:val="Heading2"/>
       </w:pPr>
       <w:r>
-        <w:lastRenderedPageBreak/>
         <w:t>Sine Trails</w:t>
       </w:r>
     </w:p>
@@ -1987,7 +2703,15 @@
     </w:p>
     <w:p>
       <w:r>
-        <w:t>This is probably one of the more useful patterns. It allows the LED strip to be used as a light source. The color can be controlled with the dial as well as the saturation and brightness. A setting allows the RGB values to be entered if that is desired. The brightness value is limited by the LED strip brightness setting from the main LED settings menu. So if more brightness is needed that value must be changed. The LED strip will stay on until a long press turns it off.</w:t>
+        <w:t xml:space="preserve">This is probably one of the more useful patterns. It allows the LED strip to be used as a light source. The color can be controlled with the dial as well as the saturation and brightness. A setting allows the RGB values to be entered if that is desired. The brightness value is limited by the LED strip brightness setting from the main LED settings menu. </w:t>
+      </w:r>
+      <w:proofErr w:type="gramStart"/>
+      <w:r>
+        <w:t>So</w:t>
+      </w:r>
+      <w:proofErr w:type="gramEnd"/>
+      <w:r>
+        <w:t xml:space="preserve"> if more brightness is needed that value must be changed. The LED strip will stay on until a long press turns it off.</w:t>
       </w:r>
     </w:p>
     <w:p>
@@ -2044,7 +2768,15 @@
         <w:t xml:space="preserve"> choosing Frame Time means that Fixed Time will not appear in the menu</w:t>
       </w:r>
       <w:r>
-        <w:t xml:space="preserve"> while choosing Fixed Time means that Frame Hold won’t appear.</w:t>
+        <w:t xml:space="preserve"> while choosing Fixed Time means that Frame Hold </w:t>
+      </w:r>
+      <w:proofErr w:type="gramStart"/>
+      <w:r>
+        <w:t>won’t</w:t>
+      </w:r>
+      <w:proofErr w:type="gramEnd"/>
+      <w:r>
+        <w:t xml:space="preserve"> appear.</w:t>
       </w:r>
     </w:p>
     <w:p>
@@ -2052,6 +2784,7 @@
         <w:rPr>
           <w:noProof/>
         </w:rPr>
+        <w:lastRenderedPageBreak/>
         <w:drawing>
           <wp:inline distT="0" distB="0" distL="0" distR="0" wp14:anchorId="4A188814" wp14:editId="5686E7B4">
             <wp:extent cx="5791200" cy="3200400"/>
@@ -2074,100 +2807,166 @@
       <w:bookmarkStart w:id="53" w:name="_w460vx756vby" w:colFirst="0" w:colLast="0"/>
       <w:bookmarkEnd w:id="53"/>
       <w:r>
+        <w:t>Construction</w:t>
+      </w:r>
+    </w:p>
+    <w:p>
+      <w:r>
+        <w:t xml:space="preserve">Yes, there are a </w:t>
+      </w:r>
+      <w:r>
+        <w:t>few</w:t>
+      </w:r>
+      <w:r>
+        <w:t xml:space="preserve"> parts and a fair amount of wiring and soldering to do. If you </w:t>
+      </w:r>
+      <w:proofErr w:type="gramStart"/>
+      <w:r>
+        <w:t>aren’t</w:t>
+      </w:r>
+      <w:proofErr w:type="gramEnd"/>
+      <w:r>
+        <w:t xml:space="preserve"> comfortable soldering, find someone who is! The wiring harnesses are probably the most work to make, but they are essential in order to hook everything up. I will include a photo of the ones I make that should make it easier to duplicate.</w:t>
+      </w:r>
+      <w:r>
+        <w:t xml:space="preserve"> Looking at the schematic will help understanding what is connected to what.</w:t>
+      </w:r>
+      <w:r>
+        <w:t xml:space="preserve"> The 3D printed parts can be purchased from me if you </w:t>
+      </w:r>
+      <w:proofErr w:type="gramStart"/>
+      <w:r>
+        <w:t>can’t</w:t>
+      </w:r>
+      <w:proofErr w:type="gramEnd"/>
+      <w:r>
+        <w:t xml:space="preserve"> find anybody else to make them from the STL files. I print currently using PLA, so please </w:t>
+      </w:r>
+      <w:proofErr w:type="gramStart"/>
+      <w:r>
+        <w:t>don’t</w:t>
+      </w:r>
+      <w:proofErr w:type="gramEnd"/>
+      <w:r>
+        <w:t xml:space="preserve"> leave them in the sun, they will melt and deform if it gets too hot!</w:t>
+      </w:r>
+    </w:p>
+    <w:p/>
+    <w:p>
+      <w:proofErr w:type="gramStart"/>
+      <w:r>
+        <w:t>All of</w:t>
+      </w:r>
+      <w:proofErr w:type="gramEnd"/>
+      <w:r>
+        <w:t xml:space="preserve"> the screws are metric and should be available from a </w:t>
+      </w:r>
+      <w:r>
+        <w:t>well-stocked</w:t>
+      </w:r>
+      <w:r>
+        <w:t xml:space="preserve"> hardware store. I got mine from Ace Hardware.</w:t>
+      </w:r>
+    </w:p>
+    <w:p/>
+    <w:p>
+      <w:proofErr w:type="gramStart"/>
+      <w:r>
+        <w:t>All of</w:t>
+      </w:r>
+      <w:proofErr w:type="gramEnd"/>
+      <w:r>
+        <w:t xml:space="preserve"> the electronic components and the aluminum channel are available from Amazon. They are likely also available from other vendors.</w:t>
+      </w:r>
+      <w:r>
+        <w:t xml:space="preserve"> I bought the aluminum shiny ones because I </w:t>
+      </w:r>
+      <w:proofErr w:type="gramStart"/>
+      <w:r>
+        <w:t>didn’t</w:t>
+      </w:r>
+      <w:proofErr w:type="gramEnd"/>
+      <w:r>
+        <w:t xml:space="preserve"> find the black anodized ones until later. Some people worry that the shiny aluminum will show in the final image. In practice I </w:t>
+      </w:r>
+      <w:proofErr w:type="gramStart"/>
+      <w:r>
+        <w:t>haven’t</w:t>
+      </w:r>
+      <w:proofErr w:type="gramEnd"/>
+      <w:r>
+        <w:t xml:space="preserve"> seen this, but I do plan to start using the black one after I finish using all the shiny ones I have in a box!</w:t>
+      </w:r>
+      <w:r>
+        <w:t xml:space="preserve"> I got the WS2812</w:t>
+      </w:r>
+      <w:r>
+        <w:t>B</w:t>
+      </w:r>
+      <w:r>
+        <w:t xml:space="preserve"> LED strips from BangGood</w:t>
+      </w:r>
+      <w:r>
+        <w:t>.com</w:t>
+      </w:r>
+      <w:r>
+        <w:t xml:space="preserve"> in China.</w:t>
+      </w:r>
+      <w:r>
+        <w:t xml:space="preserve"> Aliexpress.com also carries the WD2812B.</w:t>
+      </w:r>
+      <w:r>
+        <w:t xml:space="preserve"> Be aware that the shipping time from </w:t>
+      </w:r>
+      <w:r>
+        <w:t>China</w:t>
+      </w:r>
+      <w:r>
+        <w:t xml:space="preserve"> can be quite long. Amazon is faster.</w:t>
+      </w:r>
+    </w:p>
+    <w:p/>
+    <w:p>
+      <w:r>
+        <w:t xml:space="preserve"> I am considering making a parts bag available </w:t>
+      </w:r>
+      <w:r>
+        <w:t>with</w:t>
+      </w:r>
+      <w:r>
+        <w:t xml:space="preserve"> all the hardware parts needed. I buy them in quantity so it would be easy enough to put a bag together.</w:t>
+      </w:r>
+    </w:p>
+    <w:p/>
+    <w:p>
+      <w:r>
         <w:lastRenderedPageBreak/>
-        <w:t>Construction</w:t>
-      </w:r>
-    </w:p>
-    <w:p>
-      <w:r>
-        <w:t xml:space="preserve">Yes, there are a </w:t>
-      </w:r>
-      <w:r>
-        <w:t>few</w:t>
-      </w:r>
-      <w:r>
-        <w:t xml:space="preserve"> parts and a fair amount of wiring and soldering to do. If you aren’t comfortable soldering, find someone who is! The wiring harnesses are probably the most work to make, but they are essential in order to hook everything up. I will include a photo of the ones I make that should make it easier to duplicate.</w:t>
-      </w:r>
-      <w:r>
-        <w:t xml:space="preserve"> Looking at the schematic will help understanding what is connected to what.</w:t>
-      </w:r>
-      <w:r>
-        <w:t xml:space="preserve"> The 3D printed parts can be purchased from me if you can’t find anybody else to make them from the STL files. I print currently using PLA, so please don’t leave them in the sun, they will melt and deform if it gets too hot!</w:t>
+        <w:t xml:space="preserve">You can solder up a bunch of wires and connectors to connect everything inside the </w:t>
+      </w:r>
+      <w:proofErr w:type="spellStart"/>
+      <w:r>
+        <w:t>cpu</w:t>
+      </w:r>
+      <w:proofErr w:type="spellEnd"/>
+      <w:r>
+        <w:t>/display box like I did for my first prototype, but I have designed a printed circuit holding all the parts and I can sell those for $10+shipping. It does make the assembly much less painful.</w:t>
+      </w:r>
+      <w:r>
+        <w:t xml:space="preserve"> I can also make the PCB version available with the ESP32 already soldered and programmed.</w:t>
       </w:r>
     </w:p>
     <w:p/>
     <w:p>
       <w:r>
-        <w:t xml:space="preserve">All of the screws are metric and should be available from a </w:t>
-      </w:r>
-      <w:r>
-        <w:t>well-stocked</w:t>
-      </w:r>
-      <w:r>
-        <w:t xml:space="preserve"> hardware store. I got mine from Ace Hardware.</w:t>
-      </w:r>
-    </w:p>
-    <w:p/>
-    <w:p>
-      <w:r>
-        <w:t>All of the electronic components and the aluminum channel are available from Amazon. They are likely also available from other vendors.</w:t>
-      </w:r>
-      <w:r>
-        <w:t xml:space="preserve"> I bought the aluminum shiny ones because I didn’t find the black anodized ones until later. Some people worry that the shiny aluminum will show in the final image. In practice I haven’t seen this, but I do plan to start using the black one after I finish using all the shiny ones I have in a box!</w:t>
-      </w:r>
-      <w:r>
-        <w:t xml:space="preserve"> I got the WS2812</w:t>
-      </w:r>
-      <w:r>
-        <w:t>B</w:t>
-      </w:r>
-      <w:r>
-        <w:t xml:space="preserve"> LED strips from BangGood</w:t>
-      </w:r>
-      <w:r>
-        <w:t>.com</w:t>
-      </w:r>
-      <w:r>
-        <w:t xml:space="preserve"> in China.</w:t>
-      </w:r>
-      <w:r>
-        <w:t xml:space="preserve"> Aliexpress.com also carries the WD2812B.</w:t>
-      </w:r>
-      <w:r>
-        <w:t xml:space="preserve"> Be aware that the shipping time from </w:t>
-      </w:r>
-      <w:r>
-        <w:t>China</w:t>
-      </w:r>
-      <w:r>
-        <w:t xml:space="preserve"> can be quite long. Amazon is faster.</w:t>
-      </w:r>
-    </w:p>
-    <w:p/>
-    <w:p>
-      <w:r>
-        <w:t xml:space="preserve"> I am considering making a parts bag available </w:t>
-      </w:r>
-      <w:r>
-        <w:t>with</w:t>
-      </w:r>
-      <w:r>
-        <w:t xml:space="preserve"> all the hardware parts needed. I buy them in quantity so it would be easy enough to put a bag together.</w:t>
-      </w:r>
-    </w:p>
-    <w:p/>
-    <w:p>
-      <w:r>
-        <w:t>You can solder up a bunch of wires and connectors to connect everything inside the cpu/display box like I did for my first prototype, but I have designed a printed circuit holding all the parts and I can sell those for $10+shipping. It does make the assembly much less painful.</w:t>
-      </w:r>
-      <w:r>
-        <w:t xml:space="preserve"> I can also make the PCB version available with the ESP32 already soldered and programmed.</w:t>
-      </w:r>
-    </w:p>
-    <w:p/>
-    <w:p>
-      <w:r>
-        <w:t xml:space="preserve">This list will soon be update to reflect the use of the TTGO chip </w:t>
+        <w:t xml:space="preserve">This list will soon be </w:t>
+      </w:r>
+      <w:proofErr w:type="gramStart"/>
+      <w:r>
+        <w:t>update</w:t>
+      </w:r>
+      <w:proofErr w:type="gramEnd"/>
+      <w:r>
+        <w:t xml:space="preserve"> to reflect the use of the TTGO chip </w:t>
       </w:r>
       <w:r>
         <w:t>which has a nice color display.</w:t>
@@ -2200,8 +2999,13 @@
           <w:numId w:val="6"/>
         </w:numPr>
       </w:pPr>
-      <w:r>
-        <w:t xml:space="preserve">Heltec ESP32 Devkit32. </w:t>
+      <w:proofErr w:type="spellStart"/>
+      <w:r>
+        <w:t>Heltec</w:t>
+      </w:r>
+      <w:proofErr w:type="spellEnd"/>
+      <w:r>
+        <w:t xml:space="preserve"> ESP32 Devkit32. </w:t>
       </w:r>
       <w:hyperlink r:id="rId10">
         <w:r>
@@ -2261,7 +3065,6 @@
         </w:numPr>
       </w:pPr>
       <w:r>
-        <w:lastRenderedPageBreak/>
         <w:t xml:space="preserve">USB rechargeable battery. </w:t>
       </w:r>
       <w:hyperlink r:id="rId13">
@@ -2405,6 +3208,7 @@
       <w:bookmarkStart w:id="56" w:name="_pwkp5k504nxs" w:colFirst="0" w:colLast="0"/>
       <w:bookmarkEnd w:id="56"/>
       <w:r>
+        <w:lastRenderedPageBreak/>
         <w:t>3D Printed Parts</w:t>
       </w:r>
     </w:p>
@@ -2489,7 +3293,23 @@
     </w:p>
     <w:p>
       <w:r>
-        <w:t>I will make a compiled binary available on the github entry for this project if you don’t want to collect all these files and compile the code. It can be built with the Arduino IDE, but</w:t>
+        <w:t xml:space="preserve">I will make a compiled binary available on the </w:t>
+      </w:r>
+      <w:proofErr w:type="spellStart"/>
+      <w:r>
+        <w:t>github</w:t>
+      </w:r>
+      <w:proofErr w:type="spellEnd"/>
+      <w:r>
+        <w:t xml:space="preserve"> entry for this project if you </w:t>
+      </w:r>
+      <w:proofErr w:type="gramStart"/>
+      <w:r>
+        <w:t>don’t</w:t>
+      </w:r>
+      <w:proofErr w:type="gramEnd"/>
+      <w:r>
+        <w:t xml:space="preserve"> want to collect all these files and compile the code. It can be built with the Arduino IDE, but</w:t>
       </w:r>
       <w:r>
         <w:t xml:space="preserve"> I</w:t>
@@ -2529,10 +3349,23 @@
         </w:numPr>
       </w:pPr>
       <w:r>
-        <w:t xml:space="preserve">ESP32 support libraries for Heltec </w:t>
-      </w:r>
-      <w:r>
-        <w:t xml:space="preserve">wifi </w:t>
+        <w:t xml:space="preserve">ESP32 support libraries for </w:t>
+      </w:r>
+      <w:proofErr w:type="spellStart"/>
+      <w:r>
+        <w:t>Heltec</w:t>
+      </w:r>
+      <w:proofErr w:type="spellEnd"/>
+      <w:r>
+        <w:t xml:space="preserve"> </w:t>
+      </w:r>
+      <w:proofErr w:type="spellStart"/>
+      <w:r>
+        <w:t>wifi</w:t>
+      </w:r>
+      <w:proofErr w:type="spellEnd"/>
+      <w:r>
+        <w:t xml:space="preserve"> </w:t>
       </w:r>
       <w:r>
         <w:t>devkit32</w:t>
@@ -2556,8 +3389,13 @@
           <w:numId w:val="1"/>
         </w:numPr>
       </w:pPr>
-      <w:r>
-        <w:t>FastLED library</w:t>
+      <w:proofErr w:type="spellStart"/>
+      <w:r>
+        <w:t>FastLED</w:t>
+      </w:r>
+      <w:proofErr w:type="spellEnd"/>
+      <w:r>
+        <w:t xml:space="preserve"> library</w:t>
       </w:r>
     </w:p>
     <w:p>
@@ -2567,9 +3405,13 @@
           <w:numId w:val="1"/>
         </w:numPr>
       </w:pPr>
-      <w:r>
-        <w:lastRenderedPageBreak/>
-        <w:t>Ringbufcpp library</w:t>
+      <w:proofErr w:type="spellStart"/>
+      <w:r>
+        <w:t>Ringbufcpp</w:t>
+      </w:r>
+      <w:proofErr w:type="spellEnd"/>
+      <w:r>
+        <w:t xml:space="preserve"> library</w:t>
       </w:r>
     </w:p>
     <w:p>
@@ -2579,8 +3421,13 @@
           <w:numId w:val="1"/>
         </w:numPr>
       </w:pPr>
-      <w:r>
-        <w:t>Stackarray library</w:t>
+      <w:proofErr w:type="spellStart"/>
+      <w:r>
+        <w:t>Stackarray</w:t>
+      </w:r>
+      <w:proofErr w:type="spellEnd"/>
+      <w:r>
+        <w:t xml:space="preserve"> library</w:t>
       </w:r>
     </w:p>
     <w:p>
@@ -2985,6 +3832,94 @@
     </w:lvl>
   </w:abstractNum>
   <w:abstractNum w:abstractNumId="3" w15:restartNumberingAfterBreak="0">
+    <w:nsid w:val="19337D7F"/>
+    <w:multiLevelType w:val="hybridMultilevel"/>
+    <w:tmpl w:val="33D4C5AC"/>
+    <w:lvl w:ilvl="0" w:tplc="0409000F">
+      <w:numFmt w:val="decimal"/>
+      <w:lvlText w:val="%1."/>
+      <w:lvlJc w:val="left"/>
+      <w:pPr>
+        <w:ind w:left="720" w:hanging="360"/>
+      </w:pPr>
+      <w:rPr>
+        <w:rFonts w:hint="default"/>
+      </w:rPr>
+    </w:lvl>
+    <w:lvl w:ilvl="1" w:tplc="04090019" w:tentative="1">
+      <w:start w:val="1"/>
+      <w:numFmt w:val="lowerLetter"/>
+      <w:lvlText w:val="%2."/>
+      <w:lvlJc w:val="left"/>
+      <w:pPr>
+        <w:ind w:left="1440" w:hanging="360"/>
+      </w:pPr>
+    </w:lvl>
+    <w:lvl w:ilvl="2" w:tplc="0409001B" w:tentative="1">
+      <w:start w:val="1"/>
+      <w:numFmt w:val="lowerRoman"/>
+      <w:lvlText w:val="%3."/>
+      <w:lvlJc w:val="right"/>
+      <w:pPr>
+        <w:ind w:left="2160" w:hanging="180"/>
+      </w:pPr>
+    </w:lvl>
+    <w:lvl w:ilvl="3" w:tplc="0409000F" w:tentative="1">
+      <w:start w:val="1"/>
+      <w:numFmt w:val="decimal"/>
+      <w:lvlText w:val="%4."/>
+      <w:lvlJc w:val="left"/>
+      <w:pPr>
+        <w:ind w:left="2880" w:hanging="360"/>
+      </w:pPr>
+    </w:lvl>
+    <w:lvl w:ilvl="4" w:tplc="04090019" w:tentative="1">
+      <w:start w:val="1"/>
+      <w:numFmt w:val="lowerLetter"/>
+      <w:lvlText w:val="%5."/>
+      <w:lvlJc w:val="left"/>
+      <w:pPr>
+        <w:ind w:left="3600" w:hanging="360"/>
+      </w:pPr>
+    </w:lvl>
+    <w:lvl w:ilvl="5" w:tplc="0409001B" w:tentative="1">
+      <w:start w:val="1"/>
+      <w:numFmt w:val="lowerRoman"/>
+      <w:lvlText w:val="%6."/>
+      <w:lvlJc w:val="right"/>
+      <w:pPr>
+        <w:ind w:left="4320" w:hanging="180"/>
+      </w:pPr>
+    </w:lvl>
+    <w:lvl w:ilvl="6" w:tplc="0409000F" w:tentative="1">
+      <w:start w:val="1"/>
+      <w:numFmt w:val="decimal"/>
+      <w:lvlText w:val="%7."/>
+      <w:lvlJc w:val="left"/>
+      <w:pPr>
+        <w:ind w:left="5040" w:hanging="360"/>
+      </w:pPr>
+    </w:lvl>
+    <w:lvl w:ilvl="7" w:tplc="04090019" w:tentative="1">
+      <w:start w:val="1"/>
+      <w:numFmt w:val="lowerLetter"/>
+      <w:lvlText w:val="%8."/>
+      <w:lvlJc w:val="left"/>
+      <w:pPr>
+        <w:ind w:left="5760" w:hanging="360"/>
+      </w:pPr>
+    </w:lvl>
+    <w:lvl w:ilvl="8" w:tplc="0409001B" w:tentative="1">
+      <w:start w:val="1"/>
+      <w:numFmt w:val="lowerRoman"/>
+      <w:lvlText w:val="%9."/>
+      <w:lvlJc w:val="right"/>
+      <w:pPr>
+        <w:ind w:left="6480" w:hanging="180"/>
+      </w:pPr>
+    </w:lvl>
+  </w:abstractNum>
+  <w:abstractNum w:abstractNumId="4" w15:restartNumberingAfterBreak="0">
     <w:nsid w:val="1F29207C"/>
     <w:multiLevelType w:val="multilevel"/>
     <w:tmpl w:val="C862CF76"/>
@@ -3097,7 +4032,7 @@
       </w:rPr>
     </w:lvl>
   </w:abstractNum>
-  <w:abstractNum w:abstractNumId="4" w15:restartNumberingAfterBreak="0">
+  <w:abstractNum w:abstractNumId="5" w15:restartNumberingAfterBreak="0">
     <w:nsid w:val="42EE59E7"/>
     <w:multiLevelType w:val="multilevel"/>
     <w:tmpl w:val="6A52508A"/>
@@ -3210,7 +4145,102 @@
       </w:rPr>
     </w:lvl>
   </w:abstractNum>
-  <w:abstractNum w:abstractNumId="5" w15:restartNumberingAfterBreak="0">
+  <w:abstractNum w:abstractNumId="6" w15:restartNumberingAfterBreak="0">
+    <w:nsid w:val="62D1418B"/>
+    <w:multiLevelType w:val="multilevel"/>
+    <w:tmpl w:val="04090025"/>
+    <w:lvl w:ilvl="0">
+      <w:start w:val="1"/>
+      <w:numFmt w:val="decimal"/>
+      <w:pStyle w:val="Heading1"/>
+      <w:lvlText w:val="%1"/>
+      <w:lvlJc w:val="left"/>
+      <w:pPr>
+        <w:ind w:left="432" w:hanging="432"/>
+      </w:pPr>
+    </w:lvl>
+    <w:lvl w:ilvl="1">
+      <w:start w:val="1"/>
+      <w:numFmt w:val="decimal"/>
+      <w:pStyle w:val="Heading2"/>
+      <w:lvlText w:val="%1.%2"/>
+      <w:lvlJc w:val="left"/>
+      <w:pPr>
+        <w:ind w:left="576" w:hanging="576"/>
+      </w:pPr>
+    </w:lvl>
+    <w:lvl w:ilvl="2">
+      <w:start w:val="1"/>
+      <w:numFmt w:val="decimal"/>
+      <w:pStyle w:val="Heading3"/>
+      <w:lvlText w:val="%1.%2.%3"/>
+      <w:lvlJc w:val="left"/>
+      <w:pPr>
+        <w:ind w:left="720" w:hanging="720"/>
+      </w:pPr>
+    </w:lvl>
+    <w:lvl w:ilvl="3">
+      <w:start w:val="1"/>
+      <w:numFmt w:val="decimal"/>
+      <w:pStyle w:val="Heading4"/>
+      <w:lvlText w:val="%1.%2.%3.%4"/>
+      <w:lvlJc w:val="left"/>
+      <w:pPr>
+        <w:ind w:left="864" w:hanging="864"/>
+      </w:pPr>
+    </w:lvl>
+    <w:lvl w:ilvl="4">
+      <w:start w:val="1"/>
+      <w:numFmt w:val="decimal"/>
+      <w:pStyle w:val="Heading5"/>
+      <w:lvlText w:val="%1.%2.%3.%4.%5"/>
+      <w:lvlJc w:val="left"/>
+      <w:pPr>
+        <w:ind w:left="1008" w:hanging="1008"/>
+      </w:pPr>
+    </w:lvl>
+    <w:lvl w:ilvl="5">
+      <w:start w:val="1"/>
+      <w:numFmt w:val="decimal"/>
+      <w:pStyle w:val="Heading6"/>
+      <w:lvlText w:val="%1.%2.%3.%4.%5.%6"/>
+      <w:lvlJc w:val="left"/>
+      <w:pPr>
+        <w:ind w:left="1152" w:hanging="1152"/>
+      </w:pPr>
+    </w:lvl>
+    <w:lvl w:ilvl="6">
+      <w:start w:val="1"/>
+      <w:numFmt w:val="decimal"/>
+      <w:pStyle w:val="Heading7"/>
+      <w:lvlText w:val="%1.%2.%3.%4.%5.%6.%7"/>
+      <w:lvlJc w:val="left"/>
+      <w:pPr>
+        <w:ind w:left="1296" w:hanging="1296"/>
+      </w:pPr>
+    </w:lvl>
+    <w:lvl w:ilvl="7">
+      <w:start w:val="1"/>
+      <w:numFmt w:val="decimal"/>
+      <w:pStyle w:val="Heading8"/>
+      <w:lvlText w:val="%1.%2.%3.%4.%5.%6.%7.%8"/>
+      <w:lvlJc w:val="left"/>
+      <w:pPr>
+        <w:ind w:left="1440" w:hanging="1440"/>
+      </w:pPr>
+    </w:lvl>
+    <w:lvl w:ilvl="8">
+      <w:start w:val="1"/>
+      <w:numFmt w:val="decimal"/>
+      <w:pStyle w:val="Heading9"/>
+      <w:lvlText w:val="%1.%2.%3.%4.%5.%6.%7.%8.%9"/>
+      <w:lvlJc w:val="left"/>
+      <w:pPr>
+        <w:ind w:left="1584" w:hanging="1584"/>
+      </w:pPr>
+    </w:lvl>
+  </w:abstractNum>
+  <w:abstractNum w:abstractNumId="7" w15:restartNumberingAfterBreak="0">
     <w:nsid w:val="6ACC6C5E"/>
     <w:multiLevelType w:val="multilevel"/>
     <w:tmpl w:val="4AB8E1DA"/>
@@ -3324,7 +4354,7 @@
     </w:lvl>
   </w:abstractNum>
   <w:num w:numId="1">
-    <w:abstractNumId w:val="5"/>
+    <w:abstractNumId w:val="7"/>
   </w:num>
   <w:num w:numId="2">
     <w:abstractNumId w:val="0"/>
@@ -3333,13 +4363,19 @@
     <w:abstractNumId w:val="2"/>
   </w:num>
   <w:num w:numId="4">
-    <w:abstractNumId w:val="4"/>
+    <w:abstractNumId w:val="5"/>
   </w:num>
   <w:num w:numId="5">
     <w:abstractNumId w:val="1"/>
   </w:num>
   <w:num w:numId="6">
+    <w:abstractNumId w:val="4"/>
+  </w:num>
+  <w:num w:numId="7">
     <w:abstractNumId w:val="3"/>
+  </w:num>
+  <w:num w:numId="8">
+    <w:abstractNumId w:val="6"/>
   </w:num>
 </w:numbering>
 </file>
@@ -3752,6 +4788,9 @@
     <w:pPr>
       <w:keepNext/>
       <w:keepLines/>
+      <w:numPr>
+        <w:numId w:val="8"/>
+      </w:numPr>
       <w:spacing w:before="400" w:after="120"/>
       <w:outlineLvl w:val="0"/>
     </w:pPr>
@@ -3770,6 +4809,10 @@
     <w:pPr>
       <w:keepNext/>
       <w:keepLines/>
+      <w:numPr>
+        <w:ilvl w:val="1"/>
+        <w:numId w:val="8"/>
+      </w:numPr>
       <w:spacing w:before="360" w:after="120"/>
       <w:outlineLvl w:val="1"/>
     </w:pPr>
@@ -3788,6 +4831,10 @@
     <w:pPr>
       <w:keepNext/>
       <w:keepLines/>
+      <w:numPr>
+        <w:ilvl w:val="2"/>
+        <w:numId w:val="8"/>
+      </w:numPr>
       <w:spacing w:before="320" w:after="80"/>
       <w:outlineLvl w:val="2"/>
     </w:pPr>
@@ -3807,6 +4854,10 @@
     <w:pPr>
       <w:keepNext/>
       <w:keepLines/>
+      <w:numPr>
+        <w:ilvl w:val="3"/>
+        <w:numId w:val="8"/>
+      </w:numPr>
       <w:spacing w:before="280" w:after="80"/>
       <w:outlineLvl w:val="3"/>
     </w:pPr>
@@ -3827,6 +4878,10 @@
     <w:pPr>
       <w:keepNext/>
       <w:keepLines/>
+      <w:numPr>
+        <w:ilvl w:val="4"/>
+        <w:numId w:val="8"/>
+      </w:numPr>
       <w:spacing w:before="240" w:after="80"/>
       <w:outlineLvl w:val="4"/>
     </w:pPr>
@@ -3845,12 +4900,99 @@
     <w:pPr>
       <w:keepNext/>
       <w:keepLines/>
+      <w:numPr>
+        <w:ilvl w:val="5"/>
+        <w:numId w:val="8"/>
+      </w:numPr>
       <w:spacing w:before="240" w:after="80"/>
       <w:outlineLvl w:val="5"/>
     </w:pPr>
     <w:rPr>
       <w:i/>
       <w:color w:val="666666"/>
+    </w:rPr>
+  </w:style>
+  <w:style w:type="paragraph" w:styleId="Heading7">
+    <w:name w:val="heading 7"/>
+    <w:basedOn w:val="Normal"/>
+    <w:next w:val="Normal"/>
+    <w:link w:val="Heading7Char"/>
+    <w:uiPriority w:val="9"/>
+    <w:semiHidden/>
+    <w:unhideWhenUsed/>
+    <w:qFormat/>
+    <w:rsid w:val="00E22F32"/>
+    <w:pPr>
+      <w:keepNext/>
+      <w:keepLines/>
+      <w:numPr>
+        <w:ilvl w:val="6"/>
+        <w:numId w:val="8"/>
+      </w:numPr>
+      <w:spacing w:before="40"/>
+      <w:outlineLvl w:val="6"/>
+    </w:pPr>
+    <w:rPr>
+      <w:rFonts w:asciiTheme="majorHAnsi" w:eastAsiaTheme="majorEastAsia" w:hAnsiTheme="majorHAnsi" w:cstheme="majorBidi"/>
+      <w:i/>
+      <w:iCs/>
+      <w:color w:val="243F60" w:themeColor="accent1" w:themeShade="7F"/>
+    </w:rPr>
+  </w:style>
+  <w:style w:type="paragraph" w:styleId="Heading8">
+    <w:name w:val="heading 8"/>
+    <w:basedOn w:val="Normal"/>
+    <w:next w:val="Normal"/>
+    <w:link w:val="Heading8Char"/>
+    <w:uiPriority w:val="9"/>
+    <w:semiHidden/>
+    <w:unhideWhenUsed/>
+    <w:qFormat/>
+    <w:rsid w:val="00E22F32"/>
+    <w:pPr>
+      <w:keepNext/>
+      <w:keepLines/>
+      <w:numPr>
+        <w:ilvl w:val="7"/>
+        <w:numId w:val="8"/>
+      </w:numPr>
+      <w:spacing w:before="40"/>
+      <w:outlineLvl w:val="7"/>
+    </w:pPr>
+    <w:rPr>
+      <w:rFonts w:asciiTheme="majorHAnsi" w:eastAsiaTheme="majorEastAsia" w:hAnsiTheme="majorHAnsi" w:cstheme="majorBidi"/>
+      <w:color w:val="272727" w:themeColor="text1" w:themeTint="D8"/>
+      <w:sz w:val="21"/>
+      <w:szCs w:val="21"/>
+    </w:rPr>
+  </w:style>
+  <w:style w:type="paragraph" w:styleId="Heading9">
+    <w:name w:val="heading 9"/>
+    <w:basedOn w:val="Normal"/>
+    <w:next w:val="Normal"/>
+    <w:link w:val="Heading9Char"/>
+    <w:uiPriority w:val="9"/>
+    <w:semiHidden/>
+    <w:unhideWhenUsed/>
+    <w:qFormat/>
+    <w:rsid w:val="00E22F32"/>
+    <w:pPr>
+      <w:keepNext/>
+      <w:keepLines/>
+      <w:numPr>
+        <w:ilvl w:val="8"/>
+        <w:numId w:val="8"/>
+      </w:numPr>
+      <w:spacing w:before="40"/>
+      <w:outlineLvl w:val="8"/>
+    </w:pPr>
+    <w:rPr>
+      <w:rFonts w:asciiTheme="majorHAnsi" w:eastAsiaTheme="majorEastAsia" w:hAnsiTheme="majorHAnsi" w:cstheme="majorBidi"/>
+      <w:i/>
+      <w:iCs/>
+      <w:color w:val="272727" w:themeColor="text1" w:themeTint="D8"/>
+      <w:sz w:val="21"/>
+      <w:szCs w:val="21"/>
     </w:rPr>
   </w:style>
   <w:style w:type="character" w:default="1" w:styleId="DefaultParagraphFont">
@@ -3934,6 +5076,61 @@
     <w:rPr>
       <w:color w:val="605E5C"/>
       <w:shd w:val="clear" w:color="auto" w:fill="E1DFDD"/>
+    </w:rPr>
+  </w:style>
+  <w:style w:type="paragraph" w:styleId="ListParagraph">
+    <w:name w:val="List Paragraph"/>
+    <w:basedOn w:val="Normal"/>
+    <w:uiPriority w:val="34"/>
+    <w:qFormat/>
+    <w:rsid w:val="0044782B"/>
+    <w:pPr>
+      <w:ind w:left="720"/>
+      <w:contextualSpacing/>
+    </w:pPr>
+  </w:style>
+  <w:style w:type="character" w:customStyle="1" w:styleId="Heading7Char">
+    <w:name w:val="Heading 7 Char"/>
+    <w:basedOn w:val="DefaultParagraphFont"/>
+    <w:link w:val="Heading7"/>
+    <w:uiPriority w:val="9"/>
+    <w:semiHidden/>
+    <w:rsid w:val="00E22F32"/>
+    <w:rPr>
+      <w:rFonts w:asciiTheme="majorHAnsi" w:eastAsiaTheme="majorEastAsia" w:hAnsiTheme="majorHAnsi" w:cstheme="majorBidi"/>
+      <w:i/>
+      <w:iCs/>
+      <w:color w:val="243F60" w:themeColor="accent1" w:themeShade="7F"/>
+    </w:rPr>
+  </w:style>
+  <w:style w:type="character" w:customStyle="1" w:styleId="Heading8Char">
+    <w:name w:val="Heading 8 Char"/>
+    <w:basedOn w:val="DefaultParagraphFont"/>
+    <w:link w:val="Heading8"/>
+    <w:uiPriority w:val="9"/>
+    <w:semiHidden/>
+    <w:rsid w:val="00E22F32"/>
+    <w:rPr>
+      <w:rFonts w:asciiTheme="majorHAnsi" w:eastAsiaTheme="majorEastAsia" w:hAnsiTheme="majorHAnsi" w:cstheme="majorBidi"/>
+      <w:color w:val="272727" w:themeColor="text1" w:themeTint="D8"/>
+      <w:sz w:val="21"/>
+      <w:szCs w:val="21"/>
+    </w:rPr>
+  </w:style>
+  <w:style w:type="character" w:customStyle="1" w:styleId="Heading9Char">
+    <w:name w:val="Heading 9 Char"/>
+    <w:basedOn w:val="DefaultParagraphFont"/>
+    <w:link w:val="Heading9"/>
+    <w:uiPriority w:val="9"/>
+    <w:semiHidden/>
+    <w:rsid w:val="00E22F32"/>
+    <w:rPr>
+      <w:rFonts w:asciiTheme="majorHAnsi" w:eastAsiaTheme="majorEastAsia" w:hAnsiTheme="majorHAnsi" w:cstheme="majorBidi"/>
+      <w:i/>
+      <w:iCs/>
+      <w:color w:val="272727" w:themeColor="text1" w:themeTint="D8"/>
+      <w:sz w:val="21"/>
+      <w:szCs w:val="21"/>
     </w:rPr>
   </w:style>
 </w:styles>

</xml_diff>

<commit_message>
Updated preview buttons and operation.
</commit_message>
<xml_diff>
--- a/MagicImageWand.docx
+++ b/MagicImageWand.docx
@@ -33,31 +33,7 @@
     </w:p>
     <w:p>
       <w:r>
-        <w:t xml:space="preserve">This design was inspired but not copied from the </w:t>
-      </w:r>
-      <w:proofErr w:type="spellStart"/>
-      <w:r>
-        <w:t>PixelStick</w:t>
-      </w:r>
-      <w:proofErr w:type="spellEnd"/>
-      <w:r>
-        <w:t xml:space="preserve"> commercial product. I have not owned, used or even touched an official </w:t>
-      </w:r>
-      <w:proofErr w:type="spellStart"/>
-      <w:r>
-        <w:t>PixelStick</w:t>
-      </w:r>
-      <w:proofErr w:type="spellEnd"/>
-      <w:r>
-        <w:t xml:space="preserve">, I </w:t>
-      </w:r>
-      <w:proofErr w:type="gramStart"/>
-      <w:r>
-        <w:t>haven’t</w:t>
-      </w:r>
-      <w:proofErr w:type="gramEnd"/>
-      <w:r>
-        <w:t xml:space="preserve"> even read their manual. I did briefly look at the marketing material on their website to get an idea of how it worked. I was also inspired by the light wand developed by photographer Michael Ross. I started out building one of these. It used the Mega2560 Arduino and a </w:t>
+        <w:t xml:space="preserve">This design was inspired but not copied from the PixelStick commercial product. I have not owned, used or even touched an official PixelStick, I haven’t even read their manual. I did briefly look at the marketing material on their website to get an idea of how it worked. I was also inspired by the light wand developed by photographer Michael Ross. I started out building one of these. It used the Mega2560 Arduino and a </w:t>
       </w:r>
       <w:r>
         <w:t>2-line</w:t>
@@ -117,15 +93,7 @@
         <w:t xml:space="preserve">Magic Image Wand </w:t>
       </w:r>
       <w:r>
-        <w:t xml:space="preserve">consists of the following major parts. The parts are all </w:t>
-      </w:r>
-      <w:proofErr w:type="gramStart"/>
-      <w:r>
-        <w:t>connected together</w:t>
-      </w:r>
-      <w:proofErr w:type="gramEnd"/>
-      <w:r>
-        <w:t xml:space="preserve"> into a single unit. The optional second LED strip is easily removed so the system fits into a smaller space.</w:t>
+        <w:t>consists of the following major parts. The parts are all connected together into a single unit. The optional second LED strip is easily removed so the system fits into a smaller space.</w:t>
       </w:r>
     </w:p>
     <w:p>
@@ -215,15 +183,7 @@
         </w:numPr>
       </w:pPr>
       <w:r>
-        <w:t xml:space="preserve">Roller Encoder Wheel. This wheel is used to control the display speed while rolling on the ground. It will allow for very exact image timing. The good news is the software supports </w:t>
-      </w:r>
-      <w:proofErr w:type="gramStart"/>
-      <w:r>
-        <w:t>it,</w:t>
-      </w:r>
-      <w:proofErr w:type="gramEnd"/>
-      <w:r>
-        <w:t xml:space="preserve"> the bad news is that the hardware mount for the wheel has not been designed yet.</w:t>
+        <w:t>Roller Encoder Wheel. This wheel is used to control the display speed while rolling on the ground. It will allow for very exact image timing. The good news is the software supports it, the bad news is that the hardware mount for the wheel has not been designed yet.</w:t>
       </w:r>
     </w:p>
     <w:p>
@@ -244,23 +204,7 @@
         <w:t xml:space="preserve">Magic Image Wand </w:t>
       </w:r>
       <w:r>
-        <w:t xml:space="preserve">uses one or two WS3812B pixel strips that have 144 pixels per meter. In actuality each meter strip is made from two </w:t>
-      </w:r>
-      <w:proofErr w:type="gramStart"/>
-      <w:r>
-        <w:t>72 pixel</w:t>
-      </w:r>
-      <w:proofErr w:type="gramEnd"/>
-      <w:r>
-        <w:t xml:space="preserve"> strips. This results in a slight gap in the middle that can be seen in some images. When the second strip is installed the </w:t>
-      </w:r>
-      <w:proofErr w:type="gramStart"/>
-      <w:r>
-        <w:t>power</w:t>
-      </w:r>
-      <w:proofErr w:type="gramEnd"/>
-      <w:r>
-        <w:t xml:space="preserve"> wires make it difficult to get the pixels really close. This also results in a dark gap in the middle of the two strips that can be seen with some images.</w:t>
+        <w:t>uses one or two WS3812B pixel strips that have 144 pixels per meter. In actuality each meter strip is made from two 72 pixel strips. This results in a slight gap in the middle that can be seen in some images. When the second strip is installed the power wires make it difficult to get the pixels really close. This also results in a dark gap in the middle of the two strips that can be seen with some images.</w:t>
       </w:r>
     </w:p>
     <w:p>
@@ -275,29 +219,13 @@
     </w:p>
     <w:p>
       <w:r>
-        <w:t xml:space="preserve">At full </w:t>
-      </w:r>
-      <w:proofErr w:type="gramStart"/>
-      <w:r>
-        <w:t>brightness</w:t>
-      </w:r>
-      <w:proofErr w:type="gramEnd"/>
-      <w:r>
-        <w:t xml:space="preserve"> each strip uses 43 Watts when all the LEDs are lit. Since the USB battery can only supply 35 Watts it is obvious that the display cannot be used at full brightness. </w:t>
+        <w:t xml:space="preserve">At full brightness each strip uses 43 Watts when all the LEDs are lit. Since the USB battery can only supply 35 Watts it is obvious that the display cannot be used at full brightness. </w:t>
       </w:r>
       <w:r>
         <w:t>However,</w:t>
       </w:r>
       <w:r>
-        <w:t xml:space="preserve"> some images do not have </w:t>
-      </w:r>
-      <w:proofErr w:type="gramStart"/>
-      <w:r>
-        <w:t>all of</w:t>
-      </w:r>
-      <w:proofErr w:type="gramEnd"/>
-      <w:r>
-        <w:t xml:space="preserve"> the LEDs lit at the same time so the brightness can sometimes be set to full power. For </w:t>
+        <w:t xml:space="preserve"> some images do not have all of the LEDs lit at the same time so the brightness can sometimes be set to full power. For </w:t>
       </w:r>
       <w:r>
         <w:t>example,</w:t>
@@ -322,15 +250,19 @@
     </w:p>
     <w:p>
       <w:r>
-        <w:t xml:space="preserve">The images can be either 144 or 288 pixels in height. They must be rotated 90 degrees CCW and saved as 24bit color in Windows byte order. They can be </w:t>
-      </w:r>
-      <w:proofErr w:type="gramStart"/>
-      <w:r>
-        <w:t>as long as</w:t>
-      </w:r>
-      <w:proofErr w:type="gramEnd"/>
-      <w:r>
-        <w:t xml:space="preserve"> desired in width.</w:t>
+        <w:t xml:space="preserve">The images can be either 144 or 288 pixels in height. They must be rotated 90 degrees CCW and saved as 24bit color in Windows byte order. They can </w:t>
+      </w:r>
+      <w:r>
+        <w:t>have as many pixels as</w:t>
+      </w:r>
+      <w:r>
+        <w:t xml:space="preserve"> desired </w:t>
+      </w:r>
+      <w:r>
+        <w:t>for the</w:t>
+      </w:r>
+      <w:r>
+        <w:t xml:space="preserve"> width.</w:t>
       </w:r>
     </w:p>
     <w:p>
@@ -351,23 +283,7 @@
         <w:t>Magic Image Wand</w:t>
       </w:r>
       <w:r>
-        <w:t xml:space="preserve">. People more creative than me will create much more interesting images. </w:t>
-      </w:r>
-      <w:proofErr w:type="gramStart"/>
-      <w:r>
-        <w:t>I’m</w:t>
-      </w:r>
-      <w:proofErr w:type="gramEnd"/>
-      <w:r>
-        <w:t xml:space="preserve"> including these just to illustrate a few simple examples. You can also go search the web for </w:t>
-      </w:r>
-      <w:proofErr w:type="spellStart"/>
-      <w:r>
-        <w:t>PixelStick</w:t>
-      </w:r>
-      <w:proofErr w:type="spellEnd"/>
-      <w:r>
-        <w:t xml:space="preserve"> images to get more inspiration.</w:t>
+        <w:t>. People more creative than me will create much more interesting images. I’m including these just to illustrate a few simple examples. You can also go search the web for PixelStick images to get more inspiration.</w:t>
       </w:r>
     </w:p>
     <w:p/>
@@ -388,27 +304,17 @@
     </w:p>
     <w:p>
       <w:r>
-        <w:t xml:space="preserve">All operations can be controlled by the rotary push button on the handle, this makes the image painter usable with one hand. The display shows the options and settings and filenames. The dial can be rotated left or right to choose items. The button is clicked to select the current item. A long press is used to access other options and is done by holding the button down for about a </w:t>
+        <w:t xml:space="preserve">All operations can be controlled by the rotary push button on the handle, this makes the image painter usable with one hand. The display shows the options and settings and filenames. The dial can be rotated left or right to choose items. The button is clicked to select the current item. </w:t>
       </w:r>
       <w:r>
         <w:lastRenderedPageBreak/>
-        <w:t xml:space="preserve">½ second or longer. This long press time is also adjustable if a longer or shorter time is preferred. The system has two modes of operation. After booting the display shows the currently selected file. Rotating the dial left and right will move through the files on the SD card, or the internal patterns if they have been selected. Clicking the button starts the LED strip display. At this point the user walks around with the wand or waves it around depending on what effect is desired. The display shows the progress of the file and how much time is remaining. Settings are available to control the display speed, repeating the file, or even automatically skipping to the next file. The image can even be played twice, first forward and then backward for a mirror like effect. There is a chain option that will play </w:t>
-      </w:r>
-      <w:proofErr w:type="gramStart"/>
-      <w:r>
-        <w:t>all of</w:t>
-      </w:r>
-      <w:proofErr w:type="gramEnd"/>
-      <w:r>
-        <w:t xml:space="preserve"> the files from the current selection to the final file in the current folder. The brightness of the LEDs </w:t>
-      </w:r>
-      <w:proofErr w:type="gramStart"/>
-      <w:r>
-        <w:t>are</w:t>
-      </w:r>
-      <w:proofErr w:type="gramEnd"/>
-      <w:r>
-        <w:t xml:space="preserve"> of course also adjustable to balance the lighting with the rest of the scene.</w:t>
+        <w:t>A long press is used to access other options and is done by holding the button down for about a ½ second or longer. This long press time is also adjustable if a longer or shorter time is preferred. The system has two modes of operation. After booting the display shows the currently selected file. Rotating the dial left and right will move through the files on the SD card, or the internal patterns if they have been selected. Clicking the button starts the LED strip display. At this point the user walks around with the wand or waves it around depending on what effect is desired. The display shows the progress of the file and how much time is remaining. Settings are available to control the display speed, repeating the file, or even automatically skipping to the next file. The image can even be played twice, first forward and then backward for a mirror like effect. There is a chain option that will play all of the files from the current selection to the final file in the current folder. The brightness of the LEDs are of course also adjustable to balance the lighting with the rest of the scene.</w:t>
+      </w:r>
+    </w:p>
+    <w:p/>
+    <w:p>
+      <w:r>
+        <w:t>There is a dedicated button on the bottom left that does the same as the long press.</w:t>
       </w:r>
     </w:p>
     <w:p/>
@@ -472,13 +378,8 @@
           <w:numId w:val="5"/>
         </w:numPr>
       </w:pPr>
-      <w:proofErr w:type="gramStart"/>
-      <w:r>
-        <w:t>Frame</w:t>
-      </w:r>
-      <w:proofErr w:type="gramEnd"/>
-      <w:r>
-        <w:t xml:space="preserve"> hold time, how long each frame is displayed.</w:t>
+      <w:r>
+        <w:t>Frame hold time, how long each frame is displayed.</w:t>
       </w:r>
       <w:r>
         <w:t xml:space="preserve"> Note that even when set to 0 there is a minimum frame time which is determined by the amount of time used to load the LED’s. See the menu section below for more details.</w:t>
@@ -490,15 +391,7 @@
         <w:t>Frame advance</w:t>
       </w:r>
       <w:r>
-        <w:t xml:space="preserve"> can also be set to </w:t>
-      </w:r>
-      <w:proofErr w:type="gramStart"/>
-      <w:r>
-        <w:t>manual</w:t>
-      </w:r>
-      <w:proofErr w:type="gramEnd"/>
-      <w:r>
-        <w:t xml:space="preserve"> so the frame only changes when the button is </w:t>
+        <w:t xml:space="preserve"> can also be set to manual so the frame only changes when the button is </w:t>
       </w:r>
       <w:r>
         <w:t>pressed,</w:t>
@@ -581,15 +474,7 @@
         </w:numPr>
       </w:pPr>
       <w:r>
-        <w:t xml:space="preserve">Pixel Double. This uses two pixels for each one so a </w:t>
-      </w:r>
-      <w:proofErr w:type="gramStart"/>
-      <w:r>
-        <w:t>144 pixel</w:t>
-      </w:r>
-      <w:proofErr w:type="gramEnd"/>
-      <w:r>
-        <w:t xml:space="preserve"> image</w:t>
+        <w:t>Pixel Double. This uses two pixels for each one so a 144 pixel image</w:t>
       </w:r>
       <w:r>
         <w:t>s</w:t>
@@ -606,15 +491,7 @@
         </w:numPr>
       </w:pPr>
       <w:r>
-        <w:t xml:space="preserve">Scaling. This will reduce a </w:t>
-      </w:r>
-      <w:proofErr w:type="gramStart"/>
-      <w:r>
-        <w:t>288 pixel</w:t>
-      </w:r>
-      <w:proofErr w:type="gramEnd"/>
-      <w:r>
-        <w:t xml:space="preserve"> image to 144 pixels.</w:t>
+        <w:t>Scaling. This will reduce a 288 pixel image to 144 pixels.</w:t>
       </w:r>
     </w:p>
     <w:p>
@@ -658,6 +535,7 @@
         </w:numPr>
       </w:pPr>
       <w:r>
+        <w:lastRenderedPageBreak/>
         <w:t>Repeat Count. How many times to repeat a file.</w:t>
       </w:r>
     </w:p>
@@ -691,7 +569,6 @@
         </w:numPr>
       </w:pPr>
       <w:r>
-        <w:lastRenderedPageBreak/>
         <w:t>Chain Delay. A pause in between chain repeats.</w:t>
       </w:r>
     </w:p>
@@ -703,15 +580,7 @@
         </w:numPr>
       </w:pPr>
       <w:r>
-        <w:t xml:space="preserve">Built-In or File. Choose files from the SD or from a set of </w:t>
-      </w:r>
-      <w:proofErr w:type="gramStart"/>
-      <w:r>
-        <w:t>built in</w:t>
-      </w:r>
-      <w:proofErr w:type="gramEnd"/>
-      <w:r>
-        <w:t xml:space="preserve"> patterns.</w:t>
+        <w:t>Built-In or File. Choose files from the SD or from a set of built in patterns.</w:t>
       </w:r>
     </w:p>
     <w:p>
@@ -777,23 +646,7 @@
         </w:numPr>
       </w:pPr>
       <w:r>
-        <w:t xml:space="preserve">Macros. There are ten macro slots (0 to 9) available. Each of these can either load </w:t>
-      </w:r>
-      <w:proofErr w:type="gramStart"/>
-      <w:r>
-        <w:t>all of</w:t>
-      </w:r>
-      <w:proofErr w:type="gramEnd"/>
-      <w:r>
-        <w:t xml:space="preserve"> the settings or run a recorded sequence of operations. The record command records the images as they are </w:t>
-      </w:r>
-      <w:proofErr w:type="gramStart"/>
-      <w:r>
-        <w:t>played</w:t>
-      </w:r>
-      <w:proofErr w:type="gramEnd"/>
-      <w:r>
-        <w:t xml:space="preserve"> and the same sequence can then be played again using the run command. The save command stores the current settings which can then be restored with the load command.</w:t>
+        <w:t>Macros. There are ten macro slots (0 to 9) available. Each of these can either load all of the settings or run a recorded sequence of operations. The record command records the images as they are played and the same sequence can then be played again using the run command. The save command stores the current settings which can then be restored with the load command.</w:t>
       </w:r>
     </w:p>
     <w:p>
@@ -804,15 +657,7 @@
         </w:numPr>
       </w:pPr>
       <w:r>
-        <w:t xml:space="preserve">BLE. Enable </w:t>
-      </w:r>
-      <w:proofErr w:type="spellStart"/>
-      <w:r>
-        <w:t>BlueTooth</w:t>
-      </w:r>
-      <w:proofErr w:type="spellEnd"/>
-      <w:r>
-        <w:t>. There is an Android app that can monitor and control the Image Painter. An iOS one may come later.</w:t>
+        <w:t>BLE. Enable BlueTooth. There is an Android app that can monitor and control the Image Painter. An iOS one may come later.</w:t>
       </w:r>
     </w:p>
     <w:p>
@@ -838,39 +683,19 @@
     </w:p>
     <w:p>
       <w:r>
-        <w:t xml:space="preserve">The handle button is rotated and clicked to select different files, menu items, and to change settings. In the menus </w:t>
-      </w:r>
-      <w:proofErr w:type="spellStart"/>
-      <w:r>
-        <w:t>boolean</w:t>
-      </w:r>
-      <w:proofErr w:type="spellEnd"/>
-      <w:r>
-        <w:t xml:space="preserve"> values toggle with each click. Integer values go to another screen that shows the minimum and maximum values. Rotating the dial right increases the value while rotating to the left decreases it by the increment amount. The increment amount can be changed by clicking the button which will cycle between different values. One of the values will be a reset to the original value, activated with a long press. A long press is also used to accept the new value and return to the menu. A * indicates the active menu line. A + in front of the menu means another menu will be activated. The “Return…” menu goes back to the previous menu when clicked. A long press will return to file select/run mode. The current menu entry is remembered so that it will return to the same place when the long press is done from the select/run screen.</w:t>
+        <w:t>The handle button is rotated and clicked to select different files, menu items, and to change settings. In the menus boolean values toggle with each click. Integer values go to another screen that shows the minimum and maximum values. Rotating the dial right increases the value while rotating to the left decreases it by the increment amount. The increment amount can be changed by clicking the button which will cycle between different values. One of the values will be a reset to the original value, activated with a long press. A long press is also used to accept the new value and return to the menu. A * indicates the active menu line. A + in front of the menu means another menu will be activated. The “Return…” menu goes back to the previous menu when clicked. A long press will return to file select/run mode. The current menu entry is remembered so that it will return to the same place when the long press is done from the select/run screen.</w:t>
       </w:r>
     </w:p>
     <w:p/>
     <w:p>
       <w:r>
-        <w:t xml:space="preserve">In select/run mode the current file is displayed on the top line. Optionally the next three files will be displayed below. Rotating the dial right moves the next file to the top line and rotating left moves the previous file back. By </w:t>
-      </w:r>
-      <w:proofErr w:type="gramStart"/>
-      <w:r>
-        <w:t>default</w:t>
-      </w:r>
-      <w:proofErr w:type="gramEnd"/>
-      <w:r>
-        <w:t xml:space="preserve"> it will stop at the first and the last file. An option allows rollover, so going left from the first file moves to the last file and moving right at the last file will display the first file again. This option also causes menus to behave similarly.</w:t>
+        <w:t>In select/run mode the current file is displayed on the top line. Optionally the next three files will be displayed below. Rotating the dial right moves the next file to the top line and rotating left moves the previous file back. By default it will stop at the first and the last file. An option allows rollover, so going left from the first file moves to the last file and moving right at the last file will display the first file again. This option also causes menus to behave similarly.</w:t>
       </w:r>
     </w:p>
     <w:p/>
     <w:p>
       <w:r>
-        <w:t xml:space="preserve">When a file is running after clicking the button the top of the display will show the progress of the file. The current filename is displayed. The line under the file will show the remaining </w:t>
-      </w:r>
-      <w:r>
-        <w:lastRenderedPageBreak/>
-        <w:t>seconds for the file. The rest of the screen will show the various delays, repeats, and chain information when those options are activated.</w:t>
+        <w:t>When a file is running after clicking the button the top of the display will show the progress of the file. The current filename is displayed. The line under the file will show the remaining seconds for the file. The rest of the screen will show the various delays, repeats, and chain information when those options are activated.</w:t>
       </w:r>
     </w:p>
     <w:p>
@@ -889,28 +714,15 @@
         <w:ind w:left="720"/>
       </w:pPr>
       <w:r>
-        <w:t xml:space="preserve">Left/ </w:t>
-      </w:r>
-      <w:proofErr w:type="gramStart"/>
-      <w:r>
-        <w:t>Right</w:t>
-      </w:r>
-      <w:proofErr w:type="gramEnd"/>
+        <w:t>Left/ Right</w:t>
+      </w:r>
     </w:p>
     <w:p>
       <w:pPr>
         <w:ind w:left="1440"/>
       </w:pPr>
       <w:r>
-        <w:t xml:space="preserve">Select </w:t>
-      </w:r>
-      <w:proofErr w:type="gramStart"/>
-      <w:r>
-        <w:t>menu</w:t>
-      </w:r>
-      <w:proofErr w:type="gramEnd"/>
-      <w:r>
-        <w:t xml:space="preserve"> </w:t>
+        <w:t xml:space="preserve">Select menu </w:t>
       </w:r>
     </w:p>
     <w:p>
@@ -918,13 +730,8 @@
         <w:ind w:left="1440"/>
       </w:pPr>
       <w:r>
-        <w:t xml:space="preserve">Select </w:t>
-      </w:r>
-      <w:proofErr w:type="gramStart"/>
-      <w:r>
-        <w:t>file</w:t>
-      </w:r>
-      <w:proofErr w:type="gramEnd"/>
+        <w:t>Select file</w:t>
+      </w:r>
     </w:p>
     <w:p>
       <w:pPr>
@@ -947,39 +754,24 @@
         <w:ind w:left="1440"/>
       </w:pPr>
       <w:r>
-        <w:t xml:space="preserve">Open menu system, goes to the remembered menu </w:t>
-      </w:r>
-      <w:proofErr w:type="gramStart"/>
-      <w:r>
-        <w:t>point</w:t>
-      </w:r>
-      <w:proofErr w:type="gramEnd"/>
+        <w:t>Open menu system, goes to the remembered menu point</w:t>
+      </w:r>
     </w:p>
     <w:p>
       <w:pPr>
         <w:ind w:left="1440"/>
       </w:pPr>
       <w:r>
-        <w:t xml:space="preserve">Return to run mode, the current menu point is </w:t>
-      </w:r>
-      <w:proofErr w:type="gramStart"/>
-      <w:r>
-        <w:t>remembered</w:t>
-      </w:r>
-      <w:proofErr w:type="gramEnd"/>
+        <w:t>Return to run mode, the current menu point is remembered</w:t>
+      </w:r>
     </w:p>
     <w:p>
       <w:pPr>
         <w:ind w:left="1440"/>
       </w:pPr>
       <w:r>
-        <w:t xml:space="preserve">Accept </w:t>
-      </w:r>
-      <w:proofErr w:type="gramStart"/>
-      <w:r>
-        <w:t>integer</w:t>
-      </w:r>
-      <w:proofErr w:type="gramEnd"/>
+        <w:t>Accept integer</w:t>
+      </w:r>
     </w:p>
     <w:p>
       <w:pPr>
@@ -994,39 +786,24 @@
         <w:ind w:left="1440"/>
       </w:pPr>
       <w:r>
-        <w:t xml:space="preserve">Run file when in run </w:t>
-      </w:r>
-      <w:proofErr w:type="gramStart"/>
-      <w:r>
-        <w:t>mode</w:t>
-      </w:r>
-      <w:proofErr w:type="gramEnd"/>
+        <w:t>Run file when in run mode</w:t>
+      </w:r>
     </w:p>
     <w:p>
       <w:pPr>
         <w:ind w:left="1440"/>
       </w:pPr>
       <w:r>
-        <w:t xml:space="preserve">Select menu item, including return to previous </w:t>
-      </w:r>
-      <w:proofErr w:type="gramStart"/>
-      <w:r>
-        <w:t>menu</w:t>
-      </w:r>
-      <w:proofErr w:type="gramEnd"/>
+        <w:t>Select menu item, including return to previous menu</w:t>
+      </w:r>
     </w:p>
     <w:p>
       <w:pPr>
         <w:ind w:left="1440"/>
       </w:pPr>
       <w:r>
-        <w:t xml:space="preserve">Toggle </w:t>
-      </w:r>
-      <w:proofErr w:type="spellStart"/>
-      <w:r>
-        <w:t>booleans</w:t>
-      </w:r>
-      <w:proofErr w:type="spellEnd"/>
+        <w:t>Toggle booleans</w:t>
+      </w:r>
     </w:p>
     <w:p>
       <w:pPr>
@@ -1040,15 +817,7 @@
     </w:p>
     <w:p>
       <w:r>
-        <w:t xml:space="preserve">Following is a detailed list of all the menu entries and what they do. Menu items that open another menu (a submenu) start with a ‘+’. Most submenus also have a first and last menu entry that returns to the menu above. A ‘*’ is shown in front of the active menu line. The top menu will have a ‘-’ indicating that there are menu items that are not visible due to scrolling. Just keep rotating the knob to the left and they will appear. </w:t>
-      </w:r>
-      <w:proofErr w:type="gramStart"/>
-      <w:r>
-        <w:t>Similarly</w:t>
-      </w:r>
-      <w:proofErr w:type="gramEnd"/>
-      <w:r>
-        <w:t xml:space="preserve"> the last entry on the screen will have a ‘_’ if there are more menus below. Scroll right to make them visible as the ‘*’ indicator moves down.</w:t>
+        <w:t>Following is a detailed list of all the menu entries and what they do. Menu items that open another menu (a submenu) start with a ‘+’. Most submenus also have a first and last menu entry that returns to the menu above. A ‘*’ is shown in front of the active menu line. The top menu will have a ‘-’ indicating that there are menu items that are not visible due to scrolling. Just keep rotating the knob to the left and they will appear. Similarly the last entry on the screen will have a ‘_’ if there are more menus below. Scroll right to make them visible as the ‘*’ indicator moves down.</w:t>
       </w:r>
     </w:p>
     <w:p/>
@@ -1060,17 +829,7 @@
     <w:p/>
     <w:p>
       <w:r>
-        <w:t xml:space="preserve">Some menu items may </w:t>
-      </w:r>
-      <w:proofErr w:type="spellStart"/>
-      <w:proofErr w:type="gramStart"/>
-      <w:r>
-        <w:t>changed</w:t>
-      </w:r>
-      <w:proofErr w:type="spellEnd"/>
-      <w:proofErr w:type="gramEnd"/>
-      <w:r>
-        <w:t xml:space="preserve"> depending other selections.</w:t>
+        <w:t>Some menu items may changed depending other selections.</w:t>
       </w:r>
     </w:p>
     <w:p>
@@ -1101,26 +860,37 @@
       <w:bookmarkStart w:id="13" w:name="_mehqsb4kg3ll" w:colFirst="0" w:colLast="0"/>
       <w:bookmarkEnd w:id="13"/>
       <w:r>
+        <w:lastRenderedPageBreak/>
         <w:t>Preview BMP</w:t>
       </w:r>
     </w:p>
     <w:p>
       <w:r>
-        <w:t>This will display the currently selected BMP file on the screen. Since the images are 144 pixels and the display is only 135, 9 pixels total are trimmed from top and bottom of the image. The image can be scrolled left and right using the dial if the image is longer than 240 columns. A single click goes back the menu. A long press returns to the BMP main selection display.</w:t>
+        <w:t xml:space="preserve">This will display the currently selected BMP file on the screen. Since the images are 144 pixels and the display is only 135, 9 pixels total are trimmed from top and bottom of the image. The image can be scrolled left and right using the dial if the image is longer than 240 columns. A single click </w:t>
+      </w:r>
+      <w:r>
+        <w:t>toggles between the image preview and a screen showing the width and height of the image</w:t>
+      </w:r>
+      <w:r>
+        <w:t xml:space="preserve">. A long press </w:t>
+      </w:r>
+      <w:r>
+        <w:t>exits the preview</w:t>
+      </w:r>
+      <w:r>
+        <w:t xml:space="preserve"> display.</w:t>
       </w:r>
     </w:p>
     <w:p/>
     <w:p>
       <w:r>
-        <w:t xml:space="preserve">The second strip will be 288 pixels. Every other pixel will be ignored so it will fit in the </w:t>
-      </w:r>
-      <w:proofErr w:type="gramStart"/>
-      <w:r>
-        <w:t>135 pixel</w:t>
-      </w:r>
-      <w:proofErr w:type="gramEnd"/>
-      <w:r>
-        <w:t xml:space="preserve"> display. (This has not been implemented yet)</w:t>
+        <w:t>There is a dedicated button on the top left that can be used to preview the file. Pressing it again will return to the previous menu or file selection.</w:t>
+      </w:r>
+    </w:p>
+    <w:p/>
+    <w:p>
+      <w:r>
+        <w:t>The second strip will be 288 pixels. Every other pixel will be ignored so it will fit in the 135 pixel display. (This has not been implemented yet)</w:t>
       </w:r>
     </w:p>
     <w:p>
@@ -1164,15 +934,7 @@
         <w:t>sometimes</w:t>
       </w:r>
       <w:r>
-        <w:t xml:space="preserve"> more convenient to set the total time that the image file is displayed. This mode will automatically calculate the frame hold time such that the image will display for the chosen time. It is possible to request a time that is too fast for the image painter. If the calculated frame hold is less than about 4 mS the software cannot read the SD card fast enough to keep up. The image painter will try to do the best it </w:t>
-      </w:r>
-      <w:proofErr w:type="gramStart"/>
-      <w:r>
-        <w:t>can</w:t>
-      </w:r>
-      <w:proofErr w:type="gramEnd"/>
-      <w:r>
-        <w:t xml:space="preserve"> and the actual time will be displayed on the screen as the image plays.</w:t>
+        <w:t xml:space="preserve"> more convenient to set the total time that the image file is displayed. This mode will automatically calculate the frame hold time such that the image will display for the chosen time. It is possible to request a time that is too fast for the image painter. If the calculated frame hold is less than about 4 mS the software cannot read the SD card fast enough to keep up. The image painter will try to do the best it can and the actual time will be displayed on the screen as the image plays.</w:t>
       </w:r>
     </w:p>
     <w:p>
@@ -1187,13 +949,8 @@
     </w:p>
     <w:p>
       <w:r>
-        <w:t xml:space="preserve">When frame time is selected this is the time in </w:t>
-      </w:r>
-      <w:proofErr w:type="spellStart"/>
-      <w:r>
-        <w:t>mSecs</w:t>
-      </w:r>
-      <w:proofErr w:type="spellEnd"/>
+        <w:t>When frame time is selected this is the time in mSecs</w:t>
+      </w:r>
       <w:r>
         <w:t xml:space="preserve"> (see note below)</w:t>
       </w:r>
@@ -1203,82 +960,14 @@
     </w:p>
     <w:p>
       <w:r>
-        <w:t xml:space="preserve">Note: This time is </w:t>
-      </w:r>
-      <w:proofErr w:type="gramStart"/>
-      <w:r>
-        <w:t>actually added</w:t>
-      </w:r>
-      <w:proofErr w:type="gramEnd"/>
-      <w:r>
-        <w:t xml:space="preserve"> to the minimum time that it takes to update the LED’s in the strip. Each bit of information takes 1.2 </w:t>
-      </w:r>
-      <w:proofErr w:type="spellStart"/>
-      <w:r>
-        <w:t>uS</w:t>
-      </w:r>
-      <w:proofErr w:type="spellEnd"/>
-      <w:r>
-        <w:t xml:space="preserve"> and each LED needs 24 bits. If there are 144 LED’s then the total time to load the data is 1.2 </w:t>
-      </w:r>
-      <w:proofErr w:type="spellStart"/>
-      <w:r>
-        <w:t>uS</w:t>
-      </w:r>
-      <w:proofErr w:type="spellEnd"/>
-      <w:r>
-        <w:t xml:space="preserve"> x 24 x 144 = 4.32</w:t>
-      </w:r>
-      <w:r>
-        <w:t xml:space="preserve"> </w:t>
-      </w:r>
-      <w:proofErr w:type="spellStart"/>
-      <w:r>
-        <w:t>mS.</w:t>
-      </w:r>
-      <w:proofErr w:type="spellEnd"/>
-      <w:r>
-        <w:t xml:space="preserve"> There is also a reset time at the end that loads the data into the LED’s of &gt;50 </w:t>
-      </w:r>
-      <w:proofErr w:type="spellStart"/>
-      <w:r>
-        <w:t>uS</w:t>
-      </w:r>
-      <w:proofErr w:type="spellEnd"/>
-      <w:r>
-        <w:t xml:space="preserve">. Some brands require up to 1 mS so it is safest to assume that the column update time is about 5 </w:t>
-      </w:r>
-      <w:proofErr w:type="spellStart"/>
-      <w:r>
-        <w:t>mS.</w:t>
-      </w:r>
-      <w:proofErr w:type="spellEnd"/>
-      <w:r>
-        <w:t xml:space="preserve"> This time is added to the time set in the frame hold value, </w:t>
-      </w:r>
-      <w:proofErr w:type="gramStart"/>
-      <w:r>
-        <w:t>I.E.</w:t>
-      </w:r>
-      <w:proofErr w:type="gramEnd"/>
-      <w:r>
-        <w:t xml:space="preserve"> a hold value of 0 will still have a 5 mS frame time. There might also be additional time required for reading slower SD cards. Also be aware that displaying the file in reverse will slow down due to reading the SD file in the reverse order. A </w:t>
-      </w:r>
-      <w:proofErr w:type="gramStart"/>
-      <w:r>
-        <w:t>900 column</w:t>
-      </w:r>
-      <w:proofErr w:type="gramEnd"/>
-      <w:r>
-        <w:t xml:space="preserve"> image would in theory take about 3.9 S. In testing we have found that reading the SD card </w:t>
-      </w:r>
-      <w:proofErr w:type="gramStart"/>
-      <w:r>
-        <w:t>actually slows</w:t>
-      </w:r>
-      <w:proofErr w:type="gramEnd"/>
-      <w:r>
-        <w:t xml:space="preserve"> this down to about 6 Seconds. Work is being done to try and improve this.</w:t>
+        <w:t>Note: This time is actually added to the minimum time that it takes to update the LED’s in the strip. Each bit of information takes 1.2 uS and each LED needs 24 bits. If there are 144 LED’s then the total time to load the data is 1.2 uS x 24 x 144 = 4.32</w:t>
+      </w:r>
+      <w:r>
+        <w:t xml:space="preserve"> mS. There is also a reset time at the end that loads the data into the LED’s of &gt;50 uS. Some brands require up to 1 mS so it is safest to assume that the column update time is about 5 mS. This time is added to the time set in the frame hold value, I.E. a hold value of 0 will still have a 5 mS frame time. There might also be additional time required for reading slower SD cards. Also be aware that displaying the file in reverse will slow down due to reading the SD file in the reverse order. A 900 column image </w:t>
+      </w:r>
+      <w:r>
+        <w:lastRenderedPageBreak/>
+        <w:t>would in theory take about 3.9 S. In testing we have found that reading the SD card actually slows this down to about 6 Seconds. Work is being done to try and improve this.</w:t>
       </w:r>
     </w:p>
     <w:p>
@@ -1310,137 +999,97 @@
       <w:bookmarkStart w:id="15" w:name="_gnlg1nxbd468" w:colFirst="0" w:colLast="0"/>
       <w:bookmarkEnd w:id="15"/>
       <w:r>
+        <w:t>Frame Advance</w:t>
+      </w:r>
+    </w:p>
+    <w:p>
+      <w:r>
+        <w:t>The options are “auto” and “manual”. In auto mode the frame hold time is used. In manual each line is displayed until the button is pressed, the dial is rotated, or the wheel pulse counter closes the contact. If the frame pulse counter is zero then the dial is used to advance frames. Rotating to the right or clicking will display the next frame from the file. Rotating to the left will display the previous frame. This enables some creative uses of image by rotating the wheel left and right. Note that the mechanical wheel pulse counter has not been designed yet.</w:t>
+      </w:r>
+    </w:p>
+    <w:p>
+      <w:pPr>
+        <w:pStyle w:val="Heading3"/>
+      </w:pPr>
+      <w:r>
+        <w:t>Frame Pulse Counter</w:t>
+      </w:r>
+    </w:p>
+    <w:p>
+      <w:r>
+        <w:t>This value is the number of wheel pulses that will advance to the next frame when manual frame advance is set. Note that this disables using the rotary dial to advance frames.</w:t>
+      </w:r>
+    </w:p>
+    <w:p>
+      <w:pPr>
+        <w:pStyle w:val="Heading3"/>
+      </w:pPr>
+      <w:r>
+        <w:t>Start Delay</w:t>
+      </w:r>
+    </w:p>
+    <w:p>
+      <w:r>
+        <w:t>This value delays the image display after the start button is pressed. It can be set in 1/10 seconds.</w:t>
+      </w:r>
+    </w:p>
+    <w:p>
+      <w:pPr>
+        <w:pStyle w:val="Heading3"/>
+      </w:pPr>
+      <w:r>
+        <w:t>Upside Down Image</w:t>
+      </w:r>
+    </w:p>
+    <w:p>
+      <w:r>
+        <w:t>When set, the image pixels will be reversed. This allows the LED bar to be held upside down without making the image upside down.</w:t>
+      </w:r>
+    </w:p>
+    <w:p>
+      <w:pPr>
+        <w:pStyle w:val="Heading3"/>
+      </w:pPr>
+      <w:r>
+        <w:t>Walk Direction</w:t>
+      </w:r>
+    </w:p>
+    <w:p>
+      <w:r>
+        <w:t>This option changes the direction that the file is read</w:t>
+      </w:r>
+      <w:r>
+        <w:t xml:space="preserve"> for display</w:t>
+      </w:r>
+      <w:r>
+        <w:t>. This allows the image to play forward or reverse. This allows the user to walk in the other direction or to simply reverse the image from left to right. The default is right to left, looking back at the camera. Right to left is usually best when recording a sequence of images into a macro. The images will then play back in the same order. If left to right is chosen then the images recorded will play back in the reverse order. This is particularly important when spelling words with the individual letter image files.</w:t>
+      </w:r>
+    </w:p>
+    <w:p>
+      <w:pPr>
+        <w:pStyle w:val="Heading3"/>
+      </w:pPr>
+      <w:r>
+        <w:t>Play Mirror Image</w:t>
+      </w:r>
+    </w:p>
+    <w:p>
+      <w:r>
+        <w:t>This plays the image twice, once forward and then in reverse. This creates a mirror like effect.</w:t>
+      </w:r>
+    </w:p>
+    <w:p>
+      <w:pPr>
+        <w:pStyle w:val="Heading3"/>
+      </w:pPr>
+      <w:r>
         <w:lastRenderedPageBreak/>
-        <w:t>Frame Advance</w:t>
-      </w:r>
-    </w:p>
-    <w:p>
-      <w:r>
-        <w:t xml:space="preserve">The options are “auto” and “manual”. In auto mode the frame hold time is used. In manual each line is displayed until the button is pressed, the dial is rotated, or the wheel pulse counter closes the contact. If the frame pulse counter is </w:t>
-      </w:r>
-      <w:proofErr w:type="gramStart"/>
-      <w:r>
-        <w:t>zero</w:t>
-      </w:r>
-      <w:proofErr w:type="gramEnd"/>
-      <w:r>
-        <w:t xml:space="preserve"> then the dial is used to advance frames. Rotating to the right or clicking will display the next frame from the file. Rotating to the left will display the previous frame. This enables some creative uses of image by rotating the wheel left and right. Note that the mechanical wheel pulse counter has not been designed yet.</w:t>
-      </w:r>
-    </w:p>
-    <w:p>
-      <w:pPr>
-        <w:pStyle w:val="Heading3"/>
-      </w:pPr>
-      <w:r>
-        <w:t>Frame Pulse Counter</w:t>
-      </w:r>
-    </w:p>
-    <w:p>
-      <w:r>
-        <w:t xml:space="preserve">This value is the number of wheel pulses that will advance to the next frame when manual frame advance is set. Note that </w:t>
-      </w:r>
-      <w:proofErr w:type="gramStart"/>
-      <w:r>
-        <w:t>this disables</w:t>
-      </w:r>
-      <w:proofErr w:type="gramEnd"/>
-      <w:r>
-        <w:t xml:space="preserve"> using the rotary dial to advance frames.</w:t>
-      </w:r>
-    </w:p>
-    <w:p>
-      <w:pPr>
-        <w:pStyle w:val="Heading3"/>
-      </w:pPr>
-      <w:r>
-        <w:t>Start Delay</w:t>
-      </w:r>
-    </w:p>
-    <w:p>
-      <w:r>
-        <w:t>This value delays the image display after the start button is pressed. It can be set in 1/10 seconds.</w:t>
-      </w:r>
-    </w:p>
-    <w:p>
-      <w:pPr>
-        <w:pStyle w:val="Heading3"/>
-      </w:pPr>
-      <w:r>
-        <w:t>Upside Down Image</w:t>
-      </w:r>
-    </w:p>
-    <w:p>
-      <w:r>
-        <w:t>When set, the image pixels will be reversed. This allows the LED bar to be held upside down without making the image upside down.</w:t>
-      </w:r>
-    </w:p>
-    <w:p>
-      <w:pPr>
-        <w:pStyle w:val="Heading3"/>
-      </w:pPr>
-      <w:r>
-        <w:t>Walk Direction</w:t>
-      </w:r>
-    </w:p>
-    <w:p>
-      <w:r>
-        <w:t>This option changes the direction that the file is read</w:t>
-      </w:r>
-      <w:r>
-        <w:t xml:space="preserve"> for display</w:t>
-      </w:r>
-      <w:r>
-        <w:t xml:space="preserve">. This allows the image to play forward or reverse. This allows the user to walk in the other direction or to simply reverse the image from left to right. The default is right to left, looking back at the camera. Right to left is usually best when recording a sequence of images into a macro. The images will then play back in the same order. If left to right is </w:t>
-      </w:r>
-      <w:proofErr w:type="gramStart"/>
-      <w:r>
-        <w:t>chosen</w:t>
-      </w:r>
-      <w:proofErr w:type="gramEnd"/>
-      <w:r>
-        <w:t xml:space="preserve"> then the images recorded will play back in the reverse order. This is particularly important when spelling words with the individual letter image files.</w:t>
-      </w:r>
-    </w:p>
-    <w:p>
-      <w:pPr>
-        <w:pStyle w:val="Heading3"/>
-      </w:pPr>
-      <w:r>
-        <w:t>Play Mirror Image</w:t>
-      </w:r>
-    </w:p>
-    <w:p>
-      <w:r>
-        <w:t>This plays the image twice, once forward and then in reverse. This creates a mirror like effect.</w:t>
-      </w:r>
-    </w:p>
-    <w:p>
-      <w:pPr>
-        <w:pStyle w:val="Heading3"/>
-      </w:pPr>
-      <w:r>
         <w:t>Scale Height to Fit</w:t>
       </w:r>
     </w:p>
     <w:p>
       <w:r>
-        <w:t xml:space="preserve">If the image is taller than 144/288 this option will ignore some pixels so that only 144/288 are </w:t>
-      </w:r>
-      <w:proofErr w:type="gramStart"/>
-      <w:r>
-        <w:t>actually displayed</w:t>
-      </w:r>
-      <w:proofErr w:type="gramEnd"/>
-      <w:r>
-        <w:t xml:space="preserve">. It </w:t>
-      </w:r>
-      <w:proofErr w:type="gramStart"/>
-      <w:r>
-        <w:t>doesn’t</w:t>
-      </w:r>
-      <w:proofErr w:type="gramEnd"/>
-      <w:r>
-        <w:t xml:space="preserve"> do any fancy scaling like Photoshop by looking at adjacent pixels, it simply ignores some of them so the image will fit.</w:t>
+        <w:t>If the image is taller than 144/288 this option will ignore some pixels so that only 144/288 are actually displayed. It doesn’t do any fancy scaling like Photoshop by looking at adjacent pixels, it simply ignores some of them so the image will fit.</w:t>
       </w:r>
     </w:p>
     <w:p>
@@ -1455,23 +1104,7 @@
     </w:p>
     <w:p>
       <w:r>
-        <w:t xml:space="preserve">This doubles every pixel so a </w:t>
-      </w:r>
-      <w:proofErr w:type="gramStart"/>
-      <w:r>
-        <w:t>144 pixel</w:t>
-      </w:r>
-      <w:proofErr w:type="gramEnd"/>
-      <w:r>
-        <w:t xml:space="preserve"> image will fill all 288 pixels. </w:t>
-      </w:r>
-      <w:proofErr w:type="gramStart"/>
-      <w:r>
-        <w:t>Of course</w:t>
-      </w:r>
-      <w:proofErr w:type="gramEnd"/>
-      <w:r>
-        <w:t xml:space="preserve"> there isn’t any increase in resolution, but it does fill two strips if you don’t have a 288 pixel image.</w:t>
+        <w:t>This doubles every pixel so a 144 pixel image will fill all 288 pixels. Of course there isn’t any increase in resolution, but it does fill two strips if you don’t have a 288 pixel image.</w:t>
       </w:r>
     </w:p>
     <w:p>
@@ -1481,7 +1114,6 @@
       <w:bookmarkStart w:id="17" w:name="_w71xtob8sleq" w:colFirst="0" w:colLast="0"/>
       <w:bookmarkEnd w:id="17"/>
       <w:r>
-        <w:lastRenderedPageBreak/>
         <w:t>Repeat Settings</w:t>
       </w:r>
     </w:p>
@@ -1526,15 +1158,7 @@
     </w:p>
     <w:p>
       <w:r>
-        <w:t xml:space="preserve">When this option is on all the files from the current one to the end of the last file in the current folder will be displayed. Since filenames are always sorted alphabetically this option will show a sorted list of files. If some other order is </w:t>
-      </w:r>
-      <w:proofErr w:type="gramStart"/>
-      <w:r>
-        <w:t>desired</w:t>
-      </w:r>
-      <w:proofErr w:type="gramEnd"/>
-      <w:r>
-        <w:t xml:space="preserve"> it is also possible to use the macro command to record the file order for display.</w:t>
+        <w:t>When this option is on all the files from the current one to the end of the last file in the current folder will be displayed. Since filenames are always sorted alphabetically this option will show a sorted list of files. If some other order is desired it is also possible to use the macro command to record the file order for display.</w:t>
       </w:r>
     </w:p>
     <w:p>
@@ -1577,15 +1201,7 @@
     </w:p>
     <w:p>
       <w:r>
-        <w:t xml:space="preserve">This is the brightness from 1 to 255. It was originally from 1 to 100%, but it was found that this </w:t>
-      </w:r>
-      <w:proofErr w:type="gramStart"/>
-      <w:r>
-        <w:t>didn’t</w:t>
-      </w:r>
-      <w:proofErr w:type="gramEnd"/>
-      <w:r>
-        <w:t xml:space="preserve"> give very fine resolution of brightness on the low end, so it was decided to use the actual hardware value which has 255 level, not 100.</w:t>
+        <w:t>This is the brightness from 1 to 255. It was originally from 1 to 100%, but it was found that this didn’t give very fine resolution of brightness on the low end, so it was decided to use the actual hardware value which has 255 level, not 100.</w:t>
       </w:r>
     </w:p>
     <w:p>
@@ -1593,20 +1209,13 @@
         <w:pStyle w:val="Heading3"/>
       </w:pPr>
       <w:r>
+        <w:lastRenderedPageBreak/>
         <w:t>LED Strips</w:t>
       </w:r>
     </w:p>
     <w:p>
       <w:r>
-        <w:t xml:space="preserve">This is set to “one” or “two” depending on whether you have the second strip installed. The designer </w:t>
-      </w:r>
-      <w:proofErr w:type="gramStart"/>
-      <w:r>
-        <w:t>didn’t</w:t>
-      </w:r>
-      <w:proofErr w:type="gramEnd"/>
-      <w:r>
-        <w:t xml:space="preserve"> figure out any way to automatically detect the second strip.</w:t>
+        <w:t>This is set to “one” or “two” depending on whether you have the second strip installed. The designer didn’t figure out any way to automatically detect the second strip.</w:t>
       </w:r>
     </w:p>
     <w:p>
@@ -1627,7 +1236,6 @@
         <w:pStyle w:val="Heading3"/>
       </w:pPr>
       <w:r>
-        <w:lastRenderedPageBreak/>
         <w:t>White Balance R</w:t>
       </w:r>
     </w:p>
@@ -1766,6 +1374,7 @@
       <w:bookmarkStart w:id="21" w:name="_vnvgoti0ld6z" w:colFirst="0" w:colLast="0"/>
       <w:bookmarkEnd w:id="21"/>
       <w:r>
+        <w:lastRenderedPageBreak/>
         <w:t>IPC File Operations</w:t>
       </w:r>
     </w:p>
@@ -1777,15 +1386,7 @@
     <w:p/>
     <w:p>
       <w:r>
-        <w:t xml:space="preserve">IPC file only </w:t>
-      </w:r>
-      <w:proofErr w:type="gramStart"/>
-      <w:r>
-        <w:t>control</w:t>
-      </w:r>
-      <w:proofErr w:type="gramEnd"/>
-      <w:r>
-        <w:t xml:space="preserve"> the settings for files, none of the built-in image settings are saved in these files.</w:t>
+        <w:t>IPC file only control the settings for files, none of the built-in image settings are saved in these files.</w:t>
       </w:r>
     </w:p>
     <w:p>
@@ -1793,16 +1394,8 @@
         <w:pStyle w:val="Heading3"/>
       </w:pPr>
       <w:r>
-        <w:lastRenderedPageBreak/>
-        <w:t xml:space="preserve">Save </w:t>
-      </w:r>
-      <w:proofErr w:type="spellStart"/>
-      <w:proofErr w:type="gramStart"/>
-      <w:r>
-        <w:t>start.ipc</w:t>
-      </w:r>
-      <w:proofErr w:type="spellEnd"/>
-      <w:proofErr w:type="gramEnd"/>
+        <w:t>Save start.ipc</w:t>
+      </w:r>
     </w:p>
     <w:p>
       <w:r>
@@ -1814,13 +1407,8 @@
         <w:pStyle w:val="Heading3"/>
       </w:pPr>
       <w:r>
-        <w:t xml:space="preserve">Load </w:t>
-      </w:r>
-      <w:proofErr w:type="spellStart"/>
-      <w:r>
-        <w:t>start.ipc</w:t>
-      </w:r>
-      <w:proofErr w:type="spellEnd"/>
+        <w:t>Load start.ipc</w:t>
+      </w:r>
     </w:p>
     <w:p>
       <w:r>
@@ -1834,25 +1422,12 @@
       <w:bookmarkStart w:id="22" w:name="_m3ka487i9b" w:colFirst="0" w:colLast="0"/>
       <w:bookmarkEnd w:id="22"/>
       <w:r>
-        <w:t xml:space="preserve">Erase </w:t>
-      </w:r>
-      <w:proofErr w:type="spellStart"/>
-      <w:r>
-        <w:t>start.ipc</w:t>
-      </w:r>
-      <w:proofErr w:type="spellEnd"/>
-    </w:p>
-    <w:p>
-      <w:r>
-        <w:t xml:space="preserve">This does just what it says: removes the </w:t>
-      </w:r>
-      <w:proofErr w:type="spellStart"/>
-      <w:r>
-        <w:t>start.ipc</w:t>
-      </w:r>
-      <w:proofErr w:type="spellEnd"/>
-      <w:r>
-        <w:t xml:space="preserve"> file from the current folder.</w:t>
+        <w:t>Erase start.ipc</w:t>
+      </w:r>
+    </w:p>
+    <w:p>
+      <w:r>
+        <w:t>This does just what it says: removes the start.ipc file from the current folder.</w:t>
       </w:r>
     </w:p>
     <w:p>
@@ -1867,28 +1442,7 @@
     </w:p>
     <w:p>
       <w:r>
-        <w:t xml:space="preserve">These are command files just like the </w:t>
-      </w:r>
-      <w:proofErr w:type="spellStart"/>
-      <w:r>
-        <w:t>start.ipc</w:t>
-      </w:r>
-      <w:proofErr w:type="spellEnd"/>
-      <w:r>
-        <w:t xml:space="preserve"> file above, but they have the same name as a BMP file, but with </w:t>
-      </w:r>
-      <w:proofErr w:type="gramStart"/>
-      <w:r>
-        <w:t>the .</w:t>
-      </w:r>
-      <w:proofErr w:type="spellStart"/>
-      <w:r>
-        <w:t>ipc</w:t>
-      </w:r>
-      <w:proofErr w:type="spellEnd"/>
-      <w:proofErr w:type="gramEnd"/>
-      <w:r>
-        <w:t xml:space="preserve"> extension of course. The file is run when a BMP file is started for display. This allows specific settings to always be applied to a specified BMP file.</w:t>
+        <w:t>These are command files just like the start.ipc file above, but they have the same name as a BMP file, but with the .ipc extension of course. The file is run when a BMP file is started for display. This allows specific settings to always be applied to a specified BMP file.</w:t>
       </w:r>
     </w:p>
     <w:p>
@@ -1896,18 +1450,8 @@
         <w:pStyle w:val="Heading4"/>
       </w:pPr>
       <w:r>
-        <w:t>Save &lt;filename</w:t>
-      </w:r>
-      <w:proofErr w:type="gramStart"/>
-      <w:r>
-        <w:t>&gt;.</w:t>
-      </w:r>
-      <w:proofErr w:type="spellStart"/>
-      <w:r>
-        <w:t>ipc</w:t>
-      </w:r>
-      <w:proofErr w:type="spellEnd"/>
-      <w:proofErr w:type="gramEnd"/>
+        <w:t>Save &lt;filename&gt;.ipc</w:t>
+      </w:r>
     </w:p>
     <w:p>
       <w:r>
@@ -1919,18 +1463,8 @@
         <w:pStyle w:val="Heading4"/>
       </w:pPr>
       <w:r>
-        <w:t>Load &lt;filename</w:t>
-      </w:r>
-      <w:proofErr w:type="gramStart"/>
-      <w:r>
-        <w:t>&gt;.</w:t>
-      </w:r>
-      <w:proofErr w:type="spellStart"/>
-      <w:r>
-        <w:t>ipc</w:t>
-      </w:r>
-      <w:proofErr w:type="spellEnd"/>
-      <w:proofErr w:type="gramEnd"/>
+        <w:t>Load &lt;filename&gt;.ipc</w:t>
+      </w:r>
     </w:p>
     <w:p>
       <w:r>
@@ -1944,18 +1478,8 @@
       <w:bookmarkStart w:id="24" w:name="_crtw97r8ybrt" w:colFirst="0" w:colLast="0"/>
       <w:bookmarkEnd w:id="24"/>
       <w:r>
-        <w:t>Erase &lt;filename</w:t>
-      </w:r>
-      <w:proofErr w:type="gramStart"/>
-      <w:r>
-        <w:t>&gt;.</w:t>
-      </w:r>
-      <w:proofErr w:type="spellStart"/>
-      <w:r>
-        <w:t>ipc</w:t>
-      </w:r>
-      <w:proofErr w:type="spellEnd"/>
-      <w:proofErr w:type="gramEnd"/>
+        <w:t>Erase &lt;filename&gt;.ipc</w:t>
+      </w:r>
     </w:p>
     <w:p>
       <w:r>
@@ -1982,15 +1506,8 @@
         <w:pStyle w:val="Heading3"/>
       </w:pPr>
       <w:r>
-        <w:t xml:space="preserve">Macro </w:t>
-      </w:r>
-      <w:proofErr w:type="gramStart"/>
-      <w:r>
-        <w:t>#(</w:t>
-      </w:r>
-      <w:proofErr w:type="gramEnd"/>
-      <w:r>
-        <w:t>0-9)</w:t>
+        <w:lastRenderedPageBreak/>
+        <w:t>Macro #(0-9)</w:t>
       </w:r>
     </w:p>
     <w:p>
@@ -2016,7 +1533,6 @@
         <w:pStyle w:val="Heading3"/>
       </w:pPr>
       <w:r>
-        <w:lastRenderedPageBreak/>
         <w:t>Repeat Count</w:t>
       </w:r>
     </w:p>
@@ -2108,15 +1624,7 @@
     </w:p>
     <w:p>
       <w:r>
-        <w:t xml:space="preserve">These settings are stored in the EEPROM section of the ESP32 and is a useful way to set </w:t>
-      </w:r>
-      <w:proofErr w:type="gramStart"/>
-      <w:r>
-        <w:t>all of</w:t>
-      </w:r>
-      <w:proofErr w:type="gramEnd"/>
-      <w:r>
-        <w:t xml:space="preserve"> the defaults during boot time.</w:t>
+        <w:t>These settings are stored in the EEPROM section of the ESP32 and is a useful way to set all of the defaults during boot time.</w:t>
       </w:r>
     </w:p>
     <w:p/>
@@ -2130,20 +1638,13 @@
         <w:pStyle w:val="Heading3"/>
       </w:pPr>
       <w:r>
+        <w:lastRenderedPageBreak/>
         <w:t>Autoload Saved</w:t>
       </w:r>
     </w:p>
     <w:p>
       <w:r>
-        <w:t xml:space="preserve">This flag causes the EEPROM values to be loaded at boot time. If </w:t>
-      </w:r>
-      <w:proofErr w:type="gramStart"/>
-      <w:r>
-        <w:t>off</w:t>
-      </w:r>
-      <w:proofErr w:type="gramEnd"/>
-      <w:r>
-        <w:t xml:space="preserve"> then the factory settings will be loaded instead. If factory settings are desired the button should be pressed during booting. This will ignore the setting of this flag.</w:t>
+        <w:t>This flag causes the EEPROM values to be loaded at boot time. If off then the factory settings will be loaded instead. If factory settings are desired the button should be pressed during booting. This will ignore the setting of this flag.</w:t>
       </w:r>
     </w:p>
     <w:p/>
@@ -2157,7 +1658,6 @@
         <w:pStyle w:val="Heading3"/>
       </w:pPr>
       <w:r>
-        <w:lastRenderedPageBreak/>
         <w:t>Save Current Settings</w:t>
       </w:r>
     </w:p>
@@ -2225,15 +1725,7 @@
     </w:p>
     <w:p>
       <w:r>
-        <w:t xml:space="preserve">When this is off scrolling of both files and menu items is pinned at the top and bottom of the list. If wrap is </w:t>
-      </w:r>
-      <w:proofErr w:type="gramStart"/>
-      <w:r>
-        <w:t>on</w:t>
-      </w:r>
-      <w:proofErr w:type="gramEnd"/>
-      <w:r>
-        <w:t xml:space="preserve"> then rotation the dial to the right when at the last entry will go to the first entry and rotation left from the first entry to move to the last entry.</w:t>
+        <w:t>When this is off scrolling of both files and menu items is pinned at the top and bottom of the list. If wrap is on then rotation the dial to the right when at the last entry will go to the first entry and rotation left from the first entry to move to the last entry.</w:t>
       </w:r>
     </w:p>
     <w:p>
@@ -2271,6 +1763,7 @@
       <w:bookmarkStart w:id="33" w:name="_6oyc5gx9lfvr" w:colFirst="0" w:colLast="0"/>
       <w:bookmarkEnd w:id="33"/>
       <w:r>
+        <w:lastRenderedPageBreak/>
         <w:t>Progress Bar</w:t>
       </w:r>
     </w:p>
@@ -2303,21 +1796,12 @@
         <w:pStyle w:val="Heading3"/>
       </w:pPr>
       <w:r>
-        <w:lastRenderedPageBreak/>
         <w:t>Dial Sensitivity</w:t>
       </w:r>
     </w:p>
     <w:p>
       <w:r>
-        <w:t xml:space="preserve">It is sometimes desirable to reduce the sensitivity of the dial to rotation. Wearing gloves or shivering fingers is an example. This allows a counter to be set such that more than one rotation detent will be required to produce a dial motion. For example, setting this to 2 means that the dial </w:t>
-      </w:r>
-      <w:proofErr w:type="gramStart"/>
-      <w:r>
-        <w:t>has to</w:t>
-      </w:r>
-      <w:proofErr w:type="gramEnd"/>
-      <w:r>
-        <w:t xml:space="preserve"> be moved two clicks before it would change the selection. Values from 1 to 5 can be set.</w:t>
+        <w:t>It is sometimes desirable to reduce the sensitivity of the dial to rotation. Wearing gloves or shivering fingers is an example. This allows a counter to be set such that more than one rotation detent will be required to produce a dial motion. For example, setting this to 2 means that the dial has to be moved two clicks before it would change the selection. Values from 1 to 5 can be set.</w:t>
       </w:r>
     </w:p>
     <w:p>
@@ -2330,49 +1814,20 @@
     </w:p>
     <w:p>
       <w:r>
-        <w:t xml:space="preserve">This value adjusts how fast the dial needs to be moved to work with the dial sensitivity setting. It is effectively the time between clicks. It can set from 100 to 1000 and is approximately a time value in </w:t>
-      </w:r>
-      <w:proofErr w:type="spellStart"/>
-      <w:r>
-        <w:t>mSeconds</w:t>
-      </w:r>
-      <w:proofErr w:type="spellEnd"/>
-      <w:r>
-        <w:t xml:space="preserve">. If you have the sensitivity set to a number greater than 1 then you </w:t>
-      </w:r>
-      <w:proofErr w:type="gramStart"/>
-      <w:r>
-        <w:t>have to</w:t>
-      </w:r>
-      <w:proofErr w:type="gramEnd"/>
-      <w:r>
-        <w:t xml:space="preserve"> rotate the dial faster than this number allows in order to cause the selection to change.</w:t>
+        <w:t>This value adjusts how fast the dial needs to be moved to work with the dial sensitivity setting. It is effectively the time between clicks. It can set from 100 to 1000 and is approximately a time value in mSeconds. If you have the sensitivity set to a number greater than 1 then you have to rotate the dial faster than this number allows in order to cause the selection to change.</w:t>
       </w:r>
     </w:p>
     <w:p>
       <w:pPr>
         <w:pStyle w:val="Heading3"/>
       </w:pPr>
-      <w:proofErr w:type="spellStart"/>
-      <w:r>
-        <w:t>BlueTooth</w:t>
-      </w:r>
-      <w:proofErr w:type="spellEnd"/>
-      <w:r>
-        <w:t xml:space="preserve"> Link (On/Off)</w:t>
-      </w:r>
-    </w:p>
-    <w:p>
-      <w:r>
-        <w:t xml:space="preserve">This enables the </w:t>
-      </w:r>
-      <w:proofErr w:type="spellStart"/>
-      <w:r>
-        <w:t>BlueTooth</w:t>
-      </w:r>
-      <w:proofErr w:type="spellEnd"/>
-      <w:r>
-        <w:t xml:space="preserve"> link to be used with the phone app for control of the Image </w:t>
+      <w:r>
+        <w:t>BlueTooth Link (On/Off)</w:t>
+      </w:r>
+    </w:p>
+    <w:p>
+      <w:r>
+        <w:t xml:space="preserve">This enables the BlueTooth link to be used with the phone app for control of the Image </w:t>
       </w:r>
       <w:r>
         <w:t>Wand</w:t>
@@ -2399,15 +1854,7 @@
         <w:t>Wand</w:t>
       </w:r>
       <w:r>
-        <w:t xml:space="preserve"> into an adjust LED light source. </w:t>
-      </w:r>
-      <w:proofErr w:type="gramStart"/>
-      <w:r>
-        <w:t>All of</w:t>
-      </w:r>
-      <w:proofErr w:type="gramEnd"/>
-      <w:r>
-        <w:t xml:space="preserve"> the LED’s are turned on. The menu can then be used to change the Hue, saturation, and brightness levels. The maximum brightness is limited by the strip brightness that is set in the strip menu. This may be changed in the future so it will be possible to increase the brightness beyond that setting. Anybody have any strong thoughts on that?</w:t>
+        <w:t xml:space="preserve"> into an adjust LED light source. All of the LED’s are turned on. The menu can then be used to change the Hue, saturation, and brightness levels. The maximum brightness is limited by the strip brightness that is set in the strip menu. This may be changed in the future so it will be possible to increase the brightness beyond that setting. Anybody have any strong thoughts on that?</w:t>
       </w:r>
     </w:p>
     <w:p/>
@@ -2444,20 +1891,13 @@
       <w:bookmarkStart w:id="36" w:name="_xkza0twu0ius" w:colFirst="0" w:colLast="0"/>
       <w:bookmarkEnd w:id="36"/>
       <w:r>
+        <w:lastRenderedPageBreak/>
         <w:t>Built-In Patterns</w:t>
       </w:r>
     </w:p>
     <w:p>
       <w:r>
-        <w:t xml:space="preserve">There are </w:t>
-      </w:r>
-      <w:proofErr w:type="gramStart"/>
-      <w:r>
-        <w:t>a number of</w:t>
-      </w:r>
-      <w:proofErr w:type="gramEnd"/>
-      <w:r>
-        <w:t xml:space="preserve"> built-in pattern generators. Some of them have settings that can be adjusted from the entry that appears on the first menu when a particular built-in is selected. The available built-ins are listed below.</w:t>
+        <w:t>There are a number of built-in pattern generators. Some of them have settings that can be adjusted from the entry that appears on the first menu when a particular built-in is selected. The available built-ins are listed below.</w:t>
       </w:r>
     </w:p>
     <w:p>
@@ -2467,7 +1907,6 @@
       <w:bookmarkStart w:id="37" w:name="_wke71mezit2k" w:colFirst="0" w:colLast="0"/>
       <w:bookmarkEnd w:id="37"/>
       <w:r>
-        <w:lastRenderedPageBreak/>
         <w:t>Barber Pole</w:t>
       </w:r>
     </w:p>
@@ -2512,11 +1951,9 @@
       </w:pPr>
       <w:bookmarkStart w:id="40" w:name="_euh37tki3dzq" w:colFirst="0" w:colLast="0"/>
       <w:bookmarkEnd w:id="40"/>
-      <w:proofErr w:type="gramStart"/>
       <w:r>
         <w:t>Checker Board</w:t>
       </w:r>
-      <w:proofErr w:type="gramEnd"/>
     </w:p>
     <w:p>
       <w:r>
@@ -2544,34 +1981,13 @@
       </w:pPr>
       <w:bookmarkStart w:id="42" w:name="_s3whr291r8s" w:colFirst="0" w:colLast="0"/>
       <w:bookmarkEnd w:id="42"/>
-      <w:proofErr w:type="spellStart"/>
-      <w:r>
-        <w:t>Cylon</w:t>
-      </w:r>
-      <w:proofErr w:type="spellEnd"/>
-      <w:r>
-        <w:t xml:space="preserve"> Eye</w:t>
-      </w:r>
-    </w:p>
-    <w:p>
-      <w:r>
-        <w:t xml:space="preserve">This was inspired from the </w:t>
-      </w:r>
-      <w:proofErr w:type="spellStart"/>
-      <w:r>
-        <w:t>BattleStar</w:t>
-      </w:r>
-      <w:proofErr w:type="spellEnd"/>
-      <w:r>
-        <w:t xml:space="preserve"> Galactica movies, the evil </w:t>
-      </w:r>
-      <w:proofErr w:type="spellStart"/>
-      <w:r>
-        <w:t>Cylon</w:t>
-      </w:r>
-      <w:proofErr w:type="spellEnd"/>
-      <w:r>
-        <w:t xml:space="preserve"> eyes.</w:t>
+      <w:r>
+        <w:t>Cylon Eye</w:t>
+      </w:r>
+    </w:p>
+    <w:p>
+      <w:r>
+        <w:t>This was inspired from the BattleStar Galactica movies, the evil Cylon eyes.</w:t>
       </w:r>
     </w:p>
     <w:p>
@@ -2611,25 +2027,13 @@
       <w:bookmarkStart w:id="45" w:name="_v0of84qvvw90" w:colFirst="0" w:colLast="0"/>
       <w:bookmarkEnd w:id="45"/>
       <w:r>
+        <w:lastRenderedPageBreak/>
         <w:t>One Dot</w:t>
       </w:r>
     </w:p>
     <w:p>
-      <w:proofErr w:type="gramStart"/>
-      <w:r>
-        <w:t>Actually, this</w:t>
-      </w:r>
-      <w:proofErr w:type="gramEnd"/>
-      <w:r>
-        <w:t xml:space="preserve"> is four dots, red, green, blue and white. They move one at a time from one end to the other. It is probably mostly useful for testing the wand. </w:t>
-      </w:r>
-      <w:proofErr w:type="gramStart"/>
-      <w:r>
-        <w:t>That’s</w:t>
-      </w:r>
-      <w:proofErr w:type="gramEnd"/>
-      <w:r>
-        <w:t xml:space="preserve"> why it was written originally.</w:t>
+      <w:r>
+        <w:t>Actually, this is four dots, red, green, blue and white. They move one at a time from one end to the other. It is probably mostly useful for testing the wand. That’s why it was written originally.</w:t>
       </w:r>
     </w:p>
     <w:p>
@@ -2639,7 +2043,6 @@
       <w:bookmarkStart w:id="46" w:name="_sto2plx19l6j" w:colFirst="0" w:colLast="0"/>
       <w:bookmarkEnd w:id="46"/>
       <w:r>
-        <w:lastRenderedPageBreak/>
         <w:t>Rainbow</w:t>
       </w:r>
     </w:p>
@@ -2703,15 +2106,7 @@
     </w:p>
     <w:p>
       <w:r>
-        <w:t xml:space="preserve">This is probably one of the more useful patterns. It allows the LED strip to be used as a light source. The color can be controlled with the dial as well as the saturation and brightness. A setting allows the RGB values to be entered if that is desired. The brightness value is limited by the LED strip brightness setting from the main LED settings menu. </w:t>
-      </w:r>
-      <w:proofErr w:type="gramStart"/>
-      <w:r>
-        <w:t>So</w:t>
-      </w:r>
-      <w:proofErr w:type="gramEnd"/>
-      <w:r>
-        <w:t xml:space="preserve"> if more brightness is needed that value must be changed. The LED strip will stay on until a long press turns it off.</w:t>
+        <w:t>This is probably one of the more useful patterns. It allows the LED strip to be used as a light source. The color can be controlled with the dial as well as the saturation and brightness. A setting allows the RGB values to be entered if that is desired. The brightness value is limited by the LED strip brightness setting from the main LED settings menu. So if more brightness is needed that value must be changed. The LED strip will stay on until a long press turns it off.</w:t>
       </w:r>
     </w:p>
     <w:p>
@@ -2751,6 +2146,7 @@
       <w:bookmarkStart w:id="52" w:name="_uq8yao8ngb5b" w:colFirst="0" w:colLast="0"/>
       <w:bookmarkEnd w:id="52"/>
       <w:r>
+        <w:lastRenderedPageBreak/>
         <w:t>Menu structure</w:t>
       </w:r>
     </w:p>
@@ -2768,15 +2164,7 @@
         <w:t xml:space="preserve"> choosing Frame Time means that Fixed Time will not appear in the menu</w:t>
       </w:r>
       <w:r>
-        <w:t xml:space="preserve"> while choosing Fixed Time means that Frame Hold </w:t>
-      </w:r>
-      <w:proofErr w:type="gramStart"/>
-      <w:r>
-        <w:t>won’t</w:t>
-      </w:r>
-      <w:proofErr w:type="gramEnd"/>
-      <w:r>
-        <w:t xml:space="preserve"> appear.</w:t>
+        <w:t xml:space="preserve"> while choosing Fixed Time means that Frame Hold won’t appear.</w:t>
       </w:r>
     </w:p>
     <w:p>
@@ -2784,7 +2172,6 @@
         <w:rPr>
           <w:noProof/>
         </w:rPr>
-        <w:lastRenderedPageBreak/>
         <w:drawing>
           <wp:inline distT="0" distB="0" distL="0" distR="0" wp14:anchorId="4A188814" wp14:editId="5686E7B4">
             <wp:extent cx="5791200" cy="3200400"/>
@@ -2818,48 +2205,19 @@
         <w:t>few</w:t>
       </w:r>
       <w:r>
-        <w:t xml:space="preserve"> parts and a fair amount of wiring and soldering to do. If you </w:t>
-      </w:r>
-      <w:proofErr w:type="gramStart"/>
-      <w:r>
-        <w:t>aren’t</w:t>
-      </w:r>
-      <w:proofErr w:type="gramEnd"/>
-      <w:r>
-        <w:t xml:space="preserve"> comfortable soldering, find someone who is! The wiring harnesses are probably the most work to make, but they are essential in order to hook everything up. I will include a photo of the ones I make that should make it easier to duplicate.</w:t>
+        <w:t xml:space="preserve"> parts and a fair amount of wiring and soldering to do. If you aren’t comfortable soldering, find someone who is! The wiring harnesses are probably the most work to make, but they are essential in order to hook everything up. I will include a photo of the ones I make that should make it easier to duplicate.</w:t>
       </w:r>
       <w:r>
         <w:t xml:space="preserve"> Looking at the schematic will help understanding what is connected to what.</w:t>
       </w:r>
       <w:r>
-        <w:t xml:space="preserve"> The 3D printed parts can be purchased from me if you </w:t>
-      </w:r>
-      <w:proofErr w:type="gramStart"/>
-      <w:r>
-        <w:t>can’t</w:t>
-      </w:r>
-      <w:proofErr w:type="gramEnd"/>
-      <w:r>
-        <w:t xml:space="preserve"> find anybody else to make them from the STL files. I print currently using PLA, so please </w:t>
-      </w:r>
-      <w:proofErr w:type="gramStart"/>
-      <w:r>
-        <w:t>don’t</w:t>
-      </w:r>
-      <w:proofErr w:type="gramEnd"/>
-      <w:r>
-        <w:t xml:space="preserve"> leave them in the sun, they will melt and deform if it gets too hot!</w:t>
+        <w:t xml:space="preserve"> The 3D printed parts can be purchased from me if you can’t find anybody else to make them from the STL files. I print currently using PLA, so please don’t leave them in the sun, they will melt and deform if it gets too hot!</w:t>
       </w:r>
     </w:p>
     <w:p/>
     <w:p>
-      <w:proofErr w:type="gramStart"/>
-      <w:r>
-        <w:t>All of</w:t>
-      </w:r>
-      <w:proofErr w:type="gramEnd"/>
-      <w:r>
-        <w:t xml:space="preserve"> the screws are metric and should be available from a </w:t>
+      <w:r>
+        <w:t xml:space="preserve">All of the screws are metric and should be available from a </w:t>
       </w:r>
       <w:r>
         <w:t>well-stocked</w:t>
@@ -2870,32 +2228,11 @@
     </w:p>
     <w:p/>
     <w:p>
-      <w:proofErr w:type="gramStart"/>
-      <w:r>
-        <w:t>All of</w:t>
-      </w:r>
-      <w:proofErr w:type="gramEnd"/>
-      <w:r>
-        <w:t xml:space="preserve"> the electronic components and the aluminum channel are available from Amazon. They are likely also available from other vendors.</w:t>
-      </w:r>
-      <w:r>
-        <w:t xml:space="preserve"> I bought the aluminum shiny ones because I </w:t>
-      </w:r>
-      <w:proofErr w:type="gramStart"/>
-      <w:r>
-        <w:t>didn’t</w:t>
-      </w:r>
-      <w:proofErr w:type="gramEnd"/>
-      <w:r>
-        <w:t xml:space="preserve"> find the black anodized ones until later. Some people worry that the shiny aluminum will show in the final image. In practice I </w:t>
-      </w:r>
-      <w:proofErr w:type="gramStart"/>
-      <w:r>
-        <w:t>haven’t</w:t>
-      </w:r>
-      <w:proofErr w:type="gramEnd"/>
-      <w:r>
-        <w:t xml:space="preserve"> seen this, but I do plan to start using the black one after I finish using all the shiny ones I have in a box!</w:t>
+      <w:r>
+        <w:t>All of the electronic components and the aluminum channel are available from Amazon. They are likely also available from other vendors.</w:t>
+      </w:r>
+      <w:r>
+        <w:t xml:space="preserve"> I bought the aluminum shiny ones because I didn’t find the black anodized ones until later. Some people worry that the shiny aluminum will show in the final image. In practice I haven’t seen this, but I do plan to start using the black one after I finish using all the shiny ones I have in a box!</w:t>
       </w:r>
       <w:r>
         <w:t xml:space="preserve"> I got the WS2812</w:t>
@@ -2940,16 +2277,7 @@
     <w:p/>
     <w:p>
       <w:r>
-        <w:lastRenderedPageBreak/>
-        <w:t xml:space="preserve">You can solder up a bunch of wires and connectors to connect everything inside the </w:t>
-      </w:r>
-      <w:proofErr w:type="spellStart"/>
-      <w:r>
-        <w:t>cpu</w:t>
-      </w:r>
-      <w:proofErr w:type="spellEnd"/>
-      <w:r>
-        <w:t>/display box like I did for my first prototype, but I have designed a printed circuit holding all the parts and I can sell those for $10+shipping. It does make the assembly much less painful.</w:t>
+        <w:t>You can solder up a bunch of wires and connectors to connect everything inside the cpu/display box like I did for my first prototype, but I have designed a printed circuit holding all the parts and I can sell those for $10+shipping. It does make the assembly much less painful.</w:t>
       </w:r>
       <w:r>
         <w:t xml:space="preserve"> I can also make the PCB version available with the ESP32 already soldered and programmed.</w:t>
@@ -2958,15 +2286,7 @@
     <w:p/>
     <w:p>
       <w:r>
-        <w:t xml:space="preserve">This list will soon be </w:t>
-      </w:r>
-      <w:proofErr w:type="gramStart"/>
-      <w:r>
-        <w:t>update</w:t>
-      </w:r>
-      <w:proofErr w:type="gramEnd"/>
-      <w:r>
-        <w:t xml:space="preserve"> to reflect the use of the TTGO chip </w:t>
+        <w:t xml:space="preserve">This list will soon be update to reflect the use of the TTGO chip </w:t>
       </w:r>
       <w:r>
         <w:t>which has a nice color display.</w:t>
@@ -2999,13 +2319,8 @@
           <w:numId w:val="6"/>
         </w:numPr>
       </w:pPr>
-      <w:proofErr w:type="spellStart"/>
-      <w:r>
-        <w:t>Heltec</w:t>
-      </w:r>
-      <w:proofErr w:type="spellEnd"/>
-      <w:r>
-        <w:t xml:space="preserve"> ESP32 Devkit32. </w:t>
+      <w:r>
+        <w:t xml:space="preserve">Heltec ESP32 Devkit32. </w:t>
       </w:r>
       <w:hyperlink r:id="rId10">
         <w:r>
@@ -3189,6 +2504,7 @@
         </w:numPr>
       </w:pPr>
       <w:r>
+        <w:lastRenderedPageBreak/>
         <w:t xml:space="preserve">WS2812 LED strips. </w:t>
       </w:r>
       <w:hyperlink r:id="rId20">
@@ -3208,7 +2524,6 @@
       <w:bookmarkStart w:id="56" w:name="_pwkp5k504nxs" w:colFirst="0" w:colLast="0"/>
       <w:bookmarkEnd w:id="56"/>
       <w:r>
-        <w:lastRenderedPageBreak/>
         <w:t>3D Printed Parts</w:t>
       </w:r>
     </w:p>
@@ -3293,23 +2608,7 @@
     </w:p>
     <w:p>
       <w:r>
-        <w:t xml:space="preserve">I will make a compiled binary available on the </w:t>
-      </w:r>
-      <w:proofErr w:type="spellStart"/>
-      <w:r>
-        <w:t>github</w:t>
-      </w:r>
-      <w:proofErr w:type="spellEnd"/>
-      <w:r>
-        <w:t xml:space="preserve"> entry for this project if you </w:t>
-      </w:r>
-      <w:proofErr w:type="gramStart"/>
-      <w:r>
-        <w:t>don’t</w:t>
-      </w:r>
-      <w:proofErr w:type="gramEnd"/>
-      <w:r>
-        <w:t xml:space="preserve"> want to collect all these files and compile the code. It can be built with the Arduino IDE, but</w:t>
+        <w:t>I will make a compiled binary available on the github entry for this project if you don’t want to collect all these files and compile the code. It can be built with the Arduino IDE, but</w:t>
       </w:r>
       <w:r>
         <w:t xml:space="preserve"> I</w:t>
@@ -3349,23 +2648,10 @@
         </w:numPr>
       </w:pPr>
       <w:r>
-        <w:t xml:space="preserve">ESP32 support libraries for </w:t>
-      </w:r>
-      <w:proofErr w:type="spellStart"/>
-      <w:r>
-        <w:t>Heltec</w:t>
-      </w:r>
-      <w:proofErr w:type="spellEnd"/>
-      <w:r>
-        <w:t xml:space="preserve"> </w:t>
-      </w:r>
-      <w:proofErr w:type="spellStart"/>
-      <w:r>
-        <w:t>wifi</w:t>
-      </w:r>
-      <w:proofErr w:type="spellEnd"/>
-      <w:r>
-        <w:t xml:space="preserve"> </w:t>
+        <w:t xml:space="preserve">ESP32 support libraries for Heltec </w:t>
+      </w:r>
+      <w:r>
+        <w:t xml:space="preserve">wifi </w:t>
       </w:r>
       <w:r>
         <w:t>devkit32</w:t>
@@ -3389,13 +2675,8 @@
           <w:numId w:val="1"/>
         </w:numPr>
       </w:pPr>
-      <w:proofErr w:type="spellStart"/>
-      <w:r>
-        <w:t>FastLED</w:t>
-      </w:r>
-      <w:proofErr w:type="spellEnd"/>
-      <w:r>
-        <w:t xml:space="preserve"> library</w:t>
+      <w:r>
+        <w:t>FastLED library</w:t>
       </w:r>
     </w:p>
     <w:p>
@@ -3405,13 +2686,8 @@
           <w:numId w:val="1"/>
         </w:numPr>
       </w:pPr>
-      <w:proofErr w:type="spellStart"/>
-      <w:r>
-        <w:t>Ringbufcpp</w:t>
-      </w:r>
-      <w:proofErr w:type="spellEnd"/>
-      <w:r>
-        <w:t xml:space="preserve"> library</w:t>
+      <w:r>
+        <w:t>Ringbufcpp library</w:t>
       </w:r>
     </w:p>
     <w:p>
@@ -3421,13 +2697,8 @@
           <w:numId w:val="1"/>
         </w:numPr>
       </w:pPr>
-      <w:proofErr w:type="spellStart"/>
-      <w:r>
-        <w:t>Stackarray</w:t>
-      </w:r>
-      <w:proofErr w:type="spellEnd"/>
-      <w:r>
-        <w:t xml:space="preserve"> library</w:t>
+      <w:r>
+        <w:t>Stackarray library</w:t>
       </w:r>
     </w:p>
     <w:p>

</xml_diff>

<commit_message>
Removed json .h file. Not used anymore.
</commit_message>
<xml_diff>
--- a/MagicImageWand.docx
+++ b/MagicImageWand.docx
@@ -33,7 +33,23 @@
     </w:p>
     <w:p>
       <w:r>
-        <w:t xml:space="preserve">This design was inspired but not copied from the PixelStick commercial product. I have not owned, used or even touched an official PixelStick, I haven’t even read their manual. I did briefly look at the marketing material on their website to get an idea of how it worked. I was also inspired by the light wand developed by photographer Michael Ross. I started out building one of these. It used the Mega2560 Arduino and a </w:t>
+        <w:t xml:space="preserve">This design was inspired but not copied from the </w:t>
+      </w:r>
+      <w:proofErr w:type="spellStart"/>
+      <w:r>
+        <w:t>PixelStick</w:t>
+      </w:r>
+      <w:proofErr w:type="spellEnd"/>
+      <w:r>
+        <w:t xml:space="preserve"> commercial product. I have not owned, used or even touched an official </w:t>
+      </w:r>
+      <w:proofErr w:type="spellStart"/>
+      <w:r>
+        <w:t>PixelStick</w:t>
+      </w:r>
+      <w:proofErr w:type="spellEnd"/>
+      <w:r>
+        <w:t xml:space="preserve">, I haven’t even read their manual. I did briefly look at the marketing material on their website to get an idea of how it worked. I was also inspired by the light wand developed by photographer Michael Ross. I started out building one of these. It used the Mega2560 Arduino and a </w:t>
       </w:r>
       <w:r>
         <w:t>2-line</w:t>
@@ -183,7 +199,15 @@
         </w:numPr>
       </w:pPr>
       <w:r>
-        <w:t>Roller Encoder Wheel. This wheel is used to control the display speed while rolling on the ground. It will allow for very exact image timing. The good news is the software supports it, the bad news is that the hardware mount for the wheel has not been designed yet.</w:t>
+        <w:t xml:space="preserve">Roller Encoder Wheel. This wheel is used to control the display speed while rolling on the ground. It will allow for very exact image timing. The good news is the software supports </w:t>
+      </w:r>
+      <w:proofErr w:type="gramStart"/>
+      <w:r>
+        <w:t>it,</w:t>
+      </w:r>
+      <w:proofErr w:type="gramEnd"/>
+      <w:r>
+        <w:t xml:space="preserve"> the bad news is that the hardware mount for the wheel has not been designed yet.</w:t>
       </w:r>
     </w:p>
     <w:p>
@@ -204,7 +228,23 @@
         <w:t xml:space="preserve">Magic Image Wand </w:t>
       </w:r>
       <w:r>
-        <w:t>uses one or two WS3812B pixel strips that have 144 pixels per meter. In actuality each meter strip is made from two 72 pixel strips. This results in a slight gap in the middle that can be seen in some images. When the second strip is installed the power wires make it difficult to get the pixels really close. This also results in a dark gap in the middle of the two strips that can be seen with some images.</w:t>
+        <w:t xml:space="preserve">uses one or two WS3812B pixel strips that have 144 pixels per meter. In actuality each meter strip is made from two </w:t>
+      </w:r>
+      <w:proofErr w:type="gramStart"/>
+      <w:r>
+        <w:t>72 pixel</w:t>
+      </w:r>
+      <w:proofErr w:type="gramEnd"/>
+      <w:r>
+        <w:t xml:space="preserve"> strips. This results in a slight gap in the middle that can be seen in some images. When the second strip is installed the </w:t>
+      </w:r>
+      <w:proofErr w:type="gramStart"/>
+      <w:r>
+        <w:t>power</w:t>
+      </w:r>
+      <w:proofErr w:type="gramEnd"/>
+      <w:r>
+        <w:t xml:space="preserve"> wires make it difficult to get the pixels really close. This also results in a dark gap in the middle of the two strips that can be seen with some images.</w:t>
       </w:r>
     </w:p>
     <w:p>
@@ -283,7 +323,15 @@
         <w:t>Magic Image Wand</w:t>
       </w:r>
       <w:r>
-        <w:t>. People more creative than me will create much more interesting images. I’m including these just to illustrate a few simple examples. You can also go search the web for PixelStick images to get more inspiration.</w:t>
+        <w:t xml:space="preserve">. People more creative than me will create much more interesting images. I’m including these just to illustrate a few simple examples. You can also go search the web for </w:t>
+      </w:r>
+      <w:proofErr w:type="spellStart"/>
+      <w:r>
+        <w:t>PixelStick</w:t>
+      </w:r>
+      <w:proofErr w:type="spellEnd"/>
+      <w:r>
+        <w:t xml:space="preserve"> images to get more inspiration.</w:t>
       </w:r>
     </w:p>
     <w:p/>
@@ -308,7 +356,15 @@
       </w:r>
       <w:r>
         <w:lastRenderedPageBreak/>
-        <w:t>A long press is used to access other options and is done by holding the button down for about a ½ second or longer. This long press time is also adjustable if a longer or shorter time is preferred. The system has two modes of operation. After booting the display shows the currently selected file. Rotating the dial left and right will move through the files on the SD card, or the internal patterns if they have been selected. Clicking the button starts the LED strip display. At this point the user walks around with the wand or waves it around depending on what effect is desired. The display shows the progress of the file and how much time is remaining. Settings are available to control the display speed, repeating the file, or even automatically skipping to the next file. The image can even be played twice, first forward and then backward for a mirror like effect. There is a chain option that will play all of the files from the current selection to the final file in the current folder. The brightness of the LEDs are of course also adjustable to balance the lighting with the rest of the scene.</w:t>
+        <w:t xml:space="preserve">A long press is used to access other options and is done by holding the button down for about a ½ second or longer. This long press time is also adjustable if a longer or shorter time is preferred. The system has two modes of operation. After booting the display shows the currently selected file. Rotating the dial left and right will move through the files on the SD card, or the internal patterns if they have been selected. Clicking the button starts the LED strip display. At this point the user walks around with the wand or waves it around depending on what effect is desired. The display shows the progress of the file and how much time is remaining. Settings are available to control the display speed, repeating the file, or even automatically skipping to the next file. The image can even be played twice, first forward and then backward for a mirror like effect. There is a chain option that will play all of the files from the current selection to the final file in the current folder. The brightness of the LEDs </w:t>
+      </w:r>
+      <w:proofErr w:type="gramStart"/>
+      <w:r>
+        <w:t>are</w:t>
+      </w:r>
+      <w:proofErr w:type="gramEnd"/>
+      <w:r>
+        <w:t xml:space="preserve"> of course also adjustable to balance the lighting with the rest of the scene.</w:t>
       </w:r>
     </w:p>
     <w:p/>
@@ -474,7 +530,15 @@
         </w:numPr>
       </w:pPr>
       <w:r>
-        <w:t>Pixel Double. This uses two pixels for each one so a 144 pixel image</w:t>
+        <w:t xml:space="preserve">Pixel Double. This uses two pixels for each one so a </w:t>
+      </w:r>
+      <w:proofErr w:type="gramStart"/>
+      <w:r>
+        <w:t>144 pixel</w:t>
+      </w:r>
+      <w:proofErr w:type="gramEnd"/>
+      <w:r>
+        <w:t xml:space="preserve"> image</w:t>
       </w:r>
       <w:r>
         <w:t>s</w:t>
@@ -491,7 +555,15 @@
         </w:numPr>
       </w:pPr>
       <w:r>
-        <w:t>Scaling. This will reduce a 288 pixel image to 144 pixels.</w:t>
+        <w:t xml:space="preserve">Scaling. This will reduce a </w:t>
+      </w:r>
+      <w:proofErr w:type="gramStart"/>
+      <w:r>
+        <w:t>288 pixel</w:t>
+      </w:r>
+      <w:proofErr w:type="gramEnd"/>
+      <w:r>
+        <w:t xml:space="preserve"> image to 144 pixels.</w:t>
       </w:r>
     </w:p>
     <w:p>
@@ -580,7 +652,15 @@
         </w:numPr>
       </w:pPr>
       <w:r>
-        <w:t>Built-In or File. Choose files from the SD or from a set of built in patterns.</w:t>
+        <w:t xml:space="preserve">Built-In or File. Choose files from the SD or from a set of </w:t>
+      </w:r>
+      <w:proofErr w:type="gramStart"/>
+      <w:r>
+        <w:t>built in</w:t>
+      </w:r>
+      <w:proofErr w:type="gramEnd"/>
+      <w:r>
+        <w:t xml:space="preserve"> patterns.</w:t>
       </w:r>
     </w:p>
     <w:p>
@@ -624,7 +704,10 @@
         </w:numPr>
       </w:pPr>
       <w:r>
-        <w:t>IPC. Manages files that change settings for folders and files. These setting files are loaded when a folder is selected or when a file is run. The settings for a file revert to the original values after running the file. These files are also text and can be edited if desired for special operations. The file version will apply the settings when the named file is displayed. The folder version is loaded when a folder is selected.</w:t>
+        <w:t>MIW</w:t>
+      </w:r>
+      <w:r>
+        <w:t>. Manages files that change settings for folders and files. These setting files are loaded when a folder is selected or when a file is run. The settings for a file revert to the original values after running the file. These files are also text and can be edited if desired for special operations. The file version will apply the settings when the named file is displayed. The folder version is loaded when a folder is selected.</w:t>
       </w:r>
     </w:p>
     <w:p>
@@ -657,7 +740,7 @@
         </w:numPr>
       </w:pPr>
       <w:r>
-        <w:t>BLE. Enable BlueTooth. There is an Android app that can monitor and control the Image Painter. An iOS one may come later.</w:t>
+        <w:t>A dedicated button on the TTGO is used to preview the BMP file on the display.</w:t>
       </w:r>
     </w:p>
     <w:p>
@@ -668,6 +751,17 @@
         </w:numPr>
       </w:pPr>
       <w:r>
+        <w:t>The other dedicated button performs the same operation as a long press on the dial button.</w:t>
+      </w:r>
+    </w:p>
+    <w:p>
+      <w:pPr>
+        <w:numPr>
+          <w:ilvl w:val="0"/>
+          <w:numId w:val="5"/>
+        </w:numPr>
+      </w:pPr>
+      <w:r>
         <w:t>Reboot. This will reset the system. It can of course also be done by unplugging the USB power supply.</w:t>
       </w:r>
     </w:p>
@@ -683,13 +777,33 @@
     </w:p>
     <w:p>
       <w:r>
-        <w:t>The handle button is rotated and clicked to select different files, menu items, and to change settings. In the menus boolean values toggle with each click. Integer values go to another screen that shows the minimum and maximum values. Rotating the dial right increases the value while rotating to the left decreases it by the increment amount. The increment amount can be changed by clicking the button which will cycle between different values. One of the values will be a reset to the original value, activated with a long press. A long press is also used to accept the new value and return to the menu. A * indicates the active menu line. A + in front of the menu means another menu will be activated. The “Return…” menu goes back to the previous menu when clicked. A long press will return to file select/run mode. The current menu entry is remembered so that it will return to the same place when the long press is done from the select/run screen.</w:t>
+        <w:t xml:space="preserve">The handle button is rotated and clicked to select different files, menu items, and to change settings. In the menus </w:t>
+      </w:r>
+      <w:proofErr w:type="spellStart"/>
+      <w:r>
+        <w:t>boolean</w:t>
+      </w:r>
+      <w:proofErr w:type="spellEnd"/>
+      <w:r>
+        <w:t xml:space="preserve"> values toggle with each click. Integer values go to another screen that shows the minimum and maximum values. Rotating the dial right increases the value while rotating to the left decreases it by the increment amount. The increment amount can be changed by clicking the button which will cycle between different values. One of the values will be a reset to the original value, activated with a long press. A long press is also used to accept the new value and return to the menu. A * indicates the active menu line. A + in front of the menu means another menu will be activated. The “Return…” menu goes back to the previous menu when clicked. A long press will return to file select/run mode. The current menu entry is remembered so that it will return to the same place when the long press is done from the select/run screen.</w:t>
       </w:r>
     </w:p>
     <w:p/>
     <w:p>
       <w:r>
-        <w:t>In select/run mode the current file is displayed on the top line. Optionally the next three files will be displayed below. Rotating the dial right moves the next file to the top line and rotating left moves the previous file back. By default it will stop at the first and the last file. An option allows rollover, so going left from the first file moves to the last file and moving right at the last file will display the first file again. This option also causes menus to behave similarly.</w:t>
+        <w:t xml:space="preserve">In select/run mode the current file is displayed on the top line. Optionally the next three files will be displayed below. Rotating the dial right moves the next file to the top line and rotating left moves the previous file back. By </w:t>
+      </w:r>
+      <w:proofErr w:type="gramStart"/>
+      <w:r>
+        <w:t>default</w:t>
+      </w:r>
+      <w:proofErr w:type="gramEnd"/>
+      <w:r>
+        <w:t xml:space="preserve"> it will stop at the first and the last file. An option allows </w:t>
+      </w:r>
+      <w:r>
+        <w:lastRenderedPageBreak/>
+        <w:t>rollover, so going left from the first file moves to the last file and moving right at the last file will display the first file again. This option also causes menus to behave similarly.</w:t>
       </w:r>
     </w:p>
     <w:p/>
@@ -802,8 +916,13 @@
         <w:ind w:left="1440"/>
       </w:pPr>
       <w:r>
-        <w:t>Toggle booleans</w:t>
-      </w:r>
+        <w:t xml:space="preserve">Toggle </w:t>
+      </w:r>
+      <w:proofErr w:type="spellStart"/>
+      <w:r>
+        <w:t>booleans</w:t>
+      </w:r>
+      <w:proofErr w:type="spellEnd"/>
     </w:p>
     <w:p>
       <w:pPr>
@@ -817,7 +936,15 @@
     </w:p>
     <w:p>
       <w:r>
-        <w:t>Following is a detailed list of all the menu entries and what they do. Menu items that open another menu (a submenu) start with a ‘+’. Most submenus also have a first and last menu entry that returns to the menu above. A ‘*’ is shown in front of the active menu line. The top menu will have a ‘-’ indicating that there are menu items that are not visible due to scrolling. Just keep rotating the knob to the left and they will appear. Similarly the last entry on the screen will have a ‘_’ if there are more menus below. Scroll right to make them visible as the ‘*’ indicator moves down.</w:t>
+        <w:t xml:space="preserve">Following is a detailed list of all the menu entries and what they do. Menu items that open another menu (a submenu) start with a ‘+’. Most submenus also have a first and last menu entry that returns to the menu above. A ‘*’ is shown in front of the active menu line. The top menu will have a ‘-’ indicating that there are menu items that are not visible due to scrolling. Just keep rotating the knob to the left and they will appear. </w:t>
+      </w:r>
+      <w:proofErr w:type="gramStart"/>
+      <w:r>
+        <w:t>Similarly</w:t>
+      </w:r>
+      <w:proofErr w:type="gramEnd"/>
+      <w:r>
+        <w:t xml:space="preserve"> the last entry on the screen will have a ‘_’ if there are more menus below. Scroll right to make them visible as the ‘*’ indicator moves down.</w:t>
       </w:r>
     </w:p>
     <w:p/>
@@ -829,7 +956,17 @@
     <w:p/>
     <w:p>
       <w:r>
-        <w:t>Some menu items may changed depending other selections.</w:t>
+        <w:t xml:space="preserve">Some menu items may </w:t>
+      </w:r>
+      <w:proofErr w:type="spellStart"/>
+      <w:proofErr w:type="gramStart"/>
+      <w:r>
+        <w:t>changed</w:t>
+      </w:r>
+      <w:proofErr w:type="spellEnd"/>
+      <w:proofErr w:type="gramEnd"/>
+      <w:r>
+        <w:t xml:space="preserve"> depending other selections.</w:t>
       </w:r>
     </w:p>
     <w:p>
@@ -875,6 +1012,9 @@
         <w:t xml:space="preserve">. A long press </w:t>
       </w:r>
       <w:r>
+        <w:t xml:space="preserve">(or the lower dedicated button) </w:t>
+      </w:r>
+      <w:r>
         <w:t>exits the preview</w:t>
       </w:r>
       <w:r>
@@ -884,13 +1024,69 @@
     <w:p/>
     <w:p>
       <w:r>
+        <w:t>Pressing the button while previewing a file will display a screen with the size of the image in pixels, the length that should be walked for the correct aspect ratio, and how long the image will be displayed.</w:t>
+      </w:r>
+    </w:p>
+    <w:p/>
+    <w:p>
+      <w:r>
         <w:t>There is a dedicated button on the top left that can be used to preview the file. Pressing it again will return to the previous menu or file selection.</w:t>
       </w:r>
     </w:p>
     <w:p/>
     <w:p>
       <w:r>
-        <w:t>The second strip will be 288 pixels. Every other pixel will be ignored so it will fit in the 135 pixel display. (This has not been implemented yet)</w:t>
+        <w:t>If the images are designed for t</w:t>
+      </w:r>
+      <w:r>
+        <w:t xml:space="preserve">he second </w:t>
+      </w:r>
+      <w:r>
+        <w:t xml:space="preserve">LED </w:t>
+      </w:r>
+      <w:r>
+        <w:t>strip</w:t>
+      </w:r>
+      <w:r>
+        <w:t xml:space="preserve"> then the images can</w:t>
+      </w:r>
+      <w:r>
+        <w:t xml:space="preserve"> be 288 pixels</w:t>
+      </w:r>
+      <w:r>
+        <w:t xml:space="preserve"> high</w:t>
+      </w:r>
+      <w:r>
+        <w:t xml:space="preserve">. </w:t>
+      </w:r>
+      <w:r>
+        <w:t xml:space="preserve">The preview function will then </w:t>
+      </w:r>
+      <w:r>
+        <w:t>ignore</w:t>
+      </w:r>
+      <w:r>
+        <w:t xml:space="preserve"> every other pixel</w:t>
+      </w:r>
+      <w:r>
+        <w:t xml:space="preserve"> so </w:t>
+      </w:r>
+      <w:r>
+        <w:t>the preview</w:t>
+      </w:r>
+      <w:r>
+        <w:t xml:space="preserve"> will fit in the </w:t>
+      </w:r>
+      <w:proofErr w:type="gramStart"/>
+      <w:r>
+        <w:t>135 pixel</w:t>
+      </w:r>
+      <w:proofErr w:type="gramEnd"/>
+      <w:r>
+        <w:t xml:space="preserve"> display. This has not been implemented yet</w:t>
+      </w:r>
+      <w:r>
+        <w:t>, but is coming soon.</w:t>
       </w:r>
     </w:p>
     <w:p>
@@ -944,13 +1140,27 @@
       <w:bookmarkStart w:id="14" w:name="_4nlmpjgpjcl2" w:colFirst="0" w:colLast="0"/>
       <w:bookmarkEnd w:id="14"/>
       <w:r>
-        <w:t>Frame Hold</w:t>
-      </w:r>
-    </w:p>
-    <w:p>
-      <w:r>
-        <w:t>When frame time is selected this is the time in mSecs</w:t>
-      </w:r>
+        <w:t>Column Time</w:t>
+      </w:r>
+    </w:p>
+    <w:p>
+      <w:r>
+        <w:t>This selection shows</w:t>
+      </w:r>
+      <w:r>
+        <w:t xml:space="preserve"> </w:t>
+      </w:r>
+      <w:r>
+        <w:t xml:space="preserve">and allows to be changed, </w:t>
+      </w:r>
+      <w:r>
+        <w:t xml:space="preserve">the time in </w:t>
+      </w:r>
+      <w:proofErr w:type="spellStart"/>
+      <w:r>
+        <w:t>mSecs</w:t>
+      </w:r>
+      <w:proofErr w:type="spellEnd"/>
       <w:r>
         <w:t xml:space="preserve"> (see note below)</w:t>
       </w:r>
@@ -958,16 +1168,88 @@
         <w:t xml:space="preserve"> that each line of information from the BMP file is displayed on the LED strip. It is commonly used to adjust the walking time while the file is being displayed. It is only applicable when Frame Advance is set to auto.</w:t>
       </w:r>
     </w:p>
-    <w:p>
-      <w:r>
-        <w:t>Note: This time is actually added to the minimum time that it takes to update the LED’s in the strip. Each bit of information takes 1.2 uS and each LED needs 24 bits. If there are 144 LED’s then the total time to load the data is 1.2 uS x 24 x 144 = 4.32</w:t>
-      </w:r>
-      <w:r>
-        <w:t xml:space="preserve"> mS. There is also a reset time at the end that loads the data into the LED’s of &gt;50 uS. Some brands require up to 1 mS so it is safest to assume that the column update time is about 5 mS. This time is added to the time set in the frame hold value, I.E. a hold value of 0 will still have a 5 mS frame time. There might also be additional time required for reading slower SD cards. Also be aware that displaying the file in reverse will slow down due to reading the SD file in the reverse order. A 900 column image </w:t>
+    <w:p/>
+    <w:p>
+      <w:r>
+        <w:rPr>
+          <w:b/>
+          <w:bCs/>
+        </w:rPr>
+        <w:t>Note:</w:t>
+      </w:r>
+      <w:r>
+        <w:t xml:space="preserve"> This time is actually added to the minimum time that it takes to update the </w:t>
+      </w:r>
+      <w:proofErr w:type="gramStart"/>
+      <w:r>
+        <w:t>LED’s</w:t>
+      </w:r>
+      <w:proofErr w:type="gramEnd"/>
+      <w:r>
+        <w:t xml:space="preserve"> in the strip. Each bit of information takes 1.2 </w:t>
+      </w:r>
+      <w:proofErr w:type="spellStart"/>
+      <w:r>
+        <w:t>uS</w:t>
+      </w:r>
+      <w:proofErr w:type="spellEnd"/>
+      <w:r>
+        <w:t xml:space="preserve"> and each LED needs 24 bits. If there are 144 LED’s then the total time to load the data is 1.2 </w:t>
+      </w:r>
+      <w:proofErr w:type="spellStart"/>
+      <w:r>
+        <w:t>uS</w:t>
+      </w:r>
+      <w:proofErr w:type="spellEnd"/>
+      <w:r>
+        <w:t xml:space="preserve"> x 24 x 144 = 4.32</w:t>
+      </w:r>
+      <w:r>
+        <w:t xml:space="preserve"> </w:t>
+      </w:r>
+      <w:proofErr w:type="spellStart"/>
+      <w:r>
+        <w:t>mS.</w:t>
+      </w:r>
+      <w:proofErr w:type="spellEnd"/>
+      <w:r>
+        <w:t xml:space="preserve"> There is also a reset time at </w:t>
       </w:r>
       <w:r>
         <w:lastRenderedPageBreak/>
-        <w:t>would in theory take about 3.9 S. In testing we have found that reading the SD card actually slows this down to about 6 Seconds. Work is being done to try and improve this.</w:t>
+        <w:t xml:space="preserve">the end that loads the data into the LED’s of &gt;50 </w:t>
+      </w:r>
+      <w:proofErr w:type="spellStart"/>
+      <w:r>
+        <w:t>uS</w:t>
+      </w:r>
+      <w:proofErr w:type="spellEnd"/>
+      <w:r>
+        <w:t xml:space="preserve">. Some brands require up to 1 mS so it is safest to assume that the column update time is about 5 </w:t>
+      </w:r>
+      <w:proofErr w:type="spellStart"/>
+      <w:r>
+        <w:t>mS.</w:t>
+      </w:r>
+      <w:proofErr w:type="spellEnd"/>
+      <w:r>
+        <w:t xml:space="preserve"> This time is added to the time set in the frame hold value, </w:t>
+      </w:r>
+      <w:proofErr w:type="gramStart"/>
+      <w:r>
+        <w:t>I.E.</w:t>
+      </w:r>
+      <w:proofErr w:type="gramEnd"/>
+      <w:r>
+        <w:t xml:space="preserve"> a hold value of 0 will still have a 5 mS frame time. There might also be additional time required for reading slower SD cards. Also be aware that displaying the file in reverse will slow down due to reading the SD file in the reverse order. A </w:t>
+      </w:r>
+      <w:proofErr w:type="gramStart"/>
+      <w:r>
+        <w:t>900 column</w:t>
+      </w:r>
+      <w:proofErr w:type="gramEnd"/>
+      <w:r>
+        <w:t xml:space="preserve"> image would in theory take about 3.9 S. In testing we have found that reading the SD card actually slows this down to about 6 Seconds. Work is being done to try and improve this.</w:t>
       </w:r>
     </w:p>
     <w:p>
@@ -975,21 +1257,54 @@
         <w:pStyle w:val="Heading3"/>
       </w:pPr>
       <w:r>
-        <w:t>Fixed Time</w:t>
-      </w:r>
-    </w:p>
-    <w:p>
-      <w:r>
-        <w:t xml:space="preserve">When fixed time is selected as described above in </w:t>
+        <w:t>Image</w:t>
+      </w:r>
+      <w:r>
+        <w:t xml:space="preserve"> Time</w:t>
+      </w:r>
+    </w:p>
+    <w:p>
+      <w:r>
+        <w:t xml:space="preserve">When </w:t>
+      </w:r>
+      <w:r>
+        <w:t>image</w:t>
+      </w:r>
+      <w:r>
+        <w:t xml:space="preserve"> time is selected as described above in </w:t>
       </w:r>
       <w:r>
         <w:rPr>
           <w:b/>
         </w:rPr>
-        <w:t>Fixed/Frame Time</w:t>
-      </w:r>
-      <w:r>
-        <w:t xml:space="preserve"> this menu item allows the time to be set in seconds that the image will be displayed. The necessary frame hold time will be calculated and used while displaying the image file. This value will not be saved in the frame time so if frame hold is selected it will show the original value.</w:t>
+        <w:t>Column Time</w:t>
+      </w:r>
+      <w:r>
+        <w:t xml:space="preserve"> this menu item allows the time to be set in seconds that the image will be displayed. The necessary </w:t>
+      </w:r>
+      <w:r>
+        <w:t xml:space="preserve">column </w:t>
+      </w:r>
+      <w:r>
+        <w:t xml:space="preserve">time will be calculated and used while displaying the image file. This value will not be saved in the </w:t>
+      </w:r>
+      <w:r>
+        <w:t>column</w:t>
+      </w:r>
+      <w:r>
+        <w:t xml:space="preserve"> time so if </w:t>
+      </w:r>
+      <w:r>
+        <w:t xml:space="preserve">column time </w:t>
+      </w:r>
+      <w:r>
+        <w:t>is selected</w:t>
+      </w:r>
+      <w:r>
+        <w:t xml:space="preserve"> again</w:t>
+      </w:r>
+      <w:r>
+        <w:t xml:space="preserve"> it will show the original value.</w:t>
       </w:r>
     </w:p>
     <w:p>
@@ -999,12 +1314,12 @@
       <w:bookmarkStart w:id="15" w:name="_gnlg1nxbd468" w:colFirst="0" w:colLast="0"/>
       <w:bookmarkEnd w:id="15"/>
       <w:r>
-        <w:t>Frame Advance</w:t>
-      </w:r>
-    </w:p>
-    <w:p>
-      <w:r>
-        <w:t>The options are “auto” and “manual”. In auto mode the frame hold time is used. In manual each line is displayed until the button is pressed, the dial is rotated, or the wheel pulse counter closes the contact. If the frame pulse counter is zero then the dial is used to advance frames. Rotating to the right or clicking will display the next frame from the file. Rotating to the left will display the previous frame. This enables some creative uses of image by rotating the wheel left and right. Note that the mechanical wheel pulse counter has not been designed yet.</w:t>
+        <w:t>Start Delay</w:t>
+      </w:r>
+    </w:p>
+    <w:p>
+      <w:r>
+        <w:t>This value delays the image display after the start button is pressed. It can be set in 1/10 seconds.</w:t>
       </w:r>
     </w:p>
     <w:p>
@@ -1012,25 +1327,15 @@
         <w:pStyle w:val="Heading3"/>
       </w:pPr>
       <w:r>
-        <w:t>Frame Pulse Counter</w:t>
-      </w:r>
-    </w:p>
-    <w:p>
-      <w:r>
-        <w:t>This value is the number of wheel pulses that will advance to the next frame when manual frame advance is set. Note that this disables using the rotary dial to advance frames.</w:t>
-      </w:r>
-    </w:p>
-    <w:p>
-      <w:pPr>
-        <w:pStyle w:val="Heading3"/>
-      </w:pPr>
-      <w:r>
-        <w:t>Start Delay</w:t>
-      </w:r>
-    </w:p>
-    <w:p>
-      <w:r>
-        <w:t>This value delays the image display after the start button is pressed. It can be set in 1/10 seconds.</w:t>
+        <w:t>Fade I/O Columns</w:t>
+      </w:r>
+    </w:p>
+    <w:p>
+      <w:r>
+        <w:t xml:space="preserve">This value is the number of columns (aka frames) that will be used for fading in and out during the display of an image file. It does not apply to the built-in patterns. For example, setting it to 20 will mean that the first 20 frames will start at a brightness of 0 and increase to the specified LED brightness. The last 20 frames will fade down to 0 on the last frame. This gives a softness to the starting and ending </w:t>
+      </w:r>
+      <w:r>
+        <w:t>sides of the image. An option to have separate values for starting and ending has been considered but not implemented yet.</w:t>
       </w:r>
     </w:p>
     <w:p>
@@ -1104,16 +1409,42 @@
     </w:p>
     <w:p>
       <w:r>
-        <w:t>This doubles every pixel so a 144 pixel image will fill all 288 pixels. Of course there isn’t any increase in resolution, but it does fill two strips if you don’t have a 288 pixel image.</w:t>
-      </w:r>
-    </w:p>
-    <w:p>
-      <w:pPr>
-        <w:pStyle w:val="Heading2"/>
+        <w:t>This doubles every pixel so a 144-pixel image will fill all 288 pixels. Of course, there isn’t any increase in resolution, but it does fill two strips if you don’t have a 288-pixel image.</w:t>
+      </w:r>
+    </w:p>
+    <w:p>
+      <w:pPr>
+        <w:pStyle w:val="Heading3"/>
+      </w:pPr>
+      <w:r>
+        <w:t>Frame Advance</w:t>
+      </w:r>
+    </w:p>
+    <w:p>
+      <w:r>
+        <w:t>The options are “auto” and “manual”. In auto mode the frame hold time is used. In manual each line is displayed until the button is pressed, the dial is rotated, or the wheel pulse counter closes the contact. If the frame pulse counter is zero then the dial is used to advance frames. Rotating to the right or clicking will display the next frame from the file. Rotating to the left will display the previous frame. This enables some creative uses of image by rotating the wheel left and right. Note that the mechanical wheel pulse counter has not been designed yet.</w:t>
+      </w:r>
+    </w:p>
+    <w:p>
+      <w:pPr>
+        <w:pStyle w:val="Heading3"/>
       </w:pPr>
       <w:bookmarkStart w:id="17" w:name="_w71xtob8sleq" w:colFirst="0" w:colLast="0"/>
       <w:bookmarkEnd w:id="17"/>
       <w:r>
+        <w:t>Frame Counter</w:t>
+      </w:r>
+    </w:p>
+    <w:p>
+      <w:r>
+        <w:t>This value is the number of wheel pulses that will advance to the next frame when manual frame advance is set. Note that this option disables using the rotary dial to advance frames.</w:t>
+      </w:r>
+    </w:p>
+    <w:p>
+      <w:pPr>
+        <w:pStyle w:val="Heading2"/>
+      </w:pPr>
+      <w:r>
         <w:t>Repeat Settings</w:t>
       </w:r>
     </w:p>
@@ -1168,12 +1499,32 @@
       <w:bookmarkStart w:id="18" w:name="_uyalhqh0922h" w:colFirst="0" w:colLast="0"/>
       <w:bookmarkEnd w:id="18"/>
       <w:r>
+        <w:lastRenderedPageBreak/>
         <w:t>Chain Repeats (only when chain files on)</w:t>
       </w:r>
     </w:p>
     <w:p>
       <w:r>
         <w:t>The entire chain will be repeated this many times.</w:t>
+      </w:r>
+    </w:p>
+    <w:p>
+      <w:pPr>
+        <w:pStyle w:val="Heading3"/>
+      </w:pPr>
+      <w:r>
+        <w:t xml:space="preserve">Chain </w:t>
+      </w:r>
+      <w:r>
+        <w:t>Delay</w:t>
+      </w:r>
+      <w:r>
+        <w:t xml:space="preserve"> (only when chain files on)</w:t>
+      </w:r>
+    </w:p>
+    <w:p>
+      <w:r>
+        <w:t>This time value is applied before starting each chain repeat after the first one.</w:t>
       </w:r>
     </w:p>
     <w:p>
@@ -1209,7 +1560,6 @@
         <w:pStyle w:val="Heading3"/>
       </w:pPr>
       <w:r>
-        <w:lastRenderedPageBreak/>
         <w:t>LED Strips</w:t>
       </w:r>
     </w:p>
@@ -1307,7 +1657,11 @@
         <w:t>o</w:t>
       </w:r>
       <w:r>
-        <w:t>t have to extend to each end of the wand</w:t>
+        <w:t xml:space="preserve">t have </w:t>
+      </w:r>
+      <w:r>
+        <w:lastRenderedPageBreak/>
+        <w:t>to extend to each end of the wand</w:t>
       </w:r>
       <w:r>
         <w:t>, but there will be a larger gap in the middle between the two strips since it is difficult to get the LED strips close with the power connecters there</w:t>
@@ -1369,24 +1723,76 @@
     </w:p>
     <w:p>
       <w:pPr>
-        <w:pStyle w:val="Heading2"/>
+        <w:pStyle w:val="Heading3"/>
       </w:pPr>
       <w:bookmarkStart w:id="21" w:name="_vnvgoti0ld6z" w:colFirst="0" w:colLast="0"/>
       <w:bookmarkEnd w:id="21"/>
       <w:r>
-        <w:lastRenderedPageBreak/>
-        <w:t>IPC File Operations</w:t>
-      </w:r>
-    </w:p>
-    <w:p>
-      <w:r>
-        <w:t>IPC files are files that can load settings and display images. They are text and can be modified by using any text editor on them. The extension is always IPC (Image Painter Command). There are menu items to create, run and delete them. Depending on the name some of them are automatically run under certain conditions as documented below.</w:t>
+        <w:t xml:space="preserve">Max </w:t>
+      </w:r>
+      <w:proofErr w:type="spellStart"/>
+      <w:r>
+        <w:t>mAmp</w:t>
+      </w:r>
+      <w:proofErr w:type="spellEnd"/>
+    </w:p>
+    <w:p>
+      <w:r>
+        <w:t xml:space="preserve">This is the maximum current that is allowed to be used by the LED strips. It should be set to something below the maximum current that the USB power supply supports. </w:t>
+      </w:r>
+      <w:proofErr w:type="gramStart"/>
+      <w:r>
+        <w:t>Typically</w:t>
+      </w:r>
+      <w:proofErr w:type="gramEnd"/>
+      <w:r>
+        <w:t xml:space="preserve"> less than 2000. Setting this correctly will prevent the wand from rebooting if the current exceeds the amount available from the USB battery supply.</w:t>
+      </w:r>
+    </w:p>
+    <w:p>
+      <w:pPr>
+        <w:pStyle w:val="Heading2"/>
+      </w:pPr>
+      <w:r>
+        <w:t>MIW</w:t>
+      </w:r>
+      <w:r>
+        <w:t xml:space="preserve"> File Operations</w:t>
+      </w:r>
+    </w:p>
+    <w:p>
+      <w:r>
+        <w:t>MIW</w:t>
+      </w:r>
+      <w:r>
+        <w:t xml:space="preserve"> files are files that can load settings and display images. They are text and can be modified by using any text editor on them. The extension is always </w:t>
+      </w:r>
+      <w:r>
+        <w:t>MIW</w:t>
+      </w:r>
+      <w:r>
+        <w:t xml:space="preserve"> (</w:t>
+      </w:r>
+      <w:r>
+        <w:t>Magic Image Wand</w:t>
+      </w:r>
+      <w:r>
+        <w:t>). There are menu items to create, run and delete them. Depending on the name some of them are automatically run under certain conditions as documented below.</w:t>
       </w:r>
     </w:p>
     <w:p/>
     <w:p>
       <w:r>
-        <w:t>IPC file only control the settings for files, none of the built-in image settings are saved in these files.</w:t>
+        <w:t>MIW</w:t>
+      </w:r>
+      <w:r>
+        <w:t xml:space="preserve"> file</w:t>
+      </w:r>
+      <w:r>
+        <w:t>s</w:t>
+      </w:r>
+      <w:r>
+        <w:t xml:space="preserve"> only control the settings for files, none of the built-in image settings are saved in these files.</w:t>
       </w:r>
     </w:p>
     <w:p>
@@ -1394,8 +1800,16 @@
         <w:pStyle w:val="Heading3"/>
       </w:pPr>
       <w:r>
-        <w:t>Save start.ipc</w:t>
-      </w:r>
+        <w:t xml:space="preserve">Save </w:t>
+      </w:r>
+      <w:proofErr w:type="spellStart"/>
+      <w:r>
+        <w:t>start.</w:t>
+      </w:r>
+      <w:r>
+        <w:t>miw</w:t>
+      </w:r>
+      <w:proofErr w:type="spellEnd"/>
     </w:p>
     <w:p>
       <w:r>
@@ -1407,8 +1821,16 @@
         <w:pStyle w:val="Heading3"/>
       </w:pPr>
       <w:r>
-        <w:t>Load start.ipc</w:t>
-      </w:r>
+        <w:t xml:space="preserve">Load </w:t>
+      </w:r>
+      <w:proofErr w:type="spellStart"/>
+      <w:r>
+        <w:t>start.</w:t>
+      </w:r>
+      <w:r>
+        <w:t>miw</w:t>
+      </w:r>
+      <w:proofErr w:type="spellEnd"/>
     </w:p>
     <w:p>
       <w:r>
@@ -1422,12 +1844,31 @@
       <w:bookmarkStart w:id="22" w:name="_m3ka487i9b" w:colFirst="0" w:colLast="0"/>
       <w:bookmarkEnd w:id="22"/>
       <w:r>
-        <w:t>Erase start.ipc</w:t>
-      </w:r>
-    </w:p>
-    <w:p>
-      <w:r>
-        <w:t>This does just what it says: removes the start.ipc file from the current folder.</w:t>
+        <w:t xml:space="preserve">Erase </w:t>
+      </w:r>
+      <w:proofErr w:type="spellStart"/>
+      <w:r>
+        <w:t>start.</w:t>
+      </w:r>
+      <w:r>
+        <w:t>miw</w:t>
+      </w:r>
+      <w:proofErr w:type="spellEnd"/>
+    </w:p>
+    <w:p>
+      <w:r>
+        <w:t xml:space="preserve">This does just what it says: removes the </w:t>
+      </w:r>
+      <w:proofErr w:type="spellStart"/>
+      <w:r>
+        <w:t>start.</w:t>
+      </w:r>
+      <w:r>
+        <w:t>miw</w:t>
+      </w:r>
+      <w:proofErr w:type="spellEnd"/>
+      <w:r>
+        <w:t xml:space="preserve"> file from the current folder.</w:t>
       </w:r>
     </w:p>
     <w:p>
@@ -1437,12 +1878,37 @@
       <w:bookmarkStart w:id="23" w:name="_5afy8pzidsad" w:colFirst="0" w:colLast="0"/>
       <w:bookmarkEnd w:id="23"/>
       <w:r>
+        <w:lastRenderedPageBreak/>
         <w:t>Associated Files</w:t>
       </w:r>
     </w:p>
     <w:p>
       <w:r>
-        <w:t>These are command files just like the start.ipc file above, but they have the same name as a BMP file, but with the .ipc extension of course. The file is run when a BMP file is started for display. This allows specific settings to always be applied to a specified BMP file.</w:t>
+        <w:t xml:space="preserve">These are command files just like the </w:t>
+      </w:r>
+      <w:proofErr w:type="spellStart"/>
+      <w:r>
+        <w:t>start.</w:t>
+      </w:r>
+      <w:r>
+        <w:t>miw</w:t>
+      </w:r>
+      <w:proofErr w:type="spellEnd"/>
+      <w:r>
+        <w:t xml:space="preserve"> file above, but they have the same name as a BMP file, but with </w:t>
+      </w:r>
+      <w:proofErr w:type="gramStart"/>
+      <w:r>
+        <w:t>the .</w:t>
+      </w:r>
+      <w:proofErr w:type="spellStart"/>
+      <w:r>
+        <w:t>miw</w:t>
+      </w:r>
+      <w:proofErr w:type="spellEnd"/>
+      <w:proofErr w:type="gramEnd"/>
+      <w:r>
+        <w:t xml:space="preserve"> extension of course. The file is run when a BMP file is started for display. This allows specific settings to always be applied to a specified BMP file.</w:t>
       </w:r>
     </w:p>
     <w:p>
@@ -1450,8 +1916,18 @@
         <w:pStyle w:val="Heading4"/>
       </w:pPr>
       <w:r>
-        <w:t>Save &lt;filename&gt;.ipc</w:t>
-      </w:r>
+        <w:t>Save &lt;filename</w:t>
+      </w:r>
+      <w:proofErr w:type="gramStart"/>
+      <w:r>
+        <w:t>&gt;.</w:t>
+      </w:r>
+      <w:proofErr w:type="spellStart"/>
+      <w:r>
+        <w:t>miw</w:t>
+      </w:r>
+      <w:proofErr w:type="spellEnd"/>
+      <w:proofErr w:type="gramEnd"/>
     </w:p>
     <w:p>
       <w:r>
@@ -1463,8 +1939,18 @@
         <w:pStyle w:val="Heading4"/>
       </w:pPr>
       <w:r>
-        <w:t>Load &lt;filename&gt;.ipc</w:t>
-      </w:r>
+        <w:t>Load &lt;filename</w:t>
+      </w:r>
+      <w:proofErr w:type="gramStart"/>
+      <w:r>
+        <w:t>&gt;.</w:t>
+      </w:r>
+      <w:proofErr w:type="spellStart"/>
+      <w:r>
+        <w:t>miw</w:t>
+      </w:r>
+      <w:proofErr w:type="spellEnd"/>
+      <w:proofErr w:type="gramEnd"/>
     </w:p>
     <w:p>
       <w:r>
@@ -1478,8 +1964,18 @@
       <w:bookmarkStart w:id="24" w:name="_crtw97r8ybrt" w:colFirst="0" w:colLast="0"/>
       <w:bookmarkEnd w:id="24"/>
       <w:r>
-        <w:t>Erase &lt;filename&gt;.ipc</w:t>
-      </w:r>
+        <w:t>Erase &lt;filename</w:t>
+      </w:r>
+      <w:proofErr w:type="gramStart"/>
+      <w:r>
+        <w:t>&gt;.</w:t>
+      </w:r>
+      <w:proofErr w:type="spellStart"/>
+      <w:r>
+        <w:t>miw</w:t>
+      </w:r>
+      <w:proofErr w:type="spellEnd"/>
+      <w:proofErr w:type="gramEnd"/>
     </w:p>
     <w:p>
       <w:r>
@@ -1498,7 +1994,19 @@
     </w:p>
     <w:p>
       <w:r>
-        <w:t>Macro files are a powerful feature that can be used to record and run a set of images. There are 10 macro files allowed. They are named from 0.ipc to 9.ipc on the SD card in the root folder. They can also be edited on a computer by using a text editor if necessary. The easiest way to create one is to use the record menu entry as shown below.</w:t>
+        <w:t>Macro files are a powerful feature that can be used to record and run a set of images. There are 10 macro files allowed. They are named from 0.</w:t>
+      </w:r>
+      <w:r>
+        <w:t>miw</w:t>
+      </w:r>
+      <w:r>
+        <w:t xml:space="preserve"> to 9.</w:t>
+      </w:r>
+      <w:r>
+        <w:t>miw</w:t>
+      </w:r>
+      <w:r>
+        <w:t xml:space="preserve"> on the SD card in the root folder. They can also be edited on a computer by using a text editor if necessary. The easiest way to create one is to use the record menu entry as shown below.</w:t>
       </w:r>
     </w:p>
     <w:p>
@@ -1506,8 +2014,15 @@
         <w:pStyle w:val="Heading3"/>
       </w:pPr>
       <w:r>
-        <w:lastRenderedPageBreak/>
-        <w:t>Macro #(0-9)</w:t>
+        <w:t xml:space="preserve">Macro </w:t>
+      </w:r>
+      <w:proofErr w:type="gramStart"/>
+      <w:r>
+        <w:t>#(</w:t>
+      </w:r>
+      <w:proofErr w:type="gramEnd"/>
+      <w:r>
+        <w:t>0-9)</w:t>
       </w:r>
     </w:p>
     <w:p>
@@ -1563,6 +2078,7 @@
       <w:bookmarkStart w:id="27" w:name="_a2tq8c61f9p5" w:colFirst="0" w:colLast="0"/>
       <w:bookmarkEnd w:id="27"/>
       <w:r>
+        <w:lastRenderedPageBreak/>
         <w:t>Recording</w:t>
       </w:r>
     </w:p>
@@ -1638,7 +2154,6 @@
         <w:pStyle w:val="Heading3"/>
       </w:pPr>
       <w:r>
-        <w:lastRenderedPageBreak/>
         <w:t>Autoload Saved</w:t>
       </w:r>
     </w:p>
@@ -1663,7 +2178,13 @@
     </w:p>
     <w:p>
       <w:r>
-        <w:t>This saves the current settings. Built-in options settings are also saved. Note that IPC files do note save any of the built-in settings.</w:t>
+        <w:t xml:space="preserve">This saves the current settings. Built-in options settings are also saved. Note that </w:t>
+      </w:r>
+      <w:r>
+        <w:t>MIW</w:t>
+      </w:r>
+      <w:r>
+        <w:t xml:space="preserve"> files do note save any of the built-in settings.</w:t>
       </w:r>
     </w:p>
     <w:p>
@@ -1688,6 +2209,7 @@
       <w:bookmarkStart w:id="31" w:name="_as6mqmwyy7gk" w:colFirst="0" w:colLast="0"/>
       <w:bookmarkEnd w:id="31"/>
       <w:r>
+        <w:lastRenderedPageBreak/>
         <w:t>System Settings</w:t>
       </w:r>
     </w:p>
@@ -1763,77 +2285,69 @@
       <w:bookmarkStart w:id="33" w:name="_6oyc5gx9lfvr" w:colFirst="0" w:colLast="0"/>
       <w:bookmarkEnd w:id="33"/>
       <w:r>
+        <w:t>Progress Bar</w:t>
+      </w:r>
+    </w:p>
+    <w:p>
+      <w:r>
+        <w:t xml:space="preserve">When a file is running the top of the </w:t>
+      </w:r>
+      <w:r>
+        <w:t>TFT</w:t>
+      </w:r>
+      <w:r>
+        <w:t xml:space="preserve"> display can show a progress bar. This option is used to turn it on or off.</w:t>
+      </w:r>
+    </w:p>
+    <w:p>
+      <w:pPr>
+        <w:pStyle w:val="Heading3"/>
+      </w:pPr>
+      <w:r>
+        <w:t>Dial (Normal or Reverse)</w:t>
+      </w:r>
+    </w:p>
+    <w:p>
+      <w:r>
+        <w:t>This sets the direction of the dial that moves forward or backward through choices.</w:t>
+      </w:r>
+    </w:p>
+    <w:p>
+      <w:pPr>
+        <w:pStyle w:val="Heading3"/>
+      </w:pPr>
+      <w:r>
+        <w:t>Dial Sensitivity</w:t>
+      </w:r>
+    </w:p>
+    <w:p>
+      <w:r>
+        <w:t>It is sometimes desirable to reduce the sensitivity of the dial to rotation. Wearing gloves or shivering fingers is an example. This allows a counter to be set such that more than one rotation detent will be required to produce a dial motion. For example, setting this to 2 means that the dial has to be moved two clicks before it would change the selection. Values from 1 to 5 can be set.</w:t>
+      </w:r>
+    </w:p>
+    <w:p>
+      <w:pPr>
+        <w:pStyle w:val="Heading3"/>
+      </w:pPr>
+      <w:r>
+        <w:t>Dial Speed</w:t>
+      </w:r>
+    </w:p>
+    <w:p>
+      <w:r>
+        <w:t xml:space="preserve">This value adjusts how fast the dial needs to be moved to work with the dial sensitivity setting. It is effectively the time between clicks. It can set from 100 to 1000 and is approximately a time </w:t>
+      </w:r>
+      <w:r>
         <w:lastRenderedPageBreak/>
-        <w:t>Progress Bar</w:t>
-      </w:r>
-    </w:p>
-    <w:p>
-      <w:r>
-        <w:t xml:space="preserve">When a file is running the top of the </w:t>
-      </w:r>
-      <w:r>
-        <w:t>TFT</w:t>
-      </w:r>
-      <w:r>
-        <w:t xml:space="preserve"> display can show a progress bar. This option is used to turn it on or off.</w:t>
-      </w:r>
-    </w:p>
-    <w:p>
-      <w:pPr>
-        <w:pStyle w:val="Heading3"/>
-      </w:pPr>
-      <w:r>
-        <w:t>Dial (Normal or Reverse)</w:t>
-      </w:r>
-    </w:p>
-    <w:p>
-      <w:r>
-        <w:t>This sets the direction of the dial that moves forward or backward through choices.</w:t>
-      </w:r>
-    </w:p>
-    <w:p>
-      <w:pPr>
-        <w:pStyle w:val="Heading3"/>
-      </w:pPr>
-      <w:r>
-        <w:t>Dial Sensitivity</w:t>
-      </w:r>
-    </w:p>
-    <w:p>
-      <w:r>
-        <w:t>It is sometimes desirable to reduce the sensitivity of the dial to rotation. Wearing gloves or shivering fingers is an example. This allows a counter to be set such that more than one rotation detent will be required to produce a dial motion. For example, setting this to 2 means that the dial has to be moved two clicks before it would change the selection. Values from 1 to 5 can be set.</w:t>
-      </w:r>
-    </w:p>
-    <w:p>
-      <w:pPr>
-        <w:pStyle w:val="Heading3"/>
-      </w:pPr>
-      <w:r>
-        <w:t>Dial Speed</w:t>
-      </w:r>
-    </w:p>
-    <w:p>
-      <w:r>
-        <w:t>This value adjusts how fast the dial needs to be moved to work with the dial sensitivity setting. It is effectively the time between clicks. It can set from 100 to 1000 and is approximately a time value in mSeconds. If you have the sensitivity set to a number greater than 1 then you have to rotate the dial faster than this number allows in order to cause the selection to change.</w:t>
-      </w:r>
-    </w:p>
-    <w:p>
-      <w:pPr>
-        <w:pStyle w:val="Heading3"/>
-      </w:pPr>
-      <w:r>
-        <w:t>BlueTooth Link (On/Off)</w:t>
-      </w:r>
-    </w:p>
-    <w:p>
-      <w:r>
-        <w:t xml:space="preserve">This enables the BlueTooth link to be used with the phone app for control of the Image </w:t>
-      </w:r>
-      <w:r>
-        <w:t>Wand</w:t>
-      </w:r>
-      <w:r>
-        <w:t>.</w:t>
+        <w:t xml:space="preserve">value in </w:t>
+      </w:r>
+      <w:proofErr w:type="spellStart"/>
+      <w:r>
+        <w:t>mSeconds</w:t>
+      </w:r>
+      <w:proofErr w:type="spellEnd"/>
+      <w:r>
+        <w:t>. If you have the sensitivity set to a number greater than 1 then you have to rotate the dial faster than this number allows in order to cause the selection to change.</w:t>
       </w:r>
     </w:p>
     <w:p>
@@ -1876,6 +2390,59 @@
       <w:bookmarkStart w:id="35" w:name="_8ltp8se7kots" w:colFirst="0" w:colLast="0"/>
       <w:bookmarkEnd w:id="35"/>
       <w:r>
+        <w:t>IP: 192.168.4.1 (or similar)</w:t>
+      </w:r>
+    </w:p>
+    <w:p>
+      <w:r>
+        <w:t xml:space="preserve">This is the address of the web page server built in to the wand. It is very experimental and not complete yet. The only really useful function is the ability to upload or download image files directly to the wand from a web browser on a phone or computer without removing the </w:t>
+      </w:r>
+      <w:proofErr w:type="gramStart"/>
+      <w:r>
+        <w:t>micro SD</w:t>
+      </w:r>
+      <w:proofErr w:type="gramEnd"/>
+      <w:r>
+        <w:t xml:space="preserve"> card. More features will be added in the future, including complete control of the wand</w:t>
+      </w:r>
+      <w:r>
+        <w:t>. To use it, first connect to the MIW</w:t>
+      </w:r>
+      <w:proofErr w:type="gramStart"/>
+      <w:r>
+        <w:t>…..</w:t>
+      </w:r>
+      <w:proofErr w:type="gramEnd"/>
+      <w:r>
+        <w:t xml:space="preserve"> network. The password is 12345678. Then point the browser to the IP address.</w:t>
+      </w:r>
+    </w:p>
+    <w:p>
+      <w:pPr>
+        <w:pStyle w:val="Heading2"/>
+      </w:pPr>
+      <w:r>
+        <w:t>Sleep</w:t>
+      </w:r>
+    </w:p>
+    <w:p>
+      <w:r>
+        <w:t xml:space="preserve">This puts the TTGO into a low power mode. Pressing the button will wake it up again. It is useful to save the battery while not losing any of the current settings. </w:t>
+      </w:r>
+      <w:proofErr w:type="gramStart"/>
+      <w:r>
+        <w:t>Alternatively</w:t>
+      </w:r>
+      <w:proofErr w:type="gramEnd"/>
+      <w:r>
+        <w:t xml:space="preserve"> of course the settings can be saved and then restored after rebooting the wand.</w:t>
+      </w:r>
+    </w:p>
+    <w:p>
+      <w:pPr>
+        <w:pStyle w:val="Heading2"/>
+      </w:pPr>
+      <w:r>
         <w:t>Reboot</w:t>
       </w:r>
     </w:p>
@@ -1891,7 +2458,6 @@
       <w:bookmarkStart w:id="36" w:name="_xkza0twu0ius" w:colFirst="0" w:colLast="0"/>
       <w:bookmarkEnd w:id="36"/>
       <w:r>
-        <w:lastRenderedPageBreak/>
         <w:t>Built-In Patterns</w:t>
       </w:r>
     </w:p>
@@ -1907,6 +2473,7 @@
       <w:bookmarkStart w:id="37" w:name="_wke71mezit2k" w:colFirst="0" w:colLast="0"/>
       <w:bookmarkEnd w:id="37"/>
       <w:r>
+        <w:lastRenderedPageBreak/>
         <w:t>Barber Pole</w:t>
       </w:r>
     </w:p>
@@ -1981,13 +2548,34 @@
       </w:pPr>
       <w:bookmarkStart w:id="42" w:name="_s3whr291r8s" w:colFirst="0" w:colLast="0"/>
       <w:bookmarkEnd w:id="42"/>
-      <w:r>
-        <w:t>Cylon Eye</w:t>
-      </w:r>
-    </w:p>
-    <w:p>
-      <w:r>
-        <w:t>This was inspired from the BattleStar Galactica movies, the evil Cylon eyes.</w:t>
+      <w:proofErr w:type="spellStart"/>
+      <w:r>
+        <w:t>Cylon</w:t>
+      </w:r>
+      <w:proofErr w:type="spellEnd"/>
+      <w:r>
+        <w:t xml:space="preserve"> Eye</w:t>
+      </w:r>
+    </w:p>
+    <w:p>
+      <w:r>
+        <w:t xml:space="preserve">This was inspired from the </w:t>
+      </w:r>
+      <w:proofErr w:type="spellStart"/>
+      <w:r>
+        <w:t>BattleStar</w:t>
+      </w:r>
+      <w:proofErr w:type="spellEnd"/>
+      <w:r>
+        <w:t xml:space="preserve"> Galactica movies, the evil </w:t>
+      </w:r>
+      <w:proofErr w:type="spellStart"/>
+      <w:r>
+        <w:t>Cylon</w:t>
+      </w:r>
+      <w:proofErr w:type="spellEnd"/>
+      <w:r>
+        <w:t xml:space="preserve"> eyes.</w:t>
       </w:r>
     </w:p>
     <w:p>
@@ -2027,7 +2615,6 @@
       <w:bookmarkStart w:id="45" w:name="_v0of84qvvw90" w:colFirst="0" w:colLast="0"/>
       <w:bookmarkEnd w:id="45"/>
       <w:r>
-        <w:lastRenderedPageBreak/>
         <w:t>One Dot</w:t>
       </w:r>
     </w:p>
@@ -2043,6 +2630,7 @@
       <w:bookmarkStart w:id="46" w:name="_sto2plx19l6j" w:colFirst="0" w:colLast="0"/>
       <w:bookmarkEnd w:id="46"/>
       <w:r>
+        <w:lastRenderedPageBreak/>
         <w:t>Rainbow</w:t>
       </w:r>
     </w:p>
@@ -2106,7 +2694,15 @@
     </w:p>
     <w:p>
       <w:r>
-        <w:t>This is probably one of the more useful patterns. It allows the LED strip to be used as a light source. The color can be controlled with the dial as well as the saturation and brightness. A setting allows the RGB values to be entered if that is desired. The brightness value is limited by the LED strip brightness setting from the main LED settings menu. So if more brightness is needed that value must be changed. The LED strip will stay on until a long press turns it off.</w:t>
+        <w:t xml:space="preserve">This is probably one of the more useful patterns. It allows the LED strip to be used as a light source. The color can be controlled with the dial as well as the saturation and brightness. A setting allows the RGB values to be entered if that is desired. The brightness value is limited by the LED strip brightness setting from the main LED settings menu. </w:t>
+      </w:r>
+      <w:proofErr w:type="gramStart"/>
+      <w:r>
+        <w:t>So</w:t>
+      </w:r>
+      <w:proofErr w:type="gramEnd"/>
+      <w:r>
+        <w:t xml:space="preserve"> if more brightness is needed that value must be changed. The LED strip will stay on until a long press turns it off.</w:t>
       </w:r>
     </w:p>
     <w:p>
@@ -2146,7 +2742,6 @@
       <w:bookmarkStart w:id="52" w:name="_uq8yao8ngb5b" w:colFirst="0" w:colLast="0"/>
       <w:bookmarkEnd w:id="52"/>
       <w:r>
-        <w:lastRenderedPageBreak/>
         <w:t>Menu structure</w:t>
       </w:r>
     </w:p>
@@ -2172,6 +2767,7 @@
         <w:rPr>
           <w:noProof/>
         </w:rPr>
+        <w:lastRenderedPageBreak/>
         <w:drawing>
           <wp:inline distT="0" distB="0" distL="0" distR="0" wp14:anchorId="4A188814" wp14:editId="5686E7B4">
             <wp:extent cx="5791200" cy="3200400"/>
@@ -2277,7 +2873,16 @@
     <w:p/>
     <w:p>
       <w:r>
-        <w:t>You can solder up a bunch of wires and connectors to connect everything inside the cpu/display box like I did for my first prototype, but I have designed a printed circuit holding all the parts and I can sell those for $10+shipping. It does make the assembly much less painful.</w:t>
+        <w:lastRenderedPageBreak/>
+        <w:t xml:space="preserve">You can solder up a bunch of wires and connectors to connect everything inside the </w:t>
+      </w:r>
+      <w:proofErr w:type="spellStart"/>
+      <w:r>
+        <w:t>cpu</w:t>
+      </w:r>
+      <w:proofErr w:type="spellEnd"/>
+      <w:r>
+        <w:t>/display box like I did for my first prototype, but I have designed a printed circuit holding all the parts and I can sell those for $10+shipping. It does make the assembly much less painful.</w:t>
       </w:r>
       <w:r>
         <w:t xml:space="preserve"> I can also make the PCB version available with the ESP32 already soldered and programmed.</w:t>
@@ -2319,8 +2924,13 @@
           <w:numId w:val="6"/>
         </w:numPr>
       </w:pPr>
-      <w:r>
-        <w:t xml:space="preserve">Heltec ESP32 Devkit32. </w:t>
+      <w:proofErr w:type="spellStart"/>
+      <w:r>
+        <w:t>Heltec</w:t>
+      </w:r>
+      <w:proofErr w:type="spellEnd"/>
+      <w:r>
+        <w:t xml:space="preserve"> ESP32 Devkit32. </w:t>
       </w:r>
       <w:hyperlink r:id="rId10">
         <w:r>
@@ -2504,7 +3114,6 @@
         </w:numPr>
       </w:pPr>
       <w:r>
-        <w:lastRenderedPageBreak/>
         <w:t xml:space="preserve">WS2812 LED strips. </w:t>
       </w:r>
       <w:hyperlink r:id="rId20">
@@ -2524,6 +3133,7 @@
       <w:bookmarkStart w:id="56" w:name="_pwkp5k504nxs" w:colFirst="0" w:colLast="0"/>
       <w:bookmarkEnd w:id="56"/>
       <w:r>
+        <w:lastRenderedPageBreak/>
         <w:t>3D Printed Parts</w:t>
       </w:r>
     </w:p>
@@ -2608,7 +3218,15 @@
     </w:p>
     <w:p>
       <w:r>
-        <w:t>I will make a compiled binary available on the github entry for this project if you don’t want to collect all these files and compile the code. It can be built with the Arduino IDE, but</w:t>
+        <w:t xml:space="preserve">I will make a compiled binary available on the </w:t>
+      </w:r>
+      <w:proofErr w:type="spellStart"/>
+      <w:r>
+        <w:t>github</w:t>
+      </w:r>
+      <w:proofErr w:type="spellEnd"/>
+      <w:r>
+        <w:t xml:space="preserve"> entry for this project if you don’t want to collect all these files and compile the code. It can be built with the Arduino IDE, but</w:t>
       </w:r>
       <w:r>
         <w:t xml:space="preserve"> I</w:t>
@@ -2648,10 +3266,23 @@
         </w:numPr>
       </w:pPr>
       <w:r>
-        <w:t xml:space="preserve">ESP32 support libraries for Heltec </w:t>
-      </w:r>
-      <w:r>
-        <w:t xml:space="preserve">wifi </w:t>
+        <w:t xml:space="preserve">ESP32 support libraries for </w:t>
+      </w:r>
+      <w:proofErr w:type="spellStart"/>
+      <w:r>
+        <w:t>Heltec</w:t>
+      </w:r>
+      <w:proofErr w:type="spellEnd"/>
+      <w:r>
+        <w:t xml:space="preserve"> </w:t>
+      </w:r>
+      <w:proofErr w:type="spellStart"/>
+      <w:r>
+        <w:t>wifi</w:t>
+      </w:r>
+      <w:proofErr w:type="spellEnd"/>
+      <w:r>
+        <w:t xml:space="preserve"> </w:t>
       </w:r>
       <w:r>
         <w:t>devkit32</w:t>
@@ -2675,8 +3306,13 @@
           <w:numId w:val="1"/>
         </w:numPr>
       </w:pPr>
-      <w:r>
-        <w:t>FastLED library</w:t>
+      <w:proofErr w:type="spellStart"/>
+      <w:r>
+        <w:t>FastLED</w:t>
+      </w:r>
+      <w:proofErr w:type="spellEnd"/>
+      <w:r>
+        <w:t xml:space="preserve"> library</w:t>
       </w:r>
     </w:p>
     <w:p>
@@ -2686,8 +3322,13 @@
           <w:numId w:val="1"/>
         </w:numPr>
       </w:pPr>
-      <w:r>
-        <w:t>Ringbufcpp library</w:t>
+      <w:proofErr w:type="spellStart"/>
+      <w:r>
+        <w:t>Ringbufcpp</w:t>
+      </w:r>
+      <w:proofErr w:type="spellEnd"/>
+      <w:r>
+        <w:t xml:space="preserve"> library</w:t>
       </w:r>
     </w:p>
     <w:p>
@@ -2697,8 +3338,13 @@
           <w:numId w:val="1"/>
         </w:numPr>
       </w:pPr>
-      <w:r>
-        <w:t>Stackarray library</w:t>
+      <w:proofErr w:type="spellStart"/>
+      <w:r>
+        <w:t>Stackarray</w:t>
+      </w:r>
+      <w:proofErr w:type="spellEnd"/>
+      <w:r>
+        <w:t xml:space="preserve"> library</w:t>
       </w:r>
     </w:p>
     <w:p>
@@ -7057,10 +7703,24 @@
     <dgm:pt modelId="{DC690A8B-C5CC-4D90-9221-5023C1B8E22C}" type="parTrans" cxnId="{28641947-97F2-44DB-B346-1902120EF9CA}">
       <dgm:prSet/>
       <dgm:spPr/>
+      <dgm:t>
+        <a:bodyPr/>
+        <a:lstStyle/>
+        <a:p>
+          <a:endParaRPr lang="en-US"/>
+        </a:p>
+      </dgm:t>
     </dgm:pt>
     <dgm:pt modelId="{EC8A4E16-4CA7-44EE-AFAF-E7034DD06105}" type="sibTrans" cxnId="{28641947-97F2-44DB-B346-1902120EF9CA}">
       <dgm:prSet/>
       <dgm:spPr/>
+      <dgm:t>
+        <a:bodyPr/>
+        <a:lstStyle/>
+        <a:p>
+          <a:endParaRPr lang="en-US"/>
+        </a:p>
+      </dgm:t>
     </dgm:pt>
     <dgm:pt modelId="{A3F42E35-A7BA-426A-8459-A15BCA56CAD4}">
       <dgm:prSet phldrT="[Text]"/>
@@ -7079,10 +7739,24 @@
     <dgm:pt modelId="{7E72306A-AAE1-4195-885E-7B99027A370A}" type="parTrans" cxnId="{DCBD3C9D-FED1-4759-9754-695BFA72CA5C}">
       <dgm:prSet/>
       <dgm:spPr/>
+      <dgm:t>
+        <a:bodyPr/>
+        <a:lstStyle/>
+        <a:p>
+          <a:endParaRPr lang="en-US"/>
+        </a:p>
+      </dgm:t>
     </dgm:pt>
     <dgm:pt modelId="{07E1904B-1A49-4C07-9D77-C7E31EAF2E18}" type="sibTrans" cxnId="{DCBD3C9D-FED1-4759-9754-695BFA72CA5C}">
       <dgm:prSet/>
       <dgm:spPr/>
+      <dgm:t>
+        <a:bodyPr/>
+        <a:lstStyle/>
+        <a:p>
+          <a:endParaRPr lang="en-US"/>
+        </a:p>
+      </dgm:t>
     </dgm:pt>
     <dgm:pt modelId="{DB516021-8C5E-4D5C-B35E-013F1C714556}">
       <dgm:prSet phldrT="[Text]"/>
@@ -7101,10 +7775,24 @@
     <dgm:pt modelId="{77397C4A-B6E5-469A-B7D5-1711900047F5}" type="parTrans" cxnId="{C5EAABA9-6EAC-40FD-939C-8086F59C935E}">
       <dgm:prSet/>
       <dgm:spPr/>
+      <dgm:t>
+        <a:bodyPr/>
+        <a:lstStyle/>
+        <a:p>
+          <a:endParaRPr lang="en-US"/>
+        </a:p>
+      </dgm:t>
     </dgm:pt>
     <dgm:pt modelId="{E74197F0-36B6-48D2-BEB7-5FC62F27E5B4}" type="sibTrans" cxnId="{C5EAABA9-6EAC-40FD-939C-8086F59C935E}">
       <dgm:prSet/>
       <dgm:spPr/>
+      <dgm:t>
+        <a:bodyPr/>
+        <a:lstStyle/>
+        <a:p>
+          <a:endParaRPr lang="en-US"/>
+        </a:p>
+      </dgm:t>
     </dgm:pt>
     <dgm:pt modelId="{3B61AA67-5917-4B75-81E7-E093B1AF709A}" type="pres">
       <dgm:prSet presAssocID="{EBBA42C9-1D4F-44BD-8956-30D7112F806F}" presName="hierChild1" presStyleCnt="0">

</xml_diff>

<commit_message>
Updated schematic and description docx file.
</commit_message>
<xml_diff>
--- a/MagicImageWand.docx
+++ b/MagicImageWand.docx
@@ -1317,13 +1317,7 @@
         <w:pStyle w:val="Heading3"/>
       </w:pPr>
       <w:r>
-        <w:t xml:space="preserve">Chain </w:t>
-      </w:r>
-      <w:r>
-        <w:t>Delay</w:t>
-      </w:r>
-      <w:r>
-        <w:t xml:space="preserve"> (only when chain files on)</w:t>
+        <w:t>Chain Delay (only when chain files on)</w:t>
       </w:r>
     </w:p>
     <w:p>
@@ -2816,7 +2810,34 @@
     <w:p/>
     <w:p>
       <w:r>
-        <w:t>If the PCB is ordered from me then the micro SD reader, the rotary switch, and the logic level shifter are not needed as they are attached to the PCB.</w:t>
+        <w:t>Earlier versions of this project include a level shifter to handle the 3.3V logic of the ESP32 and the 5V specification of the LED strips. In testing we found that all our LED strips worked directly with 3.3V logic so the level shifters were deleted from the schematic. There might be a rare LED strip that does not work however so we make no guarantees!</w:t>
+      </w:r>
+    </w:p>
+    <w:p/>
+    <w:p>
+      <w:r>
+        <w:t xml:space="preserve">If the PCB is ordered from me then the </w:t>
+      </w:r>
+      <w:r>
+        <w:t>micro-SD</w:t>
+      </w:r>
+      <w:r>
+        <w:t xml:space="preserve"> reader</w:t>
+      </w:r>
+      <w:r>
+        <w:t xml:space="preserve"> and</w:t>
+      </w:r>
+      <w:r>
+        <w:t xml:space="preserve"> rotary switch</w:t>
+      </w:r>
+      <w:r>
+        <w:t xml:space="preserve"> are on the</w:t>
+      </w:r>
+      <w:r>
+        <w:t xml:space="preserve"> PCB.</w:t>
+      </w:r>
+      <w:r>
+        <w:t xml:space="preserve"> The PCB includes a 3.3v to 5v level shifter to ensure that all LED’s work reliably.</w:t>
       </w:r>
     </w:p>
     <w:p>
@@ -2826,6 +2847,7 @@
       <w:bookmarkStart w:id="54" w:name="_sm830bt3s6bx" w:colFirst="0" w:colLast="0"/>
       <w:bookmarkEnd w:id="54"/>
       <w:r>
+        <w:lastRenderedPageBreak/>
         <w:t>Parts List</w:t>
       </w:r>
     </w:p>
@@ -2927,7 +2949,6 @@
         </w:numPr>
       </w:pPr>
       <w:r>
-        <w:lastRenderedPageBreak/>
         <w:t xml:space="preserve">Micro SD card reader. </w:t>
       </w:r>
       <w:hyperlink r:id="rId13">
@@ -3010,11 +3031,13 @@
       <w:r>
         <w:t xml:space="preserve">Logic level shifter. </w:t>
       </w:r>
-      <w:hyperlink r:id="rId17">
+      <w:r>
+        <w:t xml:space="preserve">(used on earlier versions but deleted from the schematic since the LED strips seem to work fine from 3.3V. </w:t>
+      </w:r>
+      <w:hyperlink r:id="rId17" w:history="1">
         <w:r>
           <w:rPr>
-            <w:color w:val="1155CC"/>
-            <w:u w:val="single"/>
+            <w:rStyle w:val="Hyperlink"/>
           </w:rPr>
           <w:t>https://www.amazon.com/gp/product/B07LG646VS/ref=ppx_yo_dt_b_search_asin_title?ie=UTF8&amp;psc=1</w:t>
         </w:r>
@@ -3158,6 +3181,7 @@
         </w:numPr>
       </w:pPr>
       <w:r>
+        <w:lastRenderedPageBreak/>
         <w:t>Rotating handle.</w:t>
       </w:r>
       <w:r>
@@ -3219,6 +3243,12 @@
       </w:r>
       <w:r>
         <w:t xml:space="preserve"> personally prefer Microsoft Visual Studio Community version along with the Visual Micro extension for Arduino, which is a bargain at $19/year.</w:t>
+      </w:r>
+    </w:p>
+    <w:p/>
+    <w:p>
+      <w:r>
+        <w:t>The github entry has the schematic and other plans for the case.</w:t>
       </w:r>
     </w:p>
     <w:p/>

</xml_diff>

<commit_message>
Made all LED and System settings load automatically regardless of the autoload switch. Changes are detected automatically and saved. Moved the IP menu display to the system menu from the main menu. Improved the rotary dial code by having the settings in the main code. This makes saving and loading easier.
</commit_message>
<xml_diff>
--- a/MagicImageWand.docx
+++ b/MagicImageWand.docx
@@ -1,6 +1,6 @@
 
 <file path=word/document.xml><?xml version="1.0" encoding="utf-8"?>
-<w:document xmlns:wpc="http://schemas.microsoft.com/office/word/2010/wordprocessingCanvas" xmlns:cx="http://schemas.microsoft.com/office/drawing/2014/chartex" xmlns:cx1="http://schemas.microsoft.com/office/drawing/2015/9/8/chartex" xmlns:cx2="http://schemas.microsoft.com/office/drawing/2015/10/21/chartex" xmlns:cx3="http://schemas.microsoft.com/office/drawing/2016/5/9/chartex" xmlns:cx4="http://schemas.microsoft.com/office/drawing/2016/5/10/chartex" xmlns:cx5="http://schemas.microsoft.com/office/drawing/2016/5/11/chartex" xmlns:cx6="http://schemas.microsoft.com/office/drawing/2016/5/12/chartex" xmlns:cx7="http://schemas.microsoft.com/office/drawing/2016/5/13/chartex" xmlns:cx8="http://schemas.microsoft.com/office/drawing/2016/5/14/chartex" xmlns:mc="http://schemas.openxmlformats.org/markup-compatibility/2006" xmlns:aink="http://schemas.microsoft.com/office/drawing/2016/ink" xmlns:am3d="http://schemas.microsoft.com/office/drawing/2017/model3d" xmlns:o="urn:schemas-microsoft-com:office:office" xmlns:r="http://schemas.openxmlformats.org/officeDocument/2006/relationships" xmlns:m="http://schemas.openxmlformats.org/officeDocument/2006/math" xmlns:v="urn:schemas-microsoft-com:vml" xmlns:wp14="http://schemas.microsoft.com/office/word/2010/wordprocessingDrawing" xmlns:wp="http://schemas.openxmlformats.org/drawingml/2006/wordprocessingDrawing" xmlns:w10="urn:schemas-microsoft-com:office:word" xmlns:w="http://schemas.openxmlformats.org/wordprocessingml/2006/main" xmlns:w14="http://schemas.microsoft.com/office/word/2010/wordml" xmlns:w15="http://schemas.microsoft.com/office/word/2012/wordml" xmlns:w16cex="http://schemas.microsoft.com/office/word/2018/wordml/cex" xmlns:w16cid="http://schemas.microsoft.com/office/word/2016/wordml/cid" xmlns:w16="http://schemas.microsoft.com/office/word/2018/wordml" xmlns:w16se="http://schemas.microsoft.com/office/word/2015/wordml/symex" xmlns:wpg="http://schemas.microsoft.com/office/word/2010/wordprocessingGroup" xmlns:wpi="http://schemas.microsoft.com/office/word/2010/wordprocessingInk" xmlns:wne="http://schemas.microsoft.com/office/word/2006/wordml" xmlns:wps="http://schemas.microsoft.com/office/word/2010/wordprocessingShape" mc:Ignorable="w14 w15 w16se w16cid w16 w16cex wp14">
+<w:document xmlns:wpc="http://schemas.microsoft.com/office/word/2010/wordprocessingCanvas" xmlns:cx="http://schemas.microsoft.com/office/drawing/2014/chartex" xmlns:cx1="http://schemas.microsoft.com/office/drawing/2015/9/8/chartex" xmlns:cx2="http://schemas.microsoft.com/office/drawing/2015/10/21/chartex" xmlns:cx3="http://schemas.microsoft.com/office/drawing/2016/5/9/chartex" xmlns:cx4="http://schemas.microsoft.com/office/drawing/2016/5/10/chartex" xmlns:cx5="http://schemas.microsoft.com/office/drawing/2016/5/11/chartex" xmlns:cx6="http://schemas.microsoft.com/office/drawing/2016/5/12/chartex" xmlns:cx7="http://schemas.microsoft.com/office/drawing/2016/5/13/chartex" xmlns:cx8="http://schemas.microsoft.com/office/drawing/2016/5/14/chartex" xmlns:mc="http://schemas.openxmlformats.org/markup-compatibility/2006" xmlns:aink="http://schemas.microsoft.com/office/drawing/2016/ink" xmlns:am3d="http://schemas.microsoft.com/office/drawing/2017/model3d" xmlns:o="urn:schemas-microsoft-com:office:office" xmlns:r="http://schemas.openxmlformats.org/officeDocument/2006/relationships" xmlns:m="http://schemas.openxmlformats.org/officeDocument/2006/math" xmlns:v="urn:schemas-microsoft-com:vml" xmlns:wp14="http://schemas.microsoft.com/office/word/2010/wordprocessingDrawing" xmlns:wp="http://schemas.openxmlformats.org/drawingml/2006/wordprocessingDrawing" xmlns:w10="urn:schemas-microsoft-com:office:word" xmlns:w="http://schemas.openxmlformats.org/wordprocessingml/2006/main" xmlns:w14="http://schemas.microsoft.com/office/word/2010/wordml" xmlns:w15="http://schemas.microsoft.com/office/word/2012/wordml" xmlns:w16cex="http://schemas.microsoft.com/office/word/2018/wordml/cex" xmlns:w16cid="http://schemas.microsoft.com/office/word/2016/wordml/cid" xmlns:w16="http://schemas.microsoft.com/office/word/2018/wordml" xmlns:w16sdtdh="http://schemas.microsoft.com/office/word/2020/wordml/sdtdatahash" xmlns:w16se="http://schemas.microsoft.com/office/word/2015/wordml/symex" xmlns:wpg="http://schemas.microsoft.com/office/word/2010/wordprocessingGroup" xmlns:wpi="http://schemas.microsoft.com/office/word/2010/wordprocessingInk" xmlns:wne="http://schemas.microsoft.com/office/word/2006/wordml" xmlns:wps="http://schemas.microsoft.com/office/word/2010/wordprocessingShape" mc:Ignorable="w14 w15 w16se w16cid w16 w16cex w16sdtdh wp14">
   <w:body>
     <w:p>
       <w:pPr>
@@ -1575,30 +1575,12 @@
         <w:pStyle w:val="Heading3"/>
       </w:pPr>
       <w:r>
-        <w:t xml:space="preserve">LED </w:t>
-      </w:r>
-      <w:r>
-        <w:t>Controllers</w:t>
-      </w:r>
-    </w:p>
-    <w:p>
-      <w:r>
-        <w:t>This is set to “</w:t>
-      </w:r>
-      <w:r>
-        <w:t>1</w:t>
-      </w:r>
-      <w:r>
-        <w:t>” or “</w:t>
-      </w:r>
-      <w:r>
-        <w:t>2</w:t>
-      </w:r>
-      <w:r>
-        <w:t>” depending on whether you have the second strip installed. The</w:t>
-      </w:r>
-      <w:r>
-        <w:t>re is not any method to detect a strip connected to the second control lines so it must be manually selected. When this value is changed a reboot is necessary because the fastled LED library does not handle runtime changes.</w:t>
+        <w:t>LED Controllers</w:t>
+      </w:r>
+    </w:p>
+    <w:p>
+      <w:r>
+        <w:t>This is set to “1” or “2” depending on whether you have the second strip installed. There is not any method to detect a strip connected to the second control lines so it must be manually selected. When this value is changed a reboot is necessary because the fastled LED library does not handle runtime changes.</w:t>
       </w:r>
     </w:p>
     <w:p>
@@ -3540,6 +3522,17 @@
     </w:p>
     <w:p>
       <w:pPr>
+        <w:numPr>
+          <w:ilvl w:val="0"/>
+          <w:numId w:val="1"/>
+        </w:numPr>
+      </w:pPr>
+      <w:r>
+        <w:t>SdFat by Bill Greiman</w:t>
+      </w:r>
+    </w:p>
+    <w:p>
+      <w:pPr>
         <w:pStyle w:val="Heading3"/>
       </w:pPr>
       <w:bookmarkStart w:id="58" w:name="_5xys9sqi4mxb" w:colFirst="0" w:colLast="0"/>
@@ -3599,7 +3592,7 @@
 </file>
 
 <file path=word/numbering.xml><?xml version="1.0" encoding="utf-8"?>
-<w:numbering xmlns:wpc="http://schemas.microsoft.com/office/word/2010/wordprocessingCanvas" xmlns:cx="http://schemas.microsoft.com/office/drawing/2014/chartex" xmlns:cx1="http://schemas.microsoft.com/office/drawing/2015/9/8/chartex" xmlns:cx2="http://schemas.microsoft.com/office/drawing/2015/10/21/chartex" xmlns:cx3="http://schemas.microsoft.com/office/drawing/2016/5/9/chartex" xmlns:cx4="http://schemas.microsoft.com/office/drawing/2016/5/10/chartex" xmlns:cx5="http://schemas.microsoft.com/office/drawing/2016/5/11/chartex" xmlns:cx6="http://schemas.microsoft.com/office/drawing/2016/5/12/chartex" xmlns:cx7="http://schemas.microsoft.com/office/drawing/2016/5/13/chartex" xmlns:cx8="http://schemas.microsoft.com/office/drawing/2016/5/14/chartex" xmlns:mc="http://schemas.openxmlformats.org/markup-compatibility/2006" xmlns:aink="http://schemas.microsoft.com/office/drawing/2016/ink" xmlns:am3d="http://schemas.microsoft.com/office/drawing/2017/model3d" xmlns:o="urn:schemas-microsoft-com:office:office" xmlns:r="http://schemas.openxmlformats.org/officeDocument/2006/relationships" xmlns:m="http://schemas.openxmlformats.org/officeDocument/2006/math" xmlns:v="urn:schemas-microsoft-com:vml" xmlns:wp14="http://schemas.microsoft.com/office/word/2010/wordprocessingDrawing" xmlns:wp="http://schemas.openxmlformats.org/drawingml/2006/wordprocessingDrawing" xmlns:w10="urn:schemas-microsoft-com:office:word" xmlns:w="http://schemas.openxmlformats.org/wordprocessingml/2006/main" xmlns:w14="http://schemas.microsoft.com/office/word/2010/wordml" xmlns:w15="http://schemas.microsoft.com/office/word/2012/wordml" xmlns:w16cex="http://schemas.microsoft.com/office/word/2018/wordml/cex" xmlns:w16cid="http://schemas.microsoft.com/office/word/2016/wordml/cid" xmlns:w16="http://schemas.microsoft.com/office/word/2018/wordml" xmlns:w16se="http://schemas.microsoft.com/office/word/2015/wordml/symex" xmlns:wpg="http://schemas.microsoft.com/office/word/2010/wordprocessingGroup" xmlns:wpi="http://schemas.microsoft.com/office/word/2010/wordprocessingInk" xmlns:wne="http://schemas.microsoft.com/office/word/2006/wordml" xmlns:wps="http://schemas.microsoft.com/office/word/2010/wordprocessingShape" mc:Ignorable="w14 w15 w16se w16cid w16 w16cex wp14">
+<w:numbering xmlns:wpc="http://schemas.microsoft.com/office/word/2010/wordprocessingCanvas" xmlns:cx="http://schemas.microsoft.com/office/drawing/2014/chartex" xmlns:cx1="http://schemas.microsoft.com/office/drawing/2015/9/8/chartex" xmlns:cx2="http://schemas.microsoft.com/office/drawing/2015/10/21/chartex" xmlns:cx3="http://schemas.microsoft.com/office/drawing/2016/5/9/chartex" xmlns:cx4="http://schemas.microsoft.com/office/drawing/2016/5/10/chartex" xmlns:cx5="http://schemas.microsoft.com/office/drawing/2016/5/11/chartex" xmlns:cx6="http://schemas.microsoft.com/office/drawing/2016/5/12/chartex" xmlns:cx7="http://schemas.microsoft.com/office/drawing/2016/5/13/chartex" xmlns:cx8="http://schemas.microsoft.com/office/drawing/2016/5/14/chartex" xmlns:mc="http://schemas.openxmlformats.org/markup-compatibility/2006" xmlns:aink="http://schemas.microsoft.com/office/drawing/2016/ink" xmlns:am3d="http://schemas.microsoft.com/office/drawing/2017/model3d" xmlns:o="urn:schemas-microsoft-com:office:office" xmlns:r="http://schemas.openxmlformats.org/officeDocument/2006/relationships" xmlns:m="http://schemas.openxmlformats.org/officeDocument/2006/math" xmlns:v="urn:schemas-microsoft-com:vml" xmlns:wp14="http://schemas.microsoft.com/office/word/2010/wordprocessingDrawing" xmlns:wp="http://schemas.openxmlformats.org/drawingml/2006/wordprocessingDrawing" xmlns:w10="urn:schemas-microsoft-com:office:word" xmlns:w="http://schemas.openxmlformats.org/wordprocessingml/2006/main" xmlns:w14="http://schemas.microsoft.com/office/word/2010/wordml" xmlns:w15="http://schemas.microsoft.com/office/word/2012/wordml" xmlns:w16cex="http://schemas.microsoft.com/office/word/2018/wordml/cex" xmlns:w16cid="http://schemas.microsoft.com/office/word/2016/wordml/cid" xmlns:w16="http://schemas.microsoft.com/office/word/2018/wordml" xmlns:w16sdtdh="http://schemas.microsoft.com/office/word/2020/wordml/sdtdatahash" xmlns:w16se="http://schemas.microsoft.com/office/word/2015/wordml/symex" xmlns:wpg="http://schemas.microsoft.com/office/word/2010/wordprocessingGroup" xmlns:wpi="http://schemas.microsoft.com/office/word/2010/wordprocessingInk" xmlns:wne="http://schemas.microsoft.com/office/word/2006/wordml" xmlns:wps="http://schemas.microsoft.com/office/word/2010/wordprocessingShape" mc:Ignorable="w14 w15 w16se w16cid w16 w16cex w16sdtdh wp14">
   <w:abstractNum w:abstractNumId="0" w15:restartNumberingAfterBreak="0">
     <w:nsid w:val="086D7EA6"/>
     <w:multiLevelType w:val="multilevel"/>
@@ -4949,7 +4942,7 @@
 </file>
 
 <file path=word/styles.xml><?xml version="1.0" encoding="utf-8"?>
-<w:styles xmlns:mc="http://schemas.openxmlformats.org/markup-compatibility/2006" xmlns:r="http://schemas.openxmlformats.org/officeDocument/2006/relationships" xmlns:w="http://schemas.openxmlformats.org/wordprocessingml/2006/main" xmlns:w14="http://schemas.microsoft.com/office/word/2010/wordml" xmlns:w15="http://schemas.microsoft.com/office/word/2012/wordml" xmlns:w16cex="http://schemas.microsoft.com/office/word/2018/wordml/cex" xmlns:w16cid="http://schemas.microsoft.com/office/word/2016/wordml/cid" xmlns:w16="http://schemas.microsoft.com/office/word/2018/wordml" xmlns:w16se="http://schemas.microsoft.com/office/word/2015/wordml/symex" mc:Ignorable="w14 w15 w16se w16cid w16 w16cex">
+<w:styles xmlns:mc="http://schemas.openxmlformats.org/markup-compatibility/2006" xmlns:r="http://schemas.openxmlformats.org/officeDocument/2006/relationships" xmlns:w="http://schemas.openxmlformats.org/wordprocessingml/2006/main" xmlns:w14="http://schemas.microsoft.com/office/word/2010/wordml" xmlns:w15="http://schemas.microsoft.com/office/word/2012/wordml" xmlns:w16cex="http://schemas.microsoft.com/office/word/2018/wordml/cex" xmlns:w16cid="http://schemas.microsoft.com/office/word/2016/wordml/cid" xmlns:w16="http://schemas.microsoft.com/office/word/2018/wordml" xmlns:w16sdtdh="http://schemas.microsoft.com/office/word/2020/wordml/sdtdatahash" xmlns:w16se="http://schemas.microsoft.com/office/word/2015/wordml/symex" mc:Ignorable="w14 w15 w16se w16cid w16 w16cex w16sdtdh">
   <w:docDefaults>
     <w:rPrDefault>
       <w:rPr>

</xml_diff>

<commit_message>
Menu changes. Nesting of eIfEqual/eEndif is now allowed, it didn't work before. There are two menu systems now. Full and simple. The simple one is much smaller and only has a few common settings.
</commit_message>
<xml_diff>
--- a/MagicImageWand.docx
+++ b/MagicImageWand.docx
@@ -1,6 +1,6 @@
 
 <file path=word/document.xml><?xml version="1.0" encoding="utf-8"?>
-<w:document xmlns:wpc="http://schemas.microsoft.com/office/word/2010/wordprocessingCanvas" xmlns:cx="http://schemas.microsoft.com/office/drawing/2014/chartex" xmlns:cx1="http://schemas.microsoft.com/office/drawing/2015/9/8/chartex" xmlns:cx2="http://schemas.microsoft.com/office/drawing/2015/10/21/chartex" xmlns:cx3="http://schemas.microsoft.com/office/drawing/2016/5/9/chartex" xmlns:cx4="http://schemas.microsoft.com/office/drawing/2016/5/10/chartex" xmlns:cx5="http://schemas.microsoft.com/office/drawing/2016/5/11/chartex" xmlns:cx6="http://schemas.microsoft.com/office/drawing/2016/5/12/chartex" xmlns:cx7="http://schemas.microsoft.com/office/drawing/2016/5/13/chartex" xmlns:cx8="http://schemas.microsoft.com/office/drawing/2016/5/14/chartex" xmlns:mc="http://schemas.openxmlformats.org/markup-compatibility/2006" xmlns:aink="http://schemas.microsoft.com/office/drawing/2016/ink" xmlns:am3d="http://schemas.microsoft.com/office/drawing/2017/model3d" xmlns:o="urn:schemas-microsoft-com:office:office" xmlns:r="http://schemas.openxmlformats.org/officeDocument/2006/relationships" xmlns:m="http://schemas.openxmlformats.org/officeDocument/2006/math" xmlns:v="urn:schemas-microsoft-com:vml" xmlns:wp14="http://schemas.microsoft.com/office/word/2010/wordprocessingDrawing" xmlns:wp="http://schemas.openxmlformats.org/drawingml/2006/wordprocessingDrawing" xmlns:w10="urn:schemas-microsoft-com:office:word" xmlns:w="http://schemas.openxmlformats.org/wordprocessingml/2006/main" xmlns:w14="http://schemas.microsoft.com/office/word/2010/wordml" xmlns:w15="http://schemas.microsoft.com/office/word/2012/wordml" xmlns:w16cex="http://schemas.microsoft.com/office/word/2018/wordml/cex" xmlns:w16cid="http://schemas.microsoft.com/office/word/2016/wordml/cid" xmlns:w16="http://schemas.microsoft.com/office/word/2018/wordml" xmlns:w16sdtdh="http://schemas.microsoft.com/office/word/2020/wordml/sdtdatahash" xmlns:w16se="http://schemas.microsoft.com/office/word/2015/wordml/symex" xmlns:wpg="http://schemas.microsoft.com/office/word/2010/wordprocessingGroup" xmlns:wpi="http://schemas.microsoft.com/office/word/2010/wordprocessingInk" xmlns:wne="http://schemas.microsoft.com/office/word/2006/wordml" xmlns:wps="http://schemas.microsoft.com/office/word/2010/wordprocessingShape" mc:Ignorable="w14 w15 w16se w16cid w16 w16cex w16sdtdh wp14">
+<w:document xmlns:wpc="http://schemas.microsoft.com/office/word/2010/wordprocessingCanvas" xmlns:cx="http://schemas.microsoft.com/office/drawing/2014/chartex" xmlns:cx1="http://schemas.microsoft.com/office/drawing/2015/9/8/chartex" xmlns:cx2="http://schemas.microsoft.com/office/drawing/2015/10/21/chartex" xmlns:cx3="http://schemas.microsoft.com/office/drawing/2016/5/9/chartex" xmlns:cx4="http://schemas.microsoft.com/office/drawing/2016/5/10/chartex" xmlns:cx5="http://schemas.microsoft.com/office/drawing/2016/5/11/chartex" xmlns:cx6="http://schemas.microsoft.com/office/drawing/2016/5/12/chartex" xmlns:cx7="http://schemas.microsoft.com/office/drawing/2016/5/13/chartex" xmlns:cx8="http://schemas.microsoft.com/office/drawing/2016/5/14/chartex" xmlns:mc="http://schemas.openxmlformats.org/markup-compatibility/2006" xmlns:aink="http://schemas.microsoft.com/office/drawing/2016/ink" xmlns:am3d="http://schemas.microsoft.com/office/drawing/2017/model3d" xmlns:o="urn:schemas-microsoft-com:office:office" xmlns:r="http://schemas.openxmlformats.org/officeDocument/2006/relationships" xmlns:m="http://schemas.openxmlformats.org/officeDocument/2006/math" xmlns:v="urn:schemas-microsoft-com:vml" xmlns:wp14="http://schemas.microsoft.com/office/word/2010/wordprocessingDrawing" xmlns:wp="http://schemas.openxmlformats.org/drawingml/2006/wordprocessingDrawing" xmlns:w10="urn:schemas-microsoft-com:office:word" xmlns:w="http://schemas.openxmlformats.org/wordprocessingml/2006/main" xmlns:w14="http://schemas.microsoft.com/office/word/2010/wordml" xmlns:w15="http://schemas.microsoft.com/office/word/2012/wordml" xmlns:w16cex="http://schemas.microsoft.com/office/word/2018/wordml/cex" xmlns:w16cid="http://schemas.microsoft.com/office/word/2016/wordml/cid" xmlns:w16="http://schemas.microsoft.com/office/word/2018/wordml" xmlns:w16se="http://schemas.microsoft.com/office/word/2015/wordml/symex" xmlns:wpg="http://schemas.microsoft.com/office/word/2010/wordprocessingGroup" xmlns:wpi="http://schemas.microsoft.com/office/word/2010/wordprocessingInk" xmlns:wne="http://schemas.microsoft.com/office/word/2006/wordml" xmlns:wps="http://schemas.microsoft.com/office/word/2010/wordprocessingShape" mc:Ignorable="w14 w15 w16se w16cid w16 w16cex wp14">
   <w:body>
     <w:p>
       <w:pPr>
@@ -151,6 +151,12 @@
       <w:r>
         <w:t>Rotating Handle. This is useful when two LED strips are attached. It allows the user to spin the light stick.</w:t>
       </w:r>
+      <w:r>
+        <w:t xml:space="preserve"> (Note: </w:t>
+      </w:r>
+      <w:r>
+        <w:t>this needs to be redesigned for the latest handle, coming soon)</w:t>
+      </w:r>
     </w:p>
     <w:p>
       <w:pPr>
@@ -160,6 +166,7 @@
         </w:numPr>
       </w:pPr>
       <w:r>
+        <w:lastRenderedPageBreak/>
         <w:t>Control Unit. This box holds the ESP32 computer that runs the LED strips and reads the rotary button switch.</w:t>
       </w:r>
     </w:p>
@@ -171,7 +178,6 @@
         </w:numPr>
       </w:pPr>
       <w:r>
-        <w:lastRenderedPageBreak/>
         <w:t>TFT</w:t>
       </w:r>
       <w:r>
@@ -201,7 +207,34 @@
         </w:numPr>
       </w:pPr>
       <w:r>
-        <w:t>USB Battery. This is the rechargeable battery that runs the control unit and the LED strips.</w:t>
+        <w:t>18650</w:t>
+      </w:r>
+      <w:r>
+        <w:t xml:space="preserve"> Batter</w:t>
+      </w:r>
+      <w:r>
+        <w:t>ies</w:t>
+      </w:r>
+      <w:r>
+        <w:t>. Th</w:t>
+      </w:r>
+      <w:r>
+        <w:t>ese</w:t>
+      </w:r>
+      <w:r>
+        <w:t xml:space="preserve"> </w:t>
+      </w:r>
+      <w:r>
+        <w:t>are</w:t>
+      </w:r>
+      <w:r>
+        <w:t xml:space="preserve"> the rechargeable batter</w:t>
+      </w:r>
+      <w:r>
+        <w:t>ies</w:t>
+      </w:r>
+      <w:r>
+        <w:t xml:space="preserve"> that run the control unit and the LED strips.</w:t>
       </w:r>
     </w:p>
     <w:p>
@@ -271,6 +304,15 @@
       <w:r>
         <w:t>. This results in a dark gap in the middle of the two strips that can be seen with some images.</w:t>
       </w:r>
+      <w:r>
+        <w:t xml:space="preserve"> This problem can be avoided by running wires to the ends of the strips instead of the middle. There is an option in the settings to handle this.</w:t>
+      </w:r>
+    </w:p>
+    <w:p/>
+    <w:p>
+      <w:r>
+        <w:t>The LED count can be set if strips other than 144 are desired.</w:t>
+      </w:r>
     </w:p>
     <w:p>
       <w:pPr>
@@ -290,7 +332,13 @@
         <w:t>brightness,</w:t>
       </w:r>
       <w:r>
-        <w:t xml:space="preserve"> each strip uses 43 Watts when all the LEDs are lit. Since the USB battery can only supply 35 Watts it is obvious that the display cannot be used at full brightness. </w:t>
+        <w:t xml:space="preserve"> each strip uses 43 Watts when all the LEDs are lit. </w:t>
+      </w:r>
+      <w:r>
+        <w:t>If full brightness is required then the voltage regulator must be able to supply enough current</w:t>
+      </w:r>
+      <w:r>
+        <w:t xml:space="preserve">. </w:t>
       </w:r>
       <w:r>
         <w:t>However,</w:t>
@@ -308,13 +356,19 @@
         <w:t xml:space="preserve">strip </w:t>
       </w:r>
       <w:r>
-        <w:t>never has more than half of the LEDs on then the power consumption is only 21 Watts. This will work. In practice however I have found that due to the long night exposures it is seldom necessary to go brighter than about ¼ power.</w:t>
+        <w:t>never has more than half of the LEDs on then the power consumption is only 21 Watts. In practice however I have found that due to the long night exposures it is seldom necessary to go brighter than about ¼ power.</w:t>
       </w:r>
     </w:p>
     <w:p/>
     <w:p>
       <w:r>
-        <w:t>There is a setting in the menus that will automatically limit the amount of power used by the strip. This prevents the USB battery from being overloaded and possibly shutting down.</w:t>
+        <w:t>There is a setting in the menus that will automatically limit the amount of power used by the strip.</w:t>
+      </w:r>
+      <w:r>
+        <w:t xml:space="preserve"> This can save the voltage regulator from </w:t>
+      </w:r>
+      <w:r>
+        <w:t>overheating.</w:t>
       </w:r>
     </w:p>
     <w:p>
@@ -344,6 +398,28 @@
       <w:r>
         <w:t xml:space="preserve"> The easiest way to build an image is to create the image as 144/288 pixels tall and as wide as needed. Remember that black will be transparent in the final image. Once the image looks good it can be rotated 90 degrees CCW and saved as a 24-bit bmp file. The bmp file is then saved to the micro-SD card.</w:t>
       </w:r>
+    </w:p>
+    <w:p/>
+    <w:p>
+      <w:r>
+        <w:lastRenderedPageBreak/>
+        <w:t>There is a website that will convert images into the correct</w:t>
+      </w:r>
+      <w:r>
+        <w:t xml:space="preserve"> format.</w:t>
+      </w:r>
+    </w:p>
+    <w:p>
+      <w:hyperlink r:id="rId5" w:history="1">
+        <w:r>
+          <w:rPr>
+            <w:rStyle w:val="Hyperlink"/>
+            <w:rFonts w:ascii="Segoe UI" w:hAnsi="Segoe UI" w:cs="Segoe UI"/>
+            <w:shd w:val="clear" w:color="auto" w:fill="FFFFFF"/>
+          </w:rPr>
+          <w:t>https://www.essl.de/static/lighty/</w:t>
+        </w:r>
+      </w:hyperlink>
     </w:p>
     <w:p>
       <w:pPr>
@@ -366,24 +442,17 @@
         <w:t>I am</w:t>
       </w:r>
       <w:r>
-        <w:t xml:space="preserve"> including these just to illustrate </w:t>
-      </w:r>
-      <w:r>
-        <w:lastRenderedPageBreak/>
-        <w:t>a few simple examples. You can also go search the web for PixelStick images to get more inspiration.</w:t>
+        <w:t xml:space="preserve"> including these just to illustrate a few simple examples. You can also go search the web for PixelStick images to get more inspiration.</w:t>
       </w:r>
     </w:p>
     <w:p/>
     <w:p>
       <w:r>
-        <w:t>Here are the links. The youtube links are for earlier versions. I will be posting the TTGO one so</w:t>
-      </w:r>
-      <w:r>
-        <w:t>on.</w:t>
-      </w:r>
-    </w:p>
-    <w:p>
-      <w:hyperlink r:id="rId5" w:history="1">
+        <w:t>Here are the links. The youtube links are for earlier versions.</w:t>
+      </w:r>
+    </w:p>
+    <w:p>
+      <w:hyperlink r:id="rId6" w:history="1">
         <w:r>
           <w:rPr>
             <w:rStyle w:val="Hyperlink"/>
@@ -393,7 +462,7 @@
       </w:hyperlink>
     </w:p>
     <w:p>
-      <w:hyperlink r:id="rId6" w:history="1">
+      <w:hyperlink r:id="rId7" w:history="1">
         <w:r>
           <w:rPr>
             <w:rStyle w:val="Hyperlink"/>
@@ -403,7 +472,7 @@
       </w:hyperlink>
     </w:p>
     <w:p>
-      <w:hyperlink r:id="rId7" w:history="1">
+      <w:hyperlink r:id="rId8" w:history="1">
         <w:r>
           <w:rPr>
             <w:rStyle w:val="Hyperlink"/>
@@ -413,7 +482,7 @@
       </w:hyperlink>
     </w:p>
     <w:p>
-      <w:hyperlink r:id="rId8" w:history="1">
+      <w:hyperlink r:id="rId9" w:history="1">
         <w:r>
           <w:rPr>
             <w:rStyle w:val="Hyperlink"/>
@@ -428,7 +497,7 @@
           <w:lang w:val="en-US"/>
         </w:rPr>
       </w:pPr>
-      <w:hyperlink r:id="rId9" w:history="1">
+      <w:hyperlink r:id="rId10" w:history="1">
         <w:r>
           <w:rPr>
             <w:rStyle w:val="Hyperlink"/>
@@ -489,6 +558,19 @@
     <w:p/>
     <w:p>
       <w:r>
+        <w:t>Both of these buttons also support long presses.</w:t>
+      </w:r>
+      <w:r>
+        <w:t xml:space="preserve"> The top one turns the display and the image file upside down. This is useful when using a single strip and holding it high in the air. The lower button turns on the lightbar feature. The</w:t>
+      </w:r>
+      <w:r>
+        <w:t>se actions can be modified in the system menu.</w:t>
+      </w:r>
+    </w:p>
+    <w:p/>
+    <w:p>
+      <w:r>
+        <w:lastRenderedPageBreak/>
         <w:t>To adjust settings a long press is used which will open the last menu that was used. A long press while in the menus returns to the normal play mode. Each menu except the main menu has an entry to return to the previous menu.</w:t>
       </w:r>
     </w:p>
@@ -537,7 +619,6 @@
         </w:numPr>
       </w:pPr>
       <w:r>
-        <w:lastRenderedPageBreak/>
         <w:t xml:space="preserve">Gamma Correction. Adjust the display to match closer to our </w:t>
       </w:r>
       <w:r>
@@ -822,6 +903,7 @@
         </w:numPr>
       </w:pPr>
       <w:r>
+        <w:lastRenderedPageBreak/>
         <w:t>Saved Settings. Change the settings that can be optionally loaded at boot time. It is also possible to save the current settings and manually load them when needed.</w:t>
       </w:r>
     </w:p>
@@ -866,7 +948,6 @@
         </w:numPr>
       </w:pPr>
       <w:r>
-        <w:lastRenderedPageBreak/>
         <w:t>Reboot. This will reset the system. It can of course also be done by unplugging the USB power supply.</w:t>
       </w:r>
     </w:p>
@@ -882,7 +963,19 @@
     </w:p>
     <w:p>
       <w:r>
-        <w:t>The handle button is rotated and clicked to select different files, menu items, and to change settings. In the menus boolean values toggle with each click. Integer values go to another screen that shows the minimum and maximum values. Rotating the dial right increases the value while rotating to the left decreases it by the increment amount. The increment amount can be changed by clicking the button which will cycle between different values. One of the values will be a reset to the original value, activated with a long press. A long press is also used to accept the new value and return to the menu. A * indicates the active menu line. A + in front of the menu means another menu will be activated. The “Return…” menu goes back to the previous menu when clicked. A long press will return to file select/run mode. The current menu entry is remembered so that it will return to the same place when the long press is done from the select/run screen.</w:t>
+        <w:t>The handle button is rotated and clicked to select different files, menu items, and to change settings. In the menus</w:t>
+      </w:r>
+      <w:r>
+        <w:t>,</w:t>
+      </w:r>
+      <w:r>
+        <w:t xml:space="preserve"> boolean values toggle with each click.</w:t>
+      </w:r>
+      <w:r>
+        <w:t xml:space="preserve"> Multiple selections cycle through all the available options.</w:t>
+      </w:r>
+      <w:r>
+        <w:t xml:space="preserve"> Integer values go to another screen that shows the minimum and maximum values. Rotating the dial right increases the value while rotating to the left decreases it by the increment amount. The increment amount can be changed by clicking the button which will cycle between different values. One of the values will be a reset to the original value, activated with a long press. A long press is also used to accept the new value and return to the menu. A * indicates the active menu line. A + in front of the menu means another menu will be activated. The “Return…” menu goes back to the previous menu when clicked. A long press will return to file select/run mode. The current menu entry is remembered so that it will return to the same place when the long press is done from the select/run screen.</w:t>
       </w:r>
     </w:p>
     <w:p/>
@@ -937,6 +1030,7 @@
         <w:ind w:left="1440"/>
       </w:pPr>
       <w:r>
+        <w:lastRenderedPageBreak/>
         <w:t>Inc/ Dec integers</w:t>
       </w:r>
     </w:p>
@@ -1011,7 +1105,6 @@
       <w:bookmarkStart w:id="11" w:name="_a4kfmf3uwe9z" w:colFirst="0" w:colLast="0"/>
       <w:bookmarkEnd w:id="11"/>
       <w:r>
-        <w:lastRenderedPageBreak/>
         <w:t>Menu Details</w:t>
       </w:r>
     </w:p>
@@ -1158,7 +1251,6 @@
         <w:pStyle w:val="Heading3"/>
       </w:pPr>
       <w:r>
-        <w:lastRenderedPageBreak/>
         <w:t>Timing Type (Column or Image)</w:t>
       </w:r>
     </w:p>
@@ -1293,6 +1385,7 @@
       <w:bookmarkStart w:id="15" w:name="_gnlg1nxbd468" w:colFirst="0" w:colLast="0"/>
       <w:bookmarkEnd w:id="15"/>
       <w:r>
+        <w:lastRenderedPageBreak/>
         <w:t>Start Delay</w:t>
       </w:r>
     </w:p>
@@ -1311,11 +1404,7 @@
     </w:p>
     <w:p>
       <w:r>
-        <w:t xml:space="preserve">This value is the number of columns (aka frames) that will be used for fading in and out during the display of an image file. It does not apply to the built-in patterns. For example, setting it to 20 will mean that the first 20 frames will start at a brightness of 0 and increase to the specified LED </w:t>
-      </w:r>
-      <w:r>
-        <w:lastRenderedPageBreak/>
-        <w:t xml:space="preserve">brightness. The last 20 frames will fade down to 0 on the last frame. This gives a softness to the starting and ending </w:t>
+        <w:t xml:space="preserve">This value is the number of columns (aka frames) that will be used for fading in and out during the display of an image file. It does not apply to the built-in patterns. For example, setting it to 20 will mean that the first 20 frames will start at a brightness of 0 and increase to the specified LED brightness. The last 20 frames will fade down to 0 on the last frame. This gives a softness to the starting and ending </w:t>
       </w:r>
       <w:r>
         <w:t>sides of the image. An option to have separate values for starting and ending has been considered but not implemented yet.</w:t>
@@ -1404,7 +1493,11 @@
     </w:p>
     <w:p>
       <w:r>
-        <w:t>The options are “auto” and “manual”. In auto mode the frame hold time is used. In manual each line is displayed until the button is pressed, the dial is rotated, or the wheel pulse counter closes the contact. If the frame pulse counter is zero then the dial is used to advance frames. Rotating to the right or clicking will display the next frame from the file. Rotating to the left will display the previous frame. This enables some creative uses of image by rotating the wheel left and right. Note that the mechanical wheel pulse counter has not been designed yet.</w:t>
+        <w:t xml:space="preserve">The options are “auto” and “manual”. In auto mode the frame hold time is used. In manual each line is displayed until the button is pressed, the dial is rotated, or the wheel pulse counter closes </w:t>
+      </w:r>
+      <w:r>
+        <w:lastRenderedPageBreak/>
+        <w:t>the contact. If the frame pulse counter is zero then the dial is used to advance frames. Rotating to the right or clicking will display the next frame from the file. Rotating to the left will display the previous frame. This enables some creative uses of image by rotating the wheel left and right. Note that the mechanical wheel pulse counter has not been designed yet.</w:t>
       </w:r>
     </w:p>
     <w:p>
@@ -1427,7 +1520,6 @@
         <w:pStyle w:val="Heading2"/>
       </w:pPr>
       <w:r>
-        <w:lastRenderedPageBreak/>
         <w:t>Repeat</w:t>
       </w:r>
       <w:r>
@@ -1535,6 +1627,7 @@
       <w:bookmarkStart w:id="19" w:name="_whdkhwmkfam5" w:colFirst="0" w:colLast="0"/>
       <w:bookmarkEnd w:id="19"/>
       <w:r>
+        <w:lastRenderedPageBreak/>
         <w:t>LED Strip Settings</w:t>
       </w:r>
     </w:p>
@@ -1561,7 +1654,6 @@
         <w:pStyle w:val="Heading3"/>
       </w:pPr>
       <w:r>
-        <w:lastRenderedPageBreak/>
         <w:t>Max mAmp</w:t>
       </w:r>
     </w:p>
@@ -1642,6 +1734,7 @@
         </w:numPr>
       </w:pPr>
       <w:r>
+        <w:lastRenderedPageBreak/>
         <w:t>The top strip is reversed and there is no connection between the strips in the middle. Both strips require long wires to the outer data feed locations.</w:t>
       </w:r>
     </w:p>
@@ -1676,7 +1769,6 @@
         <w:pStyle w:val="Heading3"/>
       </w:pPr>
       <w:r>
-        <w:lastRenderedPageBreak/>
         <w:t>White Balance G</w:t>
       </w:r>
     </w:p>
@@ -1824,6 +1916,7 @@
       <w:bookmarkStart w:id="23" w:name="_5afy8pzidsad" w:colFirst="0" w:colLast="0"/>
       <w:bookmarkEnd w:id="23"/>
       <w:r>
+        <w:lastRenderedPageBreak/>
         <w:t>Associated Files</w:t>
       </w:r>
     </w:p>
@@ -1883,7 +1976,6 @@
       <w:bookmarkStart w:id="24" w:name="_crtw97r8ybrt" w:colFirst="0" w:colLast="0"/>
       <w:bookmarkEnd w:id="24"/>
       <w:r>
-        <w:lastRenderedPageBreak/>
         <w:t>Erase &lt;filename&gt;.</w:t>
       </w:r>
       <w:r>
@@ -1984,6 +2076,7 @@
       <w:bookmarkStart w:id="26" w:name="_cknj2l3uduic" w:colFirst="0" w:colLast="0"/>
       <w:bookmarkEnd w:id="26"/>
       <w:r>
+        <w:lastRenderedPageBreak/>
         <w:t>Repeat Delay (S)</w:t>
       </w:r>
     </w:p>
@@ -2042,7 +2135,6 @@
       <w:bookmarkStart w:id="29" w:name="_yvl8qphqeqwi" w:colFirst="0" w:colLast="0"/>
       <w:bookmarkEnd w:id="29"/>
       <w:r>
-        <w:lastRenderedPageBreak/>
         <w:t>Saved Settings</w:t>
       </w:r>
     </w:p>
@@ -2117,6 +2209,7 @@
       <w:bookmarkStart w:id="31" w:name="_as6mqmwyy7gk" w:colFirst="0" w:colLast="0"/>
       <w:bookmarkEnd w:id="31"/>
       <w:r>
+        <w:lastRenderedPageBreak/>
         <w:t>System Settings</w:t>
       </w:r>
     </w:p>
@@ -2175,7 +2268,6 @@
         <w:pStyle w:val="Heading3"/>
       </w:pPr>
       <w:r>
-        <w:lastRenderedPageBreak/>
         <w:t>Menu Select</w:t>
       </w:r>
     </w:p>
@@ -2304,6 +2396,7 @@
         <w:pStyle w:val="Heading3"/>
       </w:pPr>
       <w:r>
+        <w:lastRenderedPageBreak/>
         <w:t>Preview Scroll</w:t>
       </w:r>
     </w:p>
@@ -2343,7 +2436,6 @@
         <w:pStyle w:val="Heading3"/>
       </w:pPr>
       <w:r>
-        <w:lastRenderedPageBreak/>
         <w:t>Dial Speed</w:t>
       </w:r>
     </w:p>
@@ -2424,6 +2516,7 @@
         <w:pStyle w:val="Heading4"/>
       </w:pPr>
       <w:r>
+        <w:lastRenderedPageBreak/>
         <w:t>Allow Rollover</w:t>
       </w:r>
     </w:p>
@@ -2495,7 +2588,6 @@
         <w:pStyle w:val="Heading4"/>
       </w:pPr>
       <w:r>
-        <w:lastRenderedPageBreak/>
         <w:t>From</w:t>
       </w:r>
     </w:p>
@@ -2573,6 +2665,7 @@
       <w:bookmarkStart w:id="36" w:name="_xkza0twu0ius" w:colFirst="0" w:colLast="0"/>
       <w:bookmarkEnd w:id="36"/>
       <w:r>
+        <w:lastRenderedPageBreak/>
         <w:t>Built-In Patterns</w:t>
       </w:r>
     </w:p>
@@ -2623,11 +2716,7 @@
     </w:p>
     <w:p>
       <w:r>
-        <w:t xml:space="preserve">This uses physics calculations to simulate some colored bouncing balls. The number of balls can be set up to 8, each will have its own color. The speed can be changed using the same </w:t>
-      </w:r>
-      <w:r>
-        <w:lastRenderedPageBreak/>
-        <w:t>built-in menu. The frame hold time is not used. On an image it makes some interesting decaying inverted second order polynomial traces. Sorry about the math terms! Play with it.</w:t>
+        <w:t>This uses physics calculations to simulate some colored bouncing balls. The number of balls can be set up to 8, each will have its own color. The speed can be changed using the same built-in menu. The frame hold time is not used. On an image it makes some interesting decaying inverted second order polynomial traces. Sorry about the math terms! Play with it.</w:t>
       </w:r>
     </w:p>
     <w:p>
@@ -2710,6 +2799,7 @@
         <w:pStyle w:val="Heading2"/>
       </w:pPr>
       <w:r>
+        <w:lastRenderedPageBreak/>
         <w:t>Meteor</w:t>
       </w:r>
     </w:p>
@@ -2768,7 +2858,6 @@
         <w:pStyle w:val="Heading2"/>
       </w:pPr>
       <w:r>
-        <w:lastRenderedPageBreak/>
         <w:t>Random Bars</w:t>
       </w:r>
     </w:p>
@@ -2829,6 +2918,7 @@
       <w:bookmarkStart w:id="51" w:name="_uqqb84ryzgbi" w:colFirst="0" w:colLast="0"/>
       <w:bookmarkEnd w:id="51"/>
       <w:r>
+        <w:lastRenderedPageBreak/>
         <w:t>Two Dots</w:t>
       </w:r>
     </w:p>
@@ -2894,7 +2984,7 @@
             <wp:cNvGraphicFramePr/>
             <a:graphic xmlns:a="http://schemas.openxmlformats.org/drawingml/2006/main">
               <a:graphicData uri="http://schemas.openxmlformats.org/drawingml/2006/diagram">
-                <dgm:relIds xmlns:dgm="http://schemas.openxmlformats.org/drawingml/2006/diagram" xmlns:r="http://schemas.openxmlformats.org/officeDocument/2006/relationships" r:dm="rId10" r:lo="rId11" r:qs="rId12" r:cs="rId13"/>
+                <dgm:relIds xmlns:dgm="http://schemas.openxmlformats.org/drawingml/2006/diagram" xmlns:r="http://schemas.openxmlformats.org/officeDocument/2006/relationships" r:dm="rId11" r:lo="rId12" r:qs="rId13" r:cs="rId14"/>
               </a:graphicData>
             </a:graphic>
           </wp:inline>
@@ -3081,7 +3171,7 @@
         </w:rPr>
         <w:t xml:space="preserve">. </w:t>
       </w:r>
-      <w:hyperlink r:id="rId15" w:history="1">
+      <w:hyperlink r:id="rId16" w:history="1">
         <w:r>
           <w:rPr>
             <w:rStyle w:val="Hyperlink"/>
@@ -3122,7 +3212,7 @@
         </w:rPr>
         <w:t xml:space="preserve"> </w:t>
       </w:r>
-      <w:hyperlink r:id="rId16" w:history="1">
+      <w:hyperlink r:id="rId17" w:history="1">
         <w:r>
           <w:rPr>
             <w:rStyle w:val="Hyperlink"/>
@@ -3137,7 +3227,7 @@
         </w:rPr>
         <w:t xml:space="preserve"> </w:t>
       </w:r>
-      <w:hyperlink r:id="rId17"/>
+      <w:hyperlink r:id="rId18"/>
     </w:p>
     <w:p>
       <w:pPr>
@@ -3149,7 +3239,7 @@
       <w:r>
         <w:t xml:space="preserve">Micro SD card reader. </w:t>
       </w:r>
-      <w:hyperlink r:id="rId18">
+      <w:hyperlink r:id="rId19">
         <w:r>
           <w:rPr>
             <w:color w:val="1155CC"/>
@@ -3169,7 +3259,7 @@
       <w:r>
         <w:t xml:space="preserve">Rotating switch. </w:t>
       </w:r>
-      <w:hyperlink r:id="rId19">
+      <w:hyperlink r:id="rId20">
         <w:r>
           <w:rPr>
             <w:color w:val="1155CC"/>
@@ -3190,7 +3280,7 @@
         <w:lastRenderedPageBreak/>
         <w:t xml:space="preserve">USB rechargeable battery. </w:t>
       </w:r>
-      <w:hyperlink r:id="rId20" w:history="1">
+      <w:hyperlink r:id="rId21" w:history="1">
         <w:r>
           <w:rPr>
             <w:rStyle w:val="Hyperlink"/>
@@ -3212,7 +3302,7 @@
       <w:r>
         <w:t xml:space="preserve">USB connector. </w:t>
       </w:r>
-      <w:hyperlink r:id="rId21">
+      <w:hyperlink r:id="rId22">
         <w:r>
           <w:rPr>
             <w:color w:val="1155CC"/>
@@ -3235,7 +3325,7 @@
       <w:r>
         <w:t xml:space="preserve">(used on earlier versions but deleted from the schematic since the LED strips seem to work fine from 3.3V. </w:t>
       </w:r>
-      <w:hyperlink r:id="rId22" w:history="1">
+      <w:hyperlink r:id="rId23" w:history="1">
         <w:r>
           <w:rPr>
             <w:rStyle w:val="Hyperlink"/>
@@ -3254,7 +3344,7 @@
       <w:r>
         <w:t xml:space="preserve">5 pin, 4 pin, and 3 pin connectors. </w:t>
       </w:r>
-      <w:hyperlink r:id="rId23">
+      <w:hyperlink r:id="rId24">
         <w:r>
           <w:rPr>
             <w:color w:val="1155CC"/>
@@ -3266,7 +3356,7 @@
       <w:r>
         <w:t xml:space="preserve"> </w:t>
       </w:r>
-      <w:hyperlink r:id="rId24">
+      <w:hyperlink r:id="rId25">
         <w:r>
           <w:rPr>
             <w:color w:val="1155CC"/>
@@ -3278,7 +3368,7 @@
       <w:r>
         <w:t xml:space="preserve">  </w:t>
       </w:r>
-      <w:hyperlink r:id="rId25">
+      <w:hyperlink r:id="rId26">
         <w:r>
           <w:rPr>
             <w:color w:val="1155CC"/>
@@ -3298,7 +3388,7 @@
       <w:r>
         <w:t xml:space="preserve">LED channel. </w:t>
       </w:r>
-      <w:hyperlink r:id="rId26">
+      <w:hyperlink r:id="rId27">
         <w:r>
           <w:rPr>
             <w:color w:val="1155CC"/>
@@ -3318,7 +3408,7 @@
       <w:r>
         <w:t xml:space="preserve">WS2812 LED strips. </w:t>
       </w:r>
-      <w:hyperlink r:id="rId27">
+      <w:hyperlink r:id="rId28">
         <w:r>
           <w:rPr>
             <w:color w:val="1155CC"/>
@@ -3453,7 +3543,7 @@
     </w:p>
     <w:p/>
     <w:p>
-      <w:hyperlink r:id="rId28" w:history="1">
+      <w:hyperlink r:id="rId29" w:history="1">
         <w:r>
           <w:rPr>
             <w:rStyle w:val="Hyperlink"/>
@@ -3592,7 +3682,7 @@
 </file>
 
 <file path=word/numbering.xml><?xml version="1.0" encoding="utf-8"?>
-<w:numbering xmlns:wpc="http://schemas.microsoft.com/office/word/2010/wordprocessingCanvas" xmlns:cx="http://schemas.microsoft.com/office/drawing/2014/chartex" xmlns:cx1="http://schemas.microsoft.com/office/drawing/2015/9/8/chartex" xmlns:cx2="http://schemas.microsoft.com/office/drawing/2015/10/21/chartex" xmlns:cx3="http://schemas.microsoft.com/office/drawing/2016/5/9/chartex" xmlns:cx4="http://schemas.microsoft.com/office/drawing/2016/5/10/chartex" xmlns:cx5="http://schemas.microsoft.com/office/drawing/2016/5/11/chartex" xmlns:cx6="http://schemas.microsoft.com/office/drawing/2016/5/12/chartex" xmlns:cx7="http://schemas.microsoft.com/office/drawing/2016/5/13/chartex" xmlns:cx8="http://schemas.microsoft.com/office/drawing/2016/5/14/chartex" xmlns:mc="http://schemas.openxmlformats.org/markup-compatibility/2006" xmlns:aink="http://schemas.microsoft.com/office/drawing/2016/ink" xmlns:am3d="http://schemas.microsoft.com/office/drawing/2017/model3d" xmlns:o="urn:schemas-microsoft-com:office:office" xmlns:r="http://schemas.openxmlformats.org/officeDocument/2006/relationships" xmlns:m="http://schemas.openxmlformats.org/officeDocument/2006/math" xmlns:v="urn:schemas-microsoft-com:vml" xmlns:wp14="http://schemas.microsoft.com/office/word/2010/wordprocessingDrawing" xmlns:wp="http://schemas.openxmlformats.org/drawingml/2006/wordprocessingDrawing" xmlns:w10="urn:schemas-microsoft-com:office:word" xmlns:w="http://schemas.openxmlformats.org/wordprocessingml/2006/main" xmlns:w14="http://schemas.microsoft.com/office/word/2010/wordml" xmlns:w15="http://schemas.microsoft.com/office/word/2012/wordml" xmlns:w16cex="http://schemas.microsoft.com/office/word/2018/wordml/cex" xmlns:w16cid="http://schemas.microsoft.com/office/word/2016/wordml/cid" xmlns:w16="http://schemas.microsoft.com/office/word/2018/wordml" xmlns:w16sdtdh="http://schemas.microsoft.com/office/word/2020/wordml/sdtdatahash" xmlns:w16se="http://schemas.microsoft.com/office/word/2015/wordml/symex" xmlns:wpg="http://schemas.microsoft.com/office/word/2010/wordprocessingGroup" xmlns:wpi="http://schemas.microsoft.com/office/word/2010/wordprocessingInk" xmlns:wne="http://schemas.microsoft.com/office/word/2006/wordml" xmlns:wps="http://schemas.microsoft.com/office/word/2010/wordprocessingShape" mc:Ignorable="w14 w15 w16se w16cid w16 w16cex w16sdtdh wp14">
+<w:numbering xmlns:wpc="http://schemas.microsoft.com/office/word/2010/wordprocessingCanvas" xmlns:cx="http://schemas.microsoft.com/office/drawing/2014/chartex" xmlns:cx1="http://schemas.microsoft.com/office/drawing/2015/9/8/chartex" xmlns:cx2="http://schemas.microsoft.com/office/drawing/2015/10/21/chartex" xmlns:cx3="http://schemas.microsoft.com/office/drawing/2016/5/9/chartex" xmlns:cx4="http://schemas.microsoft.com/office/drawing/2016/5/10/chartex" xmlns:cx5="http://schemas.microsoft.com/office/drawing/2016/5/11/chartex" xmlns:cx6="http://schemas.microsoft.com/office/drawing/2016/5/12/chartex" xmlns:cx7="http://schemas.microsoft.com/office/drawing/2016/5/13/chartex" xmlns:cx8="http://schemas.microsoft.com/office/drawing/2016/5/14/chartex" xmlns:mc="http://schemas.openxmlformats.org/markup-compatibility/2006" xmlns:aink="http://schemas.microsoft.com/office/drawing/2016/ink" xmlns:am3d="http://schemas.microsoft.com/office/drawing/2017/model3d" xmlns:o="urn:schemas-microsoft-com:office:office" xmlns:r="http://schemas.openxmlformats.org/officeDocument/2006/relationships" xmlns:m="http://schemas.openxmlformats.org/officeDocument/2006/math" xmlns:v="urn:schemas-microsoft-com:vml" xmlns:wp14="http://schemas.microsoft.com/office/word/2010/wordprocessingDrawing" xmlns:wp="http://schemas.openxmlformats.org/drawingml/2006/wordprocessingDrawing" xmlns:w10="urn:schemas-microsoft-com:office:word" xmlns:w="http://schemas.openxmlformats.org/wordprocessingml/2006/main" xmlns:w14="http://schemas.microsoft.com/office/word/2010/wordml" xmlns:w15="http://schemas.microsoft.com/office/word/2012/wordml" xmlns:w16cex="http://schemas.microsoft.com/office/word/2018/wordml/cex" xmlns:w16cid="http://schemas.microsoft.com/office/word/2016/wordml/cid" xmlns:w16="http://schemas.microsoft.com/office/word/2018/wordml" xmlns:w16se="http://schemas.microsoft.com/office/word/2015/wordml/symex" xmlns:wpg="http://schemas.microsoft.com/office/word/2010/wordprocessingGroup" xmlns:wpi="http://schemas.microsoft.com/office/word/2010/wordprocessingInk" xmlns:wne="http://schemas.microsoft.com/office/word/2006/wordml" xmlns:wps="http://schemas.microsoft.com/office/word/2010/wordprocessingShape" mc:Ignorable="w14 w15 w16se w16cid w16 w16cex wp14">
   <w:abstractNum w:abstractNumId="0" w15:restartNumberingAfterBreak="0">
     <w:nsid w:val="086D7EA6"/>
     <w:multiLevelType w:val="multilevel"/>
@@ -4942,7 +5032,7 @@
 </file>
 
 <file path=word/styles.xml><?xml version="1.0" encoding="utf-8"?>
-<w:styles xmlns:mc="http://schemas.openxmlformats.org/markup-compatibility/2006" xmlns:r="http://schemas.openxmlformats.org/officeDocument/2006/relationships" xmlns:w="http://schemas.openxmlformats.org/wordprocessingml/2006/main" xmlns:w14="http://schemas.microsoft.com/office/word/2010/wordml" xmlns:w15="http://schemas.microsoft.com/office/word/2012/wordml" xmlns:w16cex="http://schemas.microsoft.com/office/word/2018/wordml/cex" xmlns:w16cid="http://schemas.microsoft.com/office/word/2016/wordml/cid" xmlns:w16="http://schemas.microsoft.com/office/word/2018/wordml" xmlns:w16sdtdh="http://schemas.microsoft.com/office/word/2020/wordml/sdtdatahash" xmlns:w16se="http://schemas.microsoft.com/office/word/2015/wordml/symex" mc:Ignorable="w14 w15 w16se w16cid w16 w16cex w16sdtdh">
+<w:styles xmlns:mc="http://schemas.openxmlformats.org/markup-compatibility/2006" xmlns:r="http://schemas.openxmlformats.org/officeDocument/2006/relationships" xmlns:w="http://schemas.openxmlformats.org/wordprocessingml/2006/main" xmlns:w14="http://schemas.microsoft.com/office/word/2010/wordml" xmlns:w15="http://schemas.microsoft.com/office/word/2012/wordml" xmlns:w16cex="http://schemas.microsoft.com/office/word/2018/wordml/cex" xmlns:w16cid="http://schemas.microsoft.com/office/word/2016/wordml/cid" xmlns:w16="http://schemas.microsoft.com/office/word/2018/wordml" xmlns:w16se="http://schemas.microsoft.com/office/word/2015/wordml/symex" mc:Ignorable="w14 w15 w16se w16cid w16 w16cex">
   <w:docDefaults>
     <w:rPrDefault>
       <w:rPr>
@@ -12116,7 +12206,7 @@
   <dgm:whole/>
   <dgm:extLst>
     <a:ext uri="http://schemas.microsoft.com/office/drawing/2008/diagram">
-      <dsp:dataModelExt xmlns:dsp="http://schemas.microsoft.com/office/drawing/2008/diagram" relId="rId14" minVer="http://schemas.openxmlformats.org/drawingml/2006/diagram"/>
+      <dsp:dataModelExt xmlns:dsp="http://schemas.microsoft.com/office/drawing/2008/diagram" relId="rId15" minVer="http://schemas.openxmlformats.org/drawingml/2006/diagram"/>
     </a:ext>
   </dgm:extLst>
 </dgm:dataModel>

</xml_diff>

<commit_message>
Removed the full macro menu from the simple menu. It just needs the run and select choices.
</commit_message>
<xml_diff>
--- a/MagicImageWand.docx
+++ b/MagicImageWand.docx
@@ -1,6 +1,6 @@
 
 <file path=word/document.xml><?xml version="1.0" encoding="utf-8"?>
-<w:document xmlns:wpc="http://schemas.microsoft.com/office/word/2010/wordprocessingCanvas" xmlns:cx="http://schemas.microsoft.com/office/drawing/2014/chartex" xmlns:cx1="http://schemas.microsoft.com/office/drawing/2015/9/8/chartex" xmlns:cx2="http://schemas.microsoft.com/office/drawing/2015/10/21/chartex" xmlns:cx3="http://schemas.microsoft.com/office/drawing/2016/5/9/chartex" xmlns:cx4="http://schemas.microsoft.com/office/drawing/2016/5/10/chartex" xmlns:cx5="http://schemas.microsoft.com/office/drawing/2016/5/11/chartex" xmlns:cx6="http://schemas.microsoft.com/office/drawing/2016/5/12/chartex" xmlns:cx7="http://schemas.microsoft.com/office/drawing/2016/5/13/chartex" xmlns:cx8="http://schemas.microsoft.com/office/drawing/2016/5/14/chartex" xmlns:mc="http://schemas.openxmlformats.org/markup-compatibility/2006" xmlns:aink="http://schemas.microsoft.com/office/drawing/2016/ink" xmlns:am3d="http://schemas.microsoft.com/office/drawing/2017/model3d" xmlns:o="urn:schemas-microsoft-com:office:office" xmlns:r="http://schemas.openxmlformats.org/officeDocument/2006/relationships" xmlns:m="http://schemas.openxmlformats.org/officeDocument/2006/math" xmlns:v="urn:schemas-microsoft-com:vml" xmlns:wp14="http://schemas.microsoft.com/office/word/2010/wordprocessingDrawing" xmlns:wp="http://schemas.openxmlformats.org/drawingml/2006/wordprocessingDrawing" xmlns:w10="urn:schemas-microsoft-com:office:word" xmlns:w="http://schemas.openxmlformats.org/wordprocessingml/2006/main" xmlns:w14="http://schemas.microsoft.com/office/word/2010/wordml" xmlns:w15="http://schemas.microsoft.com/office/word/2012/wordml" xmlns:w16cex="http://schemas.microsoft.com/office/word/2018/wordml/cex" xmlns:w16cid="http://schemas.microsoft.com/office/word/2016/wordml/cid" xmlns:w16="http://schemas.microsoft.com/office/word/2018/wordml" xmlns:w16se="http://schemas.microsoft.com/office/word/2015/wordml/symex" xmlns:wpg="http://schemas.microsoft.com/office/word/2010/wordprocessingGroup" xmlns:wpi="http://schemas.microsoft.com/office/word/2010/wordprocessingInk" xmlns:wne="http://schemas.microsoft.com/office/word/2006/wordml" xmlns:wps="http://schemas.microsoft.com/office/word/2010/wordprocessingShape" mc:Ignorable="w14 w15 w16se w16cid w16 w16cex wp14">
+<w:document xmlns:wpc="http://schemas.microsoft.com/office/word/2010/wordprocessingCanvas" xmlns:cx="http://schemas.microsoft.com/office/drawing/2014/chartex" xmlns:cx1="http://schemas.microsoft.com/office/drawing/2015/9/8/chartex" xmlns:cx2="http://schemas.microsoft.com/office/drawing/2015/10/21/chartex" xmlns:cx3="http://schemas.microsoft.com/office/drawing/2016/5/9/chartex" xmlns:cx4="http://schemas.microsoft.com/office/drawing/2016/5/10/chartex" xmlns:cx5="http://schemas.microsoft.com/office/drawing/2016/5/11/chartex" xmlns:cx6="http://schemas.microsoft.com/office/drawing/2016/5/12/chartex" xmlns:cx7="http://schemas.microsoft.com/office/drawing/2016/5/13/chartex" xmlns:cx8="http://schemas.microsoft.com/office/drawing/2016/5/14/chartex" xmlns:mc="http://schemas.openxmlformats.org/markup-compatibility/2006" xmlns:aink="http://schemas.microsoft.com/office/drawing/2016/ink" xmlns:am3d="http://schemas.microsoft.com/office/drawing/2017/model3d" xmlns:o="urn:schemas-microsoft-com:office:office" xmlns:r="http://schemas.openxmlformats.org/officeDocument/2006/relationships" xmlns:m="http://schemas.openxmlformats.org/officeDocument/2006/math" xmlns:v="urn:schemas-microsoft-com:vml" xmlns:wp14="http://schemas.microsoft.com/office/word/2010/wordprocessingDrawing" xmlns:wp="http://schemas.openxmlformats.org/drawingml/2006/wordprocessingDrawing" xmlns:w10="urn:schemas-microsoft-com:office:word" xmlns:w="http://schemas.openxmlformats.org/wordprocessingml/2006/main" xmlns:w14="http://schemas.microsoft.com/office/word/2010/wordml" xmlns:w15="http://schemas.microsoft.com/office/word/2012/wordml" xmlns:w16cex="http://schemas.microsoft.com/office/word/2018/wordml/cex" xmlns:w16cid="http://schemas.microsoft.com/office/word/2016/wordml/cid" xmlns:w16="http://schemas.microsoft.com/office/word/2018/wordml" xmlns:w16sdtdh="http://schemas.microsoft.com/office/word/2020/wordml/sdtdatahash" xmlns:w16se="http://schemas.microsoft.com/office/word/2015/wordml/symex" xmlns:wpg="http://schemas.microsoft.com/office/word/2010/wordprocessingGroup" xmlns:wpi="http://schemas.microsoft.com/office/word/2010/wordprocessingInk" xmlns:wne="http://schemas.microsoft.com/office/word/2006/wordml" xmlns:wps="http://schemas.microsoft.com/office/word/2010/wordprocessingShape" mc:Ignorable="w14 w15 w16se w16cid w16 w16cex w16sdtdh wp14">
   <w:body>
     <w:p>
       <w:pPr>
@@ -410,7 +410,7 @@
       </w:r>
     </w:p>
     <w:p>
-      <w:hyperlink r:id="rId5" w:history="1">
+      <w:hyperlink r:id="rId6" w:history="1">
         <w:r>
           <w:rPr>
             <w:rStyle w:val="Hyperlink"/>
@@ -452,7 +452,7 @@
       </w:r>
     </w:p>
     <w:p>
-      <w:hyperlink r:id="rId6" w:history="1">
+      <w:hyperlink r:id="rId7" w:history="1">
         <w:r>
           <w:rPr>
             <w:rStyle w:val="Hyperlink"/>
@@ -462,7 +462,7 @@
       </w:hyperlink>
     </w:p>
     <w:p>
-      <w:hyperlink r:id="rId7" w:history="1">
+      <w:hyperlink r:id="rId8" w:history="1">
         <w:r>
           <w:rPr>
             <w:rStyle w:val="Hyperlink"/>
@@ -472,7 +472,7 @@
       </w:hyperlink>
     </w:p>
     <w:p>
-      <w:hyperlink r:id="rId8" w:history="1">
+      <w:hyperlink r:id="rId9" w:history="1">
         <w:r>
           <w:rPr>
             <w:rStyle w:val="Hyperlink"/>
@@ -482,7 +482,7 @@
       </w:hyperlink>
     </w:p>
     <w:p>
-      <w:hyperlink r:id="rId9" w:history="1">
+      <w:hyperlink r:id="rId10" w:history="1">
         <w:r>
           <w:rPr>
             <w:rStyle w:val="Hyperlink"/>
@@ -497,7 +497,7 @@
           <w:lang w:val="en-US"/>
         </w:rPr>
       </w:pPr>
-      <w:hyperlink r:id="rId10" w:history="1">
+      <w:hyperlink r:id="rId11" w:history="1">
         <w:r>
           <w:rPr>
             <w:rStyle w:val="Hyperlink"/>
@@ -1100,17 +1100,212 @@
     </w:p>
     <w:p>
       <w:pPr>
+        <w:ind w:left="1440"/>
+      </w:pPr>
+      <w:r>
+        <w:t>Rotate through multiple selections</w:t>
+      </w:r>
+    </w:p>
+    <w:p>
+      <w:pPr>
         <w:pStyle w:val="Heading1"/>
       </w:pPr>
       <w:bookmarkStart w:id="11" w:name="_a4kfmf3uwe9z" w:colFirst="0" w:colLast="0"/>
       <w:bookmarkEnd w:id="11"/>
       <w:r>
+        <w:t>Menus</w:t>
+      </w:r>
+    </w:p>
+    <w:p>
+      <w:r>
+        <w:t xml:space="preserve">There are two menu set, full and simple. The full one contains all of the options and can be somewhat </w:t>
+      </w:r>
+      <w:r>
+        <w:t>time consuming to navigate during normal use. The simple menu has the most commonly used options and is very short.</w:t>
+      </w:r>
+    </w:p>
+    <w:p>
+      <w:pPr>
+        <w:pStyle w:val="Heading1"/>
+      </w:pPr>
+      <w:r>
+        <w:t>Simple Menu Details</w:t>
+      </w:r>
+    </w:p>
+    <w:p>
+      <w:pPr>
+        <w:pStyle w:val="Heading2"/>
+      </w:pPr>
+      <w:r>
+        <w:t>Menu</w:t>
+      </w:r>
+      <w:r>
+        <w:t>: Simple</w:t>
+      </w:r>
+    </w:p>
+    <w:p>
+      <w:r>
+        <w:t>This is a toggle between</w:t>
+      </w:r>
+      <w:r>
+        <w:t xml:space="preserve"> the full and simple menus</w:t>
+      </w:r>
+      <w:r>
+        <w:t>. It names the current one in case it isn’t obvious!</w:t>
+      </w:r>
+      <w:r>
+        <w:t xml:space="preserve"> Just click on it to change to the other one. The setting will be remembered across rebooting.</w:t>
+      </w:r>
+    </w:p>
+    <w:p>
+      <w:pPr>
+        <w:pStyle w:val="Heading2"/>
+      </w:pPr>
+      <w:r>
+        <w:t>Images</w:t>
+      </w:r>
+      <w:r>
+        <w:t>:</w:t>
+      </w:r>
+      <w:r>
+        <w:t xml:space="preserve"> SD Card BMP | Built-In</w:t>
+      </w:r>
+    </w:p>
+    <w:p>
+      <w:r>
+        <w:t>This will show which images are currently available, the built-in ones or the SD card BMP files.</w:t>
+      </w:r>
+    </w:p>
+    <w:p>
+      <w:pPr>
+        <w:pStyle w:val="Heading2"/>
+      </w:pPr>
+      <w:r>
+        <w:t>Column Time: 10 mS</w:t>
+      </w:r>
+    </w:p>
+    <w:p>
+      <w:r>
+        <w:t>This displays the current frame time and can be used to adjust the time.</w:t>
+      </w:r>
+    </w:p>
+    <w:p>
+      <w:pPr>
+        <w:pStyle w:val="Heading2"/>
+      </w:pPr>
+      <w:r>
+        <w:t>Brightness: 30/255</w:t>
+      </w:r>
+    </w:p>
+    <w:p>
+      <w:r>
+        <w:t xml:space="preserve">This sets and adjusts the LED strip brightness. 255 is full </w:t>
+      </w:r>
+      <w:r>
+        <w:t>brightness.</w:t>
+      </w:r>
+    </w:p>
+    <w:p>
+      <w:pPr>
+        <w:pStyle w:val="Heading2"/>
+      </w:pPr>
+      <w:r>
+        <w:t>+Macros: #0</w:t>
+      </w:r>
+    </w:p>
+    <w:p>
+      <w:r>
+        <w:t>This displays the full macro menu as described later in this document.</w:t>
+      </w:r>
+    </w:p>
+    <w:p>
+      <w:pPr>
+        <w:pStyle w:val="Heading2"/>
+      </w:pPr>
+      <w:r>
+        <w:lastRenderedPageBreak/>
+        <w:t>Sleep</w:t>
+      </w:r>
+    </w:p>
+    <w:p>
+      <w:r>
+        <w:t>This menu entry makes the MIW enter sleep mode, which uses very little power.</w:t>
+      </w:r>
+      <w:r>
+        <w:t xml:space="preserve"> Pressing any key will wake the system up with the same settings it had before.</w:t>
+      </w:r>
+    </w:p>
+    <w:p>
+      <w:pPr>
+        <w:pStyle w:val="Heading1"/>
+      </w:pPr>
+      <w:r>
+        <w:t xml:space="preserve">Full </w:t>
+      </w:r>
+      <w:r>
         <w:t>Menu Details</w:t>
       </w:r>
     </w:p>
     <w:p>
       <w:r>
-        <w:t>Following is a detailed list of all the menu entries and what they do. Menu items that open another menu (a submenu) start with a ‘+’. Most submenus also have a first and last menu entry that returns to the menu above. A ‘*’ is shown in front of the active menu line. The top menu will have a ‘-’ indicating that there are menu items that are not visible due to scrolling. Just keep rotating the knob to the left and they will appear. Similarly the last entry on the screen will have a ‘_’ if there are more menus below. Scroll right to make them visible as the ‘*’ indicator moves down.</w:t>
+        <w:t xml:space="preserve">Following is a detailed list of all the menu entries and what they do. Menu items that open another menu (a submenu) start with a ‘+’. Most submenus also have a first and last menu entry that returns to the menu above. </w:t>
+      </w:r>
+      <w:r>
+        <w:t xml:space="preserve">Depending on the </w:t>
+      </w:r>
+      <w:r>
+        <w:t>“</w:t>
+      </w:r>
+      <w:r>
+        <w:t xml:space="preserve">menu </w:t>
+      </w:r>
+      <w:r>
+        <w:t>choice</w:t>
+      </w:r>
+      <w:r>
+        <w:t>”</w:t>
+      </w:r>
+      <w:r>
+        <w:t xml:space="preserve"> setting</w:t>
+      </w:r>
+      <w:r>
+        <w:t xml:space="preserve"> found in the menu settings of the system menu</w:t>
+      </w:r>
+      <w:r>
+        <w:t>, either an</w:t>
+      </w:r>
+      <w:r>
+        <w:t xml:space="preserve"> ‘*’ is shown in front of the active menu line</w:t>
+      </w:r>
+      <w:r>
+        <w:t xml:space="preserve"> or the menu line is highlighted</w:t>
+      </w:r>
+      <w:r>
+        <w:t xml:space="preserve">. The top menu will have a </w:t>
+      </w:r>
+      <w:r>
+        <w:t>small white triangle</w:t>
+      </w:r>
+      <w:r>
+        <w:t xml:space="preserve"> indicating that there are menu items that are not visible due to scrolling. Just keep rotating the knob to the left and they will appear. Similarly the last entry on the screen will have a </w:t>
+      </w:r>
+      <w:r>
+        <w:t>small white triangle</w:t>
+      </w:r>
+      <w:r>
+        <w:t xml:space="preserve"> if there are more menu</w:t>
+      </w:r>
+      <w:r>
+        <w:t xml:space="preserve"> items</w:t>
+      </w:r>
+      <w:r>
+        <w:t xml:space="preserve"> below. Scroll right to make them visible as the ‘*’ </w:t>
+      </w:r>
+      <w:r>
+        <w:t xml:space="preserve">or highlight </w:t>
+      </w:r>
+      <w:r>
+        <w:t>indicator moves down.</w:t>
       </w:r>
     </w:p>
     <w:p/>
@@ -1122,7 +1317,16 @@
     <w:p/>
     <w:p>
       <w:r>
-        <w:t>Some menu items may changed depending other selections.</w:t>
+        <w:t>Some menu items may change depending</w:t>
+      </w:r>
+      <w:r>
+        <w:t xml:space="preserve"> on</w:t>
+      </w:r>
+      <w:r>
+        <w:t xml:space="preserve"> other selections.</w:t>
+      </w:r>
+      <w:r>
+        <w:t xml:space="preserve"> For example, chain options are not displayed unless chaining is enabled.</w:t>
       </w:r>
     </w:p>
     <w:p>
@@ -1132,6 +1336,19 @@
       <w:bookmarkStart w:id="12" w:name="_7gbk4dp5wgh2" w:colFirst="0" w:colLast="0"/>
       <w:bookmarkEnd w:id="12"/>
       <w:r>
+        <w:t>Menu: Full</w:t>
+      </w:r>
+    </w:p>
+    <w:p>
+      <w:r>
+        <w:t>Select this to toggle between the simple and full menu systems.</w:t>
+      </w:r>
+    </w:p>
+    <w:p>
+      <w:pPr>
+        <w:pStyle w:val="Heading2"/>
+      </w:pPr>
+      <w:r>
         <w:t>Switch to Built-Ins/Switch to SD</w:t>
       </w:r>
     </w:p>
@@ -1185,6 +1402,7 @@
     <w:p/>
     <w:p>
       <w:r>
+        <w:lastRenderedPageBreak/>
         <w:t>There is a dedicated button on the top left that can be used to preview the file. Pressing it again will return to the previous menu or file selection.</w:t>
       </w:r>
     </w:p>
@@ -1357,7 +1575,11 @@
         <w:t xml:space="preserve">column </w:t>
       </w:r>
       <w:r>
-        <w:t xml:space="preserve">time will be calculated and used while displaying the image file. This value will not be saved in the </w:t>
+        <w:t xml:space="preserve">time will be </w:t>
+      </w:r>
+      <w:r>
+        <w:lastRenderedPageBreak/>
+        <w:t xml:space="preserve">calculated and used while displaying the image file. This value will not be saved in the </w:t>
       </w:r>
       <w:r>
         <w:t>column</w:t>
@@ -1385,7 +1607,6 @@
       <w:bookmarkStart w:id="15" w:name="_gnlg1nxbd468" w:colFirst="0" w:colLast="0"/>
       <w:bookmarkEnd w:id="15"/>
       <w:r>
-        <w:lastRenderedPageBreak/>
         <w:t>Start Delay</w:t>
       </w:r>
     </w:p>
@@ -1488,16 +1709,13 @@
         <w:pStyle w:val="Heading3"/>
       </w:pPr>
       <w:r>
+        <w:lastRenderedPageBreak/>
         <w:t>Frame Advance</w:t>
       </w:r>
     </w:p>
     <w:p>
       <w:r>
-        <w:t xml:space="preserve">The options are “auto” and “manual”. In auto mode the frame hold time is used. In manual each line is displayed until the button is pressed, the dial is rotated, or the wheel pulse counter closes </w:t>
-      </w:r>
-      <w:r>
-        <w:lastRenderedPageBreak/>
-        <w:t>the contact. If the frame pulse counter is zero then the dial is used to advance frames. Rotating to the right or clicking will display the next frame from the file. Rotating to the left will display the previous frame. This enables some creative uses of image by rotating the wheel left and right. Note that the mechanical wheel pulse counter has not been designed yet.</w:t>
+        <w:t>The options are “auto” and “manual”. In auto mode the frame hold time is used. In manual each line is displayed until the button is pressed, the dial is rotated, or the wheel pulse counter closes the contact. If the frame pulse counter is zero then the dial is used to advance frames. Rotating to the right or clicking will display the next frame from the file. Rotating to the left will display the previous frame. This enables some creative uses of image by rotating the wheel left and right. Note that the mechanical wheel pulse counter has not been designed yet.</w:t>
       </w:r>
     </w:p>
     <w:p>
@@ -2984,7 +3202,7 @@
             <wp:cNvGraphicFramePr/>
             <a:graphic xmlns:a="http://schemas.openxmlformats.org/drawingml/2006/main">
               <a:graphicData uri="http://schemas.openxmlformats.org/drawingml/2006/diagram">
-                <dgm:relIds xmlns:dgm="http://schemas.openxmlformats.org/drawingml/2006/diagram" xmlns:r="http://schemas.openxmlformats.org/officeDocument/2006/relationships" r:dm="rId11" r:lo="rId12" r:qs="rId13" r:cs="rId14"/>
+                <dgm:relIds xmlns:dgm="http://schemas.openxmlformats.org/drawingml/2006/diagram" xmlns:r="http://schemas.openxmlformats.org/officeDocument/2006/relationships" r:dm="rId12" r:lo="rId13" r:qs="rId14" r:cs="rId15"/>
               </a:graphicData>
             </a:graphic>
           </wp:inline>
@@ -3171,7 +3389,7 @@
         </w:rPr>
         <w:t xml:space="preserve">. </w:t>
       </w:r>
-      <w:hyperlink r:id="rId16" w:history="1">
+      <w:hyperlink r:id="rId17" w:history="1">
         <w:r>
           <w:rPr>
             <w:rStyle w:val="Hyperlink"/>
@@ -3212,7 +3430,7 @@
         </w:rPr>
         <w:t xml:space="preserve"> </w:t>
       </w:r>
-      <w:hyperlink r:id="rId17" w:history="1">
+      <w:hyperlink r:id="rId18" w:history="1">
         <w:r>
           <w:rPr>
             <w:rStyle w:val="Hyperlink"/>
@@ -3227,7 +3445,7 @@
         </w:rPr>
         <w:t xml:space="preserve"> </w:t>
       </w:r>
-      <w:hyperlink r:id="rId18"/>
+      <w:hyperlink r:id="rId19"/>
     </w:p>
     <w:p>
       <w:pPr>
@@ -3239,7 +3457,7 @@
       <w:r>
         <w:t xml:space="preserve">Micro SD card reader. </w:t>
       </w:r>
-      <w:hyperlink r:id="rId19">
+      <w:hyperlink r:id="rId20">
         <w:r>
           <w:rPr>
             <w:color w:val="1155CC"/>
@@ -3259,7 +3477,7 @@
       <w:r>
         <w:t xml:space="preserve">Rotating switch. </w:t>
       </w:r>
-      <w:hyperlink r:id="rId20">
+      <w:hyperlink r:id="rId21">
         <w:r>
           <w:rPr>
             <w:color w:val="1155CC"/>
@@ -3280,7 +3498,7 @@
         <w:lastRenderedPageBreak/>
         <w:t xml:space="preserve">USB rechargeable battery. </w:t>
       </w:r>
-      <w:hyperlink r:id="rId21" w:history="1">
+      <w:hyperlink r:id="rId22" w:history="1">
         <w:r>
           <w:rPr>
             <w:rStyle w:val="Hyperlink"/>
@@ -3302,7 +3520,7 @@
       <w:r>
         <w:t xml:space="preserve">USB connector. </w:t>
       </w:r>
-      <w:hyperlink r:id="rId22">
+      <w:hyperlink r:id="rId23">
         <w:r>
           <w:rPr>
             <w:color w:val="1155CC"/>
@@ -3325,7 +3543,7 @@
       <w:r>
         <w:t xml:space="preserve">(used on earlier versions but deleted from the schematic since the LED strips seem to work fine from 3.3V. </w:t>
       </w:r>
-      <w:hyperlink r:id="rId23" w:history="1">
+      <w:hyperlink r:id="rId24" w:history="1">
         <w:r>
           <w:rPr>
             <w:rStyle w:val="Hyperlink"/>
@@ -3344,7 +3562,7 @@
       <w:r>
         <w:t xml:space="preserve">5 pin, 4 pin, and 3 pin connectors. </w:t>
       </w:r>
-      <w:hyperlink r:id="rId24">
+      <w:hyperlink r:id="rId25">
         <w:r>
           <w:rPr>
             <w:color w:val="1155CC"/>
@@ -3356,7 +3574,7 @@
       <w:r>
         <w:t xml:space="preserve"> </w:t>
       </w:r>
-      <w:hyperlink r:id="rId25">
+      <w:hyperlink r:id="rId26">
         <w:r>
           <w:rPr>
             <w:color w:val="1155CC"/>
@@ -3368,7 +3586,7 @@
       <w:r>
         <w:t xml:space="preserve">  </w:t>
       </w:r>
-      <w:hyperlink r:id="rId26">
+      <w:hyperlink r:id="rId27">
         <w:r>
           <w:rPr>
             <w:color w:val="1155CC"/>
@@ -3388,7 +3606,7 @@
       <w:r>
         <w:t xml:space="preserve">LED channel. </w:t>
       </w:r>
-      <w:hyperlink r:id="rId27">
+      <w:hyperlink r:id="rId28">
         <w:r>
           <w:rPr>
             <w:color w:val="1155CC"/>
@@ -3408,7 +3626,7 @@
       <w:r>
         <w:t xml:space="preserve">WS2812 LED strips. </w:t>
       </w:r>
-      <w:hyperlink r:id="rId28">
+      <w:hyperlink r:id="rId29">
         <w:r>
           <w:rPr>
             <w:color w:val="1155CC"/>
@@ -3543,7 +3761,7 @@
     </w:p>
     <w:p/>
     <w:p>
-      <w:hyperlink r:id="rId29" w:history="1">
+      <w:hyperlink r:id="rId30" w:history="1">
         <w:r>
           <w:rPr>
             <w:rStyle w:val="Hyperlink"/>
@@ -3682,7 +3900,7 @@
 </file>
 
 <file path=word/numbering.xml><?xml version="1.0" encoding="utf-8"?>
-<w:numbering xmlns:wpc="http://schemas.microsoft.com/office/word/2010/wordprocessingCanvas" xmlns:cx="http://schemas.microsoft.com/office/drawing/2014/chartex" xmlns:cx1="http://schemas.microsoft.com/office/drawing/2015/9/8/chartex" xmlns:cx2="http://schemas.microsoft.com/office/drawing/2015/10/21/chartex" xmlns:cx3="http://schemas.microsoft.com/office/drawing/2016/5/9/chartex" xmlns:cx4="http://schemas.microsoft.com/office/drawing/2016/5/10/chartex" xmlns:cx5="http://schemas.microsoft.com/office/drawing/2016/5/11/chartex" xmlns:cx6="http://schemas.microsoft.com/office/drawing/2016/5/12/chartex" xmlns:cx7="http://schemas.microsoft.com/office/drawing/2016/5/13/chartex" xmlns:cx8="http://schemas.microsoft.com/office/drawing/2016/5/14/chartex" xmlns:mc="http://schemas.openxmlformats.org/markup-compatibility/2006" xmlns:aink="http://schemas.microsoft.com/office/drawing/2016/ink" xmlns:am3d="http://schemas.microsoft.com/office/drawing/2017/model3d" xmlns:o="urn:schemas-microsoft-com:office:office" xmlns:r="http://schemas.openxmlformats.org/officeDocument/2006/relationships" xmlns:m="http://schemas.openxmlformats.org/officeDocument/2006/math" xmlns:v="urn:schemas-microsoft-com:vml" xmlns:wp14="http://schemas.microsoft.com/office/word/2010/wordprocessingDrawing" xmlns:wp="http://schemas.openxmlformats.org/drawingml/2006/wordprocessingDrawing" xmlns:w10="urn:schemas-microsoft-com:office:word" xmlns:w="http://schemas.openxmlformats.org/wordprocessingml/2006/main" xmlns:w14="http://schemas.microsoft.com/office/word/2010/wordml" xmlns:w15="http://schemas.microsoft.com/office/word/2012/wordml" xmlns:w16cex="http://schemas.microsoft.com/office/word/2018/wordml/cex" xmlns:w16cid="http://schemas.microsoft.com/office/word/2016/wordml/cid" xmlns:w16="http://schemas.microsoft.com/office/word/2018/wordml" xmlns:w16se="http://schemas.microsoft.com/office/word/2015/wordml/symex" xmlns:wpg="http://schemas.microsoft.com/office/word/2010/wordprocessingGroup" xmlns:wpi="http://schemas.microsoft.com/office/word/2010/wordprocessingInk" xmlns:wne="http://schemas.microsoft.com/office/word/2006/wordml" xmlns:wps="http://schemas.microsoft.com/office/word/2010/wordprocessingShape" mc:Ignorable="w14 w15 w16se w16cid w16 w16cex wp14">
+<w:numbering xmlns:wpc="http://schemas.microsoft.com/office/word/2010/wordprocessingCanvas" xmlns:cx="http://schemas.microsoft.com/office/drawing/2014/chartex" xmlns:cx1="http://schemas.microsoft.com/office/drawing/2015/9/8/chartex" xmlns:cx2="http://schemas.microsoft.com/office/drawing/2015/10/21/chartex" xmlns:cx3="http://schemas.microsoft.com/office/drawing/2016/5/9/chartex" xmlns:cx4="http://schemas.microsoft.com/office/drawing/2016/5/10/chartex" xmlns:cx5="http://schemas.microsoft.com/office/drawing/2016/5/11/chartex" xmlns:cx6="http://schemas.microsoft.com/office/drawing/2016/5/12/chartex" xmlns:cx7="http://schemas.microsoft.com/office/drawing/2016/5/13/chartex" xmlns:cx8="http://schemas.microsoft.com/office/drawing/2016/5/14/chartex" xmlns:mc="http://schemas.openxmlformats.org/markup-compatibility/2006" xmlns:aink="http://schemas.microsoft.com/office/drawing/2016/ink" xmlns:am3d="http://schemas.microsoft.com/office/drawing/2017/model3d" xmlns:o="urn:schemas-microsoft-com:office:office" xmlns:r="http://schemas.openxmlformats.org/officeDocument/2006/relationships" xmlns:m="http://schemas.openxmlformats.org/officeDocument/2006/math" xmlns:v="urn:schemas-microsoft-com:vml" xmlns:wp14="http://schemas.microsoft.com/office/word/2010/wordprocessingDrawing" xmlns:wp="http://schemas.openxmlformats.org/drawingml/2006/wordprocessingDrawing" xmlns:w10="urn:schemas-microsoft-com:office:word" xmlns:w="http://schemas.openxmlformats.org/wordprocessingml/2006/main" xmlns:w14="http://schemas.microsoft.com/office/word/2010/wordml" xmlns:w15="http://schemas.microsoft.com/office/word/2012/wordml" xmlns:w16cex="http://schemas.microsoft.com/office/word/2018/wordml/cex" xmlns:w16cid="http://schemas.microsoft.com/office/word/2016/wordml/cid" xmlns:w16="http://schemas.microsoft.com/office/word/2018/wordml" xmlns:w16sdtdh="http://schemas.microsoft.com/office/word/2020/wordml/sdtdatahash" xmlns:w16se="http://schemas.microsoft.com/office/word/2015/wordml/symex" xmlns:wpg="http://schemas.microsoft.com/office/word/2010/wordprocessingGroup" xmlns:wpi="http://schemas.microsoft.com/office/word/2010/wordprocessingInk" xmlns:wne="http://schemas.microsoft.com/office/word/2006/wordml" xmlns:wps="http://schemas.microsoft.com/office/word/2010/wordprocessingShape" mc:Ignorable="w14 w15 w16se w16cid w16 w16cex w16sdtdh wp14">
   <w:abstractNum w:abstractNumId="0" w15:restartNumberingAfterBreak="0">
     <w:nsid w:val="086D7EA6"/>
     <w:multiLevelType w:val="multilevel"/>
@@ -5032,7 +5250,7 @@
 </file>
 
 <file path=word/styles.xml><?xml version="1.0" encoding="utf-8"?>
-<w:styles xmlns:mc="http://schemas.openxmlformats.org/markup-compatibility/2006" xmlns:r="http://schemas.openxmlformats.org/officeDocument/2006/relationships" xmlns:w="http://schemas.openxmlformats.org/wordprocessingml/2006/main" xmlns:w14="http://schemas.microsoft.com/office/word/2010/wordml" xmlns:w15="http://schemas.microsoft.com/office/word/2012/wordml" xmlns:w16cex="http://schemas.microsoft.com/office/word/2018/wordml/cex" xmlns:w16cid="http://schemas.microsoft.com/office/word/2016/wordml/cid" xmlns:w16="http://schemas.microsoft.com/office/word/2018/wordml" xmlns:w16se="http://schemas.microsoft.com/office/word/2015/wordml/symex" mc:Ignorable="w14 w15 w16se w16cid w16 w16cex">
+<w:styles xmlns:mc="http://schemas.openxmlformats.org/markup-compatibility/2006" xmlns:r="http://schemas.openxmlformats.org/officeDocument/2006/relationships" xmlns:w="http://schemas.openxmlformats.org/wordprocessingml/2006/main" xmlns:w14="http://schemas.microsoft.com/office/word/2010/wordml" xmlns:w15="http://schemas.microsoft.com/office/word/2012/wordml" xmlns:w16cex="http://schemas.microsoft.com/office/word/2018/wordml/cex" xmlns:w16cid="http://schemas.microsoft.com/office/word/2016/wordml/cid" xmlns:w16="http://schemas.microsoft.com/office/word/2018/wordml" xmlns:w16sdtdh="http://schemas.microsoft.com/office/word/2020/wordml/sdtdatahash" xmlns:w16se="http://schemas.microsoft.com/office/word/2015/wordml/symex" mc:Ignorable="w14 w15 w16se w16cid w16 w16cex w16sdtdh">
   <w:docDefaults>
     <w:rPrDefault>
       <w:rPr>
@@ -12206,7 +12424,7 @@
   <dgm:whole/>
   <dgm:extLst>
     <a:ext uri="http://schemas.microsoft.com/office/drawing/2008/diagram">
-      <dsp:dataModelExt xmlns:dsp="http://schemas.microsoft.com/office/drawing/2008/diagram" relId="rId15" minVer="http://schemas.openxmlformats.org/drawingml/2006/diagram"/>
+      <dsp:dataModelExt xmlns:dsp="http://schemas.microsoft.com/office/drawing/2008/diagram" relId="rId16" minVer="http://schemas.openxmlformats.org/drawingml/2006/diagram"/>
     </a:ext>
   </dgm:extLst>
 </dgm:dataModel>
@@ -23871,4 +24089,16 @@
   </a:objectDefaults>
   <a:extraClrSchemeLst/>
 </a:theme>
+</file>
+
+<file path=customXml/item1.xml><?xml version="1.0" encoding="utf-8"?>
+<b:Sources xmlns:b="http://schemas.openxmlformats.org/officeDocument/2006/bibliography" xmlns="http://schemas.openxmlformats.org/officeDocument/2006/bibliography" SelectedStyle="\APASixthEditionOfficeOnline.xsl" StyleName="APA" Version="6"/>
+</file>
+
+<file path=customXml/itemProps1.xml><?xml version="1.0" encoding="utf-8"?>
+<ds:datastoreItem xmlns:ds="http://schemas.openxmlformats.org/officeDocument/2006/customXml" ds:itemID="{90B30F8C-98EA-4AE7-B5A3-4311B62081DD}">
+  <ds:schemaRefs>
+    <ds:schemaRef ds:uri="http://schemas.openxmlformats.org/officeDocument/2006/bibliography"/>
+  </ds:schemaRefs>
+</ds:datastoreItem>
 </file>
</xml_diff>

<commit_message>
Updated DOCX file for screen rotation changes in menus.
</commit_message>
<xml_diff>
--- a/MagicImageWand.docx
+++ b/MagicImageWand.docx
@@ -44,7 +44,31 @@
     </w:p>
     <w:p>
       <w:r>
-        <w:t xml:space="preserve">This design was inspired but not copied from the PixelStick commercial product. I have not owned, used or even touched an official PixelStick, I haven’t even read their manual. I did briefly look at the marketing material on their website to get an idea of how it worked. I was also inspired by the light wand developed by photographer Michael Ross. I started out building one </w:t>
+        <w:t xml:space="preserve">This design was inspired but not copied from the </w:t>
+      </w:r>
+      <w:proofErr w:type="spellStart"/>
+      <w:r>
+        <w:t>PixelStick</w:t>
+      </w:r>
+      <w:proofErr w:type="spellEnd"/>
+      <w:r>
+        <w:t xml:space="preserve"> commercial product. I have not owned, </w:t>
+      </w:r>
+      <w:proofErr w:type="gramStart"/>
+      <w:r>
+        <w:t>used</w:t>
+      </w:r>
+      <w:proofErr w:type="gramEnd"/>
+      <w:r>
+        <w:t xml:space="preserve"> or even touched an official </w:t>
+      </w:r>
+      <w:proofErr w:type="spellStart"/>
+      <w:r>
+        <w:t>PixelStick</w:t>
+      </w:r>
+      <w:proofErr w:type="spellEnd"/>
+      <w:r>
+        <w:t xml:space="preserve">, I haven’t even read their manual. I did briefly look at the marketing material on their website to get an idea of how it worked. I was also inspired by the light wand developed by photographer Michael Ross. I started out building one </w:t>
       </w:r>
       <w:r>
         <w:t>following Michael’s instructions</w:t>
@@ -65,7 +89,15 @@
         <w:t xml:space="preserve"> LED strip. At this point I decided to do a total rewrite and use the newer much faster esp32 modules. This let the feature list grow and the additionally the strip display speed was increased dramatically.</w:t>
       </w:r>
       <w:r>
-        <w:t xml:space="preserve"> The first version used an OLED display esp32 from Heltec. After that I discovered the TTGO with a color TFT display. After some more code re-writing and feature adding the TTGO version was created!</w:t>
+        <w:t xml:space="preserve"> The first version used an OLED display esp32 from </w:t>
+      </w:r>
+      <w:proofErr w:type="spellStart"/>
+      <w:r>
+        <w:t>Heltec</w:t>
+      </w:r>
+      <w:proofErr w:type="spellEnd"/>
+      <w:r>
+        <w:t>. After that I discovered the TTGO with a color TFT display. After some more code re-writing and feature adding the TTGO version was created!</w:t>
       </w:r>
     </w:p>
     <w:p>
@@ -126,7 +158,15 @@
         <w:t xml:space="preserve">Magic Image Wand </w:t>
       </w:r>
       <w:r>
-        <w:t>consists of the following major parts. The parts are all connected together into a single unit. The optional second LED strip is easily removed</w:t>
+        <w:t xml:space="preserve">consists of the following major parts. The parts are all </w:t>
+      </w:r>
+      <w:proofErr w:type="gramStart"/>
+      <w:r>
+        <w:t>connected together</w:t>
+      </w:r>
+      <w:proofErr w:type="gramEnd"/>
+      <w:r>
+        <w:t xml:space="preserve"> into a single unit. The optional second LED strip is easily removed</w:t>
       </w:r>
       <w:r>
         <w:t xml:space="preserve"> or added</w:t>
@@ -261,8 +301,13 @@
         </w:numPr>
       </w:pPr>
       <w:r>
-        <w:t>Roller Encoder Wheel. This wheel is used to control the display speed while rolling on the ground. It will allow for very exact image timing. The good news is the software supports it</w:t>
-      </w:r>
+        <w:t xml:space="preserve">Roller Encoder Wheel. This wheel is used to control the display speed while rolling on the ground. It will allow for very exact image timing. The good news is the software supports </w:t>
+      </w:r>
+      <w:proofErr w:type="gramStart"/>
+      <w:r>
+        <w:t>it</w:t>
+      </w:r>
+      <w:proofErr w:type="gramEnd"/>
       <w:r>
         <w:t xml:space="preserve"> but</w:t>
       </w:r>
@@ -351,7 +396,15 @@
         <w:t xml:space="preserve"> each strip uses 43 Watts when all the LEDs are lit. </w:t>
       </w:r>
       <w:r>
-        <w:t>If full brightness is required then the voltage regulator must be able to supply enough current</w:t>
+        <w:t xml:space="preserve">If full brightness is </w:t>
+      </w:r>
+      <w:proofErr w:type="gramStart"/>
+      <w:r>
+        <w:t>required</w:t>
+      </w:r>
+      <w:proofErr w:type="gramEnd"/>
+      <w:r>
+        <w:t xml:space="preserve"> then the voltage regulator must be able to supply enough current</w:t>
       </w:r>
       <w:r>
         <w:t xml:space="preserve">. </w:t>
@@ -360,7 +413,15 @@
         <w:t>However,</w:t>
       </w:r>
       <w:r>
-        <w:t xml:space="preserve"> some images do not have all of the LEDs lit at the same time so the brightness can sometimes be set to full power. For </w:t>
+        <w:t xml:space="preserve"> some images do not have </w:t>
+      </w:r>
+      <w:proofErr w:type="gramStart"/>
+      <w:r>
+        <w:t>all of</w:t>
+      </w:r>
+      <w:proofErr w:type="gramEnd"/>
+      <w:r>
+        <w:t xml:space="preserve"> the LEDs lit at the same time so the brightness can sometimes be set to full power. For </w:t>
       </w:r>
       <w:r>
         <w:t>example,</w:t>
@@ -461,13 +522,29 @@
         <w:t>I am</w:t>
       </w:r>
       <w:r>
-        <w:t xml:space="preserve"> including these just to illustrate a few simple examples. You can also go search the web for PixelStick images to get more inspiration.</w:t>
+        <w:t xml:space="preserve"> including these just to illustrate a few simple examples. You can also go search the web for </w:t>
+      </w:r>
+      <w:proofErr w:type="spellStart"/>
+      <w:r>
+        <w:t>PixelStick</w:t>
+      </w:r>
+      <w:proofErr w:type="spellEnd"/>
+      <w:r>
+        <w:t xml:space="preserve"> images to get more inspiration.</w:t>
       </w:r>
     </w:p>
     <w:p/>
     <w:p>
       <w:r>
-        <w:t>Here are the links. The youtube links are for earlier versions.</w:t>
+        <w:t xml:space="preserve">Here are the links. The </w:t>
+      </w:r>
+      <w:proofErr w:type="spellStart"/>
+      <w:r>
+        <w:t>youtube</w:t>
+      </w:r>
+      <w:proofErr w:type="spellEnd"/>
+      <w:r>
+        <w:t xml:space="preserve"> links are for earlier versions.</w:t>
       </w:r>
     </w:p>
     <w:p>
@@ -550,7 +627,23 @@
     </w:p>
     <w:p>
       <w:r>
-        <w:t>All operations can be controlled by the rotary push button on the handle, this makes the image painter usable with one hand. The display shows the options and settings and filenames. The dial can be rotated left or right to choose items. The button is clicked to select the current item. A long press is used to access other options and is done by holding the button down for about a ½ second or longer. This long press time is also adjustable if a longer or shorter time is preferred. The system has two modes of operation. After booting the display shows the currently selected file. Rotating the dial left and right will move through the files on the SD card, or the internal patterns if they have been selected. Clicking the button starts the LED strip display. At this point the user walks around with the wand or waves it around depending on what effect is desired. The display shows the progress of the file and how much time is remaining. Settings are available to control the display speed, repeating the file, or even automatically skipping to the next file. The image can even be played twice, first forward and then backward for a mirror like effect. There is a chain option that will play all of the files from the current selection to the final file in the current folder. The brightness of the LEDs are of course also adjustable to balance the lighting with the rest of the scene.</w:t>
+        <w:t xml:space="preserve">All operations can be controlled by the rotary push button on the handle, this makes the image painter usable with one hand. The display shows the options and settings and filenames. The dial can be rotated left or right to choose items. The button is clicked to select the current item. A long press is used to access other options and is done by holding the button down for about a ½ second or longer. This long press time is also adjustable if a longer or shorter time is preferred. The system has two modes of operation. After booting the display shows the currently selected file. Rotating the dial left and right will move through the files on the SD card, or the internal patterns if they have been selected. Clicking the button starts the LED strip display. At this point the user walks around with the wand or waves it around depending on what effect is desired. The display shows the progress of the file and how much time is remaining. Settings are available to control the display speed, repeating the file, or even automatically skipping to the next file. The image can even be played twice, first forward and then backward for a mirror like effect. There is a chain option that will play </w:t>
+      </w:r>
+      <w:proofErr w:type="gramStart"/>
+      <w:r>
+        <w:t>all of</w:t>
+      </w:r>
+      <w:proofErr w:type="gramEnd"/>
+      <w:r>
+        <w:t xml:space="preserve"> the files from the current selection to the final file in the current folder. The brightness of the LEDs </w:t>
+      </w:r>
+      <w:proofErr w:type="gramStart"/>
+      <w:r>
+        <w:t>are</w:t>
+      </w:r>
+      <w:proofErr w:type="gramEnd"/>
+      <w:r>
+        <w:t xml:space="preserve"> of course also adjustable to balance the lighting with the rest of the scene.</w:t>
       </w:r>
     </w:p>
     <w:p/>
@@ -597,7 +690,42 @@
         <w:t xml:space="preserve"> buttons also support long presses.</w:t>
       </w:r>
       <w:r>
-        <w:t xml:space="preserve"> The top one turns the display and the image file upside down. This is useful when using a single strip and holding it high in the air. The lower button turns on the lightbar feature. The</w:t>
+        <w:t xml:space="preserve"> The top one </w:t>
+      </w:r>
+      <w:r>
+        <w:t xml:space="preserve">rotates the </w:t>
+      </w:r>
+      <w:r>
+        <w:t>display</w:t>
+      </w:r>
+      <w:r>
+        <w:t xml:space="preserve"> through </w:t>
+      </w:r>
+      <w:r>
+        <w:t xml:space="preserve">all four possible positions. If the display is upside </w:t>
+      </w:r>
+      <w:proofErr w:type="gramStart"/>
+      <w:r>
+        <w:t>down</w:t>
+      </w:r>
+      <w:proofErr w:type="gramEnd"/>
+      <w:r>
+        <w:t xml:space="preserve"> then the</w:t>
+      </w:r>
+      <w:r>
+        <w:t xml:space="preserve"> image file</w:t>
+      </w:r>
+      <w:r>
+        <w:t xml:space="preserve"> will also be rotated</w:t>
+      </w:r>
+      <w:r>
+        <w:t xml:space="preserve"> upside down. This is useful when using a single strip and holding it high in the air. </w:t>
+      </w:r>
+      <w:r>
+        <w:t>A long press on t</w:t>
+      </w:r>
+      <w:r>
+        <w:t>he lower button turns on the lightbar feature. The</w:t>
       </w:r>
       <w:r>
         <w:t>se actions can be modified in the system menu.</w:t>
@@ -606,7 +734,16 @@
     <w:p/>
     <w:p>
       <w:r>
-        <w:t>To adjust settings a long press is used which will open the last menu that was used. A long press while in the menus returns to the normal play mode. Each menu except the main menu has an entry to return to the previous menu.</w:t>
+        <w:t xml:space="preserve">To adjust settings a long press is used </w:t>
+      </w:r>
+      <w:r>
+        <w:t>on the dial or a simple press on btn1</w:t>
+      </w:r>
+      <w:r>
+        <w:t xml:space="preserve"> </w:t>
+      </w:r>
+      <w:r>
+        <w:t>which will open the last menu that was used. A long press while in the menus returns to the normal play mode. Each menu except the main menu has an entry to return to the previous menu.</w:t>
       </w:r>
     </w:p>
     <w:p>
@@ -712,7 +849,15 @@
         </w:numPr>
       </w:pPr>
       <w:r>
-        <w:t xml:space="preserve">Fixed display time. It is also possible to have the system calculate the frame hold time. You just set how long in seconds you want the image to take and it will set the correct frame time based on the image size. </w:t>
+        <w:t xml:space="preserve">Fixed display time. It is also possible to have the system calculate the frame hold time. You just set how long in seconds you want the image to </w:t>
+      </w:r>
+      <w:proofErr w:type="gramStart"/>
+      <w:r>
+        <w:t>take</w:t>
+      </w:r>
+      <w:proofErr w:type="gramEnd"/>
+      <w:r>
+        <w:t xml:space="preserve"> and it will set the correct frame time based on the image size. </w:t>
       </w:r>
     </w:p>
     <w:p>
@@ -775,7 +920,15 @@
         </w:numPr>
       </w:pPr>
       <w:r>
-        <w:t>Pixel Double. This uses two pixels for each one so a 144 pixel image</w:t>
+        <w:t xml:space="preserve">Pixel Double. This uses two pixels for each one so a </w:t>
+      </w:r>
+      <w:proofErr w:type="gramStart"/>
+      <w:r>
+        <w:t>144 pixel</w:t>
+      </w:r>
+      <w:proofErr w:type="gramEnd"/>
+      <w:r>
+        <w:t xml:space="preserve"> image</w:t>
       </w:r>
       <w:r>
         <w:t>s</w:t>
@@ -792,7 +945,15 @@
         </w:numPr>
       </w:pPr>
       <w:r>
-        <w:t>Scaling. This will reduce a 288 pixel image to 144 pixels.</w:t>
+        <w:t xml:space="preserve">Scaling. This will reduce a </w:t>
+      </w:r>
+      <w:proofErr w:type="gramStart"/>
+      <w:r>
+        <w:t>288 pixel</w:t>
+      </w:r>
+      <w:proofErr w:type="gramEnd"/>
+      <w:r>
+        <w:t xml:space="preserve"> image to 144 pixels.</w:t>
       </w:r>
     </w:p>
     <w:p>
@@ -880,7 +1041,15 @@
         </w:numPr>
       </w:pPr>
       <w:r>
-        <w:t>Built-In or File. Choose files from the SD or from a set of built in patterns.</w:t>
+        <w:t xml:space="preserve">Built-In or File. Choose files from the SD or from a set of </w:t>
+      </w:r>
+      <w:proofErr w:type="gramStart"/>
+      <w:r>
+        <w:t>built in</w:t>
+      </w:r>
+      <w:proofErr w:type="gramEnd"/>
+      <w:r>
+        <w:t xml:space="preserve"> patterns.</w:t>
       </w:r>
     </w:p>
     <w:p>
@@ -950,7 +1119,23 @@
         </w:numPr>
       </w:pPr>
       <w:r>
-        <w:t>Macros. There are ten macro slots (0 to 9) available. Each of these can either load all of the settings or run a recorded sequence of operations. The record command records the images as they are played and the same sequence can then be played again using the run command. The save command stores the current settings which can then be restored with the load command.</w:t>
+        <w:t xml:space="preserve">Macros. There are ten macro slots (0 to 9) available. Each of these can either load </w:t>
+      </w:r>
+      <w:proofErr w:type="gramStart"/>
+      <w:r>
+        <w:t>all of</w:t>
+      </w:r>
+      <w:proofErr w:type="gramEnd"/>
+      <w:r>
+        <w:t xml:space="preserve"> the settings or run a recorded sequence of operations. The record command records the images as they are </w:t>
+      </w:r>
+      <w:proofErr w:type="gramStart"/>
+      <w:r>
+        <w:t>played</w:t>
+      </w:r>
+      <w:proofErr w:type="gramEnd"/>
+      <w:r>
+        <w:t xml:space="preserve"> and the same sequence can then be played again using the run command. The save command stores the current settings which can then be restored with the load command.</w:t>
       </w:r>
     </w:p>
     <w:p>
@@ -1019,7 +1204,15 @@
         <w:t>,</w:t>
       </w:r>
       <w:r>
-        <w:t xml:space="preserve"> boolean values toggle with each click.</w:t>
+        <w:t xml:space="preserve"> </w:t>
+      </w:r>
+      <w:proofErr w:type="spellStart"/>
+      <w:r>
+        <w:t>boolean</w:t>
+      </w:r>
+      <w:proofErr w:type="spellEnd"/>
+      <w:r>
+        <w:t xml:space="preserve"> values toggle with each click.</w:t>
       </w:r>
       <w:r>
         <w:t xml:space="preserve"> Multiple selections cycle through all the available options.</w:t>
@@ -1031,7 +1224,15 @@
     <w:p/>
     <w:p>
       <w:r>
-        <w:t>In select/run mode the current file is displayed on the top line. Optionally the next three files will be displayed below. Rotating the dial right moves the next file to the top line and rotating left moves the previous file back. By default it will stop at the first and the last file. An option allows rollover, so going left from the first file moves to the last file and moving right at the last file will display the first file again. This option also causes menus to behave similarly.</w:t>
+        <w:t xml:space="preserve">In select/run mode the current file is displayed on the top line. Optionally the next three files will be displayed below. Rotating the dial right moves the next file to the top line and rotating left moves the previous file back. By </w:t>
+      </w:r>
+      <w:proofErr w:type="gramStart"/>
+      <w:r>
+        <w:t>default</w:t>
+      </w:r>
+      <w:proofErr w:type="gramEnd"/>
+      <w:r>
+        <w:t xml:space="preserve"> it will stop at the first and the last file. An option allows rollover, so going left from the first file moves to the last file and moving right at the last file will display the first file again. This option also causes menus to behave similarly.</w:t>
       </w:r>
     </w:p>
     <w:p/>
@@ -1145,8 +1346,13 @@
         <w:ind w:left="1440"/>
       </w:pPr>
       <w:r>
-        <w:t>Toggle booleans</w:t>
-      </w:r>
+        <w:t xml:space="preserve">Toggle </w:t>
+      </w:r>
+      <w:proofErr w:type="spellStart"/>
+      <w:r>
+        <w:t>booleans</w:t>
+      </w:r>
+      <w:proofErr w:type="spellEnd"/>
     </w:p>
     <w:p>
       <w:pPr>
@@ -1168,7 +1374,15 @@
     </w:p>
     <w:p>
       <w:r>
-        <w:t xml:space="preserve">There are two menu set, full and simple. The full one contains all of the options and can be somewhat </w:t>
+        <w:t xml:space="preserve">There are two menu set, full and simple. The full one contains </w:t>
+      </w:r>
+      <w:proofErr w:type="gramStart"/>
+      <w:r>
+        <w:t>all of</w:t>
+      </w:r>
+      <w:proofErr w:type="gramEnd"/>
+      <w:r>
+        <w:t xml:space="preserve"> the options and can be somewhat </w:t>
       </w:r>
       <w:r>
         <w:t xml:space="preserve">time consuming to navigate during normal use. The simple menu has the </w:t>
@@ -1177,13 +1391,37 @@
         <w:t>most used</w:t>
       </w:r>
       <w:r>
-        <w:t xml:space="preserve"> options and is very short.</w:t>
+        <w:t xml:space="preserve"> options and is </w:t>
+      </w:r>
+      <w:proofErr w:type="gramStart"/>
+      <w:r>
+        <w:t>very short</w:t>
+      </w:r>
+      <w:proofErr w:type="gramEnd"/>
+      <w:r>
+        <w:t>.</w:t>
       </w:r>
     </w:p>
     <w:p/>
     <w:p>
       <w:r>
-        <w:t>All menus except the main one have the first line indicating what menu this is. There is a ‘-‘ in front that indicates clicking on this menu will go back to the previous menu. Submenus also have the last entry as “-Back” which will return to the previous menu.</w:t>
+        <w:t xml:space="preserve">All menus except the main one </w:t>
+      </w:r>
+      <w:proofErr w:type="gramStart"/>
+      <w:r>
+        <w:t>have</w:t>
+      </w:r>
+      <w:proofErr w:type="gramEnd"/>
+      <w:r>
+        <w:t xml:space="preserve"> the first line indicating what menu this is. There is a ‘</w:t>
+      </w:r>
+      <w:proofErr w:type="gramStart"/>
+      <w:r>
+        <w:t>-‘ in</w:t>
+      </w:r>
+      <w:proofErr w:type="gramEnd"/>
+      <w:r>
+        <w:t xml:space="preserve"> front that indicates clicking on this menu will go back to the previous menu. Submenus also have the last entry as “-Back” which will return to the previous menu.</w:t>
       </w:r>
     </w:p>
     <w:p>
@@ -1213,7 +1451,15 @@
         <w:t xml:space="preserve"> the full and simple menus</w:t>
       </w:r>
       <w:r>
-        <w:t>. It names the current one in case it isn’t obvious!</w:t>
+        <w:t xml:space="preserve">. It names the current one in case it </w:t>
+      </w:r>
+      <w:proofErr w:type="gramStart"/>
+      <w:r>
+        <w:t>isn’t</w:t>
+      </w:r>
+      <w:proofErr w:type="gramEnd"/>
+      <w:r>
+        <w:t xml:space="preserve"> obvious!</w:t>
       </w:r>
       <w:r>
         <w:t xml:space="preserve"> Just click on it to change to the other one. The setting will be remembered across rebooting.</w:t>
@@ -1251,8 +1497,21 @@
         <w:t>This displays the current frame time and can be used to adjust the time.</w:t>
       </w:r>
       <w:r>
-        <w:t xml:space="preserve"> It can adjusted from 0 to 500 mS.</w:t>
-      </w:r>
+        <w:t xml:space="preserve"> It can </w:t>
+      </w:r>
+      <w:proofErr w:type="gramStart"/>
+      <w:r>
+        <w:t>adjusted</w:t>
+      </w:r>
+      <w:proofErr w:type="gramEnd"/>
+      <w:r>
+        <w:t xml:space="preserve"> from 0 to 500 </w:t>
+      </w:r>
+      <w:proofErr w:type="spellStart"/>
+      <w:r>
+        <w:t>mS.</w:t>
+      </w:r>
+      <w:proofErr w:type="spellEnd"/>
     </w:p>
     <w:p>
       <w:pPr>
@@ -1276,11 +1535,16 @@
         <w:pStyle w:val="Heading2"/>
       </w:pPr>
       <w:r>
-        <w:t>Run Macro: #</w:t>
+        <w:t xml:space="preserve">Run Macro: </w:t>
+      </w:r>
+      <w:proofErr w:type="gramStart"/>
+      <w:r>
+        <w:t>#</w:t>
       </w:r>
       <w:r>
         <w:t>(</w:t>
       </w:r>
+      <w:proofErr w:type="gramEnd"/>
       <w:r>
         <w:t>0</w:t>
       </w:r>
@@ -1304,10 +1568,18 @@
         <w:t xml:space="preserve">Select </w:t>
       </w:r>
       <w:r>
-        <w:t>Macro: #</w:t>
-      </w:r>
-      <w:r>
-        <w:t>(0-9)</w:t>
+        <w:t xml:space="preserve">Macro: </w:t>
+      </w:r>
+      <w:proofErr w:type="gramStart"/>
+      <w:r>
+        <w:t>#</w:t>
+      </w:r>
+      <w:r>
+        <w:t>(</w:t>
+      </w:r>
+      <w:proofErr w:type="gramEnd"/>
+      <w:r>
+        <w:t>0-9)</w:t>
       </w:r>
     </w:p>
     <w:p>
@@ -1389,7 +1661,15 @@
         <w:t>small white triangle</w:t>
       </w:r>
       <w:r>
-        <w:t xml:space="preserve"> indicating that there are menu items that are not visible due to scrolling. Just keep rotating the knob to the left and they will appear. Similarly the last entry on the screen will have a </w:t>
+        <w:t xml:space="preserve"> indicating that there are menu items that are not visible due to scrolling. Just keep rotating the knob to the left and they will appear. </w:t>
+      </w:r>
+      <w:proofErr w:type="gramStart"/>
+      <w:r>
+        <w:t>Similarly</w:t>
+      </w:r>
+      <w:proofErr w:type="gramEnd"/>
+      <w:r>
+        <w:t xml:space="preserve"> the last entry on the screen will have a </w:t>
       </w:r>
       <w:r>
         <w:t>small white triangle</w:t>
@@ -1564,9 +1844,11 @@
       <w:r>
         <w:t xml:space="preserve">LED </w:t>
       </w:r>
+      <w:proofErr w:type="gramStart"/>
       <w:r>
         <w:t>strip</w:t>
       </w:r>
+      <w:proofErr w:type="gramEnd"/>
       <w:r>
         <w:t xml:space="preserve"> then the images can</w:t>
       </w:r>
@@ -1687,8 +1969,13 @@
         <w:t xml:space="preserve">and allows to be changed, </w:t>
       </w:r>
       <w:r>
-        <w:t>the time in mSecs</w:t>
-      </w:r>
+        <w:t xml:space="preserve">the time in </w:t>
+      </w:r>
+      <w:proofErr w:type="spellStart"/>
+      <w:r>
+        <w:t>mSecs</w:t>
+      </w:r>
+      <w:proofErr w:type="spellEnd"/>
       <w:r>
         <w:t xml:space="preserve"> (see note below)</w:t>
       </w:r>
@@ -1696,8 +1983,13 @@
         <w:t xml:space="preserve"> that each line of information from the BMP file is displayed on the LED strip. It is commonly used to adjust the walking time while the file is being displayed. It is only applicable when Frame Advance is set to auto.</w:t>
       </w:r>
       <w:r>
-        <w:t xml:space="preserve"> The valid range is 0 to 500 mS.</w:t>
-      </w:r>
+        <w:t xml:space="preserve"> The valid range is 0 to 500 </w:t>
+      </w:r>
+      <w:proofErr w:type="spellStart"/>
+      <w:r>
+        <w:t>mS.</w:t>
+      </w:r>
+      <w:proofErr w:type="spellEnd"/>
     </w:p>
     <w:p/>
     <w:p>
@@ -1710,10 +2002,82 @@
         <w:t>Note:</w:t>
       </w:r>
       <w:r>
-        <w:t xml:space="preserve"> This time is actually added to the minimum time that it takes to update the LED’s in the strip. Each bit of information takes 1.2 uS and each LED needs 24 bits. If there are 144 LED’s then the total time to load the data is 1.2 uS x 24 x 144 = 4.32</w:t>
-      </w:r>
-      <w:r>
-        <w:t xml:space="preserve"> mS. There is also a reset time at the end that loads the data into the LED’s of &gt;50 uS. Some brands require up to 1 mS so it is safest to assume that the column update time is about 5 mS. This time is added to the time set in the frame hold value, I.E. a hold value of 0 will still have a 5 mS frame time. There might also be additional time required for reading slower SD cards. Also be aware that displaying the file in reverse will slow down due to reading the SD file in the reverse order. A 900 column image would in theory take about 3.9 S. In testing we have found that reading the SD card actually slows this down to about 6 Seconds. Work is being done to try and improve this.</w:t>
+        <w:t xml:space="preserve"> This time is actually added to the minimum time that it takes to update the </w:t>
+      </w:r>
+      <w:proofErr w:type="gramStart"/>
+      <w:r>
+        <w:t>LED’s</w:t>
+      </w:r>
+      <w:proofErr w:type="gramEnd"/>
+      <w:r>
+        <w:t xml:space="preserve"> in the strip. Each bit of information takes 1.2 </w:t>
+      </w:r>
+      <w:proofErr w:type="spellStart"/>
+      <w:r>
+        <w:t>uS</w:t>
+      </w:r>
+      <w:proofErr w:type="spellEnd"/>
+      <w:r>
+        <w:t xml:space="preserve"> and each LED needs 24 bits. If there are 144 LED’s then the total time to load the data is 1.2 </w:t>
+      </w:r>
+      <w:proofErr w:type="spellStart"/>
+      <w:r>
+        <w:t>uS</w:t>
+      </w:r>
+      <w:proofErr w:type="spellEnd"/>
+      <w:r>
+        <w:t xml:space="preserve"> x 24 x 144 = 4.32</w:t>
+      </w:r>
+      <w:r>
+        <w:t xml:space="preserve"> </w:t>
+      </w:r>
+      <w:proofErr w:type="spellStart"/>
+      <w:r>
+        <w:t>mS.</w:t>
+      </w:r>
+      <w:proofErr w:type="spellEnd"/>
+      <w:r>
+        <w:t xml:space="preserve"> There is also a reset time at the end that loads the data into the LED’s of &gt;50 </w:t>
+      </w:r>
+      <w:proofErr w:type="spellStart"/>
+      <w:r>
+        <w:t>uS</w:t>
+      </w:r>
+      <w:proofErr w:type="spellEnd"/>
+      <w:r>
+        <w:t xml:space="preserve">. Some brands require up to 1 mS so it is safest to assume that the column update time is about 5 </w:t>
+      </w:r>
+      <w:proofErr w:type="spellStart"/>
+      <w:r>
+        <w:t>mS.</w:t>
+      </w:r>
+      <w:proofErr w:type="spellEnd"/>
+      <w:r>
+        <w:t xml:space="preserve"> This time is added to the time set in the frame hold value, </w:t>
+      </w:r>
+      <w:proofErr w:type="gramStart"/>
+      <w:r>
+        <w:t>I.E.</w:t>
+      </w:r>
+      <w:proofErr w:type="gramEnd"/>
+      <w:r>
+        <w:t xml:space="preserve"> a hold value of 0 will still have a 5 mS frame time. There might also be additional time required for reading slower SD cards. Also be aware that displaying the file in reverse will slow down due to reading the SD file in the reverse order. A </w:t>
+      </w:r>
+      <w:proofErr w:type="gramStart"/>
+      <w:r>
+        <w:t>900 column</w:t>
+      </w:r>
+      <w:proofErr w:type="gramEnd"/>
+      <w:r>
+        <w:t xml:space="preserve"> image would in theory take about 3.9 S. In testing we have found that reading the SD card </w:t>
+      </w:r>
+      <w:proofErr w:type="gramStart"/>
+      <w:r>
+        <w:t>actually slows</w:t>
+      </w:r>
+      <w:proofErr w:type="gramEnd"/>
+      <w:r>
+        <w:t xml:space="preserve"> this down to about 6 Seconds. Work is being done to try and improve this.</w:t>
       </w:r>
     </w:p>
     <w:p>
@@ -1774,8 +2138,13 @@
         <w:t>is selected</w:t>
       </w:r>
       <w:r>
-        <w:t xml:space="preserve"> again</w:t>
-      </w:r>
+        <w:t xml:space="preserve"> </w:t>
+      </w:r>
+      <w:proofErr w:type="gramStart"/>
+      <w:r>
+        <w:t>again</w:t>
+      </w:r>
+      <w:proofErr w:type="gramEnd"/>
       <w:r>
         <w:t xml:space="preserve"> it will show the original value.</w:t>
       </w:r>
@@ -1946,7 +2315,15 @@
         <w:t>This is the delay be</w:t>
       </w:r>
       <w:r>
-        <w:t>fore starting the mirror image display after the normal display is finished. I is used to create black space between the two parts of the image.</w:t>
+        <w:t xml:space="preserve">fore starting the mirror image display after the normal display is finished. I </w:t>
+      </w:r>
+      <w:proofErr w:type="gramStart"/>
+      <w:r>
+        <w:t>is</w:t>
+      </w:r>
+      <w:proofErr w:type="gramEnd"/>
+      <w:r>
+        <w:t xml:space="preserve"> used to create black space between the two parts of the image.</w:t>
       </w:r>
     </w:p>
     <w:p>
@@ -2010,7 +2387,15 @@
     </w:p>
     <w:p>
       <w:r>
-        <w:t>This doubles every pixel so a 144-pixel image will fill all 288 pixels. Of course, there isn’t any increase in resolution, but it does fill two strips if you don’t have a 288-pixel image.</w:t>
+        <w:t xml:space="preserve">This doubles every pixel so a 144-pixel image will fill all 288 pixels. Of course, there </w:t>
+      </w:r>
+      <w:proofErr w:type="gramStart"/>
+      <w:r>
+        <w:t>isn’t</w:t>
+      </w:r>
+      <w:proofErr w:type="gramEnd"/>
+      <w:r>
+        <w:t xml:space="preserve"> any increase in resolution, but it does fill two strips if you don’t have a 288-pixel image.</w:t>
       </w:r>
     </w:p>
     <w:p>
@@ -2032,7 +2417,15 @@
         <w:t>step mode</w:t>
       </w:r>
       <w:r>
-        <w:t xml:space="preserve"> each line is displayed until the button is pressed, the dial is rotated, or the wheel pulse counter closes the contact. If the frame pulse counter is zero then the dial is used to advance frames. Rotating to the right or clicking will display the next frame from the file. Rotating to the left will display the previous frame. This enables some creative uses of image by rotating the wheel left and right. Note that the mechanical wheel pulse counter has not been designed yet.</w:t>
+        <w:t xml:space="preserve"> each line is displayed until the button is pressed, the dial is rotated, or the wheel pulse counter closes the contact. If the frame pulse counter is </w:t>
+      </w:r>
+      <w:proofErr w:type="gramStart"/>
+      <w:r>
+        <w:t>zero</w:t>
+      </w:r>
+      <w:proofErr w:type="gramEnd"/>
+      <w:r>
+        <w:t xml:space="preserve"> then the dial is used to advance frames. Rotating to the right or clicking will display the next frame from the file. Rotating to the left will display the previous frame. This enables some creative uses of image by rotating the wheel left and right. Note that the mechanical wheel pulse counter has not been designed yet.</w:t>
       </w:r>
     </w:p>
     <w:p>
@@ -2145,7 +2538,15 @@
     </w:p>
     <w:p>
       <w:r>
-        <w:t>When this option is on all the files from the current one to the end of the last file in the current folder will be displayed. Since filenames are always sorted alphabetically this option will show a sorted list of files. If some other order is desired it is also possible to use the macro command to record the file order for display.</w:t>
+        <w:t xml:space="preserve">When this option is on all the files from the current one to the end of the last file in the current folder will be displayed. Since filenames are always sorted alphabetically this option will show a sorted list of files. If some other order is </w:t>
+      </w:r>
+      <w:proofErr w:type="gramStart"/>
+      <w:r>
+        <w:t>desired</w:t>
+      </w:r>
+      <w:proofErr w:type="gramEnd"/>
+      <w:r>
+        <w:t xml:space="preserve"> it is also possible to use the macro command to record the file order for display.</w:t>
       </w:r>
     </w:p>
     <w:p>
@@ -2247,7 +2648,15 @@
     </w:p>
     <w:p>
       <w:r>
-        <w:t>This is the brightness from 1 to 255. It was originally from 1 to 100%, but it was found that this didn’t give very fine resolution of brightness on the low end, so it was decided to use the actual hardware value which has 255 levels, not 100.</w:t>
+        <w:t xml:space="preserve">This is the brightness from 1 to 255. It was originally from 1 to 100%, but it was found that this </w:t>
+      </w:r>
+      <w:proofErr w:type="gramStart"/>
+      <w:r>
+        <w:t>didn’t</w:t>
+      </w:r>
+      <w:proofErr w:type="gramEnd"/>
+      <w:r>
+        <w:t xml:space="preserve"> give very fine resolution of brightness on the low end, so it was decided to use the actual hardware value which has 255 levels, not 100.</w:t>
       </w:r>
     </w:p>
     <w:p>
@@ -2270,7 +2679,15 @@
     </w:p>
     <w:p>
       <w:r>
-        <w:t>This is the maximum current that is allowed to be used by the LED strips. It should be set to something below the maximum current that the USB power supply supports. This is typically less than 2000, but could certainly be higher. Setting this correctly will prevent the wand from rebooting if the current exceeds the amount available from the battery or regulator.</w:t>
+        <w:t xml:space="preserve">This is the maximum current that is allowed to be used by the LED strips. It should be set to something below the maximum current that the USB power supply supports. This is typically less than </w:t>
+      </w:r>
+      <w:proofErr w:type="gramStart"/>
+      <w:r>
+        <w:t>2000, but</w:t>
+      </w:r>
+      <w:proofErr w:type="gramEnd"/>
+      <w:r>
+        <w:t xml:space="preserve"> could certainly be higher. Setting this correctly will prevent the wand from rebooting if the current exceeds the amount available from the battery or regulator.</w:t>
       </w:r>
     </w:p>
     <w:p>
@@ -2283,7 +2700,15 @@
     </w:p>
     <w:p>
       <w:r>
-        <w:t>This is set to “1” or “2” depending on whether you have the second strip installed. There is not any method to detect a strip connected to the second control lines so it must be manually selected. When this value is changed a reboot is necessary because the fastled LED library does not handle runtime changes very well.</w:t>
+        <w:t xml:space="preserve">This is set to “1” or “2” depending on whether you have the second strip installed. There is not any method to detect a strip connected to the second control lines so it must be manually selected. When this value is changed a reboot is necessary because the </w:t>
+      </w:r>
+      <w:proofErr w:type="spellStart"/>
+      <w:r>
+        <w:t>fastled</w:t>
+      </w:r>
+      <w:proofErr w:type="spellEnd"/>
+      <w:r>
+        <w:t xml:space="preserve"> LED library does not handle runtime changes very well.</w:t>
       </w:r>
     </w:p>
     <w:p>
@@ -2296,7 +2721,15 @@
     </w:p>
     <w:p>
       <w:r>
-        <w:t>This is a number specifying how many total LED’s are available. It can be set from 1 to 512. For example, if there are two 144 LED strips, then this should be set to 288.</w:t>
+        <w:t xml:space="preserve">This is a number specifying how many total </w:t>
+      </w:r>
+      <w:proofErr w:type="gramStart"/>
+      <w:r>
+        <w:t>LED’s</w:t>
+      </w:r>
+      <w:proofErr w:type="gramEnd"/>
+      <w:r>
+        <w:t xml:space="preserve"> are available. It can be set from 1 to 512. For example, if there are two 144 LED strips, then this should be set to 288.</w:t>
       </w:r>
     </w:p>
     <w:p>
@@ -2345,7 +2778,15 @@
         </w:numPr>
       </w:pPr>
       <w:r>
-        <w:t>Serial - Bottom strip is fed data from the bottom and the middle has a connection through to the upper strip. This uses a single contoller while the others can use one or two controllers.</w:t>
+        <w:t xml:space="preserve">Serial - Bottom strip is fed data from the bottom and the middle has a connection through to the upper strip. This uses a single </w:t>
+      </w:r>
+      <w:proofErr w:type="spellStart"/>
+      <w:r>
+        <w:t>contoller</w:t>
+      </w:r>
+      <w:proofErr w:type="spellEnd"/>
+      <w:r>
+        <w:t xml:space="preserve"> while the others can use one or two controllers.</w:t>
       </w:r>
     </w:p>
     <w:p>
@@ -2370,7 +2811,15 @@
     </w:p>
     <w:p>
       <w:r>
-        <w:t>This option modifies the displayed colors at different brightness levels to more closely match our eyes color perception.</w:t>
+        <w:t xml:space="preserve">This option modifies the displayed colors at different brightness levels to </w:t>
+      </w:r>
+      <w:proofErr w:type="gramStart"/>
+      <w:r>
+        <w:t>more closely match our eyes color perception</w:t>
+      </w:r>
+      <w:proofErr w:type="gramEnd"/>
+      <w:r>
+        <w:t>.</w:t>
       </w:r>
     </w:p>
     <w:p>
@@ -2384,7 +2833,15 @@
     </w:p>
     <w:p>
       <w:r>
-        <w:t>This manually sets the strip Red brightness Values range from 0 to 255.</w:t>
+        <w:t xml:space="preserve">This manually sets the strip </w:t>
+      </w:r>
+      <w:proofErr w:type="gramStart"/>
+      <w:r>
+        <w:t>Red</w:t>
+      </w:r>
+      <w:proofErr w:type="gramEnd"/>
+      <w:r>
+        <w:t xml:space="preserve"> brightness Values range from 0 to 255.</w:t>
       </w:r>
     </w:p>
     <w:p>
@@ -2397,7 +2854,15 @@
     </w:p>
     <w:p>
       <w:r>
-        <w:t>This manually sets the strip Green brightness.</w:t>
+        <w:t xml:space="preserve">This manually sets the strip </w:t>
+      </w:r>
+      <w:proofErr w:type="gramStart"/>
+      <w:r>
+        <w:t>Green</w:t>
+      </w:r>
+      <w:proofErr w:type="gramEnd"/>
+      <w:r>
+        <w:t xml:space="preserve"> brightness.</w:t>
       </w:r>
     </w:p>
     <w:p>
@@ -2410,7 +2875,15 @@
     </w:p>
     <w:p>
       <w:r>
-        <w:t>This manually sets the strip Blue brightness.</w:t>
+        <w:t xml:space="preserve">This manually sets the strip </w:t>
+      </w:r>
+      <w:proofErr w:type="gramStart"/>
+      <w:r>
+        <w:t>Blue</w:t>
+      </w:r>
+      <w:proofErr w:type="gramEnd"/>
+      <w:r>
+        <w:t xml:space="preserve"> brightness.</w:t>
       </w:r>
     </w:p>
     <w:p>
@@ -2509,11 +2982,16 @@
         <w:pStyle w:val="Heading3"/>
       </w:pPr>
       <w:r>
-        <w:t>Save start.</w:t>
+        <w:t xml:space="preserve">Save </w:t>
+      </w:r>
+      <w:proofErr w:type="spellStart"/>
+      <w:r>
+        <w:t>start.</w:t>
       </w:r>
       <w:r>
         <w:t>miw</w:t>
       </w:r>
+      <w:proofErr w:type="spellEnd"/>
     </w:p>
     <w:p>
       <w:r>
@@ -2525,11 +3003,16 @@
         <w:pStyle w:val="Heading3"/>
       </w:pPr>
       <w:r>
-        <w:t>Load start.</w:t>
+        <w:t xml:space="preserve">Load </w:t>
+      </w:r>
+      <w:proofErr w:type="spellStart"/>
+      <w:r>
+        <w:t>start.</w:t>
       </w:r>
       <w:r>
         <w:t>miw</w:t>
       </w:r>
+      <w:proofErr w:type="spellEnd"/>
     </w:p>
     <w:p>
       <w:r>
@@ -2543,19 +3026,29 @@
       <w:bookmarkStart w:id="22" w:name="_m3ka487i9b" w:colFirst="0" w:colLast="0"/>
       <w:bookmarkEnd w:id="22"/>
       <w:r>
-        <w:t>Erase start.</w:t>
+        <w:t xml:space="preserve">Erase </w:t>
+      </w:r>
+      <w:proofErr w:type="spellStart"/>
+      <w:r>
+        <w:t>start.</w:t>
       </w:r>
       <w:r>
         <w:t>miw</w:t>
       </w:r>
-    </w:p>
-    <w:p>
-      <w:r>
-        <w:t>This does just what it says: removes the start.</w:t>
+      <w:proofErr w:type="spellEnd"/>
+    </w:p>
+    <w:p>
+      <w:r>
+        <w:t xml:space="preserve">This does just what it says: removes the </w:t>
+      </w:r>
+      <w:proofErr w:type="spellStart"/>
+      <w:r>
+        <w:t>start.</w:t>
       </w:r>
       <w:r>
         <w:t>miw</w:t>
       </w:r>
+      <w:proofErr w:type="spellEnd"/>
       <w:r>
         <w:t xml:space="preserve"> file from the current folder.</w:t>
       </w:r>
@@ -2576,17 +3069,29 @@
     </w:p>
     <w:p>
       <w:r>
-        <w:t>These are command files just like the start.</w:t>
+        <w:t xml:space="preserve">These are command files just like the </w:t>
+      </w:r>
+      <w:proofErr w:type="spellStart"/>
+      <w:r>
+        <w:t>start.</w:t>
       </w:r>
       <w:r>
         <w:t>miw</w:t>
       </w:r>
-      <w:r>
-        <w:t xml:space="preserve"> file above, but they have the same name as a BMP file, but with the .</w:t>
-      </w:r>
+      <w:proofErr w:type="spellEnd"/>
+      <w:r>
+        <w:t xml:space="preserve"> file above, but they have the same name as a BMP file, but with </w:t>
+      </w:r>
+      <w:proofErr w:type="gramStart"/>
+      <w:r>
+        <w:t>the .</w:t>
+      </w:r>
+      <w:proofErr w:type="spellStart"/>
       <w:r>
         <w:t>miw</w:t>
       </w:r>
+      <w:proofErr w:type="spellEnd"/>
+      <w:proofErr w:type="gramEnd"/>
       <w:r>
         <w:t xml:space="preserve"> extension of course. The file is run when a BMP file is started for display. This allows specific settings to always be applied to a specified BMP file.</w:t>
       </w:r>
@@ -2596,11 +3101,18 @@
         <w:pStyle w:val="Heading4"/>
       </w:pPr>
       <w:r>
-        <w:t>Save &lt;filename&gt;.</w:t>
-      </w:r>
+        <w:t>Save &lt;filename</w:t>
+      </w:r>
+      <w:proofErr w:type="gramStart"/>
+      <w:r>
+        <w:t>&gt;.</w:t>
+      </w:r>
+      <w:proofErr w:type="spellStart"/>
       <w:r>
         <w:t>miw</w:t>
       </w:r>
+      <w:proofErr w:type="spellEnd"/>
+      <w:proofErr w:type="gramEnd"/>
     </w:p>
     <w:p>
       <w:r>
@@ -2612,11 +3124,18 @@
         <w:pStyle w:val="Heading4"/>
       </w:pPr>
       <w:r>
-        <w:t>Load &lt;filename&gt;.</w:t>
-      </w:r>
+        <w:t>Load &lt;filename</w:t>
+      </w:r>
+      <w:proofErr w:type="gramStart"/>
+      <w:r>
+        <w:t>&gt;.</w:t>
+      </w:r>
+      <w:proofErr w:type="spellStart"/>
       <w:r>
         <w:t>miw</w:t>
       </w:r>
+      <w:proofErr w:type="spellEnd"/>
+      <w:proofErr w:type="gramEnd"/>
     </w:p>
     <w:p>
       <w:r>
@@ -2630,11 +3149,18 @@
       <w:bookmarkStart w:id="24" w:name="_crtw97r8ybrt" w:colFirst="0" w:colLast="0"/>
       <w:bookmarkEnd w:id="24"/>
       <w:r>
-        <w:t>Erase &lt;filename&gt;.</w:t>
-      </w:r>
+        <w:t>Erase &lt;filename</w:t>
+      </w:r>
+      <w:proofErr w:type="gramStart"/>
+      <w:r>
+        <w:t>&gt;.</w:t>
+      </w:r>
+      <w:proofErr w:type="spellStart"/>
       <w:r>
         <w:t>miw</w:t>
       </w:r>
+      <w:proofErr w:type="spellEnd"/>
+      <w:proofErr w:type="gramEnd"/>
     </w:p>
     <w:p>
       <w:r>
@@ -2679,7 +3205,15 @@
         <w:t xml:space="preserve">Select </w:t>
       </w:r>
       <w:r>
-        <w:t>Macro #(0-9)</w:t>
+        <w:t xml:space="preserve">Macro </w:t>
+      </w:r>
+      <w:proofErr w:type="gramStart"/>
+      <w:r>
+        <w:t>#(</w:t>
+      </w:r>
+      <w:proofErr w:type="gramEnd"/>
+      <w:r>
+        <w:t>0-9)</w:t>
       </w:r>
     </w:p>
     <w:p>
@@ -2698,7 +3232,15 @@
         <w:t xml:space="preserve"> Macro</w:t>
       </w:r>
       <w:r>
-        <w:t>: #(0-9)</w:t>
+        <w:t xml:space="preserve">: </w:t>
+      </w:r>
+      <w:proofErr w:type="gramStart"/>
+      <w:r>
+        <w:t>#(</w:t>
+      </w:r>
+      <w:proofErr w:type="gramEnd"/>
+      <w:r>
+        <w:t>0-9)</w:t>
       </w:r>
     </w:p>
     <w:p>
@@ -2794,7 +3336,15 @@
         <w:t>Load</w:t>
       </w:r>
       <w:r>
-        <w:t>: #(0-9)</w:t>
+        <w:t xml:space="preserve">: </w:t>
+      </w:r>
+      <w:proofErr w:type="gramStart"/>
+      <w:r>
+        <w:t>#(</w:t>
+      </w:r>
+      <w:proofErr w:type="gramEnd"/>
+      <w:r>
+        <w:t>0-9)</w:t>
       </w:r>
     </w:p>
     <w:p>
@@ -2819,7 +3369,15 @@
         <w:t>Save</w:t>
       </w:r>
       <w:r>
-        <w:t>: #(0-9)</w:t>
+        <w:t xml:space="preserve">: </w:t>
+      </w:r>
+      <w:proofErr w:type="gramStart"/>
+      <w:r>
+        <w:t>#(</w:t>
+      </w:r>
+      <w:proofErr w:type="gramEnd"/>
+      <w:r>
+        <w:t>0-9)</w:t>
       </w:r>
     </w:p>
     <w:p>
@@ -2843,7 +3401,15 @@
         <w:t>Delete</w:t>
       </w:r>
       <w:r>
-        <w:t>: #(0-9)</w:t>
+        <w:t xml:space="preserve">: </w:t>
+      </w:r>
+      <w:proofErr w:type="gramStart"/>
+      <w:r>
+        <w:t>#(</w:t>
+      </w:r>
+      <w:proofErr w:type="gramEnd"/>
+      <w:r>
+        <w:t>0-9)</w:t>
       </w:r>
     </w:p>
     <w:p>
@@ -2890,7 +3456,15 @@
         <w:t>NVRAM</w:t>
       </w:r>
       <w:r>
-        <w:t xml:space="preserve"> section of the ESP32 and </w:t>
+        <w:t xml:space="preserve"> section of the </w:t>
+      </w:r>
+      <w:proofErr w:type="gramStart"/>
+      <w:r>
+        <w:t>ESP32</w:t>
+      </w:r>
+      <w:proofErr w:type="gramEnd"/>
+      <w:r>
+        <w:t xml:space="preserve"> and </w:t>
       </w:r>
       <w:r>
         <w:t xml:space="preserve">it </w:t>
@@ -3091,21 +3665,65 @@
         <w:pStyle w:val="Heading4"/>
       </w:pPr>
       <w:r>
-        <w:t>Upside</w:t>
-      </w:r>
-      <w:r>
-        <w:t xml:space="preserve"> Down: No | Yes</w:t>
-      </w:r>
-    </w:p>
-    <w:p>
-      <w:r>
-        <w:t>This rotates the display 180 degrees so that it is readable when the wand is help upside down. This is particularly useful when using one LED strip and the wand should be held higher in the air. It is usually used in conjunction with setting the image also upside down. Using a long press on button 0 is the easiest way</w:t>
+        <w:t>Screen Rotation</w:t>
+      </w:r>
+      <w:r>
+        <w:t xml:space="preserve">: </w:t>
+      </w:r>
+      <w:r>
+        <w:t xml:space="preserve">Normal | </w:t>
+      </w:r>
+      <w:r>
+        <w:t>180 | 90 | -90</w:t>
+      </w:r>
+    </w:p>
+    <w:p>
+      <w:r>
+        <w:t xml:space="preserve">This rotates the display </w:t>
+      </w:r>
+      <w:r>
+        <w:t xml:space="preserve">through the 4 positions </w:t>
+      </w:r>
+      <w:r>
+        <w:t>so that it is readable when the wand is help upside down</w:t>
+      </w:r>
+      <w:r>
+        <w:t xml:space="preserve"> or sideways</w:t>
+      </w:r>
+      <w:r>
+        <w:t xml:space="preserve">. This is particularly useful when using one LED strip and the wand should be held higher in the air. It is </w:t>
+      </w:r>
+      <w:r>
+        <w:t>used</w:t>
+      </w:r>
+      <w:r>
+        <w:t xml:space="preserve"> </w:t>
+      </w:r>
+      <w:proofErr w:type="spellStart"/>
+      <w:r>
+        <w:t>used</w:t>
+      </w:r>
+      <w:proofErr w:type="spellEnd"/>
+      <w:r>
+        <w:t xml:space="preserve"> in conjunction with setting the image also upside down. Using a long press on button 0 is the easiest way</w:t>
       </w:r>
       <w:r>
         <w:t xml:space="preserve"> to do this</w:t>
       </w:r>
       <w:r>
-        <w:t xml:space="preserve"> since it turns both the image and the display upside down at the same time.</w:t>
+        <w:t xml:space="preserve"> since it </w:t>
+      </w:r>
+      <w:r>
+        <w:t>adjusts</w:t>
+      </w:r>
+      <w:r>
+        <w:t xml:space="preserve"> both the image and the display upside down </w:t>
+      </w:r>
+      <w:r>
+        <w:t xml:space="preserve">(for 180 only) </w:t>
+      </w:r>
+      <w:r>
+        <w:t>at the same time.</w:t>
       </w:r>
     </w:p>
     <w:p>
@@ -3200,7 +3818,15 @@
         <w:t xml:space="preserve">This is how fast the </w:t>
       </w:r>
       <w:r>
-        <w:t xml:space="preserve">line scrolls to the left. Smaller numbers are faster, since it is actually the </w:t>
+        <w:t xml:space="preserve">line scrolls to the left. Smaller numbers are faster, since it is </w:t>
+      </w:r>
+      <w:proofErr w:type="gramStart"/>
+      <w:r>
+        <w:t>actually the</w:t>
+      </w:r>
+      <w:proofErr w:type="gramEnd"/>
+      <w:r>
+        <w:t xml:space="preserve"> </w:t>
       </w:r>
       <w:r>
         <w:t>pause time per pixel.</w:t>
@@ -3541,13 +4167,29 @@
     </w:p>
     <w:p>
       <w:r>
-        <w:t>This value adjusts how fast the dial needs to be moved to work with the dial sensitivity setting. It is effectively the time between clicks. It can set from 100 to 1000 and is approximately a time value in m</w:t>
+        <w:t xml:space="preserve">This value adjusts how fast the dial needs to be moved to work with the dial sensitivity setting. It is effectively the time between clicks. It can set from 100 to 1000 and is approximately a time value in </w:t>
+      </w:r>
+      <w:proofErr w:type="spellStart"/>
+      <w:r>
+        <w:t>m</w:t>
       </w:r>
       <w:r>
         <w:t>illi</w:t>
       </w:r>
       <w:r>
-        <w:t>Seconds. If you have the sensitivity set to a number greater than 1 then you have to rotate the dial faster than this number allows in order to cause the selection to change.</w:t>
+        <w:t>Seconds</w:t>
+      </w:r>
+      <w:proofErr w:type="spellEnd"/>
+      <w:r>
+        <w:t xml:space="preserve">. If you have the sensitivity set to a number greater than 1 then you </w:t>
+      </w:r>
+      <w:proofErr w:type="gramStart"/>
+      <w:r>
+        <w:t>have to</w:t>
+      </w:r>
+      <w:proofErr w:type="gramEnd"/>
+      <w:r>
+        <w:t xml:space="preserve"> rotate the dial faster than this number allows in order to cause the selection to change.</w:t>
       </w:r>
     </w:p>
     <w:p>
@@ -3563,7 +4205,15 @@
         <w:t>This value determines how long a long press is.</w:t>
       </w:r>
       <w:r>
-        <w:t xml:space="preserve"> Bigger numbers mean the button must be held down longer in order to be considered a long press.</w:t>
+        <w:t xml:space="preserve"> Bigger numbers mean the button must be held down longer </w:t>
+      </w:r>
+      <w:proofErr w:type="gramStart"/>
+      <w:r>
+        <w:t>in order to</w:t>
+      </w:r>
+      <w:proofErr w:type="gramEnd"/>
+      <w:r>
+        <w:t xml:space="preserve"> be considered a long press.</w:t>
       </w:r>
     </w:p>
     <w:p>
@@ -3571,18 +4221,53 @@
         <w:pStyle w:val="Heading4"/>
       </w:pPr>
       <w:r>
-        <w:t>Btn0 Long: UpsideDown | LightBar</w:t>
-      </w:r>
+        <w:t xml:space="preserve">Btn0 Long: </w:t>
+      </w:r>
+      <w:r>
+        <w:t>LCD Rotation</w:t>
+      </w:r>
+      <w:r>
+        <w:t xml:space="preserve"> | </w:t>
+      </w:r>
+      <w:proofErr w:type="spellStart"/>
+      <w:r>
+        <w:t>LightBar</w:t>
+      </w:r>
+      <w:proofErr w:type="spellEnd"/>
     </w:p>
     <w:p>
       <w:r>
         <w:t>This is the action for a long press on the top left button.</w:t>
       </w:r>
       <w:r>
-        <w:t xml:space="preserve"> UpsideDown rotates the display and also shows the BMP reversed</w:t>
-      </w:r>
-      <w:r>
-        <w:t>. LightBar runs the light bar function to use the wand as a light source. There will probably be more choices in the future</w:t>
+        <w:t xml:space="preserve"> </w:t>
+      </w:r>
+      <w:proofErr w:type="spellStart"/>
+      <w:r>
+        <w:t>UpsideDown</w:t>
+      </w:r>
+      <w:proofErr w:type="spellEnd"/>
+      <w:r>
+        <w:t xml:space="preserve"> rotates the display </w:t>
+      </w:r>
+      <w:proofErr w:type="gramStart"/>
+      <w:r>
+        <w:t>and also</w:t>
+      </w:r>
+      <w:proofErr w:type="gramEnd"/>
+      <w:r>
+        <w:t xml:space="preserve"> shows the BMP reversed</w:t>
+      </w:r>
+      <w:r>
+        <w:t xml:space="preserve">. </w:t>
+      </w:r>
+      <w:proofErr w:type="spellStart"/>
+      <w:r>
+        <w:t>LightBar</w:t>
+      </w:r>
+      <w:proofErr w:type="spellEnd"/>
+      <w:r>
+        <w:t xml:space="preserve"> runs the light bar function to use the wand as a light source. There will probably be more choices in the future</w:t>
       </w:r>
       <w:r>
         <w:t>.</w:t>
@@ -3593,7 +4278,18 @@
         <w:pStyle w:val="Heading4"/>
       </w:pPr>
       <w:r>
-        <w:t>Btn1 Long: LightBar | UpsideDown</w:t>
+        <w:t xml:space="preserve">Btn1 Long: </w:t>
+      </w:r>
+      <w:proofErr w:type="spellStart"/>
+      <w:r>
+        <w:t>LightBar</w:t>
+      </w:r>
+      <w:proofErr w:type="spellEnd"/>
+      <w:r>
+        <w:t xml:space="preserve"> | </w:t>
+      </w:r>
+      <w:r>
+        <w:t>LCD Rotation</w:t>
       </w:r>
     </w:p>
     <w:p>
@@ -3627,7 +4323,15 @@
         <w:t>If this is</w:t>
       </w:r>
       <w:r>
-        <w:t xml:space="preserve"> set to a non-zero value the MIW will go to sleep mode if nothing is run or selected for that many minutes.</w:t>
+        <w:t xml:space="preserve"> set to a non-zero </w:t>
+      </w:r>
+      <w:proofErr w:type="gramStart"/>
+      <w:r>
+        <w:t>value</w:t>
+      </w:r>
+      <w:proofErr w:type="gramEnd"/>
+      <w:r>
+        <w:t xml:space="preserve"> the MIW will go to sleep mode if nothing is run or selected for that many minutes.</w:t>
       </w:r>
     </w:p>
     <w:p>
@@ -3640,7 +4344,31 @@
     </w:p>
     <w:p>
       <w:r>
-        <w:t>This is the address of the web page server built in to the wand. It is very experimental and not complete yet. The only really useful function is the ability to upload or download image files directly to the wand from a web browser on a phone or computer without removing the micro SD card. More features will be added in the future, including complete control of the wand. To use it, first connect to the MIW….. network. The password is 12345678. Then point the browser to the IP address.</w:t>
+        <w:t xml:space="preserve">This is the address of the web page server built </w:t>
+      </w:r>
+      <w:proofErr w:type="gramStart"/>
+      <w:r>
+        <w:t>in to</w:t>
+      </w:r>
+      <w:proofErr w:type="gramEnd"/>
+      <w:r>
+        <w:t xml:space="preserve"> the wand. It is very experimental and not complete yet. The only really useful function is the ability to upload or download image files directly to the wand from a web browser on a phone or computer without removing the </w:t>
+      </w:r>
+      <w:proofErr w:type="gramStart"/>
+      <w:r>
+        <w:t>micro SD</w:t>
+      </w:r>
+      <w:proofErr w:type="gramEnd"/>
+      <w:r>
+        <w:t xml:space="preserve"> card. More features will be added in the future, including complete control of the wand. To use it, first connect to the MIW</w:t>
+      </w:r>
+      <w:proofErr w:type="gramStart"/>
+      <w:r>
+        <w:t>…..</w:t>
+      </w:r>
+      <w:proofErr w:type="gramEnd"/>
+      <w:r>
+        <w:t xml:space="preserve"> network. The password is 12345678. Then point the browser to the IP address.</w:t>
       </w:r>
     </w:p>
     <w:p>
@@ -3690,13 +4418,29 @@
         <w:t>All</w:t>
       </w:r>
       <w:r>
-        <w:t xml:space="preserve"> the LED’s are turned on. The menu can then be used to change the Hue, saturation, and brightness levels. The maximum brightness is limited by the strip brightness that is set in the strip menu.</w:t>
+        <w:t xml:space="preserve"> the </w:t>
+      </w:r>
+      <w:proofErr w:type="gramStart"/>
+      <w:r>
+        <w:t>LED’s</w:t>
+      </w:r>
+      <w:proofErr w:type="gramEnd"/>
+      <w:r>
+        <w:t xml:space="preserve"> are turned on. The menu can then be used to change the Hue, saturation, and brightness levels. The maximum brightness is limited by the strip brightness that is set in the strip menu.</w:t>
       </w:r>
     </w:p>
     <w:p/>
     <w:p>
       <w:r>
-        <w:t>The default allows setting the brightness, hue and saturation, but it can also be changed to use RGB values. The default increment unit is 10 for each click of the dial but that can be adjust</w:t>
+        <w:t xml:space="preserve">The default allows setting the brightness, </w:t>
+      </w:r>
+      <w:proofErr w:type="gramStart"/>
+      <w:r>
+        <w:t>hue</w:t>
+      </w:r>
+      <w:proofErr w:type="gramEnd"/>
+      <w:r>
+        <w:t xml:space="preserve"> and saturation, but it can also be changed to use RGB values. The default increment unit is 10 for each click of the dial but that can be adjust</w:t>
       </w:r>
       <w:r>
         <w:t>ed</w:t>
@@ -3979,7 +4723,15 @@
     </w:p>
     <w:p>
       <w:r>
-        <w:t>This puts the TTGO into a low power mode. Pressing the button will wake it up again. It is useful to save the battery while not losing any of the current settings. Alternatively the settings can be saved and then restored after rebooting the wand.</w:t>
+        <w:t xml:space="preserve">This puts the TTGO into a low power mode. Pressing the button will wake it up again. It is useful to save the battery while not losing any of the current settings. </w:t>
+      </w:r>
+      <w:proofErr w:type="gramStart"/>
+      <w:r>
+        <w:t>Alternatively</w:t>
+      </w:r>
+      <w:proofErr w:type="gramEnd"/>
+      <w:r>
+        <w:t xml:space="preserve"> the settings can be saved and then restored after rebooting the wand.</w:t>
       </w:r>
     </w:p>
     <w:p>
@@ -3997,9 +4749,11 @@
       <w:r>
         <w:t xml:space="preserve">There are </w:t>
       </w:r>
+      <w:proofErr w:type="gramStart"/>
       <w:r>
         <w:t>a number of</w:t>
       </w:r>
+      <w:proofErr w:type="gramEnd"/>
       <w:r>
         <w:t xml:space="preserve"> built-in pattern generators. Some of them have settings that can be adjusted from the entry that appears on the first menu when a particular built-in is selected. The available built-ins are listed below.</w:t>
       </w:r>
@@ -4055,9 +4809,11 @@
       </w:pPr>
       <w:bookmarkStart w:id="40" w:name="_euh37tki3dzq" w:colFirst="0" w:colLast="0"/>
       <w:bookmarkEnd w:id="40"/>
+      <w:proofErr w:type="gramStart"/>
       <w:r>
         <w:t>Checker Board</w:t>
       </w:r>
+      <w:proofErr w:type="gramEnd"/>
     </w:p>
     <w:p>
       <w:r>
@@ -4085,13 +4841,34 @@
       </w:pPr>
       <w:bookmarkStart w:id="42" w:name="_s3whr291r8s" w:colFirst="0" w:colLast="0"/>
       <w:bookmarkEnd w:id="42"/>
-      <w:r>
-        <w:t>Cylon Eye</w:t>
-      </w:r>
-    </w:p>
-    <w:p>
-      <w:r>
-        <w:t>This was inspired from the BattleStar Galactica movies, the evil Cylon eyes.</w:t>
+      <w:proofErr w:type="spellStart"/>
+      <w:r>
+        <w:t>Cylon</w:t>
+      </w:r>
+      <w:proofErr w:type="spellEnd"/>
+      <w:r>
+        <w:t xml:space="preserve"> Eye</w:t>
+      </w:r>
+    </w:p>
+    <w:p>
+      <w:r>
+        <w:t xml:space="preserve">This was inspired from the </w:t>
+      </w:r>
+      <w:proofErr w:type="spellStart"/>
+      <w:r>
+        <w:t>BattleStar</w:t>
+      </w:r>
+      <w:proofErr w:type="spellEnd"/>
+      <w:r>
+        <w:t xml:space="preserve"> Galactica movies, the evil </w:t>
+      </w:r>
+      <w:proofErr w:type="spellStart"/>
+      <w:r>
+        <w:t>Cylon</w:t>
+      </w:r>
+      <w:proofErr w:type="spellEnd"/>
+      <w:r>
+        <w:t xml:space="preserve"> eyes.</w:t>
       </w:r>
     </w:p>
     <w:p>
@@ -4149,8 +4926,21 @@
       </w:r>
     </w:p>
     <w:p>
-      <w:r>
-        <w:t>Actually, this is four dots, red, green, blue and white. They move one at a time from one end to the other. It is probably mostly useful for testing the wand. That’s why it was written originally.</w:t>
+      <w:proofErr w:type="gramStart"/>
+      <w:r>
+        <w:t>Actually, this</w:t>
+      </w:r>
+      <w:proofErr w:type="gramEnd"/>
+      <w:r>
+        <w:t xml:space="preserve"> is four dots, red, green, blue and white. They move one at a time from one end to the other. It is probably mostly useful for testing the wand. </w:t>
+      </w:r>
+      <w:proofErr w:type="gramStart"/>
+      <w:r>
+        <w:t>That’s</w:t>
+      </w:r>
+      <w:proofErr w:type="gramEnd"/>
+      <w:r>
+        <w:t xml:space="preserve"> why it was written originally.</w:t>
       </w:r>
     </w:p>
     <w:p>
@@ -4223,7 +5013,15 @@
     </w:p>
     <w:p>
       <w:r>
-        <w:t>This is probably one of the more useful patterns. It allows the LED strip to be used as a light source. The color can be controlled with the dial as well as the saturation and brightness. A setting allows the RGB values to be entered if that is desired. The brightness value is limited by the LED strip brightness setting from the main LED settings menu. So if more brightness is needed that value must be changed. The LED strip will stay on until a long press turns it off.</w:t>
+        <w:t xml:space="preserve">This is probably one of the more useful patterns. It allows the LED strip to be used as a light source. The color can be controlled with the dial as well as the saturation and brightness. A setting allows the RGB values to be entered if that is desired. The brightness value is limited by the LED strip brightness setting from the main LED settings menu. </w:t>
+      </w:r>
+      <w:proofErr w:type="gramStart"/>
+      <w:r>
+        <w:t>So</w:t>
+      </w:r>
+      <w:proofErr w:type="gramEnd"/>
+      <w:r>
+        <w:t xml:space="preserve"> if more brightness is needed that value must be changed. The LED strip will stay on until a long press turns it off.</w:t>
       </w:r>
     </w:p>
     <w:p>
@@ -4294,10 +5092,26 @@
         <w:t xml:space="preserve"> choosing Frame Time means that Fixed Time will not appear in the menu</w:t>
       </w:r>
       <w:r>
-        <w:t xml:space="preserve"> while choosing Fixed Time means that Frame Hold won’t appear.</w:t>
-      </w:r>
-      <w:r>
-        <w:t xml:space="preserve"> Some submenus are not shown in order to keep this chart smaller.</w:t>
+        <w:t xml:space="preserve"> while choosing Fixed Time means that Frame Hold </w:t>
+      </w:r>
+      <w:proofErr w:type="gramStart"/>
+      <w:r>
+        <w:t>won’t</w:t>
+      </w:r>
+      <w:proofErr w:type="gramEnd"/>
+      <w:r>
+        <w:t xml:space="preserve"> appear.</w:t>
+      </w:r>
+      <w:r>
+        <w:t xml:space="preserve"> Some submenus are not shown </w:t>
+      </w:r>
+      <w:proofErr w:type="gramStart"/>
+      <w:r>
+        <w:t>in order to</w:t>
+      </w:r>
+      <w:proofErr w:type="gramEnd"/>
+      <w:r>
+        <w:t xml:space="preserve"> keep this chart smaller.</w:t>
       </w:r>
       <w:r>
         <w:rPr>
@@ -4344,19 +5158,56 @@
         <w:t>few</w:t>
       </w:r>
       <w:r>
-        <w:t xml:space="preserve"> parts and a fair amount of wiring and soldering to do. If you aren’t comfortable soldering, find someone who is! The wiring harnesses are probably the most work to make, but they are essential in order to hook everything up. I will include a photo of the ones I make that should make it easier to duplicate.</w:t>
+        <w:t xml:space="preserve"> parts and a fair amount of wiring and soldering to do. If you </w:t>
+      </w:r>
+      <w:proofErr w:type="gramStart"/>
+      <w:r>
+        <w:t>aren’t</w:t>
+      </w:r>
+      <w:proofErr w:type="gramEnd"/>
+      <w:r>
+        <w:t xml:space="preserve"> comfortable soldering, find someone who is! The wiring harnesses are probably the most work to make, but they are essential </w:t>
+      </w:r>
+      <w:proofErr w:type="gramStart"/>
+      <w:r>
+        <w:t>in order to</w:t>
+      </w:r>
+      <w:proofErr w:type="gramEnd"/>
+      <w:r>
+        <w:t xml:space="preserve"> hook everything up. I will include a photo of the ones I make that should make it easier to duplicate.</w:t>
       </w:r>
       <w:r>
         <w:t xml:space="preserve"> Looking at the schematic will help understanding what is connected to what.</w:t>
       </w:r>
       <w:r>
-        <w:t xml:space="preserve"> The 3D printed parts can be purchased from me if you can’t find anybody else to make them from the STL files. I print currently using PLA, so please don’t leave them in the sun, they will melt and deform if it gets too hot!</w:t>
+        <w:t xml:space="preserve"> The 3D printed parts can be purchased from me if you </w:t>
+      </w:r>
+      <w:proofErr w:type="gramStart"/>
+      <w:r>
+        <w:t>can’t</w:t>
+      </w:r>
+      <w:proofErr w:type="gramEnd"/>
+      <w:r>
+        <w:t xml:space="preserve"> find anybody else to make them from the STL files. I print currently using PLA, so please </w:t>
+      </w:r>
+      <w:proofErr w:type="gramStart"/>
+      <w:r>
+        <w:t>don’t</w:t>
+      </w:r>
+      <w:proofErr w:type="gramEnd"/>
+      <w:r>
+        <w:t xml:space="preserve"> leave them in the sun, they will melt and deform if it gets too hot!</w:t>
       </w:r>
     </w:p>
     <w:p/>
     <w:p>
-      <w:r>
-        <w:t xml:space="preserve">All of the screws are metric and should be available from a </w:t>
+      <w:proofErr w:type="gramStart"/>
+      <w:r>
+        <w:t>All of</w:t>
+      </w:r>
+      <w:proofErr w:type="gramEnd"/>
+      <w:r>
+        <w:t xml:space="preserve"> the screws are metric and should be available from a </w:t>
       </w:r>
       <w:r>
         <w:t>well-stocked</w:t>
@@ -4367,11 +5218,32 @@
     </w:p>
     <w:p/>
     <w:p>
-      <w:r>
-        <w:t>All of the electronic components and the aluminum channel are available from Amazon. They are likely also available from other vendors.</w:t>
-      </w:r>
-      <w:r>
-        <w:t xml:space="preserve"> I bought the aluminum shiny ones because I didn’t find the black anodized ones until later. Some people worry that the shiny aluminum will show in the final image. In practice I haven’t seen this, but I do plan to start using the black one after I finish using all the shiny ones I have in a box!</w:t>
+      <w:proofErr w:type="gramStart"/>
+      <w:r>
+        <w:t>All of</w:t>
+      </w:r>
+      <w:proofErr w:type="gramEnd"/>
+      <w:r>
+        <w:t xml:space="preserve"> the electronic components and the aluminum channel are available from Amazon. They are likely also available from other vendors.</w:t>
+      </w:r>
+      <w:r>
+        <w:t xml:space="preserve"> I bought the aluminum shiny ones because I </w:t>
+      </w:r>
+      <w:proofErr w:type="gramStart"/>
+      <w:r>
+        <w:t>didn’t</w:t>
+      </w:r>
+      <w:proofErr w:type="gramEnd"/>
+      <w:r>
+        <w:t xml:space="preserve"> find the black anodized ones until later. Some people worry that the shiny aluminum will show in the final image. In practice I </w:t>
+      </w:r>
+      <w:proofErr w:type="gramStart"/>
+      <w:r>
+        <w:t>haven’t</w:t>
+      </w:r>
+      <w:proofErr w:type="gramEnd"/>
+      <w:r>
+        <w:t xml:space="preserve"> seen this, but I do plan to start using the black one after I finish using all the shiny ones I have in a box!</w:t>
       </w:r>
       <w:r>
         <w:t xml:space="preserve"> I got the WS2812</w:t>
@@ -4416,7 +5288,15 @@
     <w:p/>
     <w:p>
       <w:r>
-        <w:t>You can solder up a bunch of wires and connectors to connect everything inside the cpu/display box like I did for my first prototype</w:t>
+        <w:t xml:space="preserve">You can solder up a bunch of wires and connectors to connect everything inside the </w:t>
+      </w:r>
+      <w:proofErr w:type="spellStart"/>
+      <w:r>
+        <w:t>cpu</w:t>
+      </w:r>
+      <w:proofErr w:type="spellEnd"/>
+      <w:r>
+        <w:t>/display box like I did for my first prototype</w:t>
       </w:r>
       <w:r>
         <w:t xml:space="preserve">. I have </w:t>
@@ -4476,11 +5356,24 @@
     <w:p/>
     <w:p>
       <w:r>
-        <w:t>The PCB version includes a level shifter to go from the ESP32 3.3 volt logic to the 5V specified for the WS2812B LED strips.</w:t>
-      </w:r>
-      <w:r>
-        <w:t xml:space="preserve"> If you build your own</w:t>
-      </w:r>
+        <w:t xml:space="preserve">The PCB version includes a level shifter to go from the ESP32 </w:t>
+      </w:r>
+      <w:proofErr w:type="gramStart"/>
+      <w:r>
+        <w:t>3.3 volt</w:t>
+      </w:r>
+      <w:proofErr w:type="gramEnd"/>
+      <w:r>
+        <w:t xml:space="preserve"> logic to the 5V specified for the WS2812B LED strips.</w:t>
+      </w:r>
+      <w:r>
+        <w:t xml:space="preserve"> If you build your </w:t>
+      </w:r>
+      <w:proofErr w:type="gramStart"/>
+      <w:r>
+        <w:t>own</w:t>
+      </w:r>
+      <w:proofErr w:type="gramEnd"/>
       <w:r>
         <w:t xml:space="preserve"> you can omit these level shifters.</w:t>
       </w:r>
@@ -4510,8 +5403,13 @@
         <w:t>battery design uses two 18650 batteries and a voltage regulator. The USB chargers keep changing size</w:t>
       </w:r>
       <w:r>
-        <w:t xml:space="preserve"> and availability</w:t>
-      </w:r>
+        <w:t xml:space="preserve"> and </w:t>
+      </w:r>
+      <w:proofErr w:type="gramStart"/>
+      <w:r>
+        <w:t>availability</w:t>
+      </w:r>
+      <w:proofErr w:type="gramEnd"/>
       <w:r>
         <w:t xml:space="preserve"> so it was decided to not use them anymore.</w:t>
       </w:r>
@@ -4648,7 +5546,21 @@
           <w:rPr>
             <w:rStyle w:val="Hyperlink"/>
           </w:rPr>
-          <w:t>Amazon.com: ( 6 Pcs ) MCIGICM LM2596 Buck Converter, DC to DC 3.0-40V to 1.5-35V Step Down Power Supply High Efficiency Voltage Regulator Module: Electronics</w:t>
+          <w:t xml:space="preserve">Amazon.com: </w:t>
+        </w:r>
+        <w:proofErr w:type="gramStart"/>
+        <w:r>
+          <w:rPr>
+            <w:rStyle w:val="Hyperlink"/>
+          </w:rPr>
+          <w:t>( 6</w:t>
+        </w:r>
+        <w:proofErr w:type="gramEnd"/>
+        <w:r>
+          <w:rPr>
+            <w:rStyle w:val="Hyperlink"/>
+          </w:rPr>
+          <w:t xml:space="preserve"> Pcs ) MCIGICM LM2596 Buck Converter, DC to DC 3.0-40V to 1.5-35V Step Down Power Supply High Efficiency Voltage Regulator Module: Electronics</w:t>
         </w:r>
       </w:hyperlink>
     </w:p>
@@ -4819,7 +5731,15 @@
         <w:t>Rotating handle base.</w:t>
       </w:r>
       <w:r>
-        <w:t xml:space="preserve"> (not ready yet for the TTGO version)</w:t>
+        <w:t xml:space="preserve"> (</w:t>
+      </w:r>
+      <w:proofErr w:type="gramStart"/>
+      <w:r>
+        <w:t>not</w:t>
+      </w:r>
+      <w:proofErr w:type="gramEnd"/>
+      <w:r>
+        <w:t xml:space="preserve"> ready yet for the TTGO version)</w:t>
       </w:r>
     </w:p>
     <w:p>
@@ -4833,7 +5753,15 @@
         <w:t>Rotating handle.</w:t>
       </w:r>
       <w:r>
-        <w:t xml:space="preserve"> (also not ready yet for the TTGO version)</w:t>
+        <w:t xml:space="preserve"> (</w:t>
+      </w:r>
+      <w:proofErr w:type="gramStart"/>
+      <w:r>
+        <w:t>also</w:t>
+      </w:r>
+      <w:proofErr w:type="gramEnd"/>
+      <w:r>
+        <w:t xml:space="preserve"> not ready yet for the TTGO version)</w:t>
       </w:r>
     </w:p>
     <w:p>
@@ -4884,7 +5812,23 @@
     </w:p>
     <w:p>
       <w:r>
-        <w:t>I will make a compiled binary available on the github entry for this project if you don’t want to collect all these files and compile the code. It can be built with the Arduino IDE, but</w:t>
+        <w:t xml:space="preserve">I will make a compiled binary available on the </w:t>
+      </w:r>
+      <w:proofErr w:type="spellStart"/>
+      <w:r>
+        <w:t>github</w:t>
+      </w:r>
+      <w:proofErr w:type="spellEnd"/>
+      <w:r>
+        <w:t xml:space="preserve"> entry for this project if you </w:t>
+      </w:r>
+      <w:proofErr w:type="gramStart"/>
+      <w:r>
+        <w:t>don’t</w:t>
+      </w:r>
+      <w:proofErr w:type="gramEnd"/>
+      <w:r>
+        <w:t xml:space="preserve"> want to collect all these files and compile the code. It can be built with the Arduino IDE, but</w:t>
       </w:r>
       <w:r>
         <w:t xml:space="preserve"> I</w:t>
@@ -4900,7 +5844,15 @@
     <w:p/>
     <w:p>
       <w:r>
-        <w:t>The github entry has the schematic and other plans for the case.</w:t>
+        <w:t xml:space="preserve">The </w:t>
+      </w:r>
+      <w:proofErr w:type="spellStart"/>
+      <w:r>
+        <w:t>github</w:t>
+      </w:r>
+      <w:proofErr w:type="spellEnd"/>
+      <w:r>
+        <w:t xml:space="preserve"> entry has the schematic and other plans for the case.</w:t>
       </w:r>
     </w:p>
     <w:p/>
@@ -4926,7 +5878,15 @@
         <w:t>Arduino IDE, or Microsoft Visual Studio with Visual Micro</w:t>
       </w:r>
       <w:r>
-        <w:t>, or VisualCode set up for TTGO esp32.</w:t>
+        <w:t xml:space="preserve">, or </w:t>
+      </w:r>
+      <w:proofErr w:type="spellStart"/>
+      <w:r>
+        <w:t>VisualCode</w:t>
+      </w:r>
+      <w:proofErr w:type="spellEnd"/>
+      <w:r>
+        <w:t xml:space="preserve"> set up for TTGO esp32.</w:t>
       </w:r>
     </w:p>
     <w:p>
@@ -4953,11 +5913,16 @@
       <w:r>
         <w:t xml:space="preserve">Bodmer’s </w:t>
       </w:r>
+      <w:proofErr w:type="spellStart"/>
       <w:r>
         <w:t>tft_</w:t>
       </w:r>
       <w:r>
-        <w:t>espi display library</w:t>
+        <w:t>espi</w:t>
+      </w:r>
+      <w:proofErr w:type="spellEnd"/>
+      <w:r>
+        <w:t xml:space="preserve"> display library</w:t>
       </w:r>
     </w:p>
     <w:p>
@@ -4967,8 +5932,13 @@
           <w:numId w:val="1"/>
         </w:numPr>
       </w:pPr>
-      <w:r>
-        <w:t>FastLED library</w:t>
+      <w:proofErr w:type="spellStart"/>
+      <w:r>
+        <w:t>FastLED</w:t>
+      </w:r>
+      <w:proofErr w:type="spellEnd"/>
+      <w:r>
+        <w:t xml:space="preserve"> library</w:t>
       </w:r>
     </w:p>
     <w:p>
@@ -4978,8 +5948,13 @@
           <w:numId w:val="1"/>
         </w:numPr>
       </w:pPr>
-      <w:r>
-        <w:t>SdFat by Bill Greiman</w:t>
+      <w:proofErr w:type="spellStart"/>
+      <w:r>
+        <w:t>SdFat</w:t>
+      </w:r>
+      <w:proofErr w:type="spellEnd"/>
+      <w:r>
+        <w:t xml:space="preserve"> by Bill Greiman</w:t>
       </w:r>
     </w:p>
     <w:p>

</xml_diff>

<commit_message>
Corrected screen rotation values.
</commit_message>
<xml_diff>
--- a/MagicImageWand.docx
+++ b/MagicImageWand.docx
@@ -44,31 +44,7 @@
     </w:p>
     <w:p>
       <w:r>
-        <w:t xml:space="preserve">This design was inspired but not copied from the </w:t>
-      </w:r>
-      <w:proofErr w:type="spellStart"/>
-      <w:r>
-        <w:t>PixelStick</w:t>
-      </w:r>
-      <w:proofErr w:type="spellEnd"/>
-      <w:r>
-        <w:t xml:space="preserve"> commercial product. I have not owned, </w:t>
-      </w:r>
-      <w:proofErr w:type="gramStart"/>
-      <w:r>
-        <w:t>used</w:t>
-      </w:r>
-      <w:proofErr w:type="gramEnd"/>
-      <w:r>
-        <w:t xml:space="preserve"> or even touched an official </w:t>
-      </w:r>
-      <w:proofErr w:type="spellStart"/>
-      <w:r>
-        <w:t>PixelStick</w:t>
-      </w:r>
-      <w:proofErr w:type="spellEnd"/>
-      <w:r>
-        <w:t xml:space="preserve">, I haven’t even read their manual. I did briefly look at the marketing material on their website to get an idea of how it worked. I was also inspired by the light wand developed by photographer Michael Ross. I started out building one </w:t>
+        <w:t xml:space="preserve">This design was inspired but not copied from the PixelStick commercial product. I have not owned, used or even touched an official PixelStick, I haven’t even read their manual. I did briefly look at the marketing material on their website to get an idea of how it worked. I was also inspired by the light wand developed by photographer Michael Ross. I started out building one </w:t>
       </w:r>
       <w:r>
         <w:t>following Michael’s instructions</w:t>
@@ -89,15 +65,7 @@
         <w:t xml:space="preserve"> LED strip. At this point I decided to do a total rewrite and use the newer much faster esp32 modules. This let the feature list grow and the additionally the strip display speed was increased dramatically.</w:t>
       </w:r>
       <w:r>
-        <w:t xml:space="preserve"> The first version used an OLED display esp32 from </w:t>
-      </w:r>
-      <w:proofErr w:type="spellStart"/>
-      <w:r>
-        <w:t>Heltec</w:t>
-      </w:r>
-      <w:proofErr w:type="spellEnd"/>
-      <w:r>
-        <w:t>. After that I discovered the TTGO with a color TFT display. After some more code re-writing and feature adding the TTGO version was created!</w:t>
+        <w:t xml:space="preserve"> The first version used an OLED display esp32 from Heltec. After that I discovered the TTGO with a color TFT display. After some more code re-writing and feature adding the TTGO version was created!</w:t>
       </w:r>
     </w:p>
     <w:p>
@@ -158,15 +126,7 @@
         <w:t xml:space="preserve">Magic Image Wand </w:t>
       </w:r>
       <w:r>
-        <w:t xml:space="preserve">consists of the following major parts. The parts are all </w:t>
-      </w:r>
-      <w:proofErr w:type="gramStart"/>
-      <w:r>
-        <w:t>connected together</w:t>
-      </w:r>
-      <w:proofErr w:type="gramEnd"/>
-      <w:r>
-        <w:t xml:space="preserve"> into a single unit. The optional second LED strip is easily removed</w:t>
+        <w:t>consists of the following major parts. The parts are all connected together into a single unit. The optional second LED strip is easily removed</w:t>
       </w:r>
       <w:r>
         <w:t xml:space="preserve"> or added</w:t>
@@ -301,13 +261,8 @@
         </w:numPr>
       </w:pPr>
       <w:r>
-        <w:t xml:space="preserve">Roller Encoder Wheel. This wheel is used to control the display speed while rolling on the ground. It will allow for very exact image timing. The good news is the software supports </w:t>
-      </w:r>
-      <w:proofErr w:type="gramStart"/>
-      <w:r>
-        <w:t>it</w:t>
-      </w:r>
-      <w:proofErr w:type="gramEnd"/>
+        <w:t>Roller Encoder Wheel. This wheel is used to control the display speed while rolling on the ground. It will allow for very exact image timing. The good news is the software supports it</w:t>
+      </w:r>
       <w:r>
         <w:t xml:space="preserve"> but</w:t>
       </w:r>
@@ -396,15 +351,7 @@
         <w:t xml:space="preserve"> each strip uses 43 Watts when all the LEDs are lit. </w:t>
       </w:r>
       <w:r>
-        <w:t xml:space="preserve">If full brightness is </w:t>
-      </w:r>
-      <w:proofErr w:type="gramStart"/>
-      <w:r>
-        <w:t>required</w:t>
-      </w:r>
-      <w:proofErr w:type="gramEnd"/>
-      <w:r>
-        <w:t xml:space="preserve"> then the voltage regulator must be able to supply enough current</w:t>
+        <w:t>If full brightness is required then the voltage regulator must be able to supply enough current</w:t>
       </w:r>
       <w:r>
         <w:t xml:space="preserve">. </w:t>
@@ -413,15 +360,7 @@
         <w:t>However,</w:t>
       </w:r>
       <w:r>
-        <w:t xml:space="preserve"> some images do not have </w:t>
-      </w:r>
-      <w:proofErr w:type="gramStart"/>
-      <w:r>
-        <w:t>all of</w:t>
-      </w:r>
-      <w:proofErr w:type="gramEnd"/>
-      <w:r>
-        <w:t xml:space="preserve"> the LEDs lit at the same time so the brightness can sometimes be set to full power. For </w:t>
+        <w:t xml:space="preserve"> some images do not have all of the LEDs lit at the same time so the brightness can sometimes be set to full power. For </w:t>
       </w:r>
       <w:r>
         <w:t>example,</w:t>
@@ -522,29 +461,13 @@
         <w:t>I am</w:t>
       </w:r>
       <w:r>
-        <w:t xml:space="preserve"> including these just to illustrate a few simple examples. You can also go search the web for </w:t>
-      </w:r>
-      <w:proofErr w:type="spellStart"/>
-      <w:r>
-        <w:t>PixelStick</w:t>
-      </w:r>
-      <w:proofErr w:type="spellEnd"/>
-      <w:r>
-        <w:t xml:space="preserve"> images to get more inspiration.</w:t>
+        <w:t xml:space="preserve"> including these just to illustrate a few simple examples. You can also go search the web for PixelStick images to get more inspiration.</w:t>
       </w:r>
     </w:p>
     <w:p/>
     <w:p>
       <w:r>
-        <w:t xml:space="preserve">Here are the links. The </w:t>
-      </w:r>
-      <w:proofErr w:type="spellStart"/>
-      <w:r>
-        <w:t>youtube</w:t>
-      </w:r>
-      <w:proofErr w:type="spellEnd"/>
-      <w:r>
-        <w:t xml:space="preserve"> links are for earlier versions.</w:t>
+        <w:t>Here are the links. The youtube links are for earlier versions.</w:t>
       </w:r>
     </w:p>
     <w:p>
@@ -627,23 +550,7 @@
     </w:p>
     <w:p>
       <w:r>
-        <w:t xml:space="preserve">All operations can be controlled by the rotary push button on the handle, this makes the image painter usable with one hand. The display shows the options and settings and filenames. The dial can be rotated left or right to choose items. The button is clicked to select the current item. A long press is used to access other options and is done by holding the button down for about a ½ second or longer. This long press time is also adjustable if a longer or shorter time is preferred. The system has two modes of operation. After booting the display shows the currently selected file. Rotating the dial left and right will move through the files on the SD card, or the internal patterns if they have been selected. Clicking the button starts the LED strip display. At this point the user walks around with the wand or waves it around depending on what effect is desired. The display shows the progress of the file and how much time is remaining. Settings are available to control the display speed, repeating the file, or even automatically skipping to the next file. The image can even be played twice, first forward and then backward for a mirror like effect. There is a chain option that will play </w:t>
-      </w:r>
-      <w:proofErr w:type="gramStart"/>
-      <w:r>
-        <w:t>all of</w:t>
-      </w:r>
-      <w:proofErr w:type="gramEnd"/>
-      <w:r>
-        <w:t xml:space="preserve"> the files from the current selection to the final file in the current folder. The brightness of the LEDs </w:t>
-      </w:r>
-      <w:proofErr w:type="gramStart"/>
-      <w:r>
-        <w:t>are</w:t>
-      </w:r>
-      <w:proofErr w:type="gramEnd"/>
-      <w:r>
-        <w:t xml:space="preserve"> of course also adjustable to balance the lighting with the rest of the scene.</w:t>
+        <w:t>All operations can be controlled by the rotary push button on the handle, this makes the image painter usable with one hand. The display shows the options and settings and filenames. The dial can be rotated left or right to choose items. The button is clicked to select the current item. A long press is used to access other options and is done by holding the button down for about a ½ second or longer. This long press time is also adjustable if a longer or shorter time is preferred. The system has two modes of operation. After booting the display shows the currently selected file. Rotating the dial left and right will move through the files on the SD card, or the internal patterns if they have been selected. Clicking the button starts the LED strip display. At this point the user walks around with the wand or waves it around depending on what effect is desired. The display shows the progress of the file and how much time is remaining. Settings are available to control the display speed, repeating the file, or even automatically skipping to the next file. The image can even be played twice, first forward and then backward for a mirror like effect. There is a chain option that will play all of the files from the current selection to the final file in the current folder. The brightness of the LEDs are of course also adjustable to balance the lighting with the rest of the scene.</w:t>
       </w:r>
     </w:p>
     <w:p/>
@@ -702,15 +609,7 @@
         <w:t xml:space="preserve"> through </w:t>
       </w:r>
       <w:r>
-        <w:t xml:space="preserve">all four possible positions. If the display is upside </w:t>
-      </w:r>
-      <w:proofErr w:type="gramStart"/>
-      <w:r>
-        <w:t>down</w:t>
-      </w:r>
-      <w:proofErr w:type="gramEnd"/>
-      <w:r>
-        <w:t xml:space="preserve"> then the</w:t>
+        <w:t>all four possible positions. If the display is upside down then the</w:t>
       </w:r>
       <w:r>
         <w:t xml:space="preserve"> image file</w:t>
@@ -849,15 +748,7 @@
         </w:numPr>
       </w:pPr>
       <w:r>
-        <w:t xml:space="preserve">Fixed display time. It is also possible to have the system calculate the frame hold time. You just set how long in seconds you want the image to </w:t>
-      </w:r>
-      <w:proofErr w:type="gramStart"/>
-      <w:r>
-        <w:t>take</w:t>
-      </w:r>
-      <w:proofErr w:type="gramEnd"/>
-      <w:r>
-        <w:t xml:space="preserve"> and it will set the correct frame time based on the image size. </w:t>
+        <w:t xml:space="preserve">Fixed display time. It is also possible to have the system calculate the frame hold time. You just set how long in seconds you want the image to take and it will set the correct frame time based on the image size. </w:t>
       </w:r>
     </w:p>
     <w:p>
@@ -920,15 +811,7 @@
         </w:numPr>
       </w:pPr>
       <w:r>
-        <w:t xml:space="preserve">Pixel Double. This uses two pixels for each one so a </w:t>
-      </w:r>
-      <w:proofErr w:type="gramStart"/>
-      <w:r>
-        <w:t>144 pixel</w:t>
-      </w:r>
-      <w:proofErr w:type="gramEnd"/>
-      <w:r>
-        <w:t xml:space="preserve"> image</w:t>
+        <w:t>Pixel Double. This uses two pixels for each one so a 144 pixel image</w:t>
       </w:r>
       <w:r>
         <w:t>s</w:t>
@@ -945,15 +828,7 @@
         </w:numPr>
       </w:pPr>
       <w:r>
-        <w:t xml:space="preserve">Scaling. This will reduce a </w:t>
-      </w:r>
-      <w:proofErr w:type="gramStart"/>
-      <w:r>
-        <w:t>288 pixel</w:t>
-      </w:r>
-      <w:proofErr w:type="gramEnd"/>
-      <w:r>
-        <w:t xml:space="preserve"> image to 144 pixels.</w:t>
+        <w:t>Scaling. This will reduce a 288 pixel image to 144 pixels.</w:t>
       </w:r>
     </w:p>
     <w:p>
@@ -1041,15 +916,7 @@
         </w:numPr>
       </w:pPr>
       <w:r>
-        <w:t xml:space="preserve">Built-In or File. Choose files from the SD or from a set of </w:t>
-      </w:r>
-      <w:proofErr w:type="gramStart"/>
-      <w:r>
-        <w:t>built in</w:t>
-      </w:r>
-      <w:proofErr w:type="gramEnd"/>
-      <w:r>
-        <w:t xml:space="preserve"> patterns.</w:t>
+        <w:t>Built-In or File. Choose files from the SD or from a set of built in patterns.</w:t>
       </w:r>
     </w:p>
     <w:p>
@@ -1119,23 +986,7 @@
         </w:numPr>
       </w:pPr>
       <w:r>
-        <w:t xml:space="preserve">Macros. There are ten macro slots (0 to 9) available. Each of these can either load </w:t>
-      </w:r>
-      <w:proofErr w:type="gramStart"/>
-      <w:r>
-        <w:t>all of</w:t>
-      </w:r>
-      <w:proofErr w:type="gramEnd"/>
-      <w:r>
-        <w:t xml:space="preserve"> the settings or run a recorded sequence of operations. The record command records the images as they are </w:t>
-      </w:r>
-      <w:proofErr w:type="gramStart"/>
-      <w:r>
-        <w:t>played</w:t>
-      </w:r>
-      <w:proofErr w:type="gramEnd"/>
-      <w:r>
-        <w:t xml:space="preserve"> and the same sequence can then be played again using the run command. The save command stores the current settings which can then be restored with the load command.</w:t>
+        <w:t>Macros. There are ten macro slots (0 to 9) available. Each of these can either load all of the settings or run a recorded sequence of operations. The record command records the images as they are played and the same sequence can then be played again using the run command. The save command stores the current settings which can then be restored with the load command.</w:t>
       </w:r>
     </w:p>
     <w:p>
@@ -1204,15 +1055,7 @@
         <w:t>,</w:t>
       </w:r>
       <w:r>
-        <w:t xml:space="preserve"> </w:t>
-      </w:r>
-      <w:proofErr w:type="spellStart"/>
-      <w:r>
-        <w:t>boolean</w:t>
-      </w:r>
-      <w:proofErr w:type="spellEnd"/>
-      <w:r>
-        <w:t xml:space="preserve"> values toggle with each click.</w:t>
+        <w:t xml:space="preserve"> boolean values toggle with each click.</w:t>
       </w:r>
       <w:r>
         <w:t xml:space="preserve"> Multiple selections cycle through all the available options.</w:t>
@@ -1224,15 +1067,7 @@
     <w:p/>
     <w:p>
       <w:r>
-        <w:t xml:space="preserve">In select/run mode the current file is displayed on the top line. Optionally the next three files will be displayed below. Rotating the dial right moves the next file to the top line and rotating left moves the previous file back. By </w:t>
-      </w:r>
-      <w:proofErr w:type="gramStart"/>
-      <w:r>
-        <w:t>default</w:t>
-      </w:r>
-      <w:proofErr w:type="gramEnd"/>
-      <w:r>
-        <w:t xml:space="preserve"> it will stop at the first and the last file. An option allows rollover, so going left from the first file moves to the last file and moving right at the last file will display the first file again. This option also causes menus to behave similarly.</w:t>
+        <w:t>In select/run mode the current file is displayed on the top line. Optionally the next three files will be displayed below. Rotating the dial right moves the next file to the top line and rotating left moves the previous file back. By default it will stop at the first and the last file. An option allows rollover, so going left from the first file moves to the last file and moving right at the last file will display the first file again. This option also causes menus to behave similarly.</w:t>
       </w:r>
     </w:p>
     <w:p/>
@@ -1346,13 +1181,8 @@
         <w:ind w:left="1440"/>
       </w:pPr>
       <w:r>
-        <w:t xml:space="preserve">Toggle </w:t>
-      </w:r>
-      <w:proofErr w:type="spellStart"/>
-      <w:r>
-        <w:t>booleans</w:t>
-      </w:r>
-      <w:proofErr w:type="spellEnd"/>
+        <w:t>Toggle booleans</w:t>
+      </w:r>
     </w:p>
     <w:p>
       <w:pPr>
@@ -1374,15 +1204,7 @@
     </w:p>
     <w:p>
       <w:r>
-        <w:t xml:space="preserve">There are two menu set, full and simple. The full one contains </w:t>
-      </w:r>
-      <w:proofErr w:type="gramStart"/>
-      <w:r>
-        <w:t>all of</w:t>
-      </w:r>
-      <w:proofErr w:type="gramEnd"/>
-      <w:r>
-        <w:t xml:space="preserve"> the options and can be somewhat </w:t>
+        <w:t xml:space="preserve">There are two menu set, full and simple. The full one contains all of the options and can be somewhat </w:t>
       </w:r>
       <w:r>
         <w:t xml:space="preserve">time consuming to navigate during normal use. The simple menu has the </w:t>
@@ -1391,37 +1213,13 @@
         <w:t>most used</w:t>
       </w:r>
       <w:r>
-        <w:t xml:space="preserve"> options and is </w:t>
-      </w:r>
-      <w:proofErr w:type="gramStart"/>
-      <w:r>
-        <w:t>very short</w:t>
-      </w:r>
-      <w:proofErr w:type="gramEnd"/>
-      <w:r>
-        <w:t>.</w:t>
+        <w:t xml:space="preserve"> options and is very short.</w:t>
       </w:r>
     </w:p>
     <w:p/>
     <w:p>
       <w:r>
-        <w:t xml:space="preserve">All menus except the main one </w:t>
-      </w:r>
-      <w:proofErr w:type="gramStart"/>
-      <w:r>
-        <w:t>have</w:t>
-      </w:r>
-      <w:proofErr w:type="gramEnd"/>
-      <w:r>
-        <w:t xml:space="preserve"> the first line indicating what menu this is. There is a ‘</w:t>
-      </w:r>
-      <w:proofErr w:type="gramStart"/>
-      <w:r>
-        <w:t>-‘ in</w:t>
-      </w:r>
-      <w:proofErr w:type="gramEnd"/>
-      <w:r>
-        <w:t xml:space="preserve"> front that indicates clicking on this menu will go back to the previous menu. Submenus also have the last entry as “-Back” which will return to the previous menu.</w:t>
+        <w:t>All menus except the main one have the first line indicating what menu this is. There is a ‘-‘ in front that indicates clicking on this menu will go back to the previous menu. Submenus also have the last entry as “-Back” which will return to the previous menu.</w:t>
       </w:r>
     </w:p>
     <w:p>
@@ -1451,15 +1249,7 @@
         <w:t xml:space="preserve"> the full and simple menus</w:t>
       </w:r>
       <w:r>
-        <w:t xml:space="preserve">. It names the current one in case it </w:t>
-      </w:r>
-      <w:proofErr w:type="gramStart"/>
-      <w:r>
-        <w:t>isn’t</w:t>
-      </w:r>
-      <w:proofErr w:type="gramEnd"/>
-      <w:r>
-        <w:t xml:space="preserve"> obvious!</w:t>
+        <w:t>. It names the current one in case it isn’t obvious!</w:t>
       </w:r>
       <w:r>
         <w:t xml:space="preserve"> Just click on it to change to the other one. The setting will be remembered across rebooting.</w:t>
@@ -1497,21 +1287,8 @@
         <w:t>This displays the current frame time and can be used to adjust the time.</w:t>
       </w:r>
       <w:r>
-        <w:t xml:space="preserve"> It can </w:t>
-      </w:r>
-      <w:proofErr w:type="gramStart"/>
-      <w:r>
-        <w:t>adjusted</w:t>
-      </w:r>
-      <w:proofErr w:type="gramEnd"/>
-      <w:r>
-        <w:t xml:space="preserve"> from 0 to 500 </w:t>
-      </w:r>
-      <w:proofErr w:type="spellStart"/>
-      <w:r>
-        <w:t>mS.</w:t>
-      </w:r>
-      <w:proofErr w:type="spellEnd"/>
+        <w:t xml:space="preserve"> It can adjusted from 0 to 500 mS.</w:t>
+      </w:r>
     </w:p>
     <w:p>
       <w:pPr>
@@ -1535,16 +1312,11 @@
         <w:pStyle w:val="Heading2"/>
       </w:pPr>
       <w:r>
-        <w:t xml:space="preserve">Run Macro: </w:t>
-      </w:r>
-      <w:proofErr w:type="gramStart"/>
-      <w:r>
-        <w:t>#</w:t>
+        <w:t>Run Macro: #</w:t>
       </w:r>
       <w:r>
         <w:t>(</w:t>
       </w:r>
-      <w:proofErr w:type="gramEnd"/>
       <w:r>
         <w:t>0</w:t>
       </w:r>
@@ -1568,18 +1340,10 @@
         <w:t xml:space="preserve">Select </w:t>
       </w:r>
       <w:r>
-        <w:t xml:space="preserve">Macro: </w:t>
-      </w:r>
-      <w:proofErr w:type="gramStart"/>
-      <w:r>
-        <w:t>#</w:t>
-      </w:r>
-      <w:r>
-        <w:t>(</w:t>
-      </w:r>
-      <w:proofErr w:type="gramEnd"/>
-      <w:r>
-        <w:t>0-9)</w:t>
+        <w:t>Macro: #</w:t>
+      </w:r>
+      <w:r>
+        <w:t>(0-9)</w:t>
       </w:r>
     </w:p>
     <w:p>
@@ -1661,15 +1425,7 @@
         <w:t>small white triangle</w:t>
       </w:r>
       <w:r>
-        <w:t xml:space="preserve"> indicating that there are menu items that are not visible due to scrolling. Just keep rotating the knob to the left and they will appear. </w:t>
-      </w:r>
-      <w:proofErr w:type="gramStart"/>
-      <w:r>
-        <w:t>Similarly</w:t>
-      </w:r>
-      <w:proofErr w:type="gramEnd"/>
-      <w:r>
-        <w:t xml:space="preserve"> the last entry on the screen will have a </w:t>
+        <w:t xml:space="preserve"> indicating that there are menu items that are not visible due to scrolling. Just keep rotating the knob to the left and they will appear. Similarly the last entry on the screen will have a </w:t>
       </w:r>
       <w:r>
         <w:t>small white triangle</w:t>
@@ -1844,11 +1600,9 @@
       <w:r>
         <w:t xml:space="preserve">LED </w:t>
       </w:r>
-      <w:proofErr w:type="gramStart"/>
       <w:r>
         <w:t>strip</w:t>
       </w:r>
-      <w:proofErr w:type="gramEnd"/>
       <w:r>
         <w:t xml:space="preserve"> then the images can</w:t>
       </w:r>
@@ -1969,13 +1723,8 @@
         <w:t xml:space="preserve">and allows to be changed, </w:t>
       </w:r>
       <w:r>
-        <w:t xml:space="preserve">the time in </w:t>
-      </w:r>
-      <w:proofErr w:type="spellStart"/>
-      <w:r>
-        <w:t>mSecs</w:t>
-      </w:r>
-      <w:proofErr w:type="spellEnd"/>
+        <w:t>the time in mSecs</w:t>
+      </w:r>
       <w:r>
         <w:t xml:space="preserve"> (see note below)</w:t>
       </w:r>
@@ -1983,13 +1732,8 @@
         <w:t xml:space="preserve"> that each line of information from the BMP file is displayed on the LED strip. It is commonly used to adjust the walking time while the file is being displayed. It is only applicable when Frame Advance is set to auto.</w:t>
       </w:r>
       <w:r>
-        <w:t xml:space="preserve"> The valid range is 0 to 500 </w:t>
-      </w:r>
-      <w:proofErr w:type="spellStart"/>
-      <w:r>
-        <w:t>mS.</w:t>
-      </w:r>
-      <w:proofErr w:type="spellEnd"/>
+        <w:t xml:space="preserve"> The valid range is 0 to 500 mS.</w:t>
+      </w:r>
     </w:p>
     <w:p/>
     <w:p>
@@ -2002,82 +1746,10 @@
         <w:t>Note:</w:t>
       </w:r>
       <w:r>
-        <w:t xml:space="preserve"> This time is actually added to the minimum time that it takes to update the </w:t>
-      </w:r>
-      <w:proofErr w:type="gramStart"/>
-      <w:r>
-        <w:t>LED’s</w:t>
-      </w:r>
-      <w:proofErr w:type="gramEnd"/>
-      <w:r>
-        <w:t xml:space="preserve"> in the strip. Each bit of information takes 1.2 </w:t>
-      </w:r>
-      <w:proofErr w:type="spellStart"/>
-      <w:r>
-        <w:t>uS</w:t>
-      </w:r>
-      <w:proofErr w:type="spellEnd"/>
-      <w:r>
-        <w:t xml:space="preserve"> and each LED needs 24 bits. If there are 144 LED’s then the total time to load the data is 1.2 </w:t>
-      </w:r>
-      <w:proofErr w:type="spellStart"/>
-      <w:r>
-        <w:t>uS</w:t>
-      </w:r>
-      <w:proofErr w:type="spellEnd"/>
-      <w:r>
-        <w:t xml:space="preserve"> x 24 x 144 = 4.32</w:t>
-      </w:r>
-      <w:r>
-        <w:t xml:space="preserve"> </w:t>
-      </w:r>
-      <w:proofErr w:type="spellStart"/>
-      <w:r>
-        <w:t>mS.</w:t>
-      </w:r>
-      <w:proofErr w:type="spellEnd"/>
-      <w:r>
-        <w:t xml:space="preserve"> There is also a reset time at the end that loads the data into the LED’s of &gt;50 </w:t>
-      </w:r>
-      <w:proofErr w:type="spellStart"/>
-      <w:r>
-        <w:t>uS</w:t>
-      </w:r>
-      <w:proofErr w:type="spellEnd"/>
-      <w:r>
-        <w:t xml:space="preserve">. Some brands require up to 1 mS so it is safest to assume that the column update time is about 5 </w:t>
-      </w:r>
-      <w:proofErr w:type="spellStart"/>
-      <w:r>
-        <w:t>mS.</w:t>
-      </w:r>
-      <w:proofErr w:type="spellEnd"/>
-      <w:r>
-        <w:t xml:space="preserve"> This time is added to the time set in the frame hold value, </w:t>
-      </w:r>
-      <w:proofErr w:type="gramStart"/>
-      <w:r>
-        <w:t>I.E.</w:t>
-      </w:r>
-      <w:proofErr w:type="gramEnd"/>
-      <w:r>
-        <w:t xml:space="preserve"> a hold value of 0 will still have a 5 mS frame time. There might also be additional time required for reading slower SD cards. Also be aware that displaying the file in reverse will slow down due to reading the SD file in the reverse order. A </w:t>
-      </w:r>
-      <w:proofErr w:type="gramStart"/>
-      <w:r>
-        <w:t>900 column</w:t>
-      </w:r>
-      <w:proofErr w:type="gramEnd"/>
-      <w:r>
-        <w:t xml:space="preserve"> image would in theory take about 3.9 S. In testing we have found that reading the SD card </w:t>
-      </w:r>
-      <w:proofErr w:type="gramStart"/>
-      <w:r>
-        <w:t>actually slows</w:t>
-      </w:r>
-      <w:proofErr w:type="gramEnd"/>
-      <w:r>
-        <w:t xml:space="preserve"> this down to about 6 Seconds. Work is being done to try and improve this.</w:t>
+        <w:t xml:space="preserve"> This time is actually added to the minimum time that it takes to update the LED’s in the strip. Each bit of information takes 1.2 uS and each LED needs 24 bits. If there are 144 LED’s then the total time to load the data is 1.2 uS x 24 x 144 = 4.32</w:t>
+      </w:r>
+      <w:r>
+        <w:t xml:space="preserve"> mS. There is also a reset time at the end that loads the data into the LED’s of &gt;50 uS. Some brands require up to 1 mS so it is safest to assume that the column update time is about 5 mS. This time is added to the time set in the frame hold value, I.E. a hold value of 0 will still have a 5 mS frame time. There might also be additional time required for reading slower SD cards. Also be aware that displaying the file in reverse will slow down due to reading the SD file in the reverse order. A 900 column image would in theory take about 3.9 S. In testing we have found that reading the SD card actually slows this down to about 6 Seconds. Work is being done to try and improve this.</w:t>
       </w:r>
     </w:p>
     <w:p>
@@ -2138,13 +1810,8 @@
         <w:t>is selected</w:t>
       </w:r>
       <w:r>
-        <w:t xml:space="preserve"> </w:t>
-      </w:r>
-      <w:proofErr w:type="gramStart"/>
-      <w:r>
-        <w:t>again</w:t>
-      </w:r>
-      <w:proofErr w:type="gramEnd"/>
+        <w:t xml:space="preserve"> again</w:t>
+      </w:r>
       <w:r>
         <w:t xml:space="preserve"> it will show the original value.</w:t>
       </w:r>
@@ -2315,15 +1982,7 @@
         <w:t>This is the delay be</w:t>
       </w:r>
       <w:r>
-        <w:t xml:space="preserve">fore starting the mirror image display after the normal display is finished. I </w:t>
-      </w:r>
-      <w:proofErr w:type="gramStart"/>
-      <w:r>
-        <w:t>is</w:t>
-      </w:r>
-      <w:proofErr w:type="gramEnd"/>
-      <w:r>
-        <w:t xml:space="preserve"> used to create black space between the two parts of the image.</w:t>
+        <w:t>fore starting the mirror image display after the normal display is finished. I is used to create black space between the two parts of the image.</w:t>
       </w:r>
     </w:p>
     <w:p>
@@ -2387,15 +2046,7 @@
     </w:p>
     <w:p>
       <w:r>
-        <w:t xml:space="preserve">This doubles every pixel so a 144-pixel image will fill all 288 pixels. Of course, there </w:t>
-      </w:r>
-      <w:proofErr w:type="gramStart"/>
-      <w:r>
-        <w:t>isn’t</w:t>
-      </w:r>
-      <w:proofErr w:type="gramEnd"/>
-      <w:r>
-        <w:t xml:space="preserve"> any increase in resolution, but it does fill two strips if you don’t have a 288-pixel image.</w:t>
+        <w:t>This doubles every pixel so a 144-pixel image will fill all 288 pixels. Of course, there isn’t any increase in resolution, but it does fill two strips if you don’t have a 288-pixel image.</w:t>
       </w:r>
     </w:p>
     <w:p>
@@ -2417,15 +2068,7 @@
         <w:t>step mode</w:t>
       </w:r>
       <w:r>
-        <w:t xml:space="preserve"> each line is displayed until the button is pressed, the dial is rotated, or the wheel pulse counter closes the contact. If the frame pulse counter is </w:t>
-      </w:r>
-      <w:proofErr w:type="gramStart"/>
-      <w:r>
-        <w:t>zero</w:t>
-      </w:r>
-      <w:proofErr w:type="gramEnd"/>
-      <w:r>
-        <w:t xml:space="preserve"> then the dial is used to advance frames. Rotating to the right or clicking will display the next frame from the file. Rotating to the left will display the previous frame. This enables some creative uses of image by rotating the wheel left and right. Note that the mechanical wheel pulse counter has not been designed yet.</w:t>
+        <w:t xml:space="preserve"> each line is displayed until the button is pressed, the dial is rotated, or the wheel pulse counter closes the contact. If the frame pulse counter is zero then the dial is used to advance frames. Rotating to the right or clicking will display the next frame from the file. Rotating to the left will display the previous frame. This enables some creative uses of image by rotating the wheel left and right. Note that the mechanical wheel pulse counter has not been designed yet.</w:t>
       </w:r>
     </w:p>
     <w:p>
@@ -2538,15 +2181,7 @@
     </w:p>
     <w:p>
       <w:r>
-        <w:t xml:space="preserve">When this option is on all the files from the current one to the end of the last file in the current folder will be displayed. Since filenames are always sorted alphabetically this option will show a sorted list of files. If some other order is </w:t>
-      </w:r>
-      <w:proofErr w:type="gramStart"/>
-      <w:r>
-        <w:t>desired</w:t>
-      </w:r>
-      <w:proofErr w:type="gramEnd"/>
-      <w:r>
-        <w:t xml:space="preserve"> it is also possible to use the macro command to record the file order for display.</w:t>
+        <w:t>When this option is on all the files from the current one to the end of the last file in the current folder will be displayed. Since filenames are always sorted alphabetically this option will show a sorted list of files. If some other order is desired it is also possible to use the macro command to record the file order for display.</w:t>
       </w:r>
     </w:p>
     <w:p>
@@ -2648,15 +2283,7 @@
     </w:p>
     <w:p>
       <w:r>
-        <w:t xml:space="preserve">This is the brightness from 1 to 255. It was originally from 1 to 100%, but it was found that this </w:t>
-      </w:r>
-      <w:proofErr w:type="gramStart"/>
-      <w:r>
-        <w:t>didn’t</w:t>
-      </w:r>
-      <w:proofErr w:type="gramEnd"/>
-      <w:r>
-        <w:t xml:space="preserve"> give very fine resolution of brightness on the low end, so it was decided to use the actual hardware value which has 255 levels, not 100.</w:t>
+        <w:t>This is the brightness from 1 to 255. It was originally from 1 to 100%, but it was found that this didn’t give very fine resolution of brightness on the low end, so it was decided to use the actual hardware value which has 255 levels, not 100.</w:t>
       </w:r>
     </w:p>
     <w:p>
@@ -2679,15 +2306,7 @@
     </w:p>
     <w:p>
       <w:r>
-        <w:t xml:space="preserve">This is the maximum current that is allowed to be used by the LED strips. It should be set to something below the maximum current that the USB power supply supports. This is typically less than </w:t>
-      </w:r>
-      <w:proofErr w:type="gramStart"/>
-      <w:r>
-        <w:t>2000, but</w:t>
-      </w:r>
-      <w:proofErr w:type="gramEnd"/>
-      <w:r>
-        <w:t xml:space="preserve"> could certainly be higher. Setting this correctly will prevent the wand from rebooting if the current exceeds the amount available from the battery or regulator.</w:t>
+        <w:t>This is the maximum current that is allowed to be used by the LED strips. It should be set to something below the maximum current that the USB power supply supports. This is typically less than 2000, but could certainly be higher. Setting this correctly will prevent the wand from rebooting if the current exceeds the amount available from the battery or regulator.</w:t>
       </w:r>
     </w:p>
     <w:p>
@@ -2700,15 +2319,7 @@
     </w:p>
     <w:p>
       <w:r>
-        <w:t xml:space="preserve">This is set to “1” or “2” depending on whether you have the second strip installed. There is not any method to detect a strip connected to the second control lines so it must be manually selected. When this value is changed a reboot is necessary because the </w:t>
-      </w:r>
-      <w:proofErr w:type="spellStart"/>
-      <w:r>
-        <w:t>fastled</w:t>
-      </w:r>
-      <w:proofErr w:type="spellEnd"/>
-      <w:r>
-        <w:t xml:space="preserve"> LED library does not handle runtime changes very well.</w:t>
+        <w:t>This is set to “1” or “2” depending on whether you have the second strip installed. There is not any method to detect a strip connected to the second control lines so it must be manually selected. When this value is changed a reboot is necessary because the fastled LED library does not handle runtime changes very well.</w:t>
       </w:r>
     </w:p>
     <w:p>
@@ -2721,15 +2332,7 @@
     </w:p>
     <w:p>
       <w:r>
-        <w:t xml:space="preserve">This is a number specifying how many total </w:t>
-      </w:r>
-      <w:proofErr w:type="gramStart"/>
-      <w:r>
-        <w:t>LED’s</w:t>
-      </w:r>
-      <w:proofErr w:type="gramEnd"/>
-      <w:r>
-        <w:t xml:space="preserve"> are available. It can be set from 1 to 512. For example, if there are two 144 LED strips, then this should be set to 288.</w:t>
+        <w:t>This is a number specifying how many total LED’s are available. It can be set from 1 to 512. For example, if there are two 144 LED strips, then this should be set to 288.</w:t>
       </w:r>
     </w:p>
     <w:p>
@@ -2778,15 +2381,7 @@
         </w:numPr>
       </w:pPr>
       <w:r>
-        <w:t xml:space="preserve">Serial - Bottom strip is fed data from the bottom and the middle has a connection through to the upper strip. This uses a single </w:t>
-      </w:r>
-      <w:proofErr w:type="spellStart"/>
-      <w:r>
-        <w:t>contoller</w:t>
-      </w:r>
-      <w:proofErr w:type="spellEnd"/>
-      <w:r>
-        <w:t xml:space="preserve"> while the others can use one or two controllers.</w:t>
+        <w:t>Serial - Bottom strip is fed data from the bottom and the middle has a connection through to the upper strip. This uses a single contoller while the others can use one or two controllers.</w:t>
       </w:r>
     </w:p>
     <w:p>
@@ -2811,15 +2406,7 @@
     </w:p>
     <w:p>
       <w:r>
-        <w:t xml:space="preserve">This option modifies the displayed colors at different brightness levels to </w:t>
-      </w:r>
-      <w:proofErr w:type="gramStart"/>
-      <w:r>
-        <w:t>more closely match our eyes color perception</w:t>
-      </w:r>
-      <w:proofErr w:type="gramEnd"/>
-      <w:r>
-        <w:t>.</w:t>
+        <w:t>This option modifies the displayed colors at different brightness levels to more closely match our eyes color perception.</w:t>
       </w:r>
     </w:p>
     <w:p>
@@ -2833,15 +2420,7 @@
     </w:p>
     <w:p>
       <w:r>
-        <w:t xml:space="preserve">This manually sets the strip </w:t>
-      </w:r>
-      <w:proofErr w:type="gramStart"/>
-      <w:r>
-        <w:t>Red</w:t>
-      </w:r>
-      <w:proofErr w:type="gramEnd"/>
-      <w:r>
-        <w:t xml:space="preserve"> brightness Values range from 0 to 255.</w:t>
+        <w:t>This manually sets the strip Red brightness Values range from 0 to 255.</w:t>
       </w:r>
     </w:p>
     <w:p>
@@ -2854,15 +2433,7 @@
     </w:p>
     <w:p>
       <w:r>
-        <w:t xml:space="preserve">This manually sets the strip </w:t>
-      </w:r>
-      <w:proofErr w:type="gramStart"/>
-      <w:r>
-        <w:t>Green</w:t>
-      </w:r>
-      <w:proofErr w:type="gramEnd"/>
-      <w:r>
-        <w:t xml:space="preserve"> brightness.</w:t>
+        <w:t>This manually sets the strip Green brightness.</w:t>
       </w:r>
     </w:p>
     <w:p>
@@ -2875,15 +2446,7 @@
     </w:p>
     <w:p>
       <w:r>
-        <w:t xml:space="preserve">This manually sets the strip </w:t>
-      </w:r>
-      <w:proofErr w:type="gramStart"/>
-      <w:r>
-        <w:t>Blue</w:t>
-      </w:r>
-      <w:proofErr w:type="gramEnd"/>
-      <w:r>
-        <w:t xml:space="preserve"> brightness.</w:t>
+        <w:t>This manually sets the strip Blue brightness.</w:t>
       </w:r>
     </w:p>
     <w:p>
@@ -2982,16 +2545,11 @@
         <w:pStyle w:val="Heading3"/>
       </w:pPr>
       <w:r>
-        <w:t xml:space="preserve">Save </w:t>
-      </w:r>
-      <w:proofErr w:type="spellStart"/>
-      <w:r>
-        <w:t>start.</w:t>
+        <w:t>Save start.</w:t>
       </w:r>
       <w:r>
         <w:t>miw</w:t>
       </w:r>
-      <w:proofErr w:type="spellEnd"/>
     </w:p>
     <w:p>
       <w:r>
@@ -3003,16 +2561,11 @@
         <w:pStyle w:val="Heading3"/>
       </w:pPr>
       <w:r>
-        <w:t xml:space="preserve">Load </w:t>
-      </w:r>
-      <w:proofErr w:type="spellStart"/>
-      <w:r>
-        <w:t>start.</w:t>
+        <w:t>Load start.</w:t>
       </w:r>
       <w:r>
         <w:t>miw</w:t>
       </w:r>
-      <w:proofErr w:type="spellEnd"/>
     </w:p>
     <w:p>
       <w:r>
@@ -3026,29 +2579,19 @@
       <w:bookmarkStart w:id="22" w:name="_m3ka487i9b" w:colFirst="0" w:colLast="0"/>
       <w:bookmarkEnd w:id="22"/>
       <w:r>
-        <w:t xml:space="preserve">Erase </w:t>
-      </w:r>
-      <w:proofErr w:type="spellStart"/>
-      <w:r>
-        <w:t>start.</w:t>
+        <w:t>Erase start.</w:t>
       </w:r>
       <w:r>
         <w:t>miw</w:t>
       </w:r>
-      <w:proofErr w:type="spellEnd"/>
-    </w:p>
-    <w:p>
-      <w:r>
-        <w:t xml:space="preserve">This does just what it says: removes the </w:t>
-      </w:r>
-      <w:proofErr w:type="spellStart"/>
-      <w:r>
-        <w:t>start.</w:t>
+    </w:p>
+    <w:p>
+      <w:r>
+        <w:t>This does just what it says: removes the start.</w:t>
       </w:r>
       <w:r>
         <w:t>miw</w:t>
       </w:r>
-      <w:proofErr w:type="spellEnd"/>
       <w:r>
         <w:t xml:space="preserve"> file from the current folder.</w:t>
       </w:r>
@@ -3069,29 +2612,17 @@
     </w:p>
     <w:p>
       <w:r>
-        <w:t xml:space="preserve">These are command files just like the </w:t>
-      </w:r>
-      <w:proofErr w:type="spellStart"/>
-      <w:r>
-        <w:t>start.</w:t>
+        <w:t>These are command files just like the start.</w:t>
       </w:r>
       <w:r>
         <w:t>miw</w:t>
       </w:r>
-      <w:proofErr w:type="spellEnd"/>
-      <w:r>
-        <w:t xml:space="preserve"> file above, but they have the same name as a BMP file, but with </w:t>
-      </w:r>
-      <w:proofErr w:type="gramStart"/>
-      <w:r>
-        <w:t>the .</w:t>
-      </w:r>
-      <w:proofErr w:type="spellStart"/>
+      <w:r>
+        <w:t xml:space="preserve"> file above, but they have the same name as a BMP file, but with the .</w:t>
+      </w:r>
       <w:r>
         <w:t>miw</w:t>
       </w:r>
-      <w:proofErr w:type="spellEnd"/>
-      <w:proofErr w:type="gramEnd"/>
       <w:r>
         <w:t xml:space="preserve"> extension of course. The file is run when a BMP file is started for display. This allows specific settings to always be applied to a specified BMP file.</w:t>
       </w:r>
@@ -3101,18 +2632,11 @@
         <w:pStyle w:val="Heading4"/>
       </w:pPr>
       <w:r>
-        <w:t>Save &lt;filename</w:t>
-      </w:r>
-      <w:proofErr w:type="gramStart"/>
-      <w:r>
-        <w:t>&gt;.</w:t>
-      </w:r>
-      <w:proofErr w:type="spellStart"/>
+        <w:t>Save &lt;filename&gt;.</w:t>
+      </w:r>
       <w:r>
         <w:t>miw</w:t>
       </w:r>
-      <w:proofErr w:type="spellEnd"/>
-      <w:proofErr w:type="gramEnd"/>
     </w:p>
     <w:p>
       <w:r>
@@ -3124,18 +2648,11 @@
         <w:pStyle w:val="Heading4"/>
       </w:pPr>
       <w:r>
-        <w:t>Load &lt;filename</w:t>
-      </w:r>
-      <w:proofErr w:type="gramStart"/>
-      <w:r>
-        <w:t>&gt;.</w:t>
-      </w:r>
-      <w:proofErr w:type="spellStart"/>
+        <w:t>Load &lt;filename&gt;.</w:t>
+      </w:r>
       <w:r>
         <w:t>miw</w:t>
       </w:r>
-      <w:proofErr w:type="spellEnd"/>
-      <w:proofErr w:type="gramEnd"/>
     </w:p>
     <w:p>
       <w:r>
@@ -3149,18 +2666,11 @@
       <w:bookmarkStart w:id="24" w:name="_crtw97r8ybrt" w:colFirst="0" w:colLast="0"/>
       <w:bookmarkEnd w:id="24"/>
       <w:r>
-        <w:t>Erase &lt;filename</w:t>
-      </w:r>
-      <w:proofErr w:type="gramStart"/>
-      <w:r>
-        <w:t>&gt;.</w:t>
-      </w:r>
-      <w:proofErr w:type="spellStart"/>
+        <w:t>Erase &lt;filename&gt;.</w:t>
+      </w:r>
       <w:r>
         <w:t>miw</w:t>
       </w:r>
-      <w:proofErr w:type="spellEnd"/>
-      <w:proofErr w:type="gramEnd"/>
     </w:p>
     <w:p>
       <w:r>
@@ -3205,15 +2715,7 @@
         <w:t xml:space="preserve">Select </w:t>
       </w:r>
       <w:r>
-        <w:t xml:space="preserve">Macro </w:t>
-      </w:r>
-      <w:proofErr w:type="gramStart"/>
-      <w:r>
-        <w:t>#(</w:t>
-      </w:r>
-      <w:proofErr w:type="gramEnd"/>
-      <w:r>
-        <w:t>0-9)</w:t>
+        <w:t>Macro #(0-9)</w:t>
       </w:r>
     </w:p>
     <w:p>
@@ -3232,15 +2734,7 @@
         <w:t xml:space="preserve"> Macro</w:t>
       </w:r>
       <w:r>
-        <w:t xml:space="preserve">: </w:t>
-      </w:r>
-      <w:proofErr w:type="gramStart"/>
-      <w:r>
-        <w:t>#(</w:t>
-      </w:r>
-      <w:proofErr w:type="gramEnd"/>
-      <w:r>
-        <w:t>0-9)</w:t>
+        <w:t>: #(0-9)</w:t>
       </w:r>
     </w:p>
     <w:p>
@@ -3336,15 +2830,7 @@
         <w:t>Load</w:t>
       </w:r>
       <w:r>
-        <w:t xml:space="preserve">: </w:t>
-      </w:r>
-      <w:proofErr w:type="gramStart"/>
-      <w:r>
-        <w:t>#(</w:t>
-      </w:r>
-      <w:proofErr w:type="gramEnd"/>
-      <w:r>
-        <w:t>0-9)</w:t>
+        <w:t>: #(0-9)</w:t>
       </w:r>
     </w:p>
     <w:p>
@@ -3369,15 +2855,7 @@
         <w:t>Save</w:t>
       </w:r>
       <w:r>
-        <w:t xml:space="preserve">: </w:t>
-      </w:r>
-      <w:proofErr w:type="gramStart"/>
-      <w:r>
-        <w:t>#(</w:t>
-      </w:r>
-      <w:proofErr w:type="gramEnd"/>
-      <w:r>
-        <w:t>0-9)</w:t>
+        <w:t>: #(0-9)</w:t>
       </w:r>
     </w:p>
     <w:p>
@@ -3401,15 +2879,7 @@
         <w:t>Delete</w:t>
       </w:r>
       <w:r>
-        <w:t xml:space="preserve">: </w:t>
-      </w:r>
-      <w:proofErr w:type="gramStart"/>
-      <w:r>
-        <w:t>#(</w:t>
-      </w:r>
-      <w:proofErr w:type="gramEnd"/>
-      <w:r>
-        <w:t>0-9)</w:t>
+        <w:t>: #(0-9)</w:t>
       </w:r>
     </w:p>
     <w:p>
@@ -3456,15 +2926,7 @@
         <w:t>NVRAM</w:t>
       </w:r>
       <w:r>
-        <w:t xml:space="preserve"> section of the </w:t>
-      </w:r>
-      <w:proofErr w:type="gramStart"/>
-      <w:r>
-        <w:t>ESP32</w:t>
-      </w:r>
-      <w:proofErr w:type="gramEnd"/>
-      <w:r>
-        <w:t xml:space="preserve"> and </w:t>
+        <w:t xml:space="preserve"> section of the ESP32 and </w:t>
       </w:r>
       <w:r>
         <w:t xml:space="preserve">it </w:t>
@@ -3665,16 +3127,34 @@
         <w:pStyle w:val="Heading4"/>
       </w:pPr>
       <w:r>
-        <w:t>Screen Rotation</w:t>
+        <w:t>Display</w:t>
+      </w:r>
+      <w:r>
+        <w:t xml:space="preserve"> Rotation</w:t>
       </w:r>
       <w:r>
         <w:t xml:space="preserve">: </w:t>
       </w:r>
       <w:r>
-        <w:t xml:space="preserve">Normal | </w:t>
-      </w:r>
-      <w:r>
-        <w:t>180 | 90 | -90</w:t>
+        <w:t>0</w:t>
+      </w:r>
+      <w:r>
+        <w:t xml:space="preserve"> | </w:t>
+      </w:r>
+      <w:r>
+        <w:t>90</w:t>
+      </w:r>
+      <w:r>
+        <w:t xml:space="preserve"> | </w:t>
+      </w:r>
+      <w:r>
+        <w:t>180</w:t>
+      </w:r>
+      <w:r>
+        <w:t xml:space="preserve"> | </w:t>
+      </w:r>
+      <w:r>
+        <w:t>270</w:t>
       </w:r>
     </w:p>
     <w:p>
@@ -3697,15 +3177,7 @@
         <w:t>used</w:t>
       </w:r>
       <w:r>
-        <w:t xml:space="preserve"> </w:t>
-      </w:r>
-      <w:proofErr w:type="spellStart"/>
-      <w:r>
-        <w:t>used</w:t>
-      </w:r>
-      <w:proofErr w:type="spellEnd"/>
-      <w:r>
-        <w:t xml:space="preserve"> in conjunction with setting the image also upside down. Using a long press on button 0 is the easiest way</w:t>
+        <w:t xml:space="preserve"> used in conjunction with setting the image also upside down. Using a long press on button 0 is the easiest way</w:t>
       </w:r>
       <w:r>
         <w:t xml:space="preserve"> to do this</w:t>
@@ -3818,15 +3290,7 @@
         <w:t xml:space="preserve">This is how fast the </w:t>
       </w:r>
       <w:r>
-        <w:t xml:space="preserve">line scrolls to the left. Smaller numbers are faster, since it is </w:t>
-      </w:r>
-      <w:proofErr w:type="gramStart"/>
-      <w:r>
-        <w:t>actually the</w:t>
-      </w:r>
-      <w:proofErr w:type="gramEnd"/>
-      <w:r>
-        <w:t xml:space="preserve"> </w:t>
+        <w:t xml:space="preserve">line scrolls to the left. Smaller numbers are faster, since it is actually the </w:t>
       </w:r>
       <w:r>
         <w:t>pause time per pixel.</w:t>
@@ -4167,29 +3631,13 @@
     </w:p>
     <w:p>
       <w:r>
-        <w:t xml:space="preserve">This value adjusts how fast the dial needs to be moved to work with the dial sensitivity setting. It is effectively the time between clicks. It can set from 100 to 1000 and is approximately a time value in </w:t>
-      </w:r>
-      <w:proofErr w:type="spellStart"/>
-      <w:r>
-        <w:t>m</w:t>
+        <w:t>This value adjusts how fast the dial needs to be moved to work with the dial sensitivity setting. It is effectively the time between clicks. It can set from 100 to 1000 and is approximately a time value in m</w:t>
       </w:r>
       <w:r>
         <w:t>illi</w:t>
       </w:r>
       <w:r>
-        <w:t>Seconds</w:t>
-      </w:r>
-      <w:proofErr w:type="spellEnd"/>
-      <w:r>
-        <w:t xml:space="preserve">. If you have the sensitivity set to a number greater than 1 then you </w:t>
-      </w:r>
-      <w:proofErr w:type="gramStart"/>
-      <w:r>
-        <w:t>have to</w:t>
-      </w:r>
-      <w:proofErr w:type="gramEnd"/>
-      <w:r>
-        <w:t xml:space="preserve"> rotate the dial faster than this number allows in order to cause the selection to change.</w:t>
+        <w:t>Seconds. If you have the sensitivity set to a number greater than 1 then you have to rotate the dial faster than this number allows in order to cause the selection to change.</w:t>
       </w:r>
     </w:p>
     <w:p>
@@ -4205,15 +3653,7 @@
         <w:t>This value determines how long a long press is.</w:t>
       </w:r>
       <w:r>
-        <w:t xml:space="preserve"> Bigger numbers mean the button must be held down longer </w:t>
-      </w:r>
-      <w:proofErr w:type="gramStart"/>
-      <w:r>
-        <w:t>in order to</w:t>
-      </w:r>
-      <w:proofErr w:type="gramEnd"/>
-      <w:r>
-        <w:t xml:space="preserve"> be considered a long press.</w:t>
+        <w:t xml:space="preserve"> Bigger numbers mean the button must be held down longer in order to be considered a long press.</w:t>
       </w:r>
     </w:p>
     <w:p>
@@ -4224,50 +3664,24 @@
         <w:t xml:space="preserve">Btn0 Long: </w:t>
       </w:r>
       <w:r>
-        <w:t>LCD Rotation</w:t>
-      </w:r>
-      <w:r>
-        <w:t xml:space="preserve"> | </w:t>
-      </w:r>
-      <w:proofErr w:type="spellStart"/>
-      <w:r>
-        <w:t>LightBar</w:t>
-      </w:r>
-      <w:proofErr w:type="spellEnd"/>
+        <w:t>Display</w:t>
+      </w:r>
+      <w:r>
+        <w:t>Rotation</w:t>
+      </w:r>
+      <w:r>
+        <w:t xml:space="preserve"> | LightBar</w:t>
+      </w:r>
     </w:p>
     <w:p>
       <w:r>
         <w:t>This is the action for a long press on the top left button.</w:t>
       </w:r>
       <w:r>
-        <w:t xml:space="preserve"> </w:t>
-      </w:r>
-      <w:proofErr w:type="spellStart"/>
-      <w:r>
-        <w:t>UpsideDown</w:t>
-      </w:r>
-      <w:proofErr w:type="spellEnd"/>
-      <w:r>
-        <w:t xml:space="preserve"> rotates the display </w:t>
-      </w:r>
-      <w:proofErr w:type="gramStart"/>
-      <w:r>
-        <w:t>and also</w:t>
-      </w:r>
-      <w:proofErr w:type="gramEnd"/>
-      <w:r>
-        <w:t xml:space="preserve"> shows the BMP reversed</w:t>
-      </w:r>
-      <w:r>
-        <w:t xml:space="preserve">. </w:t>
-      </w:r>
-      <w:proofErr w:type="spellStart"/>
-      <w:r>
-        <w:t>LightBar</w:t>
-      </w:r>
-      <w:proofErr w:type="spellEnd"/>
-      <w:r>
-        <w:t xml:space="preserve"> runs the light bar function to use the wand as a light source. There will probably be more choices in the future</w:t>
+        <w:t xml:space="preserve"> UpsideDown rotates the display and also shows the BMP reversed</w:t>
+      </w:r>
+      <w:r>
+        <w:t>. LightBar runs the light bar function to use the wand as a light source. There will probably be more choices in the future</w:t>
       </w:r>
       <w:r>
         <w:t>.</w:t>
@@ -4278,18 +3692,13 @@
         <w:pStyle w:val="Heading4"/>
       </w:pPr>
       <w:r>
-        <w:t xml:space="preserve">Btn1 Long: </w:t>
-      </w:r>
-      <w:proofErr w:type="spellStart"/>
-      <w:r>
-        <w:t>LightBar</w:t>
-      </w:r>
-      <w:proofErr w:type="spellEnd"/>
-      <w:r>
-        <w:t xml:space="preserve"> | </w:t>
-      </w:r>
-      <w:r>
-        <w:t>LCD Rotation</w:t>
+        <w:t xml:space="preserve">Btn1 Long: LightBar | </w:t>
+      </w:r>
+      <w:r>
+        <w:t>Display</w:t>
+      </w:r>
+      <w:r>
+        <w:t>Rotation</w:t>
       </w:r>
     </w:p>
     <w:p>
@@ -4323,15 +3732,7 @@
         <w:t>If this is</w:t>
       </w:r>
       <w:r>
-        <w:t xml:space="preserve"> set to a non-zero </w:t>
-      </w:r>
-      <w:proofErr w:type="gramStart"/>
-      <w:r>
-        <w:t>value</w:t>
-      </w:r>
-      <w:proofErr w:type="gramEnd"/>
-      <w:r>
-        <w:t xml:space="preserve"> the MIW will go to sleep mode if nothing is run or selected for that many minutes.</w:t>
+        <w:t xml:space="preserve"> set to a non-zero value the MIW will go to sleep mode if nothing is run or selected for that many minutes.</w:t>
       </w:r>
     </w:p>
     <w:p>
@@ -4344,31 +3745,7 @@
     </w:p>
     <w:p>
       <w:r>
-        <w:t xml:space="preserve">This is the address of the web page server built </w:t>
-      </w:r>
-      <w:proofErr w:type="gramStart"/>
-      <w:r>
-        <w:t>in to</w:t>
-      </w:r>
-      <w:proofErr w:type="gramEnd"/>
-      <w:r>
-        <w:t xml:space="preserve"> the wand. It is very experimental and not complete yet. The only really useful function is the ability to upload or download image files directly to the wand from a web browser on a phone or computer without removing the </w:t>
-      </w:r>
-      <w:proofErr w:type="gramStart"/>
-      <w:r>
-        <w:t>micro SD</w:t>
-      </w:r>
-      <w:proofErr w:type="gramEnd"/>
-      <w:r>
-        <w:t xml:space="preserve"> card. More features will be added in the future, including complete control of the wand. To use it, first connect to the MIW</w:t>
-      </w:r>
-      <w:proofErr w:type="gramStart"/>
-      <w:r>
-        <w:t>…..</w:t>
-      </w:r>
-      <w:proofErr w:type="gramEnd"/>
-      <w:r>
-        <w:t xml:space="preserve"> network. The password is 12345678. Then point the browser to the IP address.</w:t>
+        <w:t>This is the address of the web page server built in to the wand. It is very experimental and not complete yet. The only really useful function is the ability to upload or download image files directly to the wand from a web browser on a phone or computer without removing the micro SD card. More features will be added in the future, including complete control of the wand. To use it, first connect to the MIW….. network. The password is 12345678. Then point the browser to the IP address.</w:t>
       </w:r>
     </w:p>
     <w:p>
@@ -4418,29 +3795,13 @@
         <w:t>All</w:t>
       </w:r>
       <w:r>
-        <w:t xml:space="preserve"> the </w:t>
-      </w:r>
-      <w:proofErr w:type="gramStart"/>
-      <w:r>
-        <w:t>LED’s</w:t>
-      </w:r>
-      <w:proofErr w:type="gramEnd"/>
-      <w:r>
-        <w:t xml:space="preserve"> are turned on. The menu can then be used to change the Hue, saturation, and brightness levels. The maximum brightness is limited by the strip brightness that is set in the strip menu.</w:t>
+        <w:t xml:space="preserve"> the LED’s are turned on. The menu can then be used to change the Hue, saturation, and brightness levels. The maximum brightness is limited by the strip brightness that is set in the strip menu.</w:t>
       </w:r>
     </w:p>
     <w:p/>
     <w:p>
       <w:r>
-        <w:t xml:space="preserve">The default allows setting the brightness, </w:t>
-      </w:r>
-      <w:proofErr w:type="gramStart"/>
-      <w:r>
-        <w:t>hue</w:t>
-      </w:r>
-      <w:proofErr w:type="gramEnd"/>
-      <w:r>
-        <w:t xml:space="preserve"> and saturation, but it can also be changed to use RGB values. The default increment unit is 10 for each click of the dial but that can be adjust</w:t>
+        <w:t>The default allows setting the brightness, hue and saturation, but it can also be changed to use RGB values. The default increment unit is 10 for each click of the dial but that can be adjust</w:t>
       </w:r>
       <w:r>
         <w:t>ed</w:t>
@@ -4723,15 +4084,7 @@
     </w:p>
     <w:p>
       <w:r>
-        <w:t xml:space="preserve">This puts the TTGO into a low power mode. Pressing the button will wake it up again. It is useful to save the battery while not losing any of the current settings. </w:t>
-      </w:r>
-      <w:proofErr w:type="gramStart"/>
-      <w:r>
-        <w:t>Alternatively</w:t>
-      </w:r>
-      <w:proofErr w:type="gramEnd"/>
-      <w:r>
-        <w:t xml:space="preserve"> the settings can be saved and then restored after rebooting the wand.</w:t>
+        <w:t>This puts the TTGO into a low power mode. Pressing the button will wake it up again. It is useful to save the battery while not losing any of the current settings. Alternatively the settings can be saved and then restored after rebooting the wand.</w:t>
       </w:r>
     </w:p>
     <w:p>
@@ -4749,11 +4102,9 @@
       <w:r>
         <w:t xml:space="preserve">There are </w:t>
       </w:r>
-      <w:proofErr w:type="gramStart"/>
       <w:r>
         <w:t>a number of</w:t>
       </w:r>
-      <w:proofErr w:type="gramEnd"/>
       <w:r>
         <w:t xml:space="preserve"> built-in pattern generators. Some of them have settings that can be adjusted from the entry that appears on the first menu when a particular built-in is selected. The available built-ins are listed below.</w:t>
       </w:r>
@@ -4809,11 +4160,9 @@
       </w:pPr>
       <w:bookmarkStart w:id="40" w:name="_euh37tki3dzq" w:colFirst="0" w:colLast="0"/>
       <w:bookmarkEnd w:id="40"/>
-      <w:proofErr w:type="gramStart"/>
       <w:r>
         <w:t>Checker Board</w:t>
       </w:r>
-      <w:proofErr w:type="gramEnd"/>
     </w:p>
     <w:p>
       <w:r>
@@ -4841,34 +4190,13 @@
       </w:pPr>
       <w:bookmarkStart w:id="42" w:name="_s3whr291r8s" w:colFirst="0" w:colLast="0"/>
       <w:bookmarkEnd w:id="42"/>
-      <w:proofErr w:type="spellStart"/>
-      <w:r>
-        <w:t>Cylon</w:t>
-      </w:r>
-      <w:proofErr w:type="spellEnd"/>
-      <w:r>
-        <w:t xml:space="preserve"> Eye</w:t>
-      </w:r>
-    </w:p>
-    <w:p>
-      <w:r>
-        <w:t xml:space="preserve">This was inspired from the </w:t>
-      </w:r>
-      <w:proofErr w:type="spellStart"/>
-      <w:r>
-        <w:t>BattleStar</w:t>
-      </w:r>
-      <w:proofErr w:type="spellEnd"/>
-      <w:r>
-        <w:t xml:space="preserve"> Galactica movies, the evil </w:t>
-      </w:r>
-      <w:proofErr w:type="spellStart"/>
-      <w:r>
-        <w:t>Cylon</w:t>
-      </w:r>
-      <w:proofErr w:type="spellEnd"/>
-      <w:r>
-        <w:t xml:space="preserve"> eyes.</w:t>
+      <w:r>
+        <w:t>Cylon Eye</w:t>
+      </w:r>
+    </w:p>
+    <w:p>
+      <w:r>
+        <w:t>This was inspired from the BattleStar Galactica movies, the evil Cylon eyes.</w:t>
       </w:r>
     </w:p>
     <w:p>
@@ -4926,21 +4254,8 @@
       </w:r>
     </w:p>
     <w:p>
-      <w:proofErr w:type="gramStart"/>
-      <w:r>
-        <w:t>Actually, this</w:t>
-      </w:r>
-      <w:proofErr w:type="gramEnd"/>
-      <w:r>
-        <w:t xml:space="preserve"> is four dots, red, green, blue and white. They move one at a time from one end to the other. It is probably mostly useful for testing the wand. </w:t>
-      </w:r>
-      <w:proofErr w:type="gramStart"/>
-      <w:r>
-        <w:t>That’s</w:t>
-      </w:r>
-      <w:proofErr w:type="gramEnd"/>
-      <w:r>
-        <w:t xml:space="preserve"> why it was written originally.</w:t>
+      <w:r>
+        <w:t>Actually, this is four dots, red, green, blue and white. They move one at a time from one end to the other. It is probably mostly useful for testing the wand. That’s why it was written originally.</w:t>
       </w:r>
     </w:p>
     <w:p>
@@ -5013,15 +4328,7 @@
     </w:p>
     <w:p>
       <w:r>
-        <w:t xml:space="preserve">This is probably one of the more useful patterns. It allows the LED strip to be used as a light source. The color can be controlled with the dial as well as the saturation and brightness. A setting allows the RGB values to be entered if that is desired. The brightness value is limited by the LED strip brightness setting from the main LED settings menu. </w:t>
-      </w:r>
-      <w:proofErr w:type="gramStart"/>
-      <w:r>
-        <w:t>So</w:t>
-      </w:r>
-      <w:proofErr w:type="gramEnd"/>
-      <w:r>
-        <w:t xml:space="preserve"> if more brightness is needed that value must be changed. The LED strip will stay on until a long press turns it off.</w:t>
+        <w:t>This is probably one of the more useful patterns. It allows the LED strip to be used as a light source. The color can be controlled with the dial as well as the saturation and brightness. A setting allows the RGB values to be entered if that is desired. The brightness value is limited by the LED strip brightness setting from the main LED settings menu. So if more brightness is needed that value must be changed. The LED strip will stay on until a long press turns it off.</w:t>
       </w:r>
     </w:p>
     <w:p>
@@ -5092,26 +4399,10 @@
         <w:t xml:space="preserve"> choosing Frame Time means that Fixed Time will not appear in the menu</w:t>
       </w:r>
       <w:r>
-        <w:t xml:space="preserve"> while choosing Fixed Time means that Frame Hold </w:t>
-      </w:r>
-      <w:proofErr w:type="gramStart"/>
-      <w:r>
-        <w:t>won’t</w:t>
-      </w:r>
-      <w:proofErr w:type="gramEnd"/>
-      <w:r>
-        <w:t xml:space="preserve"> appear.</w:t>
-      </w:r>
-      <w:r>
-        <w:t xml:space="preserve"> Some submenus are not shown </w:t>
-      </w:r>
-      <w:proofErr w:type="gramStart"/>
-      <w:r>
-        <w:t>in order to</w:t>
-      </w:r>
-      <w:proofErr w:type="gramEnd"/>
-      <w:r>
-        <w:t xml:space="preserve"> keep this chart smaller.</w:t>
+        <w:t xml:space="preserve"> while choosing Fixed Time means that Frame Hold won’t appear.</w:t>
+      </w:r>
+      <w:r>
+        <w:t xml:space="preserve"> Some submenus are not shown in order to keep this chart smaller.</w:t>
       </w:r>
       <w:r>
         <w:rPr>
@@ -5158,56 +4449,19 @@
         <w:t>few</w:t>
       </w:r>
       <w:r>
-        <w:t xml:space="preserve"> parts and a fair amount of wiring and soldering to do. If you </w:t>
-      </w:r>
-      <w:proofErr w:type="gramStart"/>
-      <w:r>
-        <w:t>aren’t</w:t>
-      </w:r>
-      <w:proofErr w:type="gramEnd"/>
-      <w:r>
-        <w:t xml:space="preserve"> comfortable soldering, find someone who is! The wiring harnesses are probably the most work to make, but they are essential </w:t>
-      </w:r>
-      <w:proofErr w:type="gramStart"/>
-      <w:r>
-        <w:t>in order to</w:t>
-      </w:r>
-      <w:proofErr w:type="gramEnd"/>
-      <w:r>
-        <w:t xml:space="preserve"> hook everything up. I will include a photo of the ones I make that should make it easier to duplicate.</w:t>
+        <w:t xml:space="preserve"> parts and a fair amount of wiring and soldering to do. If you aren’t comfortable soldering, find someone who is! The wiring harnesses are probably the most work to make, but they are essential in order to hook everything up. I will include a photo of the ones I make that should make it easier to duplicate.</w:t>
       </w:r>
       <w:r>
         <w:t xml:space="preserve"> Looking at the schematic will help understanding what is connected to what.</w:t>
       </w:r>
       <w:r>
-        <w:t xml:space="preserve"> The 3D printed parts can be purchased from me if you </w:t>
-      </w:r>
-      <w:proofErr w:type="gramStart"/>
-      <w:r>
-        <w:t>can’t</w:t>
-      </w:r>
-      <w:proofErr w:type="gramEnd"/>
-      <w:r>
-        <w:t xml:space="preserve"> find anybody else to make them from the STL files. I print currently using PLA, so please </w:t>
-      </w:r>
-      <w:proofErr w:type="gramStart"/>
-      <w:r>
-        <w:t>don’t</w:t>
-      </w:r>
-      <w:proofErr w:type="gramEnd"/>
-      <w:r>
-        <w:t xml:space="preserve"> leave them in the sun, they will melt and deform if it gets too hot!</w:t>
+        <w:t xml:space="preserve"> The 3D printed parts can be purchased from me if you can’t find anybody else to make them from the STL files. I print currently using PLA, so please don’t leave them in the sun, they will melt and deform if it gets too hot!</w:t>
       </w:r>
     </w:p>
     <w:p/>
     <w:p>
-      <w:proofErr w:type="gramStart"/>
-      <w:r>
-        <w:t>All of</w:t>
-      </w:r>
-      <w:proofErr w:type="gramEnd"/>
-      <w:r>
-        <w:t xml:space="preserve"> the screws are metric and should be available from a </w:t>
+      <w:r>
+        <w:t xml:space="preserve">All of the screws are metric and should be available from a </w:t>
       </w:r>
       <w:r>
         <w:t>well-stocked</w:t>
@@ -5218,32 +4472,11 @@
     </w:p>
     <w:p/>
     <w:p>
-      <w:proofErr w:type="gramStart"/>
-      <w:r>
-        <w:t>All of</w:t>
-      </w:r>
-      <w:proofErr w:type="gramEnd"/>
-      <w:r>
-        <w:t xml:space="preserve"> the electronic components and the aluminum channel are available from Amazon. They are likely also available from other vendors.</w:t>
-      </w:r>
-      <w:r>
-        <w:t xml:space="preserve"> I bought the aluminum shiny ones because I </w:t>
-      </w:r>
-      <w:proofErr w:type="gramStart"/>
-      <w:r>
-        <w:t>didn’t</w:t>
-      </w:r>
-      <w:proofErr w:type="gramEnd"/>
-      <w:r>
-        <w:t xml:space="preserve"> find the black anodized ones until later. Some people worry that the shiny aluminum will show in the final image. In practice I </w:t>
-      </w:r>
-      <w:proofErr w:type="gramStart"/>
-      <w:r>
-        <w:t>haven’t</w:t>
-      </w:r>
-      <w:proofErr w:type="gramEnd"/>
-      <w:r>
-        <w:t xml:space="preserve"> seen this, but I do plan to start using the black one after I finish using all the shiny ones I have in a box!</w:t>
+      <w:r>
+        <w:t>All of the electronic components and the aluminum channel are available from Amazon. They are likely also available from other vendors.</w:t>
+      </w:r>
+      <w:r>
+        <w:t xml:space="preserve"> I bought the aluminum shiny ones because I didn’t find the black anodized ones until later. Some people worry that the shiny aluminum will show in the final image. In practice I haven’t seen this, but I do plan to start using the black one after I finish using all the shiny ones I have in a box!</w:t>
       </w:r>
       <w:r>
         <w:t xml:space="preserve"> I got the WS2812</w:t>
@@ -5288,15 +4521,7 @@
     <w:p/>
     <w:p>
       <w:r>
-        <w:t xml:space="preserve">You can solder up a bunch of wires and connectors to connect everything inside the </w:t>
-      </w:r>
-      <w:proofErr w:type="spellStart"/>
-      <w:r>
-        <w:t>cpu</w:t>
-      </w:r>
-      <w:proofErr w:type="spellEnd"/>
-      <w:r>
-        <w:t>/display box like I did for my first prototype</w:t>
+        <w:t>You can solder up a bunch of wires and connectors to connect everything inside the cpu/display box like I did for my first prototype</w:t>
       </w:r>
       <w:r>
         <w:t xml:space="preserve">. I have </w:t>
@@ -5356,24 +4581,11 @@
     <w:p/>
     <w:p>
       <w:r>
-        <w:t xml:space="preserve">The PCB version includes a level shifter to go from the ESP32 </w:t>
-      </w:r>
-      <w:proofErr w:type="gramStart"/>
-      <w:r>
-        <w:t>3.3 volt</w:t>
-      </w:r>
-      <w:proofErr w:type="gramEnd"/>
-      <w:r>
-        <w:t xml:space="preserve"> logic to the 5V specified for the WS2812B LED strips.</w:t>
-      </w:r>
-      <w:r>
-        <w:t xml:space="preserve"> If you build your </w:t>
-      </w:r>
-      <w:proofErr w:type="gramStart"/>
-      <w:r>
-        <w:t>own</w:t>
-      </w:r>
-      <w:proofErr w:type="gramEnd"/>
+        <w:t>The PCB version includes a level shifter to go from the ESP32 3.3 volt logic to the 5V specified for the WS2812B LED strips.</w:t>
+      </w:r>
+      <w:r>
+        <w:t xml:space="preserve"> If you build your own</w:t>
+      </w:r>
       <w:r>
         <w:t xml:space="preserve"> you can omit these level shifters.</w:t>
       </w:r>
@@ -5403,13 +4615,8 @@
         <w:t>battery design uses two 18650 batteries and a voltage regulator. The USB chargers keep changing size</w:t>
       </w:r>
       <w:r>
-        <w:t xml:space="preserve"> and </w:t>
-      </w:r>
-      <w:proofErr w:type="gramStart"/>
-      <w:r>
-        <w:t>availability</w:t>
-      </w:r>
-      <w:proofErr w:type="gramEnd"/>
+        <w:t xml:space="preserve"> and availability</w:t>
+      </w:r>
       <w:r>
         <w:t xml:space="preserve"> so it was decided to not use them anymore.</w:t>
       </w:r>
@@ -5546,21 +4753,7 @@
           <w:rPr>
             <w:rStyle w:val="Hyperlink"/>
           </w:rPr>
-          <w:t xml:space="preserve">Amazon.com: </w:t>
-        </w:r>
-        <w:proofErr w:type="gramStart"/>
-        <w:r>
-          <w:rPr>
-            <w:rStyle w:val="Hyperlink"/>
-          </w:rPr>
-          <w:t>( 6</w:t>
-        </w:r>
-        <w:proofErr w:type="gramEnd"/>
-        <w:r>
-          <w:rPr>
-            <w:rStyle w:val="Hyperlink"/>
-          </w:rPr>
-          <w:t xml:space="preserve"> Pcs ) MCIGICM LM2596 Buck Converter, DC to DC 3.0-40V to 1.5-35V Step Down Power Supply High Efficiency Voltage Regulator Module: Electronics</w:t>
+          <w:t>Amazon.com: ( 6 Pcs ) MCIGICM LM2596 Buck Converter, DC to DC 3.0-40V to 1.5-35V Step Down Power Supply High Efficiency Voltage Regulator Module: Electronics</w:t>
         </w:r>
       </w:hyperlink>
     </w:p>
@@ -5731,15 +4924,7 @@
         <w:t>Rotating handle base.</w:t>
       </w:r>
       <w:r>
-        <w:t xml:space="preserve"> (</w:t>
-      </w:r>
-      <w:proofErr w:type="gramStart"/>
-      <w:r>
-        <w:t>not</w:t>
-      </w:r>
-      <w:proofErr w:type="gramEnd"/>
-      <w:r>
-        <w:t xml:space="preserve"> ready yet for the TTGO version)</w:t>
+        <w:t xml:space="preserve"> (not ready yet for the TTGO version)</w:t>
       </w:r>
     </w:p>
     <w:p>
@@ -5753,15 +4938,7 @@
         <w:t>Rotating handle.</w:t>
       </w:r>
       <w:r>
-        <w:t xml:space="preserve"> (</w:t>
-      </w:r>
-      <w:proofErr w:type="gramStart"/>
-      <w:r>
-        <w:t>also</w:t>
-      </w:r>
-      <w:proofErr w:type="gramEnd"/>
-      <w:r>
-        <w:t xml:space="preserve"> not ready yet for the TTGO version)</w:t>
+        <w:t xml:space="preserve"> (also not ready yet for the TTGO version)</w:t>
       </w:r>
     </w:p>
     <w:p>
@@ -5812,23 +4989,7 @@
     </w:p>
     <w:p>
       <w:r>
-        <w:t xml:space="preserve">I will make a compiled binary available on the </w:t>
-      </w:r>
-      <w:proofErr w:type="spellStart"/>
-      <w:r>
-        <w:t>github</w:t>
-      </w:r>
-      <w:proofErr w:type="spellEnd"/>
-      <w:r>
-        <w:t xml:space="preserve"> entry for this project if you </w:t>
-      </w:r>
-      <w:proofErr w:type="gramStart"/>
-      <w:r>
-        <w:t>don’t</w:t>
-      </w:r>
-      <w:proofErr w:type="gramEnd"/>
-      <w:r>
-        <w:t xml:space="preserve"> want to collect all these files and compile the code. It can be built with the Arduino IDE, but</w:t>
+        <w:t>I will make a compiled binary available on the github entry for this project if you don’t want to collect all these files and compile the code. It can be built with the Arduino IDE, but</w:t>
       </w:r>
       <w:r>
         <w:t xml:space="preserve"> I</w:t>
@@ -5844,15 +5005,7 @@
     <w:p/>
     <w:p>
       <w:r>
-        <w:t xml:space="preserve">The </w:t>
-      </w:r>
-      <w:proofErr w:type="spellStart"/>
-      <w:r>
-        <w:t>github</w:t>
-      </w:r>
-      <w:proofErr w:type="spellEnd"/>
-      <w:r>
-        <w:t xml:space="preserve"> entry has the schematic and other plans for the case.</w:t>
+        <w:t>The github entry has the schematic and other plans for the case.</w:t>
       </w:r>
     </w:p>
     <w:p/>
@@ -5878,15 +5031,7 @@
         <w:t>Arduino IDE, or Microsoft Visual Studio with Visual Micro</w:t>
       </w:r>
       <w:r>
-        <w:t xml:space="preserve">, or </w:t>
-      </w:r>
-      <w:proofErr w:type="spellStart"/>
-      <w:r>
-        <w:t>VisualCode</w:t>
-      </w:r>
-      <w:proofErr w:type="spellEnd"/>
-      <w:r>
-        <w:t xml:space="preserve"> set up for TTGO esp32.</w:t>
+        <w:t>, or VisualCode set up for TTGO esp32.</w:t>
       </w:r>
     </w:p>
     <w:p>
@@ -5913,16 +5058,11 @@
       <w:r>
         <w:t xml:space="preserve">Bodmer’s </w:t>
       </w:r>
-      <w:proofErr w:type="spellStart"/>
       <w:r>
         <w:t>tft_</w:t>
       </w:r>
       <w:r>
-        <w:t>espi</w:t>
-      </w:r>
-      <w:proofErr w:type="spellEnd"/>
-      <w:r>
-        <w:t xml:space="preserve"> display library</w:t>
+        <w:t>espi display library</w:t>
       </w:r>
     </w:p>
     <w:p>
@@ -5932,13 +5072,8 @@
           <w:numId w:val="1"/>
         </w:numPr>
       </w:pPr>
-      <w:proofErr w:type="spellStart"/>
-      <w:r>
-        <w:t>FastLED</w:t>
-      </w:r>
-      <w:proofErr w:type="spellEnd"/>
-      <w:r>
-        <w:t xml:space="preserve"> library</w:t>
+      <w:r>
+        <w:t>FastLED library</w:t>
       </w:r>
     </w:p>
     <w:p>
@@ -5948,13 +5083,8 @@
           <w:numId w:val="1"/>
         </w:numPr>
       </w:pPr>
-      <w:proofErr w:type="spellStart"/>
-      <w:r>
-        <w:t>SdFat</w:t>
-      </w:r>
-      <w:proofErr w:type="spellEnd"/>
-      <w:r>
-        <w:t xml:space="preserve"> by Bill Greiman</w:t>
+      <w:r>
+        <w:t>SdFat by Bill Greiman</w:t>
       </w:r>
     </w:p>
     <w:p>

</xml_diff>

<commit_message>
Fixed the lightbar display to show the correct increment value after each run. It was staying at 1 even when it shouldn't be.
</commit_message>
<xml_diff>
--- a/MagicImageWand.docx
+++ b/MagicImageWand.docx
@@ -3813,6 +3813,57 @@
     <w:p/>
     <w:p>
       <w:r>
+        <w:t>Btn0</w:t>
+      </w:r>
+      <w:r>
+        <w:t xml:space="preserve"> is used to cycle the increment that the dial uses. The values are 1, 10, 100, 256</w:t>
+      </w:r>
+      <w:r>
+        <w:t>. Pressing Btn0 selects the next choice. 1 follows 256</w:t>
+      </w:r>
+      <w:r>
+        <w:t>.</w:t>
+      </w:r>
+    </w:p>
+    <w:p/>
+    <w:p>
+      <w:r>
+        <w:t>A long press of Btn0 and Btn1 will increment or decrement the curren</w:t>
+      </w:r>
+      <w:r>
+        <w:t>t delay value</w:t>
+      </w:r>
+      <w:r>
+        <w:t xml:space="preserve"> by the increment value</w:t>
+      </w:r>
+      <w:r>
+        <w:t>.</w:t>
+      </w:r>
+      <w:r>
+        <w:t xml:space="preserve"> The delay value is in mSec and is used to slow down the stepping when the dial is rotated for the Hue value.</w:t>
+      </w:r>
+      <w:r>
+        <w:t xml:space="preserve"> For example: if the increment is set to 10 and the dial is rotated </w:t>
+      </w:r>
+      <w:r>
+        <w:t xml:space="preserve">right one click with the current Hue of 5, the hue will </w:t>
+      </w:r>
+      <w:r>
+        <w:t>step from 5 to 15 with the delay after each step. This can provide a smooth change of the Hue value over a time value determined by the increment times the delay.</w:t>
+      </w:r>
+    </w:p>
+    <w:p/>
+    <w:p>
+      <w:r>
+        <w:t>A long press of Btn0 and Btn1 at the same time will cycle the lightbar mode</w:t>
+      </w:r>
+      <w:r>
+        <w:t>. The modes are HSV, RGB, and Kelvin.</w:t>
+      </w:r>
+    </w:p>
+    <w:p/>
+    <w:p>
+      <w:r>
         <w:t>A long press is used to turn the light bar off again.</w:t>
       </w:r>
     </w:p>
@@ -3823,6 +3874,7 @@
       <w:bookmarkStart w:id="35" w:name="_8ltp8se7kots" w:colFirst="0" w:colLast="0"/>
       <w:bookmarkEnd w:id="35"/>
       <w:r>
+        <w:lastRenderedPageBreak/>
         <w:t>+</w:t>
       </w:r>
       <w:r>
@@ -3896,134 +3948,134 @@
         <w:pStyle w:val="Heading3"/>
       </w:pPr>
       <w:r>
+        <w:t>Saturation: 255</w:t>
+      </w:r>
+    </w:p>
+    <w:p>
+      <w:r>
+        <w:t>Adjusts this value.</w:t>
+      </w:r>
+      <w:r>
+        <w:t xml:space="preserve"> 0 is no color.</w:t>
+      </w:r>
+    </w:p>
+    <w:p>
+      <w:pPr>
+        <w:pStyle w:val="Heading3"/>
+      </w:pPr>
+      <w:r>
+        <w:t>Brightness: 255</w:t>
+      </w:r>
+    </w:p>
+    <w:p>
+      <w:r>
+        <w:t>Adjusts this value.</w:t>
+      </w:r>
+      <w:r>
+        <w:t xml:space="preserve"> It is relative to the maximum set in the system LED menu.</w:t>
+      </w:r>
+    </w:p>
+    <w:p>
+      <w:pPr>
+        <w:pStyle w:val="Heading3"/>
+      </w:pPr>
+      <w:r>
+        <w:t>R</w:t>
+      </w:r>
+      <w:r>
+        <w:t>ed: 255</w:t>
+      </w:r>
+    </w:p>
+    <w:p>
+      <w:r>
+        <w:t xml:space="preserve">Allows </w:t>
+      </w:r>
+      <w:r>
+        <w:t xml:space="preserve">the </w:t>
+      </w:r>
+      <w:r>
+        <w:t>red value to be adjusted.</w:t>
+      </w:r>
+    </w:p>
+    <w:p>
+      <w:pPr>
+        <w:pStyle w:val="Heading3"/>
+      </w:pPr>
+      <w:r>
+        <w:t>Green: 255</w:t>
+      </w:r>
+    </w:p>
+    <w:p>
+      <w:r>
+        <w:t xml:space="preserve">Allows </w:t>
+      </w:r>
+      <w:r>
+        <w:t>the</w:t>
+      </w:r>
+      <w:r>
+        <w:t xml:space="preserve"> green value to be adjusted.</w:t>
+      </w:r>
+    </w:p>
+    <w:p>
+      <w:pPr>
+        <w:pStyle w:val="Heading3"/>
+      </w:pPr>
+      <w:r>
+        <w:t>Blue: 255</w:t>
+      </w:r>
+    </w:p>
+    <w:p>
+      <w:r>
+        <w:t xml:space="preserve">Allows </w:t>
+      </w:r>
+      <w:r>
+        <w:t>the</w:t>
+      </w:r>
+      <w:r>
+        <w:t xml:space="preserve"> blue value to be adjusted.</w:t>
+      </w:r>
+    </w:p>
+    <w:p>
+      <w:pPr>
+        <w:pStyle w:val="Heading3"/>
+      </w:pPr>
+      <w:r>
+        <w:t>Pixels</w:t>
+      </w:r>
+      <w:r>
+        <w:t>: 288</w:t>
+      </w:r>
+    </w:p>
+    <w:p>
+      <w:r>
+        <w:t xml:space="preserve">How many pixels to be displayed. It is from 1 to </w:t>
+      </w:r>
+      <w:r>
+        <w:t>the total number of LED pixels</w:t>
+      </w:r>
+      <w:r>
+        <w:t>.</w:t>
+      </w:r>
+    </w:p>
+    <w:p>
+      <w:pPr>
+        <w:pStyle w:val="Heading3"/>
+      </w:pPr>
+      <w:r>
+        <w:t>Temp: Candle 1900K</w:t>
+      </w:r>
+    </w:p>
+    <w:p>
+      <w:r>
+        <w:t>Various Kelvin equivalent choices are available.</w:t>
+      </w:r>
+    </w:p>
+    <w:p>
+      <w:pPr>
+        <w:pStyle w:val="Heading3"/>
+      </w:pPr>
+      <w:r>
         <w:lastRenderedPageBreak/>
-        <w:t>Saturation: 255</w:t>
-      </w:r>
-    </w:p>
-    <w:p>
-      <w:r>
-        <w:t>Adjusts this value.</w:t>
-      </w:r>
-      <w:r>
-        <w:t xml:space="preserve"> 0 is no color.</w:t>
-      </w:r>
-    </w:p>
-    <w:p>
-      <w:pPr>
-        <w:pStyle w:val="Heading3"/>
-      </w:pPr>
-      <w:r>
-        <w:t>Brightness: 255</w:t>
-      </w:r>
-    </w:p>
-    <w:p>
-      <w:r>
-        <w:t>Adjusts this value.</w:t>
-      </w:r>
-      <w:r>
-        <w:t xml:space="preserve"> It is relative to the maximum set in the system LED menu.</w:t>
-      </w:r>
-    </w:p>
-    <w:p>
-      <w:pPr>
-        <w:pStyle w:val="Heading3"/>
-      </w:pPr>
-      <w:r>
-        <w:t>R</w:t>
-      </w:r>
-      <w:r>
-        <w:t>ed: 255</w:t>
-      </w:r>
-    </w:p>
-    <w:p>
-      <w:r>
-        <w:t xml:space="preserve">Allows </w:t>
-      </w:r>
-      <w:r>
-        <w:t xml:space="preserve">the </w:t>
-      </w:r>
-      <w:r>
-        <w:t>red value to be adjusted.</w:t>
-      </w:r>
-    </w:p>
-    <w:p>
-      <w:pPr>
-        <w:pStyle w:val="Heading3"/>
-      </w:pPr>
-      <w:r>
-        <w:t>Green: 255</w:t>
-      </w:r>
-    </w:p>
-    <w:p>
-      <w:r>
-        <w:t xml:space="preserve">Allows </w:t>
-      </w:r>
-      <w:r>
-        <w:t>the</w:t>
-      </w:r>
-      <w:r>
-        <w:t xml:space="preserve"> green value to be adjusted.</w:t>
-      </w:r>
-    </w:p>
-    <w:p>
-      <w:pPr>
-        <w:pStyle w:val="Heading3"/>
-      </w:pPr>
-      <w:r>
-        <w:t>Blue: 255</w:t>
-      </w:r>
-    </w:p>
-    <w:p>
-      <w:r>
-        <w:t xml:space="preserve">Allows </w:t>
-      </w:r>
-      <w:r>
-        <w:t>the</w:t>
-      </w:r>
-      <w:r>
-        <w:t xml:space="preserve"> blue value to be adjusted.</w:t>
-      </w:r>
-    </w:p>
-    <w:p>
-      <w:pPr>
-        <w:pStyle w:val="Heading3"/>
-      </w:pPr>
-      <w:r>
-        <w:t>Pixels</w:t>
-      </w:r>
-      <w:r>
-        <w:t>: 288</w:t>
-      </w:r>
-    </w:p>
-    <w:p>
-      <w:r>
-        <w:t xml:space="preserve">How many pixels to be displayed. It is from 1 to </w:t>
-      </w:r>
-      <w:r>
-        <w:t>the total number of LED pixels</w:t>
-      </w:r>
-      <w:r>
-        <w:t>.</w:t>
-      </w:r>
-    </w:p>
-    <w:p>
-      <w:pPr>
-        <w:pStyle w:val="Heading3"/>
-      </w:pPr>
-      <w:r>
-        <w:t>Temp: Candle 1900K</w:t>
-      </w:r>
-    </w:p>
-    <w:p>
-      <w:r>
-        <w:t>Various Kelvin equivalent choices are available.</w:t>
-      </w:r>
-    </w:p>
-    <w:p>
-      <w:pPr>
-        <w:pStyle w:val="Heading3"/>
-      </w:pPr>
-      <w:r>
         <w:t>From</w:t>
       </w:r>
       <w:r>
@@ -4094,7 +4146,6 @@
       <w:bookmarkStart w:id="36" w:name="_xkza0twu0ius" w:colFirst="0" w:colLast="0"/>
       <w:bookmarkEnd w:id="36"/>
       <w:r>
-        <w:lastRenderedPageBreak/>
         <w:t>Built-In Patterns</w:t>
       </w:r>
     </w:p>
@@ -4176,6 +4227,7 @@
       <w:bookmarkStart w:id="41" w:name="_e96wvujaofp6" w:colFirst="0" w:colLast="0"/>
       <w:bookmarkEnd w:id="41"/>
       <w:r>
+        <w:lastRenderedPageBreak/>
         <w:t>Confetti</w:t>
       </w:r>
     </w:p>
@@ -4234,7 +4286,6 @@
         <w:pStyle w:val="Heading2"/>
       </w:pPr>
       <w:r>
-        <w:lastRenderedPageBreak/>
         <w:t>Meteor</w:t>
       </w:r>
     </w:p>
@@ -4308,6 +4359,7 @@
       <w:bookmarkStart w:id="48" w:name="_uxtzbyb4yko1" w:colFirst="0" w:colLast="0"/>
       <w:bookmarkEnd w:id="48"/>
       <w:r>
+        <w:lastRenderedPageBreak/>
         <w:t>Sine Trails</w:t>
       </w:r>
     </w:p>
@@ -4353,7 +4405,6 @@
       <w:bookmarkStart w:id="51" w:name="_uqqb84ryzgbi" w:colFirst="0" w:colLast="0"/>
       <w:bookmarkEnd w:id="51"/>
       <w:r>
-        <w:lastRenderedPageBreak/>
         <w:t>Two Dots</w:t>
       </w:r>
     </w:p>
@@ -4402,7 +4453,11 @@
         <w:t xml:space="preserve"> while choosing Fixed Time means that Frame Hold won’t appear.</w:t>
       </w:r>
       <w:r>
-        <w:t xml:space="preserve"> Some submenus are not shown in order to keep this chart smaller.</w:t>
+        <w:t xml:space="preserve"> Some submenus are not shown in </w:t>
+      </w:r>
+      <w:r>
+        <w:lastRenderedPageBreak/>
+        <w:t>order to keep this chart smaller.</w:t>
       </w:r>
       <w:r>
         <w:rPr>
@@ -4437,42 +4492,42 @@
       <w:bookmarkStart w:id="53" w:name="_w460vx756vby" w:colFirst="0" w:colLast="0"/>
       <w:bookmarkEnd w:id="53"/>
       <w:r>
+        <w:t>Construction</w:t>
+      </w:r>
+    </w:p>
+    <w:p>
+      <w:r>
+        <w:t xml:space="preserve">Yes, there are a </w:t>
+      </w:r>
+      <w:r>
+        <w:t>few</w:t>
+      </w:r>
+      <w:r>
+        <w:t xml:space="preserve"> parts and a fair amount of wiring and soldering to do. If you aren’t comfortable soldering, find someone who is! The wiring harnesses are probably the most work to make, but they are essential in order to hook everything up. I will include a photo of the ones I make that should make it easier to duplicate.</w:t>
+      </w:r>
+      <w:r>
+        <w:t xml:space="preserve"> Looking at the schematic will help understanding what is connected to what.</w:t>
+      </w:r>
+      <w:r>
+        <w:t xml:space="preserve"> The 3D printed parts can be purchased from me if you can’t find anybody else to make them from the STL files. I print currently using PLA, so please don’t leave them in the sun, they will melt and deform if it gets too hot!</w:t>
+      </w:r>
+    </w:p>
+    <w:p/>
+    <w:p>
+      <w:r>
+        <w:t xml:space="preserve">All of the screws are metric and should be available from a </w:t>
+      </w:r>
+      <w:r>
+        <w:t>well-stocked</w:t>
+      </w:r>
+      <w:r>
+        <w:t xml:space="preserve"> hardware store. I got mine from Ace Hardware.</w:t>
+      </w:r>
+    </w:p>
+    <w:p/>
+    <w:p>
+      <w:r>
         <w:lastRenderedPageBreak/>
-        <w:t>Construction</w:t>
-      </w:r>
-    </w:p>
-    <w:p>
-      <w:r>
-        <w:t xml:space="preserve">Yes, there are a </w:t>
-      </w:r>
-      <w:r>
-        <w:t>few</w:t>
-      </w:r>
-      <w:r>
-        <w:t xml:space="preserve"> parts and a fair amount of wiring and soldering to do. If you aren’t comfortable soldering, find someone who is! The wiring harnesses are probably the most work to make, but they are essential in order to hook everything up. I will include a photo of the ones I make that should make it easier to duplicate.</w:t>
-      </w:r>
-      <w:r>
-        <w:t xml:space="preserve"> Looking at the schematic will help understanding what is connected to what.</w:t>
-      </w:r>
-      <w:r>
-        <w:t xml:space="preserve"> The 3D printed parts can be purchased from me if you can’t find anybody else to make them from the STL files. I print currently using PLA, so please don’t leave them in the sun, they will melt and deform if it gets too hot!</w:t>
-      </w:r>
-    </w:p>
-    <w:p/>
-    <w:p>
-      <w:r>
-        <w:t xml:space="preserve">All of the screws are metric and should be available from a </w:t>
-      </w:r>
-      <w:r>
-        <w:t>well-stocked</w:t>
-      </w:r>
-      <w:r>
-        <w:t xml:space="preserve"> hardware store. I got mine from Ace Hardware.</w:t>
-      </w:r>
-    </w:p>
-    <w:p/>
-    <w:p>
-      <w:r>
         <w:t>All of the electronic components and the aluminum channel are available from Amazon. They are likely also available from other vendors.</w:t>
       </w:r>
       <w:r>
@@ -4628,7 +4683,6 @@
       <w:bookmarkStart w:id="55" w:name="_9glt38kp9z5j" w:colFirst="0" w:colLast="0"/>
       <w:bookmarkEnd w:id="55"/>
       <w:r>
-        <w:lastRenderedPageBreak/>
         <w:t>Electronic Parts</w:t>
       </w:r>
     </w:p>
@@ -4765,6 +4819,7 @@
         </w:numPr>
       </w:pPr>
       <w:r>
+        <w:lastRenderedPageBreak/>
         <w:t>Rotating Switch.</w:t>
       </w:r>
       <w:r>
@@ -4995,11 +5050,7 @@
         <w:t xml:space="preserve"> I</w:t>
       </w:r>
       <w:r>
-        <w:t xml:space="preserve"> personally </w:t>
-      </w:r>
-      <w:r>
-        <w:lastRenderedPageBreak/>
-        <w:t>prefer Microsoft Visual Studio Community version along with the Visual Micro extension for Arduino, which is a bargain at $19/year.</w:t>
+        <w:t xml:space="preserve"> personally prefer Microsoft Visual Studio Community version along with the Visual Micro extension for Arduino, which is a bargain at $19/year.</w:t>
       </w:r>
     </w:p>
     <w:p/>
@@ -5094,6 +5145,7 @@
       <w:bookmarkStart w:id="58" w:name="_5xys9sqi4mxb" w:colFirst="0" w:colLast="0"/>
       <w:bookmarkEnd w:id="58"/>
       <w:r>
+        <w:lastRenderedPageBreak/>
         <w:t>Wiring Harnesses</w:t>
       </w:r>
     </w:p>

</xml_diff>

<commit_message>
Updated the docx file about the lightbar.
</commit_message>
<xml_diff>
--- a/MagicImageWand.docx
+++ b/MagicImageWand.docx
@@ -3795,13 +3795,25 @@
         <w:t>All</w:t>
       </w:r>
       <w:r>
-        <w:t xml:space="preserve"> the LED’s are turned on. The menu can then be used to change the Hue, saturation, and brightness levels. The maximum brightness is limited by the strip brightness that is set in the strip menu.</w:t>
+        <w:t xml:space="preserve"> the LEDs are turned on. The menu can then be used to change the Hue, saturation, and brightness levels. </w:t>
+      </w:r>
+      <w:r>
+        <w:t xml:space="preserve">The number of LEDs that are lit can also be changed, along with starting at the end or the middle. </w:t>
+      </w:r>
+      <w:r>
+        <w:t>The maximum brightness is limited by the strip brightness that is set in the strip menu.</w:t>
       </w:r>
     </w:p>
     <w:p/>
     <w:p>
       <w:r>
-        <w:t>The default allows setting the brightness, hue and saturation, but it can also be changed to use RGB values. The default increment unit is 10 for each click of the dial but that can be adjust</w:t>
+        <w:t>The default allows setting the brightness, hue and saturation, but it can also be changed to use RGB values</w:t>
+      </w:r>
+      <w:r>
+        <w:t xml:space="preserve"> or Kelvin</w:t>
+      </w:r>
+      <w:r>
+        <w:t>. The default increment unit is 10 for each click of the dial but that can be adjust</w:t>
       </w:r>
       <w:r>
         <w:t>ed</w:t>
@@ -3819,28 +3831,25 @@
         <w:t xml:space="preserve"> is used to cycle the increment that the dial uses. The values are 1, 10, 100, 256</w:t>
       </w:r>
       <w:r>
-        <w:t>. Pressing Btn0 selects the next choice. 1 follows 256</w:t>
+        <w:t>. Pressing Btn0 selects the next choice.</w:t>
+      </w:r>
+    </w:p>
+    <w:p/>
+    <w:p>
+      <w:r>
+        <w:t>A long press of Btn0 and Btn1 will increment or decrement the curren</w:t>
+      </w:r>
+      <w:r>
+        <w:t>t delay value</w:t>
+      </w:r>
+      <w:r>
+        <w:t xml:space="preserve"> by the increment value</w:t>
       </w:r>
       <w:r>
         <w:t>.</w:t>
       </w:r>
-    </w:p>
-    <w:p/>
-    <w:p>
-      <w:r>
-        <w:t>A long press of Btn0 and Btn1 will increment or decrement the curren</w:t>
-      </w:r>
-      <w:r>
-        <w:t>t delay value</w:t>
-      </w:r>
-      <w:r>
-        <w:t xml:space="preserve"> by the increment value</w:t>
-      </w:r>
-      <w:r>
-        <w:t>.</w:t>
-      </w:r>
-      <w:r>
-        <w:t xml:space="preserve"> The delay value is in mSec and is used to slow down the stepping when the dial is rotated for the Hue value.</w:t>
+      <w:r>
+        <w:t xml:space="preserve"> The delay value is in mSec and is used to slow down the stepping when the dial is rotated.</w:t>
       </w:r>
       <w:r>
         <w:t xml:space="preserve"> For example: if the increment is set to 10 and the dial is rotated </w:t>
@@ -3850,6 +3859,9 @@
       </w:r>
       <w:r>
         <w:t>step from 5 to 15 with the delay after each step. This can provide a smooth change of the Hue value over a time value determined by the increment times the delay.</w:t>
+      </w:r>
+      <w:r>
+        <w:t xml:space="preserve"> All of the other settings behave the same as Hue. Experiment to see how they work!</w:t>
       </w:r>
     </w:p>
     <w:p/>

</xml_diff>

<commit_message>
Updated the docx file with the latest macro menu entries.
</commit_message>
<xml_diff>
--- a/MagicImageWand.docx
+++ b/MagicImageWand.docx
@@ -44,31 +44,7 @@
     </w:p>
     <w:p>
       <w:r>
-        <w:t xml:space="preserve">This design was inspired but not copied from the </w:t>
-      </w:r>
-      <w:proofErr w:type="spellStart"/>
-      <w:r>
-        <w:t>PixelStick</w:t>
-      </w:r>
-      <w:proofErr w:type="spellEnd"/>
-      <w:r>
-        <w:t xml:space="preserve"> commercial product. I have not owned, </w:t>
-      </w:r>
-      <w:proofErr w:type="gramStart"/>
-      <w:r>
-        <w:t>used</w:t>
-      </w:r>
-      <w:proofErr w:type="gramEnd"/>
-      <w:r>
-        <w:t xml:space="preserve"> or even touched an official </w:t>
-      </w:r>
-      <w:proofErr w:type="spellStart"/>
-      <w:r>
-        <w:t>PixelStick</w:t>
-      </w:r>
-      <w:proofErr w:type="spellEnd"/>
-      <w:r>
-        <w:t xml:space="preserve">, I haven’t even read their manual. I did briefly look at the marketing material on their website to get an idea of how it worked. I was also inspired by the light wand developed by photographer Michael Ross. I started out building one </w:t>
+        <w:t xml:space="preserve">This design was inspired but not copied from the PixelStick commercial product. I have not owned, used or even touched an official PixelStick, I haven’t even read their manual. I did briefly look at the marketing material on their website to get an idea of how it worked. I was also inspired by the light wand developed by photographer Michael Ross. I started out building one </w:t>
       </w:r>
       <w:r>
         <w:t>following Michael’s instructions</w:t>
@@ -89,15 +65,7 @@
         <w:t xml:space="preserve"> LED strip. At this point I decided to do a total rewrite and use the newer much faster esp32 modules. This let the feature list grow and the additionally the strip display speed was increased dramatically.</w:t>
       </w:r>
       <w:r>
-        <w:t xml:space="preserve"> The first version used an OLED display esp32 from </w:t>
-      </w:r>
-      <w:proofErr w:type="spellStart"/>
-      <w:r>
-        <w:t>Heltec</w:t>
-      </w:r>
-      <w:proofErr w:type="spellEnd"/>
-      <w:r>
-        <w:t>. After that I discovered the TTGO with a color TFT display. After some more code re-writing and feature adding the TTGO version was created!</w:t>
+        <w:t xml:space="preserve"> The first version used an OLED display esp32 from Heltec. After that I discovered the TTGO with a color TFT display. After some more code re-writing and feature adding the TTGO version was created!</w:t>
       </w:r>
     </w:p>
     <w:p>
@@ -158,15 +126,7 @@
         <w:t xml:space="preserve">Magic Image Wand </w:t>
       </w:r>
       <w:r>
-        <w:t xml:space="preserve">consists of the following major parts. The parts are all </w:t>
-      </w:r>
-      <w:proofErr w:type="gramStart"/>
-      <w:r>
-        <w:t>connected together</w:t>
-      </w:r>
-      <w:proofErr w:type="gramEnd"/>
-      <w:r>
-        <w:t xml:space="preserve"> into a single unit. The optional second LED strip is easily removed</w:t>
+        <w:t>consists of the following major parts. The parts are all connected together into a single unit. The optional second LED strip is easily removed</w:t>
       </w:r>
       <w:r>
         <w:t xml:space="preserve"> or added</w:t>
@@ -301,13 +261,8 @@
         </w:numPr>
       </w:pPr>
       <w:r>
-        <w:t xml:space="preserve">Roller Encoder Wheel. This wheel is used to control the display speed while rolling on the ground. It will allow for very exact image timing. The good news is the software supports </w:t>
-      </w:r>
-      <w:proofErr w:type="gramStart"/>
-      <w:r>
-        <w:t>it</w:t>
-      </w:r>
-      <w:proofErr w:type="gramEnd"/>
+        <w:t>Roller Encoder Wheel. This wheel is used to control the display speed while rolling on the ground. It will allow for very exact image timing. The good news is the software supports it</w:t>
+      </w:r>
       <w:r>
         <w:t xml:space="preserve"> but</w:t>
       </w:r>
@@ -396,15 +351,7 @@
         <w:t xml:space="preserve"> each strip uses 43 Watts when all the LEDs are lit. </w:t>
       </w:r>
       <w:r>
-        <w:t xml:space="preserve">If full brightness is </w:t>
-      </w:r>
-      <w:proofErr w:type="gramStart"/>
-      <w:r>
-        <w:t>required</w:t>
-      </w:r>
-      <w:proofErr w:type="gramEnd"/>
-      <w:r>
-        <w:t xml:space="preserve"> then the voltage regulator must be able to supply enough current</w:t>
+        <w:t>If full brightness is required then the voltage regulator must be able to supply enough current</w:t>
       </w:r>
       <w:r>
         <w:t xml:space="preserve">. </w:t>
@@ -413,15 +360,7 @@
         <w:t>However,</w:t>
       </w:r>
       <w:r>
-        <w:t xml:space="preserve"> some images do not have </w:t>
-      </w:r>
-      <w:proofErr w:type="gramStart"/>
-      <w:r>
-        <w:t>all of</w:t>
-      </w:r>
-      <w:proofErr w:type="gramEnd"/>
-      <w:r>
-        <w:t xml:space="preserve"> the LEDs lit at the same time so the brightness can sometimes be set to full power. For </w:t>
+        <w:t xml:space="preserve"> some images do not have all of the LEDs lit at the same time so the brightness can sometimes be set to full power. For </w:t>
       </w:r>
       <w:r>
         <w:t>example,</w:t>
@@ -522,29 +461,13 @@
         <w:t>I am</w:t>
       </w:r>
       <w:r>
-        <w:t xml:space="preserve"> including these just to illustrate a few simple examples. You can also go search the web for </w:t>
-      </w:r>
-      <w:proofErr w:type="spellStart"/>
-      <w:r>
-        <w:t>PixelStick</w:t>
-      </w:r>
-      <w:proofErr w:type="spellEnd"/>
-      <w:r>
-        <w:t xml:space="preserve"> images to get more inspiration.</w:t>
+        <w:t xml:space="preserve"> including these just to illustrate a few simple examples. You can also go search the web for PixelStick images to get more inspiration.</w:t>
       </w:r>
     </w:p>
     <w:p/>
     <w:p>
       <w:r>
-        <w:t xml:space="preserve">Here are the links. The </w:t>
-      </w:r>
-      <w:proofErr w:type="spellStart"/>
-      <w:r>
-        <w:t>youtube</w:t>
-      </w:r>
-      <w:proofErr w:type="spellEnd"/>
-      <w:r>
-        <w:t xml:space="preserve"> links are for earlier versions.</w:t>
+        <w:t>Here are the links. The youtube links are for earlier versions.</w:t>
       </w:r>
     </w:p>
     <w:p>
@@ -627,31 +550,7 @@
     </w:p>
     <w:p>
       <w:r>
-        <w:t xml:space="preserve">All operations can be controlled by the rotary push button on the handle, this makes the image painter usable with one hand. The display shows the options and settings and filenames. The dial can be rotated left or right to choose items. The button is clicked to select the current item. A long press is used to access other options and is done by holding the button down for about a ½ second or longer. This long press time is also adjustable if a longer or shorter time is preferred. The system has two modes of operation. After booting the display shows the currently selected file. Rotating the dial left and right will move through the files on the SD card, or the internal patterns if they have been selected. Clicking the button starts the LED strip display. At this point the user walks around with the wand or waves it around depending on what effect is desired. The display shows the progress of the file and how much time is remaining. Settings are available to control the display speed, repeating the file, or even automatically skipping to the next file. The image can even be played twice, first </w:t>
-      </w:r>
-      <w:proofErr w:type="gramStart"/>
-      <w:r>
-        <w:t>forward</w:t>
-      </w:r>
-      <w:proofErr w:type="gramEnd"/>
-      <w:r>
-        <w:t xml:space="preserve"> and then backward for a mirror like effect. There is a chain option that will play </w:t>
-      </w:r>
-      <w:proofErr w:type="gramStart"/>
-      <w:r>
-        <w:t>all of</w:t>
-      </w:r>
-      <w:proofErr w:type="gramEnd"/>
-      <w:r>
-        <w:t xml:space="preserve"> the files from the current selection to the final file in the current folder. The brightness of the LEDs </w:t>
-      </w:r>
-      <w:proofErr w:type="gramStart"/>
-      <w:r>
-        <w:t>are</w:t>
-      </w:r>
-      <w:proofErr w:type="gramEnd"/>
-      <w:r>
-        <w:t xml:space="preserve"> of course also adjustable to balance the lighting with the rest of the scene.</w:t>
+        <w:t>All operations can be controlled by the rotary push button on the handle, this makes the image painter usable with one hand. The display shows the options and settings and filenames. The dial can be rotated left or right to choose items. The button is clicked to select the current item. A long press is used to access other options and is done by holding the button down for about a ½ second or longer. This long press time is also adjustable if a longer or shorter time is preferred. The system has two modes of operation. After booting the display shows the currently selected file. Rotating the dial left and right will move through the files on the SD card, or the internal patterns if they have been selected. Clicking the button starts the LED strip display. At this point the user walks around with the wand or waves it around depending on what effect is desired. The display shows the progress of the file and how much time is remaining. Settings are available to control the display speed, repeating the file, or even automatically skipping to the next file. The image can even be played twice, first forward and then backward for a mirror like effect. There is a chain option that will play all of the files from the current selection to the final file in the current folder. The brightness of the LEDs are of course also adjustable to balance the lighting with the rest of the scene.</w:t>
       </w:r>
     </w:p>
     <w:p/>
@@ -710,15 +609,7 @@
         <w:t xml:space="preserve"> through </w:t>
       </w:r>
       <w:r>
-        <w:t xml:space="preserve">all four possible positions. If the display is upside </w:t>
-      </w:r>
-      <w:proofErr w:type="gramStart"/>
-      <w:r>
-        <w:t>down</w:t>
-      </w:r>
-      <w:proofErr w:type="gramEnd"/>
-      <w:r>
-        <w:t xml:space="preserve"> then the</w:t>
+        <w:t>all four possible positions. If the display is upside down then the</w:t>
       </w:r>
       <w:r>
         <w:t xml:space="preserve"> image file</w:t>
@@ -857,15 +748,7 @@
         </w:numPr>
       </w:pPr>
       <w:r>
-        <w:t xml:space="preserve">Fixed display time. It is also possible to have the system calculate the frame hold time. You just set how long in seconds you want the image to </w:t>
-      </w:r>
-      <w:proofErr w:type="gramStart"/>
-      <w:r>
-        <w:t>take</w:t>
-      </w:r>
-      <w:proofErr w:type="gramEnd"/>
-      <w:r>
-        <w:t xml:space="preserve"> and it will set the correct frame time based on the image size. </w:t>
+        <w:t xml:space="preserve">Fixed display time. It is also possible to have the system calculate the frame hold time. You just set how long in seconds you want the image to take and it will set the correct frame time based on the image size. </w:t>
       </w:r>
     </w:p>
     <w:p>
@@ -928,15 +811,7 @@
         </w:numPr>
       </w:pPr>
       <w:r>
-        <w:t xml:space="preserve">Pixel Double. This uses two pixels for each one so a </w:t>
-      </w:r>
-      <w:proofErr w:type="gramStart"/>
-      <w:r>
-        <w:t>144 pixel</w:t>
-      </w:r>
-      <w:proofErr w:type="gramEnd"/>
-      <w:r>
-        <w:t xml:space="preserve"> image</w:t>
+        <w:t>Pixel Double. This uses two pixels for each one so a 144 pixel image</w:t>
       </w:r>
       <w:r>
         <w:t>s</w:t>
@@ -953,15 +828,7 @@
         </w:numPr>
       </w:pPr>
       <w:r>
-        <w:t xml:space="preserve">Scaling. This will reduce a </w:t>
-      </w:r>
-      <w:proofErr w:type="gramStart"/>
-      <w:r>
-        <w:t>288 pixel</w:t>
-      </w:r>
-      <w:proofErr w:type="gramEnd"/>
-      <w:r>
-        <w:t xml:space="preserve"> image to 144 pixels.</w:t>
+        <w:t>Scaling. This will reduce a 288 pixel image to 144 pixels.</w:t>
       </w:r>
     </w:p>
     <w:p>
@@ -972,15 +839,7 @@
         </w:numPr>
       </w:pPr>
       <w:r>
-        <w:t xml:space="preserve">Mirror. Plays the file twice, first </w:t>
-      </w:r>
-      <w:proofErr w:type="gramStart"/>
-      <w:r>
-        <w:t>forward</w:t>
-      </w:r>
-      <w:proofErr w:type="gramEnd"/>
-      <w:r>
-        <w:t xml:space="preserve"> and then in reverse.</w:t>
+        <w:t>Mirror. Plays the file twice, first forward and then in reverse.</w:t>
       </w:r>
     </w:p>
     <w:p>
@@ -1057,15 +916,7 @@
         </w:numPr>
       </w:pPr>
       <w:r>
-        <w:t xml:space="preserve">Built-In or File. Choose files from the SD or from a set of </w:t>
-      </w:r>
-      <w:proofErr w:type="gramStart"/>
-      <w:r>
-        <w:t>built in</w:t>
-      </w:r>
-      <w:proofErr w:type="gramEnd"/>
-      <w:r>
-        <w:t xml:space="preserve"> patterns.</w:t>
+        <w:t>Built-In or File. Choose files from the SD or from a set of built in patterns.</w:t>
       </w:r>
     </w:p>
     <w:p>
@@ -1135,23 +986,7 @@
         </w:numPr>
       </w:pPr>
       <w:r>
-        <w:t xml:space="preserve">Macros. There are ten macro slots (0 to 9) available. Each of these can either load </w:t>
-      </w:r>
-      <w:proofErr w:type="gramStart"/>
-      <w:r>
-        <w:t>all of</w:t>
-      </w:r>
-      <w:proofErr w:type="gramEnd"/>
-      <w:r>
-        <w:t xml:space="preserve"> the settings or run a recorded sequence of operations. The record command records the images as they are </w:t>
-      </w:r>
-      <w:proofErr w:type="gramStart"/>
-      <w:r>
-        <w:t>played</w:t>
-      </w:r>
-      <w:proofErr w:type="gramEnd"/>
-      <w:r>
-        <w:t xml:space="preserve"> and the same sequence can then be played again using the run command. The save command stores the current settings which can then be restored with the load command.</w:t>
+        <w:t>Macros. There are ten macro slots (0 to 9) available. Each of these can either load all of the settings or run a recorded sequence of operations. The record command records the images as they are played and the same sequence can then be played again using the run command. The save command stores the current settings which can then be restored with the load command.</w:t>
       </w:r>
     </w:p>
     <w:p>
@@ -1220,15 +1055,7 @@
         <w:t>,</w:t>
       </w:r>
       <w:r>
-        <w:t xml:space="preserve"> </w:t>
-      </w:r>
-      <w:proofErr w:type="spellStart"/>
-      <w:r>
-        <w:t>boolean</w:t>
-      </w:r>
-      <w:proofErr w:type="spellEnd"/>
-      <w:r>
-        <w:t xml:space="preserve"> values toggle with each click.</w:t>
+        <w:t xml:space="preserve"> boolean values toggle with each click.</w:t>
       </w:r>
       <w:r>
         <w:t xml:space="preserve"> Multiple selections cycle through all the available options.</w:t>
@@ -1240,15 +1067,7 @@
     <w:p/>
     <w:p>
       <w:r>
-        <w:t xml:space="preserve">In select/run mode the current file is displayed on the top line. Optionally the next three files will be displayed below. Rotating the dial right moves the next file to the top line and rotating left moves the previous file back. By </w:t>
-      </w:r>
-      <w:proofErr w:type="gramStart"/>
-      <w:r>
-        <w:t>default</w:t>
-      </w:r>
-      <w:proofErr w:type="gramEnd"/>
-      <w:r>
-        <w:t xml:space="preserve"> it will stop at the first and the last file. An option allows rollover, so going left from the first file moves to the last file and moving right at the last file will display the first file again. This option also causes menus to behave similarly.</w:t>
+        <w:t>In select/run mode the current file is displayed on the top line. Optionally the next three files will be displayed below. Rotating the dial right moves the next file to the top line and rotating left moves the previous file back. By default it will stop at the first and the last file. An option allows rollover, so going left from the first file moves to the last file and moving right at the last file will display the first file again. This option also causes menus to behave similarly.</w:t>
       </w:r>
     </w:p>
     <w:p/>
@@ -1362,13 +1181,8 @@
         <w:ind w:left="1440"/>
       </w:pPr>
       <w:r>
-        <w:t xml:space="preserve">Toggle </w:t>
-      </w:r>
-      <w:proofErr w:type="spellStart"/>
-      <w:r>
-        <w:t>booleans</w:t>
-      </w:r>
-      <w:proofErr w:type="spellEnd"/>
+        <w:t>Toggle booleans</w:t>
+      </w:r>
     </w:p>
     <w:p>
       <w:pPr>
@@ -1390,15 +1204,7 @@
     </w:p>
     <w:p>
       <w:r>
-        <w:t xml:space="preserve">There are two menu set, full and simple. The full one contains </w:t>
-      </w:r>
-      <w:proofErr w:type="gramStart"/>
-      <w:r>
-        <w:t>all of</w:t>
-      </w:r>
-      <w:proofErr w:type="gramEnd"/>
-      <w:r>
-        <w:t xml:space="preserve"> the options and can be somewhat </w:t>
+        <w:t xml:space="preserve">There are two menu set, full and simple. The full one contains all of the options and can be somewhat </w:t>
       </w:r>
       <w:r>
         <w:t xml:space="preserve">time consuming to navigate during normal use. The simple menu has the </w:t>
@@ -1413,23 +1219,7 @@
     <w:p/>
     <w:p>
       <w:r>
-        <w:t xml:space="preserve">All menus except the main one </w:t>
-      </w:r>
-      <w:proofErr w:type="gramStart"/>
-      <w:r>
-        <w:t>have</w:t>
-      </w:r>
-      <w:proofErr w:type="gramEnd"/>
-      <w:r>
-        <w:t xml:space="preserve"> the first line indicating what menu this is. There is a ‘</w:t>
-      </w:r>
-      <w:proofErr w:type="gramStart"/>
-      <w:r>
-        <w:t>-‘ in</w:t>
-      </w:r>
-      <w:proofErr w:type="gramEnd"/>
-      <w:r>
-        <w:t xml:space="preserve"> front that indicates clicking on this menu will go back to the previous menu. Submenus also have the last entry as “-Back” which will return to the previous menu.</w:t>
+        <w:t>All menus except the main one have the first line indicating what menu this is. There is a ‘-‘ in front that indicates clicking on this menu will go back to the previous menu. Submenus also have the last entry as “-Back” which will return to the previous menu.</w:t>
       </w:r>
     </w:p>
     <w:p>
@@ -1497,21 +1287,8 @@
         <w:t>This displays the current frame time and can be used to adjust the time.</w:t>
       </w:r>
       <w:r>
-        <w:t xml:space="preserve"> It can </w:t>
-      </w:r>
-      <w:proofErr w:type="gramStart"/>
-      <w:r>
-        <w:t>adjusted</w:t>
-      </w:r>
-      <w:proofErr w:type="gramEnd"/>
-      <w:r>
-        <w:t xml:space="preserve"> from 0 to 500 </w:t>
-      </w:r>
-      <w:proofErr w:type="spellStart"/>
-      <w:r>
-        <w:t>mS.</w:t>
-      </w:r>
-      <w:proofErr w:type="spellEnd"/>
+        <w:t xml:space="preserve"> It can adjusted from 0 to 500 mS.</w:t>
+      </w:r>
     </w:p>
     <w:p>
       <w:pPr>
@@ -1535,16 +1312,11 @@
         <w:pStyle w:val="Heading2"/>
       </w:pPr>
       <w:r>
-        <w:t xml:space="preserve">Run Macro: </w:t>
-      </w:r>
-      <w:proofErr w:type="gramStart"/>
-      <w:r>
-        <w:t>#</w:t>
+        <w:t>Run Macro: #</w:t>
       </w:r>
       <w:r>
         <w:t>(</w:t>
       </w:r>
-      <w:proofErr w:type="gramEnd"/>
       <w:r>
         <w:t>0</w:t>
       </w:r>
@@ -1568,18 +1340,10 @@
         <w:t xml:space="preserve">Select </w:t>
       </w:r>
       <w:r>
-        <w:t xml:space="preserve">Macro: </w:t>
-      </w:r>
-      <w:proofErr w:type="gramStart"/>
-      <w:r>
-        <w:t>#</w:t>
-      </w:r>
-      <w:r>
-        <w:t>(</w:t>
-      </w:r>
-      <w:proofErr w:type="gramEnd"/>
-      <w:r>
-        <w:t>0-9)</w:t>
+        <w:t>Macro: #</w:t>
+      </w:r>
+      <w:r>
+        <w:t>(0-9)</w:t>
       </w:r>
     </w:p>
     <w:p>
@@ -1661,15 +1425,7 @@
         <w:t>small white triangle</w:t>
       </w:r>
       <w:r>
-        <w:t xml:space="preserve"> indicating that there are menu items that are not visible due to scrolling. Just keep rotating the knob to the left and they will appear. </w:t>
-      </w:r>
-      <w:proofErr w:type="gramStart"/>
-      <w:r>
-        <w:t>Similarly</w:t>
-      </w:r>
-      <w:proofErr w:type="gramEnd"/>
-      <w:r>
-        <w:t xml:space="preserve"> the last entry on the screen will have a </w:t>
+        <w:t xml:space="preserve"> indicating that there are menu items that are not visible due to scrolling. Just keep rotating the knob to the left and they will appear. Similarly the last entry on the screen will have a </w:t>
       </w:r>
       <w:r>
         <w:t>small white triangle</w:t>
@@ -1844,11 +1600,9 @@
       <w:r>
         <w:t xml:space="preserve">LED </w:t>
       </w:r>
-      <w:proofErr w:type="gramStart"/>
       <w:r>
         <w:t>strip</w:t>
       </w:r>
-      <w:proofErr w:type="gramEnd"/>
       <w:r>
         <w:t xml:space="preserve"> then the images can</w:t>
       </w:r>
@@ -1969,13 +1723,8 @@
         <w:t xml:space="preserve">and allows to be changed, </w:t>
       </w:r>
       <w:r>
-        <w:t xml:space="preserve">the time in </w:t>
-      </w:r>
-      <w:proofErr w:type="spellStart"/>
-      <w:r>
-        <w:t>mSecs</w:t>
-      </w:r>
-      <w:proofErr w:type="spellEnd"/>
+        <w:t>the time in mSecs</w:t>
+      </w:r>
       <w:r>
         <w:t xml:space="preserve"> (see note below)</w:t>
       </w:r>
@@ -1983,13 +1732,8 @@
         <w:t xml:space="preserve"> that each line of information from the BMP file is displayed on the LED strip. It is commonly used to adjust the walking time while the file is being displayed. It is only applicable when Frame Advance is set to auto.</w:t>
       </w:r>
       <w:r>
-        <w:t xml:space="preserve"> The valid range is 0 to 500 </w:t>
-      </w:r>
-      <w:proofErr w:type="spellStart"/>
-      <w:r>
-        <w:t>mS.</w:t>
-      </w:r>
-      <w:proofErr w:type="spellEnd"/>
+        <w:t xml:space="preserve"> The valid range is 0 to 500 mS.</w:t>
+      </w:r>
     </w:p>
     <w:p/>
     <w:p>
@@ -2002,90 +1746,10 @@
         <w:t>Note:</w:t>
       </w:r>
       <w:r>
-        <w:t xml:space="preserve"> This time is actually added to the minimum time that it takes to update the </w:t>
-      </w:r>
-      <w:proofErr w:type="gramStart"/>
-      <w:r>
-        <w:t>LED’s</w:t>
-      </w:r>
-      <w:proofErr w:type="gramEnd"/>
-      <w:r>
-        <w:t xml:space="preserve"> in the strip. Each bit of information takes 1.2 </w:t>
-      </w:r>
-      <w:proofErr w:type="spellStart"/>
-      <w:r>
-        <w:t>uS</w:t>
-      </w:r>
-      <w:proofErr w:type="spellEnd"/>
-      <w:r>
-        <w:t xml:space="preserve"> and each LED needs 24 bits. If there are 144 </w:t>
-      </w:r>
-      <w:proofErr w:type="gramStart"/>
-      <w:r>
-        <w:t>LED’s</w:t>
-      </w:r>
-      <w:proofErr w:type="gramEnd"/>
-      <w:r>
-        <w:t xml:space="preserve"> then the total time to load the data is 1.2 </w:t>
-      </w:r>
-      <w:proofErr w:type="spellStart"/>
-      <w:r>
-        <w:t>uS</w:t>
-      </w:r>
-      <w:proofErr w:type="spellEnd"/>
-      <w:r>
-        <w:t xml:space="preserve"> x 24 x 144 = 4.32</w:t>
-      </w:r>
-      <w:r>
-        <w:t xml:space="preserve"> </w:t>
-      </w:r>
-      <w:proofErr w:type="spellStart"/>
-      <w:r>
-        <w:t>mS.</w:t>
-      </w:r>
-      <w:proofErr w:type="spellEnd"/>
-      <w:r>
-        <w:t xml:space="preserve"> There is also a reset time at the end that loads the data into the LED’s of &gt;50 </w:t>
-      </w:r>
-      <w:proofErr w:type="spellStart"/>
-      <w:r>
-        <w:t>uS</w:t>
-      </w:r>
-      <w:proofErr w:type="spellEnd"/>
-      <w:r>
-        <w:t xml:space="preserve">. Some brands require up to 1 mS so it is safest to assume that the column update time is about 5 </w:t>
-      </w:r>
-      <w:proofErr w:type="spellStart"/>
-      <w:r>
-        <w:t>mS.</w:t>
-      </w:r>
-      <w:proofErr w:type="spellEnd"/>
-      <w:r>
-        <w:t xml:space="preserve"> This time is added to the time set in the frame hold value, </w:t>
-      </w:r>
-      <w:proofErr w:type="gramStart"/>
-      <w:r>
-        <w:t>I.E.</w:t>
-      </w:r>
-      <w:proofErr w:type="gramEnd"/>
-      <w:r>
-        <w:t xml:space="preserve"> a hold value of 0 will still have a 5 mS frame time. There might also be additional time required for reading slower SD cards. Also be aware that displaying the file in reverse will slow down due to reading the SD file in the reverse order. A </w:t>
-      </w:r>
-      <w:proofErr w:type="gramStart"/>
-      <w:r>
-        <w:t>900 column</w:t>
-      </w:r>
-      <w:proofErr w:type="gramEnd"/>
-      <w:r>
-        <w:t xml:space="preserve"> image would in theory take about 3.9 S. In testing we have found that reading the SD card </w:t>
-      </w:r>
-      <w:proofErr w:type="gramStart"/>
-      <w:r>
-        <w:t>actually slows</w:t>
-      </w:r>
-      <w:proofErr w:type="gramEnd"/>
-      <w:r>
-        <w:t xml:space="preserve"> this down to about 6 Seconds. Work is being done to try and improve this.</w:t>
+        <w:t xml:space="preserve"> This time is actually added to the minimum time that it takes to update the LED’s in the strip. Each bit of information takes 1.2 uS and each LED needs 24 bits. If there are 144 LED’s then the total time to load the data is 1.2 uS x 24 x 144 = 4.32</w:t>
+      </w:r>
+      <w:r>
+        <w:t xml:space="preserve"> mS. There is also a reset time at the end that loads the data into the LED’s of &gt;50 uS. Some brands require up to 1 mS so it is safest to assume that the column update time is about 5 mS. This time is added to the time set in the frame hold value, I.E. a hold value of 0 will still have a 5 mS frame time. There might also be additional time required for reading slower SD cards. Also be aware that displaying the file in reverse will slow down due to reading the SD file in the reverse order. A 900 column image would in theory take about 3.9 S. In testing we have found that reading the SD card actually slows this down to about 6 Seconds. Work is being done to try and improve this.</w:t>
       </w:r>
     </w:p>
     <w:p>
@@ -2146,13 +1810,8 @@
         <w:t>is selected</w:t>
       </w:r>
       <w:r>
-        <w:t xml:space="preserve"> </w:t>
-      </w:r>
-      <w:proofErr w:type="gramStart"/>
-      <w:r>
-        <w:t>again</w:t>
-      </w:r>
-      <w:proofErr w:type="gramEnd"/>
+        <w:t xml:space="preserve"> again</w:t>
+      </w:r>
       <w:r>
         <w:t xml:space="preserve"> it will show the original value.</w:t>
       </w:r>
@@ -2323,15 +1982,7 @@
         <w:t>This is the delay be</w:t>
       </w:r>
       <w:r>
-        <w:t xml:space="preserve">fore starting the mirror image display after the normal display is finished. I </w:t>
-      </w:r>
-      <w:proofErr w:type="gramStart"/>
-      <w:r>
-        <w:t>is</w:t>
-      </w:r>
-      <w:proofErr w:type="gramEnd"/>
-      <w:r>
-        <w:t xml:space="preserve"> used to create black space between the two parts of the image.</w:t>
+        <w:t>fore starting the mirror image display after the normal display is finished. I is used to create black space between the two parts of the image.</w:t>
       </w:r>
     </w:p>
     <w:p>
@@ -2417,15 +2068,7 @@
         <w:t>step mode</w:t>
       </w:r>
       <w:r>
-        <w:t xml:space="preserve"> each line is displayed until the button is pressed, the dial is rotated, or the wheel pulse counter closes the contact. If the frame pulse counter is </w:t>
-      </w:r>
-      <w:proofErr w:type="gramStart"/>
-      <w:r>
-        <w:t>zero</w:t>
-      </w:r>
-      <w:proofErr w:type="gramEnd"/>
-      <w:r>
-        <w:t xml:space="preserve"> then the dial is used to advance frames. Rotating to the right or clicking will display the next frame from the file. Rotating to the left will display the previous frame. This enables some creative uses of image by rotating the wheel left and right. Note that the mechanical wheel pulse counter has not been designed yet.</w:t>
+        <w:t xml:space="preserve"> each line is displayed until the button is pressed, the dial is rotated, or the wheel pulse counter closes the contact. If the frame pulse counter is zero then the dial is used to advance frames. Rotating to the right or clicking will display the next frame from the file. Rotating to the left will display the previous frame. This enables some creative uses of image by rotating the wheel left and right. Note that the mechanical wheel pulse counter has not been designed yet.</w:t>
       </w:r>
     </w:p>
     <w:p>
@@ -2538,15 +2181,7 @@
     </w:p>
     <w:p>
       <w:r>
-        <w:t xml:space="preserve">When this option is on all the files from the current one to the end of the last file in the current folder will be displayed. Since filenames are always sorted alphabetically this option will show a sorted list of files. If some other order is </w:t>
-      </w:r>
-      <w:proofErr w:type="gramStart"/>
-      <w:r>
-        <w:t>desired</w:t>
-      </w:r>
-      <w:proofErr w:type="gramEnd"/>
-      <w:r>
-        <w:t xml:space="preserve"> it is also possible to use the macro command to record the file order for display.</w:t>
+        <w:t>When this option is on all the files from the current one to the end of the last file in the current folder will be displayed. Since filenames are always sorted alphabetically this option will show a sorted list of files. If some other order is desired it is also possible to use the macro command to record the file order for display.</w:t>
       </w:r>
     </w:p>
     <w:p>
@@ -2567,15 +2202,7 @@
     </w:p>
     <w:p>
       <w:r>
-        <w:t xml:space="preserve">The entire chain will be repeated </w:t>
-      </w:r>
-      <w:proofErr w:type="gramStart"/>
-      <w:r>
-        <w:t>this many times</w:t>
-      </w:r>
-      <w:proofErr w:type="gramEnd"/>
-      <w:r>
-        <w:t>.</w:t>
+        <w:t>The entire chain will be repeated this many times.</w:t>
       </w:r>
     </w:p>
     <w:p>
@@ -2679,15 +2306,7 @@
     </w:p>
     <w:p>
       <w:r>
-        <w:t xml:space="preserve">This is the maximum current that is allowed to be used by the LED strips. It should be set to something below the maximum current that the USB power supply supports. This is typically less than </w:t>
-      </w:r>
-      <w:proofErr w:type="gramStart"/>
-      <w:r>
-        <w:t>2000, but</w:t>
-      </w:r>
-      <w:proofErr w:type="gramEnd"/>
-      <w:r>
-        <w:t xml:space="preserve"> could certainly be higher. Setting this correctly will prevent the wand from rebooting if the current exceeds the amount available from the battery or regulator.</w:t>
+        <w:t>This is the maximum current that is allowed to be used by the LED strips. It should be set to something below the maximum current that the USB power supply supports. This is typically less than 2000, but could certainly be higher. Setting this correctly will prevent the wand from rebooting if the current exceeds the amount available from the battery or regulator.</w:t>
       </w:r>
     </w:p>
     <w:p>
@@ -2700,15 +2319,7 @@
     </w:p>
     <w:p>
       <w:r>
-        <w:t xml:space="preserve">This is set to “1” or “2” depending on whether you have the second strip installed. There is not any method to detect a strip connected to the second control lines so it must be manually selected. When this value is changed a reboot is necessary because the </w:t>
-      </w:r>
-      <w:proofErr w:type="spellStart"/>
-      <w:r>
-        <w:t>fastled</w:t>
-      </w:r>
-      <w:proofErr w:type="spellEnd"/>
-      <w:r>
-        <w:t xml:space="preserve"> LED library does not handle runtime changes very well.</w:t>
+        <w:t>This is set to “1” or “2” depending on whether you have the second strip installed. There is not any method to detect a strip connected to the second control lines so it must be manually selected. When this value is changed a reboot is necessary because the fastled LED library does not handle runtime changes very well.</w:t>
       </w:r>
     </w:p>
     <w:p>
@@ -2721,15 +2332,7 @@
     </w:p>
     <w:p>
       <w:r>
-        <w:t xml:space="preserve">This is a number specifying how many total </w:t>
-      </w:r>
-      <w:proofErr w:type="gramStart"/>
-      <w:r>
-        <w:t>LED’s</w:t>
-      </w:r>
-      <w:proofErr w:type="gramEnd"/>
-      <w:r>
-        <w:t xml:space="preserve"> are available. It can be set from 1 to 512. For example, if there are two 144 LED strips, then this should be set to 288.</w:t>
+        <w:t>This is a number specifying how many total LED’s are available. It can be set from 1 to 512. For example, if there are two 144 LED strips, then this should be set to 288.</w:t>
       </w:r>
     </w:p>
     <w:p>
@@ -2778,15 +2381,7 @@
         </w:numPr>
       </w:pPr>
       <w:r>
-        <w:t xml:space="preserve">Serial - Bottom strip is fed data from the bottom and the middle has a connection through to the upper strip. This uses a single </w:t>
-      </w:r>
-      <w:proofErr w:type="spellStart"/>
-      <w:r>
-        <w:t>contoller</w:t>
-      </w:r>
-      <w:proofErr w:type="spellEnd"/>
-      <w:r>
-        <w:t xml:space="preserve"> while the others can use one or two controllers.</w:t>
+        <w:t>Serial - Bottom strip is fed data from the bottom and the middle has a connection through to the upper strip. This uses a single contoller while the others can use one or two controllers.</w:t>
       </w:r>
     </w:p>
     <w:p>
@@ -2811,15 +2406,7 @@
     </w:p>
     <w:p>
       <w:r>
-        <w:t xml:space="preserve">This option modifies the displayed colors at different brightness levels to </w:t>
-      </w:r>
-      <w:proofErr w:type="gramStart"/>
-      <w:r>
-        <w:t>more closely match our eyes color perception</w:t>
-      </w:r>
-      <w:proofErr w:type="gramEnd"/>
-      <w:r>
-        <w:t>.</w:t>
+        <w:t>This option modifies the displayed colors at different brightness levels to more closely match our eyes color perception.</w:t>
       </w:r>
     </w:p>
     <w:p>
@@ -2833,15 +2420,7 @@
     </w:p>
     <w:p>
       <w:r>
-        <w:t xml:space="preserve">This manually sets the strip </w:t>
-      </w:r>
-      <w:proofErr w:type="gramStart"/>
-      <w:r>
-        <w:t>Red</w:t>
-      </w:r>
-      <w:proofErr w:type="gramEnd"/>
-      <w:r>
-        <w:t xml:space="preserve"> brightness Values range from 0 to 255.</w:t>
+        <w:t>This manually sets the strip Red brightness Values range from 0 to 255.</w:t>
       </w:r>
     </w:p>
     <w:p>
@@ -2854,15 +2433,7 @@
     </w:p>
     <w:p>
       <w:r>
-        <w:t xml:space="preserve">This manually sets the strip </w:t>
-      </w:r>
-      <w:proofErr w:type="gramStart"/>
-      <w:r>
-        <w:t>Green</w:t>
-      </w:r>
-      <w:proofErr w:type="gramEnd"/>
-      <w:r>
-        <w:t xml:space="preserve"> brightness.</w:t>
+        <w:t>This manually sets the strip Green brightness.</w:t>
       </w:r>
     </w:p>
     <w:p>
@@ -2875,15 +2446,7 @@
     </w:p>
     <w:p>
       <w:r>
-        <w:t xml:space="preserve">This manually sets the strip </w:t>
-      </w:r>
-      <w:proofErr w:type="gramStart"/>
-      <w:r>
-        <w:t>Blue</w:t>
-      </w:r>
-      <w:proofErr w:type="gramEnd"/>
-      <w:r>
-        <w:t xml:space="preserve"> brightness.</w:t>
+        <w:t>This manually sets the strip Blue brightness.</w:t>
       </w:r>
     </w:p>
     <w:p>
@@ -2982,16 +2545,11 @@
         <w:pStyle w:val="Heading3"/>
       </w:pPr>
       <w:r>
-        <w:t xml:space="preserve">Save </w:t>
-      </w:r>
-      <w:proofErr w:type="spellStart"/>
-      <w:r>
-        <w:t>start.</w:t>
+        <w:t>Save start.</w:t>
       </w:r>
       <w:r>
         <w:t>miw</w:t>
       </w:r>
-      <w:proofErr w:type="spellEnd"/>
     </w:p>
     <w:p>
       <w:r>
@@ -3003,16 +2561,11 @@
         <w:pStyle w:val="Heading3"/>
       </w:pPr>
       <w:r>
-        <w:t xml:space="preserve">Load </w:t>
-      </w:r>
-      <w:proofErr w:type="spellStart"/>
-      <w:r>
-        <w:t>start.</w:t>
+        <w:t>Load start.</w:t>
       </w:r>
       <w:r>
         <w:t>miw</w:t>
       </w:r>
-      <w:proofErr w:type="spellEnd"/>
     </w:p>
     <w:p>
       <w:r>
@@ -3026,29 +2579,19 @@
       <w:bookmarkStart w:id="22" w:name="_m3ka487i9b" w:colFirst="0" w:colLast="0"/>
       <w:bookmarkEnd w:id="22"/>
       <w:r>
-        <w:t xml:space="preserve">Erase </w:t>
-      </w:r>
-      <w:proofErr w:type="spellStart"/>
-      <w:r>
-        <w:t>start.</w:t>
+        <w:t>Erase start.</w:t>
       </w:r>
       <w:r>
         <w:t>miw</w:t>
       </w:r>
-      <w:proofErr w:type="spellEnd"/>
-    </w:p>
-    <w:p>
-      <w:r>
-        <w:t xml:space="preserve">This does just what it says: removes the </w:t>
-      </w:r>
-      <w:proofErr w:type="spellStart"/>
-      <w:r>
-        <w:t>start.</w:t>
+    </w:p>
+    <w:p>
+      <w:r>
+        <w:t>This does just what it says: removes the start.</w:t>
       </w:r>
       <w:r>
         <w:t>miw</w:t>
       </w:r>
-      <w:proofErr w:type="spellEnd"/>
       <w:r>
         <w:t xml:space="preserve"> file from the current folder.</w:t>
       </w:r>
@@ -3069,29 +2612,17 @@
     </w:p>
     <w:p>
       <w:r>
-        <w:t xml:space="preserve">These are command files just like the </w:t>
-      </w:r>
-      <w:proofErr w:type="spellStart"/>
-      <w:r>
-        <w:t>start.</w:t>
+        <w:t>These are command files just like the start.</w:t>
       </w:r>
       <w:r>
         <w:t>miw</w:t>
       </w:r>
-      <w:proofErr w:type="spellEnd"/>
-      <w:r>
-        <w:t xml:space="preserve"> file above, but they have the same name as a BMP file, but with </w:t>
-      </w:r>
-      <w:proofErr w:type="gramStart"/>
-      <w:r>
-        <w:t>the .</w:t>
-      </w:r>
-      <w:proofErr w:type="spellStart"/>
+      <w:r>
+        <w:t xml:space="preserve"> file above, but they have the same name as a BMP file, but with the .</w:t>
+      </w:r>
       <w:r>
         <w:t>miw</w:t>
       </w:r>
-      <w:proofErr w:type="spellEnd"/>
-      <w:proofErr w:type="gramEnd"/>
       <w:r>
         <w:t xml:space="preserve"> extension of course. The file is run when a BMP file is started for display. This allows specific settings to always be applied to a specified BMP file.</w:t>
       </w:r>
@@ -3101,18 +2632,11 @@
         <w:pStyle w:val="Heading4"/>
       </w:pPr>
       <w:r>
-        <w:t>Save &lt;filename</w:t>
-      </w:r>
-      <w:proofErr w:type="gramStart"/>
-      <w:r>
-        <w:t>&gt;.</w:t>
-      </w:r>
-      <w:proofErr w:type="spellStart"/>
+        <w:t>Save &lt;filename&gt;.</w:t>
+      </w:r>
       <w:r>
         <w:t>miw</w:t>
       </w:r>
-      <w:proofErr w:type="spellEnd"/>
-      <w:proofErr w:type="gramEnd"/>
     </w:p>
     <w:p>
       <w:r>
@@ -3124,18 +2648,11 @@
         <w:pStyle w:val="Heading4"/>
       </w:pPr>
       <w:r>
-        <w:t>Load &lt;filename</w:t>
-      </w:r>
-      <w:proofErr w:type="gramStart"/>
-      <w:r>
-        <w:t>&gt;.</w:t>
-      </w:r>
-      <w:proofErr w:type="spellStart"/>
+        <w:t>Load &lt;filename&gt;.</w:t>
+      </w:r>
       <w:r>
         <w:t>miw</w:t>
       </w:r>
-      <w:proofErr w:type="spellEnd"/>
-      <w:proofErr w:type="gramEnd"/>
     </w:p>
     <w:p>
       <w:r>
@@ -3149,18 +2666,11 @@
       <w:bookmarkStart w:id="24" w:name="_crtw97r8ybrt" w:colFirst="0" w:colLast="0"/>
       <w:bookmarkEnd w:id="24"/>
       <w:r>
-        <w:t>Erase &lt;filename</w:t>
-      </w:r>
-      <w:proofErr w:type="gramStart"/>
-      <w:r>
-        <w:t>&gt;.</w:t>
-      </w:r>
-      <w:proofErr w:type="spellStart"/>
+        <w:t>Erase &lt;filename&gt;.</w:t>
+      </w:r>
       <w:r>
         <w:t>miw</w:t>
       </w:r>
-      <w:proofErr w:type="spellEnd"/>
-      <w:proofErr w:type="gramEnd"/>
     </w:p>
     <w:p>
       <w:r>
@@ -3205,15 +2715,13 @@
         <w:t xml:space="preserve">Select </w:t>
       </w:r>
       <w:r>
-        <w:t xml:space="preserve">Macro </w:t>
-      </w:r>
-      <w:proofErr w:type="gramStart"/>
-      <w:r>
-        <w:t>#(</w:t>
-      </w:r>
-      <w:proofErr w:type="gramEnd"/>
-      <w:r>
-        <w:t>0-9)</w:t>
+        <w:t>Macro</w:t>
+      </w:r>
+      <w:r>
+        <w:t>:</w:t>
+      </w:r>
+      <w:r>
+        <w:t xml:space="preserve"> #(0-9)</w:t>
       </w:r>
     </w:p>
     <w:p>
@@ -3232,15 +2740,7 @@
         <w:t xml:space="preserve"> Macro</w:t>
       </w:r>
       <w:r>
-        <w:t xml:space="preserve">: </w:t>
-      </w:r>
-      <w:proofErr w:type="gramStart"/>
-      <w:r>
-        <w:t>#(</w:t>
-      </w:r>
-      <w:proofErr w:type="gramEnd"/>
-      <w:r>
-        <w:t>0-9)</w:t>
+        <w:t>: #(0-9)</w:t>
       </w:r>
     </w:p>
     <w:p>
@@ -3253,9 +2753,34 @@
         <w:pStyle w:val="Heading3"/>
       </w:pPr>
       <w:r>
+        <w:t>Override Settings</w:t>
+      </w:r>
+      <w:r>
+        <w:t>:</w:t>
+      </w:r>
+      <w:r>
+        <w:t xml:space="preserve"> Off | On</w:t>
+      </w:r>
+    </w:p>
+    <w:p>
+      <w:r>
+        <w:t xml:space="preserve">This is used to override the image setttings that are stored in the macro file with each BMP file. An example using it would be if it was recorded with </w:t>
+      </w:r>
+      <w:r>
+        <w:t>frame hold time that needs to be changed to a different value. Setting this to on will then use the current frame time instead of the one saved in the macro file.</w:t>
+      </w:r>
+    </w:p>
+    <w:p>
+      <w:pPr>
+        <w:pStyle w:val="Heading3"/>
+      </w:pPr>
+      <w:r>
         <w:t>Record</w:t>
       </w:r>
       <w:r>
+        <w:t>:</w:t>
+      </w:r>
+      <w:r>
         <w:t xml:space="preserve"> Off | On</w:t>
       </w:r>
     </w:p>
@@ -3293,6 +2818,7 @@
         <w:pStyle w:val="Heading3"/>
       </w:pPr>
       <w:r>
+        <w:lastRenderedPageBreak/>
         <w:t>Repeat Count</w:t>
       </w:r>
       <w:r>
@@ -3311,7 +2837,6 @@
       <w:bookmarkStart w:id="26" w:name="_cknj2l3uduic" w:colFirst="0" w:colLast="0"/>
       <w:bookmarkEnd w:id="26"/>
       <w:r>
-        <w:lastRenderedPageBreak/>
         <w:t>Repeat Delay</w:t>
       </w:r>
       <w:r>
@@ -3324,6 +2849,92 @@
       </w:r>
       <w:r>
         <w:t xml:space="preserve"> delay between each run of the macro when repeat is on.</w:t>
+      </w:r>
+    </w:p>
+    <w:p>
+      <w:pPr>
+        <w:pStyle w:val="Heading3"/>
+      </w:pPr>
+      <w:r>
+        <w:t>Information: #(0-9)</w:t>
+      </w:r>
+    </w:p>
+    <w:p>
+      <w:r>
+        <w:t xml:space="preserve">This will display some information about the currently selected macro. </w:t>
+      </w:r>
+    </w:p>
+    <w:p>
+      <w:pPr>
+        <w:pStyle w:val="ListParagraph"/>
+        <w:numPr>
+          <w:ilvl w:val="0"/>
+          <w:numId w:val="15"/>
+        </w:numPr>
+      </w:pPr>
+      <w:r>
+        <w:t>Number of BMP files</w:t>
+      </w:r>
+    </w:p>
+    <w:p>
+      <w:pPr>
+        <w:pStyle w:val="ListParagraph"/>
+        <w:numPr>
+          <w:ilvl w:val="0"/>
+          <w:numId w:val="15"/>
+        </w:numPr>
+      </w:pPr>
+      <w:r>
+        <w:t>The total time for display</w:t>
+      </w:r>
+    </w:p>
+    <w:p>
+      <w:pPr>
+        <w:pStyle w:val="ListParagraph"/>
+        <w:numPr>
+          <w:ilvl w:val="0"/>
+          <w:numId w:val="15"/>
+        </w:numPr>
+      </w:pPr>
+      <w:r>
+        <w:t>The total number of horizontal pixels</w:t>
+      </w:r>
+    </w:p>
+    <w:p>
+      <w:pPr>
+        <w:pStyle w:val="ListParagraph"/>
+        <w:numPr>
+          <w:ilvl w:val="0"/>
+          <w:numId w:val="15"/>
+        </w:numPr>
+      </w:pPr>
+      <w:r>
+        <w:t>The total distance to walk to maintain the correct aspect ration</w:t>
+      </w:r>
+    </w:p>
+    <w:p>
+      <w:r>
+        <w:t>A long press</w:t>
+      </w:r>
+      <w:r>
+        <w:t xml:space="preserve"> or click</w:t>
+      </w:r>
+      <w:r>
+        <w:t xml:space="preserve"> exits the display.</w:t>
+      </w:r>
+    </w:p>
+    <w:p>
+      <w:r>
+        <w:t xml:space="preserve">Rotating the dial </w:t>
+      </w:r>
+      <w:r>
+        <w:t>will show the list of all the BMP files in the macro. Rotating the dial</w:t>
+      </w:r>
+      <w:r>
+        <w:t xml:space="preserve"> again left or right</w:t>
+      </w:r>
+      <w:r>
+        <w:t xml:space="preserve"> will scroll through the list if it is longer than 7 files.</w:t>
       </w:r>
     </w:p>
     <w:p>
@@ -3336,15 +2947,7 @@
         <w:t>Load</w:t>
       </w:r>
       <w:r>
-        <w:t xml:space="preserve">: </w:t>
-      </w:r>
-      <w:proofErr w:type="gramStart"/>
-      <w:r>
-        <w:t>#(</w:t>
-      </w:r>
-      <w:proofErr w:type="gramEnd"/>
-      <w:r>
-        <w:t>0-9)</w:t>
+        <w:t>: #(0-9)</w:t>
       </w:r>
     </w:p>
     <w:p>
@@ -3369,15 +2972,7 @@
         <w:t>Save</w:t>
       </w:r>
       <w:r>
-        <w:t xml:space="preserve">: </w:t>
-      </w:r>
-      <w:proofErr w:type="gramStart"/>
-      <w:r>
-        <w:t>#(</w:t>
-      </w:r>
-      <w:proofErr w:type="gramEnd"/>
-      <w:r>
-        <w:t>0-9)</w:t>
+        <w:t>: #(0-9)</w:t>
       </w:r>
     </w:p>
     <w:p>
@@ -3401,15 +2996,7 @@
         <w:t>Delete</w:t>
       </w:r>
       <w:r>
-        <w:t xml:space="preserve">: </w:t>
-      </w:r>
-      <w:proofErr w:type="gramStart"/>
-      <w:r>
-        <w:t>#(</w:t>
-      </w:r>
-      <w:proofErr w:type="gramEnd"/>
-      <w:r>
-        <w:t>0-9)</w:t>
+        <w:t>: #(0-9)</w:t>
       </w:r>
     </w:p>
     <w:p>
@@ -3456,15 +3043,7 @@
         <w:t>NVRAM</w:t>
       </w:r>
       <w:r>
-        <w:t xml:space="preserve"> section of the </w:t>
-      </w:r>
-      <w:proofErr w:type="gramStart"/>
-      <w:r>
-        <w:t>ESP32</w:t>
-      </w:r>
-      <w:proofErr w:type="gramEnd"/>
-      <w:r>
-        <w:t xml:space="preserve"> and </w:t>
+        <w:t xml:space="preserve"> section of the ESP32 and </w:t>
       </w:r>
       <w:r>
         <w:t xml:space="preserve">it </w:t>
@@ -3532,6 +3111,7 @@
         <w:pStyle w:val="Heading3"/>
       </w:pPr>
       <w:r>
+        <w:lastRenderedPageBreak/>
         <w:t>Autoload Saved</w:t>
       </w:r>
     </w:p>
@@ -3607,7 +3187,6 @@
         <w:pStyle w:val="Heading3"/>
       </w:pPr>
       <w:r>
-        <w:lastRenderedPageBreak/>
         <w:t>Format EEPROM</w:t>
       </w:r>
     </w:p>
@@ -3715,15 +3294,7 @@
         <w:t>used</w:t>
       </w:r>
       <w:r>
-        <w:t xml:space="preserve"> </w:t>
-      </w:r>
-      <w:proofErr w:type="spellStart"/>
-      <w:r>
-        <w:t>used</w:t>
-      </w:r>
-      <w:proofErr w:type="spellEnd"/>
-      <w:r>
-        <w:t xml:space="preserve"> in conjunction with setting the image also upside down. Using a long press on button 0 is the easiest way</w:t>
+        <w:t xml:space="preserve"> used in conjunction with setting the image also upside down. Using a long press on button 0 is the easiest way</w:t>
       </w:r>
       <w:r>
         <w:t xml:space="preserve"> to do this</w:t>
@@ -3781,6 +3352,7 @@
         <w:pStyle w:val="Heading4"/>
       </w:pPr>
       <w:r>
+        <w:lastRenderedPageBreak/>
         <w:t>Display Dim: 30%</w:t>
       </w:r>
     </w:p>
@@ -3836,15 +3408,7 @@
         <w:t xml:space="preserve">This is how fast the </w:t>
       </w:r>
       <w:r>
-        <w:t xml:space="preserve">line scrolls to the left. Smaller numbers are faster, since it is </w:t>
-      </w:r>
-      <w:proofErr w:type="gramStart"/>
-      <w:r>
-        <w:t>actually the</w:t>
-      </w:r>
-      <w:proofErr w:type="gramEnd"/>
-      <w:r>
-        <w:t xml:space="preserve"> </w:t>
+        <w:t xml:space="preserve">line scrolls to the left. Smaller numbers are faster, since it is actually the </w:t>
       </w:r>
       <w:r>
         <w:t>pause time per pixel.</w:t>
@@ -3877,123 +3441,123 @@
         <w:pStyle w:val="Heading5"/>
       </w:pPr>
       <w:r>
+        <w:t xml:space="preserve">Sideways Scroll </w:t>
+      </w:r>
+      <w:r>
+        <w:t>Reverse: 3x</w:t>
+      </w:r>
+    </w:p>
+    <w:p>
+      <w:r>
+        <w:t xml:space="preserve">This is a speed multiplier, well actually a divider of the time, that controls the reverse </w:t>
+      </w:r>
+      <w:r>
+        <w:t>scroll speed. 3x means it will scroll three times faster in reverse than it does</w:t>
+      </w:r>
+      <w:r>
+        <w:t xml:space="preserve"> going forward.</w:t>
+      </w:r>
+    </w:p>
+    <w:p>
+      <w:pPr>
+        <w:pStyle w:val="Heading4"/>
+      </w:pPr>
+      <w:r>
+        <w:t>Menu Choice: Color</w:t>
+      </w:r>
+      <w:r>
+        <w:t xml:space="preserve"> | *</w:t>
+      </w:r>
+    </w:p>
+    <w:p>
+      <w:r>
+        <w:t>This controls the indicator on menus for the current selection.</w:t>
+      </w:r>
+      <w:r>
+        <w:t xml:space="preserve"> Color means that the background and foreground colors are reversed</w:t>
+      </w:r>
+      <w:r>
+        <w:t xml:space="preserve">. The ‘*’ </w:t>
+      </w:r>
+      <w:r>
+        <w:t xml:space="preserve">choice </w:t>
+      </w:r>
+      <w:r>
+        <w:t>leaves the</w:t>
+      </w:r>
+      <w:r>
+        <w:t xml:space="preserve"> text</w:t>
+      </w:r>
+      <w:r>
+        <w:t xml:space="preserve"> colors the same and adds a ‘*’ to the </w:t>
+      </w:r>
+      <w:r>
+        <w:t>beginning</w:t>
+      </w:r>
+      <w:r>
+        <w:t xml:space="preserve"> of the active menu line.</w:t>
+      </w:r>
+    </w:p>
+    <w:p>
+      <w:pPr>
+        <w:pStyle w:val="Heading4"/>
+      </w:pPr>
+      <w:r>
+        <w:t>Text Color</w:t>
+      </w:r>
+    </w:p>
+    <w:p>
+      <w:r>
+        <w:t>This sets the text color to various allowed values. The default is blue.</w:t>
+      </w:r>
+    </w:p>
+    <w:p>
+      <w:pPr>
+        <w:pStyle w:val="Heading4"/>
+      </w:pPr>
+      <w:r>
+        <w:t>Menu Wrap</w:t>
+      </w:r>
+      <w:r>
+        <w:t>: No | Yes</w:t>
+      </w:r>
+    </w:p>
+    <w:p>
+      <w:r>
+        <w:t xml:space="preserve">When this is off scrolling of both files and menu items is pinned at the top and bottom of the list. If wrap is </w:t>
+      </w:r>
+      <w:r>
+        <w:t>on,</w:t>
+      </w:r>
+      <w:r>
+        <w:t xml:space="preserve"> then rotation the dial to the right when at the last entry will go to the first entry and rotation left from the first entry to move to the last entry.</w:t>
+      </w:r>
+    </w:p>
+    <w:p>
+      <w:pPr>
+        <w:pStyle w:val="Heading4"/>
+      </w:pPr>
+      <w:r>
+        <w:t xml:space="preserve">Preview Scroll: </w:t>
+      </w:r>
+      <w:r>
+        <w:t>120 px</w:t>
+      </w:r>
+    </w:p>
+    <w:p>
+      <w:r>
+        <w:t>This is the number of pixel columns that the preview display of an image is scrolled with each increment of the rotary dial.</w:t>
+      </w:r>
+      <w:r>
+        <w:t xml:space="preserve"> The default value is half the screen width.</w:t>
+      </w:r>
+    </w:p>
+    <w:p>
+      <w:pPr>
+        <w:pStyle w:val="Heading3"/>
+      </w:pPr>
+      <w:r>
         <w:lastRenderedPageBreak/>
-        <w:t xml:space="preserve">Sideways Scroll </w:t>
-      </w:r>
-      <w:r>
-        <w:t>Reverse: 3x</w:t>
-      </w:r>
-    </w:p>
-    <w:p>
-      <w:r>
-        <w:t xml:space="preserve">This is a speed multiplier, well actually a divider of the time, that controls the reverse </w:t>
-      </w:r>
-      <w:r>
-        <w:t>scroll speed. 3x means it will scroll three times faster in reverse than it does</w:t>
-      </w:r>
-      <w:r>
-        <w:t xml:space="preserve"> going forward.</w:t>
-      </w:r>
-    </w:p>
-    <w:p>
-      <w:pPr>
-        <w:pStyle w:val="Heading4"/>
-      </w:pPr>
-      <w:r>
-        <w:t>Menu Choice: Color</w:t>
-      </w:r>
-      <w:r>
-        <w:t xml:space="preserve"> | *</w:t>
-      </w:r>
-    </w:p>
-    <w:p>
-      <w:r>
-        <w:t>This controls the indicator on menus for the current selection.</w:t>
-      </w:r>
-      <w:r>
-        <w:t xml:space="preserve"> Color means that the background and foreground colors are reversed</w:t>
-      </w:r>
-      <w:r>
-        <w:t xml:space="preserve">. The ‘*’ </w:t>
-      </w:r>
-      <w:r>
-        <w:t xml:space="preserve">choice </w:t>
-      </w:r>
-      <w:r>
-        <w:t>leaves the</w:t>
-      </w:r>
-      <w:r>
-        <w:t xml:space="preserve"> text</w:t>
-      </w:r>
-      <w:r>
-        <w:t xml:space="preserve"> colors the same and adds a ‘*’ to the </w:t>
-      </w:r>
-      <w:r>
-        <w:t>beginning</w:t>
-      </w:r>
-      <w:r>
-        <w:t xml:space="preserve"> of the active menu line.</w:t>
-      </w:r>
-    </w:p>
-    <w:p>
-      <w:pPr>
-        <w:pStyle w:val="Heading4"/>
-      </w:pPr>
-      <w:r>
-        <w:t>Text Color</w:t>
-      </w:r>
-    </w:p>
-    <w:p>
-      <w:r>
-        <w:t>This sets the text color to various allowed values. The default is blue.</w:t>
-      </w:r>
-    </w:p>
-    <w:p>
-      <w:pPr>
-        <w:pStyle w:val="Heading4"/>
-      </w:pPr>
-      <w:r>
-        <w:t>Menu Wrap</w:t>
-      </w:r>
-      <w:r>
-        <w:t>: No | Yes</w:t>
-      </w:r>
-    </w:p>
-    <w:p>
-      <w:r>
-        <w:t xml:space="preserve">When this is off scrolling of both files and menu items is pinned at the top and bottom of the list. If wrap is </w:t>
-      </w:r>
-      <w:r>
-        <w:t>on,</w:t>
-      </w:r>
-      <w:r>
-        <w:t xml:space="preserve"> then rotation the dial to the right when at the last entry will go to the first entry and rotation left from the first entry to move to the last entry.</w:t>
-      </w:r>
-    </w:p>
-    <w:p>
-      <w:pPr>
-        <w:pStyle w:val="Heading4"/>
-      </w:pPr>
-      <w:r>
-        <w:t xml:space="preserve">Preview Scroll: </w:t>
-      </w:r>
-      <w:r>
-        <w:t>120 px</w:t>
-      </w:r>
-    </w:p>
-    <w:p>
-      <w:r>
-        <w:t>This is the number of pixel columns that the preview display of an image is scrolled with each increment of the rotary dial.</w:t>
-      </w:r>
-      <w:r>
-        <w:t xml:space="preserve"> The default value is half the screen width.</w:t>
-      </w:r>
-    </w:p>
-    <w:p>
-      <w:pPr>
-        <w:pStyle w:val="Heading3"/>
-      </w:pPr>
-      <w:r>
         <w:t>+</w:t>
       </w:r>
       <w:r>
@@ -4083,16 +3647,179 @@
         <w:pStyle w:val="Heading4"/>
       </w:pPr>
       <w:r>
+        <w:t>Show Folder</w:t>
+      </w:r>
+      <w:r>
+        <w:t>: Yes | No</w:t>
+      </w:r>
+    </w:p>
+    <w:p>
+      <w:r>
+        <w:t>The top line in run mode shows the current file to be run. If this flag is on it will include the folder path. It should be turned off if the folder path is too long.</w:t>
+      </w:r>
+    </w:p>
+    <w:p>
+      <w:pPr>
+        <w:pStyle w:val="Heading4"/>
+      </w:pPr>
+      <w:r>
+        <w:t>Progress Bar: On | Off</w:t>
+      </w:r>
+    </w:p>
+    <w:p>
+      <w:r>
+        <w:t>When a file is running the second line of the TFT display can show a progress bar. This option is used to turn it on or off.</w:t>
+      </w:r>
+    </w:p>
+    <w:p>
+      <w:pPr>
+        <w:pStyle w:val="Heading3"/>
+      </w:pPr>
+      <w:r>
+        <w:t>+</w:t>
+      </w:r>
+      <w:r>
+        <w:t xml:space="preserve">Dial &amp; </w:t>
+      </w:r>
+      <w:r>
+        <w:t>Button Settings</w:t>
+      </w:r>
+    </w:p>
+    <w:p>
+      <w:pPr>
+        <w:pStyle w:val="Heading4"/>
+      </w:pPr>
+      <w:r>
+        <w:t>Dial</w:t>
+      </w:r>
+      <w:r>
+        <w:t xml:space="preserve">: </w:t>
+      </w:r>
+      <w:r>
+        <w:t xml:space="preserve">Normal </w:t>
+      </w:r>
+      <w:r>
+        <w:t>|</w:t>
+      </w:r>
+      <w:r>
+        <w:t xml:space="preserve"> Reverse</w:t>
+      </w:r>
+    </w:p>
+    <w:p>
+      <w:r>
+        <w:t>This sets the direction of the dial that moves forward or backward through choices.</w:t>
+      </w:r>
+    </w:p>
+    <w:p>
+      <w:pPr>
+        <w:pStyle w:val="Heading4"/>
+      </w:pPr>
+      <w:r>
+        <w:t xml:space="preserve">Dial </w:t>
+      </w:r>
+      <w:r>
+        <w:t>Pulse Count</w:t>
+      </w:r>
+      <w:r>
+        <w:t>: 1-5</w:t>
+      </w:r>
+    </w:p>
+    <w:p>
+      <w:r>
+        <w:t xml:space="preserve">It is sometimes desirable to reduce the sensitivity of the dial to rotation. Wearing gloves or shivering fingers is an example. This allows a counter to be set such that more than one </w:t>
+      </w:r>
+      <w:r>
+        <w:t>click</w:t>
+      </w:r>
+      <w:r>
+        <w:t xml:space="preserve"> detent will be required to produce a dial motion. For example, setting this to 2 means that the dial </w:t>
+      </w:r>
+      <w:r>
+        <w:t>must</w:t>
+      </w:r>
+      <w:r>
+        <w:t xml:space="preserve"> be moved two clicks before it would change the selection. Values from 1 to 5 </w:t>
+      </w:r>
+      <w:r>
+        <w:t>are valid.</w:t>
+      </w:r>
+    </w:p>
+    <w:p>
+      <w:pPr>
+        <w:pStyle w:val="Heading4"/>
+      </w:pPr>
+      <w:r>
+        <w:t>Dial Speed</w:t>
+      </w:r>
+      <w:r>
+        <w:t xml:space="preserve">: </w:t>
+      </w:r>
+      <w:r>
+        <w:t>10 mS</w:t>
+      </w:r>
+    </w:p>
+    <w:p>
+      <w:r>
+        <w:t xml:space="preserve">This value adjusts how fast the dial </w:t>
+      </w:r>
+      <w:r>
+        <w:t>is allowed to send rotation clicks.</w:t>
+      </w:r>
+      <w:r>
+        <w:t xml:space="preserve"> It is the</w:t>
+      </w:r>
+      <w:r>
+        <w:t xml:space="preserve"> minimum</w:t>
+      </w:r>
+      <w:r>
+        <w:t xml:space="preserve"> time between clicks</w:t>
+      </w:r>
+      <w:r>
+        <w:t xml:space="preserve"> so it can be used to slow down fast rotation</w:t>
+      </w:r>
+      <w:r>
+        <w:t xml:space="preserve">. </w:t>
+      </w:r>
+      <w:r>
+        <w:t>The allowed values are</w:t>
+      </w:r>
+      <w:r>
+        <w:t xml:space="preserve"> from </w:t>
+      </w:r>
+      <w:r>
+        <w:t>5</w:t>
+      </w:r>
+      <w:r>
+        <w:t xml:space="preserve"> to </w:t>
+      </w:r>
+      <w:r>
+        <w:t>500</w:t>
+      </w:r>
+      <w:r>
+        <w:t xml:space="preserve"> </w:t>
+      </w:r>
+      <w:r>
+        <w:t>Milliseconds</w:t>
+      </w:r>
+      <w:r>
+        <w:t>.</w:t>
+      </w:r>
+    </w:p>
+    <w:p>
+      <w:pPr>
+        <w:pStyle w:val="Heading4"/>
+      </w:pPr>
+      <w:r>
         <w:lastRenderedPageBreak/>
-        <w:t>Show Folder</w:t>
-      </w:r>
-      <w:r>
-        <w:t>: Yes | No</w:t>
-      </w:r>
-    </w:p>
-    <w:p>
-      <w:r>
-        <w:t>The top line in run mode shows the current file to be run. If this flag is on it will include the folder path. It should be turned off if the folder path is too long.</w:t>
+        <w:t>Long Press Counts: 40</w:t>
+      </w:r>
+    </w:p>
+    <w:p>
+      <w:r>
+        <w:t>This value determines how long a long press is.</w:t>
+      </w:r>
+      <w:r>
+        <w:t xml:space="preserve"> Bigger numbers mean the button must be held down longer in order to be considered a long press.</w:t>
       </w:r>
     </w:p>
     <w:p>
@@ -4100,12 +3827,58 @@
         <w:pStyle w:val="Heading4"/>
       </w:pPr>
       <w:r>
-        <w:t>Progress Bar: On | Off</w:t>
-      </w:r>
-    </w:p>
-    <w:p>
-      <w:r>
-        <w:t>When a file is running the second line of the TFT display can show a progress bar. This option is used to turn it on or off.</w:t>
+        <w:t xml:space="preserve">Btn0 Long: </w:t>
+      </w:r>
+      <w:r>
+        <w:t>Display</w:t>
+      </w:r>
+      <w:r>
+        <w:t>Rotation</w:t>
+      </w:r>
+      <w:r>
+        <w:t xml:space="preserve"> | LightBar</w:t>
+      </w:r>
+    </w:p>
+    <w:p>
+      <w:r>
+        <w:t>This is the action for a long press on the top left button.</w:t>
+      </w:r>
+      <w:r>
+        <w:t xml:space="preserve"> UpsideDown rotates the display and also shows the BMP reversed</w:t>
+      </w:r>
+      <w:r>
+        <w:t>. LightBar runs the light bar function to use the wand as a light source. There will probably be more choices in the future</w:t>
+      </w:r>
+      <w:r>
+        <w:t>.</w:t>
+      </w:r>
+    </w:p>
+    <w:p>
+      <w:pPr>
+        <w:pStyle w:val="Heading4"/>
+      </w:pPr>
+      <w:r>
+        <w:t xml:space="preserve">Btn1 Long: LightBar | </w:t>
+      </w:r>
+      <w:r>
+        <w:t>Display</w:t>
+      </w:r>
+      <w:r>
+        <w:t>Rotation</w:t>
+      </w:r>
+    </w:p>
+    <w:p>
+      <w:r>
+        <w:t xml:space="preserve">This is the action for a long press on the </w:t>
+      </w:r>
+      <w:r>
+        <w:t>bottom</w:t>
+      </w:r>
+      <w:r>
+        <w:t xml:space="preserve"> left button.</w:t>
+      </w:r>
+      <w:r>
+        <w:t xml:space="preserve"> There will probably be more choices in the future.</w:t>
       </w:r>
     </w:p>
     <w:p>
@@ -4113,259 +3886,18 @@
         <w:pStyle w:val="Heading3"/>
       </w:pPr>
       <w:r>
-        <w:t>+</w:t>
-      </w:r>
-      <w:r>
-        <w:t xml:space="preserve">Dial &amp; </w:t>
-      </w:r>
-      <w:r>
-        <w:t>Button Settings</w:t>
-      </w:r>
-    </w:p>
-    <w:p>
-      <w:pPr>
-        <w:pStyle w:val="Heading4"/>
-      </w:pPr>
-      <w:r>
-        <w:t>Dial</w:t>
-      </w:r>
-      <w:r>
-        <w:t xml:space="preserve">: </w:t>
-      </w:r>
-      <w:r>
-        <w:t xml:space="preserve">Normal </w:t>
-      </w:r>
-      <w:r>
-        <w:t>|</w:t>
-      </w:r>
-      <w:r>
-        <w:t xml:space="preserve"> Reverse</w:t>
-      </w:r>
-    </w:p>
-    <w:p>
-      <w:r>
-        <w:t>This sets the direction of the dial that moves forward or backward through choices.</w:t>
-      </w:r>
-    </w:p>
-    <w:p>
-      <w:pPr>
-        <w:pStyle w:val="Heading4"/>
-      </w:pPr>
-      <w:r>
-        <w:t xml:space="preserve">Dial </w:t>
-      </w:r>
-      <w:r>
-        <w:t>Pulse Count</w:t>
-      </w:r>
-      <w:r>
-        <w:t>: 1-5</w:t>
-      </w:r>
-    </w:p>
-    <w:p>
-      <w:r>
-        <w:t xml:space="preserve">It is sometimes desirable to reduce the sensitivity of the dial to rotation. Wearing gloves or shivering fingers is an example. This allows a counter to be set such that more than one </w:t>
-      </w:r>
-      <w:proofErr w:type="gramStart"/>
-      <w:r>
-        <w:t>click</w:t>
-      </w:r>
-      <w:proofErr w:type="gramEnd"/>
-      <w:r>
-        <w:t xml:space="preserve"> detent will be required to produce a dial motion. For example, setting this to 2 means that the dial </w:t>
-      </w:r>
-      <w:r>
-        <w:t>must</w:t>
-      </w:r>
-      <w:r>
-        <w:t xml:space="preserve"> be moved two clicks before it would change the selection. Values from 1 to 5 </w:t>
-      </w:r>
-      <w:r>
-        <w:t>are valid.</w:t>
-      </w:r>
-    </w:p>
-    <w:p>
-      <w:pPr>
-        <w:pStyle w:val="Heading4"/>
-      </w:pPr>
-      <w:r>
-        <w:t>Dial Speed</w:t>
-      </w:r>
-      <w:r>
-        <w:t xml:space="preserve">: </w:t>
-      </w:r>
-      <w:r>
-        <w:t>10 mS</w:t>
-      </w:r>
-    </w:p>
-    <w:p>
-      <w:r>
-        <w:t xml:space="preserve">This value adjusts how fast the dial </w:t>
-      </w:r>
-      <w:r>
-        <w:t>is allowed to send rotation clicks.</w:t>
-      </w:r>
-      <w:r>
-        <w:t xml:space="preserve"> It is the</w:t>
-      </w:r>
-      <w:r>
-        <w:t xml:space="preserve"> minimum</w:t>
-      </w:r>
-      <w:r>
-        <w:t xml:space="preserve"> time between clicks</w:t>
-      </w:r>
-      <w:r>
-        <w:t xml:space="preserve"> so it can be used to slow down fast rotation</w:t>
-      </w:r>
-      <w:r>
-        <w:t xml:space="preserve">. </w:t>
-      </w:r>
-      <w:r>
-        <w:t>The allowed values are</w:t>
-      </w:r>
-      <w:r>
-        <w:t xml:space="preserve"> from </w:t>
-      </w:r>
-      <w:r>
-        <w:t>5</w:t>
-      </w:r>
-      <w:r>
-        <w:t xml:space="preserve"> to </w:t>
-      </w:r>
-      <w:r>
-        <w:t>500</w:t>
-      </w:r>
-      <w:r>
-        <w:t xml:space="preserve"> </w:t>
-      </w:r>
-      <w:r>
-        <w:t>Milliseconds</w:t>
-      </w:r>
-      <w:r>
-        <w:t>.</w:t>
-      </w:r>
-    </w:p>
-    <w:p>
-      <w:pPr>
-        <w:pStyle w:val="Heading4"/>
-      </w:pPr>
-      <w:r>
-        <w:t>Long Press Counts: 40</w:t>
-      </w:r>
-    </w:p>
-    <w:p>
-      <w:r>
-        <w:t>This value determines how long a long press is.</w:t>
-      </w:r>
-      <w:r>
-        <w:t xml:space="preserve"> Bigger numbers mean the button must be held down longer </w:t>
-      </w:r>
-      <w:proofErr w:type="gramStart"/>
-      <w:r>
-        <w:t>in order to</w:t>
-      </w:r>
-      <w:proofErr w:type="gramEnd"/>
-      <w:r>
-        <w:t xml:space="preserve"> be considered a long press.</w:t>
-      </w:r>
-    </w:p>
-    <w:p>
-      <w:pPr>
-        <w:pStyle w:val="Heading4"/>
-      </w:pPr>
-      <w:r>
-        <w:t xml:space="preserve">Btn0 Long: </w:t>
-      </w:r>
-      <w:proofErr w:type="spellStart"/>
-      <w:r>
-        <w:t>Display</w:t>
-      </w:r>
-      <w:r>
-        <w:t>Rotation</w:t>
-      </w:r>
-      <w:proofErr w:type="spellEnd"/>
-      <w:r>
-        <w:t xml:space="preserve"> | </w:t>
-      </w:r>
-      <w:proofErr w:type="spellStart"/>
-      <w:r>
-        <w:t>LightBar</w:t>
-      </w:r>
-      <w:proofErr w:type="spellEnd"/>
-    </w:p>
-    <w:p>
-      <w:r>
-        <w:t>This is the action for a long press on the top left button.</w:t>
-      </w:r>
-      <w:r>
-        <w:t xml:space="preserve"> </w:t>
-      </w:r>
-      <w:proofErr w:type="spellStart"/>
-      <w:r>
-        <w:t>UpsideDown</w:t>
-      </w:r>
-      <w:proofErr w:type="spellEnd"/>
-      <w:r>
-        <w:t xml:space="preserve"> rotates the display </w:t>
-      </w:r>
-      <w:proofErr w:type="gramStart"/>
-      <w:r>
-        <w:t>and also</w:t>
-      </w:r>
-      <w:proofErr w:type="gramEnd"/>
-      <w:r>
-        <w:t xml:space="preserve"> shows the BMP reversed</w:t>
-      </w:r>
-      <w:r>
-        <w:t xml:space="preserve">. </w:t>
-      </w:r>
-      <w:proofErr w:type="spellStart"/>
-      <w:r>
-        <w:t>LightBar</w:t>
-      </w:r>
-      <w:proofErr w:type="spellEnd"/>
-      <w:r>
-        <w:t xml:space="preserve"> runs the light bar function to use the wand as a light source. There will probably be more choices in the future</w:t>
-      </w:r>
-      <w:r>
-        <w:t>.</w:t>
-      </w:r>
-    </w:p>
-    <w:p>
-      <w:pPr>
-        <w:pStyle w:val="Heading4"/>
-      </w:pPr>
-      <w:r>
-        <w:t xml:space="preserve">Btn1 Long: </w:t>
-      </w:r>
-      <w:proofErr w:type="spellStart"/>
-      <w:r>
-        <w:t>LightBar</w:t>
-      </w:r>
-      <w:proofErr w:type="spellEnd"/>
-      <w:r>
-        <w:t xml:space="preserve"> | </w:t>
-      </w:r>
-      <w:proofErr w:type="spellStart"/>
-      <w:r>
-        <w:t>Display</w:t>
-      </w:r>
-      <w:r>
-        <w:t>Rotation</w:t>
-      </w:r>
-      <w:proofErr w:type="spellEnd"/>
-    </w:p>
-    <w:p>
-      <w:r>
-        <w:t xml:space="preserve">This is the action for a long press on the </w:t>
-      </w:r>
-      <w:r>
-        <w:t>bottom</w:t>
-      </w:r>
-      <w:r>
-        <w:t xml:space="preserve"> left button.</w:t>
-      </w:r>
-      <w:r>
-        <w:t xml:space="preserve"> There will probably be more choices in the future.</w:t>
+        <w:t xml:space="preserve">Sleep Time: 0 </w:t>
+      </w:r>
+      <w:r>
+        <w:t>Min</w:t>
+      </w:r>
+    </w:p>
+    <w:p>
+      <w:r>
+        <w:t>If this is</w:t>
+      </w:r>
+      <w:r>
+        <w:t xml:space="preserve"> set to a non-zero value the MIW will go to sleep mode if nothing is run or selected for that many minutes.</w:t>
       </w:r>
     </w:p>
     <w:p>
@@ -4373,64 +3905,12 @@
         <w:pStyle w:val="Heading3"/>
       </w:pPr>
       <w:r>
-        <w:t xml:space="preserve">Sleep Time: 0 </w:t>
-      </w:r>
-      <w:r>
-        <w:t>Min</w:t>
-      </w:r>
-    </w:p>
-    <w:p>
-      <w:r>
-        <w:t>If this is</w:t>
-      </w:r>
-      <w:r>
-        <w:t xml:space="preserve"> set to a non-zero </w:t>
-      </w:r>
-      <w:proofErr w:type="gramStart"/>
-      <w:r>
-        <w:t>value</w:t>
-      </w:r>
-      <w:proofErr w:type="gramEnd"/>
-      <w:r>
-        <w:t xml:space="preserve"> the MIW will go to sleep mode if nothing is run or selected for that many minutes.</w:t>
-      </w:r>
-    </w:p>
-    <w:p>
-      <w:pPr>
-        <w:pStyle w:val="Heading3"/>
-      </w:pPr>
-      <w:r>
-        <w:lastRenderedPageBreak/>
         <w:t>IP: 192.168.4.1</w:t>
       </w:r>
     </w:p>
     <w:p>
       <w:r>
-        <w:t xml:space="preserve">This is the address of the web page server built </w:t>
-      </w:r>
-      <w:proofErr w:type="gramStart"/>
-      <w:r>
-        <w:t>in to</w:t>
-      </w:r>
-      <w:proofErr w:type="gramEnd"/>
-      <w:r>
-        <w:t xml:space="preserve"> the wand. It is very experimental and not complete yet. The only really useful function is the ability to upload or download image files directly to the wand from a web browser on a phone or computer without removing the </w:t>
-      </w:r>
-      <w:proofErr w:type="gramStart"/>
-      <w:r>
-        <w:t>micro SD</w:t>
-      </w:r>
-      <w:proofErr w:type="gramEnd"/>
-      <w:r>
-        <w:t xml:space="preserve"> card. More features will be added in the future, including complete control of the wand. To use it, first connect to the MIW</w:t>
-      </w:r>
-      <w:proofErr w:type="gramStart"/>
-      <w:r>
-        <w:t>…..</w:t>
-      </w:r>
-      <w:proofErr w:type="gramEnd"/>
-      <w:r>
-        <w:t xml:space="preserve"> network. The password is 12345678. Then point the browser to the IP address.</w:t>
+        <w:t>This is the address of the web page server built in to the wand. It is very experimental and not complete yet. The only really useful function is the ability to upload or download image files directly to the wand from a web browser on a phone or computer without removing the micro SD card. More features will be added in the future, including complete control of the wand. To use it, first connect to the MIW….. network. The password is 12345678. Then point the browser to the IP address.</w:t>
       </w:r>
     </w:p>
     <w:p>
@@ -4492,15 +3972,7 @@
     <w:p/>
     <w:p>
       <w:r>
-        <w:t xml:space="preserve">The default allows setting the brightness, </w:t>
-      </w:r>
-      <w:proofErr w:type="gramStart"/>
-      <w:r>
-        <w:t>hue</w:t>
-      </w:r>
-      <w:proofErr w:type="gramEnd"/>
-      <w:r>
-        <w:t xml:space="preserve"> and saturation, but it can also be changed to use RGB values</w:t>
+        <w:t>The default allows setting the brightness, hue and saturation, but it can also be changed to use RGB values</w:t>
       </w:r>
       <w:r>
         <w:t xml:space="preserve"> or Kelvin</w:t>
@@ -4542,15 +4014,7 @@
         <w:t>.</w:t>
       </w:r>
       <w:r>
-        <w:t xml:space="preserve"> The delay value is in </w:t>
-      </w:r>
-      <w:proofErr w:type="spellStart"/>
-      <w:r>
-        <w:t>mSec</w:t>
-      </w:r>
-      <w:proofErr w:type="spellEnd"/>
-      <w:r>
-        <w:t xml:space="preserve"> and is used to slow down the stepping when the dial is rotated.</w:t>
+        <w:t xml:space="preserve"> The delay value is in mSec and is used to slow down the stepping when the dial is rotated.</w:t>
       </w:r>
       <w:r>
         <w:t xml:space="preserve"> For example: if the increment is set to 10 and the dial is rotated </w:t>
@@ -4562,15 +4026,7 @@
         <w:t>step from 5 to 15 with the delay after each step. This can provide a smooth change of the Hue value over a time value determined by the increment times the delay.</w:t>
       </w:r>
       <w:r>
-        <w:t xml:space="preserve"> </w:t>
-      </w:r>
-      <w:proofErr w:type="gramStart"/>
-      <w:r>
-        <w:t>All of</w:t>
-      </w:r>
-      <w:proofErr w:type="gramEnd"/>
-      <w:r>
-        <w:t xml:space="preserve"> the other settings behave the same as Hue. Experiment to see how they work!</w:t>
+        <w:t xml:space="preserve"> All of the other settings behave the same as Hue. Experiment to see how they work!</w:t>
       </w:r>
     </w:p>
     <w:p/>
@@ -4611,137 +4067,137 @@
         <w:pStyle w:val="Heading3"/>
       </w:pPr>
       <w:r>
+        <w:t>Allow Rollover</w:t>
+      </w:r>
+    </w:p>
+    <w:p>
+      <w:r>
+        <w:t>Allows values to rollover as the dial is rotated instead of stopping at the min and max.</w:t>
+      </w:r>
+    </w:p>
+    <w:p>
+      <w:pPr>
+        <w:pStyle w:val="Heading3"/>
+      </w:pPr>
+      <w:r>
+        <w:t>Color Mode</w:t>
+      </w:r>
+      <w:r>
+        <w:t>:</w:t>
+      </w:r>
+      <w:r>
+        <w:t xml:space="preserve"> HSV | RGB | Kelvin</w:t>
+      </w:r>
+    </w:p>
+    <w:p>
+      <w:r>
+        <w:t>HSL or RBG</w:t>
+      </w:r>
+      <w:r>
+        <w:t xml:space="preserve"> or Kelvin</w:t>
+      </w:r>
+      <w:r>
+        <w:t xml:space="preserve"> can be chosen.</w:t>
+      </w:r>
+      <w:r>
+        <w:t xml:space="preserve"> The choice will affect some of the following menu lines.</w:t>
+      </w:r>
+    </w:p>
+    <w:p>
+      <w:pPr>
+        <w:pStyle w:val="Heading3"/>
+      </w:pPr>
+      <w:r>
+        <w:t>Hue</w:t>
+      </w:r>
+      <w:r>
+        <w:t>: 0</w:t>
+      </w:r>
+    </w:p>
+    <w:p>
+      <w:r>
+        <w:t>Adjusts this value.</w:t>
+      </w:r>
+    </w:p>
+    <w:p>
+      <w:pPr>
+        <w:pStyle w:val="Heading3"/>
+      </w:pPr>
+      <w:r>
+        <w:t>Saturation: 255</w:t>
+      </w:r>
+    </w:p>
+    <w:p>
+      <w:r>
+        <w:t>Adjusts this value.</w:t>
+      </w:r>
+      <w:r>
+        <w:t xml:space="preserve"> 0 is no color.</w:t>
+      </w:r>
+    </w:p>
+    <w:p>
+      <w:pPr>
+        <w:pStyle w:val="Heading3"/>
+      </w:pPr>
+      <w:r>
+        <w:t>Brightness: 255</w:t>
+      </w:r>
+    </w:p>
+    <w:p>
+      <w:r>
+        <w:t>Adjusts this value.</w:t>
+      </w:r>
+      <w:r>
+        <w:t xml:space="preserve"> It is relative to the maximum set in the system LED menu.</w:t>
+      </w:r>
+    </w:p>
+    <w:p>
+      <w:pPr>
+        <w:pStyle w:val="Heading3"/>
+      </w:pPr>
+      <w:r>
+        <w:t>R</w:t>
+      </w:r>
+      <w:r>
+        <w:t>ed: 255</w:t>
+      </w:r>
+    </w:p>
+    <w:p>
+      <w:r>
+        <w:t xml:space="preserve">Allows </w:t>
+      </w:r>
+      <w:r>
+        <w:t xml:space="preserve">the </w:t>
+      </w:r>
+      <w:r>
+        <w:t>red value to be adjusted.</w:t>
+      </w:r>
+    </w:p>
+    <w:p>
+      <w:pPr>
+        <w:pStyle w:val="Heading3"/>
+      </w:pPr>
+      <w:r>
+        <w:t>Green: 255</w:t>
+      </w:r>
+    </w:p>
+    <w:p>
+      <w:r>
+        <w:t xml:space="preserve">Allows </w:t>
+      </w:r>
+      <w:r>
+        <w:t>the</w:t>
+      </w:r>
+      <w:r>
+        <w:t xml:space="preserve"> green value to be adjusted.</w:t>
+      </w:r>
+    </w:p>
+    <w:p>
+      <w:pPr>
+        <w:pStyle w:val="Heading3"/>
+      </w:pPr>
+      <w:r>
         <w:lastRenderedPageBreak/>
-        <w:t>Allow Rollover</w:t>
-      </w:r>
-    </w:p>
-    <w:p>
-      <w:r>
-        <w:t>Allows values to rollover as the dial is rotated instead of stopping at the min and max.</w:t>
-      </w:r>
-    </w:p>
-    <w:p>
-      <w:pPr>
-        <w:pStyle w:val="Heading3"/>
-      </w:pPr>
-      <w:r>
-        <w:t>Color Mode</w:t>
-      </w:r>
-      <w:r>
-        <w:t>:</w:t>
-      </w:r>
-      <w:r>
-        <w:t xml:space="preserve"> HSV | RGB | Kelvin</w:t>
-      </w:r>
-    </w:p>
-    <w:p>
-      <w:r>
-        <w:t>HSL or RBG</w:t>
-      </w:r>
-      <w:r>
-        <w:t xml:space="preserve"> or Kelvin</w:t>
-      </w:r>
-      <w:r>
-        <w:t xml:space="preserve"> can be chosen.</w:t>
-      </w:r>
-      <w:r>
-        <w:t xml:space="preserve"> The choice will affect some of the following menu lines.</w:t>
-      </w:r>
-    </w:p>
-    <w:p>
-      <w:pPr>
-        <w:pStyle w:val="Heading3"/>
-      </w:pPr>
-      <w:r>
-        <w:t>Hue</w:t>
-      </w:r>
-      <w:r>
-        <w:t>: 0</w:t>
-      </w:r>
-    </w:p>
-    <w:p>
-      <w:r>
-        <w:t>Adjusts this value.</w:t>
-      </w:r>
-    </w:p>
-    <w:p>
-      <w:pPr>
-        <w:pStyle w:val="Heading3"/>
-      </w:pPr>
-      <w:r>
-        <w:t>Saturation: 255</w:t>
-      </w:r>
-    </w:p>
-    <w:p>
-      <w:r>
-        <w:t>Adjusts this value.</w:t>
-      </w:r>
-      <w:r>
-        <w:t xml:space="preserve"> 0 is no color.</w:t>
-      </w:r>
-    </w:p>
-    <w:p>
-      <w:pPr>
-        <w:pStyle w:val="Heading3"/>
-      </w:pPr>
-      <w:r>
-        <w:t>Brightness: 255</w:t>
-      </w:r>
-    </w:p>
-    <w:p>
-      <w:r>
-        <w:t>Adjusts this value.</w:t>
-      </w:r>
-      <w:r>
-        <w:t xml:space="preserve"> It is relative to the maximum set in the system LED menu.</w:t>
-      </w:r>
-    </w:p>
-    <w:p>
-      <w:pPr>
-        <w:pStyle w:val="Heading3"/>
-      </w:pPr>
-      <w:r>
-        <w:t>R</w:t>
-      </w:r>
-      <w:r>
-        <w:t>ed: 255</w:t>
-      </w:r>
-    </w:p>
-    <w:p>
-      <w:r>
-        <w:t xml:space="preserve">Allows </w:t>
-      </w:r>
-      <w:r>
-        <w:t xml:space="preserve">the </w:t>
-      </w:r>
-      <w:r>
-        <w:t>red value to be adjusted.</w:t>
-      </w:r>
-    </w:p>
-    <w:p>
-      <w:pPr>
-        <w:pStyle w:val="Heading3"/>
-      </w:pPr>
-      <w:r>
-        <w:t>Green: 255</w:t>
-      </w:r>
-    </w:p>
-    <w:p>
-      <w:r>
-        <w:t xml:space="preserve">Allows </w:t>
-      </w:r>
-      <w:r>
-        <w:t>the</w:t>
-      </w:r>
-      <w:r>
-        <w:t xml:space="preserve"> green value to be adjusted.</w:t>
-      </w:r>
-    </w:p>
-    <w:p>
-      <w:pPr>
-        <w:pStyle w:val="Heading3"/>
-      </w:pPr>
-      <w:r>
         <w:t>Blue: 255</w:t>
       </w:r>
     </w:p>
@@ -4838,7 +4294,6 @@
         <w:pStyle w:val="Heading2"/>
       </w:pPr>
       <w:r>
-        <w:lastRenderedPageBreak/>
         <w:t>Reboot</w:t>
       </w:r>
     </w:p>
@@ -4857,15 +4312,7 @@
     </w:p>
     <w:p>
       <w:r>
-        <w:t xml:space="preserve">This puts the TTGO into a low power mode. Pressing the button will wake it up again. It is useful to save the battery while not losing any of the current settings. </w:t>
-      </w:r>
-      <w:proofErr w:type="gramStart"/>
-      <w:r>
-        <w:t>Alternatively</w:t>
-      </w:r>
-      <w:proofErr w:type="gramEnd"/>
-      <w:r>
-        <w:t xml:space="preserve"> the settings can be saved and then restored after rebooting the wand.</w:t>
+        <w:t>This puts the TTGO into a low power mode. Pressing the button will wake it up again. It is useful to save the battery while not losing any of the current settings. Alternatively the settings can be saved and then restored after rebooting the wand.</w:t>
       </w:r>
     </w:p>
     <w:p>
@@ -4882,11 +4329,9 @@
       <w:r>
         <w:t xml:space="preserve">There are </w:t>
       </w:r>
-      <w:proofErr w:type="gramStart"/>
       <w:r>
         <w:t>a number of</w:t>
       </w:r>
-      <w:proofErr w:type="gramEnd"/>
       <w:r>
         <w:t xml:space="preserve"> built-in pattern generators. Some of them have settings that can be adjusted from the entry that appears on the first menu when a particular built-in is selected. The available built-ins are listed below.</w:t>
       </w:r>
@@ -4928,6 +4373,7 @@
       <w:bookmarkStart w:id="39" w:name="_m5lohaz2ti75" w:colFirst="0" w:colLast="0"/>
       <w:bookmarkEnd w:id="39"/>
       <w:r>
+        <w:lastRenderedPageBreak/>
         <w:t>Bouncy Balls</w:t>
       </w:r>
     </w:p>
@@ -4942,11 +4388,9 @@
       </w:pPr>
       <w:bookmarkStart w:id="40" w:name="_euh37tki3dzq" w:colFirst="0" w:colLast="0"/>
       <w:bookmarkEnd w:id="40"/>
-      <w:proofErr w:type="gramStart"/>
       <w:r>
         <w:t>Checker Board</w:t>
       </w:r>
-      <w:proofErr w:type="gramEnd"/>
     </w:p>
     <w:p>
       <w:r>
@@ -4974,35 +4418,13 @@
       </w:pPr>
       <w:bookmarkStart w:id="42" w:name="_s3whr291r8s" w:colFirst="0" w:colLast="0"/>
       <w:bookmarkEnd w:id="42"/>
-      <w:proofErr w:type="spellStart"/>
-      <w:r>
-        <w:lastRenderedPageBreak/>
-        <w:t>Cylon</w:t>
-      </w:r>
-      <w:proofErr w:type="spellEnd"/>
-      <w:r>
-        <w:t xml:space="preserve"> Eye</w:t>
-      </w:r>
-    </w:p>
-    <w:p>
-      <w:r>
-        <w:t xml:space="preserve">This was inspired from the </w:t>
-      </w:r>
-      <w:proofErr w:type="spellStart"/>
-      <w:r>
-        <w:t>BattleStar</w:t>
-      </w:r>
-      <w:proofErr w:type="spellEnd"/>
-      <w:r>
-        <w:t xml:space="preserve"> Galactica movies, the evil </w:t>
-      </w:r>
-      <w:proofErr w:type="spellStart"/>
-      <w:r>
-        <w:t>Cylon</w:t>
-      </w:r>
-      <w:proofErr w:type="spellEnd"/>
-      <w:r>
-        <w:t xml:space="preserve"> eyes.</w:t>
+      <w:r>
+        <w:t>Cylon Eye</w:t>
+      </w:r>
+    </w:p>
+    <w:p>
+      <w:r>
+        <w:t>This was inspired from the BattleStar Galactica movies, the evil Cylon eyes.</w:t>
       </w:r>
     </w:p>
     <w:p>
@@ -5059,13 +4481,8 @@
       </w:r>
     </w:p>
     <w:p>
-      <w:proofErr w:type="gramStart"/>
-      <w:r>
-        <w:t>Actually, this</w:t>
-      </w:r>
-      <w:proofErr w:type="gramEnd"/>
-      <w:r>
-        <w:t xml:space="preserve"> is four dots, red, green, blue and white. They move one at a time from one end to the other. It is probably mostly useful for testing the wand. That’s why it was written originally.</w:t>
+      <w:r>
+        <w:t>Actually, this is four dots, red, green, blue and white. They move one at a time from one end to the other. It is probably mostly useful for testing the wand. That’s why it was written originally.</w:t>
       </w:r>
     </w:p>
     <w:p>
@@ -5090,6 +4507,7 @@
       <w:bookmarkStart w:id="47" w:name="_ovsuv6lynuf0" w:colFirst="0" w:colLast="0"/>
       <w:bookmarkEnd w:id="47"/>
       <w:r>
+        <w:lastRenderedPageBreak/>
         <w:t>Rainbow Pulse</w:t>
       </w:r>
     </w:p>
@@ -5133,21 +4551,12 @@
       <w:bookmarkStart w:id="49" w:name="_uc3cfbupxl96" w:colFirst="0" w:colLast="0"/>
       <w:bookmarkEnd w:id="49"/>
       <w:r>
-        <w:lastRenderedPageBreak/>
         <w:t>Solid Color</w:t>
       </w:r>
     </w:p>
     <w:p>
       <w:r>
-        <w:t xml:space="preserve">This is probably one of the more useful patterns. It allows the LED strip to be used as a light source. The color can be controlled with the dial as well as the saturation and brightness. A setting allows the RGB values to be entered if that is desired. The brightness value is limited by the LED strip brightness setting from the main LED settings menu. </w:t>
-      </w:r>
-      <w:proofErr w:type="gramStart"/>
-      <w:r>
-        <w:t>So</w:t>
-      </w:r>
-      <w:proofErr w:type="gramEnd"/>
-      <w:r>
-        <w:t xml:space="preserve"> if more brightness is needed that value must be changed. The LED strip will stay on until a long press turns it off.</w:t>
+        <w:t>This is probably one of the more useful patterns. It allows the LED strip to be used as a light source. The color can be controlled with the dial as well as the saturation and brightness. A setting allows the RGB values to be entered if that is desired. The brightness value is limited by the LED strip brightness setting from the main LED settings menu. So if more brightness is needed that value must be changed. The LED strip will stay on until a long press turns it off.</w:t>
       </w:r>
     </w:p>
     <w:p>
@@ -5220,19 +4629,11 @@
         <w:t xml:space="preserve"> while choosing Fixed Time means that Frame Hold won’t appear.</w:t>
       </w:r>
       <w:r>
-        <w:t xml:space="preserve"> Some submenus are not shown </w:t>
-      </w:r>
-      <w:proofErr w:type="gramStart"/>
-      <w:r>
-        <w:t xml:space="preserve">in </w:t>
+        <w:t xml:space="preserve"> Some submenus are not shown in </w:t>
       </w:r>
       <w:r>
         <w:lastRenderedPageBreak/>
-        <w:t>order to</w:t>
-      </w:r>
-      <w:proofErr w:type="gramEnd"/>
-      <w:r>
-        <w:t xml:space="preserve"> keep this chart smaller.</w:t>
+        <w:t>order to keep this chart smaller.</w:t>
       </w:r>
       <w:r>
         <w:rPr>
@@ -5284,15 +4685,7 @@
         <w:t>few</w:t>
       </w:r>
       <w:r>
-        <w:t xml:space="preserve"> parts and a fair amount of wiring and soldering to do. If you aren’t comfortable soldering, find someone who is! The wiring harnesses are probably the most work to make, but they are essential </w:t>
-      </w:r>
-      <w:proofErr w:type="gramStart"/>
-      <w:r>
-        <w:t>in order to</w:t>
-      </w:r>
-      <w:proofErr w:type="gramEnd"/>
-      <w:r>
-        <w:t xml:space="preserve"> hook everything up. I will include a photo of the ones I make that should make it easier to duplicate.</w:t>
+        <w:t xml:space="preserve"> parts and a fair amount of wiring and soldering to do. If you aren’t comfortable soldering, find someone who is! The wiring harnesses are probably the most work to make, but they are essential in order to hook everything up. I will include a photo of the ones I make that should make it easier to duplicate.</w:t>
       </w:r>
       <w:r>
         <w:t xml:space="preserve"> Looking at the schematic will help understanding what is connected to what.</w:t>
@@ -5320,15 +4713,7 @@
       </w:r>
       <w:r>
         <w:lastRenderedPageBreak/>
-        <w:t xml:space="preserve">supply version can supply more current for brighter LEDs. The internal one can supply about 1.5A but this is adequate for most night work. Using the wand as a light source might require </w:t>
-      </w:r>
-      <w:proofErr w:type="gramStart"/>
-      <w:r>
-        <w:t>more light</w:t>
-      </w:r>
-      <w:proofErr w:type="gramEnd"/>
-      <w:r>
-        <w:t>,</w:t>
+        <w:t>supply version can supply more current for brighter LEDs. The internal one can supply about 1.5A but this is adequate for most night work. Using the wand as a light source might require more light,</w:t>
       </w:r>
       <w:r>
         <w:t xml:space="preserve"> but building the wand is a little bit more complicated.</w:t>
@@ -5348,13 +4733,8 @@
     </w:p>
     <w:p/>
     <w:p>
-      <w:proofErr w:type="gramStart"/>
-      <w:r>
-        <w:t>All of</w:t>
-      </w:r>
-      <w:proofErr w:type="gramEnd"/>
-      <w:r>
-        <w:t xml:space="preserve"> the screws are metric and should be available from a </w:t>
+      <w:r>
+        <w:t xml:space="preserve">All of the screws are metric and should be available from a </w:t>
       </w:r>
       <w:r>
         <w:t>well-stocked</w:t>
@@ -5365,13 +4745,8 @@
     </w:p>
     <w:p/>
     <w:p>
-      <w:proofErr w:type="gramStart"/>
-      <w:r>
-        <w:t>All of</w:t>
-      </w:r>
-      <w:proofErr w:type="gramEnd"/>
-      <w:r>
-        <w:t xml:space="preserve"> the electronic components and the aluminum channel are available from Amazon. They are likely also available from other vendors.</w:t>
+      <w:r>
+        <w:t>All of the electronic components and the aluminum channel are available from Amazon. They are likely also available from other vendors.</w:t>
       </w:r>
       <w:r>
         <w:t xml:space="preserve"> I bought the aluminum shiny ones because I didn’t find the black anodized ones until later. Some people worry that the shiny aluminum will show in the final image. In practice I haven’t seen this, but I do plan to start using the black one after I finish using all the shiny ones I have in a box!</w:t>
@@ -5419,15 +4794,7 @@
     <w:p/>
     <w:p>
       <w:r>
-        <w:t xml:space="preserve">You can solder up a bunch of wires and connectors to connect everything inside the </w:t>
-      </w:r>
-      <w:proofErr w:type="spellStart"/>
-      <w:r>
-        <w:t>cpu</w:t>
-      </w:r>
-      <w:proofErr w:type="spellEnd"/>
-      <w:r>
-        <w:t>/display box like I did for my first prototype</w:t>
+        <w:t>You can solder up a bunch of wires and connectors to connect everything inside the cpu/display box like I did for my first prototype</w:t>
       </w:r>
       <w:r>
         <w:t xml:space="preserve">. I have </w:t>
@@ -5487,24 +4854,11 @@
     <w:p/>
     <w:p>
       <w:r>
-        <w:t xml:space="preserve">The PCB version includes a level shifter to go from the ESP32 </w:t>
-      </w:r>
-      <w:proofErr w:type="gramStart"/>
-      <w:r>
-        <w:t>3.3 volt</w:t>
-      </w:r>
-      <w:proofErr w:type="gramEnd"/>
-      <w:r>
-        <w:t xml:space="preserve"> logic to the 5V specified for the WS2812B LED strips.</w:t>
-      </w:r>
-      <w:r>
-        <w:t xml:space="preserve"> If you build your </w:t>
-      </w:r>
-      <w:proofErr w:type="gramStart"/>
-      <w:r>
-        <w:t>own</w:t>
-      </w:r>
-      <w:proofErr w:type="gramEnd"/>
+        <w:t>The PCB version includes a level shifter to go from the ESP32 3.3 volt logic to the 5V specified for the WS2812B LED strips.</w:t>
+      </w:r>
+      <w:r>
+        <w:t xml:space="preserve"> If you build your own</w:t>
+      </w:r>
       <w:r>
         <w:t xml:space="preserve"> you can omit these level shifters.</w:t>
       </w:r>
@@ -5675,21 +5029,7 @@
           <w:rPr>
             <w:rStyle w:val="Hyperlink"/>
           </w:rPr>
-          <w:t xml:space="preserve">Amazon.com: </w:t>
-        </w:r>
-        <w:proofErr w:type="gramStart"/>
-        <w:r>
-          <w:rPr>
-            <w:rStyle w:val="Hyperlink"/>
-          </w:rPr>
-          <w:t>( 6</w:t>
-        </w:r>
-        <w:proofErr w:type="gramEnd"/>
-        <w:r>
-          <w:rPr>
-            <w:rStyle w:val="Hyperlink"/>
-          </w:rPr>
-          <w:t xml:space="preserve"> Pcs ) MCIGICM LM2596 Buck Converter, DC to DC 3.0-40V to 1.5-35V Step Down Power Supply High Efficiency Voltage Regulator Module: Electronics</w:t>
+          <w:t>Amazon.com: ( 6 Pcs ) MCIGICM LM2596 Buck Converter, DC to DC 3.0-40V to 1.5-35V Step Down Power Supply High Efficiency Voltage Regulator Module: Electronics</w:t>
         </w:r>
       </w:hyperlink>
     </w:p>
@@ -5724,15 +5064,7 @@
         </w:numPr>
       </w:pPr>
       <w:r>
-        <w:t xml:space="preserve">5 </w:t>
-      </w:r>
-      <w:proofErr w:type="gramStart"/>
-      <w:r>
-        <w:t>pin</w:t>
-      </w:r>
-      <w:proofErr w:type="gramEnd"/>
-      <w:r>
-        <w:t xml:space="preserve">, 4 pin, and 3 pin connectors. </w:t>
+        <w:t xml:space="preserve">5 pin, 4 pin, and 3 pin connectors. </w:t>
       </w:r>
       <w:hyperlink r:id="rId23">
         <w:r>
@@ -5868,15 +5200,7 @@
         <w:t>Rotating handle base.</w:t>
       </w:r>
       <w:r>
-        <w:t xml:space="preserve"> (</w:t>
-      </w:r>
-      <w:proofErr w:type="gramStart"/>
-      <w:r>
-        <w:t>not</w:t>
-      </w:r>
-      <w:proofErr w:type="gramEnd"/>
-      <w:r>
-        <w:t xml:space="preserve"> ready yet for the TTGO version)</w:t>
+        <w:t xml:space="preserve"> (not ready yet for the TTGO version)</w:t>
       </w:r>
     </w:p>
     <w:p>
@@ -5890,15 +5214,7 @@
         <w:t>Rotating handle.</w:t>
       </w:r>
       <w:r>
-        <w:t xml:space="preserve"> (</w:t>
-      </w:r>
-      <w:proofErr w:type="gramStart"/>
-      <w:r>
-        <w:t>also</w:t>
-      </w:r>
-      <w:proofErr w:type="gramEnd"/>
-      <w:r>
-        <w:t xml:space="preserve"> not ready yet for the TTGO version)</w:t>
+        <w:t xml:space="preserve"> (also not ready yet for the TTGO version)</w:t>
       </w:r>
     </w:p>
     <w:p>
@@ -5949,15 +5265,7 @@
     </w:p>
     <w:p>
       <w:r>
-        <w:t xml:space="preserve">I will make a compiled binary available on the </w:t>
-      </w:r>
-      <w:proofErr w:type="spellStart"/>
-      <w:r>
-        <w:t>github</w:t>
-      </w:r>
-      <w:proofErr w:type="spellEnd"/>
-      <w:r>
-        <w:t xml:space="preserve"> entry for this project if you don’t want to collect all these files and compile the code. It can be built with the Arduino IDE, but</w:t>
+        <w:t>I will make a compiled binary available on the github entry for this project if you don’t want to collect all these files and compile the code. It can be built with the Arduino IDE, but</w:t>
       </w:r>
       <w:r>
         <w:t xml:space="preserve"> I</w:t>
@@ -5979,15 +5287,7 @@
     <w:p/>
     <w:p>
       <w:r>
-        <w:t xml:space="preserve">The </w:t>
-      </w:r>
-      <w:proofErr w:type="spellStart"/>
-      <w:r>
-        <w:t>github</w:t>
-      </w:r>
-      <w:proofErr w:type="spellEnd"/>
-      <w:r>
-        <w:t xml:space="preserve"> entry has the schematic and other plans for the case.</w:t>
+        <w:t>The github entry has the schematic and other plans for the case.</w:t>
       </w:r>
     </w:p>
     <w:p/>
@@ -6013,15 +5313,7 @@
         <w:t>Arduino IDE, or Microsoft Visual Studio with Visual Micro</w:t>
       </w:r>
       <w:r>
-        <w:t xml:space="preserve">, or </w:t>
-      </w:r>
-      <w:proofErr w:type="spellStart"/>
-      <w:r>
-        <w:t>VisualCode</w:t>
-      </w:r>
-      <w:proofErr w:type="spellEnd"/>
-      <w:r>
-        <w:t xml:space="preserve"> set up for TTGO esp32.</w:t>
+        <w:t>, or VisualCode set up for TTGO esp32.</w:t>
       </w:r>
     </w:p>
     <w:p>
@@ -6048,16 +5340,11 @@
       <w:r>
         <w:t xml:space="preserve">Bodmer’s </w:t>
       </w:r>
-      <w:proofErr w:type="spellStart"/>
       <w:r>
         <w:t>tft_</w:t>
       </w:r>
       <w:r>
-        <w:t>espi</w:t>
-      </w:r>
-      <w:proofErr w:type="spellEnd"/>
-      <w:r>
-        <w:t xml:space="preserve"> display library</w:t>
+        <w:t>espi display library</w:t>
       </w:r>
     </w:p>
     <w:p>
@@ -6067,13 +5354,8 @@
           <w:numId w:val="1"/>
         </w:numPr>
       </w:pPr>
-      <w:proofErr w:type="spellStart"/>
-      <w:r>
-        <w:t>FastLED</w:t>
-      </w:r>
-      <w:proofErr w:type="spellEnd"/>
-      <w:r>
-        <w:t xml:space="preserve"> library</w:t>
+      <w:r>
+        <w:t>FastLED library</w:t>
       </w:r>
     </w:p>
     <w:p>
@@ -6083,13 +5365,8 @@
           <w:numId w:val="1"/>
         </w:numPr>
       </w:pPr>
-      <w:proofErr w:type="spellStart"/>
-      <w:r>
-        <w:t>SdFat</w:t>
-      </w:r>
-      <w:proofErr w:type="spellEnd"/>
-      <w:r>
-        <w:t xml:space="preserve"> by Bill Greiman</w:t>
+      <w:r>
+        <w:t>SdFat by Bill Greiman</w:t>
       </w:r>
     </w:p>
     <w:p>
@@ -7306,6 +6583,118 @@
     </w:lvl>
   </w:abstractNum>
   <w:abstractNum w:abstractNumId="10" w15:restartNumberingAfterBreak="0">
+    <w:nsid w:val="6D94244E"/>
+    <w:multiLevelType w:val="hybridMultilevel"/>
+    <w:tmpl w:val="D38C1A3A"/>
+    <w:lvl w:ilvl="0" w:tplc="DB9EF9AC">
+      <w:numFmt w:val="bullet"/>
+      <w:lvlText w:val="-"/>
+      <w:lvlJc w:val="left"/>
+      <w:pPr>
+        <w:ind w:left="720" w:hanging="360"/>
+      </w:pPr>
+      <w:rPr>
+        <w:rFonts w:ascii="Arial" w:eastAsia="Arial" w:hAnsi="Arial" w:cs="Arial" w:hint="default"/>
+      </w:rPr>
+    </w:lvl>
+    <w:lvl w:ilvl="1" w:tplc="04090003" w:tentative="1">
+      <w:start w:val="1"/>
+      <w:numFmt w:val="bullet"/>
+      <w:lvlText w:val="o"/>
+      <w:lvlJc w:val="left"/>
+      <w:pPr>
+        <w:ind w:left="1440" w:hanging="360"/>
+      </w:pPr>
+      <w:rPr>
+        <w:rFonts w:ascii="Courier New" w:hAnsi="Courier New" w:cs="Courier New" w:hint="default"/>
+      </w:rPr>
+    </w:lvl>
+    <w:lvl w:ilvl="2" w:tplc="04090005" w:tentative="1">
+      <w:start w:val="1"/>
+      <w:numFmt w:val="bullet"/>
+      <w:lvlText w:val=""/>
+      <w:lvlJc w:val="left"/>
+      <w:pPr>
+        <w:ind w:left="2160" w:hanging="360"/>
+      </w:pPr>
+      <w:rPr>
+        <w:rFonts w:ascii="Wingdings" w:hAnsi="Wingdings" w:hint="default"/>
+      </w:rPr>
+    </w:lvl>
+    <w:lvl w:ilvl="3" w:tplc="04090001" w:tentative="1">
+      <w:start w:val="1"/>
+      <w:numFmt w:val="bullet"/>
+      <w:lvlText w:val=""/>
+      <w:lvlJc w:val="left"/>
+      <w:pPr>
+        <w:ind w:left="2880" w:hanging="360"/>
+      </w:pPr>
+      <w:rPr>
+        <w:rFonts w:ascii="Symbol" w:hAnsi="Symbol" w:hint="default"/>
+      </w:rPr>
+    </w:lvl>
+    <w:lvl w:ilvl="4" w:tplc="04090003" w:tentative="1">
+      <w:start w:val="1"/>
+      <w:numFmt w:val="bullet"/>
+      <w:lvlText w:val="o"/>
+      <w:lvlJc w:val="left"/>
+      <w:pPr>
+        <w:ind w:left="3600" w:hanging="360"/>
+      </w:pPr>
+      <w:rPr>
+        <w:rFonts w:ascii="Courier New" w:hAnsi="Courier New" w:cs="Courier New" w:hint="default"/>
+      </w:rPr>
+    </w:lvl>
+    <w:lvl w:ilvl="5" w:tplc="04090005" w:tentative="1">
+      <w:start w:val="1"/>
+      <w:numFmt w:val="bullet"/>
+      <w:lvlText w:val=""/>
+      <w:lvlJc w:val="left"/>
+      <w:pPr>
+        <w:ind w:left="4320" w:hanging="360"/>
+      </w:pPr>
+      <w:rPr>
+        <w:rFonts w:ascii="Wingdings" w:hAnsi="Wingdings" w:hint="default"/>
+      </w:rPr>
+    </w:lvl>
+    <w:lvl w:ilvl="6" w:tplc="04090001" w:tentative="1">
+      <w:start w:val="1"/>
+      <w:numFmt w:val="bullet"/>
+      <w:lvlText w:val=""/>
+      <w:lvlJc w:val="left"/>
+      <w:pPr>
+        <w:ind w:left="5040" w:hanging="360"/>
+      </w:pPr>
+      <w:rPr>
+        <w:rFonts w:ascii="Symbol" w:hAnsi="Symbol" w:hint="default"/>
+      </w:rPr>
+    </w:lvl>
+    <w:lvl w:ilvl="7" w:tplc="04090003" w:tentative="1">
+      <w:start w:val="1"/>
+      <w:numFmt w:val="bullet"/>
+      <w:lvlText w:val="o"/>
+      <w:lvlJc w:val="left"/>
+      <w:pPr>
+        <w:ind w:left="5760" w:hanging="360"/>
+      </w:pPr>
+      <w:rPr>
+        <w:rFonts w:ascii="Courier New" w:hAnsi="Courier New" w:cs="Courier New" w:hint="default"/>
+      </w:rPr>
+    </w:lvl>
+    <w:lvl w:ilvl="8" w:tplc="04090005" w:tentative="1">
+      <w:start w:val="1"/>
+      <w:numFmt w:val="bullet"/>
+      <w:lvlText w:val=""/>
+      <w:lvlJc w:val="left"/>
+      <w:pPr>
+        <w:ind w:left="6480" w:hanging="360"/>
+      </w:pPr>
+      <w:rPr>
+        <w:rFonts w:ascii="Wingdings" w:hAnsi="Wingdings" w:hint="default"/>
+      </w:rPr>
+    </w:lvl>
+  </w:abstractNum>
+  <w:abstractNum w:abstractNumId="11" w15:restartNumberingAfterBreak="0">
     <w:nsid w:val="6E310D77"/>
     <w:multiLevelType w:val="hybridMultilevel"/>
     <w:tmpl w:val="9C74834E"/>
@@ -7418,7 +6807,7 @@
       </w:rPr>
     </w:lvl>
   </w:abstractNum>
-  <w:abstractNum w:abstractNumId="11" w15:restartNumberingAfterBreak="0">
+  <w:abstractNum w:abstractNumId="12" w15:restartNumberingAfterBreak="0">
     <w:nsid w:val="75A92AC8"/>
     <w:multiLevelType w:val="hybridMultilevel"/>
     <w:tmpl w:val="A61867FC"/>
@@ -7530,7 +6919,7 @@
       </w:rPr>
     </w:lvl>
   </w:abstractNum>
-  <w:abstractNum w:abstractNumId="12" w15:restartNumberingAfterBreak="0">
+  <w:abstractNum w:abstractNumId="13" w15:restartNumberingAfterBreak="0">
     <w:nsid w:val="79587B7C"/>
     <w:multiLevelType w:val="hybridMultilevel"/>
     <w:tmpl w:val="6A46933A"/>
@@ -7642,7 +7031,7 @@
       </w:rPr>
     </w:lvl>
   </w:abstractNum>
-  <w:abstractNum w:abstractNumId="13" w15:restartNumberingAfterBreak="0">
+  <w:abstractNum w:abstractNumId="14" w15:restartNumberingAfterBreak="0">
     <w:nsid w:val="7B652322"/>
     <w:multiLevelType w:val="hybridMultilevel"/>
     <w:tmpl w:val="28B041E4"/>
@@ -7780,7 +7169,7 @@
     <w:abstractNumId w:val="8"/>
   </w:num>
   <w:num w:numId="9">
-    <w:abstractNumId w:val="11"/>
+    <w:abstractNumId w:val="12"/>
   </w:num>
   <w:num w:numId="10">
     <w:abstractNumId w:val="6"/>
@@ -7789,12 +7178,15 @@
     <w:abstractNumId w:val="4"/>
   </w:num>
   <w:num w:numId="12">
-    <w:abstractNumId w:val="12"/>
+    <w:abstractNumId w:val="13"/>
   </w:num>
   <w:num w:numId="13">
-    <w:abstractNumId w:val="13"/>
+    <w:abstractNumId w:val="14"/>
   </w:num>
   <w:num w:numId="14">
+    <w:abstractNumId w:val="11"/>
+  </w:num>
+  <w:num w:numId="15">
     <w:abstractNumId w:val="10"/>
   </w:num>
 </w:numbering>

</xml_diff>

<commit_message>
Added lower case letters to macro descriptions.
</commit_message>
<xml_diff>
--- a/MagicImageWand.docx
+++ b/MagicImageWand.docx
@@ -2707,6 +2707,12 @@
         <w:t xml:space="preserve"> on the SD card in the root folder. They can also be edited on a computer by using a text editor if necessary. The easiest way to create one is to use the record menu entry as shown below.</w:t>
       </w:r>
     </w:p>
+    <w:p/>
+    <w:p>
+      <w:r>
+        <w:t>Descriptive names can be assigned as described in the information section below.</w:t>
+      </w:r>
+    </w:p>
     <w:p>
       <w:pPr>
         <w:pStyle w:val="Heading3"/>
@@ -2726,7 +2732,13 @@
     </w:p>
     <w:p>
       <w:r>
-        <w:t>This selects the current macro number. It shows a list of all the macros along with information on whether it already exists or not. Clicking on a line makes that macro # the active current macro # which is used by most of the following menu entries.</w:t>
+        <w:t xml:space="preserve">This selects the current macro number. It shows a list of all the macros along with information on whether it already exists or not. </w:t>
+      </w:r>
+      <w:r>
+        <w:t xml:space="preserve">The user assigned name will be shown after the number. If no name has been assigned the name will show as either “Used” or “Empty”. </w:t>
+      </w:r>
+      <w:r>
+        <w:t>Clicking on a line makes that macro # the active current macro # which is used by most of the following menu entries.</w:t>
       </w:r>
     </w:p>
     <w:p>
@@ -2775,6 +2787,7 @@
         <w:pStyle w:val="Heading3"/>
       </w:pPr>
       <w:r>
+        <w:lastRenderedPageBreak/>
         <w:t>Record</w:t>
       </w:r>
       <w:r>
@@ -2818,7 +2831,6 @@
         <w:pStyle w:val="Heading3"/>
       </w:pPr>
       <w:r>
-        <w:lastRenderedPageBreak/>
         <w:t>Repeat Count</w:t>
       </w:r>
       <w:r>
@@ -2873,7 +2885,10 @@
         </w:numPr>
       </w:pPr>
       <w:r>
-        <w:t>Number of BMP files</w:t>
+        <w:t>The macro</w:t>
+      </w:r>
+      <w:r>
+        <w:t xml:space="preserve"> name, “Empty”, “Used”, or a manually entered description</w:t>
       </w:r>
     </w:p>
     <w:p>
@@ -2885,7 +2900,7 @@
         </w:numPr>
       </w:pPr>
       <w:r>
-        <w:t>The total time for display</w:t>
+        <w:t>Number of BMP files</w:t>
       </w:r>
     </w:p>
     <w:p>
@@ -2897,7 +2912,7 @@
         </w:numPr>
       </w:pPr>
       <w:r>
-        <w:t>The total number of horizontal pixels</w:t>
+        <w:t>The total time for display</w:t>
       </w:r>
     </w:p>
     <w:p>
@@ -2909,18 +2924,24 @@
         </w:numPr>
       </w:pPr>
       <w:r>
+        <w:t>The total number of horizontal pixels</w:t>
+      </w:r>
+    </w:p>
+    <w:p>
+      <w:pPr>
+        <w:pStyle w:val="ListParagraph"/>
+        <w:numPr>
+          <w:ilvl w:val="0"/>
+          <w:numId w:val="15"/>
+        </w:numPr>
+      </w:pPr>
+      <w:r>
         <w:t>The total distance to walk to maintain the correct aspect ration</w:t>
       </w:r>
     </w:p>
     <w:p>
       <w:r>
-        <w:t>A long press</w:t>
-      </w:r>
-      <w:r>
-        <w:t xml:space="preserve"> or click</w:t>
-      </w:r>
-      <w:r>
-        <w:t xml:space="preserve"> exits the display.</w:t>
+        <w:t>A long press exits the display.</w:t>
       </w:r>
     </w:p>
     <w:p>
@@ -2935,6 +2956,42 @@
       </w:r>
       <w:r>
         <w:t xml:space="preserve"> will scroll through the list if it is longer than 7 files.</w:t>
+      </w:r>
+    </w:p>
+    <w:p/>
+    <w:p>
+      <w:r>
+        <w:t>Clicking button 0 (top left on the TTGO) allows entry of the descriptive text for the current macro.</w:t>
+      </w:r>
+      <w:r>
+        <w:t xml:space="preserve"> A long press exits</w:t>
+      </w:r>
+      <w:r>
+        <w:t xml:space="preserve"> and saves the text. There is help on the screen for other button operations.</w:t>
+      </w:r>
+      <w:r>
+        <w:t xml:space="preserve"> The </w:t>
+      </w:r>
+      <w:r>
+        <w:t xml:space="preserve">screen shows a list of </w:t>
+      </w:r>
+      <w:r>
+        <w:t>available letters, numbers, and other symptoms.</w:t>
+      </w:r>
+      <w:r>
+        <w:t xml:space="preserve"> Rotating the dial selects a character and clicking the dial</w:t>
+      </w:r>
+      <w:r>
+        <w:t xml:space="preserve"> appends it to the end of the text. Currently only upper case letters</w:t>
+      </w:r>
+      <w:r>
+        <w:t>, numbers, and some symbols</w:t>
+      </w:r>
+      <w:r>
+        <w:t xml:space="preserve"> are allowed</w:t>
+      </w:r>
+      <w:r>
+        <w:t>.</w:t>
       </w:r>
     </w:p>
     <w:p>
@@ -3029,6 +3086,7 @@
       <w:bookmarkStart w:id="29" w:name="_yvl8qphqeqwi" w:colFirst="0" w:colLast="0"/>
       <w:bookmarkEnd w:id="29"/>
       <w:r>
+        <w:lastRenderedPageBreak/>
         <w:t>+</w:t>
       </w:r>
       <w:r>
@@ -3111,7 +3169,6 @@
         <w:pStyle w:val="Heading3"/>
       </w:pPr>
       <w:r>
-        <w:lastRenderedPageBreak/>
         <w:t>Autoload Saved</w:t>
       </w:r>
     </w:p>
@@ -3294,7 +3351,11 @@
         <w:t>used</w:t>
       </w:r>
       <w:r>
-        <w:t xml:space="preserve"> used in conjunction with setting the image also upside down. Using a long press on button 0 is the easiest way</w:t>
+        <w:t xml:space="preserve"> used in conjunction with setting the image also upside </w:t>
+      </w:r>
+      <w:r>
+        <w:lastRenderedPageBreak/>
+        <w:t>down. Using a long press on button 0 is the easiest way</w:t>
       </w:r>
       <w:r>
         <w:t xml:space="preserve"> to do this</w:t>
@@ -3352,19 +3413,185 @@
         <w:pStyle w:val="Heading4"/>
       </w:pPr>
       <w:r>
+        <w:t>Display Dim: 30%</w:t>
+      </w:r>
+    </w:p>
+    <w:p>
+      <w:r>
+        <w:t>This is the value the display will dim to when the dim timer expires.</w:t>
+      </w:r>
+      <w:r>
+        <w:t xml:space="preserve"> This menu item is hidden when the </w:t>
+      </w:r>
+      <w:r>
+        <w:t>dim time value is 0.</w:t>
+      </w:r>
+    </w:p>
+    <w:p>
+      <w:pPr>
+        <w:pStyle w:val="Heading4"/>
+      </w:pPr>
+      <w:r>
+        <w:t>Sideways Scroll Settings</w:t>
+      </w:r>
+    </w:p>
+    <w:p>
+      <w:r>
+        <w:t xml:space="preserve">When lines are too long for the </w:t>
+      </w:r>
+      <w:r>
+        <w:t>display,</w:t>
+      </w:r>
+      <w:r>
+        <w:t xml:space="preserve"> they will scroll sideways so the entire line can be seen. The speeds can be adjusted</w:t>
+      </w:r>
+      <w:r>
+        <w:t xml:space="preserve"> using the </w:t>
+      </w:r>
+      <w:r>
+        <w:t>following menu items.</w:t>
+      </w:r>
+    </w:p>
+    <w:p>
+      <w:pPr>
+        <w:pStyle w:val="Heading5"/>
+      </w:pPr>
+      <w:r>
+        <w:t xml:space="preserve">Sideways Scroll Speed: </w:t>
+      </w:r>
+      <w:r>
+        <w:t>25 mS</w:t>
+      </w:r>
+    </w:p>
+    <w:p>
+      <w:r>
+        <w:t xml:space="preserve">This is how fast the </w:t>
+      </w:r>
+      <w:r>
+        <w:t xml:space="preserve">line scrolls to the left. Smaller numbers are faster, since it is actually the </w:t>
+      </w:r>
+      <w:r>
+        <w:t>pause time per pixel.</w:t>
+      </w:r>
+    </w:p>
+    <w:p>
+      <w:pPr>
+        <w:pStyle w:val="Heading5"/>
+      </w:pPr>
+      <w:r>
+        <w:t xml:space="preserve">Sideways Scroll Pause: </w:t>
+      </w:r>
+      <w:r>
+        <w:t>20</w:t>
+      </w:r>
+    </w:p>
+    <w:p>
+      <w:r>
+        <w:t>This is the number of scroll speed times to wait at the end of each line before switching direction and scrolling again.</w:t>
+      </w:r>
+      <w:r>
+        <w:t xml:space="preserve"> For example, when the scroll speed is 25 mS and the pause is 20 the scrolling will pause for </w:t>
+      </w:r>
+      <w:r>
+        <w:t>25 x 20 = 500 mS at end of the scrolling.</w:t>
+      </w:r>
+    </w:p>
+    <w:p>
+      <w:pPr>
+        <w:pStyle w:val="Heading5"/>
+      </w:pPr>
+      <w:r>
+        <w:t xml:space="preserve">Sideways Scroll </w:t>
+      </w:r>
+      <w:r>
+        <w:t>Reverse: 3x</w:t>
+      </w:r>
+    </w:p>
+    <w:p>
+      <w:r>
+        <w:t xml:space="preserve">This is a speed multiplier, well actually a divider of the time, that controls the reverse </w:t>
+      </w:r>
+      <w:r>
+        <w:t>scroll speed. 3x means it will scroll three times faster in reverse than it does</w:t>
+      </w:r>
+      <w:r>
+        <w:t xml:space="preserve"> going forward.</w:t>
+      </w:r>
+    </w:p>
+    <w:p>
+      <w:pPr>
+        <w:pStyle w:val="Heading4"/>
+      </w:pPr>
+      <w:r>
+        <w:t>Menu Choice: Color</w:t>
+      </w:r>
+      <w:r>
+        <w:t xml:space="preserve"> | *</w:t>
+      </w:r>
+    </w:p>
+    <w:p>
+      <w:r>
+        <w:t>This controls the indicator on menus for the current selection.</w:t>
+      </w:r>
+      <w:r>
+        <w:t xml:space="preserve"> Color means that the background and foreground colors are reversed</w:t>
+      </w:r>
+      <w:r>
+        <w:t xml:space="preserve">. The ‘*’ </w:t>
+      </w:r>
+      <w:r>
+        <w:t xml:space="preserve">choice </w:t>
+      </w:r>
+      <w:r>
+        <w:t>leaves the</w:t>
+      </w:r>
+      <w:r>
+        <w:t xml:space="preserve"> text</w:t>
+      </w:r>
+      <w:r>
+        <w:t xml:space="preserve"> colors the same and adds a ‘*’ to the </w:t>
+      </w:r>
+      <w:r>
+        <w:t>beginning</w:t>
+      </w:r>
+      <w:r>
+        <w:t xml:space="preserve"> of the active menu line.</w:t>
+      </w:r>
+    </w:p>
+    <w:p>
+      <w:pPr>
+        <w:pStyle w:val="Heading4"/>
+      </w:pPr>
+      <w:r>
+        <w:t>Text Color</w:t>
+      </w:r>
+    </w:p>
+    <w:p>
+      <w:r>
+        <w:t>This sets the text color to various allowed values. The default is blue.</w:t>
+      </w:r>
+    </w:p>
+    <w:p>
+      <w:pPr>
+        <w:pStyle w:val="Heading4"/>
+      </w:pPr>
+      <w:r>
         <w:lastRenderedPageBreak/>
-        <w:t>Display Dim: 30%</w:t>
-      </w:r>
-    </w:p>
-    <w:p>
-      <w:r>
-        <w:t>This is the value the display will dim to when the dim timer expires.</w:t>
-      </w:r>
-      <w:r>
-        <w:t xml:space="preserve"> This menu item is hidden when the </w:t>
-      </w:r>
-      <w:r>
-        <w:t>dim time value is 0.</w:t>
+        <w:t>Menu Wrap</w:t>
+      </w:r>
+      <w:r>
+        <w:t>: No | Yes</w:t>
+      </w:r>
+    </w:p>
+    <w:p>
+      <w:r>
+        <w:t xml:space="preserve">When this is off scrolling of both files and menu items is pinned at the top and bottom of the list. If wrap is </w:t>
+      </w:r>
+      <w:r>
+        <w:t>on,</w:t>
+      </w:r>
+      <w:r>
+        <w:t xml:space="preserve"> then rotation the dial to the right when at the last entry will go to the first entry and rotation left from the first entry to move to the last entry.</w:t>
       </w:r>
     </w:p>
     <w:p>
@@ -3372,172 +3599,6 @@
         <w:pStyle w:val="Heading4"/>
       </w:pPr>
       <w:r>
-        <w:t>Sideways Scroll Settings</w:t>
-      </w:r>
-    </w:p>
-    <w:p>
-      <w:r>
-        <w:t xml:space="preserve">When lines are too long for the </w:t>
-      </w:r>
-      <w:r>
-        <w:t>display,</w:t>
-      </w:r>
-      <w:r>
-        <w:t xml:space="preserve"> they will scroll sideways so the entire line can be seen. The speeds can be adjusted</w:t>
-      </w:r>
-      <w:r>
-        <w:t xml:space="preserve"> using the </w:t>
-      </w:r>
-      <w:r>
-        <w:t>following menu items.</w:t>
-      </w:r>
-    </w:p>
-    <w:p>
-      <w:pPr>
-        <w:pStyle w:val="Heading5"/>
-      </w:pPr>
-      <w:r>
-        <w:t xml:space="preserve">Sideways Scroll Speed: </w:t>
-      </w:r>
-      <w:r>
-        <w:t>25 mS</w:t>
-      </w:r>
-    </w:p>
-    <w:p>
-      <w:r>
-        <w:t xml:space="preserve">This is how fast the </w:t>
-      </w:r>
-      <w:r>
-        <w:t xml:space="preserve">line scrolls to the left. Smaller numbers are faster, since it is actually the </w:t>
-      </w:r>
-      <w:r>
-        <w:t>pause time per pixel.</w:t>
-      </w:r>
-    </w:p>
-    <w:p>
-      <w:pPr>
-        <w:pStyle w:val="Heading5"/>
-      </w:pPr>
-      <w:r>
-        <w:t xml:space="preserve">Sideways Scroll Pause: </w:t>
-      </w:r>
-      <w:r>
-        <w:t>20</w:t>
-      </w:r>
-    </w:p>
-    <w:p>
-      <w:r>
-        <w:t>This is the number of scroll speed times to wait at the end of each line before switching direction and scrolling again.</w:t>
-      </w:r>
-      <w:r>
-        <w:t xml:space="preserve"> For example, when the scroll speed is 25 mS and the pause is 20 the scrolling will pause for </w:t>
-      </w:r>
-      <w:r>
-        <w:t>25 x 20 = 500 mS at end of the scrolling.</w:t>
-      </w:r>
-    </w:p>
-    <w:p>
-      <w:pPr>
-        <w:pStyle w:val="Heading5"/>
-      </w:pPr>
-      <w:r>
-        <w:t xml:space="preserve">Sideways Scroll </w:t>
-      </w:r>
-      <w:r>
-        <w:t>Reverse: 3x</w:t>
-      </w:r>
-    </w:p>
-    <w:p>
-      <w:r>
-        <w:t xml:space="preserve">This is a speed multiplier, well actually a divider of the time, that controls the reverse </w:t>
-      </w:r>
-      <w:r>
-        <w:t>scroll speed. 3x means it will scroll three times faster in reverse than it does</w:t>
-      </w:r>
-      <w:r>
-        <w:t xml:space="preserve"> going forward.</w:t>
-      </w:r>
-    </w:p>
-    <w:p>
-      <w:pPr>
-        <w:pStyle w:val="Heading4"/>
-      </w:pPr>
-      <w:r>
-        <w:t>Menu Choice: Color</w:t>
-      </w:r>
-      <w:r>
-        <w:t xml:space="preserve"> | *</w:t>
-      </w:r>
-    </w:p>
-    <w:p>
-      <w:r>
-        <w:t>This controls the indicator on menus for the current selection.</w:t>
-      </w:r>
-      <w:r>
-        <w:t xml:space="preserve"> Color means that the background and foreground colors are reversed</w:t>
-      </w:r>
-      <w:r>
-        <w:t xml:space="preserve">. The ‘*’ </w:t>
-      </w:r>
-      <w:r>
-        <w:t xml:space="preserve">choice </w:t>
-      </w:r>
-      <w:r>
-        <w:t>leaves the</w:t>
-      </w:r>
-      <w:r>
-        <w:t xml:space="preserve"> text</w:t>
-      </w:r>
-      <w:r>
-        <w:t xml:space="preserve"> colors the same and adds a ‘*’ to the </w:t>
-      </w:r>
-      <w:r>
-        <w:t>beginning</w:t>
-      </w:r>
-      <w:r>
-        <w:t xml:space="preserve"> of the active menu line.</w:t>
-      </w:r>
-    </w:p>
-    <w:p>
-      <w:pPr>
-        <w:pStyle w:val="Heading4"/>
-      </w:pPr>
-      <w:r>
-        <w:t>Text Color</w:t>
-      </w:r>
-    </w:p>
-    <w:p>
-      <w:r>
-        <w:t>This sets the text color to various allowed values. The default is blue.</w:t>
-      </w:r>
-    </w:p>
-    <w:p>
-      <w:pPr>
-        <w:pStyle w:val="Heading4"/>
-      </w:pPr>
-      <w:r>
-        <w:t>Menu Wrap</w:t>
-      </w:r>
-      <w:r>
-        <w:t>: No | Yes</w:t>
-      </w:r>
-    </w:p>
-    <w:p>
-      <w:r>
-        <w:t xml:space="preserve">When this is off scrolling of both files and menu items is pinned at the top and bottom of the list. If wrap is </w:t>
-      </w:r>
-      <w:r>
-        <w:t>on,</w:t>
-      </w:r>
-      <w:r>
-        <w:t xml:space="preserve"> then rotation the dial to the right when at the last entry will go to the first entry and rotation left from the first entry to move to the last entry.</w:t>
-      </w:r>
-    </w:p>
-    <w:p>
-      <w:pPr>
-        <w:pStyle w:val="Heading4"/>
-      </w:pPr>
-      <w:r>
         <w:t xml:space="preserve">Preview Scroll: </w:t>
       </w:r>
       <w:r>
@@ -3557,7 +3618,6 @@
         <w:pStyle w:val="Heading3"/>
       </w:pPr>
       <w:r>
-        <w:lastRenderedPageBreak/>
         <w:t>+</w:t>
       </w:r>
       <w:r>
@@ -3715,6 +3775,7 @@
         <w:pStyle w:val="Heading4"/>
       </w:pPr>
       <w:r>
+        <w:lastRenderedPageBreak/>
         <w:t xml:space="preserve">Dial </w:t>
       </w:r>
       <w:r>
@@ -3810,75 +3871,217 @@
         <w:pStyle w:val="Heading4"/>
       </w:pPr>
       <w:r>
+        <w:t>Long Press Counts: 40</w:t>
+      </w:r>
+    </w:p>
+    <w:p>
+      <w:r>
+        <w:t>This value determines how long a long press is.</w:t>
+      </w:r>
+      <w:r>
+        <w:t xml:space="preserve"> Bigger numbers mean the button must be held down longer in order to be considered a long press.</w:t>
+      </w:r>
+    </w:p>
+    <w:p>
+      <w:pPr>
+        <w:pStyle w:val="Heading4"/>
+      </w:pPr>
+      <w:r>
+        <w:t xml:space="preserve">Btn0 Long: </w:t>
+      </w:r>
+      <w:r>
+        <w:t>Display</w:t>
+      </w:r>
+      <w:r>
+        <w:t>Rotation</w:t>
+      </w:r>
+      <w:r>
+        <w:t xml:space="preserve"> | LightBar</w:t>
+      </w:r>
+    </w:p>
+    <w:p>
+      <w:r>
+        <w:t>This is the action for a long press on the top left button.</w:t>
+      </w:r>
+      <w:r>
+        <w:t xml:space="preserve"> UpsideDown rotates the display and also shows the BMP reversed</w:t>
+      </w:r>
+      <w:r>
+        <w:t>. LightBar runs the light bar function to use the wand as a light source. There will probably be more choices in the future</w:t>
+      </w:r>
+      <w:r>
+        <w:t>.</w:t>
+      </w:r>
+    </w:p>
+    <w:p>
+      <w:pPr>
+        <w:pStyle w:val="Heading4"/>
+      </w:pPr>
+      <w:r>
+        <w:t xml:space="preserve">Btn1 Long: LightBar | </w:t>
+      </w:r>
+      <w:r>
+        <w:t>Display</w:t>
+      </w:r>
+      <w:r>
+        <w:t>Rotation</w:t>
+      </w:r>
+    </w:p>
+    <w:p>
+      <w:r>
+        <w:t xml:space="preserve">This is the action for a long press on the </w:t>
+      </w:r>
+      <w:r>
+        <w:t>bottom</w:t>
+      </w:r>
+      <w:r>
+        <w:t xml:space="preserve"> left button.</w:t>
+      </w:r>
+      <w:r>
+        <w:t xml:space="preserve"> There will probably be more choices in the future.</w:t>
+      </w:r>
+    </w:p>
+    <w:p>
+      <w:pPr>
+        <w:pStyle w:val="Heading4"/>
+      </w:pPr>
+      <w:r>
+        <w:t>Rotate Dial Type: Toggle | Pulse</w:t>
+      </w:r>
+    </w:p>
+    <w:p>
+      <w:r>
+        <w:t>There are</w:t>
+      </w:r>
+      <w:r>
+        <w:t xml:space="preserve"> two types (maybe more) of rotary dial encoding methods</w:t>
+      </w:r>
+      <w:r>
+        <w:t>. Some pulse the A and B lines for each click of rotation while other just change to other state</w:t>
+      </w:r>
+      <w:r>
+        <w:t xml:space="preserve">. The </w:t>
+      </w:r>
+      <w:r>
+        <w:t>first kind</w:t>
+      </w:r>
+      <w:r>
+        <w:t xml:space="preserve"> always leaves A and B open and simply pulse</w:t>
+      </w:r>
+      <w:r>
+        <w:t xml:space="preserve"> A and B</w:t>
+      </w:r>
+      <w:r>
+        <w:t xml:space="preserve"> closed for a short period of time</w:t>
+      </w:r>
+      <w:r>
+        <w:t xml:space="preserve"> with each rotation click. This one is called “pulse”. The other kind</w:t>
+      </w:r>
+      <w:r>
+        <w:t xml:space="preserve"> changes between open and close</w:t>
+      </w:r>
+      <w:r>
+        <w:t>d</w:t>
+      </w:r>
+      <w:r>
+        <w:t xml:space="preserve"> with each click. This is called “toggle”.</w:t>
+      </w:r>
+      <w:r>
+        <w:t xml:space="preserve"> The time relationship between</w:t>
+      </w:r>
+      <w:r>
+        <w:t xml:space="preserve"> the</w:t>
+      </w:r>
+      <w:r>
+        <w:t xml:space="preserve"> A and B</w:t>
+      </w:r>
+      <w:r>
+        <w:t xml:space="preserve"> contact closures</w:t>
+      </w:r>
+      <w:r>
+        <w:t xml:space="preserve"> determines the direction of rotation.</w:t>
+      </w:r>
+    </w:p>
+    <w:p/>
+    <w:p>
+      <w:r>
+        <w:t>After a system reset to factory or the first time the software is loaded the</w:t>
+      </w:r>
+      <w:r>
+        <w:t xml:space="preserve"> software will try to determine which kind of rotary switch exists. In some cases it might ask for the dial to be rotated one click in either direction</w:t>
+      </w:r>
+      <w:r>
+        <w:t xml:space="preserve"> in order to determine what kind of rotary switch it is. </w:t>
+      </w:r>
+      <w:r>
+        <w:t>This menu option will rarely be needed.</w:t>
+      </w:r>
+    </w:p>
+    <w:p/>
+    <w:p>
+      <w:r>
+        <w:t xml:space="preserve">If this option is set incorrectly there </w:t>
+      </w:r>
+      <w:r>
+        <w:t>are two possible symptoms:</w:t>
+      </w:r>
+    </w:p>
+    <w:p>
+      <w:pPr>
+        <w:pStyle w:val="ListParagraph"/>
+        <w:numPr>
+          <w:ilvl w:val="3"/>
+          <w:numId w:val="5"/>
+        </w:numPr>
+      </w:pPr>
+      <w:r>
+        <w:t>Each rotation click will move by two positions.</w:t>
+      </w:r>
+    </w:p>
+    <w:p>
+      <w:pPr>
+        <w:pStyle w:val="ListParagraph"/>
+        <w:numPr>
+          <w:ilvl w:val="3"/>
+          <w:numId w:val="5"/>
+        </w:numPr>
+      </w:pPr>
+      <w:r>
+        <w:t>It takes two rotation clicks to move one position.</w:t>
+      </w:r>
+    </w:p>
+    <w:p>
+      <w:r>
+        <w:t>If</w:t>
+      </w:r>
+      <w:r>
+        <w:t xml:space="preserve"> the system has either of these </w:t>
+      </w:r>
+      <w:r>
+        <w:t>symptoms,</w:t>
+      </w:r>
+      <w:r>
+        <w:t xml:space="preserve"> then try the other option.</w:t>
+      </w:r>
+    </w:p>
+    <w:p>
+      <w:pPr>
+        <w:pStyle w:val="Heading3"/>
+      </w:pPr>
+      <w:r>
         <w:lastRenderedPageBreak/>
-        <w:t>Long Press Counts: 40</w:t>
-      </w:r>
-    </w:p>
-    <w:p>
-      <w:r>
-        <w:t>This value determines how long a long press is.</w:t>
-      </w:r>
-      <w:r>
-        <w:t xml:space="preserve"> Bigger numbers mean the button must be held down longer in order to be considered a long press.</w:t>
-      </w:r>
-    </w:p>
-    <w:p>
-      <w:pPr>
-        <w:pStyle w:val="Heading4"/>
-      </w:pPr>
-      <w:r>
-        <w:t xml:space="preserve">Btn0 Long: </w:t>
-      </w:r>
-      <w:r>
-        <w:t>Display</w:t>
-      </w:r>
-      <w:r>
-        <w:t>Rotation</w:t>
-      </w:r>
-      <w:r>
-        <w:t xml:space="preserve"> | LightBar</w:t>
-      </w:r>
-    </w:p>
-    <w:p>
-      <w:r>
-        <w:t>This is the action for a long press on the top left button.</w:t>
-      </w:r>
-      <w:r>
-        <w:t xml:space="preserve"> UpsideDown rotates the display and also shows the BMP reversed</w:t>
-      </w:r>
-      <w:r>
-        <w:t>. LightBar runs the light bar function to use the wand as a light source. There will probably be more choices in the future</w:t>
-      </w:r>
-      <w:r>
-        <w:t>.</w:t>
-      </w:r>
-    </w:p>
-    <w:p>
-      <w:pPr>
-        <w:pStyle w:val="Heading4"/>
-      </w:pPr>
-      <w:r>
-        <w:t xml:space="preserve">Btn1 Long: LightBar | </w:t>
-      </w:r>
-      <w:r>
-        <w:t>Display</w:t>
-      </w:r>
-      <w:r>
-        <w:t>Rotation</w:t>
-      </w:r>
-    </w:p>
-    <w:p>
-      <w:r>
-        <w:t xml:space="preserve">This is the action for a long press on the </w:t>
-      </w:r>
-      <w:r>
-        <w:t>bottom</w:t>
-      </w:r>
-      <w:r>
-        <w:t xml:space="preserve"> left button.</w:t>
-      </w:r>
-      <w:r>
-        <w:t xml:space="preserve"> There will probably be more choices in the future.</w:t>
+        <w:t xml:space="preserve">Sleep Time: 0 </w:t>
+      </w:r>
+      <w:r>
+        <w:t>Min</w:t>
+      </w:r>
+    </w:p>
+    <w:p>
+      <w:r>
+        <w:t>If this is</w:t>
+      </w:r>
+      <w:r>
+        <w:t xml:space="preserve"> set to a non-zero value the MIW will go to sleep mode if nothing is run or selected for that many minutes.</w:t>
       </w:r>
     </w:p>
     <w:p>
@@ -3886,31 +4089,30 @@
         <w:pStyle w:val="Heading3"/>
       </w:pPr>
       <w:r>
-        <w:t xml:space="preserve">Sleep Time: 0 </w:t>
-      </w:r>
-      <w:r>
-        <w:t>Min</w:t>
-      </w:r>
-    </w:p>
-    <w:p>
-      <w:r>
-        <w:t>If this is</w:t>
-      </w:r>
-      <w:r>
-        <w:t xml:space="preserve"> set to a non-zero value the MIW will go to sleep mode if nothing is run or selected for that many minutes.</w:t>
-      </w:r>
-    </w:p>
-    <w:p>
-      <w:pPr>
-        <w:pStyle w:val="Heading3"/>
-      </w:pPr>
-      <w:r>
         <w:t>IP: 192.168.4.1</w:t>
       </w:r>
     </w:p>
     <w:p>
       <w:r>
-        <w:t>This is the address of the web page server built in to the wand. It is very experimental and not complete yet. The only really useful function is the ability to upload or download image files directly to the wand from a web browser on a phone or computer without removing the micro SD card. More features will be added in the future, including complete control of the wand. To use it, first connect to the MIW….. network. The password is 12345678. Then point the browser to the IP address.</w:t>
+        <w:t xml:space="preserve">This is the address of the web page server built </w:t>
+      </w:r>
+      <w:r>
+        <w:t>into</w:t>
+      </w:r>
+      <w:r>
+        <w:t xml:space="preserve"> the wand. It is very experimental and not complete yet. The only </w:t>
+      </w:r>
+      <w:r>
+        <w:t>useful</w:t>
+      </w:r>
+      <w:r>
+        <w:t xml:space="preserve"> function is the ability to upload or download image files directly to the wand from a web browser on a phone or computer without removing the </w:t>
+      </w:r>
+      <w:r>
+        <w:t>micro-SD</w:t>
+      </w:r>
+      <w:r>
+        <w:t xml:space="preserve"> card. More features will be added in the future, including complete control of the wand. To use it, first connect to the MIW….. network. The password is 12345678. Then point the browser to the IP address.</w:t>
       </w:r>
     </w:p>
     <w:p>
@@ -4051,6 +4253,7 @@
       <w:bookmarkStart w:id="35" w:name="_8ltp8se7kots" w:colFirst="0" w:colLast="0"/>
       <w:bookmarkEnd w:id="35"/>
       <w:r>
+        <w:lastRenderedPageBreak/>
         <w:t>+</w:t>
       </w:r>
       <w:r>
@@ -4197,61 +4400,61 @@
         <w:pStyle w:val="Heading3"/>
       </w:pPr>
       <w:r>
+        <w:t>Blue: 255</w:t>
+      </w:r>
+    </w:p>
+    <w:p>
+      <w:r>
+        <w:t xml:space="preserve">Allows </w:t>
+      </w:r>
+      <w:r>
+        <w:t>the</w:t>
+      </w:r>
+      <w:r>
+        <w:t xml:space="preserve"> blue value to be adjusted.</w:t>
+      </w:r>
+    </w:p>
+    <w:p>
+      <w:pPr>
+        <w:pStyle w:val="Heading3"/>
+      </w:pPr>
+      <w:r>
+        <w:t>Pixels</w:t>
+      </w:r>
+      <w:r>
+        <w:t>: 288</w:t>
+      </w:r>
+    </w:p>
+    <w:p>
+      <w:r>
+        <w:t xml:space="preserve">How many pixels to be displayed. It is from 1 to </w:t>
+      </w:r>
+      <w:r>
+        <w:t>the total number of LED pixels</w:t>
+      </w:r>
+      <w:r>
+        <w:t>.</w:t>
+      </w:r>
+    </w:p>
+    <w:p>
+      <w:pPr>
+        <w:pStyle w:val="Heading3"/>
+      </w:pPr>
+      <w:r>
+        <w:t>Temp: Candle 1900K</w:t>
+      </w:r>
+    </w:p>
+    <w:p>
+      <w:r>
+        <w:t>Various Kelvin equivalent choices are available.</w:t>
+      </w:r>
+    </w:p>
+    <w:p>
+      <w:pPr>
+        <w:pStyle w:val="Heading3"/>
+      </w:pPr>
+      <w:r>
         <w:lastRenderedPageBreak/>
-        <w:t>Blue: 255</w:t>
-      </w:r>
-    </w:p>
-    <w:p>
-      <w:r>
-        <w:t xml:space="preserve">Allows </w:t>
-      </w:r>
-      <w:r>
-        <w:t>the</w:t>
-      </w:r>
-      <w:r>
-        <w:t xml:space="preserve"> blue value to be adjusted.</w:t>
-      </w:r>
-    </w:p>
-    <w:p>
-      <w:pPr>
-        <w:pStyle w:val="Heading3"/>
-      </w:pPr>
-      <w:r>
-        <w:t>Pixels</w:t>
-      </w:r>
-      <w:r>
-        <w:t>: 288</w:t>
-      </w:r>
-    </w:p>
-    <w:p>
-      <w:r>
-        <w:t xml:space="preserve">How many pixels to be displayed. It is from 1 to </w:t>
-      </w:r>
-      <w:r>
-        <w:t>the total number of LED pixels</w:t>
-      </w:r>
-      <w:r>
-        <w:t>.</w:t>
-      </w:r>
-    </w:p>
-    <w:p>
-      <w:pPr>
-        <w:pStyle w:val="Heading3"/>
-      </w:pPr>
-      <w:r>
-        <w:t>Temp: Candle 1900K</w:t>
-      </w:r>
-    </w:p>
-    <w:p>
-      <w:r>
-        <w:t>Various Kelvin equivalent choices are available.</w:t>
-      </w:r>
-    </w:p>
-    <w:p>
-      <w:pPr>
-        <w:pStyle w:val="Heading3"/>
-      </w:pPr>
-      <w:r>
         <w:t>From</w:t>
       </w:r>
       <w:r>
@@ -4373,7 +4576,6 @@
       <w:bookmarkStart w:id="39" w:name="_m5lohaz2ti75" w:colFirst="0" w:colLast="0"/>
       <w:bookmarkEnd w:id="39"/>
       <w:r>
-        <w:lastRenderedPageBreak/>
         <w:t>Bouncy Balls</w:t>
       </w:r>
     </w:p>
@@ -4404,6 +4606,7 @@
       <w:bookmarkStart w:id="41" w:name="_e96wvujaofp6" w:colFirst="0" w:colLast="0"/>
       <w:bookmarkEnd w:id="41"/>
       <w:r>
+        <w:lastRenderedPageBreak/>
         <w:t>Confetti</w:t>
       </w:r>
     </w:p>
@@ -4507,7 +4710,6 @@
       <w:bookmarkStart w:id="47" w:name="_ovsuv6lynuf0" w:colFirst="0" w:colLast="0"/>
       <w:bookmarkEnd w:id="47"/>
       <w:r>
-        <w:lastRenderedPageBreak/>
         <w:t>Rainbow Pulse</w:t>
       </w:r>
     </w:p>
@@ -4536,6 +4738,7 @@
       <w:bookmarkStart w:id="48" w:name="_uxtzbyb4yko1" w:colFirst="0" w:colLast="0"/>
       <w:bookmarkEnd w:id="48"/>
       <w:r>
+        <w:lastRenderedPageBreak/>
         <w:t>Sine Trails</w:t>
       </w:r>
     </w:p>

</xml_diff>

<commit_message>
Updated documentation to the latest menus.
</commit_message>
<xml_diff>
--- a/MagicImageWand.docx
+++ b/MagicImageWand.docx
@@ -44,31 +44,7 @@
     </w:p>
     <w:p>
       <w:r>
-        <w:t xml:space="preserve">This design was inspired but not copied from the </w:t>
-      </w:r>
-      <w:proofErr w:type="spellStart"/>
-      <w:r>
-        <w:t>PixelStick</w:t>
-      </w:r>
-      <w:proofErr w:type="spellEnd"/>
-      <w:r>
-        <w:t xml:space="preserve"> commercial product. I have not owned, </w:t>
-      </w:r>
-      <w:proofErr w:type="gramStart"/>
-      <w:r>
-        <w:t>used</w:t>
-      </w:r>
-      <w:proofErr w:type="gramEnd"/>
-      <w:r>
-        <w:t xml:space="preserve"> or even touched an official </w:t>
-      </w:r>
-      <w:proofErr w:type="spellStart"/>
-      <w:r>
-        <w:t>PixelStick</w:t>
-      </w:r>
-      <w:proofErr w:type="spellEnd"/>
-      <w:r>
-        <w:t xml:space="preserve">, I haven’t even read their manual. I did briefly look at the marketing material on their website to get an idea of how it worked. I was also inspired by the light wand developed by photographer Michael Ross. I started out building one </w:t>
+        <w:t xml:space="preserve">This design was inspired but not copied from the PixelStick commercial product. I have not owned, used or even touched an official PixelStick, I haven’t even read their manual. I did briefly look at the marketing material on their website to get an idea of how it worked. I was also inspired by the light wand developed by photographer Michael Ross. I started out building one </w:t>
       </w:r>
       <w:r>
         <w:t>following Michael’s instructions</w:t>
@@ -89,15 +65,7 @@
         <w:t xml:space="preserve"> LED strip. At this point I decided to do a total rewrite and use the newer much faster esp32 modules. This let the feature list grow and the additionally the strip display speed was increased dramatically.</w:t>
       </w:r>
       <w:r>
-        <w:t xml:space="preserve"> The first version used an OLED display esp32 from </w:t>
-      </w:r>
-      <w:proofErr w:type="spellStart"/>
-      <w:r>
-        <w:t>Heltec</w:t>
-      </w:r>
-      <w:proofErr w:type="spellEnd"/>
-      <w:r>
-        <w:t>. After that I discovered the TTGO with a color TFT display. After some more code re-writing and feature adding the TTGO version was created!</w:t>
+        <w:t xml:space="preserve"> The first version used an OLED display esp32 from Heltec. After that I discovered the TTGO with a color TFT display. After some more code re-writing and feature adding the TTGO version was created!</w:t>
       </w:r>
     </w:p>
     <w:p>
@@ -158,15 +126,7 @@
         <w:t xml:space="preserve">Magic Image Wand </w:t>
       </w:r>
       <w:r>
-        <w:t xml:space="preserve">consists of the following major parts. The parts are all </w:t>
-      </w:r>
-      <w:proofErr w:type="gramStart"/>
-      <w:r>
-        <w:t>connected together</w:t>
-      </w:r>
-      <w:proofErr w:type="gramEnd"/>
-      <w:r>
-        <w:t xml:space="preserve"> into a single unit. The optional second LED strip is easily removed</w:t>
+        <w:t>consists of the following major parts. The parts are all connected together into a single unit. The optional second LED strip is easily removed</w:t>
       </w:r>
       <w:r>
         <w:t xml:space="preserve"> or added</w:t>
@@ -301,13 +261,8 @@
         </w:numPr>
       </w:pPr>
       <w:r>
-        <w:t xml:space="preserve">Roller Encoder Wheel. This wheel is used to control the display speed while rolling on the ground. It will allow for very exact image timing. The good news is the software supports </w:t>
-      </w:r>
-      <w:proofErr w:type="gramStart"/>
-      <w:r>
-        <w:t>it</w:t>
-      </w:r>
-      <w:proofErr w:type="gramEnd"/>
+        <w:t>Roller Encoder Wheel. This wheel is used to control the display speed while rolling on the ground. It will allow for very exact image timing. The good news is the software supports it</w:t>
+      </w:r>
       <w:r>
         <w:t xml:space="preserve"> but</w:t>
       </w:r>
@@ -396,15 +351,7 @@
         <w:t xml:space="preserve"> each strip uses 43 Watts when all the LEDs are lit. </w:t>
       </w:r>
       <w:r>
-        <w:t xml:space="preserve">If full brightness is </w:t>
-      </w:r>
-      <w:proofErr w:type="gramStart"/>
-      <w:r>
-        <w:t>required</w:t>
-      </w:r>
-      <w:proofErr w:type="gramEnd"/>
-      <w:r>
-        <w:t xml:space="preserve"> then the voltage regulator must be able to supply enough current</w:t>
+        <w:t>If full brightness is required then the voltage regulator must be able to supply enough current</w:t>
       </w:r>
       <w:r>
         <w:t xml:space="preserve">. </w:t>
@@ -413,15 +360,7 @@
         <w:t>However,</w:t>
       </w:r>
       <w:r>
-        <w:t xml:space="preserve"> some images do not have </w:t>
-      </w:r>
-      <w:proofErr w:type="gramStart"/>
-      <w:r>
-        <w:t>all of</w:t>
-      </w:r>
-      <w:proofErr w:type="gramEnd"/>
-      <w:r>
-        <w:t xml:space="preserve"> the LEDs lit at the same time so the brightness can sometimes be set to full power. For </w:t>
+        <w:t xml:space="preserve"> some images do not have all of the LEDs lit at the same time so the brightness can sometimes be set to full power. For </w:t>
       </w:r>
       <w:r>
         <w:t>example,</w:t>
@@ -522,29 +461,13 @@
         <w:t>I am</w:t>
       </w:r>
       <w:r>
-        <w:t xml:space="preserve"> including these just to illustrate a few simple examples. You can also go search the web for </w:t>
-      </w:r>
-      <w:proofErr w:type="spellStart"/>
-      <w:r>
-        <w:t>PixelStick</w:t>
-      </w:r>
-      <w:proofErr w:type="spellEnd"/>
-      <w:r>
-        <w:t xml:space="preserve"> images to get more inspiration.</w:t>
+        <w:t xml:space="preserve"> including these just to illustrate a few simple examples. You can also go search the web for PixelStick images to get more inspiration.</w:t>
       </w:r>
     </w:p>
     <w:p/>
     <w:p>
       <w:r>
-        <w:t xml:space="preserve">Here are the links. The </w:t>
-      </w:r>
-      <w:proofErr w:type="spellStart"/>
-      <w:r>
-        <w:t>youtube</w:t>
-      </w:r>
-      <w:proofErr w:type="spellEnd"/>
-      <w:r>
-        <w:t xml:space="preserve"> links are for earlier versions.</w:t>
+        <w:t>Here are the links. The youtube links are for earlier versions.</w:t>
       </w:r>
     </w:p>
     <w:p>
@@ -627,31 +550,7 @@
     </w:p>
     <w:p>
       <w:r>
-        <w:t xml:space="preserve">All operations can be controlled by the rotary push button on the handle, this makes the image painter usable with one hand. The display shows the options and settings and filenames. The dial can be rotated left or right to choose items. The button is clicked to select the current item. A long press is used to access other options and is done by holding the button down for about a ½ second or longer. This long press time is also adjustable if a longer or shorter time is preferred. The system has two modes of operation. After booting the display shows the currently selected file. Rotating the dial left and right will move through the files on the SD card, or the internal patterns if they have been selected. Clicking the button starts the LED strip display. At this point the user walks around with the wand or waves it around depending on what effect is desired. The display shows the progress of the file and how much time is remaining. Settings are available to control the display speed, repeating the file, or even automatically skipping to the next file. The image can even be played twice, first </w:t>
-      </w:r>
-      <w:proofErr w:type="gramStart"/>
-      <w:r>
-        <w:t>forward</w:t>
-      </w:r>
-      <w:proofErr w:type="gramEnd"/>
-      <w:r>
-        <w:t xml:space="preserve"> and then backward for a mirror like effect. There is a chain option that will play </w:t>
-      </w:r>
-      <w:proofErr w:type="gramStart"/>
-      <w:r>
-        <w:t>all of</w:t>
-      </w:r>
-      <w:proofErr w:type="gramEnd"/>
-      <w:r>
-        <w:t xml:space="preserve"> the files from the current selection to the final file in the current folder. The brightness of the LEDs </w:t>
-      </w:r>
-      <w:proofErr w:type="gramStart"/>
-      <w:r>
-        <w:t>are</w:t>
-      </w:r>
-      <w:proofErr w:type="gramEnd"/>
-      <w:r>
-        <w:t xml:space="preserve"> of course also adjustable to balance the lighting with the rest of the scene.</w:t>
+        <w:t>All operations can be controlled by the rotary push button on the handle, this makes the image painter usable with one hand. The display shows the options and settings and filenames. The dial can be rotated left or right to choose items. The button is clicked to select the current item. A long press is used to access other options and is done by holding the button down for about a ½ second or longer. This long press time is also adjustable if a longer or shorter time is preferred. The system has two modes of operation. After booting the display shows the currently selected file. Rotating the dial left and right will move through the files on the SD card, or the internal patterns if they have been selected. Clicking the button starts the LED strip display. At this point the user walks around with the wand or waves it around depending on what effect is desired. The display shows the progress of the file and how much time is remaining. Settings are available to control the display speed, repeating the file, or even automatically skipping to the next file. The image can even be played twice, first forward and then backward for a mirror like effect. There is a chain option that will play all of the files from the current selection to the final file in the current folder. The brightness of the LEDs are of course also adjustable to balance the lighting with the rest of the scene.</w:t>
       </w:r>
     </w:p>
     <w:p/>
@@ -710,15 +609,7 @@
         <w:t xml:space="preserve"> through </w:t>
       </w:r>
       <w:r>
-        <w:t xml:space="preserve">all four possible positions. If the display is upside </w:t>
-      </w:r>
-      <w:proofErr w:type="gramStart"/>
-      <w:r>
-        <w:t>down</w:t>
-      </w:r>
-      <w:proofErr w:type="gramEnd"/>
-      <w:r>
-        <w:t xml:space="preserve"> then the</w:t>
+        <w:t>all four possible positions. If the display is upside down then the</w:t>
       </w:r>
       <w:r>
         <w:t xml:space="preserve"> image file</w:t>
@@ -857,15 +748,7 @@
         </w:numPr>
       </w:pPr>
       <w:r>
-        <w:t xml:space="preserve">Fixed display time. It is also possible to have the system calculate the frame hold time. You just set how long in seconds you want the image to </w:t>
-      </w:r>
-      <w:proofErr w:type="gramStart"/>
-      <w:r>
-        <w:t>take</w:t>
-      </w:r>
-      <w:proofErr w:type="gramEnd"/>
-      <w:r>
-        <w:t xml:space="preserve"> and it will set the correct frame time based on the image size. </w:t>
+        <w:t xml:space="preserve">Fixed display time. It is also possible to have the system calculate the frame hold time. You just set how long in seconds you want the image to take and it will set the correct frame time based on the image size. </w:t>
       </w:r>
     </w:p>
     <w:p>
@@ -928,15 +811,7 @@
         </w:numPr>
       </w:pPr>
       <w:r>
-        <w:t xml:space="preserve">Pixel Double. This uses two pixels for each one so a </w:t>
-      </w:r>
-      <w:proofErr w:type="gramStart"/>
-      <w:r>
-        <w:t>144 pixel</w:t>
-      </w:r>
-      <w:proofErr w:type="gramEnd"/>
-      <w:r>
-        <w:t xml:space="preserve"> image</w:t>
+        <w:t>Pixel Double. This uses two pixels for each one so a 144 pixel image</w:t>
       </w:r>
       <w:r>
         <w:t>s</w:t>
@@ -953,15 +828,7 @@
         </w:numPr>
       </w:pPr>
       <w:r>
-        <w:t xml:space="preserve">Scaling. This will reduce a </w:t>
-      </w:r>
-      <w:proofErr w:type="gramStart"/>
-      <w:r>
-        <w:t>288 pixel</w:t>
-      </w:r>
-      <w:proofErr w:type="gramEnd"/>
-      <w:r>
-        <w:t xml:space="preserve"> image to 144 pixels.</w:t>
+        <w:t>Scaling. This will reduce a 288 pixel image to 144 pixels.</w:t>
       </w:r>
     </w:p>
     <w:p>
@@ -972,15 +839,7 @@
         </w:numPr>
       </w:pPr>
       <w:r>
-        <w:t xml:space="preserve">Mirror. Plays the file twice, first </w:t>
-      </w:r>
-      <w:proofErr w:type="gramStart"/>
-      <w:r>
-        <w:t>forward</w:t>
-      </w:r>
-      <w:proofErr w:type="gramEnd"/>
-      <w:r>
-        <w:t xml:space="preserve"> and then in reverse.</w:t>
+        <w:t>Mirror. Plays the file twice, first forward and then in reverse.</w:t>
       </w:r>
     </w:p>
     <w:p>
@@ -1057,15 +916,7 @@
         </w:numPr>
       </w:pPr>
       <w:r>
-        <w:t xml:space="preserve">Built-In or File. Choose files from the SD or from a set of </w:t>
-      </w:r>
-      <w:proofErr w:type="gramStart"/>
-      <w:r>
-        <w:t>built in</w:t>
-      </w:r>
-      <w:proofErr w:type="gramEnd"/>
-      <w:r>
-        <w:t xml:space="preserve"> patterns.</w:t>
+        <w:t>Built-In or File. Choose files from the SD or from a set of built in patterns.</w:t>
       </w:r>
     </w:p>
     <w:p>
@@ -1135,23 +986,7 @@
         </w:numPr>
       </w:pPr>
       <w:r>
-        <w:t xml:space="preserve">Macros. There are ten macro slots (0 to 9) available. Each of these can either load </w:t>
-      </w:r>
-      <w:proofErr w:type="gramStart"/>
-      <w:r>
-        <w:t>all of</w:t>
-      </w:r>
-      <w:proofErr w:type="gramEnd"/>
-      <w:r>
-        <w:t xml:space="preserve"> the settings or run a recorded sequence of operations. The record command records the images as they are </w:t>
-      </w:r>
-      <w:proofErr w:type="gramStart"/>
-      <w:r>
-        <w:t>played</w:t>
-      </w:r>
-      <w:proofErr w:type="gramEnd"/>
-      <w:r>
-        <w:t xml:space="preserve"> and the same sequence can then be played again using the run command. The save command stores the current settings which can then be restored with the load command.</w:t>
+        <w:t>Macros. There are ten macro slots (0 to 9) available. Each of these can either load all of the settings or run a recorded sequence of operations. The record command records the images as they are played and the same sequence can then be played again using the run command. The save command stores the current settings which can then be restored with the load command.</w:t>
       </w:r>
     </w:p>
     <w:p>
@@ -1220,15 +1055,7 @@
         <w:t>,</w:t>
       </w:r>
       <w:r>
-        <w:t xml:space="preserve"> </w:t>
-      </w:r>
-      <w:proofErr w:type="spellStart"/>
-      <w:r>
-        <w:t>boolean</w:t>
-      </w:r>
-      <w:proofErr w:type="spellEnd"/>
-      <w:r>
-        <w:t xml:space="preserve"> values toggle with each click.</w:t>
+        <w:t xml:space="preserve"> boolean values toggle with each click.</w:t>
       </w:r>
       <w:r>
         <w:t xml:space="preserve"> Multiple selections cycle through all the available options.</w:t>
@@ -1240,15 +1067,7 @@
     <w:p/>
     <w:p>
       <w:r>
-        <w:t xml:space="preserve">In select/run mode the current file is displayed on the top line. Optionally the next three files will be displayed below. Rotating the dial right moves the next file to the top line and rotating left moves the previous file back. By </w:t>
-      </w:r>
-      <w:proofErr w:type="gramStart"/>
-      <w:r>
-        <w:t>default</w:t>
-      </w:r>
-      <w:proofErr w:type="gramEnd"/>
-      <w:r>
-        <w:t xml:space="preserve"> it will stop at the first and the last file. An option allows rollover, so going left from the first file moves to the last file and moving right at the last file will display the first file again. This option also causes menus to behave similarly.</w:t>
+        <w:t>In select/run mode the current file is displayed on the top line. Optionally the next three files will be displayed below. Rotating the dial right moves the next file to the top line and rotating left moves the previous file back. By default it will stop at the first and the last file. An option allows rollover, so going left from the first file moves to the last file and moving right at the last file will display the first file again. This option also causes menus to behave similarly.</w:t>
       </w:r>
     </w:p>
     <w:p/>
@@ -1362,13 +1181,8 @@
         <w:ind w:left="1440"/>
       </w:pPr>
       <w:r>
-        <w:t xml:space="preserve">Toggle </w:t>
-      </w:r>
-      <w:proofErr w:type="spellStart"/>
-      <w:r>
-        <w:t>booleans</w:t>
-      </w:r>
-      <w:proofErr w:type="spellEnd"/>
+        <w:t>Toggle booleans</w:t>
+      </w:r>
     </w:p>
     <w:p>
       <w:pPr>
@@ -1390,15 +1204,7 @@
     </w:p>
     <w:p>
       <w:r>
-        <w:t xml:space="preserve">There are two menu set, full and simple. The full one contains </w:t>
-      </w:r>
-      <w:proofErr w:type="gramStart"/>
-      <w:r>
-        <w:t>all of</w:t>
-      </w:r>
-      <w:proofErr w:type="gramEnd"/>
-      <w:r>
-        <w:t xml:space="preserve"> the options and can be somewhat </w:t>
+        <w:t xml:space="preserve">There are two menu set, full and simple. The full one contains all of the options and can be somewhat </w:t>
       </w:r>
       <w:r>
         <w:t xml:space="preserve">time consuming to navigate during normal use. The simple menu has the </w:t>
@@ -1413,23 +1219,7 @@
     <w:p/>
     <w:p>
       <w:r>
-        <w:t xml:space="preserve">All menus except the main one </w:t>
-      </w:r>
-      <w:proofErr w:type="gramStart"/>
-      <w:r>
-        <w:t>have</w:t>
-      </w:r>
-      <w:proofErr w:type="gramEnd"/>
-      <w:r>
-        <w:t xml:space="preserve"> the first line indicating what menu this is. There is a ‘</w:t>
-      </w:r>
-      <w:proofErr w:type="gramStart"/>
-      <w:r>
-        <w:t>-‘ in</w:t>
-      </w:r>
-      <w:proofErr w:type="gramEnd"/>
-      <w:r>
-        <w:t xml:space="preserve"> front that indicates clicking on this menu will go back to the previous menu. Submenus also have the last entry as “-Back” which will return to the previous menu.</w:t>
+        <w:t>All menus except the main one have the first line indicating what menu this is. There is a ‘-‘ in front that indicates clicking on this menu will go back to the previous menu. Submenus also have the last entry as “-Back” which will return to the previous menu.</w:t>
       </w:r>
     </w:p>
     <w:p>
@@ -1497,21 +1287,8 @@
         <w:t>This displays the current frame time and can be used to adjust the time.</w:t>
       </w:r>
       <w:r>
-        <w:t xml:space="preserve"> It can </w:t>
-      </w:r>
-      <w:proofErr w:type="gramStart"/>
-      <w:r>
-        <w:t>adjusted</w:t>
-      </w:r>
-      <w:proofErr w:type="gramEnd"/>
-      <w:r>
-        <w:t xml:space="preserve"> from 0 to 500 </w:t>
-      </w:r>
-      <w:proofErr w:type="spellStart"/>
-      <w:r>
-        <w:t>mS.</w:t>
-      </w:r>
-      <w:proofErr w:type="spellEnd"/>
+        <w:t xml:space="preserve"> It can adjusted from 0 to 500 mS.</w:t>
+      </w:r>
     </w:p>
     <w:p>
       <w:pPr>
@@ -1535,16 +1312,11 @@
         <w:pStyle w:val="Heading2"/>
       </w:pPr>
       <w:r>
-        <w:t xml:space="preserve">Run Macro: </w:t>
-      </w:r>
-      <w:proofErr w:type="gramStart"/>
-      <w:r>
-        <w:t>#</w:t>
+        <w:t>Run Macro: #</w:t>
       </w:r>
       <w:r>
         <w:t>(</w:t>
       </w:r>
-      <w:proofErr w:type="gramEnd"/>
       <w:r>
         <w:t>0</w:t>
       </w:r>
@@ -1568,18 +1340,10 @@
         <w:t xml:space="preserve">Select </w:t>
       </w:r>
       <w:r>
-        <w:t xml:space="preserve">Macro: </w:t>
-      </w:r>
-      <w:proofErr w:type="gramStart"/>
-      <w:r>
-        <w:t>#</w:t>
-      </w:r>
-      <w:r>
-        <w:t>(</w:t>
-      </w:r>
-      <w:proofErr w:type="gramEnd"/>
-      <w:r>
-        <w:t>0-9)</w:t>
+        <w:t>Macro: #</w:t>
+      </w:r>
+      <w:r>
+        <w:t>(0-9)</w:t>
       </w:r>
     </w:p>
     <w:p>
@@ -1661,15 +1425,7 @@
         <w:t>small white triangle</w:t>
       </w:r>
       <w:r>
-        <w:t xml:space="preserve"> indicating that there are menu items that are not visible due to scrolling. Just keep rotating the knob to the left and they will appear. </w:t>
-      </w:r>
-      <w:proofErr w:type="gramStart"/>
-      <w:r>
-        <w:t>Similarly</w:t>
-      </w:r>
-      <w:proofErr w:type="gramEnd"/>
-      <w:r>
-        <w:t xml:space="preserve"> the last entry on the screen will have a </w:t>
+        <w:t xml:space="preserve"> indicating that there are menu items that are not visible due to scrolling. Just keep rotating the knob to the left and they will appear. Similarly the last entry on the screen will have a </w:t>
       </w:r>
       <w:r>
         <w:t>small white triangle</w:t>
@@ -1844,11 +1600,9 @@
       <w:r>
         <w:t xml:space="preserve">LED </w:t>
       </w:r>
-      <w:proofErr w:type="gramStart"/>
       <w:r>
         <w:t>strip</w:t>
       </w:r>
-      <w:proofErr w:type="gramEnd"/>
       <w:r>
         <w:t xml:space="preserve"> then the images can</w:t>
       </w:r>
@@ -1969,13 +1723,8 @@
         <w:t xml:space="preserve">and allows to be changed, </w:t>
       </w:r>
       <w:r>
-        <w:t xml:space="preserve">the time in </w:t>
-      </w:r>
-      <w:proofErr w:type="spellStart"/>
-      <w:r>
-        <w:t>mSecs</w:t>
-      </w:r>
-      <w:proofErr w:type="spellEnd"/>
+        <w:t>the time in mSecs</w:t>
+      </w:r>
       <w:r>
         <w:t xml:space="preserve"> (see note below)</w:t>
       </w:r>
@@ -1983,13 +1732,8 @@
         <w:t xml:space="preserve"> that each line of information from the BMP file is displayed on the LED strip. It is commonly used to adjust the walking time while the file is being displayed. It is only applicable when Frame Advance is set to auto.</w:t>
       </w:r>
       <w:r>
-        <w:t xml:space="preserve"> The valid range is 0 to 500 </w:t>
-      </w:r>
-      <w:proofErr w:type="spellStart"/>
-      <w:r>
-        <w:t>mS.</w:t>
-      </w:r>
-      <w:proofErr w:type="spellEnd"/>
+        <w:t xml:space="preserve"> The valid range is 0 to 500 mS.</w:t>
+      </w:r>
     </w:p>
     <w:p/>
     <w:p>
@@ -2002,90 +1746,10 @@
         <w:t>Note:</w:t>
       </w:r>
       <w:r>
-        <w:t xml:space="preserve"> This time is actually added to the minimum time that it takes to update the </w:t>
-      </w:r>
-      <w:proofErr w:type="gramStart"/>
-      <w:r>
-        <w:t>LED’s</w:t>
-      </w:r>
-      <w:proofErr w:type="gramEnd"/>
-      <w:r>
-        <w:t xml:space="preserve"> in the strip. Each bit of information takes 1.2 </w:t>
-      </w:r>
-      <w:proofErr w:type="spellStart"/>
-      <w:r>
-        <w:t>uS</w:t>
-      </w:r>
-      <w:proofErr w:type="spellEnd"/>
-      <w:r>
-        <w:t xml:space="preserve"> and each LED needs 24 bits. If there are 144 </w:t>
-      </w:r>
-      <w:proofErr w:type="gramStart"/>
-      <w:r>
-        <w:t>LED’s</w:t>
-      </w:r>
-      <w:proofErr w:type="gramEnd"/>
-      <w:r>
-        <w:t xml:space="preserve"> then the total time to load the data is 1.2 </w:t>
-      </w:r>
-      <w:proofErr w:type="spellStart"/>
-      <w:r>
-        <w:t>uS</w:t>
-      </w:r>
-      <w:proofErr w:type="spellEnd"/>
-      <w:r>
-        <w:t xml:space="preserve"> x 24 x 144 = 4.32</w:t>
-      </w:r>
-      <w:r>
-        <w:t xml:space="preserve"> </w:t>
-      </w:r>
-      <w:proofErr w:type="spellStart"/>
-      <w:r>
-        <w:t>mS.</w:t>
-      </w:r>
-      <w:proofErr w:type="spellEnd"/>
-      <w:r>
-        <w:t xml:space="preserve"> There is also a reset time at the end that loads the data into the LED’s of &gt;50 </w:t>
-      </w:r>
-      <w:proofErr w:type="spellStart"/>
-      <w:r>
-        <w:t>uS</w:t>
-      </w:r>
-      <w:proofErr w:type="spellEnd"/>
-      <w:r>
-        <w:t xml:space="preserve">. Some brands require up to 1 mS so it is safest to assume that the column update time is about 5 </w:t>
-      </w:r>
-      <w:proofErr w:type="spellStart"/>
-      <w:r>
-        <w:t>mS.</w:t>
-      </w:r>
-      <w:proofErr w:type="spellEnd"/>
-      <w:r>
-        <w:t xml:space="preserve"> This time is added to the time set in the frame hold value, </w:t>
-      </w:r>
-      <w:proofErr w:type="gramStart"/>
-      <w:r>
-        <w:t>I.E.</w:t>
-      </w:r>
-      <w:proofErr w:type="gramEnd"/>
-      <w:r>
-        <w:t xml:space="preserve"> a hold value of 0 will still have a 5 mS frame time. There might also be additional time required for reading slower SD cards. Also be aware that displaying the file in reverse will slow down due to reading the SD file in the reverse order. A </w:t>
-      </w:r>
-      <w:proofErr w:type="gramStart"/>
-      <w:r>
-        <w:t>900 column</w:t>
-      </w:r>
-      <w:proofErr w:type="gramEnd"/>
-      <w:r>
-        <w:t xml:space="preserve"> image would in theory take about 3.9 S. In testing we have found that reading the SD card </w:t>
-      </w:r>
-      <w:proofErr w:type="gramStart"/>
-      <w:r>
-        <w:t>actually slows</w:t>
-      </w:r>
-      <w:proofErr w:type="gramEnd"/>
-      <w:r>
-        <w:t xml:space="preserve"> this down to about 6 Seconds. Work is being done to try and improve this.</w:t>
+        <w:t xml:space="preserve"> This time is actually added to the minimum time that it takes to update the LED’s in the strip. Each bit of information takes 1.2 uS and each LED needs 24 bits. If there are 144 LED’s then the total time to load the data is 1.2 uS x 24 x 144 = 4.32</w:t>
+      </w:r>
+      <w:r>
+        <w:t xml:space="preserve"> mS. There is also a reset time at the end that loads the data into the LED’s of &gt;50 uS. Some brands require up to 1 mS so it is safest to assume that the column update time is about 5 mS. This time is added to the time set in the frame hold value, I.E. a hold value of 0 will still have a 5 mS frame time. There might also be additional time required for reading slower SD cards. Also be aware that displaying the file in reverse will slow down due to reading the SD file in the reverse order. A 900 column image would in theory take about 3.9 S. In testing we have found that reading the SD card actually slows this down to about 6 Seconds. Work is being done to try and improve this.</w:t>
       </w:r>
     </w:p>
     <w:p>
@@ -2146,13 +1810,8 @@
         <w:t>is selected</w:t>
       </w:r>
       <w:r>
-        <w:t xml:space="preserve"> </w:t>
-      </w:r>
-      <w:proofErr w:type="gramStart"/>
-      <w:r>
-        <w:t>again</w:t>
-      </w:r>
-      <w:proofErr w:type="gramEnd"/>
+        <w:t xml:space="preserve"> again</w:t>
+      </w:r>
       <w:r>
         <w:t xml:space="preserve"> it will show the original value.</w:t>
       </w:r>
@@ -2323,15 +1982,7 @@
         <w:t>This is the delay be</w:t>
       </w:r>
       <w:r>
-        <w:t xml:space="preserve">fore starting the mirror image display after the normal display is finished. I </w:t>
-      </w:r>
-      <w:proofErr w:type="gramStart"/>
-      <w:r>
-        <w:t>is</w:t>
-      </w:r>
-      <w:proofErr w:type="gramEnd"/>
-      <w:r>
-        <w:t xml:space="preserve"> used to create black space between the two parts of the image.</w:t>
+        <w:t>fore starting the mirror image display after the normal display is finished. I is used to create black space between the two parts of the image.</w:t>
       </w:r>
     </w:p>
     <w:p>
@@ -2417,15 +2068,7 @@
         <w:t>step mode</w:t>
       </w:r>
       <w:r>
-        <w:t xml:space="preserve"> each line is displayed until the button is pressed, the dial is rotated, or the wheel pulse counter closes the contact. If the frame pulse counter is </w:t>
-      </w:r>
-      <w:proofErr w:type="gramStart"/>
-      <w:r>
-        <w:t>zero</w:t>
-      </w:r>
-      <w:proofErr w:type="gramEnd"/>
-      <w:r>
-        <w:t xml:space="preserve"> then the dial is used to advance frames. Rotating to the right or clicking will display the next frame from the file. Rotating to the left will display the previous frame. This enables some creative uses of image by rotating the wheel left and right. Note that the mechanical wheel pulse counter has not been designed yet.</w:t>
+        <w:t xml:space="preserve"> each line is displayed until the button is pressed, the dial is rotated, or the wheel pulse counter closes the contact. If the frame pulse counter is zero then the dial is used to advance frames. Rotating to the right or clicking will display the next frame from the file. Rotating to the left will display the previous frame. This enables some creative uses of image by rotating the wheel left and right. Note that the mechanical wheel pulse counter has not been designed yet.</w:t>
       </w:r>
     </w:p>
     <w:p>
@@ -2538,15 +2181,7 @@
     </w:p>
     <w:p>
       <w:r>
-        <w:t xml:space="preserve">When this option is on all the files from the current one to the end of the last file in the current folder will be displayed. Since filenames are always sorted alphabetically this option will show a sorted list of files. If some other order is </w:t>
-      </w:r>
-      <w:proofErr w:type="gramStart"/>
-      <w:r>
-        <w:t>desired</w:t>
-      </w:r>
-      <w:proofErr w:type="gramEnd"/>
-      <w:r>
-        <w:t xml:space="preserve"> it is also possible to use the macro command to record the file order for display.</w:t>
+        <w:t>When this option is on all the files from the current one to the end of the last file in the current folder will be displayed. Since filenames are always sorted alphabetically this option will show a sorted list of files. If some other order is desired it is also possible to use the macro command to record the file order for display.</w:t>
       </w:r>
     </w:p>
     <w:p>
@@ -2567,15 +2202,7 @@
     </w:p>
     <w:p>
       <w:r>
-        <w:t xml:space="preserve">The entire chain will be repeated </w:t>
-      </w:r>
-      <w:proofErr w:type="gramStart"/>
-      <w:r>
-        <w:t>this many times</w:t>
-      </w:r>
-      <w:proofErr w:type="gramEnd"/>
-      <w:r>
-        <w:t>.</w:t>
+        <w:t>The entire chain will be repeated this many times.</w:t>
       </w:r>
     </w:p>
     <w:p>
@@ -2679,15 +2306,7 @@
     </w:p>
     <w:p>
       <w:r>
-        <w:t xml:space="preserve">This is the maximum current that is allowed to be used by the LED strips. It should be set to something below the maximum current that the USB power supply supports. This is typically less than </w:t>
-      </w:r>
-      <w:proofErr w:type="gramStart"/>
-      <w:r>
-        <w:t>2000, but</w:t>
-      </w:r>
-      <w:proofErr w:type="gramEnd"/>
-      <w:r>
-        <w:t xml:space="preserve"> could certainly be higher. Setting this correctly will prevent the wand from rebooting if the current exceeds the amount available from the battery or regulator.</w:t>
+        <w:t>This is the maximum current that is allowed to be used by the LED strips. It should be set to something below the maximum current that the USB power supply supports. This is typically less than 2000, but could certainly be higher. Setting this correctly will prevent the wand from rebooting if the current exceeds the amount available from the battery or regulator.</w:t>
       </w:r>
     </w:p>
     <w:p>
@@ -2700,15 +2319,7 @@
     </w:p>
     <w:p>
       <w:r>
-        <w:t xml:space="preserve">This is set to “1” or “2” depending on whether you have the second strip installed. There is not any method to detect a strip connected to the second control lines so it must be manually selected. When this value is changed a reboot is necessary because the </w:t>
-      </w:r>
-      <w:proofErr w:type="spellStart"/>
-      <w:r>
-        <w:t>fastled</w:t>
-      </w:r>
-      <w:proofErr w:type="spellEnd"/>
-      <w:r>
-        <w:t xml:space="preserve"> LED library does not handle runtime changes very well.</w:t>
+        <w:t>This is set to “1” or “2” depending on whether you have the second strip installed. There is not any method to detect a strip connected to the second control lines so it must be manually selected. When this value is changed a reboot is necessary because the fastled LED library does not handle runtime changes very well.</w:t>
       </w:r>
     </w:p>
     <w:p>
@@ -2721,15 +2332,7 @@
     </w:p>
     <w:p>
       <w:r>
-        <w:t xml:space="preserve">This is a number specifying how many total </w:t>
-      </w:r>
-      <w:proofErr w:type="gramStart"/>
-      <w:r>
-        <w:t>LED’s</w:t>
-      </w:r>
-      <w:proofErr w:type="gramEnd"/>
-      <w:r>
-        <w:t xml:space="preserve"> are available. It can be set from 1 to 512. For example, if there are two 144 LED strips, then this should be set to 288.</w:t>
+        <w:t>This is a number specifying how many total LED’s are available. It can be set from 1 to 512. For example, if there are two 144 LED strips, then this should be set to 288.</w:t>
       </w:r>
     </w:p>
     <w:p>
@@ -2778,15 +2381,7 @@
         </w:numPr>
       </w:pPr>
       <w:r>
-        <w:t xml:space="preserve">Serial - Bottom strip is fed data from the bottom and the middle has a connection through to the upper strip. This uses a single </w:t>
-      </w:r>
-      <w:proofErr w:type="spellStart"/>
-      <w:r>
-        <w:t>contoller</w:t>
-      </w:r>
-      <w:proofErr w:type="spellEnd"/>
-      <w:r>
-        <w:t xml:space="preserve"> while the others can use one or two controllers.</w:t>
+        <w:t>Serial - Bottom strip is fed data from the bottom and the middle has a connection through to the upper strip. This uses a single contoller while the others can use one or two controllers.</w:t>
       </w:r>
     </w:p>
     <w:p>
@@ -2811,15 +2406,7 @@
     </w:p>
     <w:p>
       <w:r>
-        <w:t xml:space="preserve">This option modifies the displayed colors at different brightness levels to </w:t>
-      </w:r>
-      <w:proofErr w:type="gramStart"/>
-      <w:r>
-        <w:t>more closely match our eyes color perception</w:t>
-      </w:r>
-      <w:proofErr w:type="gramEnd"/>
-      <w:r>
-        <w:t>.</w:t>
+        <w:t>This option modifies the displayed colors at different brightness levels to more closely match our eyes color perception.</w:t>
       </w:r>
     </w:p>
     <w:p>
@@ -2833,15 +2420,7 @@
     </w:p>
     <w:p>
       <w:r>
-        <w:t xml:space="preserve">This manually sets the strip </w:t>
-      </w:r>
-      <w:proofErr w:type="gramStart"/>
-      <w:r>
-        <w:t>Red</w:t>
-      </w:r>
-      <w:proofErr w:type="gramEnd"/>
-      <w:r>
-        <w:t xml:space="preserve"> brightness Values range from 0 to 255.</w:t>
+        <w:t>This manually sets the strip Red brightness Values range from 0 to 255.</w:t>
       </w:r>
     </w:p>
     <w:p>
@@ -2854,15 +2433,7 @@
     </w:p>
     <w:p>
       <w:r>
-        <w:t xml:space="preserve">This manually sets the strip </w:t>
-      </w:r>
-      <w:proofErr w:type="gramStart"/>
-      <w:r>
-        <w:t>Green</w:t>
-      </w:r>
-      <w:proofErr w:type="gramEnd"/>
-      <w:r>
-        <w:t xml:space="preserve"> brightness.</w:t>
+        <w:t>This manually sets the strip Green brightness.</w:t>
       </w:r>
     </w:p>
     <w:p>
@@ -2875,15 +2446,7 @@
     </w:p>
     <w:p>
       <w:r>
-        <w:t xml:space="preserve">This manually sets the strip </w:t>
-      </w:r>
-      <w:proofErr w:type="gramStart"/>
-      <w:r>
-        <w:t>Blue</w:t>
-      </w:r>
-      <w:proofErr w:type="gramEnd"/>
-      <w:r>
-        <w:t xml:space="preserve"> brightness.</w:t>
+        <w:t>This manually sets the strip Blue brightness.</w:t>
       </w:r>
     </w:p>
     <w:p>
@@ -2982,16 +2545,11 @@
         <w:pStyle w:val="Heading3"/>
       </w:pPr>
       <w:r>
-        <w:t xml:space="preserve">Save </w:t>
-      </w:r>
-      <w:proofErr w:type="spellStart"/>
-      <w:r>
-        <w:t>start.</w:t>
+        <w:t>Save start.</w:t>
       </w:r>
       <w:r>
         <w:t>miw</w:t>
       </w:r>
-      <w:proofErr w:type="spellEnd"/>
     </w:p>
     <w:p>
       <w:r>
@@ -3003,16 +2561,11 @@
         <w:pStyle w:val="Heading3"/>
       </w:pPr>
       <w:r>
-        <w:t xml:space="preserve">Load </w:t>
-      </w:r>
-      <w:proofErr w:type="spellStart"/>
-      <w:r>
-        <w:t>start.</w:t>
+        <w:t>Load start.</w:t>
       </w:r>
       <w:r>
         <w:t>miw</w:t>
       </w:r>
-      <w:proofErr w:type="spellEnd"/>
     </w:p>
     <w:p>
       <w:r>
@@ -3026,29 +2579,19 @@
       <w:bookmarkStart w:id="22" w:name="_m3ka487i9b" w:colFirst="0" w:colLast="0"/>
       <w:bookmarkEnd w:id="22"/>
       <w:r>
-        <w:t xml:space="preserve">Erase </w:t>
-      </w:r>
-      <w:proofErr w:type="spellStart"/>
-      <w:r>
-        <w:t>start.</w:t>
+        <w:t>Erase start.</w:t>
       </w:r>
       <w:r>
         <w:t>miw</w:t>
       </w:r>
-      <w:proofErr w:type="spellEnd"/>
-    </w:p>
-    <w:p>
-      <w:r>
-        <w:t xml:space="preserve">This does just what it says: removes the </w:t>
-      </w:r>
-      <w:proofErr w:type="spellStart"/>
-      <w:r>
-        <w:t>start.</w:t>
+    </w:p>
+    <w:p>
+      <w:r>
+        <w:t>This does just what it says: removes the start.</w:t>
       </w:r>
       <w:r>
         <w:t>miw</w:t>
       </w:r>
-      <w:proofErr w:type="spellEnd"/>
       <w:r>
         <w:t xml:space="preserve"> file from the current folder.</w:t>
       </w:r>
@@ -3069,29 +2612,17 @@
     </w:p>
     <w:p>
       <w:r>
-        <w:t xml:space="preserve">These are command files just like the </w:t>
-      </w:r>
-      <w:proofErr w:type="spellStart"/>
-      <w:r>
-        <w:t>start.</w:t>
+        <w:t>These are command files just like the start.</w:t>
       </w:r>
       <w:r>
         <w:t>miw</w:t>
       </w:r>
-      <w:proofErr w:type="spellEnd"/>
-      <w:r>
-        <w:t xml:space="preserve"> file above, but they have the same name as a BMP file, but with </w:t>
-      </w:r>
-      <w:proofErr w:type="gramStart"/>
-      <w:r>
-        <w:t>the .</w:t>
-      </w:r>
-      <w:proofErr w:type="spellStart"/>
+      <w:r>
+        <w:t xml:space="preserve"> file above, but they have the same name as a BMP file, but with the .</w:t>
+      </w:r>
       <w:r>
         <w:t>miw</w:t>
       </w:r>
-      <w:proofErr w:type="spellEnd"/>
-      <w:proofErr w:type="gramEnd"/>
       <w:r>
         <w:t xml:space="preserve"> extension of course. The file is run when a BMP file is started for display. This allows specific settings to always be applied to a specified BMP file.</w:t>
       </w:r>
@@ -3101,18 +2632,11 @@
         <w:pStyle w:val="Heading4"/>
       </w:pPr>
       <w:r>
-        <w:t>Save &lt;filename</w:t>
-      </w:r>
-      <w:proofErr w:type="gramStart"/>
-      <w:r>
-        <w:t>&gt;.</w:t>
-      </w:r>
-      <w:proofErr w:type="spellStart"/>
+        <w:t>Save &lt;filename&gt;.</w:t>
+      </w:r>
       <w:r>
         <w:t>miw</w:t>
       </w:r>
-      <w:proofErr w:type="spellEnd"/>
-      <w:proofErr w:type="gramEnd"/>
     </w:p>
     <w:p>
       <w:r>
@@ -3124,18 +2648,11 @@
         <w:pStyle w:val="Heading4"/>
       </w:pPr>
       <w:r>
-        <w:t>Load &lt;filename</w:t>
-      </w:r>
-      <w:proofErr w:type="gramStart"/>
-      <w:r>
-        <w:t>&gt;.</w:t>
-      </w:r>
-      <w:proofErr w:type="spellStart"/>
+        <w:t>Load &lt;filename&gt;.</w:t>
+      </w:r>
       <w:r>
         <w:t>miw</w:t>
       </w:r>
-      <w:proofErr w:type="spellEnd"/>
-      <w:proofErr w:type="gramEnd"/>
     </w:p>
     <w:p>
       <w:r>
@@ -3149,18 +2666,11 @@
       <w:bookmarkStart w:id="24" w:name="_crtw97r8ybrt" w:colFirst="0" w:colLast="0"/>
       <w:bookmarkEnd w:id="24"/>
       <w:r>
-        <w:t>Erase &lt;filename</w:t>
-      </w:r>
-      <w:proofErr w:type="gramStart"/>
-      <w:r>
-        <w:t>&gt;.</w:t>
-      </w:r>
-      <w:proofErr w:type="spellStart"/>
+        <w:t>Erase &lt;filename&gt;.</w:t>
+      </w:r>
       <w:r>
         <w:t>miw</w:t>
       </w:r>
-      <w:proofErr w:type="spellEnd"/>
-      <w:proofErr w:type="gramEnd"/>
     </w:p>
     <w:p>
       <w:r>
@@ -3217,15 +2727,7 @@
         <w:t>:</w:t>
       </w:r>
       <w:r>
-        <w:t xml:space="preserve"> </w:t>
-      </w:r>
-      <w:proofErr w:type="gramStart"/>
-      <w:r>
-        <w:t>#(</w:t>
-      </w:r>
-      <w:proofErr w:type="gramEnd"/>
-      <w:r>
-        <w:t>0-9)</w:t>
+        <w:t xml:space="preserve"> #(0-9)</w:t>
       </w:r>
     </w:p>
     <w:p>
@@ -3250,15 +2752,7 @@
         <w:t xml:space="preserve"> Macro</w:t>
       </w:r>
       <w:r>
-        <w:t xml:space="preserve">: </w:t>
-      </w:r>
-      <w:proofErr w:type="gramStart"/>
-      <w:r>
-        <w:t>#(</w:t>
-      </w:r>
-      <w:proofErr w:type="gramEnd"/>
-      <w:r>
-        <w:t>0-9)</w:t>
+        <w:t>: #(0-9)</w:t>
       </w:r>
     </w:p>
     <w:p>
@@ -3282,15 +2776,7 @@
     </w:p>
     <w:p>
       <w:r>
-        <w:t xml:space="preserve">This is used to override the image </w:t>
-      </w:r>
-      <w:proofErr w:type="spellStart"/>
-      <w:r>
-        <w:t>setttings</w:t>
-      </w:r>
-      <w:proofErr w:type="spellEnd"/>
-      <w:r>
-        <w:t xml:space="preserve"> that are stored in the macro file with each BMP file. An example using it would be if it was recorded with </w:t>
+        <w:t xml:space="preserve">This is used to override the image setttings that are stored in the macro file with each BMP file. An example using it would be if it was recorded with </w:t>
       </w:r>
       <w:r>
         <w:t>frame hold time that needs to be changed to a different value. Setting this to on will then use the current frame time instead of the one saved in the macro file.</w:t>
@@ -3305,6 +2791,9 @@
         <w:t>Record</w:t>
       </w:r>
       <w:r>
+        <w:t xml:space="preserve"> Macro</w:t>
+      </w:r>
+      <w:r>
         <w:t>:</w:t>
       </w:r>
       <w:r>
@@ -3382,15 +2871,7 @@
         <w:pStyle w:val="Heading3"/>
       </w:pPr>
       <w:r>
-        <w:t xml:space="preserve">Information: </w:t>
-      </w:r>
-      <w:proofErr w:type="gramStart"/>
-      <w:r>
-        <w:t>#(</w:t>
-      </w:r>
-      <w:proofErr w:type="gramEnd"/>
-      <w:r>
-        <w:t>0-9)</w:t>
+        <w:t>Information: #(0-9)</w:t>
       </w:r>
     </w:p>
     <w:p>
@@ -3523,15 +3004,7 @@
         <w:t>Load</w:t>
       </w:r>
       <w:r>
-        <w:t xml:space="preserve">: </w:t>
-      </w:r>
-      <w:proofErr w:type="gramStart"/>
-      <w:r>
-        <w:t>#(</w:t>
-      </w:r>
-      <w:proofErr w:type="gramEnd"/>
-      <w:r>
-        <w:t>0-9)</w:t>
+        <w:t>: #(0-9)</w:t>
       </w:r>
     </w:p>
     <w:p>
@@ -3556,15 +3029,7 @@
         <w:t>Save</w:t>
       </w:r>
       <w:r>
-        <w:t xml:space="preserve">: </w:t>
-      </w:r>
-      <w:proofErr w:type="gramStart"/>
-      <w:r>
-        <w:t>#(</w:t>
-      </w:r>
-      <w:proofErr w:type="gramEnd"/>
-      <w:r>
-        <w:t>0-9)</w:t>
+        <w:t>: #(0-9)</w:t>
       </w:r>
     </w:p>
     <w:p>
@@ -3588,15 +3053,7 @@
         <w:t>Delete</w:t>
       </w:r>
       <w:r>
-        <w:t xml:space="preserve">: </w:t>
-      </w:r>
-      <w:proofErr w:type="gramStart"/>
-      <w:r>
-        <w:t>#(</w:t>
-      </w:r>
-      <w:proofErr w:type="gramEnd"/>
-      <w:r>
-        <w:t>0-9)</w:t>
+        <w:t>: #(0-9)</w:t>
       </w:r>
     </w:p>
     <w:p>
@@ -3620,6 +3077,23 @@
       </w:r>
       <w:r>
         <w:t>.</w:t>
+      </w:r>
+    </w:p>
+    <w:p>
+      <w:pPr>
+        <w:pStyle w:val="Heading3"/>
+      </w:pPr>
+      <w:r>
+        <w:lastRenderedPageBreak/>
+        <w:t>Delete: Macro JSON File</w:t>
+      </w:r>
+    </w:p>
+    <w:p>
+      <w:r>
+        <w:t>This is a file on the SD card that contains information about each macro. If it gets corrupted</w:t>
+      </w:r>
+      <w:r>
+        <w:t xml:space="preserve"> or something seems wrong just delete this file. It will automatically be recreated when the system boots. The times, sizes, and files are obtained from the macro files. The description text is contained only in the JSON file so it will be lost and must be entered again from the information menu.</w:t>
       </w:r>
     </w:p>
     <w:p>
@@ -3629,221 +3103,213 @@
       <w:bookmarkStart w:id="29" w:name="_yvl8qphqeqwi" w:colFirst="0" w:colLast="0"/>
       <w:bookmarkEnd w:id="29"/>
       <w:r>
+        <w:t>+</w:t>
+      </w:r>
+      <w:r>
+        <w:t>Saved Settings</w:t>
+      </w:r>
+    </w:p>
+    <w:p>
+      <w:r>
+        <w:t xml:space="preserve">These settings are stored in the </w:t>
+      </w:r>
+      <w:r>
+        <w:t>NVRAM</w:t>
+      </w:r>
+      <w:r>
+        <w:t xml:space="preserve"> section of the ESP32 and </w:t>
+      </w:r>
+      <w:r>
+        <w:t xml:space="preserve">it </w:t>
+      </w:r>
+      <w:r>
+        <w:t>is a useful way to set the defaults during boot time.</w:t>
+      </w:r>
+      <w:r>
+        <w:t xml:space="preserve"> The system settings are always automatically saved and loaded on startup. This means </w:t>
+      </w:r>
+      <w:r>
+        <w:t xml:space="preserve">that LED strip, menu, and dial settings are </w:t>
+      </w:r>
+      <w:r>
+        <w:t>effectively</w:t>
+      </w:r>
+      <w:r>
+        <w:t xml:space="preserve"> permanent, they will be saved and loaded automatically.</w:t>
+      </w:r>
+      <w:r>
+        <w:t xml:space="preserve"> Other settings can be loaded automatically by enabling the autoload switch.</w:t>
+      </w:r>
+    </w:p>
+    <w:p/>
+    <w:p>
+      <w:r>
+        <w:t>There is a version number</w:t>
+      </w:r>
+      <w:r>
+        <w:t xml:space="preserve"> saved</w:t>
+      </w:r>
+      <w:r>
+        <w:t xml:space="preserve"> that will be compared when loading. </w:t>
+      </w:r>
+      <w:r>
+        <w:t>A</w:t>
+      </w:r>
+      <w:r>
+        <w:t xml:space="preserve"> mismatch will </w:t>
+      </w:r>
+      <w:r>
+        <w:t>force</w:t>
+      </w:r>
+      <w:r>
+        <w:t xml:space="preserve"> </w:t>
+      </w:r>
+      <w:r>
+        <w:t>all setting</w:t>
+      </w:r>
+      <w:r>
+        <w:t>s</w:t>
+      </w:r>
+      <w:r>
+        <w:t xml:space="preserve"> to their default values</w:t>
+      </w:r>
+      <w:r>
+        <w:t>.</w:t>
+      </w:r>
+      <w:r>
+        <w:t xml:space="preserve"> No message is displayed when this occurs.</w:t>
+      </w:r>
+    </w:p>
+    <w:p>
+      <w:pPr>
+        <w:pStyle w:val="Heading3"/>
+      </w:pPr>
+      <w:r>
+        <w:t>Autoload Saved</w:t>
+      </w:r>
+    </w:p>
+    <w:p>
+      <w:r>
+        <w:t>This flag causes the EEPROM</w:t>
+      </w:r>
+      <w:r>
+        <w:t xml:space="preserve"> (NVRAM)</w:t>
+      </w:r>
+      <w:r>
+        <w:t xml:space="preserve"> values to be loaded at boot time. If </w:t>
+      </w:r>
+      <w:r>
+        <w:t>off,</w:t>
+      </w:r>
+      <w:r>
+        <w:t xml:space="preserve"> then the factory settings will be loaded instead. If factory settings are desired the button should be pressed during booting. This will ignore the setting of this flag.</w:t>
+      </w:r>
+    </w:p>
+    <w:p>
+      <w:pPr>
+        <w:pStyle w:val="Heading3"/>
+      </w:pPr>
+      <w:r>
+        <w:t>Save Current Settings</w:t>
+      </w:r>
+    </w:p>
+    <w:p>
+      <w:r>
+        <w:t xml:space="preserve">This saves the current settings. Built-in options settings are also saved. Note that </w:t>
+      </w:r>
+      <w:r>
+        <w:t>MIW</w:t>
+      </w:r>
+      <w:r>
+        <w:t xml:space="preserve"> files do note save any of the built-in settings.</w:t>
+      </w:r>
+    </w:p>
+    <w:p>
+      <w:pPr>
+        <w:pStyle w:val="Heading3"/>
+      </w:pPr>
+      <w:bookmarkStart w:id="30" w:name="_o7lzcfp1zajn" w:colFirst="0" w:colLast="0"/>
+      <w:bookmarkEnd w:id="30"/>
+      <w:r>
+        <w:t>Load Saved Settings</w:t>
+      </w:r>
+    </w:p>
+    <w:p>
+      <w:r>
+        <w:t>This manually loads the settings from EEPROM.</w:t>
+      </w:r>
+    </w:p>
+    <w:p>
+      <w:pPr>
+        <w:pStyle w:val="Heading3"/>
+      </w:pPr>
+      <w:r>
+        <w:t>Reset All Settings</w:t>
+      </w:r>
+    </w:p>
+    <w:p>
+      <w:r>
+        <w:t>This will reset</w:t>
+      </w:r>
+      <w:r>
+        <w:t xml:space="preserve"> everything to the factory values and erase the stored values in NVRAM.</w:t>
+      </w:r>
+    </w:p>
+    <w:p>
+      <w:pPr>
+        <w:pStyle w:val="Heading3"/>
+      </w:pPr>
+      <w:r>
+        <w:t>Format EEPROM</w:t>
+      </w:r>
+    </w:p>
+    <w:p>
+      <w:r>
+        <w:t>This clears the NVRAM and formats it for storing</w:t>
+      </w:r>
+      <w:r>
+        <w:t xml:space="preserve"> the values.</w:t>
+      </w:r>
+    </w:p>
+    <w:p>
+      <w:pPr>
+        <w:pStyle w:val="Heading2"/>
+      </w:pPr>
+      <w:bookmarkStart w:id="31" w:name="_as6mqmwyy7gk" w:colFirst="0" w:colLast="0"/>
+      <w:bookmarkEnd w:id="31"/>
+      <w:r>
+        <w:t>+</w:t>
+      </w:r>
+      <w:r>
+        <w:t>System Settings</w:t>
+      </w:r>
+    </w:p>
+    <w:p>
+      <w:r>
+        <w:t xml:space="preserve">Various system settings can be changed from this submenu. </w:t>
+      </w:r>
+      <w:r>
+        <w:t>All</w:t>
+      </w:r>
+      <w:r>
+        <w:t xml:space="preserve"> these settings are automatically saved and </w:t>
+      </w:r>
+      <w:r>
+        <w:t xml:space="preserve">are </w:t>
+      </w:r>
+      <w:r>
+        <w:t>loaded automatically at boot time.</w:t>
+      </w:r>
+    </w:p>
+    <w:p>
+      <w:pPr>
+        <w:pStyle w:val="Heading3"/>
+      </w:pPr>
+      <w:r>
         <w:lastRenderedPageBreak/>
         <w:t>+</w:t>
       </w:r>
       <w:r>
-        <w:t>Saved Settings</w:t>
-      </w:r>
-    </w:p>
-    <w:p>
-      <w:r>
-        <w:t xml:space="preserve">These settings are stored in the </w:t>
-      </w:r>
-      <w:r>
-        <w:t>NVRAM</w:t>
-      </w:r>
-      <w:r>
-        <w:t xml:space="preserve"> section of the </w:t>
-      </w:r>
-      <w:proofErr w:type="gramStart"/>
-      <w:r>
-        <w:t>ESP32</w:t>
-      </w:r>
-      <w:proofErr w:type="gramEnd"/>
-      <w:r>
-        <w:t xml:space="preserve"> and </w:t>
-      </w:r>
-      <w:r>
-        <w:t xml:space="preserve">it </w:t>
-      </w:r>
-      <w:r>
-        <w:t>is a useful way to set the defaults during boot time.</w:t>
-      </w:r>
-      <w:r>
-        <w:t xml:space="preserve"> The system settings are always automatically saved and loaded on startup. This means </w:t>
-      </w:r>
-      <w:r>
-        <w:t xml:space="preserve">that LED strip, menu, and dial settings are </w:t>
-      </w:r>
-      <w:r>
-        <w:t>effectively</w:t>
-      </w:r>
-      <w:r>
-        <w:t xml:space="preserve"> permanent, they will be saved and loaded automatically.</w:t>
-      </w:r>
-      <w:r>
-        <w:t xml:space="preserve"> Other settings can be loaded automatically by enabling the autoload switch.</w:t>
-      </w:r>
-    </w:p>
-    <w:p/>
-    <w:p>
-      <w:r>
-        <w:t>There is a version number</w:t>
-      </w:r>
-      <w:r>
-        <w:t xml:space="preserve"> saved</w:t>
-      </w:r>
-      <w:r>
-        <w:t xml:space="preserve"> that will be compared when loading. </w:t>
-      </w:r>
-      <w:r>
-        <w:t>A</w:t>
-      </w:r>
-      <w:r>
-        <w:t xml:space="preserve"> mismatch will </w:t>
-      </w:r>
-      <w:r>
-        <w:t>force</w:t>
-      </w:r>
-      <w:r>
-        <w:t xml:space="preserve"> </w:t>
-      </w:r>
-      <w:r>
-        <w:t>all setting</w:t>
-      </w:r>
-      <w:r>
-        <w:t>s</w:t>
-      </w:r>
-      <w:r>
-        <w:t xml:space="preserve"> to their default values</w:t>
-      </w:r>
-      <w:r>
-        <w:t>.</w:t>
-      </w:r>
-      <w:r>
-        <w:t xml:space="preserve"> No message is displayed when this occurs.</w:t>
-      </w:r>
-    </w:p>
-    <w:p>
-      <w:pPr>
-        <w:pStyle w:val="Heading3"/>
-      </w:pPr>
-      <w:r>
-        <w:t>Autoload Saved</w:t>
-      </w:r>
-    </w:p>
-    <w:p>
-      <w:r>
-        <w:t>This flag causes the EEPROM</w:t>
-      </w:r>
-      <w:r>
-        <w:t xml:space="preserve"> (NVRAM)</w:t>
-      </w:r>
-      <w:r>
-        <w:t xml:space="preserve"> values to be loaded at boot time. If </w:t>
-      </w:r>
-      <w:r>
-        <w:t>off,</w:t>
-      </w:r>
-      <w:r>
-        <w:t xml:space="preserve"> then the factory settings will be loaded instead. If factory settings are desired the button should be pressed during booting. This will ignore the setting of this flag.</w:t>
-      </w:r>
-    </w:p>
-    <w:p>
-      <w:pPr>
-        <w:pStyle w:val="Heading3"/>
-      </w:pPr>
-      <w:r>
-        <w:t>Save Current Settings</w:t>
-      </w:r>
-    </w:p>
-    <w:p>
-      <w:r>
-        <w:t xml:space="preserve">This saves the current settings. Built-in options settings are also saved. Note that </w:t>
-      </w:r>
-      <w:r>
-        <w:t>MIW</w:t>
-      </w:r>
-      <w:r>
-        <w:t xml:space="preserve"> files do note save any of the built-in settings.</w:t>
-      </w:r>
-    </w:p>
-    <w:p>
-      <w:pPr>
-        <w:pStyle w:val="Heading3"/>
-      </w:pPr>
-      <w:bookmarkStart w:id="30" w:name="_o7lzcfp1zajn" w:colFirst="0" w:colLast="0"/>
-      <w:bookmarkEnd w:id="30"/>
-      <w:r>
-        <w:t>Load Saved Settings</w:t>
-      </w:r>
-    </w:p>
-    <w:p>
-      <w:r>
-        <w:t>This manually loads the settings from EEPROM.</w:t>
-      </w:r>
-    </w:p>
-    <w:p>
-      <w:pPr>
-        <w:pStyle w:val="Heading3"/>
-      </w:pPr>
-      <w:r>
-        <w:t>Reset All Settings</w:t>
-      </w:r>
-    </w:p>
-    <w:p>
-      <w:r>
-        <w:t>This will reset</w:t>
-      </w:r>
-      <w:r>
-        <w:t xml:space="preserve"> everything to the factory values and erase the stored values in NVRAM.</w:t>
-      </w:r>
-    </w:p>
-    <w:p>
-      <w:pPr>
-        <w:pStyle w:val="Heading3"/>
-      </w:pPr>
-      <w:r>
-        <w:t>Format EEPROM</w:t>
-      </w:r>
-    </w:p>
-    <w:p>
-      <w:r>
-        <w:t>This clears the NVRAM and formats it for storing</w:t>
-      </w:r>
-      <w:r>
-        <w:t xml:space="preserve"> the values.</w:t>
-      </w:r>
-    </w:p>
-    <w:p>
-      <w:pPr>
-        <w:pStyle w:val="Heading2"/>
-      </w:pPr>
-      <w:bookmarkStart w:id="31" w:name="_as6mqmwyy7gk" w:colFirst="0" w:colLast="0"/>
-      <w:bookmarkEnd w:id="31"/>
-      <w:r>
-        <w:t>+</w:t>
-      </w:r>
-      <w:r>
-        <w:t>System Settings</w:t>
-      </w:r>
-    </w:p>
-    <w:p>
-      <w:r>
-        <w:t xml:space="preserve">Various system settings can be changed from this submenu. </w:t>
-      </w:r>
-      <w:r>
-        <w:t>All</w:t>
-      </w:r>
-      <w:r>
-        <w:t xml:space="preserve"> these settings are automatically saved and </w:t>
-      </w:r>
-      <w:r>
-        <w:t xml:space="preserve">are </w:t>
-      </w:r>
-      <w:r>
-        <w:t>loaded automatically at boot time.</w:t>
-      </w:r>
-    </w:p>
-    <w:p>
-      <w:pPr>
-        <w:pStyle w:val="Heading3"/>
-      </w:pPr>
-      <w:r>
-        <w:t>+</w:t>
-      </w:r>
-      <w:r>
         <w:t>Display Settings</w:t>
       </w:r>
     </w:p>
@@ -3902,37 +3368,221 @@
         <w:t>used</w:t>
       </w:r>
       <w:r>
-        <w:t xml:space="preserve"> </w:t>
-      </w:r>
-      <w:proofErr w:type="spellStart"/>
-      <w:r>
-        <w:t>used</w:t>
-      </w:r>
-      <w:proofErr w:type="spellEnd"/>
-      <w:r>
-        <w:t xml:space="preserve"> in conjunction with setting the image also upside </w:t>
-      </w:r>
+        <w:t xml:space="preserve"> used in conjunction with setting the image also upside down. Using a long press on button 0 is the easiest way</w:t>
+      </w:r>
+      <w:r>
+        <w:t xml:space="preserve"> to do this</w:t>
+      </w:r>
+      <w:r>
+        <w:t xml:space="preserve"> since it </w:t>
+      </w:r>
+      <w:r>
+        <w:t>adjusts</w:t>
+      </w:r>
+      <w:r>
+        <w:t xml:space="preserve"> both the image and the display upside down </w:t>
+      </w:r>
+      <w:r>
+        <w:t xml:space="preserve">(for 180 only) </w:t>
+      </w:r>
+      <w:r>
+        <w:t>at the same time.</w:t>
+      </w:r>
+    </w:p>
+    <w:p>
+      <w:pPr>
+        <w:pStyle w:val="Heading4"/>
+      </w:pPr>
+      <w:r>
+        <w:t>Display Brightness</w:t>
+      </w:r>
+      <w:r>
+        <w:t>: 50%</w:t>
+      </w:r>
+    </w:p>
+    <w:p>
+      <w:r>
+        <w:t>This is the TFT display brightness from 1 to 100%. It is often desirable to lower it when working in darkness.</w:t>
+      </w:r>
+    </w:p>
+    <w:p>
+      <w:pPr>
+        <w:pStyle w:val="Heading4"/>
+      </w:pPr>
+      <w:r>
+        <w:t xml:space="preserve">Display Dim Time: </w:t>
+      </w:r>
+      <w:r>
+        <w:t>0 S</w:t>
+      </w:r>
+    </w:p>
+    <w:p>
+      <w:r>
+        <w:t>When no buttons or dial rotations happen for this amount of time the display will dim to preserve power.</w:t>
+      </w:r>
+    </w:p>
+    <w:p>
+      <w:pPr>
+        <w:pStyle w:val="Heading4"/>
+      </w:pPr>
+      <w:r>
+        <w:t>Display Dim: 30%</w:t>
+      </w:r>
+    </w:p>
+    <w:p>
+      <w:r>
+        <w:t>This is the value the display will dim to when the dim timer expires.</w:t>
+      </w:r>
+      <w:r>
+        <w:t xml:space="preserve"> This menu item is hidden when the </w:t>
+      </w:r>
+      <w:r>
+        <w:t>dim time value is 0.</w:t>
+      </w:r>
+    </w:p>
+    <w:p>
+      <w:pPr>
+        <w:pStyle w:val="Heading4"/>
+      </w:pPr>
+      <w:r>
+        <w:t>Sideways Scroll Settings</w:t>
+      </w:r>
+    </w:p>
+    <w:p>
+      <w:r>
+        <w:t xml:space="preserve">When lines are too long for the </w:t>
+      </w:r>
+      <w:r>
+        <w:t>display,</w:t>
+      </w:r>
+      <w:r>
+        <w:t xml:space="preserve"> they will scroll sideways so the entire line can be seen. The speeds can be adjusted</w:t>
+      </w:r>
+      <w:r>
+        <w:t xml:space="preserve"> using the </w:t>
+      </w:r>
+      <w:r>
+        <w:t>following menu items.</w:t>
+      </w:r>
+    </w:p>
+    <w:p>
+      <w:pPr>
+        <w:pStyle w:val="Heading5"/>
+      </w:pPr>
+      <w:r>
+        <w:t xml:space="preserve">Sideways Scroll Speed: </w:t>
+      </w:r>
+      <w:r>
+        <w:t>25 mS</w:t>
+      </w:r>
+    </w:p>
+    <w:p>
+      <w:r>
+        <w:t xml:space="preserve">This is how fast the </w:t>
+      </w:r>
+      <w:r>
+        <w:t xml:space="preserve">line scrolls to the left. Smaller numbers are faster, since it is actually the </w:t>
+      </w:r>
+      <w:r>
+        <w:t>pause time per pixel.</w:t>
+      </w:r>
+    </w:p>
+    <w:p>
+      <w:pPr>
+        <w:pStyle w:val="Heading5"/>
+      </w:pPr>
+      <w:r>
+        <w:t xml:space="preserve">Sideways Scroll Pause: </w:t>
+      </w:r>
+      <w:r>
+        <w:t>20</w:t>
+      </w:r>
+    </w:p>
+    <w:p>
+      <w:r>
+        <w:t>This is the number of scroll speed times to wait at the end of each line before switching direction and scrolling again.</w:t>
+      </w:r>
+      <w:r>
+        <w:t xml:space="preserve"> For example, when the scroll speed is 25 mS and the pause is 20 the scrolling will pause for </w:t>
+      </w:r>
+      <w:r>
+        <w:t>25 x 20 = 500 mS at end of the scrolling.</w:t>
+      </w:r>
+    </w:p>
+    <w:p>
+      <w:pPr>
+        <w:pStyle w:val="Heading5"/>
+      </w:pPr>
+      <w:r>
+        <w:t xml:space="preserve">Sideways Scroll </w:t>
+      </w:r>
+      <w:r>
+        <w:t>Reverse: 3x</w:t>
+      </w:r>
+    </w:p>
+    <w:p>
+      <w:r>
+        <w:t xml:space="preserve">This is a speed multiplier, well actually a divider of the time, that controls the reverse </w:t>
+      </w:r>
+      <w:r>
+        <w:t>scroll speed. 3x means it will scroll three times faster in reverse than it does</w:t>
+      </w:r>
+      <w:r>
+        <w:t xml:space="preserve"> going forward.</w:t>
+      </w:r>
+    </w:p>
+    <w:p>
+      <w:pPr>
+        <w:pStyle w:val="Heading4"/>
+      </w:pPr>
+      <w:r>
+        <w:t>Menu Choice: Color</w:t>
+      </w:r>
+      <w:r>
+        <w:t xml:space="preserve"> | *</w:t>
+      </w:r>
+    </w:p>
+    <w:p>
+      <w:r>
+        <w:t>This controls the indicator on menus for the current selection.</w:t>
+      </w:r>
+      <w:r>
+        <w:t xml:space="preserve"> Color means that the background and foreground colors are reversed</w:t>
+      </w:r>
+      <w:r>
+        <w:t xml:space="preserve">. The ‘*’ </w:t>
+      </w:r>
+      <w:r>
+        <w:t xml:space="preserve">choice </w:t>
+      </w:r>
+      <w:r>
+        <w:t>leaves the</w:t>
+      </w:r>
+      <w:r>
+        <w:t xml:space="preserve"> text</w:t>
+      </w:r>
+      <w:r>
+        <w:t xml:space="preserve"> colors the same and adds a ‘*’ to the </w:t>
+      </w:r>
+      <w:r>
+        <w:t>beginning</w:t>
+      </w:r>
+      <w:r>
+        <w:t xml:space="preserve"> of the active menu line.</w:t>
+      </w:r>
+    </w:p>
+    <w:p>
+      <w:pPr>
+        <w:pStyle w:val="Heading4"/>
+      </w:pPr>
       <w:r>
         <w:lastRenderedPageBreak/>
-        <w:t>down. Using a long press on button 0 is the easiest way</w:t>
-      </w:r>
-      <w:r>
-        <w:t xml:space="preserve"> to do this</w:t>
-      </w:r>
-      <w:r>
-        <w:t xml:space="preserve"> since it </w:t>
-      </w:r>
-      <w:r>
-        <w:t>adjusts</w:t>
-      </w:r>
-      <w:r>
-        <w:t xml:space="preserve"> both the image and the display upside down </w:t>
-      </w:r>
-      <w:r>
-        <w:t xml:space="preserve">(for 180 only) </w:t>
-      </w:r>
-      <w:r>
-        <w:t>at the same time.</w:t>
+        <w:t>Text Color</w:t>
+      </w:r>
+    </w:p>
+    <w:p>
+      <w:r>
+        <w:t>This sets the text color to various allowed values. The default is blue.</w:t>
       </w:r>
     </w:p>
     <w:p>
@@ -3940,210 +3590,6 @@
         <w:pStyle w:val="Heading4"/>
       </w:pPr>
       <w:r>
-        <w:t>Display Brightness</w:t>
-      </w:r>
-      <w:r>
-        <w:t>: 50%</w:t>
-      </w:r>
-    </w:p>
-    <w:p>
-      <w:r>
-        <w:t>This is the TFT display brightness from 1 to 100%. It is often desirable to lower it when working in darkness.</w:t>
-      </w:r>
-    </w:p>
-    <w:p>
-      <w:pPr>
-        <w:pStyle w:val="Heading4"/>
-      </w:pPr>
-      <w:r>
-        <w:t xml:space="preserve">Display Dim Time: </w:t>
-      </w:r>
-      <w:r>
-        <w:t>0 S</w:t>
-      </w:r>
-    </w:p>
-    <w:p>
-      <w:r>
-        <w:t>When no buttons or dial rotations happen for this amount of time the display will dim to preserve power.</w:t>
-      </w:r>
-    </w:p>
-    <w:p>
-      <w:pPr>
-        <w:pStyle w:val="Heading4"/>
-      </w:pPr>
-      <w:r>
-        <w:t>Display Dim: 30%</w:t>
-      </w:r>
-    </w:p>
-    <w:p>
-      <w:r>
-        <w:t>This is the value the display will dim to when the dim timer expires.</w:t>
-      </w:r>
-      <w:r>
-        <w:t xml:space="preserve"> This menu item is hidden when the </w:t>
-      </w:r>
-      <w:r>
-        <w:t>dim time value is 0.</w:t>
-      </w:r>
-    </w:p>
-    <w:p>
-      <w:pPr>
-        <w:pStyle w:val="Heading4"/>
-      </w:pPr>
-      <w:r>
-        <w:t>Sideways Scroll Settings</w:t>
-      </w:r>
-    </w:p>
-    <w:p>
-      <w:r>
-        <w:t xml:space="preserve">When lines are too long for the </w:t>
-      </w:r>
-      <w:r>
-        <w:t>display,</w:t>
-      </w:r>
-      <w:r>
-        <w:t xml:space="preserve"> they will scroll sideways so the entire line can be seen. The speeds can be adjusted</w:t>
-      </w:r>
-      <w:r>
-        <w:t xml:space="preserve"> using the </w:t>
-      </w:r>
-      <w:r>
-        <w:t>following menu items.</w:t>
-      </w:r>
-    </w:p>
-    <w:p>
-      <w:pPr>
-        <w:pStyle w:val="Heading5"/>
-      </w:pPr>
-      <w:r>
-        <w:t xml:space="preserve">Sideways Scroll Speed: </w:t>
-      </w:r>
-      <w:r>
-        <w:t>25 mS</w:t>
-      </w:r>
-    </w:p>
-    <w:p>
-      <w:r>
-        <w:t xml:space="preserve">This is how fast the </w:t>
-      </w:r>
-      <w:r>
-        <w:t xml:space="preserve">line scrolls to the left. Smaller numbers are faster, since it is </w:t>
-      </w:r>
-      <w:proofErr w:type="gramStart"/>
-      <w:r>
-        <w:t>actually the</w:t>
-      </w:r>
-      <w:proofErr w:type="gramEnd"/>
-      <w:r>
-        <w:t xml:space="preserve"> </w:t>
-      </w:r>
-      <w:r>
-        <w:t>pause time per pixel.</w:t>
-      </w:r>
-    </w:p>
-    <w:p>
-      <w:pPr>
-        <w:pStyle w:val="Heading5"/>
-      </w:pPr>
-      <w:r>
-        <w:t xml:space="preserve">Sideways Scroll Pause: </w:t>
-      </w:r>
-      <w:r>
-        <w:t>20</w:t>
-      </w:r>
-    </w:p>
-    <w:p>
-      <w:r>
-        <w:t>This is the number of scroll speed times to wait at the end of each line before switching direction and scrolling again.</w:t>
-      </w:r>
-      <w:r>
-        <w:t xml:space="preserve"> For example, when the scroll speed is 25 mS and the pause is 20 the scrolling will pause for </w:t>
-      </w:r>
-      <w:r>
-        <w:t>25 x 20 = 500 mS at end of the scrolling.</w:t>
-      </w:r>
-    </w:p>
-    <w:p>
-      <w:pPr>
-        <w:pStyle w:val="Heading5"/>
-      </w:pPr>
-      <w:r>
-        <w:t xml:space="preserve">Sideways Scroll </w:t>
-      </w:r>
-      <w:r>
-        <w:t>Reverse: 3x</w:t>
-      </w:r>
-    </w:p>
-    <w:p>
-      <w:r>
-        <w:t xml:space="preserve">This is a speed multiplier, well actually a divider of the time, that controls the reverse </w:t>
-      </w:r>
-      <w:r>
-        <w:t>scroll speed. 3x means it will scroll three times faster in reverse than it does</w:t>
-      </w:r>
-      <w:r>
-        <w:t xml:space="preserve"> going forward.</w:t>
-      </w:r>
-    </w:p>
-    <w:p>
-      <w:pPr>
-        <w:pStyle w:val="Heading4"/>
-      </w:pPr>
-      <w:r>
-        <w:t>Menu Choice: Color</w:t>
-      </w:r>
-      <w:r>
-        <w:t xml:space="preserve"> | *</w:t>
-      </w:r>
-    </w:p>
-    <w:p>
-      <w:r>
-        <w:t>This controls the indicator on menus for the current selection.</w:t>
-      </w:r>
-      <w:r>
-        <w:t xml:space="preserve"> Color means that the background and foreground colors are reversed</w:t>
-      </w:r>
-      <w:r>
-        <w:t xml:space="preserve">. The ‘*’ </w:t>
-      </w:r>
-      <w:r>
-        <w:t xml:space="preserve">choice </w:t>
-      </w:r>
-      <w:r>
-        <w:t>leaves the</w:t>
-      </w:r>
-      <w:r>
-        <w:t xml:space="preserve"> text</w:t>
-      </w:r>
-      <w:r>
-        <w:t xml:space="preserve"> colors the same and adds a ‘*’ to the </w:t>
-      </w:r>
-      <w:r>
-        <w:t>beginning</w:t>
-      </w:r>
-      <w:r>
-        <w:t xml:space="preserve"> of the active menu line.</w:t>
-      </w:r>
-    </w:p>
-    <w:p>
-      <w:pPr>
-        <w:pStyle w:val="Heading4"/>
-      </w:pPr>
-      <w:r>
-        <w:t>Text Color</w:t>
-      </w:r>
-    </w:p>
-    <w:p>
-      <w:r>
-        <w:t>This sets the text color to various allowed values. The default is blue.</w:t>
-      </w:r>
-    </w:p>
-    <w:p>
-      <w:pPr>
-        <w:pStyle w:val="Heading4"/>
-      </w:pPr>
-      <w:r>
-        <w:lastRenderedPageBreak/>
         <w:t>Menu Wrap</w:t>
       </w:r>
       <w:r>
@@ -4303,6 +3749,7 @@
         <w:pStyle w:val="Heading3"/>
       </w:pPr>
       <w:r>
+        <w:lastRenderedPageBreak/>
         <w:t>+</w:t>
       </w:r>
       <w:r>
@@ -4342,305 +3789,297 @@
         <w:pStyle w:val="Heading4"/>
       </w:pPr>
       <w:r>
+        <w:t xml:space="preserve">Dial </w:t>
+      </w:r>
+      <w:r>
+        <w:t>Pulse Count</w:t>
+      </w:r>
+      <w:r>
+        <w:t>: 1-5</w:t>
+      </w:r>
+    </w:p>
+    <w:p>
+      <w:r>
+        <w:t xml:space="preserve">It is sometimes desirable to reduce the sensitivity of the dial to rotation. Wearing gloves or shivering fingers is an example. This allows a counter to be set such that more than one </w:t>
+      </w:r>
+      <w:r>
+        <w:t>click</w:t>
+      </w:r>
+      <w:r>
+        <w:t xml:space="preserve"> detent will be required to produce a dial motion. For example, setting this to 2 means that the dial </w:t>
+      </w:r>
+      <w:r>
+        <w:t>must</w:t>
+      </w:r>
+      <w:r>
+        <w:t xml:space="preserve"> be moved two clicks before it would change the selection. Values from 1 to 5 </w:t>
+      </w:r>
+      <w:r>
+        <w:t>are valid.</w:t>
+      </w:r>
+    </w:p>
+    <w:p>
+      <w:pPr>
+        <w:pStyle w:val="Heading4"/>
+      </w:pPr>
+      <w:r>
+        <w:t>Dial Speed</w:t>
+      </w:r>
+      <w:r>
+        <w:t xml:space="preserve">: </w:t>
+      </w:r>
+      <w:r>
+        <w:t>10 mS</w:t>
+      </w:r>
+    </w:p>
+    <w:p>
+      <w:r>
+        <w:t xml:space="preserve">This value adjusts how fast the dial </w:t>
+      </w:r>
+      <w:r>
+        <w:t>is allowed to send rotation clicks.</w:t>
+      </w:r>
+      <w:r>
+        <w:t xml:space="preserve"> It is the</w:t>
+      </w:r>
+      <w:r>
+        <w:t xml:space="preserve"> minimum</w:t>
+      </w:r>
+      <w:r>
+        <w:t xml:space="preserve"> time between clicks</w:t>
+      </w:r>
+      <w:r>
+        <w:t xml:space="preserve"> so it can be used to slow down fast rotation</w:t>
+      </w:r>
+      <w:r>
+        <w:t xml:space="preserve">. </w:t>
+      </w:r>
+      <w:r>
+        <w:t>The allowed values are</w:t>
+      </w:r>
+      <w:r>
+        <w:t xml:space="preserve"> from </w:t>
+      </w:r>
+      <w:r>
+        <w:t>5</w:t>
+      </w:r>
+      <w:r>
+        <w:t xml:space="preserve"> to </w:t>
+      </w:r>
+      <w:r>
+        <w:t>500</w:t>
+      </w:r>
+      <w:r>
+        <w:t xml:space="preserve"> </w:t>
+      </w:r>
+      <w:r>
+        <w:t>Milliseconds</w:t>
+      </w:r>
+      <w:r>
+        <w:t>.</w:t>
+      </w:r>
+    </w:p>
+    <w:p>
+      <w:pPr>
+        <w:pStyle w:val="Heading4"/>
+      </w:pPr>
+      <w:r>
+        <w:t>Long Press Counts: 40</w:t>
+      </w:r>
+    </w:p>
+    <w:p>
+      <w:r>
+        <w:t>This value determines how long a long press is.</w:t>
+      </w:r>
+      <w:r>
+        <w:t xml:space="preserve"> Bigger numbers mean the button must be held down longer in order to be considered a long press.</w:t>
+      </w:r>
+    </w:p>
+    <w:p>
+      <w:pPr>
+        <w:pStyle w:val="Heading4"/>
+      </w:pPr>
+      <w:r>
+        <w:t xml:space="preserve">Btn0 Long: </w:t>
+      </w:r>
+      <w:r>
+        <w:t>Display</w:t>
+      </w:r>
+      <w:r>
+        <w:t>Rotation</w:t>
+      </w:r>
+      <w:r>
+        <w:t xml:space="preserve"> | LightBar</w:t>
+      </w:r>
+    </w:p>
+    <w:p>
+      <w:r>
+        <w:t>This is the action for a long press on the top left button.</w:t>
+      </w:r>
+      <w:r>
+        <w:t xml:space="preserve"> UpsideDown rotates the display and also shows the BMP reversed</w:t>
+      </w:r>
+      <w:r>
+        <w:t>. LightBar runs the light bar function to use the wand as a light source. There will probably be more choices in the future</w:t>
+      </w:r>
+      <w:r>
+        <w:t>.</w:t>
+      </w:r>
+    </w:p>
+    <w:p>
+      <w:pPr>
+        <w:pStyle w:val="Heading4"/>
+      </w:pPr>
+      <w:r>
+        <w:t xml:space="preserve">Btn1 Long: LightBar | </w:t>
+      </w:r>
+      <w:r>
+        <w:t>Display</w:t>
+      </w:r>
+      <w:r>
+        <w:t>Rotation</w:t>
+      </w:r>
+    </w:p>
+    <w:p>
+      <w:r>
+        <w:t xml:space="preserve">This is the action for a long press on the </w:t>
+      </w:r>
+      <w:r>
+        <w:t>bottom</w:t>
+      </w:r>
+      <w:r>
+        <w:t xml:space="preserve"> left button.</w:t>
+      </w:r>
+      <w:r>
+        <w:t xml:space="preserve"> There will probably be more choices in the future.</w:t>
+      </w:r>
+    </w:p>
+    <w:p>
+      <w:pPr>
+        <w:pStyle w:val="Heading4"/>
+      </w:pPr>
+      <w:r>
+        <w:t>Rotate Dial Type: Toggle | Pulse</w:t>
+      </w:r>
+    </w:p>
+    <w:p>
+      <w:r>
+        <w:t>There are</w:t>
+      </w:r>
+      <w:r>
+        <w:t xml:space="preserve"> two types (maybe more) of rotary dial encoding methods</w:t>
+      </w:r>
+      <w:r>
+        <w:t>. Some pulse the A and B lines for each click of rotation while other just change to other state</w:t>
+      </w:r>
+      <w:r>
+        <w:t xml:space="preserve">. The </w:t>
+      </w:r>
+      <w:r>
+        <w:t>first kind</w:t>
+      </w:r>
+      <w:r>
+        <w:t xml:space="preserve"> always leaves A and B open and simply pulse</w:t>
+      </w:r>
+      <w:r>
+        <w:t xml:space="preserve"> A and B</w:t>
+      </w:r>
+      <w:r>
+        <w:t xml:space="preserve"> closed for a short period of time</w:t>
+      </w:r>
+      <w:r>
+        <w:t xml:space="preserve"> with each rotation click. This one is called “pulse”. The other kind</w:t>
+      </w:r>
+      <w:r>
+        <w:t xml:space="preserve"> changes between open and close</w:t>
+      </w:r>
+      <w:r>
+        <w:t>d</w:t>
+      </w:r>
+      <w:r>
+        <w:t xml:space="preserve"> with each click. This is called “toggle”.</w:t>
+      </w:r>
+      <w:r>
+        <w:t xml:space="preserve"> The time relationship between</w:t>
+      </w:r>
+      <w:r>
+        <w:t xml:space="preserve"> the</w:t>
+      </w:r>
+      <w:r>
+        <w:t xml:space="preserve"> A and B</w:t>
+      </w:r>
+      <w:r>
+        <w:t xml:space="preserve"> contact closures</w:t>
+      </w:r>
+      <w:r>
+        <w:t xml:space="preserve"> determines the direction of rotation.</w:t>
+      </w:r>
+    </w:p>
+    <w:p/>
+    <w:p>
+      <w:r>
+        <w:t xml:space="preserve">After a system reset to factory or the first time </w:t>
+      </w:r>
+      <w:r>
+        <w:t xml:space="preserve">a new version of </w:t>
+      </w:r>
+      <w:r>
+        <w:t>the software is loaded the</w:t>
+      </w:r>
+      <w:r>
+        <w:t xml:space="preserve"> software will try to determine which kind of rotary switch exists. I</w:t>
+      </w:r>
+      <w:r>
+        <w:t>f the rotary switch i</w:t>
+      </w:r>
+      <w:r>
+        <w:t>s</w:t>
+      </w:r>
+      <w:r>
+        <w:t xml:space="preserve"> the toggle </w:t>
+      </w:r>
+      <w:r>
+        <w:t>kind,</w:t>
+      </w:r>
+      <w:r>
+        <w:t xml:space="preserve"> it might</w:t>
+      </w:r>
+      <w:r>
+        <w:t xml:space="preserve"> ask for the dial to be rotated one click in either </w:t>
+      </w:r>
+      <w:r>
+        <w:t>direction</w:t>
+      </w:r>
+      <w:r>
+        <w:t>.</w:t>
+      </w:r>
+      <w:r>
+        <w:t xml:space="preserve"> This happens when the dial is in the contacts open position since this is the normal position</w:t>
+      </w:r>
+      <w:r>
+        <w:t xml:space="preserve"> for the pulse dial type</w:t>
+      </w:r>
+      <w:r>
+        <w:t xml:space="preserve"> and </w:t>
+      </w:r>
+      <w:r>
         <w:lastRenderedPageBreak/>
-        <w:t xml:space="preserve">Dial </w:t>
-      </w:r>
-      <w:r>
-        <w:t>Pulse Count</w:t>
-      </w:r>
-      <w:r>
-        <w:t>: 1-5</w:t>
-      </w:r>
-    </w:p>
-    <w:p>
-      <w:r>
-        <w:t xml:space="preserve">It is sometimes desirable to reduce the sensitivity of the dial to rotation. Wearing gloves or shivering fingers is an example. This allows a counter to be set such that more than one </w:t>
-      </w:r>
-      <w:proofErr w:type="gramStart"/>
-      <w:r>
-        <w:t>click</w:t>
-      </w:r>
-      <w:proofErr w:type="gramEnd"/>
-      <w:r>
-        <w:t xml:space="preserve"> detent will be required to produce a dial motion. For example, setting this to 2 means that the dial </w:t>
-      </w:r>
-      <w:r>
-        <w:t>must</w:t>
-      </w:r>
-      <w:r>
-        <w:t xml:space="preserve"> be moved two clicks before it would change the selection. Values from 1 to 5 </w:t>
-      </w:r>
-      <w:r>
-        <w:t>are valid.</w:t>
-      </w:r>
-    </w:p>
-    <w:p>
-      <w:pPr>
-        <w:pStyle w:val="Heading4"/>
-      </w:pPr>
-      <w:r>
-        <w:t>Dial Speed</w:t>
-      </w:r>
-      <w:r>
-        <w:t xml:space="preserve">: </w:t>
-      </w:r>
-      <w:r>
-        <w:t>10 mS</w:t>
-      </w:r>
-    </w:p>
-    <w:p>
-      <w:r>
-        <w:t xml:space="preserve">This value adjusts how fast the dial </w:t>
-      </w:r>
-      <w:r>
-        <w:t>is allowed to send rotation clicks.</w:t>
-      </w:r>
-      <w:r>
-        <w:t xml:space="preserve"> It is the</w:t>
-      </w:r>
-      <w:r>
-        <w:t xml:space="preserve"> minimum</w:t>
-      </w:r>
-      <w:r>
-        <w:t xml:space="preserve"> time between clicks</w:t>
-      </w:r>
-      <w:r>
-        <w:t xml:space="preserve"> so it can be used to slow down fast rotation</w:t>
-      </w:r>
-      <w:r>
-        <w:t xml:space="preserve">. </w:t>
-      </w:r>
-      <w:r>
-        <w:t>The allowed values are</w:t>
-      </w:r>
-      <w:r>
-        <w:t xml:space="preserve"> from </w:t>
-      </w:r>
-      <w:r>
-        <w:t>5</w:t>
-      </w:r>
-      <w:r>
-        <w:t xml:space="preserve"> to </w:t>
-      </w:r>
-      <w:r>
-        <w:t>500</w:t>
+        <w:t>the software can’t determine what the switch type is</w:t>
+      </w:r>
+      <w:r>
+        <w:t>.</w:t>
+      </w:r>
+      <w:r>
+        <w:t xml:space="preserve"> Because the automatic detection works perfectly</w:t>
       </w:r>
       <w:r>
         <w:t xml:space="preserve"> </w:t>
       </w:r>
       <w:r>
-        <w:t>Milliseconds</w:t>
-      </w:r>
-      <w:r>
-        <w:t>.</w:t>
-      </w:r>
-    </w:p>
-    <w:p>
-      <w:pPr>
-        <w:pStyle w:val="Heading4"/>
-      </w:pPr>
-      <w:r>
-        <w:t>Long Press Counts: 40</w:t>
-      </w:r>
-    </w:p>
-    <w:p>
-      <w:r>
-        <w:t>This value determines how long a long press is.</w:t>
-      </w:r>
-      <w:r>
-        <w:t xml:space="preserve"> Bigger numbers mean the button must be held down longer </w:t>
-      </w:r>
-      <w:proofErr w:type="gramStart"/>
-      <w:r>
-        <w:t>in order to</w:t>
-      </w:r>
-      <w:proofErr w:type="gramEnd"/>
-      <w:r>
-        <w:t xml:space="preserve"> be considered a long press.</w:t>
-      </w:r>
-    </w:p>
-    <w:p>
-      <w:pPr>
-        <w:pStyle w:val="Heading4"/>
-      </w:pPr>
-      <w:r>
-        <w:t xml:space="preserve">Btn0 Long: </w:t>
-      </w:r>
-      <w:proofErr w:type="spellStart"/>
-      <w:r>
-        <w:t>Display</w:t>
-      </w:r>
-      <w:r>
-        <w:t>Rotation</w:t>
-      </w:r>
-      <w:proofErr w:type="spellEnd"/>
-      <w:r>
-        <w:t xml:space="preserve"> | </w:t>
-      </w:r>
-      <w:proofErr w:type="spellStart"/>
-      <w:r>
-        <w:t>LightBar</w:t>
-      </w:r>
-      <w:proofErr w:type="spellEnd"/>
-    </w:p>
-    <w:p>
-      <w:r>
-        <w:t>This is the action for a long press on the top left button.</w:t>
-      </w:r>
-      <w:r>
-        <w:t xml:space="preserve"> </w:t>
-      </w:r>
-      <w:proofErr w:type="spellStart"/>
-      <w:r>
-        <w:t>UpsideDown</w:t>
-      </w:r>
-      <w:proofErr w:type="spellEnd"/>
-      <w:r>
-        <w:t xml:space="preserve"> rotates the display </w:t>
-      </w:r>
-      <w:proofErr w:type="gramStart"/>
-      <w:r>
-        <w:t>and also</w:t>
-      </w:r>
-      <w:proofErr w:type="gramEnd"/>
-      <w:r>
-        <w:t xml:space="preserve"> shows the BMP reversed</w:t>
-      </w:r>
-      <w:r>
-        <w:t xml:space="preserve">. </w:t>
-      </w:r>
-      <w:proofErr w:type="spellStart"/>
-      <w:r>
-        <w:t>LightBar</w:t>
-      </w:r>
-      <w:proofErr w:type="spellEnd"/>
-      <w:r>
-        <w:t xml:space="preserve"> runs the light bar function to use the wand as a light source. There will probably be more choices in the future</w:t>
-      </w:r>
-      <w:r>
-        <w:t>.</w:t>
-      </w:r>
-    </w:p>
-    <w:p>
-      <w:pPr>
-        <w:pStyle w:val="Heading4"/>
-      </w:pPr>
-      <w:r>
-        <w:t xml:space="preserve">Btn1 Long: </w:t>
-      </w:r>
-      <w:proofErr w:type="spellStart"/>
-      <w:r>
-        <w:t>LightBar</w:t>
-      </w:r>
-      <w:proofErr w:type="spellEnd"/>
-      <w:r>
-        <w:t xml:space="preserve"> | </w:t>
-      </w:r>
-      <w:proofErr w:type="spellStart"/>
-      <w:r>
-        <w:t>Display</w:t>
-      </w:r>
-      <w:r>
-        <w:t>Rotation</w:t>
-      </w:r>
-      <w:proofErr w:type="spellEnd"/>
-    </w:p>
-    <w:p>
-      <w:r>
-        <w:t xml:space="preserve">This is the action for a long press on the </w:t>
-      </w:r>
-      <w:r>
-        <w:t>bottom</w:t>
-      </w:r>
-      <w:r>
-        <w:t xml:space="preserve"> left button.</w:t>
-      </w:r>
-      <w:r>
-        <w:t xml:space="preserve"> There will probably be more choices in the future.</w:t>
-      </w:r>
-    </w:p>
-    <w:p>
-      <w:pPr>
-        <w:pStyle w:val="Heading4"/>
-      </w:pPr>
-      <w:r>
-        <w:t>Rotate Dial Type: Toggle | Pulse</w:t>
-      </w:r>
-    </w:p>
-    <w:p>
-      <w:r>
-        <w:t>There are</w:t>
-      </w:r>
-      <w:r>
-        <w:t xml:space="preserve"> two types (maybe more) of rotary dial encoding methods</w:t>
-      </w:r>
-      <w:r>
-        <w:t>. Some pulse the A and B lines for each click of rotation while other just change to other state</w:t>
-      </w:r>
-      <w:r>
-        <w:t xml:space="preserve">. The </w:t>
-      </w:r>
-      <w:r>
-        <w:t>first kind</w:t>
-      </w:r>
-      <w:r>
-        <w:t xml:space="preserve"> always leaves A and B open and simply pulse</w:t>
-      </w:r>
-      <w:r>
-        <w:t xml:space="preserve"> A and B</w:t>
-      </w:r>
-      <w:r>
-        <w:t xml:space="preserve"> closed for a short period of time</w:t>
-      </w:r>
-      <w:r>
-        <w:t xml:space="preserve"> with each rotation click. This one is called “pulse”. The other kind</w:t>
-      </w:r>
-      <w:r>
-        <w:t xml:space="preserve"> changes between open and close</w:t>
-      </w:r>
-      <w:r>
-        <w:t>d</w:t>
-      </w:r>
-      <w:r>
-        <w:t xml:space="preserve"> with each click. This is called “toggle”.</w:t>
-      </w:r>
-      <w:r>
-        <w:t xml:space="preserve"> The time relationship between</w:t>
-      </w:r>
-      <w:r>
-        <w:t xml:space="preserve"> the</w:t>
-      </w:r>
-      <w:r>
-        <w:t xml:space="preserve"> A and B</w:t>
-      </w:r>
-      <w:r>
-        <w:t xml:space="preserve"> contact closures</w:t>
-      </w:r>
-      <w:r>
-        <w:t xml:space="preserve"> determines the direction of rotation.</w:t>
-      </w:r>
-    </w:p>
-    <w:p/>
-    <w:p>
-      <w:r>
-        <w:t>After a system reset to factory or the first time the software is loaded the</w:t>
-      </w:r>
-      <w:r>
-        <w:t xml:space="preserve"> software will try to determine which kind of rotary switch exists. In some </w:t>
-      </w:r>
-      <w:proofErr w:type="gramStart"/>
-      <w:r>
-        <w:t>cases</w:t>
-      </w:r>
-      <w:proofErr w:type="gramEnd"/>
-      <w:r>
-        <w:t xml:space="preserve"> it might ask for the dial to be rotated one click in either direction</w:t>
-      </w:r>
-      <w:r>
-        <w:t xml:space="preserve"> in order to determine what kind of rotary switch it is. </w:t>
-      </w:r>
-      <w:r>
-        <w:t>This menu option will rarely be needed.</w:t>
+        <w:t>t</w:t>
+      </w:r>
+      <w:r>
+        <w:t>his menu option will rarely be needed.</w:t>
       </w:r>
     </w:p>
     <w:p/>
@@ -4689,13 +4128,15 @@
       <w:r>
         <w:t xml:space="preserve"> then try the other option.</w:t>
       </w:r>
+      <w:r>
+        <w:t xml:space="preserve"> Alternatively use the reset to factory and let the automatic switch detection fix it.</w:t>
+      </w:r>
     </w:p>
     <w:p>
       <w:pPr>
         <w:pStyle w:val="Heading3"/>
       </w:pPr>
       <w:r>
-        <w:lastRenderedPageBreak/>
         <w:t xml:space="preserve">Sleep Time: 0 </w:t>
       </w:r>
       <w:r>
@@ -4707,15 +4148,7 @@
         <w:t>If this is</w:t>
       </w:r>
       <w:r>
-        <w:t xml:space="preserve"> set to a non-zero </w:t>
-      </w:r>
-      <w:proofErr w:type="gramStart"/>
-      <w:r>
-        <w:t>value</w:t>
-      </w:r>
-      <w:proofErr w:type="gramEnd"/>
-      <w:r>
-        <w:t xml:space="preserve"> the MIW will go to sleep mode if nothing is run or selected for that many minutes.</w:t>
+        <w:t xml:space="preserve"> set to a non-zero value the MIW will go to sleep mode if nothing is run or selected for that many minutes.</w:t>
       </w:r>
     </w:p>
     <w:p>
@@ -4746,15 +4179,7 @@
         <w:t>micro-SD</w:t>
       </w:r>
       <w:r>
-        <w:t xml:space="preserve"> card. More features will be added in the future, including complete control of the wand. To use it, first connect to the MIW</w:t>
-      </w:r>
-      <w:proofErr w:type="gramStart"/>
-      <w:r>
-        <w:t>…..</w:t>
-      </w:r>
-      <w:proofErr w:type="gramEnd"/>
-      <w:r>
-        <w:t xml:space="preserve"> network. The password is 12345678. Then point the browser to the IP address.</w:t>
+        <w:t xml:space="preserve"> card. More features will be added in the future, including complete control of the wand. To use it, first connect to the MIW….. network. The password is 12345678. Then point the browser to the IP address.</w:t>
       </w:r>
     </w:p>
     <w:p>
@@ -4816,15 +4241,7 @@
     <w:p/>
     <w:p>
       <w:r>
-        <w:t xml:space="preserve">The default allows setting the brightness, </w:t>
-      </w:r>
-      <w:proofErr w:type="gramStart"/>
-      <w:r>
-        <w:t>hue</w:t>
-      </w:r>
-      <w:proofErr w:type="gramEnd"/>
-      <w:r>
-        <w:t xml:space="preserve"> and saturation, but it can also be changed to use RGB values</w:t>
+        <w:t>The default allows setting the brightness, hue and saturation, but it can also be changed to use RGB values</w:t>
       </w:r>
       <w:r>
         <w:t xml:space="preserve"> or Kelvin</w:t>
@@ -4866,15 +4283,7 @@
         <w:t>.</w:t>
       </w:r>
       <w:r>
-        <w:t xml:space="preserve"> The delay value is in </w:t>
-      </w:r>
-      <w:proofErr w:type="spellStart"/>
-      <w:r>
-        <w:t>mSec</w:t>
-      </w:r>
-      <w:proofErr w:type="spellEnd"/>
-      <w:r>
-        <w:t xml:space="preserve"> and is used to slow down the stepping when the dial is rotated.</w:t>
+        <w:t xml:space="preserve"> The delay value is in mSec and is used to slow down the stepping when the dial is rotated.</w:t>
       </w:r>
       <w:r>
         <w:t xml:space="preserve"> For example: if the increment is set to 10 and the dial is rotated </w:t>
@@ -4883,18 +4292,14 @@
         <w:t xml:space="preserve">right one click with the current Hue of 5, the hue will </w:t>
       </w:r>
       <w:r>
-        <w:t>step from 5 to 15 with the delay after each step. This can provide a smooth change of the Hue value over a time value determined by the increment times the delay.</w:t>
-      </w:r>
-      <w:r>
-        <w:t xml:space="preserve"> </w:t>
-      </w:r>
-      <w:proofErr w:type="gramStart"/>
-      <w:r>
-        <w:t>All of</w:t>
-      </w:r>
-      <w:proofErr w:type="gramEnd"/>
-      <w:r>
-        <w:t xml:space="preserve"> the other settings behave the same as Hue. Experiment to see how they work!</w:t>
+        <w:t xml:space="preserve">step from 5 to 15 with the delay after each step. This can </w:t>
+      </w:r>
+      <w:r>
+        <w:lastRenderedPageBreak/>
+        <w:t>provide a smooth change of the Hue value over a time value determined by the increment times the delay.</w:t>
+      </w:r>
+      <w:r>
+        <w:t xml:space="preserve"> All of the other settings behave the same as Hue. Experiment to see how they work!</w:t>
       </w:r>
     </w:p>
     <w:p/>
@@ -4919,16 +4324,200 @@
       <w:bookmarkStart w:id="35" w:name="_8ltp8se7kots" w:colFirst="0" w:colLast="0"/>
       <w:bookmarkEnd w:id="35"/>
       <w:r>
+        <w:t>+</w:t>
+      </w:r>
+      <w:r>
+        <w:t>Light Bar Settings</w:t>
+      </w:r>
+    </w:p>
+    <w:p>
+      <w:r>
+        <w:t>This is a menu that sets the default values for the light bar option.</w:t>
+      </w:r>
+    </w:p>
+    <w:p>
+      <w:pPr>
+        <w:pStyle w:val="Heading3"/>
+      </w:pPr>
+      <w:r>
+        <w:t>Allow Rollover</w:t>
+      </w:r>
+    </w:p>
+    <w:p>
+      <w:r>
+        <w:t>Allows values to rollover as the dial is rotated instead of stopping at the min and max.</w:t>
+      </w:r>
+    </w:p>
+    <w:p>
+      <w:pPr>
+        <w:pStyle w:val="Heading3"/>
+      </w:pPr>
+      <w:r>
+        <w:t>Color Mode</w:t>
+      </w:r>
+      <w:r>
+        <w:t>:</w:t>
+      </w:r>
+      <w:r>
+        <w:t xml:space="preserve"> HSV | RGB | Kelvin</w:t>
+      </w:r>
+    </w:p>
+    <w:p>
+      <w:r>
+        <w:t>HSL or RBG</w:t>
+      </w:r>
+      <w:r>
+        <w:t xml:space="preserve"> or Kelvin</w:t>
+      </w:r>
+      <w:r>
+        <w:t xml:space="preserve"> can be chosen.</w:t>
+      </w:r>
+      <w:r>
+        <w:t xml:space="preserve"> The choice will affect some of the following menu lines.</w:t>
+      </w:r>
+    </w:p>
+    <w:p>
+      <w:pPr>
+        <w:pStyle w:val="Heading3"/>
+      </w:pPr>
+      <w:r>
+        <w:t>Hue</w:t>
+      </w:r>
+      <w:r>
+        <w:t>: 0</w:t>
+      </w:r>
+    </w:p>
+    <w:p>
+      <w:r>
+        <w:t>Adjusts this value.</w:t>
+      </w:r>
+    </w:p>
+    <w:p>
+      <w:pPr>
+        <w:pStyle w:val="Heading3"/>
+      </w:pPr>
+      <w:r>
+        <w:t>Saturation: 255</w:t>
+      </w:r>
+    </w:p>
+    <w:p>
+      <w:r>
+        <w:t>Adjusts this value.</w:t>
+      </w:r>
+      <w:r>
+        <w:t xml:space="preserve"> 0 is no color.</w:t>
+      </w:r>
+    </w:p>
+    <w:p>
+      <w:pPr>
+        <w:pStyle w:val="Heading3"/>
+      </w:pPr>
+      <w:r>
+        <w:t>Brightness: 255</w:t>
+      </w:r>
+    </w:p>
+    <w:p>
+      <w:r>
+        <w:t>Adjusts this value.</w:t>
+      </w:r>
+      <w:r>
+        <w:t xml:space="preserve"> It is relative to the maximum set in the system LED menu.</w:t>
+      </w:r>
+    </w:p>
+    <w:p>
+      <w:pPr>
+        <w:pStyle w:val="Heading3"/>
+      </w:pPr>
+      <w:r>
+        <w:t>R</w:t>
+      </w:r>
+      <w:r>
+        <w:t>ed: 255</w:t>
+      </w:r>
+    </w:p>
+    <w:p>
+      <w:r>
+        <w:t xml:space="preserve">Allows </w:t>
+      </w:r>
+      <w:r>
+        <w:t xml:space="preserve">the </w:t>
+      </w:r>
+      <w:r>
+        <w:t>red value to be adjusted.</w:t>
+      </w:r>
+    </w:p>
+    <w:p>
+      <w:pPr>
+        <w:pStyle w:val="Heading3"/>
+      </w:pPr>
+      <w:r>
+        <w:t>Green: 255</w:t>
+      </w:r>
+    </w:p>
+    <w:p>
+      <w:r>
+        <w:t xml:space="preserve">Allows </w:t>
+      </w:r>
+      <w:r>
+        <w:t>the</w:t>
+      </w:r>
+      <w:r>
+        <w:t xml:space="preserve"> green value to be adjusted.</w:t>
+      </w:r>
+    </w:p>
+    <w:p>
+      <w:pPr>
+        <w:pStyle w:val="Heading3"/>
+      </w:pPr>
+      <w:r>
+        <w:t>Blue: 255</w:t>
+      </w:r>
+    </w:p>
+    <w:p>
+      <w:r>
+        <w:t xml:space="preserve">Allows </w:t>
+      </w:r>
+      <w:r>
+        <w:t>the</w:t>
+      </w:r>
+      <w:r>
+        <w:t xml:space="preserve"> blue value to be adjusted.</w:t>
+      </w:r>
+    </w:p>
+    <w:p>
+      <w:pPr>
+        <w:pStyle w:val="Heading3"/>
+      </w:pPr>
+      <w:r>
+        <w:t>Pixels</w:t>
+      </w:r>
+      <w:r>
+        <w:t>: 288</w:t>
+      </w:r>
+    </w:p>
+    <w:p>
+      <w:r>
+        <w:t xml:space="preserve">How many pixels to be displayed. It is from 1 to </w:t>
+      </w:r>
+      <w:r>
+        <w:t>the total number of LED pixels</w:t>
+      </w:r>
+      <w:r>
+        <w:t>.</w:t>
+      </w:r>
+    </w:p>
+    <w:p>
+      <w:pPr>
+        <w:pStyle w:val="Heading3"/>
+      </w:pPr>
+      <w:r>
         <w:lastRenderedPageBreak/>
-        <w:t>+</w:t>
-      </w:r>
-      <w:r>
-        <w:t>Light Bar Settings</w:t>
-      </w:r>
-    </w:p>
-    <w:p>
-      <w:r>
-        <w:t>This is a menu that sets the default values for the light bar option.</w:t>
+        <w:t>Temp: Candle 1900K</w:t>
+      </w:r>
+    </w:p>
+    <w:p>
+      <w:r>
+        <w:t>Various Kelvin equivalent choices are available.</w:t>
       </w:r>
     </w:p>
     <w:p>
@@ -4936,191 +4525,6 @@
         <w:pStyle w:val="Heading3"/>
       </w:pPr>
       <w:r>
-        <w:t>Allow Rollover</w:t>
-      </w:r>
-    </w:p>
-    <w:p>
-      <w:r>
-        <w:t>Allows values to rollover as the dial is rotated instead of stopping at the min and max.</w:t>
-      </w:r>
-    </w:p>
-    <w:p>
-      <w:pPr>
-        <w:pStyle w:val="Heading3"/>
-      </w:pPr>
-      <w:r>
-        <w:t>Color Mode</w:t>
-      </w:r>
-      <w:r>
-        <w:t>:</w:t>
-      </w:r>
-      <w:r>
-        <w:t xml:space="preserve"> HSV | RGB | Kelvin</w:t>
-      </w:r>
-    </w:p>
-    <w:p>
-      <w:r>
-        <w:t>HSL or RBG</w:t>
-      </w:r>
-      <w:r>
-        <w:t xml:space="preserve"> or Kelvin</w:t>
-      </w:r>
-      <w:r>
-        <w:t xml:space="preserve"> can be chosen.</w:t>
-      </w:r>
-      <w:r>
-        <w:t xml:space="preserve"> The choice will affect some of the following menu lines.</w:t>
-      </w:r>
-    </w:p>
-    <w:p>
-      <w:pPr>
-        <w:pStyle w:val="Heading3"/>
-      </w:pPr>
-      <w:r>
-        <w:t>Hue</w:t>
-      </w:r>
-      <w:r>
-        <w:t>: 0</w:t>
-      </w:r>
-    </w:p>
-    <w:p>
-      <w:r>
-        <w:t>Adjusts this value.</w:t>
-      </w:r>
-    </w:p>
-    <w:p>
-      <w:pPr>
-        <w:pStyle w:val="Heading3"/>
-      </w:pPr>
-      <w:r>
-        <w:t>Saturation: 255</w:t>
-      </w:r>
-    </w:p>
-    <w:p>
-      <w:r>
-        <w:t>Adjusts this value.</w:t>
-      </w:r>
-      <w:r>
-        <w:t xml:space="preserve"> 0 is no color.</w:t>
-      </w:r>
-    </w:p>
-    <w:p>
-      <w:pPr>
-        <w:pStyle w:val="Heading3"/>
-      </w:pPr>
-      <w:r>
-        <w:t>Brightness: 255</w:t>
-      </w:r>
-    </w:p>
-    <w:p>
-      <w:r>
-        <w:t>Adjusts this value.</w:t>
-      </w:r>
-      <w:r>
-        <w:t xml:space="preserve"> It is relative to the maximum set in the system LED menu.</w:t>
-      </w:r>
-    </w:p>
-    <w:p>
-      <w:pPr>
-        <w:pStyle w:val="Heading3"/>
-      </w:pPr>
-      <w:r>
-        <w:t>R</w:t>
-      </w:r>
-      <w:r>
-        <w:t>ed: 255</w:t>
-      </w:r>
-    </w:p>
-    <w:p>
-      <w:r>
-        <w:t xml:space="preserve">Allows </w:t>
-      </w:r>
-      <w:r>
-        <w:t xml:space="preserve">the </w:t>
-      </w:r>
-      <w:r>
-        <w:t>red value to be adjusted.</w:t>
-      </w:r>
-    </w:p>
-    <w:p>
-      <w:pPr>
-        <w:pStyle w:val="Heading3"/>
-      </w:pPr>
-      <w:r>
-        <w:t>Green: 255</w:t>
-      </w:r>
-    </w:p>
-    <w:p>
-      <w:r>
-        <w:t xml:space="preserve">Allows </w:t>
-      </w:r>
-      <w:r>
-        <w:t>the</w:t>
-      </w:r>
-      <w:r>
-        <w:t xml:space="preserve"> green value to be adjusted.</w:t>
-      </w:r>
-    </w:p>
-    <w:p>
-      <w:pPr>
-        <w:pStyle w:val="Heading3"/>
-      </w:pPr>
-      <w:r>
-        <w:t>Blue: 255</w:t>
-      </w:r>
-    </w:p>
-    <w:p>
-      <w:r>
-        <w:t xml:space="preserve">Allows </w:t>
-      </w:r>
-      <w:r>
-        <w:t>the</w:t>
-      </w:r>
-      <w:r>
-        <w:t xml:space="preserve"> blue value to be adjusted.</w:t>
-      </w:r>
-    </w:p>
-    <w:p>
-      <w:pPr>
-        <w:pStyle w:val="Heading3"/>
-      </w:pPr>
-      <w:r>
-        <w:t>Pixels</w:t>
-      </w:r>
-      <w:r>
-        <w:t>: 288</w:t>
-      </w:r>
-    </w:p>
-    <w:p>
-      <w:r>
-        <w:t xml:space="preserve">How many pixels to be displayed. It is from 1 to </w:t>
-      </w:r>
-      <w:r>
-        <w:t>the total number of LED pixels</w:t>
-      </w:r>
-      <w:r>
-        <w:t>.</w:t>
-      </w:r>
-    </w:p>
-    <w:p>
-      <w:pPr>
-        <w:pStyle w:val="Heading3"/>
-      </w:pPr>
-      <w:r>
-        <w:t>Temp: Candle 1900K</w:t>
-      </w:r>
-    </w:p>
-    <w:p>
-      <w:r>
-        <w:t>Various Kelvin equivalent choices are available.</w:t>
-      </w:r>
-    </w:p>
-    <w:p>
-      <w:pPr>
-        <w:pStyle w:val="Heading3"/>
-      </w:pPr>
-      <w:r>
-        <w:lastRenderedPageBreak/>
         <w:t>From</w:t>
       </w:r>
       <w:r>
@@ -5181,15 +4585,7 @@
     </w:p>
     <w:p>
       <w:r>
-        <w:t xml:space="preserve">This puts the TTGO into a low power mode. Pressing the button will wake it up again. It is useful to save the battery while not losing any of the current settings. </w:t>
-      </w:r>
-      <w:proofErr w:type="gramStart"/>
-      <w:r>
-        <w:t>Alternatively</w:t>
-      </w:r>
-      <w:proofErr w:type="gramEnd"/>
-      <w:r>
-        <w:t xml:space="preserve"> the settings can be saved and then restored after rebooting the wand.</w:t>
+        <w:t>This puts the TTGO into a low power mode. Pressing the button will wake it up again. It is useful to save the battery while not losing any of the current settings. Alternatively the settings can be saved and then restored after rebooting the wand.</w:t>
       </w:r>
     </w:p>
     <w:p>
@@ -5206,11 +4602,9 @@
       <w:r>
         <w:t xml:space="preserve">There are </w:t>
       </w:r>
-      <w:proofErr w:type="gramStart"/>
       <w:r>
         <w:t>a number of</w:t>
       </w:r>
-      <w:proofErr w:type="gramEnd"/>
       <w:r>
         <w:t xml:space="preserve"> built-in pattern generators. Some of them have settings that can be adjusted from the entry that appears on the first menu when a particular built-in is selected. The available built-ins are listed below.</w:t>
       </w:r>
@@ -5266,11 +4660,10 @@
       </w:pPr>
       <w:bookmarkStart w:id="40" w:name="_euh37tki3dzq" w:colFirst="0" w:colLast="0"/>
       <w:bookmarkEnd w:id="40"/>
-      <w:proofErr w:type="gramStart"/>
-      <w:r>
+      <w:r>
+        <w:lastRenderedPageBreak/>
         <w:t>Checker Board</w:t>
       </w:r>
-      <w:proofErr w:type="gramEnd"/>
     </w:p>
     <w:p>
       <w:r>
@@ -5284,7 +4677,6 @@
       <w:bookmarkStart w:id="41" w:name="_e96wvujaofp6" w:colFirst="0" w:colLast="0"/>
       <w:bookmarkEnd w:id="41"/>
       <w:r>
-        <w:lastRenderedPageBreak/>
         <w:t>Confetti</w:t>
       </w:r>
     </w:p>
@@ -5299,34 +4691,13 @@
       </w:pPr>
       <w:bookmarkStart w:id="42" w:name="_s3whr291r8s" w:colFirst="0" w:colLast="0"/>
       <w:bookmarkEnd w:id="42"/>
-      <w:proofErr w:type="spellStart"/>
-      <w:r>
-        <w:t>Cylon</w:t>
-      </w:r>
-      <w:proofErr w:type="spellEnd"/>
-      <w:r>
-        <w:t xml:space="preserve"> Eye</w:t>
-      </w:r>
-    </w:p>
-    <w:p>
-      <w:r>
-        <w:t xml:space="preserve">This was inspired from the </w:t>
-      </w:r>
-      <w:proofErr w:type="spellStart"/>
-      <w:r>
-        <w:t>BattleStar</w:t>
-      </w:r>
-      <w:proofErr w:type="spellEnd"/>
-      <w:r>
-        <w:t xml:space="preserve"> Galactica movies, the evil </w:t>
-      </w:r>
-      <w:proofErr w:type="spellStart"/>
-      <w:r>
-        <w:t>Cylon</w:t>
-      </w:r>
-      <w:proofErr w:type="spellEnd"/>
-      <w:r>
-        <w:t xml:space="preserve"> eyes.</w:t>
+      <w:r>
+        <w:t>Cylon Eye</w:t>
+      </w:r>
+    </w:p>
+    <w:p>
+      <w:r>
+        <w:t>This was inspired from the BattleStar Galactica movies, the evil Cylon eyes.</w:t>
       </w:r>
     </w:p>
     <w:p>
@@ -5383,13 +4754,8 @@
       </w:r>
     </w:p>
     <w:p>
-      <w:proofErr w:type="gramStart"/>
-      <w:r>
-        <w:t>Actually, this</w:t>
-      </w:r>
-      <w:proofErr w:type="gramEnd"/>
-      <w:r>
-        <w:t xml:space="preserve"> is four dots, red, green, blue and white. They move one at a time from one end to the other. It is probably mostly useful for testing the wand. That’s why it was written originally.</w:t>
+      <w:r>
+        <w:t>Actually, this is four dots, red, green, blue and white. They move one at a time from one end to the other. It is probably mostly useful for testing the wand. That’s why it was written originally.</w:t>
       </w:r>
     </w:p>
     <w:p>
@@ -5427,6 +4793,7 @@
         <w:pStyle w:val="Heading2"/>
       </w:pPr>
       <w:r>
+        <w:lastRenderedPageBreak/>
         <w:t>Random Bars</w:t>
       </w:r>
     </w:p>
@@ -5442,7 +4809,6 @@
       <w:bookmarkStart w:id="48" w:name="_uxtzbyb4yko1" w:colFirst="0" w:colLast="0"/>
       <w:bookmarkEnd w:id="48"/>
       <w:r>
-        <w:lastRenderedPageBreak/>
         <w:t>Sine Trails</w:t>
       </w:r>
     </w:p>
@@ -5463,15 +4829,7 @@
     </w:p>
     <w:p>
       <w:r>
-        <w:t xml:space="preserve">This is probably one of the more useful patterns. It allows the LED strip to be used as a light source. The color can be controlled with the dial as well as the saturation and brightness. A setting allows the RGB values to be entered if that is desired. The brightness value is limited by the LED strip brightness setting from the main LED settings menu. </w:t>
-      </w:r>
-      <w:proofErr w:type="gramStart"/>
-      <w:r>
-        <w:t>So</w:t>
-      </w:r>
-      <w:proofErr w:type="gramEnd"/>
-      <w:r>
-        <w:t xml:space="preserve"> if more brightness is needed that value must be changed. The LED strip will stay on until a long press turns it off.</w:t>
+        <w:t>This is probably one of the more useful patterns. It allows the LED strip to be used as a light source. The color can be controlled with the dial as well as the saturation and brightness. A setting allows the RGB values to be entered if that is desired. The brightness value is limited by the LED strip brightness setting from the main LED settings menu. So if more brightness is needed that value must be changed. The LED strip will stay on until a long press turns it off.</w:t>
       </w:r>
     </w:p>
     <w:p>
@@ -5544,19 +4902,11 @@
         <w:t xml:space="preserve"> while choosing Fixed Time means that Frame Hold won’t appear.</w:t>
       </w:r>
       <w:r>
-        <w:t xml:space="preserve"> Some submenus are not shown </w:t>
-      </w:r>
-      <w:proofErr w:type="gramStart"/>
-      <w:r>
-        <w:t xml:space="preserve">in </w:t>
+        <w:t xml:space="preserve"> Some submenus are not shown in </w:t>
       </w:r>
       <w:r>
         <w:lastRenderedPageBreak/>
-        <w:t>order to</w:t>
-      </w:r>
-      <w:proofErr w:type="gramEnd"/>
-      <w:r>
-        <w:t xml:space="preserve"> keep this chart smaller.</w:t>
+        <w:t>order to keep this chart smaller.</w:t>
       </w:r>
       <w:r>
         <w:rPr>
@@ -5608,15 +4958,7 @@
         <w:t>few</w:t>
       </w:r>
       <w:r>
-        <w:t xml:space="preserve"> parts and a fair amount of wiring and soldering to do. If you aren’t comfortable soldering, find someone who is! The wiring harnesses are probably the most work to make, but they are essential </w:t>
-      </w:r>
-      <w:proofErr w:type="gramStart"/>
-      <w:r>
-        <w:t>in order to</w:t>
-      </w:r>
-      <w:proofErr w:type="gramEnd"/>
-      <w:r>
-        <w:t xml:space="preserve"> hook everything up. I will include a photo of the ones I make that should make it easier to duplicate.</w:t>
+        <w:t xml:space="preserve"> parts and a fair amount of wiring and soldering to do. If you aren’t comfortable soldering, find someone who is! The wiring harnesses are probably the most work to make, but they are essential in order to hook everything up. I will include a photo of the ones I make that should make it easier to duplicate.</w:t>
       </w:r>
       <w:r>
         <w:t xml:space="preserve"> Looking at the schematic will help understanding what is connected to what.</w:t>
@@ -5644,15 +4986,7 @@
       </w:r>
       <w:r>
         <w:lastRenderedPageBreak/>
-        <w:t xml:space="preserve">supply version can supply more current for brighter LEDs. The internal one can supply about 1.5A but this is adequate for most night work. Using the wand as a light source might require </w:t>
-      </w:r>
-      <w:proofErr w:type="gramStart"/>
-      <w:r>
-        <w:t>more light</w:t>
-      </w:r>
-      <w:proofErr w:type="gramEnd"/>
-      <w:r>
-        <w:t>,</w:t>
+        <w:t>supply version can supply more current for brighter LEDs. The internal one can supply about 1.5A but this is adequate for most night work. Using the wand as a light source might require more light,</w:t>
       </w:r>
       <w:r>
         <w:t xml:space="preserve"> but building the wand is a little bit more complicated.</w:t>
@@ -5667,26 +5001,13 @@
         <w:t xml:space="preserve"> + shipping for the one without the power supply and $45 + shipping for the one with the built-in power supply.</w:t>
       </w:r>
       <w:r>
-        <w:t xml:space="preserve"> </w:t>
-      </w:r>
-      <w:proofErr w:type="gramStart"/>
-      <w:r>
-        <w:t>Both of these</w:t>
-      </w:r>
-      <w:proofErr w:type="gramEnd"/>
-      <w:r>
-        <w:t xml:space="preserve"> include a programmed TTGO.</w:t>
+        <w:t xml:space="preserve"> Both of these include a programmed TTGO.</w:t>
       </w:r>
     </w:p>
     <w:p/>
     <w:p>
-      <w:proofErr w:type="gramStart"/>
-      <w:r>
-        <w:t>All of</w:t>
-      </w:r>
-      <w:proofErr w:type="gramEnd"/>
-      <w:r>
-        <w:t xml:space="preserve"> the screws are metric and should be available from a </w:t>
+      <w:r>
+        <w:t xml:space="preserve">All of the screws are metric and should be available from a </w:t>
       </w:r>
       <w:r>
         <w:t>well-stocked</w:t>
@@ -5697,13 +5018,8 @@
     </w:p>
     <w:p/>
     <w:p>
-      <w:proofErr w:type="gramStart"/>
-      <w:r>
-        <w:t>All of</w:t>
-      </w:r>
-      <w:proofErr w:type="gramEnd"/>
-      <w:r>
-        <w:t xml:space="preserve"> the electronic components and the aluminum channel are available from Amazon. They are likely also available from other vendors.</w:t>
+      <w:r>
+        <w:t>All of the electronic components and the aluminum channel are available from Amazon. They are likely also available from other vendors.</w:t>
       </w:r>
       <w:r>
         <w:t xml:space="preserve"> I bought the aluminum shiny ones because I didn’t find the black anodized ones until later. Some people worry that the shiny aluminum will show in the final image. In practice I haven’t seen this, but I do plan to start using the black one after I finish using all the shiny ones I have in a box!</w:t>
@@ -5751,15 +5067,7 @@
     <w:p/>
     <w:p>
       <w:r>
-        <w:t xml:space="preserve">You can solder up a bunch of wires and connectors to connect everything inside the </w:t>
-      </w:r>
-      <w:proofErr w:type="spellStart"/>
-      <w:r>
-        <w:t>cpu</w:t>
-      </w:r>
-      <w:proofErr w:type="spellEnd"/>
-      <w:r>
-        <w:t>/display box like I did for my first prototype</w:t>
+        <w:t>You can solder up a bunch of wires and connectors to connect everything inside the cpu/display box like I did for my first prototype</w:t>
       </w:r>
       <w:r>
         <w:t xml:space="preserve">. I have </w:t>
@@ -5819,24 +5127,11 @@
     <w:p/>
     <w:p>
       <w:r>
-        <w:t xml:space="preserve">The PCB version includes a level shifter to go from the ESP32 </w:t>
-      </w:r>
-      <w:proofErr w:type="gramStart"/>
-      <w:r>
-        <w:t>3.3 volt</w:t>
-      </w:r>
-      <w:proofErr w:type="gramEnd"/>
-      <w:r>
-        <w:t xml:space="preserve"> logic to the 5V specified for the WS2812B LED strips.</w:t>
-      </w:r>
-      <w:r>
-        <w:t xml:space="preserve"> If you build your </w:t>
-      </w:r>
-      <w:proofErr w:type="gramStart"/>
-      <w:r>
-        <w:t>own</w:t>
-      </w:r>
-      <w:proofErr w:type="gramEnd"/>
+        <w:t>The PCB version includes a level shifter to go from the ESP32 3.3 volt logic to the 5V specified for the WS2812B LED strips.</w:t>
+      </w:r>
+      <w:r>
+        <w:t xml:space="preserve"> If you build your own</w:t>
+      </w:r>
       <w:r>
         <w:t xml:space="preserve"> you can omit these level shifters.</w:t>
       </w:r>
@@ -6007,21 +5302,7 @@
           <w:rPr>
             <w:rStyle w:val="Hyperlink"/>
           </w:rPr>
-          <w:t xml:space="preserve">Amazon.com: </w:t>
-        </w:r>
-        <w:proofErr w:type="gramStart"/>
-        <w:r>
-          <w:rPr>
-            <w:rStyle w:val="Hyperlink"/>
-          </w:rPr>
-          <w:t>( 6</w:t>
-        </w:r>
-        <w:proofErr w:type="gramEnd"/>
-        <w:r>
-          <w:rPr>
-            <w:rStyle w:val="Hyperlink"/>
-          </w:rPr>
-          <w:t xml:space="preserve"> Pcs ) MCIGICM LM2596 Buck Converter, DC to DC 3.0-40V to 1.5-35V Step Down Power Supply High Efficiency Voltage Regulator Module: Electronics</w:t>
+          <w:t>Amazon.com: ( 6 Pcs ) MCIGICM LM2596 Buck Converter, DC to DC 3.0-40V to 1.5-35V Step Down Power Supply High Efficiency Voltage Regulator Module: Electronics</w:t>
         </w:r>
       </w:hyperlink>
     </w:p>
@@ -6056,15 +5337,7 @@
         </w:numPr>
       </w:pPr>
       <w:r>
-        <w:t xml:space="preserve">5 </w:t>
-      </w:r>
-      <w:proofErr w:type="gramStart"/>
-      <w:r>
-        <w:t>pin</w:t>
-      </w:r>
-      <w:proofErr w:type="gramEnd"/>
-      <w:r>
-        <w:t xml:space="preserve">, 4 pin, and 3 pin connectors. </w:t>
+        <w:t xml:space="preserve">5 pin, 4 pin, and 3 pin connectors. </w:t>
       </w:r>
       <w:hyperlink r:id="rId23">
         <w:r>
@@ -6200,15 +5473,7 @@
         <w:t>Rotating handle base.</w:t>
       </w:r>
       <w:r>
-        <w:t xml:space="preserve"> (</w:t>
-      </w:r>
-      <w:proofErr w:type="gramStart"/>
-      <w:r>
-        <w:t>not</w:t>
-      </w:r>
-      <w:proofErr w:type="gramEnd"/>
-      <w:r>
-        <w:t xml:space="preserve"> ready yet for the TTGO version)</w:t>
+        <w:t xml:space="preserve"> (not ready yet for the TTGO version)</w:t>
       </w:r>
     </w:p>
     <w:p>
@@ -6222,15 +5487,7 @@
         <w:t>Rotating handle.</w:t>
       </w:r>
       <w:r>
-        <w:t xml:space="preserve"> (</w:t>
-      </w:r>
-      <w:proofErr w:type="gramStart"/>
-      <w:r>
-        <w:t>also</w:t>
-      </w:r>
-      <w:proofErr w:type="gramEnd"/>
-      <w:r>
-        <w:t xml:space="preserve"> not ready yet for the TTGO version)</w:t>
+        <w:t xml:space="preserve"> (also not ready yet for the TTGO version)</w:t>
       </w:r>
     </w:p>
     <w:p>
@@ -6281,15 +5538,7 @@
     </w:p>
     <w:p>
       <w:r>
-        <w:t xml:space="preserve">I will make a compiled binary available on the </w:t>
-      </w:r>
-      <w:proofErr w:type="spellStart"/>
-      <w:r>
-        <w:t>github</w:t>
-      </w:r>
-      <w:proofErr w:type="spellEnd"/>
-      <w:r>
-        <w:t xml:space="preserve"> entry for this project if you don’t want to collect all these files and compile the code. It can be built with the Arduino IDE, but</w:t>
+        <w:t>I will make a compiled binary available on the github entry for this project if you don’t want to collect all these files and compile the code. It can be built with the Arduino IDE, but</w:t>
       </w:r>
       <w:r>
         <w:t xml:space="preserve"> I</w:t>
@@ -6311,15 +5560,7 @@
     <w:p/>
     <w:p>
       <w:r>
-        <w:t xml:space="preserve">The </w:t>
-      </w:r>
-      <w:proofErr w:type="spellStart"/>
-      <w:r>
-        <w:t>github</w:t>
-      </w:r>
-      <w:proofErr w:type="spellEnd"/>
-      <w:r>
-        <w:t xml:space="preserve"> entry has the schematic and other plans for the case.</w:t>
+        <w:t>The github entry has the schematic and other plans for the case.</w:t>
       </w:r>
     </w:p>
     <w:p/>
@@ -6345,15 +5586,7 @@
         <w:t>Arduino IDE, or Microsoft Visual Studio with Visual Micro</w:t>
       </w:r>
       <w:r>
-        <w:t xml:space="preserve">, or </w:t>
-      </w:r>
-      <w:proofErr w:type="spellStart"/>
-      <w:r>
-        <w:t>VisualCode</w:t>
-      </w:r>
-      <w:proofErr w:type="spellEnd"/>
-      <w:r>
-        <w:t xml:space="preserve"> set up for TTGO esp32.</w:t>
+        <w:t>, or VisualCode set up for TTGO esp32.</w:t>
       </w:r>
     </w:p>
     <w:p>
@@ -6380,16 +5613,11 @@
       <w:r>
         <w:t xml:space="preserve">Bodmer’s </w:t>
       </w:r>
-      <w:proofErr w:type="spellStart"/>
       <w:r>
         <w:t>tft_</w:t>
       </w:r>
       <w:r>
-        <w:t>espi</w:t>
-      </w:r>
-      <w:proofErr w:type="spellEnd"/>
-      <w:r>
-        <w:t xml:space="preserve"> display library</w:t>
+        <w:t>espi display library</w:t>
       </w:r>
     </w:p>
     <w:p>
@@ -6399,13 +5627,8 @@
           <w:numId w:val="1"/>
         </w:numPr>
       </w:pPr>
-      <w:proofErr w:type="spellStart"/>
-      <w:r>
-        <w:t>FastLED</w:t>
-      </w:r>
-      <w:proofErr w:type="spellEnd"/>
-      <w:r>
-        <w:t xml:space="preserve"> library</w:t>
+      <w:r>
+        <w:t>FastLED library</w:t>
       </w:r>
     </w:p>
     <w:p>
@@ -6415,13 +5638,8 @@
           <w:numId w:val="1"/>
         </w:numPr>
       </w:pPr>
-      <w:proofErr w:type="spellStart"/>
-      <w:r>
-        <w:t>SdFat</w:t>
-      </w:r>
-      <w:proofErr w:type="spellEnd"/>
-      <w:r>
-        <w:t xml:space="preserve"> by Bill Greiman</w:t>
+      <w:r>
+        <w:t>SdFat by Bill Greiman</w:t>
       </w:r>
     </w:p>
     <w:p>

</xml_diff>

<commit_message>
Pressing both B0 and B1 for long press time will cause a system reset, unless the system is really crashed! Updated the docx file.
</commit_message>
<xml_diff>
--- a/MagicImageWand.docx
+++ b/MagicImageWand.docx
@@ -44,7 +44,31 @@
     </w:p>
     <w:p>
       <w:r>
-        <w:t xml:space="preserve">This design was inspired but not copied from the PixelStick commercial product. I have not owned, used or even touched an official PixelStick, I haven’t even read their manual. I did briefly look at the marketing material on their website to get an idea of how it worked. I was also inspired by the light wand developed by photographer Michael Ross. I started out building one </w:t>
+        <w:t xml:space="preserve">This design was inspired but not copied from the </w:t>
+      </w:r>
+      <w:proofErr w:type="spellStart"/>
+      <w:r>
+        <w:t>PixelStick</w:t>
+      </w:r>
+      <w:proofErr w:type="spellEnd"/>
+      <w:r>
+        <w:t xml:space="preserve"> commercial product. I have not owned, </w:t>
+      </w:r>
+      <w:proofErr w:type="gramStart"/>
+      <w:r>
+        <w:t>used</w:t>
+      </w:r>
+      <w:proofErr w:type="gramEnd"/>
+      <w:r>
+        <w:t xml:space="preserve"> or even touched an official </w:t>
+      </w:r>
+      <w:proofErr w:type="spellStart"/>
+      <w:r>
+        <w:t>PixelStick</w:t>
+      </w:r>
+      <w:proofErr w:type="spellEnd"/>
+      <w:r>
+        <w:t xml:space="preserve">, I haven’t even read their manual. I did briefly look at the marketing material on their website to get an idea of how it worked. I was also inspired by the light wand developed by photographer Michael Ross. I started out building one </w:t>
       </w:r>
       <w:r>
         <w:t>following Michael’s instructions</w:t>
@@ -65,7 +89,15 @@
         <w:t xml:space="preserve"> LED strip. At this point I decided to do a total rewrite and use the newer much faster esp32 modules. This let the feature list grow and the additionally the strip display speed was increased dramatically.</w:t>
       </w:r>
       <w:r>
-        <w:t xml:space="preserve"> The first version used an OLED display esp32 from Heltec. After that I discovered the TTGO with a color TFT display. After some more code re-writing and feature adding the TTGO version was created!</w:t>
+        <w:t xml:space="preserve"> The first version used an OLED display esp32 from </w:t>
+      </w:r>
+      <w:proofErr w:type="spellStart"/>
+      <w:r>
+        <w:t>Heltec</w:t>
+      </w:r>
+      <w:proofErr w:type="spellEnd"/>
+      <w:r>
+        <w:t>. After that I discovered the TTGO with a color TFT display. After some more code re-writing and feature adding the TTGO version was created!</w:t>
       </w:r>
     </w:p>
     <w:p>
@@ -126,7 +158,15 @@
         <w:t xml:space="preserve">Magic Image Wand </w:t>
       </w:r>
       <w:r>
-        <w:t>consists of the following major parts. The parts are all connected together into a single unit. The optional second LED strip is easily removed</w:t>
+        <w:t xml:space="preserve">consists of the following major parts. The parts are all </w:t>
+      </w:r>
+      <w:proofErr w:type="gramStart"/>
+      <w:r>
+        <w:t>connected together</w:t>
+      </w:r>
+      <w:proofErr w:type="gramEnd"/>
+      <w:r>
+        <w:t xml:space="preserve"> into a single unit. The optional second LED strip is easily removed</w:t>
       </w:r>
       <w:r>
         <w:t xml:space="preserve"> or added</w:t>
@@ -261,8 +301,13 @@
         </w:numPr>
       </w:pPr>
       <w:r>
-        <w:t>Roller Encoder Wheel. This wheel is used to control the display speed while rolling on the ground. It will allow for very exact image timing. The good news is the software supports it</w:t>
-      </w:r>
+        <w:t xml:space="preserve">Roller Encoder Wheel. This wheel is used to control the display speed while rolling on the ground. It will allow for very exact image timing. The good news is the software supports </w:t>
+      </w:r>
+      <w:proofErr w:type="gramStart"/>
+      <w:r>
+        <w:t>it</w:t>
+      </w:r>
+      <w:proofErr w:type="gramEnd"/>
       <w:r>
         <w:t xml:space="preserve"> but</w:t>
       </w:r>
@@ -351,7 +396,15 @@
         <w:t xml:space="preserve"> each strip uses 43 Watts when all the LEDs are lit. </w:t>
       </w:r>
       <w:r>
-        <w:t>If full brightness is required then the voltage regulator must be able to supply enough current</w:t>
+        <w:t xml:space="preserve">If full brightness is </w:t>
+      </w:r>
+      <w:proofErr w:type="gramStart"/>
+      <w:r>
+        <w:t>required</w:t>
+      </w:r>
+      <w:proofErr w:type="gramEnd"/>
+      <w:r>
+        <w:t xml:space="preserve"> then the voltage regulator must be able to supply enough current</w:t>
       </w:r>
       <w:r>
         <w:t xml:space="preserve">. </w:t>
@@ -360,7 +413,15 @@
         <w:t>However,</w:t>
       </w:r>
       <w:r>
-        <w:t xml:space="preserve"> some images do not have all of the LEDs lit at the same time so the brightness can sometimes be set to full power. For </w:t>
+        <w:t xml:space="preserve"> some images do not have </w:t>
+      </w:r>
+      <w:proofErr w:type="gramStart"/>
+      <w:r>
+        <w:t>all of</w:t>
+      </w:r>
+      <w:proofErr w:type="gramEnd"/>
+      <w:r>
+        <w:t xml:space="preserve"> the LEDs lit at the same time so the brightness can sometimes be set to full power. For </w:t>
       </w:r>
       <w:r>
         <w:t>example,</w:t>
@@ -461,13 +522,29 @@
         <w:t>I am</w:t>
       </w:r>
       <w:r>
-        <w:t xml:space="preserve"> including these just to illustrate a few simple examples. You can also go search the web for PixelStick images to get more inspiration.</w:t>
+        <w:t xml:space="preserve"> including these just to illustrate a few simple examples. You can also go search the web for </w:t>
+      </w:r>
+      <w:proofErr w:type="spellStart"/>
+      <w:r>
+        <w:t>PixelStick</w:t>
+      </w:r>
+      <w:proofErr w:type="spellEnd"/>
+      <w:r>
+        <w:t xml:space="preserve"> images to get more inspiration.</w:t>
       </w:r>
     </w:p>
     <w:p/>
     <w:p>
       <w:r>
-        <w:t>Here are the links. The youtube links are for earlier versions.</w:t>
+        <w:t xml:space="preserve">Here are the links. The </w:t>
+      </w:r>
+      <w:proofErr w:type="spellStart"/>
+      <w:r>
+        <w:t>youtube</w:t>
+      </w:r>
+      <w:proofErr w:type="spellEnd"/>
+      <w:r>
+        <w:t xml:space="preserve"> links are for earlier versions.</w:t>
       </w:r>
     </w:p>
     <w:p>
@@ -550,16 +627,107 @@
     </w:p>
     <w:p>
       <w:r>
-        <w:t>All operations can be controlled by the rotary push button on the handle, this makes the image painter usable with one hand. The display shows the options and settings and filenames. The dial can be rotated left or right to choose items. The button is clicked to select the current item. A long press is used to access other options and is done by holding the button down for about a ½ second or longer. This long press time is also adjustable if a longer or shorter time is preferred. The system has two modes of operation. After booting the display shows the currently selected file. Rotating the dial left and right will move through the files on the SD card, or the internal patterns if they have been selected. Clicking the button starts the LED strip display. At this point the user walks around with the wand or waves it around depending on what effect is desired. The display shows the progress of the file and how much time is remaining. Settings are available to control the display speed, repeating the file, or even automatically skipping to the next file. The image can even be played twice, first forward and then backward for a mirror like effect. There is a chain option that will play all of the files from the current selection to the final file in the current folder. The brightness of the LEDs are of course also adjustable to balance the lighting with the rest of the scene.</w:t>
+        <w:t xml:space="preserve">All operations can be controlled by the rotary push button on the handle, this makes the image painter usable with one hand. </w:t>
+      </w:r>
+      <w:r>
+        <w:t xml:space="preserve">Read about </w:t>
+      </w:r>
+      <w:r>
+        <w:t>btn0</w:t>
+      </w:r>
+      <w:r>
+        <w:t xml:space="preserve"> and </w:t>
+      </w:r>
+      <w:r>
+        <w:t>btn1</w:t>
+      </w:r>
+      <w:r>
+        <w:t xml:space="preserve"> below. </w:t>
+      </w:r>
+      <w:r>
+        <w:t xml:space="preserve">The display shows the options and settings and filenames. The dial can be rotated left or right to choose items. The button is clicked to select the current item. A long press is used to access other options and is done by holding the button down for about a ½ second or longer. This long press time is also adjustable if a longer or shorter time is preferred. The system has two modes of operation. After booting the display shows the currently selected file. Rotating the dial left and right will move through the files on the SD card, or the internal patterns if they have been selected. Clicking the button starts the LED strip display. At this point the user walks around with the wand or waves it around depending on what effect is desired. The display shows the progress of the file and how much time is remaining. Settings are available to control the display speed, repeating the file, or even automatically skipping to the next file. The image can even be played twice, first </w:t>
+      </w:r>
+      <w:proofErr w:type="gramStart"/>
+      <w:r>
+        <w:t>forward</w:t>
+      </w:r>
+      <w:proofErr w:type="gramEnd"/>
+      <w:r>
+        <w:t xml:space="preserve"> and then backward for a mirror like effect. There is a chain option that will play </w:t>
+      </w:r>
+      <w:proofErr w:type="gramStart"/>
+      <w:r>
+        <w:t>all of</w:t>
+      </w:r>
+      <w:proofErr w:type="gramEnd"/>
+      <w:r>
+        <w:t xml:space="preserve"> the files from the current selection to the final file in the current folder. The brightness of the LEDs </w:t>
+      </w:r>
+      <w:proofErr w:type="gramStart"/>
+      <w:r>
+        <w:t>are</w:t>
+      </w:r>
+      <w:proofErr w:type="gramEnd"/>
+      <w:r>
+        <w:t xml:space="preserve"> of course also adjustable to balance the lighting with the rest of the scene.</w:t>
       </w:r>
     </w:p>
     <w:p/>
     <w:p>
+      <w:r>
+        <w:t xml:space="preserve">To adjust settings a long press is used on the dial or a simple press on </w:t>
+      </w:r>
+      <w:r>
+        <w:t>btn1</w:t>
+      </w:r>
+      <w:r>
+        <w:t xml:space="preserve"> which will open the last menu that was used. A long press while in the menus returns to the normal play mode. Each menu except the main menu has </w:t>
+      </w:r>
+      <w:r>
+        <w:t>also at least one</w:t>
+      </w:r>
+      <w:r>
+        <w:t xml:space="preserve"> entry to return to the previous menu.</w:t>
+      </w:r>
+      <w:r>
+        <w:t xml:space="preserve"> Note that </w:t>
+      </w:r>
+      <w:r>
+        <w:t>btn0</w:t>
+      </w:r>
+      <w:r>
+        <w:t xml:space="preserve"> can also do this.</w:t>
+      </w:r>
+    </w:p>
+    <w:p/>
+    <w:p/>
+    <w:p>
       <w:pPr>
         <w:pStyle w:val="Heading2"/>
       </w:pPr>
       <w:r>
-        <w:t>Dedicated Buttons – Button0 and Button1</w:t>
+        <w:t>Dedicated Buttons – Button0</w:t>
+      </w:r>
+      <w:r>
+        <w:t>(</w:t>
+      </w:r>
+      <w:r>
+        <w:t>bn0</w:t>
+      </w:r>
+      <w:r>
+        <w:t>)</w:t>
+      </w:r>
+      <w:r>
+        <w:t xml:space="preserve"> and Button1</w:t>
+      </w:r>
+      <w:r>
+        <w:t>(</w:t>
+      </w:r>
+      <w:r>
+        <w:t>btn1</w:t>
+      </w:r>
+      <w:r>
+        <w:t>)</w:t>
       </w:r>
     </w:p>
     <w:p>
@@ -570,79 +738,385 @@
         <w:t xml:space="preserve">top </w:t>
       </w:r>
       <w:r>
-        <w:t>left of the TTGO device. The top one will preview the current BMP file. The lower</w:t>
-      </w:r>
-      <w:r>
-        <w:t xml:space="preserve"> button does the same as </w:t>
-      </w:r>
-      <w:r>
-        <w:t>a</w:t>
-      </w:r>
-      <w:r>
-        <w:t xml:space="preserve"> long press</w:t>
-      </w:r>
-      <w:r>
-        <w:t xml:space="preserve"> on the rotary dial</w:t>
+        <w:t>left of the TTGO device.</w:t>
+      </w:r>
+      <w:r>
+        <w:t xml:space="preserve"> The top one is called </w:t>
+      </w:r>
+      <w:r>
+        <w:t>btn0</w:t>
+      </w:r>
+      <w:r>
+        <w:t xml:space="preserve"> and the bottom one is called </w:t>
+      </w:r>
+      <w:r>
+        <w:t>btn1</w:t>
       </w:r>
       <w:r>
         <w:t>.</w:t>
       </w:r>
+      <w:r>
+        <w:t xml:space="preserve"> Both these buttons support both clicking and long presses</w:t>
+      </w:r>
+      <w:r>
+        <w:t>. A long press of both buttons will reboot the system</w:t>
+      </w:r>
+      <w:r>
+        <w:t xml:space="preserve"> </w:t>
+      </w:r>
+      <w:r>
+        <w:t>The</w:t>
+      </w:r>
+      <w:r>
+        <w:t xml:space="preserve"> functions of the</w:t>
+      </w:r>
+      <w:r>
+        <w:t>se buttons depend on the current operating mode</w:t>
+      </w:r>
+      <w:r>
+        <w:t xml:space="preserve"> as described next.</w:t>
+      </w:r>
+      <w:r>
+        <w:t xml:space="preserve"> Common to all modes is that </w:t>
+      </w:r>
+      <w:r>
+        <w:t xml:space="preserve">clicking </w:t>
+      </w:r>
+      <w:r>
+        <w:t>btn1</w:t>
+      </w:r>
+      <w:r>
+        <w:t xml:space="preserve"> will always emulate a long press of the dial button.</w:t>
+      </w:r>
+    </w:p>
+    <w:p>
+      <w:pPr>
+        <w:pStyle w:val="Heading3"/>
+      </w:pPr>
+      <w:r>
+        <w:t>btn0</w:t>
+      </w:r>
+      <w:r>
+        <w:t>/</w:t>
+      </w:r>
+      <w:r>
+        <w:t>btn</w:t>
+      </w:r>
+      <w:r>
+        <w:t>1 During Run Mode</w:t>
+      </w:r>
+      <w:r>
+        <w:t xml:space="preserve"> </w:t>
+      </w:r>
+    </w:p>
+    <w:p>
+      <w:r>
+        <w:t>btn</w:t>
+      </w:r>
+      <w:r>
+        <w:t>0</w:t>
+      </w:r>
+      <w:r>
+        <w:t xml:space="preserve"> will preview the current BMP file. Th</w:t>
+      </w:r>
+      <w:r>
+        <w:t>is easier than navigating to the menu entry</w:t>
+      </w:r>
+      <w:r>
+        <w:t xml:space="preserve"> that does the image preview.</w:t>
+      </w:r>
     </w:p>
     <w:p/>
     <w:p>
       <w:r>
-        <w:t>Both</w:t>
-      </w:r>
-      <w:r>
-        <w:t xml:space="preserve"> buttons also support long presses.</w:t>
-      </w:r>
-      <w:r>
-        <w:t xml:space="preserve"> The top one </w:t>
-      </w:r>
-      <w:r>
-        <w:t xml:space="preserve">rotates the </w:t>
-      </w:r>
-      <w:r>
-        <w:t>display</w:t>
-      </w:r>
-      <w:r>
-        <w:t xml:space="preserve"> through </w:t>
-      </w:r>
-      <w:r>
-        <w:t>all four possible positions. If the display is upside down then the</w:t>
-      </w:r>
-      <w:r>
-        <w:t xml:space="preserve"> image file</w:t>
-      </w:r>
-      <w:r>
-        <w:t xml:space="preserve"> will also be rotated</w:t>
-      </w:r>
-      <w:r>
-        <w:t xml:space="preserve"> upside down. This is useful when using a single strip and holding it high in the air. </w:t>
-      </w:r>
-      <w:r>
-        <w:t>A long press on t</w:t>
-      </w:r>
-      <w:r>
-        <w:t>he lower button turns on the lightbar feature. The</w:t>
-      </w:r>
-      <w:r>
-        <w:t>se actions can be modified in the system menu.</w:t>
-      </w:r>
-    </w:p>
-    <w:p/>
-    <w:p>
-      <w:r>
-        <w:t xml:space="preserve">To adjust settings a long press is used </w:t>
-      </w:r>
-      <w:r>
-        <w:t>on the dial or a simple press on btn1</w:t>
-      </w:r>
-      <w:r>
+        <w:t xml:space="preserve">Long </w:t>
+      </w:r>
+      <w:r>
+        <w:t>btn</w:t>
+      </w:r>
+      <w:r>
+        <w:t>0</w:t>
+      </w:r>
+      <w:r>
+        <w:t xml:space="preserve"> rotates the display through all four possible positions. If the display is upside down, the image file will also be rotated upside down. This is useful when using a single strip and holding it high in the air. A long press on the lower button turns on the lightbar feature. These actions can be modified in the system menu.</w:t>
+      </w:r>
+    </w:p>
+    <w:p>
+      <w:pPr>
+        <w:pStyle w:val="Heading3"/>
+        <w:rPr>
+          <w:lang w:val="da-DK"/>
+        </w:rPr>
+      </w:pPr>
+      <w:r>
+        <w:rPr>
+          <w:lang w:val="da-DK"/>
+        </w:rPr>
+        <w:t>bnt</w:t>
+      </w:r>
+      <w:r>
+        <w:rPr>
+          <w:lang w:val="da-DK"/>
+        </w:rPr>
+        <w:t>0/</w:t>
+      </w:r>
+      <w:r>
+        <w:rPr>
+          <w:lang w:val="da-DK"/>
+        </w:rPr>
+        <w:t>btn</w:t>
+      </w:r>
+      <w:r>
+        <w:rPr>
+          <w:lang w:val="da-DK"/>
+        </w:rPr>
+        <w:t xml:space="preserve">1 </w:t>
+      </w:r>
+      <w:proofErr w:type="spellStart"/>
+      <w:r>
+        <w:rPr>
+          <w:lang w:val="da-DK"/>
+        </w:rPr>
+        <w:t>During</w:t>
+      </w:r>
+      <w:proofErr w:type="spellEnd"/>
+      <w:r>
+        <w:rPr>
+          <w:lang w:val="da-DK"/>
+        </w:rPr>
+        <w:t xml:space="preserve"> Menu Mod</w:t>
+      </w:r>
+      <w:r>
+        <w:rPr>
+          <w:lang w:val="da-DK"/>
+        </w:rPr>
+        <w:t>e</w:t>
+      </w:r>
+    </w:p>
+    <w:p>
+      <w:pPr>
+        <w:rPr>
+          <w:lang w:val="en-US"/>
+        </w:rPr>
+      </w:pPr>
+      <w:r>
+        <w:rPr>
+          <w:lang w:val="en-US"/>
+        </w:rPr>
+        <w:t>btn</w:t>
+      </w:r>
+      <w:r>
+        <w:rPr>
+          <w:lang w:val="en-US"/>
+        </w:rPr>
+        <w:t>0 returns to the p</w:t>
+      </w:r>
+      <w:r>
+        <w:rPr>
+          <w:lang w:val="en-US"/>
+        </w:rPr>
+        <w:t xml:space="preserve">revious menu. It does nothing if at the top menu. Long </w:t>
+      </w:r>
+      <w:r>
+        <w:rPr>
+          <w:lang w:val="en-US"/>
+        </w:rPr>
+        <w:t>btn</w:t>
+      </w:r>
+      <w:r>
+        <w:rPr>
+          <w:lang w:val="en-US"/>
+        </w:rPr>
+        <w:t>0</w:t>
+      </w:r>
+      <w:r>
+        <w:rPr>
+          <w:lang w:val="en-US"/>
+        </w:rPr>
+        <w:t xml:space="preserve"> returns to the top menu no matter what menu level is currently displayed.</w:t>
+      </w:r>
+    </w:p>
+    <w:p>
+      <w:pPr>
+        <w:rPr>
+          <w:lang w:val="en-US"/>
+        </w:rPr>
+      </w:pPr>
+    </w:p>
+    <w:p>
+      <w:pPr>
+        <w:rPr>
+          <w:lang w:val="en-US"/>
+        </w:rPr>
+      </w:pPr>
+      <w:r>
+        <w:rPr>
+          <w:lang w:val="en-US"/>
+        </w:rPr>
+        <w:t xml:space="preserve">Long </w:t>
+      </w:r>
+      <w:r>
+        <w:rPr>
+          <w:lang w:val="en-US"/>
+        </w:rPr>
+        <w:t>btn</w:t>
+      </w:r>
+      <w:r>
+        <w:rPr>
+          <w:lang w:val="en-US"/>
+        </w:rPr>
+        <w:t>1 acts same as clicking the dial button.</w:t>
+      </w:r>
+    </w:p>
+    <w:p>
+      <w:pPr>
+        <w:pStyle w:val="Heading3"/>
+        <w:rPr>
+          <w:lang w:val="en-US"/>
+        </w:rPr>
+      </w:pPr>
+      <w:r>
+        <w:rPr>
+          <w:lang w:val="en-US"/>
+        </w:rPr>
+        <w:t>btn</w:t>
+      </w:r>
+      <w:r>
+        <w:rPr>
+          <w:lang w:val="en-US"/>
+        </w:rPr>
+        <w:t>0/</w:t>
+      </w:r>
+      <w:r>
+        <w:rPr>
+          <w:lang w:val="en-US"/>
+        </w:rPr>
+        <w:t>btn</w:t>
+      </w:r>
+      <w:r>
+        <w:rPr>
+          <w:lang w:val="en-US"/>
+        </w:rPr>
+        <w:t>1 During Integer Entry</w:t>
+      </w:r>
+    </w:p>
+    <w:p>
+      <w:pPr>
+        <w:rPr>
+          <w:lang w:val="en-US"/>
+        </w:rPr>
+      </w:pPr>
+      <w:r>
+        <w:rPr>
+          <w:lang w:val="en-US"/>
+        </w:rPr>
+        <w:t>btn</w:t>
+      </w:r>
+      <w:r>
+        <w:rPr>
+          <w:lang w:val="en-US"/>
+        </w:rPr>
+        <w:t>0 cycles through the allowed increment values.</w:t>
+      </w:r>
+      <w:r>
+        <w:rPr>
+          <w:lang w:val="en-US"/>
+        </w:rPr>
+        <w:t xml:space="preserve"> Long </w:t>
+      </w:r>
+      <w:r>
+        <w:rPr>
+          <w:lang w:val="en-US"/>
+        </w:rPr>
+        <w:t>btn</w:t>
+      </w:r>
+      <w:r>
+        <w:rPr>
+          <w:lang w:val="en-US"/>
+        </w:rPr>
+        <w:t>0 resets the value to the original value.</w:t>
+      </w:r>
+      <w:r>
+        <w:rPr>
+          <w:lang w:val="en-US"/>
+        </w:rPr>
         <w:t xml:space="preserve"> </w:t>
       </w:r>
       <w:r>
-        <w:t>which will open the last menu that was used. A long press while in the menus returns to the normal play mode. Each menu except the main menu has an entry to return to the previous menu.</w:t>
+        <w:rPr>
+          <w:lang w:val="en-US"/>
+        </w:rPr>
+        <w:t>btn</w:t>
+      </w:r>
+      <w:r>
+        <w:rPr>
+          <w:lang w:val="en-US"/>
+        </w:rPr>
+        <w:t>1 or dial click saves the new value and closes the number entry</w:t>
+      </w:r>
+      <w:r>
+        <w:rPr>
+          <w:lang w:val="en-US"/>
+        </w:rPr>
+        <w:t>.</w:t>
+      </w:r>
+    </w:p>
+    <w:p>
+      <w:pPr>
+        <w:pStyle w:val="Heading3"/>
+        <w:rPr>
+          <w:lang w:val="en-US"/>
+        </w:rPr>
+      </w:pPr>
+      <w:r>
+        <w:rPr>
+          <w:lang w:val="en-US"/>
+        </w:rPr>
+        <w:t>btn</w:t>
+      </w:r>
+      <w:r>
+        <w:rPr>
+          <w:lang w:val="en-US"/>
+        </w:rPr>
+        <w:t>0/</w:t>
+      </w:r>
+      <w:r>
+        <w:rPr>
+          <w:lang w:val="en-US"/>
+        </w:rPr>
+        <w:t>btn</w:t>
+      </w:r>
+      <w:r>
+        <w:rPr>
+          <w:lang w:val="en-US"/>
+        </w:rPr>
+        <w:t>1 During Light Bar</w:t>
+      </w:r>
+    </w:p>
+    <w:p>
+      <w:r>
+        <w:t>btn</w:t>
+      </w:r>
+      <w:r>
+        <w:t xml:space="preserve">0 cycles through the available increment values. Long </w:t>
+      </w:r>
+      <w:r>
+        <w:t>btn</w:t>
+      </w:r>
+      <w:r>
+        <w:t xml:space="preserve">0 </w:t>
+      </w:r>
+      <w:r>
+        <w:t>increments the delay value which affects the auto cycle mode of the light bar.</w:t>
+      </w:r>
+      <w:r>
+        <w:t xml:space="preserve"> </w:t>
+      </w:r>
+      <w:r>
+        <w:t>btn</w:t>
+      </w:r>
+      <w:r>
+        <w:t>1 or dial click closes the light bar.</w:t>
       </w:r>
     </w:p>
     <w:p>
@@ -713,6 +1187,7 @@
         </w:numPr>
       </w:pPr>
       <w:r>
+        <w:lastRenderedPageBreak/>
         <w:t>Column</w:t>
       </w:r>
       <w:r>
@@ -728,7 +1203,15 @@
         <w:t>Frame advance</w:t>
       </w:r>
       <w:r>
-        <w:t xml:space="preserve"> can also be set to manual so the frame only changes when the button is </w:t>
+        <w:t xml:space="preserve"> can also be set to </w:t>
+      </w:r>
+      <w:proofErr w:type="gramStart"/>
+      <w:r>
+        <w:t>manual</w:t>
+      </w:r>
+      <w:proofErr w:type="gramEnd"/>
+      <w:r>
+        <w:t xml:space="preserve"> so the frame only changes when the button is </w:t>
       </w:r>
       <w:r>
         <w:t>pressed,</w:t>
@@ -748,7 +1231,15 @@
         </w:numPr>
       </w:pPr>
       <w:r>
-        <w:t xml:space="preserve">Fixed display time. It is also possible to have the system calculate the frame hold time. You just set how long in seconds you want the image to take and it will set the correct frame time based on the image size. </w:t>
+        <w:t xml:space="preserve">Fixed display time. It is also possible to have the system calculate the frame hold time. You just set how long in seconds you want the image to </w:t>
+      </w:r>
+      <w:proofErr w:type="gramStart"/>
+      <w:r>
+        <w:t>take</w:t>
+      </w:r>
+      <w:proofErr w:type="gramEnd"/>
+      <w:r>
+        <w:t xml:space="preserve"> and it will set the correct frame time based on the image size. </w:t>
       </w:r>
     </w:p>
     <w:p>
@@ -811,7 +1302,15 @@
         </w:numPr>
       </w:pPr>
       <w:r>
-        <w:t>Pixel Double. This uses two pixels for each one so a 144 pixel image</w:t>
+        <w:t xml:space="preserve">Pixel Double. This uses two pixels for each one so a </w:t>
+      </w:r>
+      <w:proofErr w:type="gramStart"/>
+      <w:r>
+        <w:t>144 pixel</w:t>
+      </w:r>
+      <w:proofErr w:type="gramEnd"/>
+      <w:r>
+        <w:t xml:space="preserve"> image</w:t>
       </w:r>
       <w:r>
         <w:t>s</w:t>
@@ -828,7 +1327,13 @@
         </w:numPr>
       </w:pPr>
       <w:r>
-        <w:t>Scaling. This will reduce a 288 pixel image to 144 pixels.</w:t>
+        <w:t xml:space="preserve">Scaling. This will reduce a </w:t>
+      </w:r>
+      <w:r>
+        <w:t>288-pixel</w:t>
+      </w:r>
+      <w:r>
+        <w:t xml:space="preserve"> image to 144 pixels.</w:t>
       </w:r>
     </w:p>
     <w:p>
@@ -839,7 +1344,13 @@
         </w:numPr>
       </w:pPr>
       <w:r>
-        <w:t>Mirror. Plays the file twice, first forward and then in reverse.</w:t>
+        <w:t xml:space="preserve">Mirror. Plays the file twice, first </w:t>
+      </w:r>
+      <w:r>
+        <w:t>forward,</w:t>
+      </w:r>
+      <w:r>
+        <w:t xml:space="preserve"> and then in reverse.</w:t>
       </w:r>
     </w:p>
     <w:p>
@@ -916,7 +1427,13 @@
         </w:numPr>
       </w:pPr>
       <w:r>
-        <w:t>Built-In or File. Choose files from the SD or from a set of built in patterns.</w:t>
+        <w:t xml:space="preserve">Built-In or File. Choose files from the SD or from a set of </w:t>
+      </w:r>
+      <w:r>
+        <w:t>built-in</w:t>
+      </w:r>
+      <w:r>
+        <w:t xml:space="preserve"> patterns.</w:t>
       </w:r>
     </w:p>
     <w:p>
@@ -960,7 +1477,6 @@
         </w:numPr>
       </w:pPr>
       <w:r>
-        <w:lastRenderedPageBreak/>
         <w:t>MIW</w:t>
       </w:r>
       <w:r>
@@ -986,7 +1502,23 @@
         </w:numPr>
       </w:pPr>
       <w:r>
-        <w:t>Macros. There are ten macro slots (0 to 9) available. Each of these can either load all of the settings or run a recorded sequence of operations. The record command records the images as they are played and the same sequence can then be played again using the run command. The save command stores the current settings which can then be restored with the load command.</w:t>
+        <w:t xml:space="preserve">Macros. There are ten macro slots (0 to 9) available. Each of these can either load </w:t>
+      </w:r>
+      <w:proofErr w:type="gramStart"/>
+      <w:r>
+        <w:t>all of</w:t>
+      </w:r>
+      <w:proofErr w:type="gramEnd"/>
+      <w:r>
+        <w:t xml:space="preserve"> the settings or run a recorded sequence of operations. The record command records the images as they are </w:t>
+      </w:r>
+      <w:proofErr w:type="gramStart"/>
+      <w:r>
+        <w:t>played</w:t>
+      </w:r>
+      <w:proofErr w:type="gramEnd"/>
+      <w:r>
+        <w:t xml:space="preserve"> and the same sequence can then be played again using the run command. The save command stores the current settings which can then be restored with the load command.</w:t>
       </w:r>
     </w:p>
     <w:p>
@@ -1044,6 +1576,7 @@
       <w:bookmarkStart w:id="9" w:name="_hyerf6212gw7" w:colFirst="0" w:colLast="0"/>
       <w:bookmarkEnd w:id="9"/>
       <w:r>
+        <w:lastRenderedPageBreak/>
         <w:t>Rotating and Clicking Button</w:t>
       </w:r>
     </w:p>
@@ -1055,7 +1588,15 @@
         <w:t>,</w:t>
       </w:r>
       <w:r>
-        <w:t xml:space="preserve"> boolean values toggle with each click.</w:t>
+        <w:t xml:space="preserve"> </w:t>
+      </w:r>
+      <w:proofErr w:type="spellStart"/>
+      <w:r>
+        <w:t>boolean</w:t>
+      </w:r>
+      <w:proofErr w:type="spellEnd"/>
+      <w:r>
+        <w:t xml:space="preserve"> values toggle with each click.</w:t>
       </w:r>
       <w:r>
         <w:t xml:space="preserve"> Multiple selections cycle through all the available options.</w:t>
@@ -1067,7 +1608,15 @@
     <w:p/>
     <w:p>
       <w:r>
-        <w:t>In select/run mode the current file is displayed on the top line. Optionally the next three files will be displayed below. Rotating the dial right moves the next file to the top line and rotating left moves the previous file back. By default it will stop at the first and the last file. An option allows rollover, so going left from the first file moves to the last file and moving right at the last file will display the first file again. This option also causes menus to behave similarly.</w:t>
+        <w:t xml:space="preserve">In select/run mode the current file is displayed on the top line. Optionally the next three files will be displayed below. Rotating the dial right moves the next file to the top line and rotating left moves the previous file back. By </w:t>
+      </w:r>
+      <w:proofErr w:type="gramStart"/>
+      <w:r>
+        <w:t>default</w:t>
+      </w:r>
+      <w:proofErr w:type="gramEnd"/>
+      <w:r>
+        <w:t xml:space="preserve"> it will stop at the first and the last file. An option allows rollover, so going left from the first file moves to the last file and moving right at the last file will display the first file again. This option also causes menus to behave similarly.</w:t>
       </w:r>
     </w:p>
     <w:p/>
@@ -1083,7 +1632,6 @@
       <w:bookmarkStart w:id="10" w:name="_it4r5xstzl63" w:colFirst="0" w:colLast="0"/>
       <w:bookmarkEnd w:id="10"/>
       <w:r>
-        <w:lastRenderedPageBreak/>
         <w:t>Button Menu Operations</w:t>
       </w:r>
     </w:p>
@@ -1181,8 +1729,13 @@
         <w:ind w:left="1440"/>
       </w:pPr>
       <w:r>
-        <w:t>Toggle booleans</w:t>
-      </w:r>
+        <w:t xml:space="preserve">Toggle </w:t>
+      </w:r>
+      <w:proofErr w:type="spellStart"/>
+      <w:r>
+        <w:t>booleans</w:t>
+      </w:r>
+      <w:proofErr w:type="spellEnd"/>
     </w:p>
     <w:p>
       <w:pPr>
@@ -1199,12 +1752,29 @@
       <w:bookmarkStart w:id="11" w:name="_a4kfmf3uwe9z" w:colFirst="0" w:colLast="0"/>
       <w:bookmarkEnd w:id="11"/>
       <w:r>
+        <w:lastRenderedPageBreak/>
         <w:t>Menus</w:t>
       </w:r>
     </w:p>
     <w:p>
       <w:r>
-        <w:t xml:space="preserve">There are two menu set, full and simple. The full one contains all of the options and can be somewhat </w:t>
+        <w:t xml:space="preserve">There are two </w:t>
+      </w:r>
+      <w:proofErr w:type="gramStart"/>
+      <w:r>
+        <w:t>menu</w:t>
+      </w:r>
+      <w:proofErr w:type="gramEnd"/>
+      <w:r>
+        <w:t xml:space="preserve"> set, full and simple. The full one contains </w:t>
+      </w:r>
+      <w:proofErr w:type="gramStart"/>
+      <w:r>
+        <w:t>all of</w:t>
+      </w:r>
+      <w:proofErr w:type="gramEnd"/>
+      <w:r>
+        <w:t xml:space="preserve"> the options and can be somewhat </w:t>
       </w:r>
       <w:r>
         <w:t xml:space="preserve">time consuming to navigate during normal use. The simple menu has the </w:t>
@@ -1219,7 +1789,23 @@
     <w:p/>
     <w:p>
       <w:r>
-        <w:t>All menus except the main one have the first line indicating what menu this is. There is a ‘-‘ in front that indicates clicking on this menu will go back to the previous menu. Submenus also have the last entry as “-Back” which will return to the previous menu.</w:t>
+        <w:t xml:space="preserve">All menus except the main one </w:t>
+      </w:r>
+      <w:proofErr w:type="gramStart"/>
+      <w:r>
+        <w:t>have</w:t>
+      </w:r>
+      <w:proofErr w:type="gramEnd"/>
+      <w:r>
+        <w:t xml:space="preserve"> the first line indicating what menu this is. There is a ‘</w:t>
+      </w:r>
+      <w:proofErr w:type="gramStart"/>
+      <w:r>
+        <w:t>-‘ in</w:t>
+      </w:r>
+      <w:proofErr w:type="gramEnd"/>
+      <w:r>
+        <w:t xml:space="preserve"> front that indicates clicking on this menu will go back to the previous menu. Submenus also have the last entry as “-Back” which will return to the previous menu.</w:t>
       </w:r>
     </w:p>
     <w:p>
@@ -1287,75 +1873,101 @@
         <w:t>This displays the current frame time and can be used to adjust the time.</w:t>
       </w:r>
       <w:r>
-        <w:t xml:space="preserve"> It can adjusted from 0 to 500 mS.</w:t>
-      </w:r>
+        <w:t xml:space="preserve"> It can </w:t>
+      </w:r>
+      <w:proofErr w:type="gramStart"/>
+      <w:r>
+        <w:t>adjusted</w:t>
+      </w:r>
+      <w:proofErr w:type="gramEnd"/>
+      <w:r>
+        <w:t xml:space="preserve"> from 0 to 500 </w:t>
+      </w:r>
+      <w:proofErr w:type="spellStart"/>
+      <w:r>
+        <w:t>mS.</w:t>
+      </w:r>
+      <w:proofErr w:type="spellEnd"/>
     </w:p>
     <w:p>
       <w:pPr>
         <w:pStyle w:val="Heading2"/>
       </w:pPr>
       <w:r>
+        <w:t>Brightness: 30/255</w:t>
+      </w:r>
+    </w:p>
+    <w:p>
+      <w:r>
+        <w:t xml:space="preserve">This sets and adjusts the LED strip brightness. 255 is full </w:t>
+      </w:r>
+      <w:r>
+        <w:t>brightness.</w:t>
+      </w:r>
+    </w:p>
+    <w:p>
+      <w:pPr>
+        <w:pStyle w:val="Heading2"/>
+      </w:pPr>
+      <w:r>
+        <w:t xml:space="preserve">Run Macro: </w:t>
+      </w:r>
+      <w:proofErr w:type="gramStart"/>
+      <w:r>
+        <w:t>#</w:t>
+      </w:r>
+      <w:r>
+        <w:t>(</w:t>
+      </w:r>
+      <w:proofErr w:type="gramEnd"/>
+      <w:r>
+        <w:t>0</w:t>
+      </w:r>
+      <w:r>
+        <w:t>-9)</w:t>
+      </w:r>
+    </w:p>
+    <w:p>
+      <w:r>
+        <w:t>This will start running the selected macro number</w:t>
+      </w:r>
+      <w:r>
+        <w:t>, from #0 to #9.</w:t>
+      </w:r>
+    </w:p>
+    <w:p>
+      <w:pPr>
+        <w:pStyle w:val="Heading2"/>
+      </w:pPr>
+      <w:r>
+        <w:t xml:space="preserve">Select </w:t>
+      </w:r>
+      <w:r>
+        <w:t xml:space="preserve">Macro: </w:t>
+      </w:r>
+      <w:proofErr w:type="gramStart"/>
+      <w:r>
+        <w:t>#</w:t>
+      </w:r>
+      <w:r>
+        <w:t>(</w:t>
+      </w:r>
+      <w:proofErr w:type="gramEnd"/>
+      <w:r>
+        <w:t>0-9)</w:t>
+      </w:r>
+    </w:p>
+    <w:p>
+      <w:r>
+        <w:t>This command will list all 10 macro names with an indicator if it is available or not. Clicking on one will make that the current macro for the run command.</w:t>
+      </w:r>
+    </w:p>
+    <w:p>
+      <w:pPr>
+        <w:pStyle w:val="Heading2"/>
+      </w:pPr>
+      <w:r>
         <w:lastRenderedPageBreak/>
-        <w:t>Brightness: 30/255</w:t>
-      </w:r>
-    </w:p>
-    <w:p>
-      <w:r>
-        <w:t xml:space="preserve">This sets and adjusts the LED strip brightness. 255 is full </w:t>
-      </w:r>
-      <w:r>
-        <w:t>brightness.</w:t>
-      </w:r>
-    </w:p>
-    <w:p>
-      <w:pPr>
-        <w:pStyle w:val="Heading2"/>
-      </w:pPr>
-      <w:r>
-        <w:t>Run Macro: #</w:t>
-      </w:r>
-      <w:r>
-        <w:t>(</w:t>
-      </w:r>
-      <w:r>
-        <w:t>0</w:t>
-      </w:r>
-      <w:r>
-        <w:t>-9)</w:t>
-      </w:r>
-    </w:p>
-    <w:p>
-      <w:r>
-        <w:t>This will start running the selected macro number</w:t>
-      </w:r>
-      <w:r>
-        <w:t>, from #0 to #9.</w:t>
-      </w:r>
-    </w:p>
-    <w:p>
-      <w:pPr>
-        <w:pStyle w:val="Heading2"/>
-      </w:pPr>
-      <w:r>
-        <w:t xml:space="preserve">Select </w:t>
-      </w:r>
-      <w:r>
-        <w:t>Macro: #</w:t>
-      </w:r>
-      <w:r>
-        <w:t>(0-9)</w:t>
-      </w:r>
-    </w:p>
-    <w:p>
-      <w:r>
-        <w:t>This command will list all 10 macro names with an indicator if it is available or not. Clicking on one will make that the current macro for the run command.</w:t>
-      </w:r>
-    </w:p>
-    <w:p>
-      <w:pPr>
-        <w:pStyle w:val="Heading2"/>
-      </w:pPr>
-      <w:r>
         <w:t>Sleep</w:t>
       </w:r>
     </w:p>
@@ -1425,7 +2037,15 @@
         <w:t>small white triangle</w:t>
       </w:r>
       <w:r>
-        <w:t xml:space="preserve"> indicating that there are menu items that are not visible due to scrolling. Just keep rotating the knob to the left and they will appear. Similarly the last entry on the screen will have a </w:t>
+        <w:t xml:space="preserve"> indicating that there are menu items that are not visible due to scrolling. Just keep rotating the knob to the left and they will appear. </w:t>
+      </w:r>
+      <w:proofErr w:type="gramStart"/>
+      <w:r>
+        <w:t>Similarly</w:t>
+      </w:r>
+      <w:proofErr w:type="gramEnd"/>
+      <w:r>
+        <w:t xml:space="preserve"> the last entry on the screen will have a </w:t>
       </w:r>
       <w:r>
         <w:t>small white triangle</w:t>
@@ -1511,87 +2131,87 @@
       <w:bookmarkStart w:id="13" w:name="_mehqsb4kg3ll" w:colFirst="0" w:colLast="0"/>
       <w:bookmarkEnd w:id="13"/>
       <w:r>
+        <w:t>Preview BMP</w:t>
+      </w:r>
+    </w:p>
+    <w:p>
+      <w:r>
+        <w:t>This will display the currently selected BMP file on the screen.</w:t>
+      </w:r>
+      <w:r>
+        <w:t xml:space="preserve"> Note that the upper dedicated button (button 0) does the same operation.</w:t>
+      </w:r>
+      <w:r>
+        <w:t xml:space="preserve"> This menu item appears only when CD Card is selected.</w:t>
+      </w:r>
+      <w:r>
+        <w:t xml:space="preserve"> Since the images are 144 pixels and the display is only 135, 9 pixels total are trimmed from top and bottom of the image. The image can be scrolled left and right using the dial if the image is longer than 240 columns.</w:t>
+      </w:r>
+      <w:r>
+        <w:t xml:space="preserve"> The sideways scroll amount defaults to 120 pixels, but the </w:t>
+      </w:r>
+      <w:r>
+        <w:t>amount can be set in the system menu</w:t>
+      </w:r>
+      <w:r>
+        <w:t xml:space="preserve"> display settings menu</w:t>
+      </w:r>
+      <w:r>
+        <w:t xml:space="preserve"> A single click </w:t>
+      </w:r>
+      <w:r>
+        <w:t>toggles between the image preview and a screen showing the width and height of the image</w:t>
+      </w:r>
+      <w:r>
+        <w:t xml:space="preserve">. </w:t>
+      </w:r>
+      <w:r>
+        <w:t>Pressing the upper preview button, or a</w:t>
+      </w:r>
+      <w:r>
+        <w:t xml:space="preserve"> long press</w:t>
+      </w:r>
+      <w:r>
+        <w:t xml:space="preserve"> on the dial,</w:t>
+      </w:r>
+      <w:r>
+        <w:t xml:space="preserve"> </w:t>
+      </w:r>
+      <w:r>
+        <w:t xml:space="preserve">or the lower dedicated button </w:t>
+      </w:r>
+      <w:r>
+        <w:t>exits the preview</w:t>
+      </w:r>
+      <w:r>
+        <w:t xml:space="preserve"> display.</w:t>
+      </w:r>
+    </w:p>
+    <w:p/>
+    <w:p>
+      <w:r>
         <w:lastRenderedPageBreak/>
-        <w:t>Preview BMP</w:t>
-      </w:r>
-    </w:p>
-    <w:p>
-      <w:r>
-        <w:t>This will display the currently selected BMP file on the screen.</w:t>
-      </w:r>
-      <w:r>
-        <w:t xml:space="preserve"> Note that the upper dedicated button (button 0) does the same operation.</w:t>
-      </w:r>
-      <w:r>
-        <w:t xml:space="preserve"> This menu item appears only when CD Card is selected.</w:t>
-      </w:r>
-      <w:r>
-        <w:t xml:space="preserve"> Since the images are 144 pixels and the display is only 135, 9 pixels total are trimmed from top and bottom of the image. The image can be scrolled left and right using the dial if the image is longer than 240 columns.</w:t>
-      </w:r>
-      <w:r>
-        <w:t xml:space="preserve"> The sideways scroll amount defaults to 120 pixels, but the </w:t>
-      </w:r>
-      <w:r>
-        <w:t>amount can be set in the system menu</w:t>
-      </w:r>
-      <w:r>
-        <w:t xml:space="preserve"> display settings menu</w:t>
-      </w:r>
-      <w:r>
-        <w:t xml:space="preserve"> A single click </w:t>
-      </w:r>
-      <w:r>
-        <w:t>toggles between the image preview and a screen showing the width and height of the image</w:t>
-      </w:r>
-      <w:r>
-        <w:t xml:space="preserve">. </w:t>
-      </w:r>
-      <w:r>
-        <w:t>Pressing the upper preview button, or a</w:t>
-      </w:r>
-      <w:r>
-        <w:t xml:space="preserve"> long press</w:t>
-      </w:r>
-      <w:r>
-        <w:t xml:space="preserve"> on the dial,</w:t>
-      </w:r>
-      <w:r>
-        <w:t xml:space="preserve"> </w:t>
-      </w:r>
-      <w:r>
-        <w:t xml:space="preserve">or the lower dedicated button </w:t>
-      </w:r>
-      <w:r>
-        <w:t>exits the preview</w:t>
-      </w:r>
-      <w:r>
-        <w:t xml:space="preserve"> display.</w:t>
+        <w:t>Pressing the button while previewing a file will display a screen with the size of the image in pixels, the length that should be walked for the correct aspect ratio, and how long the image will be displayed</w:t>
+      </w:r>
+      <w:r>
+        <w:t xml:space="preserve"> at the current column hold time.</w:t>
       </w:r>
     </w:p>
     <w:p/>
     <w:p>
       <w:r>
-        <w:t>Pressing the button while previewing a file will display a screen with the size of the image in pixels, the length that should be walked for the correct aspect ratio, and how long the image will be displayed</w:t>
-      </w:r>
-      <w:r>
-        <w:t xml:space="preserve"> at the current column hold time.</w:t>
+        <w:t xml:space="preserve">There is a dedicated button on the top left that can </w:t>
+      </w:r>
+      <w:r>
+        <w:t xml:space="preserve">also </w:t>
+      </w:r>
+      <w:r>
+        <w:t>be used to preview the file. Pressing it again will return to the previous menu or file selection.</w:t>
       </w:r>
     </w:p>
     <w:p/>
     <w:p>
       <w:r>
-        <w:t xml:space="preserve">There is a dedicated button on the top left that can </w:t>
-      </w:r>
-      <w:r>
-        <w:t xml:space="preserve">also </w:t>
-      </w:r>
-      <w:r>
-        <w:t>be used to preview the file. Pressing it again will return to the previous menu or file selection.</w:t>
-      </w:r>
-    </w:p>
-    <w:p/>
-    <w:p>
-      <w:r>
         <w:t>If the images are designed for t</w:t>
       </w:r>
       <w:r>
@@ -1600,9 +2220,11 @@
       <w:r>
         <w:t xml:space="preserve">LED </w:t>
       </w:r>
+      <w:proofErr w:type="gramStart"/>
       <w:r>
         <w:t>strip</w:t>
       </w:r>
+      <w:proofErr w:type="gramEnd"/>
       <w:r>
         <w:t xml:space="preserve"> then the images can</w:t>
       </w:r>
@@ -1723,8 +2345,13 @@
         <w:t xml:space="preserve">and allows to be changed, </w:t>
       </w:r>
       <w:r>
-        <w:t>the time in mSecs</w:t>
-      </w:r>
+        <w:t xml:space="preserve">the time in </w:t>
+      </w:r>
+      <w:proofErr w:type="spellStart"/>
+      <w:r>
+        <w:t>mSecs</w:t>
+      </w:r>
+      <w:proofErr w:type="spellEnd"/>
       <w:r>
         <w:t xml:space="preserve"> (see note below)</w:t>
       </w:r>
@@ -1732,8 +2359,13 @@
         <w:t xml:space="preserve"> that each line of information from the BMP file is displayed on the LED strip. It is commonly used to adjust the walking time while the file is being displayed. It is only applicable when Frame Advance is set to auto.</w:t>
       </w:r>
       <w:r>
-        <w:t xml:space="preserve"> The valid range is 0 to 500 mS.</w:t>
-      </w:r>
+        <w:t xml:space="preserve"> The valid range is 0 to 500 </w:t>
+      </w:r>
+      <w:proofErr w:type="spellStart"/>
+      <w:r>
+        <w:t>mS.</w:t>
+      </w:r>
+      <w:proofErr w:type="spellEnd"/>
     </w:p>
     <w:p/>
     <w:p>
@@ -1742,21 +2374,101 @@
           <w:b/>
           <w:bCs/>
         </w:rPr>
+        <w:t>Note:</w:t>
+      </w:r>
+      <w:r>
+        <w:t xml:space="preserve"> This time is actually added to the minimum time that it takes to update the </w:t>
+      </w:r>
+      <w:proofErr w:type="gramStart"/>
+      <w:r>
+        <w:t>LED’s</w:t>
+      </w:r>
+      <w:proofErr w:type="gramEnd"/>
+      <w:r>
+        <w:t xml:space="preserve"> in the strip. Each bit of information takes 1.2 </w:t>
+      </w:r>
+      <w:proofErr w:type="spellStart"/>
+      <w:r>
+        <w:t>uS</w:t>
+      </w:r>
+      <w:proofErr w:type="spellEnd"/>
+      <w:r>
+        <w:t xml:space="preserve"> and each LED needs 24 bits. If there are 144 </w:t>
+      </w:r>
+      <w:proofErr w:type="gramStart"/>
+      <w:r>
+        <w:t>LED’s</w:t>
+      </w:r>
+      <w:proofErr w:type="gramEnd"/>
+      <w:r>
+        <w:t xml:space="preserve"> then the total time to load the data is 1.2 </w:t>
+      </w:r>
+      <w:proofErr w:type="spellStart"/>
+      <w:r>
+        <w:t>uS</w:t>
+      </w:r>
+      <w:proofErr w:type="spellEnd"/>
+      <w:r>
+        <w:t xml:space="preserve"> x 24 x 144 = 4.32</w:t>
+      </w:r>
+      <w:r>
+        <w:t xml:space="preserve"> </w:t>
+      </w:r>
+      <w:proofErr w:type="spellStart"/>
+      <w:r>
+        <w:t>mS.</w:t>
+      </w:r>
+      <w:proofErr w:type="spellEnd"/>
+      <w:r>
+        <w:t xml:space="preserve"> There is also a reset time at the end that loads the data into the LED’s of &gt;50 </w:t>
+      </w:r>
+      <w:proofErr w:type="spellStart"/>
+      <w:r>
+        <w:t>uS</w:t>
+      </w:r>
+      <w:proofErr w:type="spellEnd"/>
+      <w:r>
+        <w:t xml:space="preserve">. Some brands require up to 1 mS so it is safest to assume that the column update time is about 5 </w:t>
+      </w:r>
+      <w:proofErr w:type="spellStart"/>
+      <w:r>
+        <w:t>mS.</w:t>
+      </w:r>
+      <w:proofErr w:type="spellEnd"/>
+      <w:r>
+        <w:t xml:space="preserve"> This time is added to the time set in the frame hold value, </w:t>
+      </w:r>
+      <w:proofErr w:type="gramStart"/>
+      <w:r>
+        <w:t>I.E.</w:t>
+      </w:r>
+      <w:proofErr w:type="gramEnd"/>
+      <w:r>
+        <w:t xml:space="preserve"> a hold value of 0 will still have a 5 mS frame time. There might also be additional time required for reading slower SD cards. Also be aware that displaying the file in reverse will slow down due to reading the SD file in the reverse order. A </w:t>
+      </w:r>
+      <w:proofErr w:type="gramStart"/>
+      <w:r>
+        <w:t>900 column</w:t>
+      </w:r>
+      <w:proofErr w:type="gramEnd"/>
+      <w:r>
+        <w:t xml:space="preserve"> image would in theory take about 3.9 S. In testing we have found that reading the SD card </w:t>
+      </w:r>
+      <w:proofErr w:type="gramStart"/>
+      <w:r>
+        <w:t>actually slows</w:t>
+      </w:r>
+      <w:proofErr w:type="gramEnd"/>
+      <w:r>
+        <w:t xml:space="preserve"> this down to about 6 Seconds. Work is being done to try and improve this.</w:t>
+      </w:r>
+    </w:p>
+    <w:p>
+      <w:pPr>
+        <w:pStyle w:val="Heading3"/>
+      </w:pPr>
+      <w:r>
         <w:lastRenderedPageBreak/>
-        <w:t>Note:</w:t>
-      </w:r>
-      <w:r>
-        <w:t xml:space="preserve"> This time is actually added to the minimum time that it takes to update the LED’s in the strip. Each bit of information takes 1.2 uS and each LED needs 24 bits. If there are 144 LED’s then the total time to load the data is 1.2 uS x 24 x 144 = 4.32</w:t>
-      </w:r>
-      <w:r>
-        <w:t xml:space="preserve"> mS. There is also a reset time at the end that loads the data into the LED’s of &gt;50 uS. Some brands require up to 1 mS so it is safest to assume that the column update time is about 5 mS. This time is added to the time set in the frame hold value, I.E. a hold value of 0 will still have a 5 mS frame time. There might also be additional time required for reading slower SD cards. Also be aware that displaying the file in reverse will slow down due to reading the SD file in the reverse order. A 900 column image would in theory take about 3.9 S. In testing we have found that reading the SD card actually slows this down to about 6 Seconds. Work is being done to try and improve this.</w:t>
-      </w:r>
-    </w:p>
-    <w:p>
-      <w:pPr>
-        <w:pStyle w:val="Heading3"/>
-      </w:pPr>
-      <w:r>
         <w:t>Image</w:t>
       </w:r>
       <w:r>
@@ -1810,8 +2522,13 @@
         <w:t>is selected</w:t>
       </w:r>
       <w:r>
-        <w:t xml:space="preserve"> again</w:t>
-      </w:r>
+        <w:t xml:space="preserve"> </w:t>
+      </w:r>
+      <w:proofErr w:type="gramStart"/>
+      <w:r>
+        <w:t>again</w:t>
+      </w:r>
+      <w:proofErr w:type="gramEnd"/>
       <w:r>
         <w:t xml:space="preserve"> it will show the original value.</w:t>
       </w:r>
@@ -1920,60 +2637,60 @@
         <w:pStyle w:val="Heading3"/>
       </w:pPr>
       <w:r>
+        <w:t>Walk</w:t>
+      </w:r>
+      <w:r>
+        <w:t>: Right-Left | Left</w:t>
+      </w:r>
+      <w:r>
+        <w:t>-Right</w:t>
+      </w:r>
+    </w:p>
+    <w:p>
+      <w:r>
+        <w:t>This option changes the direction that the file is read</w:t>
+      </w:r>
+      <w:r>
+        <w:t xml:space="preserve"> for display</w:t>
+      </w:r>
+      <w:r>
+        <w:t xml:space="preserve">. This allows the image to play forward or reverse. This allows the user to walk in the other direction or to simply reverse the image from left to right. The default is right to left, looking back at the camera. Right to left is usually best when recording a sequence of images into a macro. The images will then play back in the same order. If left to right is </w:t>
+      </w:r>
+      <w:r>
+        <w:t>chosen,</w:t>
+      </w:r>
+      <w:r>
+        <w:t xml:space="preserve"> then the images recorded will play back in the reverse order. This is particularly important when spelling words with the individual letter image files</w:t>
+      </w:r>
+      <w:r>
+        <w:t xml:space="preserve"> during macro recording.</w:t>
+      </w:r>
+    </w:p>
+    <w:p>
+      <w:pPr>
+        <w:pStyle w:val="Heading3"/>
+      </w:pPr>
+      <w:r>
+        <w:t>Play Mirror Image</w:t>
+      </w:r>
+      <w:r>
+        <w:t>: No</w:t>
+      </w:r>
+      <w:r>
+        <w:t xml:space="preserve"> | Yes</w:t>
+      </w:r>
+    </w:p>
+    <w:p>
+      <w:r>
+        <w:t>This plays the image twice, once forward and then in reverse. This creates a mirror like effect.</w:t>
+      </w:r>
+    </w:p>
+    <w:p>
+      <w:pPr>
+        <w:pStyle w:val="Heading3"/>
+      </w:pPr>
+      <w:r>
         <w:lastRenderedPageBreak/>
-        <w:t>Walk</w:t>
-      </w:r>
-      <w:r>
-        <w:t>: Right-Left | Left</w:t>
-      </w:r>
-      <w:r>
-        <w:t>-Right</w:t>
-      </w:r>
-    </w:p>
-    <w:p>
-      <w:r>
-        <w:t>This option changes the direction that the file is read</w:t>
-      </w:r>
-      <w:r>
-        <w:t xml:space="preserve"> for display</w:t>
-      </w:r>
-      <w:r>
-        <w:t xml:space="preserve">. This allows the image to play forward or reverse. This allows the user to walk in the other direction or to simply reverse the image from left to right. The default is right to left, looking back at the camera. Right to left is usually best when recording a sequence of images into a macro. The images will then play back in the same order. If left to right is </w:t>
-      </w:r>
-      <w:r>
-        <w:t>chosen,</w:t>
-      </w:r>
-      <w:r>
-        <w:t xml:space="preserve"> then the images recorded will play back in the reverse order. This is particularly important when spelling words with the individual letter image files</w:t>
-      </w:r>
-      <w:r>
-        <w:t xml:space="preserve"> during macro recording.</w:t>
-      </w:r>
-    </w:p>
-    <w:p>
-      <w:pPr>
-        <w:pStyle w:val="Heading3"/>
-      </w:pPr>
-      <w:r>
-        <w:t>Play Mirror Image</w:t>
-      </w:r>
-      <w:r>
-        <w:t>: No</w:t>
-      </w:r>
-      <w:r>
-        <w:t xml:space="preserve"> | Yes</w:t>
-      </w:r>
-    </w:p>
-    <w:p>
-      <w:r>
-        <w:t>This plays the image twice, once forward and then in reverse. This creates a mirror like effect.</w:t>
-      </w:r>
-    </w:p>
-    <w:p>
-      <w:pPr>
-        <w:pStyle w:val="Heading3"/>
-      </w:pPr>
-      <w:r>
         <w:t>Mirror Delay: 0.0 S</w:t>
       </w:r>
     </w:p>
@@ -1982,7 +2699,15 @@
         <w:t>This is the delay be</w:t>
       </w:r>
       <w:r>
-        <w:t>fore starting the mirror image display after the normal display is finished. I is used to create black space between the two parts of the image.</w:t>
+        <w:t xml:space="preserve">fore starting the mirror image display after the normal display is finished. I </w:t>
+      </w:r>
+      <w:proofErr w:type="gramStart"/>
+      <w:r>
+        <w:t>is</w:t>
+      </w:r>
+      <w:proofErr w:type="gramEnd"/>
+      <w:r>
+        <w:t xml:space="preserve"> used to create black space between the two parts of the image.</w:t>
       </w:r>
     </w:p>
     <w:p>
@@ -2068,7 +2793,15 @@
         <w:t>step mode</w:t>
       </w:r>
       <w:r>
-        <w:t xml:space="preserve"> each line is displayed until the button is pressed, the dial is rotated, or the wheel pulse counter closes the contact. If the frame pulse counter is zero then the dial is used to advance frames. Rotating to the right or clicking will display the next frame from the file. Rotating to the left will display the previous frame. This enables some creative uses of image by rotating the wheel left and right. Note that the mechanical wheel pulse counter has not been designed yet.</w:t>
+        <w:t xml:space="preserve"> each line is displayed until the button is pressed, the dial is rotated, or the wheel pulse counter closes the contact. If the frame pulse counter is </w:t>
+      </w:r>
+      <w:proofErr w:type="gramStart"/>
+      <w:r>
+        <w:t>zero</w:t>
+      </w:r>
+      <w:proofErr w:type="gramEnd"/>
+      <w:r>
+        <w:t xml:space="preserve"> then the dial is used to advance frames. Rotating to the right or clicking will display the next frame from the file. Rotating to the left will display the previous frame. This enables some creative uses of image by rotating the wheel left and right. Note that the mechanical wheel pulse counter has not been designed yet.</w:t>
       </w:r>
     </w:p>
     <w:p>
@@ -2100,79 +2833,79 @@
         <w:pStyle w:val="Heading2"/>
       </w:pPr>
       <w:r>
+        <w:t>+</w:t>
+      </w:r>
+      <w:r>
+        <w:t>Repeat</w:t>
+      </w:r>
+      <w:r>
+        <w:t>/Chain</w:t>
+      </w:r>
+      <w:r>
+        <w:t xml:space="preserve"> Settings</w:t>
+      </w:r>
+    </w:p>
+    <w:p>
+      <w:r>
+        <w:t>This submenu contains settings that are used to repeat</w:t>
+      </w:r>
+      <w:r>
+        <w:t xml:space="preserve"> and chain</w:t>
+      </w:r>
+      <w:r>
+        <w:t xml:space="preserve"> images. Except for the chaining option it also applies to built-in images.</w:t>
+      </w:r>
+    </w:p>
+    <w:p>
+      <w:pPr>
+        <w:pStyle w:val="Heading3"/>
+      </w:pPr>
+      <w:r>
+        <w:t>Repeat Count</w:t>
+      </w:r>
+      <w:r>
+        <w:t>: 1</w:t>
+      </w:r>
+    </w:p>
+    <w:p>
+      <w:r>
+        <w:t>This is the number of times to repeat an image.</w:t>
+      </w:r>
+    </w:p>
+    <w:p>
+      <w:pPr>
+        <w:pStyle w:val="Heading3"/>
+      </w:pPr>
+      <w:r>
+        <w:t>Repeat Delay</w:t>
+      </w:r>
+      <w:r>
+        <w:t>: 0.0</w:t>
+      </w:r>
+    </w:p>
+    <w:p>
+      <w:r>
+        <w:t xml:space="preserve">When repeat count is greater than one this value will cause a delay before the image starts again. It </w:t>
+      </w:r>
+      <w:r>
+        <w:t>is</w:t>
+      </w:r>
+      <w:r>
+        <w:t xml:space="preserve"> </w:t>
+      </w:r>
+      <w:r>
+        <w:t>set</w:t>
+      </w:r>
+      <w:r>
+        <w:t xml:space="preserve"> in 1/10’s seconds.</w:t>
+      </w:r>
+    </w:p>
+    <w:p>
+      <w:pPr>
+        <w:pStyle w:val="Heading3"/>
+      </w:pPr>
+      <w:r>
         <w:lastRenderedPageBreak/>
-        <w:t>+</w:t>
-      </w:r>
-      <w:r>
-        <w:t>Repeat</w:t>
-      </w:r>
-      <w:r>
-        <w:t>/Chain</w:t>
-      </w:r>
-      <w:r>
-        <w:t xml:space="preserve"> Settings</w:t>
-      </w:r>
-    </w:p>
-    <w:p>
-      <w:r>
-        <w:t>This submenu contains settings that are used to repeat</w:t>
-      </w:r>
-      <w:r>
-        <w:t xml:space="preserve"> and chain</w:t>
-      </w:r>
-      <w:r>
-        <w:t xml:space="preserve"> images. Except for the chaining option it also applies to built-in images.</w:t>
-      </w:r>
-    </w:p>
-    <w:p>
-      <w:pPr>
-        <w:pStyle w:val="Heading3"/>
-      </w:pPr>
-      <w:r>
-        <w:t>Repeat Count</w:t>
-      </w:r>
-      <w:r>
-        <w:t>: 1</w:t>
-      </w:r>
-    </w:p>
-    <w:p>
-      <w:r>
-        <w:t>This is the number of times to repeat an image.</w:t>
-      </w:r>
-    </w:p>
-    <w:p>
-      <w:pPr>
-        <w:pStyle w:val="Heading3"/>
-      </w:pPr>
-      <w:r>
-        <w:t>Repeat Delay</w:t>
-      </w:r>
-      <w:r>
-        <w:t>: 0.0</w:t>
-      </w:r>
-    </w:p>
-    <w:p>
-      <w:r>
-        <w:t xml:space="preserve">When repeat count is greater than one this value will cause a delay before the image starts again. It </w:t>
-      </w:r>
-      <w:r>
-        <w:t>is</w:t>
-      </w:r>
-      <w:r>
-        <w:t xml:space="preserve"> </w:t>
-      </w:r>
-      <w:r>
-        <w:t>set</w:t>
-      </w:r>
-      <w:r>
-        <w:t xml:space="preserve"> in 1/10’s seconds.</w:t>
-      </w:r>
-    </w:p>
-    <w:p>
-      <w:pPr>
-        <w:pStyle w:val="Heading3"/>
-      </w:pPr>
-      <w:r>
         <w:t>Chain Files</w:t>
       </w:r>
       <w:r>
@@ -2181,7 +2914,15 @@
     </w:p>
     <w:p>
       <w:r>
-        <w:t>When this option is on all the files from the current one to the end of the last file in the current folder will be displayed. Since filenames are always sorted alphabetically this option will show a sorted list of files. If some other order is desired it is also possible to use the macro command to record the file order for display.</w:t>
+        <w:t xml:space="preserve">When this option is on all the files from the current one to the end of the last file in the current folder will be displayed. Since filenames are always sorted alphabetically this option will show a sorted list of files. If some other order is </w:t>
+      </w:r>
+      <w:proofErr w:type="gramStart"/>
+      <w:r>
+        <w:t>desired</w:t>
+      </w:r>
+      <w:proofErr w:type="gramEnd"/>
+      <w:r>
+        <w:t xml:space="preserve"> it is also possible to use the macro command to record the file order for display.</w:t>
       </w:r>
     </w:p>
     <w:p>
@@ -2202,7 +2943,15 @@
     </w:p>
     <w:p>
       <w:r>
-        <w:t>The entire chain will be repeated this many times.</w:t>
+        <w:t xml:space="preserve">The entire chain will be repeated </w:t>
+      </w:r>
+      <w:proofErr w:type="gramStart"/>
+      <w:r>
+        <w:t>this many times</w:t>
+      </w:r>
+      <w:proofErr w:type="gramEnd"/>
+      <w:r>
+        <w:t>.</w:t>
       </w:r>
     </w:p>
     <w:p>
@@ -2278,12 +3027,42 @@
         <w:pStyle w:val="Heading3"/>
       </w:pPr>
       <w:r>
-        <w:t>Strip Brightness: 25/255</w:t>
-      </w:r>
-    </w:p>
-    <w:p>
-      <w:r>
-        <w:t>This is the brightness from 1 to 255. It was originally from 1 to 100%, but it was found that this didn’t give very fine resolution of brightness on the low end, so it was decided to use the actual hardware value which has 255 levels, not 100.</w:t>
+        <w:t>Max</w:t>
+      </w:r>
+      <w:r>
+        <w:t xml:space="preserve"> Brightness: 25/255</w:t>
+      </w:r>
+    </w:p>
+    <w:p>
+      <w:r>
+        <w:t xml:space="preserve">This is the brightness from 1 to 255. </w:t>
+      </w:r>
+      <w:r>
+        <w:t xml:space="preserve">Values above about 45 should not be used with the light bar unless the power supply can supply </w:t>
+      </w:r>
+      <w:r>
+        <w:t>sufficient current. 255 white will use almost 7 amps! The version of the PCB with the onboard power supply can only supply 1.5A continuous. More than that will cause overheating and eventual destruction.</w:t>
+      </w:r>
+      <w:r>
+        <w:t xml:space="preserve"> High brightness values can be used for shorter image displays of course </w:t>
+      </w:r>
+      <w:r>
+        <w:t>if</w:t>
+      </w:r>
+      <w:r>
+        <w:t xml:space="preserve"> there is some cool down time.</w:t>
+      </w:r>
+      <w:r>
+        <w:t xml:space="preserve"> A minute is usually sufficient for this.</w:t>
+      </w:r>
+      <w:r>
+        <w:t xml:space="preserve"> In practice it has been found that a brightness level of 15 to 25 is more than adequate for night photography.</w:t>
+      </w:r>
+      <w:r>
+        <w:t xml:space="preserve"> 7A </w:t>
+      </w:r>
+      <w:r>
+        <w:t>would likely only be needed in a light bar used for studio lighting.</w:t>
       </w:r>
     </w:p>
     <w:p>
@@ -2291,22 +3070,20 @@
         <w:pStyle w:val="Heading3"/>
       </w:pPr>
       <w:r>
-        <w:lastRenderedPageBreak/>
-        <w:t xml:space="preserve">Max </w:t>
-      </w:r>
-      <w:r>
-        <w:t>Current</w:t>
-      </w:r>
-      <w:r>
-        <w:t>: 2000</w:t>
-      </w:r>
-      <w:r>
-        <w:t xml:space="preserve"> mA</w:t>
-      </w:r>
-    </w:p>
-    <w:p>
-      <w:r>
-        <w:t>This is the maximum current that is allowed to be used by the LED strips. It should be set to something below the maximum current that the USB power supply supports. This is typically less than 2000, but could certainly be higher. Setting this correctly will prevent the wand from rebooting if the current exceeds the amount available from the battery or regulator.</w:t>
+        <w:t>LED Controllers: 1 | 2</w:t>
+      </w:r>
+    </w:p>
+    <w:p>
+      <w:r>
+        <w:t xml:space="preserve">This is set to “1” or “2” depending on whether you have the second strip installed. There is not any method to detect a strip connected to the second control lines so it must be manually selected. When this value is changed a reboot is necessary because the </w:t>
+      </w:r>
+      <w:proofErr w:type="spellStart"/>
+      <w:r>
+        <w:t>fastled</w:t>
+      </w:r>
+      <w:proofErr w:type="spellEnd"/>
+      <w:r>
+        <w:t xml:space="preserve"> LED library does not handle runtime changes very well.</w:t>
       </w:r>
     </w:p>
     <w:p>
@@ -2314,25 +3091,20 @@
         <w:pStyle w:val="Heading3"/>
       </w:pPr>
       <w:r>
-        <w:t>LED Controllers: 1 | 2</w:t>
-      </w:r>
-    </w:p>
-    <w:p>
-      <w:r>
-        <w:t>This is set to “1” or “2” depending on whether you have the second strip installed. There is not any method to detect a strip connected to the second control lines so it must be manually selected. When this value is changed a reboot is necessary because the fastled LED library does not handle runtime changes very well.</w:t>
-      </w:r>
-    </w:p>
-    <w:p>
-      <w:pPr>
-        <w:pStyle w:val="Heading3"/>
-      </w:pPr>
-      <w:r>
         <w:t>Total LEDs: 144 | (up to maximum value) 512</w:t>
       </w:r>
     </w:p>
     <w:p>
       <w:r>
-        <w:t>This is a number specifying how many total LED’s are available. It can be set from 1 to 512. For example, if there are two 144 LED strips, then this should be set to 288.</w:t>
+        <w:t xml:space="preserve">This is a number specifying how many total </w:t>
+      </w:r>
+      <w:proofErr w:type="gramStart"/>
+      <w:r>
+        <w:t>LED’s</w:t>
+      </w:r>
+      <w:proofErr w:type="gramEnd"/>
+      <w:r>
+        <w:t xml:space="preserve"> are available. It can be set from 1 to 512. For example, if there are two 144 LED strips, then this should be set to 288.</w:t>
       </w:r>
     </w:p>
     <w:p>
@@ -2346,6 +3118,7 @@
         <w:rPr>
           <w:lang w:val="en-US"/>
         </w:rPr>
+        <w:lastRenderedPageBreak/>
         <w:t>LED Wiring Mode: Middle | Serial | Ou</w:t>
       </w:r>
       <w:r>
@@ -2381,7 +3154,15 @@
         </w:numPr>
       </w:pPr>
       <w:r>
-        <w:t>Serial - Bottom strip is fed data from the bottom and the middle has a connection through to the upper strip. This uses a single contoller while the others can use one or two controllers.</w:t>
+        <w:t xml:space="preserve">Serial - Bottom strip is fed data from the bottom and the middle has a connection through to the upper strip. This uses a single </w:t>
+      </w:r>
+      <w:proofErr w:type="spellStart"/>
+      <w:r>
+        <w:t>contoller</w:t>
+      </w:r>
+      <w:proofErr w:type="spellEnd"/>
+      <w:r>
+        <w:t xml:space="preserve"> while the others can use one or two controllers.</w:t>
       </w:r>
     </w:p>
     <w:p>
@@ -2406,7 +3187,15 @@
     </w:p>
     <w:p>
       <w:r>
-        <w:t>This option modifies the displayed colors at different brightness levels to more closely match our eyes color perception.</w:t>
+        <w:t xml:space="preserve">This option modifies the displayed colors at different brightness levels to </w:t>
+      </w:r>
+      <w:proofErr w:type="gramStart"/>
+      <w:r>
+        <w:t>more closely match our eyes color perception</w:t>
+      </w:r>
+      <w:proofErr w:type="gramEnd"/>
+      <w:r>
+        <w:t>.</w:t>
       </w:r>
     </w:p>
     <w:p>
@@ -2414,13 +3203,20 @@
         <w:pStyle w:val="Heading3"/>
       </w:pPr>
       <w:r>
-        <w:lastRenderedPageBreak/>
         <w:t>White Balance R: 255</w:t>
       </w:r>
     </w:p>
     <w:p>
       <w:r>
-        <w:t>This manually sets the strip Red brightness Values range from 0 to 255.</w:t>
+        <w:t xml:space="preserve">This manually sets the strip </w:t>
+      </w:r>
+      <w:proofErr w:type="gramStart"/>
+      <w:r>
+        <w:t>Red</w:t>
+      </w:r>
+      <w:proofErr w:type="gramEnd"/>
+      <w:r>
+        <w:t xml:space="preserve"> brightness Values range from 0 to 255.</w:t>
       </w:r>
     </w:p>
     <w:p>
@@ -2433,7 +3229,15 @@
     </w:p>
     <w:p>
       <w:r>
-        <w:t>This manually sets the strip Green brightness.</w:t>
+        <w:t xml:space="preserve">This manually sets the strip </w:t>
+      </w:r>
+      <w:proofErr w:type="gramStart"/>
+      <w:r>
+        <w:t>Green</w:t>
+      </w:r>
+      <w:proofErr w:type="gramEnd"/>
+      <w:r>
+        <w:t xml:space="preserve"> brightness.</w:t>
       </w:r>
     </w:p>
     <w:p>
@@ -2446,7 +3250,15 @@
     </w:p>
     <w:p>
       <w:r>
-        <w:t>This manually sets the strip Blue brightness.</w:t>
+        <w:t xml:space="preserve">This manually sets the strip </w:t>
+      </w:r>
+      <w:proofErr w:type="gramStart"/>
+      <w:r>
+        <w:t>Blue</w:t>
+      </w:r>
+      <w:proofErr w:type="gramEnd"/>
+      <w:r>
+        <w:t xml:space="preserve"> brightness.</w:t>
       </w:r>
     </w:p>
     <w:p>
@@ -2496,6 +3308,7 @@
       <w:bookmarkEnd w:id="20"/>
       <w:bookmarkEnd w:id="21"/>
       <w:r>
+        <w:lastRenderedPageBreak/>
         <w:t>+</w:t>
       </w:r>
       <w:r>
@@ -2545,11 +3358,16 @@
         <w:pStyle w:val="Heading3"/>
       </w:pPr>
       <w:r>
-        <w:t>Save start.</w:t>
+        <w:t xml:space="preserve">Save </w:t>
+      </w:r>
+      <w:proofErr w:type="spellStart"/>
+      <w:r>
+        <w:t>start.</w:t>
       </w:r>
       <w:r>
         <w:t>miw</w:t>
       </w:r>
+      <w:proofErr w:type="spellEnd"/>
     </w:p>
     <w:p>
       <w:r>
@@ -2561,11 +3379,16 @@
         <w:pStyle w:val="Heading3"/>
       </w:pPr>
       <w:r>
-        <w:t>Load start.</w:t>
+        <w:t xml:space="preserve">Load </w:t>
+      </w:r>
+      <w:proofErr w:type="spellStart"/>
+      <w:r>
+        <w:t>start.</w:t>
       </w:r>
       <w:r>
         <w:t>miw</w:t>
       </w:r>
+      <w:proofErr w:type="spellEnd"/>
     </w:p>
     <w:p>
       <w:r>
@@ -2579,19 +3402,29 @@
       <w:bookmarkStart w:id="22" w:name="_m3ka487i9b" w:colFirst="0" w:colLast="0"/>
       <w:bookmarkEnd w:id="22"/>
       <w:r>
-        <w:t>Erase start.</w:t>
+        <w:t xml:space="preserve">Erase </w:t>
+      </w:r>
+      <w:proofErr w:type="spellStart"/>
+      <w:r>
+        <w:t>start.</w:t>
       </w:r>
       <w:r>
         <w:t>miw</w:t>
       </w:r>
-    </w:p>
-    <w:p>
-      <w:r>
-        <w:t>This does just what it says: removes the start.</w:t>
+      <w:proofErr w:type="spellEnd"/>
+    </w:p>
+    <w:p>
+      <w:r>
+        <w:t xml:space="preserve">This does just what it says: removes the </w:t>
+      </w:r>
+      <w:proofErr w:type="spellStart"/>
+      <w:r>
+        <w:t>start.</w:t>
       </w:r>
       <w:r>
         <w:t>miw</w:t>
       </w:r>
+      <w:proofErr w:type="spellEnd"/>
       <w:r>
         <w:t xml:space="preserve"> file from the current folder.</w:t>
       </w:r>
@@ -2603,7 +3436,6 @@
       <w:bookmarkStart w:id="23" w:name="_5afy8pzidsad" w:colFirst="0" w:colLast="0"/>
       <w:bookmarkEnd w:id="23"/>
       <w:r>
-        <w:lastRenderedPageBreak/>
         <w:t>+</w:t>
       </w:r>
       <w:r>
@@ -2612,17 +3444,29 @@
     </w:p>
     <w:p>
       <w:r>
-        <w:t>These are command files just like the start.</w:t>
+        <w:t xml:space="preserve">These are command files just like the </w:t>
+      </w:r>
+      <w:proofErr w:type="spellStart"/>
+      <w:r>
+        <w:t>start.</w:t>
       </w:r>
       <w:r>
         <w:t>miw</w:t>
       </w:r>
-      <w:r>
-        <w:t xml:space="preserve"> file above, but they have the same name as a BMP file, but with the .</w:t>
-      </w:r>
+      <w:proofErr w:type="spellEnd"/>
+      <w:r>
+        <w:t xml:space="preserve"> file above, but they have the same name as a BMP file, but with </w:t>
+      </w:r>
+      <w:proofErr w:type="gramStart"/>
+      <w:r>
+        <w:t>the .</w:t>
+      </w:r>
+      <w:proofErr w:type="spellStart"/>
       <w:r>
         <w:t>miw</w:t>
       </w:r>
+      <w:proofErr w:type="spellEnd"/>
+      <w:proofErr w:type="gramEnd"/>
       <w:r>
         <w:t xml:space="preserve"> extension of course. The file is run when a BMP file is started for display. This allows specific settings to always be applied to a specified BMP file.</w:t>
       </w:r>
@@ -2632,11 +3476,18 @@
         <w:pStyle w:val="Heading4"/>
       </w:pPr>
       <w:r>
-        <w:t>Save &lt;filename&gt;.</w:t>
-      </w:r>
+        <w:t>Save &lt;filename</w:t>
+      </w:r>
+      <w:proofErr w:type="gramStart"/>
+      <w:r>
+        <w:t>&gt;.</w:t>
+      </w:r>
+      <w:proofErr w:type="spellStart"/>
       <w:r>
         <w:t>miw</w:t>
       </w:r>
+      <w:proofErr w:type="spellEnd"/>
+      <w:proofErr w:type="gramEnd"/>
     </w:p>
     <w:p>
       <w:r>
@@ -2648,11 +3499,18 @@
         <w:pStyle w:val="Heading4"/>
       </w:pPr>
       <w:r>
-        <w:t>Load &lt;filename&gt;.</w:t>
-      </w:r>
+        <w:t>Load &lt;filename</w:t>
+      </w:r>
+      <w:proofErr w:type="gramStart"/>
+      <w:r>
+        <w:t>&gt;.</w:t>
+      </w:r>
+      <w:proofErr w:type="spellStart"/>
       <w:r>
         <w:t>miw</w:t>
       </w:r>
+      <w:proofErr w:type="spellEnd"/>
+      <w:proofErr w:type="gramEnd"/>
     </w:p>
     <w:p>
       <w:r>
@@ -2666,11 +3524,18 @@
       <w:bookmarkStart w:id="24" w:name="_crtw97r8ybrt" w:colFirst="0" w:colLast="0"/>
       <w:bookmarkEnd w:id="24"/>
       <w:r>
-        <w:t>Erase &lt;filename&gt;.</w:t>
-      </w:r>
+        <w:t>Erase &lt;filename</w:t>
+      </w:r>
+      <w:proofErr w:type="gramStart"/>
+      <w:r>
+        <w:t>&gt;.</w:t>
+      </w:r>
+      <w:proofErr w:type="spellStart"/>
       <w:r>
         <w:t>miw</w:t>
       </w:r>
+      <w:proofErr w:type="spellEnd"/>
+      <w:proofErr w:type="gramEnd"/>
     </w:p>
     <w:p>
       <w:r>
@@ -2710,6 +3575,7 @@
     <w:p/>
     <w:p>
       <w:r>
+        <w:lastRenderedPageBreak/>
         <w:t>Descriptive names can be assigned as described in the information section below.</w:t>
       </w:r>
     </w:p>
@@ -2727,7 +3593,15 @@
         <w:t>:</w:t>
       </w:r>
       <w:r>
-        <w:t xml:space="preserve"> #(0-9)</w:t>
+        <w:t xml:space="preserve"> </w:t>
+      </w:r>
+      <w:proofErr w:type="gramStart"/>
+      <w:r>
+        <w:t>#(</w:t>
+      </w:r>
+      <w:proofErr w:type="gramEnd"/>
+      <w:r>
+        <w:t>0-9)</w:t>
       </w:r>
     </w:p>
     <w:p>
@@ -2752,7 +3626,15 @@
         <w:t xml:space="preserve"> Macro</w:t>
       </w:r>
       <w:r>
-        <w:t>: #(0-9)</w:t>
+        <w:t xml:space="preserve">: </w:t>
+      </w:r>
+      <w:proofErr w:type="gramStart"/>
+      <w:r>
+        <w:t>#(</w:t>
+      </w:r>
+      <w:proofErr w:type="gramEnd"/>
+      <w:r>
+        <w:t>0-9)</w:t>
       </w:r>
     </w:p>
     <w:p>
@@ -2776,7 +3658,15 @@
     </w:p>
     <w:p>
       <w:r>
-        <w:t xml:space="preserve">This is used to override the image setttings that are stored in the macro file with each BMP file. An example using it would be if it was recorded with </w:t>
+        <w:t xml:space="preserve">This is used to override the image </w:t>
+      </w:r>
+      <w:proofErr w:type="spellStart"/>
+      <w:r>
+        <w:t>setttings</w:t>
+      </w:r>
+      <w:proofErr w:type="spellEnd"/>
+      <w:r>
+        <w:t xml:space="preserve"> that are stored in the macro file with each BMP file. An example using it would be if it was recorded with </w:t>
       </w:r>
       <w:r>
         <w:t>frame hold time that needs to be changed to a different value. Setting this to on will then use the current frame time instead of the one saved in the macro file.</w:t>
@@ -2787,7 +3677,6 @@
         <w:pStyle w:val="Heading3"/>
       </w:pPr>
       <w:r>
-        <w:lastRenderedPageBreak/>
         <w:t>Record</w:t>
       </w:r>
       <w:r>
@@ -2871,7 +3760,15 @@
         <w:pStyle w:val="Heading3"/>
       </w:pPr>
       <w:r>
-        <w:t>Information: #(0-9)</w:t>
+        <w:t xml:space="preserve">Information: </w:t>
+      </w:r>
+      <w:proofErr w:type="gramStart"/>
+      <w:r>
+        <w:t>#(</w:t>
+      </w:r>
+      <w:proofErr w:type="gramEnd"/>
+      <w:r>
+        <w:t>0-9)</w:t>
       </w:r>
     </w:p>
     <w:p>
@@ -2964,6 +3861,7 @@
     <w:p/>
     <w:p>
       <w:r>
+        <w:lastRenderedPageBreak/>
         <w:t>Clicking button 0 (top left on the TTGO) allows entry of the descriptive text for the current macro.</w:t>
       </w:r>
       <w:r>
@@ -2991,7 +3889,15 @@
         <w:t>A long press on button 1 (bottom left on the TTGO)</w:t>
       </w:r>
       <w:r>
-        <w:t xml:space="preserve"> toggles between upper and lower case letters.</w:t>
+        <w:t xml:space="preserve"> toggles between </w:t>
+      </w:r>
+      <w:proofErr w:type="gramStart"/>
+      <w:r>
+        <w:t>upper and lower case</w:t>
+      </w:r>
+      <w:proofErr w:type="gramEnd"/>
+      <w:r>
+        <w:t xml:space="preserve"> letters.</w:t>
       </w:r>
     </w:p>
     <w:p>
@@ -3004,7 +3910,15 @@
         <w:t>Load</w:t>
       </w:r>
       <w:r>
-        <w:t>: #(0-9)</w:t>
+        <w:t xml:space="preserve">: </w:t>
+      </w:r>
+      <w:proofErr w:type="gramStart"/>
+      <w:r>
+        <w:t>#(</w:t>
+      </w:r>
+      <w:proofErr w:type="gramEnd"/>
+      <w:r>
+        <w:t>0-9)</w:t>
       </w:r>
     </w:p>
     <w:p>
@@ -3029,7 +3943,15 @@
         <w:t>Save</w:t>
       </w:r>
       <w:r>
-        <w:t>: #(0-9)</w:t>
+        <w:t xml:space="preserve">: </w:t>
+      </w:r>
+      <w:proofErr w:type="gramStart"/>
+      <w:r>
+        <w:t>#(</w:t>
+      </w:r>
+      <w:proofErr w:type="gramEnd"/>
+      <w:r>
+        <w:t>0-9)</w:t>
       </w:r>
     </w:p>
     <w:p>
@@ -3053,7 +3975,15 @@
         <w:t>Delete</w:t>
       </w:r>
       <w:r>
-        <w:t>: #(0-9)</w:t>
+        <w:t xml:space="preserve">: </w:t>
+      </w:r>
+      <w:proofErr w:type="gramStart"/>
+      <w:r>
+        <w:t>#(</w:t>
+      </w:r>
+      <w:proofErr w:type="gramEnd"/>
+      <w:r>
+        <w:t>0-9)</w:t>
       </w:r>
     </w:p>
     <w:p>
@@ -3084,7 +4014,6 @@
         <w:pStyle w:val="Heading3"/>
       </w:pPr>
       <w:r>
-        <w:lastRenderedPageBreak/>
         <w:t>Delete: Macro JSON File</w:t>
       </w:r>
     </w:p>
@@ -3117,7 +4046,15 @@
         <w:t>NVRAM</w:t>
       </w:r>
       <w:r>
-        <w:t xml:space="preserve"> section of the ESP32 and </w:t>
+        <w:t xml:space="preserve"> section of the </w:t>
+      </w:r>
+      <w:proofErr w:type="gramStart"/>
+      <w:r>
+        <w:t>ESP32</w:t>
+      </w:r>
+      <w:proofErr w:type="gramEnd"/>
+      <w:r>
+        <w:t xml:space="preserve"> and </w:t>
       </w:r>
       <w:r>
         <w:t xml:space="preserve">it </w:t>
@@ -3210,6 +4147,7 @@
         <w:pStyle w:val="Heading3"/>
       </w:pPr>
       <w:r>
+        <w:lastRenderedPageBreak/>
         <w:t>Save Current Settings</w:t>
       </w:r>
     </w:p>
@@ -3306,11 +4244,350 @@
         <w:pStyle w:val="Heading3"/>
       </w:pPr>
       <w:r>
+        <w:t>+</w:t>
+      </w:r>
+      <w:r>
+        <w:t>Display Settings</w:t>
+      </w:r>
+    </w:p>
+    <w:p>
+      <w:pPr>
+        <w:pStyle w:val="Heading4"/>
+      </w:pPr>
+      <w:r>
+        <w:t>Display</w:t>
+      </w:r>
+      <w:r>
+        <w:t xml:space="preserve"> Rotation</w:t>
+      </w:r>
+      <w:r>
+        <w:t xml:space="preserve">: </w:t>
+      </w:r>
+      <w:r>
+        <w:t>0</w:t>
+      </w:r>
+      <w:r>
+        <w:t xml:space="preserve"> | </w:t>
+      </w:r>
+      <w:r>
+        <w:t>90</w:t>
+      </w:r>
+      <w:r>
+        <w:t xml:space="preserve"> | </w:t>
+      </w:r>
+      <w:r>
+        <w:t>180</w:t>
+      </w:r>
+      <w:r>
+        <w:t xml:space="preserve"> | </w:t>
+      </w:r>
+      <w:r>
+        <w:t>270</w:t>
+      </w:r>
+    </w:p>
+    <w:p>
+      <w:r>
+        <w:t xml:space="preserve">This rotates the display </w:t>
+      </w:r>
+      <w:r>
+        <w:t xml:space="preserve">through the 4 positions </w:t>
+      </w:r>
+      <w:r>
+        <w:t>so that it is readable when the wand is help upside down</w:t>
+      </w:r>
+      <w:r>
+        <w:t xml:space="preserve"> or sideways</w:t>
+      </w:r>
+      <w:r>
+        <w:t xml:space="preserve">. This is particularly useful when using one LED strip and the wand should be held higher in the air. It is </w:t>
+      </w:r>
+      <w:r>
+        <w:t>used</w:t>
+      </w:r>
+      <w:r>
+        <w:t xml:space="preserve"> </w:t>
+      </w:r>
+      <w:proofErr w:type="spellStart"/>
+      <w:r>
+        <w:t>used</w:t>
+      </w:r>
+      <w:proofErr w:type="spellEnd"/>
+      <w:r>
+        <w:t xml:space="preserve"> in conjunction with setting the image also upside down. Using a long press on button 0 is the easiest way</w:t>
+      </w:r>
+      <w:r>
+        <w:t xml:space="preserve"> to do this</w:t>
+      </w:r>
+      <w:r>
+        <w:t xml:space="preserve"> since it </w:t>
+      </w:r>
+      <w:r>
+        <w:t>adjusts</w:t>
+      </w:r>
+      <w:r>
+        <w:t xml:space="preserve"> both the image and the display upside down </w:t>
+      </w:r>
+      <w:r>
+        <w:t xml:space="preserve">(for 180 only) </w:t>
+      </w:r>
+      <w:r>
+        <w:t>at the same time.</w:t>
+      </w:r>
+    </w:p>
+    <w:p>
+      <w:pPr>
+        <w:pStyle w:val="Heading4"/>
+      </w:pPr>
+      <w:r>
+        <w:t>Display Brightness</w:t>
+      </w:r>
+      <w:r>
+        <w:t>: 50%</w:t>
+      </w:r>
+    </w:p>
+    <w:p>
+      <w:r>
+        <w:t>This is the TFT display brightness from 1 to 100%. It is often desirable to lower it when working in darkness.</w:t>
+      </w:r>
+    </w:p>
+    <w:p>
+      <w:pPr>
+        <w:pStyle w:val="Heading4"/>
+      </w:pPr>
+      <w:r>
+        <w:t xml:space="preserve">Display Dim Time: </w:t>
+      </w:r>
+      <w:r>
+        <w:t>0 S</w:t>
+      </w:r>
+    </w:p>
+    <w:p>
+      <w:r>
+        <w:t>When no buttons or dial rotations happen for this amount of time the display will dim to preserve power.</w:t>
+      </w:r>
+    </w:p>
+    <w:p>
+      <w:pPr>
+        <w:pStyle w:val="Heading4"/>
+      </w:pPr>
+      <w:r>
+        <w:t>Display Dim: 30%</w:t>
+      </w:r>
+    </w:p>
+    <w:p>
+      <w:r>
+        <w:t>This is the value the display will dim to when the dim timer expires.</w:t>
+      </w:r>
+      <w:r>
+        <w:t xml:space="preserve"> This menu item is hidden when the </w:t>
+      </w:r>
+      <w:r>
+        <w:t>dim time value is 0.</w:t>
+      </w:r>
+    </w:p>
+    <w:p>
+      <w:pPr>
+        <w:pStyle w:val="Heading4"/>
+      </w:pPr>
+      <w:r>
         <w:lastRenderedPageBreak/>
+        <w:t>Sideways Scroll Settings</w:t>
+      </w:r>
+    </w:p>
+    <w:p>
+      <w:r>
+        <w:t xml:space="preserve">When lines are too long for the </w:t>
+      </w:r>
+      <w:r>
+        <w:t>display,</w:t>
+      </w:r>
+      <w:r>
+        <w:t xml:space="preserve"> they will scroll sideways so the entire line can be seen. The speeds can be adjusted</w:t>
+      </w:r>
+      <w:r>
+        <w:t xml:space="preserve"> using the </w:t>
+      </w:r>
+      <w:r>
+        <w:t>following menu items.</w:t>
+      </w:r>
+    </w:p>
+    <w:p>
+      <w:pPr>
+        <w:pStyle w:val="Heading5"/>
+      </w:pPr>
+      <w:r>
+        <w:t xml:space="preserve">Sideways Scroll Speed: </w:t>
+      </w:r>
+      <w:r>
+        <w:t>25 mS</w:t>
+      </w:r>
+    </w:p>
+    <w:p>
+      <w:r>
+        <w:t xml:space="preserve">This is how fast the </w:t>
+      </w:r>
+      <w:r>
+        <w:t xml:space="preserve">line scrolls to the left. Smaller numbers are faster, since it is </w:t>
+      </w:r>
+      <w:proofErr w:type="gramStart"/>
+      <w:r>
+        <w:t>actually the</w:t>
+      </w:r>
+      <w:proofErr w:type="gramEnd"/>
+      <w:r>
+        <w:t xml:space="preserve"> </w:t>
+      </w:r>
+      <w:r>
+        <w:t>pause time per pixel.</w:t>
+      </w:r>
+    </w:p>
+    <w:p>
+      <w:pPr>
+        <w:pStyle w:val="Heading5"/>
+      </w:pPr>
+      <w:r>
+        <w:t xml:space="preserve">Sideways Scroll Pause: </w:t>
+      </w:r>
+      <w:r>
+        <w:t>20</w:t>
+      </w:r>
+    </w:p>
+    <w:p>
+      <w:r>
+        <w:t>This is the number of scroll speed times to wait at the end of each line before switching direction and scrolling again.</w:t>
+      </w:r>
+      <w:r>
+        <w:t xml:space="preserve"> For example, when the scroll speed is 25 mS and the pause is 20 the scrolling will pause for </w:t>
+      </w:r>
+      <w:r>
+        <w:t>25 x 20 = 500 mS at end of the scrolling.</w:t>
+      </w:r>
+    </w:p>
+    <w:p>
+      <w:pPr>
+        <w:pStyle w:val="Heading5"/>
+      </w:pPr>
+      <w:r>
+        <w:t xml:space="preserve">Sideways Scroll </w:t>
+      </w:r>
+      <w:r>
+        <w:t>Reverse: 3x</w:t>
+      </w:r>
+    </w:p>
+    <w:p>
+      <w:r>
+        <w:t xml:space="preserve">This is a speed multiplier, well actually a divider of the time, that controls the reverse </w:t>
+      </w:r>
+      <w:r>
+        <w:t>scroll speed. 3x means it will scroll three times faster in reverse than it does</w:t>
+      </w:r>
+      <w:r>
+        <w:t xml:space="preserve"> going forward.</w:t>
+      </w:r>
+    </w:p>
+    <w:p>
+      <w:pPr>
+        <w:pStyle w:val="Heading4"/>
+      </w:pPr>
+      <w:r>
+        <w:t>Menu Choice: Color</w:t>
+      </w:r>
+      <w:r>
+        <w:t xml:space="preserve"> | *</w:t>
+      </w:r>
+    </w:p>
+    <w:p>
+      <w:r>
+        <w:t>This controls the indicator on menus for the current selection.</w:t>
+      </w:r>
+      <w:r>
+        <w:t xml:space="preserve"> Color means that the background and foreground colors are reversed</w:t>
+      </w:r>
+      <w:r>
+        <w:t xml:space="preserve">. The ‘*’ </w:t>
+      </w:r>
+      <w:r>
+        <w:t xml:space="preserve">choice </w:t>
+      </w:r>
+      <w:r>
+        <w:t>leaves the</w:t>
+      </w:r>
+      <w:r>
+        <w:t xml:space="preserve"> text</w:t>
+      </w:r>
+      <w:r>
+        <w:t xml:space="preserve"> colors the same and adds a ‘*’ to the </w:t>
+      </w:r>
+      <w:r>
+        <w:t>beginning</w:t>
+      </w:r>
+      <w:r>
+        <w:t xml:space="preserve"> of the active menu line.</w:t>
+      </w:r>
+    </w:p>
+    <w:p>
+      <w:pPr>
+        <w:pStyle w:val="Heading4"/>
+      </w:pPr>
+      <w:r>
+        <w:t>Text Color</w:t>
+      </w:r>
+    </w:p>
+    <w:p>
+      <w:r>
+        <w:t>This sets the text color to various allowed values. The default is blue.</w:t>
+      </w:r>
+    </w:p>
+    <w:p>
+      <w:pPr>
+        <w:pStyle w:val="Heading4"/>
+      </w:pPr>
+      <w:r>
+        <w:t>Menu Wrap</w:t>
+      </w:r>
+      <w:r>
+        <w:t>: No | Yes</w:t>
+      </w:r>
+    </w:p>
+    <w:p>
+      <w:r>
+        <w:t xml:space="preserve">When this is off scrolling of both files and menu items is pinned at the top and bottom of the list. If wrap is </w:t>
+      </w:r>
+      <w:r>
+        <w:t>on,</w:t>
+      </w:r>
+      <w:r>
+        <w:t xml:space="preserve"> then rotation the dial to the right when at the last entry will go to the first entry and rotation left from the first entry to move to the last entry.</w:t>
+      </w:r>
+    </w:p>
+    <w:p>
+      <w:pPr>
+        <w:pStyle w:val="Heading4"/>
+      </w:pPr>
+      <w:r>
+        <w:t xml:space="preserve">Preview Scroll: </w:t>
+      </w:r>
+      <w:r>
+        <w:t>120 px</w:t>
+      </w:r>
+    </w:p>
+    <w:p>
+      <w:r>
+        <w:t>This is the number of pixel columns that the preview display of an image is scrolled with each increment of the rotary dial.</w:t>
+      </w:r>
+      <w:r>
+        <w:t xml:space="preserve"> The default value is half the screen width.</w:t>
+      </w:r>
+    </w:p>
+    <w:p>
+      <w:pPr>
+        <w:pStyle w:val="Heading3"/>
+      </w:pPr>
+      <w:r>
         <w:t>+</w:t>
       </w:r>
       <w:r>
-        <w:t>Display Settings</w:t>
+        <w:t>Run Screen Settings</w:t>
       </w:r>
     </w:p>
     <w:p>
@@ -3318,75 +4595,21 @@
         <w:pStyle w:val="Heading4"/>
       </w:pPr>
       <w:r>
-        <w:t>Display</w:t>
-      </w:r>
-      <w:r>
-        <w:t xml:space="preserve"> Rotation</w:t>
-      </w:r>
-      <w:r>
-        <w:t xml:space="preserve">: </w:t>
-      </w:r>
-      <w:r>
-        <w:t>0</w:t>
-      </w:r>
-      <w:r>
-        <w:t xml:space="preserve"> | </w:t>
-      </w:r>
-      <w:r>
-        <w:t>90</w:t>
-      </w:r>
-      <w:r>
-        <w:t xml:space="preserve"> | </w:t>
-      </w:r>
-      <w:r>
-        <w:t>180</w:t>
-      </w:r>
-      <w:r>
-        <w:t xml:space="preserve"> | </w:t>
-      </w:r>
-      <w:r>
-        <w:t>270</w:t>
-      </w:r>
-    </w:p>
-    <w:p>
-      <w:r>
-        <w:t xml:space="preserve">This rotates the display </w:t>
-      </w:r>
-      <w:r>
-        <w:t xml:space="preserve">through the 4 positions </w:t>
-      </w:r>
-      <w:r>
-        <w:t>so that it is readable when the wand is help upside down</w:t>
-      </w:r>
-      <w:r>
-        <w:t xml:space="preserve"> or sideways</w:t>
-      </w:r>
-      <w:r>
-        <w:t xml:space="preserve">. This is particularly useful when using one LED strip and the wand should be held higher in the air. It is </w:t>
-      </w:r>
-      <w:r>
-        <w:t>used</w:t>
-      </w:r>
-      <w:r>
-        <w:t xml:space="preserve"> used in conjunction with setting the image also upside down. Using a long press on button 0 is the easiest way</w:t>
-      </w:r>
-      <w:r>
-        <w:t xml:space="preserve"> to do this</w:t>
-      </w:r>
-      <w:r>
-        <w:t xml:space="preserve"> since it </w:t>
-      </w:r>
-      <w:r>
-        <w:t>adjusts</w:t>
-      </w:r>
-      <w:r>
-        <w:t xml:space="preserve"> both the image and the display upside down </w:t>
-      </w:r>
-      <w:r>
-        <w:t xml:space="preserve">(for 180 only) </w:t>
-      </w:r>
-      <w:r>
-        <w:t>at the same time.</w:t>
+        <w:t>Show BMP on LCD: No | Yes</w:t>
+      </w:r>
+    </w:p>
+    <w:p>
+      <w:r>
+        <w:t>This option displays the bmp on the display along with the LED display</w:t>
+      </w:r>
+      <w:r>
+        <w:t xml:space="preserve">. As each column is displayed on the LED strip the same column will be displayed on the </w:t>
+      </w:r>
+      <w:r>
+        <w:t xml:space="preserve">TFT screen. This gives you some visual feedback as the image is processed. When off the </w:t>
+      </w:r>
+      <w:r>
+        <w:t>%, progress bar and other values like repeats will be displayed.</w:t>
       </w:r>
     </w:p>
     <w:p>
@@ -3394,276 +4617,7 @@
         <w:pStyle w:val="Heading4"/>
       </w:pPr>
       <w:r>
-        <w:t>Display Brightness</w:t>
-      </w:r>
-      <w:r>
-        <w:t>: 50%</w:t>
-      </w:r>
-    </w:p>
-    <w:p>
-      <w:r>
-        <w:t>This is the TFT display brightness from 1 to 100%. It is often desirable to lower it when working in darkness.</w:t>
-      </w:r>
-    </w:p>
-    <w:p>
-      <w:pPr>
-        <w:pStyle w:val="Heading4"/>
-      </w:pPr>
-      <w:r>
-        <w:t xml:space="preserve">Display Dim Time: </w:t>
-      </w:r>
-      <w:r>
-        <w:t>0 S</w:t>
-      </w:r>
-    </w:p>
-    <w:p>
-      <w:r>
-        <w:t>When no buttons or dial rotations happen for this amount of time the display will dim to preserve power.</w:t>
-      </w:r>
-    </w:p>
-    <w:p>
-      <w:pPr>
-        <w:pStyle w:val="Heading4"/>
-      </w:pPr>
-      <w:r>
-        <w:t>Display Dim: 30%</w:t>
-      </w:r>
-    </w:p>
-    <w:p>
-      <w:r>
-        <w:t>This is the value the display will dim to when the dim timer expires.</w:t>
-      </w:r>
-      <w:r>
-        <w:t xml:space="preserve"> This menu item is hidden when the </w:t>
-      </w:r>
-      <w:r>
-        <w:t>dim time value is 0.</w:t>
-      </w:r>
-    </w:p>
-    <w:p>
-      <w:pPr>
-        <w:pStyle w:val="Heading4"/>
-      </w:pPr>
-      <w:r>
-        <w:t>Sideways Scroll Settings</w:t>
-      </w:r>
-    </w:p>
-    <w:p>
-      <w:r>
-        <w:t xml:space="preserve">When lines are too long for the </w:t>
-      </w:r>
-      <w:r>
-        <w:t>display,</w:t>
-      </w:r>
-      <w:r>
-        <w:t xml:space="preserve"> they will scroll sideways so the entire line can be seen. The speeds can be adjusted</w:t>
-      </w:r>
-      <w:r>
-        <w:t xml:space="preserve"> using the </w:t>
-      </w:r>
-      <w:r>
-        <w:t>following menu items.</w:t>
-      </w:r>
-    </w:p>
-    <w:p>
-      <w:pPr>
-        <w:pStyle w:val="Heading5"/>
-      </w:pPr>
-      <w:r>
-        <w:t xml:space="preserve">Sideways Scroll Speed: </w:t>
-      </w:r>
-      <w:r>
-        <w:t>25 mS</w:t>
-      </w:r>
-    </w:p>
-    <w:p>
-      <w:r>
-        <w:t xml:space="preserve">This is how fast the </w:t>
-      </w:r>
-      <w:r>
-        <w:t xml:space="preserve">line scrolls to the left. Smaller numbers are faster, since it is actually the </w:t>
-      </w:r>
-      <w:r>
-        <w:t>pause time per pixel.</w:t>
-      </w:r>
-    </w:p>
-    <w:p>
-      <w:pPr>
-        <w:pStyle w:val="Heading5"/>
-      </w:pPr>
-      <w:r>
-        <w:t xml:space="preserve">Sideways Scroll Pause: </w:t>
-      </w:r>
-      <w:r>
-        <w:t>20</w:t>
-      </w:r>
-    </w:p>
-    <w:p>
-      <w:r>
-        <w:t>This is the number of scroll speed times to wait at the end of each line before switching direction and scrolling again.</w:t>
-      </w:r>
-      <w:r>
-        <w:t xml:space="preserve"> For example, when the scroll speed is 25 mS and the pause is 20 the scrolling will pause for </w:t>
-      </w:r>
-      <w:r>
-        <w:t>25 x 20 = 500 mS at end of the scrolling.</w:t>
-      </w:r>
-    </w:p>
-    <w:p>
-      <w:pPr>
-        <w:pStyle w:val="Heading5"/>
-      </w:pPr>
-      <w:r>
-        <w:t xml:space="preserve">Sideways Scroll </w:t>
-      </w:r>
-      <w:r>
-        <w:t>Reverse: 3x</w:t>
-      </w:r>
-    </w:p>
-    <w:p>
-      <w:r>
-        <w:t xml:space="preserve">This is a speed multiplier, well actually a divider of the time, that controls the reverse </w:t>
-      </w:r>
-      <w:r>
-        <w:t>scroll speed. 3x means it will scroll three times faster in reverse than it does</w:t>
-      </w:r>
-      <w:r>
-        <w:t xml:space="preserve"> going forward.</w:t>
-      </w:r>
-    </w:p>
-    <w:p>
-      <w:pPr>
-        <w:pStyle w:val="Heading4"/>
-      </w:pPr>
-      <w:r>
-        <w:t>Menu Choice: Color</w:t>
-      </w:r>
-      <w:r>
-        <w:t xml:space="preserve"> | *</w:t>
-      </w:r>
-    </w:p>
-    <w:p>
-      <w:r>
-        <w:t>This controls the indicator on menus for the current selection.</w:t>
-      </w:r>
-      <w:r>
-        <w:t xml:space="preserve"> Color means that the background and foreground colors are reversed</w:t>
-      </w:r>
-      <w:r>
-        <w:t xml:space="preserve">. The ‘*’ </w:t>
-      </w:r>
-      <w:r>
-        <w:t xml:space="preserve">choice </w:t>
-      </w:r>
-      <w:r>
-        <w:t>leaves the</w:t>
-      </w:r>
-      <w:r>
-        <w:t xml:space="preserve"> text</w:t>
-      </w:r>
-      <w:r>
-        <w:t xml:space="preserve"> colors the same and adds a ‘*’ to the </w:t>
-      </w:r>
-      <w:r>
-        <w:t>beginning</w:t>
-      </w:r>
-      <w:r>
-        <w:t xml:space="preserve"> of the active menu line.</w:t>
-      </w:r>
-    </w:p>
-    <w:p>
-      <w:pPr>
-        <w:pStyle w:val="Heading4"/>
-      </w:pPr>
-      <w:r>
         <w:lastRenderedPageBreak/>
-        <w:t>Text Color</w:t>
-      </w:r>
-    </w:p>
-    <w:p>
-      <w:r>
-        <w:t>This sets the text color to various allowed values. The default is blue.</w:t>
-      </w:r>
-    </w:p>
-    <w:p>
-      <w:pPr>
-        <w:pStyle w:val="Heading4"/>
-      </w:pPr>
-      <w:r>
-        <w:t>Menu Wrap</w:t>
-      </w:r>
-      <w:r>
-        <w:t>: No | Yes</w:t>
-      </w:r>
-    </w:p>
-    <w:p>
-      <w:r>
-        <w:t xml:space="preserve">When this is off scrolling of both files and menu items is pinned at the top and bottom of the list. If wrap is </w:t>
-      </w:r>
-      <w:r>
-        <w:t>on,</w:t>
-      </w:r>
-      <w:r>
-        <w:t xml:space="preserve"> then rotation the dial to the right when at the last entry will go to the first entry and rotation left from the first entry to move to the last entry.</w:t>
-      </w:r>
-    </w:p>
-    <w:p>
-      <w:pPr>
-        <w:pStyle w:val="Heading4"/>
-      </w:pPr>
-      <w:r>
-        <w:t xml:space="preserve">Preview Scroll: </w:t>
-      </w:r>
-      <w:r>
-        <w:t>120 px</w:t>
-      </w:r>
-    </w:p>
-    <w:p>
-      <w:r>
-        <w:t>This is the number of pixel columns that the preview display of an image is scrolled with each increment of the rotary dial.</w:t>
-      </w:r>
-      <w:r>
-        <w:t xml:space="preserve"> The default value is half the screen width.</w:t>
-      </w:r>
-    </w:p>
-    <w:p>
-      <w:pPr>
-        <w:pStyle w:val="Heading3"/>
-      </w:pPr>
-      <w:r>
-        <w:t>+</w:t>
-      </w:r>
-      <w:r>
-        <w:t>Run Screen Settings</w:t>
-      </w:r>
-    </w:p>
-    <w:p>
-      <w:pPr>
-        <w:pStyle w:val="Heading4"/>
-      </w:pPr>
-      <w:r>
-        <w:t>Show BMP on LCD: No | Yes</w:t>
-      </w:r>
-    </w:p>
-    <w:p>
-      <w:r>
-        <w:t>This option displays the bmp on the display along with the LED display</w:t>
-      </w:r>
-      <w:r>
-        <w:t xml:space="preserve">. As each column is displayed on the LED strip the same column will be displayed on the </w:t>
-      </w:r>
-      <w:r>
-        <w:t xml:space="preserve">TFT screen. This gives you some visual feedback as the image is processed. When off the </w:t>
-      </w:r>
-      <w:r>
-        <w:t>%, progress bar and other values like repeats will be displayed.</w:t>
-      </w:r>
-    </w:p>
-    <w:p>
-      <w:pPr>
-        <w:pStyle w:val="Heading4"/>
-      </w:pPr>
-      <w:r>
         <w:t>Current File</w:t>
       </w:r>
       <w:r>
@@ -3749,14 +4703,228 @@
         <w:pStyle w:val="Heading3"/>
       </w:pPr>
       <w:r>
+        <w:t>+</w:t>
+      </w:r>
+      <w:r>
+        <w:t xml:space="preserve">Dial &amp; </w:t>
+      </w:r>
+      <w:r>
+        <w:t>Button Settings</w:t>
+      </w:r>
+    </w:p>
+    <w:p>
+      <w:pPr>
+        <w:pStyle w:val="Heading4"/>
+      </w:pPr>
+      <w:r>
+        <w:t>Dial</w:t>
+      </w:r>
+      <w:r>
+        <w:t xml:space="preserve">: </w:t>
+      </w:r>
+      <w:r>
+        <w:t xml:space="preserve">Normal </w:t>
+      </w:r>
+      <w:r>
+        <w:t>|</w:t>
+      </w:r>
+      <w:r>
+        <w:t xml:space="preserve"> Reverse</w:t>
+      </w:r>
+    </w:p>
+    <w:p>
+      <w:r>
+        <w:t>This sets the direction of the dial that moves forward or backward through choices.</w:t>
+      </w:r>
+    </w:p>
+    <w:p>
+      <w:pPr>
+        <w:pStyle w:val="Heading4"/>
+      </w:pPr>
+      <w:r>
+        <w:t xml:space="preserve">Dial </w:t>
+      </w:r>
+      <w:r>
+        <w:t>Pulse Count</w:t>
+      </w:r>
+      <w:r>
+        <w:t>: 1-5</w:t>
+      </w:r>
+    </w:p>
+    <w:p>
+      <w:r>
+        <w:t xml:space="preserve">It is sometimes desirable to reduce the sensitivity of the dial to rotation. Wearing gloves or shivering fingers is an example. This allows a counter to be set such that more than one </w:t>
+      </w:r>
+      <w:proofErr w:type="gramStart"/>
+      <w:r>
+        <w:t>click</w:t>
+      </w:r>
+      <w:proofErr w:type="gramEnd"/>
+      <w:r>
+        <w:t xml:space="preserve"> detent will be required to produce a dial motion. For example, setting this to 2 means that the dial </w:t>
+      </w:r>
+      <w:r>
+        <w:t>must</w:t>
+      </w:r>
+      <w:r>
+        <w:t xml:space="preserve"> be moved two clicks before it would change the selection. Values from 1 to 5 </w:t>
+      </w:r>
+      <w:r>
+        <w:t>are valid.</w:t>
+      </w:r>
+    </w:p>
+    <w:p>
+      <w:pPr>
+        <w:pStyle w:val="Heading4"/>
+      </w:pPr>
+      <w:r>
+        <w:t>Rotate</w:t>
+      </w:r>
+      <w:r>
+        <w:t xml:space="preserve"> Speed</w:t>
+      </w:r>
+      <w:r>
+        <w:t xml:space="preserve">: </w:t>
+      </w:r>
+      <w:r>
+        <w:t>3</w:t>
+      </w:r>
+      <w:r>
+        <w:t>0 mS</w:t>
+      </w:r>
+    </w:p>
+    <w:p>
+      <w:r>
+        <w:t xml:space="preserve">This value adjusts how fast the dial </w:t>
+      </w:r>
+      <w:r>
+        <w:t>is allowed to send rotation clicks.</w:t>
+      </w:r>
+      <w:r>
+        <w:t xml:space="preserve"> It is the</w:t>
+      </w:r>
+      <w:r>
+        <w:t xml:space="preserve"> minimum</w:t>
+      </w:r>
+      <w:r>
+        <w:t xml:space="preserve"> time between clicks</w:t>
+      </w:r>
+      <w:r>
+        <w:t xml:space="preserve"> so it can be used to slow down fast rotation</w:t>
+      </w:r>
+      <w:r>
+        <w:t xml:space="preserve">. </w:t>
+      </w:r>
+      <w:r>
+        <w:t>The allowed values are</w:t>
+      </w:r>
+      <w:r>
+        <w:t xml:space="preserve"> from </w:t>
+      </w:r>
+      <w:r>
+        <w:t>5</w:t>
+      </w:r>
+      <w:r>
+        <w:t xml:space="preserve"> to </w:t>
+      </w:r>
+      <w:r>
+        <w:t>500</w:t>
+      </w:r>
+      <w:r>
+        <w:t xml:space="preserve"> </w:t>
+      </w:r>
+      <w:r>
+        <w:t>Milliseconds</w:t>
+      </w:r>
+      <w:r>
+        <w:t>.</w:t>
+      </w:r>
+    </w:p>
+    <w:p>
+      <w:pPr>
+        <w:pStyle w:val="Heading4"/>
+      </w:pPr>
+      <w:r>
+        <w:t>Long Press Counts: 40</w:t>
+      </w:r>
+    </w:p>
+    <w:p>
+      <w:r>
+        <w:t>This value determines how long a long press is.</w:t>
+      </w:r>
+      <w:r>
+        <w:t xml:space="preserve"> Bigger numbers mean the button must be held down longer </w:t>
+      </w:r>
+      <w:proofErr w:type="gramStart"/>
+      <w:r>
+        <w:t>in order to</w:t>
+      </w:r>
+      <w:proofErr w:type="gramEnd"/>
+      <w:r>
+        <w:t xml:space="preserve"> be considered a long press.</w:t>
+      </w:r>
+    </w:p>
+    <w:p>
+      <w:pPr>
+        <w:pStyle w:val="Heading4"/>
+      </w:pPr>
+      <w:r>
         <w:lastRenderedPageBreak/>
-        <w:t>+</w:t>
-      </w:r>
-      <w:r>
-        <w:t xml:space="preserve">Dial &amp; </w:t>
-      </w:r>
-      <w:r>
-        <w:t>Button Settings</w:t>
+        <w:t xml:space="preserve">Btn0 Long: </w:t>
+      </w:r>
+      <w:proofErr w:type="spellStart"/>
+      <w:r>
+        <w:t>Display</w:t>
+      </w:r>
+      <w:r>
+        <w:t>Rotation</w:t>
+      </w:r>
+      <w:proofErr w:type="spellEnd"/>
+      <w:r>
+        <w:t xml:space="preserve"> | </w:t>
+      </w:r>
+      <w:proofErr w:type="spellStart"/>
+      <w:r>
+        <w:t>LightBar</w:t>
+      </w:r>
+      <w:proofErr w:type="spellEnd"/>
+    </w:p>
+    <w:p>
+      <w:r>
+        <w:t>This is the action for a long press on the top left button.</w:t>
+      </w:r>
+      <w:r>
+        <w:t xml:space="preserve"> </w:t>
+      </w:r>
+      <w:proofErr w:type="spellStart"/>
+      <w:r>
+        <w:t>UpsideDown</w:t>
+      </w:r>
+      <w:proofErr w:type="spellEnd"/>
+      <w:r>
+        <w:t xml:space="preserve"> rotates the display </w:t>
+      </w:r>
+      <w:proofErr w:type="gramStart"/>
+      <w:r>
+        <w:t>and also</w:t>
+      </w:r>
+      <w:proofErr w:type="gramEnd"/>
+      <w:r>
+        <w:t xml:space="preserve"> shows the BMP reversed</w:t>
+      </w:r>
+      <w:r>
+        <w:t xml:space="preserve">. </w:t>
+      </w:r>
+      <w:proofErr w:type="spellStart"/>
+      <w:r>
+        <w:t>LightBar</w:t>
+      </w:r>
+      <w:proofErr w:type="spellEnd"/>
+      <w:r>
+        <w:t xml:space="preserve"> runs the light bar function to use the wand as a light source. There will probably be more choices in the future</w:t>
+      </w:r>
+      <w:r>
+        <w:t>.</w:t>
       </w:r>
     </w:p>
     <w:p>
@@ -3764,24 +4932,37 @@
         <w:pStyle w:val="Heading4"/>
       </w:pPr>
       <w:r>
-        <w:t>Dial</w:t>
-      </w:r>
-      <w:r>
-        <w:t xml:space="preserve">: </w:t>
-      </w:r>
-      <w:r>
-        <w:t xml:space="preserve">Normal </w:t>
-      </w:r>
-      <w:r>
-        <w:t>|</w:t>
-      </w:r>
-      <w:r>
-        <w:t xml:space="preserve"> Reverse</w:t>
-      </w:r>
-    </w:p>
-    <w:p>
-      <w:r>
-        <w:t>This sets the direction of the dial that moves forward or backward through choices.</w:t>
+        <w:t xml:space="preserve">Btn1 Long: </w:t>
+      </w:r>
+      <w:proofErr w:type="spellStart"/>
+      <w:r>
+        <w:t>LightBar</w:t>
+      </w:r>
+      <w:proofErr w:type="spellEnd"/>
+      <w:r>
+        <w:t xml:space="preserve"> | </w:t>
+      </w:r>
+      <w:proofErr w:type="spellStart"/>
+      <w:r>
+        <w:t>Display</w:t>
+      </w:r>
+      <w:r>
+        <w:t>Rotation</w:t>
+      </w:r>
+      <w:proofErr w:type="spellEnd"/>
+    </w:p>
+    <w:p>
+      <w:r>
+        <w:t xml:space="preserve">This is the action for a long press on the </w:t>
+      </w:r>
+      <w:r>
+        <w:t>bottom</w:t>
+      </w:r>
+      <w:r>
+        <w:t xml:space="preserve"> left button.</w:t>
+      </w:r>
+      <w:r>
+        <w:t xml:space="preserve"> There will probably be more choices in the future.</w:t>
       </w:r>
     </w:p>
     <w:p>
@@ -3789,306 +4970,140 @@
         <w:pStyle w:val="Heading4"/>
       </w:pPr>
       <w:r>
-        <w:t xml:space="preserve">Dial </w:t>
-      </w:r>
-      <w:r>
-        <w:t>Pulse Count</w:t>
-      </w:r>
-      <w:r>
-        <w:t>: 1-5</w:t>
-      </w:r>
-    </w:p>
-    <w:p>
-      <w:r>
-        <w:t xml:space="preserve">It is sometimes desirable to reduce the sensitivity of the dial to rotation. Wearing gloves or shivering fingers is an example. This allows a counter to be set such that more than one </w:t>
-      </w:r>
-      <w:r>
-        <w:t>click</w:t>
-      </w:r>
-      <w:r>
-        <w:t xml:space="preserve"> detent will be required to produce a dial motion. For example, setting this to 2 means that the dial </w:t>
-      </w:r>
-      <w:r>
-        <w:t>must</w:t>
-      </w:r>
-      <w:r>
-        <w:t xml:space="preserve"> be moved two clicks before it would change the selection. Values from 1 to 5 </w:t>
-      </w:r>
-      <w:r>
-        <w:t>are valid.</w:t>
-      </w:r>
-    </w:p>
-    <w:p>
-      <w:pPr>
-        <w:pStyle w:val="Heading4"/>
-      </w:pPr>
-      <w:r>
-        <w:t>Dial Speed</w:t>
-      </w:r>
-      <w:r>
-        <w:t xml:space="preserve">: </w:t>
-      </w:r>
-      <w:r>
-        <w:t>10 mS</w:t>
-      </w:r>
-    </w:p>
-    <w:p>
-      <w:r>
-        <w:t xml:space="preserve">This value adjusts how fast the dial </w:t>
-      </w:r>
-      <w:r>
-        <w:t>is allowed to send rotation clicks.</w:t>
-      </w:r>
-      <w:r>
-        <w:t xml:space="preserve"> It is the</w:t>
-      </w:r>
-      <w:r>
-        <w:t xml:space="preserve"> minimum</w:t>
-      </w:r>
-      <w:r>
-        <w:t xml:space="preserve"> time between clicks</w:t>
-      </w:r>
-      <w:r>
-        <w:t xml:space="preserve"> so it can be used to slow down fast rotation</w:t>
-      </w:r>
-      <w:r>
-        <w:t xml:space="preserve">. </w:t>
-      </w:r>
-      <w:r>
-        <w:t>The allowed values are</w:t>
-      </w:r>
-      <w:r>
-        <w:t xml:space="preserve"> from </w:t>
-      </w:r>
-      <w:r>
-        <w:t>5</w:t>
-      </w:r>
-      <w:r>
-        <w:t xml:space="preserve"> to </w:t>
-      </w:r>
-      <w:r>
-        <w:t>500</w:t>
-      </w:r>
+        <w:t>Rotate Dial Type: Toggle | Pulse</w:t>
+      </w:r>
+    </w:p>
+    <w:p>
+      <w:r>
+        <w:t>There are</w:t>
+      </w:r>
+      <w:r>
+        <w:t xml:space="preserve"> two types (maybe more) of rotary dial encoding methods</w:t>
+      </w:r>
+      <w:r>
+        <w:t>. Some pulse the A and B lines for each click of rotation while other just change to other state</w:t>
+      </w:r>
+      <w:r>
+        <w:t xml:space="preserve">. The </w:t>
+      </w:r>
+      <w:r>
+        <w:t>first kind</w:t>
+      </w:r>
+      <w:r>
+        <w:t xml:space="preserve"> always leaves A and B open and simply pulse</w:t>
+      </w:r>
+      <w:r>
+        <w:t xml:space="preserve"> A and B</w:t>
+      </w:r>
+      <w:r>
+        <w:t xml:space="preserve"> closed for a short period of time</w:t>
+      </w:r>
+      <w:r>
+        <w:t xml:space="preserve"> with each rotation click. This one is called “pulse”. The other kind</w:t>
+      </w:r>
+      <w:r>
+        <w:t xml:space="preserve"> changes between open and close</w:t>
+      </w:r>
+      <w:r>
+        <w:t>d</w:t>
+      </w:r>
+      <w:r>
+        <w:t xml:space="preserve"> with each click. This is called “toggle”.</w:t>
+      </w:r>
+      <w:r>
+        <w:t xml:space="preserve"> The time relationship between</w:t>
+      </w:r>
+      <w:r>
+        <w:t xml:space="preserve"> the</w:t>
+      </w:r>
+      <w:r>
+        <w:t xml:space="preserve"> A and B</w:t>
+      </w:r>
+      <w:r>
+        <w:t xml:space="preserve"> contact closures</w:t>
+      </w:r>
+      <w:r>
+        <w:t xml:space="preserve"> determines the direction of rotation.</w:t>
+      </w:r>
+    </w:p>
+    <w:p/>
+    <w:p>
+      <w:r>
+        <w:t xml:space="preserve">After a system reset to factory or the first time </w:t>
+      </w:r>
+      <w:r>
+        <w:t xml:space="preserve">a new version of </w:t>
+      </w:r>
+      <w:r>
+        <w:t>the software is loaded the</w:t>
+      </w:r>
+      <w:r>
+        <w:t xml:space="preserve"> software will try to determine which kind of rotary switch exists. I</w:t>
+      </w:r>
+      <w:r>
+        <w:t>f the rotary switch i</w:t>
+      </w:r>
+      <w:r>
+        <w:t>s</w:t>
+      </w:r>
+      <w:r>
+        <w:t xml:space="preserve"> the toggle </w:t>
+      </w:r>
+      <w:r>
+        <w:t>kind,</w:t>
+      </w:r>
+      <w:r>
+        <w:t xml:space="preserve"> it might</w:t>
+      </w:r>
+      <w:r>
+        <w:t xml:space="preserve"> ask for the dial to be rotated one click in either </w:t>
+      </w:r>
+      <w:r>
+        <w:t>direction</w:t>
+      </w:r>
+      <w:r>
+        <w:t>.</w:t>
+      </w:r>
+      <w:r>
+        <w:t xml:space="preserve"> This happens when the dial is in the contacts open position since this is the normal position</w:t>
+      </w:r>
+      <w:r>
+        <w:t xml:space="preserve"> for the pulse dial type</w:t>
+      </w:r>
+      <w:r>
+        <w:t xml:space="preserve"> and the software can’t determine what the switch type is</w:t>
+      </w:r>
+      <w:r>
+        <w:t>.</w:t>
+      </w:r>
+      <w:r>
+        <w:t xml:space="preserve"> Because the automatic detection </w:t>
+      </w:r>
+      <w:proofErr w:type="gramStart"/>
+      <w:r>
+        <w:t>works perfectly</w:t>
+      </w:r>
+      <w:proofErr w:type="gramEnd"/>
       <w:r>
         <w:t xml:space="preserve"> </w:t>
       </w:r>
       <w:r>
-        <w:t>Milliseconds</w:t>
-      </w:r>
-      <w:r>
-        <w:t>.</w:t>
-      </w:r>
-    </w:p>
-    <w:p>
-      <w:pPr>
-        <w:pStyle w:val="Heading4"/>
-      </w:pPr>
-      <w:r>
-        <w:t>Long Press Counts: 40</w:t>
-      </w:r>
-    </w:p>
-    <w:p>
-      <w:r>
-        <w:t>This value determines how long a long press is.</w:t>
-      </w:r>
-      <w:r>
-        <w:t xml:space="preserve"> Bigger numbers mean the button must be held down longer in order to be considered a long press.</w:t>
-      </w:r>
-    </w:p>
-    <w:p>
-      <w:pPr>
-        <w:pStyle w:val="Heading4"/>
-      </w:pPr>
-      <w:r>
-        <w:t xml:space="preserve">Btn0 Long: </w:t>
-      </w:r>
-      <w:r>
-        <w:t>Display</w:t>
-      </w:r>
-      <w:r>
-        <w:t>Rotation</w:t>
-      </w:r>
-      <w:r>
-        <w:t xml:space="preserve"> | LightBar</w:t>
-      </w:r>
-    </w:p>
-    <w:p>
-      <w:r>
-        <w:t>This is the action for a long press on the top left button.</w:t>
-      </w:r>
-      <w:r>
-        <w:t xml:space="preserve"> UpsideDown rotates the display and also shows the BMP reversed</w:t>
-      </w:r>
-      <w:r>
-        <w:t>. LightBar runs the light bar function to use the wand as a light source. There will probably be more choices in the future</w:t>
-      </w:r>
-      <w:r>
-        <w:t>.</w:t>
-      </w:r>
-    </w:p>
-    <w:p>
-      <w:pPr>
-        <w:pStyle w:val="Heading4"/>
-      </w:pPr>
-      <w:r>
-        <w:t xml:space="preserve">Btn1 Long: LightBar | </w:t>
-      </w:r>
-      <w:r>
-        <w:t>Display</w:t>
-      </w:r>
-      <w:r>
-        <w:t>Rotation</w:t>
-      </w:r>
-    </w:p>
-    <w:p>
-      <w:r>
-        <w:t xml:space="preserve">This is the action for a long press on the </w:t>
-      </w:r>
-      <w:r>
-        <w:t>bottom</w:t>
-      </w:r>
-      <w:r>
-        <w:t xml:space="preserve"> left button.</w:t>
-      </w:r>
-      <w:r>
-        <w:t xml:space="preserve"> There will probably be more choices in the future.</w:t>
-      </w:r>
-    </w:p>
-    <w:p>
-      <w:pPr>
-        <w:pStyle w:val="Heading4"/>
-      </w:pPr>
-      <w:r>
-        <w:t>Rotate Dial Type: Toggle | Pulse</w:t>
-      </w:r>
-    </w:p>
-    <w:p>
-      <w:r>
-        <w:t>There are</w:t>
-      </w:r>
-      <w:r>
-        <w:t xml:space="preserve"> two types (maybe more) of rotary dial encoding methods</w:t>
-      </w:r>
-      <w:r>
-        <w:t>. Some pulse the A and B lines for each click of rotation while other just change to other state</w:t>
-      </w:r>
-      <w:r>
-        <w:t xml:space="preserve">. The </w:t>
-      </w:r>
-      <w:r>
-        <w:t>first kind</w:t>
-      </w:r>
-      <w:r>
-        <w:t xml:space="preserve"> always leaves A and B open and simply pulse</w:t>
-      </w:r>
-      <w:r>
-        <w:t xml:space="preserve"> A and B</w:t>
-      </w:r>
-      <w:r>
-        <w:t xml:space="preserve"> closed for a short period of time</w:t>
-      </w:r>
-      <w:r>
-        <w:t xml:space="preserve"> with each rotation click. This one is called “pulse”. The other kind</w:t>
-      </w:r>
-      <w:r>
-        <w:t xml:space="preserve"> changes between open and close</w:t>
-      </w:r>
-      <w:r>
-        <w:t>d</w:t>
-      </w:r>
-      <w:r>
-        <w:t xml:space="preserve"> with each click. This is called “toggle”.</w:t>
-      </w:r>
-      <w:r>
-        <w:t xml:space="preserve"> The time relationship between</w:t>
-      </w:r>
-      <w:r>
-        <w:t xml:space="preserve"> the</w:t>
-      </w:r>
-      <w:r>
-        <w:t xml:space="preserve"> A and B</w:t>
-      </w:r>
-      <w:r>
-        <w:t xml:space="preserve"> contact closures</w:t>
-      </w:r>
-      <w:r>
-        <w:t xml:space="preserve"> determines the direction of rotation.</w:t>
+        <w:t>t</w:t>
+      </w:r>
+      <w:r>
+        <w:t>his menu option will rarely be needed.</w:t>
       </w:r>
     </w:p>
     <w:p/>
     <w:p>
       <w:r>
-        <w:t xml:space="preserve">After a system reset to factory or the first time </w:t>
-      </w:r>
-      <w:r>
-        <w:t xml:space="preserve">a new version of </w:t>
-      </w:r>
-      <w:r>
-        <w:t>the software is loaded the</w:t>
-      </w:r>
-      <w:r>
-        <w:t xml:space="preserve"> software will try to determine which kind of rotary switch exists. I</w:t>
-      </w:r>
-      <w:r>
-        <w:t>f the rotary switch i</w:t>
-      </w:r>
-      <w:r>
-        <w:t>s</w:t>
-      </w:r>
-      <w:r>
-        <w:t xml:space="preserve"> the toggle </w:t>
-      </w:r>
-      <w:r>
-        <w:t>kind,</w:t>
-      </w:r>
-      <w:r>
-        <w:t xml:space="preserve"> it might</w:t>
-      </w:r>
-      <w:r>
-        <w:t xml:space="preserve"> ask for the dial to be rotated one click in either </w:t>
-      </w:r>
-      <w:r>
-        <w:t>direction</w:t>
-      </w:r>
-      <w:r>
-        <w:t>.</w:t>
-      </w:r>
-      <w:r>
-        <w:t xml:space="preserve"> This happens when the dial is in the contacts open position since this is the normal position</w:t>
-      </w:r>
-      <w:r>
-        <w:t xml:space="preserve"> for the pulse dial type</w:t>
-      </w:r>
-      <w:r>
-        <w:t xml:space="preserve"> and </w:t>
-      </w:r>
-      <w:r>
-        <w:lastRenderedPageBreak/>
-        <w:t>the software can’t determine what the switch type is</w:t>
-      </w:r>
-      <w:r>
-        <w:t>.</w:t>
-      </w:r>
-      <w:r>
-        <w:t xml:space="preserve"> Because the automatic detection works perfectly</w:t>
-      </w:r>
-      <w:r>
-        <w:t xml:space="preserve"> </w:t>
-      </w:r>
-      <w:r>
-        <w:t>t</w:t>
-      </w:r>
-      <w:r>
-        <w:t>his menu option will rarely be needed.</w:t>
-      </w:r>
-    </w:p>
-    <w:p/>
-    <w:p>
-      <w:r>
-        <w:t xml:space="preserve">If this option is set incorrectly there </w:t>
-      </w:r>
-      <w:r>
-        <w:t>are two possible symptoms:</w:t>
+        <w:t xml:space="preserve">If this option is set incorrectly </w:t>
+      </w:r>
+      <w:r>
+        <w:t>the following symptoms will be noticed</w:t>
+      </w:r>
+      <w:r>
+        <w:t>:</w:t>
       </w:r>
     </w:p>
     <w:p>
@@ -4148,7 +5163,15 @@
         <w:t>If this is</w:t>
       </w:r>
       <w:r>
-        <w:t xml:space="preserve"> set to a non-zero value the MIW will go to sleep mode if nothing is run or selected for that many minutes.</w:t>
+        <w:t xml:space="preserve"> set to a non-zero </w:t>
+      </w:r>
+      <w:proofErr w:type="gramStart"/>
+      <w:r>
+        <w:t>value</w:t>
+      </w:r>
+      <w:proofErr w:type="gramEnd"/>
+      <w:r>
+        <w:t xml:space="preserve"> the MIW will go to sleep mode if nothing is run or selected for that many minutes.</w:t>
       </w:r>
     </w:p>
     <w:p>
@@ -4179,7 +5202,15 @@
         <w:t>micro-SD</w:t>
       </w:r>
       <w:r>
-        <w:t xml:space="preserve"> card. More features will be added in the future, including complete control of the wand. To use it, first connect to the MIW….. network. The password is 12345678. Then point the browser to the IP address.</w:t>
+        <w:t xml:space="preserve"> card. More features will be added in the future, including complete control of the wand. To use it, first connect to the MIW</w:t>
+      </w:r>
+      <w:proofErr w:type="gramStart"/>
+      <w:r>
+        <w:t>…..</w:t>
+      </w:r>
+      <w:proofErr w:type="gramEnd"/>
+      <w:r>
+        <w:t xml:space="preserve"> network. The password is 12345678. Then point the browser to the IP address.</w:t>
       </w:r>
     </w:p>
     <w:p>
@@ -4187,6 +5218,7 @@
         <w:pStyle w:val="Heading3"/>
       </w:pPr>
       <w:r>
+        <w:lastRenderedPageBreak/>
         <w:t>Reset All Settings</w:t>
       </w:r>
     </w:p>
@@ -4241,7 +5273,15 @@
     <w:p/>
     <w:p>
       <w:r>
-        <w:t>The default allows setting the brightness, hue and saturation, but it can also be changed to use RGB values</w:t>
+        <w:t xml:space="preserve">The default allows setting the brightness, </w:t>
+      </w:r>
+      <w:proofErr w:type="gramStart"/>
+      <w:r>
+        <w:t>hue</w:t>
+      </w:r>
+      <w:proofErr w:type="gramEnd"/>
+      <w:r>
+        <w:t xml:space="preserve"> and saturation, but it can also be changed to use RGB values</w:t>
       </w:r>
       <w:r>
         <w:t xml:space="preserve"> or Kelvin</w:t>
@@ -4283,7 +5323,15 @@
         <w:t>.</w:t>
       </w:r>
       <w:r>
-        <w:t xml:space="preserve"> The delay value is in mSec and is used to slow down the stepping when the dial is rotated.</w:t>
+        <w:t xml:space="preserve"> The delay value is in </w:t>
+      </w:r>
+      <w:proofErr w:type="spellStart"/>
+      <w:r>
+        <w:t>mSec</w:t>
+      </w:r>
+      <w:proofErr w:type="spellEnd"/>
+      <w:r>
+        <w:t xml:space="preserve"> and is used to slow down the stepping when the dial is rotated.</w:t>
       </w:r>
       <w:r>
         <w:t xml:space="preserve"> For example: if the increment is set to 10 and the dial is rotated </w:t>
@@ -4292,23 +5340,18 @@
         <w:t xml:space="preserve">right one click with the current Hue of 5, the hue will </w:t>
       </w:r>
       <w:r>
-        <w:t xml:space="preserve">step from 5 to 15 with the delay after each step. This can </w:t>
-      </w:r>
-      <w:r>
-        <w:lastRenderedPageBreak/>
-        <w:t>provide a smooth change of the Hue value over a time value determined by the increment times the delay.</w:t>
-      </w:r>
-      <w:r>
-        <w:t xml:space="preserve"> All of the other settings behave the same as Hue. Experiment to see how they work!</w:t>
-      </w:r>
-    </w:p>
-    <w:p/>
-    <w:p>
-      <w:r>
-        <w:t>A long press of Btn0 and Btn1 at the same time will cycle the lightbar mode</w:t>
-      </w:r>
-      <w:r>
-        <w:t>. The modes are HSV, RGB, and Kelvin.</w:t>
+        <w:t>step from 5 to 15 with the delay after each step. This can provide a smooth change of the Hue value over a time value determined by the increment times the delay.</w:t>
+      </w:r>
+      <w:r>
+        <w:t xml:space="preserve"> </w:t>
+      </w:r>
+      <w:proofErr w:type="gramStart"/>
+      <w:r>
+        <w:t>All of</w:t>
+      </w:r>
+      <w:proofErr w:type="gramEnd"/>
+      <w:r>
+        <w:t xml:space="preserve"> the other settings behave the same as Hue. Experiment to see how they work!</w:t>
       </w:r>
     </w:p>
     <w:p/>
@@ -4413,6 +5456,7 @@
         <w:pStyle w:val="Heading3"/>
       </w:pPr>
       <w:r>
+        <w:lastRenderedPageBreak/>
         <w:t>Brightness: 255</w:t>
       </w:r>
     </w:p>
@@ -4511,7 +5555,6 @@
         <w:pStyle w:val="Heading3"/>
       </w:pPr>
       <w:r>
-        <w:lastRenderedPageBreak/>
         <w:t>Temp: Candle 1900K</w:t>
       </w:r>
     </w:p>
@@ -4572,7 +5615,7 @@
     </w:p>
     <w:p>
       <w:r>
-        <w:t>Just like unplugging the power and plugging it back in.</w:t>
+        <w:t>This resets the system. Pressing btn0 and btn1 for a long press time will do the same.</w:t>
       </w:r>
     </w:p>
     <w:p>
@@ -4585,7 +5628,15 @@
     </w:p>
     <w:p>
       <w:r>
-        <w:t>This puts the TTGO into a low power mode. Pressing the button will wake it up again. It is useful to save the battery while not losing any of the current settings. Alternatively the settings can be saved and then restored after rebooting the wand.</w:t>
+        <w:t xml:space="preserve">This puts the TTGO into a low power mode. Pressing the button will wake it up again. It is useful to save the battery while not losing any of the current settings. </w:t>
+      </w:r>
+      <w:proofErr w:type="gramStart"/>
+      <w:r>
+        <w:t>Alternatively</w:t>
+      </w:r>
+      <w:proofErr w:type="gramEnd"/>
+      <w:r>
+        <w:t xml:space="preserve"> the settings can be saved and then restored after rebooting the wand.</w:t>
       </w:r>
     </w:p>
     <w:p>
@@ -4603,7 +5654,7 @@
         <w:t xml:space="preserve">There are </w:t>
       </w:r>
       <w:r>
-        <w:t>a number of</w:t>
+        <w:t>several</w:t>
       </w:r>
       <w:r>
         <w:t xml:space="preserve"> built-in pattern generators. Some of them have settings that can be adjusted from the entry that appears on the first menu when a particular built-in is selected. The available built-ins are listed below.</w:t>
@@ -4616,6 +5667,7 @@
       <w:bookmarkStart w:id="37" w:name="_wke71mezit2k" w:colFirst="0" w:colLast="0"/>
       <w:bookmarkEnd w:id="37"/>
       <w:r>
+        <w:lastRenderedPageBreak/>
         <w:t>Barber Pole</w:t>
       </w:r>
     </w:p>
@@ -4660,10 +5712,11 @@
       </w:pPr>
       <w:bookmarkStart w:id="40" w:name="_euh37tki3dzq" w:colFirst="0" w:colLast="0"/>
       <w:bookmarkEnd w:id="40"/>
-      <w:r>
-        <w:lastRenderedPageBreak/>
+      <w:proofErr w:type="gramStart"/>
+      <w:r>
         <w:t>Checker Board</w:t>
       </w:r>
+      <w:proofErr w:type="gramEnd"/>
     </w:p>
     <w:p>
       <w:r>
@@ -4691,13 +5744,34 @@
       </w:pPr>
       <w:bookmarkStart w:id="42" w:name="_s3whr291r8s" w:colFirst="0" w:colLast="0"/>
       <w:bookmarkEnd w:id="42"/>
-      <w:r>
-        <w:t>Cylon Eye</w:t>
-      </w:r>
-    </w:p>
-    <w:p>
-      <w:r>
-        <w:t>This was inspired from the BattleStar Galactica movies, the evil Cylon eyes.</w:t>
+      <w:proofErr w:type="spellStart"/>
+      <w:r>
+        <w:t>Cylon</w:t>
+      </w:r>
+      <w:proofErr w:type="spellEnd"/>
+      <w:r>
+        <w:t xml:space="preserve"> Eye</w:t>
+      </w:r>
+    </w:p>
+    <w:p>
+      <w:r>
+        <w:t xml:space="preserve">This was inspired from the </w:t>
+      </w:r>
+      <w:proofErr w:type="spellStart"/>
+      <w:r>
+        <w:t>BattleStar</w:t>
+      </w:r>
+      <w:proofErr w:type="spellEnd"/>
+      <w:r>
+        <w:t xml:space="preserve"> Galactica movies, the evil </w:t>
+      </w:r>
+      <w:proofErr w:type="spellStart"/>
+      <w:r>
+        <w:t>Cylon</w:t>
+      </w:r>
+      <w:proofErr w:type="spellEnd"/>
+      <w:r>
+        <w:t xml:space="preserve"> eyes.</w:t>
       </w:r>
     </w:p>
     <w:p>
@@ -4750,12 +5824,18 @@
       <w:bookmarkStart w:id="45" w:name="_v0of84qvvw90" w:colFirst="0" w:colLast="0"/>
       <w:bookmarkEnd w:id="45"/>
       <w:r>
+        <w:lastRenderedPageBreak/>
         <w:t>One Dot</w:t>
       </w:r>
     </w:p>
     <w:p>
-      <w:r>
-        <w:t>Actually, this is four dots, red, green, blue and white. They move one at a time from one end to the other. It is probably mostly useful for testing the wand. That’s why it was written originally.</w:t>
+      <w:proofErr w:type="gramStart"/>
+      <w:r>
+        <w:t>Actually, this</w:t>
+      </w:r>
+      <w:proofErr w:type="gramEnd"/>
+      <w:r>
+        <w:t xml:space="preserve"> is four dots, red, green, blue and white. They move one at a time from one end to the other. It is probably mostly useful for testing the wand. That’s why it was written originally.</w:t>
       </w:r>
     </w:p>
     <w:p>
@@ -4793,7 +5873,6 @@
         <w:pStyle w:val="Heading2"/>
       </w:pPr>
       <w:r>
-        <w:lastRenderedPageBreak/>
         <w:t>Random Bars</w:t>
       </w:r>
     </w:p>
@@ -4829,7 +5908,15 @@
     </w:p>
     <w:p>
       <w:r>
-        <w:t>This is probably one of the more useful patterns. It allows the LED strip to be used as a light source. The color can be controlled with the dial as well as the saturation and brightness. A setting allows the RGB values to be entered if that is desired. The brightness value is limited by the LED strip brightness setting from the main LED settings menu. So if more brightness is needed that value must be changed. The LED strip will stay on until a long press turns it off.</w:t>
+        <w:t xml:space="preserve">This is probably one of the more useful patterns. It allows the LED strip to be used as a light source. The color can be controlled with the dial as well as the saturation and brightness. A setting allows the RGB values to be entered if that is desired. The brightness value is limited by the LED strip brightness setting from the main LED settings menu. </w:t>
+      </w:r>
+      <w:proofErr w:type="gramStart"/>
+      <w:r>
+        <w:t>So</w:t>
+      </w:r>
+      <w:proofErr w:type="gramEnd"/>
+      <w:r>
+        <w:t xml:space="preserve"> if more brightness is needed that value must be changed. The LED strip will stay on until a long press turns it off.</w:t>
       </w:r>
     </w:p>
     <w:p>
@@ -4859,7 +5946,15 @@
     </w:p>
     <w:p>
       <w:r>
-        <w:t>This is like the One Dot, except that two dots are on the strip. They start at opposite ends and cross over in the middle. It was also written originally to test the code and the LED strip.</w:t>
+        <w:t xml:space="preserve">This is like the One Dot, except </w:t>
+      </w:r>
+      <w:proofErr w:type="gramStart"/>
+      <w:r>
+        <w:t>that two dots</w:t>
+      </w:r>
+      <w:proofErr w:type="gramEnd"/>
+      <w:r>
+        <w:t xml:space="preserve"> are on the strip. They start at opposite ends and cross over in the middle. It was also written originally to test the code and the LED strip.</w:t>
       </w:r>
     </w:p>
     <w:p>
@@ -4869,6 +5964,7 @@
       <w:bookmarkStart w:id="52" w:name="_uq8yao8ngb5b" w:colFirst="0" w:colLast="0"/>
       <w:bookmarkEnd w:id="52"/>
       <w:r>
+        <w:lastRenderedPageBreak/>
         <w:t>Wedge</w:t>
       </w:r>
     </w:p>
@@ -4902,11 +5998,15 @@
         <w:t xml:space="preserve"> while choosing Fixed Time means that Frame Hold won’t appear.</w:t>
       </w:r>
       <w:r>
-        <w:t xml:space="preserve"> Some submenus are not shown in </w:t>
-      </w:r>
-      <w:r>
-        <w:lastRenderedPageBreak/>
-        <w:t>order to keep this chart smaller.</w:t>
+        <w:t xml:space="preserve"> Some submenus are not shown </w:t>
+      </w:r>
+      <w:proofErr w:type="gramStart"/>
+      <w:r>
+        <w:t>in order to</w:t>
+      </w:r>
+      <w:proofErr w:type="gramEnd"/>
+      <w:r>
+        <w:t xml:space="preserve"> keep this chart smaller.</w:t>
       </w:r>
       <w:r>
         <w:rPr>
@@ -4958,7 +6058,19 @@
         <w:t>few</w:t>
       </w:r>
       <w:r>
-        <w:t xml:space="preserve"> parts and a fair amount of wiring and soldering to do. If you aren’t comfortable soldering, find someone who is! The wiring harnesses are probably the most work to make, but they are essential in order to hook everything up. I will include a photo of the ones I make that should make it easier to duplicate.</w:t>
+        <w:t xml:space="preserve"> parts and a fair amount of wiring and soldering to do. If you aren’t comfortable soldering, find someone who is! The wiring harnesses are probably the most work to make, but they are essential </w:t>
+      </w:r>
+      <w:proofErr w:type="gramStart"/>
+      <w:r>
+        <w:t>in order to</w:t>
+      </w:r>
+      <w:proofErr w:type="gramEnd"/>
+      <w:r>
+        <w:t xml:space="preserve"> hook everything up. I will include a photo of the ones I </w:t>
+      </w:r>
+      <w:r>
+        <w:lastRenderedPageBreak/>
+        <w:t>make that should make it easier to duplicate.</w:t>
       </w:r>
       <w:r>
         <w:t xml:space="preserve"> Looking at the schematic will help understanding what is connected to what.</w:t>
@@ -4982,11 +6094,15 @@
         <w:t xml:space="preserve"> 5V regulator and another that requires an external power supply. There are several versions of the 3D printer files for these cases, although the built-in power supply version is not complete yet and has not yet been uploaded.</w:t>
       </w:r>
       <w:r>
-        <w:t xml:space="preserve"> The external power </w:t>
-      </w:r>
-      <w:r>
-        <w:lastRenderedPageBreak/>
-        <w:t>supply version can supply more current for brighter LEDs. The internal one can supply about 1.5A but this is adequate for most night work. Using the wand as a light source might require more light,</w:t>
+        <w:t xml:space="preserve"> The external power supply version can supply more current for brighter LEDs. The internal one can supply about 1.5A but this is adequate for most night work. Using the wand as a light source might require </w:t>
+      </w:r>
+      <w:proofErr w:type="gramStart"/>
+      <w:r>
+        <w:t>more light</w:t>
+      </w:r>
+      <w:proofErr w:type="gramEnd"/>
+      <w:r>
+        <w:t>,</w:t>
       </w:r>
       <w:r>
         <w:t xml:space="preserve"> but building the wand is a little bit more complicated.</w:t>
@@ -5001,13 +6117,26 @@
         <w:t xml:space="preserve"> + shipping for the one without the power supply and $45 + shipping for the one with the built-in power supply.</w:t>
       </w:r>
       <w:r>
-        <w:t xml:space="preserve"> Both of these include a programmed TTGO.</w:t>
+        <w:t xml:space="preserve"> </w:t>
+      </w:r>
+      <w:proofErr w:type="gramStart"/>
+      <w:r>
+        <w:t>Both of these</w:t>
+      </w:r>
+      <w:proofErr w:type="gramEnd"/>
+      <w:r>
+        <w:t xml:space="preserve"> include a programmed TTGO.</w:t>
       </w:r>
     </w:p>
     <w:p/>
     <w:p>
-      <w:r>
-        <w:t xml:space="preserve">All of the screws are metric and should be available from a </w:t>
+      <w:proofErr w:type="gramStart"/>
+      <w:r>
+        <w:t>All of</w:t>
+      </w:r>
+      <w:proofErr w:type="gramEnd"/>
+      <w:r>
+        <w:t xml:space="preserve"> the screws are metric and should be available from a </w:t>
       </w:r>
       <w:r>
         <w:t>well-stocked</w:t>
@@ -5018,8 +6147,13 @@
     </w:p>
     <w:p/>
     <w:p>
-      <w:r>
-        <w:t>All of the electronic components and the aluminum channel are available from Amazon. They are likely also available from other vendors.</w:t>
+      <w:proofErr w:type="gramStart"/>
+      <w:r>
+        <w:t>All of</w:t>
+      </w:r>
+      <w:proofErr w:type="gramEnd"/>
+      <w:r>
+        <w:t xml:space="preserve"> the electronic components and the aluminum channel are available from Amazon. They are likely also available from other vendors.</w:t>
       </w:r>
       <w:r>
         <w:t xml:space="preserve"> I bought the aluminum shiny ones because I didn’t find the black anodized ones until later. Some people worry that the shiny aluminum will show in the final image. In practice I haven’t seen this, but I do plan to start using the black one after I finish using all the shiny ones I have in a box!</w:t>
@@ -5067,7 +6201,15 @@
     <w:p/>
     <w:p>
       <w:r>
-        <w:t>You can solder up a bunch of wires and connectors to connect everything inside the cpu/display box like I did for my first prototype</w:t>
+        <w:t xml:space="preserve">You can solder up a bunch of wires and connectors to connect everything inside the </w:t>
+      </w:r>
+      <w:proofErr w:type="spellStart"/>
+      <w:r>
+        <w:t>cpu</w:t>
+      </w:r>
+      <w:proofErr w:type="spellEnd"/>
+      <w:r>
+        <w:t>/display box like I did for my first prototype</w:t>
       </w:r>
       <w:r>
         <w:t xml:space="preserve">. I have </w:t>
@@ -5127,11 +6269,24 @@
     <w:p/>
     <w:p>
       <w:r>
-        <w:t>The PCB version includes a level shifter to go from the ESP32 3.3 volt logic to the 5V specified for the WS2812B LED strips.</w:t>
-      </w:r>
-      <w:r>
-        <w:t xml:space="preserve"> If you build your own</w:t>
-      </w:r>
+        <w:t xml:space="preserve">The PCB version includes a level shifter to go from the ESP32 </w:t>
+      </w:r>
+      <w:proofErr w:type="gramStart"/>
+      <w:r>
+        <w:t>3.3 volt</w:t>
+      </w:r>
+      <w:proofErr w:type="gramEnd"/>
+      <w:r>
+        <w:t xml:space="preserve"> logic to the 5V specified for the WS2812B LED strips.</w:t>
+      </w:r>
+      <w:r>
+        <w:t xml:space="preserve"> If you build your </w:t>
+      </w:r>
+      <w:proofErr w:type="gramStart"/>
+      <w:r>
+        <w:t>own</w:t>
+      </w:r>
+      <w:proofErr w:type="gramEnd"/>
       <w:r>
         <w:t xml:space="preserve"> you can omit these level shifters.</w:t>
       </w:r>
@@ -5150,6 +6305,7 @@
       <w:bookmarkStart w:id="54" w:name="_sm830bt3s6bx" w:colFirst="0" w:colLast="0"/>
       <w:bookmarkEnd w:id="54"/>
       <w:r>
+        <w:lastRenderedPageBreak/>
         <w:t>Parts List</w:t>
       </w:r>
     </w:p>
@@ -5177,7 +6333,6 @@
       <w:bookmarkStart w:id="55" w:name="_9glt38kp9z5j" w:colFirst="0" w:colLast="0"/>
       <w:bookmarkEnd w:id="55"/>
       <w:r>
-        <w:lastRenderedPageBreak/>
         <w:t>Electronic Parts</w:t>
       </w:r>
     </w:p>
@@ -5302,7 +6457,21 @@
           <w:rPr>
             <w:rStyle w:val="Hyperlink"/>
           </w:rPr>
-          <w:t>Amazon.com: ( 6 Pcs ) MCIGICM LM2596 Buck Converter, DC to DC 3.0-40V to 1.5-35V Step Down Power Supply High Efficiency Voltage Regulator Module: Electronics</w:t>
+          <w:t xml:space="preserve">Amazon.com: </w:t>
+        </w:r>
+        <w:proofErr w:type="gramStart"/>
+        <w:r>
+          <w:rPr>
+            <w:rStyle w:val="Hyperlink"/>
+          </w:rPr>
+          <w:t>( 6</w:t>
+        </w:r>
+        <w:proofErr w:type="gramEnd"/>
+        <w:r>
+          <w:rPr>
+            <w:rStyle w:val="Hyperlink"/>
+          </w:rPr>
+          <w:t xml:space="preserve"> Pcs ) MCIGICM LM2596 Buck Converter, DC to DC 3.0-40V to 1.5-35V Step Down Power Supply High Efficiency Voltage Regulator Module: Electronics</w:t>
         </w:r>
       </w:hyperlink>
     </w:p>
@@ -5337,7 +6506,15 @@
         </w:numPr>
       </w:pPr>
       <w:r>
-        <w:t xml:space="preserve">5 pin, 4 pin, and 3 pin connectors. </w:t>
+        <w:t xml:space="preserve">5 </w:t>
+      </w:r>
+      <w:proofErr w:type="gramStart"/>
+      <w:r>
+        <w:t>pin</w:t>
+      </w:r>
+      <w:proofErr w:type="gramEnd"/>
+      <w:r>
+        <w:t xml:space="preserve">, 4 pin, and 3 pin connectors. </w:t>
       </w:r>
       <w:hyperlink r:id="rId23">
         <w:r>
@@ -5473,7 +6650,15 @@
         <w:t>Rotating handle base.</w:t>
       </w:r>
       <w:r>
-        <w:t xml:space="preserve"> (not ready yet for the TTGO version)</w:t>
+        <w:t xml:space="preserve"> (</w:t>
+      </w:r>
+      <w:proofErr w:type="gramStart"/>
+      <w:r>
+        <w:t>not</w:t>
+      </w:r>
+      <w:proofErr w:type="gramEnd"/>
+      <w:r>
+        <w:t xml:space="preserve"> ready yet for the TTGO version)</w:t>
       </w:r>
     </w:p>
     <w:p>
@@ -5487,7 +6672,15 @@
         <w:t>Rotating handle.</w:t>
       </w:r>
       <w:r>
-        <w:t xml:space="preserve"> (also not ready yet for the TTGO version)</w:t>
+        <w:t xml:space="preserve"> (</w:t>
+      </w:r>
+      <w:proofErr w:type="gramStart"/>
+      <w:r>
+        <w:t>also</w:t>
+      </w:r>
+      <w:proofErr w:type="gramEnd"/>
+      <w:r>
+        <w:t xml:space="preserve"> not ready yet for the TTGO version)</w:t>
       </w:r>
     </w:p>
     <w:p>
@@ -5523,6 +6716,7 @@
         </w:numPr>
       </w:pPr>
       <w:r>
+        <w:lastRenderedPageBreak/>
         <w:t>LED strip end protectors.</w:t>
       </w:r>
     </w:p>
@@ -5538,17 +6732,21 @@
     </w:p>
     <w:p>
       <w:r>
-        <w:t>I will make a compiled binary available on the github entry for this project if you don’t want to collect all these files and compile the code. It can be built with the Arduino IDE, but</w:t>
+        <w:t xml:space="preserve">I will make a compiled binary available on the </w:t>
+      </w:r>
+      <w:proofErr w:type="spellStart"/>
+      <w:r>
+        <w:t>github</w:t>
+      </w:r>
+      <w:proofErr w:type="spellEnd"/>
+      <w:r>
+        <w:t xml:space="preserve"> entry for this project if you don’t want to collect all these files and compile the code. It can be built with the Arduino IDE, but</w:t>
       </w:r>
       <w:r>
         <w:t xml:space="preserve"> I</w:t>
       </w:r>
       <w:r>
-        <w:t xml:space="preserve"> personally </w:t>
-      </w:r>
-      <w:r>
-        <w:lastRenderedPageBreak/>
-        <w:t>prefer Microsoft Visual Studio Community version along with the Visual Micro extension for Arduino, which is a bargain at $19/year.</w:t>
+        <w:t xml:space="preserve"> personally prefer Microsoft Visual Studio Community version along with the Visual Micro extension for Arduino, which is a bargain at $19/year.</w:t>
       </w:r>
       <w:r>
         <w:t xml:space="preserve"> Microsoft Visual Code can also be used</w:t>
@@ -5560,7 +6758,15 @@
     <w:p/>
     <w:p>
       <w:r>
-        <w:t>The github entry has the schematic and other plans for the case.</w:t>
+        <w:t xml:space="preserve">The </w:t>
+      </w:r>
+      <w:proofErr w:type="spellStart"/>
+      <w:r>
+        <w:t>github</w:t>
+      </w:r>
+      <w:proofErr w:type="spellEnd"/>
+      <w:r>
+        <w:t xml:space="preserve"> entry has the schematic and other plans for the case.</w:t>
       </w:r>
     </w:p>
     <w:p/>
@@ -5586,7 +6792,15 @@
         <w:t>Arduino IDE, or Microsoft Visual Studio with Visual Micro</w:t>
       </w:r>
       <w:r>
-        <w:t>, or VisualCode set up for TTGO esp32.</w:t>
+        <w:t xml:space="preserve">, or </w:t>
+      </w:r>
+      <w:proofErr w:type="spellStart"/>
+      <w:r>
+        <w:t>VisualCode</w:t>
+      </w:r>
+      <w:proofErr w:type="spellEnd"/>
+      <w:r>
+        <w:t xml:space="preserve"> set up for TTGO esp32.</w:t>
       </w:r>
     </w:p>
     <w:p>
@@ -5613,11 +6827,16 @@
       <w:r>
         <w:t xml:space="preserve">Bodmer’s </w:t>
       </w:r>
+      <w:proofErr w:type="spellStart"/>
       <w:r>
         <w:t>tft_</w:t>
       </w:r>
       <w:r>
-        <w:t>espi display library</w:t>
+        <w:t>espi</w:t>
+      </w:r>
+      <w:proofErr w:type="spellEnd"/>
+      <w:r>
+        <w:t xml:space="preserve"> display library</w:t>
       </w:r>
     </w:p>
     <w:p>
@@ -5627,8 +6846,13 @@
           <w:numId w:val="1"/>
         </w:numPr>
       </w:pPr>
-      <w:r>
-        <w:t>FastLED library</w:t>
+      <w:proofErr w:type="spellStart"/>
+      <w:r>
+        <w:t>FastLED</w:t>
+      </w:r>
+      <w:proofErr w:type="spellEnd"/>
+      <w:r>
+        <w:t xml:space="preserve"> library</w:t>
       </w:r>
     </w:p>
     <w:p>
@@ -5638,8 +6862,13 @@
           <w:numId w:val="1"/>
         </w:numPr>
       </w:pPr>
-      <w:r>
-        <w:t>SdFat by Bill Greiman</w:t>
+      <w:proofErr w:type="spellStart"/>
+      <w:r>
+        <w:t>SdFat</w:t>
+      </w:r>
+      <w:proofErr w:type="spellEnd"/>
+      <w:r>
+        <w:t xml:space="preserve"> by Bill Greiman</w:t>
       </w:r>
     </w:p>
     <w:p>

</xml_diff>

<commit_message>
Added the battery settings menu.
</commit_message>
<xml_diff>
--- a/MagicImageWand.docx
+++ b/MagicImageWand.docx
@@ -44,31 +44,7 @@
     </w:p>
     <w:p>
       <w:r>
-        <w:t xml:space="preserve">This design was inspired but not copied from the </w:t>
-      </w:r>
-      <w:proofErr w:type="spellStart"/>
-      <w:r>
-        <w:t>PixelStick</w:t>
-      </w:r>
-      <w:proofErr w:type="spellEnd"/>
-      <w:r>
-        <w:t xml:space="preserve"> commercial product. I have not owned, </w:t>
-      </w:r>
-      <w:proofErr w:type="gramStart"/>
-      <w:r>
-        <w:t>used</w:t>
-      </w:r>
-      <w:proofErr w:type="gramEnd"/>
-      <w:r>
-        <w:t xml:space="preserve"> or even touched an official </w:t>
-      </w:r>
-      <w:proofErr w:type="spellStart"/>
-      <w:r>
-        <w:t>PixelStick</w:t>
-      </w:r>
-      <w:proofErr w:type="spellEnd"/>
-      <w:r>
-        <w:t xml:space="preserve">, I haven’t even read their manual. I did briefly look at the marketing material on their website to get an idea of how it worked. I was also inspired by the light wand developed by photographer Michael Ross. I started out building one </w:t>
+        <w:t xml:space="preserve">This design was inspired but not copied from the PixelStick commercial product. I have not owned, used or even touched an official PixelStick, I haven’t even read their manual. I did briefly look at the marketing material on their website to get an idea of how it worked. I was also inspired by the light wand developed by photographer Michael Ross. I started out building one </w:t>
       </w:r>
       <w:r>
         <w:t>following Michael’s instructions</w:t>
@@ -89,15 +65,7 @@
         <w:t xml:space="preserve"> LED strip. At this point I decided to do a total rewrite and use the newer much faster esp32 modules. This let the feature list grow and the additionally the strip display speed was increased dramatically.</w:t>
       </w:r>
       <w:r>
-        <w:t xml:space="preserve"> The first version used an OLED display esp32 from </w:t>
-      </w:r>
-      <w:proofErr w:type="spellStart"/>
-      <w:r>
-        <w:t>Heltec</w:t>
-      </w:r>
-      <w:proofErr w:type="spellEnd"/>
-      <w:r>
-        <w:t>. After that I discovered the TTGO with a color TFT display. After some more code re-writing and feature adding the TTGO version was created!</w:t>
+        <w:t xml:space="preserve"> The first version used an OLED display esp32 from Heltec. After that I discovered the TTGO with a color TFT display. After some more code re-writing and feature adding the TTGO version was created!</w:t>
       </w:r>
     </w:p>
     <w:p>
@@ -158,15 +126,7 @@
         <w:t xml:space="preserve">Magic Image Wand </w:t>
       </w:r>
       <w:r>
-        <w:t xml:space="preserve">consists of the following major parts. The parts are all </w:t>
-      </w:r>
-      <w:proofErr w:type="gramStart"/>
-      <w:r>
-        <w:t>connected together</w:t>
-      </w:r>
-      <w:proofErr w:type="gramEnd"/>
-      <w:r>
-        <w:t xml:space="preserve"> into a single unit. The optional second LED strip is easily removed</w:t>
+        <w:t>consists of the following major parts. The parts are all connected together into a single unit. The optional second LED strip is easily removed</w:t>
       </w:r>
       <w:r>
         <w:t xml:space="preserve"> or added</w:t>
@@ -301,13 +261,8 @@
         </w:numPr>
       </w:pPr>
       <w:r>
-        <w:t xml:space="preserve">Roller Encoder Wheel. This wheel is used to control the display speed while rolling on the ground. It will allow for very exact image timing. The good news is the software supports </w:t>
-      </w:r>
-      <w:proofErr w:type="gramStart"/>
-      <w:r>
-        <w:t>it</w:t>
-      </w:r>
-      <w:proofErr w:type="gramEnd"/>
+        <w:t>Roller Encoder Wheel. This wheel is used to control the display speed while rolling on the ground. It will allow for very exact image timing. The good news is the software supports it</w:t>
+      </w:r>
       <w:r>
         <w:t xml:space="preserve"> but</w:t>
       </w:r>
@@ -396,15 +351,7 @@
         <w:t xml:space="preserve"> each strip uses 43 Watts when all the LEDs are lit. </w:t>
       </w:r>
       <w:r>
-        <w:t xml:space="preserve">If full brightness is </w:t>
-      </w:r>
-      <w:proofErr w:type="gramStart"/>
-      <w:r>
-        <w:t>required</w:t>
-      </w:r>
-      <w:proofErr w:type="gramEnd"/>
-      <w:r>
-        <w:t xml:space="preserve"> then the voltage regulator must be able to supply enough current</w:t>
+        <w:t>If full brightness is required then the voltage regulator must be able to supply enough current</w:t>
       </w:r>
       <w:r>
         <w:t xml:space="preserve">. </w:t>
@@ -413,15 +360,7 @@
         <w:t>However,</w:t>
       </w:r>
       <w:r>
-        <w:t xml:space="preserve"> some images do not have </w:t>
-      </w:r>
-      <w:proofErr w:type="gramStart"/>
-      <w:r>
-        <w:t>all of</w:t>
-      </w:r>
-      <w:proofErr w:type="gramEnd"/>
-      <w:r>
-        <w:t xml:space="preserve"> the LEDs lit at the same time so the brightness can sometimes be set to full power. For </w:t>
+        <w:t xml:space="preserve"> some images do not have all of the LEDs lit at the same time so the brightness can sometimes be set to full power. For </w:t>
       </w:r>
       <w:r>
         <w:t>example,</w:t>
@@ -522,29 +461,13 @@
         <w:t>I am</w:t>
       </w:r>
       <w:r>
-        <w:t xml:space="preserve"> including these just to illustrate a few simple examples. You can also go search the web for </w:t>
-      </w:r>
-      <w:proofErr w:type="spellStart"/>
-      <w:r>
-        <w:t>PixelStick</w:t>
-      </w:r>
-      <w:proofErr w:type="spellEnd"/>
-      <w:r>
-        <w:t xml:space="preserve"> images to get more inspiration.</w:t>
+        <w:t xml:space="preserve"> including these just to illustrate a few simple examples. You can also go search the web for PixelStick images to get more inspiration.</w:t>
       </w:r>
     </w:p>
     <w:p/>
     <w:p>
       <w:r>
-        <w:t xml:space="preserve">Here are the links. The </w:t>
-      </w:r>
-      <w:proofErr w:type="spellStart"/>
-      <w:r>
-        <w:t>youtube</w:t>
-      </w:r>
-      <w:proofErr w:type="spellEnd"/>
-      <w:r>
-        <w:t xml:space="preserve"> links are for earlier versions.</w:t>
+        <w:t>Here are the links. The youtube links are for earlier versions.</w:t>
       </w:r>
     </w:p>
     <w:p>
@@ -645,31 +568,7 @@
         <w:t xml:space="preserve"> below. </w:t>
       </w:r>
       <w:r>
-        <w:t xml:space="preserve">The display shows the options and settings and filenames. The dial can be rotated left or right to choose items. The button is clicked to select the current item. A long press is used to access other options and is done by holding the button down for about a ½ second or longer. This long press time is also adjustable if a longer or shorter time is preferred. The system has two modes of operation. After booting the display shows the currently selected file. Rotating the dial left and right will move through the files on the SD card, or the internal patterns if they have been selected. Clicking the button starts the LED strip display. At this point the user walks around with the wand or waves it around depending on what effect is desired. The display shows the progress of the file and how much time is remaining. Settings are available to control the display speed, repeating the file, or even automatically skipping to the next file. The image can even be played twice, first </w:t>
-      </w:r>
-      <w:proofErr w:type="gramStart"/>
-      <w:r>
-        <w:t>forward</w:t>
-      </w:r>
-      <w:proofErr w:type="gramEnd"/>
-      <w:r>
-        <w:t xml:space="preserve"> and then backward for a mirror like effect. There is a chain option that will play </w:t>
-      </w:r>
-      <w:proofErr w:type="gramStart"/>
-      <w:r>
-        <w:t>all of</w:t>
-      </w:r>
-      <w:proofErr w:type="gramEnd"/>
-      <w:r>
-        <w:t xml:space="preserve"> the files from the current selection to the final file in the current folder. The brightness of the LEDs </w:t>
-      </w:r>
-      <w:proofErr w:type="gramStart"/>
-      <w:r>
-        <w:t>are</w:t>
-      </w:r>
-      <w:proofErr w:type="gramEnd"/>
-      <w:r>
-        <w:t xml:space="preserve"> of course also adjustable to balance the lighting with the rest of the scene.</w:t>
+        <w:t>The display shows the options and settings and filenames. The dial can be rotated left or right to choose items. The button is clicked to select the current item. A long press is used to access other options and is done by holding the button down for about a ½ second or longer. This long press time is also adjustable if a longer or shorter time is preferred. The system has two modes of operation. After booting the display shows the currently selected file. Rotating the dial left and right will move through the files on the SD card, or the internal patterns if they have been selected. Clicking the button starts the LED strip display. At this point the user walks around with the wand or waves it around depending on what effect is desired. The display shows the progress of the file and how much time is remaining. Settings are available to control the display speed, repeating the file, or even automatically skipping to the next file. The image can even be played twice, first forward and then backward for a mirror like effect. There is a chain option that will play all of the files from the current selection to the final file in the current folder. The brightness of the LEDs are of course also adjustable to balance the lighting with the rest of the scene.</w:t>
       </w:r>
     </w:p>
     <w:p/>
@@ -870,21 +769,7 @@
         <w:rPr>
           <w:lang w:val="da-DK"/>
         </w:rPr>
-        <w:t xml:space="preserve">1 </w:t>
-      </w:r>
-      <w:proofErr w:type="spellStart"/>
-      <w:r>
-        <w:rPr>
-          <w:lang w:val="da-DK"/>
-        </w:rPr>
-        <w:t>During</w:t>
-      </w:r>
-      <w:proofErr w:type="spellEnd"/>
-      <w:r>
-        <w:rPr>
-          <w:lang w:val="da-DK"/>
-        </w:rPr>
-        <w:t xml:space="preserve"> Menu Mod</w:t>
+        <w:t>1 During Menu Mod</w:t>
       </w:r>
       <w:r>
         <w:rPr>
@@ -1203,15 +1088,7 @@
         <w:t>Frame advance</w:t>
       </w:r>
       <w:r>
-        <w:t xml:space="preserve"> can also be set to </w:t>
-      </w:r>
-      <w:proofErr w:type="gramStart"/>
-      <w:r>
-        <w:t>manual</w:t>
-      </w:r>
-      <w:proofErr w:type="gramEnd"/>
-      <w:r>
-        <w:t xml:space="preserve"> so the frame only changes when the button is </w:t>
+        <w:t xml:space="preserve"> can also be set to manual so the frame only changes when the button is </w:t>
       </w:r>
       <w:r>
         <w:t>pressed,</w:t>
@@ -1231,15 +1108,7 @@
         </w:numPr>
       </w:pPr>
       <w:r>
-        <w:t xml:space="preserve">Fixed display time. It is also possible to have the system calculate the frame hold time. You just set how long in seconds you want the image to </w:t>
-      </w:r>
-      <w:proofErr w:type="gramStart"/>
-      <w:r>
-        <w:t>take</w:t>
-      </w:r>
-      <w:proofErr w:type="gramEnd"/>
-      <w:r>
-        <w:t xml:space="preserve"> and it will set the correct frame time based on the image size. </w:t>
+        <w:t xml:space="preserve">Fixed display time. It is also possible to have the system calculate the frame hold time. You just set how long in seconds you want the image to take and it will set the correct frame time based on the image size. </w:t>
       </w:r>
     </w:p>
     <w:p>
@@ -1302,15 +1171,7 @@
         </w:numPr>
       </w:pPr>
       <w:r>
-        <w:t xml:space="preserve">Pixel Double. This uses two pixels for each one so a </w:t>
-      </w:r>
-      <w:proofErr w:type="gramStart"/>
-      <w:r>
-        <w:t>144 pixel</w:t>
-      </w:r>
-      <w:proofErr w:type="gramEnd"/>
-      <w:r>
-        <w:t xml:space="preserve"> image</w:t>
+        <w:t>Pixel Double. This uses two pixels for each one so a 144 pixel image</w:t>
       </w:r>
       <w:r>
         <w:t>s</w:t>
@@ -1502,23 +1363,7 @@
         </w:numPr>
       </w:pPr>
       <w:r>
-        <w:t xml:space="preserve">Macros. There are ten macro slots (0 to 9) available. Each of these can either load </w:t>
-      </w:r>
-      <w:proofErr w:type="gramStart"/>
-      <w:r>
-        <w:t>all of</w:t>
-      </w:r>
-      <w:proofErr w:type="gramEnd"/>
-      <w:r>
-        <w:t xml:space="preserve"> the settings or run a recorded sequence of operations. The record command records the images as they are </w:t>
-      </w:r>
-      <w:proofErr w:type="gramStart"/>
-      <w:r>
-        <w:t>played</w:t>
-      </w:r>
-      <w:proofErr w:type="gramEnd"/>
-      <w:r>
-        <w:t xml:space="preserve"> and the same sequence can then be played again using the run command. The save command stores the current settings which can then be restored with the load command.</w:t>
+        <w:t>Macros. There are ten macro slots (0 to 9) available. Each of these can either load all of the settings or run a recorded sequence of operations. The record command records the images as they are played and the same sequence can then be played again using the run command. The save command stores the current settings which can then be restored with the load command.</w:t>
       </w:r>
     </w:p>
     <w:p>
@@ -1588,15 +1433,7 @@
         <w:t>,</w:t>
       </w:r>
       <w:r>
-        <w:t xml:space="preserve"> </w:t>
-      </w:r>
-      <w:proofErr w:type="spellStart"/>
-      <w:r>
-        <w:t>boolean</w:t>
-      </w:r>
-      <w:proofErr w:type="spellEnd"/>
-      <w:r>
-        <w:t xml:space="preserve"> values toggle with each click.</w:t>
+        <w:t xml:space="preserve"> boolean values toggle with each click.</w:t>
       </w:r>
       <w:r>
         <w:t xml:space="preserve"> Multiple selections cycle through all the available options.</w:t>
@@ -1608,15 +1445,7 @@
     <w:p/>
     <w:p>
       <w:r>
-        <w:t xml:space="preserve">In select/run mode the current file is displayed on the top line. Optionally the next three files will be displayed below. Rotating the dial right moves the next file to the top line and rotating left moves the previous file back. By </w:t>
-      </w:r>
-      <w:proofErr w:type="gramStart"/>
-      <w:r>
-        <w:t>default</w:t>
-      </w:r>
-      <w:proofErr w:type="gramEnd"/>
-      <w:r>
-        <w:t xml:space="preserve"> it will stop at the first and the last file. An option allows rollover, so going left from the first file moves to the last file and moving right at the last file will display the first file again. This option also causes menus to behave similarly.</w:t>
+        <w:t>In select/run mode the current file is displayed on the top line. Optionally the next three files will be displayed below. Rotating the dial right moves the next file to the top line and rotating left moves the previous file back. By default it will stop at the first and the last file. An option allows rollover, so going left from the first file moves to the last file and moving right at the last file will display the first file again. This option also causes menus to behave similarly.</w:t>
       </w:r>
     </w:p>
     <w:p/>
@@ -1729,13 +1558,8 @@
         <w:ind w:left="1440"/>
       </w:pPr>
       <w:r>
-        <w:t xml:space="preserve">Toggle </w:t>
-      </w:r>
-      <w:proofErr w:type="spellStart"/>
-      <w:r>
-        <w:t>booleans</w:t>
-      </w:r>
-      <w:proofErr w:type="spellEnd"/>
+        <w:t>Toggle booleans</w:t>
+      </w:r>
     </w:p>
     <w:p>
       <w:pPr>
@@ -1758,23 +1582,7 @@
     </w:p>
     <w:p>
       <w:r>
-        <w:t xml:space="preserve">There are two </w:t>
-      </w:r>
-      <w:proofErr w:type="gramStart"/>
-      <w:r>
-        <w:t>menu</w:t>
-      </w:r>
-      <w:proofErr w:type="gramEnd"/>
-      <w:r>
-        <w:t xml:space="preserve"> set, full and simple. The full one contains </w:t>
-      </w:r>
-      <w:proofErr w:type="gramStart"/>
-      <w:r>
-        <w:t>all of</w:t>
-      </w:r>
-      <w:proofErr w:type="gramEnd"/>
-      <w:r>
-        <w:t xml:space="preserve"> the options and can be somewhat </w:t>
+        <w:t xml:space="preserve">There are two menu set, full and simple. The full one contains all of the options and can be somewhat </w:t>
       </w:r>
       <w:r>
         <w:t xml:space="preserve">time consuming to navigate during normal use. The simple menu has the </w:t>
@@ -1789,23 +1597,7 @@
     <w:p/>
     <w:p>
       <w:r>
-        <w:t xml:space="preserve">All menus except the main one </w:t>
-      </w:r>
-      <w:proofErr w:type="gramStart"/>
-      <w:r>
-        <w:t>have</w:t>
-      </w:r>
-      <w:proofErr w:type="gramEnd"/>
-      <w:r>
-        <w:t xml:space="preserve"> the first line indicating what menu this is. There is a ‘</w:t>
-      </w:r>
-      <w:proofErr w:type="gramStart"/>
-      <w:r>
-        <w:t>-‘ in</w:t>
-      </w:r>
-      <w:proofErr w:type="gramEnd"/>
-      <w:r>
-        <w:t xml:space="preserve"> front that indicates clicking on this menu will go back to the previous menu. Submenus also have the last entry as “-Back” which will return to the previous menu.</w:t>
+        <w:t>All menus except the main one have the first line indicating what menu this is. There is a ‘-‘ in front that indicates clicking on this menu will go back to the previous menu. Submenus also have the last entry as “-Back” which will return to the previous menu.</w:t>
       </w:r>
     </w:p>
     <w:p>
@@ -1873,21 +1665,8 @@
         <w:t>This displays the current frame time and can be used to adjust the time.</w:t>
       </w:r>
       <w:r>
-        <w:t xml:space="preserve"> It can </w:t>
-      </w:r>
-      <w:proofErr w:type="gramStart"/>
-      <w:r>
-        <w:t>adjusted</w:t>
-      </w:r>
-      <w:proofErr w:type="gramEnd"/>
-      <w:r>
-        <w:t xml:space="preserve"> from 0 to 500 </w:t>
-      </w:r>
-      <w:proofErr w:type="spellStart"/>
-      <w:r>
-        <w:t>mS.</w:t>
-      </w:r>
-      <w:proofErr w:type="spellEnd"/>
+        <w:t xml:space="preserve"> It can adjusted from 0 to 500 mS.</w:t>
+      </w:r>
     </w:p>
     <w:p>
       <w:pPr>
@@ -1910,16 +1689,11 @@
         <w:pStyle w:val="Heading2"/>
       </w:pPr>
       <w:r>
-        <w:t xml:space="preserve">Run Macro: </w:t>
-      </w:r>
-      <w:proofErr w:type="gramStart"/>
-      <w:r>
-        <w:t>#</w:t>
+        <w:t>Run Macro: #</w:t>
       </w:r>
       <w:r>
         <w:t>(</w:t>
       </w:r>
-      <w:proofErr w:type="gramEnd"/>
       <w:r>
         <w:t>0</w:t>
       </w:r>
@@ -1943,18 +1717,10 @@
         <w:t xml:space="preserve">Select </w:t>
       </w:r>
       <w:r>
-        <w:t xml:space="preserve">Macro: </w:t>
-      </w:r>
-      <w:proofErr w:type="gramStart"/>
-      <w:r>
-        <w:t>#</w:t>
-      </w:r>
-      <w:r>
-        <w:t>(</w:t>
-      </w:r>
-      <w:proofErr w:type="gramEnd"/>
-      <w:r>
-        <w:t>0-9)</w:t>
+        <w:t>Macro: #</w:t>
+      </w:r>
+      <w:r>
+        <w:t>(0-9)</w:t>
       </w:r>
     </w:p>
     <w:p>
@@ -2037,15 +1803,7 @@
         <w:t>small white triangle</w:t>
       </w:r>
       <w:r>
-        <w:t xml:space="preserve"> indicating that there are menu items that are not visible due to scrolling. Just keep rotating the knob to the left and they will appear. </w:t>
-      </w:r>
-      <w:proofErr w:type="gramStart"/>
-      <w:r>
-        <w:t>Similarly</w:t>
-      </w:r>
-      <w:proofErr w:type="gramEnd"/>
-      <w:r>
-        <w:t xml:space="preserve"> the last entry on the screen will have a </w:t>
+        <w:t xml:space="preserve"> indicating that there are menu items that are not visible due to scrolling. Just keep rotating the knob to the left and they will appear. Similarly the last entry on the screen will have a </w:t>
       </w:r>
       <w:r>
         <w:t>small white triangle</w:t>
@@ -2220,11 +1978,9 @@
       <w:r>
         <w:t xml:space="preserve">LED </w:t>
       </w:r>
-      <w:proofErr w:type="gramStart"/>
       <w:r>
         <w:t>strip</w:t>
       </w:r>
-      <w:proofErr w:type="gramEnd"/>
       <w:r>
         <w:t xml:space="preserve"> then the images can</w:t>
       </w:r>
@@ -2345,13 +2101,8 @@
         <w:t xml:space="preserve">and allows to be changed, </w:t>
       </w:r>
       <w:r>
-        <w:t xml:space="preserve">the time in </w:t>
-      </w:r>
-      <w:proofErr w:type="spellStart"/>
-      <w:r>
-        <w:t>mSecs</w:t>
-      </w:r>
-      <w:proofErr w:type="spellEnd"/>
+        <w:t>the time in mSecs</w:t>
+      </w:r>
       <w:r>
         <w:t xml:space="preserve"> (see note below)</w:t>
       </w:r>
@@ -2359,13 +2110,8 @@
         <w:t xml:space="preserve"> that each line of information from the BMP file is displayed on the LED strip. It is commonly used to adjust the walking time while the file is being displayed. It is only applicable when Frame Advance is set to auto.</w:t>
       </w:r>
       <w:r>
-        <w:t xml:space="preserve"> The valid range is 0 to 500 </w:t>
-      </w:r>
-      <w:proofErr w:type="spellStart"/>
-      <w:r>
-        <w:t>mS.</w:t>
-      </w:r>
-      <w:proofErr w:type="spellEnd"/>
+        <w:t xml:space="preserve"> The valid range is 0 to 500 mS.</w:t>
+      </w:r>
     </w:p>
     <w:p/>
     <w:p>
@@ -2377,90 +2123,10 @@
         <w:t>Note:</w:t>
       </w:r>
       <w:r>
-        <w:t xml:space="preserve"> This time is actually added to the minimum time that it takes to update the </w:t>
-      </w:r>
-      <w:proofErr w:type="gramStart"/>
-      <w:r>
-        <w:t>LED’s</w:t>
-      </w:r>
-      <w:proofErr w:type="gramEnd"/>
-      <w:r>
-        <w:t xml:space="preserve"> in the strip. Each bit of information takes 1.2 </w:t>
-      </w:r>
-      <w:proofErr w:type="spellStart"/>
-      <w:r>
-        <w:t>uS</w:t>
-      </w:r>
-      <w:proofErr w:type="spellEnd"/>
-      <w:r>
-        <w:t xml:space="preserve"> and each LED needs 24 bits. If there are 144 </w:t>
-      </w:r>
-      <w:proofErr w:type="gramStart"/>
-      <w:r>
-        <w:t>LED’s</w:t>
-      </w:r>
-      <w:proofErr w:type="gramEnd"/>
-      <w:r>
-        <w:t xml:space="preserve"> then the total time to load the data is 1.2 </w:t>
-      </w:r>
-      <w:proofErr w:type="spellStart"/>
-      <w:r>
-        <w:t>uS</w:t>
-      </w:r>
-      <w:proofErr w:type="spellEnd"/>
-      <w:r>
-        <w:t xml:space="preserve"> x 24 x 144 = 4.32</w:t>
-      </w:r>
-      <w:r>
-        <w:t xml:space="preserve"> </w:t>
-      </w:r>
-      <w:proofErr w:type="spellStart"/>
-      <w:r>
-        <w:t>mS.</w:t>
-      </w:r>
-      <w:proofErr w:type="spellEnd"/>
-      <w:r>
-        <w:t xml:space="preserve"> There is also a reset time at the end that loads the data into the LED’s of &gt;50 </w:t>
-      </w:r>
-      <w:proofErr w:type="spellStart"/>
-      <w:r>
-        <w:t>uS</w:t>
-      </w:r>
-      <w:proofErr w:type="spellEnd"/>
-      <w:r>
-        <w:t xml:space="preserve">. Some brands require up to 1 mS so it is safest to assume that the column update time is about 5 </w:t>
-      </w:r>
-      <w:proofErr w:type="spellStart"/>
-      <w:r>
-        <w:t>mS.</w:t>
-      </w:r>
-      <w:proofErr w:type="spellEnd"/>
-      <w:r>
-        <w:t xml:space="preserve"> This time is added to the time set in the frame hold value, </w:t>
-      </w:r>
-      <w:proofErr w:type="gramStart"/>
-      <w:r>
-        <w:t>I.E.</w:t>
-      </w:r>
-      <w:proofErr w:type="gramEnd"/>
-      <w:r>
-        <w:t xml:space="preserve"> a hold value of 0 will still have a 5 mS frame time. There might also be additional time required for reading slower SD cards. Also be aware that displaying the file in reverse will slow down due to reading the SD file in the reverse order. A </w:t>
-      </w:r>
-      <w:proofErr w:type="gramStart"/>
-      <w:r>
-        <w:t>900 column</w:t>
-      </w:r>
-      <w:proofErr w:type="gramEnd"/>
-      <w:r>
-        <w:t xml:space="preserve"> image would in theory take about 3.9 S. In testing we have found that reading the SD card </w:t>
-      </w:r>
-      <w:proofErr w:type="gramStart"/>
-      <w:r>
-        <w:t>actually slows</w:t>
-      </w:r>
-      <w:proofErr w:type="gramEnd"/>
-      <w:r>
-        <w:t xml:space="preserve"> this down to about 6 Seconds. Work is being done to try and improve this.</w:t>
+        <w:t xml:space="preserve"> This time is actually added to the minimum time that it takes to update the LED’s in the strip. Each bit of information takes 1.2 uS and each LED needs 24 bits. If there are 144 LED’s then the total time to load the data is 1.2 uS x 24 x 144 = 4.32</w:t>
+      </w:r>
+      <w:r>
+        <w:t xml:space="preserve"> mS. There is also a reset time at the end that loads the data into the LED’s of &gt;50 uS. Some brands require up to 1 mS so it is safest to assume that the column update time is about 5 mS. This time is added to the time set in the frame hold value, I.E. a hold value of 0 will still have a 5 mS frame time. There might also be additional time required for reading slower SD cards. Also be aware that displaying the file in reverse will slow down due to reading the SD file in the reverse order. A 900 column image would in theory take about 3.9 S. In testing we have found that reading the SD card actually slows this down to about 6 Seconds. Work is being done to try and improve this.</w:t>
       </w:r>
     </w:p>
     <w:p>
@@ -2522,13 +2188,8 @@
         <w:t>is selected</w:t>
       </w:r>
       <w:r>
-        <w:t xml:space="preserve"> </w:t>
-      </w:r>
-      <w:proofErr w:type="gramStart"/>
-      <w:r>
-        <w:t>again</w:t>
-      </w:r>
-      <w:proofErr w:type="gramEnd"/>
+        <w:t xml:space="preserve"> again</w:t>
+      </w:r>
       <w:r>
         <w:t xml:space="preserve"> it will show the original value.</w:t>
       </w:r>
@@ -2699,15 +2360,7 @@
         <w:t>This is the delay be</w:t>
       </w:r>
       <w:r>
-        <w:t xml:space="preserve">fore starting the mirror image display after the normal display is finished. I </w:t>
-      </w:r>
-      <w:proofErr w:type="gramStart"/>
-      <w:r>
-        <w:t>is</w:t>
-      </w:r>
-      <w:proofErr w:type="gramEnd"/>
-      <w:r>
-        <w:t xml:space="preserve"> used to create black space between the two parts of the image.</w:t>
+        <w:t>fore starting the mirror image display after the normal display is finished. I is used to create black space between the two parts of the image.</w:t>
       </w:r>
     </w:p>
     <w:p>
@@ -2793,15 +2446,7 @@
         <w:t>step mode</w:t>
       </w:r>
       <w:r>
-        <w:t xml:space="preserve"> each line is displayed until the button is pressed, the dial is rotated, or the wheel pulse counter closes the contact. If the frame pulse counter is </w:t>
-      </w:r>
-      <w:proofErr w:type="gramStart"/>
-      <w:r>
-        <w:t>zero</w:t>
-      </w:r>
-      <w:proofErr w:type="gramEnd"/>
-      <w:r>
-        <w:t xml:space="preserve"> then the dial is used to advance frames. Rotating to the right or clicking will display the next frame from the file. Rotating to the left will display the previous frame. This enables some creative uses of image by rotating the wheel left and right. Note that the mechanical wheel pulse counter has not been designed yet.</w:t>
+        <w:t xml:space="preserve"> each line is displayed until the button is pressed, the dial is rotated, or the wheel pulse counter closes the contact. If the frame pulse counter is zero then the dial is used to advance frames. Rotating to the right or clicking will display the next frame from the file. Rotating to the left will display the previous frame. This enables some creative uses of image by rotating the wheel left and right. Note that the mechanical wheel pulse counter has not been designed yet.</w:t>
       </w:r>
     </w:p>
     <w:p>
@@ -2914,15 +2559,7 @@
     </w:p>
     <w:p>
       <w:r>
-        <w:t xml:space="preserve">When this option is on all the files from the current one to the end of the last file in the current folder will be displayed. Since filenames are always sorted alphabetically this option will show a sorted list of files. If some other order is </w:t>
-      </w:r>
-      <w:proofErr w:type="gramStart"/>
-      <w:r>
-        <w:t>desired</w:t>
-      </w:r>
-      <w:proofErr w:type="gramEnd"/>
-      <w:r>
-        <w:t xml:space="preserve"> it is also possible to use the macro command to record the file order for display.</w:t>
+        <w:t>When this option is on all the files from the current one to the end of the last file in the current folder will be displayed. Since filenames are always sorted alphabetically this option will show a sorted list of files. If some other order is desired it is also possible to use the macro command to record the file order for display.</w:t>
       </w:r>
     </w:p>
     <w:p>
@@ -2943,15 +2580,7 @@
     </w:p>
     <w:p>
       <w:r>
-        <w:t xml:space="preserve">The entire chain will be repeated </w:t>
-      </w:r>
-      <w:proofErr w:type="gramStart"/>
-      <w:r>
-        <w:t>this many times</w:t>
-      </w:r>
-      <w:proofErr w:type="gramEnd"/>
-      <w:r>
-        <w:t>.</w:t>
+        <w:t>The entire chain will be repeated this many times.</w:t>
       </w:r>
     </w:p>
     <w:p>
@@ -3075,15 +2704,7 @@
     </w:p>
     <w:p>
       <w:r>
-        <w:t xml:space="preserve">This is set to “1” or “2” depending on whether you have the second strip installed. There is not any method to detect a strip connected to the second control lines so it must be manually selected. When this value is changed a reboot is necessary because the </w:t>
-      </w:r>
-      <w:proofErr w:type="spellStart"/>
-      <w:r>
-        <w:t>fastled</w:t>
-      </w:r>
-      <w:proofErr w:type="spellEnd"/>
-      <w:r>
-        <w:t xml:space="preserve"> LED library does not handle runtime changes very well.</w:t>
+        <w:t>This is set to “1” or “2” depending on whether you have the second strip installed. There is not any method to detect a strip connected to the second control lines so it must be manually selected. When this value is changed a reboot is necessary because the fastled LED library does not handle runtime changes very well.</w:t>
       </w:r>
     </w:p>
     <w:p>
@@ -3096,15 +2717,7 @@
     </w:p>
     <w:p>
       <w:r>
-        <w:t xml:space="preserve">This is a number specifying how many total </w:t>
-      </w:r>
-      <w:proofErr w:type="gramStart"/>
-      <w:r>
-        <w:t>LED’s</w:t>
-      </w:r>
-      <w:proofErr w:type="gramEnd"/>
-      <w:r>
-        <w:t xml:space="preserve"> are available. It can be set from 1 to 512. For example, if there are two 144 LED strips, then this should be set to 288.</w:t>
+        <w:t>This is a number specifying how many total LED’s are available. It can be set from 1 to 512. For example, if there are two 144 LED strips, then this should be set to 288.</w:t>
       </w:r>
     </w:p>
     <w:p>
@@ -3154,15 +2767,7 @@
         </w:numPr>
       </w:pPr>
       <w:r>
-        <w:t xml:space="preserve">Serial - Bottom strip is fed data from the bottom and the middle has a connection through to the upper strip. This uses a single </w:t>
-      </w:r>
-      <w:proofErr w:type="spellStart"/>
-      <w:r>
-        <w:t>contoller</w:t>
-      </w:r>
-      <w:proofErr w:type="spellEnd"/>
-      <w:r>
-        <w:t xml:space="preserve"> while the others can use one or two controllers.</w:t>
+        <w:t>Serial - Bottom strip is fed data from the bottom and the middle has a connection through to the upper strip. This uses a single contoller while the others can use one or two controllers.</w:t>
       </w:r>
     </w:p>
     <w:p>
@@ -3187,15 +2792,7 @@
     </w:p>
     <w:p>
       <w:r>
-        <w:t xml:space="preserve">This option modifies the displayed colors at different brightness levels to </w:t>
-      </w:r>
-      <w:proofErr w:type="gramStart"/>
-      <w:r>
-        <w:t>more closely match our eyes color perception</w:t>
-      </w:r>
-      <w:proofErr w:type="gramEnd"/>
-      <w:r>
-        <w:t>.</w:t>
+        <w:t>This option modifies the displayed colors at different brightness levels to more closely match our eyes color perception.</w:t>
       </w:r>
     </w:p>
     <w:p>
@@ -3208,15 +2805,7 @@
     </w:p>
     <w:p>
       <w:r>
-        <w:t xml:space="preserve">This manually sets the strip </w:t>
-      </w:r>
-      <w:proofErr w:type="gramStart"/>
-      <w:r>
-        <w:t>Red</w:t>
-      </w:r>
-      <w:proofErr w:type="gramEnd"/>
-      <w:r>
-        <w:t xml:space="preserve"> brightness Values range from 0 to 255.</w:t>
+        <w:t>This manually sets the strip Red brightness Values range from 0 to 255.</w:t>
       </w:r>
     </w:p>
     <w:p>
@@ -3229,15 +2818,7 @@
     </w:p>
     <w:p>
       <w:r>
-        <w:t xml:space="preserve">This manually sets the strip </w:t>
-      </w:r>
-      <w:proofErr w:type="gramStart"/>
-      <w:r>
-        <w:t>Green</w:t>
-      </w:r>
-      <w:proofErr w:type="gramEnd"/>
-      <w:r>
-        <w:t xml:space="preserve"> brightness.</w:t>
+        <w:t>This manually sets the strip Green brightness.</w:t>
       </w:r>
     </w:p>
     <w:p>
@@ -3250,15 +2831,7 @@
     </w:p>
     <w:p>
       <w:r>
-        <w:t xml:space="preserve">This manually sets the strip </w:t>
-      </w:r>
-      <w:proofErr w:type="gramStart"/>
-      <w:r>
-        <w:t>Blue</w:t>
-      </w:r>
-      <w:proofErr w:type="gramEnd"/>
-      <w:r>
-        <w:t xml:space="preserve"> brightness.</w:t>
+        <w:t>This manually sets the strip Blue brightness.</w:t>
       </w:r>
     </w:p>
     <w:p>
@@ -3358,16 +2931,11 @@
         <w:pStyle w:val="Heading3"/>
       </w:pPr>
       <w:r>
-        <w:t xml:space="preserve">Save </w:t>
-      </w:r>
-      <w:proofErr w:type="spellStart"/>
-      <w:r>
-        <w:t>start.</w:t>
+        <w:t>Save start.</w:t>
       </w:r>
       <w:r>
         <w:t>miw</w:t>
       </w:r>
-      <w:proofErr w:type="spellEnd"/>
     </w:p>
     <w:p>
       <w:r>
@@ -3379,16 +2947,11 @@
         <w:pStyle w:val="Heading3"/>
       </w:pPr>
       <w:r>
-        <w:t xml:space="preserve">Load </w:t>
-      </w:r>
-      <w:proofErr w:type="spellStart"/>
-      <w:r>
-        <w:t>start.</w:t>
+        <w:t>Load start.</w:t>
       </w:r>
       <w:r>
         <w:t>miw</w:t>
       </w:r>
-      <w:proofErr w:type="spellEnd"/>
     </w:p>
     <w:p>
       <w:r>
@@ -3402,29 +2965,19 @@
       <w:bookmarkStart w:id="22" w:name="_m3ka487i9b" w:colFirst="0" w:colLast="0"/>
       <w:bookmarkEnd w:id="22"/>
       <w:r>
-        <w:t xml:space="preserve">Erase </w:t>
-      </w:r>
-      <w:proofErr w:type="spellStart"/>
-      <w:r>
-        <w:t>start.</w:t>
+        <w:t>Erase start.</w:t>
       </w:r>
       <w:r>
         <w:t>miw</w:t>
       </w:r>
-      <w:proofErr w:type="spellEnd"/>
-    </w:p>
-    <w:p>
-      <w:r>
-        <w:t xml:space="preserve">This does just what it says: removes the </w:t>
-      </w:r>
-      <w:proofErr w:type="spellStart"/>
-      <w:r>
-        <w:t>start.</w:t>
+    </w:p>
+    <w:p>
+      <w:r>
+        <w:t>This does just what it says: removes the start.</w:t>
       </w:r>
       <w:r>
         <w:t>miw</w:t>
       </w:r>
-      <w:proofErr w:type="spellEnd"/>
       <w:r>
         <w:t xml:space="preserve"> file from the current folder.</w:t>
       </w:r>
@@ -3444,29 +2997,17 @@
     </w:p>
     <w:p>
       <w:r>
-        <w:t xml:space="preserve">These are command files just like the </w:t>
-      </w:r>
-      <w:proofErr w:type="spellStart"/>
-      <w:r>
-        <w:t>start.</w:t>
+        <w:t>These are command files just like the start.</w:t>
       </w:r>
       <w:r>
         <w:t>miw</w:t>
       </w:r>
-      <w:proofErr w:type="spellEnd"/>
-      <w:r>
-        <w:t xml:space="preserve"> file above, but they have the same name as a BMP file, but with </w:t>
-      </w:r>
-      <w:proofErr w:type="gramStart"/>
-      <w:r>
-        <w:t>the .</w:t>
-      </w:r>
-      <w:proofErr w:type="spellStart"/>
+      <w:r>
+        <w:t xml:space="preserve"> file above, but they have the same name as a BMP file, but with the .</w:t>
+      </w:r>
       <w:r>
         <w:t>miw</w:t>
       </w:r>
-      <w:proofErr w:type="spellEnd"/>
-      <w:proofErr w:type="gramEnd"/>
       <w:r>
         <w:t xml:space="preserve"> extension of course. The file is run when a BMP file is started for display. This allows specific settings to always be applied to a specified BMP file.</w:t>
       </w:r>
@@ -3476,18 +3017,11 @@
         <w:pStyle w:val="Heading4"/>
       </w:pPr>
       <w:r>
-        <w:t>Save &lt;filename</w:t>
-      </w:r>
-      <w:proofErr w:type="gramStart"/>
-      <w:r>
-        <w:t>&gt;.</w:t>
-      </w:r>
-      <w:proofErr w:type="spellStart"/>
+        <w:t>Save &lt;filename&gt;.</w:t>
+      </w:r>
       <w:r>
         <w:t>miw</w:t>
       </w:r>
-      <w:proofErr w:type="spellEnd"/>
-      <w:proofErr w:type="gramEnd"/>
     </w:p>
     <w:p>
       <w:r>
@@ -3499,18 +3033,11 @@
         <w:pStyle w:val="Heading4"/>
       </w:pPr>
       <w:r>
-        <w:t>Load &lt;filename</w:t>
-      </w:r>
-      <w:proofErr w:type="gramStart"/>
-      <w:r>
-        <w:t>&gt;.</w:t>
-      </w:r>
-      <w:proofErr w:type="spellStart"/>
+        <w:t>Load &lt;filename&gt;.</w:t>
+      </w:r>
       <w:r>
         <w:t>miw</w:t>
       </w:r>
-      <w:proofErr w:type="spellEnd"/>
-      <w:proofErr w:type="gramEnd"/>
     </w:p>
     <w:p>
       <w:r>
@@ -3524,18 +3051,11 @@
       <w:bookmarkStart w:id="24" w:name="_crtw97r8ybrt" w:colFirst="0" w:colLast="0"/>
       <w:bookmarkEnd w:id="24"/>
       <w:r>
-        <w:t>Erase &lt;filename</w:t>
-      </w:r>
-      <w:proofErr w:type="gramStart"/>
-      <w:r>
-        <w:t>&gt;.</w:t>
-      </w:r>
-      <w:proofErr w:type="spellStart"/>
+        <w:t>Erase &lt;filename&gt;.</w:t>
+      </w:r>
       <w:r>
         <w:t>miw</w:t>
       </w:r>
-      <w:proofErr w:type="spellEnd"/>
-      <w:proofErr w:type="gramEnd"/>
     </w:p>
     <w:p>
       <w:r>
@@ -3593,15 +3113,7 @@
         <w:t>:</w:t>
       </w:r>
       <w:r>
-        <w:t xml:space="preserve"> </w:t>
-      </w:r>
-      <w:proofErr w:type="gramStart"/>
-      <w:r>
-        <w:t>#(</w:t>
-      </w:r>
-      <w:proofErr w:type="gramEnd"/>
-      <w:r>
-        <w:t>0-9)</w:t>
+        <w:t xml:space="preserve"> #(0-9)</w:t>
       </w:r>
     </w:p>
     <w:p>
@@ -3626,15 +3138,7 @@
         <w:t xml:space="preserve"> Macro</w:t>
       </w:r>
       <w:r>
-        <w:t xml:space="preserve">: </w:t>
-      </w:r>
-      <w:proofErr w:type="gramStart"/>
-      <w:r>
-        <w:t>#(</w:t>
-      </w:r>
-      <w:proofErr w:type="gramEnd"/>
-      <w:r>
-        <w:t>0-9)</w:t>
+        <w:t>: #(0-9)</w:t>
       </w:r>
     </w:p>
     <w:p>
@@ -3658,15 +3162,7 @@
     </w:p>
     <w:p>
       <w:r>
-        <w:t xml:space="preserve">This is used to override the image </w:t>
-      </w:r>
-      <w:proofErr w:type="spellStart"/>
-      <w:r>
-        <w:t>setttings</w:t>
-      </w:r>
-      <w:proofErr w:type="spellEnd"/>
-      <w:r>
-        <w:t xml:space="preserve"> that are stored in the macro file with each BMP file. An example using it would be if it was recorded with </w:t>
+        <w:t xml:space="preserve">This is used to override the image setttings that are stored in the macro file with each BMP file. An example using it would be if it was recorded with </w:t>
       </w:r>
       <w:r>
         <w:t>frame hold time that needs to be changed to a different value. Setting this to on will then use the current frame time instead of the one saved in the macro file.</w:t>
@@ -3760,15 +3256,7 @@
         <w:pStyle w:val="Heading3"/>
       </w:pPr>
       <w:r>
-        <w:t xml:space="preserve">Information: </w:t>
-      </w:r>
-      <w:proofErr w:type="gramStart"/>
-      <w:r>
-        <w:t>#(</w:t>
-      </w:r>
-      <w:proofErr w:type="gramEnd"/>
-      <w:r>
-        <w:t>0-9)</w:t>
+        <w:t>Information: #(0-9)</w:t>
       </w:r>
     </w:p>
     <w:p>
@@ -3889,15 +3377,7 @@
         <w:t>A long press on button 1 (bottom left on the TTGO)</w:t>
       </w:r>
       <w:r>
-        <w:t xml:space="preserve"> toggles between </w:t>
-      </w:r>
-      <w:proofErr w:type="gramStart"/>
-      <w:r>
-        <w:t>upper and lower case</w:t>
-      </w:r>
-      <w:proofErr w:type="gramEnd"/>
-      <w:r>
-        <w:t xml:space="preserve"> letters.</w:t>
+        <w:t xml:space="preserve"> toggles between upper and lower case letters.</w:t>
       </w:r>
     </w:p>
     <w:p>
@@ -3910,15 +3390,7 @@
         <w:t>Load</w:t>
       </w:r>
       <w:r>
-        <w:t xml:space="preserve">: </w:t>
-      </w:r>
-      <w:proofErr w:type="gramStart"/>
-      <w:r>
-        <w:t>#(</w:t>
-      </w:r>
-      <w:proofErr w:type="gramEnd"/>
-      <w:r>
-        <w:t>0-9)</w:t>
+        <w:t>: #(0-9)</w:t>
       </w:r>
     </w:p>
     <w:p>
@@ -3943,15 +3415,7 @@
         <w:t>Save</w:t>
       </w:r>
       <w:r>
-        <w:t xml:space="preserve">: </w:t>
-      </w:r>
-      <w:proofErr w:type="gramStart"/>
-      <w:r>
-        <w:t>#(</w:t>
-      </w:r>
-      <w:proofErr w:type="gramEnd"/>
-      <w:r>
-        <w:t>0-9)</w:t>
+        <w:t>: #(0-9)</w:t>
       </w:r>
     </w:p>
     <w:p>
@@ -3975,15 +3439,7 @@
         <w:t>Delete</w:t>
       </w:r>
       <w:r>
-        <w:t xml:space="preserve">: </w:t>
-      </w:r>
-      <w:proofErr w:type="gramStart"/>
-      <w:r>
-        <w:t>#(</w:t>
-      </w:r>
-      <w:proofErr w:type="gramEnd"/>
-      <w:r>
-        <w:t>0-9)</w:t>
+        <w:t>: #(0-9)</w:t>
       </w:r>
     </w:p>
     <w:p>
@@ -4046,15 +3502,7 @@
         <w:t>NVRAM</w:t>
       </w:r>
       <w:r>
-        <w:t xml:space="preserve"> section of the </w:t>
-      </w:r>
-      <w:proofErr w:type="gramStart"/>
-      <w:r>
-        <w:t>ESP32</w:t>
-      </w:r>
-      <w:proofErr w:type="gramEnd"/>
-      <w:r>
-        <w:t xml:space="preserve"> and </w:t>
+        <w:t xml:space="preserve"> section of the ESP32 and </w:t>
       </w:r>
       <w:r>
         <w:t xml:space="preserve">it </w:t>
@@ -4305,15 +3753,7 @@
         <w:t>used</w:t>
       </w:r>
       <w:r>
-        <w:t xml:space="preserve"> </w:t>
-      </w:r>
-      <w:proofErr w:type="spellStart"/>
-      <w:r>
-        <w:t>used</w:t>
-      </w:r>
-      <w:proofErr w:type="spellEnd"/>
-      <w:r>
-        <w:t xml:space="preserve"> in conjunction with setting the image also upside down. Using a long press on button 0 is the easiest way</w:t>
+        <w:t xml:space="preserve"> used in conjunction with setting the image also upside down. Using a long press on button 0 is the easiest way</w:t>
       </w:r>
       <w:r>
         <w:t xml:space="preserve"> to do this</w:t>
@@ -4427,15 +3867,7 @@
         <w:t xml:space="preserve">This is how fast the </w:t>
       </w:r>
       <w:r>
-        <w:t xml:space="preserve">line scrolls to the left. Smaller numbers are faster, since it is </w:t>
-      </w:r>
-      <w:proofErr w:type="gramStart"/>
-      <w:r>
-        <w:t>actually the</w:t>
-      </w:r>
-      <w:proofErr w:type="gramEnd"/>
-      <w:r>
-        <w:t xml:space="preserve"> </w:t>
+        <w:t xml:space="preserve">line scrolls to the left. Smaller numbers are faster, since it is actually the </w:t>
       </w:r>
       <w:r>
         <w:t>pause time per pixel.</w:t>
@@ -4755,11 +4187,9 @@
       <w:r>
         <w:t xml:space="preserve">It is sometimes desirable to reduce the sensitivity of the dial to rotation. Wearing gloves or shivering fingers is an example. This allows a counter to be set such that more than one </w:t>
       </w:r>
-      <w:proofErr w:type="gramStart"/>
       <w:r>
         <w:t>click</w:t>
       </w:r>
-      <w:proofErr w:type="gramEnd"/>
       <w:r>
         <w:t xml:space="preserve"> detent will be required to produce a dial motion. For example, setting this to 2 means that the dial </w:t>
       </w:r>
@@ -4853,15 +4283,7 @@
         <w:t>This value determines how long a long press is.</w:t>
       </w:r>
       <w:r>
-        <w:t xml:space="preserve"> Bigger numbers mean the button must be held down longer </w:t>
-      </w:r>
-      <w:proofErr w:type="gramStart"/>
-      <w:r>
-        <w:t>in order to</w:t>
-      </w:r>
-      <w:proofErr w:type="gramEnd"/>
-      <w:r>
-        <w:t xml:space="preserve"> be considered a long press.</w:t>
+        <w:t xml:space="preserve"> Bigger numbers mean the button must be held down longer in order to be considered a long press.</w:t>
       </w:r>
     </w:p>
     <w:p>
@@ -4872,56 +4294,25 @@
         <w:lastRenderedPageBreak/>
         <w:t xml:space="preserve">Btn0 Long: </w:t>
       </w:r>
-      <w:proofErr w:type="spellStart"/>
       <w:r>
         <w:t>Display</w:t>
       </w:r>
       <w:r>
         <w:t>Rotation</w:t>
       </w:r>
-      <w:proofErr w:type="spellEnd"/>
-      <w:r>
-        <w:t xml:space="preserve"> | </w:t>
-      </w:r>
-      <w:proofErr w:type="spellStart"/>
-      <w:r>
-        <w:t>LightBar</w:t>
-      </w:r>
-      <w:proofErr w:type="spellEnd"/>
+      <w:r>
+        <w:t xml:space="preserve"> | LightBar</w:t>
+      </w:r>
     </w:p>
     <w:p>
       <w:r>
         <w:t>This is the action for a long press on the top left button.</w:t>
       </w:r>
       <w:r>
-        <w:t xml:space="preserve"> </w:t>
-      </w:r>
-      <w:proofErr w:type="spellStart"/>
-      <w:r>
-        <w:t>UpsideDown</w:t>
-      </w:r>
-      <w:proofErr w:type="spellEnd"/>
-      <w:r>
-        <w:t xml:space="preserve"> rotates the display </w:t>
-      </w:r>
-      <w:proofErr w:type="gramStart"/>
-      <w:r>
-        <w:t>and also</w:t>
-      </w:r>
-      <w:proofErr w:type="gramEnd"/>
-      <w:r>
-        <w:t xml:space="preserve"> shows the BMP reversed</w:t>
-      </w:r>
-      <w:r>
-        <w:t xml:space="preserve">. </w:t>
-      </w:r>
-      <w:proofErr w:type="spellStart"/>
-      <w:r>
-        <w:t>LightBar</w:t>
-      </w:r>
-      <w:proofErr w:type="spellEnd"/>
-      <w:r>
-        <w:t xml:space="preserve"> runs the light bar function to use the wand as a light source. There will probably be more choices in the future</w:t>
+        <w:t xml:space="preserve"> UpsideDown rotates the display and also shows the BMP reversed</w:t>
+      </w:r>
+      <w:r>
+        <w:t>. LightBar runs the light bar function to use the wand as a light source. There will probably be more choices in the future</w:t>
       </w:r>
       <w:r>
         <w:t>.</w:t>
@@ -4932,24 +4323,14 @@
         <w:pStyle w:val="Heading4"/>
       </w:pPr>
       <w:r>
-        <w:t xml:space="preserve">Btn1 Long: </w:t>
-      </w:r>
-      <w:proofErr w:type="spellStart"/>
-      <w:r>
-        <w:t>LightBar</w:t>
-      </w:r>
-      <w:proofErr w:type="spellEnd"/>
-      <w:r>
-        <w:t xml:space="preserve"> | </w:t>
-      </w:r>
-      <w:proofErr w:type="spellStart"/>
+        <w:t xml:space="preserve">Btn1 Long: LightBar | </w:t>
+      </w:r>
       <w:r>
         <w:t>Display</w:t>
       </w:r>
       <w:r>
         <w:t>Rotation</w:t>
       </w:r>
-      <w:proofErr w:type="spellEnd"/>
     </w:p>
     <w:p>
       <w:r>
@@ -5077,13 +4458,8 @@
         <w:t>.</w:t>
       </w:r>
       <w:r>
-        <w:t xml:space="preserve"> Because the automatic detection </w:t>
-      </w:r>
-      <w:proofErr w:type="gramStart"/>
-      <w:r>
-        <w:t>works perfectly</w:t>
-      </w:r>
-      <w:proofErr w:type="gramEnd"/>
+        <w:t xml:space="preserve"> Because the automatic detection works perfectly</w:t>
+      </w:r>
       <w:r>
         <w:t xml:space="preserve"> </w:t>
       </w:r>
@@ -5165,11 +4541,9 @@
       <w:r>
         <w:t xml:space="preserve"> set to a non-zero </w:t>
       </w:r>
-      <w:proofErr w:type="gramStart"/>
-      <w:r>
-        <w:t>value</w:t>
-      </w:r>
-      <w:proofErr w:type="gramEnd"/>
+      <w:r>
+        <w:t>value,</w:t>
+      </w:r>
       <w:r>
         <w:t xml:space="preserve"> the MIW will go to sleep mode if nothing is run or selected for that many minutes.</w:t>
       </w:r>
@@ -5179,6 +4553,351 @@
         <w:pStyle w:val="Heading3"/>
       </w:pPr>
       <w:r>
+        <w:t>+Battery Settings</w:t>
+      </w:r>
+    </w:p>
+    <w:p>
+      <w:r>
+        <w:t xml:space="preserve">This menu has </w:t>
+      </w:r>
+      <w:r>
+        <w:t>all</w:t>
+      </w:r>
+      <w:r>
+        <w:t xml:space="preserve"> the battery related settings.</w:t>
+      </w:r>
+    </w:p>
+    <w:p/>
+    <w:p>
+      <w:r>
+        <w:rPr>
+          <w:b/>
+          <w:bCs/>
+        </w:rPr>
+        <w:t>Battery Calibration:</w:t>
+      </w:r>
+      <w:r>
+        <w:t xml:space="preserve"> </w:t>
+      </w:r>
+      <w:r>
+        <w:t xml:space="preserve">The PCB is built with 10% tolerance components and battery voltages will differ slightly from different vendors. Because of this </w:t>
+      </w:r>
+      <w:r>
+        <w:t>the most accurate battery charge indication will only be obtained after calibrating the</w:t>
+      </w:r>
+      <w:r>
+        <w:t xml:space="preserve"> high (100%) and low (0%) settings.</w:t>
+      </w:r>
+      <w:r>
+        <w:t xml:space="preserve"> The “</w:t>
+      </w:r>
+      <w:r>
+        <w:t>S</w:t>
+      </w:r>
+      <w:r>
+        <w:t xml:space="preserve">how </w:t>
+      </w:r>
+      <w:r>
+        <w:t>B</w:t>
+      </w:r>
+      <w:r>
+        <w:t>attery” menu entry is used to read the</w:t>
+      </w:r>
+      <w:r>
+        <w:t xml:space="preserve"> current battery level. For two cells this number will </w:t>
+      </w:r>
+      <w:r>
+        <w:t xml:space="preserve">typically </w:t>
+      </w:r>
+      <w:r>
+        <w:t>be in the 1000 to 1800 range.</w:t>
+      </w:r>
+    </w:p>
+    <w:p/>
+    <w:p>
+      <w:r>
+        <w:t xml:space="preserve">Note that there are two main version of the PCB. One has an on-board power supply while the other requires an external </w:t>
+      </w:r>
+      <w:r>
+        <w:t>power supply. The battery sensing line is separate for the</w:t>
+      </w:r>
+      <w:r>
+        <w:t xml:space="preserve"> latter one.</w:t>
+      </w:r>
+    </w:p>
+    <w:p/>
+    <w:p>
+      <w:pPr>
+        <w:rPr>
+          <w:b/>
+          <w:bCs/>
+        </w:rPr>
+      </w:pPr>
+      <w:r>
+        <w:rPr>
+          <w:b/>
+          <w:bCs/>
+        </w:rPr>
+        <w:t xml:space="preserve">Quick </w:t>
+      </w:r>
+      <w:r>
+        <w:rPr>
+          <w:b/>
+          <w:bCs/>
+        </w:rPr>
+        <w:t xml:space="preserve">Battery </w:t>
+      </w:r>
+      <w:r>
+        <w:rPr>
+          <w:b/>
+          <w:bCs/>
+        </w:rPr>
+        <w:t>Calibration</w:t>
+      </w:r>
+    </w:p>
+    <w:p>
+      <w:pPr>
+        <w:pStyle w:val="ListParagraph"/>
+        <w:numPr>
+          <w:ilvl w:val="0"/>
+          <w:numId w:val="15"/>
+        </w:numPr>
+      </w:pPr>
+      <w:r>
+        <w:t>Fully charge the batteries</w:t>
+      </w:r>
+    </w:p>
+    <w:p>
+      <w:pPr>
+        <w:pStyle w:val="ListParagraph"/>
+        <w:numPr>
+          <w:ilvl w:val="0"/>
+          <w:numId w:val="15"/>
+        </w:numPr>
+      </w:pPr>
+      <w:r>
+        <w:t>Use “</w:t>
+      </w:r>
+      <w:r>
+        <w:t>Show Battery” menu to obtain the high value number</w:t>
+      </w:r>
+    </w:p>
+    <w:p>
+      <w:pPr>
+        <w:pStyle w:val="ListParagraph"/>
+        <w:numPr>
+          <w:ilvl w:val="0"/>
+          <w:numId w:val="15"/>
+        </w:numPr>
+      </w:pPr>
+      <w:r>
+        <w:t>Put this number in “100% Battery”</w:t>
+      </w:r>
+    </w:p>
+    <w:p>
+      <w:pPr>
+        <w:pStyle w:val="ListParagraph"/>
+        <w:numPr>
+          <w:ilvl w:val="0"/>
+          <w:numId w:val="15"/>
+        </w:numPr>
+      </w:pPr>
+      <w:r>
+        <w:t>Multiple this number by 0.71 and put in “0% Battery”</w:t>
+      </w:r>
+    </w:p>
+    <w:p/>
+    <w:p>
+      <w:pPr>
+        <w:rPr>
+          <w:b/>
+          <w:bCs/>
+        </w:rPr>
+      </w:pPr>
+      <w:r>
+        <w:rPr>
+          <w:b/>
+          <w:bCs/>
+        </w:rPr>
+        <w:t>More Accurate 0% Battery Calibration</w:t>
+      </w:r>
+    </w:p>
+    <w:p>
+      <w:r>
+        <w:t>For the most accurate 0%</w:t>
+      </w:r>
+      <w:r>
+        <w:t xml:space="preserve"> battery setting it will be necessary to use an adjustable voltage supply connected to the battery sense line (or the battery supply line on the on-board PCB).</w:t>
+      </w:r>
+      <w:r>
+        <w:t xml:space="preserve"> Set</w:t>
+      </w:r>
+      <w:r>
+        <w:t xml:space="preserve"> this voltage to 5.8 before connecting the power supply. You can also try lower</w:t>
+      </w:r>
+      <w:r>
+        <w:t xml:space="preserve"> voltages until the power supply (voltage regulator) does not supply 5V anymore.</w:t>
+      </w:r>
+      <w:r>
+        <w:t xml:space="preserve"> Do not go below 5.5V for two cells because </w:t>
+      </w:r>
+      <w:r>
+        <w:t>a</w:t>
+      </w:r>
+      <w:r>
+        <w:t xml:space="preserve"> cell should never go below 2.75V.</w:t>
+      </w:r>
+      <w:r>
+        <w:t xml:space="preserve"> Next use “Read Battery” to obtain the value for the 0% setting.</w:t>
+      </w:r>
+    </w:p>
+    <w:p>
+      <w:pPr>
+        <w:pStyle w:val="Heading4"/>
+      </w:pPr>
+      <w:r>
+        <w:t>Low Battery Sleep: Yes</w:t>
+      </w:r>
+      <w:r>
+        <w:t xml:space="preserve"> | No</w:t>
+      </w:r>
+    </w:p>
+    <w:p>
+      <w:r>
+        <w:t xml:space="preserve">When this is set to “Yes” the MIW will go to sleep when the current battery </w:t>
+      </w:r>
+      <w:r>
+        <w:t>level value is below the 0% setting. The MIW will not turn on until the batteries are replaced or recharged.</w:t>
+      </w:r>
+    </w:p>
+    <w:p>
+      <w:pPr>
+        <w:pStyle w:val="Heading4"/>
+      </w:pPr>
+      <w:r>
+        <w:t>Show Battery: Yes | No</w:t>
+      </w:r>
+    </w:p>
+    <w:p>
+      <w:r>
+        <w:t>This setting controls the display of the battery level on the main screen. When on it will use the bottom line to right of the display.</w:t>
+      </w:r>
+      <w:r>
+        <w:t xml:space="preserve"> It shows both a graphic value and text of the % value.</w:t>
+      </w:r>
+    </w:p>
+    <w:p>
+      <w:pPr>
+        <w:pStyle w:val="Heading4"/>
+      </w:pPr>
+      <w:r>
+        <w:t>Read Battery</w:t>
+      </w:r>
+    </w:p>
+    <w:p>
+      <w:r>
+        <w:t>This will display the current value of the battery sense line on the PCB.</w:t>
+      </w:r>
+      <w:r>
+        <w:t xml:space="preserve"> It is useful to calibrate your batteries as described in the “Battery Settings” section above.</w:t>
+      </w:r>
+    </w:p>
+    <w:p>
+      <w:pPr>
+        <w:pStyle w:val="Heading4"/>
+      </w:pPr>
+      <w:r>
+        <w:t xml:space="preserve">100% Battery: </w:t>
+      </w:r>
+      <w:r>
+        <w:t xml:space="preserve">high </w:t>
+      </w:r>
+      <w:r>
+        <w:t>number</w:t>
+      </w:r>
+    </w:p>
+    <w:p>
+      <w:r>
+        <w:t>This is the full battery value. It should be set to the value from “Read Battery” obtained with fully charged batteries.</w:t>
+      </w:r>
+    </w:p>
+    <w:p>
+      <w:pPr>
+        <w:pStyle w:val="Heading4"/>
+      </w:pPr>
+      <w:r>
+        <w:t xml:space="preserve">0% Battery: </w:t>
+      </w:r>
+      <w:r>
+        <w:t xml:space="preserve">low </w:t>
+      </w:r>
+      <w:r>
+        <w:t>number</w:t>
+      </w:r>
+    </w:p>
+    <w:p>
+      <w:r>
+        <w:t>This is the lowest acceptable battery value.</w:t>
+      </w:r>
+      <w:r>
+        <w:t xml:space="preserve"> It is approximately 0.71 times the full value.</w:t>
+      </w:r>
+      <w:r>
+        <w:t xml:space="preserve"> LiIon batteries should never be discharged below 2.75 volts</w:t>
+      </w:r>
+      <w:r>
+        <w:t xml:space="preserve"> (5.5 v for two batteries)</w:t>
+      </w:r>
+      <w:r>
+        <w:t>, but the actual</w:t>
+      </w:r>
+      <w:r>
+        <w:t xml:space="preserve"> value</w:t>
+      </w:r>
+      <w:r>
+        <w:t xml:space="preserve"> may depend on the power supply used</w:t>
+      </w:r>
+      <w:r>
+        <w:t>, which is often around 5.8 volts.</w:t>
+      </w:r>
+    </w:p>
+    <w:p>
+      <w:pPr>
+        <w:pStyle w:val="Heading4"/>
+      </w:pPr>
+      <w:r>
+        <w:lastRenderedPageBreak/>
+        <w:t>Battery Count: 1-4</w:t>
+      </w:r>
+    </w:p>
+    <w:p>
+      <w:r>
+        <w:t xml:space="preserve">This is set to the number </w:t>
+      </w:r>
+      <w:r>
+        <w:t xml:space="preserve">of cells and will load default values for </w:t>
+      </w:r>
+      <w:r>
+        <w:t>100% and 0%.</w:t>
+      </w:r>
+      <w:r>
+        <w:t xml:space="preserve"> If set to 1, the power supply must of course be a boost regulator. Cells from 2 to 4</w:t>
+      </w:r>
+      <w:r>
+        <w:t xml:space="preserve"> assume a buck regulator</w:t>
+      </w:r>
+      <w:r>
+        <w:t xml:space="preserve"> which lowers the </w:t>
+      </w:r>
+      <w:r>
+        <w:t>output voltage to 5V.</w:t>
+      </w:r>
+    </w:p>
+    <w:p>
+      <w:pPr>
+        <w:pStyle w:val="Heading3"/>
+      </w:pPr>
+      <w:r>
         <w:t>IP: 192.168.4.1</w:t>
       </w:r>
     </w:p>
@@ -5202,15 +4921,7 @@
         <w:t>micro-SD</w:t>
       </w:r>
       <w:r>
-        <w:t xml:space="preserve"> card. More features will be added in the future, including complete control of the wand. To use it, first connect to the MIW</w:t>
-      </w:r>
-      <w:proofErr w:type="gramStart"/>
-      <w:r>
-        <w:t>…..</w:t>
-      </w:r>
-      <w:proofErr w:type="gramEnd"/>
-      <w:r>
-        <w:t xml:space="preserve"> network. The password is 12345678. Then point the browser to the IP address.</w:t>
+        <w:t xml:space="preserve"> card. More features will be added in the future, including complete control of the wand. To use it, first connect to the MIW….. network. The password is 12345678. Then point the browser to the IP address.</w:t>
       </w:r>
     </w:p>
     <w:p>
@@ -5218,7 +4929,6 @@
         <w:pStyle w:val="Heading3"/>
       </w:pPr>
       <w:r>
-        <w:lastRenderedPageBreak/>
         <w:t>Reset All Settings</w:t>
       </w:r>
     </w:p>
@@ -5273,15 +4983,7 @@
     <w:p/>
     <w:p>
       <w:r>
-        <w:t xml:space="preserve">The default allows setting the brightness, </w:t>
-      </w:r>
-      <w:proofErr w:type="gramStart"/>
-      <w:r>
-        <w:t>hue</w:t>
-      </w:r>
-      <w:proofErr w:type="gramEnd"/>
-      <w:r>
-        <w:t xml:space="preserve"> and saturation, but it can also be changed to use RGB values</w:t>
+        <w:t>The default allows setting the brightness, hue and saturation, but it can also be changed to use RGB values</w:t>
       </w:r>
       <w:r>
         <w:t xml:space="preserve"> or Kelvin</w:t>
@@ -5323,15 +5025,7 @@
         <w:t>.</w:t>
       </w:r>
       <w:r>
-        <w:t xml:space="preserve"> The delay value is in </w:t>
-      </w:r>
-      <w:proofErr w:type="spellStart"/>
-      <w:r>
-        <w:t>mSec</w:t>
-      </w:r>
-      <w:proofErr w:type="spellEnd"/>
-      <w:r>
-        <w:t xml:space="preserve"> and is used to slow down the stepping when the dial is rotated.</w:t>
+        <w:t xml:space="preserve"> The delay value is in mSec and is used to slow down the stepping when the dial is rotated.</w:t>
       </w:r>
       <w:r>
         <w:t xml:space="preserve"> For example: if the increment is set to 10 and the dial is rotated </w:t>
@@ -5343,15 +5037,7 @@
         <w:t>step from 5 to 15 with the delay after each step. This can provide a smooth change of the Hue value over a time value determined by the increment times the delay.</w:t>
       </w:r>
       <w:r>
-        <w:t xml:space="preserve"> </w:t>
-      </w:r>
-      <w:proofErr w:type="gramStart"/>
-      <w:r>
-        <w:t>All of</w:t>
-      </w:r>
-      <w:proofErr w:type="gramEnd"/>
-      <w:r>
-        <w:t xml:space="preserve"> the other settings behave the same as Hue. Experiment to see how they work!</w:t>
+        <w:t xml:space="preserve"> All of the other settings behave the same as Hue. Experiment to see how they work!</w:t>
       </w:r>
     </w:p>
     <w:p/>
@@ -5383,6 +5069,7 @@
         <w:pStyle w:val="Heading3"/>
       </w:pPr>
       <w:r>
+        <w:lastRenderedPageBreak/>
         <w:t>Allow Rollover</w:t>
       </w:r>
     </w:p>
@@ -5456,7 +5143,6 @@
         <w:pStyle w:val="Heading3"/>
       </w:pPr>
       <w:r>
-        <w:lastRenderedPageBreak/>
         <w:t>Brightness: 255</w:t>
       </w:r>
     </w:p>
@@ -5610,6 +5296,7 @@
         <w:pStyle w:val="Heading2"/>
       </w:pPr>
       <w:r>
+        <w:lastRenderedPageBreak/>
         <w:t>Reboot</w:t>
       </w:r>
     </w:p>
@@ -5628,15 +5315,7 @@
     </w:p>
     <w:p>
       <w:r>
-        <w:t xml:space="preserve">This puts the TTGO into a low power mode. Pressing the button will wake it up again. It is useful to save the battery while not losing any of the current settings. </w:t>
-      </w:r>
-      <w:proofErr w:type="gramStart"/>
-      <w:r>
-        <w:t>Alternatively</w:t>
-      </w:r>
-      <w:proofErr w:type="gramEnd"/>
-      <w:r>
-        <w:t xml:space="preserve"> the settings can be saved and then restored after rebooting the wand.</w:t>
+        <w:t>This puts the TTGO into a low power mode. Pressing the button will wake it up again. It is useful to save the battery while not losing any of the current settings. Alternatively the settings can be saved and then restored after rebooting the wand.</w:t>
       </w:r>
     </w:p>
     <w:p>
@@ -5667,7 +5346,6 @@
       <w:bookmarkStart w:id="37" w:name="_wke71mezit2k" w:colFirst="0" w:colLast="0"/>
       <w:bookmarkEnd w:id="37"/>
       <w:r>
-        <w:lastRenderedPageBreak/>
         <w:t>Barber Pole</w:t>
       </w:r>
     </w:p>
@@ -5712,11 +5390,9 @@
       </w:pPr>
       <w:bookmarkStart w:id="40" w:name="_euh37tki3dzq" w:colFirst="0" w:colLast="0"/>
       <w:bookmarkEnd w:id="40"/>
-      <w:proofErr w:type="gramStart"/>
       <w:r>
         <w:t>Checker Board</w:t>
       </w:r>
-      <w:proofErr w:type="gramEnd"/>
     </w:p>
     <w:p>
       <w:r>
@@ -5744,34 +5420,14 @@
       </w:pPr>
       <w:bookmarkStart w:id="42" w:name="_s3whr291r8s" w:colFirst="0" w:colLast="0"/>
       <w:bookmarkEnd w:id="42"/>
-      <w:proofErr w:type="spellStart"/>
-      <w:r>
-        <w:t>Cylon</w:t>
-      </w:r>
-      <w:proofErr w:type="spellEnd"/>
-      <w:r>
-        <w:t xml:space="preserve"> Eye</w:t>
-      </w:r>
-    </w:p>
-    <w:p>
-      <w:r>
-        <w:t xml:space="preserve">This was inspired from the </w:t>
-      </w:r>
-      <w:proofErr w:type="spellStart"/>
-      <w:r>
-        <w:t>BattleStar</w:t>
-      </w:r>
-      <w:proofErr w:type="spellEnd"/>
-      <w:r>
-        <w:t xml:space="preserve"> Galactica movies, the evil </w:t>
-      </w:r>
-      <w:proofErr w:type="spellStart"/>
-      <w:r>
-        <w:t>Cylon</w:t>
-      </w:r>
-      <w:proofErr w:type="spellEnd"/>
-      <w:r>
-        <w:t xml:space="preserve"> eyes.</w:t>
+      <w:r>
+        <w:lastRenderedPageBreak/>
+        <w:t>Cylon Eye</w:t>
+      </w:r>
+    </w:p>
+    <w:p>
+      <w:r>
+        <w:t>This was inspired from the BattleStar Galactica movies, the evil Cylon eyes.</w:t>
       </w:r>
     </w:p>
     <w:p>
@@ -5824,18 +5480,12 @@
       <w:bookmarkStart w:id="45" w:name="_v0of84qvvw90" w:colFirst="0" w:colLast="0"/>
       <w:bookmarkEnd w:id="45"/>
       <w:r>
-        <w:lastRenderedPageBreak/>
         <w:t>One Dot</w:t>
       </w:r>
     </w:p>
     <w:p>
-      <w:proofErr w:type="gramStart"/>
-      <w:r>
-        <w:t>Actually, this</w:t>
-      </w:r>
-      <w:proofErr w:type="gramEnd"/>
-      <w:r>
-        <w:t xml:space="preserve"> is four dots, red, green, blue and white. They move one at a time from one end to the other. It is probably mostly useful for testing the wand. That’s why it was written originally.</w:t>
+      <w:r>
+        <w:t>Actually, this is four dots, red, green, blue and white. They move one at a time from one end to the other. It is probably mostly useful for testing the wand. That’s why it was written originally.</w:t>
       </w:r>
     </w:p>
     <w:p>
@@ -5903,20 +5553,13 @@
       <w:bookmarkStart w:id="49" w:name="_uc3cfbupxl96" w:colFirst="0" w:colLast="0"/>
       <w:bookmarkEnd w:id="49"/>
       <w:r>
+        <w:lastRenderedPageBreak/>
         <w:t>Solid Color</w:t>
       </w:r>
     </w:p>
     <w:p>
       <w:r>
-        <w:t xml:space="preserve">This is probably one of the more useful patterns. It allows the LED strip to be used as a light source. The color can be controlled with the dial as well as the saturation and brightness. A setting allows the RGB values to be entered if that is desired. The brightness value is limited by the LED strip brightness setting from the main LED settings menu. </w:t>
-      </w:r>
-      <w:proofErr w:type="gramStart"/>
-      <w:r>
-        <w:t>So</w:t>
-      </w:r>
-      <w:proofErr w:type="gramEnd"/>
-      <w:r>
-        <w:t xml:space="preserve"> if more brightness is needed that value must be changed. The LED strip will stay on until a long press turns it off.</w:t>
+        <w:t>This is probably one of the more useful patterns. It allows the LED strip to be used as a light source. The color can be controlled with the dial as well as the saturation and brightness. A setting allows the RGB values to be entered if that is desired. The brightness value is limited by the LED strip brightness setting from the main LED settings menu. So if more brightness is needed that value must be changed. The LED strip will stay on until a long press turns it off.</w:t>
       </w:r>
     </w:p>
     <w:p>
@@ -5946,15 +5589,7 @@
     </w:p>
     <w:p>
       <w:r>
-        <w:t xml:space="preserve">This is like the One Dot, except </w:t>
-      </w:r>
-      <w:proofErr w:type="gramStart"/>
-      <w:r>
-        <w:t>that two dots</w:t>
-      </w:r>
-      <w:proofErr w:type="gramEnd"/>
-      <w:r>
-        <w:t xml:space="preserve"> are on the strip. They start at opposite ends and cross over in the middle. It was also written originally to test the code and the LED strip.</w:t>
+        <w:t>This is like the One Dot, except that two dots are on the strip. They start at opposite ends and cross over in the middle. It was also written originally to test the code and the LED strip.</w:t>
       </w:r>
     </w:p>
     <w:p>
@@ -5964,49 +5599,44 @@
       <w:bookmarkStart w:id="52" w:name="_uq8yao8ngb5b" w:colFirst="0" w:colLast="0"/>
       <w:bookmarkEnd w:id="52"/>
       <w:r>
+        <w:t>Wedge</w:t>
+      </w:r>
+    </w:p>
+    <w:p>
+      <w:r>
+        <w:t>Creates a triangle type pattern.</w:t>
+      </w:r>
+    </w:p>
+    <w:p>
+      <w:pPr>
+        <w:pStyle w:val="Heading1"/>
+      </w:pPr>
+      <w:r>
+        <w:t>Menu structure</w:t>
+      </w:r>
+    </w:p>
+    <w:p>
+      <w:r>
+        <w:t>Here is a chart of the menus.</w:t>
+      </w:r>
+      <w:r>
+        <w:t xml:space="preserve"> Note that menus that are not applicable will not be displayed. For </w:t>
+      </w:r>
+      <w:r>
+        <w:t>example,</w:t>
+      </w:r>
+      <w:r>
+        <w:t xml:space="preserve"> choosing Frame Time means that Fixed Time will not appear in the menu</w:t>
+      </w:r>
+      <w:r>
+        <w:t xml:space="preserve"> while choosing Fixed Time means that Frame Hold won’t appear.</w:t>
+      </w:r>
+      <w:r>
+        <w:t xml:space="preserve"> Some submenus are not shown in </w:t>
+      </w:r>
+      <w:r>
         <w:lastRenderedPageBreak/>
-        <w:t>Wedge</w:t>
-      </w:r>
-    </w:p>
-    <w:p>
-      <w:r>
-        <w:t>Creates a triangle type pattern.</w:t>
-      </w:r>
-    </w:p>
-    <w:p>
-      <w:pPr>
-        <w:pStyle w:val="Heading1"/>
-      </w:pPr>
-      <w:r>
-        <w:t>Menu structure</w:t>
-      </w:r>
-    </w:p>
-    <w:p>
-      <w:r>
-        <w:t>Here is a chart of the menus.</w:t>
-      </w:r>
-      <w:r>
-        <w:t xml:space="preserve"> Note that menus that are not applicable will not be displayed. For </w:t>
-      </w:r>
-      <w:r>
-        <w:t>example,</w:t>
-      </w:r>
-      <w:r>
-        <w:t xml:space="preserve"> choosing Frame Time means that Fixed Time will not appear in the menu</w:t>
-      </w:r>
-      <w:r>
-        <w:t xml:space="preserve"> while choosing Fixed Time means that Frame Hold won’t appear.</w:t>
-      </w:r>
-      <w:r>
-        <w:t xml:space="preserve"> Some submenus are not shown </w:t>
-      </w:r>
-      <w:proofErr w:type="gramStart"/>
-      <w:r>
-        <w:t>in order to</w:t>
-      </w:r>
-      <w:proofErr w:type="gramEnd"/>
-      <w:r>
-        <w:t xml:space="preserve"> keep this chart smaller.</w:t>
+        <w:t>order to keep this chart smaller.</w:t>
       </w:r>
       <w:r>
         <w:rPr>
@@ -6058,235 +5688,180 @@
         <w:t>few</w:t>
       </w:r>
       <w:r>
-        <w:t xml:space="preserve"> parts and a fair amount of wiring and soldering to do. If you aren’t comfortable soldering, find someone who is! The wiring harnesses are probably the most work to make, but they are essential </w:t>
-      </w:r>
-      <w:proofErr w:type="gramStart"/>
-      <w:r>
-        <w:t>in order to</w:t>
-      </w:r>
-      <w:proofErr w:type="gramEnd"/>
-      <w:r>
-        <w:t xml:space="preserve"> hook everything up. I will include a photo of the ones I </w:t>
+        <w:t xml:space="preserve"> parts and a fair amount of wiring and soldering to do. If you aren’t comfortable soldering, find someone who is! The wiring harnesses are probably the most work to make, but they are essential in order to hook everything up. I will include a photo of the ones I make that should make it easier to duplicate.</w:t>
+      </w:r>
+      <w:r>
+        <w:t xml:space="preserve"> Looking at the schematic will help understanding what is connected to what.</w:t>
+      </w:r>
+      <w:r>
+        <w:t xml:space="preserve"> The 3D printed parts can be purchased from me if you can’t find anybody else to make them from the STL files. I print currently using PLA, so please don’t leave them in the sun, they will melt and deform if it gets too hot!</w:t>
+      </w:r>
+    </w:p>
+    <w:p/>
+    <w:p>
+      <w:r>
+        <w:t xml:space="preserve">Also remember that the PCB </w:t>
+      </w:r>
+      <w:r>
+        <w:t>makes building one of these much easier. There are two versions of the PCB, one that has a built</w:t>
+      </w:r>
+      <w:r>
+        <w:t>-in</w:t>
+      </w:r>
+      <w:r>
+        <w:t xml:space="preserve"> 5V regulator and another that requires an external power supply. There are several versions of the 3D printer files for these cases, although the built-in power supply version is not complete yet and has not yet been uploaded.</w:t>
+      </w:r>
+      <w:r>
+        <w:t xml:space="preserve"> The external power </w:t>
       </w:r>
       <w:r>
         <w:lastRenderedPageBreak/>
-        <w:t>make that should make it easier to duplicate.</w:t>
-      </w:r>
-      <w:r>
-        <w:t xml:space="preserve"> Looking at the schematic will help understanding what is connected to what.</w:t>
-      </w:r>
-      <w:r>
-        <w:t xml:space="preserve"> The 3D printed parts can be purchased from me if you can’t find anybody else to make them from the STL files. I print currently using PLA, so please don’t leave them in the sun, they will melt and deform if it gets too hot!</w:t>
+        <w:t>supply version can supply more current for brighter LEDs. The internal one can supply about 1.5A but this is adequate for most night work. Using the wand as a light source might require more light,</w:t>
+      </w:r>
+      <w:r>
+        <w:t xml:space="preserve"> but building the wand is a little bit more complicated.</w:t>
+      </w:r>
+      <w:r>
+        <w:t xml:space="preserve"> Send me an email at martinnohr76</w:t>
+      </w:r>
+      <w:r>
+        <w:t xml:space="preserve"> @ gmail.com if you want to order one. $40</w:t>
+      </w:r>
+      <w:r>
+        <w:t xml:space="preserve"> + shipping for the one without the power supply and $45 + shipping for the one with the built-in power supply.</w:t>
+      </w:r>
+      <w:r>
+        <w:t xml:space="preserve"> Both of these include a programmed TTGO.</w:t>
       </w:r>
     </w:p>
     <w:p/>
     <w:p>
       <w:r>
-        <w:t xml:space="preserve">Also remember that the PCB </w:t>
-      </w:r>
-      <w:r>
-        <w:t>makes building one of these much easier. There are two versions of the PCB, one that has a built</w:t>
-      </w:r>
-      <w:r>
-        <w:t>-in</w:t>
-      </w:r>
-      <w:r>
-        <w:t xml:space="preserve"> 5V regulator and another that requires an external power supply. There are several versions of the 3D printer files for these cases, although the built-in power supply version is not complete yet and has not yet been uploaded.</w:t>
-      </w:r>
-      <w:r>
-        <w:t xml:space="preserve"> The external power supply version can supply more current for brighter LEDs. The internal one can supply about 1.5A but this is adequate for most night work. Using the wand as a light source might require </w:t>
-      </w:r>
-      <w:proofErr w:type="gramStart"/>
-      <w:r>
-        <w:t>more light</w:t>
-      </w:r>
-      <w:proofErr w:type="gramEnd"/>
-      <w:r>
-        <w:t>,</w:t>
-      </w:r>
-      <w:r>
-        <w:t xml:space="preserve"> but building the wand is a little bit more complicated.</w:t>
-      </w:r>
-      <w:r>
-        <w:t xml:space="preserve"> Send me an email at martinnohr76</w:t>
-      </w:r>
-      <w:r>
-        <w:t xml:space="preserve"> @ gmail.com if you want to order one. $40</w:t>
-      </w:r>
-      <w:r>
-        <w:t xml:space="preserve"> + shipping for the one without the power supply and $45 + shipping for the one with the built-in power supply.</w:t>
-      </w:r>
-      <w:r>
-        <w:t xml:space="preserve"> </w:t>
-      </w:r>
-      <w:proofErr w:type="gramStart"/>
-      <w:r>
-        <w:t>Both of these</w:t>
-      </w:r>
-      <w:proofErr w:type="gramEnd"/>
-      <w:r>
-        <w:t xml:space="preserve"> include a programmed TTGO.</w:t>
+        <w:t xml:space="preserve">All of the screws are metric and should be available from a </w:t>
+      </w:r>
+      <w:r>
+        <w:t>well-stocked</w:t>
+      </w:r>
+      <w:r>
+        <w:t xml:space="preserve"> hardware store. I got mine from Ace Hardware.</w:t>
       </w:r>
     </w:p>
     <w:p/>
     <w:p>
-      <w:proofErr w:type="gramStart"/>
-      <w:r>
-        <w:t>All of</w:t>
-      </w:r>
-      <w:proofErr w:type="gramEnd"/>
-      <w:r>
-        <w:t xml:space="preserve"> the screws are metric and should be available from a </w:t>
-      </w:r>
-      <w:r>
-        <w:t>well-stocked</w:t>
-      </w:r>
-      <w:r>
-        <w:t xml:space="preserve"> hardware store. I got mine from Ace Hardware.</w:t>
+      <w:r>
+        <w:t>All of the electronic components and the aluminum channel are available from Amazon. They are likely also available from other vendors.</w:t>
+      </w:r>
+      <w:r>
+        <w:t xml:space="preserve"> I bought the aluminum shiny ones because I didn’t find the black anodized ones until later. Some people worry that the shiny aluminum will show in the final image. In practice I haven’t seen this, but I do plan to start using the black one after I finish using all the shiny ones I have in a box!</w:t>
+      </w:r>
+      <w:r>
+        <w:t xml:space="preserve"> I got the WS2812</w:t>
+      </w:r>
+      <w:r>
+        <w:t>B</w:t>
+      </w:r>
+      <w:r>
+        <w:t xml:space="preserve"> LED strips from BangGood</w:t>
+      </w:r>
+      <w:r>
+        <w:t>.com</w:t>
+      </w:r>
+      <w:r>
+        <w:t xml:space="preserve"> in China.</w:t>
+      </w:r>
+      <w:r>
+        <w:t xml:space="preserve"> Aliexpress.com also carries the WD2812B.</w:t>
+      </w:r>
+      <w:r>
+        <w:t xml:space="preserve"> Be aware that the shipping time from </w:t>
+      </w:r>
+      <w:r>
+        <w:t>China</w:t>
+      </w:r>
+      <w:r>
+        <w:t xml:space="preserve"> can be quite long. Amazon is faster.</w:t>
       </w:r>
     </w:p>
     <w:p/>
     <w:p>
-      <w:proofErr w:type="gramStart"/>
-      <w:r>
-        <w:t>All of</w:t>
-      </w:r>
-      <w:proofErr w:type="gramEnd"/>
-      <w:r>
-        <w:t xml:space="preserve"> the electronic components and the aluminum channel are available from Amazon. They are likely also available from other vendors.</w:t>
-      </w:r>
-      <w:r>
-        <w:t xml:space="preserve"> I bought the aluminum shiny ones because I didn’t find the black anodized ones until later. Some people worry that the shiny aluminum will show in the final image. In practice I haven’t seen this, but I do plan to start using the black one after I finish using all the shiny ones I have in a box!</w:t>
-      </w:r>
-      <w:r>
-        <w:t xml:space="preserve"> I got the WS2812</w:t>
-      </w:r>
-      <w:r>
-        <w:t>B</w:t>
-      </w:r>
-      <w:r>
-        <w:t xml:space="preserve"> LED strips from BangGood</w:t>
-      </w:r>
-      <w:r>
-        <w:t>.com</w:t>
-      </w:r>
-      <w:r>
-        <w:t xml:space="preserve"> in China.</w:t>
-      </w:r>
-      <w:r>
-        <w:t xml:space="preserve"> Aliexpress.com also carries the WD2812B.</w:t>
-      </w:r>
-      <w:r>
-        <w:t xml:space="preserve"> Be aware that the shipping time from </w:t>
-      </w:r>
-      <w:r>
-        <w:t>China</w:t>
-      </w:r>
-      <w:r>
-        <w:t xml:space="preserve"> can be quite long. Amazon is faster.</w:t>
+      <w:r>
+        <w:t xml:space="preserve"> I am considering making a parts bag available </w:t>
+      </w:r>
+      <w:r>
+        <w:t>with</w:t>
+      </w:r>
+      <w:r>
+        <w:t xml:space="preserve"> all the hardware parts needed. I buy them in quantity so it would be easy enough to put a bag together.</w:t>
       </w:r>
     </w:p>
     <w:p/>
     <w:p>
       <w:r>
-        <w:t xml:space="preserve"> I am considering making a parts bag available </w:t>
-      </w:r>
-      <w:r>
-        <w:t>with</w:t>
-      </w:r>
-      <w:r>
-        <w:t xml:space="preserve"> all the hardware parts needed. I buy them in quantity so it would be easy enough to put a bag together.</w:t>
+        <w:t>You can solder up a bunch of wires and connectors to connect everything inside the cpu/display box like I did for my first prototype</w:t>
+      </w:r>
+      <w:r>
+        <w:t xml:space="preserve">. I have </w:t>
+      </w:r>
+      <w:r>
+        <w:t xml:space="preserve">designed a printed circuit </w:t>
+      </w:r>
+      <w:r>
+        <w:t xml:space="preserve">board </w:t>
+      </w:r>
+      <w:r>
+        <w:t>holding all the parts and I can sell those for $</w:t>
+      </w:r>
+      <w:r>
+        <w:t>5</w:t>
+      </w:r>
+      <w:r>
+        <w:t>0+shipping</w:t>
+      </w:r>
+      <w:r>
+        <w:t>, it includes a programmed TTGO</w:t>
+      </w:r>
+      <w:r>
+        <w:t>.</w:t>
+      </w:r>
+      <w:r>
+        <w:t xml:space="preserve"> For $30+shipping </w:t>
+      </w:r>
+      <w:r>
+        <w:t>I can supply the PCB without the TTGO.</w:t>
+      </w:r>
+      <w:r>
+        <w:t xml:space="preserve"> There is still some wiring for the batteries and LED </w:t>
+      </w:r>
+      <w:r>
+        <w:t>connectors,</w:t>
+      </w:r>
+      <w:r>
+        <w:t xml:space="preserve"> but it is </w:t>
+      </w:r>
+      <w:r>
+        <w:t>much simple</w:t>
+      </w:r>
+      <w:r>
+        <w:t>r</w:t>
+      </w:r>
+      <w:r>
+        <w:t xml:space="preserve"> when the dial</w:t>
+      </w:r>
+      <w:r>
+        <w:t>, SD card reader,</w:t>
+      </w:r>
+      <w:r>
+        <w:t xml:space="preserve"> and TTGO are on a PCB.</w:t>
       </w:r>
     </w:p>
     <w:p/>
     <w:p>
       <w:r>
-        <w:t xml:space="preserve">You can solder up a bunch of wires and connectors to connect everything inside the </w:t>
-      </w:r>
-      <w:proofErr w:type="spellStart"/>
-      <w:r>
-        <w:t>cpu</w:t>
-      </w:r>
-      <w:proofErr w:type="spellEnd"/>
-      <w:r>
-        <w:t>/display box like I did for my first prototype</w:t>
-      </w:r>
-      <w:r>
-        <w:t xml:space="preserve">. I have </w:t>
-      </w:r>
-      <w:r>
-        <w:t xml:space="preserve">designed a printed circuit </w:t>
-      </w:r>
-      <w:r>
-        <w:t xml:space="preserve">board </w:t>
-      </w:r>
-      <w:r>
-        <w:t>holding all the parts and I can sell those for $</w:t>
-      </w:r>
-      <w:r>
-        <w:t>5</w:t>
-      </w:r>
-      <w:r>
-        <w:t>0+shipping</w:t>
-      </w:r>
-      <w:r>
-        <w:t>, it includes a programmed TTGO</w:t>
-      </w:r>
-      <w:r>
-        <w:t>.</w:t>
-      </w:r>
-      <w:r>
-        <w:t xml:space="preserve"> For $30+shipping </w:t>
-      </w:r>
-      <w:r>
-        <w:t>I can supply the PCB without the TTGO.</w:t>
-      </w:r>
-      <w:r>
-        <w:t xml:space="preserve"> There is still some wiring for the batteries and LED </w:t>
-      </w:r>
-      <w:r>
-        <w:t>connectors,</w:t>
-      </w:r>
-      <w:r>
-        <w:t xml:space="preserve"> but it is </w:t>
-      </w:r>
-      <w:r>
-        <w:t>much simple</w:t>
-      </w:r>
-      <w:r>
-        <w:t>r</w:t>
-      </w:r>
-      <w:r>
-        <w:t xml:space="preserve"> when the dial</w:t>
-      </w:r>
-      <w:r>
-        <w:t>, SD card reader,</w:t>
-      </w:r>
-      <w:r>
-        <w:t xml:space="preserve"> and TTGO are on a PCB.</w:t>
-      </w:r>
-    </w:p>
-    <w:p/>
-    <w:p>
-      <w:r>
-        <w:t xml:space="preserve">The PCB version includes a level shifter to go from the ESP32 </w:t>
-      </w:r>
-      <w:proofErr w:type="gramStart"/>
-      <w:r>
-        <w:t>3.3 volt</w:t>
-      </w:r>
-      <w:proofErr w:type="gramEnd"/>
-      <w:r>
-        <w:t xml:space="preserve"> logic to the 5V specified for the WS2812B LED strips.</w:t>
-      </w:r>
-      <w:r>
-        <w:t xml:space="preserve"> If you build your </w:t>
-      </w:r>
-      <w:proofErr w:type="gramStart"/>
-      <w:r>
-        <w:t>own</w:t>
-      </w:r>
-      <w:proofErr w:type="gramEnd"/>
+        <w:t>The PCB version includes a level shifter to go from the ESP32 3.3 volt logic to the 5V specified for the WS2812B LED strips.</w:t>
+      </w:r>
+      <w:r>
+        <w:t xml:space="preserve"> If you build your own</w:t>
+      </w:r>
       <w:r>
         <w:t xml:space="preserve"> you can omit these level shifters.</w:t>
       </w:r>
@@ -6305,7 +5880,6 @@
       <w:bookmarkStart w:id="54" w:name="_sm830bt3s6bx" w:colFirst="0" w:colLast="0"/>
       <w:bookmarkEnd w:id="54"/>
       <w:r>
-        <w:lastRenderedPageBreak/>
         <w:t>Parts List</w:t>
       </w:r>
     </w:p>
@@ -6333,6 +5907,7 @@
       <w:bookmarkStart w:id="55" w:name="_9glt38kp9z5j" w:colFirst="0" w:colLast="0"/>
       <w:bookmarkEnd w:id="55"/>
       <w:r>
+        <w:lastRenderedPageBreak/>
         <w:t>Electronic Parts</w:t>
       </w:r>
     </w:p>
@@ -6457,21 +6032,7 @@
           <w:rPr>
             <w:rStyle w:val="Hyperlink"/>
           </w:rPr>
-          <w:t xml:space="preserve">Amazon.com: </w:t>
-        </w:r>
-        <w:proofErr w:type="gramStart"/>
-        <w:r>
-          <w:rPr>
-            <w:rStyle w:val="Hyperlink"/>
-          </w:rPr>
-          <w:t>( 6</w:t>
-        </w:r>
-        <w:proofErr w:type="gramEnd"/>
-        <w:r>
-          <w:rPr>
-            <w:rStyle w:val="Hyperlink"/>
-          </w:rPr>
-          <w:t xml:space="preserve"> Pcs ) MCIGICM LM2596 Buck Converter, DC to DC 3.0-40V to 1.5-35V Step Down Power Supply High Efficiency Voltage Regulator Module: Electronics</w:t>
+          <w:t>Amazon.com: ( 6 Pcs ) MCIGICM LM2596 Buck Converter, DC to DC 3.0-40V to 1.5-35V Step Down Power Supply High Efficiency Voltage Regulator Module: Electronics</w:t>
         </w:r>
       </w:hyperlink>
     </w:p>
@@ -6506,15 +6067,7 @@
         </w:numPr>
       </w:pPr>
       <w:r>
-        <w:t xml:space="preserve">5 </w:t>
-      </w:r>
-      <w:proofErr w:type="gramStart"/>
-      <w:r>
-        <w:t>pin</w:t>
-      </w:r>
-      <w:proofErr w:type="gramEnd"/>
-      <w:r>
-        <w:t xml:space="preserve">, 4 pin, and 3 pin connectors. </w:t>
+        <w:t xml:space="preserve">5 pin, 4 pin, and 3 pin connectors. </w:t>
       </w:r>
       <w:hyperlink r:id="rId23">
         <w:r>
@@ -6650,15 +6203,7 @@
         <w:t>Rotating handle base.</w:t>
       </w:r>
       <w:r>
-        <w:t xml:space="preserve"> (</w:t>
-      </w:r>
-      <w:proofErr w:type="gramStart"/>
-      <w:r>
-        <w:t>not</w:t>
-      </w:r>
-      <w:proofErr w:type="gramEnd"/>
-      <w:r>
-        <w:t xml:space="preserve"> ready yet for the TTGO version)</w:t>
+        <w:t xml:space="preserve"> (not ready yet for the TTGO version)</w:t>
       </w:r>
     </w:p>
     <w:p>
@@ -6672,15 +6217,7 @@
         <w:t>Rotating handle.</w:t>
       </w:r>
       <w:r>
-        <w:t xml:space="preserve"> (</w:t>
-      </w:r>
-      <w:proofErr w:type="gramStart"/>
-      <w:r>
-        <w:t>also</w:t>
-      </w:r>
-      <w:proofErr w:type="gramEnd"/>
-      <w:r>
-        <w:t xml:space="preserve"> not ready yet for the TTGO version)</w:t>
+        <w:t xml:space="preserve"> (also not ready yet for the TTGO version)</w:t>
       </w:r>
     </w:p>
     <w:p>
@@ -6716,7 +6253,6 @@
         </w:numPr>
       </w:pPr>
       <w:r>
-        <w:lastRenderedPageBreak/>
         <w:t>LED strip end protectors.</w:t>
       </w:r>
     </w:p>
@@ -6732,21 +6268,17 @@
     </w:p>
     <w:p>
       <w:r>
-        <w:t xml:space="preserve">I will make a compiled binary available on the </w:t>
-      </w:r>
-      <w:proofErr w:type="spellStart"/>
-      <w:r>
-        <w:t>github</w:t>
-      </w:r>
-      <w:proofErr w:type="spellEnd"/>
-      <w:r>
-        <w:t xml:space="preserve"> entry for this project if you don’t want to collect all these files and compile the code. It can be built with the Arduino IDE, but</w:t>
+        <w:t>I will make a compiled binary available on the github entry for this project if you don’t want to collect all these files and compile the code. It can be built with the Arduino IDE, but</w:t>
       </w:r>
       <w:r>
         <w:t xml:space="preserve"> I</w:t>
       </w:r>
       <w:r>
-        <w:t xml:space="preserve"> personally prefer Microsoft Visual Studio Community version along with the Visual Micro extension for Arduino, which is a bargain at $19/year.</w:t>
+        <w:t xml:space="preserve"> personally </w:t>
+      </w:r>
+      <w:r>
+        <w:lastRenderedPageBreak/>
+        <w:t>prefer Microsoft Visual Studio Community version along with the Visual Micro extension for Arduino, which is a bargain at $19/year.</w:t>
       </w:r>
       <w:r>
         <w:t xml:space="preserve"> Microsoft Visual Code can also be used</w:t>
@@ -6758,15 +6290,7 @@
     <w:p/>
     <w:p>
       <w:r>
-        <w:t xml:space="preserve">The </w:t>
-      </w:r>
-      <w:proofErr w:type="spellStart"/>
-      <w:r>
-        <w:t>github</w:t>
-      </w:r>
-      <w:proofErr w:type="spellEnd"/>
-      <w:r>
-        <w:t xml:space="preserve"> entry has the schematic and other plans for the case.</w:t>
+        <w:t>The github entry has the schematic and other plans for the case.</w:t>
       </w:r>
     </w:p>
     <w:p/>
@@ -6792,15 +6316,7 @@
         <w:t>Arduino IDE, or Microsoft Visual Studio with Visual Micro</w:t>
       </w:r>
       <w:r>
-        <w:t xml:space="preserve">, or </w:t>
-      </w:r>
-      <w:proofErr w:type="spellStart"/>
-      <w:r>
-        <w:t>VisualCode</w:t>
-      </w:r>
-      <w:proofErr w:type="spellEnd"/>
-      <w:r>
-        <w:t xml:space="preserve"> set up for TTGO esp32.</w:t>
+        <w:t>, or VisualCode set up for TTGO esp32.</w:t>
       </w:r>
     </w:p>
     <w:p>
@@ -6827,16 +6343,11 @@
       <w:r>
         <w:t xml:space="preserve">Bodmer’s </w:t>
       </w:r>
-      <w:proofErr w:type="spellStart"/>
       <w:r>
         <w:t>tft_</w:t>
       </w:r>
       <w:r>
-        <w:t>espi</w:t>
-      </w:r>
-      <w:proofErr w:type="spellEnd"/>
-      <w:r>
-        <w:t xml:space="preserve"> display library</w:t>
+        <w:t>espi display library</w:t>
       </w:r>
     </w:p>
     <w:p>
@@ -6846,13 +6357,8 @@
           <w:numId w:val="1"/>
         </w:numPr>
       </w:pPr>
-      <w:proofErr w:type="spellStart"/>
-      <w:r>
-        <w:t>FastLED</w:t>
-      </w:r>
-      <w:proofErr w:type="spellEnd"/>
-      <w:r>
-        <w:t xml:space="preserve"> library</w:t>
+      <w:r>
+        <w:t>FastLED library</w:t>
       </w:r>
     </w:p>
     <w:p>
@@ -6862,13 +6368,8 @@
           <w:numId w:val="1"/>
         </w:numPr>
       </w:pPr>
-      <w:proofErr w:type="spellStart"/>
-      <w:r>
-        <w:t>SdFat</w:t>
-      </w:r>
-      <w:proofErr w:type="spellEnd"/>
-      <w:r>
-        <w:t xml:space="preserve"> by Bill Greiman</w:t>
+      <w:r>
+        <w:t>SdFat by Bill Greiman</w:t>
       </w:r>
     </w:p>
     <w:p>

</xml_diff>

<commit_message>
Added new dimming mode using the light sensor.
</commit_message>
<xml_diff>
--- a/MagicImageWand.docx
+++ b/MagicImageWand.docx
@@ -73,7 +73,10 @@
         <w:pStyle w:val="Heading2"/>
       </w:pPr>
       <w:r>
-        <w:t>Version 1.35</w:t>
+        <w:t>Version 1.</w:t>
+      </w:r>
+      <w:r>
+        <w:t>82</w:t>
       </w:r>
     </w:p>
     <w:p>
@@ -99,7 +102,13 @@
     </w:p>
     <w:p>
       <w:r>
-        <w:t xml:space="preserve">Put your camera on a tripod and set it for a long enough time exposure so the shutter is open for the time it takes to display the image. Stand at your chosen starting position and open the camera shutter. </w:t>
+        <w:t>Put your camera on a tripod and set it for a long enough time exposure so the shutter is open for</w:t>
+      </w:r>
+      <w:r>
+        <w:t xml:space="preserve"> at least</w:t>
+      </w:r>
+      <w:r>
+        <w:t xml:space="preserve"> the time it takes to display the image. Stand at your chosen starting position and open the camera shutter. </w:t>
       </w:r>
       <w:r>
         <w:t xml:space="preserve">Press the Image Painter start button and walk from right to left (looking at the camera), or left to right if you prefer, it is adjustable from the menus. </w:t>
@@ -168,12 +177,6 @@
         <w:lastRenderedPageBreak/>
         <w:t>Rotating Handle. This is useful when two LED strips are attached. It allows the user to spin the light stick.</w:t>
       </w:r>
-      <w:r>
-        <w:t xml:space="preserve"> (Note: </w:t>
-      </w:r>
-      <w:r>
-        <w:t>this needs to be redesigned for the latest handle, coming soon)</w:t>
-      </w:r>
     </w:p>
     <w:p>
       <w:pPr>
@@ -252,6 +255,9 @@
       <w:r>
         <w:t xml:space="preserve"> that run the control unit and the LED strips.</w:t>
       </w:r>
+      <w:r>
+        <w:t xml:space="preserve"> They are held in the case underneath the handle.</w:t>
+      </w:r>
     </w:p>
     <w:p>
       <w:pPr>
@@ -261,6 +267,31 @@
         </w:numPr>
       </w:pPr>
       <w:r>
+        <w:t>ARCA tripod mount. This can be placed anywhere on the lower LED strip. It is used for holding the MIW on a tripod which is very useful when using it as a light source. The mount is also used to adjust the balance</w:t>
+      </w:r>
+      <w:r>
+        <w:t xml:space="preserve"> when using the spinner handle. It can be moved up or down until the balance point is at the spinner handle. This will make rotation much smoother.</w:t>
+      </w:r>
+    </w:p>
+    <w:p>
+      <w:pPr>
+        <w:numPr>
+          <w:ilvl w:val="0"/>
+          <w:numId w:val="4"/>
+        </w:numPr>
+      </w:pPr>
+      <w:r>
+        <w:t>There are two LED end caps that protect the end of the aluminum extrusions holding the LED strips.</w:t>
+      </w:r>
+    </w:p>
+    <w:p>
+      <w:pPr>
+        <w:numPr>
+          <w:ilvl w:val="0"/>
+          <w:numId w:val="4"/>
+        </w:numPr>
+      </w:pPr>
+      <w:r>
         <w:t>Roller Encoder Wheel. This wheel is used to control the display speed while rolling on the ground. It will allow for very exact image timing. The good news is the software supports it</w:t>
       </w:r>
       <w:r>
@@ -392,6 +423,7 @@
         <w:pStyle w:val="Heading2"/>
       </w:pPr>
       <w:r>
+        <w:lastRenderedPageBreak/>
         <w:t>Processing BMP Images</w:t>
       </w:r>
     </w:p>
@@ -412,11 +444,7 @@
         <w:t xml:space="preserve"> width.</w:t>
       </w:r>
       <w:r>
-        <w:t xml:space="preserve"> The easiest way to build an image is to create the image as 144/288 pixels tall and as wide as needed. Remember that black will be transparent in the final image. Once the image </w:t>
-      </w:r>
-      <w:r>
-        <w:lastRenderedPageBreak/>
-        <w:t>looks good it can be rotated 90 degrees CCW and saved as a 24-bit bmp file. The bmp file is then saved to the micro-SD card.</w:t>
+        <w:t xml:space="preserve"> The easiest way to build an image is to create the image as 144/288 pixels tall and as wide as needed. Remember that black will be transparent in the final image. Once the image looks good it can be rotated 90 degrees CCW and saved as a 24-bit bmp file. The bmp file is then saved to the micro-SD card.</w:t>
       </w:r>
     </w:p>
     <w:p/>
@@ -1011,6 +1039,7 @@
       <w:bookmarkStart w:id="8" w:name="_fju657knkm2i" w:colFirst="0" w:colLast="0"/>
       <w:bookmarkEnd w:id="8"/>
       <w:r>
+        <w:lastRenderedPageBreak/>
         <w:t>File Control Settings</w:t>
       </w:r>
     </w:p>
@@ -1072,7 +1101,6 @@
         </w:numPr>
       </w:pPr>
       <w:r>
-        <w:lastRenderedPageBreak/>
         <w:t>Column</w:t>
       </w:r>
       <w:r>
@@ -1363,7 +1391,11 @@
         </w:numPr>
       </w:pPr>
       <w:r>
-        <w:t>Macros. There are ten macro slots (0 to 9) available. Each of these can either load all of the settings or run a recorded sequence of operations. The record command records the images as they are played and the same sequence can then be played again using the run command. The save command stores the current settings which can then be restored with the load command.</w:t>
+        <w:t xml:space="preserve">Macros. There are ten macro slots (0 to 9) available. Each of these can either load all of the settings or run a recorded sequence of operations. The record command records the images as they are played and the same sequence can then be played again using the </w:t>
+      </w:r>
+      <w:r>
+        <w:lastRenderedPageBreak/>
+        <w:t>run command. The save command stores the current settings which can then be restored with the load command.</w:t>
       </w:r>
     </w:p>
     <w:p>
@@ -1421,7 +1453,6 @@
       <w:bookmarkStart w:id="9" w:name="_hyerf6212gw7" w:colFirst="0" w:colLast="0"/>
       <w:bookmarkEnd w:id="9"/>
       <w:r>
-        <w:lastRenderedPageBreak/>
         <w:t>Rotating and Clicking Button</w:t>
       </w:r>
     </w:p>
@@ -1534,6 +1565,7 @@
         <w:ind w:left="720"/>
       </w:pPr>
       <w:r>
+        <w:lastRenderedPageBreak/>
         <w:t>Click</w:t>
       </w:r>
     </w:p>
@@ -1576,36 +1608,156 @@
       <w:bookmarkStart w:id="11" w:name="_a4kfmf3uwe9z" w:colFirst="0" w:colLast="0"/>
       <w:bookmarkEnd w:id="11"/>
       <w:r>
+        <w:t>Menus</w:t>
+      </w:r>
+    </w:p>
+    <w:p>
+      <w:r>
+        <w:t xml:space="preserve">There are two menu set, full and simple. The full one contains all of the options and can be somewhat </w:t>
+      </w:r>
+      <w:r>
+        <w:t xml:space="preserve">time consuming to navigate during normal use. The simple menu has the </w:t>
+      </w:r>
+      <w:r>
+        <w:t>most used</w:t>
+      </w:r>
+      <w:r>
+        <w:t xml:space="preserve"> options and is very short.</w:t>
+      </w:r>
+    </w:p>
+    <w:p/>
+    <w:p>
+      <w:r>
+        <w:t>All menus except the main one have the first line indicating what menu this is. There is a ‘-‘ in front that indicates clicking on this menu will go back to the previous menu. Submenus also have the last entry as “-Back” which will return to the previous menu.</w:t>
+      </w:r>
+    </w:p>
+    <w:p>
+      <w:pPr>
+        <w:pStyle w:val="Heading1"/>
+      </w:pPr>
+      <w:r>
+        <w:t>Simple Menu Details</w:t>
+      </w:r>
+    </w:p>
+    <w:p>
+      <w:pPr>
+        <w:pStyle w:val="Heading2"/>
+      </w:pPr>
+      <w:r>
+        <w:t>Menu</w:t>
+      </w:r>
+      <w:r>
+        <w:t>: Simple</w:t>
+      </w:r>
+    </w:p>
+    <w:p>
+      <w:r>
+        <w:t>This is a toggle between</w:t>
+      </w:r>
+      <w:r>
+        <w:t xml:space="preserve"> the full and simple menus</w:t>
+      </w:r>
+      <w:r>
+        <w:t>. It names the current one in case it isn’t obvious!</w:t>
+      </w:r>
+      <w:r>
+        <w:t xml:space="preserve"> Just click on it to change to the other one. The setting will be remembered across rebooting.</w:t>
+      </w:r>
+    </w:p>
+    <w:p>
+      <w:pPr>
+        <w:pStyle w:val="Heading2"/>
+      </w:pPr>
+      <w:r>
+        <w:t>Images</w:t>
+      </w:r>
+      <w:r>
+        <w:t>:</w:t>
+      </w:r>
+      <w:r>
+        <w:t xml:space="preserve"> SD Card BMP | Built-In</w:t>
+      </w:r>
+    </w:p>
+    <w:p>
+      <w:r>
+        <w:t>This will show which images are currently available, the built-in ones or the SD card BMP files.</w:t>
+      </w:r>
+    </w:p>
+    <w:p>
+      <w:pPr>
+        <w:pStyle w:val="Heading2"/>
+      </w:pPr>
+      <w:r>
+        <w:t>Column Time: 10 mS</w:t>
+      </w:r>
+    </w:p>
+    <w:p>
+      <w:r>
+        <w:t>This displays the current frame time and can be used to adjust the time.</w:t>
+      </w:r>
+      <w:r>
+        <w:t xml:space="preserve"> It can adjusted from 0 to 500 mS.</w:t>
+      </w:r>
+    </w:p>
+    <w:p>
+      <w:pPr>
+        <w:pStyle w:val="Heading2"/>
+      </w:pPr>
+      <w:r>
+        <w:t>Brightness: 30/255</w:t>
+      </w:r>
+    </w:p>
+    <w:p>
+      <w:r>
+        <w:t xml:space="preserve">This sets and adjusts the LED strip brightness. 255 is full </w:t>
+      </w:r>
+      <w:r>
+        <w:t>brightness.</w:t>
+      </w:r>
+    </w:p>
+    <w:p>
+      <w:pPr>
+        <w:pStyle w:val="Heading2"/>
+      </w:pPr>
+      <w:r>
+        <w:t>Run Macro: #</w:t>
+      </w:r>
+      <w:r>
+        <w:t>(</w:t>
+      </w:r>
+      <w:r>
+        <w:t>0</w:t>
+      </w:r>
+      <w:r>
+        <w:t>-9)</w:t>
+      </w:r>
+    </w:p>
+    <w:p>
+      <w:r>
+        <w:t>This will start running the selected macro number</w:t>
+      </w:r>
+      <w:r>
+        <w:t>, from #0 to #9.</w:t>
+      </w:r>
+    </w:p>
+    <w:p>
+      <w:pPr>
+        <w:pStyle w:val="Heading2"/>
+      </w:pPr>
+      <w:r>
         <w:lastRenderedPageBreak/>
-        <w:t>Menus</w:t>
-      </w:r>
-    </w:p>
-    <w:p>
-      <w:r>
-        <w:t xml:space="preserve">There are two menu set, full and simple. The full one contains all of the options and can be somewhat </w:t>
-      </w:r>
-      <w:r>
-        <w:t xml:space="preserve">time consuming to navigate during normal use. The simple menu has the </w:t>
-      </w:r>
-      <w:r>
-        <w:t>most used</w:t>
-      </w:r>
-      <w:r>
-        <w:t xml:space="preserve"> options and is very short.</w:t>
-      </w:r>
-    </w:p>
-    <w:p/>
-    <w:p>
-      <w:r>
-        <w:t>All menus except the main one have the first line indicating what menu this is. There is a ‘-‘ in front that indicates clicking on this menu will go back to the previous menu. Submenus also have the last entry as “-Back” which will return to the previous menu.</w:t>
-      </w:r>
-    </w:p>
-    <w:p>
-      <w:pPr>
-        <w:pStyle w:val="Heading1"/>
-      </w:pPr>
-      <w:r>
-        <w:t>Simple Menu Details</w:t>
+        <w:t xml:space="preserve">Select </w:t>
+      </w:r>
+      <w:r>
+        <w:t>Macro: #</w:t>
+      </w:r>
+      <w:r>
+        <w:t>(0-9)</w:t>
+      </w:r>
+    </w:p>
+    <w:p>
+      <w:r>
+        <w:t>This command will list all 10 macro names with an indicator if it is available or not. Clicking on one will make that the current macro for the run command.</w:t>
       </w:r>
     </w:p>
     <w:p>
@@ -1613,127 +1765,6 @@
         <w:pStyle w:val="Heading2"/>
       </w:pPr>
       <w:r>
-        <w:t>Menu</w:t>
-      </w:r>
-      <w:r>
-        <w:t>: Simple</w:t>
-      </w:r>
-    </w:p>
-    <w:p>
-      <w:r>
-        <w:t>This is a toggle between</w:t>
-      </w:r>
-      <w:r>
-        <w:t xml:space="preserve"> the full and simple menus</w:t>
-      </w:r>
-      <w:r>
-        <w:t>. It names the current one in case it isn’t obvious!</w:t>
-      </w:r>
-      <w:r>
-        <w:t xml:space="preserve"> Just click on it to change to the other one. The setting will be remembered across rebooting.</w:t>
-      </w:r>
-    </w:p>
-    <w:p>
-      <w:pPr>
-        <w:pStyle w:val="Heading2"/>
-      </w:pPr>
-      <w:r>
-        <w:t>Images</w:t>
-      </w:r>
-      <w:r>
-        <w:t>:</w:t>
-      </w:r>
-      <w:r>
-        <w:t xml:space="preserve"> SD Card BMP | Built-In</w:t>
-      </w:r>
-    </w:p>
-    <w:p>
-      <w:r>
-        <w:t>This will show which images are currently available, the built-in ones or the SD card BMP files.</w:t>
-      </w:r>
-    </w:p>
-    <w:p>
-      <w:pPr>
-        <w:pStyle w:val="Heading2"/>
-      </w:pPr>
-      <w:r>
-        <w:t>Column Time: 10 mS</w:t>
-      </w:r>
-    </w:p>
-    <w:p>
-      <w:r>
-        <w:t>This displays the current frame time and can be used to adjust the time.</w:t>
-      </w:r>
-      <w:r>
-        <w:t xml:space="preserve"> It can adjusted from 0 to 500 mS.</w:t>
-      </w:r>
-    </w:p>
-    <w:p>
-      <w:pPr>
-        <w:pStyle w:val="Heading2"/>
-      </w:pPr>
-      <w:r>
-        <w:t>Brightness: 30/255</w:t>
-      </w:r>
-    </w:p>
-    <w:p>
-      <w:r>
-        <w:t xml:space="preserve">This sets and adjusts the LED strip brightness. 255 is full </w:t>
-      </w:r>
-      <w:r>
-        <w:t>brightness.</w:t>
-      </w:r>
-    </w:p>
-    <w:p>
-      <w:pPr>
-        <w:pStyle w:val="Heading2"/>
-      </w:pPr>
-      <w:r>
-        <w:t>Run Macro: #</w:t>
-      </w:r>
-      <w:r>
-        <w:t>(</w:t>
-      </w:r>
-      <w:r>
-        <w:t>0</w:t>
-      </w:r>
-      <w:r>
-        <w:t>-9)</w:t>
-      </w:r>
-    </w:p>
-    <w:p>
-      <w:r>
-        <w:t>This will start running the selected macro number</w:t>
-      </w:r>
-      <w:r>
-        <w:t>, from #0 to #9.</w:t>
-      </w:r>
-    </w:p>
-    <w:p>
-      <w:pPr>
-        <w:pStyle w:val="Heading2"/>
-      </w:pPr>
-      <w:r>
-        <w:t xml:space="preserve">Select </w:t>
-      </w:r>
-      <w:r>
-        <w:t>Macro: #</w:t>
-      </w:r>
-      <w:r>
-        <w:t>(0-9)</w:t>
-      </w:r>
-    </w:p>
-    <w:p>
-      <w:r>
-        <w:t>This command will list all 10 macro names with an indicator if it is available or not. Clicking on one will make that the current macro for the run command.</w:t>
-      </w:r>
-    </w:p>
-    <w:p>
-      <w:pPr>
-        <w:pStyle w:val="Heading2"/>
-      </w:pPr>
-      <w:r>
-        <w:lastRenderedPageBreak/>
         <w:t>Sleep</w:t>
       </w:r>
     </w:p>
@@ -1909,6 +1940,7 @@
         <w:t xml:space="preserve"> The sideways scroll amount defaults to 120 pixels, but the </w:t>
       </w:r>
       <w:r>
+        <w:lastRenderedPageBreak/>
         <w:t>amount can be set in the system menu</w:t>
       </w:r>
       <w:r>
@@ -1948,7 +1980,6 @@
     <w:p/>
     <w:p>
       <w:r>
-        <w:lastRenderedPageBreak/>
         <w:t>Pressing the button while previewing a file will display a screen with the size of the image in pixels, the length that should be walked for the correct aspect ratio, and how long the image will be displayed</w:t>
       </w:r>
       <w:r>
@@ -2126,7 +2157,11 @@
         <w:t xml:space="preserve"> This time is actually added to the minimum time that it takes to update the LED’s in the strip. Each bit of information takes 1.2 uS and each LED needs 24 bits. If there are 144 LED’s then the total time to load the data is 1.2 uS x 24 x 144 = 4.32</w:t>
       </w:r>
       <w:r>
-        <w:t xml:space="preserve"> mS. There is also a reset time at the end that loads the data into the LED’s of &gt;50 uS. Some brands require up to 1 mS so it is safest to assume that the column update time is about 5 mS. This time is added to the time set in the frame hold value, I.E. a hold value of 0 will still have a 5 mS frame time. There might also be additional time required for reading slower SD cards. Also be aware that displaying the file in reverse will slow down due to reading the SD file in the reverse order. A 900 column image would in theory take about 3.9 S. In testing we have found that reading the SD card actually slows this down to about 6 Seconds. Work is being done to try and improve this.</w:t>
+        <w:t xml:space="preserve"> mS. There is also a reset time at the end that loads the data into the LED’s of &gt;50 uS. Some brands require up to 1 mS so it is safest to assume that the column update time is about 5 mS. This time is added to the time set in the frame hold value, I.E. a hold value of 0 will still have a 5 mS frame time. There might also be additional time required for reading slower SD cards. Also be aware that displaying the file in reverse will slow down due to reading the SD file in the reverse order. A 900 column image </w:t>
+      </w:r>
+      <w:r>
+        <w:lastRenderedPageBreak/>
+        <w:t>would in theory take about 3.9 S. In testing we have found that reading the SD card actually slows this down to about 6 Seconds. Work is being done to try and improve this.</w:t>
       </w:r>
     </w:p>
     <w:p>
@@ -2134,7 +2169,6 @@
         <w:pStyle w:val="Heading3"/>
       </w:pPr>
       <w:r>
-        <w:lastRenderedPageBreak/>
         <w:t>Image</w:t>
       </w:r>
       <w:r>
@@ -2332,6 +2366,7 @@
         <w:pStyle w:val="Heading3"/>
       </w:pPr>
       <w:r>
+        <w:lastRenderedPageBreak/>
         <w:t>Play Mirror Image</w:t>
       </w:r>
       <w:r>
@@ -2351,7 +2386,6 @@
         <w:pStyle w:val="Heading3"/>
       </w:pPr>
       <w:r>
-        <w:lastRenderedPageBreak/>
         <w:t>Mirror Delay: 0.0 S</w:t>
       </w:r>
     </w:p>
@@ -2522,6 +2556,7 @@
         <w:pStyle w:val="Heading3"/>
       </w:pPr>
       <w:r>
+        <w:lastRenderedPageBreak/>
         <w:t>Repeat Delay</w:t>
       </w:r>
       <w:r>
@@ -2550,7 +2585,6 @@
         <w:pStyle w:val="Heading3"/>
       </w:pPr>
       <w:r>
-        <w:lastRenderedPageBreak/>
         <w:t>Chain Files</w:t>
       </w:r>
       <w:r>
@@ -2712,6 +2746,7 @@
         <w:pStyle w:val="Heading3"/>
       </w:pPr>
       <w:r>
+        <w:lastRenderedPageBreak/>
         <w:t>Total LEDs: 144 | (up to maximum value) 512</w:t>
       </w:r>
     </w:p>
@@ -2731,7 +2766,6 @@
         <w:rPr>
           <w:lang w:val="en-US"/>
         </w:rPr>
-        <w:lastRenderedPageBreak/>
         <w:t>LED Wiring Mode: Middle | Serial | Ou</w:t>
       </w:r>
       <w:r>
@@ -2852,6 +2886,7 @@
         <w:pStyle w:val="Heading2"/>
       </w:pPr>
       <w:r>
+        <w:lastRenderedPageBreak/>
         <w:t>+</w:t>
       </w:r>
       <w:r>
@@ -2881,221 +2916,220 @@
       <w:bookmarkEnd w:id="20"/>
       <w:bookmarkEnd w:id="21"/>
       <w:r>
+        <w:t>+</w:t>
+      </w:r>
+      <w:r>
+        <w:t>MIW</w:t>
+      </w:r>
+      <w:r>
+        <w:t xml:space="preserve"> File Operations</w:t>
+      </w:r>
+    </w:p>
+    <w:p>
+      <w:r>
+        <w:t>MIW</w:t>
+      </w:r>
+      <w:r>
+        <w:t xml:space="preserve"> files are files that can load settings and display images. They are text and can be modified by using any text editor on them. The extension is always </w:t>
+      </w:r>
+      <w:r>
+        <w:t>MIW</w:t>
+      </w:r>
+      <w:r>
+        <w:t xml:space="preserve"> (</w:t>
+      </w:r>
+      <w:r>
+        <w:t>Magic Image Wand</w:t>
+      </w:r>
+      <w:r>
+        <w:t>). There are menu items to create, run and delete them. Depending on the name some of them are automatically run under certain conditions as documented below.</w:t>
+      </w:r>
+    </w:p>
+    <w:p/>
+    <w:p>
+      <w:r>
+        <w:t>MIW</w:t>
+      </w:r>
+      <w:r>
+        <w:t xml:space="preserve"> file</w:t>
+      </w:r>
+      <w:r>
+        <w:t>s</w:t>
+      </w:r>
+      <w:r>
+        <w:t xml:space="preserve"> only control the settings for files, none of the built-in image settings are saved in these files.</w:t>
+      </w:r>
+    </w:p>
+    <w:p>
+      <w:pPr>
+        <w:pStyle w:val="Heading3"/>
+      </w:pPr>
+      <w:r>
+        <w:t>Save start.</w:t>
+      </w:r>
+      <w:r>
+        <w:t>miw</w:t>
+      </w:r>
+    </w:p>
+    <w:p>
+      <w:r>
+        <w:t>This creates a file with the current settings. It is run whenever a folder is opened.</w:t>
+      </w:r>
+    </w:p>
+    <w:p>
+      <w:pPr>
+        <w:pStyle w:val="Heading3"/>
+      </w:pPr>
+      <w:r>
+        <w:t>Load start.</w:t>
+      </w:r>
+      <w:r>
+        <w:t>miw</w:t>
+      </w:r>
+    </w:p>
+    <w:p>
+      <w:r>
+        <w:t>This will manually run the file in the current folder.</w:t>
+      </w:r>
+    </w:p>
+    <w:p>
+      <w:pPr>
+        <w:pStyle w:val="Heading3"/>
+      </w:pPr>
+      <w:bookmarkStart w:id="22" w:name="_m3ka487i9b" w:colFirst="0" w:colLast="0"/>
+      <w:bookmarkEnd w:id="22"/>
+      <w:r>
+        <w:t>Erase start.</w:t>
+      </w:r>
+      <w:r>
+        <w:t>miw</w:t>
+      </w:r>
+    </w:p>
+    <w:p>
+      <w:r>
+        <w:t>This does just what it says: removes the start.</w:t>
+      </w:r>
+      <w:r>
+        <w:t>miw</w:t>
+      </w:r>
+      <w:r>
+        <w:t xml:space="preserve"> file from the current folder.</w:t>
+      </w:r>
+    </w:p>
+    <w:p>
+      <w:pPr>
+        <w:pStyle w:val="Heading3"/>
+      </w:pPr>
+      <w:bookmarkStart w:id="23" w:name="_5afy8pzidsad" w:colFirst="0" w:colLast="0"/>
+      <w:bookmarkEnd w:id="23"/>
+      <w:r>
+        <w:t>+</w:t>
+      </w:r>
+      <w:r>
+        <w:t>Associated Files</w:t>
+      </w:r>
+    </w:p>
+    <w:p>
+      <w:r>
+        <w:t>These are command files just like the start.</w:t>
+      </w:r>
+      <w:r>
+        <w:t>miw</w:t>
+      </w:r>
+      <w:r>
+        <w:t xml:space="preserve"> file above, but they have the same name as a BMP file, but with the .</w:t>
+      </w:r>
+      <w:r>
+        <w:t>miw</w:t>
+      </w:r>
+      <w:r>
+        <w:t xml:space="preserve"> extension of course. The file is run when a BMP file is started for display. This allows specific settings to always be applied to a specified BMP file.</w:t>
+      </w:r>
+    </w:p>
+    <w:p>
+      <w:pPr>
+        <w:pStyle w:val="Heading4"/>
+      </w:pPr>
+      <w:r>
+        <w:t>Save &lt;filename&gt;.</w:t>
+      </w:r>
+      <w:r>
+        <w:t>miw</w:t>
+      </w:r>
+    </w:p>
+    <w:p>
+      <w:r>
+        <w:t>This saves the current settings for the currently selected BMP file.</w:t>
+      </w:r>
+    </w:p>
+    <w:p>
+      <w:pPr>
+        <w:pStyle w:val="Heading4"/>
+      </w:pPr>
+      <w:r>
+        <w:t>Load &lt;filename&gt;.</w:t>
+      </w:r>
+      <w:r>
+        <w:t>miw</w:t>
+      </w:r>
+    </w:p>
+    <w:p>
+      <w:r>
+        <w:t>This loads the settings for the currently selected BMP file. It can be used to verify that the settings are in fact correct.</w:t>
+      </w:r>
+    </w:p>
+    <w:p>
+      <w:pPr>
+        <w:pStyle w:val="Heading4"/>
+      </w:pPr>
+      <w:bookmarkStart w:id="24" w:name="_crtw97r8ybrt" w:colFirst="0" w:colLast="0"/>
+      <w:bookmarkEnd w:id="24"/>
+      <w:r>
+        <w:t>Erase &lt;filename&gt;.</w:t>
+      </w:r>
+      <w:r>
+        <w:t>miw</w:t>
+      </w:r>
+    </w:p>
+    <w:p>
+      <w:r>
+        <w:t>This command deletes the file associated the currently selected BMP file.</w:t>
+      </w:r>
+    </w:p>
+    <w:p>
+      <w:pPr>
+        <w:pStyle w:val="Heading2"/>
+      </w:pPr>
+      <w:bookmarkStart w:id="25" w:name="_wrnix7fw62gc" w:colFirst="0" w:colLast="0"/>
+      <w:bookmarkEnd w:id="25"/>
+      <w:r>
         <w:lastRenderedPageBreak/>
         <w:t>+</w:t>
       </w:r>
       <w:r>
-        <w:t>MIW</w:t>
-      </w:r>
-      <w:r>
-        <w:t xml:space="preserve"> File Operations</w:t>
-      </w:r>
-    </w:p>
-    <w:p>
-      <w:r>
-        <w:t>MIW</w:t>
-      </w:r>
-      <w:r>
-        <w:t xml:space="preserve"> files are files that can load settings and display images. They are text and can be modified by using any text editor on them. The extension is always </w:t>
-      </w:r>
-      <w:r>
-        <w:t>MIW</w:t>
-      </w:r>
-      <w:r>
-        <w:t xml:space="preserve"> (</w:t>
-      </w:r>
-      <w:r>
-        <w:t>Magic Image Wand</w:t>
-      </w:r>
-      <w:r>
-        <w:t>). There are menu items to create, run and delete them. Depending on the name some of them are automatically run under certain conditions as documented below.</w:t>
+        <w:t>Macros</w:t>
+      </w:r>
+    </w:p>
+    <w:p>
+      <w:r>
+        <w:t>Macro files are a powerful feature that can be used to record and run a set of images. There are 10 macro files allowed. They are named from 0.</w:t>
+      </w:r>
+      <w:r>
+        <w:t>miw</w:t>
+      </w:r>
+      <w:r>
+        <w:t xml:space="preserve"> to 9.</w:t>
+      </w:r>
+      <w:r>
+        <w:t>miw</w:t>
+      </w:r>
+      <w:r>
+        <w:t xml:space="preserve"> on the SD card in the root folder. They can also be edited on a computer by using a text editor if necessary. The easiest way to create one is to use the record menu entry as shown below.</w:t>
       </w:r>
     </w:p>
     <w:p/>
     <w:p>
       <w:r>
-        <w:t>MIW</w:t>
-      </w:r>
-      <w:r>
-        <w:t xml:space="preserve"> file</w:t>
-      </w:r>
-      <w:r>
-        <w:t>s</w:t>
-      </w:r>
-      <w:r>
-        <w:t xml:space="preserve"> only control the settings for files, none of the built-in image settings are saved in these files.</w:t>
-      </w:r>
-    </w:p>
-    <w:p>
-      <w:pPr>
-        <w:pStyle w:val="Heading3"/>
-      </w:pPr>
-      <w:r>
-        <w:t>Save start.</w:t>
-      </w:r>
-      <w:r>
-        <w:t>miw</w:t>
-      </w:r>
-    </w:p>
-    <w:p>
-      <w:r>
-        <w:t>This creates a file with the current settings. It is run whenever a folder is opened.</w:t>
-      </w:r>
-    </w:p>
-    <w:p>
-      <w:pPr>
-        <w:pStyle w:val="Heading3"/>
-      </w:pPr>
-      <w:r>
-        <w:t>Load start.</w:t>
-      </w:r>
-      <w:r>
-        <w:t>miw</w:t>
-      </w:r>
-    </w:p>
-    <w:p>
-      <w:r>
-        <w:t>This will manually run the file in the current folder.</w:t>
-      </w:r>
-    </w:p>
-    <w:p>
-      <w:pPr>
-        <w:pStyle w:val="Heading3"/>
-      </w:pPr>
-      <w:bookmarkStart w:id="22" w:name="_m3ka487i9b" w:colFirst="0" w:colLast="0"/>
-      <w:bookmarkEnd w:id="22"/>
-      <w:r>
-        <w:t>Erase start.</w:t>
-      </w:r>
-      <w:r>
-        <w:t>miw</w:t>
-      </w:r>
-    </w:p>
-    <w:p>
-      <w:r>
-        <w:t>This does just what it says: removes the start.</w:t>
-      </w:r>
-      <w:r>
-        <w:t>miw</w:t>
-      </w:r>
-      <w:r>
-        <w:t xml:space="preserve"> file from the current folder.</w:t>
-      </w:r>
-    </w:p>
-    <w:p>
-      <w:pPr>
-        <w:pStyle w:val="Heading3"/>
-      </w:pPr>
-      <w:bookmarkStart w:id="23" w:name="_5afy8pzidsad" w:colFirst="0" w:colLast="0"/>
-      <w:bookmarkEnd w:id="23"/>
-      <w:r>
-        <w:t>+</w:t>
-      </w:r>
-      <w:r>
-        <w:t>Associated Files</w:t>
-      </w:r>
-    </w:p>
-    <w:p>
-      <w:r>
-        <w:t>These are command files just like the start.</w:t>
-      </w:r>
-      <w:r>
-        <w:t>miw</w:t>
-      </w:r>
-      <w:r>
-        <w:t xml:space="preserve"> file above, but they have the same name as a BMP file, but with the .</w:t>
-      </w:r>
-      <w:r>
-        <w:t>miw</w:t>
-      </w:r>
-      <w:r>
-        <w:t xml:space="preserve"> extension of course. The file is run when a BMP file is started for display. This allows specific settings to always be applied to a specified BMP file.</w:t>
-      </w:r>
-    </w:p>
-    <w:p>
-      <w:pPr>
-        <w:pStyle w:val="Heading4"/>
-      </w:pPr>
-      <w:r>
-        <w:t>Save &lt;filename&gt;.</w:t>
-      </w:r>
-      <w:r>
-        <w:t>miw</w:t>
-      </w:r>
-    </w:p>
-    <w:p>
-      <w:r>
-        <w:t>This saves the current settings for the currently selected BMP file.</w:t>
-      </w:r>
-    </w:p>
-    <w:p>
-      <w:pPr>
-        <w:pStyle w:val="Heading4"/>
-      </w:pPr>
-      <w:r>
-        <w:t>Load &lt;filename&gt;.</w:t>
-      </w:r>
-      <w:r>
-        <w:t>miw</w:t>
-      </w:r>
-    </w:p>
-    <w:p>
-      <w:r>
-        <w:t>This loads the settings for the currently selected BMP file. It can be used to verify that the settings are in fact correct.</w:t>
-      </w:r>
-    </w:p>
-    <w:p>
-      <w:pPr>
-        <w:pStyle w:val="Heading4"/>
-      </w:pPr>
-      <w:bookmarkStart w:id="24" w:name="_crtw97r8ybrt" w:colFirst="0" w:colLast="0"/>
-      <w:bookmarkEnd w:id="24"/>
-      <w:r>
-        <w:t>Erase &lt;filename&gt;.</w:t>
-      </w:r>
-      <w:r>
-        <w:t>miw</w:t>
-      </w:r>
-    </w:p>
-    <w:p>
-      <w:r>
-        <w:t>This command deletes the file associated the currently selected BMP file.</w:t>
-      </w:r>
-    </w:p>
-    <w:p>
-      <w:pPr>
-        <w:pStyle w:val="Heading2"/>
-      </w:pPr>
-      <w:bookmarkStart w:id="25" w:name="_wrnix7fw62gc" w:colFirst="0" w:colLast="0"/>
-      <w:bookmarkEnd w:id="25"/>
-      <w:r>
-        <w:t>+</w:t>
-      </w:r>
-      <w:r>
-        <w:t>Macros</w:t>
-      </w:r>
-    </w:p>
-    <w:p>
-      <w:r>
-        <w:t>Macro files are a powerful feature that can be used to record and run a set of images. There are 10 macro files allowed. They are named from 0.</w:t>
-      </w:r>
-      <w:r>
-        <w:t>miw</w:t>
-      </w:r>
-      <w:r>
-        <w:t xml:space="preserve"> to 9.</w:t>
-      </w:r>
-      <w:r>
-        <w:t>miw</w:t>
-      </w:r>
-      <w:r>
-        <w:t xml:space="preserve"> on the SD card in the root folder. They can also be edited on a computer by using a text editor if necessary. The easiest way to create one is to use the record menu entry as shown below.</w:t>
-      </w:r>
-    </w:p>
-    <w:p/>
-    <w:p>
-      <w:r>
-        <w:lastRenderedPageBreak/>
         <w:t>Descriptive names can be assigned as described in the information section below.</w:t>
       </w:r>
     </w:p>
@@ -3300,6 +3334,7 @@
         </w:numPr>
       </w:pPr>
       <w:r>
+        <w:lastRenderedPageBreak/>
         <w:t>The total time for display</w:t>
       </w:r>
     </w:p>
@@ -3349,7 +3384,6 @@
     <w:p/>
     <w:p>
       <w:r>
-        <w:lastRenderedPageBreak/>
         <w:t>Clicking button 0 (top left on the TTGO) allows entry of the descriptive text for the current macro.</w:t>
       </w:r>
       <w:r>
@@ -3570,6 +3604,7 @@
         <w:pStyle w:val="Heading3"/>
       </w:pPr>
       <w:r>
+        <w:lastRenderedPageBreak/>
         <w:t>Autoload Saved</w:t>
       </w:r>
     </w:p>
@@ -3595,7 +3630,6 @@
         <w:pStyle w:val="Heading3"/>
       </w:pPr>
       <w:r>
-        <w:lastRenderedPageBreak/>
         <w:t>Save Current Settings</w:t>
       </w:r>
     </w:p>
@@ -3811,6 +3845,7 @@
         <w:pStyle w:val="Heading4"/>
       </w:pPr>
       <w:r>
+        <w:lastRenderedPageBreak/>
         <w:t>Display Dim: 30%</w:t>
       </w:r>
     </w:p>
@@ -3830,91 +3865,196 @@
         <w:pStyle w:val="Heading4"/>
       </w:pPr>
       <w:r>
+        <w:t>Sideways Scroll Settings</w:t>
+      </w:r>
+    </w:p>
+    <w:p>
+      <w:r>
+        <w:t xml:space="preserve">When lines are too long for the </w:t>
+      </w:r>
+      <w:r>
+        <w:t>display,</w:t>
+      </w:r>
+      <w:r>
+        <w:t xml:space="preserve"> they will scroll sideways so the entire line can be seen. The speeds can be adjusted</w:t>
+      </w:r>
+      <w:r>
+        <w:t xml:space="preserve"> using the </w:t>
+      </w:r>
+      <w:r>
+        <w:t>following menu items.</w:t>
+      </w:r>
+    </w:p>
+    <w:p>
+      <w:pPr>
+        <w:pStyle w:val="Heading5"/>
+      </w:pPr>
+      <w:r>
+        <w:t xml:space="preserve">Sideways Scroll Speed: </w:t>
+      </w:r>
+      <w:r>
+        <w:t>25 mS</w:t>
+      </w:r>
+    </w:p>
+    <w:p>
+      <w:r>
+        <w:t xml:space="preserve">This is how fast the </w:t>
+      </w:r>
+      <w:r>
+        <w:t xml:space="preserve">line scrolls to the left. Smaller numbers are faster, since it is actually the </w:t>
+      </w:r>
+      <w:r>
+        <w:t>pause time per pixel.</w:t>
+      </w:r>
+    </w:p>
+    <w:p>
+      <w:pPr>
+        <w:pStyle w:val="Heading5"/>
+      </w:pPr>
+      <w:r>
+        <w:t xml:space="preserve">Sideways Scroll Pause: </w:t>
+      </w:r>
+      <w:r>
+        <w:t>20</w:t>
+      </w:r>
+    </w:p>
+    <w:p>
+      <w:r>
+        <w:t>This is the number of scroll speed times to wait at the end of each line before switching direction and scrolling again.</w:t>
+      </w:r>
+      <w:r>
+        <w:t xml:space="preserve"> For example, when the scroll speed is 25 mS and the pause is 20 the scrolling will pause for </w:t>
+      </w:r>
+      <w:r>
+        <w:t>25 x 20 = 500 mS at end of the scrolling.</w:t>
+      </w:r>
+    </w:p>
+    <w:p>
+      <w:pPr>
+        <w:pStyle w:val="Heading5"/>
+      </w:pPr>
+      <w:r>
+        <w:t xml:space="preserve">Sideways Scroll </w:t>
+      </w:r>
+      <w:r>
+        <w:t>Reverse: 3x</w:t>
+      </w:r>
+    </w:p>
+    <w:p>
+      <w:r>
+        <w:t xml:space="preserve">This is a speed multiplier, well actually a divider of the time, that controls the reverse </w:t>
+      </w:r>
+      <w:r>
+        <w:t>scroll speed. 3x means it will scroll three times faster in reverse than it does</w:t>
+      </w:r>
+      <w:r>
+        <w:t xml:space="preserve"> going forward.</w:t>
+      </w:r>
+    </w:p>
+    <w:p>
+      <w:pPr>
+        <w:pStyle w:val="Heading4"/>
+      </w:pPr>
+      <w:r>
+        <w:t>Menu Choice: Color</w:t>
+      </w:r>
+      <w:r>
+        <w:t xml:space="preserve"> | *</w:t>
+      </w:r>
+    </w:p>
+    <w:p>
+      <w:r>
+        <w:t>This controls the indicator on menus for the current selection.</w:t>
+      </w:r>
+      <w:r>
+        <w:t xml:space="preserve"> Color means that the background and foreground colors are reversed</w:t>
+      </w:r>
+      <w:r>
+        <w:t xml:space="preserve">. The ‘*’ </w:t>
+      </w:r>
+      <w:r>
+        <w:t xml:space="preserve">choice </w:t>
+      </w:r>
+      <w:r>
+        <w:t>leaves the</w:t>
+      </w:r>
+      <w:r>
+        <w:t xml:space="preserve"> text</w:t>
+      </w:r>
+      <w:r>
+        <w:t xml:space="preserve"> colors the same and adds a ‘*’ to the </w:t>
+      </w:r>
+      <w:r>
+        <w:t>beginning</w:t>
+      </w:r>
+      <w:r>
+        <w:t xml:space="preserve"> of the active menu line.</w:t>
+      </w:r>
+    </w:p>
+    <w:p>
+      <w:pPr>
+        <w:pStyle w:val="Heading4"/>
+      </w:pPr>
+      <w:r>
+        <w:t>Text Color</w:t>
+      </w:r>
+    </w:p>
+    <w:p>
+      <w:r>
+        <w:t>This sets the text color to various allowed values. The default is blue.</w:t>
+      </w:r>
+    </w:p>
+    <w:p>
+      <w:pPr>
+        <w:pStyle w:val="Heading4"/>
+      </w:pPr>
+      <w:r>
+        <w:t>Menu Wrap</w:t>
+      </w:r>
+      <w:r>
+        <w:t>: No | Yes</w:t>
+      </w:r>
+    </w:p>
+    <w:p>
+      <w:r>
+        <w:t xml:space="preserve">When this is off scrolling of both files and menu items is pinned at the top and bottom of the list. If wrap is </w:t>
+      </w:r>
+      <w:r>
+        <w:t>on,</w:t>
+      </w:r>
+      <w:r>
+        <w:t xml:space="preserve"> then rotation the dial to the right when at the last entry will go to the first entry and rotation left from the first entry to move to the last entry.</w:t>
+      </w:r>
+    </w:p>
+    <w:p>
+      <w:pPr>
+        <w:pStyle w:val="Heading4"/>
+      </w:pPr>
+      <w:r>
+        <w:t xml:space="preserve">Preview Scroll: </w:t>
+      </w:r>
+      <w:r>
+        <w:t>120 px</w:t>
+      </w:r>
+    </w:p>
+    <w:p>
+      <w:r>
+        <w:t>This is the number of pixel columns that the preview display of an image is scrolled with each increment of the rotary dial.</w:t>
+      </w:r>
+      <w:r>
+        <w:t xml:space="preserve"> The default value is half the screen width.</w:t>
+      </w:r>
+    </w:p>
+    <w:p>
+      <w:pPr>
+        <w:pStyle w:val="Heading3"/>
+      </w:pPr>
+      <w:r>
         <w:lastRenderedPageBreak/>
-        <w:t>Sideways Scroll Settings</w:t>
-      </w:r>
-    </w:p>
-    <w:p>
-      <w:r>
-        <w:t xml:space="preserve">When lines are too long for the </w:t>
-      </w:r>
-      <w:r>
-        <w:t>display,</w:t>
-      </w:r>
-      <w:r>
-        <w:t xml:space="preserve"> they will scroll sideways so the entire line can be seen. The speeds can be adjusted</w:t>
-      </w:r>
-      <w:r>
-        <w:t xml:space="preserve"> using the </w:t>
-      </w:r>
-      <w:r>
-        <w:t>following menu items.</w:t>
-      </w:r>
-    </w:p>
-    <w:p>
-      <w:pPr>
-        <w:pStyle w:val="Heading5"/>
-      </w:pPr>
-      <w:r>
-        <w:t xml:space="preserve">Sideways Scroll Speed: </w:t>
-      </w:r>
-      <w:r>
-        <w:t>25 mS</w:t>
-      </w:r>
-    </w:p>
-    <w:p>
-      <w:r>
-        <w:t xml:space="preserve">This is how fast the </w:t>
-      </w:r>
-      <w:r>
-        <w:t xml:space="preserve">line scrolls to the left. Smaller numbers are faster, since it is actually the </w:t>
-      </w:r>
-      <w:r>
-        <w:t>pause time per pixel.</w:t>
-      </w:r>
-    </w:p>
-    <w:p>
-      <w:pPr>
-        <w:pStyle w:val="Heading5"/>
-      </w:pPr>
-      <w:r>
-        <w:t xml:space="preserve">Sideways Scroll Pause: </w:t>
-      </w:r>
-      <w:r>
-        <w:t>20</w:t>
-      </w:r>
-    </w:p>
-    <w:p>
-      <w:r>
-        <w:t>This is the number of scroll speed times to wait at the end of each line before switching direction and scrolling again.</w:t>
-      </w:r>
-      <w:r>
-        <w:t xml:space="preserve"> For example, when the scroll speed is 25 mS and the pause is 20 the scrolling will pause for </w:t>
-      </w:r>
-      <w:r>
-        <w:t>25 x 20 = 500 mS at end of the scrolling.</w:t>
-      </w:r>
-    </w:p>
-    <w:p>
-      <w:pPr>
-        <w:pStyle w:val="Heading5"/>
-      </w:pPr>
-      <w:r>
-        <w:t xml:space="preserve">Sideways Scroll </w:t>
-      </w:r>
-      <w:r>
-        <w:t>Reverse: 3x</w:t>
-      </w:r>
-    </w:p>
-    <w:p>
-      <w:r>
-        <w:t xml:space="preserve">This is a speed multiplier, well actually a divider of the time, that controls the reverse </w:t>
-      </w:r>
-      <w:r>
-        <w:t>scroll speed. 3x means it will scroll three times faster in reverse than it does</w:t>
-      </w:r>
-      <w:r>
-        <w:t xml:space="preserve"> going forward.</w:t>
+        <w:t>+</w:t>
+      </w:r>
+      <w:r>
+        <w:t>Run Screen Settings</w:t>
       </w:r>
     </w:p>
     <w:p>
@@ -3922,39 +4062,21 @@
         <w:pStyle w:val="Heading4"/>
       </w:pPr>
       <w:r>
-        <w:t>Menu Choice: Color</w:t>
-      </w:r>
-      <w:r>
-        <w:t xml:space="preserve"> | *</w:t>
-      </w:r>
-    </w:p>
-    <w:p>
-      <w:r>
-        <w:t>This controls the indicator on menus for the current selection.</w:t>
-      </w:r>
-      <w:r>
-        <w:t xml:space="preserve"> Color means that the background and foreground colors are reversed</w:t>
-      </w:r>
-      <w:r>
-        <w:t xml:space="preserve">. The ‘*’ </w:t>
-      </w:r>
-      <w:r>
-        <w:t xml:space="preserve">choice </w:t>
-      </w:r>
-      <w:r>
-        <w:t>leaves the</w:t>
-      </w:r>
-      <w:r>
-        <w:t xml:space="preserve"> text</w:t>
-      </w:r>
-      <w:r>
-        <w:t xml:space="preserve"> colors the same and adds a ‘*’ to the </w:t>
-      </w:r>
-      <w:r>
-        <w:t>beginning</w:t>
-      </w:r>
-      <w:r>
-        <w:t xml:space="preserve"> of the active menu line.</w:t>
+        <w:t>Show BMP on LCD: No | Yes</w:t>
+      </w:r>
+    </w:p>
+    <w:p>
+      <w:r>
+        <w:t>This option displays the bmp on the display along with the LED display</w:t>
+      </w:r>
+      <w:r>
+        <w:t xml:space="preserve">. As each column is displayed on the LED strip the same column will be displayed on the </w:t>
+      </w:r>
+      <w:r>
+        <w:t xml:space="preserve">TFT screen. This gives you some visual feedback as the image is processed. When off the </w:t>
+      </w:r>
+      <w:r>
+        <w:t>%, progress bar and other values like repeats will be displayed.</w:t>
       </w:r>
     </w:p>
     <w:p>
@@ -3962,94 +4084,6 @@
         <w:pStyle w:val="Heading4"/>
       </w:pPr>
       <w:r>
-        <w:t>Text Color</w:t>
-      </w:r>
-    </w:p>
-    <w:p>
-      <w:r>
-        <w:t>This sets the text color to various allowed values. The default is blue.</w:t>
-      </w:r>
-    </w:p>
-    <w:p>
-      <w:pPr>
-        <w:pStyle w:val="Heading4"/>
-      </w:pPr>
-      <w:r>
-        <w:t>Menu Wrap</w:t>
-      </w:r>
-      <w:r>
-        <w:t>: No | Yes</w:t>
-      </w:r>
-    </w:p>
-    <w:p>
-      <w:r>
-        <w:t xml:space="preserve">When this is off scrolling of both files and menu items is pinned at the top and bottom of the list. If wrap is </w:t>
-      </w:r>
-      <w:r>
-        <w:t>on,</w:t>
-      </w:r>
-      <w:r>
-        <w:t xml:space="preserve"> then rotation the dial to the right when at the last entry will go to the first entry and rotation left from the first entry to move to the last entry.</w:t>
-      </w:r>
-    </w:p>
-    <w:p>
-      <w:pPr>
-        <w:pStyle w:val="Heading4"/>
-      </w:pPr>
-      <w:r>
-        <w:t xml:space="preserve">Preview Scroll: </w:t>
-      </w:r>
-      <w:r>
-        <w:t>120 px</w:t>
-      </w:r>
-    </w:p>
-    <w:p>
-      <w:r>
-        <w:t>This is the number of pixel columns that the preview display of an image is scrolled with each increment of the rotary dial.</w:t>
-      </w:r>
-      <w:r>
-        <w:t xml:space="preserve"> The default value is half the screen width.</w:t>
-      </w:r>
-    </w:p>
-    <w:p>
-      <w:pPr>
-        <w:pStyle w:val="Heading3"/>
-      </w:pPr>
-      <w:r>
-        <w:t>+</w:t>
-      </w:r>
-      <w:r>
-        <w:t>Run Screen Settings</w:t>
-      </w:r>
-    </w:p>
-    <w:p>
-      <w:pPr>
-        <w:pStyle w:val="Heading4"/>
-      </w:pPr>
-      <w:r>
-        <w:t>Show BMP on LCD: No | Yes</w:t>
-      </w:r>
-    </w:p>
-    <w:p>
-      <w:r>
-        <w:t>This option displays the bmp on the display along with the LED display</w:t>
-      </w:r>
-      <w:r>
-        <w:t xml:space="preserve">. As each column is displayed on the LED strip the same column will be displayed on the </w:t>
-      </w:r>
-      <w:r>
-        <w:t xml:space="preserve">TFT screen. This gives you some visual feedback as the image is processed. When off the </w:t>
-      </w:r>
-      <w:r>
-        <w:t>%, progress bar and other values like repeats will be displayed.</w:t>
-      </w:r>
-    </w:p>
-    <w:p>
-      <w:pPr>
-        <w:pStyle w:val="Heading4"/>
-      </w:pPr>
-      <w:r>
-        <w:lastRenderedPageBreak/>
         <w:t>Current File</w:t>
       </w:r>
       <w:r>
@@ -4275,6 +4309,7 @@
         <w:pStyle w:val="Heading4"/>
       </w:pPr>
       <w:r>
+        <w:lastRenderedPageBreak/>
         <w:t>Long Press Counts: 40</w:t>
       </w:r>
     </w:p>
@@ -4291,7 +4326,6 @@
         <w:pStyle w:val="Heading4"/>
       </w:pPr>
       <w:r>
-        <w:lastRenderedPageBreak/>
         <w:t xml:space="preserve">Btn0 Long: </w:t>
       </w:r>
       <w:r>
@@ -4574,6 +4608,7 @@
           <w:b/>
           <w:bCs/>
         </w:rPr>
+        <w:lastRenderedPageBreak/>
         <w:t>Battery Calibration:</w:t>
       </w:r>
       <w:r>

</xml_diff>

<commit_message>
Added the LDR to the parts list.
</commit_message>
<xml_diff>
--- a/MagicImageWand.docx
+++ b/MagicImageWand.docx
@@ -44,23 +44,7 @@
     </w:p>
     <w:p>
       <w:r>
-        <w:t xml:space="preserve">This design was inspired but not copied from the </w:t>
-      </w:r>
-      <w:proofErr w:type="spellStart"/>
-      <w:r>
-        <w:t>PixelStick</w:t>
-      </w:r>
-      <w:proofErr w:type="spellEnd"/>
-      <w:r>
-        <w:t xml:space="preserve"> commercial product. I have not owned, used or even touched an official </w:t>
-      </w:r>
-      <w:proofErr w:type="spellStart"/>
-      <w:r>
-        <w:t>PixelStick</w:t>
-      </w:r>
-      <w:proofErr w:type="spellEnd"/>
-      <w:r>
-        <w:t xml:space="preserve">, I haven’t even read their manual. I did briefly look at the marketing material on their website to get an idea of how it worked. I was also inspired by the light wand developed by photographer Michael Ross. I started out building one </w:t>
+        <w:t xml:space="preserve">This design was inspired but not copied from the PixelStick commercial product. I have not owned, used or even touched an official PixelStick, I haven’t even read their manual. I did briefly look at the marketing material on their website to get an idea of how it worked. I was also inspired by the light wand developed by photographer Michael Ross. I started out building one </w:t>
       </w:r>
       <w:r>
         <w:t>following Michael’s instructions</w:t>
@@ -81,15 +65,7 @@
         <w:t xml:space="preserve"> LED strip. At this point I decided to do a total rewrite and use the newer much faster esp32 modules. This let the feature list grow and the additionally the strip display speed was increased dramatically.</w:t>
       </w:r>
       <w:r>
-        <w:t xml:space="preserve"> The first version used an OLED display esp32 from </w:t>
-      </w:r>
-      <w:proofErr w:type="spellStart"/>
-      <w:r>
-        <w:t>Heltec</w:t>
-      </w:r>
-      <w:proofErr w:type="spellEnd"/>
-      <w:r>
-        <w:t>. After that I discovered the TTGO with a color TFT display. After some more code re-writing and feature adding the TTGO version was created!</w:t>
+        <w:t xml:space="preserve"> The first version used an OLED display esp32 from Heltec. After that I discovered the TTGO with a color TFT display. After some more code re-writing and feature adding the TTGO version was created!</w:t>
       </w:r>
     </w:p>
     <w:p>
@@ -516,29 +492,13 @@
         <w:t>I am</w:t>
       </w:r>
       <w:r>
-        <w:t xml:space="preserve"> including these just to illustrate a few simple examples. You can also go search the web for </w:t>
-      </w:r>
-      <w:proofErr w:type="spellStart"/>
-      <w:r>
-        <w:t>PixelStick</w:t>
-      </w:r>
-      <w:proofErr w:type="spellEnd"/>
-      <w:r>
-        <w:t xml:space="preserve"> images to get more inspiration.</w:t>
+        <w:t xml:space="preserve"> including these just to illustrate a few simple examples. You can also go search the web for PixelStick images to get more inspiration.</w:t>
       </w:r>
     </w:p>
     <w:p/>
     <w:p>
       <w:r>
-        <w:t xml:space="preserve">Here are the links. The </w:t>
-      </w:r>
-      <w:proofErr w:type="spellStart"/>
-      <w:r>
-        <w:t>youtube</w:t>
-      </w:r>
-      <w:proofErr w:type="spellEnd"/>
-      <w:r>
-        <w:t xml:space="preserve"> links are for earlier versions.</w:t>
+        <w:t>Here are the links. The youtube links are for earlier versions.</w:t>
       </w:r>
     </w:p>
     <w:p>
@@ -840,21 +800,7 @@
         <w:rPr>
           <w:lang w:val="da-DK"/>
         </w:rPr>
-        <w:t xml:space="preserve">1 </w:t>
-      </w:r>
-      <w:proofErr w:type="spellStart"/>
-      <w:r>
-        <w:rPr>
-          <w:lang w:val="da-DK"/>
-        </w:rPr>
-        <w:t>During</w:t>
-      </w:r>
-      <w:proofErr w:type="spellEnd"/>
-      <w:r>
-        <w:rPr>
-          <w:lang w:val="da-DK"/>
-        </w:rPr>
-        <w:t xml:space="preserve"> Menu Mod</w:t>
+        <w:t>1 During Menu Mod</w:t>
       </w:r>
       <w:r>
         <w:rPr>
@@ -1521,15 +1467,7 @@
         <w:t>,</w:t>
       </w:r>
       <w:r>
-        <w:t xml:space="preserve"> </w:t>
-      </w:r>
-      <w:proofErr w:type="spellStart"/>
-      <w:r>
-        <w:t>boolean</w:t>
-      </w:r>
-      <w:proofErr w:type="spellEnd"/>
-      <w:r>
-        <w:t xml:space="preserve"> values toggle with each click.</w:t>
+        <w:t xml:space="preserve"> boolean values toggle with each click.</w:t>
       </w:r>
       <w:r>
         <w:t xml:space="preserve"> Multiple selections cycle through all the available options.</w:t>
@@ -1655,13 +1593,8 @@
         <w:ind w:left="1440"/>
       </w:pPr>
       <w:r>
-        <w:t xml:space="preserve">Toggle </w:t>
-      </w:r>
-      <w:proofErr w:type="spellStart"/>
-      <w:r>
-        <w:t>booleans</w:t>
-      </w:r>
-      <w:proofErr w:type="spellEnd"/>
+        <w:t>Toggle booleans</w:t>
+      </w:r>
     </w:p>
     <w:p>
       <w:pPr>
@@ -1766,13 +1699,8 @@
         <w:t>This displays the current frame time and can be used to adjust the time.</w:t>
       </w:r>
       <w:r>
-        <w:t xml:space="preserve"> It can adjusted from 0 to 500 </w:t>
-      </w:r>
-      <w:proofErr w:type="spellStart"/>
-      <w:r>
-        <w:t>mS.</w:t>
-      </w:r>
-      <w:proofErr w:type="spellEnd"/>
+        <w:t xml:space="preserve"> It can adjusted from 0 to 500 mS.</w:t>
+      </w:r>
     </w:p>
     <w:p>
       <w:pPr>
@@ -2207,13 +2135,8 @@
         <w:t xml:space="preserve">and allows to be changed, </w:t>
       </w:r>
       <w:r>
-        <w:t xml:space="preserve">the time in </w:t>
-      </w:r>
-      <w:proofErr w:type="spellStart"/>
-      <w:r>
-        <w:t>mSecs</w:t>
-      </w:r>
-      <w:proofErr w:type="spellEnd"/>
+        <w:t>the time in mSecs</w:t>
+      </w:r>
       <w:r>
         <w:t xml:space="preserve"> (see note below)</w:t>
       </w:r>
@@ -2221,13 +2144,8 @@
         <w:t xml:space="preserve"> that each line of information from the BMP file is displayed on the LED strip. It is commonly used to adjust the walking time while the file is being displayed. It is only applicable when Frame Advance is set to auto.</w:t>
       </w:r>
       <w:r>
-        <w:t xml:space="preserve"> The valid range is 0 to 500 </w:t>
-      </w:r>
-      <w:proofErr w:type="spellStart"/>
-      <w:r>
-        <w:t>mS.</w:t>
-      </w:r>
-      <w:proofErr w:type="spellEnd"/>
+        <w:t xml:space="preserve"> The valid range is 0 to 500 mS.</w:t>
+      </w:r>
     </w:p>
     <w:p/>
     <w:p>
@@ -2239,50 +2157,10 @@
         <w:t>Note:</w:t>
       </w:r>
       <w:r>
-        <w:t xml:space="preserve"> This time is actually added to the minimum time that it takes to update the LED’s in the strip. Each bit of information takes 1.2 </w:t>
-      </w:r>
-      <w:proofErr w:type="spellStart"/>
-      <w:r>
-        <w:t>uS</w:t>
-      </w:r>
-      <w:proofErr w:type="spellEnd"/>
-      <w:r>
-        <w:t xml:space="preserve"> and each LED needs 24 bits. If there are 144 LED’s then the total time to load the data is 1.2 </w:t>
-      </w:r>
-      <w:proofErr w:type="spellStart"/>
-      <w:r>
-        <w:t>uS</w:t>
-      </w:r>
-      <w:proofErr w:type="spellEnd"/>
-      <w:r>
-        <w:t xml:space="preserve"> x 24 x 144 = 4.32</w:t>
-      </w:r>
-      <w:r>
-        <w:t xml:space="preserve"> </w:t>
-      </w:r>
-      <w:proofErr w:type="spellStart"/>
-      <w:r>
-        <w:t>mS.</w:t>
-      </w:r>
-      <w:proofErr w:type="spellEnd"/>
-      <w:r>
-        <w:t xml:space="preserve"> There is also a reset time at the end that loads the data into the LED’s of &gt;50 </w:t>
-      </w:r>
-      <w:proofErr w:type="spellStart"/>
-      <w:r>
-        <w:t>uS</w:t>
-      </w:r>
-      <w:proofErr w:type="spellEnd"/>
-      <w:r>
-        <w:t xml:space="preserve">. Some brands require up to 1 mS so it is safest to assume that the column update time is about 5 </w:t>
-      </w:r>
-      <w:proofErr w:type="spellStart"/>
-      <w:r>
-        <w:t>mS.</w:t>
-      </w:r>
-      <w:proofErr w:type="spellEnd"/>
-      <w:r>
-        <w:t xml:space="preserve"> This time is added to the time set in the frame hold value, I.E. a hold value of 0 will still have a 5 mS frame time. There might also be additional time required for reading slower SD cards. Also be aware that displaying the file in reverse will slow down due to reading the SD file in the reverse order. A 900 column image </w:t>
+        <w:t xml:space="preserve"> This time is actually added to the minimum time that it takes to update the LED’s in the strip. Each bit of information takes 1.2 uS and each LED needs 24 bits. If there are 144 LED’s then the total time to load the data is 1.2 uS x 24 x 144 = 4.32</w:t>
+      </w:r>
+      <w:r>
+        <w:t xml:space="preserve"> mS. There is also a reset time at the end that loads the data into the LED’s of &gt;50 uS. Some brands require up to 1 mS so it is safest to assume that the column update time is about 5 mS. This time is added to the time set in the frame hold value, I.E. a hold value of 0 will still have a 5 mS frame time. There might also be additional time required for reading slower SD cards. Also be aware that displaying the file in reverse will slow down due to reading the SD file in the reverse order. A 900 column image </w:t>
       </w:r>
       <w:r>
         <w:lastRenderedPageBreak/>
@@ -2863,15 +2741,7 @@
     </w:p>
     <w:p>
       <w:r>
-        <w:t xml:space="preserve">This is set to “1” or “2” depending on whether you have the second strip installed. There is not any method to detect a strip connected to the second control lines so it must be manually selected. When this value is changed a reboot is necessary because the </w:t>
-      </w:r>
-      <w:proofErr w:type="spellStart"/>
-      <w:r>
-        <w:t>fastled</w:t>
-      </w:r>
-      <w:proofErr w:type="spellEnd"/>
-      <w:r>
-        <w:t xml:space="preserve"> LED library does not handle runtime changes very well.</w:t>
+        <w:t>This is set to “1” or “2” depending on whether you have the second strip installed. There is not any method to detect a strip connected to the second control lines so it must be manually selected. When this value is changed a reboot is necessary because the fastled LED library does not handle runtime changes very well.</w:t>
       </w:r>
     </w:p>
     <w:p>
@@ -2934,15 +2804,7 @@
         </w:numPr>
       </w:pPr>
       <w:r>
-        <w:t xml:space="preserve">Serial - Bottom strip is fed data from the bottom and the middle has a connection through to the upper strip. This uses a single </w:t>
-      </w:r>
-      <w:proofErr w:type="spellStart"/>
-      <w:r>
-        <w:t>contoller</w:t>
-      </w:r>
-      <w:proofErr w:type="spellEnd"/>
-      <w:r>
-        <w:t xml:space="preserve"> while the others can use one or two controllers.</w:t>
+        <w:t>Serial - Bottom strip is fed data from the bottom and the middle has a connection through to the upper strip. This uses a single contoller while the others can use one or two controllers.</w:t>
       </w:r>
     </w:p>
     <w:p>
@@ -3106,16 +2968,11 @@
         <w:pStyle w:val="Heading3"/>
       </w:pPr>
       <w:r>
-        <w:t xml:space="preserve">Save </w:t>
-      </w:r>
-      <w:proofErr w:type="spellStart"/>
-      <w:r>
-        <w:t>start.</w:t>
+        <w:t>Save start.</w:t>
       </w:r>
       <w:r>
         <w:t>miw</w:t>
       </w:r>
-      <w:proofErr w:type="spellEnd"/>
     </w:p>
     <w:p>
       <w:r>
@@ -3127,16 +2984,11 @@
         <w:pStyle w:val="Heading3"/>
       </w:pPr>
       <w:r>
-        <w:t xml:space="preserve">Load </w:t>
-      </w:r>
-      <w:proofErr w:type="spellStart"/>
-      <w:r>
-        <w:t>start.</w:t>
+        <w:t>Load start.</w:t>
       </w:r>
       <w:r>
         <w:t>miw</w:t>
       </w:r>
-      <w:proofErr w:type="spellEnd"/>
     </w:p>
     <w:p>
       <w:r>
@@ -3150,29 +3002,19 @@
       <w:bookmarkStart w:id="22" w:name="_m3ka487i9b" w:colFirst="0" w:colLast="0"/>
       <w:bookmarkEnd w:id="22"/>
       <w:r>
-        <w:t xml:space="preserve">Erase </w:t>
-      </w:r>
-      <w:proofErr w:type="spellStart"/>
-      <w:r>
-        <w:t>start.</w:t>
+        <w:t>Erase start.</w:t>
       </w:r>
       <w:r>
         <w:t>miw</w:t>
       </w:r>
-      <w:proofErr w:type="spellEnd"/>
-    </w:p>
-    <w:p>
-      <w:r>
-        <w:t xml:space="preserve">This does just what it says: removes the </w:t>
-      </w:r>
-      <w:proofErr w:type="spellStart"/>
-      <w:r>
-        <w:t>start.</w:t>
+    </w:p>
+    <w:p>
+      <w:r>
+        <w:t>This does just what it says: removes the start.</w:t>
       </w:r>
       <w:r>
         <w:t>miw</w:t>
       </w:r>
-      <w:proofErr w:type="spellEnd"/>
       <w:r>
         <w:t xml:space="preserve"> file from the current folder.</w:t>
       </w:r>
@@ -3192,24 +3034,17 @@
     </w:p>
     <w:p>
       <w:r>
-        <w:t xml:space="preserve">These are command files just like the </w:t>
-      </w:r>
-      <w:proofErr w:type="spellStart"/>
-      <w:r>
-        <w:t>start.</w:t>
+        <w:t>These are command files just like the start.</w:t>
       </w:r>
       <w:r>
         <w:t>miw</w:t>
       </w:r>
-      <w:proofErr w:type="spellEnd"/>
       <w:r>
         <w:t xml:space="preserve"> file above, but they have the same name as a BMP file, but with the .</w:t>
       </w:r>
-      <w:proofErr w:type="spellStart"/>
       <w:r>
         <w:t>miw</w:t>
       </w:r>
-      <w:proofErr w:type="spellEnd"/>
       <w:r>
         <w:t xml:space="preserve"> extension of course. The file is run when a BMP file is started for display. This allows specific settings to always be applied to a specified BMP file.</w:t>
       </w:r>
@@ -3221,11 +3056,9 @@
       <w:r>
         <w:t>Save &lt;filename&gt;.</w:t>
       </w:r>
-      <w:proofErr w:type="spellStart"/>
       <w:r>
         <w:t>miw</w:t>
       </w:r>
-      <w:proofErr w:type="spellEnd"/>
     </w:p>
     <w:p>
       <w:r>
@@ -3239,11 +3072,9 @@
       <w:r>
         <w:t>Load &lt;filename&gt;.</w:t>
       </w:r>
-      <w:proofErr w:type="spellStart"/>
       <w:r>
         <w:t>miw</w:t>
       </w:r>
-      <w:proofErr w:type="spellEnd"/>
     </w:p>
     <w:p>
       <w:r>
@@ -3259,11 +3090,9 @@
       <w:r>
         <w:t>Erase &lt;filename&gt;.</w:t>
       </w:r>
-      <w:proofErr w:type="spellStart"/>
       <w:r>
         <w:t>miw</w:t>
       </w:r>
-      <w:proofErr w:type="spellEnd"/>
     </w:p>
     <w:p>
       <w:r>
@@ -3370,15 +3199,7 @@
     </w:p>
     <w:p>
       <w:r>
-        <w:t xml:space="preserve">This is used to override the image </w:t>
-      </w:r>
-      <w:proofErr w:type="spellStart"/>
-      <w:r>
-        <w:t>setttings</w:t>
-      </w:r>
-      <w:proofErr w:type="spellEnd"/>
-      <w:r>
-        <w:t xml:space="preserve"> that are stored in the macro file with each BMP file. An example using it would be if it was recorded with </w:t>
+        <w:t xml:space="preserve">This is used to override the image setttings that are stored in the macro file with each BMP file. An example using it would be if it was recorded with </w:t>
       </w:r>
       <w:r>
         <w:t>frame hold time that needs to be changed to a different value. Setting this to on will then use the current frame time instead of the one saved in the macro file.</w:t>
@@ -3969,15 +3790,7 @@
         <w:t>used</w:t>
       </w:r>
       <w:r>
-        <w:t xml:space="preserve"> </w:t>
-      </w:r>
-      <w:proofErr w:type="spellStart"/>
-      <w:r>
-        <w:t>used</w:t>
-      </w:r>
-      <w:proofErr w:type="spellEnd"/>
-      <w:r>
-        <w:t xml:space="preserve"> in conjunction with setting the image also upside down. Using a long press on button 0 is the easiest way</w:t>
+        <w:t xml:space="preserve"> used in conjunction with setting the image also upside down. Using a long press on button 0 is the easiest way</w:t>
       </w:r>
       <w:r>
         <w:t xml:space="preserve"> to do this</w:t>
@@ -4649,48 +4462,25 @@
       <w:r>
         <w:t xml:space="preserve">Btn0 Long: </w:t>
       </w:r>
-      <w:proofErr w:type="spellStart"/>
       <w:r>
         <w:t>Display</w:t>
       </w:r>
       <w:r>
         <w:t>Rotation</w:t>
       </w:r>
-      <w:proofErr w:type="spellEnd"/>
-      <w:r>
-        <w:t xml:space="preserve"> | </w:t>
-      </w:r>
-      <w:proofErr w:type="spellStart"/>
-      <w:r>
-        <w:t>LightBar</w:t>
-      </w:r>
-      <w:proofErr w:type="spellEnd"/>
+      <w:r>
+        <w:t xml:space="preserve"> | LightBar</w:t>
+      </w:r>
     </w:p>
     <w:p>
       <w:r>
         <w:t>This is the action for a long press on the top left button.</w:t>
       </w:r>
       <w:r>
-        <w:t xml:space="preserve"> </w:t>
-      </w:r>
-      <w:proofErr w:type="spellStart"/>
-      <w:r>
-        <w:t>UpsideDown</w:t>
-      </w:r>
-      <w:proofErr w:type="spellEnd"/>
-      <w:r>
-        <w:t xml:space="preserve"> rotates the display and also shows the BMP reversed</w:t>
-      </w:r>
-      <w:r>
-        <w:t xml:space="preserve">. </w:t>
-      </w:r>
-      <w:proofErr w:type="spellStart"/>
-      <w:r>
-        <w:t>LightBar</w:t>
-      </w:r>
-      <w:proofErr w:type="spellEnd"/>
-      <w:r>
-        <w:t xml:space="preserve"> runs the light bar function to use the wand as a light source. There will probably be more choices in the future</w:t>
+        <w:t xml:space="preserve"> UpsideDown rotates the display and also shows the BMP reversed</w:t>
+      </w:r>
+      <w:r>
+        <w:t>. LightBar runs the light bar function to use the wand as a light source. There will probably be more choices in the future</w:t>
       </w:r>
       <w:r>
         <w:t>.</w:t>
@@ -4701,24 +4491,14 @@
         <w:pStyle w:val="Heading4"/>
       </w:pPr>
       <w:r>
-        <w:t xml:space="preserve">Btn1 Long: </w:t>
-      </w:r>
-      <w:proofErr w:type="spellStart"/>
-      <w:r>
-        <w:t>LightBar</w:t>
-      </w:r>
-      <w:proofErr w:type="spellEnd"/>
-      <w:r>
-        <w:t xml:space="preserve"> | </w:t>
-      </w:r>
-      <w:proofErr w:type="spellStart"/>
+        <w:t xml:space="preserve">Btn1 Long: LightBar | </w:t>
+      </w:r>
       <w:r>
         <w:t>Display</w:t>
       </w:r>
       <w:r>
         <w:t>Rotation</w:t>
       </w:r>
-      <w:proofErr w:type="spellEnd"/>
     </w:p>
     <w:p>
       <w:r>
@@ -5239,15 +5019,7 @@
         <w:t xml:space="preserve"> It is approximately 0.71 times the full value.</w:t>
       </w:r>
       <w:r>
-        <w:t xml:space="preserve"> </w:t>
-      </w:r>
-      <w:proofErr w:type="spellStart"/>
-      <w:r>
-        <w:t>LiIon</w:t>
-      </w:r>
-      <w:proofErr w:type="spellEnd"/>
-      <w:r>
-        <w:t xml:space="preserve"> batteries should never be discharged below 2.75 volts</w:t>
+        <w:t xml:space="preserve"> LiIon batteries should never be discharged below 2.75 volts</w:t>
       </w:r>
       <w:r>
         <w:t xml:space="preserve"> (5.5 v for two batteries)</w:t>
@@ -5429,15 +5201,7 @@
         <w:t>.</w:t>
       </w:r>
       <w:r>
-        <w:t xml:space="preserve"> The delay value is in </w:t>
-      </w:r>
-      <w:proofErr w:type="spellStart"/>
-      <w:r>
-        <w:t>mSec</w:t>
-      </w:r>
-      <w:proofErr w:type="spellEnd"/>
-      <w:r>
-        <w:t xml:space="preserve"> and is used to slow down the stepping when the dial is rotated.</w:t>
+        <w:t xml:space="preserve"> The delay value is in mSec and is used to slow down the stepping when the dial is rotated.</w:t>
       </w:r>
       <w:r>
         <w:t xml:space="preserve"> For example: if the increment is set to 10 and the dial is rotated </w:t>
@@ -5832,34 +5596,13 @@
       </w:pPr>
       <w:bookmarkStart w:id="42" w:name="_s3whr291r8s" w:colFirst="0" w:colLast="0"/>
       <w:bookmarkEnd w:id="42"/>
-      <w:proofErr w:type="spellStart"/>
-      <w:r>
-        <w:t>Cylon</w:t>
-      </w:r>
-      <w:proofErr w:type="spellEnd"/>
-      <w:r>
-        <w:t xml:space="preserve"> Eye</w:t>
-      </w:r>
-    </w:p>
-    <w:p>
-      <w:r>
-        <w:t xml:space="preserve">This was inspired from the </w:t>
-      </w:r>
-      <w:proofErr w:type="spellStart"/>
-      <w:r>
-        <w:t>BattleStar</w:t>
-      </w:r>
-      <w:proofErr w:type="spellEnd"/>
-      <w:r>
-        <w:t xml:space="preserve"> Galactica movies, the evil </w:t>
-      </w:r>
-      <w:proofErr w:type="spellStart"/>
-      <w:r>
-        <w:t>Cylon</w:t>
-      </w:r>
-      <w:proofErr w:type="spellEnd"/>
-      <w:r>
-        <w:t xml:space="preserve"> eyes.</w:t>
+      <w:r>
+        <w:t>Cylon Eye</w:t>
+      </w:r>
+    </w:p>
+    <w:p>
+      <w:r>
+        <w:t>This was inspired from the BattleStar Galactica movies, the evil Cylon eyes.</w:t>
       </w:r>
     </w:p>
     <w:p>
@@ -6226,15 +5969,7 @@
     <w:p/>
     <w:p>
       <w:r>
-        <w:t xml:space="preserve">You can solder up a bunch of wires and connectors to connect everything inside the </w:t>
-      </w:r>
-      <w:proofErr w:type="spellStart"/>
-      <w:r>
-        <w:t>cpu</w:t>
-      </w:r>
-      <w:proofErr w:type="spellEnd"/>
-      <w:r>
-        <w:t>/display box like I did for my first prototype</w:t>
+        <w:t>You can solder up a bunch of wires and connectors to connect everything inside the cpu/display box like I did for my first prototype</w:t>
       </w:r>
       <w:r>
         <w:t xml:space="preserve">. I have </w:t>
@@ -6673,21 +6408,7 @@
           <w:rPr>
             <w:rStyle w:val="Hyperlink"/>
           </w:rPr>
-          <w:t xml:space="preserve">Amazon.com: </w:t>
-        </w:r>
-        <w:proofErr w:type="spellStart"/>
-        <w:r>
-          <w:rPr>
-            <w:rStyle w:val="Hyperlink"/>
-          </w:rPr>
-          <w:t>uxcell</w:t>
-        </w:r>
-        <w:proofErr w:type="spellEnd"/>
-        <w:r>
-          <w:rPr>
-            <w:rStyle w:val="Hyperlink"/>
-          </w:rPr>
-          <w:t xml:space="preserve"> 20 Pairs AA Battery Positive Negative Conversion Spring Contact Nickeling Plate 12mmx12mmx0.3mm : Automotive</w:t>
+          <w:t>Amazon.com: uxcell 20 Pairs AA Battery Positive Negative Conversion Spring Contact Nickeling Plate 12mmx12mmx0.3mm : Automotive</w:t>
         </w:r>
       </w:hyperlink>
       <w:r>
@@ -6698,21 +6419,35 @@
           <w:rPr>
             <w:rStyle w:val="Hyperlink"/>
           </w:rPr>
-          <w:t xml:space="preserve">Amazon.com: </w:t>
+          <w:t>Amazon.com: uxcell 10 Pairs AA AAA Batteries Metal Battery Spring Contact Plate Replacement for Remote Control Battery Charger : Electronics</w:t>
         </w:r>
-        <w:proofErr w:type="spellStart"/>
+      </w:hyperlink>
+    </w:p>
+    <w:p>
+      <w:pPr>
+        <w:numPr>
+          <w:ilvl w:val="0"/>
+          <w:numId w:val="6"/>
+        </w:numPr>
+      </w:pPr>
+      <w:r>
+        <w:t>LDR</w:t>
+      </w:r>
+      <w:r>
+        <w:t xml:space="preserve"> </w:t>
+      </w:r>
+      <w:r>
+        <w:t xml:space="preserve">(light dependent resistor) </w:t>
+      </w:r>
+      <w:r>
+        <w:t xml:space="preserve">for the optional light sensor. </w:t>
+      </w:r>
+      <w:hyperlink r:id="rId30" w:history="1">
         <w:r>
           <w:rPr>
             <w:rStyle w:val="Hyperlink"/>
           </w:rPr>
-          <w:t>uxcell</w:t>
-        </w:r>
-        <w:proofErr w:type="spellEnd"/>
-        <w:r>
-          <w:rPr>
-            <w:rStyle w:val="Hyperlink"/>
-          </w:rPr>
-          <w:t xml:space="preserve"> 10 Pairs AA AAA Batteries Metal Battery Spring Contact Plate Replacement for Remote Control Battery Charger : Electronics</w:t>
+          <w:t>eBoot 30 Pieces Photoresistor Photo Light Sensitive Resistor Light Dependent Resistor 5 mm GM5539 5539: Amazon.com: Industrial &amp; Scientific</w:t>
         </w:r>
       </w:hyperlink>
     </w:p>
@@ -6724,6 +6459,7 @@
         </w:numPr>
       </w:pPr>
       <w:r>
+        <w:lastRenderedPageBreak/>
         <w:t>8mm threaded shaft for spinner handle.</w:t>
       </w:r>
     </w:p>
@@ -6749,7 +6485,6 @@
         </w:numPr>
       </w:pPr>
       <w:r>
-        <w:lastRenderedPageBreak/>
         <w:t>Skateboard</w:t>
       </w:r>
       <w:r>
@@ -6758,7 +6493,7 @@
       <w:r>
         <w:t xml:space="preserve">all bearings for spinner handle. </w:t>
       </w:r>
-      <w:hyperlink r:id="rId30" w:history="1">
+      <w:hyperlink r:id="rId31" w:history="1">
         <w:r>
           <w:rPr>
             <w:rStyle w:val="Hyperlink"/>
@@ -6923,15 +6658,7 @@
         <w:t xml:space="preserve"> file is</w:t>
       </w:r>
       <w:r>
-        <w:t xml:space="preserve"> available on the </w:t>
-      </w:r>
-      <w:proofErr w:type="spellStart"/>
-      <w:r>
-        <w:t>github</w:t>
-      </w:r>
-      <w:proofErr w:type="spellEnd"/>
-      <w:r>
-        <w:t xml:space="preserve"> entry for this project if you don’t want to collect all these files and compile the code. It can be built with the Arduino IDE, but</w:t>
+        <w:t xml:space="preserve"> available on the github entry for this project if you don’t want to collect all these files and compile the code. It can be built with the Arduino IDE, but</w:t>
       </w:r>
       <w:r>
         <w:t xml:space="preserve"> I</w:t>
@@ -6949,20 +6676,12 @@
     <w:p/>
     <w:p>
       <w:r>
-        <w:t xml:space="preserve">The </w:t>
-      </w:r>
-      <w:proofErr w:type="spellStart"/>
-      <w:r>
-        <w:t>github</w:t>
-      </w:r>
-      <w:proofErr w:type="spellEnd"/>
-      <w:r>
-        <w:t xml:space="preserve"> entry has the schematic and other plans for the case.</w:t>
+        <w:t>The github entry has the schematic and other plans for the case.</w:t>
       </w:r>
     </w:p>
     <w:p/>
     <w:p>
-      <w:hyperlink r:id="rId31" w:history="1">
+      <w:hyperlink r:id="rId32" w:history="1">
         <w:r>
           <w:rPr>
             <w:rStyle w:val="Hyperlink"/>
@@ -6983,15 +6702,7 @@
         <w:t>Arduino IDE, or Microsoft Visual Studio with Visual Micro</w:t>
       </w:r>
       <w:r>
-        <w:t xml:space="preserve">, or </w:t>
-      </w:r>
-      <w:proofErr w:type="spellStart"/>
-      <w:r>
-        <w:t>VisualCode</w:t>
-      </w:r>
-      <w:proofErr w:type="spellEnd"/>
-      <w:r>
-        <w:t xml:space="preserve"> set up for TTGO esp32.</w:t>
+        <w:t>, or VisualCode set up for TTGO esp32.</w:t>
       </w:r>
     </w:p>
     <w:p>
@@ -7018,16 +6729,11 @@
       <w:r>
         <w:t xml:space="preserve">Bodmer’s </w:t>
       </w:r>
-      <w:proofErr w:type="spellStart"/>
       <w:r>
         <w:t>tft_</w:t>
       </w:r>
       <w:r>
-        <w:t>espi</w:t>
-      </w:r>
-      <w:proofErr w:type="spellEnd"/>
-      <w:r>
-        <w:t xml:space="preserve"> display library</w:t>
+        <w:t>espi display library</w:t>
       </w:r>
     </w:p>
     <w:p>
@@ -7037,13 +6743,8 @@
           <w:numId w:val="1"/>
         </w:numPr>
       </w:pPr>
-      <w:proofErr w:type="spellStart"/>
-      <w:r>
-        <w:t>FastLED</w:t>
-      </w:r>
-      <w:proofErr w:type="spellEnd"/>
-      <w:r>
-        <w:t xml:space="preserve"> library</w:t>
+      <w:r>
+        <w:t>FastLED library</w:t>
       </w:r>
     </w:p>
     <w:p>
@@ -7053,13 +6754,8 @@
           <w:numId w:val="1"/>
         </w:numPr>
       </w:pPr>
-      <w:proofErr w:type="spellStart"/>
-      <w:r>
-        <w:t>SdFat</w:t>
-      </w:r>
-      <w:proofErr w:type="spellEnd"/>
-      <w:r>
-        <w:t xml:space="preserve"> by Bill Greiman</w:t>
+      <w:r>
+        <w:t>SdFat by Bill Greiman</w:t>
       </w:r>
     </w:p>
     <w:p>
@@ -7100,6 +6796,7 @@
         </w:numPr>
       </w:pPr>
       <w:r>
+        <w:lastRenderedPageBreak/>
         <w:t>Internal, for SD card reader, level shifter</w:t>
       </w:r>
       <w:r>
@@ -7117,7 +6814,6 @@
         </w:numPr>
       </w:pPr>
       <w:r>
-        <w:lastRenderedPageBreak/>
         <w:t>Battery and LED’s.</w:t>
       </w:r>
     </w:p>
@@ -7144,62 +6840,12 @@
       <w:r>
         <w:t xml:space="preserve">The folder </w:t>
       </w:r>
-      <w:hyperlink r:id="rId32" w:history="1">
-        <w:proofErr w:type="spellStart"/>
+      <w:hyperlink r:id="rId33" w:history="1">
         <w:r>
           <w:rPr>
             <w:rStyle w:val="Hyperlink"/>
           </w:rPr>
-          <w:t>MagicImageWand</w:t>
-        </w:r>
-        <w:proofErr w:type="spellEnd"/>
-        <w:r>
-          <w:rPr>
-            <w:rStyle w:val="Hyperlink"/>
-          </w:rPr>
-          <w:t>/</w:t>
-        </w:r>
-        <w:proofErr w:type="spellStart"/>
-        <w:r>
-          <w:rPr>
-            <w:rStyle w:val="Hyperlink"/>
-          </w:rPr>
-          <w:t>PCB_OnBoardPower</w:t>
-        </w:r>
-        <w:proofErr w:type="spellEnd"/>
-        <w:r>
-          <w:rPr>
-            <w:rStyle w:val="Hyperlink"/>
-          </w:rPr>
-          <w:t xml:space="preserve"> at main · </w:t>
-        </w:r>
-        <w:proofErr w:type="spellStart"/>
-        <w:r>
-          <w:rPr>
-            <w:rStyle w:val="Hyperlink"/>
-          </w:rPr>
-          <w:t>MartinNohr</w:t>
-        </w:r>
-        <w:proofErr w:type="spellEnd"/>
-        <w:r>
-          <w:rPr>
-            <w:rStyle w:val="Hyperlink"/>
-          </w:rPr>
-          <w:t>/</w:t>
-        </w:r>
-        <w:proofErr w:type="spellStart"/>
-        <w:r>
-          <w:rPr>
-            <w:rStyle w:val="Hyperlink"/>
-          </w:rPr>
-          <w:t>MagicImageWand</w:t>
-        </w:r>
-        <w:proofErr w:type="spellEnd"/>
-        <w:r>
-          <w:rPr>
-            <w:rStyle w:val="Hyperlink"/>
-          </w:rPr>
-          <w:t xml:space="preserve"> (github.com)</w:t>
+          <w:t>MagicImageWand/PCB_OnBoardPower at main · MartinNohr/MagicImageWand (github.com)</w:t>
         </w:r>
       </w:hyperlink>
       <w:r>

</xml_diff>

<commit_message>
Added code to automatically detect the light sensor.
</commit_message>
<xml_diff>
--- a/MagicImageWand.docx
+++ b/MagicImageWand.docx
@@ -79,7 +79,7 @@
         <w:t>8</w:t>
       </w:r>
       <w:r>
-        <w:t>3</w:t>
+        <w:t>6</w:t>
       </w:r>
     </w:p>
     <w:p>
@@ -3813,7 +3813,7 @@
     </w:p>
     <w:p>
       <w:pPr>
-        <w:pStyle w:val="Heading3"/>
+        <w:pStyle w:val="Heading4"/>
       </w:pPr>
       <w:r>
         <w:t xml:space="preserve">Dimming Mode: None | </w:t>
@@ -3857,10 +3857,35 @@
     <w:p/>
     <w:p>
       <w:r>
+        <w:t xml:space="preserve">The MIW will detect the presence of the light sensor during </w:t>
+      </w:r>
+      <w:r>
+        <w:t xml:space="preserve">system initialization. If the sensor is not found it will not be selectable as a dimming mode. Note that this detection depends on some </w:t>
+      </w:r>
+      <w:r>
+        <w:lastRenderedPageBreak/>
+        <w:t xml:space="preserve">light hitting the sensor </w:t>
+      </w:r>
+      <w:r>
+        <w:t xml:space="preserve">when first initialized. This means </w:t>
+      </w:r>
+      <w:r>
+        <w:t>the MIW must not be factory reset in total darkness!</w:t>
+      </w:r>
+    </w:p>
+    <w:p/>
+    <w:p>
+      <w:r>
         <w:t>Some of the menu options will only appea</w:t>
       </w:r>
       <w:r>
-        <w:t>r for the mode setting where they applicable.</w:t>
+        <w:t>r for the mode setting where they</w:t>
+      </w:r>
+      <w:r>
+        <w:t xml:space="preserve"> are</w:t>
+      </w:r>
+      <w:r>
+        <w:t xml:space="preserve"> applicable.</w:t>
       </w:r>
     </w:p>
     <w:p>
@@ -3868,155 +3893,199 @@
         <w:pStyle w:val="Heading4"/>
       </w:pPr>
       <w:r>
+        <w:t>Bright</w:t>
+      </w:r>
+      <w:r>
+        <w:t xml:space="preserve"> Value</w:t>
+      </w:r>
+      <w:r>
+        <w:t>: 50%</w:t>
+      </w:r>
+    </w:p>
+    <w:p>
+      <w:r>
+        <w:t>This is the TFT display brightness from 1 to 100%. It is often desirable to lower it when working in darkness.</w:t>
+      </w:r>
+    </w:p>
+    <w:p>
+      <w:pPr>
+        <w:pStyle w:val="Heading4"/>
+      </w:pPr>
+      <w:r>
+        <w:t xml:space="preserve">Display Dim Time: </w:t>
+      </w:r>
+      <w:r>
+        <w:t>0 S</w:t>
+      </w:r>
+    </w:p>
+    <w:p>
+      <w:r>
+        <w:t>When no buttons or dial rotations happen for this amount of time the display will dim to preserve power.</w:t>
+      </w:r>
+    </w:p>
+    <w:p>
+      <w:pPr>
+        <w:pStyle w:val="Heading4"/>
+      </w:pPr>
+      <w:r>
+        <w:t>Dim</w:t>
+      </w:r>
+      <w:r>
+        <w:t xml:space="preserve"> Value</w:t>
+      </w:r>
+      <w:r>
+        <w:t>: 30%</w:t>
+      </w:r>
+    </w:p>
+    <w:p>
+      <w:r>
+        <w:t>This is the value the display will dim to when the dim timer expires.</w:t>
+      </w:r>
+      <w:r>
+        <w:t xml:space="preserve"> This menu item is hidden when the </w:t>
+      </w:r>
+      <w:r>
+        <w:t>dim time value is 0.</w:t>
+      </w:r>
+    </w:p>
+    <w:p>
+      <w:pPr>
+        <w:pStyle w:val="Heading4"/>
+      </w:pPr>
+      <w:r>
+        <w:t>+Light Sensor</w:t>
+      </w:r>
+    </w:p>
+    <w:p>
+      <w:r>
+        <w:t>The settings in this menu will control how the display is controlled by the ambient light.</w:t>
+      </w:r>
+    </w:p>
+    <w:p>
+      <w:pPr>
+        <w:pStyle w:val="Heading5"/>
+      </w:pPr>
+      <w:r>
+        <w:t>Read Light Sensor</w:t>
+      </w:r>
+    </w:p>
+    <w:p>
+      <w:r>
+        <w:t xml:space="preserve">This will continuously display the sensor value so that appropriate </w:t>
+      </w:r>
+      <w:r>
+        <w:t>numbers can be chosen for the Dim and Bright value settings.</w:t>
+      </w:r>
+      <w:r>
+        <w:t xml:space="preserve"> Less light gives higher values, and more light gives lower values. A normal illuminated room should show 0 or very close to it. Remember that the MIW is designed to be used in dim lighting at night.</w:t>
+      </w:r>
+      <w:r>
+        <w:t xml:space="preserve"> Very low light can easily give a number over 4000.</w:t>
+      </w:r>
+      <w:r>
+        <w:t xml:space="preserve"> The display brightness will be adjusted depending on the sensor light reading between the Dim and Bright values.</w:t>
+      </w:r>
+    </w:p>
+    <w:p>
+      <w:pPr>
+        <w:pStyle w:val="Heading5"/>
+      </w:pPr>
+      <w:r>
+        <w:t xml:space="preserve">Dim Value: </w:t>
+      </w:r>
+      <w:r>
+        <w:t>number</w:t>
+      </w:r>
+    </w:p>
+    <w:p>
+      <w:r>
+        <w:t xml:space="preserve">This number is set to the value read in the lowest </w:t>
+      </w:r>
+      <w:r>
+        <w:t>ambient light that is expected.</w:t>
+      </w:r>
+    </w:p>
+    <w:p>
+      <w:pPr>
+        <w:pStyle w:val="Heading5"/>
+      </w:pPr>
+      <w:r>
+        <w:t>Bright Value: number</w:t>
+      </w:r>
+    </w:p>
+    <w:p>
+      <w:r>
+        <w:t>This number is set to the value read for the brightest ambient light expected.</w:t>
+      </w:r>
+    </w:p>
+    <w:p>
+      <w:pPr>
+        <w:pStyle w:val="Heading4"/>
+      </w:pPr>
+      <w:r>
+        <w:t>Sideways Scroll Settings</w:t>
+      </w:r>
+    </w:p>
+    <w:p>
+      <w:r>
+        <w:t xml:space="preserve">When lines are too long for the </w:t>
+      </w:r>
+      <w:r>
+        <w:t>display,</w:t>
+      </w:r>
+      <w:r>
+        <w:t xml:space="preserve"> they will scroll sideways so the entire line can be seen. The speeds can be adjusted</w:t>
+      </w:r>
+      <w:r>
+        <w:t xml:space="preserve"> using the </w:t>
+      </w:r>
+      <w:r>
+        <w:t>following menu items.</w:t>
+      </w:r>
+    </w:p>
+    <w:p>
+      <w:pPr>
+        <w:pStyle w:val="Heading5"/>
+      </w:pPr>
+      <w:r>
+        <w:t xml:space="preserve">Sideways Scroll Speed: </w:t>
+      </w:r>
+      <w:r>
+        <w:t>25 mS</w:t>
+      </w:r>
+    </w:p>
+    <w:p>
+      <w:r>
+        <w:t xml:space="preserve">This is how fast the </w:t>
+      </w:r>
+      <w:r>
+        <w:t xml:space="preserve">line scrolls to the left. Smaller numbers are faster, since it is actually the </w:t>
+      </w:r>
+      <w:r>
+        <w:t>pause time per pixel.</w:t>
+      </w:r>
+    </w:p>
+    <w:p>
+      <w:pPr>
+        <w:pStyle w:val="Heading5"/>
+      </w:pPr>
+      <w:r>
         <w:lastRenderedPageBreak/>
-        <w:t>Bright</w:t>
-      </w:r>
-      <w:r>
-        <w:t xml:space="preserve"> Value</w:t>
-      </w:r>
-      <w:r>
-        <w:t>: 50%</w:t>
-      </w:r>
-    </w:p>
-    <w:p>
-      <w:r>
-        <w:t>This is the TFT display brightness from 1 to 100%. It is often desirable to lower it when working in darkness.</w:t>
-      </w:r>
-    </w:p>
-    <w:p>
-      <w:pPr>
-        <w:pStyle w:val="Heading4"/>
-      </w:pPr>
-      <w:r>
-        <w:t xml:space="preserve">Display Dim Time: </w:t>
-      </w:r>
-      <w:r>
-        <w:t>0 S</w:t>
-      </w:r>
-    </w:p>
-    <w:p>
-      <w:r>
-        <w:t>When no buttons or dial rotations happen for this amount of time the display will dim to preserve power.</w:t>
-      </w:r>
-    </w:p>
-    <w:p>
-      <w:pPr>
-        <w:pStyle w:val="Heading4"/>
-      </w:pPr>
-      <w:r>
-        <w:t>Dim</w:t>
-      </w:r>
-      <w:r>
-        <w:t xml:space="preserve"> Value</w:t>
-      </w:r>
-      <w:r>
-        <w:t>: 30%</w:t>
-      </w:r>
-    </w:p>
-    <w:p>
-      <w:r>
-        <w:t>This is the value the display will dim to when the dim timer expires.</w:t>
-      </w:r>
-      <w:r>
-        <w:t xml:space="preserve"> This menu item is hidden when the </w:t>
-      </w:r>
-      <w:r>
-        <w:t>dim time value is 0.</w:t>
-      </w:r>
-    </w:p>
-    <w:p>
-      <w:pPr>
-        <w:pStyle w:val="Heading3"/>
-      </w:pPr>
-      <w:r>
-        <w:t>+Light Sensor</w:t>
-      </w:r>
-    </w:p>
-    <w:p>
-      <w:r>
-        <w:t>The settings in this menu will control how the display is controlled by the ambient light.</w:t>
-      </w:r>
-    </w:p>
-    <w:p>
-      <w:pPr>
-        <w:pStyle w:val="Heading4"/>
-      </w:pPr>
-      <w:r>
-        <w:t>Read Light Sensor</w:t>
-      </w:r>
-    </w:p>
-    <w:p>
-      <w:r>
-        <w:t xml:space="preserve">This will continuously display the sensor value so that appropriate </w:t>
-      </w:r>
-      <w:r>
-        <w:t>numbers can be chosen for the Dim and Bright value settings.</w:t>
-      </w:r>
-      <w:r>
-        <w:t xml:space="preserve"> Less light gives higher values, and more light gives lower values. A normal illuminated room should show 0 or very close to it. Remember that the MIW is designed to be used in dim lighting at night.</w:t>
-      </w:r>
-      <w:r>
-        <w:t xml:space="preserve"> Very low light can easily give a number over 4000.</w:t>
-      </w:r>
-      <w:r>
-        <w:t xml:space="preserve"> The display brightness will be adjusted depending on the sensor light reading between the Dim and Bright values.</w:t>
-      </w:r>
-    </w:p>
-    <w:p>
-      <w:pPr>
-        <w:pStyle w:val="Heading4"/>
-      </w:pPr>
-      <w:r>
-        <w:t xml:space="preserve">Dim Value: </w:t>
-      </w:r>
-      <w:r>
-        <w:t>number</w:t>
-      </w:r>
-    </w:p>
-    <w:p>
-      <w:r>
-        <w:t xml:space="preserve">This number is set to the value read in the lowest </w:t>
-      </w:r>
-      <w:r>
-        <w:t>ambient light that is expected.</w:t>
-      </w:r>
-    </w:p>
-    <w:p>
-      <w:pPr>
-        <w:pStyle w:val="Heading4"/>
-      </w:pPr>
-      <w:r>
-        <w:t>Bright Value: number</w:t>
-      </w:r>
-    </w:p>
-    <w:p>
-      <w:r>
-        <w:t>This number is set to the value read for the brightest ambient light expected.</w:t>
-      </w:r>
-    </w:p>
-    <w:p>
-      <w:pPr>
-        <w:pStyle w:val="Heading4"/>
-      </w:pPr>
-      <w:r>
-        <w:t>Sideways Scroll Settings</w:t>
-      </w:r>
-    </w:p>
-    <w:p>
-      <w:r>
-        <w:t xml:space="preserve">When lines are too long for the </w:t>
-      </w:r>
-      <w:r>
-        <w:t>display,</w:t>
-      </w:r>
-      <w:r>
-        <w:t xml:space="preserve"> they will scroll sideways so the entire line can be seen. The speeds can be adjusted</w:t>
-      </w:r>
-      <w:r>
-        <w:t xml:space="preserve"> using the </w:t>
-      </w:r>
-      <w:r>
-        <w:t>following menu items.</w:t>
+        <w:t xml:space="preserve">Sideways Scroll Pause: </w:t>
+      </w:r>
+      <w:r>
+        <w:t>20</w:t>
+      </w:r>
+    </w:p>
+    <w:p>
+      <w:r>
+        <w:t>This is the number of scroll speed times to wait at the end of each line before switching direction and scrolling again.</w:t>
+      </w:r>
+      <w:r>
+        <w:t xml:space="preserve"> For example, when the scroll speed is 25 mS and the pause is 20 the scrolling will pause for </w:t>
+      </w:r>
+      <w:r>
+        <w:t>25 x 20 = 500 mS at end of the scrolling.</w:t>
       </w:r>
     </w:p>
     <w:p>
@@ -4024,51 +4093,6 @@
         <w:pStyle w:val="Heading5"/>
       </w:pPr>
       <w:r>
-        <w:t xml:space="preserve">Sideways Scroll Speed: </w:t>
-      </w:r>
-      <w:r>
-        <w:t>25 mS</w:t>
-      </w:r>
-    </w:p>
-    <w:p>
-      <w:r>
-        <w:t xml:space="preserve">This is how fast the </w:t>
-      </w:r>
-      <w:r>
-        <w:t xml:space="preserve">line scrolls to the left. Smaller numbers are faster, since it is actually the </w:t>
-      </w:r>
-      <w:r>
-        <w:t>pause time per pixel.</w:t>
-      </w:r>
-    </w:p>
-    <w:p>
-      <w:pPr>
-        <w:pStyle w:val="Heading5"/>
-      </w:pPr>
-      <w:r>
-        <w:t xml:space="preserve">Sideways Scroll Pause: </w:t>
-      </w:r>
-      <w:r>
-        <w:t>20</w:t>
-      </w:r>
-    </w:p>
-    <w:p>
-      <w:r>
-        <w:t>This is the number of scroll speed times to wait at the end of each line before switching direction and scrolling again.</w:t>
-      </w:r>
-      <w:r>
-        <w:t xml:space="preserve"> For example, when the scroll speed is 25 mS and the pause is 20 the scrolling will pause for </w:t>
-      </w:r>
-      <w:r>
-        <w:t>25 x 20 = 500 mS at end of the scrolling.</w:t>
-      </w:r>
-    </w:p>
-    <w:p>
-      <w:pPr>
-        <w:pStyle w:val="Heading5"/>
-      </w:pPr>
-      <w:r>
-        <w:lastRenderedPageBreak/>
         <w:t xml:space="preserve">Sideways Scroll </w:t>
       </w:r>
       <w:r>
@@ -4258,6 +4282,7 @@
         <w:pStyle w:val="Heading4"/>
       </w:pPr>
       <w:r>
+        <w:lastRenderedPageBreak/>
         <w:t>Show More Files</w:t>
       </w:r>
       <w:r>
@@ -4274,251 +4299,251 @@
         <w:pStyle w:val="Heading4"/>
       </w:pPr>
       <w:r>
+        <w:t>Show Folder</w:t>
+      </w:r>
+      <w:r>
+        <w:t>: Yes | No</w:t>
+      </w:r>
+    </w:p>
+    <w:p>
+      <w:r>
+        <w:t>The top line in run mode shows the current file to be run. If this flag is on it will include the folder path. It should be turned off if the folder path is too long.</w:t>
+      </w:r>
+    </w:p>
+    <w:p>
+      <w:pPr>
+        <w:pStyle w:val="Heading4"/>
+      </w:pPr>
+      <w:r>
+        <w:t>Progress Bar: On | Off</w:t>
+      </w:r>
+    </w:p>
+    <w:p>
+      <w:r>
+        <w:t>When a file is running the second line of the TFT display can show a progress bar. This option is used to turn it on or off.</w:t>
+      </w:r>
+    </w:p>
+    <w:p>
+      <w:pPr>
+        <w:pStyle w:val="Heading3"/>
+      </w:pPr>
+      <w:r>
+        <w:t>+</w:t>
+      </w:r>
+      <w:r>
+        <w:t xml:space="preserve">Dial &amp; </w:t>
+      </w:r>
+      <w:r>
+        <w:t>Button Settings</w:t>
+      </w:r>
+    </w:p>
+    <w:p>
+      <w:pPr>
+        <w:pStyle w:val="Heading4"/>
+      </w:pPr>
+      <w:r>
+        <w:t>Dial</w:t>
+      </w:r>
+      <w:r>
+        <w:t xml:space="preserve">: </w:t>
+      </w:r>
+      <w:r>
+        <w:t xml:space="preserve">Normal </w:t>
+      </w:r>
+      <w:r>
+        <w:t>|</w:t>
+      </w:r>
+      <w:r>
+        <w:t xml:space="preserve"> Reverse</w:t>
+      </w:r>
+    </w:p>
+    <w:p>
+      <w:r>
+        <w:t>This sets the direction of the dial that moves forward or backward through choices.</w:t>
+      </w:r>
+    </w:p>
+    <w:p>
+      <w:pPr>
+        <w:pStyle w:val="Heading4"/>
+      </w:pPr>
+      <w:r>
+        <w:t xml:space="preserve">Dial </w:t>
+      </w:r>
+      <w:r>
+        <w:t>Pulse Count</w:t>
+      </w:r>
+      <w:r>
+        <w:t>: 1-5</w:t>
+      </w:r>
+    </w:p>
+    <w:p>
+      <w:r>
+        <w:t xml:space="preserve">It is sometimes desirable to reduce the sensitivity of the dial to rotation. Wearing gloves or shivering fingers is an example. This allows a counter to be set such that more than one </w:t>
+      </w:r>
+      <w:r>
+        <w:t>click</w:t>
+      </w:r>
+      <w:r>
+        <w:t xml:space="preserve"> detent will be required to produce a dial motion. For example, setting this to 2 means that the dial </w:t>
+      </w:r>
+      <w:r>
+        <w:t>must</w:t>
+      </w:r>
+      <w:r>
+        <w:t xml:space="preserve"> be moved two clicks before it would change the selection. Values from 1 to 5 </w:t>
+      </w:r>
+      <w:r>
+        <w:t>are valid.</w:t>
+      </w:r>
+    </w:p>
+    <w:p>
+      <w:pPr>
+        <w:pStyle w:val="Heading4"/>
+      </w:pPr>
+      <w:r>
+        <w:t>Rotate</w:t>
+      </w:r>
+      <w:r>
+        <w:t xml:space="preserve"> Speed</w:t>
+      </w:r>
+      <w:r>
+        <w:t xml:space="preserve">: </w:t>
+      </w:r>
+      <w:r>
+        <w:t>3</w:t>
+      </w:r>
+      <w:r>
+        <w:t>0 mS</w:t>
+      </w:r>
+    </w:p>
+    <w:p>
+      <w:r>
+        <w:t xml:space="preserve">This value adjusts how fast the dial </w:t>
+      </w:r>
+      <w:r>
+        <w:t>is allowed to send rotation clicks.</w:t>
+      </w:r>
+      <w:r>
+        <w:t xml:space="preserve"> It is the</w:t>
+      </w:r>
+      <w:r>
+        <w:t xml:space="preserve"> minimum</w:t>
+      </w:r>
+      <w:r>
+        <w:t xml:space="preserve"> time between clicks</w:t>
+      </w:r>
+      <w:r>
+        <w:t xml:space="preserve"> so it can be used to slow down fast rotation</w:t>
+      </w:r>
+      <w:r>
+        <w:t xml:space="preserve">. </w:t>
+      </w:r>
+      <w:r>
+        <w:t>The allowed values are</w:t>
+      </w:r>
+      <w:r>
+        <w:t xml:space="preserve"> from </w:t>
+      </w:r>
+      <w:r>
+        <w:t>5</w:t>
+      </w:r>
+      <w:r>
+        <w:t xml:space="preserve"> to </w:t>
+      </w:r>
+      <w:r>
+        <w:t>500</w:t>
+      </w:r>
+      <w:r>
+        <w:t xml:space="preserve"> </w:t>
+      </w:r>
+      <w:r>
+        <w:t>Milliseconds</w:t>
+      </w:r>
+      <w:r>
+        <w:t>.</w:t>
+      </w:r>
+    </w:p>
+    <w:p>
+      <w:pPr>
+        <w:pStyle w:val="Heading4"/>
+      </w:pPr>
+      <w:r>
+        <w:t>Long Press Counts: 40</w:t>
+      </w:r>
+    </w:p>
+    <w:p>
+      <w:r>
+        <w:t>This value determines how long a long press is.</w:t>
+      </w:r>
+      <w:r>
+        <w:t xml:space="preserve"> Bigger numbers mean the button must be held down longer in order to be considered a long press.</w:t>
+      </w:r>
+    </w:p>
+    <w:p>
+      <w:pPr>
+        <w:pStyle w:val="Heading4"/>
+      </w:pPr>
+      <w:r>
+        <w:t xml:space="preserve">Btn0 Long: </w:t>
+      </w:r>
+      <w:r>
+        <w:t>Display</w:t>
+      </w:r>
+      <w:r>
+        <w:t>Rotation</w:t>
+      </w:r>
+      <w:r>
+        <w:t xml:space="preserve"> | LightBar</w:t>
+      </w:r>
+    </w:p>
+    <w:p>
+      <w:r>
+        <w:t>This is the action for a long press on the top left button.</w:t>
+      </w:r>
+      <w:r>
+        <w:t xml:space="preserve"> UpsideDown rotates the display and also shows the BMP reversed</w:t>
+      </w:r>
+      <w:r>
+        <w:t>. LightBar runs the light bar function to use the wand as a light source. There will probably be more choices in the future</w:t>
+      </w:r>
+      <w:r>
+        <w:t>.</w:t>
+      </w:r>
+    </w:p>
+    <w:p>
+      <w:pPr>
+        <w:pStyle w:val="Heading4"/>
+      </w:pPr>
+      <w:r>
+        <w:t xml:space="preserve">Btn1 Long: LightBar | </w:t>
+      </w:r>
+      <w:r>
+        <w:t>Display</w:t>
+      </w:r>
+      <w:r>
+        <w:t>Rotation</w:t>
+      </w:r>
+    </w:p>
+    <w:p>
+      <w:r>
+        <w:t xml:space="preserve">This is the action for a long press on the </w:t>
+      </w:r>
+      <w:r>
+        <w:t>bottom</w:t>
+      </w:r>
+      <w:r>
+        <w:t xml:space="preserve"> left button.</w:t>
+      </w:r>
+      <w:r>
+        <w:t xml:space="preserve"> There will probably be more choices in the future.</w:t>
+      </w:r>
+    </w:p>
+    <w:p>
+      <w:pPr>
+        <w:pStyle w:val="Heading4"/>
+      </w:pPr>
+      <w:r>
         <w:lastRenderedPageBreak/>
-        <w:t>Show Folder</w:t>
-      </w:r>
-      <w:r>
-        <w:t>: Yes | No</w:t>
-      </w:r>
-    </w:p>
-    <w:p>
-      <w:r>
-        <w:t>The top line in run mode shows the current file to be run. If this flag is on it will include the folder path. It should be turned off if the folder path is too long.</w:t>
-      </w:r>
-    </w:p>
-    <w:p>
-      <w:pPr>
-        <w:pStyle w:val="Heading4"/>
-      </w:pPr>
-      <w:r>
-        <w:t>Progress Bar: On | Off</w:t>
-      </w:r>
-    </w:p>
-    <w:p>
-      <w:r>
-        <w:t>When a file is running the second line of the TFT display can show a progress bar. This option is used to turn it on or off.</w:t>
-      </w:r>
-    </w:p>
-    <w:p>
-      <w:pPr>
-        <w:pStyle w:val="Heading3"/>
-      </w:pPr>
-      <w:r>
-        <w:t>+</w:t>
-      </w:r>
-      <w:r>
-        <w:t xml:space="preserve">Dial &amp; </w:t>
-      </w:r>
-      <w:r>
-        <w:t>Button Settings</w:t>
-      </w:r>
-    </w:p>
-    <w:p>
-      <w:pPr>
-        <w:pStyle w:val="Heading4"/>
-      </w:pPr>
-      <w:r>
-        <w:t>Dial</w:t>
-      </w:r>
-      <w:r>
-        <w:t xml:space="preserve">: </w:t>
-      </w:r>
-      <w:r>
-        <w:t xml:space="preserve">Normal </w:t>
-      </w:r>
-      <w:r>
-        <w:t>|</w:t>
-      </w:r>
-      <w:r>
-        <w:t xml:space="preserve"> Reverse</w:t>
-      </w:r>
-    </w:p>
-    <w:p>
-      <w:r>
-        <w:t>This sets the direction of the dial that moves forward or backward through choices.</w:t>
-      </w:r>
-    </w:p>
-    <w:p>
-      <w:pPr>
-        <w:pStyle w:val="Heading4"/>
-      </w:pPr>
-      <w:r>
-        <w:t xml:space="preserve">Dial </w:t>
-      </w:r>
-      <w:r>
-        <w:t>Pulse Count</w:t>
-      </w:r>
-      <w:r>
-        <w:t>: 1-5</w:t>
-      </w:r>
-    </w:p>
-    <w:p>
-      <w:r>
-        <w:t xml:space="preserve">It is sometimes desirable to reduce the sensitivity of the dial to rotation. Wearing gloves or shivering fingers is an example. This allows a counter to be set such that more than one </w:t>
-      </w:r>
-      <w:r>
-        <w:t>click</w:t>
-      </w:r>
-      <w:r>
-        <w:t xml:space="preserve"> detent will be required to produce a dial motion. For example, setting this to 2 means that the dial </w:t>
-      </w:r>
-      <w:r>
-        <w:t>must</w:t>
-      </w:r>
-      <w:r>
-        <w:t xml:space="preserve"> be moved two clicks before it would change the selection. Values from 1 to 5 </w:t>
-      </w:r>
-      <w:r>
-        <w:t>are valid.</w:t>
-      </w:r>
-    </w:p>
-    <w:p>
-      <w:pPr>
-        <w:pStyle w:val="Heading4"/>
-      </w:pPr>
-      <w:r>
-        <w:t>Rotate</w:t>
-      </w:r>
-      <w:r>
-        <w:t xml:space="preserve"> Speed</w:t>
-      </w:r>
-      <w:r>
-        <w:t xml:space="preserve">: </w:t>
-      </w:r>
-      <w:r>
-        <w:t>3</w:t>
-      </w:r>
-      <w:r>
-        <w:t>0 mS</w:t>
-      </w:r>
-    </w:p>
-    <w:p>
-      <w:r>
-        <w:t xml:space="preserve">This value adjusts how fast the dial </w:t>
-      </w:r>
-      <w:r>
-        <w:t>is allowed to send rotation clicks.</w:t>
-      </w:r>
-      <w:r>
-        <w:t xml:space="preserve"> It is the</w:t>
-      </w:r>
-      <w:r>
-        <w:t xml:space="preserve"> minimum</w:t>
-      </w:r>
-      <w:r>
-        <w:t xml:space="preserve"> time between clicks</w:t>
-      </w:r>
-      <w:r>
-        <w:t xml:space="preserve"> so it can be used to slow down fast rotation</w:t>
-      </w:r>
-      <w:r>
-        <w:t xml:space="preserve">. </w:t>
-      </w:r>
-      <w:r>
-        <w:t>The allowed values are</w:t>
-      </w:r>
-      <w:r>
-        <w:t xml:space="preserve"> from </w:t>
-      </w:r>
-      <w:r>
-        <w:t>5</w:t>
-      </w:r>
-      <w:r>
-        <w:t xml:space="preserve"> to </w:t>
-      </w:r>
-      <w:r>
-        <w:t>500</w:t>
-      </w:r>
-      <w:r>
-        <w:t xml:space="preserve"> </w:t>
-      </w:r>
-      <w:r>
-        <w:t>Milliseconds</w:t>
-      </w:r>
-      <w:r>
-        <w:t>.</w:t>
-      </w:r>
-    </w:p>
-    <w:p>
-      <w:pPr>
-        <w:pStyle w:val="Heading4"/>
-      </w:pPr>
-      <w:r>
-        <w:t>Long Press Counts: 40</w:t>
-      </w:r>
-    </w:p>
-    <w:p>
-      <w:r>
-        <w:t>This value determines how long a long press is.</w:t>
-      </w:r>
-      <w:r>
-        <w:t xml:space="preserve"> Bigger numbers mean the button must be held down longer in order to be considered a long press.</w:t>
-      </w:r>
-    </w:p>
-    <w:p>
-      <w:pPr>
-        <w:pStyle w:val="Heading4"/>
-      </w:pPr>
-      <w:r>
-        <w:t xml:space="preserve">Btn0 Long: </w:t>
-      </w:r>
-      <w:r>
-        <w:t>Display</w:t>
-      </w:r>
-      <w:r>
-        <w:t>Rotation</w:t>
-      </w:r>
-      <w:r>
-        <w:t xml:space="preserve"> | LightBar</w:t>
-      </w:r>
-    </w:p>
-    <w:p>
-      <w:r>
-        <w:t>This is the action for a long press on the top left button.</w:t>
-      </w:r>
-      <w:r>
-        <w:t xml:space="preserve"> UpsideDown rotates the display and also shows the BMP reversed</w:t>
-      </w:r>
-      <w:r>
-        <w:t>. LightBar runs the light bar function to use the wand as a light source. There will probably be more choices in the future</w:t>
-      </w:r>
-      <w:r>
-        <w:t>.</w:t>
-      </w:r>
-    </w:p>
-    <w:p>
-      <w:pPr>
-        <w:pStyle w:val="Heading4"/>
-      </w:pPr>
-      <w:r>
-        <w:t xml:space="preserve">Btn1 Long: LightBar | </w:t>
-      </w:r>
-      <w:r>
-        <w:t>Display</w:t>
-      </w:r>
-      <w:r>
-        <w:t>Rotation</w:t>
-      </w:r>
-    </w:p>
-    <w:p>
-      <w:r>
-        <w:t xml:space="preserve">This is the action for a long press on the </w:t>
-      </w:r>
-      <w:r>
-        <w:t>bottom</w:t>
-      </w:r>
-      <w:r>
-        <w:t xml:space="preserve"> left button.</w:t>
-      </w:r>
-      <w:r>
-        <w:t xml:space="preserve"> There will probably be more choices in the future.</w:t>
-      </w:r>
-    </w:p>
-    <w:p>
-      <w:pPr>
-        <w:pStyle w:val="Heading4"/>
-      </w:pPr>
-      <w:r>
         <w:t>Rotate Dial Type: Toggle | Pulse</w:t>
       </w:r>
     </w:p>
@@ -4548,11 +4573,7 @@
         <w:t xml:space="preserve"> closed for a short period of time</w:t>
       </w:r>
       <w:r>
-        <w:t xml:space="preserve"> with each rotation click. </w:t>
-      </w:r>
-      <w:r>
-        <w:lastRenderedPageBreak/>
-        <w:t>This one is called “pulse”. The other kind</w:t>
+        <w:t xml:space="preserve"> with each rotation click. This one is called “pulse”. The other kind</w:t>
       </w:r>
       <w:r>
         <w:t xml:space="preserve"> changes between open and close</w:t>
@@ -4891,6 +4912,7 @@
           <w:b/>
           <w:bCs/>
         </w:rPr>
+        <w:lastRenderedPageBreak/>
         <w:t>More Accurate 0% Battery Calibration</w:t>
       </w:r>
     </w:p>
@@ -4908,202 +4930,199 @@
         <w:t xml:space="preserve"> this voltage to 5.8 before connecting the power supply. You can also try lower</w:t>
       </w:r>
       <w:r>
-        <w:t xml:space="preserve"> voltages until the </w:t>
-      </w:r>
+        <w:t xml:space="preserve"> voltages until the power supply (voltage regulator) does not supply 5V anymore.</w:t>
+      </w:r>
+      <w:r>
+        <w:t xml:space="preserve"> Do not go below 5.5V for two cells because </w:t>
+      </w:r>
+      <w:r>
+        <w:t>a</w:t>
+      </w:r>
+      <w:r>
+        <w:t xml:space="preserve"> cell should never go below 2.75V.</w:t>
+      </w:r>
+      <w:r>
+        <w:t xml:space="preserve"> Next use “Read Battery” to obtain the value for the 0% setting.</w:t>
+      </w:r>
+    </w:p>
+    <w:p>
+      <w:pPr>
+        <w:pStyle w:val="Heading4"/>
+      </w:pPr>
+      <w:r>
+        <w:t>Low Battery Sleep: Yes</w:t>
+      </w:r>
+      <w:r>
+        <w:t xml:space="preserve"> | No</w:t>
+      </w:r>
+    </w:p>
+    <w:p>
+      <w:r>
+        <w:t xml:space="preserve">When this is set to “Yes” the MIW will go to sleep when the current battery </w:t>
+      </w:r>
+      <w:r>
+        <w:t>level value is below the 0% setting. The MIW will not turn on until the batteries are replaced or recharged.</w:t>
+      </w:r>
+    </w:p>
+    <w:p>
+      <w:pPr>
+        <w:pStyle w:val="Heading4"/>
+      </w:pPr>
+      <w:r>
+        <w:t>Show Battery: Yes | No</w:t>
+      </w:r>
+    </w:p>
+    <w:p>
+      <w:r>
+        <w:t>This setting controls the display of the battery level on the main screen. When on it will use the bottom line to right of the display.</w:t>
+      </w:r>
+      <w:r>
+        <w:t xml:space="preserve"> It shows both a graphic value and text of the % value.</w:t>
+      </w:r>
+    </w:p>
+    <w:p>
+      <w:pPr>
+        <w:pStyle w:val="Heading4"/>
+      </w:pPr>
+      <w:r>
+        <w:t>Read Battery</w:t>
+      </w:r>
+    </w:p>
+    <w:p>
+      <w:r>
+        <w:t>This will display the current value of the battery sense line on the PCB.</w:t>
+      </w:r>
+      <w:r>
+        <w:t xml:space="preserve"> It is useful to calibrate your batteries as described in the “Battery Settings” section above.</w:t>
+      </w:r>
+    </w:p>
+    <w:p>
+      <w:pPr>
+        <w:pStyle w:val="Heading4"/>
+      </w:pPr>
+      <w:r>
+        <w:t xml:space="preserve">100% Battery: </w:t>
+      </w:r>
+      <w:r>
+        <w:t xml:space="preserve">high </w:t>
+      </w:r>
+      <w:r>
+        <w:t>number</w:t>
+      </w:r>
+    </w:p>
+    <w:p>
+      <w:r>
+        <w:t>This is the full battery value. It should be set to the value from “Read Battery” obtained with fully charged batteries.</w:t>
+      </w:r>
+    </w:p>
+    <w:p>
+      <w:pPr>
+        <w:pStyle w:val="Heading4"/>
+      </w:pPr>
+      <w:r>
+        <w:t xml:space="preserve">0% Battery: </w:t>
+      </w:r>
+      <w:r>
+        <w:t xml:space="preserve">low </w:t>
+      </w:r>
+      <w:r>
+        <w:t>number</w:t>
+      </w:r>
+    </w:p>
+    <w:p>
+      <w:r>
+        <w:t>This is the lowest acceptable battery value.</w:t>
+      </w:r>
+      <w:r>
+        <w:t xml:space="preserve"> It is approximately 0.71 times the full value.</w:t>
+      </w:r>
+      <w:r>
+        <w:t xml:space="preserve"> LiIon batteries should never be discharged below 2.75 volts</w:t>
+      </w:r>
+      <w:r>
+        <w:t xml:space="preserve"> (5.5 v for two batteries)</w:t>
+      </w:r>
+      <w:r>
+        <w:t>, but the actual</w:t>
+      </w:r>
+      <w:r>
+        <w:t xml:space="preserve"> value</w:t>
+      </w:r>
+      <w:r>
+        <w:t xml:space="preserve"> may depend on the power supply used</w:t>
+      </w:r>
+      <w:r>
+        <w:t>, which is often around 5.8 volts.</w:t>
+      </w:r>
+    </w:p>
+    <w:p>
+      <w:pPr>
+        <w:pStyle w:val="Heading4"/>
+      </w:pPr>
+      <w:r>
+        <w:t>Battery Count: 1-4</w:t>
+      </w:r>
+    </w:p>
+    <w:p>
+      <w:r>
+        <w:t xml:space="preserve">This is set to the number </w:t>
+      </w:r>
+      <w:r>
+        <w:t xml:space="preserve">of cells and will load default values for </w:t>
+      </w:r>
+      <w:r>
+        <w:t>100% and 0%.</w:t>
+      </w:r>
+      <w:r>
+        <w:t xml:space="preserve"> If set to 1, the power supply must of course be a boost regulator. Cells from 2 to 4</w:t>
+      </w:r>
+      <w:r>
+        <w:t xml:space="preserve"> assume a buck regulator</w:t>
+      </w:r>
+      <w:r>
+        <w:t xml:space="preserve"> which lowers the </w:t>
+      </w:r>
+      <w:r>
+        <w:t>output voltage to 5V.</w:t>
+      </w:r>
+    </w:p>
+    <w:p>
+      <w:pPr>
+        <w:pStyle w:val="Heading3"/>
+      </w:pPr>
+      <w:r>
+        <w:t>IP: 192.168.4.1</w:t>
+      </w:r>
+    </w:p>
+    <w:p>
+      <w:r>
+        <w:t xml:space="preserve">This is the address of the web page server built </w:t>
+      </w:r>
+      <w:r>
+        <w:t>into</w:t>
+      </w:r>
+      <w:r>
+        <w:t xml:space="preserve"> the wand. It is very experimental and not complete yet. The only </w:t>
+      </w:r>
+      <w:r>
+        <w:t>useful</w:t>
+      </w:r>
+      <w:r>
+        <w:t xml:space="preserve"> function is the ability to upload or download image files directly to the wand from a web browser on a phone or computer without removing the </w:t>
+      </w:r>
+      <w:r>
+        <w:t>micro-SD</w:t>
+      </w:r>
+      <w:r>
+        <w:t xml:space="preserve"> card. More features will be added in the future, including complete control of the wand. To use it, first connect to the MIW….. network. The password is 12345678. Then point the browser to the IP address.</w:t>
+      </w:r>
+    </w:p>
+    <w:p>
+      <w:pPr>
+        <w:pStyle w:val="Heading3"/>
+      </w:pPr>
       <w:r>
         <w:lastRenderedPageBreak/>
-        <w:t>power supply (voltage regulator) does not supply 5V anymore.</w:t>
-      </w:r>
-      <w:r>
-        <w:t xml:space="preserve"> Do not go below 5.5V for two cells because </w:t>
-      </w:r>
-      <w:r>
-        <w:t>a</w:t>
-      </w:r>
-      <w:r>
-        <w:t xml:space="preserve"> cell should never go below 2.75V.</w:t>
-      </w:r>
-      <w:r>
-        <w:t xml:space="preserve"> Next use “Read Battery” to obtain the value for the 0% setting.</w:t>
-      </w:r>
-    </w:p>
-    <w:p>
-      <w:pPr>
-        <w:pStyle w:val="Heading4"/>
-      </w:pPr>
-      <w:r>
-        <w:t>Low Battery Sleep: Yes</w:t>
-      </w:r>
-      <w:r>
-        <w:t xml:space="preserve"> | No</w:t>
-      </w:r>
-    </w:p>
-    <w:p>
-      <w:r>
-        <w:t xml:space="preserve">When this is set to “Yes” the MIW will go to sleep when the current battery </w:t>
-      </w:r>
-      <w:r>
-        <w:t>level value is below the 0% setting. The MIW will not turn on until the batteries are replaced or recharged.</w:t>
-      </w:r>
-    </w:p>
-    <w:p>
-      <w:pPr>
-        <w:pStyle w:val="Heading4"/>
-      </w:pPr>
-      <w:r>
-        <w:t>Show Battery: Yes | No</w:t>
-      </w:r>
-    </w:p>
-    <w:p>
-      <w:r>
-        <w:t>This setting controls the display of the battery level on the main screen. When on it will use the bottom line to right of the display.</w:t>
-      </w:r>
-      <w:r>
-        <w:t xml:space="preserve"> It shows both a graphic value and text of the % value.</w:t>
-      </w:r>
-    </w:p>
-    <w:p>
-      <w:pPr>
-        <w:pStyle w:val="Heading4"/>
-      </w:pPr>
-      <w:r>
-        <w:t>Read Battery</w:t>
-      </w:r>
-    </w:p>
-    <w:p>
-      <w:r>
-        <w:t>This will display the current value of the battery sense line on the PCB.</w:t>
-      </w:r>
-      <w:r>
-        <w:t xml:space="preserve"> It is useful to calibrate your batteries as described in the “Battery Settings” section above.</w:t>
-      </w:r>
-    </w:p>
-    <w:p>
-      <w:pPr>
-        <w:pStyle w:val="Heading4"/>
-      </w:pPr>
-      <w:r>
-        <w:t xml:space="preserve">100% Battery: </w:t>
-      </w:r>
-      <w:r>
-        <w:t xml:space="preserve">high </w:t>
-      </w:r>
-      <w:r>
-        <w:t>number</w:t>
-      </w:r>
-    </w:p>
-    <w:p>
-      <w:r>
-        <w:t>This is the full battery value. It should be set to the value from “Read Battery” obtained with fully charged batteries.</w:t>
-      </w:r>
-    </w:p>
-    <w:p>
-      <w:pPr>
-        <w:pStyle w:val="Heading4"/>
-      </w:pPr>
-      <w:r>
-        <w:t xml:space="preserve">0% Battery: </w:t>
-      </w:r>
-      <w:r>
-        <w:t xml:space="preserve">low </w:t>
-      </w:r>
-      <w:r>
-        <w:t>number</w:t>
-      </w:r>
-    </w:p>
-    <w:p>
-      <w:r>
-        <w:t>This is the lowest acceptable battery value.</w:t>
-      </w:r>
-      <w:r>
-        <w:t xml:space="preserve"> It is approximately 0.71 times the full value.</w:t>
-      </w:r>
-      <w:r>
-        <w:t xml:space="preserve"> LiIon batteries should never be discharged below 2.75 volts</w:t>
-      </w:r>
-      <w:r>
-        <w:t xml:space="preserve"> (5.5 v for two batteries)</w:t>
-      </w:r>
-      <w:r>
-        <w:t>, but the actual</w:t>
-      </w:r>
-      <w:r>
-        <w:t xml:space="preserve"> value</w:t>
-      </w:r>
-      <w:r>
-        <w:t xml:space="preserve"> may depend on the power supply used</w:t>
-      </w:r>
-      <w:r>
-        <w:t>, which is often around 5.8 volts.</w:t>
-      </w:r>
-    </w:p>
-    <w:p>
-      <w:pPr>
-        <w:pStyle w:val="Heading4"/>
-      </w:pPr>
-      <w:r>
-        <w:t>Battery Count: 1-4</w:t>
-      </w:r>
-    </w:p>
-    <w:p>
-      <w:r>
-        <w:t xml:space="preserve">This is set to the number </w:t>
-      </w:r>
-      <w:r>
-        <w:t xml:space="preserve">of cells and will load default values for </w:t>
-      </w:r>
-      <w:r>
-        <w:t>100% and 0%.</w:t>
-      </w:r>
-      <w:r>
-        <w:t xml:space="preserve"> If set to 1, the power supply must of course be a boost regulator. Cells from 2 to 4</w:t>
-      </w:r>
-      <w:r>
-        <w:t xml:space="preserve"> assume a buck regulator</w:t>
-      </w:r>
-      <w:r>
-        <w:t xml:space="preserve"> which lowers the </w:t>
-      </w:r>
-      <w:r>
-        <w:t>output voltage to 5V.</w:t>
-      </w:r>
-    </w:p>
-    <w:p>
-      <w:pPr>
-        <w:pStyle w:val="Heading3"/>
-      </w:pPr>
-      <w:r>
-        <w:t>IP: 192.168.4.1</w:t>
-      </w:r>
-    </w:p>
-    <w:p>
-      <w:r>
-        <w:t xml:space="preserve">This is the address of the web page server built </w:t>
-      </w:r>
-      <w:r>
-        <w:t>into</w:t>
-      </w:r>
-      <w:r>
-        <w:t xml:space="preserve"> the wand. It is very experimental and not complete yet. The only </w:t>
-      </w:r>
-      <w:r>
-        <w:t>useful</w:t>
-      </w:r>
-      <w:r>
-        <w:t xml:space="preserve"> function is the ability to upload or download image files directly to the wand from a web browser on a phone or computer without removing the </w:t>
-      </w:r>
-      <w:r>
-        <w:t>micro-SD</w:t>
-      </w:r>
-      <w:r>
-        <w:t xml:space="preserve"> card. More features will be added in the future, including complete control of the wand. To use it, first connect to the MIW….. network. The password is 12345678. Then point the browser to the IP address.</w:t>
-      </w:r>
-    </w:p>
-    <w:p>
-      <w:pPr>
-        <w:pStyle w:val="Heading3"/>
-      </w:pPr>
-      <w:r>
         <w:t>Reset All Settings</w:t>
       </w:r>
     </w:p>
@@ -5123,7 +5142,6 @@
       <w:bookmarkEnd w:id="33"/>
       <w:bookmarkEnd w:id="34"/>
       <w:r>
-        <w:lastRenderedPageBreak/>
         <w:t>Light Bar</w:t>
       </w:r>
     </w:p>
@@ -5318,6 +5336,7 @@
         <w:pStyle w:val="Heading3"/>
       </w:pPr>
       <w:r>
+        <w:lastRenderedPageBreak/>
         <w:t>Brightness: 255</w:t>
       </w:r>
     </w:p>
@@ -5334,7 +5353,6 @@
         <w:pStyle w:val="Heading3"/>
       </w:pPr>
       <w:r>
-        <w:lastRenderedPageBreak/>
         <w:t>R</w:t>
       </w:r>
       <w:r>
@@ -7754,7 +7772,7 @@
   <w:abstractNum w:abstractNumId="8" w15:restartNumberingAfterBreak="0">
     <w:nsid w:val="62D1418B"/>
     <w:multiLevelType w:val="multilevel"/>
-    <w:tmpl w:val="84AE8C14"/>
+    <w:tmpl w:val="34D06E6A"/>
     <w:lvl w:ilvl="0">
       <w:start w:val="1"/>
       <w:numFmt w:val="decimal"/>

</xml_diff>

<commit_message>
Added a switch to the dial to allow acceleration. Rotating the dial faster will cause it to produce more logical clicks for each physical one. Effectively, rotating faster will go further than normal.
</commit_message>
<xml_diff>
--- a/MagicImageWand.docx
+++ b/MagicImageWand.docx
@@ -44,7 +44,31 @@
     </w:p>
     <w:p>
       <w:r>
-        <w:t xml:space="preserve">This design was inspired but not copied from the PixelStick commercial product. I have not owned, used or even touched an official PixelStick, I haven’t even read their manual. I did briefly look at the marketing material on their website to get an idea of how it worked. I was also inspired by the light wand developed by photographer Michael Ross. I started out building one </w:t>
+        <w:t xml:space="preserve">This design was inspired but not copied from the </w:t>
+      </w:r>
+      <w:proofErr w:type="spellStart"/>
+      <w:r>
+        <w:t>PixelStick</w:t>
+      </w:r>
+      <w:proofErr w:type="spellEnd"/>
+      <w:r>
+        <w:t xml:space="preserve"> commercial product. I have not owned, </w:t>
+      </w:r>
+      <w:proofErr w:type="gramStart"/>
+      <w:r>
+        <w:t>used</w:t>
+      </w:r>
+      <w:proofErr w:type="gramEnd"/>
+      <w:r>
+        <w:t xml:space="preserve"> or even touched an official </w:t>
+      </w:r>
+      <w:proofErr w:type="spellStart"/>
+      <w:r>
+        <w:t>PixelStick</w:t>
+      </w:r>
+      <w:proofErr w:type="spellEnd"/>
+      <w:r>
+        <w:t xml:space="preserve">, I haven’t even read their manual. I did briefly look at the marketing material on their website to get an idea of how it worked. I was also inspired by the light wand developed by photographer Michael Ross. I started out building one </w:t>
       </w:r>
       <w:r>
         <w:t>following Michael’s instructions</w:t>
@@ -65,7 +89,15 @@
         <w:t xml:space="preserve"> LED strip. At this point I decided to do a total rewrite and use the newer much faster esp32 modules. This let the feature list grow and the additionally the strip display speed was increased dramatically.</w:t>
       </w:r>
       <w:r>
-        <w:t xml:space="preserve"> The first version used an OLED display esp32 from Heltec. After that I discovered the TTGO with a color TFT display. After some more code re-writing and feature adding the TTGO version was created!</w:t>
+        <w:t xml:space="preserve"> The first version used an OLED display esp32 from </w:t>
+      </w:r>
+      <w:proofErr w:type="spellStart"/>
+      <w:r>
+        <w:t>Heltec</w:t>
+      </w:r>
+      <w:proofErr w:type="spellEnd"/>
+      <w:r>
+        <w:t>. After that I discovered the TTGO with a color TFT display. After some more code re-writing and feature adding the TTGO version was created!</w:t>
       </w:r>
     </w:p>
     <w:p>
@@ -138,7 +170,15 @@
         <w:t xml:space="preserve">Magic Image Wand </w:t>
       </w:r>
       <w:r>
-        <w:t>consists of the following major parts. The parts are all connected together into a single unit. The optional second LED strip is easily removed</w:t>
+        <w:t xml:space="preserve">consists of the following major parts. The parts are all </w:t>
+      </w:r>
+      <w:proofErr w:type="gramStart"/>
+      <w:r>
+        <w:t>connected together</w:t>
+      </w:r>
+      <w:proofErr w:type="gramEnd"/>
+      <w:r>
+        <w:t xml:space="preserve"> into a single unit. The optional second LED strip is easily removed</w:t>
       </w:r>
       <w:r>
         <w:t xml:space="preserve"> or added</w:t>
@@ -295,8 +335,13 @@
         </w:numPr>
       </w:pPr>
       <w:r>
-        <w:t>Roller Encoder Wheel. This wheel is used to control the display speed while rolling on the ground. It will allow for very exact image timing. The good news is the software supports it</w:t>
-      </w:r>
+        <w:t xml:space="preserve">Roller Encoder Wheel. This wheel is used to control the display speed while rolling on the ground. It will allow for very exact image timing. The good news is the software supports </w:t>
+      </w:r>
+      <w:proofErr w:type="gramStart"/>
+      <w:r>
+        <w:t>it</w:t>
+      </w:r>
+      <w:proofErr w:type="gramEnd"/>
       <w:r>
         <w:t xml:space="preserve"> but</w:t>
       </w:r>
@@ -385,7 +430,15 @@
         <w:t xml:space="preserve"> each strip uses 43 Watts when all the LEDs are lit. </w:t>
       </w:r>
       <w:r>
-        <w:t>If full brightness is required then the voltage regulator must be able to supply enough current</w:t>
+        <w:t xml:space="preserve">If full brightness is </w:t>
+      </w:r>
+      <w:proofErr w:type="gramStart"/>
+      <w:r>
+        <w:t>required</w:t>
+      </w:r>
+      <w:proofErr w:type="gramEnd"/>
+      <w:r>
+        <w:t xml:space="preserve"> then the voltage regulator must be able to supply enough current</w:t>
       </w:r>
       <w:r>
         <w:t xml:space="preserve">. </w:t>
@@ -394,7 +447,15 @@
         <w:t>However,</w:t>
       </w:r>
       <w:r>
-        <w:t xml:space="preserve"> some images do not have all of the LEDs lit at the same time so the brightness can sometimes be set to full power. For </w:t>
+        <w:t xml:space="preserve"> some images do not have </w:t>
+      </w:r>
+      <w:proofErr w:type="gramStart"/>
+      <w:r>
+        <w:t>all of</w:t>
+      </w:r>
+      <w:proofErr w:type="gramEnd"/>
+      <w:r>
+        <w:t xml:space="preserve"> the LEDs lit at the same time so the brightness can sometimes be set to full power. For </w:t>
       </w:r>
       <w:r>
         <w:t>example,</w:t>
@@ -492,13 +553,29 @@
         <w:t>I am</w:t>
       </w:r>
       <w:r>
-        <w:t xml:space="preserve"> including these just to illustrate a few simple examples. You can also go search the web for PixelStick images to get more inspiration.</w:t>
+        <w:t xml:space="preserve"> including these just to illustrate a few simple examples. You can also go search the web for </w:t>
+      </w:r>
+      <w:proofErr w:type="spellStart"/>
+      <w:r>
+        <w:t>PixelStick</w:t>
+      </w:r>
+      <w:proofErr w:type="spellEnd"/>
+      <w:r>
+        <w:t xml:space="preserve"> images to get more inspiration.</w:t>
       </w:r>
     </w:p>
     <w:p/>
     <w:p>
       <w:r>
-        <w:t>Here are the links. The youtube links are for earlier versions.</w:t>
+        <w:t xml:space="preserve">Here are the links. The </w:t>
+      </w:r>
+      <w:proofErr w:type="spellStart"/>
+      <w:r>
+        <w:t>youtube</w:t>
+      </w:r>
+      <w:proofErr w:type="spellEnd"/>
+      <w:r>
+        <w:t xml:space="preserve"> links are for earlier versions.</w:t>
       </w:r>
     </w:p>
     <w:p>
@@ -599,7 +676,31 @@
         <w:t xml:space="preserve"> below. </w:t>
       </w:r>
       <w:r>
-        <w:t>The display shows the options and settings and filenames. The dial can be rotated left or right to choose items. The button is clicked to select the current item. A long press is used to access other options and is done by holding the button down for about a ½ second or longer. This long press time is also adjustable if a longer or shorter time is preferred. The system has two modes of operation. After booting the display shows the currently selected file. Rotating the dial left and right will move through the files on the SD card, or the internal patterns if they have been selected. Clicking the button starts the LED strip display. At this point the user walks around with the wand or waves it around depending on what effect is desired. The display shows the progress of the file and how much time is remaining. Settings are available to control the display speed, repeating the file, or even automatically skipping to the next file. The image can even be played twice, first forward and then backward for a mirror like effect. There is a chain option that will play all of the files from the current selection to the final file in the current folder. The brightness of the LEDs are of course also adjustable to balance the lighting with the rest of the scene.</w:t>
+        <w:t xml:space="preserve">The display shows the options and settings and filenames. The dial can be rotated left or right to choose items. The button is clicked to select the current item. A long press is used to access other options and is done by holding the button down for about a ½ second or longer. This long press time is also adjustable if a longer or shorter time is preferred. The system has two modes of operation. After booting the display shows the currently selected file. Rotating the dial left and right will move through the files on the SD card, or the internal patterns if they have been selected. Clicking the button starts the LED strip display. At this point the user walks around with the wand or waves it around depending on what effect is desired. The display shows the progress of the file and how much time is remaining. Settings are available to control the display speed, repeating the file, or even automatically skipping to the next file. The image can even be played twice, first </w:t>
+      </w:r>
+      <w:proofErr w:type="gramStart"/>
+      <w:r>
+        <w:t>forward</w:t>
+      </w:r>
+      <w:proofErr w:type="gramEnd"/>
+      <w:r>
+        <w:t xml:space="preserve"> and then backward for a mirror like effect. There is a chain option that will play </w:t>
+      </w:r>
+      <w:proofErr w:type="gramStart"/>
+      <w:r>
+        <w:t>all of</w:t>
+      </w:r>
+      <w:proofErr w:type="gramEnd"/>
+      <w:r>
+        <w:t xml:space="preserve"> the files from the current selection to the final file in the current folder. The brightness of the LEDs </w:t>
+      </w:r>
+      <w:proofErr w:type="gramStart"/>
+      <w:r>
+        <w:t>are</w:t>
+      </w:r>
+      <w:proofErr w:type="gramEnd"/>
+      <w:r>
+        <w:t xml:space="preserve"> of course also adjustable to balance the lighting with the rest of the scene.</w:t>
       </w:r>
     </w:p>
     <w:p/>
@@ -800,7 +901,21 @@
         <w:rPr>
           <w:lang w:val="da-DK"/>
         </w:rPr>
-        <w:t>1 During Menu Mod</w:t>
+        <w:t xml:space="preserve">1 </w:t>
+      </w:r>
+      <w:proofErr w:type="spellStart"/>
+      <w:r>
+        <w:rPr>
+          <w:lang w:val="da-DK"/>
+        </w:rPr>
+        <w:t>During</w:t>
+      </w:r>
+      <w:proofErr w:type="spellEnd"/>
+      <w:r>
+        <w:rPr>
+          <w:lang w:val="da-DK"/>
+        </w:rPr>
+        <w:t xml:space="preserve"> Menu Mod</w:t>
       </w:r>
       <w:r>
         <w:rPr>
@@ -1119,7 +1234,15 @@
         <w:t>Frame advance</w:t>
       </w:r>
       <w:r>
-        <w:t xml:space="preserve"> can also be set to manual so the frame only changes when the button is </w:t>
+        <w:t xml:space="preserve"> can also be set to </w:t>
+      </w:r>
+      <w:proofErr w:type="gramStart"/>
+      <w:r>
+        <w:t>manual</w:t>
+      </w:r>
+      <w:proofErr w:type="gramEnd"/>
+      <w:r>
+        <w:t xml:space="preserve"> so the frame only changes when the button is </w:t>
       </w:r>
       <w:r>
         <w:t>pressed,</w:t>
@@ -1139,7 +1262,15 @@
         </w:numPr>
       </w:pPr>
       <w:r>
-        <w:t xml:space="preserve">Fixed display time. It is also possible to have the system calculate the frame hold time. You just set how long in seconds you want the image to take and it will set the correct frame time based on the image size. </w:t>
+        <w:t xml:space="preserve">Fixed display time. It is also possible to have the system calculate the frame hold time. You just set how long in seconds you want the image to </w:t>
+      </w:r>
+      <w:proofErr w:type="gramStart"/>
+      <w:r>
+        <w:t>take</w:t>
+      </w:r>
+      <w:proofErr w:type="gramEnd"/>
+      <w:r>
+        <w:t xml:space="preserve"> and it will set the correct frame time based on the image size. </w:t>
       </w:r>
     </w:p>
     <w:p>
@@ -1202,7 +1333,15 @@
         </w:numPr>
       </w:pPr>
       <w:r>
-        <w:t>Pixel Double. This uses two pixels for each one so a 144 pixel image</w:t>
+        <w:t xml:space="preserve">Pixel Double. This uses two pixels for each one so a </w:t>
+      </w:r>
+      <w:proofErr w:type="gramStart"/>
+      <w:r>
+        <w:t>144 pixel</w:t>
+      </w:r>
+      <w:proofErr w:type="gramEnd"/>
+      <w:r>
+        <w:t xml:space="preserve"> image</w:t>
       </w:r>
       <w:r>
         <w:t>s</w:t>
@@ -1394,7 +1533,23 @@
         </w:numPr>
       </w:pPr>
       <w:r>
-        <w:t xml:space="preserve">Macros. There are ten macro slots (0 to 9) available. Each of these can either load all of the settings or run a recorded sequence of operations. The record command records the images as they are played and the same sequence can then be played again using the </w:t>
+        <w:t xml:space="preserve">Macros. There are ten macro slots (0 to 9) available. Each of these can either load </w:t>
+      </w:r>
+      <w:proofErr w:type="gramStart"/>
+      <w:r>
+        <w:t>all of</w:t>
+      </w:r>
+      <w:proofErr w:type="gramEnd"/>
+      <w:r>
+        <w:t xml:space="preserve"> the settings or run a recorded sequence of operations. The record command records the images as they are </w:t>
+      </w:r>
+      <w:proofErr w:type="gramStart"/>
+      <w:r>
+        <w:t>played</w:t>
+      </w:r>
+      <w:proofErr w:type="gramEnd"/>
+      <w:r>
+        <w:t xml:space="preserve"> and the same sequence can then be played again using the </w:t>
       </w:r>
       <w:r>
         <w:lastRenderedPageBreak/>
@@ -1467,7 +1622,15 @@
         <w:t>,</w:t>
       </w:r>
       <w:r>
-        <w:t xml:space="preserve"> boolean values toggle with each click.</w:t>
+        <w:t xml:space="preserve"> </w:t>
+      </w:r>
+      <w:proofErr w:type="spellStart"/>
+      <w:r>
+        <w:t>boolean</w:t>
+      </w:r>
+      <w:proofErr w:type="spellEnd"/>
+      <w:r>
+        <w:t xml:space="preserve"> values toggle with each click.</w:t>
       </w:r>
       <w:r>
         <w:t xml:space="preserve"> Multiple selections cycle through all the available options.</w:t>
@@ -1479,7 +1642,15 @@
     <w:p/>
     <w:p>
       <w:r>
-        <w:t>In select/run mode the current file is displayed on the top line. Optionally the next three files will be displayed below. Rotating the dial right moves the next file to the top line and rotating left moves the previous file back. By default it will stop at the first and the last file. An option allows rollover, so going left from the first file moves to the last file and moving right at the last file will display the first file again. This option also causes menus to behave similarly.</w:t>
+        <w:t xml:space="preserve">In select/run mode the current file is displayed on the top line. Optionally the next three files will be displayed below. Rotating the dial right moves the next file to the top line and rotating left moves the previous file back. By </w:t>
+      </w:r>
+      <w:proofErr w:type="gramStart"/>
+      <w:r>
+        <w:t>default</w:t>
+      </w:r>
+      <w:proofErr w:type="gramEnd"/>
+      <w:r>
+        <w:t xml:space="preserve"> it will stop at the first and the last file. An option allows rollover, so going left from the first file moves to the last file and moving right at the last file will display the first file again. This option also causes menus to behave similarly.</w:t>
       </w:r>
     </w:p>
     <w:p/>
@@ -1593,8 +1764,13 @@
         <w:ind w:left="1440"/>
       </w:pPr>
       <w:r>
-        <w:t>Toggle booleans</w:t>
-      </w:r>
+        <w:t xml:space="preserve">Toggle </w:t>
+      </w:r>
+      <w:proofErr w:type="spellStart"/>
+      <w:r>
+        <w:t>booleans</w:t>
+      </w:r>
+      <w:proofErr w:type="spellEnd"/>
     </w:p>
     <w:p>
       <w:pPr>
@@ -1616,7 +1792,23 @@
     </w:p>
     <w:p>
       <w:r>
-        <w:t xml:space="preserve">There are two menu set, full and simple. The full one contains all of the options and can be somewhat </w:t>
+        <w:t xml:space="preserve">There are two </w:t>
+      </w:r>
+      <w:proofErr w:type="gramStart"/>
+      <w:r>
+        <w:t>menu</w:t>
+      </w:r>
+      <w:proofErr w:type="gramEnd"/>
+      <w:r>
+        <w:t xml:space="preserve"> set, full and simple. The full one contains </w:t>
+      </w:r>
+      <w:proofErr w:type="gramStart"/>
+      <w:r>
+        <w:t>all of</w:t>
+      </w:r>
+      <w:proofErr w:type="gramEnd"/>
+      <w:r>
+        <w:t xml:space="preserve"> the options and can be somewhat </w:t>
       </w:r>
       <w:r>
         <w:t xml:space="preserve">time consuming to navigate during normal use. The simple menu has the </w:t>
@@ -1631,7 +1823,23 @@
     <w:p/>
     <w:p>
       <w:r>
-        <w:t>All menus except the main one have the first line indicating what menu this is. There is a ‘-‘ in front that indicates clicking on this menu will go back to the previous menu. Submenus also have the last entry as “-Back” which will return to the previous menu.</w:t>
+        <w:t xml:space="preserve">All menus except the main one </w:t>
+      </w:r>
+      <w:proofErr w:type="gramStart"/>
+      <w:r>
+        <w:t>have</w:t>
+      </w:r>
+      <w:proofErr w:type="gramEnd"/>
+      <w:r>
+        <w:t xml:space="preserve"> the first line indicating what menu this is. There is a ‘</w:t>
+      </w:r>
+      <w:proofErr w:type="gramStart"/>
+      <w:r>
+        <w:t>-‘ in</w:t>
+      </w:r>
+      <w:proofErr w:type="gramEnd"/>
+      <w:r>
+        <w:t xml:space="preserve"> front that indicates clicking on this menu will go back to the previous menu. Submenus also have the last entry as “-Back” which will return to the previous menu.</w:t>
       </w:r>
     </w:p>
     <w:p>
@@ -1699,8 +1907,21 @@
         <w:t>This displays the current frame time and can be used to adjust the time.</w:t>
       </w:r>
       <w:r>
-        <w:t xml:space="preserve"> It can adjusted from 0 to 500 mS.</w:t>
-      </w:r>
+        <w:t xml:space="preserve"> It can </w:t>
+      </w:r>
+      <w:proofErr w:type="gramStart"/>
+      <w:r>
+        <w:t>adjusted</w:t>
+      </w:r>
+      <w:proofErr w:type="gramEnd"/>
+      <w:r>
+        <w:t xml:space="preserve"> from 0 to 500 </w:t>
+      </w:r>
+      <w:proofErr w:type="spellStart"/>
+      <w:r>
+        <w:t>mS.</w:t>
+      </w:r>
+      <w:proofErr w:type="spellEnd"/>
     </w:p>
     <w:p>
       <w:pPr>
@@ -1723,11 +1944,16 @@
         <w:pStyle w:val="Heading2"/>
       </w:pPr>
       <w:r>
-        <w:t>Run Macro: #</w:t>
+        <w:t xml:space="preserve">Run Macro: </w:t>
+      </w:r>
+      <w:proofErr w:type="gramStart"/>
+      <w:r>
+        <w:t>#</w:t>
       </w:r>
       <w:r>
         <w:t>(</w:t>
       </w:r>
+      <w:proofErr w:type="gramEnd"/>
       <w:r>
         <w:t>0</w:t>
       </w:r>
@@ -1752,10 +1978,18 @@
         <w:t xml:space="preserve">Select </w:t>
       </w:r>
       <w:r>
-        <w:t>Macro: #</w:t>
-      </w:r>
-      <w:r>
-        <w:t>(0-9)</w:t>
+        <w:t xml:space="preserve">Macro: </w:t>
+      </w:r>
+      <w:proofErr w:type="gramStart"/>
+      <w:r>
+        <w:t>#</w:t>
+      </w:r>
+      <w:r>
+        <w:t>(</w:t>
+      </w:r>
+      <w:proofErr w:type="gramEnd"/>
+      <w:r>
+        <w:t>0-9)</w:t>
       </w:r>
     </w:p>
     <w:p>
@@ -1837,7 +2071,15 @@
         <w:t>small white triangle</w:t>
       </w:r>
       <w:r>
-        <w:t xml:space="preserve"> indicating that there are menu items that are not visible due to scrolling. Just keep rotating the knob to the left and they will appear. Similarly the last entry on the screen will have a </w:t>
+        <w:t xml:space="preserve"> indicating that there are menu items that are not visible due to scrolling. Just keep rotating the knob to the left and they will appear. </w:t>
+      </w:r>
+      <w:proofErr w:type="gramStart"/>
+      <w:r>
+        <w:t>Similarly</w:t>
+      </w:r>
+      <w:proofErr w:type="gramEnd"/>
+      <w:r>
+        <w:t xml:space="preserve"> the last entry on the screen will have a </w:t>
       </w:r>
       <w:r>
         <w:t>small white triangle</w:t>
@@ -2012,9 +2254,11 @@
       <w:r>
         <w:t xml:space="preserve">LED </w:t>
       </w:r>
+      <w:proofErr w:type="gramStart"/>
       <w:r>
         <w:t>strip</w:t>
       </w:r>
+      <w:proofErr w:type="gramEnd"/>
       <w:r>
         <w:t xml:space="preserve"> then the images can</w:t>
       </w:r>
@@ -2135,8 +2379,13 @@
         <w:t xml:space="preserve">and allows to be changed, </w:t>
       </w:r>
       <w:r>
-        <w:t>the time in mSecs</w:t>
-      </w:r>
+        <w:t xml:space="preserve">the time in </w:t>
+      </w:r>
+      <w:proofErr w:type="spellStart"/>
+      <w:r>
+        <w:t>mSecs</w:t>
+      </w:r>
+      <w:proofErr w:type="spellEnd"/>
       <w:r>
         <w:t xml:space="preserve"> (see note below)</w:t>
       </w:r>
@@ -2144,8 +2393,13 @@
         <w:t xml:space="preserve"> that each line of information from the BMP file is displayed on the LED strip. It is commonly used to adjust the walking time while the file is being displayed. It is only applicable when Frame Advance is set to auto.</w:t>
       </w:r>
       <w:r>
-        <w:t xml:space="preserve"> The valid range is 0 to 500 mS.</w:t>
-      </w:r>
+        <w:t xml:space="preserve"> The valid range is 0 to 500 </w:t>
+      </w:r>
+      <w:proofErr w:type="spellStart"/>
+      <w:r>
+        <w:t>mS.</w:t>
+      </w:r>
+      <w:proofErr w:type="spellEnd"/>
     </w:p>
     <w:p/>
     <w:p>
@@ -2157,14 +2411,94 @@
         <w:t>Note:</w:t>
       </w:r>
       <w:r>
-        <w:t xml:space="preserve"> This time is actually added to the minimum time that it takes to update the LED’s in the strip. Each bit of information takes 1.2 uS and each LED needs 24 bits. If there are 144 LED’s then the total time to load the data is 1.2 uS x 24 x 144 = 4.32</w:t>
-      </w:r>
-      <w:r>
-        <w:t xml:space="preserve"> mS. There is also a reset time at the end that loads the data into the LED’s of &gt;50 uS. Some brands require up to 1 mS so it is safest to assume that the column update time is about 5 mS. This time is added to the time set in the frame hold value, I.E. a hold value of 0 will still have a 5 mS frame time. There might also be additional time required for reading slower SD cards. Also be aware that displaying the file in reverse will slow down due to reading the SD file in the reverse order. A 900 column image </w:t>
+        <w:t xml:space="preserve"> This time is actually added to the minimum time that it takes to update the </w:t>
+      </w:r>
+      <w:proofErr w:type="gramStart"/>
+      <w:r>
+        <w:t>LED’s</w:t>
+      </w:r>
+      <w:proofErr w:type="gramEnd"/>
+      <w:r>
+        <w:t xml:space="preserve"> in the strip. Each bit of information takes 1.2 </w:t>
+      </w:r>
+      <w:proofErr w:type="spellStart"/>
+      <w:r>
+        <w:t>uS</w:t>
+      </w:r>
+      <w:proofErr w:type="spellEnd"/>
+      <w:r>
+        <w:t xml:space="preserve"> and each LED needs 24 bits. If there are 144 </w:t>
+      </w:r>
+      <w:proofErr w:type="gramStart"/>
+      <w:r>
+        <w:t>LED’s</w:t>
+      </w:r>
+      <w:proofErr w:type="gramEnd"/>
+      <w:r>
+        <w:t xml:space="preserve"> then the total time to load the data is 1.2 </w:t>
+      </w:r>
+      <w:proofErr w:type="spellStart"/>
+      <w:r>
+        <w:t>uS</w:t>
+      </w:r>
+      <w:proofErr w:type="spellEnd"/>
+      <w:r>
+        <w:t xml:space="preserve"> x 24 x 144 = 4.32</w:t>
+      </w:r>
+      <w:r>
+        <w:t xml:space="preserve"> </w:t>
+      </w:r>
+      <w:proofErr w:type="spellStart"/>
+      <w:r>
+        <w:t>mS.</w:t>
+      </w:r>
+      <w:proofErr w:type="spellEnd"/>
+      <w:r>
+        <w:t xml:space="preserve"> There is also a reset time at the end that loads the data into the LED’s of &gt;50 </w:t>
+      </w:r>
+      <w:proofErr w:type="spellStart"/>
+      <w:r>
+        <w:t>uS</w:t>
+      </w:r>
+      <w:proofErr w:type="spellEnd"/>
+      <w:r>
+        <w:t xml:space="preserve">. Some brands require up to 1 mS so it is safest to assume that the column update time is about 5 </w:t>
+      </w:r>
+      <w:proofErr w:type="spellStart"/>
+      <w:r>
+        <w:t>mS.</w:t>
+      </w:r>
+      <w:proofErr w:type="spellEnd"/>
+      <w:r>
+        <w:t xml:space="preserve"> This time is added to the time set in the frame hold value, </w:t>
+      </w:r>
+      <w:proofErr w:type="gramStart"/>
+      <w:r>
+        <w:t>I.E.</w:t>
+      </w:r>
+      <w:proofErr w:type="gramEnd"/>
+      <w:r>
+        <w:t xml:space="preserve"> a hold value of 0 will still have a 5 mS frame time. There might also be additional time required for reading slower SD cards. Also be aware that displaying the file in reverse will slow down due to reading the SD file in the reverse order. A </w:t>
+      </w:r>
+      <w:proofErr w:type="gramStart"/>
+      <w:r>
+        <w:t>900 column</w:t>
+      </w:r>
+      <w:proofErr w:type="gramEnd"/>
+      <w:r>
+        <w:t xml:space="preserve"> image </w:t>
       </w:r>
       <w:r>
         <w:lastRenderedPageBreak/>
-        <w:t>would in theory take about 3.9 S. In testing we have found that reading the SD card actually slows this down to about 6 Seconds. Work is being done to try and improve this.</w:t>
+        <w:t xml:space="preserve">would in theory take about 3.9 S. In testing we have found that reading the SD card </w:t>
+      </w:r>
+      <w:proofErr w:type="gramStart"/>
+      <w:r>
+        <w:t>actually slows</w:t>
+      </w:r>
+      <w:proofErr w:type="gramEnd"/>
+      <w:r>
+        <w:t xml:space="preserve"> this down to about 6 Seconds. Work is being done to try and improve this.</w:t>
       </w:r>
     </w:p>
     <w:p>
@@ -2225,8 +2559,13 @@
         <w:t>is selected</w:t>
       </w:r>
       <w:r>
-        <w:t xml:space="preserve"> again</w:t>
-      </w:r>
+        <w:t xml:space="preserve"> </w:t>
+      </w:r>
+      <w:proofErr w:type="gramStart"/>
+      <w:r>
+        <w:t>again</w:t>
+      </w:r>
+      <w:proofErr w:type="gramEnd"/>
       <w:r>
         <w:t xml:space="preserve"> it will show the original value.</w:t>
       </w:r>
@@ -2397,7 +2736,15 @@
         <w:t>This is the delay be</w:t>
       </w:r>
       <w:r>
-        <w:t>fore starting the mirror image display after the normal display is finished. I is used to create black space between the two parts of the image.</w:t>
+        <w:t xml:space="preserve">fore starting the mirror image display after the normal display is finished. I </w:t>
+      </w:r>
+      <w:proofErr w:type="gramStart"/>
+      <w:r>
+        <w:t>is</w:t>
+      </w:r>
+      <w:proofErr w:type="gramEnd"/>
+      <w:r>
+        <w:t xml:space="preserve"> used to create black space between the two parts of the image.</w:t>
       </w:r>
     </w:p>
     <w:p>
@@ -2483,7 +2830,15 @@
         <w:t>step mode</w:t>
       </w:r>
       <w:r>
-        <w:t xml:space="preserve"> each line is displayed until the button is pressed, the dial is rotated, or the wheel pulse counter closes the contact. If the frame pulse counter is zero then the dial is used to advance frames. Rotating to the right or clicking will display the next frame from the file. Rotating to the left will display the previous frame. This enables some creative uses of image by rotating the wheel left and right. Note that the mechanical wheel pulse counter has not been designed yet.</w:t>
+        <w:t xml:space="preserve"> each line is displayed until the button is pressed, the dial is rotated, or the wheel pulse counter closes the contact. If the frame pulse counter is </w:t>
+      </w:r>
+      <w:proofErr w:type="gramStart"/>
+      <w:r>
+        <w:t>zero</w:t>
+      </w:r>
+      <w:proofErr w:type="gramEnd"/>
+      <w:r>
+        <w:t xml:space="preserve"> then the dial is used to advance frames. Rotating to the right or clicking will display the next frame from the file. Rotating to the left will display the previous frame. This enables some creative uses of image by rotating the wheel left and right. Note that the mechanical wheel pulse counter has not been designed yet.</w:t>
       </w:r>
     </w:p>
     <w:p>
@@ -2596,7 +2951,15 @@
     </w:p>
     <w:p>
       <w:r>
-        <w:t>When this option is on all the files from the current one to the end of the last file in the current folder will be displayed. Since filenames are always sorted alphabetically this option will show a sorted list of files. If some other order is desired it is also possible to use the macro command to record the file order for display.</w:t>
+        <w:t xml:space="preserve">When this option is on all the files from the current one to the end of the last file in the current folder will be displayed. Since filenames are always sorted alphabetically this option will show a sorted list of files. If some other order is </w:t>
+      </w:r>
+      <w:proofErr w:type="gramStart"/>
+      <w:r>
+        <w:t>desired</w:t>
+      </w:r>
+      <w:proofErr w:type="gramEnd"/>
+      <w:r>
+        <w:t xml:space="preserve"> it is also possible to use the macro command to record the file order for display.</w:t>
       </w:r>
     </w:p>
     <w:p>
@@ -2617,7 +2980,15 @@
     </w:p>
     <w:p>
       <w:r>
-        <w:t>The entire chain will be repeated this many times.</w:t>
+        <w:t xml:space="preserve">The entire chain will be repeated </w:t>
+      </w:r>
+      <w:proofErr w:type="gramStart"/>
+      <w:r>
+        <w:t>this many times</w:t>
+      </w:r>
+      <w:proofErr w:type="gramEnd"/>
+      <w:r>
+        <w:t>.</w:t>
       </w:r>
     </w:p>
     <w:p>
@@ -2741,7 +3112,15 @@
     </w:p>
     <w:p>
       <w:r>
-        <w:t>This is set to “1” or “2” depending on whether you have the second strip installed. There is not any method to detect a strip connected to the second control lines so it must be manually selected. When this value is changed a reboot is necessary because the fastled LED library does not handle runtime changes very well.</w:t>
+        <w:t xml:space="preserve">This is set to “1” or “2” depending on whether you have the second strip installed. There is not any method to detect a strip connected to the second control lines so it must be manually selected. When this value is changed a reboot is necessary because the </w:t>
+      </w:r>
+      <w:proofErr w:type="spellStart"/>
+      <w:r>
+        <w:t>fastled</w:t>
+      </w:r>
+      <w:proofErr w:type="spellEnd"/>
+      <w:r>
+        <w:t xml:space="preserve"> LED library does not handle runtime changes very well.</w:t>
       </w:r>
     </w:p>
     <w:p>
@@ -2755,7 +3134,15 @@
     </w:p>
     <w:p>
       <w:r>
-        <w:t>This is a number specifying how many total LED’s are available. It can be set from 1 to 512. For example, if there are two 144 LED strips, then this should be set to 288.</w:t>
+        <w:t xml:space="preserve">This is a number specifying how many total </w:t>
+      </w:r>
+      <w:proofErr w:type="gramStart"/>
+      <w:r>
+        <w:t>LED’s</w:t>
+      </w:r>
+      <w:proofErr w:type="gramEnd"/>
+      <w:r>
+        <w:t xml:space="preserve"> are available. It can be set from 1 to 512. For example, if there are two 144 LED strips, then this should be set to 288.</w:t>
       </w:r>
     </w:p>
     <w:p>
@@ -2804,7 +3191,15 @@
         </w:numPr>
       </w:pPr>
       <w:r>
-        <w:t>Serial - Bottom strip is fed data from the bottom and the middle has a connection through to the upper strip. This uses a single contoller while the others can use one or two controllers.</w:t>
+        <w:t xml:space="preserve">Serial - Bottom strip is fed data from the bottom and the middle has a connection through to the upper strip. This uses a single </w:t>
+      </w:r>
+      <w:proofErr w:type="spellStart"/>
+      <w:r>
+        <w:t>contoller</w:t>
+      </w:r>
+      <w:proofErr w:type="spellEnd"/>
+      <w:r>
+        <w:t xml:space="preserve"> while the others can use one or two controllers.</w:t>
       </w:r>
     </w:p>
     <w:p>
@@ -2829,7 +3224,15 @@
     </w:p>
     <w:p>
       <w:r>
-        <w:t>This option modifies the displayed colors at different brightness levels to more closely match our eyes color perception.</w:t>
+        <w:t xml:space="preserve">This option modifies the displayed colors at different brightness levels to </w:t>
+      </w:r>
+      <w:proofErr w:type="gramStart"/>
+      <w:r>
+        <w:t>more closely match our eyes color perception</w:t>
+      </w:r>
+      <w:proofErr w:type="gramEnd"/>
+      <w:r>
+        <w:t>.</w:t>
       </w:r>
     </w:p>
     <w:p>
@@ -2842,7 +3245,15 @@
     </w:p>
     <w:p>
       <w:r>
-        <w:t>This manually sets the strip Red brightness Values range from 0 to 255.</w:t>
+        <w:t xml:space="preserve">This manually sets the strip </w:t>
+      </w:r>
+      <w:proofErr w:type="gramStart"/>
+      <w:r>
+        <w:t>Red</w:t>
+      </w:r>
+      <w:proofErr w:type="gramEnd"/>
+      <w:r>
+        <w:t xml:space="preserve"> brightness Values range from 0 to 255.</w:t>
       </w:r>
     </w:p>
     <w:p>
@@ -2855,7 +3266,15 @@
     </w:p>
     <w:p>
       <w:r>
-        <w:t>This manually sets the strip Green brightness.</w:t>
+        <w:t xml:space="preserve">This manually sets the strip </w:t>
+      </w:r>
+      <w:proofErr w:type="gramStart"/>
+      <w:r>
+        <w:t>Green</w:t>
+      </w:r>
+      <w:proofErr w:type="gramEnd"/>
+      <w:r>
+        <w:t xml:space="preserve"> brightness.</w:t>
       </w:r>
     </w:p>
     <w:p>
@@ -2868,7 +3287,15 @@
     </w:p>
     <w:p>
       <w:r>
-        <w:t>This manually sets the strip Blue brightness.</w:t>
+        <w:t xml:space="preserve">This manually sets the strip </w:t>
+      </w:r>
+      <w:proofErr w:type="gramStart"/>
+      <w:r>
+        <w:t>Blue</w:t>
+      </w:r>
+      <w:proofErr w:type="gramEnd"/>
+      <w:r>
+        <w:t xml:space="preserve"> brightness.</w:t>
       </w:r>
     </w:p>
     <w:p>
@@ -2968,11 +3395,16 @@
         <w:pStyle w:val="Heading3"/>
       </w:pPr>
       <w:r>
-        <w:t>Save start.</w:t>
+        <w:t xml:space="preserve">Save </w:t>
+      </w:r>
+      <w:proofErr w:type="spellStart"/>
+      <w:r>
+        <w:t>start.</w:t>
       </w:r>
       <w:r>
         <w:t>miw</w:t>
       </w:r>
+      <w:proofErr w:type="spellEnd"/>
     </w:p>
     <w:p>
       <w:r>
@@ -2984,11 +3416,16 @@
         <w:pStyle w:val="Heading3"/>
       </w:pPr>
       <w:r>
-        <w:t>Load start.</w:t>
+        <w:t xml:space="preserve">Load </w:t>
+      </w:r>
+      <w:proofErr w:type="spellStart"/>
+      <w:r>
+        <w:t>start.</w:t>
       </w:r>
       <w:r>
         <w:t>miw</w:t>
       </w:r>
+      <w:proofErr w:type="spellEnd"/>
     </w:p>
     <w:p>
       <w:r>
@@ -3002,19 +3439,29 @@
       <w:bookmarkStart w:id="22" w:name="_m3ka487i9b" w:colFirst="0" w:colLast="0"/>
       <w:bookmarkEnd w:id="22"/>
       <w:r>
-        <w:t>Erase start.</w:t>
+        <w:t xml:space="preserve">Erase </w:t>
+      </w:r>
+      <w:proofErr w:type="spellStart"/>
+      <w:r>
+        <w:t>start.</w:t>
       </w:r>
       <w:r>
         <w:t>miw</w:t>
       </w:r>
-    </w:p>
-    <w:p>
-      <w:r>
-        <w:t>This does just what it says: removes the start.</w:t>
+      <w:proofErr w:type="spellEnd"/>
+    </w:p>
+    <w:p>
+      <w:r>
+        <w:t xml:space="preserve">This does just what it says: removes the </w:t>
+      </w:r>
+      <w:proofErr w:type="spellStart"/>
+      <w:r>
+        <w:t>start.</w:t>
       </w:r>
       <w:r>
         <w:t>miw</w:t>
       </w:r>
+      <w:proofErr w:type="spellEnd"/>
       <w:r>
         <w:t xml:space="preserve"> file from the current folder.</w:t>
       </w:r>
@@ -3034,17 +3481,29 @@
     </w:p>
     <w:p>
       <w:r>
-        <w:t>These are command files just like the start.</w:t>
+        <w:t xml:space="preserve">These are command files just like the </w:t>
+      </w:r>
+      <w:proofErr w:type="spellStart"/>
+      <w:r>
+        <w:t>start.</w:t>
       </w:r>
       <w:r>
         <w:t>miw</w:t>
       </w:r>
-      <w:r>
-        <w:t xml:space="preserve"> file above, but they have the same name as a BMP file, but with the .</w:t>
-      </w:r>
+      <w:proofErr w:type="spellEnd"/>
+      <w:r>
+        <w:t xml:space="preserve"> file above, but they have the same name as a BMP file, but with </w:t>
+      </w:r>
+      <w:proofErr w:type="gramStart"/>
+      <w:r>
+        <w:t>the .</w:t>
+      </w:r>
+      <w:proofErr w:type="spellStart"/>
       <w:r>
         <w:t>miw</w:t>
       </w:r>
+      <w:proofErr w:type="spellEnd"/>
+      <w:proofErr w:type="gramEnd"/>
       <w:r>
         <w:t xml:space="preserve"> extension of course. The file is run when a BMP file is started for display. This allows specific settings to always be applied to a specified BMP file.</w:t>
       </w:r>
@@ -3054,11 +3513,18 @@
         <w:pStyle w:val="Heading4"/>
       </w:pPr>
       <w:r>
-        <w:t>Save &lt;filename&gt;.</w:t>
-      </w:r>
+        <w:t>Save &lt;filename</w:t>
+      </w:r>
+      <w:proofErr w:type="gramStart"/>
+      <w:r>
+        <w:t>&gt;.</w:t>
+      </w:r>
+      <w:proofErr w:type="spellStart"/>
       <w:r>
         <w:t>miw</w:t>
       </w:r>
+      <w:proofErr w:type="spellEnd"/>
+      <w:proofErr w:type="gramEnd"/>
     </w:p>
     <w:p>
       <w:r>
@@ -3070,11 +3536,18 @@
         <w:pStyle w:val="Heading4"/>
       </w:pPr>
       <w:r>
-        <w:t>Load &lt;filename&gt;.</w:t>
-      </w:r>
+        <w:t>Load &lt;filename</w:t>
+      </w:r>
+      <w:proofErr w:type="gramStart"/>
+      <w:r>
+        <w:t>&gt;.</w:t>
+      </w:r>
+      <w:proofErr w:type="spellStart"/>
       <w:r>
         <w:t>miw</w:t>
       </w:r>
+      <w:proofErr w:type="spellEnd"/>
+      <w:proofErr w:type="gramEnd"/>
     </w:p>
     <w:p>
       <w:r>
@@ -3088,11 +3561,18 @@
       <w:bookmarkStart w:id="24" w:name="_crtw97r8ybrt" w:colFirst="0" w:colLast="0"/>
       <w:bookmarkEnd w:id="24"/>
       <w:r>
-        <w:t>Erase &lt;filename&gt;.</w:t>
-      </w:r>
+        <w:t>Erase &lt;filename</w:t>
+      </w:r>
+      <w:proofErr w:type="gramStart"/>
+      <w:r>
+        <w:t>&gt;.</w:t>
+      </w:r>
+      <w:proofErr w:type="spellStart"/>
       <w:r>
         <w:t>miw</w:t>
       </w:r>
+      <w:proofErr w:type="spellEnd"/>
+      <w:proofErr w:type="gramEnd"/>
     </w:p>
     <w:p>
       <w:r>
@@ -3150,7 +3630,15 @@
         <w:t>:</w:t>
       </w:r>
       <w:r>
-        <w:t xml:space="preserve"> #(0-9)</w:t>
+        <w:t xml:space="preserve"> </w:t>
+      </w:r>
+      <w:proofErr w:type="gramStart"/>
+      <w:r>
+        <w:t>#(</w:t>
+      </w:r>
+      <w:proofErr w:type="gramEnd"/>
+      <w:r>
+        <w:t>0-9)</w:t>
       </w:r>
     </w:p>
     <w:p>
@@ -3175,7 +3663,15 @@
         <w:t xml:space="preserve"> Macro</w:t>
       </w:r>
       <w:r>
-        <w:t>: #(0-9)</w:t>
+        <w:t xml:space="preserve">: </w:t>
+      </w:r>
+      <w:proofErr w:type="gramStart"/>
+      <w:r>
+        <w:t>#(</w:t>
+      </w:r>
+      <w:proofErr w:type="gramEnd"/>
+      <w:r>
+        <w:t>0-9)</w:t>
       </w:r>
     </w:p>
     <w:p>
@@ -3199,7 +3695,15 @@
     </w:p>
     <w:p>
       <w:r>
-        <w:t xml:space="preserve">This is used to override the image setttings that are stored in the macro file with each BMP file. An example using it would be if it was recorded with </w:t>
+        <w:t xml:space="preserve">This is used to override the image </w:t>
+      </w:r>
+      <w:proofErr w:type="spellStart"/>
+      <w:r>
+        <w:t>setttings</w:t>
+      </w:r>
+      <w:proofErr w:type="spellEnd"/>
+      <w:r>
+        <w:t xml:space="preserve"> that are stored in the macro file with each BMP file. An example using it would be if it was recorded with </w:t>
       </w:r>
       <w:r>
         <w:t>frame hold time that needs to be changed to a different value. Setting this to on will then use the current frame time instead of the one saved in the macro file.</w:t>
@@ -3293,7 +3797,15 @@
         <w:pStyle w:val="Heading3"/>
       </w:pPr>
       <w:r>
-        <w:t>Information: #(0-9)</w:t>
+        <w:t xml:space="preserve">Information: </w:t>
+      </w:r>
+      <w:proofErr w:type="gramStart"/>
+      <w:r>
+        <w:t>#(</w:t>
+      </w:r>
+      <w:proofErr w:type="gramEnd"/>
+      <w:r>
+        <w:t>0-9)</w:t>
       </w:r>
     </w:p>
     <w:p>
@@ -3414,7 +3926,15 @@
         <w:t>A long press on button 1 (bottom left on the TTGO)</w:t>
       </w:r>
       <w:r>
-        <w:t xml:space="preserve"> toggles between upper and lower case letters.</w:t>
+        <w:t xml:space="preserve"> toggles between </w:t>
+      </w:r>
+      <w:proofErr w:type="gramStart"/>
+      <w:r>
+        <w:t>upper and lower case</w:t>
+      </w:r>
+      <w:proofErr w:type="gramEnd"/>
+      <w:r>
+        <w:t xml:space="preserve"> letters.</w:t>
       </w:r>
     </w:p>
     <w:p>
@@ -3427,7 +3947,15 @@
         <w:t>Load</w:t>
       </w:r>
       <w:r>
-        <w:t>: #(0-9)</w:t>
+        <w:t xml:space="preserve">: </w:t>
+      </w:r>
+      <w:proofErr w:type="gramStart"/>
+      <w:r>
+        <w:t>#(</w:t>
+      </w:r>
+      <w:proofErr w:type="gramEnd"/>
+      <w:r>
+        <w:t>0-9)</w:t>
       </w:r>
     </w:p>
     <w:p>
@@ -3452,7 +3980,15 @@
         <w:t>Save</w:t>
       </w:r>
       <w:r>
-        <w:t>: #(0-9)</w:t>
+        <w:t xml:space="preserve">: </w:t>
+      </w:r>
+      <w:proofErr w:type="gramStart"/>
+      <w:r>
+        <w:t>#(</w:t>
+      </w:r>
+      <w:proofErr w:type="gramEnd"/>
+      <w:r>
+        <w:t>0-9)</w:t>
       </w:r>
     </w:p>
     <w:p>
@@ -3476,7 +4012,15 @@
         <w:t>Delete</w:t>
       </w:r>
       <w:r>
-        <w:t>: #(0-9)</w:t>
+        <w:t xml:space="preserve">: </w:t>
+      </w:r>
+      <w:proofErr w:type="gramStart"/>
+      <w:r>
+        <w:t>#(</w:t>
+      </w:r>
+      <w:proofErr w:type="gramEnd"/>
+      <w:r>
+        <w:t>0-9)</w:t>
       </w:r>
     </w:p>
     <w:p>
@@ -3539,7 +4083,15 @@
         <w:t>NVRAM</w:t>
       </w:r>
       <w:r>
-        <w:t xml:space="preserve"> section of the ESP32 and </w:t>
+        <w:t xml:space="preserve"> section of the </w:t>
+      </w:r>
+      <w:proofErr w:type="gramStart"/>
+      <w:r>
+        <w:t>ESP32</w:t>
+      </w:r>
+      <w:proofErr w:type="gramEnd"/>
+      <w:r>
+        <w:t xml:space="preserve"> and </w:t>
       </w:r>
       <w:r>
         <w:t xml:space="preserve">it </w:t>
@@ -3790,7 +4342,15 @@
         <w:t>used</w:t>
       </w:r>
       <w:r>
-        <w:t xml:space="preserve"> used in conjunction with setting the image also upside down. Using a long press on button 0 is the easiest way</w:t>
+        <w:t xml:space="preserve"> </w:t>
+      </w:r>
+      <w:proofErr w:type="spellStart"/>
+      <w:r>
+        <w:t>used</w:t>
+      </w:r>
+      <w:proofErr w:type="spellEnd"/>
+      <w:r>
+        <w:t xml:space="preserve"> in conjunction with setting the image also upside down. Using a long press on button 0 is the easiest way</w:t>
       </w:r>
       <w:r>
         <w:t xml:space="preserve"> to do this</w:t>
@@ -4059,7 +4619,15 @@
         <w:t xml:space="preserve">This is how fast the </w:t>
       </w:r>
       <w:r>
-        <w:t xml:space="preserve">line scrolls to the left. Smaller numbers are faster, since it is actually the </w:t>
+        <w:t xml:space="preserve">line scrolls to the left. Smaller numbers are faster, since it is </w:t>
+      </w:r>
+      <w:proofErr w:type="gramStart"/>
+      <w:r>
+        <w:t>actually the</w:t>
+      </w:r>
+      <w:proofErr w:type="gramEnd"/>
+      <w:r>
+        <w:t xml:space="preserve"> </w:t>
       </w:r>
       <w:r>
         <w:t>pause time per pixel.</w:t>
@@ -4380,9 +4948,11 @@
       <w:r>
         <w:t xml:space="preserve">It is sometimes desirable to reduce the sensitivity of the dial to rotation. Wearing gloves or shivering fingers is an example. This allows a counter to be set such that more than one </w:t>
       </w:r>
+      <w:proofErr w:type="gramStart"/>
       <w:r>
         <w:t>click</w:t>
       </w:r>
+      <w:proofErr w:type="gramEnd"/>
       <w:r>
         <w:t xml:space="preserve"> detent will be required to produce a dial motion. For example, setting this to 2 means that the dial </w:t>
       </w:r>
@@ -4468,6 +5038,22 @@
         <w:pStyle w:val="Heading4"/>
       </w:pPr>
       <w:r>
+        <w:t>Acceleration: On | Off</w:t>
+      </w:r>
+    </w:p>
+    <w:p>
+      <w:r>
+        <w:t xml:space="preserve">When off, each click of the dial will move one logical click. When this option is on, the faster the dial is rotated the more logical clicks will be produced. The effect of this is </w:t>
+      </w:r>
+      <w:r>
+        <w:t>make the dial appear to be rotating even faster.</w:t>
+      </w:r>
+    </w:p>
+    <w:p>
+      <w:pPr>
+        <w:pStyle w:val="Heading4"/>
+      </w:pPr>
+      <w:r>
         <w:t>Long Press Counts: 40</w:t>
       </w:r>
     </w:p>
@@ -4476,7 +5062,15 @@
         <w:t>This value determines how long a long press is.</w:t>
       </w:r>
       <w:r>
-        <w:t xml:space="preserve"> Bigger numbers mean the button must be held down longer in order to be considered a long press.</w:t>
+        <w:t xml:space="preserve"> Bigger numbers mean the button must be held down longer </w:t>
+      </w:r>
+      <w:proofErr w:type="gramStart"/>
+      <w:r>
+        <w:t>in order to</w:t>
+      </w:r>
+      <w:proofErr w:type="gramEnd"/>
+      <w:r>
+        <w:t xml:space="preserve"> be considered a long press.</w:t>
       </w:r>
     </w:p>
     <w:p>
@@ -4486,25 +5080,56 @@
       <w:r>
         <w:t xml:space="preserve">Btn0 Long: </w:t>
       </w:r>
+      <w:proofErr w:type="spellStart"/>
       <w:r>
         <w:t>Display</w:t>
       </w:r>
       <w:r>
         <w:t>Rotation</w:t>
       </w:r>
-      <w:r>
-        <w:t xml:space="preserve"> | LightBar</w:t>
-      </w:r>
+      <w:proofErr w:type="spellEnd"/>
+      <w:r>
+        <w:t xml:space="preserve"> | </w:t>
+      </w:r>
+      <w:proofErr w:type="spellStart"/>
+      <w:r>
+        <w:t>LightBar</w:t>
+      </w:r>
+      <w:proofErr w:type="spellEnd"/>
     </w:p>
     <w:p>
       <w:r>
         <w:t>This is the action for a long press on the top left button.</w:t>
       </w:r>
       <w:r>
-        <w:t xml:space="preserve"> UpsideDown rotates the display and also shows the BMP reversed</w:t>
-      </w:r>
-      <w:r>
-        <w:t>. LightBar runs the light bar function to use the wand as a light source. There will probably be more choices in the future</w:t>
+        <w:t xml:space="preserve"> </w:t>
+      </w:r>
+      <w:proofErr w:type="spellStart"/>
+      <w:r>
+        <w:t>UpsideDown</w:t>
+      </w:r>
+      <w:proofErr w:type="spellEnd"/>
+      <w:r>
+        <w:t xml:space="preserve"> rotates the display </w:t>
+      </w:r>
+      <w:proofErr w:type="gramStart"/>
+      <w:r>
+        <w:t>and also</w:t>
+      </w:r>
+      <w:proofErr w:type="gramEnd"/>
+      <w:r>
+        <w:t xml:space="preserve"> shows the BMP reversed</w:t>
+      </w:r>
+      <w:r>
+        <w:t xml:space="preserve">. </w:t>
+      </w:r>
+      <w:proofErr w:type="spellStart"/>
+      <w:r>
+        <w:t>LightBar</w:t>
+      </w:r>
+      <w:proofErr w:type="spellEnd"/>
+      <w:r>
+        <w:t xml:space="preserve"> runs the light bar function to use the wand as a light source. There will probably be more choices in the future</w:t>
       </w:r>
       <w:r>
         <w:t>.</w:t>
@@ -4515,14 +5140,25 @@
         <w:pStyle w:val="Heading4"/>
       </w:pPr>
       <w:r>
-        <w:t xml:space="preserve">Btn1 Long: LightBar | </w:t>
-      </w:r>
+        <w:lastRenderedPageBreak/>
+        <w:t xml:space="preserve">Btn1 Long: </w:t>
+      </w:r>
+      <w:proofErr w:type="spellStart"/>
+      <w:r>
+        <w:t>LightBar</w:t>
+      </w:r>
+      <w:proofErr w:type="spellEnd"/>
+      <w:r>
+        <w:t xml:space="preserve"> | </w:t>
+      </w:r>
+      <w:proofErr w:type="spellStart"/>
       <w:r>
         <w:t>Display</w:t>
       </w:r>
       <w:r>
         <w:t>Rotation</w:t>
       </w:r>
+      <w:proofErr w:type="spellEnd"/>
     </w:p>
     <w:p>
       <w:r>
@@ -4543,7 +5179,6 @@
         <w:pStyle w:val="Heading4"/>
       </w:pPr>
       <w:r>
-        <w:lastRenderedPageBreak/>
         <w:t>Rotate Dial Type: Toggle | Pulse</w:t>
       </w:r>
     </w:p>
@@ -4651,8 +5286,13 @@
         <w:t>.</w:t>
       </w:r>
       <w:r>
-        <w:t xml:space="preserve"> Because the automatic detection works perfectly</w:t>
-      </w:r>
+        <w:t xml:space="preserve"> Because the automatic detection </w:t>
+      </w:r>
+      <w:proofErr w:type="gramStart"/>
+      <w:r>
+        <w:t>works perfectly</w:t>
+      </w:r>
+      <w:proofErr w:type="gramEnd"/>
       <w:r>
         <w:t xml:space="preserve"> </w:t>
       </w:r>
@@ -4857,6 +5497,7 @@
         </w:numPr>
       </w:pPr>
       <w:r>
+        <w:lastRenderedPageBreak/>
         <w:t>Fully charge the batteries</w:t>
       </w:r>
     </w:p>
@@ -4912,178 +5553,228 @@
           <w:b/>
           <w:bCs/>
         </w:rPr>
+        <w:t>More Accurate 0% Battery Calibration</w:t>
+      </w:r>
+    </w:p>
+    <w:p>
+      <w:r>
+        <w:t>For the most accurate 0%</w:t>
+      </w:r>
+      <w:r>
+        <w:t xml:space="preserve"> battery setting it will be necessary to use an adjustable voltage supply connected to the battery sense line (or the battery supply line on the on-board PCB).</w:t>
+      </w:r>
+      <w:r>
+        <w:t xml:space="preserve"> Set</w:t>
+      </w:r>
+      <w:r>
+        <w:t xml:space="preserve"> this voltage to 5.8 before connecting the power supply. You can also try lower</w:t>
+      </w:r>
+      <w:r>
+        <w:t xml:space="preserve"> voltages until the power supply (voltage regulator) does not supply 5V anymore.</w:t>
+      </w:r>
+      <w:r>
+        <w:t xml:space="preserve"> Do not go below 5.5V for two cells because </w:t>
+      </w:r>
+      <w:r>
+        <w:t>a</w:t>
+      </w:r>
+      <w:r>
+        <w:t xml:space="preserve"> cell should never go below 2.75V.</w:t>
+      </w:r>
+      <w:r>
+        <w:t xml:space="preserve"> Next use “Read Battery” to obtain the value for the 0% setting.</w:t>
+      </w:r>
+    </w:p>
+    <w:p>
+      <w:pPr>
+        <w:pStyle w:val="Heading4"/>
+      </w:pPr>
+      <w:r>
+        <w:t>Low Battery Sleep: Yes</w:t>
+      </w:r>
+      <w:r>
+        <w:t xml:space="preserve"> | No</w:t>
+      </w:r>
+    </w:p>
+    <w:p>
+      <w:r>
+        <w:t xml:space="preserve">When this is set to “Yes” the MIW will go to sleep when the current battery </w:t>
+      </w:r>
+      <w:r>
+        <w:t>level value is below the 0% setting. The MIW will not turn on until the batteries are replaced or recharged.</w:t>
+      </w:r>
+    </w:p>
+    <w:p>
+      <w:pPr>
+        <w:pStyle w:val="Heading4"/>
+      </w:pPr>
+      <w:r>
+        <w:t>Show Battery: Yes | No</w:t>
+      </w:r>
+    </w:p>
+    <w:p>
+      <w:r>
+        <w:t>This setting controls the display of the battery level on the main screen. When on it will use the bottom line to right of the display.</w:t>
+      </w:r>
+      <w:r>
+        <w:t xml:space="preserve"> It shows both a graphic value and text of the % value.</w:t>
+      </w:r>
+    </w:p>
+    <w:p>
+      <w:pPr>
+        <w:pStyle w:val="Heading4"/>
+      </w:pPr>
+      <w:r>
+        <w:t>Read Battery</w:t>
+      </w:r>
+    </w:p>
+    <w:p>
+      <w:r>
+        <w:t>This will display the current value of the battery sense line on the PCB.</w:t>
+      </w:r>
+      <w:r>
+        <w:t xml:space="preserve"> It is useful to calibrate your batteries as described in the “Battery Settings” section above.</w:t>
+      </w:r>
+    </w:p>
+    <w:p>
+      <w:pPr>
+        <w:pStyle w:val="Heading4"/>
+      </w:pPr>
+      <w:r>
+        <w:t xml:space="preserve">100% Battery: </w:t>
+      </w:r>
+      <w:r>
+        <w:t xml:space="preserve">high </w:t>
+      </w:r>
+      <w:r>
+        <w:t>number</w:t>
+      </w:r>
+    </w:p>
+    <w:p>
+      <w:r>
+        <w:t>This is the full battery value. It should be set to the value from “Read Battery” obtained with fully charged batteries.</w:t>
+      </w:r>
+    </w:p>
+    <w:p>
+      <w:pPr>
+        <w:pStyle w:val="Heading4"/>
+      </w:pPr>
+      <w:r>
+        <w:t xml:space="preserve">0% Battery: </w:t>
+      </w:r>
+      <w:r>
+        <w:t xml:space="preserve">low </w:t>
+      </w:r>
+      <w:r>
+        <w:t>number</w:t>
+      </w:r>
+    </w:p>
+    <w:p>
+      <w:r>
+        <w:t>This is the lowest acceptable battery value.</w:t>
+      </w:r>
+      <w:r>
+        <w:t xml:space="preserve"> It is approximately 0.71 times the full value.</w:t>
+      </w:r>
+      <w:r>
+        <w:t xml:space="preserve"> </w:t>
+      </w:r>
+      <w:proofErr w:type="spellStart"/>
+      <w:r>
+        <w:t>LiIon</w:t>
+      </w:r>
+      <w:proofErr w:type="spellEnd"/>
+      <w:r>
+        <w:t xml:space="preserve"> batteries should never be discharged below 2.75 volts</w:t>
+      </w:r>
+      <w:r>
+        <w:t xml:space="preserve"> (5.5 v for two batteries)</w:t>
+      </w:r>
+      <w:r>
+        <w:t>, but the actual</w:t>
+      </w:r>
+      <w:r>
+        <w:t xml:space="preserve"> value</w:t>
+      </w:r>
+      <w:r>
+        <w:t xml:space="preserve"> may depend on the power supply used</w:t>
+      </w:r>
+      <w:r>
+        <w:t>, which is often around 5.8 volts.</w:t>
+      </w:r>
+    </w:p>
+    <w:p>
+      <w:pPr>
+        <w:pStyle w:val="Heading4"/>
+      </w:pPr>
+      <w:r>
+        <w:t>Battery Count: 1-4</w:t>
+      </w:r>
+    </w:p>
+    <w:p>
+      <w:r>
+        <w:t xml:space="preserve">This is set to the number </w:t>
+      </w:r>
+      <w:r>
+        <w:t xml:space="preserve">of cells and will load default values for </w:t>
+      </w:r>
+      <w:r>
+        <w:t>100% and 0%.</w:t>
+      </w:r>
+      <w:r>
+        <w:t xml:space="preserve"> If set to 1, the power supply must of course be a boost regulator. Cells from 2 to 4</w:t>
+      </w:r>
+      <w:r>
+        <w:t xml:space="preserve"> assume a buck regulator</w:t>
+      </w:r>
+      <w:r>
+        <w:t xml:space="preserve"> which lowers the </w:t>
+      </w:r>
+      <w:r>
+        <w:t>output voltage to 5V.</w:t>
+      </w:r>
+    </w:p>
+    <w:p>
+      <w:pPr>
+        <w:pStyle w:val="Heading3"/>
+      </w:pPr>
+      <w:r>
+        <w:t>IP: 192.168.4.1</w:t>
+      </w:r>
+    </w:p>
+    <w:p>
+      <w:r>
+        <w:t xml:space="preserve">This is the address of the web page server built </w:t>
+      </w:r>
+      <w:r>
+        <w:t>into</w:t>
+      </w:r>
+      <w:r>
+        <w:t xml:space="preserve"> the wand. It is very experimental and not complete yet. The only </w:t>
+      </w:r>
+      <w:r>
+        <w:t>useful</w:t>
+      </w:r>
+      <w:r>
+        <w:t xml:space="preserve"> function is the ability to upload or download image files directly to </w:t>
+      </w:r>
+      <w:r>
         <w:lastRenderedPageBreak/>
-        <w:t>More Accurate 0% Battery Calibration</w:t>
-      </w:r>
-    </w:p>
-    <w:p>
-      <w:r>
-        <w:t>For the most accurate 0%</w:t>
-      </w:r>
-      <w:r>
-        <w:t xml:space="preserve"> battery setting it will be necessary to use an adjustable voltage supply connected to the battery sense line (or the battery supply line on the on-board PCB).</w:t>
-      </w:r>
-      <w:r>
-        <w:t xml:space="preserve"> Set</w:t>
-      </w:r>
-      <w:r>
-        <w:t xml:space="preserve"> this voltage to 5.8 before connecting the power supply. You can also try lower</w:t>
-      </w:r>
-      <w:r>
-        <w:t xml:space="preserve"> voltages until the power supply (voltage regulator) does not supply 5V anymore.</w:t>
-      </w:r>
-      <w:r>
-        <w:t xml:space="preserve"> Do not go below 5.5V for two cells because </w:t>
-      </w:r>
-      <w:r>
-        <w:t>a</w:t>
-      </w:r>
-      <w:r>
-        <w:t xml:space="preserve"> cell should never go below 2.75V.</w:t>
-      </w:r>
-      <w:r>
-        <w:t xml:space="preserve"> Next use “Read Battery” to obtain the value for the 0% setting.</w:t>
-      </w:r>
-    </w:p>
-    <w:p>
-      <w:pPr>
-        <w:pStyle w:val="Heading4"/>
-      </w:pPr>
-      <w:r>
-        <w:t>Low Battery Sleep: Yes</w:t>
-      </w:r>
-      <w:r>
-        <w:t xml:space="preserve"> | No</w:t>
-      </w:r>
-    </w:p>
-    <w:p>
-      <w:r>
-        <w:t xml:space="preserve">When this is set to “Yes” the MIW will go to sleep when the current battery </w:t>
-      </w:r>
-      <w:r>
-        <w:t>level value is below the 0% setting. The MIW will not turn on until the batteries are replaced or recharged.</w:t>
-      </w:r>
-    </w:p>
-    <w:p>
-      <w:pPr>
-        <w:pStyle w:val="Heading4"/>
-      </w:pPr>
-      <w:r>
-        <w:t>Show Battery: Yes | No</w:t>
-      </w:r>
-    </w:p>
-    <w:p>
-      <w:r>
-        <w:t>This setting controls the display of the battery level on the main screen. When on it will use the bottom line to right of the display.</w:t>
-      </w:r>
-      <w:r>
-        <w:t xml:space="preserve"> It shows both a graphic value and text of the % value.</w:t>
-      </w:r>
-    </w:p>
-    <w:p>
-      <w:pPr>
-        <w:pStyle w:val="Heading4"/>
-      </w:pPr>
-      <w:r>
-        <w:t>Read Battery</w:t>
-      </w:r>
-    </w:p>
-    <w:p>
-      <w:r>
-        <w:t>This will display the current value of the battery sense line on the PCB.</w:t>
-      </w:r>
-      <w:r>
-        <w:t xml:space="preserve"> It is useful to calibrate your batteries as described in the “Battery Settings” section above.</w:t>
-      </w:r>
-    </w:p>
-    <w:p>
-      <w:pPr>
-        <w:pStyle w:val="Heading4"/>
-      </w:pPr>
-      <w:r>
-        <w:t xml:space="preserve">100% Battery: </w:t>
-      </w:r>
-      <w:r>
-        <w:t xml:space="preserve">high </w:t>
-      </w:r>
-      <w:r>
-        <w:t>number</w:t>
-      </w:r>
-    </w:p>
-    <w:p>
-      <w:r>
-        <w:t>This is the full battery value. It should be set to the value from “Read Battery” obtained with fully charged batteries.</w:t>
-      </w:r>
-    </w:p>
-    <w:p>
-      <w:pPr>
-        <w:pStyle w:val="Heading4"/>
-      </w:pPr>
-      <w:r>
-        <w:t xml:space="preserve">0% Battery: </w:t>
-      </w:r>
-      <w:r>
-        <w:t xml:space="preserve">low </w:t>
-      </w:r>
-      <w:r>
-        <w:t>number</w:t>
-      </w:r>
-    </w:p>
-    <w:p>
-      <w:r>
-        <w:t>This is the lowest acceptable battery value.</w:t>
-      </w:r>
-      <w:r>
-        <w:t xml:space="preserve"> It is approximately 0.71 times the full value.</w:t>
-      </w:r>
-      <w:r>
-        <w:t xml:space="preserve"> LiIon batteries should never be discharged below 2.75 volts</w:t>
-      </w:r>
-      <w:r>
-        <w:t xml:space="preserve"> (5.5 v for two batteries)</w:t>
-      </w:r>
-      <w:r>
-        <w:t>, but the actual</w:t>
-      </w:r>
-      <w:r>
-        <w:t xml:space="preserve"> value</w:t>
-      </w:r>
-      <w:r>
-        <w:t xml:space="preserve"> may depend on the power supply used</w:t>
-      </w:r>
-      <w:r>
-        <w:t>, which is often around 5.8 volts.</w:t>
-      </w:r>
-    </w:p>
-    <w:p>
-      <w:pPr>
-        <w:pStyle w:val="Heading4"/>
-      </w:pPr>
-      <w:r>
-        <w:t>Battery Count: 1-4</w:t>
-      </w:r>
-    </w:p>
-    <w:p>
-      <w:r>
-        <w:t xml:space="preserve">This is set to the number </w:t>
-      </w:r>
-      <w:r>
-        <w:t xml:space="preserve">of cells and will load default values for </w:t>
-      </w:r>
-      <w:r>
-        <w:t>100% and 0%.</w:t>
-      </w:r>
-      <w:r>
-        <w:t xml:space="preserve"> If set to 1, the power supply must of course be a boost regulator. Cells from 2 to 4</w:t>
-      </w:r>
-      <w:r>
-        <w:t xml:space="preserve"> assume a buck regulator</w:t>
-      </w:r>
-      <w:r>
-        <w:t xml:space="preserve"> which lowers the </w:t>
-      </w:r>
-      <w:r>
-        <w:t>output voltage to 5V.</w:t>
+        <w:t xml:space="preserve">the wand from a web browser on a phone or computer without removing the </w:t>
+      </w:r>
+      <w:r>
+        <w:t>micro-SD</w:t>
+      </w:r>
+      <w:r>
+        <w:t xml:space="preserve"> card. More features will be added in the future, including complete control of the wand. To use it, first connect to the MIW</w:t>
+      </w:r>
+      <w:proofErr w:type="gramStart"/>
+      <w:r>
+        <w:t>…..</w:t>
+      </w:r>
+      <w:proofErr w:type="gramEnd"/>
+      <w:r>
+        <w:t xml:space="preserve"> network. The password is 12345678. Then point the browser to the IP address.</w:t>
       </w:r>
     </w:p>
     <w:p>
@@ -5091,38 +5782,6 @@
         <w:pStyle w:val="Heading3"/>
       </w:pPr>
       <w:r>
-        <w:t>IP: 192.168.4.1</w:t>
-      </w:r>
-    </w:p>
-    <w:p>
-      <w:r>
-        <w:t xml:space="preserve">This is the address of the web page server built </w:t>
-      </w:r>
-      <w:r>
-        <w:t>into</w:t>
-      </w:r>
-      <w:r>
-        <w:t xml:space="preserve"> the wand. It is very experimental and not complete yet. The only </w:t>
-      </w:r>
-      <w:r>
-        <w:t>useful</w:t>
-      </w:r>
-      <w:r>
-        <w:t xml:space="preserve"> function is the ability to upload or download image files directly to the wand from a web browser on a phone or computer without removing the </w:t>
-      </w:r>
-      <w:r>
-        <w:t>micro-SD</w:t>
-      </w:r>
-      <w:r>
-        <w:t xml:space="preserve"> card. More features will be added in the future, including complete control of the wand. To use it, first connect to the MIW….. network. The password is 12345678. Then point the browser to the IP address.</w:t>
-      </w:r>
-    </w:p>
-    <w:p>
-      <w:pPr>
-        <w:pStyle w:val="Heading3"/>
-      </w:pPr>
-      <w:r>
-        <w:lastRenderedPageBreak/>
         <w:t>Reset All Settings</w:t>
       </w:r>
     </w:p>
@@ -5177,7 +5836,15 @@
     <w:p/>
     <w:p>
       <w:r>
-        <w:t>The default allows setting the brightness, hue and saturation, but it can also be changed to use RGB values</w:t>
+        <w:t xml:space="preserve">The default allows setting the brightness, </w:t>
+      </w:r>
+      <w:proofErr w:type="gramStart"/>
+      <w:r>
+        <w:t>hue</w:t>
+      </w:r>
+      <w:proofErr w:type="gramEnd"/>
+      <w:r>
+        <w:t xml:space="preserve"> and saturation, but it can also be changed to use RGB values</w:t>
       </w:r>
       <w:r>
         <w:t xml:space="preserve"> or Kelvin</w:t>
@@ -5219,7 +5886,15 @@
         <w:t>.</w:t>
       </w:r>
       <w:r>
-        <w:t xml:space="preserve"> The delay value is in mSec and is used to slow down the stepping when the dial is rotated.</w:t>
+        <w:t xml:space="preserve"> The delay value is in </w:t>
+      </w:r>
+      <w:proofErr w:type="spellStart"/>
+      <w:r>
+        <w:t>mSec</w:t>
+      </w:r>
+      <w:proofErr w:type="spellEnd"/>
+      <w:r>
+        <w:t xml:space="preserve"> and is used to slow down the stepping when the dial is rotated.</w:t>
       </w:r>
       <w:r>
         <w:t xml:space="preserve"> For example: if the increment is set to 10 and the dial is rotated </w:t>
@@ -5231,7 +5906,15 @@
         <w:t>step from 5 to 15 with the delay after each step. This can provide a smooth change of the Hue value over a time value determined by the increment times the delay.</w:t>
       </w:r>
       <w:r>
-        <w:t xml:space="preserve"> All of the other settings behave the same as Hue. Experiment to see how they work!</w:t>
+        <w:t xml:space="preserve"> </w:t>
+      </w:r>
+      <w:proofErr w:type="gramStart"/>
+      <w:r>
+        <w:t>All of</w:t>
+      </w:r>
+      <w:proofErr w:type="gramEnd"/>
+      <w:r>
+        <w:t xml:space="preserve"> the other settings behave the same as Hue. Experiment to see how they work!</w:t>
       </w:r>
     </w:p>
     <w:p/>
@@ -5304,6 +5987,7 @@
         <w:pStyle w:val="Heading3"/>
       </w:pPr>
       <w:r>
+        <w:lastRenderedPageBreak/>
         <w:t>Hue</w:t>
       </w:r>
       <w:r>
@@ -5336,7 +6020,6 @@
         <w:pStyle w:val="Heading3"/>
       </w:pPr>
       <w:r>
-        <w:lastRenderedPageBreak/>
         <w:t>Brightness: 255</w:t>
       </w:r>
     </w:p>
@@ -5508,7 +6191,15 @@
     </w:p>
     <w:p>
       <w:r>
-        <w:t>This puts the TTGO into a low power mode. Pressing the button will wake it up again. It is useful to save the battery while not losing any of the current settings. Alternatively the settings can be saved and then restored after rebooting the wand.</w:t>
+        <w:t xml:space="preserve">This puts the TTGO into a low power mode. Pressing the button will wake it up again. It is useful to save the battery while not losing any of the current settings. </w:t>
+      </w:r>
+      <w:proofErr w:type="gramStart"/>
+      <w:r>
+        <w:t>Alternatively</w:t>
+      </w:r>
+      <w:proofErr w:type="gramEnd"/>
+      <w:r>
+        <w:t xml:space="preserve"> the settings can be saved and then restored after rebooting the wand.</w:t>
       </w:r>
     </w:p>
     <w:p>
@@ -5518,6 +6209,7 @@
       <w:bookmarkStart w:id="36" w:name="_xkza0twu0ius" w:colFirst="0" w:colLast="0"/>
       <w:bookmarkEnd w:id="36"/>
       <w:r>
+        <w:lastRenderedPageBreak/>
         <w:t>Built-In Patterns</w:t>
       </w:r>
     </w:p>
@@ -5539,7 +6231,6 @@
       <w:bookmarkStart w:id="37" w:name="_wke71mezit2k" w:colFirst="0" w:colLast="0"/>
       <w:bookmarkEnd w:id="37"/>
       <w:r>
-        <w:lastRenderedPageBreak/>
         <w:t>Barber Pole</w:t>
       </w:r>
     </w:p>
@@ -5584,9 +6275,11 @@
       </w:pPr>
       <w:bookmarkStart w:id="40" w:name="_euh37tki3dzq" w:colFirst="0" w:colLast="0"/>
       <w:bookmarkEnd w:id="40"/>
+      <w:proofErr w:type="gramStart"/>
       <w:r>
         <w:t>Checker Board</w:t>
       </w:r>
+      <w:proofErr w:type="gramEnd"/>
     </w:p>
     <w:p>
       <w:r>
@@ -5614,13 +6307,34 @@
       </w:pPr>
       <w:bookmarkStart w:id="42" w:name="_s3whr291r8s" w:colFirst="0" w:colLast="0"/>
       <w:bookmarkEnd w:id="42"/>
-      <w:r>
-        <w:t>Cylon Eye</w:t>
-      </w:r>
-    </w:p>
-    <w:p>
-      <w:r>
-        <w:t>This was inspired from the BattleStar Galactica movies, the evil Cylon eyes.</w:t>
+      <w:proofErr w:type="spellStart"/>
+      <w:r>
+        <w:t>Cylon</w:t>
+      </w:r>
+      <w:proofErr w:type="spellEnd"/>
+      <w:r>
+        <w:t xml:space="preserve"> Eye</w:t>
+      </w:r>
+    </w:p>
+    <w:p>
+      <w:r>
+        <w:t xml:space="preserve">This was inspired from the </w:t>
+      </w:r>
+      <w:proofErr w:type="spellStart"/>
+      <w:r>
+        <w:t>BattleStar</w:t>
+      </w:r>
+      <w:proofErr w:type="spellEnd"/>
+      <w:r>
+        <w:t xml:space="preserve"> Galactica movies, the evil </w:t>
+      </w:r>
+      <w:proofErr w:type="spellStart"/>
+      <w:r>
+        <w:t>Cylon</w:t>
+      </w:r>
+      <w:proofErr w:type="spellEnd"/>
+      <w:r>
+        <w:t xml:space="preserve"> eyes.</w:t>
       </w:r>
     </w:p>
     <w:p>
@@ -5658,6 +6372,7 @@
         <w:pStyle w:val="Heading2"/>
       </w:pPr>
       <w:r>
+        <w:lastRenderedPageBreak/>
         <w:t>Meteor</w:t>
       </w:r>
     </w:p>
@@ -5673,13 +6388,17 @@
       <w:bookmarkStart w:id="45" w:name="_v0of84qvvw90" w:colFirst="0" w:colLast="0"/>
       <w:bookmarkEnd w:id="45"/>
       <w:r>
-        <w:lastRenderedPageBreak/>
         <w:t>One Dot</w:t>
       </w:r>
     </w:p>
     <w:p>
-      <w:r>
-        <w:t>Actually, this is four dots, red, green, blue and white. They move one at a time from one end to the other. It is probably mostly useful for testing the wand. That’s why it was written originally.</w:t>
+      <w:proofErr w:type="gramStart"/>
+      <w:r>
+        <w:t>Actually, this</w:t>
+      </w:r>
+      <w:proofErr w:type="gramEnd"/>
+      <w:r>
+        <w:t xml:space="preserve"> is four dots, red, green, blue and white. They move one at a time from one end to the other. It is probably mostly useful for testing the wand. That’s why it was written originally.</w:t>
       </w:r>
     </w:p>
     <w:p>
@@ -5752,7 +6471,15 @@
     </w:p>
     <w:p>
       <w:r>
-        <w:t>This is probably one of the more useful patterns. It allows the LED strip to be used as a light source. The color can be controlled with the dial as well as the saturation and brightness. A setting allows the RGB values to be entered if that is desired. The brightness value is limited by the LED strip brightness setting from the main LED settings menu. So if more brightness is needed that value must be changed. The LED strip will stay on until a long press turns it off.</w:t>
+        <w:t xml:space="preserve">This is probably one of the more useful patterns. It allows the LED strip to be used as a light source. The color can be controlled with the dial as well as the saturation and brightness. A setting allows the RGB values to be entered if that is desired. The brightness value is limited by the LED strip brightness setting from the main LED settings menu. </w:t>
+      </w:r>
+      <w:proofErr w:type="gramStart"/>
+      <w:r>
+        <w:t>So</w:t>
+      </w:r>
+      <w:proofErr w:type="gramEnd"/>
+      <w:r>
+        <w:t xml:space="preserve"> if more brightness is needed that value must be changed. The LED strip will stay on until a long press turns it off.</w:t>
       </w:r>
     </w:p>
     <w:p>
@@ -5777,12 +6504,21 @@
       <w:bookmarkStart w:id="51" w:name="_uqqb84ryzgbi" w:colFirst="0" w:colLast="0"/>
       <w:bookmarkEnd w:id="51"/>
       <w:r>
+        <w:lastRenderedPageBreak/>
         <w:t>Two Dots</w:t>
       </w:r>
     </w:p>
     <w:p>
       <w:r>
-        <w:t>This is like the One Dot, except that two dots are on the strip. They start at opposite ends and cross over in the middle. It was also written originally to test the code and the LED strip.</w:t>
+        <w:t xml:space="preserve">This is like the One Dot, except </w:t>
+      </w:r>
+      <w:proofErr w:type="gramStart"/>
+      <w:r>
+        <w:t>that two dots</w:t>
+      </w:r>
+      <w:proofErr w:type="gramEnd"/>
+      <w:r>
+        <w:t xml:space="preserve"> are on the strip. They start at opposite ends and cross over in the middle. It was also written originally to test the code and the LED strip.</w:t>
       </w:r>
     </w:p>
     <w:p>
@@ -5792,7 +6528,6 @@
       <w:bookmarkStart w:id="52" w:name="_uq8yao8ngb5b" w:colFirst="0" w:colLast="0"/>
       <w:bookmarkEnd w:id="52"/>
       <w:r>
-        <w:lastRenderedPageBreak/>
         <w:t>Wedge</w:t>
       </w:r>
     </w:p>
@@ -5826,7 +6561,15 @@
         <w:t xml:space="preserve"> while choosing Fixed Time means that Frame Hold won’t appear.</w:t>
       </w:r>
       <w:r>
-        <w:t xml:space="preserve"> Some submenus are not shown in order to keep this chart smaller.</w:t>
+        <w:t xml:space="preserve"> Some submenus are not shown </w:t>
+      </w:r>
+      <w:proofErr w:type="gramStart"/>
+      <w:r>
+        <w:t>in order to</w:t>
+      </w:r>
+      <w:proofErr w:type="gramEnd"/>
+      <w:r>
+        <w:t xml:space="preserve"> keep this chart smaller.</w:t>
       </w:r>
       <w:r>
         <w:rPr>
@@ -5867,6 +6610,7 @@
       <w:bookmarkStart w:id="53" w:name="_w460vx756vby" w:colFirst="0" w:colLast="0"/>
       <w:bookmarkEnd w:id="53"/>
       <w:r>
+        <w:lastRenderedPageBreak/>
         <w:t>Construction</w:t>
       </w:r>
     </w:p>
@@ -5878,194 +6622,249 @@
         <w:t>few</w:t>
       </w:r>
       <w:r>
-        <w:t xml:space="preserve"> parts and a fair amount of wiring and soldering to do. If you aren’t comfortable soldering, find someone who is! The wiring harnesses are probably the most work to make, but they are essential in order to hook everything up. I will include a photo of the ones I </w:t>
+        <w:t xml:space="preserve"> parts and a fair amount of wiring and soldering to do. If you aren’t comfortable soldering, find someone who is! The wiring harnesses are probably the most work to make, but they are essential </w:t>
+      </w:r>
+      <w:proofErr w:type="gramStart"/>
+      <w:r>
+        <w:t>in order to</w:t>
+      </w:r>
+      <w:proofErr w:type="gramEnd"/>
+      <w:r>
+        <w:t xml:space="preserve"> hook everything up. I will include a photo of the ones I make that should make it easier to duplicate.</w:t>
+      </w:r>
+      <w:r>
+        <w:t xml:space="preserve"> Looking at the schematic will help understanding what is connected to what.</w:t>
+      </w:r>
+      <w:r>
+        <w:t xml:space="preserve"> The 3D printed parts can be purchased from me if you can’t find anybody else to make them from the STL files. I print currently using PLA, so please don’t leave them in the sun, they will melt and deform if it gets too hot!</w:t>
+      </w:r>
+    </w:p>
+    <w:p/>
+    <w:p>
+      <w:r>
+        <w:t xml:space="preserve">Also remember that the PCB </w:t>
+      </w:r>
+      <w:r>
+        <w:t>makes building one of these much easier. There are two versions of the PCB, one that has a built</w:t>
+      </w:r>
+      <w:r>
+        <w:t>-in</w:t>
+      </w:r>
+      <w:r>
+        <w:t xml:space="preserve"> 5V regulator and another that requires an external power supply. There are several versions of the 3D printer files for these cases, although the built-in power supply version is not complete yet and has not yet been uploaded.</w:t>
+      </w:r>
+      <w:r>
+        <w:t xml:space="preserve"> The external power supply version can supply more current for brighter LEDs. The internal one can supply about 1.5A but this is adequate for most night work. Using the wand as a light source might require </w:t>
+      </w:r>
+      <w:proofErr w:type="gramStart"/>
+      <w:r>
+        <w:t>more light</w:t>
+      </w:r>
+      <w:proofErr w:type="gramEnd"/>
+      <w:r>
+        <w:t>,</w:t>
+      </w:r>
+      <w:r>
+        <w:t xml:space="preserve"> but building the wand is a little bit more complicated.</w:t>
+      </w:r>
+      <w:r>
+        <w:t xml:space="preserve"> Send me an email at martinnohr76</w:t>
+      </w:r>
+      <w:r>
+        <w:t xml:space="preserve"> @ gmail.com if you want to order one. $40</w:t>
+      </w:r>
+      <w:r>
+        <w:t xml:space="preserve"> + shipping for the one without the power supply and $45 + shipping for the one with the built-in power supply.</w:t>
+      </w:r>
+      <w:r>
+        <w:t xml:space="preserve"> </w:t>
+      </w:r>
+      <w:proofErr w:type="gramStart"/>
+      <w:r>
+        <w:t>Both of these</w:t>
+      </w:r>
+      <w:proofErr w:type="gramEnd"/>
+      <w:r>
+        <w:t xml:space="preserve"> include a programmed TTGO.</w:t>
+      </w:r>
+    </w:p>
+    <w:p/>
+    <w:p>
+      <w:proofErr w:type="gramStart"/>
+      <w:r>
+        <w:t>All of</w:t>
+      </w:r>
+      <w:proofErr w:type="gramEnd"/>
+      <w:r>
+        <w:t xml:space="preserve"> the screws are metric and should be available from a </w:t>
+      </w:r>
+      <w:r>
+        <w:t>well-stocked</w:t>
+      </w:r>
+      <w:r>
+        <w:t xml:space="preserve"> hardware store. I got mine from Ace Hardware.</w:t>
+      </w:r>
+    </w:p>
+    <w:p/>
+    <w:p>
+      <w:proofErr w:type="gramStart"/>
+      <w:r>
+        <w:t>All of</w:t>
+      </w:r>
+      <w:proofErr w:type="gramEnd"/>
+      <w:r>
+        <w:t xml:space="preserve"> the electronic components and the aluminum channel are available from Amazon. They are likely also available from other vendors.</w:t>
+      </w:r>
+      <w:r>
+        <w:t xml:space="preserve"> I bought the aluminum shiny ones because I didn’t find the black anodized ones until later. Some people worry that the shiny aluminum will show in the final image. In practice I haven’t seen this, but I do plan to start using the black one after I finish using all the shiny ones I have in a box!</w:t>
+      </w:r>
+      <w:r>
+        <w:t xml:space="preserve"> I got the WS2812</w:t>
+      </w:r>
+      <w:r>
+        <w:t>B</w:t>
+      </w:r>
+      <w:r>
+        <w:t xml:space="preserve"> LED strips from BangGood</w:t>
+      </w:r>
+      <w:r>
+        <w:t>.com</w:t>
+      </w:r>
+      <w:r>
+        <w:t xml:space="preserve"> in China.</w:t>
+      </w:r>
+      <w:r>
+        <w:t xml:space="preserve"> Aliexpress.com also carries the WD2812B.</w:t>
+      </w:r>
+      <w:r>
+        <w:t xml:space="preserve"> Be aware that the shipping time from </w:t>
+      </w:r>
+      <w:r>
+        <w:t>China</w:t>
+      </w:r>
+      <w:r>
+        <w:t xml:space="preserve"> can be quite long. Amazon is faster.</w:t>
+      </w:r>
+    </w:p>
+    <w:p/>
+    <w:p>
+      <w:r>
+        <w:t xml:space="preserve"> I am considering making a parts bag available </w:t>
+      </w:r>
+      <w:r>
+        <w:t>with</w:t>
+      </w:r>
+      <w:r>
+        <w:t xml:space="preserve"> all the hardware parts needed. I buy them in quantity so it would be easy enough to put a bag together.</w:t>
+      </w:r>
+    </w:p>
+    <w:p/>
+    <w:p>
+      <w:r>
+        <w:t xml:space="preserve">You can solder up a bunch of wires and connectors to connect everything inside the </w:t>
+      </w:r>
+      <w:proofErr w:type="spellStart"/>
+      <w:r>
+        <w:t>cpu</w:t>
+      </w:r>
+      <w:proofErr w:type="spellEnd"/>
+      <w:r>
+        <w:t>/display box like I did for my first prototype</w:t>
+      </w:r>
+      <w:r>
+        <w:t xml:space="preserve">. I have </w:t>
+      </w:r>
+      <w:r>
+        <w:t xml:space="preserve">designed a printed circuit </w:t>
+      </w:r>
+      <w:r>
+        <w:t xml:space="preserve">board </w:t>
+      </w:r>
+      <w:r>
+        <w:t>holding all the parts and I can sell those for $</w:t>
+      </w:r>
+      <w:r>
+        <w:t>5</w:t>
+      </w:r>
+      <w:r>
+        <w:t>0+shipping</w:t>
+      </w:r>
+      <w:r>
+        <w:t>, it includes a programmed TTGO</w:t>
+      </w:r>
+      <w:r>
+        <w:t>.</w:t>
+      </w:r>
+      <w:r>
+        <w:t xml:space="preserve"> For $30+shipping </w:t>
+      </w:r>
+      <w:r>
+        <w:t>I can supply the PCB without the TTGO.</w:t>
+      </w:r>
+      <w:r>
+        <w:t xml:space="preserve"> There is still some wiring for the batteries and LED </w:t>
+      </w:r>
+      <w:r>
+        <w:t>connectors,</w:t>
+      </w:r>
+      <w:r>
+        <w:t xml:space="preserve"> but it is </w:t>
+      </w:r>
+      <w:r>
+        <w:t>much simple</w:t>
+      </w:r>
+      <w:r>
+        <w:t>r</w:t>
+      </w:r>
+      <w:r>
+        <w:t xml:space="preserve"> when the dial</w:t>
+      </w:r>
+      <w:r>
+        <w:t>, SD card reader,</w:t>
+      </w:r>
+      <w:r>
+        <w:t xml:space="preserve"> and TTGO are on a PCB.</w:t>
+      </w:r>
+      <w:r>
+        <w:t xml:space="preserve"> The</w:t>
+      </w:r>
+      <w:r>
+        <w:t xml:space="preserve"> PCB without the on-board power supply is $5 less, $</w:t>
+      </w:r>
+      <w:r>
+        <w:t>45 with TTGO, $25 without.</w:t>
+      </w:r>
+    </w:p>
+    <w:p/>
+    <w:p>
+      <w:r>
+        <w:t xml:space="preserve">The PCB version includes a level shifter to go from the ESP32 </w:t>
+      </w:r>
+      <w:proofErr w:type="gramStart"/>
+      <w:r>
+        <w:t>3.3 volt</w:t>
+      </w:r>
+      <w:proofErr w:type="gramEnd"/>
+      <w:r>
+        <w:t xml:space="preserve"> logic to the 5V specified for the WS2812B LED strips.</w:t>
+      </w:r>
+      <w:r>
+        <w:t xml:space="preserve"> If you build your </w:t>
+      </w:r>
+      <w:proofErr w:type="gramStart"/>
+      <w:r>
+        <w:t>own</w:t>
+      </w:r>
+      <w:proofErr w:type="gramEnd"/>
+      <w:r>
+        <w:t xml:space="preserve"> you can omit these level shifters.</w:t>
+      </w:r>
+      <w:r>
+        <w:t xml:space="preserve"> In testing </w:t>
       </w:r>
       <w:r>
         <w:lastRenderedPageBreak/>
-        <w:t>make that should make it easier to duplicate.</w:t>
-      </w:r>
-      <w:r>
-        <w:t xml:space="preserve"> Looking at the schematic will help understanding what is connected to what.</w:t>
-      </w:r>
-      <w:r>
-        <w:t xml:space="preserve"> The 3D printed parts can be purchased from me if you can’t find anybody else to make them from the STL files. I print currently using PLA, so please don’t leave them in the sun, they will melt and deform if it gets too hot!</w:t>
-      </w:r>
-    </w:p>
-    <w:p/>
-    <w:p>
-      <w:r>
-        <w:t xml:space="preserve">Also remember that the PCB </w:t>
-      </w:r>
-      <w:r>
-        <w:t>makes building one of these much easier. There are two versions of the PCB, one that has a built</w:t>
-      </w:r>
-      <w:r>
-        <w:t>-in</w:t>
-      </w:r>
-      <w:r>
-        <w:t xml:space="preserve"> 5V regulator and another that requires an external power supply. There are several versions of the 3D printer files for these cases, although the built-in power supply version is not complete yet and has not yet been uploaded.</w:t>
-      </w:r>
-      <w:r>
-        <w:t xml:space="preserve"> The external power supply version can supply more current for brighter LEDs. The internal one can supply about 1.5A but this is adequate for most night work. Using the wand as a light source might require more light,</w:t>
-      </w:r>
-      <w:r>
-        <w:t xml:space="preserve"> but building the wand is a little bit more complicated.</w:t>
-      </w:r>
-      <w:r>
-        <w:t xml:space="preserve"> Send me an email at martinnohr76</w:t>
-      </w:r>
-      <w:r>
-        <w:t xml:space="preserve"> @ gmail.com if you want to order one. $40</w:t>
-      </w:r>
-      <w:r>
-        <w:t xml:space="preserve"> + shipping for the one without the power supply and $45 + shipping for the one with the built-in power supply.</w:t>
-      </w:r>
-      <w:r>
-        <w:t xml:space="preserve"> Both of these include a programmed TTGO.</w:t>
-      </w:r>
-    </w:p>
-    <w:p/>
-    <w:p>
-      <w:r>
-        <w:t xml:space="preserve">All of the screws are metric and should be available from a </w:t>
-      </w:r>
-      <w:r>
-        <w:t>well-stocked</w:t>
-      </w:r>
-      <w:r>
-        <w:t xml:space="preserve"> hardware store. I got mine from Ace Hardware.</w:t>
-      </w:r>
-    </w:p>
-    <w:p/>
-    <w:p>
-      <w:r>
-        <w:t>All of the electronic components and the aluminum channel are available from Amazon. They are likely also available from other vendors.</w:t>
-      </w:r>
-      <w:r>
-        <w:t xml:space="preserve"> I bought the aluminum shiny ones because I didn’t find the black anodized ones until later. Some people worry that the shiny aluminum will show in the final image. In practice I haven’t seen this, but I do plan to start using the black one after I finish using all the shiny ones I have in a box!</w:t>
-      </w:r>
-      <w:r>
-        <w:t xml:space="preserve"> I got the WS2812</w:t>
-      </w:r>
-      <w:r>
-        <w:t>B</w:t>
-      </w:r>
-      <w:r>
-        <w:t xml:space="preserve"> LED strips from BangGood</w:t>
-      </w:r>
-      <w:r>
-        <w:t>.com</w:t>
-      </w:r>
-      <w:r>
-        <w:t xml:space="preserve"> in China.</w:t>
-      </w:r>
-      <w:r>
-        <w:t xml:space="preserve"> Aliexpress.com also carries the WD2812B.</w:t>
-      </w:r>
-      <w:r>
-        <w:t xml:space="preserve"> Be aware that the shipping time from </w:t>
-      </w:r>
-      <w:r>
-        <w:t>China</w:t>
-      </w:r>
-      <w:r>
-        <w:t xml:space="preserve"> can be quite long. Amazon is faster.</w:t>
-      </w:r>
-    </w:p>
-    <w:p/>
-    <w:p>
-      <w:r>
-        <w:t xml:space="preserve"> I am considering making a parts bag available </w:t>
-      </w:r>
-      <w:r>
-        <w:t>with</w:t>
-      </w:r>
-      <w:r>
-        <w:t xml:space="preserve"> all the hardware parts needed. I buy them in quantity so it would be easy enough to put a bag together.</w:t>
-      </w:r>
-    </w:p>
-    <w:p/>
-    <w:p>
-      <w:r>
-        <w:t>You can solder up a bunch of wires and connectors to connect everything inside the cpu/display box like I did for my first prototype</w:t>
-      </w:r>
-      <w:r>
-        <w:t xml:space="preserve">. I have </w:t>
-      </w:r>
-      <w:r>
-        <w:t xml:space="preserve">designed a printed circuit </w:t>
-      </w:r>
-      <w:r>
-        <w:t xml:space="preserve">board </w:t>
-      </w:r>
-      <w:r>
-        <w:t>holding all the parts and I can sell those for $</w:t>
-      </w:r>
-      <w:r>
-        <w:t>5</w:t>
-      </w:r>
-      <w:r>
-        <w:t>0+shipping</w:t>
-      </w:r>
-      <w:r>
-        <w:t>, it includes a programmed TTGO</w:t>
-      </w:r>
-      <w:r>
-        <w:t>.</w:t>
-      </w:r>
-      <w:r>
-        <w:t xml:space="preserve"> For $30+shipping </w:t>
-      </w:r>
-      <w:r>
-        <w:t>I can supply the PCB without the TTGO.</w:t>
-      </w:r>
-      <w:r>
-        <w:t xml:space="preserve"> There is still some wiring for the batteries and LED </w:t>
-      </w:r>
-      <w:r>
-        <w:t>connectors,</w:t>
-      </w:r>
-      <w:r>
-        <w:t xml:space="preserve"> but it is </w:t>
-      </w:r>
-      <w:r>
-        <w:t>much simple</w:t>
-      </w:r>
-      <w:r>
-        <w:t>r</w:t>
-      </w:r>
-      <w:r>
-        <w:t xml:space="preserve"> when the dial</w:t>
-      </w:r>
-      <w:r>
-        <w:t>, SD card reader,</w:t>
-      </w:r>
-      <w:r>
-        <w:t xml:space="preserve"> and TTGO are on a PCB.</w:t>
-      </w:r>
-      <w:r>
-        <w:t xml:space="preserve"> The</w:t>
-      </w:r>
-      <w:r>
-        <w:t xml:space="preserve"> PCB without the on-board power supply is $5 less, $</w:t>
-      </w:r>
-      <w:r>
-        <w:t>45 with TTGO, $25 without.</w:t>
-      </w:r>
-    </w:p>
-    <w:p/>
-    <w:p>
-      <w:r>
-        <w:t>The PCB version includes a level shifter to go from the ESP32 3.3 volt logic to the 5V specified for the WS2812B LED strips.</w:t>
-      </w:r>
-      <w:r>
-        <w:t xml:space="preserve"> If you build your own</w:t>
-      </w:r>
-      <w:r>
-        <w:t xml:space="preserve"> you can omit these level shifters.</w:t>
-      </w:r>
-      <w:r>
-        <w:t xml:space="preserve"> In testing we found that all our LED strips worked directly with 3.3V logic. There might be a rare LED strip that does not work however so we make no guarantees!</w:t>
+        <w:t>we found that all our LED strips worked directly with 3.3V logic. There might be a rare LED strip that does not work however so we make no guarantees!</w:t>
       </w:r>
       <w:r>
         <w:t xml:space="preserve"> Using a level shifter guarantees that the voltage levels meet the specifications.</w:t>
@@ -6079,7 +6878,6 @@
       <w:bookmarkStart w:id="54" w:name="_sm830bt3s6bx" w:colFirst="0" w:colLast="0"/>
       <w:bookmarkEnd w:id="54"/>
       <w:r>
-        <w:lastRenderedPageBreak/>
         <w:t>Parts List</w:t>
       </w:r>
     </w:p>
@@ -6276,7 +7074,21 @@
           <w:rPr>
             <w:rStyle w:val="Hyperlink"/>
           </w:rPr>
-          <w:t>Amazon.com: ( 6 Pcs ) MCIGICM LM2596 Buck Converter, DC to DC 3.0-40V to 1.5-35V Step Down Power Supply High Efficiency Voltage Regulator Module: Electronics</w:t>
+          <w:t xml:space="preserve">Amazon.com: </w:t>
+        </w:r>
+        <w:proofErr w:type="gramStart"/>
+        <w:r>
+          <w:rPr>
+            <w:rStyle w:val="Hyperlink"/>
+          </w:rPr>
+          <w:t>( 6</w:t>
+        </w:r>
+        <w:proofErr w:type="gramEnd"/>
+        <w:r>
+          <w:rPr>
+            <w:rStyle w:val="Hyperlink"/>
+          </w:rPr>
+          <w:t xml:space="preserve"> Pcs ) MCIGICM LM2596 Buck Converter, DC to DC 3.0-40V to 1.5-35V Step Down Power Supply High Efficiency Voltage Regulator Module: Electronics</w:t>
         </w:r>
       </w:hyperlink>
     </w:p>
@@ -6317,7 +7129,15 @@
         </w:numPr>
       </w:pPr>
       <w:r>
-        <w:t>5 pin, 4 pin, and 3 pin connectors.</w:t>
+        <w:t xml:space="preserve">5 </w:t>
+      </w:r>
+      <w:proofErr w:type="gramStart"/>
+      <w:r>
+        <w:t>pin</w:t>
+      </w:r>
+      <w:proofErr w:type="gramEnd"/>
+      <w:r>
+        <w:t>, 4 pin, and 3 pin connectors.</w:t>
       </w:r>
       <w:r>
         <w:t xml:space="preserve"> The 5 pin is not used with any of the PCB versions.</w:t>
@@ -6419,14 +7239,43 @@
         </w:numPr>
       </w:pPr>
       <w:r>
-        <w:t xml:space="preserve">Battery connectors for the 18650 battery in handle versions. </w:t>
+        <w:t xml:space="preserve">Battery connectors for the 18650 </w:t>
+      </w:r>
+      <w:proofErr w:type="gramStart"/>
+      <w:r>
+        <w:t>battery</w:t>
+      </w:r>
+      <w:proofErr w:type="gramEnd"/>
+      <w:r>
+        <w:t xml:space="preserve"> in handle versions. </w:t>
       </w:r>
       <w:hyperlink r:id="rId28" w:history="1">
         <w:r>
           <w:rPr>
             <w:rStyle w:val="Hyperlink"/>
           </w:rPr>
-          <w:t>Amazon.com: uxcell 20 Pairs AA Battery Positive Negative Conversion Spring Contact Nickeling Plate 12mmx12mmx0.3mm : Automotive</w:t>
+          <w:t xml:space="preserve">Amazon.com: </w:t>
+        </w:r>
+        <w:proofErr w:type="spellStart"/>
+        <w:r>
+          <w:rPr>
+            <w:rStyle w:val="Hyperlink"/>
+          </w:rPr>
+          <w:t>uxcell</w:t>
+        </w:r>
+        <w:proofErr w:type="spellEnd"/>
+        <w:r>
+          <w:rPr>
+            <w:rStyle w:val="Hyperlink"/>
+          </w:rPr>
+          <w:t xml:space="preserve"> 20 Pairs AA Battery Positive Negative Conversion Spring Contact Nickeling Plate </w:t>
+        </w:r>
+        <w:r>
+          <w:rPr>
+            <w:rStyle w:val="Hyperlink"/>
+          </w:rPr>
+          <w:lastRenderedPageBreak/>
+          <w:t>12mmx12mmx0.3mm : Automotive</w:t>
         </w:r>
       </w:hyperlink>
       <w:r>
@@ -6437,7 +7286,21 @@
           <w:rPr>
             <w:rStyle w:val="Hyperlink"/>
           </w:rPr>
-          <w:t>Amazon.com: uxcell 10 Pairs AA AAA Batteries Metal Battery Spring Contact Plate Replacement for Remote Control Battery Charger : Electronics</w:t>
+          <w:t xml:space="preserve">Amazon.com: </w:t>
+        </w:r>
+        <w:proofErr w:type="spellStart"/>
+        <w:r>
+          <w:rPr>
+            <w:rStyle w:val="Hyperlink"/>
+          </w:rPr>
+          <w:t>uxcell</w:t>
+        </w:r>
+        <w:proofErr w:type="spellEnd"/>
+        <w:r>
+          <w:rPr>
+            <w:rStyle w:val="Hyperlink"/>
+          </w:rPr>
+          <w:t xml:space="preserve"> 10 Pairs AA AAA Batteries Metal Battery Spring Contact Plate Replacement for Remote Control Battery Charger : Electronics</w:t>
         </w:r>
       </w:hyperlink>
     </w:p>
@@ -6461,11 +7324,19 @@
         <w:t xml:space="preserve">for the optional light sensor. </w:t>
       </w:r>
       <w:hyperlink r:id="rId30" w:history="1">
+        <w:proofErr w:type="spellStart"/>
         <w:r>
           <w:rPr>
             <w:rStyle w:val="Hyperlink"/>
           </w:rPr>
-          <w:t>eBoot 30 Pieces Photoresistor Photo Light Sensitive Resistor Light Dependent Resistor 5 mm GM5539 5539: Amazon.com: Industrial &amp; Scientific</w:t>
+          <w:t>eBoot</w:t>
+        </w:r>
+        <w:proofErr w:type="spellEnd"/>
+        <w:r>
+          <w:rPr>
+            <w:rStyle w:val="Hyperlink"/>
+          </w:rPr>
+          <w:t xml:space="preserve"> 30 Pieces Photoresistor Photo Light Sensitive Resistor Light Dependent Resistor 5 mm GM5539 5539: Amazon.com: Industrial &amp; Scientific</w:t>
         </w:r>
       </w:hyperlink>
     </w:p>
@@ -6477,7 +7348,6 @@
         </w:numPr>
       </w:pPr>
       <w:r>
-        <w:lastRenderedPageBreak/>
         <w:t>8mm threaded shaft for spinner handle.</w:t>
       </w:r>
     </w:p>
@@ -6676,7 +7546,15 @@
         <w:t xml:space="preserve"> file is</w:t>
       </w:r>
       <w:r>
-        <w:t xml:space="preserve"> available on the github entry for this project if you don’t want to collect all these files and compile the code. It can be built with the Arduino IDE, but</w:t>
+        <w:t xml:space="preserve"> available on the </w:t>
+      </w:r>
+      <w:proofErr w:type="spellStart"/>
+      <w:r>
+        <w:t>github</w:t>
+      </w:r>
+      <w:proofErr w:type="spellEnd"/>
+      <w:r>
+        <w:t xml:space="preserve"> entry for this project if you don’t want to collect all these files and compile the code. It can be built with the Arduino IDE, but</w:t>
       </w:r>
       <w:r>
         <w:t xml:space="preserve"> I</w:t>
@@ -6694,7 +7572,15 @@
     <w:p/>
     <w:p>
       <w:r>
-        <w:t>The github entry has the schematic and other plans for the case.</w:t>
+        <w:t xml:space="preserve">The </w:t>
+      </w:r>
+      <w:proofErr w:type="spellStart"/>
+      <w:r>
+        <w:t>github</w:t>
+      </w:r>
+      <w:proofErr w:type="spellEnd"/>
+      <w:r>
+        <w:t xml:space="preserve"> entry has the schematic and other plans for the case.</w:t>
       </w:r>
     </w:p>
     <w:p/>
@@ -6720,7 +7606,15 @@
         <w:t>Arduino IDE, or Microsoft Visual Studio with Visual Micro</w:t>
       </w:r>
       <w:r>
-        <w:t>, or VisualCode set up for TTGO esp32.</w:t>
+        <w:t xml:space="preserve">, or </w:t>
+      </w:r>
+      <w:proofErr w:type="spellStart"/>
+      <w:r>
+        <w:t>VisualCode</w:t>
+      </w:r>
+      <w:proofErr w:type="spellEnd"/>
+      <w:r>
+        <w:t xml:space="preserve"> set up for TTGO esp32.</w:t>
       </w:r>
     </w:p>
     <w:p>
@@ -6747,11 +7641,16 @@
       <w:r>
         <w:t xml:space="preserve">Bodmer’s </w:t>
       </w:r>
+      <w:proofErr w:type="spellStart"/>
       <w:r>
         <w:t>tft_</w:t>
       </w:r>
       <w:r>
-        <w:t>espi display library</w:t>
+        <w:t>espi</w:t>
+      </w:r>
+      <w:proofErr w:type="spellEnd"/>
+      <w:r>
+        <w:t xml:space="preserve"> display library</w:t>
       </w:r>
     </w:p>
     <w:p>
@@ -6761,8 +7660,13 @@
           <w:numId w:val="1"/>
         </w:numPr>
       </w:pPr>
-      <w:r>
-        <w:t>FastLED library</w:t>
+      <w:proofErr w:type="spellStart"/>
+      <w:r>
+        <w:t>FastLED</w:t>
+      </w:r>
+      <w:proofErr w:type="spellEnd"/>
+      <w:r>
+        <w:t xml:space="preserve"> library</w:t>
       </w:r>
     </w:p>
     <w:p>
@@ -6772,8 +7676,13 @@
           <w:numId w:val="1"/>
         </w:numPr>
       </w:pPr>
-      <w:r>
-        <w:t>SdFat by Bill Greiman</w:t>
+      <w:proofErr w:type="spellStart"/>
+      <w:r>
+        <w:t>SdFat</w:t>
+      </w:r>
+      <w:proofErr w:type="spellEnd"/>
+      <w:r>
+        <w:t xml:space="preserve"> by Bill Greiman</w:t>
       </w:r>
     </w:p>
     <w:p>
@@ -6794,6 +7703,7 @@
       <w:bookmarkStart w:id="58" w:name="_5xys9sqi4mxb" w:colFirst="0" w:colLast="0"/>
       <w:bookmarkEnd w:id="58"/>
       <w:r>
+        <w:lastRenderedPageBreak/>
         <w:t>Wiring Harnesses</w:t>
       </w:r>
       <w:r>
@@ -6814,7 +7724,6 @@
         </w:numPr>
       </w:pPr>
       <w:r>
-        <w:lastRenderedPageBreak/>
         <w:t>Internal, for SD card reader, level shifter</w:t>
       </w:r>
       <w:r>
@@ -6859,11 +7768,61 @@
         <w:t xml:space="preserve">The folder </w:t>
       </w:r>
       <w:hyperlink r:id="rId33" w:history="1">
+        <w:proofErr w:type="spellStart"/>
         <w:r>
           <w:rPr>
             <w:rStyle w:val="Hyperlink"/>
           </w:rPr>
-          <w:t>MagicImageWand/PCB_OnBoardPower at main · MartinNohr/MagicImageWand (github.com)</w:t>
+          <w:t>MagicImageWand</w:t>
+        </w:r>
+        <w:proofErr w:type="spellEnd"/>
+        <w:r>
+          <w:rPr>
+            <w:rStyle w:val="Hyperlink"/>
+          </w:rPr>
+          <w:t>/</w:t>
+        </w:r>
+        <w:proofErr w:type="spellStart"/>
+        <w:r>
+          <w:rPr>
+            <w:rStyle w:val="Hyperlink"/>
+          </w:rPr>
+          <w:t>PCB_OnBoardPower</w:t>
+        </w:r>
+        <w:proofErr w:type="spellEnd"/>
+        <w:r>
+          <w:rPr>
+            <w:rStyle w:val="Hyperlink"/>
+          </w:rPr>
+          <w:t xml:space="preserve"> at main · </w:t>
+        </w:r>
+        <w:proofErr w:type="spellStart"/>
+        <w:r>
+          <w:rPr>
+            <w:rStyle w:val="Hyperlink"/>
+          </w:rPr>
+          <w:t>MartinNohr</w:t>
+        </w:r>
+        <w:proofErr w:type="spellEnd"/>
+        <w:r>
+          <w:rPr>
+            <w:rStyle w:val="Hyperlink"/>
+          </w:rPr>
+          <w:t>/</w:t>
+        </w:r>
+        <w:proofErr w:type="spellStart"/>
+        <w:r>
+          <w:rPr>
+            <w:rStyle w:val="Hyperlink"/>
+          </w:rPr>
+          <w:t>MagicImageWand</w:t>
+        </w:r>
+        <w:proofErr w:type="spellEnd"/>
+        <w:r>
+          <w:rPr>
+            <w:rStyle w:val="Hyperlink"/>
+          </w:rPr>
+          <w:t xml:space="preserve"> (github.com)</w:t>
         </w:r>
       </w:hyperlink>
       <w:r>

</xml_diff>

<commit_message>
Added heatsink to parts list for the PCB with power supply.
</commit_message>
<xml_diff>
--- a/MagicImageWand.docx
+++ b/MagicImageWand.docx
@@ -7310,6 +7310,11 @@
           <w:ilvl w:val="0"/>
           <w:numId w:val="6"/>
         </w:numPr>
+        <w:rPr>
+          <w:rStyle w:val="Hyperlink"/>
+          <w:color w:val="auto"/>
+          <w:u w:val="none"/>
+        </w:rPr>
       </w:pPr>
       <w:r>
         <w:t>LDR</w:t>
@@ -7348,8 +7353,47 @@
         </w:numPr>
       </w:pPr>
       <w:r>
-        <w:t>8mm threaded shaft for spinner handle.</w:t>
-      </w:r>
+        <w:t xml:space="preserve">Heat sinks for the voltage regulator and inductor coil. Only needed if you </w:t>
+      </w:r>
+      <w:r>
+        <w:t xml:space="preserve">buy the PCB direct from pcbway.com. </w:t>
+      </w:r>
+      <w:hyperlink r:id="rId31" w:history="1">
+        <w:r>
+          <w:rPr>
+            <w:rStyle w:val="Hyperlink"/>
+          </w:rPr>
+          <w:t xml:space="preserve">Amazon.com: </w:t>
+        </w:r>
+        <w:proofErr w:type="spellStart"/>
+        <w:r>
+          <w:rPr>
+            <w:rStyle w:val="Hyperlink"/>
+          </w:rPr>
+          <w:t>Easycargo</w:t>
+        </w:r>
+        <w:proofErr w:type="spellEnd"/>
+        <w:r>
+          <w:rPr>
+            <w:rStyle w:val="Hyperlink"/>
+          </w:rPr>
+          <w:t xml:space="preserve"> 20pcs Small Mini Heatsink Kit + Thermal Conductive Adhesive Tape, Mini Cooler Aluminum Heat Sink for Cooling VRM GPU Stepper Driver MOSFET </w:t>
+        </w:r>
+        <w:proofErr w:type="spellStart"/>
+        <w:r>
+          <w:rPr>
+            <w:rStyle w:val="Hyperlink"/>
+          </w:rPr>
+          <w:t>VRam</w:t>
+        </w:r>
+        <w:proofErr w:type="spellEnd"/>
+        <w:r>
+          <w:rPr>
+            <w:rStyle w:val="Hyperlink"/>
+          </w:rPr>
+          <w:t xml:space="preserve"> Regulators (8.8mmx8.8mmx5mm) : Electronics</w:t>
+        </w:r>
+      </w:hyperlink>
     </w:p>
     <w:p>
       <w:pPr>
@@ -7359,10 +7403,7 @@
         </w:numPr>
       </w:pPr>
       <w:r>
-        <w:t>Various 2mm and 3mm screws</w:t>
-      </w:r>
-      <w:r>
-        <w:t xml:space="preserve"> to hold things in place.</w:t>
+        <w:t>8mm threaded shaft for spinner handle.</w:t>
       </w:r>
     </w:p>
     <w:p>
@@ -7373,6 +7414,20 @@
         </w:numPr>
       </w:pPr>
       <w:r>
+        <w:t>Various 2mm and 3mm screws</w:t>
+      </w:r>
+      <w:r>
+        <w:t xml:space="preserve"> to hold things in place.</w:t>
+      </w:r>
+    </w:p>
+    <w:p>
+      <w:pPr>
+        <w:numPr>
+          <w:ilvl w:val="0"/>
+          <w:numId w:val="6"/>
+        </w:numPr>
+      </w:pPr>
+      <w:r>
         <w:t>Skateboard</w:t>
       </w:r>
       <w:r>
@@ -7381,7 +7436,7 @@
       <w:r>
         <w:t xml:space="preserve">all bearings for spinner handle. </w:t>
       </w:r>
-      <w:hyperlink r:id="rId31" w:history="1">
+      <w:hyperlink r:id="rId32" w:history="1">
         <w:r>
           <w:rPr>
             <w:rStyle w:val="Hyperlink"/>
@@ -7585,7 +7640,7 @@
     </w:p>
     <w:p/>
     <w:p>
-      <w:hyperlink r:id="rId32" w:history="1">
+      <w:hyperlink r:id="rId33" w:history="1">
         <w:r>
           <w:rPr>
             <w:rStyle w:val="Hyperlink"/>
@@ -7639,6 +7694,7 @@
         </w:numPr>
       </w:pPr>
       <w:r>
+        <w:lastRenderedPageBreak/>
         <w:t xml:space="preserve">Bodmer’s </w:t>
       </w:r>
       <w:proofErr w:type="spellStart"/>
@@ -7703,7 +7759,6 @@
       <w:bookmarkStart w:id="58" w:name="_5xys9sqi4mxb" w:colFirst="0" w:colLast="0"/>
       <w:bookmarkEnd w:id="58"/>
       <w:r>
-        <w:lastRenderedPageBreak/>
         <w:t>Wiring Harnesses</w:t>
       </w:r>
       <w:r>
@@ -7767,7 +7822,7 @@
       <w:r>
         <w:t xml:space="preserve">The folder </w:t>
       </w:r>
-      <w:hyperlink r:id="rId33" w:history="1">
+      <w:hyperlink r:id="rId34" w:history="1">
         <w:proofErr w:type="spellStart"/>
         <w:r>
           <w:rPr>

</xml_diff>

<commit_message>
New docx file noting that the on-board power supply case design is finished.
</commit_message>
<xml_diff>
--- a/MagicImageWand.docx
+++ b/MagicImageWand.docx
@@ -44,31 +44,7 @@
     </w:p>
     <w:p>
       <w:r>
-        <w:t xml:space="preserve">This design was inspired but not copied from the </w:t>
-      </w:r>
-      <w:proofErr w:type="spellStart"/>
-      <w:r>
-        <w:t>PixelStick</w:t>
-      </w:r>
-      <w:proofErr w:type="spellEnd"/>
-      <w:r>
-        <w:t xml:space="preserve"> commercial product. I have not owned, </w:t>
-      </w:r>
-      <w:proofErr w:type="gramStart"/>
-      <w:r>
-        <w:t>used</w:t>
-      </w:r>
-      <w:proofErr w:type="gramEnd"/>
-      <w:r>
-        <w:t xml:space="preserve"> or even touched an official </w:t>
-      </w:r>
-      <w:proofErr w:type="spellStart"/>
-      <w:r>
-        <w:t>PixelStick</w:t>
-      </w:r>
-      <w:proofErr w:type="spellEnd"/>
-      <w:r>
-        <w:t xml:space="preserve">, I haven’t even read their manual. I did briefly look at the marketing material on their website to get an idea of how it worked. I was also inspired by the light wand developed by photographer Michael Ross. I started out building one </w:t>
+        <w:t xml:space="preserve">This design was inspired but not copied from the PixelStick commercial product. I have not owned, used or even touched an official PixelStick, I haven’t even read their manual. I did briefly look at the marketing material on their website to get an idea of how it worked. I was also inspired by the light wand developed by photographer Michael Ross. I started out building one </w:t>
       </w:r>
       <w:r>
         <w:t>following Michael’s instructions</w:t>
@@ -89,15 +65,7 @@
         <w:t xml:space="preserve"> LED strip. At this point I decided to do a total rewrite and use the newer much faster esp32 modules. This let the feature list grow and the additionally the strip display speed was increased dramatically.</w:t>
       </w:r>
       <w:r>
-        <w:t xml:space="preserve"> The first version used an OLED display esp32 from </w:t>
-      </w:r>
-      <w:proofErr w:type="spellStart"/>
-      <w:r>
-        <w:t>Heltec</w:t>
-      </w:r>
-      <w:proofErr w:type="spellEnd"/>
-      <w:r>
-        <w:t>. After that I discovered the TTGO with a color TFT display. After some more code re-writing and feature adding the TTGO version was created!</w:t>
+        <w:t xml:space="preserve"> The first version used an OLED display esp32 from Heltec. After that I discovered the TTGO with a color TFT display. After some more code re-writing and feature adding the TTGO version was created!</w:t>
       </w:r>
     </w:p>
     <w:p>
@@ -170,15 +138,7 @@
         <w:t xml:space="preserve">Magic Image Wand </w:t>
       </w:r>
       <w:r>
-        <w:t xml:space="preserve">consists of the following major parts. The parts are all </w:t>
-      </w:r>
-      <w:proofErr w:type="gramStart"/>
-      <w:r>
-        <w:t>connected together</w:t>
-      </w:r>
-      <w:proofErr w:type="gramEnd"/>
-      <w:r>
-        <w:t xml:space="preserve"> into a single unit. The optional second LED strip is easily removed</w:t>
+        <w:t>consists of the following major parts. The parts are all connected together into a single unit. The optional second LED strip is easily removed</w:t>
       </w:r>
       <w:r>
         <w:t xml:space="preserve"> or added</w:t>
@@ -335,13 +295,8 @@
         </w:numPr>
       </w:pPr>
       <w:r>
-        <w:t xml:space="preserve">Roller Encoder Wheel. This wheel is used to control the display speed while rolling on the ground. It will allow for very exact image timing. The good news is the software supports </w:t>
-      </w:r>
-      <w:proofErr w:type="gramStart"/>
-      <w:r>
-        <w:t>it</w:t>
-      </w:r>
-      <w:proofErr w:type="gramEnd"/>
+        <w:t>Roller Encoder Wheel. This wheel is used to control the display speed while rolling on the ground. It will allow for very exact image timing. The good news is the software supports it</w:t>
+      </w:r>
       <w:r>
         <w:t xml:space="preserve"> but</w:t>
       </w:r>
@@ -430,15 +385,7 @@
         <w:t xml:space="preserve"> each strip uses 43 Watts when all the LEDs are lit. </w:t>
       </w:r>
       <w:r>
-        <w:t xml:space="preserve">If full brightness is </w:t>
-      </w:r>
-      <w:proofErr w:type="gramStart"/>
-      <w:r>
-        <w:t>required</w:t>
-      </w:r>
-      <w:proofErr w:type="gramEnd"/>
-      <w:r>
-        <w:t xml:space="preserve"> then the voltage regulator must be able to supply enough current</w:t>
+        <w:t>If full brightness is required then the voltage regulator must be able to supply enough current</w:t>
       </w:r>
       <w:r>
         <w:t xml:space="preserve">. </w:t>
@@ -447,15 +394,7 @@
         <w:t>However,</w:t>
       </w:r>
       <w:r>
-        <w:t xml:space="preserve"> some images do not have </w:t>
-      </w:r>
-      <w:proofErr w:type="gramStart"/>
-      <w:r>
-        <w:t>all of</w:t>
-      </w:r>
-      <w:proofErr w:type="gramEnd"/>
-      <w:r>
-        <w:t xml:space="preserve"> the LEDs lit at the same time so the brightness can sometimes be set to full power. For </w:t>
+        <w:t xml:space="preserve"> some images do not have all of the LEDs lit at the same time so the brightness can sometimes be set to full power. For </w:t>
       </w:r>
       <w:r>
         <w:t>example,</w:t>
@@ -553,29 +492,13 @@
         <w:t>I am</w:t>
       </w:r>
       <w:r>
-        <w:t xml:space="preserve"> including these just to illustrate a few simple examples. You can also go search the web for </w:t>
-      </w:r>
-      <w:proofErr w:type="spellStart"/>
-      <w:r>
-        <w:t>PixelStick</w:t>
-      </w:r>
-      <w:proofErr w:type="spellEnd"/>
-      <w:r>
-        <w:t xml:space="preserve"> images to get more inspiration.</w:t>
+        <w:t xml:space="preserve"> including these just to illustrate a few simple examples. You can also go search the web for PixelStick images to get more inspiration.</w:t>
       </w:r>
     </w:p>
     <w:p/>
     <w:p>
       <w:r>
-        <w:t xml:space="preserve">Here are the links. The </w:t>
-      </w:r>
-      <w:proofErr w:type="spellStart"/>
-      <w:r>
-        <w:t>youtube</w:t>
-      </w:r>
-      <w:proofErr w:type="spellEnd"/>
-      <w:r>
-        <w:t xml:space="preserve"> links are for earlier versions.</w:t>
+        <w:t>Here are the links. The youtube links are for earlier versions.</w:t>
       </w:r>
     </w:p>
     <w:p>
@@ -676,31 +599,7 @@
         <w:t xml:space="preserve"> below. </w:t>
       </w:r>
       <w:r>
-        <w:t xml:space="preserve">The display shows the options and settings and filenames. The dial can be rotated left or right to choose items. The button is clicked to select the current item. A long press is used to access other options and is done by holding the button down for about a ½ second or longer. This long press time is also adjustable if a longer or shorter time is preferred. The system has two modes of operation. After booting the display shows the currently selected file. Rotating the dial left and right will move through the files on the SD card, or the internal patterns if they have been selected. Clicking the button starts the LED strip display. At this point the user walks around with the wand or waves it around depending on what effect is desired. The display shows the progress of the file and how much time is remaining. Settings are available to control the display speed, repeating the file, or even automatically skipping to the next file. The image can even be played twice, first </w:t>
-      </w:r>
-      <w:proofErr w:type="gramStart"/>
-      <w:r>
-        <w:t>forward</w:t>
-      </w:r>
-      <w:proofErr w:type="gramEnd"/>
-      <w:r>
-        <w:t xml:space="preserve"> and then backward for a mirror like effect. There is a chain option that will play </w:t>
-      </w:r>
-      <w:proofErr w:type="gramStart"/>
-      <w:r>
-        <w:t>all of</w:t>
-      </w:r>
-      <w:proofErr w:type="gramEnd"/>
-      <w:r>
-        <w:t xml:space="preserve"> the files from the current selection to the final file in the current folder. The brightness of the LEDs </w:t>
-      </w:r>
-      <w:proofErr w:type="gramStart"/>
-      <w:r>
-        <w:t>are</w:t>
-      </w:r>
-      <w:proofErr w:type="gramEnd"/>
-      <w:r>
-        <w:t xml:space="preserve"> of course also adjustable to balance the lighting with the rest of the scene.</w:t>
+        <w:t>The display shows the options and settings and filenames. The dial can be rotated left or right to choose items. The button is clicked to select the current item. A long press is used to access other options and is done by holding the button down for about a ½ second or longer. This long press time is also adjustable if a longer or shorter time is preferred. The system has two modes of operation. After booting the display shows the currently selected file. Rotating the dial left and right will move through the files on the SD card, or the internal patterns if they have been selected. Clicking the button starts the LED strip display. At this point the user walks around with the wand or waves it around depending on what effect is desired. The display shows the progress of the file and how much time is remaining. Settings are available to control the display speed, repeating the file, or even automatically skipping to the next file. The image can even be played twice, first forward and then backward for a mirror like effect. There is a chain option that will play all of the files from the current selection to the final file in the current folder. The brightness of the LEDs are of course also adjustable to balance the lighting with the rest of the scene.</w:t>
       </w:r>
     </w:p>
     <w:p/>
@@ -901,21 +800,7 @@
         <w:rPr>
           <w:lang w:val="da-DK"/>
         </w:rPr>
-        <w:t xml:space="preserve">1 </w:t>
-      </w:r>
-      <w:proofErr w:type="spellStart"/>
-      <w:r>
-        <w:rPr>
-          <w:lang w:val="da-DK"/>
-        </w:rPr>
-        <w:t>During</w:t>
-      </w:r>
-      <w:proofErr w:type="spellEnd"/>
-      <w:r>
-        <w:rPr>
-          <w:lang w:val="da-DK"/>
-        </w:rPr>
-        <w:t xml:space="preserve"> Menu Mod</w:t>
+        <w:t>1 During Menu Mod</w:t>
       </w:r>
       <w:r>
         <w:rPr>
@@ -1234,15 +1119,7 @@
         <w:t>Frame advance</w:t>
       </w:r>
       <w:r>
-        <w:t xml:space="preserve"> can also be set to </w:t>
-      </w:r>
-      <w:proofErr w:type="gramStart"/>
-      <w:r>
-        <w:t>manual</w:t>
-      </w:r>
-      <w:proofErr w:type="gramEnd"/>
-      <w:r>
-        <w:t xml:space="preserve"> so the frame only changes when the button is </w:t>
+        <w:t xml:space="preserve"> can also be set to manual so the frame only changes when the button is </w:t>
       </w:r>
       <w:r>
         <w:t>pressed,</w:t>
@@ -1262,15 +1139,7 @@
         </w:numPr>
       </w:pPr>
       <w:r>
-        <w:t xml:space="preserve">Fixed display time. It is also possible to have the system calculate the frame hold time. You just set how long in seconds you want the image to </w:t>
-      </w:r>
-      <w:proofErr w:type="gramStart"/>
-      <w:r>
-        <w:t>take</w:t>
-      </w:r>
-      <w:proofErr w:type="gramEnd"/>
-      <w:r>
-        <w:t xml:space="preserve"> and it will set the correct frame time based on the image size. </w:t>
+        <w:t xml:space="preserve">Fixed display time. It is also possible to have the system calculate the frame hold time. You just set how long in seconds you want the image to take and it will set the correct frame time based on the image size. </w:t>
       </w:r>
     </w:p>
     <w:p>
@@ -1333,15 +1202,7 @@
         </w:numPr>
       </w:pPr>
       <w:r>
-        <w:t xml:space="preserve">Pixel Double. This uses two pixels for each one so a </w:t>
-      </w:r>
-      <w:proofErr w:type="gramStart"/>
-      <w:r>
-        <w:t>144 pixel</w:t>
-      </w:r>
-      <w:proofErr w:type="gramEnd"/>
-      <w:r>
-        <w:t xml:space="preserve"> image</w:t>
+        <w:t>Pixel Double. This uses two pixels for each one so a 144 pixel image</w:t>
       </w:r>
       <w:r>
         <w:t>s</w:t>
@@ -1533,23 +1394,7 @@
         </w:numPr>
       </w:pPr>
       <w:r>
-        <w:t xml:space="preserve">Macros. There are ten macro slots (0 to 9) available. Each of these can either load </w:t>
-      </w:r>
-      <w:proofErr w:type="gramStart"/>
-      <w:r>
-        <w:t>all of</w:t>
-      </w:r>
-      <w:proofErr w:type="gramEnd"/>
-      <w:r>
-        <w:t xml:space="preserve"> the settings or run a recorded sequence of operations. The record command records the images as they are </w:t>
-      </w:r>
-      <w:proofErr w:type="gramStart"/>
-      <w:r>
-        <w:t>played</w:t>
-      </w:r>
-      <w:proofErr w:type="gramEnd"/>
-      <w:r>
-        <w:t xml:space="preserve"> and the same sequence can then be played again using the </w:t>
+        <w:t xml:space="preserve">Macros. There are ten macro slots (0 to 9) available. Each of these can either load all of the settings or run a recorded sequence of operations. The record command records the images as they are played and the same sequence can then be played again using the </w:t>
       </w:r>
       <w:r>
         <w:lastRenderedPageBreak/>
@@ -1622,15 +1467,7 @@
         <w:t>,</w:t>
       </w:r>
       <w:r>
-        <w:t xml:space="preserve"> </w:t>
-      </w:r>
-      <w:proofErr w:type="spellStart"/>
-      <w:r>
-        <w:t>boolean</w:t>
-      </w:r>
-      <w:proofErr w:type="spellEnd"/>
-      <w:r>
-        <w:t xml:space="preserve"> values toggle with each click.</w:t>
+        <w:t xml:space="preserve"> boolean values toggle with each click.</w:t>
       </w:r>
       <w:r>
         <w:t xml:space="preserve"> Multiple selections cycle through all the available options.</w:t>
@@ -1642,15 +1479,7 @@
     <w:p/>
     <w:p>
       <w:r>
-        <w:t xml:space="preserve">In select/run mode the current file is displayed on the top line. Optionally the next three files will be displayed below. Rotating the dial right moves the next file to the top line and rotating left moves the previous file back. By </w:t>
-      </w:r>
-      <w:proofErr w:type="gramStart"/>
-      <w:r>
-        <w:t>default</w:t>
-      </w:r>
-      <w:proofErr w:type="gramEnd"/>
-      <w:r>
-        <w:t xml:space="preserve"> it will stop at the first and the last file. An option allows rollover, so going left from the first file moves to the last file and moving right at the last file will display the first file again. This option also causes menus to behave similarly.</w:t>
+        <w:t>In select/run mode the current file is displayed on the top line. Optionally the next three files will be displayed below. Rotating the dial right moves the next file to the top line and rotating left moves the previous file back. By default it will stop at the first and the last file. An option allows rollover, so going left from the first file moves to the last file and moving right at the last file will display the first file again. This option also causes menus to behave similarly.</w:t>
       </w:r>
     </w:p>
     <w:p/>
@@ -1764,13 +1593,8 @@
         <w:ind w:left="1440"/>
       </w:pPr>
       <w:r>
-        <w:t xml:space="preserve">Toggle </w:t>
-      </w:r>
-      <w:proofErr w:type="spellStart"/>
-      <w:r>
-        <w:t>booleans</w:t>
-      </w:r>
-      <w:proofErr w:type="spellEnd"/>
+        <w:t>Toggle booleans</w:t>
+      </w:r>
     </w:p>
     <w:p>
       <w:pPr>
@@ -1792,23 +1616,7 @@
     </w:p>
     <w:p>
       <w:r>
-        <w:t xml:space="preserve">There are two </w:t>
-      </w:r>
-      <w:proofErr w:type="gramStart"/>
-      <w:r>
-        <w:t>menu</w:t>
-      </w:r>
-      <w:proofErr w:type="gramEnd"/>
-      <w:r>
-        <w:t xml:space="preserve"> set, full and simple. The full one contains </w:t>
-      </w:r>
-      <w:proofErr w:type="gramStart"/>
-      <w:r>
-        <w:t>all of</w:t>
-      </w:r>
-      <w:proofErr w:type="gramEnd"/>
-      <w:r>
-        <w:t xml:space="preserve"> the options and can be somewhat </w:t>
+        <w:t xml:space="preserve">There are two menu set, full and simple. The full one contains all of the options and can be somewhat </w:t>
       </w:r>
       <w:r>
         <w:t xml:space="preserve">time consuming to navigate during normal use. The simple menu has the </w:t>
@@ -1823,23 +1631,7 @@
     <w:p/>
     <w:p>
       <w:r>
-        <w:t xml:space="preserve">All menus except the main one </w:t>
-      </w:r>
-      <w:proofErr w:type="gramStart"/>
-      <w:r>
-        <w:t>have</w:t>
-      </w:r>
-      <w:proofErr w:type="gramEnd"/>
-      <w:r>
-        <w:t xml:space="preserve"> the first line indicating what menu this is. There is a ‘</w:t>
-      </w:r>
-      <w:proofErr w:type="gramStart"/>
-      <w:r>
-        <w:t>-‘ in</w:t>
-      </w:r>
-      <w:proofErr w:type="gramEnd"/>
-      <w:r>
-        <w:t xml:space="preserve"> front that indicates clicking on this menu will go back to the previous menu. Submenus also have the last entry as “-Back” which will return to the previous menu.</w:t>
+        <w:t>All menus except the main one have the first line indicating what menu this is. There is a ‘-‘ in front that indicates clicking on this menu will go back to the previous menu. Submenus also have the last entry as “-Back” which will return to the previous menu.</w:t>
       </w:r>
     </w:p>
     <w:p>
@@ -1907,21 +1699,8 @@
         <w:t>This displays the current frame time and can be used to adjust the time.</w:t>
       </w:r>
       <w:r>
-        <w:t xml:space="preserve"> It can </w:t>
-      </w:r>
-      <w:proofErr w:type="gramStart"/>
-      <w:r>
-        <w:t>adjusted</w:t>
-      </w:r>
-      <w:proofErr w:type="gramEnd"/>
-      <w:r>
-        <w:t xml:space="preserve"> from 0 to 500 </w:t>
-      </w:r>
-      <w:proofErr w:type="spellStart"/>
-      <w:r>
-        <w:t>mS.</w:t>
-      </w:r>
-      <w:proofErr w:type="spellEnd"/>
+        <w:t xml:space="preserve"> It can adjusted from 0 to 500 mS.</w:t>
+      </w:r>
     </w:p>
     <w:p>
       <w:pPr>
@@ -1944,16 +1723,11 @@
         <w:pStyle w:val="Heading2"/>
       </w:pPr>
       <w:r>
-        <w:t xml:space="preserve">Run Macro: </w:t>
-      </w:r>
-      <w:proofErr w:type="gramStart"/>
-      <w:r>
-        <w:t>#</w:t>
+        <w:t>Run Macro: #</w:t>
       </w:r>
       <w:r>
         <w:t>(</w:t>
       </w:r>
-      <w:proofErr w:type="gramEnd"/>
       <w:r>
         <w:t>0</w:t>
       </w:r>
@@ -1978,18 +1752,10 @@
         <w:t xml:space="preserve">Select </w:t>
       </w:r>
       <w:r>
-        <w:t xml:space="preserve">Macro: </w:t>
-      </w:r>
-      <w:proofErr w:type="gramStart"/>
-      <w:r>
-        <w:t>#</w:t>
-      </w:r>
-      <w:r>
-        <w:t>(</w:t>
-      </w:r>
-      <w:proofErr w:type="gramEnd"/>
-      <w:r>
-        <w:t>0-9)</w:t>
+        <w:t>Macro: #</w:t>
+      </w:r>
+      <w:r>
+        <w:t>(0-9)</w:t>
       </w:r>
     </w:p>
     <w:p>
@@ -2071,15 +1837,7 @@
         <w:t>small white triangle</w:t>
       </w:r>
       <w:r>
-        <w:t xml:space="preserve"> indicating that there are menu items that are not visible due to scrolling. Just keep rotating the knob to the left and they will appear. </w:t>
-      </w:r>
-      <w:proofErr w:type="gramStart"/>
-      <w:r>
-        <w:t>Similarly</w:t>
-      </w:r>
-      <w:proofErr w:type="gramEnd"/>
-      <w:r>
-        <w:t xml:space="preserve"> the last entry on the screen will have a </w:t>
+        <w:t xml:space="preserve"> indicating that there are menu items that are not visible due to scrolling. Just keep rotating the knob to the left and they will appear. Similarly the last entry on the screen will have a </w:t>
       </w:r>
       <w:r>
         <w:t>small white triangle</w:t>
@@ -2254,11 +2012,9 @@
       <w:r>
         <w:t xml:space="preserve">LED </w:t>
       </w:r>
-      <w:proofErr w:type="gramStart"/>
       <w:r>
         <w:t>strip</w:t>
       </w:r>
-      <w:proofErr w:type="gramEnd"/>
       <w:r>
         <w:t xml:space="preserve"> then the images can</w:t>
       </w:r>
@@ -2379,13 +2135,8 @@
         <w:t xml:space="preserve">and allows to be changed, </w:t>
       </w:r>
       <w:r>
-        <w:t xml:space="preserve">the time in </w:t>
-      </w:r>
-      <w:proofErr w:type="spellStart"/>
-      <w:r>
-        <w:t>mSecs</w:t>
-      </w:r>
-      <w:proofErr w:type="spellEnd"/>
+        <w:t>the time in mSecs</w:t>
+      </w:r>
       <w:r>
         <w:t xml:space="preserve"> (see note below)</w:t>
       </w:r>
@@ -2393,13 +2144,8 @@
         <w:t xml:space="preserve"> that each line of information from the BMP file is displayed on the LED strip. It is commonly used to adjust the walking time while the file is being displayed. It is only applicable when Frame Advance is set to auto.</w:t>
       </w:r>
       <w:r>
-        <w:t xml:space="preserve"> The valid range is 0 to 500 </w:t>
-      </w:r>
-      <w:proofErr w:type="spellStart"/>
-      <w:r>
-        <w:t>mS.</w:t>
-      </w:r>
-      <w:proofErr w:type="spellEnd"/>
+        <w:t xml:space="preserve"> The valid range is 0 to 500 mS.</w:t>
+      </w:r>
     </w:p>
     <w:p/>
     <w:p>
@@ -2411,94 +2157,14 @@
         <w:t>Note:</w:t>
       </w:r>
       <w:r>
-        <w:t xml:space="preserve"> This time is actually added to the minimum time that it takes to update the </w:t>
-      </w:r>
-      <w:proofErr w:type="gramStart"/>
-      <w:r>
-        <w:t>LED’s</w:t>
-      </w:r>
-      <w:proofErr w:type="gramEnd"/>
-      <w:r>
-        <w:t xml:space="preserve"> in the strip. Each bit of information takes 1.2 </w:t>
-      </w:r>
-      <w:proofErr w:type="spellStart"/>
-      <w:r>
-        <w:t>uS</w:t>
-      </w:r>
-      <w:proofErr w:type="spellEnd"/>
-      <w:r>
-        <w:t xml:space="preserve"> and each LED needs 24 bits. If there are 144 </w:t>
-      </w:r>
-      <w:proofErr w:type="gramStart"/>
-      <w:r>
-        <w:t>LED’s</w:t>
-      </w:r>
-      <w:proofErr w:type="gramEnd"/>
-      <w:r>
-        <w:t xml:space="preserve"> then the total time to load the data is 1.2 </w:t>
-      </w:r>
-      <w:proofErr w:type="spellStart"/>
-      <w:r>
-        <w:t>uS</w:t>
-      </w:r>
-      <w:proofErr w:type="spellEnd"/>
-      <w:r>
-        <w:t xml:space="preserve"> x 24 x 144 = 4.32</w:t>
-      </w:r>
-      <w:r>
-        <w:t xml:space="preserve"> </w:t>
-      </w:r>
-      <w:proofErr w:type="spellStart"/>
-      <w:r>
-        <w:t>mS.</w:t>
-      </w:r>
-      <w:proofErr w:type="spellEnd"/>
-      <w:r>
-        <w:t xml:space="preserve"> There is also a reset time at the end that loads the data into the LED’s of &gt;50 </w:t>
-      </w:r>
-      <w:proofErr w:type="spellStart"/>
-      <w:r>
-        <w:t>uS</w:t>
-      </w:r>
-      <w:proofErr w:type="spellEnd"/>
-      <w:r>
-        <w:t xml:space="preserve">. Some brands require up to 1 mS so it is safest to assume that the column update time is about 5 </w:t>
-      </w:r>
-      <w:proofErr w:type="spellStart"/>
-      <w:r>
-        <w:t>mS.</w:t>
-      </w:r>
-      <w:proofErr w:type="spellEnd"/>
-      <w:r>
-        <w:t xml:space="preserve"> This time is added to the time set in the frame hold value, </w:t>
-      </w:r>
-      <w:proofErr w:type="gramStart"/>
-      <w:r>
-        <w:t>I.E.</w:t>
-      </w:r>
-      <w:proofErr w:type="gramEnd"/>
-      <w:r>
-        <w:t xml:space="preserve"> a hold value of 0 will still have a 5 mS frame time. There might also be additional time required for reading slower SD cards. Also be aware that displaying the file in reverse will slow down due to reading the SD file in the reverse order. A </w:t>
-      </w:r>
-      <w:proofErr w:type="gramStart"/>
-      <w:r>
-        <w:t>900 column</w:t>
-      </w:r>
-      <w:proofErr w:type="gramEnd"/>
-      <w:r>
-        <w:t xml:space="preserve"> image </w:t>
+        <w:t xml:space="preserve"> This time is actually added to the minimum time that it takes to update the LED’s in the strip. Each bit of information takes 1.2 uS and each LED needs 24 bits. If there are 144 LED’s then the total time to load the data is 1.2 uS x 24 x 144 = 4.32</w:t>
+      </w:r>
+      <w:r>
+        <w:t xml:space="preserve"> mS. There is also a reset time at the end that loads the data into the LED’s of &gt;50 uS. Some brands require up to 1 mS so it is safest to assume that the column update time is about 5 mS. This time is added to the time set in the frame hold value, I.E. a hold value of 0 will still have a 5 mS frame time. There might also be additional time required for reading slower SD cards. Also be aware that displaying the file in reverse will slow down due to reading the SD file in the reverse order. A 900 column image </w:t>
       </w:r>
       <w:r>
         <w:lastRenderedPageBreak/>
-        <w:t xml:space="preserve">would in theory take about 3.9 S. In testing we have found that reading the SD card </w:t>
-      </w:r>
-      <w:proofErr w:type="gramStart"/>
-      <w:r>
-        <w:t>actually slows</w:t>
-      </w:r>
-      <w:proofErr w:type="gramEnd"/>
-      <w:r>
-        <w:t xml:space="preserve"> this down to about 6 Seconds. Work is being done to try and improve this.</w:t>
+        <w:t>would in theory take about 3.9 S. In testing we have found that reading the SD card actually slows this down to about 6 Seconds. Work is being done to try and improve this.</w:t>
       </w:r>
     </w:p>
     <w:p>
@@ -2559,13 +2225,8 @@
         <w:t>is selected</w:t>
       </w:r>
       <w:r>
-        <w:t xml:space="preserve"> </w:t>
-      </w:r>
-      <w:proofErr w:type="gramStart"/>
-      <w:r>
-        <w:t>again</w:t>
-      </w:r>
-      <w:proofErr w:type="gramEnd"/>
+        <w:t xml:space="preserve"> again</w:t>
+      </w:r>
       <w:r>
         <w:t xml:space="preserve"> it will show the original value.</w:t>
       </w:r>
@@ -2736,15 +2397,7 @@
         <w:t>This is the delay be</w:t>
       </w:r>
       <w:r>
-        <w:t xml:space="preserve">fore starting the mirror image display after the normal display is finished. I </w:t>
-      </w:r>
-      <w:proofErr w:type="gramStart"/>
-      <w:r>
-        <w:t>is</w:t>
-      </w:r>
-      <w:proofErr w:type="gramEnd"/>
-      <w:r>
-        <w:t xml:space="preserve"> used to create black space between the two parts of the image.</w:t>
+        <w:t>fore starting the mirror image display after the normal display is finished. I is used to create black space between the two parts of the image.</w:t>
       </w:r>
     </w:p>
     <w:p>
@@ -2830,15 +2483,7 @@
         <w:t>step mode</w:t>
       </w:r>
       <w:r>
-        <w:t xml:space="preserve"> each line is displayed until the button is pressed, the dial is rotated, or the wheel pulse counter closes the contact. If the frame pulse counter is </w:t>
-      </w:r>
-      <w:proofErr w:type="gramStart"/>
-      <w:r>
-        <w:t>zero</w:t>
-      </w:r>
-      <w:proofErr w:type="gramEnd"/>
-      <w:r>
-        <w:t xml:space="preserve"> then the dial is used to advance frames. Rotating to the right or clicking will display the next frame from the file. Rotating to the left will display the previous frame. This enables some creative uses of image by rotating the wheel left and right. Note that the mechanical wheel pulse counter has not been designed yet.</w:t>
+        <w:t xml:space="preserve"> each line is displayed until the button is pressed, the dial is rotated, or the wheel pulse counter closes the contact. If the frame pulse counter is zero then the dial is used to advance frames. Rotating to the right or clicking will display the next frame from the file. Rotating to the left will display the previous frame. This enables some creative uses of image by rotating the wheel left and right. Note that the mechanical wheel pulse counter has not been designed yet.</w:t>
       </w:r>
     </w:p>
     <w:p>
@@ -2951,15 +2596,7 @@
     </w:p>
     <w:p>
       <w:r>
-        <w:t xml:space="preserve">When this option is on all the files from the current one to the end of the last file in the current folder will be displayed. Since filenames are always sorted alphabetically this option will show a sorted list of files. If some other order is </w:t>
-      </w:r>
-      <w:proofErr w:type="gramStart"/>
-      <w:r>
-        <w:t>desired</w:t>
-      </w:r>
-      <w:proofErr w:type="gramEnd"/>
-      <w:r>
-        <w:t xml:space="preserve"> it is also possible to use the macro command to record the file order for display.</w:t>
+        <w:t>When this option is on all the files from the current one to the end of the last file in the current folder will be displayed. Since filenames are always sorted alphabetically this option will show a sorted list of files. If some other order is desired it is also possible to use the macro command to record the file order for display.</w:t>
       </w:r>
     </w:p>
     <w:p>
@@ -2980,15 +2617,7 @@
     </w:p>
     <w:p>
       <w:r>
-        <w:t xml:space="preserve">The entire chain will be repeated </w:t>
-      </w:r>
-      <w:proofErr w:type="gramStart"/>
-      <w:r>
-        <w:t>this many times</w:t>
-      </w:r>
-      <w:proofErr w:type="gramEnd"/>
-      <w:r>
-        <w:t>.</w:t>
+        <w:t>The entire chain will be repeated this many times.</w:t>
       </w:r>
     </w:p>
     <w:p>
@@ -3112,15 +2741,7 @@
     </w:p>
     <w:p>
       <w:r>
-        <w:t xml:space="preserve">This is set to “1” or “2” depending on whether you have the second strip installed. There is not any method to detect a strip connected to the second control lines so it must be manually selected. When this value is changed a reboot is necessary because the </w:t>
-      </w:r>
-      <w:proofErr w:type="spellStart"/>
-      <w:r>
-        <w:t>fastled</w:t>
-      </w:r>
-      <w:proofErr w:type="spellEnd"/>
-      <w:r>
-        <w:t xml:space="preserve"> LED library does not handle runtime changes very well.</w:t>
+        <w:t>This is set to “1” or “2” depending on whether you have the second strip installed. There is not any method to detect a strip connected to the second control lines so it must be manually selected. When this value is changed a reboot is necessary because the fastled LED library does not handle runtime changes very well.</w:t>
       </w:r>
     </w:p>
     <w:p>
@@ -3134,15 +2755,7 @@
     </w:p>
     <w:p>
       <w:r>
-        <w:t xml:space="preserve">This is a number specifying how many total </w:t>
-      </w:r>
-      <w:proofErr w:type="gramStart"/>
-      <w:r>
-        <w:t>LED’s</w:t>
-      </w:r>
-      <w:proofErr w:type="gramEnd"/>
-      <w:r>
-        <w:t xml:space="preserve"> are available. It can be set from 1 to 512. For example, if there are two 144 LED strips, then this should be set to 288.</w:t>
+        <w:t>This is a number specifying how many total LED’s are available. It can be set from 1 to 512. For example, if there are two 144 LED strips, then this should be set to 288.</w:t>
       </w:r>
     </w:p>
     <w:p>
@@ -3191,15 +2804,7 @@
         </w:numPr>
       </w:pPr>
       <w:r>
-        <w:t xml:space="preserve">Serial - Bottom strip is fed data from the bottom and the middle has a connection through to the upper strip. This uses a single </w:t>
-      </w:r>
-      <w:proofErr w:type="spellStart"/>
-      <w:r>
-        <w:t>contoller</w:t>
-      </w:r>
-      <w:proofErr w:type="spellEnd"/>
-      <w:r>
-        <w:t xml:space="preserve"> while the others can use one or two controllers.</w:t>
+        <w:t>Serial - Bottom strip is fed data from the bottom and the middle has a connection through to the upper strip. This uses a single contoller while the others can use one or two controllers.</w:t>
       </w:r>
     </w:p>
     <w:p>
@@ -3224,15 +2829,7 @@
     </w:p>
     <w:p>
       <w:r>
-        <w:t xml:space="preserve">This option modifies the displayed colors at different brightness levels to </w:t>
-      </w:r>
-      <w:proofErr w:type="gramStart"/>
-      <w:r>
-        <w:t>more closely match our eyes color perception</w:t>
-      </w:r>
-      <w:proofErr w:type="gramEnd"/>
-      <w:r>
-        <w:t>.</w:t>
+        <w:t>This option modifies the displayed colors at different brightness levels to more closely match our eyes color perception.</w:t>
       </w:r>
     </w:p>
     <w:p>
@@ -3245,15 +2842,7 @@
     </w:p>
     <w:p>
       <w:r>
-        <w:t xml:space="preserve">This manually sets the strip </w:t>
-      </w:r>
-      <w:proofErr w:type="gramStart"/>
-      <w:r>
-        <w:t>Red</w:t>
-      </w:r>
-      <w:proofErr w:type="gramEnd"/>
-      <w:r>
-        <w:t xml:space="preserve"> brightness Values range from 0 to 255.</w:t>
+        <w:t>This manually sets the strip Red brightness Values range from 0 to 255.</w:t>
       </w:r>
     </w:p>
     <w:p>
@@ -3266,15 +2855,7 @@
     </w:p>
     <w:p>
       <w:r>
-        <w:t xml:space="preserve">This manually sets the strip </w:t>
-      </w:r>
-      <w:proofErr w:type="gramStart"/>
-      <w:r>
-        <w:t>Green</w:t>
-      </w:r>
-      <w:proofErr w:type="gramEnd"/>
-      <w:r>
-        <w:t xml:space="preserve"> brightness.</w:t>
+        <w:t>This manually sets the strip Green brightness.</w:t>
       </w:r>
     </w:p>
     <w:p>
@@ -3287,15 +2868,7 @@
     </w:p>
     <w:p>
       <w:r>
-        <w:t xml:space="preserve">This manually sets the strip </w:t>
-      </w:r>
-      <w:proofErr w:type="gramStart"/>
-      <w:r>
-        <w:t>Blue</w:t>
-      </w:r>
-      <w:proofErr w:type="gramEnd"/>
-      <w:r>
-        <w:t xml:space="preserve"> brightness.</w:t>
+        <w:t>This manually sets the strip Blue brightness.</w:t>
       </w:r>
     </w:p>
     <w:p>
@@ -3395,16 +2968,11 @@
         <w:pStyle w:val="Heading3"/>
       </w:pPr>
       <w:r>
-        <w:t xml:space="preserve">Save </w:t>
-      </w:r>
-      <w:proofErr w:type="spellStart"/>
-      <w:r>
-        <w:t>start.</w:t>
+        <w:t>Save start.</w:t>
       </w:r>
       <w:r>
         <w:t>miw</w:t>
       </w:r>
-      <w:proofErr w:type="spellEnd"/>
     </w:p>
     <w:p>
       <w:r>
@@ -3416,16 +2984,11 @@
         <w:pStyle w:val="Heading3"/>
       </w:pPr>
       <w:r>
-        <w:t xml:space="preserve">Load </w:t>
-      </w:r>
-      <w:proofErr w:type="spellStart"/>
-      <w:r>
-        <w:t>start.</w:t>
+        <w:t>Load start.</w:t>
       </w:r>
       <w:r>
         <w:t>miw</w:t>
       </w:r>
-      <w:proofErr w:type="spellEnd"/>
     </w:p>
     <w:p>
       <w:r>
@@ -3439,29 +3002,19 @@
       <w:bookmarkStart w:id="22" w:name="_m3ka487i9b" w:colFirst="0" w:colLast="0"/>
       <w:bookmarkEnd w:id="22"/>
       <w:r>
-        <w:t xml:space="preserve">Erase </w:t>
-      </w:r>
-      <w:proofErr w:type="spellStart"/>
-      <w:r>
-        <w:t>start.</w:t>
+        <w:t>Erase start.</w:t>
       </w:r>
       <w:r>
         <w:t>miw</w:t>
       </w:r>
-      <w:proofErr w:type="spellEnd"/>
-    </w:p>
-    <w:p>
-      <w:r>
-        <w:t xml:space="preserve">This does just what it says: removes the </w:t>
-      </w:r>
-      <w:proofErr w:type="spellStart"/>
-      <w:r>
-        <w:t>start.</w:t>
+    </w:p>
+    <w:p>
+      <w:r>
+        <w:t>This does just what it says: removes the start.</w:t>
       </w:r>
       <w:r>
         <w:t>miw</w:t>
       </w:r>
-      <w:proofErr w:type="spellEnd"/>
       <w:r>
         <w:t xml:space="preserve"> file from the current folder.</w:t>
       </w:r>
@@ -3481,29 +3034,17 @@
     </w:p>
     <w:p>
       <w:r>
-        <w:t xml:space="preserve">These are command files just like the </w:t>
-      </w:r>
-      <w:proofErr w:type="spellStart"/>
-      <w:r>
-        <w:t>start.</w:t>
+        <w:t>These are command files just like the start.</w:t>
       </w:r>
       <w:r>
         <w:t>miw</w:t>
       </w:r>
-      <w:proofErr w:type="spellEnd"/>
-      <w:r>
-        <w:t xml:space="preserve"> file above, but they have the same name as a BMP file, but with </w:t>
-      </w:r>
-      <w:proofErr w:type="gramStart"/>
-      <w:r>
-        <w:t>the .</w:t>
-      </w:r>
-      <w:proofErr w:type="spellStart"/>
+      <w:r>
+        <w:t xml:space="preserve"> file above, but they have the same name as a BMP file, but with the .</w:t>
+      </w:r>
       <w:r>
         <w:t>miw</w:t>
       </w:r>
-      <w:proofErr w:type="spellEnd"/>
-      <w:proofErr w:type="gramEnd"/>
       <w:r>
         <w:t xml:space="preserve"> extension of course. The file is run when a BMP file is started for display. This allows specific settings to always be applied to a specified BMP file.</w:t>
       </w:r>
@@ -3513,18 +3054,11 @@
         <w:pStyle w:val="Heading4"/>
       </w:pPr>
       <w:r>
-        <w:t>Save &lt;filename</w:t>
-      </w:r>
-      <w:proofErr w:type="gramStart"/>
-      <w:r>
-        <w:t>&gt;.</w:t>
-      </w:r>
-      <w:proofErr w:type="spellStart"/>
+        <w:t>Save &lt;filename&gt;.</w:t>
+      </w:r>
       <w:r>
         <w:t>miw</w:t>
       </w:r>
-      <w:proofErr w:type="spellEnd"/>
-      <w:proofErr w:type="gramEnd"/>
     </w:p>
     <w:p>
       <w:r>
@@ -3536,18 +3070,11 @@
         <w:pStyle w:val="Heading4"/>
       </w:pPr>
       <w:r>
-        <w:t>Load &lt;filename</w:t>
-      </w:r>
-      <w:proofErr w:type="gramStart"/>
-      <w:r>
-        <w:t>&gt;.</w:t>
-      </w:r>
-      <w:proofErr w:type="spellStart"/>
+        <w:t>Load &lt;filename&gt;.</w:t>
+      </w:r>
       <w:r>
         <w:t>miw</w:t>
       </w:r>
-      <w:proofErr w:type="spellEnd"/>
-      <w:proofErr w:type="gramEnd"/>
     </w:p>
     <w:p>
       <w:r>
@@ -3561,18 +3088,11 @@
       <w:bookmarkStart w:id="24" w:name="_crtw97r8ybrt" w:colFirst="0" w:colLast="0"/>
       <w:bookmarkEnd w:id="24"/>
       <w:r>
-        <w:t>Erase &lt;filename</w:t>
-      </w:r>
-      <w:proofErr w:type="gramStart"/>
-      <w:r>
-        <w:t>&gt;.</w:t>
-      </w:r>
-      <w:proofErr w:type="spellStart"/>
+        <w:t>Erase &lt;filename&gt;.</w:t>
+      </w:r>
       <w:r>
         <w:t>miw</w:t>
       </w:r>
-      <w:proofErr w:type="spellEnd"/>
-      <w:proofErr w:type="gramEnd"/>
     </w:p>
     <w:p>
       <w:r>
@@ -3630,15 +3150,7 @@
         <w:t>:</w:t>
       </w:r>
       <w:r>
-        <w:t xml:space="preserve"> </w:t>
-      </w:r>
-      <w:proofErr w:type="gramStart"/>
-      <w:r>
-        <w:t>#(</w:t>
-      </w:r>
-      <w:proofErr w:type="gramEnd"/>
-      <w:r>
-        <w:t>0-9)</w:t>
+        <w:t xml:space="preserve"> #(0-9)</w:t>
       </w:r>
     </w:p>
     <w:p>
@@ -3663,15 +3175,7 @@
         <w:t xml:space="preserve"> Macro</w:t>
       </w:r>
       <w:r>
-        <w:t xml:space="preserve">: </w:t>
-      </w:r>
-      <w:proofErr w:type="gramStart"/>
-      <w:r>
-        <w:t>#(</w:t>
-      </w:r>
-      <w:proofErr w:type="gramEnd"/>
-      <w:r>
-        <w:t>0-9)</w:t>
+        <w:t>: #(0-9)</w:t>
       </w:r>
     </w:p>
     <w:p>
@@ -3695,15 +3199,7 @@
     </w:p>
     <w:p>
       <w:r>
-        <w:t xml:space="preserve">This is used to override the image </w:t>
-      </w:r>
-      <w:proofErr w:type="spellStart"/>
-      <w:r>
-        <w:t>setttings</w:t>
-      </w:r>
-      <w:proofErr w:type="spellEnd"/>
-      <w:r>
-        <w:t xml:space="preserve"> that are stored in the macro file with each BMP file. An example using it would be if it was recorded with </w:t>
+        <w:t xml:space="preserve">This is used to override the image setttings that are stored in the macro file with each BMP file. An example using it would be if it was recorded with </w:t>
       </w:r>
       <w:r>
         <w:t>frame hold time that needs to be changed to a different value. Setting this to on will then use the current frame time instead of the one saved in the macro file.</w:t>
@@ -3797,15 +3293,7 @@
         <w:pStyle w:val="Heading3"/>
       </w:pPr>
       <w:r>
-        <w:t xml:space="preserve">Information: </w:t>
-      </w:r>
-      <w:proofErr w:type="gramStart"/>
-      <w:r>
-        <w:t>#(</w:t>
-      </w:r>
-      <w:proofErr w:type="gramEnd"/>
-      <w:r>
-        <w:t>0-9)</w:t>
+        <w:t>Information: #(0-9)</w:t>
       </w:r>
     </w:p>
     <w:p>
@@ -3926,15 +3414,7 @@
         <w:t>A long press on button 1 (bottom left on the TTGO)</w:t>
       </w:r>
       <w:r>
-        <w:t xml:space="preserve"> toggles between </w:t>
-      </w:r>
-      <w:proofErr w:type="gramStart"/>
-      <w:r>
-        <w:t>upper and lower case</w:t>
-      </w:r>
-      <w:proofErr w:type="gramEnd"/>
-      <w:r>
-        <w:t xml:space="preserve"> letters.</w:t>
+        <w:t xml:space="preserve"> toggles between upper and lower case letters.</w:t>
       </w:r>
     </w:p>
     <w:p>
@@ -3947,15 +3427,7 @@
         <w:t>Load</w:t>
       </w:r>
       <w:r>
-        <w:t xml:space="preserve">: </w:t>
-      </w:r>
-      <w:proofErr w:type="gramStart"/>
-      <w:r>
-        <w:t>#(</w:t>
-      </w:r>
-      <w:proofErr w:type="gramEnd"/>
-      <w:r>
-        <w:t>0-9)</w:t>
+        <w:t>: #(0-9)</w:t>
       </w:r>
     </w:p>
     <w:p>
@@ -3980,15 +3452,7 @@
         <w:t>Save</w:t>
       </w:r>
       <w:r>
-        <w:t xml:space="preserve">: </w:t>
-      </w:r>
-      <w:proofErr w:type="gramStart"/>
-      <w:r>
-        <w:t>#(</w:t>
-      </w:r>
-      <w:proofErr w:type="gramEnd"/>
-      <w:r>
-        <w:t>0-9)</w:t>
+        <w:t>: #(0-9)</w:t>
       </w:r>
     </w:p>
     <w:p>
@@ -4012,15 +3476,7 @@
         <w:t>Delete</w:t>
       </w:r>
       <w:r>
-        <w:t xml:space="preserve">: </w:t>
-      </w:r>
-      <w:proofErr w:type="gramStart"/>
-      <w:r>
-        <w:t>#(</w:t>
-      </w:r>
-      <w:proofErr w:type="gramEnd"/>
-      <w:r>
-        <w:t>0-9)</w:t>
+        <w:t>: #(0-9)</w:t>
       </w:r>
     </w:p>
     <w:p>
@@ -4083,15 +3539,7 @@
         <w:t>NVRAM</w:t>
       </w:r>
       <w:r>
-        <w:t xml:space="preserve"> section of the </w:t>
-      </w:r>
-      <w:proofErr w:type="gramStart"/>
-      <w:r>
-        <w:t>ESP32</w:t>
-      </w:r>
-      <w:proofErr w:type="gramEnd"/>
-      <w:r>
-        <w:t xml:space="preserve"> and </w:t>
+        <w:t xml:space="preserve"> section of the ESP32 and </w:t>
       </w:r>
       <w:r>
         <w:t xml:space="preserve">it </w:t>
@@ -4342,15 +3790,7 @@
         <w:t>used</w:t>
       </w:r>
       <w:r>
-        <w:t xml:space="preserve"> </w:t>
-      </w:r>
-      <w:proofErr w:type="spellStart"/>
-      <w:r>
-        <w:t>used</w:t>
-      </w:r>
-      <w:proofErr w:type="spellEnd"/>
-      <w:r>
-        <w:t xml:space="preserve"> in conjunction with setting the image also upside down. Using a long press on button 0 is the easiest way</w:t>
+        <w:t xml:space="preserve"> used in conjunction with setting the image also upside down. Using a long press on button 0 is the easiest way</w:t>
       </w:r>
       <w:r>
         <w:t xml:space="preserve"> to do this</w:t>
@@ -4619,15 +4059,7 @@
         <w:t xml:space="preserve">This is how fast the </w:t>
       </w:r>
       <w:r>
-        <w:t xml:space="preserve">line scrolls to the left. Smaller numbers are faster, since it is </w:t>
-      </w:r>
-      <w:proofErr w:type="gramStart"/>
-      <w:r>
-        <w:t>actually the</w:t>
-      </w:r>
-      <w:proofErr w:type="gramEnd"/>
-      <w:r>
-        <w:t xml:space="preserve"> </w:t>
+        <w:t xml:space="preserve">line scrolls to the left. Smaller numbers are faster, since it is actually the </w:t>
       </w:r>
       <w:r>
         <w:t>pause time per pixel.</w:t>
@@ -4948,11 +4380,9 @@
       <w:r>
         <w:t xml:space="preserve">It is sometimes desirable to reduce the sensitivity of the dial to rotation. Wearing gloves or shivering fingers is an example. This allows a counter to be set such that more than one </w:t>
       </w:r>
-      <w:proofErr w:type="gramStart"/>
       <w:r>
         <w:t>click</w:t>
       </w:r>
-      <w:proofErr w:type="gramEnd"/>
       <w:r>
         <w:t xml:space="preserve"> detent will be required to produce a dial motion. For example, setting this to 2 means that the dial </w:t>
       </w:r>
@@ -5062,15 +4492,7 @@
         <w:t>This value determines how long a long press is.</w:t>
       </w:r>
       <w:r>
-        <w:t xml:space="preserve"> Bigger numbers mean the button must be held down longer </w:t>
-      </w:r>
-      <w:proofErr w:type="gramStart"/>
-      <w:r>
-        <w:t>in order to</w:t>
-      </w:r>
-      <w:proofErr w:type="gramEnd"/>
-      <w:r>
-        <w:t xml:space="preserve"> be considered a long press.</w:t>
+        <w:t xml:space="preserve"> Bigger numbers mean the button must be held down longer in order to be considered a long press.</w:t>
       </w:r>
     </w:p>
     <w:p>
@@ -5080,56 +4502,25 @@
       <w:r>
         <w:t xml:space="preserve">Btn0 Long: </w:t>
       </w:r>
-      <w:proofErr w:type="spellStart"/>
       <w:r>
         <w:t>Display</w:t>
       </w:r>
       <w:r>
         <w:t>Rotation</w:t>
       </w:r>
-      <w:proofErr w:type="spellEnd"/>
-      <w:r>
-        <w:t xml:space="preserve"> | </w:t>
-      </w:r>
-      <w:proofErr w:type="spellStart"/>
-      <w:r>
-        <w:t>LightBar</w:t>
-      </w:r>
-      <w:proofErr w:type="spellEnd"/>
+      <w:r>
+        <w:t xml:space="preserve"> | LightBar</w:t>
+      </w:r>
     </w:p>
     <w:p>
       <w:r>
         <w:t>This is the action for a long press on the top left button.</w:t>
       </w:r>
       <w:r>
-        <w:t xml:space="preserve"> </w:t>
-      </w:r>
-      <w:proofErr w:type="spellStart"/>
-      <w:r>
-        <w:t>UpsideDown</w:t>
-      </w:r>
-      <w:proofErr w:type="spellEnd"/>
-      <w:r>
-        <w:t xml:space="preserve"> rotates the display </w:t>
-      </w:r>
-      <w:proofErr w:type="gramStart"/>
-      <w:r>
-        <w:t>and also</w:t>
-      </w:r>
-      <w:proofErr w:type="gramEnd"/>
-      <w:r>
-        <w:t xml:space="preserve"> shows the BMP reversed</w:t>
-      </w:r>
-      <w:r>
-        <w:t xml:space="preserve">. </w:t>
-      </w:r>
-      <w:proofErr w:type="spellStart"/>
-      <w:r>
-        <w:t>LightBar</w:t>
-      </w:r>
-      <w:proofErr w:type="spellEnd"/>
-      <w:r>
-        <w:t xml:space="preserve"> runs the light bar function to use the wand as a light source. There will probably be more choices in the future</w:t>
+        <w:t xml:space="preserve"> UpsideDown rotates the display and also shows the BMP reversed</w:t>
+      </w:r>
+      <w:r>
+        <w:t>. LightBar runs the light bar function to use the wand as a light source. There will probably be more choices in the future</w:t>
       </w:r>
       <w:r>
         <w:t>.</w:t>
@@ -5141,24 +4532,14 @@
       </w:pPr>
       <w:r>
         <w:lastRenderedPageBreak/>
-        <w:t xml:space="preserve">Btn1 Long: </w:t>
-      </w:r>
-      <w:proofErr w:type="spellStart"/>
-      <w:r>
-        <w:t>LightBar</w:t>
-      </w:r>
-      <w:proofErr w:type="spellEnd"/>
-      <w:r>
-        <w:t xml:space="preserve"> | </w:t>
-      </w:r>
-      <w:proofErr w:type="spellStart"/>
+        <w:t xml:space="preserve">Btn1 Long: LightBar | </w:t>
+      </w:r>
       <w:r>
         <w:t>Display</w:t>
       </w:r>
       <w:r>
         <w:t>Rotation</w:t>
       </w:r>
-      <w:proofErr w:type="spellEnd"/>
     </w:p>
     <w:p>
       <w:r>
@@ -5286,13 +4667,8 @@
         <w:t>.</w:t>
       </w:r>
       <w:r>
-        <w:t xml:space="preserve"> Because the automatic detection </w:t>
-      </w:r>
-      <w:proofErr w:type="gramStart"/>
-      <w:r>
-        <w:t>works perfectly</w:t>
-      </w:r>
-      <w:proofErr w:type="gramEnd"/>
+        <w:t xml:space="preserve"> Because the automatic detection works perfectly</w:t>
+      </w:r>
       <w:r>
         <w:t xml:space="preserve"> </w:t>
       </w:r>
@@ -5677,15 +5053,7 @@
         <w:t xml:space="preserve"> It is approximately 0.71 times the full value.</w:t>
       </w:r>
       <w:r>
-        <w:t xml:space="preserve"> </w:t>
-      </w:r>
-      <w:proofErr w:type="spellStart"/>
-      <w:r>
-        <w:t>LiIon</w:t>
-      </w:r>
-      <w:proofErr w:type="spellEnd"/>
-      <w:r>
-        <w:t xml:space="preserve"> batteries should never be discharged below 2.75 volts</w:t>
+        <w:t xml:space="preserve"> LiIon batteries should never be discharged below 2.75 volts</w:t>
       </w:r>
       <w:r>
         <w:t xml:space="preserve"> (5.5 v for two batteries)</w:t>
@@ -5766,15 +5134,7 @@
         <w:t>micro-SD</w:t>
       </w:r>
       <w:r>
-        <w:t xml:space="preserve"> card. More features will be added in the future, including complete control of the wand. To use it, first connect to the MIW</w:t>
-      </w:r>
-      <w:proofErr w:type="gramStart"/>
-      <w:r>
-        <w:t>…..</w:t>
-      </w:r>
-      <w:proofErr w:type="gramEnd"/>
-      <w:r>
-        <w:t xml:space="preserve"> network. The password is 12345678. Then point the browser to the IP address.</w:t>
+        <w:t xml:space="preserve"> card. More features will be added in the future, including complete control of the wand. To use it, first connect to the MIW….. network. The password is 12345678. Then point the browser to the IP address.</w:t>
       </w:r>
     </w:p>
     <w:p>
@@ -5836,15 +5196,7 @@
     <w:p/>
     <w:p>
       <w:r>
-        <w:t xml:space="preserve">The default allows setting the brightness, </w:t>
-      </w:r>
-      <w:proofErr w:type="gramStart"/>
-      <w:r>
-        <w:t>hue</w:t>
-      </w:r>
-      <w:proofErr w:type="gramEnd"/>
-      <w:r>
-        <w:t xml:space="preserve"> and saturation, but it can also be changed to use RGB values</w:t>
+        <w:t>The default allows setting the brightness, hue and saturation, but it can also be changed to use RGB values</w:t>
       </w:r>
       <w:r>
         <w:t xml:space="preserve"> or Kelvin</w:t>
@@ -5886,15 +5238,7 @@
         <w:t>.</w:t>
       </w:r>
       <w:r>
-        <w:t xml:space="preserve"> The delay value is in </w:t>
-      </w:r>
-      <w:proofErr w:type="spellStart"/>
-      <w:r>
-        <w:t>mSec</w:t>
-      </w:r>
-      <w:proofErr w:type="spellEnd"/>
-      <w:r>
-        <w:t xml:space="preserve"> and is used to slow down the stepping when the dial is rotated.</w:t>
+        <w:t xml:space="preserve"> The delay value is in mSec and is used to slow down the stepping when the dial is rotated.</w:t>
       </w:r>
       <w:r>
         <w:t xml:space="preserve"> For example: if the increment is set to 10 and the dial is rotated </w:t>
@@ -5906,15 +5250,7 @@
         <w:t>step from 5 to 15 with the delay after each step. This can provide a smooth change of the Hue value over a time value determined by the increment times the delay.</w:t>
       </w:r>
       <w:r>
-        <w:t xml:space="preserve"> </w:t>
-      </w:r>
-      <w:proofErr w:type="gramStart"/>
-      <w:r>
-        <w:t>All of</w:t>
-      </w:r>
-      <w:proofErr w:type="gramEnd"/>
-      <w:r>
-        <w:t xml:space="preserve"> the other settings behave the same as Hue. Experiment to see how they work!</w:t>
+        <w:t xml:space="preserve"> All of the other settings behave the same as Hue. Experiment to see how they work!</w:t>
       </w:r>
     </w:p>
     <w:p/>
@@ -6191,15 +5527,7 @@
     </w:p>
     <w:p>
       <w:r>
-        <w:t xml:space="preserve">This puts the TTGO into a low power mode. Pressing the button will wake it up again. It is useful to save the battery while not losing any of the current settings. </w:t>
-      </w:r>
-      <w:proofErr w:type="gramStart"/>
-      <w:r>
-        <w:t>Alternatively</w:t>
-      </w:r>
-      <w:proofErr w:type="gramEnd"/>
-      <w:r>
-        <w:t xml:space="preserve"> the settings can be saved and then restored after rebooting the wand.</w:t>
+        <w:t>This puts the TTGO into a low power mode. Pressing the button will wake it up again. It is useful to save the battery while not losing any of the current settings. Alternatively the settings can be saved and then restored after rebooting the wand.</w:t>
       </w:r>
     </w:p>
     <w:p>
@@ -6275,11 +5603,9 @@
       </w:pPr>
       <w:bookmarkStart w:id="40" w:name="_euh37tki3dzq" w:colFirst="0" w:colLast="0"/>
       <w:bookmarkEnd w:id="40"/>
-      <w:proofErr w:type="gramStart"/>
       <w:r>
         <w:t>Checker Board</w:t>
       </w:r>
-      <w:proofErr w:type="gramEnd"/>
     </w:p>
     <w:p>
       <w:r>
@@ -6307,34 +5633,13 @@
       </w:pPr>
       <w:bookmarkStart w:id="42" w:name="_s3whr291r8s" w:colFirst="0" w:colLast="0"/>
       <w:bookmarkEnd w:id="42"/>
-      <w:proofErr w:type="spellStart"/>
-      <w:r>
-        <w:t>Cylon</w:t>
-      </w:r>
-      <w:proofErr w:type="spellEnd"/>
-      <w:r>
-        <w:t xml:space="preserve"> Eye</w:t>
-      </w:r>
-    </w:p>
-    <w:p>
-      <w:r>
-        <w:t xml:space="preserve">This was inspired from the </w:t>
-      </w:r>
-      <w:proofErr w:type="spellStart"/>
-      <w:r>
-        <w:t>BattleStar</w:t>
-      </w:r>
-      <w:proofErr w:type="spellEnd"/>
-      <w:r>
-        <w:t xml:space="preserve"> Galactica movies, the evil </w:t>
-      </w:r>
-      <w:proofErr w:type="spellStart"/>
-      <w:r>
-        <w:t>Cylon</w:t>
-      </w:r>
-      <w:proofErr w:type="spellEnd"/>
-      <w:r>
-        <w:t xml:space="preserve"> eyes.</w:t>
+      <w:r>
+        <w:t>Cylon Eye</w:t>
+      </w:r>
+    </w:p>
+    <w:p>
+      <w:r>
+        <w:t>This was inspired from the BattleStar Galactica movies, the evil Cylon eyes.</w:t>
       </w:r>
     </w:p>
     <w:p>
@@ -6392,13 +5697,8 @@
       </w:r>
     </w:p>
     <w:p>
-      <w:proofErr w:type="gramStart"/>
-      <w:r>
-        <w:t>Actually, this</w:t>
-      </w:r>
-      <w:proofErr w:type="gramEnd"/>
-      <w:r>
-        <w:t xml:space="preserve"> is four dots, red, green, blue and white. They move one at a time from one end to the other. It is probably mostly useful for testing the wand. That’s why it was written originally.</w:t>
+      <w:r>
+        <w:t>Actually, this is four dots, red, green, blue and white. They move one at a time from one end to the other. It is probably mostly useful for testing the wand. That’s why it was written originally.</w:t>
       </w:r>
     </w:p>
     <w:p>
@@ -6471,15 +5771,7 @@
     </w:p>
     <w:p>
       <w:r>
-        <w:t xml:space="preserve">This is probably one of the more useful patterns. It allows the LED strip to be used as a light source. The color can be controlled with the dial as well as the saturation and brightness. A setting allows the RGB values to be entered if that is desired. The brightness value is limited by the LED strip brightness setting from the main LED settings menu. </w:t>
-      </w:r>
-      <w:proofErr w:type="gramStart"/>
-      <w:r>
-        <w:t>So</w:t>
-      </w:r>
-      <w:proofErr w:type="gramEnd"/>
-      <w:r>
-        <w:t xml:space="preserve"> if more brightness is needed that value must be changed. The LED strip will stay on until a long press turns it off.</w:t>
+        <w:t>This is probably one of the more useful patterns. It allows the LED strip to be used as a light source. The color can be controlled with the dial as well as the saturation and brightness. A setting allows the RGB values to be entered if that is desired. The brightness value is limited by the LED strip brightness setting from the main LED settings menu. So if more brightness is needed that value must be changed. The LED strip will stay on until a long press turns it off.</w:t>
       </w:r>
     </w:p>
     <w:p>
@@ -6510,15 +5802,7 @@
     </w:p>
     <w:p>
       <w:r>
-        <w:t xml:space="preserve">This is like the One Dot, except </w:t>
-      </w:r>
-      <w:proofErr w:type="gramStart"/>
-      <w:r>
-        <w:t>that two dots</w:t>
-      </w:r>
-      <w:proofErr w:type="gramEnd"/>
-      <w:r>
-        <w:t xml:space="preserve"> are on the strip. They start at opposite ends and cross over in the middle. It was also written originally to test the code and the LED strip.</w:t>
+        <w:t>This is like the One Dot, except that two dots are on the strip. They start at opposite ends and cross over in the middle. It was also written originally to test the code and the LED strip.</w:t>
       </w:r>
     </w:p>
     <w:p>
@@ -6561,15 +5845,7 @@
         <w:t xml:space="preserve"> while choosing Fixed Time means that Frame Hold won’t appear.</w:t>
       </w:r>
       <w:r>
-        <w:t xml:space="preserve"> Some submenus are not shown </w:t>
-      </w:r>
-      <w:proofErr w:type="gramStart"/>
-      <w:r>
-        <w:t>in order to</w:t>
-      </w:r>
-      <w:proofErr w:type="gramEnd"/>
-      <w:r>
-        <w:t xml:space="preserve"> keep this chart smaller.</w:t>
+        <w:t xml:space="preserve"> Some submenus are not shown in order to keep this chart smaller.</w:t>
       </w:r>
       <w:r>
         <w:rPr>
@@ -6622,15 +5898,7 @@
         <w:t>few</w:t>
       </w:r>
       <w:r>
-        <w:t xml:space="preserve"> parts and a fair amount of wiring and soldering to do. If you aren’t comfortable soldering, find someone who is! The wiring harnesses are probably the most work to make, but they are essential </w:t>
-      </w:r>
-      <w:proofErr w:type="gramStart"/>
-      <w:r>
-        <w:t>in order to</w:t>
-      </w:r>
-      <w:proofErr w:type="gramEnd"/>
-      <w:r>
-        <w:t xml:space="preserve"> hook everything up. I will include a photo of the ones I make that should make it easier to duplicate.</w:t>
+        <w:t xml:space="preserve"> parts and a fair amount of wiring and soldering to do. If you aren’t comfortable soldering, find someone who is! The wiring harnesses are probably the most work to make, but they are essential in order to hook everything up. I will include a photo of the ones I make that should make it easier to duplicate.</w:t>
       </w:r>
       <w:r>
         <w:t xml:space="preserve"> Looking at the schematic will help understanding what is connected to what.</w:t>
@@ -6651,18 +5919,10 @@
         <w:t>-in</w:t>
       </w:r>
       <w:r>
-        <w:t xml:space="preserve"> 5V regulator and another that requires an external power supply. There are several versions of the 3D printer files for these cases, although the built-in power supply version is not complete yet and has not yet been uploaded.</w:t>
-      </w:r>
-      <w:r>
-        <w:t xml:space="preserve"> The external power supply version can supply more current for brighter LEDs. The internal one can supply about 1.5A but this is adequate for most night work. Using the wand as a light source might require </w:t>
-      </w:r>
-      <w:proofErr w:type="gramStart"/>
-      <w:r>
-        <w:t>more light</w:t>
-      </w:r>
-      <w:proofErr w:type="gramEnd"/>
-      <w:r>
-        <w:t>,</w:t>
+        <w:t xml:space="preserve"> 5V regulator and another that requires an external power supply. There are several versions of the 3D printer files for these cases.</w:t>
+      </w:r>
+      <w:r>
+        <w:t xml:space="preserve"> The external power supply version can supply more current for brighter LEDs. The internal one can supply about 1.5A but this is adequate for most night work. Using the wand as a light source might require more light,</w:t>
       </w:r>
       <w:r>
         <w:t xml:space="preserve"> but building the wand is a little bit more complicated.</w:t>
@@ -6677,26 +5937,13 @@
         <w:t xml:space="preserve"> + shipping for the one without the power supply and $45 + shipping for the one with the built-in power supply.</w:t>
       </w:r>
       <w:r>
-        <w:t xml:space="preserve"> </w:t>
-      </w:r>
-      <w:proofErr w:type="gramStart"/>
-      <w:r>
-        <w:t>Both of these</w:t>
-      </w:r>
-      <w:proofErr w:type="gramEnd"/>
-      <w:r>
-        <w:t xml:space="preserve"> include a programmed TTGO.</w:t>
+        <w:t xml:space="preserve"> Both of these include a programmed TTGO.</w:t>
       </w:r>
     </w:p>
     <w:p/>
     <w:p>
-      <w:proofErr w:type="gramStart"/>
-      <w:r>
-        <w:t>All of</w:t>
-      </w:r>
-      <w:proofErr w:type="gramEnd"/>
-      <w:r>
-        <w:t xml:space="preserve"> the screws are metric and should be available from a </w:t>
+      <w:r>
+        <w:t xml:space="preserve">All of the screws are metric and should be available from a </w:t>
       </w:r>
       <w:r>
         <w:t>well-stocked</w:t>
@@ -6707,13 +5954,8 @@
     </w:p>
     <w:p/>
     <w:p>
-      <w:proofErr w:type="gramStart"/>
-      <w:r>
-        <w:t>All of</w:t>
-      </w:r>
-      <w:proofErr w:type="gramEnd"/>
-      <w:r>
-        <w:t xml:space="preserve"> the electronic components and the aluminum channel are available from Amazon. They are likely also available from other vendors.</w:t>
+      <w:r>
+        <w:t>All of the electronic components and the aluminum channel are available from Amazon. They are likely also available from other vendors.</w:t>
       </w:r>
       <w:r>
         <w:t xml:space="preserve"> I bought the aluminum shiny ones because I didn’t find the black anodized ones until later. Some people worry that the shiny aluminum will show in the final image. In practice I haven’t seen this, but I do plan to start using the black one after I finish using all the shiny ones I have in a box!</w:t>
@@ -6761,15 +6003,7 @@
     <w:p/>
     <w:p>
       <w:r>
-        <w:t xml:space="preserve">You can solder up a bunch of wires and connectors to connect everything inside the </w:t>
-      </w:r>
-      <w:proofErr w:type="spellStart"/>
-      <w:r>
-        <w:t>cpu</w:t>
-      </w:r>
-      <w:proofErr w:type="spellEnd"/>
-      <w:r>
-        <w:t>/display box like I did for my first prototype</w:t>
+        <w:t>You can solder up a bunch of wires and connectors to connect everything inside the cpu/display box like I did for my first prototype</w:t>
       </w:r>
       <w:r>
         <w:t xml:space="preserve">. I have </w:t>
@@ -6838,33 +6072,20 @@
     <w:p/>
     <w:p>
       <w:r>
-        <w:t xml:space="preserve">The PCB version includes a level shifter to go from the ESP32 </w:t>
-      </w:r>
-      <w:proofErr w:type="gramStart"/>
-      <w:r>
-        <w:t>3.3 volt</w:t>
-      </w:r>
-      <w:proofErr w:type="gramEnd"/>
-      <w:r>
-        <w:t xml:space="preserve"> logic to the 5V specified for the WS2812B LED strips.</w:t>
-      </w:r>
-      <w:r>
-        <w:t xml:space="preserve"> If you build your </w:t>
-      </w:r>
-      <w:proofErr w:type="gramStart"/>
-      <w:r>
-        <w:t>own</w:t>
-      </w:r>
-      <w:proofErr w:type="gramEnd"/>
+        <w:t>The PCB version includes a level shifter to go from the ESP32 3.3 volt logic to the 5V specified for the WS2812B LED strips.</w:t>
+      </w:r>
+      <w:r>
+        <w:t xml:space="preserve"> If you build your own</w:t>
+      </w:r>
       <w:r>
         <w:t xml:space="preserve"> you can omit these level shifters.</w:t>
       </w:r>
       <w:r>
-        <w:t xml:space="preserve"> In testing </w:t>
+        <w:t xml:space="preserve"> In testing we found that all our LED strips worked directly with 3.3V logic. There might be a rare LED strip </w:t>
       </w:r>
       <w:r>
         <w:lastRenderedPageBreak/>
-        <w:t>we found that all our LED strips worked directly with 3.3V logic. There might be a rare LED strip that does not work however so we make no guarantees!</w:t>
+        <w:t>that does not work however so we make no guarantees!</w:t>
       </w:r>
       <w:r>
         <w:t xml:space="preserve"> Using a level shifter guarantees that the voltage levels meet the specifications.</w:t>
@@ -7074,21 +6295,7 @@
           <w:rPr>
             <w:rStyle w:val="Hyperlink"/>
           </w:rPr>
-          <w:t xml:space="preserve">Amazon.com: </w:t>
-        </w:r>
-        <w:proofErr w:type="gramStart"/>
-        <w:r>
-          <w:rPr>
-            <w:rStyle w:val="Hyperlink"/>
-          </w:rPr>
-          <w:t>( 6</w:t>
-        </w:r>
-        <w:proofErr w:type="gramEnd"/>
-        <w:r>
-          <w:rPr>
-            <w:rStyle w:val="Hyperlink"/>
-          </w:rPr>
-          <w:t xml:space="preserve"> Pcs ) MCIGICM LM2596 Buck Converter, DC to DC 3.0-40V to 1.5-35V Step Down Power Supply High Efficiency Voltage Regulator Module: Electronics</w:t>
+          <w:t>Amazon.com: ( 6 Pcs ) MCIGICM LM2596 Buck Converter, DC to DC 3.0-40V to 1.5-35V Step Down Power Supply High Efficiency Voltage Regulator Module: Electronics</w:t>
         </w:r>
       </w:hyperlink>
     </w:p>
@@ -7129,15 +6336,7 @@
         </w:numPr>
       </w:pPr>
       <w:r>
-        <w:t xml:space="preserve">5 </w:t>
-      </w:r>
-      <w:proofErr w:type="gramStart"/>
-      <w:r>
-        <w:t>pin</w:t>
-      </w:r>
-      <w:proofErr w:type="gramEnd"/>
-      <w:r>
-        <w:t>, 4 pin, and 3 pin connectors.</w:t>
+        <w:t>5 pin, 4 pin, and 3 pin connectors.</w:t>
       </w:r>
       <w:r>
         <w:t xml:space="preserve"> The 5 pin is not used with any of the PCB versions.</w:t>
@@ -7239,68 +6438,32 @@
         </w:numPr>
       </w:pPr>
       <w:r>
-        <w:t xml:space="preserve">Battery connectors for the 18650 </w:t>
-      </w:r>
-      <w:proofErr w:type="gramStart"/>
-      <w:r>
-        <w:t>battery</w:t>
-      </w:r>
-      <w:proofErr w:type="gramEnd"/>
-      <w:r>
-        <w:t xml:space="preserve"> in handle versions. </w:t>
+        <w:t xml:space="preserve">Battery connectors for the 18650 battery in handle versions. </w:t>
       </w:r>
       <w:hyperlink r:id="rId28" w:history="1">
         <w:r>
           <w:rPr>
             <w:rStyle w:val="Hyperlink"/>
           </w:rPr>
-          <w:t xml:space="preserve">Amazon.com: </w:t>
+          <w:t>Amazon.com: uxcell 20 Pairs AA Battery Positive Negative Conversion Spring Contact Nickeling Plate 12mmx12mmx0.3mm : Automotive</w:t>
         </w:r>
-        <w:proofErr w:type="spellStart"/>
+      </w:hyperlink>
+      <w:r>
+        <w:t xml:space="preserve"> or </w:t>
+      </w:r>
+      <w:hyperlink r:id="rId29" w:history="1">
         <w:r>
           <w:rPr>
             <w:rStyle w:val="Hyperlink"/>
           </w:rPr>
-          <w:t>uxcell</w:t>
-        </w:r>
-        <w:proofErr w:type="spellEnd"/>
-        <w:r>
-          <w:rPr>
-            <w:rStyle w:val="Hyperlink"/>
-          </w:rPr>
-          <w:t xml:space="preserve"> 20 Pairs AA Battery Positive Negative Conversion Spring Contact Nickeling Plate </w:t>
+          <w:t xml:space="preserve">Amazon.com: uxcell 10 Pairs AA AAA Batteries </w:t>
         </w:r>
         <w:r>
           <w:rPr>
             <w:rStyle w:val="Hyperlink"/>
           </w:rPr>
           <w:lastRenderedPageBreak/>
-          <w:t>12mmx12mmx0.3mm : Automotive</w:t>
-        </w:r>
-      </w:hyperlink>
-      <w:r>
-        <w:t xml:space="preserve"> or </w:t>
-      </w:r>
-      <w:hyperlink r:id="rId29" w:history="1">
-        <w:r>
-          <w:rPr>
-            <w:rStyle w:val="Hyperlink"/>
-          </w:rPr>
-          <w:t xml:space="preserve">Amazon.com: </w:t>
-        </w:r>
-        <w:proofErr w:type="spellStart"/>
-        <w:r>
-          <w:rPr>
-            <w:rStyle w:val="Hyperlink"/>
-          </w:rPr>
-          <w:t>uxcell</w:t>
-        </w:r>
-        <w:proofErr w:type="spellEnd"/>
-        <w:r>
-          <w:rPr>
-            <w:rStyle w:val="Hyperlink"/>
-          </w:rPr>
-          <w:t xml:space="preserve"> 10 Pairs AA AAA Batteries Metal Battery Spring Contact Plate Replacement for Remote Control Battery Charger : Electronics</w:t>
+          <w:t>Metal Battery Spring Contact Plate Replacement for Remote Control Battery Charger : Electronics</w:t>
         </w:r>
       </w:hyperlink>
     </w:p>
@@ -7329,19 +6492,11 @@
         <w:t xml:space="preserve">for the optional light sensor. </w:t>
       </w:r>
       <w:hyperlink r:id="rId30" w:history="1">
-        <w:proofErr w:type="spellStart"/>
         <w:r>
           <w:rPr>
             <w:rStyle w:val="Hyperlink"/>
           </w:rPr>
-          <w:t>eBoot</w:t>
-        </w:r>
-        <w:proofErr w:type="spellEnd"/>
-        <w:r>
-          <w:rPr>
-            <w:rStyle w:val="Hyperlink"/>
-          </w:rPr>
-          <w:t xml:space="preserve"> 30 Pieces Photoresistor Photo Light Sensitive Resistor Light Dependent Resistor 5 mm GM5539 5539: Amazon.com: Industrial &amp; Scientific</w:t>
+          <w:t>eBoot 30 Pieces Photoresistor Photo Light Sensitive Resistor Light Dependent Resistor 5 mm GM5539 5539: Amazon.com: Industrial &amp; Scientific</w:t>
         </w:r>
       </w:hyperlink>
     </w:p>
@@ -7363,35 +6518,7 @@
           <w:rPr>
             <w:rStyle w:val="Hyperlink"/>
           </w:rPr>
-          <w:t xml:space="preserve">Amazon.com: </w:t>
-        </w:r>
-        <w:proofErr w:type="spellStart"/>
-        <w:r>
-          <w:rPr>
-            <w:rStyle w:val="Hyperlink"/>
-          </w:rPr>
-          <w:t>Easycargo</w:t>
-        </w:r>
-        <w:proofErr w:type="spellEnd"/>
-        <w:r>
-          <w:rPr>
-            <w:rStyle w:val="Hyperlink"/>
-          </w:rPr>
-          <w:t xml:space="preserve"> 20pcs Small Mini Heatsink Kit + Thermal Conductive Adhesive Tape, Mini Cooler Aluminum Heat Sink for Cooling VRM GPU Stepper Driver MOSFET </w:t>
-        </w:r>
-        <w:proofErr w:type="spellStart"/>
-        <w:r>
-          <w:rPr>
-            <w:rStyle w:val="Hyperlink"/>
-          </w:rPr>
-          <w:t>VRam</w:t>
-        </w:r>
-        <w:proofErr w:type="spellEnd"/>
-        <w:r>
-          <w:rPr>
-            <w:rStyle w:val="Hyperlink"/>
-          </w:rPr>
-          <w:t xml:space="preserve"> Regulators (8.8mmx8.8mmx5mm) : Electronics</w:t>
+          <w:t>Amazon.com: Easycargo 20pcs Small Mini Heatsink Kit + Thermal Conductive Adhesive Tape, Mini Cooler Aluminum Heat Sink for Cooling VRM GPU Stepper Driver MOSFET VRam Regulators (8.8mmx8.8mmx5mm) : Electronics</w:t>
         </w:r>
       </w:hyperlink>
     </w:p>
@@ -7601,15 +6728,7 @@
         <w:t xml:space="preserve"> file is</w:t>
       </w:r>
       <w:r>
-        <w:t xml:space="preserve"> available on the </w:t>
-      </w:r>
-      <w:proofErr w:type="spellStart"/>
-      <w:r>
-        <w:t>github</w:t>
-      </w:r>
-      <w:proofErr w:type="spellEnd"/>
-      <w:r>
-        <w:t xml:space="preserve"> entry for this project if you don’t want to collect all these files and compile the code. It can be built with the Arduino IDE, but</w:t>
+        <w:t xml:space="preserve"> available on the github entry for this project if you don’t want to collect all these files and compile the code. It can be built with the Arduino IDE, but</w:t>
       </w:r>
       <w:r>
         <w:t xml:space="preserve"> I</w:t>
@@ -7627,15 +6746,7 @@
     <w:p/>
     <w:p>
       <w:r>
-        <w:t xml:space="preserve">The </w:t>
-      </w:r>
-      <w:proofErr w:type="spellStart"/>
-      <w:r>
-        <w:t>github</w:t>
-      </w:r>
-      <w:proofErr w:type="spellEnd"/>
-      <w:r>
-        <w:t xml:space="preserve"> entry has the schematic and other plans for the case.</w:t>
+        <w:t>The github entry has the schematic and other plans for the case.</w:t>
       </w:r>
     </w:p>
     <w:p/>
@@ -7661,15 +6772,7 @@
         <w:t>Arduino IDE, or Microsoft Visual Studio with Visual Micro</w:t>
       </w:r>
       <w:r>
-        <w:t xml:space="preserve">, or </w:t>
-      </w:r>
-      <w:proofErr w:type="spellStart"/>
-      <w:r>
-        <w:t>VisualCode</w:t>
-      </w:r>
-      <w:proofErr w:type="spellEnd"/>
-      <w:r>
-        <w:t xml:space="preserve"> set up for TTGO esp32.</w:t>
+        <w:t>, or VisualCode set up for TTGO esp32.</w:t>
       </w:r>
     </w:p>
     <w:p>
@@ -7694,19 +6797,13 @@
         </w:numPr>
       </w:pPr>
       <w:r>
-        <w:lastRenderedPageBreak/>
         <w:t xml:space="preserve">Bodmer’s </w:t>
       </w:r>
-      <w:proofErr w:type="spellStart"/>
       <w:r>
         <w:t>tft_</w:t>
       </w:r>
       <w:r>
-        <w:t>espi</w:t>
-      </w:r>
-      <w:proofErr w:type="spellEnd"/>
-      <w:r>
-        <w:t xml:space="preserve"> display library</w:t>
+        <w:t>espi display library</w:t>
       </w:r>
     </w:p>
     <w:p>
@@ -7716,13 +6813,9 @@
           <w:numId w:val="1"/>
         </w:numPr>
       </w:pPr>
-      <w:proofErr w:type="spellStart"/>
-      <w:r>
-        <w:t>FastLED</w:t>
-      </w:r>
-      <w:proofErr w:type="spellEnd"/>
-      <w:r>
-        <w:t xml:space="preserve"> library</w:t>
+      <w:r>
+        <w:lastRenderedPageBreak/>
+        <w:t>FastLED library</w:t>
       </w:r>
     </w:p>
     <w:p>
@@ -7732,13 +6825,8 @@
           <w:numId w:val="1"/>
         </w:numPr>
       </w:pPr>
-      <w:proofErr w:type="spellStart"/>
-      <w:r>
-        <w:t>SdFat</w:t>
-      </w:r>
-      <w:proofErr w:type="spellEnd"/>
-      <w:r>
-        <w:t xml:space="preserve"> by Bill Greiman</w:t>
+      <w:r>
+        <w:t>SdFat by Bill Greiman</w:t>
       </w:r>
     </w:p>
     <w:p>
@@ -7823,61 +6911,11 @@
         <w:t xml:space="preserve">The folder </w:t>
       </w:r>
       <w:hyperlink r:id="rId34" w:history="1">
-        <w:proofErr w:type="spellStart"/>
         <w:r>
           <w:rPr>
             <w:rStyle w:val="Hyperlink"/>
           </w:rPr>
-          <w:t>MagicImageWand</w:t>
-        </w:r>
-        <w:proofErr w:type="spellEnd"/>
-        <w:r>
-          <w:rPr>
-            <w:rStyle w:val="Hyperlink"/>
-          </w:rPr>
-          <w:t>/</w:t>
-        </w:r>
-        <w:proofErr w:type="spellStart"/>
-        <w:r>
-          <w:rPr>
-            <w:rStyle w:val="Hyperlink"/>
-          </w:rPr>
-          <w:t>PCB_OnBoardPower</w:t>
-        </w:r>
-        <w:proofErr w:type="spellEnd"/>
-        <w:r>
-          <w:rPr>
-            <w:rStyle w:val="Hyperlink"/>
-          </w:rPr>
-          <w:t xml:space="preserve"> at main · </w:t>
-        </w:r>
-        <w:proofErr w:type="spellStart"/>
-        <w:r>
-          <w:rPr>
-            <w:rStyle w:val="Hyperlink"/>
-          </w:rPr>
-          <w:t>MartinNohr</w:t>
-        </w:r>
-        <w:proofErr w:type="spellEnd"/>
-        <w:r>
-          <w:rPr>
-            <w:rStyle w:val="Hyperlink"/>
-          </w:rPr>
-          <w:t>/</w:t>
-        </w:r>
-        <w:proofErr w:type="spellStart"/>
-        <w:r>
-          <w:rPr>
-            <w:rStyle w:val="Hyperlink"/>
-          </w:rPr>
-          <w:t>MagicImageWand</w:t>
-        </w:r>
-        <w:proofErr w:type="spellEnd"/>
-        <w:r>
-          <w:rPr>
-            <w:rStyle w:val="Hyperlink"/>
-          </w:rPr>
-          <w:t xml:space="preserve"> (github.com)</w:t>
+          <w:t>MagicImageWand/PCB_OnBoardPower at main · MartinNohr/MagicImageWand (github.com)</w:t>
         </w:r>
       </w:hyperlink>
       <w:r>

</xml_diff>

<commit_message>
Added assembly notes and photos for the on-board power supply version.
</commit_message>
<xml_diff>
--- a/MagicImageWand.docx
+++ b/MagicImageWand.docx
@@ -6842,7 +6842,7 @@
     </w:p>
     <w:p>
       <w:pPr>
-        <w:pStyle w:val="Heading3"/>
+        <w:pStyle w:val="Heading2"/>
       </w:pPr>
       <w:bookmarkStart w:id="58" w:name="_5xys9sqi4mxb" w:colFirst="0" w:colLast="0"/>
       <w:bookmarkEnd w:id="58"/>
@@ -6855,7 +6855,22 @@
     </w:p>
     <w:p>
       <w:r>
-        <w:t>These are somewhat time consuming to make. Soldering skills are required. See pictures for what they look like.</w:t>
+        <w:t>These are somewhat time consuming to make. Soldering skills are required. See pictures</w:t>
+      </w:r>
+      <w:r>
+        <w:t xml:space="preserve"> on GitHub</w:t>
+      </w:r>
+      <w:r>
+        <w:t xml:space="preserve"> and thingiverse.com</w:t>
+      </w:r>
+      <w:r>
+        <w:t xml:space="preserve"> for what they look like.</w:t>
+      </w:r>
+      <w:r>
+        <w:t xml:space="preserve"> Going forward this version isn’t planned to be supported for very long. Development effort is </w:t>
+      </w:r>
+      <w:r>
+        <w:t>used on the new on-board power version. It will still be possible to add more power to the LED’s if needed by running power lines directly to the LED’s.</w:t>
       </w:r>
     </w:p>
     <w:p/>
@@ -6900,10 +6915,22 @@
     </w:p>
     <w:p>
       <w:pPr>
-        <w:pStyle w:val="Heading3"/>
-      </w:pPr>
-      <w:r>
-        <w:t>Assembling the on-board PCB version</w:t>
+        <w:pStyle w:val="Heading2"/>
+      </w:pPr>
+      <w:r>
+        <w:t>Assembling the on-</w:t>
+      </w:r>
+      <w:r>
+        <w:t>board</w:t>
+      </w:r>
+      <w:r>
+        <w:t xml:space="preserve"> </w:t>
+      </w:r>
+      <w:r>
+        <w:t xml:space="preserve">Power Supply </w:t>
+      </w:r>
+      <w:r>
+        <w:t>PCB version</w:t>
       </w:r>
     </w:p>
     <w:p>
@@ -6922,13 +6949,903 @@
         <w:t xml:space="preserve"> has all the 3D files and some photos showing how the assembly looks.</w:t>
       </w:r>
     </w:p>
+    <w:p>
+      <w:pPr>
+        <w:pStyle w:val="Heading3"/>
+      </w:pPr>
+      <w:r>
+        <w:t>PCB Preparation</w:t>
+      </w:r>
+    </w:p>
+    <w:p>
+      <w:r>
+        <w:t>The TTGO is mounted on the sockets as shown. It can be connected with the USB port for programming and testing</w:t>
+      </w:r>
+      <w:r>
+        <w:t xml:space="preserve">. The 3 pin LED wires and the 4 pin power wires are cut to an appropriate length and soldered to the PCB. Note that the power uses 2 wires for ground and +5V. These wires are folded under the PCB </w:t>
+      </w:r>
+      <w:r>
+        <w:t xml:space="preserve">after the connecters are mounted in the </w:t>
+      </w:r>
+      <w:r>
+        <w:t xml:space="preserve">bottom holes of the </w:t>
+      </w:r>
+      <w:r>
+        <w:t>case.</w:t>
+      </w:r>
+      <w:r>
+        <w:t xml:space="preserve"> The connectors </w:t>
+      </w:r>
+      <w:r>
+        <w:t>started at an angle and then pulled through until the wings engage the case.</w:t>
+      </w:r>
+      <w:r>
+        <w:t xml:space="preserve"> The round audio connector</w:t>
+      </w:r>
+      <w:r>
+        <w:t xml:space="preserve"> next to the SD reader is not used at this time, but there had to be a hole for it.</w:t>
+      </w:r>
+    </w:p>
+    <w:p>
+      <w:r>
+        <w:lastRenderedPageBreak/>
+        <w:t xml:space="preserve"> </w:t>
+      </w:r>
+      <w:r>
+        <w:rPr>
+          <w:noProof/>
+        </w:rPr>
+        <w:drawing>
+          <wp:inline distT="0" distB="0" distL="0" distR="0" wp14:anchorId="7FAA16D4" wp14:editId="43EA9256">
+            <wp:extent cx="2330382" cy="2192451"/>
+            <wp:effectExtent l="0" t="0" r="0" b="0"/>
+            <wp:docPr id="16" name="Picture 16"/>
+            <wp:cNvGraphicFramePr>
+              <a:graphicFrameLocks xmlns:a="http://schemas.openxmlformats.org/drawingml/2006/main" noChangeAspect="1"/>
+            </wp:cNvGraphicFramePr>
+            <a:graphic xmlns:a="http://schemas.openxmlformats.org/drawingml/2006/main">
+              <a:graphicData uri="http://schemas.openxmlformats.org/drawingml/2006/picture">
+                <pic:pic xmlns:pic="http://schemas.openxmlformats.org/drawingml/2006/picture">
+                  <pic:nvPicPr>
+                    <pic:cNvPr id="0" name="Picture 33"/>
+                    <pic:cNvPicPr>
+                      <a:picLocks noChangeAspect="1" noChangeArrowheads="1"/>
+                    </pic:cNvPicPr>
+                  </pic:nvPicPr>
+                  <pic:blipFill>
+                    <a:blip r:embed="rId35" cstate="print">
+                      <a:extLst>
+                        <a:ext uri="{28A0092B-C50C-407E-A947-70E740481C1C}">
+                          <a14:useLocalDpi xmlns:a14="http://schemas.microsoft.com/office/drawing/2010/main" val="0"/>
+                        </a:ext>
+                      </a:extLst>
+                    </a:blip>
+                    <a:srcRect/>
+                    <a:stretch>
+                      <a:fillRect/>
+                    </a:stretch>
+                  </pic:blipFill>
+                  <pic:spPr bwMode="auto">
+                    <a:xfrm>
+                      <a:off x="0" y="0"/>
+                      <a:ext cx="2352535" cy="2213293"/>
+                    </a:xfrm>
+                    <a:prstGeom prst="rect">
+                      <a:avLst/>
+                    </a:prstGeom>
+                    <a:noFill/>
+                    <a:ln>
+                      <a:noFill/>
+                    </a:ln>
+                  </pic:spPr>
+                </pic:pic>
+              </a:graphicData>
+            </a:graphic>
+          </wp:inline>
+        </w:drawing>
+      </w:r>
+      <w:r>
+        <w:rPr>
+          <w:noProof/>
+        </w:rPr>
+        <w:drawing>
+          <wp:inline distT="0" distB="0" distL="0" distR="0" wp14:anchorId="3B3ACCBC" wp14:editId="67B96D28">
+            <wp:extent cx="2166186" cy="2282825"/>
+            <wp:effectExtent l="0" t="0" r="5715" b="3175"/>
+            <wp:docPr id="15" name="Picture 15" descr="A picture containing electronics, circuit&#10;&#10;Description automatically generated"/>
+            <wp:cNvGraphicFramePr>
+              <a:graphicFrameLocks xmlns:a="http://schemas.openxmlformats.org/drawingml/2006/main" noChangeAspect="1"/>
+            </wp:cNvGraphicFramePr>
+            <a:graphic xmlns:a="http://schemas.openxmlformats.org/drawingml/2006/main">
+              <a:graphicData uri="http://schemas.openxmlformats.org/drawingml/2006/picture">
+                <pic:pic xmlns:pic="http://schemas.openxmlformats.org/drawingml/2006/picture">
+                  <pic:nvPicPr>
+                    <pic:cNvPr id="15" name="Picture 15" descr="A picture containing electronics, circuit&#10;&#10;Description automatically generated"/>
+                    <pic:cNvPicPr>
+                      <a:picLocks noChangeAspect="1" noChangeArrowheads="1"/>
+                    </pic:cNvPicPr>
+                  </pic:nvPicPr>
+                  <pic:blipFill>
+                    <a:blip r:embed="rId36" cstate="print">
+                      <a:extLst>
+                        <a:ext uri="{28A0092B-C50C-407E-A947-70E740481C1C}">
+                          <a14:useLocalDpi xmlns:a14="http://schemas.microsoft.com/office/drawing/2010/main" val="0"/>
+                        </a:ext>
+                      </a:extLst>
+                    </a:blip>
+                    <a:srcRect/>
+                    <a:stretch>
+                      <a:fillRect/>
+                    </a:stretch>
+                  </pic:blipFill>
+                  <pic:spPr bwMode="auto">
+                    <a:xfrm>
+                      <a:off x="0" y="0"/>
+                      <a:ext cx="2182775" cy="2300307"/>
+                    </a:xfrm>
+                    <a:prstGeom prst="rect">
+                      <a:avLst/>
+                    </a:prstGeom>
+                    <a:noFill/>
+                    <a:ln>
+                      <a:noFill/>
+                    </a:ln>
+                  </pic:spPr>
+                </pic:pic>
+              </a:graphicData>
+            </a:graphic>
+          </wp:inline>
+        </w:drawing>
+      </w:r>
+      <w:r>
+        <w:rPr>
+          <w:noProof/>
+        </w:rPr>
+        <w:drawing>
+          <wp:inline distT="0" distB="0" distL="0" distR="0" wp14:anchorId="59CD1CBD" wp14:editId="45411324">
+            <wp:extent cx="2263775" cy="2747971"/>
+            <wp:effectExtent l="0" t="0" r="3175" b="0"/>
+            <wp:docPr id="14" name="Picture 14" descr="A picture containing electronics&#10;&#10;Description automatically generated"/>
+            <wp:cNvGraphicFramePr>
+              <a:graphicFrameLocks xmlns:a="http://schemas.openxmlformats.org/drawingml/2006/main" noChangeAspect="1"/>
+            </wp:cNvGraphicFramePr>
+            <a:graphic xmlns:a="http://schemas.openxmlformats.org/drawingml/2006/main">
+              <a:graphicData uri="http://schemas.openxmlformats.org/drawingml/2006/picture">
+                <pic:pic xmlns:pic="http://schemas.openxmlformats.org/drawingml/2006/picture">
+                  <pic:nvPicPr>
+                    <pic:cNvPr id="14" name="Picture 14" descr="A picture containing electronics&#10;&#10;Description automatically generated"/>
+                    <pic:cNvPicPr>
+                      <a:picLocks noChangeAspect="1" noChangeArrowheads="1"/>
+                    </pic:cNvPicPr>
+                  </pic:nvPicPr>
+                  <pic:blipFill>
+                    <a:blip r:embed="rId37" cstate="print">
+                      <a:extLst>
+                        <a:ext uri="{28A0092B-C50C-407E-A947-70E740481C1C}">
+                          <a14:useLocalDpi xmlns:a14="http://schemas.microsoft.com/office/drawing/2010/main" val="0"/>
+                        </a:ext>
+                      </a:extLst>
+                    </a:blip>
+                    <a:srcRect/>
+                    <a:stretch>
+                      <a:fillRect/>
+                    </a:stretch>
+                  </pic:blipFill>
+                  <pic:spPr bwMode="auto">
+                    <a:xfrm>
+                      <a:off x="0" y="0"/>
+                      <a:ext cx="2271024" cy="2756770"/>
+                    </a:xfrm>
+                    <a:prstGeom prst="rect">
+                      <a:avLst/>
+                    </a:prstGeom>
+                    <a:noFill/>
+                    <a:ln>
+                      <a:noFill/>
+                    </a:ln>
+                  </pic:spPr>
+                </pic:pic>
+              </a:graphicData>
+            </a:graphic>
+          </wp:inline>
+        </w:drawing>
+      </w:r>
+      <w:r>
+        <w:rPr>
+          <w:noProof/>
+        </w:rPr>
+        <w:drawing>
+          <wp:inline distT="0" distB="0" distL="0" distR="0" wp14:anchorId="1241E66A" wp14:editId="745DA733">
+            <wp:extent cx="2817465" cy="2701576"/>
+            <wp:effectExtent l="0" t="0" r="2540" b="3810"/>
+            <wp:docPr id="17" name="Picture 17" descr="A picture containing text, floor, case&#10;&#10;Description automatically generated"/>
+            <wp:cNvGraphicFramePr>
+              <a:graphicFrameLocks xmlns:a="http://schemas.openxmlformats.org/drawingml/2006/main" noChangeAspect="1"/>
+            </wp:cNvGraphicFramePr>
+            <a:graphic xmlns:a="http://schemas.openxmlformats.org/drawingml/2006/main">
+              <a:graphicData uri="http://schemas.openxmlformats.org/drawingml/2006/picture">
+                <pic:pic xmlns:pic="http://schemas.openxmlformats.org/drawingml/2006/picture">
+                  <pic:nvPicPr>
+                    <pic:cNvPr id="17" name="Picture 17" descr="A picture containing text, floor, case&#10;&#10;Description automatically generated"/>
+                    <pic:cNvPicPr>
+                      <a:picLocks noChangeAspect="1" noChangeArrowheads="1"/>
+                    </pic:cNvPicPr>
+                  </pic:nvPicPr>
+                  <pic:blipFill>
+                    <a:blip r:embed="rId38" cstate="print">
+                      <a:extLst>
+                        <a:ext uri="{28A0092B-C50C-407E-A947-70E740481C1C}">
+                          <a14:useLocalDpi xmlns:a14="http://schemas.microsoft.com/office/drawing/2010/main" val="0"/>
+                        </a:ext>
+                      </a:extLst>
+                    </a:blip>
+                    <a:srcRect/>
+                    <a:stretch>
+                      <a:fillRect/>
+                    </a:stretch>
+                  </pic:blipFill>
+                  <pic:spPr bwMode="auto">
+                    <a:xfrm>
+                      <a:off x="0" y="0"/>
+                      <a:ext cx="2825799" cy="2709567"/>
+                    </a:xfrm>
+                    <a:prstGeom prst="rect">
+                      <a:avLst/>
+                    </a:prstGeom>
+                    <a:noFill/>
+                    <a:ln>
+                      <a:noFill/>
+                    </a:ln>
+                  </pic:spPr>
+                </pic:pic>
+              </a:graphicData>
+            </a:graphic>
+          </wp:inline>
+        </w:drawing>
+      </w:r>
+    </w:p>
     <w:p/>
-    <w:p>
-      <w:r>
-        <w:t>The battery end connector uses a</w:t>
-      </w:r>
-      <w:r>
-        <w:t xml:space="preserve"> positive and negative battery connector that have been soldered back-to-back with a couple of spots of solder on the edges. The spring side is loaded against the handle. Sliding the end connector also acts like a cheap power switch.</w:t>
+    <w:p/>
+    <w:p>
+      <w:pPr>
+        <w:pStyle w:val="Heading3"/>
+      </w:pPr>
+      <w:r>
+        <w:t>Po</w:t>
+      </w:r>
+      <w:r>
+        <w:t>w</w:t>
+      </w:r>
+      <w:r>
+        <w:t xml:space="preserve">er </w:t>
+      </w:r>
+      <w:r>
+        <w:t>Connector</w:t>
+      </w:r>
+    </w:p>
+    <w:p>
+      <w:r>
+        <w:t xml:space="preserve">The </w:t>
+      </w:r>
+      <w:r>
+        <w:t>power</w:t>
+      </w:r>
+      <w:r>
+        <w:t xml:space="preserve"> connector uses a</w:t>
+      </w:r>
+      <w:r>
+        <w:t xml:space="preserve"> positive and negative battery connector that have been soldered back-to-back with a couple of spots of solder on the edges. The spring side is loaded against the handle.</w:t>
+      </w:r>
+      <w:r>
+        <w:t xml:space="preserve"> Solder a wire onto the connector that is long enough to go through the hole in the base of the handle. This will be connected to the </w:t>
+      </w:r>
+      <w:r>
+        <w:t>4 pin wire connector leading to the TTGO case.</w:t>
+      </w:r>
+      <w:r>
+        <w:t xml:space="preserve"> The second picture shows this </w:t>
+      </w:r>
+      <w:r>
+        <w:t>assembled</w:t>
+      </w:r>
+      <w:r>
+        <w:t xml:space="preserve"> to the battery case. The spring is on the back side where it pushes onto the depression </w:t>
+      </w:r>
+      <w:r>
+        <w:t>on the handle.</w:t>
+      </w:r>
+    </w:p>
+    <w:p/>
+    <w:p>
+      <w:r>
+        <w:rPr>
+          <w:noProof/>
+        </w:rPr>
+        <w:lastRenderedPageBreak/>
+        <w:drawing>
+          <wp:inline distT="0" distB="0" distL="0" distR="0" wp14:anchorId="29F9250B" wp14:editId="7863467B">
+            <wp:extent cx="2403475" cy="2111662"/>
+            <wp:effectExtent l="0" t="0" r="0" b="3175"/>
+            <wp:docPr id="6" name="Picture 6" descr="A picture containing floor, ground, wooden, needle&#10;&#10;Description automatically generated"/>
+            <wp:cNvGraphicFramePr>
+              <a:graphicFrameLocks xmlns:a="http://schemas.openxmlformats.org/drawingml/2006/main" noChangeAspect="1"/>
+            </wp:cNvGraphicFramePr>
+            <a:graphic xmlns:a="http://schemas.openxmlformats.org/drawingml/2006/main">
+              <a:graphicData uri="http://schemas.openxmlformats.org/drawingml/2006/picture">
+                <pic:pic xmlns:pic="http://schemas.openxmlformats.org/drawingml/2006/picture">
+                  <pic:nvPicPr>
+                    <pic:cNvPr id="6" name="Picture 6" descr="A picture containing floor, ground, wooden, needle&#10;&#10;Description automatically generated"/>
+                    <pic:cNvPicPr>
+                      <a:picLocks noChangeAspect="1" noChangeArrowheads="1"/>
+                    </pic:cNvPicPr>
+                  </pic:nvPicPr>
+                  <pic:blipFill>
+                    <a:blip r:embed="rId39" cstate="print">
+                      <a:extLst>
+                        <a:ext uri="{28A0092B-C50C-407E-A947-70E740481C1C}">
+                          <a14:useLocalDpi xmlns:a14="http://schemas.microsoft.com/office/drawing/2010/main" val="0"/>
+                        </a:ext>
+                      </a:extLst>
+                    </a:blip>
+                    <a:srcRect/>
+                    <a:stretch>
+                      <a:fillRect/>
+                    </a:stretch>
+                  </pic:blipFill>
+                  <pic:spPr bwMode="auto">
+                    <a:xfrm>
+                      <a:off x="0" y="0"/>
+                      <a:ext cx="2422571" cy="2128439"/>
+                    </a:xfrm>
+                    <a:prstGeom prst="rect">
+                      <a:avLst/>
+                    </a:prstGeom>
+                    <a:noFill/>
+                    <a:ln>
+                      <a:noFill/>
+                    </a:ln>
+                  </pic:spPr>
+                </pic:pic>
+              </a:graphicData>
+            </a:graphic>
+          </wp:inline>
+        </w:drawing>
+      </w:r>
+      <w:r>
+        <w:rPr>
+          <w:noProof/>
+        </w:rPr>
+        <w:drawing>
+          <wp:inline distT="0" distB="0" distL="0" distR="0" wp14:anchorId="74DF4297" wp14:editId="5EEF314F">
+            <wp:extent cx="2093859" cy="2336800"/>
+            <wp:effectExtent l="0" t="0" r="1905" b="6350"/>
+            <wp:docPr id="7" name="Picture 7" descr="A picture containing floor, wooden&#10;&#10;Description automatically generated"/>
+            <wp:cNvGraphicFramePr>
+              <a:graphicFrameLocks xmlns:a="http://schemas.openxmlformats.org/drawingml/2006/main" noChangeAspect="1"/>
+            </wp:cNvGraphicFramePr>
+            <a:graphic xmlns:a="http://schemas.openxmlformats.org/drawingml/2006/main">
+              <a:graphicData uri="http://schemas.openxmlformats.org/drawingml/2006/picture">
+                <pic:pic xmlns:pic="http://schemas.openxmlformats.org/drawingml/2006/picture">
+                  <pic:nvPicPr>
+                    <pic:cNvPr id="7" name="Picture 7" descr="A picture containing floor, wooden&#10;&#10;Description automatically generated"/>
+                    <pic:cNvPicPr>
+                      <a:picLocks noChangeAspect="1" noChangeArrowheads="1"/>
+                    </pic:cNvPicPr>
+                  </pic:nvPicPr>
+                  <pic:blipFill>
+                    <a:blip r:embed="rId40" cstate="print">
+                      <a:extLst>
+                        <a:ext uri="{28A0092B-C50C-407E-A947-70E740481C1C}">
+                          <a14:useLocalDpi xmlns:a14="http://schemas.microsoft.com/office/drawing/2010/main" val="0"/>
+                        </a:ext>
+                      </a:extLst>
+                    </a:blip>
+                    <a:srcRect/>
+                    <a:stretch>
+                      <a:fillRect/>
+                    </a:stretch>
+                  </pic:blipFill>
+                  <pic:spPr bwMode="auto">
+                    <a:xfrm>
+                      <a:off x="0" y="0"/>
+                      <a:ext cx="2102616" cy="2346573"/>
+                    </a:xfrm>
+                    <a:prstGeom prst="rect">
+                      <a:avLst/>
+                    </a:prstGeom>
+                    <a:noFill/>
+                    <a:ln>
+                      <a:noFill/>
+                    </a:ln>
+                  </pic:spPr>
+                </pic:pic>
+              </a:graphicData>
+            </a:graphic>
+          </wp:inline>
+        </w:drawing>
+      </w:r>
+    </w:p>
+    <w:p>
+      <w:pPr>
+        <w:pStyle w:val="Heading3"/>
+      </w:pPr>
+      <w:r>
+        <w:t>Preparing the Battery Case</w:t>
+      </w:r>
+    </w:p>
+    <w:p>
+      <w:r>
+        <w:t>The battery</w:t>
+      </w:r>
+      <w:r>
+        <w:t xml:space="preserve"> case needs a negative battery connector</w:t>
+      </w:r>
+      <w:r>
+        <w:t xml:space="preserve"> (the one with the spring)</w:t>
+      </w:r>
+      <w:r>
+        <w:t xml:space="preserve"> inserted in the slot with the </w:t>
+      </w:r>
+      <w:r>
+        <w:t xml:space="preserve">solder </w:t>
+      </w:r>
+      <w:r>
+        <w:t xml:space="preserve">tab up. Make sure the </w:t>
+      </w:r>
+      <w:r>
+        <w:t>retaining clips on the connector have been flattened, they are not needed.</w:t>
+      </w:r>
+      <w:r>
+        <w:t xml:space="preserve"> This can be tricky, use a needle nose pliers and make sure it is seated all the way up.</w:t>
+      </w:r>
+      <w:r>
+        <w:t xml:space="preserve"> The tab will appear in the slot. This</w:t>
+      </w:r>
+      <w:r>
+        <w:t xml:space="preserve"> is</w:t>
+      </w:r>
+      <w:r>
+        <w:t xml:space="preserve"> where the </w:t>
+      </w:r>
+      <w:r>
+        <w:t>negative</w:t>
+      </w:r>
+      <w:r>
+        <w:t xml:space="preserve"> wires from the 4 wire connector are soldered.</w:t>
+      </w:r>
+      <w:r>
+        <w:t xml:space="preserve"> The positive wires are soldered to the long wire from the other end that is passed through the slot</w:t>
+      </w:r>
+      <w:r>
+        <w:t xml:space="preserve"> between the handle and the battery case.</w:t>
+      </w:r>
+      <w:r>
+        <w:t xml:space="preserve"> Do not attach the wires until the handle has been attached to the battery case.</w:t>
+      </w:r>
+    </w:p>
+    <w:p>
+      <w:pPr>
+        <w:pStyle w:val="Heading3"/>
+      </w:pPr>
+      <w:r>
+        <w:t>Handle to Battery Case</w:t>
+      </w:r>
+    </w:p>
+    <w:p>
+      <w:r>
+        <w:t>Using two</w:t>
+      </w:r>
+      <w:r>
+        <w:t xml:space="preserve"> of the wedge strips the</w:t>
+      </w:r>
+      <w:r>
+        <w:t xml:space="preserve"> batt</w:t>
+      </w:r>
+      <w:r>
+        <w:t>ery case can be attached to the handle</w:t>
+      </w:r>
+      <w:r>
+        <w:t>. The front (where the TTGO case is) should line up with the battery case. This might be really tight or fairly easy</w:t>
+      </w:r>
+      <w:r>
+        <w:t xml:space="preserve"> depending on your 3D printers calibration and accuracy</w:t>
+      </w:r>
+      <w:r>
+        <w:t xml:space="preserve">. File and trim carefully if necessary. When the position is correct a </w:t>
+      </w:r>
+      <w:r>
+        <w:t xml:space="preserve">little </w:t>
+      </w:r>
+      <w:r>
+        <w:t>glue can be applied to hold it.</w:t>
+      </w:r>
+      <w:r>
+        <w:t xml:space="preserve"> Note that the LED extrusion connector is not shown in the correct position in this photo. It will extend past the battery case.</w:t>
+      </w:r>
+    </w:p>
+    <w:p>
+      <w:r>
+        <w:rPr>
+          <w:noProof/>
+        </w:rPr>
+        <w:drawing>
+          <wp:inline distT="0" distB="0" distL="0" distR="0" wp14:anchorId="6E9F52D6" wp14:editId="7DE988DD">
+            <wp:extent cx="2090879" cy="2275840"/>
+            <wp:effectExtent l="0" t="0" r="5080" b="0"/>
+            <wp:docPr id="18" name="Picture 18" descr="A picture containing indoor&#10;&#10;Description automatically generated"/>
+            <wp:cNvGraphicFramePr>
+              <a:graphicFrameLocks xmlns:a="http://schemas.openxmlformats.org/drawingml/2006/main" noChangeAspect="1"/>
+            </wp:cNvGraphicFramePr>
+            <a:graphic xmlns:a="http://schemas.openxmlformats.org/drawingml/2006/main">
+              <a:graphicData uri="http://schemas.openxmlformats.org/drawingml/2006/picture">
+                <pic:pic xmlns:pic="http://schemas.openxmlformats.org/drawingml/2006/picture">
+                  <pic:nvPicPr>
+                    <pic:cNvPr id="18" name="Picture 18" descr="A picture containing indoor&#10;&#10;Description automatically generated"/>
+                    <pic:cNvPicPr>
+                      <a:picLocks noChangeAspect="1" noChangeArrowheads="1"/>
+                    </pic:cNvPicPr>
+                  </pic:nvPicPr>
+                  <pic:blipFill>
+                    <a:blip r:embed="rId41" cstate="print">
+                      <a:extLst>
+                        <a:ext uri="{28A0092B-C50C-407E-A947-70E740481C1C}">
+                          <a14:useLocalDpi xmlns:a14="http://schemas.microsoft.com/office/drawing/2010/main" val="0"/>
+                        </a:ext>
+                      </a:extLst>
+                    </a:blip>
+                    <a:srcRect/>
+                    <a:stretch>
+                      <a:fillRect/>
+                    </a:stretch>
+                  </pic:blipFill>
+                  <pic:spPr bwMode="auto">
+                    <a:xfrm>
+                      <a:off x="0" y="0"/>
+                      <a:ext cx="2109713" cy="2296340"/>
+                    </a:xfrm>
+                    <a:prstGeom prst="rect">
+                      <a:avLst/>
+                    </a:prstGeom>
+                    <a:noFill/>
+                    <a:ln>
+                      <a:noFill/>
+                    </a:ln>
+                  </pic:spPr>
+                </pic:pic>
+              </a:graphicData>
+            </a:graphic>
+          </wp:inline>
+        </w:drawing>
+      </w:r>
+    </w:p>
+    <w:p>
+      <w:pPr>
+        <w:pStyle w:val="Heading3"/>
+      </w:pPr>
+      <w:r>
+        <w:lastRenderedPageBreak/>
+        <w:t xml:space="preserve">Battery End </w:t>
+      </w:r>
+      <w:r>
+        <w:t>Connector</w:t>
+      </w:r>
+    </w:p>
+    <w:p>
+      <w:r>
+        <w:t>This connector slides on the end of the battery compartment</w:t>
+      </w:r>
+      <w:r>
+        <w:t xml:space="preserve">. </w:t>
+      </w:r>
+      <w:r>
+        <w:t xml:space="preserve">Sliding the </w:t>
+      </w:r>
+      <w:r>
+        <w:t xml:space="preserve">battery </w:t>
+      </w:r>
+      <w:r>
+        <w:t>end connector acts like a cheap power switch.</w:t>
+      </w:r>
+      <w:r>
+        <w:t xml:space="preserve"> It needs two positive battery connectors that are connected with a short piece of wire</w:t>
+      </w:r>
+      <w:r>
+        <w:t>. Be careful soldering, PLA melts easily!</w:t>
+      </w:r>
+    </w:p>
+    <w:p>
+      <w:r>
+        <w:rPr>
+          <w:noProof/>
+        </w:rPr>
+        <w:drawing>
+          <wp:inline distT="0" distB="0" distL="0" distR="0" wp14:anchorId="71EBDAD8" wp14:editId="71E45E34">
+            <wp:extent cx="2572987" cy="2984500"/>
+            <wp:effectExtent l="0" t="0" r="0" b="6350"/>
+            <wp:docPr id="5" name="Picture 5" descr="A picture containing floor, sitting, case&#10;&#10;Description automatically generated"/>
+            <wp:cNvGraphicFramePr>
+              <a:graphicFrameLocks xmlns:a="http://schemas.openxmlformats.org/drawingml/2006/main" noChangeAspect="1"/>
+            </wp:cNvGraphicFramePr>
+            <a:graphic xmlns:a="http://schemas.openxmlformats.org/drawingml/2006/main">
+              <a:graphicData uri="http://schemas.openxmlformats.org/drawingml/2006/picture">
+                <pic:pic xmlns:pic="http://schemas.openxmlformats.org/drawingml/2006/picture">
+                  <pic:nvPicPr>
+                    <pic:cNvPr id="5" name="Picture 5" descr="A picture containing floor, sitting, case&#10;&#10;Description automatically generated"/>
+                    <pic:cNvPicPr>
+                      <a:picLocks noChangeAspect="1" noChangeArrowheads="1"/>
+                    </pic:cNvPicPr>
+                  </pic:nvPicPr>
+                  <pic:blipFill>
+                    <a:blip r:embed="rId42" cstate="print">
+                      <a:extLst>
+                        <a:ext uri="{28A0092B-C50C-407E-A947-70E740481C1C}">
+                          <a14:useLocalDpi xmlns:a14="http://schemas.microsoft.com/office/drawing/2010/main" val="0"/>
+                        </a:ext>
+                      </a:extLst>
+                    </a:blip>
+                    <a:srcRect/>
+                    <a:stretch>
+                      <a:fillRect/>
+                    </a:stretch>
+                  </pic:blipFill>
+                  <pic:spPr bwMode="auto">
+                    <a:xfrm>
+                      <a:off x="0" y="0"/>
+                      <a:ext cx="2589585" cy="3003752"/>
+                    </a:xfrm>
+                    <a:prstGeom prst="rect">
+                      <a:avLst/>
+                    </a:prstGeom>
+                    <a:noFill/>
+                    <a:ln>
+                      <a:noFill/>
+                    </a:ln>
+                  </pic:spPr>
+                </pic:pic>
+              </a:graphicData>
+            </a:graphic>
+          </wp:inline>
+        </w:drawing>
+      </w:r>
+      <w:r>
+        <w:rPr>
+          <w:noProof/>
+        </w:rPr>
+        <w:drawing>
+          <wp:inline distT="0" distB="0" distL="0" distR="0" wp14:anchorId="1EB44F04" wp14:editId="14A20E95">
+            <wp:extent cx="2999232" cy="2368296"/>
+            <wp:effectExtent l="0" t="0" r="0" b="0"/>
+            <wp:docPr id="4" name="Picture 4" descr="A picture containing camera, wooden, electronics, wood&#10;&#10;Description automatically generated"/>
+            <wp:cNvGraphicFramePr>
+              <a:graphicFrameLocks xmlns:a="http://schemas.openxmlformats.org/drawingml/2006/main" noChangeAspect="1"/>
+            </wp:cNvGraphicFramePr>
+            <a:graphic xmlns:a="http://schemas.openxmlformats.org/drawingml/2006/main">
+              <a:graphicData uri="http://schemas.openxmlformats.org/drawingml/2006/picture">
+                <pic:pic xmlns:pic="http://schemas.openxmlformats.org/drawingml/2006/picture">
+                  <pic:nvPicPr>
+                    <pic:cNvPr id="4" name="Picture 4" descr="A picture containing camera, wooden, electronics, wood&#10;&#10;Description automatically generated"/>
+                    <pic:cNvPicPr>
+                      <a:picLocks noChangeAspect="1" noChangeArrowheads="1"/>
+                    </pic:cNvPicPr>
+                  </pic:nvPicPr>
+                  <pic:blipFill>
+                    <a:blip r:embed="rId43" cstate="print">
+                      <a:extLst>
+                        <a:ext uri="{28A0092B-C50C-407E-A947-70E740481C1C}">
+                          <a14:useLocalDpi xmlns:a14="http://schemas.microsoft.com/office/drawing/2010/main" val="0"/>
+                        </a:ext>
+                      </a:extLst>
+                    </a:blip>
+                    <a:srcRect/>
+                    <a:stretch>
+                      <a:fillRect/>
+                    </a:stretch>
+                  </pic:blipFill>
+                  <pic:spPr bwMode="auto">
+                    <a:xfrm>
+                      <a:off x="0" y="0"/>
+                      <a:ext cx="2999232" cy="2368296"/>
+                    </a:xfrm>
+                    <a:prstGeom prst="rect">
+                      <a:avLst/>
+                    </a:prstGeom>
+                    <a:noFill/>
+                    <a:ln>
+                      <a:noFill/>
+                    </a:ln>
+                  </pic:spPr>
+                </pic:pic>
+              </a:graphicData>
+            </a:graphic>
+          </wp:inline>
+        </w:drawing>
+      </w:r>
+    </w:p>
+    <w:p/>
+    <w:p>
+      <w:pPr>
+        <w:pStyle w:val="Heading3"/>
+      </w:pPr>
+      <w:r>
+        <w:t>Adding the LED Extrusion Holder</w:t>
+      </w:r>
+    </w:p>
+    <w:p>
+      <w:r>
+        <w:t>The LED holder is added using two more of the wedge strips. Again, this might be tight, file or trim as necessary. Align the</w:t>
+      </w:r>
+      <w:r>
+        <w:t xml:space="preserve"> holder with the middle slots under the big hole on the top of the handle. This will make the spinner handle exactly in the middle of a two strip version of the wand. Apply glue to hold things in place.</w:t>
+      </w:r>
+      <w:r>
+        <w:t xml:space="preserve"> The screws to hold the LED extrusions are 3mm. Tapping with a 3mm tap will make them fit better, but </w:t>
+      </w:r>
+      <w:r>
+        <w:t>the screws will cut their own thread.</w:t>
+      </w:r>
+    </w:p>
+    <w:p>
+      <w:r>
+        <w:rPr>
+          <w:noProof/>
+        </w:rPr>
+        <w:drawing>
+          <wp:inline distT="0" distB="0" distL="0" distR="0" wp14:anchorId="290FE9A6" wp14:editId="69CEDFD4">
+            <wp:extent cx="3568700" cy="2008538"/>
+            <wp:effectExtent l="0" t="0" r="0" b="0"/>
+            <wp:docPr id="19" name="Picture 19"/>
+            <wp:cNvGraphicFramePr>
+              <a:graphicFrameLocks xmlns:a="http://schemas.openxmlformats.org/drawingml/2006/main" noChangeAspect="1"/>
+            </wp:cNvGraphicFramePr>
+            <a:graphic xmlns:a="http://schemas.openxmlformats.org/drawingml/2006/main">
+              <a:graphicData uri="http://schemas.openxmlformats.org/drawingml/2006/picture">
+                <pic:pic xmlns:pic="http://schemas.openxmlformats.org/drawingml/2006/picture">
+                  <pic:nvPicPr>
+                    <pic:cNvPr id="0" name="Picture 41"/>
+                    <pic:cNvPicPr>
+                      <a:picLocks noChangeAspect="1" noChangeArrowheads="1"/>
+                    </pic:cNvPicPr>
+                  </pic:nvPicPr>
+                  <pic:blipFill>
+                    <a:blip r:embed="rId44" cstate="print">
+                      <a:extLst>
+                        <a:ext uri="{28A0092B-C50C-407E-A947-70E740481C1C}">
+                          <a14:useLocalDpi xmlns:a14="http://schemas.microsoft.com/office/drawing/2010/main" val="0"/>
+                        </a:ext>
+                      </a:extLst>
+                    </a:blip>
+                    <a:srcRect/>
+                    <a:stretch>
+                      <a:fillRect/>
+                    </a:stretch>
+                  </pic:blipFill>
+                  <pic:spPr bwMode="auto">
+                    <a:xfrm>
+                      <a:off x="0" y="0"/>
+                      <a:ext cx="3577556" cy="2013522"/>
+                    </a:xfrm>
+                    <a:prstGeom prst="rect">
+                      <a:avLst/>
+                    </a:prstGeom>
+                    <a:noFill/>
+                    <a:ln>
+                      <a:noFill/>
+                    </a:ln>
+                  </pic:spPr>
+                </pic:pic>
+              </a:graphicData>
+            </a:graphic>
+          </wp:inline>
+        </w:drawing>
+      </w:r>
+    </w:p>
+    <w:p>
+      <w:pPr>
+        <w:pStyle w:val="Heading3"/>
+      </w:pPr>
+      <w:r>
+        <w:lastRenderedPageBreak/>
+        <w:t>Preparing the LED Strips</w:t>
+      </w:r>
+    </w:p>
+    <w:p>
+      <w:r>
+        <w:t>Unsolder the connectors from both ends of the</w:t>
+      </w:r>
+      <w:r>
+        <w:t xml:space="preserve"> WS2812B LED strips</w:t>
+      </w:r>
+      <w:r>
+        <w:t xml:space="preserve"> if they came with them on. The factory ones are backwards from what we need</w:t>
+      </w:r>
+      <w:r>
+        <w:t xml:space="preserve"> since we used the male connector on the TTGO case. Cut the new female connector wires</w:t>
+      </w:r>
+      <w:r>
+        <w:t xml:space="preserve"> diagonally so they can be attached going out sideways as shown in the photo below. Solder them carefully!</w:t>
+      </w:r>
+    </w:p>
+    <w:p>
+      <w:r>
+        <w:rPr>
+          <w:noProof/>
+        </w:rPr>
+        <w:drawing>
+          <wp:inline distT="0" distB="0" distL="0" distR="0" wp14:anchorId="43D01C5B" wp14:editId="2C977C2D">
+            <wp:extent cx="2836736" cy="2260600"/>
+            <wp:effectExtent l="0" t="0" r="1905" b="6350"/>
+            <wp:docPr id="20" name="Picture 20" descr="A close-up of a bicycle handlebar&#10;&#10;Description automatically generated with low confidence"/>
+            <wp:cNvGraphicFramePr>
+              <a:graphicFrameLocks xmlns:a="http://schemas.openxmlformats.org/drawingml/2006/main" noChangeAspect="1"/>
+            </wp:cNvGraphicFramePr>
+            <a:graphic xmlns:a="http://schemas.openxmlformats.org/drawingml/2006/main">
+              <a:graphicData uri="http://schemas.openxmlformats.org/drawingml/2006/picture">
+                <pic:pic xmlns:pic="http://schemas.openxmlformats.org/drawingml/2006/picture">
+                  <pic:nvPicPr>
+                    <pic:cNvPr id="20" name="Picture 20" descr="A close-up of a bicycle handlebar&#10;&#10;Description automatically generated with low confidence"/>
+                    <pic:cNvPicPr>
+                      <a:picLocks noChangeAspect="1" noChangeArrowheads="1"/>
+                    </pic:cNvPicPr>
+                  </pic:nvPicPr>
+                  <pic:blipFill>
+                    <a:blip r:embed="rId45" cstate="print">
+                      <a:extLst>
+                        <a:ext uri="{28A0092B-C50C-407E-A947-70E740481C1C}">
+                          <a14:useLocalDpi xmlns:a14="http://schemas.microsoft.com/office/drawing/2010/main" val="0"/>
+                        </a:ext>
+                      </a:extLst>
+                    </a:blip>
+                    <a:srcRect/>
+                    <a:stretch>
+                      <a:fillRect/>
+                    </a:stretch>
+                  </pic:blipFill>
+                  <pic:spPr bwMode="auto">
+                    <a:xfrm>
+                      <a:off x="0" y="0"/>
+                      <a:ext cx="2841752" cy="2264598"/>
+                    </a:xfrm>
+                    <a:prstGeom prst="rect">
+                      <a:avLst/>
+                    </a:prstGeom>
+                    <a:noFill/>
+                    <a:ln>
+                      <a:noFill/>
+                    </a:ln>
+                  </pic:spPr>
+                </pic:pic>
+              </a:graphicData>
+            </a:graphic>
+          </wp:inline>
+        </w:drawing>
+      </w:r>
+    </w:p>
+    <w:p>
+      <w:pPr>
+        <w:pStyle w:val="Heading3"/>
+      </w:pPr>
+      <w:r>
+        <w:t>Attach TTGO Case to Handle</w:t>
+      </w:r>
+    </w:p>
+    <w:p>
+      <w:r>
+        <w:t xml:space="preserve">The TTGO case is simply pushed down onto the handle </w:t>
+      </w:r>
+      <w:r>
+        <w:t xml:space="preserve">mount, it might be tight the first time, file or trim if necessary. Once attached the battery and </w:t>
+      </w:r>
+      <w:r>
+        <w:t xml:space="preserve">LED’s can be attached. The batteries are inserted in the battery case negative end first. Pushing the battery end connector all the way </w:t>
+      </w:r>
+      <w:r>
+        <w:t xml:space="preserve">down </w:t>
+      </w:r>
+      <w:r>
+        <w:t>should start the system.</w:t>
+      </w:r>
+      <w:r>
+        <w:t xml:space="preserve"> If it doesn’t work, check all the battery wires and connectors to make sure power is getting to the board.</w:t>
       </w:r>
     </w:p>
     <w:p/>
@@ -9145,6 +10062,7 @@
     <w:uiPriority w:val="9"/>
     <w:unhideWhenUsed/>
     <w:qFormat/>
+    <w:rsid w:val="00776004"/>
     <w:pPr>
       <w:keepNext/>
       <w:keepLines/>
@@ -9156,7 +10074,6 @@
       <w:outlineLvl w:val="2"/>
     </w:pPr>
     <w:rPr>
-      <w:color w:val="434343"/>
       <w:sz w:val="28"/>
       <w:szCs w:val="28"/>
     </w:rPr>
@@ -9314,7 +10231,6 @@
   <w:style w:type="character" w:default="1" w:styleId="DefaultParagraphFont">
     <w:name w:val="Default Paragraph Font"/>
     <w:uiPriority w:val="1"/>
-    <w:semiHidden/>
     <w:unhideWhenUsed/>
   </w:style>
   <w:style w:type="table" w:default="1" w:styleId="TableNormal">

</xml_diff>

<commit_message>
Updated docx file and added two more pictures.
</commit_message>
<xml_diff>
--- a/MagicImageWand.docx
+++ b/MagicImageWand.docx
@@ -6948,12 +6948,84 @@
       <w:r>
         <w:t xml:space="preserve"> has all the 3D files and some photos showing how the assembly looks.</w:t>
       </w:r>
+      <w:r>
+        <w:t xml:space="preserve"> More photos are in this document along with descriptions.</w:t>
+      </w:r>
     </w:p>
     <w:p>
       <w:pPr>
         <w:pStyle w:val="Heading3"/>
       </w:pPr>
       <w:r>
+        <w:t>3D Parts Printing Orientation</w:t>
+      </w:r>
+    </w:p>
+    <w:p>
+      <w:r>
+        <w:t>The parts are best printed as shown here. The battery case might need a raft if your printer bed adhesion is not strong enough. The handle needs supports. Two sets of the wedge joiners are needed. The short ones are under the handle and the longer ones are above the LED aluminum extrusion base.</w:t>
+      </w:r>
+    </w:p>
+    <w:p>
+      <w:r>
+        <w:rPr>
+          <w:noProof/>
+        </w:rPr>
+        <w:drawing>
+          <wp:inline distT="0" distB="0" distL="0" distR="0" wp14:anchorId="33AD7583" wp14:editId="71CFC6C1">
+            <wp:extent cx="5011673" cy="2819400"/>
+            <wp:effectExtent l="0" t="0" r="0" b="0"/>
+            <wp:docPr id="8" name="Picture 8"/>
+            <wp:cNvGraphicFramePr>
+              <a:graphicFrameLocks xmlns:a="http://schemas.openxmlformats.org/drawingml/2006/main" noChangeAspect="1"/>
+            </wp:cNvGraphicFramePr>
+            <a:graphic xmlns:a="http://schemas.openxmlformats.org/drawingml/2006/main">
+              <a:graphicData uri="http://schemas.openxmlformats.org/drawingml/2006/picture">
+                <pic:pic xmlns:pic="http://schemas.openxmlformats.org/drawingml/2006/picture">
+                  <pic:nvPicPr>
+                    <pic:cNvPr id="0" name="Picture 3"/>
+                    <pic:cNvPicPr>
+                      <a:picLocks noChangeAspect="1" noChangeArrowheads="1"/>
+                    </pic:cNvPicPr>
+                  </pic:nvPicPr>
+                  <pic:blipFill>
+                    <a:blip r:embed="rId35" cstate="print">
+                      <a:extLst>
+                        <a:ext uri="{28A0092B-C50C-407E-A947-70E740481C1C}">
+                          <a14:useLocalDpi xmlns:a14="http://schemas.microsoft.com/office/drawing/2010/main" val="0"/>
+                        </a:ext>
+                      </a:extLst>
+                    </a:blip>
+                    <a:srcRect/>
+                    <a:stretch>
+                      <a:fillRect/>
+                    </a:stretch>
+                  </pic:blipFill>
+                  <pic:spPr bwMode="auto">
+                    <a:xfrm>
+                      <a:off x="0" y="0"/>
+                      <a:ext cx="5054378" cy="2843424"/>
+                    </a:xfrm>
+                    <a:prstGeom prst="rect">
+                      <a:avLst/>
+                    </a:prstGeom>
+                    <a:noFill/>
+                    <a:ln>
+                      <a:noFill/>
+                    </a:ln>
+                  </pic:spPr>
+                </pic:pic>
+              </a:graphicData>
+            </a:graphic>
+          </wp:inline>
+        </w:drawing>
+      </w:r>
+    </w:p>
+    <w:p>
+      <w:pPr>
+        <w:pStyle w:val="Heading3"/>
+      </w:pPr>
+      <w:r>
+        <w:lastRenderedPageBreak/>
         <w:t>PCB Preparation</w:t>
       </w:r>
     </w:p>
@@ -6986,9 +7058,14 @@
         <w:t xml:space="preserve"> next to the SD reader is not used at this time, but there had to be a hole for it.</w:t>
       </w:r>
     </w:p>
-    <w:p>
-      <w:r>
-        <w:lastRenderedPageBreak/>
+    <w:p/>
+    <w:p>
+      <w:r>
+        <w:t>It is not necessary to use the connectors, you can simply solder the wires instead. I like the ability to take things apart later, so I used connectors.</w:t>
+      </w:r>
+    </w:p>
+    <w:p>
+      <w:r>
         <w:t xml:space="preserve"> </w:t>
       </w:r>
       <w:r>
@@ -7013,7 +7090,7 @@
                     </pic:cNvPicPr>
                   </pic:nvPicPr>
                   <pic:blipFill>
-                    <a:blip r:embed="rId35" cstate="print">
+                    <a:blip r:embed="rId36" cstate="print">
                       <a:extLst>
                         <a:ext uri="{28A0092B-C50C-407E-A947-70E740481C1C}">
                           <a14:useLocalDpi xmlns:a14="http://schemas.microsoft.com/office/drawing/2010/main" val="0"/>
@@ -7066,7 +7143,7 @@
                     </pic:cNvPicPr>
                   </pic:nvPicPr>
                   <pic:blipFill>
-                    <a:blip r:embed="rId36" cstate="print">
+                    <a:blip r:embed="rId37" cstate="print">
                       <a:extLst>
                         <a:ext uri="{28A0092B-C50C-407E-A947-70E740481C1C}">
                           <a14:useLocalDpi xmlns:a14="http://schemas.microsoft.com/office/drawing/2010/main" val="0"/>
@@ -7119,7 +7196,7 @@
                     </pic:cNvPicPr>
                   </pic:nvPicPr>
                   <pic:blipFill>
-                    <a:blip r:embed="rId37" cstate="print">
+                    <a:blip r:embed="rId38" cstate="print">
                       <a:extLst>
                         <a:ext uri="{28A0092B-C50C-407E-A947-70E740481C1C}">
                           <a14:useLocalDpi xmlns:a14="http://schemas.microsoft.com/office/drawing/2010/main" val="0"/>
@@ -7172,7 +7249,7 @@
                     </pic:cNvPicPr>
                   </pic:nvPicPr>
                   <pic:blipFill>
-                    <a:blip r:embed="rId38" cstate="print">
+                    <a:blip r:embed="rId39" cstate="print">
                       <a:extLst>
                         <a:ext uri="{28A0092B-C50C-407E-A947-70E740481C1C}">
                           <a14:useLocalDpi xmlns:a14="http://schemas.microsoft.com/office/drawing/2010/main" val="0"/>
@@ -7211,48 +7288,13 @@
         <w:pStyle w:val="Heading3"/>
       </w:pPr>
       <w:r>
-        <w:t>Po</w:t>
-      </w:r>
-      <w:r>
-        <w:t>w</w:t>
-      </w:r>
-      <w:r>
-        <w:t xml:space="preserve">er </w:t>
-      </w:r>
-      <w:r>
-        <w:t>Connector</w:t>
-      </w:r>
-    </w:p>
-    <w:p>
-      <w:r>
-        <w:t xml:space="preserve">The </w:t>
-      </w:r>
-      <w:r>
-        <w:t>power</w:t>
-      </w:r>
-      <w:r>
-        <w:t xml:space="preserve"> connector uses a</w:t>
-      </w:r>
-      <w:r>
-        <w:t xml:space="preserve"> positive and negative battery connector that have been soldered back-to-back with a couple of spots of solder on the edges. The spring side is loaded against the handle.</w:t>
-      </w:r>
-      <w:r>
-        <w:t xml:space="preserve"> Solder a wire onto the connector that is long enough to go through the hole in the base of the handle. This will be connected to the </w:t>
-      </w:r>
-      <w:r>
-        <w:t>4 pin wire connector leading to the TTGO case.</w:t>
-      </w:r>
-      <w:r>
-        <w:t xml:space="preserve"> The second picture shows this </w:t>
-      </w:r>
-      <w:r>
-        <w:t>assembled</w:t>
-      </w:r>
-      <w:r>
-        <w:t xml:space="preserve"> to the battery case. The spring is on the back side where it pushes onto the depression </w:t>
-      </w:r>
-      <w:r>
-        <w:t>on the handle.</w:t>
+        <w:lastRenderedPageBreak/>
+        <w:t>Preparing the Battery Case</w:t>
+      </w:r>
+    </w:p>
+    <w:p>
+      <w:r>
+        <w:t>The battery case needs a negative battery connector (the one with the spring) inserted in the slot with the solder tab up. Make sure the retaining clips on the connector have been flattened, they are not needed. This can be tricky, use a needle nose pliers and make sure it is seated all the way up. The tab will appear in the slot. This is where the negative wires from the 4 wire connector are soldered. The positive wires are soldered to the long wire from the other end that is passed through the slot between the handle and the battery case. Do not attach the wires until the handle has been attached to the battery case. The slots for the connector might need to be cleaned with a knife first. Insert the connector and push it all the way down with a screwdriver or other tool until it is seated as shown. Bend the tab out so that a wire can be soldered to it.</w:t>
       </w:r>
     </w:p>
     <w:p/>
@@ -7261,12 +7303,11 @@
         <w:rPr>
           <w:noProof/>
         </w:rPr>
-        <w:lastRenderedPageBreak/>
         <w:drawing>
-          <wp:inline distT="0" distB="0" distL="0" distR="0" wp14:anchorId="29F9250B" wp14:editId="7863467B">
-            <wp:extent cx="2403475" cy="2111662"/>
-            <wp:effectExtent l="0" t="0" r="0" b="3175"/>
-            <wp:docPr id="6" name="Picture 6" descr="A picture containing floor, ground, wooden, needle&#10;&#10;Description automatically generated"/>
+          <wp:inline distT="0" distB="0" distL="0" distR="0" wp14:anchorId="3BF36A10" wp14:editId="0438CDDE">
+            <wp:extent cx="2805015" cy="2076011"/>
+            <wp:effectExtent l="0" t="0" r="0" b="635"/>
+            <wp:docPr id="9" name="Picture 9"/>
             <wp:cNvGraphicFramePr>
               <a:graphicFrameLocks xmlns:a="http://schemas.openxmlformats.org/drawingml/2006/main" noChangeAspect="1"/>
             </wp:cNvGraphicFramePr>
@@ -7274,60 +7315,7 @@
               <a:graphicData uri="http://schemas.openxmlformats.org/drawingml/2006/picture">
                 <pic:pic xmlns:pic="http://schemas.openxmlformats.org/drawingml/2006/picture">
                   <pic:nvPicPr>
-                    <pic:cNvPr id="6" name="Picture 6" descr="A picture containing floor, ground, wooden, needle&#10;&#10;Description automatically generated"/>
-                    <pic:cNvPicPr>
-                      <a:picLocks noChangeAspect="1" noChangeArrowheads="1"/>
-                    </pic:cNvPicPr>
-                  </pic:nvPicPr>
-                  <pic:blipFill>
-                    <a:blip r:embed="rId39" cstate="print">
-                      <a:extLst>
-                        <a:ext uri="{28A0092B-C50C-407E-A947-70E740481C1C}">
-                          <a14:useLocalDpi xmlns:a14="http://schemas.microsoft.com/office/drawing/2010/main" val="0"/>
-                        </a:ext>
-                      </a:extLst>
-                    </a:blip>
-                    <a:srcRect/>
-                    <a:stretch>
-                      <a:fillRect/>
-                    </a:stretch>
-                  </pic:blipFill>
-                  <pic:spPr bwMode="auto">
-                    <a:xfrm>
-                      <a:off x="0" y="0"/>
-                      <a:ext cx="2422571" cy="2128439"/>
-                    </a:xfrm>
-                    <a:prstGeom prst="rect">
-                      <a:avLst/>
-                    </a:prstGeom>
-                    <a:noFill/>
-                    <a:ln>
-                      <a:noFill/>
-                    </a:ln>
-                  </pic:spPr>
-                </pic:pic>
-              </a:graphicData>
-            </a:graphic>
-          </wp:inline>
-        </w:drawing>
-      </w:r>
-      <w:r>
-        <w:rPr>
-          <w:noProof/>
-        </w:rPr>
-        <w:drawing>
-          <wp:inline distT="0" distB="0" distL="0" distR="0" wp14:anchorId="74DF4297" wp14:editId="5EEF314F">
-            <wp:extent cx="2093859" cy="2336800"/>
-            <wp:effectExtent l="0" t="0" r="1905" b="6350"/>
-            <wp:docPr id="7" name="Picture 7" descr="A picture containing floor, wooden&#10;&#10;Description automatically generated"/>
-            <wp:cNvGraphicFramePr>
-              <a:graphicFrameLocks xmlns:a="http://schemas.openxmlformats.org/drawingml/2006/main" noChangeAspect="1"/>
-            </wp:cNvGraphicFramePr>
-            <a:graphic xmlns:a="http://schemas.openxmlformats.org/drawingml/2006/main">
-              <a:graphicData uri="http://schemas.openxmlformats.org/drawingml/2006/picture">
-                <pic:pic xmlns:pic="http://schemas.openxmlformats.org/drawingml/2006/picture">
-                  <pic:nvPicPr>
-                    <pic:cNvPr id="7" name="Picture 7" descr="A picture containing floor, wooden&#10;&#10;Description automatically generated"/>
+                    <pic:cNvPr id="0" name="Picture 4"/>
                     <pic:cNvPicPr>
                       <a:picLocks noChangeAspect="1" noChangeArrowheads="1"/>
                     </pic:cNvPicPr>
@@ -7348,7 +7336,7 @@
                   <pic:spPr bwMode="auto">
                     <a:xfrm>
                       <a:off x="0" y="0"/>
-                      <a:ext cx="2102616" cy="2346573"/>
+                      <a:ext cx="2820583" cy="2087533"/>
                     </a:xfrm>
                     <a:prstGeom prst="rect">
                       <a:avLst/>
@@ -7364,115 +7352,15 @@
           </wp:inline>
         </w:drawing>
       </w:r>
-    </w:p>
-    <w:p>
-      <w:pPr>
-        <w:pStyle w:val="Heading3"/>
-      </w:pPr>
-      <w:r>
-        <w:t>Preparing the Battery Case</w:t>
-      </w:r>
-    </w:p>
-    <w:p>
-      <w:r>
-        <w:t>The battery</w:t>
-      </w:r>
-      <w:r>
-        <w:t xml:space="preserve"> case needs a negative battery connector</w:t>
-      </w:r>
-      <w:r>
-        <w:t xml:space="preserve"> (the one with the spring)</w:t>
-      </w:r>
-      <w:r>
-        <w:t xml:space="preserve"> inserted in the slot with the </w:t>
-      </w:r>
-      <w:r>
-        <w:t xml:space="preserve">solder </w:t>
-      </w:r>
-      <w:r>
-        <w:t xml:space="preserve">tab up. Make sure the </w:t>
-      </w:r>
-      <w:r>
-        <w:t>retaining clips on the connector have been flattened, they are not needed.</w:t>
-      </w:r>
-      <w:r>
-        <w:t xml:space="preserve"> This can be tricky, use a needle nose pliers and make sure it is seated all the way up.</w:t>
-      </w:r>
-      <w:r>
-        <w:t xml:space="preserve"> The tab will appear in the slot. This</w:t>
-      </w:r>
-      <w:r>
-        <w:t xml:space="preserve"> is</w:t>
-      </w:r>
-      <w:r>
-        <w:t xml:space="preserve"> where the </w:t>
-      </w:r>
-      <w:r>
-        <w:t>negative</w:t>
-      </w:r>
-      <w:r>
-        <w:t xml:space="preserve"> wires from the 4 wire connector are soldered.</w:t>
-      </w:r>
-      <w:r>
-        <w:t xml:space="preserve"> The positive wires are soldered to the long wire from the other end that is passed through the slot</w:t>
-      </w:r>
-      <w:r>
-        <w:t xml:space="preserve"> between the handle and the battery case.</w:t>
-      </w:r>
-      <w:r>
-        <w:t xml:space="preserve"> Do not attach the wires until the handle has been attached to the battery case.</w:t>
-      </w:r>
-    </w:p>
-    <w:p>
-      <w:pPr>
-        <w:pStyle w:val="Heading3"/>
-      </w:pPr>
-      <w:r>
-        <w:t>Handle to Battery Case</w:t>
-      </w:r>
-    </w:p>
-    <w:p>
-      <w:r>
-        <w:t>Using two</w:t>
-      </w:r>
-      <w:r>
-        <w:t xml:space="preserve"> of the wedge strips the</w:t>
-      </w:r>
-      <w:r>
-        <w:t xml:space="preserve"> batt</w:t>
-      </w:r>
-      <w:r>
-        <w:t>ery case can be attached to the handle</w:t>
-      </w:r>
-      <w:r>
-        <w:t>. The front (where the TTGO case is) should line up with the battery case. This might be really tight or fairly easy</w:t>
-      </w:r>
-      <w:r>
-        <w:t xml:space="preserve"> depending on your 3D printers calibration and accuracy</w:t>
-      </w:r>
-      <w:r>
-        <w:t xml:space="preserve">. File and trim carefully if necessary. When the position is correct a </w:t>
-      </w:r>
-      <w:r>
-        <w:t xml:space="preserve">little </w:t>
-      </w:r>
-      <w:r>
-        <w:t>glue can be applied to hold it.</w:t>
-      </w:r>
-      <w:r>
-        <w:t xml:space="preserve"> Note that the LED extrusion connector is not shown in the correct position in this photo. It will extend past the battery case.</w:t>
-      </w:r>
-    </w:p>
-    <w:p>
       <w:r>
         <w:rPr>
           <w:noProof/>
         </w:rPr>
         <w:drawing>
-          <wp:inline distT="0" distB="0" distL="0" distR="0" wp14:anchorId="6E9F52D6" wp14:editId="7DE988DD">
-            <wp:extent cx="2090879" cy="2275840"/>
-            <wp:effectExtent l="0" t="0" r="5080" b="0"/>
-            <wp:docPr id="18" name="Picture 18" descr="A picture containing indoor&#10;&#10;Description automatically generated"/>
+          <wp:inline distT="0" distB="0" distL="0" distR="0" wp14:anchorId="123E8043" wp14:editId="02CB502D">
+            <wp:extent cx="2863034" cy="3270250"/>
+            <wp:effectExtent l="0" t="0" r="0" b="6350"/>
+            <wp:docPr id="10" name="Picture 10"/>
             <wp:cNvGraphicFramePr>
               <a:graphicFrameLocks xmlns:a="http://schemas.openxmlformats.org/drawingml/2006/main" noChangeAspect="1"/>
             </wp:cNvGraphicFramePr>
@@ -7480,13 +7368,13 @@
               <a:graphicData uri="http://schemas.openxmlformats.org/drawingml/2006/picture">
                 <pic:pic xmlns:pic="http://schemas.openxmlformats.org/drawingml/2006/picture">
                   <pic:nvPicPr>
-                    <pic:cNvPr id="18" name="Picture 18" descr="A picture containing indoor&#10;&#10;Description automatically generated"/>
+                    <pic:cNvPr id="0" name="Picture 5"/>
                     <pic:cNvPicPr>
                       <a:picLocks noChangeAspect="1" noChangeArrowheads="1"/>
                     </pic:cNvPicPr>
                   </pic:nvPicPr>
                   <pic:blipFill>
-                    <a:blip r:embed="rId41" cstate="print">
+                    <a:blip r:embed="rId41">
                       <a:extLst>
                         <a:ext uri="{28A0092B-C50C-407E-A947-70E740481C1C}">
                           <a14:useLocalDpi xmlns:a14="http://schemas.microsoft.com/office/drawing/2010/main" val="0"/>
@@ -7501,7 +7389,7 @@
                   <pic:spPr bwMode="auto">
                     <a:xfrm>
                       <a:off x="0" y="0"/>
-                      <a:ext cx="2109713" cy="2296340"/>
+                      <a:ext cx="2878429" cy="3287835"/>
                     </a:xfrm>
                     <a:prstGeom prst="rect">
                       <a:avLst/>
@@ -7518,13 +7406,28 @@
         </w:drawing>
       </w:r>
     </w:p>
+    <w:p/>
+    <w:p>
+      <w:r>
+        <w:t>The negative wires from the 4-wire connector will be soldered to the tab. Do this carefully to avoid melting too much of the battery case!</w:t>
+      </w:r>
+    </w:p>
+    <w:p/>
     <w:p>
       <w:pPr>
         <w:pStyle w:val="Heading3"/>
       </w:pPr>
       <w:r>
-        <w:lastRenderedPageBreak/>
-        <w:t xml:space="preserve">Battery End </w:t>
+        <w:t>Po</w:t>
+      </w:r>
+      <w:r>
+        <w:t>w</w:t>
+      </w:r>
+      <w:r>
+        <w:t>er</w:t>
+      </w:r>
+      <w:r>
+        <w:t xml:space="preserve"> </w:t>
       </w:r>
       <w:r>
         <w:t>Connector</w:t>
@@ -7532,37 +7435,62 @@
     </w:p>
     <w:p>
       <w:r>
-        <w:t>This connector slides on the end of the battery compartment</w:t>
-      </w:r>
-      <w:r>
-        <w:t xml:space="preserve">. </w:t>
-      </w:r>
-      <w:r>
-        <w:t xml:space="preserve">Sliding the </w:t>
-      </w:r>
-      <w:r>
-        <w:t xml:space="preserve">battery </w:t>
-      </w:r>
-      <w:r>
-        <w:t>end connector acts like a cheap power switch.</w:t>
-      </w:r>
-      <w:r>
-        <w:t xml:space="preserve"> It needs two positive battery connectors that are connected with a short piece of wire</w:t>
-      </w:r>
-      <w:r>
-        <w:t>. Be careful soldering, PLA melts easily!</w:t>
-      </w:r>
-    </w:p>
+        <w:t xml:space="preserve">The </w:t>
+      </w:r>
+      <w:r>
+        <w:t>power</w:t>
+      </w:r>
+      <w:r>
+        <w:t xml:space="preserve"> connector uses a</w:t>
+      </w:r>
+      <w:r>
+        <w:t xml:space="preserve"> positive and negative battery connector that have been soldered back-to-back with a couple of spots of solder on the edges. The spring side is loaded against the handle.</w:t>
+      </w:r>
+      <w:r>
+        <w:t xml:space="preserve"> Solder a wire onto the connector that is long enough to go through the hole in the base of the handle. This will be connected to the </w:t>
+      </w:r>
+      <w:r>
+        <w:t>4 pin wire connector leading to the TTGO case.</w:t>
+      </w:r>
+      <w:r>
+        <w:t xml:space="preserve"> The second picture shows this </w:t>
+      </w:r>
+      <w:r>
+        <w:t>assembled</w:t>
+      </w:r>
+      <w:r>
+        <w:t xml:space="preserve"> to the battery case. The spring is on the back side where it pushes onto the depression </w:t>
+      </w:r>
+      <w:r>
+        <w:t>on the handle.</w:t>
+      </w:r>
+      <w:r>
+        <w:t xml:space="preserve"> Solder a</w:t>
+      </w:r>
+      <w:r>
+        <w:t>n</w:t>
+      </w:r>
+      <w:r>
+        <w:t xml:space="preserve"> </w:t>
+      </w:r>
+      <w:r>
+        <w:t>8</w:t>
+      </w:r>
+      <w:r>
+        <w:t>” piece of wire to the connector as shown.</w:t>
+      </w:r>
+    </w:p>
+    <w:p/>
     <w:p>
       <w:r>
         <w:rPr>
           <w:noProof/>
         </w:rPr>
         <w:drawing>
-          <wp:inline distT="0" distB="0" distL="0" distR="0" wp14:anchorId="71EBDAD8" wp14:editId="71E45E34">
-            <wp:extent cx="2572987" cy="2984500"/>
-            <wp:effectExtent l="0" t="0" r="0" b="6350"/>
-            <wp:docPr id="5" name="Picture 5" descr="A picture containing floor, sitting, case&#10;&#10;Description automatically generated"/>
+          <wp:inline distT="0" distB="0" distL="0" distR="0" wp14:anchorId="29F9250B" wp14:editId="556A33F9">
+            <wp:extent cx="2484120" cy="2182514"/>
+            <wp:effectExtent l="0" t="0" r="0" b="8255"/>
+            <wp:docPr id="6" name="Picture 6" descr="A picture containing floor, ground, wooden, needle&#10;&#10;Description automatically generated"/>
             <wp:cNvGraphicFramePr>
               <a:graphicFrameLocks xmlns:a="http://schemas.openxmlformats.org/drawingml/2006/main" noChangeAspect="1"/>
             </wp:cNvGraphicFramePr>
@@ -7570,7 +7498,7 @@
               <a:graphicData uri="http://schemas.openxmlformats.org/drawingml/2006/picture">
                 <pic:pic xmlns:pic="http://schemas.openxmlformats.org/drawingml/2006/picture">
                   <pic:nvPicPr>
-                    <pic:cNvPr id="5" name="Picture 5" descr="A picture containing floor, sitting, case&#10;&#10;Description automatically generated"/>
+                    <pic:cNvPr id="6" name="Picture 6" descr="A picture containing floor, ground, wooden, needle&#10;&#10;Description automatically generated"/>
                     <pic:cNvPicPr>
                       <a:picLocks noChangeAspect="1" noChangeArrowheads="1"/>
                     </pic:cNvPicPr>
@@ -7591,7 +7519,7 @@
                   <pic:spPr bwMode="auto">
                     <a:xfrm>
                       <a:off x="0" y="0"/>
-                      <a:ext cx="2589585" cy="3003752"/>
+                      <a:ext cx="2510018" cy="2205267"/>
                     </a:xfrm>
                     <a:prstGeom prst="rect">
                       <a:avLst/>
@@ -7612,10 +7540,10 @@
           <w:noProof/>
         </w:rPr>
         <w:drawing>
-          <wp:inline distT="0" distB="0" distL="0" distR="0" wp14:anchorId="1EB44F04" wp14:editId="14A20E95">
-            <wp:extent cx="2999232" cy="2368296"/>
-            <wp:effectExtent l="0" t="0" r="0" b="0"/>
-            <wp:docPr id="4" name="Picture 4" descr="A picture containing camera, wooden, electronics, wood&#10;&#10;Description automatically generated"/>
+          <wp:inline distT="0" distB="0" distL="0" distR="0" wp14:anchorId="54658A0E" wp14:editId="269BA2DD">
+            <wp:extent cx="3149600" cy="2112084"/>
+            <wp:effectExtent l="0" t="0" r="0" b="2540"/>
+            <wp:docPr id="3" name="Picture 3"/>
             <wp:cNvGraphicFramePr>
               <a:graphicFrameLocks xmlns:a="http://schemas.openxmlformats.org/drawingml/2006/main" noChangeAspect="1"/>
             </wp:cNvGraphicFramePr>
@@ -7623,7 +7551,7 @@
               <a:graphicData uri="http://schemas.openxmlformats.org/drawingml/2006/picture">
                 <pic:pic xmlns:pic="http://schemas.openxmlformats.org/drawingml/2006/picture">
                   <pic:nvPicPr>
-                    <pic:cNvPr id="4" name="Picture 4" descr="A picture containing camera, wooden, electronics, wood&#10;&#10;Description automatically generated"/>
+                    <pic:cNvPr id="0" name="Picture 2"/>
                     <pic:cNvPicPr>
                       <a:picLocks noChangeAspect="1" noChangeArrowheads="1"/>
                     </pic:cNvPicPr>
@@ -7644,7 +7572,310 @@
                   <pic:spPr bwMode="auto">
                     <a:xfrm>
                       <a:off x="0" y="0"/>
-                      <a:ext cx="2999232" cy="2368296"/>
+                      <a:ext cx="3174299" cy="2128647"/>
+                    </a:xfrm>
+                    <a:prstGeom prst="rect">
+                      <a:avLst/>
+                    </a:prstGeom>
+                    <a:noFill/>
+                    <a:ln>
+                      <a:noFill/>
+                    </a:ln>
+                  </pic:spPr>
+                </pic:pic>
+              </a:graphicData>
+            </a:graphic>
+          </wp:inline>
+        </w:drawing>
+      </w:r>
+    </w:p>
+    <w:p>
+      <w:pPr>
+        <w:pStyle w:val="Heading3"/>
+      </w:pPr>
+      <w:r>
+        <w:t>Handle to Battery Case</w:t>
+      </w:r>
+    </w:p>
+    <w:p>
+      <w:r>
+        <w:t>Using two of the wedge joiner strips the battery case can be attached to the handle. The front (where the TTGO case is) should line up with the battery case. This might be really tight or fairly easy depending on your 3D printers calibration and accuracy. File and trim carefully if necessary.</w:t>
+      </w:r>
+      <w:r>
+        <w:t xml:space="preserve"> The wedge joiners could also be printer in a slightly reduced size if they are too tight.</w:t>
+      </w:r>
+      <w:r>
+        <w:t xml:space="preserve"> When the position is correct a little glue can be applied to hold it</w:t>
+      </w:r>
+      <w:r>
+        <w:t xml:space="preserve"> if necessary</w:t>
+      </w:r>
+      <w:r>
+        <w:t>.</w:t>
+      </w:r>
+    </w:p>
+    <w:p>
+      <w:r>
+        <w:rPr>
+          <w:noProof/>
+        </w:rPr>
+        <w:drawing>
+          <wp:inline distT="0" distB="0" distL="0" distR="0" wp14:anchorId="79F382DD" wp14:editId="0DF04B61">
+            <wp:extent cx="4552950" cy="3152042"/>
+            <wp:effectExtent l="0" t="0" r="0" b="0"/>
+            <wp:docPr id="12" name="Picture 12"/>
+            <wp:cNvGraphicFramePr>
+              <a:graphicFrameLocks xmlns:a="http://schemas.openxmlformats.org/drawingml/2006/main" noChangeAspect="1"/>
+            </wp:cNvGraphicFramePr>
+            <a:graphic xmlns:a="http://schemas.openxmlformats.org/drawingml/2006/main">
+              <a:graphicData uri="http://schemas.openxmlformats.org/drawingml/2006/picture">
+                <pic:pic xmlns:pic="http://schemas.openxmlformats.org/drawingml/2006/picture">
+                  <pic:nvPicPr>
+                    <pic:cNvPr id="0" name="Picture 7"/>
+                    <pic:cNvPicPr>
+                      <a:picLocks noChangeAspect="1" noChangeArrowheads="1"/>
+                    </pic:cNvPicPr>
+                  </pic:nvPicPr>
+                  <pic:blipFill>
+                    <a:blip r:embed="rId44" cstate="print">
+                      <a:extLst>
+                        <a:ext uri="{28A0092B-C50C-407E-A947-70E740481C1C}">
+                          <a14:useLocalDpi xmlns:a14="http://schemas.microsoft.com/office/drawing/2010/main" val="0"/>
+                        </a:ext>
+                      </a:extLst>
+                    </a:blip>
+                    <a:srcRect/>
+                    <a:stretch>
+                      <a:fillRect/>
+                    </a:stretch>
+                  </pic:blipFill>
+                  <pic:spPr bwMode="auto">
+                    <a:xfrm>
+                      <a:off x="0" y="0"/>
+                      <a:ext cx="4580531" cy="3171136"/>
+                    </a:xfrm>
+                    <a:prstGeom prst="rect">
+                      <a:avLst/>
+                    </a:prstGeom>
+                    <a:noFill/>
+                    <a:ln>
+                      <a:noFill/>
+                    </a:ln>
+                  </pic:spPr>
+                </pic:pic>
+              </a:graphicData>
+            </a:graphic>
+          </wp:inline>
+        </w:drawing>
+      </w:r>
+    </w:p>
+    <w:p>
+      <w:pPr>
+        <w:pStyle w:val="Heading3"/>
+      </w:pPr>
+      <w:r>
+        <w:t>Add Power Connector to Battery Case</w:t>
+      </w:r>
+    </w:p>
+    <w:p>
+      <w:r>
+        <w:t xml:space="preserve">Next the power connector is pressed onto the end of the battery case. Insert the metal connector and then press the assembly onto the end while threading the wire through the center hole under the handle. The connector should be a tight fit, if too tight trim carefully. Glue can be added if necessary. Make sure the connector is flush with the battery case, this is necessary so </w:t>
+      </w:r>
+      <w:r>
+        <w:lastRenderedPageBreak/>
+        <w:t>the end connector will slide in the slots.</w:t>
+      </w:r>
+      <w:r>
+        <w:t xml:space="preserve"> Do not use glue on the metal connector, it must be free to push against the spring to ensure a good connection.</w:t>
+      </w:r>
+    </w:p>
+    <w:p>
+      <w:r>
+        <w:rPr>
+          <w:noProof/>
+        </w:rPr>
+        <w:drawing>
+          <wp:inline distT="0" distB="0" distL="0" distR="0" wp14:anchorId="6ECCFA93" wp14:editId="54723FDE">
+            <wp:extent cx="2781300" cy="3589541"/>
+            <wp:effectExtent l="0" t="0" r="0" b="0"/>
+            <wp:docPr id="13" name="Picture 13"/>
+            <wp:cNvGraphicFramePr>
+              <a:graphicFrameLocks xmlns:a="http://schemas.openxmlformats.org/drawingml/2006/main" noChangeAspect="1"/>
+            </wp:cNvGraphicFramePr>
+            <a:graphic xmlns:a="http://schemas.openxmlformats.org/drawingml/2006/main">
+              <a:graphicData uri="http://schemas.openxmlformats.org/drawingml/2006/picture">
+                <pic:pic xmlns:pic="http://schemas.openxmlformats.org/drawingml/2006/picture">
+                  <pic:nvPicPr>
+                    <pic:cNvPr id="0" name="Picture 8"/>
+                    <pic:cNvPicPr>
+                      <a:picLocks noChangeAspect="1" noChangeArrowheads="1"/>
+                    </pic:cNvPicPr>
+                  </pic:nvPicPr>
+                  <pic:blipFill>
+                    <a:blip r:embed="rId45" cstate="print">
+                      <a:extLst>
+                        <a:ext uri="{28A0092B-C50C-407E-A947-70E740481C1C}">
+                          <a14:useLocalDpi xmlns:a14="http://schemas.microsoft.com/office/drawing/2010/main" val="0"/>
+                        </a:ext>
+                      </a:extLst>
+                    </a:blip>
+                    <a:srcRect/>
+                    <a:stretch>
+                      <a:fillRect/>
+                    </a:stretch>
+                  </pic:blipFill>
+                  <pic:spPr bwMode="auto">
+                    <a:xfrm>
+                      <a:off x="0" y="0"/>
+                      <a:ext cx="2788980" cy="3599452"/>
+                    </a:xfrm>
+                    <a:prstGeom prst="rect">
+                      <a:avLst/>
+                    </a:prstGeom>
+                    <a:noFill/>
+                    <a:ln>
+                      <a:noFill/>
+                    </a:ln>
+                  </pic:spPr>
+                </pic:pic>
+              </a:graphicData>
+            </a:graphic>
+          </wp:inline>
+        </w:drawing>
+      </w:r>
+    </w:p>
+    <w:p>
+      <w:pPr>
+        <w:pStyle w:val="Heading3"/>
+      </w:pPr>
+      <w:r>
+        <w:t xml:space="preserve">Battery End </w:t>
+      </w:r>
+      <w:r>
+        <w:t>Connector</w:t>
+      </w:r>
+    </w:p>
+    <w:p>
+      <w:r>
+        <w:t>This connector slides on the end of the battery compartment</w:t>
+      </w:r>
+      <w:r>
+        <w:t xml:space="preserve">. </w:t>
+      </w:r>
+      <w:r>
+        <w:t xml:space="preserve">Sliding the </w:t>
+      </w:r>
+      <w:r>
+        <w:t xml:space="preserve">battery </w:t>
+      </w:r>
+      <w:r>
+        <w:t>end connector acts like a cheap power switch.</w:t>
+      </w:r>
+      <w:r>
+        <w:t xml:space="preserve"> It needs two positive battery connectors that are connected with a short piece of wire</w:t>
+      </w:r>
+      <w:r>
+        <w:t>. Be careful soldering, PLA melts easily!</w:t>
+      </w:r>
+      <w:r>
+        <w:t xml:space="preserve"> Put a little glue behind the top connector to hold it in place</w:t>
+      </w:r>
+      <w:r>
+        <w:t>, remember to solder the wire on it first because there isn’t room to do that after it is placed into position.</w:t>
+      </w:r>
+    </w:p>
+    <w:p>
+      <w:r>
+        <w:rPr>
+          <w:noProof/>
+        </w:rPr>
+        <w:drawing>
+          <wp:inline distT="0" distB="0" distL="0" distR="0" wp14:anchorId="71EBDAD8" wp14:editId="500FD355">
+            <wp:extent cx="2354011" cy="2730500"/>
+            <wp:effectExtent l="0" t="0" r="8255" b="0"/>
+            <wp:docPr id="5" name="Picture 5" descr="A picture containing floor, sitting, case&#10;&#10;Description automatically generated"/>
+            <wp:cNvGraphicFramePr>
+              <a:graphicFrameLocks xmlns:a="http://schemas.openxmlformats.org/drawingml/2006/main" noChangeAspect="1"/>
+            </wp:cNvGraphicFramePr>
+            <a:graphic xmlns:a="http://schemas.openxmlformats.org/drawingml/2006/main">
+              <a:graphicData uri="http://schemas.openxmlformats.org/drawingml/2006/picture">
+                <pic:pic xmlns:pic="http://schemas.openxmlformats.org/drawingml/2006/picture">
+                  <pic:nvPicPr>
+                    <pic:cNvPr id="5" name="Picture 5" descr="A picture containing floor, sitting, case&#10;&#10;Description automatically generated"/>
+                    <pic:cNvPicPr>
+                      <a:picLocks noChangeAspect="1" noChangeArrowheads="1"/>
+                    </pic:cNvPicPr>
+                  </pic:nvPicPr>
+                  <pic:blipFill>
+                    <a:blip r:embed="rId46" cstate="print">
+                      <a:extLst>
+                        <a:ext uri="{28A0092B-C50C-407E-A947-70E740481C1C}">
+                          <a14:useLocalDpi xmlns:a14="http://schemas.microsoft.com/office/drawing/2010/main" val="0"/>
+                        </a:ext>
+                      </a:extLst>
+                    </a:blip>
+                    <a:srcRect/>
+                    <a:stretch>
+                      <a:fillRect/>
+                    </a:stretch>
+                  </pic:blipFill>
+                  <pic:spPr bwMode="auto">
+                    <a:xfrm>
+                      <a:off x="0" y="0"/>
+                      <a:ext cx="2390923" cy="2773316"/>
+                    </a:xfrm>
+                    <a:prstGeom prst="rect">
+                      <a:avLst/>
+                    </a:prstGeom>
+                    <a:noFill/>
+                    <a:ln>
+                      <a:noFill/>
+                    </a:ln>
+                  </pic:spPr>
+                </pic:pic>
+              </a:graphicData>
+            </a:graphic>
+          </wp:inline>
+        </w:drawing>
+      </w:r>
+      <w:r>
+        <w:rPr>
+          <w:noProof/>
+        </w:rPr>
+        <w:drawing>
+          <wp:inline distT="0" distB="0" distL="0" distR="0" wp14:anchorId="1EB44F04" wp14:editId="5A535E6E">
+            <wp:extent cx="2728581" cy="2154582"/>
+            <wp:effectExtent l="952" t="0" r="0" b="0"/>
+            <wp:docPr id="4" name="Picture 4" descr="A picture containing camera, wooden, electronics, wood&#10;&#10;Description automatically generated"/>
+            <wp:cNvGraphicFramePr>
+              <a:graphicFrameLocks xmlns:a="http://schemas.openxmlformats.org/drawingml/2006/main" noChangeAspect="1"/>
+            </wp:cNvGraphicFramePr>
+            <a:graphic xmlns:a="http://schemas.openxmlformats.org/drawingml/2006/main">
+              <a:graphicData uri="http://schemas.openxmlformats.org/drawingml/2006/picture">
+                <pic:pic xmlns:pic="http://schemas.openxmlformats.org/drawingml/2006/picture">
+                  <pic:nvPicPr>
+                    <pic:cNvPr id="4" name="Picture 4" descr="A picture containing camera, wooden, electronics, wood&#10;&#10;Description automatically generated"/>
+                    <pic:cNvPicPr>
+                      <a:picLocks noChangeAspect="1" noChangeArrowheads="1"/>
+                    </pic:cNvPicPr>
+                  </pic:nvPicPr>
+                  <pic:blipFill>
+                    <a:blip r:embed="rId47" cstate="print">
+                      <a:extLst>
+                        <a:ext uri="{28A0092B-C50C-407E-A947-70E740481C1C}">
+                          <a14:useLocalDpi xmlns:a14="http://schemas.microsoft.com/office/drawing/2010/main" val="0"/>
+                        </a:ext>
+                      </a:extLst>
+                    </a:blip>
+                    <a:srcRect/>
+                    <a:stretch>
+                      <a:fillRect/>
+                    </a:stretch>
+                  </pic:blipFill>
+                  <pic:spPr bwMode="auto">
+                    <a:xfrm rot="5400000">
+                      <a:off x="0" y="0"/>
+                      <a:ext cx="2755382" cy="2175745"/>
                     </a:xfrm>
                     <a:prstGeom prst="rect">
                       <a:avLst/>
@@ -7707,7 +7938,7 @@
                     </pic:cNvPicPr>
                   </pic:nvPicPr>
                   <pic:blipFill>
-                    <a:blip r:embed="rId44" cstate="print">
+                    <a:blip r:embed="rId48" cstate="print">
                       <a:extLst>
                         <a:ext uri="{28A0092B-C50C-407E-A947-70E740481C1C}">
                           <a14:useLocalDpi xmlns:a14="http://schemas.microsoft.com/office/drawing/2010/main" val="0"/>
@@ -7744,7 +7975,6 @@
         <w:pStyle w:val="Heading3"/>
       </w:pPr>
       <w:r>
-        <w:lastRenderedPageBreak/>
         <w:t>Preparing the LED Strips</w:t>
       </w:r>
     </w:p>
@@ -7770,10 +8000,11 @@
         <w:rPr>
           <w:noProof/>
         </w:rPr>
+        <w:lastRenderedPageBreak/>
         <w:drawing>
-          <wp:inline distT="0" distB="0" distL="0" distR="0" wp14:anchorId="43D01C5B" wp14:editId="2C977C2D">
-            <wp:extent cx="2836736" cy="2260600"/>
-            <wp:effectExtent l="0" t="0" r="1905" b="6350"/>
+          <wp:inline distT="0" distB="0" distL="0" distR="0" wp14:anchorId="43D01C5B" wp14:editId="4115838E">
+            <wp:extent cx="3195310" cy="2546350"/>
+            <wp:effectExtent l="0" t="0" r="5715" b="6350"/>
             <wp:docPr id="20" name="Picture 20" descr="A close-up of a bicycle handlebar&#10;&#10;Description automatically generated with low confidence"/>
             <wp:cNvGraphicFramePr>
               <a:graphicFrameLocks xmlns:a="http://schemas.openxmlformats.org/drawingml/2006/main" noChangeAspect="1"/>
@@ -7788,7 +8019,7 @@
                     </pic:cNvPicPr>
                   </pic:nvPicPr>
                   <pic:blipFill>
-                    <a:blip r:embed="rId45" cstate="print">
+                    <a:blip r:embed="rId49" cstate="print">
                       <a:extLst>
                         <a:ext uri="{28A0092B-C50C-407E-A947-70E740481C1C}">
                           <a14:useLocalDpi xmlns:a14="http://schemas.microsoft.com/office/drawing/2010/main" val="0"/>
@@ -7803,7 +8034,113 @@
                   <pic:spPr bwMode="auto">
                     <a:xfrm>
                       <a:off x="0" y="0"/>
-                      <a:ext cx="2841752" cy="2264598"/>
+                      <a:ext cx="3206056" cy="2554914"/>
+                    </a:xfrm>
+                    <a:prstGeom prst="rect">
+                      <a:avLst/>
+                    </a:prstGeom>
+                    <a:noFill/>
+                    <a:ln>
+                      <a:noFill/>
+                    </a:ln>
+                  </pic:spPr>
+                </pic:pic>
+              </a:graphicData>
+            </a:graphic>
+          </wp:inline>
+        </w:drawing>
+      </w:r>
+      <w:r>
+        <w:rPr>
+          <w:noProof/>
+        </w:rPr>
+        <w:drawing>
+          <wp:inline distT="0" distB="0" distL="0" distR="0" wp14:anchorId="50E83186" wp14:editId="7ADCFC0F">
+            <wp:extent cx="2499774" cy="2768600"/>
+            <wp:effectExtent l="0" t="0" r="0" b="0"/>
+            <wp:docPr id="11" name="Picture 11"/>
+            <wp:cNvGraphicFramePr>
+              <a:graphicFrameLocks xmlns:a="http://schemas.openxmlformats.org/drawingml/2006/main" noChangeAspect="1"/>
+            </wp:cNvGraphicFramePr>
+            <a:graphic xmlns:a="http://schemas.openxmlformats.org/drawingml/2006/main">
+              <a:graphicData uri="http://schemas.openxmlformats.org/drawingml/2006/picture">
+                <pic:pic xmlns:pic="http://schemas.openxmlformats.org/drawingml/2006/picture">
+                  <pic:nvPicPr>
+                    <pic:cNvPr id="0" name="Picture 3"/>
+                    <pic:cNvPicPr>
+                      <a:picLocks noChangeAspect="1" noChangeArrowheads="1"/>
+                    </pic:cNvPicPr>
+                  </pic:nvPicPr>
+                  <pic:blipFill>
+                    <a:blip r:embed="rId50">
+                      <a:extLst>
+                        <a:ext uri="{28A0092B-C50C-407E-A947-70E740481C1C}">
+                          <a14:useLocalDpi xmlns:a14="http://schemas.microsoft.com/office/drawing/2010/main" val="0"/>
+                        </a:ext>
+                      </a:extLst>
+                    </a:blip>
+                    <a:srcRect/>
+                    <a:stretch>
+                      <a:fillRect/>
+                    </a:stretch>
+                  </pic:blipFill>
+                  <pic:spPr bwMode="auto">
+                    <a:xfrm>
+                      <a:off x="0" y="0"/>
+                      <a:ext cx="2513415" cy="2783708"/>
+                    </a:xfrm>
+                    <a:prstGeom prst="rect">
+                      <a:avLst/>
+                    </a:prstGeom>
+                    <a:noFill/>
+                    <a:ln>
+                      <a:noFill/>
+                    </a:ln>
+                  </pic:spPr>
+                </pic:pic>
+              </a:graphicData>
+            </a:graphic>
+          </wp:inline>
+        </w:drawing>
+      </w:r>
+      <w:r>
+        <w:rPr>
+          <w:noProof/>
+        </w:rPr>
+        <w:drawing>
+          <wp:inline distT="0" distB="0" distL="0" distR="0" wp14:anchorId="0150128F" wp14:editId="305C2468">
+            <wp:extent cx="2997200" cy="3358012"/>
+            <wp:effectExtent l="0" t="0" r="0" b="0"/>
+            <wp:docPr id="18" name="Picture 18"/>
+            <wp:cNvGraphicFramePr>
+              <a:graphicFrameLocks xmlns:a="http://schemas.openxmlformats.org/drawingml/2006/main" noChangeAspect="1"/>
+            </wp:cNvGraphicFramePr>
+            <a:graphic xmlns:a="http://schemas.openxmlformats.org/drawingml/2006/main">
+              <a:graphicData uri="http://schemas.openxmlformats.org/drawingml/2006/picture">
+                <pic:pic xmlns:pic="http://schemas.openxmlformats.org/drawingml/2006/picture">
+                  <pic:nvPicPr>
+                    <pic:cNvPr id="0" name="Picture 4"/>
+                    <pic:cNvPicPr>
+                      <a:picLocks noChangeAspect="1" noChangeArrowheads="1"/>
+                    </pic:cNvPicPr>
+                  </pic:nvPicPr>
+                  <pic:blipFill>
+                    <a:blip r:embed="rId51">
+                      <a:extLst>
+                        <a:ext uri="{28A0092B-C50C-407E-A947-70E740481C1C}">
+                          <a14:useLocalDpi xmlns:a14="http://schemas.microsoft.com/office/drawing/2010/main" val="0"/>
+                        </a:ext>
+                      </a:extLst>
+                    </a:blip>
+                    <a:srcRect/>
+                    <a:stretch>
+                      <a:fillRect/>
+                    </a:stretch>
+                  </pic:blipFill>
+                  <pic:spPr bwMode="auto">
+                    <a:xfrm>
+                      <a:off x="0" y="0"/>
+                      <a:ext cx="3001315" cy="3362622"/>
                     </a:xfrm>
                     <a:prstGeom prst="rect">
                       <a:avLst/>
@@ -8741,7 +9078,7 @@
   <w:abstractNum w:abstractNumId="8" w15:restartNumberingAfterBreak="0">
     <w:nsid w:val="62D1418B"/>
     <w:multiLevelType w:val="multilevel"/>
-    <w:tmpl w:val="34D06E6A"/>
+    <w:tmpl w:val="A87C3432"/>
     <w:lvl w:ilvl="0">
       <w:start w:val="1"/>
       <w:numFmt w:val="decimal"/>
@@ -8769,64 +9106,11 @@
       <w:lvlText w:val="%1.%2.%3"/>
       <w:lvlJc w:val="left"/>
       <w:pPr>
-        <w:ind w:left="720" w:hanging="720"/>
+        <w:ind w:left="990" w:hanging="720"/>
       </w:pPr>
       <w:rPr>
-        <w:rFonts w:ascii="Times New Roman" w:hAnsi="Times New Roman" w:cs="Times New Roman"/>
-        <w:b w:val="0"/>
-        <w:bCs w:val="0"/>
-        <w:i w:val="0"/>
-        <w:iCs w:val="0"/>
-        <w:caps w:val="0"/>
-        <w:smallCaps w:val="0"/>
-        <w:strike w:val="0"/>
-        <w:dstrike w:val="0"/>
-        <w:outline w:val="0"/>
-        <w:shadow w:val="0"/>
-        <w:emboss w:val="0"/>
-        <w:imprint w:val="0"/>
-        <w:noProof w:val="0"/>
-        <w:snapToGrid w:val="0"/>
-        <w:vanish w:val="0"/>
-        <w:color w:val="000000"/>
-        <w:spacing w:val="0"/>
-        <w:w w:val="0"/>
-        <w:kern w:val="0"/>
-        <w:position w:val="0"/>
-        <w:sz w:val="0"/>
-        <w:szCs w:val="0"/>
-        <w:u w:val="none" w:color="000000"/>
-        <w:effect w:val="none"/>
-        <w:bdr w:val="none" w:sz="0" w:space="0" w:color="000000"/>
-        <w:shd w:val="clear" w:color="000000" w:fill="000000"/>
-        <w:vertAlign w:val="baseline"/>
-        <w:em w:val="none"/>
-        <w:lang w:val="x-none" w:eastAsia="x-none" w:bidi="x-none"/>
+        <w:lang w:bidi="x-none"/>
         <w:specVanish w:val="0"/>
-        <w14:glow w14:rad="0">
-          <w14:srgbClr w14:val="000000"/>
-        </w14:glow>
-        <w14:shadow w14:blurRad="0" w14:dist="0" w14:dir="0" w14:sx="0" w14:sy="0" w14:kx="0" w14:ky="0" w14:algn="none">
-          <w14:srgbClr w14:val="000000"/>
-        </w14:shadow>
-        <w14:reflection w14:blurRad="0" w14:stA="0" w14:stPos="0" w14:endA="0" w14:endPos="0" w14:dist="0" w14:dir="0" w14:fadeDir="0" w14:sx="0" w14:sy="0" w14:kx="0" w14:ky="0" w14:algn="none"/>
-        <w14:textOutline w14:w="0" w14:cap="rnd" w14:cmpd="sng" w14:algn="ctr">
-          <w14:noFill/>
-          <w14:prstDash w14:val="solid"/>
-          <w14:bevel/>
-        </w14:textOutline>
-        <w14:scene3d>
-          <w14:camera w14:prst="orthographicFront"/>
-          <w14:lightRig w14:rig="threePt" w14:dir="t">
-            <w14:rot w14:lat="0" w14:lon="0" w14:rev="0"/>
-          </w14:lightRig>
-        </w14:scene3d>
-        <w14:props3d w14:extrusionH="0" w14:contourW="0" w14:prstMaterial="none"/>
-        <w14:ligatures w14:val="none"/>
-        <w14:numForm w14:val="default"/>
-        <w14:numSpacing w14:val="default"/>
-        <w14:stylisticSets/>
-        <w14:cntxtAlts w14:val="0"/>
       </w:rPr>
     </w:lvl>
     <w:lvl w:ilvl="3">
@@ -10071,6 +10355,7 @@
         <w:numId w:val="8"/>
       </w:numPr>
       <w:spacing w:before="320" w:after="80"/>
+      <w:ind w:left="720"/>
       <w:outlineLvl w:val="2"/>
     </w:pPr>
     <w:rPr>
@@ -10231,6 +10516,7 @@
   <w:style w:type="character" w:default="1" w:styleId="DefaultParagraphFont">
     <w:name w:val="Default Paragraph Font"/>
     <w:uiPriority w:val="1"/>
+    <w:semiHidden/>
     <w:unhideWhenUsed/>
   </w:style>
   <w:style w:type="table" w:default="1" w:styleId="TableNormal">

</xml_diff>

<commit_message>
Improved assembly notes and photos.
</commit_message>
<xml_diff>
--- a/MagicImageWand.docx
+++ b/MagicImageWand.docx
@@ -44,7 +44,23 @@
     </w:p>
     <w:p>
       <w:r>
-        <w:t xml:space="preserve">This design was inspired but not copied from the PixelStick commercial product. I have not owned, used or even touched an official PixelStick, I haven’t even read their manual. I did briefly look at the marketing material on their website to get an idea of how it worked. I was also inspired by the light wand developed by photographer Michael Ross. I started out building one </w:t>
+        <w:t xml:space="preserve">This design was inspired but not copied from the </w:t>
+      </w:r>
+      <w:proofErr w:type="spellStart"/>
+      <w:r>
+        <w:t>PixelStick</w:t>
+      </w:r>
+      <w:proofErr w:type="spellEnd"/>
+      <w:r>
+        <w:t xml:space="preserve"> commercial product. I have not owned, used or even touched an official </w:t>
+      </w:r>
+      <w:proofErr w:type="spellStart"/>
+      <w:r>
+        <w:t>PixelStick</w:t>
+      </w:r>
+      <w:proofErr w:type="spellEnd"/>
+      <w:r>
+        <w:t xml:space="preserve">, I haven’t even read their manual. I did briefly look at the marketing material on their website to get an idea of how it worked. I was also inspired by the light wand developed by photographer Michael Ross. I started out building one </w:t>
       </w:r>
       <w:r>
         <w:t>following Michael’s instructions</w:t>
@@ -65,7 +81,15 @@
         <w:t xml:space="preserve"> LED strip. At this point I decided to do a total rewrite and use the newer much faster esp32 modules. This let the feature list grow and the additionally the strip display speed was increased dramatically.</w:t>
       </w:r>
       <w:r>
-        <w:t xml:space="preserve"> The first version used an OLED display esp32 from Heltec. After that I discovered the TTGO with a color TFT display. After some more code re-writing and feature adding the TTGO version was created!</w:t>
+        <w:t xml:space="preserve"> The first version used an OLED display esp32 from </w:t>
+      </w:r>
+      <w:proofErr w:type="spellStart"/>
+      <w:r>
+        <w:t>Heltec</w:t>
+      </w:r>
+      <w:proofErr w:type="spellEnd"/>
+      <w:r>
+        <w:t>. After that I discovered the TTGO with a color TFT display. After some more code re-writing and feature adding the TTGO version was created!</w:t>
       </w:r>
     </w:p>
     <w:p>
@@ -492,13 +516,29 @@
         <w:t>I am</w:t>
       </w:r>
       <w:r>
-        <w:t xml:space="preserve"> including these just to illustrate a few simple examples. You can also go search the web for PixelStick images to get more inspiration.</w:t>
+        <w:t xml:space="preserve"> including these just to illustrate a few simple examples. You can also go search the web for </w:t>
+      </w:r>
+      <w:proofErr w:type="spellStart"/>
+      <w:r>
+        <w:t>PixelStick</w:t>
+      </w:r>
+      <w:proofErr w:type="spellEnd"/>
+      <w:r>
+        <w:t xml:space="preserve"> images to get more inspiration.</w:t>
       </w:r>
     </w:p>
     <w:p/>
     <w:p>
       <w:r>
-        <w:t>Here are the links. The youtube links are for earlier versions.</w:t>
+        <w:t xml:space="preserve">Here are the links. The </w:t>
+      </w:r>
+      <w:proofErr w:type="spellStart"/>
+      <w:r>
+        <w:t>youtube</w:t>
+      </w:r>
+      <w:proofErr w:type="spellEnd"/>
+      <w:r>
+        <w:t xml:space="preserve"> links are for earlier versions.</w:t>
       </w:r>
     </w:p>
     <w:p>
@@ -599,7 +639,15 @@
         <w:t xml:space="preserve"> below. </w:t>
       </w:r>
       <w:r>
-        <w:t>The display shows the options and settings and filenames. The dial can be rotated left or right to choose items. The button is clicked to select the current item. A long press is used to access other options and is done by holding the button down for about a ½ second or longer. This long press time is also adjustable if a longer or shorter time is preferred. The system has two modes of operation. After booting the display shows the currently selected file. Rotating the dial left and right will move through the files on the SD card, or the internal patterns if they have been selected. Clicking the button starts the LED strip display. At this point the user walks around with the wand or waves it around depending on what effect is desired. The display shows the progress of the file and how much time is remaining. Settings are available to control the display speed, repeating the file, or even automatically skipping to the next file. The image can even be played twice, first forward and then backward for a mirror like effect. There is a chain option that will play all of the files from the current selection to the final file in the current folder. The brightness of the LEDs are of course also adjustable to balance the lighting with the rest of the scene.</w:t>
+        <w:t xml:space="preserve">The display shows the options and settings and filenames. The dial can be rotated left or right to choose items. The button is clicked to select the current item. A long press is used to access other options and is done by holding the button down for about a ½ second or longer. This long press time is also adjustable if a longer or shorter time is preferred. The system has two modes of operation. After booting the display shows the currently selected file. Rotating the dial left and right will move through the files on the SD card, or the internal patterns if they have been selected. Clicking the button starts the LED strip display. At this point the user walks around with the wand or waves it around depending on what effect is desired. The display shows the progress of the file and how much time is remaining. Settings are available to control the display speed, repeating the file, or even automatically skipping to the next file. The image can even be played twice, first forward and then backward for a mirror like effect. There is a chain option that will play all of the files from the current selection to the final file in the current folder. The brightness of the LEDs </w:t>
+      </w:r>
+      <w:proofErr w:type="gramStart"/>
+      <w:r>
+        <w:t>are</w:t>
+      </w:r>
+      <w:proofErr w:type="gramEnd"/>
+      <w:r>
+        <w:t xml:space="preserve"> of course also adjustable to balance the lighting with the rest of the scene.</w:t>
       </w:r>
     </w:p>
     <w:p/>
@@ -1202,7 +1250,15 @@
         </w:numPr>
       </w:pPr>
       <w:r>
-        <w:t>Pixel Double. This uses two pixels for each one so a 144 pixel image</w:t>
+        <w:t xml:space="preserve">Pixel Double. This uses two pixels for each one so a </w:t>
+      </w:r>
+      <w:proofErr w:type="gramStart"/>
+      <w:r>
+        <w:t>144 pixel</w:t>
+      </w:r>
+      <w:proofErr w:type="gramEnd"/>
+      <w:r>
+        <w:t xml:space="preserve"> image</w:t>
       </w:r>
       <w:r>
         <w:t>s</w:t>
@@ -1467,7 +1523,15 @@
         <w:t>,</w:t>
       </w:r>
       <w:r>
-        <w:t xml:space="preserve"> boolean values toggle with each click.</w:t>
+        <w:t xml:space="preserve"> </w:t>
+      </w:r>
+      <w:proofErr w:type="spellStart"/>
+      <w:r>
+        <w:t>boolean</w:t>
+      </w:r>
+      <w:proofErr w:type="spellEnd"/>
+      <w:r>
+        <w:t xml:space="preserve"> values toggle with each click.</w:t>
       </w:r>
       <w:r>
         <w:t xml:space="preserve"> Multiple selections cycle through all the available options.</w:t>
@@ -1479,7 +1543,15 @@
     <w:p/>
     <w:p>
       <w:r>
-        <w:t>In select/run mode the current file is displayed on the top line. Optionally the next three files will be displayed below. Rotating the dial right moves the next file to the top line and rotating left moves the previous file back. By default it will stop at the first and the last file. An option allows rollover, so going left from the first file moves to the last file and moving right at the last file will display the first file again. This option also causes menus to behave similarly.</w:t>
+        <w:t xml:space="preserve">In select/run mode the current file is displayed on the top line. Optionally the next three files will be displayed below. Rotating the dial right moves the next file to the top line and rotating left moves the previous file back. By </w:t>
+      </w:r>
+      <w:proofErr w:type="gramStart"/>
+      <w:r>
+        <w:t>default</w:t>
+      </w:r>
+      <w:proofErr w:type="gramEnd"/>
+      <w:r>
+        <w:t xml:space="preserve"> it will stop at the first and the last file. An option allows rollover, so going left from the first file moves to the last file and moving right at the last file will display the first file again. This option also causes menus to behave similarly.</w:t>
       </w:r>
     </w:p>
     <w:p/>
@@ -1593,8 +1665,13 @@
         <w:ind w:left="1440"/>
       </w:pPr>
       <w:r>
-        <w:t>Toggle booleans</w:t>
-      </w:r>
+        <w:t xml:space="preserve">Toggle </w:t>
+      </w:r>
+      <w:proofErr w:type="spellStart"/>
+      <w:r>
+        <w:t>booleans</w:t>
+      </w:r>
+      <w:proofErr w:type="spellEnd"/>
     </w:p>
     <w:p>
       <w:pPr>
@@ -1616,7 +1693,15 @@
     </w:p>
     <w:p>
       <w:r>
-        <w:t xml:space="preserve">There are two menu set, full and simple. The full one contains all of the options and can be somewhat </w:t>
+        <w:t xml:space="preserve">There are two </w:t>
+      </w:r>
+      <w:proofErr w:type="gramStart"/>
+      <w:r>
+        <w:t>menu</w:t>
+      </w:r>
+      <w:proofErr w:type="gramEnd"/>
+      <w:r>
+        <w:t xml:space="preserve"> set, full and simple. The full one contains all of the options and can be somewhat </w:t>
       </w:r>
       <w:r>
         <w:t xml:space="preserve">time consuming to navigate during normal use. The simple menu has the </w:t>
@@ -1631,7 +1716,23 @@
     <w:p/>
     <w:p>
       <w:r>
-        <w:t>All menus except the main one have the first line indicating what menu this is. There is a ‘-‘ in front that indicates clicking on this menu will go back to the previous menu. Submenus also have the last entry as “-Back” which will return to the previous menu.</w:t>
+        <w:t xml:space="preserve">All menus except the main one </w:t>
+      </w:r>
+      <w:proofErr w:type="gramStart"/>
+      <w:r>
+        <w:t>have</w:t>
+      </w:r>
+      <w:proofErr w:type="gramEnd"/>
+      <w:r>
+        <w:t xml:space="preserve"> the first line indicating what menu this is. There is a ‘</w:t>
+      </w:r>
+      <w:proofErr w:type="gramStart"/>
+      <w:r>
+        <w:t>-‘ in</w:t>
+      </w:r>
+      <w:proofErr w:type="gramEnd"/>
+      <w:r>
+        <w:t xml:space="preserve"> front that indicates clicking on this menu will go back to the previous menu. Submenus also have the last entry as “-Back” which will return to the previous menu.</w:t>
       </w:r>
     </w:p>
     <w:p>
@@ -1699,8 +1800,21 @@
         <w:t>This displays the current frame time and can be used to adjust the time.</w:t>
       </w:r>
       <w:r>
-        <w:t xml:space="preserve"> It can adjusted from 0 to 500 mS.</w:t>
-      </w:r>
+        <w:t xml:space="preserve"> It can </w:t>
+      </w:r>
+      <w:proofErr w:type="gramStart"/>
+      <w:r>
+        <w:t>adjusted</w:t>
+      </w:r>
+      <w:proofErr w:type="gramEnd"/>
+      <w:r>
+        <w:t xml:space="preserve"> from 0 to 500 </w:t>
+      </w:r>
+      <w:proofErr w:type="spellStart"/>
+      <w:r>
+        <w:t>mS.</w:t>
+      </w:r>
+      <w:proofErr w:type="spellEnd"/>
     </w:p>
     <w:p>
       <w:pPr>
@@ -1723,11 +1837,16 @@
         <w:pStyle w:val="Heading2"/>
       </w:pPr>
       <w:r>
-        <w:t>Run Macro: #</w:t>
+        <w:t xml:space="preserve">Run Macro: </w:t>
+      </w:r>
+      <w:proofErr w:type="gramStart"/>
+      <w:r>
+        <w:t>#</w:t>
       </w:r>
       <w:r>
         <w:t>(</w:t>
       </w:r>
+      <w:proofErr w:type="gramEnd"/>
       <w:r>
         <w:t>0</w:t>
       </w:r>
@@ -1752,10 +1871,18 @@
         <w:t xml:space="preserve">Select </w:t>
       </w:r>
       <w:r>
-        <w:t>Macro: #</w:t>
-      </w:r>
-      <w:r>
-        <w:t>(0-9)</w:t>
+        <w:t xml:space="preserve">Macro: </w:t>
+      </w:r>
+      <w:proofErr w:type="gramStart"/>
+      <w:r>
+        <w:t>#</w:t>
+      </w:r>
+      <w:r>
+        <w:t>(</w:t>
+      </w:r>
+      <w:proofErr w:type="gramEnd"/>
+      <w:r>
+        <w:t>0-9)</w:t>
       </w:r>
     </w:p>
     <w:p>
@@ -1837,7 +1964,15 @@
         <w:t>small white triangle</w:t>
       </w:r>
       <w:r>
-        <w:t xml:space="preserve"> indicating that there are menu items that are not visible due to scrolling. Just keep rotating the knob to the left and they will appear. Similarly the last entry on the screen will have a </w:t>
+        <w:t xml:space="preserve"> indicating that there are menu items that are not visible due to scrolling. Just keep rotating the knob to the left and they will appear. </w:t>
+      </w:r>
+      <w:proofErr w:type="gramStart"/>
+      <w:r>
+        <w:t>Similarly</w:t>
+      </w:r>
+      <w:proofErr w:type="gramEnd"/>
+      <w:r>
+        <w:t xml:space="preserve"> the last entry on the screen will have a </w:t>
       </w:r>
       <w:r>
         <w:t>small white triangle</w:t>
@@ -2012,9 +2147,11 @@
       <w:r>
         <w:t xml:space="preserve">LED </w:t>
       </w:r>
+      <w:proofErr w:type="gramStart"/>
       <w:r>
         <w:t>strip</w:t>
       </w:r>
+      <w:proofErr w:type="gramEnd"/>
       <w:r>
         <w:t xml:space="preserve"> then the images can</w:t>
       </w:r>
@@ -2135,8 +2272,13 @@
         <w:t xml:space="preserve">and allows to be changed, </w:t>
       </w:r>
       <w:r>
-        <w:t>the time in mSecs</w:t>
-      </w:r>
+        <w:t xml:space="preserve">the time in </w:t>
+      </w:r>
+      <w:proofErr w:type="spellStart"/>
+      <w:r>
+        <w:t>mSecs</w:t>
+      </w:r>
+      <w:proofErr w:type="spellEnd"/>
       <w:r>
         <w:t xml:space="preserve"> (see note below)</w:t>
       </w:r>
@@ -2144,8 +2286,13 @@
         <w:t xml:space="preserve"> that each line of information from the BMP file is displayed on the LED strip. It is commonly used to adjust the walking time while the file is being displayed. It is only applicable when Frame Advance is set to auto.</w:t>
       </w:r>
       <w:r>
-        <w:t xml:space="preserve"> The valid range is 0 to 500 mS.</w:t>
-      </w:r>
+        <w:t xml:space="preserve"> The valid range is 0 to 500 </w:t>
+      </w:r>
+      <w:proofErr w:type="spellStart"/>
+      <w:r>
+        <w:t>mS.</w:t>
+      </w:r>
+      <w:proofErr w:type="spellEnd"/>
     </w:p>
     <w:p/>
     <w:p>
@@ -2157,10 +2304,74 @@
         <w:t>Note:</w:t>
       </w:r>
       <w:r>
-        <w:t xml:space="preserve"> This time is actually added to the minimum time that it takes to update the LED’s in the strip. Each bit of information takes 1.2 uS and each LED needs 24 bits. If there are 144 LED’s then the total time to load the data is 1.2 uS x 24 x 144 = 4.32</w:t>
-      </w:r>
-      <w:r>
-        <w:t xml:space="preserve"> mS. There is also a reset time at the end that loads the data into the LED’s of &gt;50 uS. Some brands require up to 1 mS so it is safest to assume that the column update time is about 5 mS. This time is added to the time set in the frame hold value, I.E. a hold value of 0 will still have a 5 mS frame time. There might also be additional time required for reading slower SD cards. Also be aware that displaying the file in reverse will slow down due to reading the SD file in the reverse order. A 900 column image </w:t>
+        <w:t xml:space="preserve"> This time is actually added to the minimum time that it takes to update the </w:t>
+      </w:r>
+      <w:proofErr w:type="gramStart"/>
+      <w:r>
+        <w:t>LED’s</w:t>
+      </w:r>
+      <w:proofErr w:type="gramEnd"/>
+      <w:r>
+        <w:t xml:space="preserve"> in the strip. Each bit of information takes 1.2 </w:t>
+      </w:r>
+      <w:proofErr w:type="spellStart"/>
+      <w:r>
+        <w:t>uS</w:t>
+      </w:r>
+      <w:proofErr w:type="spellEnd"/>
+      <w:r>
+        <w:t xml:space="preserve"> and each LED needs 24 bits. If there are 144 LED’s then the total time to load the data is 1.2 </w:t>
+      </w:r>
+      <w:proofErr w:type="spellStart"/>
+      <w:r>
+        <w:t>uS</w:t>
+      </w:r>
+      <w:proofErr w:type="spellEnd"/>
+      <w:r>
+        <w:t xml:space="preserve"> x 24 x 144 = 4.32</w:t>
+      </w:r>
+      <w:r>
+        <w:t xml:space="preserve"> </w:t>
+      </w:r>
+      <w:proofErr w:type="spellStart"/>
+      <w:r>
+        <w:t>mS.</w:t>
+      </w:r>
+      <w:proofErr w:type="spellEnd"/>
+      <w:r>
+        <w:t xml:space="preserve"> There is also a reset time at the end that loads the data into the LED’s of &gt;50 </w:t>
+      </w:r>
+      <w:proofErr w:type="spellStart"/>
+      <w:r>
+        <w:t>uS</w:t>
+      </w:r>
+      <w:proofErr w:type="spellEnd"/>
+      <w:r>
+        <w:t xml:space="preserve">. Some brands require up to 1 mS so it is safest to assume that the column update time is about 5 </w:t>
+      </w:r>
+      <w:proofErr w:type="spellStart"/>
+      <w:r>
+        <w:t>mS.</w:t>
+      </w:r>
+      <w:proofErr w:type="spellEnd"/>
+      <w:r>
+        <w:t xml:space="preserve"> This time is added to the time set in the frame hold value, </w:t>
+      </w:r>
+      <w:proofErr w:type="gramStart"/>
+      <w:r>
+        <w:t>I.E.</w:t>
+      </w:r>
+      <w:proofErr w:type="gramEnd"/>
+      <w:r>
+        <w:t xml:space="preserve"> a hold value of 0 will still have a 5 mS frame time. There might also be additional time required for reading slower SD cards. Also be aware that displaying the file in reverse will slow down due to reading the SD file in the reverse order. A </w:t>
+      </w:r>
+      <w:proofErr w:type="gramStart"/>
+      <w:r>
+        <w:t>900 column</w:t>
+      </w:r>
+      <w:proofErr w:type="gramEnd"/>
+      <w:r>
+        <w:t xml:space="preserve"> image </w:t>
       </w:r>
       <w:r>
         <w:lastRenderedPageBreak/>
@@ -2225,8 +2436,13 @@
         <w:t>is selected</w:t>
       </w:r>
       <w:r>
-        <w:t xml:space="preserve"> again</w:t>
-      </w:r>
+        <w:t xml:space="preserve"> </w:t>
+      </w:r>
+      <w:proofErr w:type="gramStart"/>
+      <w:r>
+        <w:t>again</w:t>
+      </w:r>
+      <w:proofErr w:type="gramEnd"/>
       <w:r>
         <w:t xml:space="preserve"> it will show the original value.</w:t>
       </w:r>
@@ -2397,7 +2613,15 @@
         <w:t>This is the delay be</w:t>
       </w:r>
       <w:r>
-        <w:t>fore starting the mirror image display after the normal display is finished. I is used to create black space between the two parts of the image.</w:t>
+        <w:t xml:space="preserve">fore starting the mirror image display after the normal display is finished. I </w:t>
+      </w:r>
+      <w:proofErr w:type="gramStart"/>
+      <w:r>
+        <w:t>is</w:t>
+      </w:r>
+      <w:proofErr w:type="gramEnd"/>
+      <w:r>
+        <w:t xml:space="preserve"> used to create black space between the two parts of the image.</w:t>
       </w:r>
     </w:p>
     <w:p>
@@ -2617,7 +2841,15 @@
     </w:p>
     <w:p>
       <w:r>
-        <w:t>The entire chain will be repeated this many times.</w:t>
+        <w:t xml:space="preserve">The entire chain will be repeated </w:t>
+      </w:r>
+      <w:proofErr w:type="gramStart"/>
+      <w:r>
+        <w:t>this many times</w:t>
+      </w:r>
+      <w:proofErr w:type="gramEnd"/>
+      <w:r>
+        <w:t>.</w:t>
       </w:r>
     </w:p>
     <w:p>
@@ -2741,7 +2973,15 @@
     </w:p>
     <w:p>
       <w:r>
-        <w:t>This is set to “1” or “2” depending on whether you have the second strip installed. There is not any method to detect a strip connected to the second control lines so it must be manually selected. When this value is changed a reboot is necessary because the fastled LED library does not handle runtime changes very well.</w:t>
+        <w:t xml:space="preserve">This is set to “1” or “2” depending on whether you have the second strip installed. There is not any method to detect a strip connected to the second control lines so it must be manually selected. When this value is changed a reboot is necessary because the </w:t>
+      </w:r>
+      <w:proofErr w:type="spellStart"/>
+      <w:r>
+        <w:t>fastled</w:t>
+      </w:r>
+      <w:proofErr w:type="spellEnd"/>
+      <w:r>
+        <w:t xml:space="preserve"> LED library does not handle runtime changes very well.</w:t>
       </w:r>
     </w:p>
     <w:p>
@@ -2755,7 +2995,15 @@
     </w:p>
     <w:p>
       <w:r>
-        <w:t>This is a number specifying how many total LED’s are available. It can be set from 1 to 512. For example, if there are two 144 LED strips, then this should be set to 288.</w:t>
+        <w:t xml:space="preserve">This is a number specifying how many total </w:t>
+      </w:r>
+      <w:proofErr w:type="gramStart"/>
+      <w:r>
+        <w:t>LED’s</w:t>
+      </w:r>
+      <w:proofErr w:type="gramEnd"/>
+      <w:r>
+        <w:t xml:space="preserve"> are available. It can be set from 1 to 512. For example, if there are two 144 LED strips, then this should be set to 288.</w:t>
       </w:r>
     </w:p>
     <w:p>
@@ -2804,7 +3052,15 @@
         </w:numPr>
       </w:pPr>
       <w:r>
-        <w:t>Serial - Bottom strip is fed data from the bottom and the middle has a connection through to the upper strip. This uses a single contoller while the others can use one or two controllers.</w:t>
+        <w:t xml:space="preserve">Serial - Bottom strip is fed data from the bottom and the middle has a connection through to the upper strip. This uses a single </w:t>
+      </w:r>
+      <w:proofErr w:type="spellStart"/>
+      <w:r>
+        <w:t>contoller</w:t>
+      </w:r>
+      <w:proofErr w:type="spellEnd"/>
+      <w:r>
+        <w:t xml:space="preserve"> while the others can use one or two controllers.</w:t>
       </w:r>
     </w:p>
     <w:p>
@@ -2842,7 +3098,15 @@
     </w:p>
     <w:p>
       <w:r>
-        <w:t>This manually sets the strip Red brightness Values range from 0 to 255.</w:t>
+        <w:t xml:space="preserve">This manually sets the strip </w:t>
+      </w:r>
+      <w:proofErr w:type="gramStart"/>
+      <w:r>
+        <w:t>Red</w:t>
+      </w:r>
+      <w:proofErr w:type="gramEnd"/>
+      <w:r>
+        <w:t xml:space="preserve"> brightness Values range from 0 to 255.</w:t>
       </w:r>
     </w:p>
     <w:p>
@@ -2855,7 +3119,15 @@
     </w:p>
     <w:p>
       <w:r>
-        <w:t>This manually sets the strip Green brightness.</w:t>
+        <w:t xml:space="preserve">This manually sets the strip </w:t>
+      </w:r>
+      <w:proofErr w:type="gramStart"/>
+      <w:r>
+        <w:t>Green</w:t>
+      </w:r>
+      <w:proofErr w:type="gramEnd"/>
+      <w:r>
+        <w:t xml:space="preserve"> brightness.</w:t>
       </w:r>
     </w:p>
     <w:p>
@@ -2868,7 +3140,15 @@
     </w:p>
     <w:p>
       <w:r>
-        <w:t>This manually sets the strip Blue brightness.</w:t>
+        <w:t xml:space="preserve">This manually sets the strip </w:t>
+      </w:r>
+      <w:proofErr w:type="gramStart"/>
+      <w:r>
+        <w:t>Blue</w:t>
+      </w:r>
+      <w:proofErr w:type="gramEnd"/>
+      <w:r>
+        <w:t xml:space="preserve"> brightness.</w:t>
       </w:r>
     </w:p>
     <w:p>
@@ -2968,11 +3248,16 @@
         <w:pStyle w:val="Heading3"/>
       </w:pPr>
       <w:r>
-        <w:t>Save start.</w:t>
+        <w:t xml:space="preserve">Save </w:t>
+      </w:r>
+      <w:proofErr w:type="spellStart"/>
+      <w:r>
+        <w:t>start.</w:t>
       </w:r>
       <w:r>
         <w:t>miw</w:t>
       </w:r>
+      <w:proofErr w:type="spellEnd"/>
     </w:p>
     <w:p>
       <w:r>
@@ -2984,11 +3269,16 @@
         <w:pStyle w:val="Heading3"/>
       </w:pPr>
       <w:r>
-        <w:t>Load start.</w:t>
+        <w:t xml:space="preserve">Load </w:t>
+      </w:r>
+      <w:proofErr w:type="spellStart"/>
+      <w:r>
+        <w:t>start.</w:t>
       </w:r>
       <w:r>
         <w:t>miw</w:t>
       </w:r>
+      <w:proofErr w:type="spellEnd"/>
     </w:p>
     <w:p>
       <w:r>
@@ -3002,19 +3292,29 @@
       <w:bookmarkStart w:id="22" w:name="_m3ka487i9b" w:colFirst="0" w:colLast="0"/>
       <w:bookmarkEnd w:id="22"/>
       <w:r>
-        <w:t>Erase start.</w:t>
+        <w:t xml:space="preserve">Erase </w:t>
+      </w:r>
+      <w:proofErr w:type="spellStart"/>
+      <w:r>
+        <w:t>start.</w:t>
       </w:r>
       <w:r>
         <w:t>miw</w:t>
       </w:r>
-    </w:p>
-    <w:p>
-      <w:r>
-        <w:t>This does just what it says: removes the start.</w:t>
+      <w:proofErr w:type="spellEnd"/>
+    </w:p>
+    <w:p>
+      <w:r>
+        <w:t xml:space="preserve">This does just what it says: removes the </w:t>
+      </w:r>
+      <w:proofErr w:type="spellStart"/>
+      <w:r>
+        <w:t>start.</w:t>
       </w:r>
       <w:r>
         <w:t>miw</w:t>
       </w:r>
+      <w:proofErr w:type="spellEnd"/>
       <w:r>
         <w:t xml:space="preserve"> file from the current folder.</w:t>
       </w:r>
@@ -3034,17 +3334,29 @@
     </w:p>
     <w:p>
       <w:r>
-        <w:t>These are command files just like the start.</w:t>
+        <w:t xml:space="preserve">These are command files just like the </w:t>
+      </w:r>
+      <w:proofErr w:type="spellStart"/>
+      <w:r>
+        <w:t>start.</w:t>
       </w:r>
       <w:r>
         <w:t>miw</w:t>
       </w:r>
-      <w:r>
-        <w:t xml:space="preserve"> file above, but they have the same name as a BMP file, but with the .</w:t>
-      </w:r>
+      <w:proofErr w:type="spellEnd"/>
+      <w:r>
+        <w:t xml:space="preserve"> file above, but they have the same name as a BMP file, but with </w:t>
+      </w:r>
+      <w:proofErr w:type="gramStart"/>
+      <w:r>
+        <w:t>the .</w:t>
+      </w:r>
+      <w:proofErr w:type="spellStart"/>
       <w:r>
         <w:t>miw</w:t>
       </w:r>
+      <w:proofErr w:type="spellEnd"/>
+      <w:proofErr w:type="gramEnd"/>
       <w:r>
         <w:t xml:space="preserve"> extension of course. The file is run when a BMP file is started for display. This allows specific settings to always be applied to a specified BMP file.</w:t>
       </w:r>
@@ -3054,11 +3366,18 @@
         <w:pStyle w:val="Heading4"/>
       </w:pPr>
       <w:r>
-        <w:t>Save &lt;filename&gt;.</w:t>
-      </w:r>
+        <w:t>Save &lt;filename</w:t>
+      </w:r>
+      <w:proofErr w:type="gramStart"/>
+      <w:r>
+        <w:t>&gt;.</w:t>
+      </w:r>
+      <w:proofErr w:type="spellStart"/>
       <w:r>
         <w:t>miw</w:t>
       </w:r>
+      <w:proofErr w:type="spellEnd"/>
+      <w:proofErr w:type="gramEnd"/>
     </w:p>
     <w:p>
       <w:r>
@@ -3070,11 +3389,18 @@
         <w:pStyle w:val="Heading4"/>
       </w:pPr>
       <w:r>
-        <w:t>Load &lt;filename&gt;.</w:t>
-      </w:r>
+        <w:t>Load &lt;filename</w:t>
+      </w:r>
+      <w:proofErr w:type="gramStart"/>
+      <w:r>
+        <w:t>&gt;.</w:t>
+      </w:r>
+      <w:proofErr w:type="spellStart"/>
       <w:r>
         <w:t>miw</w:t>
       </w:r>
+      <w:proofErr w:type="spellEnd"/>
+      <w:proofErr w:type="gramEnd"/>
     </w:p>
     <w:p>
       <w:r>
@@ -3088,11 +3414,18 @@
       <w:bookmarkStart w:id="24" w:name="_crtw97r8ybrt" w:colFirst="0" w:colLast="0"/>
       <w:bookmarkEnd w:id="24"/>
       <w:r>
-        <w:t>Erase &lt;filename&gt;.</w:t>
-      </w:r>
+        <w:t>Erase &lt;filename</w:t>
+      </w:r>
+      <w:proofErr w:type="gramStart"/>
+      <w:r>
+        <w:t>&gt;.</w:t>
+      </w:r>
+      <w:proofErr w:type="spellStart"/>
       <w:r>
         <w:t>miw</w:t>
       </w:r>
+      <w:proofErr w:type="spellEnd"/>
+      <w:proofErr w:type="gramEnd"/>
     </w:p>
     <w:p>
       <w:r>
@@ -3150,7 +3483,15 @@
         <w:t>:</w:t>
       </w:r>
       <w:r>
-        <w:t xml:space="preserve"> #(0-9)</w:t>
+        <w:t xml:space="preserve"> </w:t>
+      </w:r>
+      <w:proofErr w:type="gramStart"/>
+      <w:r>
+        <w:t>#(</w:t>
+      </w:r>
+      <w:proofErr w:type="gramEnd"/>
+      <w:r>
+        <w:t>0-9)</w:t>
       </w:r>
     </w:p>
     <w:p>
@@ -3175,7 +3516,15 @@
         <w:t xml:space="preserve"> Macro</w:t>
       </w:r>
       <w:r>
-        <w:t>: #(0-9)</w:t>
+        <w:t xml:space="preserve">: </w:t>
+      </w:r>
+      <w:proofErr w:type="gramStart"/>
+      <w:r>
+        <w:t>#(</w:t>
+      </w:r>
+      <w:proofErr w:type="gramEnd"/>
+      <w:r>
+        <w:t>0-9)</w:t>
       </w:r>
     </w:p>
     <w:p>
@@ -3199,7 +3548,15 @@
     </w:p>
     <w:p>
       <w:r>
-        <w:t xml:space="preserve">This is used to override the image setttings that are stored in the macro file with each BMP file. An example using it would be if it was recorded with </w:t>
+        <w:t xml:space="preserve">This is used to override the image </w:t>
+      </w:r>
+      <w:proofErr w:type="spellStart"/>
+      <w:r>
+        <w:t>setttings</w:t>
+      </w:r>
+      <w:proofErr w:type="spellEnd"/>
+      <w:r>
+        <w:t xml:space="preserve"> that are stored in the macro file with each BMP file. An example using it would be if it was recorded with </w:t>
       </w:r>
       <w:r>
         <w:t>frame hold time that needs to be changed to a different value. Setting this to on will then use the current frame time instead of the one saved in the macro file.</w:t>
@@ -3293,7 +3650,15 @@
         <w:pStyle w:val="Heading3"/>
       </w:pPr>
       <w:r>
-        <w:t>Information: #(0-9)</w:t>
+        <w:t xml:space="preserve">Information: </w:t>
+      </w:r>
+      <w:proofErr w:type="gramStart"/>
+      <w:r>
+        <w:t>#(</w:t>
+      </w:r>
+      <w:proofErr w:type="gramEnd"/>
+      <w:r>
+        <w:t>0-9)</w:t>
       </w:r>
     </w:p>
     <w:p>
@@ -3414,7 +3779,15 @@
         <w:t>A long press on button 1 (bottom left on the TTGO)</w:t>
       </w:r>
       <w:r>
-        <w:t xml:space="preserve"> toggles between upper and lower case letters.</w:t>
+        <w:t xml:space="preserve"> toggles between </w:t>
+      </w:r>
+      <w:proofErr w:type="gramStart"/>
+      <w:r>
+        <w:t>upper and lower case</w:t>
+      </w:r>
+      <w:proofErr w:type="gramEnd"/>
+      <w:r>
+        <w:t xml:space="preserve"> letters.</w:t>
       </w:r>
     </w:p>
     <w:p>
@@ -3427,7 +3800,15 @@
         <w:t>Load</w:t>
       </w:r>
       <w:r>
-        <w:t>: #(0-9)</w:t>
+        <w:t xml:space="preserve">: </w:t>
+      </w:r>
+      <w:proofErr w:type="gramStart"/>
+      <w:r>
+        <w:t>#(</w:t>
+      </w:r>
+      <w:proofErr w:type="gramEnd"/>
+      <w:r>
+        <w:t>0-9)</w:t>
       </w:r>
     </w:p>
     <w:p>
@@ -3452,7 +3833,15 @@
         <w:t>Save</w:t>
       </w:r>
       <w:r>
-        <w:t>: #(0-9)</w:t>
+        <w:t xml:space="preserve">: </w:t>
+      </w:r>
+      <w:proofErr w:type="gramStart"/>
+      <w:r>
+        <w:t>#(</w:t>
+      </w:r>
+      <w:proofErr w:type="gramEnd"/>
+      <w:r>
+        <w:t>0-9)</w:t>
       </w:r>
     </w:p>
     <w:p>
@@ -3476,7 +3865,15 @@
         <w:t>Delete</w:t>
       </w:r>
       <w:r>
-        <w:t>: #(0-9)</w:t>
+        <w:t xml:space="preserve">: </w:t>
+      </w:r>
+      <w:proofErr w:type="gramStart"/>
+      <w:r>
+        <w:t>#(</w:t>
+      </w:r>
+      <w:proofErr w:type="gramEnd"/>
+      <w:r>
+        <w:t>0-9)</w:t>
       </w:r>
     </w:p>
     <w:p>
@@ -3790,7 +4187,15 @@
         <w:t>used</w:t>
       </w:r>
       <w:r>
-        <w:t xml:space="preserve"> used in conjunction with setting the image also upside down. Using a long press on button 0 is the easiest way</w:t>
+        <w:t xml:space="preserve"> </w:t>
+      </w:r>
+      <w:proofErr w:type="spellStart"/>
+      <w:r>
+        <w:t>used</w:t>
+      </w:r>
+      <w:proofErr w:type="spellEnd"/>
+      <w:r>
+        <w:t xml:space="preserve"> in conjunction with setting the image also upside down. Using a long press on button 0 is the easiest way</w:t>
       </w:r>
       <w:r>
         <w:t xml:space="preserve"> to do this</w:t>
@@ -4380,9 +4785,11 @@
       <w:r>
         <w:t xml:space="preserve">It is sometimes desirable to reduce the sensitivity of the dial to rotation. Wearing gloves or shivering fingers is an example. This allows a counter to be set such that more than one </w:t>
       </w:r>
+      <w:proofErr w:type="gramStart"/>
       <w:r>
         <w:t>click</w:t>
       </w:r>
+      <w:proofErr w:type="gramEnd"/>
       <w:r>
         <w:t xml:space="preserve"> detent will be required to produce a dial motion. For example, setting this to 2 means that the dial </w:t>
       </w:r>
@@ -4502,25 +4909,48 @@
       <w:r>
         <w:t xml:space="preserve">Btn0 Long: </w:t>
       </w:r>
+      <w:proofErr w:type="spellStart"/>
       <w:r>
         <w:t>Display</w:t>
       </w:r>
       <w:r>
         <w:t>Rotation</w:t>
       </w:r>
-      <w:r>
-        <w:t xml:space="preserve"> | LightBar</w:t>
-      </w:r>
+      <w:proofErr w:type="spellEnd"/>
+      <w:r>
+        <w:t xml:space="preserve"> | </w:t>
+      </w:r>
+      <w:proofErr w:type="spellStart"/>
+      <w:r>
+        <w:t>LightBar</w:t>
+      </w:r>
+      <w:proofErr w:type="spellEnd"/>
     </w:p>
     <w:p>
       <w:r>
         <w:t>This is the action for a long press on the top left button.</w:t>
       </w:r>
       <w:r>
-        <w:t xml:space="preserve"> UpsideDown rotates the display and also shows the BMP reversed</w:t>
-      </w:r>
-      <w:r>
-        <w:t>. LightBar runs the light bar function to use the wand as a light source. There will probably be more choices in the future</w:t>
+        <w:t xml:space="preserve"> </w:t>
+      </w:r>
+      <w:proofErr w:type="spellStart"/>
+      <w:r>
+        <w:t>UpsideDown</w:t>
+      </w:r>
+      <w:proofErr w:type="spellEnd"/>
+      <w:r>
+        <w:t xml:space="preserve"> rotates the display and also shows the BMP reversed</w:t>
+      </w:r>
+      <w:r>
+        <w:t xml:space="preserve">. </w:t>
+      </w:r>
+      <w:proofErr w:type="spellStart"/>
+      <w:r>
+        <w:t>LightBar</w:t>
+      </w:r>
+      <w:proofErr w:type="spellEnd"/>
+      <w:r>
+        <w:t xml:space="preserve"> runs the light bar function to use the wand as a light source. There will probably be more choices in the future</w:t>
       </w:r>
       <w:r>
         <w:t>.</w:t>
@@ -4532,14 +4962,24 @@
       </w:pPr>
       <w:r>
         <w:lastRenderedPageBreak/>
-        <w:t xml:space="preserve">Btn1 Long: LightBar | </w:t>
-      </w:r>
+        <w:t xml:space="preserve">Btn1 Long: </w:t>
+      </w:r>
+      <w:proofErr w:type="spellStart"/>
+      <w:r>
+        <w:t>LightBar</w:t>
+      </w:r>
+      <w:proofErr w:type="spellEnd"/>
+      <w:r>
+        <w:t xml:space="preserve"> | </w:t>
+      </w:r>
+      <w:proofErr w:type="spellStart"/>
       <w:r>
         <w:t>Display</w:t>
       </w:r>
       <w:r>
         <w:t>Rotation</w:t>
       </w:r>
+      <w:proofErr w:type="spellEnd"/>
     </w:p>
     <w:p>
       <w:r>
@@ -5053,7 +5493,15 @@
         <w:t xml:space="preserve"> It is approximately 0.71 times the full value.</w:t>
       </w:r>
       <w:r>
-        <w:t xml:space="preserve"> LiIon batteries should never be discharged below 2.75 volts</w:t>
+        <w:t xml:space="preserve"> </w:t>
+      </w:r>
+      <w:proofErr w:type="spellStart"/>
+      <w:r>
+        <w:t>LiIon</w:t>
+      </w:r>
+      <w:proofErr w:type="spellEnd"/>
+      <w:r>
+        <w:t xml:space="preserve"> batteries should never be discharged below 2.75 volts</w:t>
       </w:r>
       <w:r>
         <w:t xml:space="preserve"> (5.5 v for two batteries)</w:t>
@@ -5134,7 +5582,15 @@
         <w:t>micro-SD</w:t>
       </w:r>
       <w:r>
-        <w:t xml:space="preserve"> card. More features will be added in the future, including complete control of the wand. To use it, first connect to the MIW….. network. The password is 12345678. Then point the browser to the IP address.</w:t>
+        <w:t xml:space="preserve"> card. More features will be added in the future, including complete control of the wand. To use it, first connect to the MIW</w:t>
+      </w:r>
+      <w:proofErr w:type="gramStart"/>
+      <w:r>
+        <w:t>…..</w:t>
+      </w:r>
+      <w:proofErr w:type="gramEnd"/>
+      <w:r>
+        <w:t xml:space="preserve"> network. The password is 12345678. Then point the browser to the IP address.</w:t>
       </w:r>
     </w:p>
     <w:p>
@@ -5238,7 +5694,15 @@
         <w:t>.</w:t>
       </w:r>
       <w:r>
-        <w:t xml:space="preserve"> The delay value is in mSec and is used to slow down the stepping when the dial is rotated.</w:t>
+        <w:t xml:space="preserve"> The delay value is in </w:t>
+      </w:r>
+      <w:proofErr w:type="spellStart"/>
+      <w:r>
+        <w:t>mSec</w:t>
+      </w:r>
+      <w:proofErr w:type="spellEnd"/>
+      <w:r>
+        <w:t xml:space="preserve"> and is used to slow down the stepping when the dial is rotated.</w:t>
       </w:r>
       <w:r>
         <w:t xml:space="preserve"> For example: if the increment is set to 10 and the dial is rotated </w:t>
@@ -5527,7 +5991,15 @@
     </w:p>
     <w:p>
       <w:r>
-        <w:t>This puts the TTGO into a low power mode. Pressing the button will wake it up again. It is useful to save the battery while not losing any of the current settings. Alternatively the settings can be saved and then restored after rebooting the wand.</w:t>
+        <w:t xml:space="preserve">This puts the TTGO into a low power mode. Pressing the button will wake it up again. It is useful to save the battery while not losing any of the current settings. </w:t>
+      </w:r>
+      <w:proofErr w:type="gramStart"/>
+      <w:r>
+        <w:t>Alternatively</w:t>
+      </w:r>
+      <w:proofErr w:type="gramEnd"/>
+      <w:r>
+        <w:t xml:space="preserve"> the settings can be saved and then restored after rebooting the wand.</w:t>
       </w:r>
     </w:p>
     <w:p>
@@ -5633,13 +6105,34 @@
       </w:pPr>
       <w:bookmarkStart w:id="42" w:name="_s3whr291r8s" w:colFirst="0" w:colLast="0"/>
       <w:bookmarkEnd w:id="42"/>
-      <w:r>
-        <w:t>Cylon Eye</w:t>
-      </w:r>
-    </w:p>
-    <w:p>
-      <w:r>
-        <w:t>This was inspired from the BattleStar Galactica movies, the evil Cylon eyes.</w:t>
+      <w:proofErr w:type="spellStart"/>
+      <w:r>
+        <w:t>Cylon</w:t>
+      </w:r>
+      <w:proofErr w:type="spellEnd"/>
+      <w:r>
+        <w:t xml:space="preserve"> Eye</w:t>
+      </w:r>
+    </w:p>
+    <w:p>
+      <w:r>
+        <w:t xml:space="preserve">This was inspired from the </w:t>
+      </w:r>
+      <w:proofErr w:type="spellStart"/>
+      <w:r>
+        <w:t>BattleStar</w:t>
+      </w:r>
+      <w:proofErr w:type="spellEnd"/>
+      <w:r>
+        <w:t xml:space="preserve"> Galactica movies, the evil </w:t>
+      </w:r>
+      <w:proofErr w:type="spellStart"/>
+      <w:r>
+        <w:t>Cylon</w:t>
+      </w:r>
+      <w:proofErr w:type="spellEnd"/>
+      <w:r>
+        <w:t xml:space="preserve"> eyes.</w:t>
       </w:r>
     </w:p>
     <w:p>
@@ -5771,7 +6264,15 @@
     </w:p>
     <w:p>
       <w:r>
-        <w:t>This is probably one of the more useful patterns. It allows the LED strip to be used as a light source. The color can be controlled with the dial as well as the saturation and brightness. A setting allows the RGB values to be entered if that is desired. The brightness value is limited by the LED strip brightness setting from the main LED settings menu. So if more brightness is needed that value must be changed. The LED strip will stay on until a long press turns it off.</w:t>
+        <w:t xml:space="preserve">This is probably one of the more useful patterns. It allows the LED strip to be used as a light source. The color can be controlled with the dial as well as the saturation and brightness. A setting allows the RGB values to be entered if that is desired. The brightness value is limited by the LED strip brightness setting from the main LED settings menu. </w:t>
+      </w:r>
+      <w:proofErr w:type="gramStart"/>
+      <w:r>
+        <w:t>So</w:t>
+      </w:r>
+      <w:proofErr w:type="gramEnd"/>
+      <w:r>
+        <w:t xml:space="preserve"> if more brightness is needed that value must be changed. The LED strip will stay on until a long press turns it off.</w:t>
       </w:r>
     </w:p>
     <w:p>
@@ -5802,7 +6303,15 @@
     </w:p>
     <w:p>
       <w:r>
-        <w:t>This is like the One Dot, except that two dots are on the strip. They start at opposite ends and cross over in the middle. It was also written originally to test the code and the LED strip.</w:t>
+        <w:t xml:space="preserve">This is like the One Dot, except </w:t>
+      </w:r>
+      <w:proofErr w:type="gramStart"/>
+      <w:r>
+        <w:t>that two dots</w:t>
+      </w:r>
+      <w:proofErr w:type="gramEnd"/>
+      <w:r>
+        <w:t xml:space="preserve"> are on the strip. They start at opposite ends and cross over in the middle. It was also written originally to test the code and the LED strip.</w:t>
       </w:r>
     </w:p>
     <w:p>
@@ -5922,7 +6431,15 @@
         <w:t xml:space="preserve"> 5V regulator and another that requires an external power supply. There are several versions of the 3D printer files for these cases.</w:t>
       </w:r>
       <w:r>
-        <w:t xml:space="preserve"> The external power supply version can supply more current for brighter LEDs. The internal one can supply about 1.5A but this is adequate for most night work. Using the wand as a light source might require more light,</w:t>
+        <w:t xml:space="preserve"> The external power supply version can supply more current for brighter LEDs. The internal one can supply about 1.5A but this is adequate for most night work. Using the wand as a light source might require </w:t>
+      </w:r>
+      <w:proofErr w:type="gramStart"/>
+      <w:r>
+        <w:t>more light</w:t>
+      </w:r>
+      <w:proofErr w:type="gramEnd"/>
+      <w:r>
+        <w:t>,</w:t>
       </w:r>
       <w:r>
         <w:t xml:space="preserve"> but building the wand is a little bit more complicated.</w:t>
@@ -6003,7 +6520,15 @@
     <w:p/>
     <w:p>
       <w:r>
-        <w:t>You can solder up a bunch of wires and connectors to connect everything inside the cpu/display box like I did for my first prototype</w:t>
+        <w:t xml:space="preserve">You can solder up a bunch of wires and connectors to connect everything inside the </w:t>
+      </w:r>
+      <w:proofErr w:type="spellStart"/>
+      <w:r>
+        <w:t>cpu</w:t>
+      </w:r>
+      <w:proofErr w:type="spellEnd"/>
+      <w:r>
+        <w:t>/display box like I did for my first prototype</w:t>
       </w:r>
       <w:r>
         <w:t xml:space="preserve">. I have </w:t>
@@ -6072,7 +6597,15 @@
     <w:p/>
     <w:p>
       <w:r>
-        <w:t>The PCB version includes a level shifter to go from the ESP32 3.3 volt logic to the 5V specified for the WS2812B LED strips.</w:t>
+        <w:t xml:space="preserve">The PCB version includes a level shifter to go from the ESP32 </w:t>
+      </w:r>
+      <w:proofErr w:type="gramStart"/>
+      <w:r>
+        <w:t>3.3 volt</w:t>
+      </w:r>
+      <w:proofErr w:type="gramEnd"/>
+      <w:r>
+        <w:t xml:space="preserve"> logic to the 5V specified for the WS2812B LED strips.</w:t>
       </w:r>
       <w:r>
         <w:t xml:space="preserve"> If you build your own</w:t>
@@ -6181,15 +6714,32 @@
         </w:rPr>
         <w:t xml:space="preserve">. </w:t>
       </w:r>
-      <w:hyperlink r:id="rId17" w:history="1">
-        <w:r>
-          <w:rPr>
-            <w:rStyle w:val="Hyperlink"/>
-            <w:lang w:val="de-DE"/>
-          </w:rPr>
-          <w:t>https://www.amazon.com/ICQUANZX-T-Display-Bluetooth-Development-Arduino/dp/B07VNG9D52/ref=sr_1_2?dchild=1&amp;keywords=ttgo+t1&amp;qid=1617379750&amp;sr=8-2</w:t>
-        </w:r>
-      </w:hyperlink>
+      <w:r>
+        <w:fldChar w:fldCharType="begin"/>
+      </w:r>
+      <w:r>
+        <w:rPr>
+          <w:lang w:val="de-DE"/>
+        </w:rPr>
+        <w:instrText xml:space="preserve"> HYPERLINK "https://www.amazon.com/ICQUANZX-T-Display-Bluetooth-Development-Arduino/dp/B07VNG9D52/ref=sr_1_2?dchild=1&amp;keywords=ttgo+t1&amp;qid=1617379750&amp;sr=8-2" </w:instrText>
+      </w:r>
+      <w:r>
+        <w:fldChar w:fldCharType="separate"/>
+      </w:r>
+      <w:r>
+        <w:rPr>
+          <w:rStyle w:val="Hyperlink"/>
+          <w:lang w:val="de-DE"/>
+        </w:rPr>
+        <w:t>https://www.amazon.com/ICQUANZX-T-Display-Bluetooth-Development-Arduino/dp/B07VNG9D52/ref=sr_1_2?dchild=1&amp;keywords=ttgo+t1&amp;qid=1617379750&amp;sr=8-2</w:t>
+      </w:r>
+      <w:r>
+        <w:rPr>
+          <w:rStyle w:val="Hyperlink"/>
+          <w:lang w:val="de-DE"/>
+        </w:rPr>
+        <w:fldChar w:fldCharType="end"/>
+      </w:r>
       <w:r>
         <w:rPr>
           <w:lang w:val="de-DE"/>
@@ -6228,7 +6778,7 @@
         </w:rPr>
         <w:t xml:space="preserve"> </w:t>
       </w:r>
-      <w:hyperlink r:id="rId18" w:history="1">
+      <w:hyperlink r:id="rId17" w:history="1">
         <w:r>
           <w:rPr>
             <w:rStyle w:val="Hyperlink"/>
@@ -6243,7 +6793,7 @@
         </w:rPr>
         <w:t xml:space="preserve"> </w:t>
       </w:r>
-      <w:hyperlink r:id="rId19"/>
+      <w:hyperlink r:id="rId18"/>
     </w:p>
     <w:p>
       <w:pPr>
@@ -6261,7 +6811,7 @@
       <w:r>
         <w:t xml:space="preserve"> </w:t>
       </w:r>
-      <w:hyperlink r:id="rId20">
+      <w:hyperlink r:id="rId19">
         <w:r>
           <w:rPr>
             <w:color w:val="1155CC"/>
@@ -6290,12 +6840,26 @@
       <w:r>
         <w:t xml:space="preserve"> </w:t>
       </w:r>
-      <w:hyperlink r:id="rId21" w:history="1">
+      <w:hyperlink r:id="rId20" w:history="1">
         <w:r>
           <w:rPr>
             <w:rStyle w:val="Hyperlink"/>
           </w:rPr>
-          <w:t>Amazon.com: ( 6 Pcs ) MCIGICM LM2596 Buck Converter, DC to DC 3.0-40V to 1.5-35V Step Down Power Supply High Efficiency Voltage Regulator Module: Electronics</w:t>
+          <w:t xml:space="preserve">Amazon.com: </w:t>
+        </w:r>
+        <w:proofErr w:type="gramStart"/>
+        <w:r>
+          <w:rPr>
+            <w:rStyle w:val="Hyperlink"/>
+          </w:rPr>
+          <w:t>( 6</w:t>
+        </w:r>
+        <w:proofErr w:type="gramEnd"/>
+        <w:r>
+          <w:rPr>
+            <w:rStyle w:val="Hyperlink"/>
+          </w:rPr>
+          <w:t xml:space="preserve"> Pcs ) MCIGICM LM2596 Buck Converter, DC to DC 3.0-40V to 1.5-35V Step Down Power Supply High Efficiency Voltage Regulator Module: Electronics</w:t>
         </w:r>
       </w:hyperlink>
     </w:p>
@@ -6318,7 +6882,7 @@
       <w:r>
         <w:t xml:space="preserve"> </w:t>
       </w:r>
-      <w:hyperlink r:id="rId22">
+      <w:hyperlink r:id="rId21">
         <w:r>
           <w:rPr>
             <w:color w:val="1155CC"/>
@@ -6336,7 +6900,15 @@
         </w:numPr>
       </w:pPr>
       <w:r>
-        <w:t>5 pin, 4 pin, and 3 pin connectors.</w:t>
+        <w:t xml:space="preserve">5 </w:t>
+      </w:r>
+      <w:proofErr w:type="gramStart"/>
+      <w:r>
+        <w:t>pin</w:t>
+      </w:r>
+      <w:proofErr w:type="gramEnd"/>
+      <w:r>
+        <w:t>, 4 pin, and 3 pin connectors.</w:t>
       </w:r>
       <w:r>
         <w:t xml:space="preserve"> The 5 pin is not used with any of the PCB versions.</w:t>
@@ -6344,7 +6916,7 @@
       <w:r>
         <w:t xml:space="preserve"> </w:t>
       </w:r>
-      <w:hyperlink r:id="rId23">
+      <w:hyperlink r:id="rId22">
         <w:r>
           <w:rPr>
             <w:color w:val="1155CC"/>
@@ -6356,7 +6928,7 @@
       <w:r>
         <w:t xml:space="preserve"> </w:t>
       </w:r>
-      <w:hyperlink r:id="rId24">
+      <w:hyperlink r:id="rId23">
         <w:r>
           <w:rPr>
             <w:color w:val="1155CC"/>
@@ -6368,7 +6940,7 @@
       <w:r>
         <w:t xml:space="preserve">  </w:t>
       </w:r>
-      <w:hyperlink r:id="rId25">
+      <w:hyperlink r:id="rId24">
         <w:r>
           <w:rPr>
             <w:color w:val="1155CC"/>
@@ -6394,7 +6966,7 @@
       <w:r>
         <w:t xml:space="preserve"> </w:t>
       </w:r>
-      <w:hyperlink r:id="rId26">
+      <w:hyperlink r:id="rId25">
         <w:r>
           <w:rPr>
             <w:color w:val="1155CC"/>
@@ -6420,7 +6992,7 @@
       <w:r>
         <w:t xml:space="preserve"> LED strips. </w:t>
       </w:r>
-      <w:hyperlink r:id="rId27">
+      <w:hyperlink r:id="rId26">
         <w:r>
           <w:rPr>
             <w:color w:val="1155CC"/>
@@ -6438,25 +7010,61 @@
         </w:numPr>
       </w:pPr>
       <w:r>
-        <w:t xml:space="preserve">Battery connectors for the 18650 battery in handle versions. </w:t>
+        <w:t xml:space="preserve">Battery connectors for the 18650 </w:t>
+      </w:r>
+      <w:proofErr w:type="gramStart"/>
+      <w:r>
+        <w:t>battery</w:t>
+      </w:r>
+      <w:proofErr w:type="gramEnd"/>
+      <w:r>
+        <w:t xml:space="preserve"> in handle versions. </w:t>
+      </w:r>
+      <w:hyperlink r:id="rId27" w:history="1">
+        <w:r>
+          <w:rPr>
+            <w:rStyle w:val="Hyperlink"/>
+          </w:rPr>
+          <w:t xml:space="preserve">Amazon.com: </w:t>
+        </w:r>
+        <w:proofErr w:type="spellStart"/>
+        <w:r>
+          <w:rPr>
+            <w:rStyle w:val="Hyperlink"/>
+          </w:rPr>
+          <w:t>uxcell</w:t>
+        </w:r>
+        <w:proofErr w:type="spellEnd"/>
+        <w:r>
+          <w:rPr>
+            <w:rStyle w:val="Hyperlink"/>
+          </w:rPr>
+          <w:t xml:space="preserve"> 20 Pairs AA Battery Positive Negative Conversion Spring Contact Nickeling Plate 12mmx12mmx0.3mm : Automotive</w:t>
+        </w:r>
+      </w:hyperlink>
+      <w:r>
+        <w:t xml:space="preserve"> or </w:t>
       </w:r>
       <w:hyperlink r:id="rId28" w:history="1">
         <w:r>
           <w:rPr>
             <w:rStyle w:val="Hyperlink"/>
           </w:rPr>
-          <w:t>Amazon.com: uxcell 20 Pairs AA Battery Positive Negative Conversion Spring Contact Nickeling Plate 12mmx12mmx0.3mm : Automotive</w:t>
+          <w:t xml:space="preserve">Amazon.com: </w:t>
         </w:r>
-      </w:hyperlink>
-      <w:r>
-        <w:t xml:space="preserve"> or </w:t>
-      </w:r>
-      <w:hyperlink r:id="rId29" w:history="1">
+        <w:proofErr w:type="spellStart"/>
         <w:r>
           <w:rPr>
             <w:rStyle w:val="Hyperlink"/>
           </w:rPr>
-          <w:t xml:space="preserve">Amazon.com: uxcell 10 Pairs AA AAA Batteries </w:t>
+          <w:t>uxcell</w:t>
+        </w:r>
+        <w:proofErr w:type="spellEnd"/>
+        <w:r>
+          <w:rPr>
+            <w:rStyle w:val="Hyperlink"/>
+          </w:rPr>
+          <w:t xml:space="preserve"> 10 Pairs AA AAA Batteries </w:t>
         </w:r>
         <w:r>
           <w:rPr>
@@ -6491,12 +7099,84 @@
       <w:r>
         <w:t xml:space="preserve">for the optional light sensor. </w:t>
       </w:r>
+      <w:hyperlink r:id="rId29" w:history="1">
+        <w:proofErr w:type="spellStart"/>
+        <w:r>
+          <w:rPr>
+            <w:rStyle w:val="Hyperlink"/>
+          </w:rPr>
+          <w:t>eBoot</w:t>
+        </w:r>
+        <w:proofErr w:type="spellEnd"/>
+        <w:r>
+          <w:rPr>
+            <w:rStyle w:val="Hyperlink"/>
+          </w:rPr>
+          <w:t xml:space="preserve"> 30 Pieces Photoresistor Photo Light Sensitive Resistor Light Dependent Resistor 5 mm GM5539 5539: Amazon.com: Industrial &amp; Scientific</w:t>
+        </w:r>
+      </w:hyperlink>
+    </w:p>
+    <w:p>
+      <w:pPr>
+        <w:numPr>
+          <w:ilvl w:val="0"/>
+          <w:numId w:val="6"/>
+        </w:numPr>
+      </w:pPr>
+      <w:r>
+        <w:t xml:space="preserve">Heat sinks for the voltage regulator and inductor coil. Only needed if you </w:t>
+      </w:r>
+      <w:r>
+        <w:t xml:space="preserve">buy the PCB direct from pcbway.com. </w:t>
+      </w:r>
       <w:hyperlink r:id="rId30" w:history="1">
         <w:r>
           <w:rPr>
             <w:rStyle w:val="Hyperlink"/>
           </w:rPr>
-          <w:t>eBoot 30 Pieces Photoresistor Photo Light Sensitive Resistor Light Dependent Resistor 5 mm GM5539 5539: Amazon.com: Industrial &amp; Scientific</w:t>
+          <w:t xml:space="preserve">Amazon.com: </w:t>
+        </w:r>
+        <w:proofErr w:type="spellStart"/>
+        <w:r>
+          <w:rPr>
+            <w:rStyle w:val="Hyperlink"/>
+          </w:rPr>
+          <w:t>Easycargo</w:t>
+        </w:r>
+        <w:proofErr w:type="spellEnd"/>
+        <w:r>
+          <w:rPr>
+            <w:rStyle w:val="Hyperlink"/>
+          </w:rPr>
+          <w:t xml:space="preserve"> 20pcs Small Mini Heatsink Kit + Thermal Conductive Adhesive Tape, Mini Cooler Aluminum Heat Sink for Cooling VRM GPU Stepper Driver MOSFET </w:t>
+        </w:r>
+        <w:proofErr w:type="spellStart"/>
+        <w:r>
+          <w:rPr>
+            <w:rStyle w:val="Hyperlink"/>
+          </w:rPr>
+          <w:t>VRam</w:t>
+        </w:r>
+        <w:proofErr w:type="spellEnd"/>
+        <w:r>
+          <w:rPr>
+            <w:rStyle w:val="Hyperlink"/>
+          </w:rPr>
+          <w:t xml:space="preserve"> Regulators (8.8mmx8.8mmx5mm</w:t>
+        </w:r>
+        <w:proofErr w:type="gramStart"/>
+        <w:r>
+          <w:rPr>
+            <w:rStyle w:val="Hyperlink"/>
+          </w:rPr>
+          <w:t>) :</w:t>
+        </w:r>
+        <w:proofErr w:type="gramEnd"/>
+        <w:r>
+          <w:rPr>
+            <w:rStyle w:val="Hyperlink"/>
+          </w:rPr>
+          <w:t xml:space="preserve"> Electronics</w:t>
         </w:r>
       </w:hyperlink>
     </w:p>
@@ -6508,19 +7188,8 @@
         </w:numPr>
       </w:pPr>
       <w:r>
-        <w:t xml:space="preserve">Heat sinks for the voltage regulator and inductor coil. Only needed if you </w:t>
-      </w:r>
-      <w:r>
-        <w:t xml:space="preserve">buy the PCB direct from pcbway.com. </w:t>
-      </w:r>
-      <w:hyperlink r:id="rId31" w:history="1">
-        <w:r>
-          <w:rPr>
-            <w:rStyle w:val="Hyperlink"/>
-          </w:rPr>
-          <w:t>Amazon.com: Easycargo 20pcs Small Mini Heatsink Kit + Thermal Conductive Adhesive Tape, Mini Cooler Aluminum Heat Sink for Cooling VRM GPU Stepper Driver MOSFET VRam Regulators (8.8mmx8.8mmx5mm) : Electronics</w:t>
-        </w:r>
-      </w:hyperlink>
+        <w:t>8mm threaded shaft for spinner handle.</w:t>
+      </w:r>
     </w:p>
     <w:p>
       <w:pPr>
@@ -6530,7 +7199,10 @@
         </w:numPr>
       </w:pPr>
       <w:r>
-        <w:t>8mm threaded shaft for spinner handle.</w:t>
+        <w:t>Various 2mm and 3mm screws</w:t>
+      </w:r>
+      <w:r>
+        <w:t xml:space="preserve"> to hold things in place.</w:t>
       </w:r>
     </w:p>
     <w:p>
@@ -6541,20 +7213,6 @@
         </w:numPr>
       </w:pPr>
       <w:r>
-        <w:t>Various 2mm and 3mm screws</w:t>
-      </w:r>
-      <w:r>
-        <w:t xml:space="preserve"> to hold things in place.</w:t>
-      </w:r>
-    </w:p>
-    <w:p>
-      <w:pPr>
-        <w:numPr>
-          <w:ilvl w:val="0"/>
-          <w:numId w:val="6"/>
-        </w:numPr>
-      </w:pPr>
-      <w:r>
         <w:t>Skateboard</w:t>
       </w:r>
       <w:r>
@@ -6563,7 +7221,7 @@
       <w:r>
         <w:t xml:space="preserve">all bearings for spinner handle. </w:t>
       </w:r>
-      <w:hyperlink r:id="rId32" w:history="1">
+      <w:hyperlink r:id="rId31" w:history="1">
         <w:r>
           <w:rPr>
             <w:rStyle w:val="Hyperlink"/>
@@ -6728,7 +7386,15 @@
         <w:t xml:space="preserve"> file is</w:t>
       </w:r>
       <w:r>
-        <w:t xml:space="preserve"> available on the github entry for this project if you don’t want to collect all these files and compile the code. It can be built with the Arduino IDE, but</w:t>
+        <w:t xml:space="preserve"> available on the </w:t>
+      </w:r>
+      <w:proofErr w:type="spellStart"/>
+      <w:r>
+        <w:t>github</w:t>
+      </w:r>
+      <w:proofErr w:type="spellEnd"/>
+      <w:r>
+        <w:t xml:space="preserve"> entry for this project if you don’t want to collect all these files and compile the code. It can be built with the Arduino IDE, but</w:t>
       </w:r>
       <w:r>
         <w:t xml:space="preserve"> I</w:t>
@@ -6746,12 +7412,20 @@
     <w:p/>
     <w:p>
       <w:r>
-        <w:t>The github entry has the schematic and other plans for the case.</w:t>
+        <w:t xml:space="preserve">The </w:t>
+      </w:r>
+      <w:proofErr w:type="spellStart"/>
+      <w:r>
+        <w:t>github</w:t>
+      </w:r>
+      <w:proofErr w:type="spellEnd"/>
+      <w:r>
+        <w:t xml:space="preserve"> entry has the schematic and other plans for the case.</w:t>
       </w:r>
     </w:p>
     <w:p/>
     <w:p>
-      <w:hyperlink r:id="rId33" w:history="1">
+      <w:hyperlink r:id="rId32" w:history="1">
         <w:r>
           <w:rPr>
             <w:rStyle w:val="Hyperlink"/>
@@ -6772,7 +7446,15 @@
         <w:t>Arduino IDE, or Microsoft Visual Studio with Visual Micro</w:t>
       </w:r>
       <w:r>
-        <w:t>, or VisualCode set up for TTGO esp32.</w:t>
+        <w:t xml:space="preserve">, or </w:t>
+      </w:r>
+      <w:proofErr w:type="spellStart"/>
+      <w:r>
+        <w:t>VisualCode</w:t>
+      </w:r>
+      <w:proofErr w:type="spellEnd"/>
+      <w:r>
+        <w:t xml:space="preserve"> set up for TTGO esp32.</w:t>
       </w:r>
     </w:p>
     <w:p>
@@ -6799,11 +7481,16 @@
       <w:r>
         <w:t xml:space="preserve">Bodmer’s </w:t>
       </w:r>
+      <w:proofErr w:type="spellStart"/>
       <w:r>
         <w:t>tft_</w:t>
       </w:r>
       <w:r>
-        <w:t>espi display library</w:t>
+        <w:t>espi</w:t>
+      </w:r>
+      <w:proofErr w:type="spellEnd"/>
+      <w:r>
+        <w:t xml:space="preserve"> display library</w:t>
       </w:r>
     </w:p>
     <w:p>
@@ -6813,9 +7500,14 @@
           <w:numId w:val="1"/>
         </w:numPr>
       </w:pPr>
+      <w:proofErr w:type="spellStart"/>
       <w:r>
         <w:lastRenderedPageBreak/>
-        <w:t>FastLED library</w:t>
+        <w:t>FastLED</w:t>
+      </w:r>
+      <w:proofErr w:type="spellEnd"/>
+      <w:r>
+        <w:t xml:space="preserve"> library</w:t>
       </w:r>
     </w:p>
     <w:p>
@@ -6825,8 +7517,13 @@
           <w:numId w:val="1"/>
         </w:numPr>
       </w:pPr>
-      <w:r>
-        <w:t>SdFat by Bill Greiman</w:t>
+      <w:proofErr w:type="spellStart"/>
+      <w:r>
+        <w:t>SdFat</w:t>
+      </w:r>
+      <w:proofErr w:type="spellEnd"/>
+      <w:r>
+        <w:t xml:space="preserve"> by Bill Greiman</w:t>
       </w:r>
     </w:p>
     <w:p>
@@ -6937,12 +7634,62 @@
       <w:r>
         <w:t xml:space="preserve">The folder </w:t>
       </w:r>
-      <w:hyperlink r:id="rId34" w:history="1">
+      <w:hyperlink r:id="rId33" w:history="1">
+        <w:proofErr w:type="spellStart"/>
         <w:r>
           <w:rPr>
             <w:rStyle w:val="Hyperlink"/>
           </w:rPr>
-          <w:t>MagicImageWand/PCB_OnBoardPower at main · MartinNohr/MagicImageWand (github.com)</w:t>
+          <w:t>MagicImageWand</w:t>
+        </w:r>
+        <w:proofErr w:type="spellEnd"/>
+        <w:r>
+          <w:rPr>
+            <w:rStyle w:val="Hyperlink"/>
+          </w:rPr>
+          <w:t>/</w:t>
+        </w:r>
+        <w:proofErr w:type="spellStart"/>
+        <w:r>
+          <w:rPr>
+            <w:rStyle w:val="Hyperlink"/>
+          </w:rPr>
+          <w:t>PCB_OnBoardPower</w:t>
+        </w:r>
+        <w:proofErr w:type="spellEnd"/>
+        <w:r>
+          <w:rPr>
+            <w:rStyle w:val="Hyperlink"/>
+          </w:rPr>
+          <w:t xml:space="preserve"> at main · </w:t>
+        </w:r>
+        <w:proofErr w:type="spellStart"/>
+        <w:r>
+          <w:rPr>
+            <w:rStyle w:val="Hyperlink"/>
+          </w:rPr>
+          <w:t>MartinNohr</w:t>
+        </w:r>
+        <w:proofErr w:type="spellEnd"/>
+        <w:r>
+          <w:rPr>
+            <w:rStyle w:val="Hyperlink"/>
+          </w:rPr>
+          <w:t>/</w:t>
+        </w:r>
+        <w:proofErr w:type="spellStart"/>
+        <w:r>
+          <w:rPr>
+            <w:rStyle w:val="Hyperlink"/>
+          </w:rPr>
+          <w:t>MagicImageWand</w:t>
+        </w:r>
+        <w:proofErr w:type="spellEnd"/>
+        <w:r>
+          <w:rPr>
+            <w:rStyle w:val="Hyperlink"/>
+          </w:rPr>
+          <w:t xml:space="preserve"> (github.com)</w:t>
         </w:r>
       </w:hyperlink>
       <w:r>
@@ -6962,7 +7709,15 @@
     </w:p>
     <w:p>
       <w:r>
-        <w:t>The parts are best printed as shown here. The battery case might need a raft if your printer bed adhesion is not strong enough. The handle needs supports. Two sets of the wedge joiners are needed. The short ones are under the handle and the longer ones are above the LED aluminum extrusion base.</w:t>
+        <w:t xml:space="preserve">The parts are best printed as shown here. The battery case might need a raft if your printer bed adhesion is not strong enough. The handle needs </w:t>
+      </w:r>
+      <w:proofErr w:type="gramStart"/>
+      <w:r>
+        <w:t>supports</w:t>
+      </w:r>
+      <w:proofErr w:type="gramEnd"/>
+      <w:r>
+        <w:t>. Two sets of the wedge joiners are needed. The short ones are under the handle and the longer ones are above the LED aluminum extrusion base.</w:t>
       </w:r>
     </w:p>
     <w:p>
@@ -6970,6 +7725,7 @@
         <w:rPr>
           <w:noProof/>
         </w:rPr>
+        <w:lastRenderedPageBreak/>
         <w:drawing>
           <wp:inline distT="0" distB="0" distL="0" distR="0" wp14:anchorId="33AD7583" wp14:editId="71CFC6C1">
             <wp:extent cx="5011673" cy="2819400"/>
@@ -6988,7 +7744,7 @@
                     </pic:cNvPicPr>
                   </pic:nvPicPr>
                   <pic:blipFill>
-                    <a:blip r:embed="rId35" cstate="print">
+                    <a:blip r:embed="rId34" cstate="print">
                       <a:extLst>
                         <a:ext uri="{28A0092B-C50C-407E-A947-70E740481C1C}">
                           <a14:useLocalDpi xmlns:a14="http://schemas.microsoft.com/office/drawing/2010/main" val="0"/>
@@ -7019,53 +7775,106 @@
           </wp:inline>
         </w:drawing>
       </w:r>
+      <w:r>
+        <w:rPr>
+          <w:noProof/>
+        </w:rPr>
+        <w:drawing>
+          <wp:inline distT="0" distB="0" distL="0" distR="0" wp14:anchorId="789A34E5" wp14:editId="06927245">
+            <wp:extent cx="5018707" cy="2393950"/>
+            <wp:effectExtent l="0" t="0" r="0" b="6350"/>
+            <wp:docPr id="2" name="Picture 2"/>
+            <wp:cNvGraphicFramePr>
+              <a:graphicFrameLocks xmlns:a="http://schemas.openxmlformats.org/drawingml/2006/main" noChangeAspect="1"/>
+            </wp:cNvGraphicFramePr>
+            <a:graphic xmlns:a="http://schemas.openxmlformats.org/drawingml/2006/main">
+              <a:graphicData uri="http://schemas.openxmlformats.org/drawingml/2006/picture">
+                <pic:pic xmlns:pic="http://schemas.openxmlformats.org/drawingml/2006/picture">
+                  <pic:nvPicPr>
+                    <pic:cNvPr id="0" name="Picture 1"/>
+                    <pic:cNvPicPr>
+                      <a:picLocks noChangeAspect="1" noChangeArrowheads="1"/>
+                    </pic:cNvPicPr>
+                  </pic:nvPicPr>
+                  <pic:blipFill>
+                    <a:blip r:embed="rId35" cstate="print">
+                      <a:extLst>
+                        <a:ext uri="{28A0092B-C50C-407E-A947-70E740481C1C}">
+                          <a14:useLocalDpi xmlns:a14="http://schemas.microsoft.com/office/drawing/2010/main" val="0"/>
+                        </a:ext>
+                      </a:extLst>
+                    </a:blip>
+                    <a:srcRect/>
+                    <a:stretch>
+                      <a:fillRect/>
+                    </a:stretch>
+                  </pic:blipFill>
+                  <pic:spPr bwMode="auto">
+                    <a:xfrm>
+                      <a:off x="0" y="0"/>
+                      <a:ext cx="5024493" cy="2396710"/>
+                    </a:xfrm>
+                    <a:prstGeom prst="rect">
+                      <a:avLst/>
+                    </a:prstGeom>
+                    <a:noFill/>
+                    <a:ln>
+                      <a:noFill/>
+                    </a:ln>
+                  </pic:spPr>
+                </pic:pic>
+              </a:graphicData>
+            </a:graphic>
+          </wp:inline>
+        </w:drawing>
+      </w:r>
     </w:p>
     <w:p>
       <w:pPr>
         <w:pStyle w:val="Heading3"/>
       </w:pPr>
       <w:r>
+        <w:t>PCB Preparation</w:t>
+      </w:r>
+    </w:p>
+    <w:p>
+      <w:r>
+        <w:t>The TTGO is mounted on the sockets as shown. It can be connected with the USB port for programming and testing</w:t>
+      </w:r>
+      <w:r>
+        <w:t xml:space="preserve">. The 3 pin LED wires and the 4 pin power wires are cut to an appropriate length and soldered to the PCB. Note that the power uses 2 wires for ground and +5V. These wires are folded under the PCB </w:t>
+      </w:r>
+      <w:r>
+        <w:t xml:space="preserve">after the connecters are mounted in the </w:t>
+      </w:r>
+      <w:r>
+        <w:t xml:space="preserve">bottom holes of the </w:t>
+      </w:r>
+      <w:r>
+        <w:t>case.</w:t>
+      </w:r>
+      <w:r>
+        <w:t xml:space="preserve"> The connectors </w:t>
+      </w:r>
+      <w:r>
+        <w:t>started at an angle and then pulled through until the wings engage the case.</w:t>
+      </w:r>
+      <w:r>
+        <w:t xml:space="preserve"> The round audio connector</w:t>
+      </w:r>
+      <w:r>
+        <w:t xml:space="preserve"> next to the SD reader is not used at this time, but there had to be a hole for it.</w:t>
+      </w:r>
+    </w:p>
+    <w:p/>
+    <w:p>
+      <w:r>
+        <w:t>It is not necessary to use the connectors, you can simply solder the wires instead. I like the ability to take things apart later, so I used connectors.</w:t>
+      </w:r>
+    </w:p>
+    <w:p>
+      <w:r>
         <w:lastRenderedPageBreak/>
-        <w:t>PCB Preparation</w:t>
-      </w:r>
-    </w:p>
-    <w:p>
-      <w:r>
-        <w:t>The TTGO is mounted on the sockets as shown. It can be connected with the USB port for programming and testing</w:t>
-      </w:r>
-      <w:r>
-        <w:t xml:space="preserve">. The 3 pin LED wires and the 4 pin power wires are cut to an appropriate length and soldered to the PCB. Note that the power uses 2 wires for ground and +5V. These wires are folded under the PCB </w:t>
-      </w:r>
-      <w:r>
-        <w:t xml:space="preserve">after the connecters are mounted in the </w:t>
-      </w:r>
-      <w:r>
-        <w:t xml:space="preserve">bottom holes of the </w:t>
-      </w:r>
-      <w:r>
-        <w:t>case.</w:t>
-      </w:r>
-      <w:r>
-        <w:t xml:space="preserve"> The connectors </w:t>
-      </w:r>
-      <w:r>
-        <w:t>started at an angle and then pulled through until the wings engage the case.</w:t>
-      </w:r>
-      <w:r>
-        <w:t xml:space="preserve"> The round audio connector</w:t>
-      </w:r>
-      <w:r>
-        <w:t xml:space="preserve"> next to the SD reader is not used at this time, but there had to be a hole for it.</w:t>
-      </w:r>
-    </w:p>
-    <w:p/>
-    <w:p>
-      <w:r>
-        <w:t>It is not necessary to use the connectors, you can simply solder the wires instead. I like the ability to take things apart later, so I used connectors.</w:t>
-      </w:r>
-    </w:p>
-    <w:p>
-      <w:r>
         <w:t xml:space="preserve"> </w:t>
       </w:r>
       <w:r>
@@ -7288,13 +8097,20 @@
         <w:pStyle w:val="Heading3"/>
       </w:pPr>
       <w:r>
-        <w:lastRenderedPageBreak/>
         <w:t>Preparing the Battery Case</w:t>
       </w:r>
     </w:p>
     <w:p>
       <w:r>
-        <w:t>The battery case needs a negative battery connector (the one with the spring) inserted in the slot with the solder tab up. Make sure the retaining clips on the connector have been flattened, they are not needed. This can be tricky, use a needle nose pliers and make sure it is seated all the way up. The tab will appear in the slot. This is where the negative wires from the 4 wire connector are soldered. The positive wires are soldered to the long wire from the other end that is passed through the slot between the handle and the battery case. Do not attach the wires until the handle has been attached to the battery case. The slots for the connector might need to be cleaned with a knife first. Insert the connector and push it all the way down with a screwdriver or other tool until it is seated as shown. Bend the tab out so that a wire can be soldered to it.</w:t>
+        <w:t xml:space="preserve">The battery case needs a negative battery connector (the one with the spring) inserted in the slot with the solder tab up. Make sure the retaining clips on the connector have been flattened, they are not needed. This can be tricky, use a needle nose pliers and make sure it is seated all the way up. The tab will appear in the slot. This is where the negative wires from the </w:t>
+      </w:r>
+      <w:proofErr w:type="gramStart"/>
+      <w:r>
+        <w:t>4 wire</w:t>
+      </w:r>
+      <w:proofErr w:type="gramEnd"/>
+      <w:r>
+        <w:t xml:space="preserve"> connector are soldered. The positive wires are soldered to the long wire from the other end that is passed through the slot between the handle and the battery case. Do not attach the wires until the handle has been attached to the battery case. The slots for the connector might need to be cleaned with a knife first. Insert the connector and push it all the way down with a screwdriver or other tool until it is seated as shown. Bend the tab out so that a wire can be soldered to it.</w:t>
       </w:r>
     </w:p>
     <w:p/>
@@ -7303,6 +8119,7 @@
         <w:rPr>
           <w:noProof/>
         </w:rPr>
+        <w:lastRenderedPageBreak/>
         <w:drawing>
           <wp:inline distT="0" distB="0" distL="0" distR="0" wp14:anchorId="3BF36A10" wp14:editId="0438CDDE">
             <wp:extent cx="2805015" cy="2076011"/>
@@ -7449,8 +8266,13 @@
       <w:r>
         <w:t xml:space="preserve"> Solder a wire onto the connector that is long enough to go through the hole in the base of the handle. This will be connected to the </w:t>
       </w:r>
-      <w:r>
-        <w:t>4 pin wire connector leading to the TTGO case.</w:t>
+      <w:proofErr w:type="gramStart"/>
+      <w:r>
+        <w:t>4 pin</w:t>
+      </w:r>
+      <w:proofErr w:type="gramEnd"/>
+      <w:r>
+        <w:t xml:space="preserve"> wire connector leading to the TTGO case.</w:t>
       </w:r>
       <w:r>
         <w:t xml:space="preserve"> The second picture shows this </w:t>
@@ -7594,12 +8416,29 @@
         <w:pStyle w:val="Heading3"/>
       </w:pPr>
       <w:r>
+        <w:lastRenderedPageBreak/>
         <w:t>Handle to Battery Case</w:t>
       </w:r>
     </w:p>
     <w:p>
       <w:r>
-        <w:t>Using two of the wedge joiner strips the battery case can be attached to the handle. The front (where the TTGO case is) should line up with the battery case. This might be really tight or fairly easy depending on your 3D printers calibration and accuracy. File and trim carefully if necessary.</w:t>
+        <w:t xml:space="preserve">Using two of the wedge </w:t>
+      </w:r>
+      <w:proofErr w:type="gramStart"/>
+      <w:r>
+        <w:t>joiner</w:t>
+      </w:r>
+      <w:proofErr w:type="gramEnd"/>
+      <w:r>
+        <w:t xml:space="preserve"> strips the battery case can be attached to the handle. The front (where the TTGO case is) should line up with the battery case. This might be really tight or fairly easy depending on your 3D </w:t>
+      </w:r>
+      <w:proofErr w:type="gramStart"/>
+      <w:r>
+        <w:t>printers</w:t>
+      </w:r>
+      <w:proofErr w:type="gramEnd"/>
+      <w:r>
+        <w:t xml:space="preserve"> calibration and accuracy. File and trim carefully if necessary.</w:t>
       </w:r>
       <w:r>
         <w:t xml:space="preserve"> The wedge joiners could also be printer in a slightly reduced size if they are too tight.</w:t>
@@ -7679,11 +8518,7 @@
     </w:p>
     <w:p>
       <w:r>
-        <w:t xml:space="preserve">Next the power connector is pressed onto the end of the battery case. Insert the metal connector and then press the assembly onto the end while threading the wire through the center hole under the handle. The connector should be a tight fit, if too tight trim carefully. Glue can be added if necessary. Make sure the connector is flush with the battery case, this is necessary so </w:t>
-      </w:r>
-      <w:r>
-        <w:lastRenderedPageBreak/>
-        <w:t>the end connector will slide in the slots.</w:t>
+        <w:t>Next the power connector is pressed onto the end of the battery case. Insert the metal connector and then press the assembly onto the end while threading the wire through the center hole under the handle. The connector should be a tight fit, if too tight trim carefully. Glue can be added if necessary. Make sure the connector is flush with the battery case, this is necessary so the end connector will slide in the slots.</w:t>
       </w:r>
       <w:r>
         <w:t xml:space="preserve"> Do not use glue on the metal connector, it must be free to push against the spring to ensure a good connection.</w:t>
@@ -7694,6 +8529,7 @@
         <w:rPr>
           <w:noProof/>
         </w:rPr>
+        <w:lastRenderedPageBreak/>
         <w:drawing>
           <wp:inline distT="0" distB="0" distL="0" distR="0" wp14:anchorId="6ECCFA93" wp14:editId="54723FDE">
             <wp:extent cx="2781300" cy="3589541"/>
@@ -7898,6 +8734,7 @@
         <w:pStyle w:val="Heading3"/>
       </w:pPr>
       <w:r>
+        <w:lastRenderedPageBreak/>
         <w:t>Adding the LED Extrusion Holder</w:t>
       </w:r>
     </w:p>
@@ -7906,13 +8743,31 @@
         <w:t>The LED holder is added using two more of the wedge strips. Again, this might be tight, file or trim as necessary. Align the</w:t>
       </w:r>
       <w:r>
-        <w:t xml:space="preserve"> holder with the middle slots under the big hole on the top of the handle. This will make the spinner handle exactly in the middle of a two strip version of the wand. Apply glue to hold things in place.</w:t>
+        <w:t xml:space="preserve"> holder with the middle slots under the big hole on the top of the handle. This will make the spinner handle exactly in the middle of a </w:t>
+      </w:r>
+      <w:proofErr w:type="gramStart"/>
+      <w:r>
+        <w:t>two strip</w:t>
+      </w:r>
+      <w:proofErr w:type="gramEnd"/>
+      <w:r>
+        <w:t xml:space="preserve"> version of the wand. Apply glue to hold things in place.</w:t>
       </w:r>
       <w:r>
         <w:t xml:space="preserve"> The screws to hold the LED extrusions are 3mm. Tapping with a 3mm tap will make them fit better, but </w:t>
       </w:r>
       <w:r>
         <w:t>the screws will cut their own thread.</w:t>
+      </w:r>
+      <w:r>
+        <w:t xml:space="preserve"> </w:t>
+      </w:r>
+      <w:r>
+        <w:rPr>
+          <w:b/>
+          <w:bCs/>
+        </w:rPr>
+        <w:t>***** this picture needs to be updated, it shows an older version of the extrusion mount, it is too long. *****</w:t>
       </w:r>
     </w:p>
     <w:p>
@@ -7980,19 +8835,7 @@
     </w:p>
     <w:p>
       <w:r>
-        <w:t>Unsolder the connectors from both ends of the</w:t>
-      </w:r>
-      <w:r>
-        <w:t xml:space="preserve"> WS2812B LED strips</w:t>
-      </w:r>
-      <w:r>
-        <w:t xml:space="preserve"> if they came with them on. The factory ones are backwards from what we need</w:t>
-      </w:r>
-      <w:r>
-        <w:t xml:space="preserve"> since we used the male connector on the TTGO case. Cut the new female connector wires</w:t>
-      </w:r>
-      <w:r>
-        <w:t xml:space="preserve"> diagonally so they can be attached going out sideways as shown in the photo below. Solder them carefully!</w:t>
+        <w:t>Unsolder the connectors from both ends of the WS2812B LED strips if they came with them on. The factory ones are backwards from what we need since we used the male connector on the TTGO case. Cut the new female connector wires diagonally so they can be attached going out sideways as shown in the photo below. Solder them carefully!</w:t>
       </w:r>
     </w:p>
     <w:p>
@@ -8000,11 +8843,10 @@
         <w:rPr>
           <w:noProof/>
         </w:rPr>
-        <w:lastRenderedPageBreak/>
         <w:drawing>
-          <wp:inline distT="0" distB="0" distL="0" distR="0" wp14:anchorId="43D01C5B" wp14:editId="4115838E">
-            <wp:extent cx="3195310" cy="2546350"/>
-            <wp:effectExtent l="0" t="0" r="5715" b="6350"/>
+          <wp:inline distT="0" distB="0" distL="0" distR="0" wp14:anchorId="52305EAF" wp14:editId="2D6E229A">
+            <wp:extent cx="2334728" cy="1860550"/>
+            <wp:effectExtent l="0" t="0" r="8890" b="6350"/>
             <wp:docPr id="20" name="Picture 20" descr="A close-up of a bicycle handlebar&#10;&#10;Description automatically generated with low confidence"/>
             <wp:cNvGraphicFramePr>
               <a:graphicFrameLocks xmlns:a="http://schemas.openxmlformats.org/drawingml/2006/main" noChangeAspect="1"/>
@@ -8034,7 +8876,7 @@
                   <pic:spPr bwMode="auto">
                     <a:xfrm>
                       <a:off x="0" y="0"/>
-                      <a:ext cx="3206056" cy="2554914"/>
+                      <a:ext cx="2352561" cy="1874761"/>
                     </a:xfrm>
                     <a:prstGeom prst="rect">
                       <a:avLst/>
@@ -8055,9 +8897,9 @@
           <w:noProof/>
         </w:rPr>
         <w:drawing>
-          <wp:inline distT="0" distB="0" distL="0" distR="0" wp14:anchorId="50E83186" wp14:editId="7ADCFC0F">
-            <wp:extent cx="2499774" cy="2768600"/>
-            <wp:effectExtent l="0" t="0" r="0" b="0"/>
+          <wp:inline distT="0" distB="0" distL="0" distR="0" wp14:anchorId="22D13C95" wp14:editId="1E9BC85B">
+            <wp:extent cx="1616826" cy="1790700"/>
+            <wp:effectExtent l="0" t="0" r="2540" b="0"/>
             <wp:docPr id="11" name="Picture 11"/>
             <wp:cNvGraphicFramePr>
               <a:graphicFrameLocks xmlns:a="http://schemas.openxmlformats.org/drawingml/2006/main" noChangeAspect="1"/>
@@ -8072,7 +8914,7 @@
                     </pic:cNvPicPr>
                   </pic:nvPicPr>
                   <pic:blipFill>
-                    <a:blip r:embed="rId50">
+                    <a:blip r:embed="rId50" cstate="print">
                       <a:extLst>
                         <a:ext uri="{28A0092B-C50C-407E-A947-70E740481C1C}">
                           <a14:useLocalDpi xmlns:a14="http://schemas.microsoft.com/office/drawing/2010/main" val="0"/>
@@ -8087,7 +8929,7 @@
                   <pic:spPr bwMode="auto">
                     <a:xfrm>
                       <a:off x="0" y="0"/>
-                      <a:ext cx="2513415" cy="2783708"/>
+                      <a:ext cx="1632881" cy="1808482"/>
                     </a:xfrm>
                     <a:prstGeom prst="rect">
                       <a:avLst/>
@@ -8108,9 +8950,9 @@
           <w:noProof/>
         </w:rPr>
         <w:drawing>
-          <wp:inline distT="0" distB="0" distL="0" distR="0" wp14:anchorId="0150128F" wp14:editId="305C2468">
-            <wp:extent cx="2997200" cy="3358012"/>
-            <wp:effectExtent l="0" t="0" r="0" b="0"/>
+          <wp:inline distT="0" distB="0" distL="0" distR="0" wp14:anchorId="3E112C42" wp14:editId="7EC598C6">
+            <wp:extent cx="1981200" cy="2219703"/>
+            <wp:effectExtent l="0" t="0" r="0" b="9525"/>
             <wp:docPr id="18" name="Picture 18"/>
             <wp:cNvGraphicFramePr>
               <a:graphicFrameLocks xmlns:a="http://schemas.openxmlformats.org/drawingml/2006/main" noChangeAspect="1"/>
@@ -8125,7 +8967,7 @@
                     </pic:cNvPicPr>
                   </pic:nvPicPr>
                   <pic:blipFill>
-                    <a:blip r:embed="rId51">
+                    <a:blip r:embed="rId51" cstate="print">
                       <a:extLst>
                         <a:ext uri="{28A0092B-C50C-407E-A947-70E740481C1C}">
                           <a14:useLocalDpi xmlns:a14="http://schemas.microsoft.com/office/drawing/2010/main" val="0"/>
@@ -8140,7 +8982,7 @@
                   <pic:spPr bwMode="auto">
                     <a:xfrm>
                       <a:off x="0" y="0"/>
-                      <a:ext cx="3001315" cy="3362622"/>
+                      <a:ext cx="1996267" cy="2236584"/>
                     </a:xfrm>
                     <a:prstGeom prst="rect">
                       <a:avLst/>
@@ -8167,22 +9009,239 @@
     </w:p>
     <w:p>
       <w:r>
-        <w:t xml:space="preserve">The TTGO case is simply pushed down onto the handle </w:t>
-      </w:r>
-      <w:r>
-        <w:t xml:space="preserve">mount, it might be tight the first time, file or trim if necessary. Once attached the battery and </w:t>
-      </w:r>
-      <w:r>
-        <w:t xml:space="preserve">LED’s can be attached. The batteries are inserted in the battery case negative end first. Pushing the battery end connector all the way </w:t>
-      </w:r>
-      <w:r>
-        <w:t xml:space="preserve">down </w:t>
-      </w:r>
-      <w:r>
-        <w:t>should start the system.</w:t>
-      </w:r>
-      <w:r>
-        <w:t xml:space="preserve"> If it doesn’t work, check all the battery wires and connectors to make sure power is getting to the board.</w:t>
+        <w:t xml:space="preserve">The TTGO case is simply pushed down onto the handle mount, it might be tight the first time, file or trim if necessary. Once attached the battery and LED’s can be attached. The batteries are inserted in the battery case negative end first. Pushing the battery end connector all the way </w:t>
+      </w:r>
+      <w:r>
+        <w:lastRenderedPageBreak/>
+        <w:t>down should start the system. If it doesn’t work, check all the battery wires and connectors to make sure power is getting to the board.</w:t>
+      </w:r>
+    </w:p>
+    <w:p>
+      <w:pPr>
+        <w:pStyle w:val="Heading3"/>
+      </w:pPr>
+      <w:r>
+        <w:t>Optional Spinner Handle and Knob</w:t>
+      </w:r>
+    </w:p>
+    <w:p>
+      <w:r>
+        <w:t>The spinner handle is useful when two LED strips are attached. It uses an 8mm threaded rod and two roller blade ball bearings. The rod is held to the round handle with 8mm nuts, you can use two or a single nylon lock type nut. The optional knob (there is a large one and a small one, your choice) for spinning is screwed on the end and held with a nut and washer. The 8mm rod can be cut to whatever length you prefer.</w:t>
+      </w:r>
+    </w:p>
+    <w:p>
+      <w:r>
+        <w:rPr>
+          <w:noProof/>
+        </w:rPr>
+        <w:lastRenderedPageBreak/>
+        <w:drawing>
+          <wp:inline distT="0" distB="0" distL="0" distR="0" wp14:anchorId="093E7D7C" wp14:editId="6495E6DB">
+            <wp:extent cx="3542871" cy="3580765"/>
+            <wp:effectExtent l="0" t="0" r="635" b="635"/>
+            <wp:docPr id="7" name="Picture 7"/>
+            <wp:cNvGraphicFramePr>
+              <a:graphicFrameLocks xmlns:a="http://schemas.openxmlformats.org/drawingml/2006/main" noChangeAspect="1"/>
+            </wp:cNvGraphicFramePr>
+            <a:graphic xmlns:a="http://schemas.openxmlformats.org/drawingml/2006/main">
+              <a:graphicData uri="http://schemas.openxmlformats.org/drawingml/2006/picture">
+                <pic:pic xmlns:pic="http://schemas.openxmlformats.org/drawingml/2006/picture">
+                  <pic:nvPicPr>
+                    <pic:cNvPr id="0" name="Picture 2"/>
+                    <pic:cNvPicPr>
+                      <a:picLocks noChangeAspect="1" noChangeArrowheads="1"/>
+                    </pic:cNvPicPr>
+                  </pic:nvPicPr>
+                  <pic:blipFill>
+                    <a:blip r:embed="rId52">
+                      <a:extLst>
+                        <a:ext uri="{28A0092B-C50C-407E-A947-70E740481C1C}">
+                          <a14:useLocalDpi xmlns:a14="http://schemas.microsoft.com/office/drawing/2010/main" val="0"/>
+                        </a:ext>
+                      </a:extLst>
+                    </a:blip>
+                    <a:srcRect/>
+                    <a:stretch>
+                      <a:fillRect/>
+                    </a:stretch>
+                  </pic:blipFill>
+                  <pic:spPr bwMode="auto">
+                    <a:xfrm>
+                      <a:off x="0" y="0"/>
+                      <a:ext cx="3612082" cy="3650716"/>
+                    </a:xfrm>
+                    <a:prstGeom prst="rect">
+                      <a:avLst/>
+                    </a:prstGeom>
+                    <a:noFill/>
+                    <a:ln>
+                      <a:noFill/>
+                    </a:ln>
+                  </pic:spPr>
+                </pic:pic>
+              </a:graphicData>
+            </a:graphic>
+          </wp:inline>
+        </w:drawing>
+      </w:r>
+      <w:r>
+        <w:rPr>
+          <w:noProof/>
+        </w:rPr>
+        <w:drawing>
+          <wp:inline distT="0" distB="0" distL="0" distR="0" wp14:anchorId="0CB76D24" wp14:editId="376B8FD6">
+            <wp:extent cx="1526060" cy="3619500"/>
+            <wp:effectExtent l="0" t="0" r="0" b="0"/>
+            <wp:docPr id="21" name="Picture 21"/>
+            <wp:cNvGraphicFramePr>
+              <a:graphicFrameLocks xmlns:a="http://schemas.openxmlformats.org/drawingml/2006/main" noChangeAspect="1"/>
+            </wp:cNvGraphicFramePr>
+            <a:graphic xmlns:a="http://schemas.openxmlformats.org/drawingml/2006/main">
+              <a:graphicData uri="http://schemas.openxmlformats.org/drawingml/2006/picture">
+                <pic:pic xmlns:pic="http://schemas.openxmlformats.org/drawingml/2006/picture">
+                  <pic:nvPicPr>
+                    <pic:cNvPr id="0" name="Picture 3"/>
+                    <pic:cNvPicPr>
+                      <a:picLocks noChangeAspect="1" noChangeArrowheads="1"/>
+                    </pic:cNvPicPr>
+                  </pic:nvPicPr>
+                  <pic:blipFill>
+                    <a:blip r:embed="rId53" cstate="print">
+                      <a:extLst>
+                        <a:ext uri="{28A0092B-C50C-407E-A947-70E740481C1C}">
+                          <a14:useLocalDpi xmlns:a14="http://schemas.microsoft.com/office/drawing/2010/main" val="0"/>
+                        </a:ext>
+                      </a:extLst>
+                    </a:blip>
+                    <a:srcRect/>
+                    <a:stretch>
+                      <a:fillRect/>
+                    </a:stretch>
+                  </pic:blipFill>
+                  <pic:spPr bwMode="auto">
+                    <a:xfrm>
+                      <a:off x="0" y="0"/>
+                      <a:ext cx="1542273" cy="3657953"/>
+                    </a:xfrm>
+                    <a:prstGeom prst="rect">
+                      <a:avLst/>
+                    </a:prstGeom>
+                    <a:noFill/>
+                    <a:ln>
+                      <a:noFill/>
+                    </a:ln>
+                  </pic:spPr>
+                </pic:pic>
+              </a:graphicData>
+            </a:graphic>
+          </wp:inline>
+        </w:drawing>
+      </w:r>
+      <w:r>
+        <w:rPr>
+          <w:noProof/>
+        </w:rPr>
+        <w:drawing>
+          <wp:inline distT="0" distB="0" distL="0" distR="0" wp14:anchorId="0B1A3599" wp14:editId="0C13D665">
+            <wp:extent cx="2355075" cy="2965450"/>
+            <wp:effectExtent l="0" t="0" r="7620" b="6350"/>
+            <wp:docPr id="22" name="Picture 22"/>
+            <wp:cNvGraphicFramePr>
+              <a:graphicFrameLocks xmlns:a="http://schemas.openxmlformats.org/drawingml/2006/main" noChangeAspect="1"/>
+            </wp:cNvGraphicFramePr>
+            <a:graphic xmlns:a="http://schemas.openxmlformats.org/drawingml/2006/main">
+              <a:graphicData uri="http://schemas.openxmlformats.org/drawingml/2006/picture">
+                <pic:pic xmlns:pic="http://schemas.openxmlformats.org/drawingml/2006/picture">
+                  <pic:nvPicPr>
+                    <pic:cNvPr id="0" name="Picture 4"/>
+                    <pic:cNvPicPr>
+                      <a:picLocks noChangeAspect="1" noChangeArrowheads="1"/>
+                    </pic:cNvPicPr>
+                  </pic:nvPicPr>
+                  <pic:blipFill>
+                    <a:blip r:embed="rId54" cstate="print">
+                      <a:extLst>
+                        <a:ext uri="{28A0092B-C50C-407E-A947-70E740481C1C}">
+                          <a14:useLocalDpi xmlns:a14="http://schemas.microsoft.com/office/drawing/2010/main" val="0"/>
+                        </a:ext>
+                      </a:extLst>
+                    </a:blip>
+                    <a:srcRect/>
+                    <a:stretch>
+                      <a:fillRect/>
+                    </a:stretch>
+                  </pic:blipFill>
+                  <pic:spPr bwMode="auto">
+                    <a:xfrm>
+                      <a:off x="0" y="0"/>
+                      <a:ext cx="2366728" cy="2980124"/>
+                    </a:xfrm>
+                    <a:prstGeom prst="rect">
+                      <a:avLst/>
+                    </a:prstGeom>
+                    <a:noFill/>
+                    <a:ln>
+                      <a:noFill/>
+                    </a:ln>
+                  </pic:spPr>
+                </pic:pic>
+              </a:graphicData>
+            </a:graphic>
+          </wp:inline>
+        </w:drawing>
+      </w:r>
+      <w:r>
+        <w:rPr>
+          <w:noProof/>
+        </w:rPr>
+        <w:drawing>
+          <wp:inline distT="0" distB="0" distL="0" distR="0" wp14:anchorId="795A5EA9" wp14:editId="2184D62B">
+            <wp:extent cx="2320017" cy="2952750"/>
+            <wp:effectExtent l="0" t="0" r="4445" b="0"/>
+            <wp:docPr id="23" name="Picture 23"/>
+            <wp:cNvGraphicFramePr>
+              <a:graphicFrameLocks xmlns:a="http://schemas.openxmlformats.org/drawingml/2006/main" noChangeAspect="1"/>
+            </wp:cNvGraphicFramePr>
+            <a:graphic xmlns:a="http://schemas.openxmlformats.org/drawingml/2006/main">
+              <a:graphicData uri="http://schemas.openxmlformats.org/drawingml/2006/picture">
+                <pic:pic xmlns:pic="http://schemas.openxmlformats.org/drawingml/2006/picture">
+                  <pic:nvPicPr>
+                    <pic:cNvPr id="0" name="Picture 5"/>
+                    <pic:cNvPicPr>
+                      <a:picLocks noChangeAspect="1" noChangeArrowheads="1"/>
+                    </pic:cNvPicPr>
+                  </pic:nvPicPr>
+                  <pic:blipFill>
+                    <a:blip r:embed="rId55" cstate="print">
+                      <a:extLst>
+                        <a:ext uri="{28A0092B-C50C-407E-A947-70E740481C1C}">
+                          <a14:useLocalDpi xmlns:a14="http://schemas.microsoft.com/office/drawing/2010/main" val="0"/>
+                        </a:ext>
+                      </a:extLst>
+                    </a:blip>
+                    <a:srcRect/>
+                    <a:stretch>
+                      <a:fillRect/>
+                    </a:stretch>
+                  </pic:blipFill>
+                  <pic:spPr bwMode="auto">
+                    <a:xfrm>
+                      <a:off x="0" y="0"/>
+                      <a:ext cx="2328523" cy="2963576"/>
+                    </a:xfrm>
+                    <a:prstGeom prst="rect">
+                      <a:avLst/>
+                    </a:prstGeom>
+                    <a:noFill/>
+                    <a:ln>
+                      <a:noFill/>
+                    </a:ln>
+                  </pic:spPr>
+                </pic:pic>
+              </a:graphicData>
+            </a:graphic>
+          </wp:inline>
+        </w:drawing>
       </w:r>
     </w:p>
     <w:p/>

</xml_diff>

<commit_message>
Added the preview mode variable to the preview menu so the default can be changed there. Improved the dial code to be a little more reliable. It would occasionaly think it turned in the other direction.
</commit_message>
<xml_diff>
--- a/MagicImageWand.docx
+++ b/MagicImageWand.docx
@@ -44,7 +44,31 @@
     </w:p>
     <w:p>
       <w:r>
-        <w:t xml:space="preserve">This design was inspired but not copied from the PixelStick commercial product. I have not owned, used or even touched an official PixelStick, I haven’t even read their manual. I did briefly look at the marketing material on their website to get an idea of how it worked. I was also inspired by the light wand developed by photographer Michael Ross. I started out building one </w:t>
+        <w:t xml:space="preserve">This design was inspired but not copied from the </w:t>
+      </w:r>
+      <w:proofErr w:type="spellStart"/>
+      <w:r>
+        <w:t>PixelStick</w:t>
+      </w:r>
+      <w:proofErr w:type="spellEnd"/>
+      <w:r>
+        <w:t xml:space="preserve"> commercial product. I have not owned, </w:t>
+      </w:r>
+      <w:proofErr w:type="gramStart"/>
+      <w:r>
+        <w:t>used</w:t>
+      </w:r>
+      <w:proofErr w:type="gramEnd"/>
+      <w:r>
+        <w:t xml:space="preserve"> or even touched an official </w:t>
+      </w:r>
+      <w:proofErr w:type="spellStart"/>
+      <w:r>
+        <w:t>PixelStick</w:t>
+      </w:r>
+      <w:proofErr w:type="spellEnd"/>
+      <w:r>
+        <w:t xml:space="preserve">, I haven’t even read their manual. I did briefly look at the marketing material on their website to get an idea of how it worked. I was also inspired by the light wand developed by photographer Michael Ross. I started out building one </w:t>
       </w:r>
       <w:r>
         <w:t>following Michael’s instructions</w:t>
@@ -65,7 +89,15 @@
         <w:t xml:space="preserve"> LED strip. At this point I decided to do a total rewrite and use the newer much faster esp32 modules. This let the feature list grow and the additionally the strip display speed was increased dramatically.</w:t>
       </w:r>
       <w:r>
-        <w:t xml:space="preserve"> The first version used an OLED display esp32 from Heltec. After that I discovered the TTGO with a color TFT display. After some more code re-writing and feature adding the TTGO version was created!</w:t>
+        <w:t xml:space="preserve"> The first version used an OLED display esp32 from </w:t>
+      </w:r>
+      <w:proofErr w:type="spellStart"/>
+      <w:r>
+        <w:t>Heltec</w:t>
+      </w:r>
+      <w:proofErr w:type="spellEnd"/>
+      <w:r>
+        <w:t>. After that I discovered the TTGO with a color TFT display. After some more code re-writing and feature adding the TTGO version was created!</w:t>
       </w:r>
     </w:p>
     <w:p>
@@ -138,7 +170,15 @@
         <w:t xml:space="preserve">Magic Image Wand </w:t>
       </w:r>
       <w:r>
-        <w:t>consists of the following major parts. The parts are all connected together into a single unit. The optional second LED strip is easily removed</w:t>
+        <w:t xml:space="preserve">consists of the following major parts. The parts are all </w:t>
+      </w:r>
+      <w:proofErr w:type="gramStart"/>
+      <w:r>
+        <w:t>connected together</w:t>
+      </w:r>
+      <w:proofErr w:type="gramEnd"/>
+      <w:r>
+        <w:t xml:space="preserve"> into a single unit. The optional second LED strip is easily removed</w:t>
       </w:r>
       <w:r>
         <w:t xml:space="preserve"> or added</w:t>
@@ -295,8 +335,13 @@
         </w:numPr>
       </w:pPr>
       <w:r>
-        <w:t>Roller Encoder Wheel. This wheel is used to control the display speed while rolling on the ground. It will allow for very exact image timing. The good news is the software supports it</w:t>
-      </w:r>
+        <w:t xml:space="preserve">Roller Encoder Wheel. This wheel is used to control the display speed while rolling on the ground. It will allow for very exact image timing. The good news is the software supports </w:t>
+      </w:r>
+      <w:proofErr w:type="gramStart"/>
+      <w:r>
+        <w:t>it</w:t>
+      </w:r>
+      <w:proofErr w:type="gramEnd"/>
       <w:r>
         <w:t xml:space="preserve"> but</w:t>
       </w:r>
@@ -385,7 +430,15 @@
         <w:t xml:space="preserve"> each strip uses 43 Watts when all the LEDs are lit. </w:t>
       </w:r>
       <w:r>
-        <w:t>If full brightness is required then the voltage regulator must be able to supply enough current</w:t>
+        <w:t xml:space="preserve">If full brightness is </w:t>
+      </w:r>
+      <w:proofErr w:type="gramStart"/>
+      <w:r>
+        <w:t>required</w:t>
+      </w:r>
+      <w:proofErr w:type="gramEnd"/>
+      <w:r>
+        <w:t xml:space="preserve"> then the voltage regulator must be able to supply enough current</w:t>
       </w:r>
       <w:r>
         <w:t xml:space="preserve">. </w:t>
@@ -394,7 +447,15 @@
         <w:t>However,</w:t>
       </w:r>
       <w:r>
-        <w:t xml:space="preserve"> some images do not have all of the LEDs lit at the same time so the brightness can sometimes be set to full power. For </w:t>
+        <w:t xml:space="preserve"> some images do not have </w:t>
+      </w:r>
+      <w:proofErr w:type="gramStart"/>
+      <w:r>
+        <w:t>all of</w:t>
+      </w:r>
+      <w:proofErr w:type="gramEnd"/>
+      <w:r>
+        <w:t xml:space="preserve"> the LEDs lit at the same time so the brightness can sometimes be set to full power. For </w:t>
       </w:r>
       <w:r>
         <w:t>example,</w:t>
@@ -480,13 +541,29 @@
         <w:t>I am</w:t>
       </w:r>
       <w:r>
-        <w:t xml:space="preserve"> including these just to illustrate a few simple examples. You can also go search the web for PixelStick images to get more inspiration.</w:t>
+        <w:t xml:space="preserve"> including these just to illustrate a few simple examples. You can also go search the web for </w:t>
+      </w:r>
+      <w:proofErr w:type="spellStart"/>
+      <w:r>
+        <w:t>PixelStick</w:t>
+      </w:r>
+      <w:proofErr w:type="spellEnd"/>
+      <w:r>
+        <w:t xml:space="preserve"> images to get more inspiration.</w:t>
       </w:r>
     </w:p>
     <w:p/>
     <w:p>
       <w:r>
-        <w:t>Here are the links. The youtube links are for earlier versions.</w:t>
+        <w:t xml:space="preserve">Here are the links. The </w:t>
+      </w:r>
+      <w:proofErr w:type="spellStart"/>
+      <w:r>
+        <w:t>youtube</w:t>
+      </w:r>
+      <w:proofErr w:type="spellEnd"/>
+      <w:r>
+        <w:t xml:space="preserve"> links are for earlier versions.</w:t>
       </w:r>
     </w:p>
     <w:p>
@@ -587,7 +664,31 @@
         <w:t xml:space="preserve"> below. </w:t>
       </w:r>
       <w:r>
-        <w:t>The display shows the options and settings and filenames. The dial can be rotated left or right to choose items. The button is clicked to select the current item. A long press is used to access other options and is done by holding the button down for about a ½ second or longer. This long press time is also adjustable if a longer or shorter time is preferred. The system has two modes of operation. After booting the display shows the currently selected file. Rotating the dial left and right will move through the files on the SD card, or the internal patterns if they have been selected. Clicking the button starts the LED strip display. At this point the user walks around with the wand or waves it around depending on what effect is desired. The display shows the progress of the file and how much time is remaining. Settings are available to control the display speed, repeating the file, or even automatically skipping to the next file. The image can even be played twice, first forward and then backward for a mirror like effect. There is a chain option that will play all of the files from the current selection to the final file in the current folder. The brightness of the LEDs are of course also adjustable to balance the lighting with the rest of the scene.</w:t>
+        <w:t xml:space="preserve">The display shows the options and settings and filenames. The dial can be rotated left or right to choose items. The button is clicked to select the current item. A long press is used to access other options and is done by holding the button down for about a ½ second or longer. This long press time is also adjustable if a longer or shorter time is preferred. The system has two modes of operation. After booting the display shows the currently selected file. Rotating the dial left and right will move through the files on the SD card, or the internal patterns if they have been selected. Clicking the button starts the LED strip display. At this point the user walks around with the wand or waves it around depending on what effect is desired. The display shows the progress of the file and how much time is remaining. Settings are available to control the display speed, repeating the file, or even automatically skipping to the next file. The image can even be played twice, first </w:t>
+      </w:r>
+      <w:proofErr w:type="gramStart"/>
+      <w:r>
+        <w:t>forward</w:t>
+      </w:r>
+      <w:proofErr w:type="gramEnd"/>
+      <w:r>
+        <w:t xml:space="preserve"> and then backward for a mirror like effect. There is a chain option that will play </w:t>
+      </w:r>
+      <w:proofErr w:type="gramStart"/>
+      <w:r>
+        <w:t>all of</w:t>
+      </w:r>
+      <w:proofErr w:type="gramEnd"/>
+      <w:r>
+        <w:t xml:space="preserve"> the files from the current selection to the final file in the current folder. The brightness of the LEDs </w:t>
+      </w:r>
+      <w:proofErr w:type="gramStart"/>
+      <w:r>
+        <w:t>are</w:t>
+      </w:r>
+      <w:proofErr w:type="gramEnd"/>
+      <w:r>
+        <w:t xml:space="preserve"> of course also adjustable to balance the lighting with the rest of the scene.</w:t>
       </w:r>
     </w:p>
     <w:p/>
@@ -788,7 +889,21 @@
         <w:rPr>
           <w:lang w:val="da-DK"/>
         </w:rPr>
-        <w:t>1 During Menu Mod</w:t>
+        <w:t xml:space="preserve">1 </w:t>
+      </w:r>
+      <w:proofErr w:type="spellStart"/>
+      <w:r>
+        <w:rPr>
+          <w:lang w:val="da-DK"/>
+        </w:rPr>
+        <w:t>During</w:t>
+      </w:r>
+      <w:proofErr w:type="spellEnd"/>
+      <w:r>
+        <w:rPr>
+          <w:lang w:val="da-DK"/>
+        </w:rPr>
+        <w:t xml:space="preserve"> Menu Mod</w:t>
       </w:r>
       <w:r>
         <w:rPr>
@@ -1164,7 +1279,15 @@
         </w:numPr>
       </w:pPr>
       <w:r>
-        <w:t xml:space="preserve">Fixed display time. It is also possible to have the system calculate the frame hold time. You just set how long in seconds you want the image to take and it will set the correct frame time based on the image size. </w:t>
+        <w:t xml:space="preserve">Fixed display time. It is also possible to have the system calculate the frame hold time. You just set how long in seconds you want the image to </w:t>
+      </w:r>
+      <w:proofErr w:type="gramStart"/>
+      <w:r>
+        <w:t>take</w:t>
+      </w:r>
+      <w:proofErr w:type="gramEnd"/>
+      <w:r>
+        <w:t xml:space="preserve"> and it will set the correct frame time based on the image size. </w:t>
       </w:r>
     </w:p>
     <w:p>
@@ -1227,7 +1350,15 @@
         </w:numPr>
       </w:pPr>
       <w:r>
-        <w:t>Pixel Double. This uses two pixels for each one so a 144 pixel image</w:t>
+        <w:t xml:space="preserve">Pixel Double. This uses two pixels for each one so a </w:t>
+      </w:r>
+      <w:proofErr w:type="gramStart"/>
+      <w:r>
+        <w:t>144 pixel</w:t>
+      </w:r>
+      <w:proofErr w:type="gramEnd"/>
+      <w:r>
+        <w:t xml:space="preserve"> image</w:t>
       </w:r>
       <w:r>
         <w:t>s</w:t>
@@ -1423,7 +1554,23 @@
         </w:numPr>
       </w:pPr>
       <w:r>
-        <w:t>Macros. There are ten macro slots (0 to 9) available. Each of these can either load all of the settings or run a recorded sequence of operations. The record command records the images as they are played and the same sequence can then be played again using the run command. The save command stores the current settings which can then be restored with the load command.</w:t>
+        <w:t xml:space="preserve">Macros. There are ten macro slots (0 to 9) available. Each of these can either load </w:t>
+      </w:r>
+      <w:proofErr w:type="gramStart"/>
+      <w:r>
+        <w:t>all of</w:t>
+      </w:r>
+      <w:proofErr w:type="gramEnd"/>
+      <w:r>
+        <w:t xml:space="preserve"> the settings or run a recorded sequence of operations. The record command records the images as they are </w:t>
+      </w:r>
+      <w:proofErr w:type="gramStart"/>
+      <w:r>
+        <w:t>played</w:t>
+      </w:r>
+      <w:proofErr w:type="gramEnd"/>
+      <w:r>
+        <w:t xml:space="preserve"> and the same sequence can then be played again using the run command. The save command stores the current settings which can then be restored with the load command.</w:t>
       </w:r>
     </w:p>
     <w:p>
@@ -1492,7 +1639,15 @@
         <w:t>,</w:t>
       </w:r>
       <w:r>
-        <w:t xml:space="preserve"> boolean values toggle with each click.</w:t>
+        <w:t xml:space="preserve"> </w:t>
+      </w:r>
+      <w:proofErr w:type="spellStart"/>
+      <w:r>
+        <w:t>boolean</w:t>
+      </w:r>
+      <w:proofErr w:type="spellEnd"/>
+      <w:r>
+        <w:t xml:space="preserve"> values toggle with each click.</w:t>
       </w:r>
       <w:r>
         <w:t xml:space="preserve"> Multiple selections cycle through all the available options.</w:t>
@@ -1504,7 +1659,15 @@
     <w:p/>
     <w:p>
       <w:r>
-        <w:t>In select/run mode the current file is displayed on the top line. Optionally the next three files will be displayed below. Rotating the dial right moves the next file to the top line and rotating left moves the previous file back. By default it will stop at the first and the last file. An option allows rollover, so going left from the first file moves to the last file and moving right at the last file will display the first file again. This option also causes menus to behave similarly.</w:t>
+        <w:t xml:space="preserve">In select/run mode the current file is displayed on the top line. Optionally the next three files will be displayed below. Rotating the dial right moves the next file to the top line and rotating left moves the previous file back. By </w:t>
+      </w:r>
+      <w:proofErr w:type="gramStart"/>
+      <w:r>
+        <w:t>default</w:t>
+      </w:r>
+      <w:proofErr w:type="gramEnd"/>
+      <w:r>
+        <w:t xml:space="preserve"> it will stop at the first and the last file. An option allows rollover, so going left from the first file moves to the last file and moving right at the last file will display the first file again. This option also causes menus to behave similarly.</w:t>
       </w:r>
     </w:p>
     <w:p/>
@@ -1618,8 +1781,13 @@
         <w:ind w:left="1440"/>
       </w:pPr>
       <w:r>
-        <w:t>Toggle booleans</w:t>
-      </w:r>
+        <w:t xml:space="preserve">Toggle </w:t>
+      </w:r>
+      <w:proofErr w:type="spellStart"/>
+      <w:r>
+        <w:t>booleans</w:t>
+      </w:r>
+      <w:proofErr w:type="spellEnd"/>
     </w:p>
     <w:p>
       <w:pPr>
@@ -1641,7 +1809,15 @@
     </w:p>
     <w:p>
       <w:r>
-        <w:t xml:space="preserve">There are two menu set, full and simple. The full one contains all of the options and can be somewhat </w:t>
+        <w:t xml:space="preserve">There are two menu set, full and simple. The full one contains </w:t>
+      </w:r>
+      <w:proofErr w:type="gramStart"/>
+      <w:r>
+        <w:t>all of</w:t>
+      </w:r>
+      <w:proofErr w:type="gramEnd"/>
+      <w:r>
+        <w:t xml:space="preserve"> the options and can be somewhat </w:t>
       </w:r>
       <w:r>
         <w:t xml:space="preserve">time consuming to navigate during normal use. The simple menu has the </w:t>
@@ -1656,7 +1832,23 @@
     <w:p/>
     <w:p>
       <w:r>
-        <w:t>All menus except the main one have the first line indicating what menu this is. There is a ‘-‘ in front that indicates clicking on this menu will go back to the previous menu. Submenus also have the last entry as “-Back” which will return to the previous menu.</w:t>
+        <w:t xml:space="preserve">All menus except the main one </w:t>
+      </w:r>
+      <w:proofErr w:type="gramStart"/>
+      <w:r>
+        <w:t>have</w:t>
+      </w:r>
+      <w:proofErr w:type="gramEnd"/>
+      <w:r>
+        <w:t xml:space="preserve"> the first line indicating what menu this is. There is a ‘</w:t>
+      </w:r>
+      <w:proofErr w:type="gramStart"/>
+      <w:r>
+        <w:t>-‘ in</w:t>
+      </w:r>
+      <w:proofErr w:type="gramEnd"/>
+      <w:r>
+        <w:t xml:space="preserve"> front that indicates clicking on this menu will go back to the previous menu. Submenus also have the last entry as “-Back” which will return to the previous menu.</w:t>
       </w:r>
     </w:p>
     <w:p>
@@ -1724,8 +1916,21 @@
         <w:t>This displays the current frame time and can be used to adjust the time.</w:t>
       </w:r>
       <w:r>
-        <w:t xml:space="preserve"> It can adjusted from 0 to 500 mS.</w:t>
-      </w:r>
+        <w:t xml:space="preserve"> It can </w:t>
+      </w:r>
+      <w:proofErr w:type="gramStart"/>
+      <w:r>
+        <w:t>adjusted</w:t>
+      </w:r>
+      <w:proofErr w:type="gramEnd"/>
+      <w:r>
+        <w:t xml:space="preserve"> from 0 to 500 </w:t>
+      </w:r>
+      <w:proofErr w:type="spellStart"/>
+      <w:r>
+        <w:t>mS.</w:t>
+      </w:r>
+      <w:proofErr w:type="spellEnd"/>
     </w:p>
     <w:p>
       <w:pPr>
@@ -1749,11 +1954,16 @@
         <w:pStyle w:val="Heading2"/>
       </w:pPr>
       <w:r>
-        <w:t>Run Macro: #</w:t>
+        <w:t xml:space="preserve">Run Macro: </w:t>
+      </w:r>
+      <w:proofErr w:type="gramStart"/>
+      <w:r>
+        <w:t>#</w:t>
       </w:r>
       <w:r>
         <w:t>(</w:t>
       </w:r>
+      <w:proofErr w:type="gramEnd"/>
       <w:r>
         <w:t>0</w:t>
       </w:r>
@@ -1777,10 +1987,18 @@
         <w:t xml:space="preserve">Select </w:t>
       </w:r>
       <w:r>
-        <w:t>Macro: #</w:t>
-      </w:r>
-      <w:r>
-        <w:t>(0-9)</w:t>
+        <w:t xml:space="preserve">Macro: </w:t>
+      </w:r>
+      <w:proofErr w:type="gramStart"/>
+      <w:r>
+        <w:t>#</w:t>
+      </w:r>
+      <w:r>
+        <w:t>(</w:t>
+      </w:r>
+      <w:proofErr w:type="gramEnd"/>
+      <w:r>
+        <w:t>0-9)</w:t>
       </w:r>
     </w:p>
     <w:p>
@@ -1862,7 +2080,15 @@
         <w:t>small white triangle</w:t>
       </w:r>
       <w:r>
-        <w:t xml:space="preserve"> indicating that there are menu items that are not visible due to scrolling. Just keep rotating the knob to the left and they will appear. Similarly the last entry on the screen will have a </w:t>
+        <w:t xml:space="preserve"> indicating that there are menu items that are not visible due to scrolling. Just keep rotating the knob to the left and they will appear. </w:t>
+      </w:r>
+      <w:proofErr w:type="gramStart"/>
+      <w:r>
+        <w:t>Similarly</w:t>
+      </w:r>
+      <w:proofErr w:type="gramEnd"/>
+      <w:r>
+        <w:t xml:space="preserve"> the last entry on the screen will have a </w:t>
       </w:r>
       <w:r>
         <w:t>small white triangle</w:t>
@@ -2008,7 +2234,15 @@
     <w:p/>
     <w:p>
       <w:r>
-        <w:t xml:space="preserve">The image preview has two modes for using the rotating dial. The default mode is to scroll the iamge sideways when possible. The other mode will scroll </w:t>
+        <w:t xml:space="preserve">The image preview has two modes for using the rotating dial. The default mode is to scroll the </w:t>
+      </w:r>
+      <w:proofErr w:type="spellStart"/>
+      <w:r>
+        <w:t>iamge</w:t>
+      </w:r>
+      <w:proofErr w:type="spellEnd"/>
+      <w:r>
+        <w:t xml:space="preserve"> sideways when possible. The other mode will scroll </w:t>
       </w:r>
       <w:r>
         <w:t>through the image files. This is a visual way to select the current file. The modes are toggled by a long press of btn1.</w:t>
@@ -2052,9 +2286,11 @@
       <w:r>
         <w:t xml:space="preserve">LED </w:t>
       </w:r>
+      <w:proofErr w:type="gramStart"/>
       <w:r>
         <w:t>strip</w:t>
       </w:r>
+      <w:proofErr w:type="gramEnd"/>
       <w:r>
         <w:t xml:space="preserve"> then the images can</w:t>
       </w:r>
@@ -2098,7 +2334,15 @@
         <w:t xml:space="preserve"> be set to automatically scroll if it is long enough. </w:t>
       </w:r>
       <w:r>
-        <w:t xml:space="preserve">The speed and amount of pixels to jump in </w:t>
+        <w:t xml:space="preserve">The speed and </w:t>
+      </w:r>
+      <w:proofErr w:type="gramStart"/>
+      <w:r>
+        <w:t>amount</w:t>
+      </w:r>
+      <w:proofErr w:type="gramEnd"/>
+      <w:r>
+        <w:t xml:space="preserve"> of pixels to jump in </w:t>
       </w:r>
       <w:r>
         <w:t>this auto scroll</w:t>
@@ -2197,8 +2441,13 @@
         <w:t xml:space="preserve">and allows to be changed, </w:t>
       </w:r>
       <w:r>
-        <w:t>the time in mSecs</w:t>
-      </w:r>
+        <w:t xml:space="preserve">the time in </w:t>
+      </w:r>
+      <w:proofErr w:type="spellStart"/>
+      <w:r>
+        <w:t>mSecs</w:t>
+      </w:r>
+      <w:proofErr w:type="spellEnd"/>
       <w:r>
         <w:t xml:space="preserve"> (see note below)</w:t>
       </w:r>
@@ -2206,8 +2455,13 @@
         <w:t xml:space="preserve"> that each line of information from the BMP file is displayed on the LED strip. It is commonly used to adjust the walking time while the file is being displayed. It is only applicable when Frame Advance is set to auto.</w:t>
       </w:r>
       <w:r>
-        <w:t xml:space="preserve"> The valid range is 0 to 500 mS.</w:t>
-      </w:r>
+        <w:t xml:space="preserve"> The valid range is 0 to 500 </w:t>
+      </w:r>
+      <w:proofErr w:type="spellStart"/>
+      <w:r>
+        <w:t>mS.</w:t>
+      </w:r>
+      <w:proofErr w:type="spellEnd"/>
     </w:p>
     <w:p/>
     <w:p>
@@ -2219,10 +2473,82 @@
         <w:t>Note:</w:t>
       </w:r>
       <w:r>
-        <w:t xml:space="preserve"> This time is actually added to the minimum time that it takes to update the LED’s in the strip. Each bit of information takes 1.2 uS and each LED needs 24 bits. If there are 144 LED’s then the total time to load the data is 1.2 uS x 24 x 144 = 4.32</w:t>
-      </w:r>
-      <w:r>
-        <w:t xml:space="preserve"> mS. There is also a reset time at the end that loads the data into the LED’s of &gt;50 uS. Some brands require up to 1 mS so it is safest to assume that the column update time is about 5 mS. This time is added to the time set in the frame hold value, I.E. a hold value of 0 will still have a 5 mS frame time. There might also be additional time required for reading slower SD cards. Also be aware that displaying the file in reverse will slow down due to reading the SD file in the reverse order. A 900 column image would in theory take about 3.9 S. In testing we have found that reading the SD card actually slows this down to about 6 Seconds. Work is being done to try and improve this.</w:t>
+        <w:t xml:space="preserve"> This time is actually added to the minimum time that it takes to update the </w:t>
+      </w:r>
+      <w:proofErr w:type="gramStart"/>
+      <w:r>
+        <w:t>LED’s</w:t>
+      </w:r>
+      <w:proofErr w:type="gramEnd"/>
+      <w:r>
+        <w:t xml:space="preserve"> in the strip. Each bit of information takes 1.2 </w:t>
+      </w:r>
+      <w:proofErr w:type="spellStart"/>
+      <w:r>
+        <w:t>uS</w:t>
+      </w:r>
+      <w:proofErr w:type="spellEnd"/>
+      <w:r>
+        <w:t xml:space="preserve"> and each LED needs 24 bits. If there are 144 LED’s then the total time to load the data is 1.2 </w:t>
+      </w:r>
+      <w:proofErr w:type="spellStart"/>
+      <w:r>
+        <w:t>uS</w:t>
+      </w:r>
+      <w:proofErr w:type="spellEnd"/>
+      <w:r>
+        <w:t xml:space="preserve"> x 24 x 144 = 4.32</w:t>
+      </w:r>
+      <w:r>
+        <w:t xml:space="preserve"> </w:t>
+      </w:r>
+      <w:proofErr w:type="spellStart"/>
+      <w:r>
+        <w:t>mS.</w:t>
+      </w:r>
+      <w:proofErr w:type="spellEnd"/>
+      <w:r>
+        <w:t xml:space="preserve"> There is also a reset time at the end that loads the data into the LED’s of &gt;50 </w:t>
+      </w:r>
+      <w:proofErr w:type="spellStart"/>
+      <w:r>
+        <w:t>uS</w:t>
+      </w:r>
+      <w:proofErr w:type="spellEnd"/>
+      <w:r>
+        <w:t xml:space="preserve">. Some brands require up to 1 mS so it is safest to assume that the column update time is about 5 </w:t>
+      </w:r>
+      <w:proofErr w:type="spellStart"/>
+      <w:r>
+        <w:t>mS.</w:t>
+      </w:r>
+      <w:proofErr w:type="spellEnd"/>
+      <w:r>
+        <w:t xml:space="preserve"> This time is added to the time set in the frame hold value, </w:t>
+      </w:r>
+      <w:proofErr w:type="gramStart"/>
+      <w:r>
+        <w:t>I.E.</w:t>
+      </w:r>
+      <w:proofErr w:type="gramEnd"/>
+      <w:r>
+        <w:t xml:space="preserve"> a hold value of 0 will still have a 5 mS frame time. There might also be additional time required for reading slower SD cards. Also be aware that displaying the file in reverse will slow down due to reading the SD file in the reverse order. A </w:t>
+      </w:r>
+      <w:proofErr w:type="gramStart"/>
+      <w:r>
+        <w:t>900 column</w:t>
+      </w:r>
+      <w:proofErr w:type="gramEnd"/>
+      <w:r>
+        <w:t xml:space="preserve"> image would in theory take about 3.9 S. In testing we have found that reading the SD card </w:t>
+      </w:r>
+      <w:proofErr w:type="gramStart"/>
+      <w:r>
+        <w:t>actually slows</w:t>
+      </w:r>
+      <w:proofErr w:type="gramEnd"/>
+      <w:r>
+        <w:t xml:space="preserve"> this down to about 6 Seconds. Work is being done to try and improve this.</w:t>
       </w:r>
     </w:p>
     <w:p>
@@ -2283,8 +2609,13 @@
         <w:t>is selected</w:t>
       </w:r>
       <w:r>
-        <w:t xml:space="preserve"> again</w:t>
-      </w:r>
+        <w:t xml:space="preserve"> </w:t>
+      </w:r>
+      <w:proofErr w:type="gramStart"/>
+      <w:r>
+        <w:t>again</w:t>
+      </w:r>
+      <w:proofErr w:type="gramEnd"/>
       <w:r>
         <w:t xml:space="preserve"> it will show the original value.</w:t>
       </w:r>
@@ -2455,7 +2786,15 @@
         <w:t>This is the delay be</w:t>
       </w:r>
       <w:r>
-        <w:t>fore starting the mirror image display after the normal display is finished. I is used to create black space between the two parts of the image.</w:t>
+        <w:t xml:space="preserve">fore starting the mirror image display after the normal display is finished. I </w:t>
+      </w:r>
+      <w:proofErr w:type="gramStart"/>
+      <w:r>
+        <w:t>is</w:t>
+      </w:r>
+      <w:proofErr w:type="gramEnd"/>
+      <w:r>
+        <w:t xml:space="preserve"> used to create black space between the two parts of the image.</w:t>
       </w:r>
     </w:p>
     <w:p>
@@ -2541,7 +2880,15 @@
         <w:t>step mode</w:t>
       </w:r>
       <w:r>
-        <w:t xml:space="preserve"> each line is displayed until the button is pressed, the dial is rotated, or the wheel pulse counter closes the contact. If the frame pulse counter is zero then the dial is used to advance frames. Rotating to the right or clicking will display the next frame from the file. Rotating to the left will display the previous frame. This enables some creative uses of image by rotating the wheel left and right. Note that the mechanical wheel pulse counter has not been designed yet.</w:t>
+        <w:t xml:space="preserve"> each line is displayed until the button is pressed, the dial is rotated, or the wheel pulse counter closes the contact. If the frame pulse counter is </w:t>
+      </w:r>
+      <w:proofErr w:type="gramStart"/>
+      <w:r>
+        <w:t>zero</w:t>
+      </w:r>
+      <w:proofErr w:type="gramEnd"/>
+      <w:r>
+        <w:t xml:space="preserve"> then the dial is used to advance frames. Rotating to the right or clicking will display the next frame from the file. Rotating to the left will display the previous frame. This enables some creative uses of image by rotating the wheel left and right. Note that the mechanical wheel pulse counter has not been designed yet.</w:t>
       </w:r>
     </w:p>
     <w:p>
@@ -2654,7 +3001,15 @@
     </w:p>
     <w:p>
       <w:r>
-        <w:t>When this option is on all the files from the current one to the end of the last file in the current folder will be displayed. Since filenames are always sorted alphabetically this option will show a sorted list of files. If some other order is desired it is also possible to use the macro command to record the file order for display.</w:t>
+        <w:t xml:space="preserve">When this option is on all the files from the current one to the end of the last file in the current folder will be displayed. Since filenames are always sorted alphabetically this option will show a sorted list of files. If some other order is </w:t>
+      </w:r>
+      <w:proofErr w:type="gramStart"/>
+      <w:r>
+        <w:t>desired</w:t>
+      </w:r>
+      <w:proofErr w:type="gramEnd"/>
+      <w:r>
+        <w:t xml:space="preserve"> it is also possible to use the macro command to record the file order for display.</w:t>
       </w:r>
     </w:p>
     <w:p>
@@ -2800,7 +3155,15 @@
     </w:p>
     <w:p>
       <w:r>
-        <w:t>This is set to “1” or “2” depending on whether you have the second strip installed. There is not any method to detect a strip connected to the second control lines so it must be manually selected. When this value is changed a reboot is necessary because the fastled LED library does not handle runtime changes very well.</w:t>
+        <w:t xml:space="preserve">This is set to “1” or “2” depending on whether you have the second strip installed. There is not any method to detect a strip connected to the second control lines so it must be manually selected. When this value is changed a reboot is necessary because the </w:t>
+      </w:r>
+      <w:proofErr w:type="spellStart"/>
+      <w:r>
+        <w:t>fastled</w:t>
+      </w:r>
+      <w:proofErr w:type="spellEnd"/>
+      <w:r>
+        <w:t xml:space="preserve"> LED library does not handle runtime changes very well.</w:t>
       </w:r>
     </w:p>
     <w:p>
@@ -2813,7 +3176,15 @@
     </w:p>
     <w:p>
       <w:r>
-        <w:t>This is a number specifying how many total LED’s are available. It can be set from 1 to 512. For example, if there are two 144 LED strips, then this should be set to 288.</w:t>
+        <w:t xml:space="preserve">This is a number specifying how many total </w:t>
+      </w:r>
+      <w:proofErr w:type="gramStart"/>
+      <w:r>
+        <w:t>LED’s</w:t>
+      </w:r>
+      <w:proofErr w:type="gramEnd"/>
+      <w:r>
+        <w:t xml:space="preserve"> are available. It can be set from 1 to 512. For example, if there are two 144 LED strips, then this should be set to 288.</w:t>
       </w:r>
     </w:p>
     <w:p>
@@ -2862,7 +3233,15 @@
         </w:numPr>
       </w:pPr>
       <w:r>
-        <w:t>Serial - Bottom strip is fed data from the bottom and the middle has a connection through to the upper strip. This uses a single contoller while the others can use one or two controllers.</w:t>
+        <w:t xml:space="preserve">Serial - Bottom strip is fed data from the bottom and the middle has a connection through to the upper strip. This uses a single </w:t>
+      </w:r>
+      <w:proofErr w:type="spellStart"/>
+      <w:r>
+        <w:t>contoller</w:t>
+      </w:r>
+      <w:proofErr w:type="spellEnd"/>
+      <w:r>
+        <w:t xml:space="preserve"> while the others can use one or two controllers.</w:t>
       </w:r>
     </w:p>
     <w:p>
@@ -2888,7 +3267,15 @@
     </w:p>
     <w:p>
       <w:r>
-        <w:t>This option modifies the displayed colors at different brightness levels to more closely match our eyes color perception.</w:t>
+        <w:t xml:space="preserve">This option modifies the displayed colors at different brightness levels to </w:t>
+      </w:r>
+      <w:proofErr w:type="gramStart"/>
+      <w:r>
+        <w:t>more closely match our eyes color perception</w:t>
+      </w:r>
+      <w:proofErr w:type="gramEnd"/>
+      <w:r>
+        <w:t>.</w:t>
       </w:r>
     </w:p>
     <w:p>
@@ -2901,7 +3288,15 @@
     </w:p>
     <w:p>
       <w:r>
-        <w:t>This manually sets the strip Red brightness Values range from 0 to 255.</w:t>
+        <w:t xml:space="preserve">This manually sets the strip </w:t>
+      </w:r>
+      <w:proofErr w:type="gramStart"/>
+      <w:r>
+        <w:t>Red</w:t>
+      </w:r>
+      <w:proofErr w:type="gramEnd"/>
+      <w:r>
+        <w:t xml:space="preserve"> brightness Values range from 0 to 255.</w:t>
       </w:r>
     </w:p>
     <w:p>
@@ -2914,7 +3309,15 @@
     </w:p>
     <w:p>
       <w:r>
-        <w:t>This manually sets the strip Green brightness.</w:t>
+        <w:t xml:space="preserve">This manually sets the strip </w:t>
+      </w:r>
+      <w:proofErr w:type="gramStart"/>
+      <w:r>
+        <w:t>Green</w:t>
+      </w:r>
+      <w:proofErr w:type="gramEnd"/>
+      <w:r>
+        <w:t xml:space="preserve"> brightness.</w:t>
       </w:r>
     </w:p>
     <w:p>
@@ -2927,7 +3330,15 @@
     </w:p>
     <w:p>
       <w:r>
-        <w:t>This manually sets the strip Blue brightness.</w:t>
+        <w:t xml:space="preserve">This manually sets the strip </w:t>
+      </w:r>
+      <w:proofErr w:type="gramStart"/>
+      <w:r>
+        <w:t>Blue</w:t>
+      </w:r>
+      <w:proofErr w:type="gramEnd"/>
+      <w:r>
+        <w:t xml:space="preserve"> brightness.</w:t>
       </w:r>
     </w:p>
     <w:p>
@@ -3026,11 +3437,16 @@
         <w:pStyle w:val="Heading3"/>
       </w:pPr>
       <w:r>
-        <w:t>Save start.</w:t>
+        <w:t xml:space="preserve">Save </w:t>
+      </w:r>
+      <w:proofErr w:type="spellStart"/>
+      <w:r>
+        <w:t>start.</w:t>
       </w:r>
       <w:r>
         <w:t>miw</w:t>
       </w:r>
+      <w:proofErr w:type="spellEnd"/>
     </w:p>
     <w:p>
       <w:r>
@@ -3042,11 +3458,16 @@
         <w:pStyle w:val="Heading3"/>
       </w:pPr>
       <w:r>
-        <w:t>Load start.</w:t>
+        <w:t xml:space="preserve">Load </w:t>
+      </w:r>
+      <w:proofErr w:type="spellStart"/>
+      <w:r>
+        <w:t>start.</w:t>
       </w:r>
       <w:r>
         <w:t>miw</w:t>
       </w:r>
+      <w:proofErr w:type="spellEnd"/>
     </w:p>
     <w:p>
       <w:r>
@@ -3061,19 +3482,29 @@
       <w:bookmarkEnd w:id="22"/>
       <w:r>
         <w:lastRenderedPageBreak/>
-        <w:t>Erase start.</w:t>
+        <w:t xml:space="preserve">Erase </w:t>
+      </w:r>
+      <w:proofErr w:type="spellStart"/>
+      <w:r>
+        <w:t>start.</w:t>
       </w:r>
       <w:r>
         <w:t>miw</w:t>
       </w:r>
-    </w:p>
-    <w:p>
-      <w:r>
-        <w:t>This does just what it says: removes the start.</w:t>
+      <w:proofErr w:type="spellEnd"/>
+    </w:p>
+    <w:p>
+      <w:r>
+        <w:t xml:space="preserve">This does just what it says: removes the </w:t>
+      </w:r>
+      <w:proofErr w:type="spellStart"/>
+      <w:r>
+        <w:t>start.</w:t>
       </w:r>
       <w:r>
         <w:t>miw</w:t>
       </w:r>
+      <w:proofErr w:type="spellEnd"/>
       <w:r>
         <w:t xml:space="preserve"> file from the current folder.</w:t>
       </w:r>
@@ -3093,17 +3524,29 @@
     </w:p>
     <w:p>
       <w:r>
-        <w:t>These are command files just like the start.</w:t>
+        <w:t xml:space="preserve">These are command files just like the </w:t>
+      </w:r>
+      <w:proofErr w:type="spellStart"/>
+      <w:r>
+        <w:t>start.</w:t>
       </w:r>
       <w:r>
         <w:t>miw</w:t>
       </w:r>
-      <w:r>
-        <w:t xml:space="preserve"> file above, but they have the same name as a BMP file, but with the .</w:t>
-      </w:r>
+      <w:proofErr w:type="spellEnd"/>
+      <w:r>
+        <w:t xml:space="preserve"> file above, but they have the same name as a BMP file, but with </w:t>
+      </w:r>
+      <w:proofErr w:type="gramStart"/>
+      <w:r>
+        <w:t>the .</w:t>
+      </w:r>
+      <w:proofErr w:type="spellStart"/>
       <w:r>
         <w:t>miw</w:t>
       </w:r>
+      <w:proofErr w:type="spellEnd"/>
+      <w:proofErr w:type="gramEnd"/>
       <w:r>
         <w:t xml:space="preserve"> extension of course. The file is run when a BMP file is started for display. This allows specific settings to always be applied to a specified BMP file.</w:t>
       </w:r>
@@ -3113,11 +3556,18 @@
         <w:pStyle w:val="Heading4"/>
       </w:pPr>
       <w:r>
-        <w:t>Save &lt;filename&gt;.</w:t>
-      </w:r>
+        <w:t>Save &lt;filename</w:t>
+      </w:r>
+      <w:proofErr w:type="gramStart"/>
+      <w:r>
+        <w:t>&gt;.</w:t>
+      </w:r>
+      <w:proofErr w:type="spellStart"/>
       <w:r>
         <w:t>miw</w:t>
       </w:r>
+      <w:proofErr w:type="spellEnd"/>
+      <w:proofErr w:type="gramEnd"/>
     </w:p>
     <w:p>
       <w:r>
@@ -3129,11 +3579,18 @@
         <w:pStyle w:val="Heading4"/>
       </w:pPr>
       <w:r>
-        <w:t>Load &lt;filename&gt;.</w:t>
-      </w:r>
+        <w:t>Load &lt;filename</w:t>
+      </w:r>
+      <w:proofErr w:type="gramStart"/>
+      <w:r>
+        <w:t>&gt;.</w:t>
+      </w:r>
+      <w:proofErr w:type="spellStart"/>
       <w:r>
         <w:t>miw</w:t>
       </w:r>
+      <w:proofErr w:type="spellEnd"/>
+      <w:proofErr w:type="gramEnd"/>
     </w:p>
     <w:p>
       <w:r>
@@ -3147,11 +3604,18 @@
       <w:bookmarkStart w:id="24" w:name="_crtw97r8ybrt" w:colFirst="0" w:colLast="0"/>
       <w:bookmarkEnd w:id="24"/>
       <w:r>
-        <w:t>Erase &lt;filename&gt;.</w:t>
-      </w:r>
+        <w:t>Erase &lt;filename</w:t>
+      </w:r>
+      <w:proofErr w:type="gramStart"/>
+      <w:r>
+        <w:t>&gt;.</w:t>
+      </w:r>
+      <w:proofErr w:type="spellStart"/>
       <w:r>
         <w:t>miw</w:t>
       </w:r>
+      <w:proofErr w:type="spellEnd"/>
+      <w:proofErr w:type="gramEnd"/>
     </w:p>
     <w:p>
       <w:r>
@@ -3208,7 +3672,15 @@
         <w:t>:</w:t>
       </w:r>
       <w:r>
-        <w:t xml:space="preserve"> #(0-9)</w:t>
+        <w:t xml:space="preserve"> </w:t>
+      </w:r>
+      <w:proofErr w:type="gramStart"/>
+      <w:r>
+        <w:t>#(</w:t>
+      </w:r>
+      <w:proofErr w:type="gramEnd"/>
+      <w:r>
+        <w:t>0-9)</w:t>
       </w:r>
     </w:p>
     <w:p>
@@ -3233,7 +3705,15 @@
         <w:t xml:space="preserve"> Macro</w:t>
       </w:r>
       <w:r>
-        <w:t>: #(0-9)</w:t>
+        <w:t xml:space="preserve">: </w:t>
+      </w:r>
+      <w:proofErr w:type="gramStart"/>
+      <w:r>
+        <w:t>#(</w:t>
+      </w:r>
+      <w:proofErr w:type="gramEnd"/>
+      <w:r>
+        <w:t>0-9)</w:t>
       </w:r>
     </w:p>
     <w:p>
@@ -3257,7 +3737,15 @@
     </w:p>
     <w:p>
       <w:r>
-        <w:t xml:space="preserve">This is used to override the image setttings that are stored in the macro file with each BMP file. An example using it would be if it was recorded with </w:t>
+        <w:t xml:space="preserve">This is used to override the image </w:t>
+      </w:r>
+      <w:proofErr w:type="spellStart"/>
+      <w:r>
+        <w:t>setttings</w:t>
+      </w:r>
+      <w:proofErr w:type="spellEnd"/>
+      <w:r>
+        <w:t xml:space="preserve"> that are stored in the macro file with each BMP file. An example using it would be if it was recorded with </w:t>
       </w:r>
       <w:r>
         <w:t xml:space="preserve">frame hold time that needs to be changed </w:t>
@@ -3355,7 +3843,15 @@
         <w:pStyle w:val="Heading3"/>
       </w:pPr>
       <w:r>
-        <w:t>Information: #(0-9)</w:t>
+        <w:t xml:space="preserve">Information: </w:t>
+      </w:r>
+      <w:proofErr w:type="gramStart"/>
+      <w:r>
+        <w:t>#(</w:t>
+      </w:r>
+      <w:proofErr w:type="gramEnd"/>
+      <w:r>
+        <w:t>0-9)</w:t>
       </w:r>
     </w:p>
     <w:p>
@@ -3475,7 +3971,15 @@
         <w:t>A long press on button 1 (bottom left on the TTGO)</w:t>
       </w:r>
       <w:r>
-        <w:t xml:space="preserve"> toggles between upper and lower case letters.</w:t>
+        <w:t xml:space="preserve"> toggles between </w:t>
+      </w:r>
+      <w:proofErr w:type="gramStart"/>
+      <w:r>
+        <w:t>upper and lower case</w:t>
+      </w:r>
+      <w:proofErr w:type="gramEnd"/>
+      <w:r>
+        <w:t xml:space="preserve"> letters.</w:t>
       </w:r>
     </w:p>
     <w:p>
@@ -3488,7 +3992,15 @@
         <w:t>Load</w:t>
       </w:r>
       <w:r>
-        <w:t>: #(0-9)</w:t>
+        <w:t xml:space="preserve">: </w:t>
+      </w:r>
+      <w:proofErr w:type="gramStart"/>
+      <w:r>
+        <w:t>#(</w:t>
+      </w:r>
+      <w:proofErr w:type="gramEnd"/>
+      <w:r>
+        <w:t>0-9)</w:t>
       </w:r>
     </w:p>
     <w:p>
@@ -3513,7 +4025,15 @@
         <w:t>Save</w:t>
       </w:r>
       <w:r>
-        <w:t>: #(0-9)</w:t>
+        <w:t xml:space="preserve">: </w:t>
+      </w:r>
+      <w:proofErr w:type="gramStart"/>
+      <w:r>
+        <w:t>#(</w:t>
+      </w:r>
+      <w:proofErr w:type="gramEnd"/>
+      <w:r>
+        <w:t>0-9)</w:t>
       </w:r>
     </w:p>
     <w:p>
@@ -3538,7 +4058,15 @@
         <w:t>Delete</w:t>
       </w:r>
       <w:r>
-        <w:t>: #(0-9)</w:t>
+        <w:t xml:space="preserve">: </w:t>
+      </w:r>
+      <w:proofErr w:type="gramStart"/>
+      <w:r>
+        <w:t>#(</w:t>
+      </w:r>
+      <w:proofErr w:type="gramEnd"/>
+      <w:r>
+        <w:t>0-9)</w:t>
       </w:r>
     </w:p>
     <w:p>
@@ -3601,7 +4129,15 @@
         <w:t>NVRAM</w:t>
       </w:r>
       <w:r>
-        <w:t xml:space="preserve"> section of the ESP32 and </w:t>
+        <w:t xml:space="preserve"> section of the </w:t>
+      </w:r>
+      <w:proofErr w:type="gramStart"/>
+      <w:r>
+        <w:t>ESP32</w:t>
+      </w:r>
+      <w:proofErr w:type="gramEnd"/>
+      <w:r>
+        <w:t xml:space="preserve"> and </w:t>
       </w:r>
       <w:r>
         <w:t xml:space="preserve">it </w:t>
@@ -3852,7 +4388,15 @@
         <w:t>used</w:t>
       </w:r>
       <w:r>
-        <w:t xml:space="preserve"> used in conjunction with setting the image also upside down. Using a long press on button 0 is the easiest way</w:t>
+        <w:t xml:space="preserve"> </w:t>
+      </w:r>
+      <w:proofErr w:type="spellStart"/>
+      <w:r>
+        <w:t>used</w:t>
+      </w:r>
+      <w:proofErr w:type="spellEnd"/>
+      <w:r>
+        <w:t xml:space="preserve"> in conjunction with setting the image also upside down. Using a long press on button 0 is the easiest way</w:t>
       </w:r>
       <w:r>
         <w:t xml:space="preserve"> to do this</w:t>
@@ -4118,7 +4662,15 @@
         <w:t xml:space="preserve">This is how fast the </w:t>
       </w:r>
       <w:r>
-        <w:t xml:space="preserve">line scrolls to the left. Smaller numbers are faster, since it is actually the </w:t>
+        <w:t xml:space="preserve">line scrolls to the left. Smaller numbers are faster, since it is </w:t>
+      </w:r>
+      <w:proofErr w:type="gramStart"/>
+      <w:r>
+        <w:t>actually the</w:t>
+      </w:r>
+      <w:proofErr w:type="gramEnd"/>
+      <w:r>
+        <w:t xml:space="preserve"> </w:t>
       </w:r>
       <w:r>
         <w:t>pause time per pixel.</w:t>
@@ -4419,9 +4971,11 @@
       <w:r>
         <w:t xml:space="preserve">It is sometimes desirable to reduce the sensitivity of the dial to rotation. Wearing gloves or shivering fingers is an example. This allows a counter to be set such that more than one </w:t>
       </w:r>
+      <w:proofErr w:type="gramStart"/>
       <w:r>
         <w:t>click</w:t>
       </w:r>
+      <w:proofErr w:type="gramEnd"/>
       <w:r>
         <w:t xml:space="preserve"> detent will be required to produce a dial motion. For example, setting this to 2 means that the dial </w:t>
       </w:r>
@@ -4532,7 +5086,15 @@
         <w:t>This value determines how long a long press is.</w:t>
       </w:r>
       <w:r>
-        <w:t xml:space="preserve"> Bigger numbers mean the button must be held down longer in order to be considered a long press.</w:t>
+        <w:t xml:space="preserve"> Bigger numbers mean the button must be held down longer </w:t>
+      </w:r>
+      <w:proofErr w:type="gramStart"/>
+      <w:r>
+        <w:t>in order to</w:t>
+      </w:r>
+      <w:proofErr w:type="gramEnd"/>
+      <w:r>
+        <w:t xml:space="preserve"> be considered a long press.</w:t>
       </w:r>
     </w:p>
     <w:p>
@@ -4542,25 +5104,56 @@
       <w:r>
         <w:t xml:space="preserve">Btn0 Long: </w:t>
       </w:r>
+      <w:proofErr w:type="spellStart"/>
       <w:r>
         <w:t>Display</w:t>
       </w:r>
       <w:r>
         <w:t>Rotation</w:t>
       </w:r>
-      <w:r>
-        <w:t xml:space="preserve"> | LightBar</w:t>
-      </w:r>
+      <w:proofErr w:type="spellEnd"/>
+      <w:r>
+        <w:t xml:space="preserve"> | </w:t>
+      </w:r>
+      <w:proofErr w:type="spellStart"/>
+      <w:r>
+        <w:t>LightBar</w:t>
+      </w:r>
+      <w:proofErr w:type="spellEnd"/>
     </w:p>
     <w:p>
       <w:r>
         <w:t>This is the action for a long press on the top left button.</w:t>
       </w:r>
       <w:r>
-        <w:t xml:space="preserve"> UpsideDown rotates the display and also shows the BMP reversed</w:t>
-      </w:r>
-      <w:r>
-        <w:t>. LightBar runs the light bar function to use the wand as a light source. There will probably be more choices in the future</w:t>
+        <w:t xml:space="preserve"> </w:t>
+      </w:r>
+      <w:proofErr w:type="spellStart"/>
+      <w:r>
+        <w:t>UpsideDown</w:t>
+      </w:r>
+      <w:proofErr w:type="spellEnd"/>
+      <w:r>
+        <w:t xml:space="preserve"> rotates the display </w:t>
+      </w:r>
+      <w:proofErr w:type="gramStart"/>
+      <w:r>
+        <w:t>and also</w:t>
+      </w:r>
+      <w:proofErr w:type="gramEnd"/>
+      <w:r>
+        <w:t xml:space="preserve"> shows the BMP reversed</w:t>
+      </w:r>
+      <w:r>
+        <w:t xml:space="preserve">. </w:t>
+      </w:r>
+      <w:proofErr w:type="spellStart"/>
+      <w:r>
+        <w:t>LightBar</w:t>
+      </w:r>
+      <w:proofErr w:type="spellEnd"/>
+      <w:r>
+        <w:t xml:space="preserve"> runs the light bar function to use the wand as a light source. There will probably be more choices in the future</w:t>
       </w:r>
       <w:r>
         <w:t>.</w:t>
@@ -4571,14 +5164,24 @@
         <w:pStyle w:val="Heading4"/>
       </w:pPr>
       <w:r>
-        <w:t xml:space="preserve">Btn1 Long: LightBar | </w:t>
-      </w:r>
+        <w:t xml:space="preserve">Btn1 Long: </w:t>
+      </w:r>
+      <w:proofErr w:type="spellStart"/>
+      <w:r>
+        <w:t>LightBar</w:t>
+      </w:r>
+      <w:proofErr w:type="spellEnd"/>
+      <w:r>
+        <w:t xml:space="preserve"> | </w:t>
+      </w:r>
+      <w:proofErr w:type="spellStart"/>
       <w:r>
         <w:t>Display</w:t>
       </w:r>
       <w:r>
         <w:t>Rotation</w:t>
       </w:r>
+      <w:proofErr w:type="spellEnd"/>
     </w:p>
     <w:p>
       <w:r>
@@ -4706,8 +5309,13 @@
         <w:t>.</w:t>
       </w:r>
       <w:r>
-        <w:t xml:space="preserve"> Because the automatic detection works perfectly</w:t>
-      </w:r>
+        <w:t xml:space="preserve"> Because the automatic detection </w:t>
+      </w:r>
+      <w:proofErr w:type="gramStart"/>
+      <w:r>
+        <w:t>works perfectly</w:t>
+      </w:r>
+      <w:proofErr w:type="gramEnd"/>
       <w:r>
         <w:t xml:space="preserve"> </w:t>
       </w:r>
@@ -4785,6 +5393,25 @@
         <w:pStyle w:val="Heading4"/>
       </w:pPr>
       <w:r>
+        <w:t>Scroll Mode: Sideways</w:t>
+      </w:r>
+    </w:p>
+    <w:p>
+      <w:r>
+        <w:t xml:space="preserve">This stores the </w:t>
+      </w:r>
+      <w:r>
+        <w:t>preview option for the dial scrolling sideways or browsing the files on the SD card. It can be toggled here or during preview with a long press of btn1, the lower left button</w:t>
+      </w:r>
+      <w:r>
+        <w:t>.</w:t>
+      </w:r>
+    </w:p>
+    <w:p>
+      <w:pPr>
+        <w:pStyle w:val="Heading4"/>
+      </w:pPr>
+      <w:r>
         <w:t>Dial</w:t>
       </w:r>
       <w:r>
@@ -4818,7 +5445,15 @@
     </w:p>
     <w:p>
       <w:r>
-        <w:t>This is used to cause the preview to automatically scroll. The value is in mSeconds but due to the speed of reading the SD card and the display, values below 100 are about the same. The display resets to the beginning after it reaches the end.</w:t>
+        <w:t xml:space="preserve">This is used to cause the preview to automatically scroll. The value is in </w:t>
+      </w:r>
+      <w:proofErr w:type="spellStart"/>
+      <w:r>
+        <w:t>mSeconds</w:t>
+      </w:r>
+      <w:proofErr w:type="spellEnd"/>
+      <w:r>
+        <w:t xml:space="preserve"> but due to the speed of reading the SD card and the display, values below 100 are about the same. The display resets to the beginning after it reaches the end.</w:t>
       </w:r>
     </w:p>
     <w:p>
@@ -5014,6 +5649,7 @@
         </w:numPr>
       </w:pPr>
       <w:r>
+        <w:lastRenderedPageBreak/>
         <w:t>Multiple this number by 0.71 and put in “0% Battery”</w:t>
       </w:r>
     </w:p>
@@ -5044,198 +5680,214 @@
         <w:t xml:space="preserve"> Set</w:t>
       </w:r>
       <w:r>
+        <w:t xml:space="preserve"> this voltage to 5.8 before connecting the power supply. You can also try lower</w:t>
+      </w:r>
+      <w:r>
+        <w:t xml:space="preserve"> voltages until the power supply (voltage regulator) does not supply 5V anymore.</w:t>
+      </w:r>
+      <w:r>
+        <w:t xml:space="preserve"> Do not go below 5.5V for two cells because </w:t>
+      </w:r>
+      <w:r>
+        <w:t>a</w:t>
+      </w:r>
+      <w:r>
+        <w:t xml:space="preserve"> cell should never go below 2.75V.</w:t>
+      </w:r>
+      <w:r>
+        <w:t xml:space="preserve"> Next use “Read Battery” to obtain the value for the 0% setting.</w:t>
+      </w:r>
+    </w:p>
+    <w:p>
+      <w:pPr>
+        <w:pStyle w:val="Heading4"/>
+      </w:pPr>
+      <w:r>
+        <w:t>Low Battery Sleep: Yes</w:t>
+      </w:r>
+      <w:r>
+        <w:t xml:space="preserve"> | No</w:t>
+      </w:r>
+    </w:p>
+    <w:p>
+      <w:r>
+        <w:t xml:space="preserve">When this is set to “Yes” the MIW will go to sleep when the current battery </w:t>
+      </w:r>
+      <w:r>
+        <w:t>level value is below the 0% setting. The MIW will not turn on until the batteries are replaced or recharged.</w:t>
+      </w:r>
+    </w:p>
+    <w:p>
+      <w:pPr>
+        <w:pStyle w:val="Heading4"/>
+      </w:pPr>
+      <w:r>
+        <w:t>Show Battery: Yes | No</w:t>
+      </w:r>
+    </w:p>
+    <w:p>
+      <w:r>
+        <w:t>This setting controls the display of the battery level on the main screen. When on it will use the bottom line to right of the display.</w:t>
+      </w:r>
+      <w:r>
+        <w:t xml:space="preserve"> It shows both a graphic value and text of the % value.</w:t>
+      </w:r>
+    </w:p>
+    <w:p>
+      <w:pPr>
+        <w:pStyle w:val="Heading4"/>
+      </w:pPr>
+      <w:r>
+        <w:t>Read Battery</w:t>
+      </w:r>
+    </w:p>
+    <w:p>
+      <w:r>
+        <w:t>This will display the current value of the battery sense line on the PCB.</w:t>
+      </w:r>
+      <w:r>
+        <w:t xml:space="preserve"> It is useful to calibrate your batteries as described in the “Battery Settings” section above.</w:t>
+      </w:r>
+    </w:p>
+    <w:p>
+      <w:pPr>
+        <w:pStyle w:val="Heading4"/>
+      </w:pPr>
+      <w:r>
+        <w:t xml:space="preserve">100% Battery: </w:t>
+      </w:r>
+      <w:r>
+        <w:t xml:space="preserve">high </w:t>
+      </w:r>
+      <w:r>
+        <w:t>number</w:t>
+      </w:r>
+    </w:p>
+    <w:p>
+      <w:r>
+        <w:t>This is the full battery value. It should be set to the value from “Read Battery” obtained with fully charged batteries.</w:t>
+      </w:r>
+    </w:p>
+    <w:p>
+      <w:pPr>
+        <w:pStyle w:val="Heading4"/>
+      </w:pPr>
+      <w:r>
+        <w:t xml:space="preserve">0% Battery: </w:t>
+      </w:r>
+      <w:r>
+        <w:t xml:space="preserve">low </w:t>
+      </w:r>
+      <w:r>
+        <w:t>number</w:t>
+      </w:r>
+    </w:p>
+    <w:p>
+      <w:r>
+        <w:t>This is the lowest acceptable battery value.</w:t>
+      </w:r>
+      <w:r>
+        <w:t xml:space="preserve"> It is approximately 0.71 times the full value.</w:t>
+      </w:r>
+      <w:r>
         <w:t xml:space="preserve"> </w:t>
       </w:r>
+      <w:proofErr w:type="spellStart"/>
+      <w:r>
+        <w:t>LiIon</w:t>
+      </w:r>
+      <w:proofErr w:type="spellEnd"/>
+      <w:r>
+        <w:t xml:space="preserve"> batteries should never be discharged below 2.75 volts</w:t>
+      </w:r>
+      <w:r>
+        <w:t xml:space="preserve"> (5.5 v for two batteries)</w:t>
+      </w:r>
+      <w:r>
+        <w:t>, but the actual</w:t>
+      </w:r>
+      <w:r>
+        <w:t xml:space="preserve"> value</w:t>
+      </w:r>
+      <w:r>
+        <w:t xml:space="preserve"> may depend on the power supply used</w:t>
+      </w:r>
+      <w:r>
+        <w:t>, which is often around 5.8 volts.</w:t>
+      </w:r>
+    </w:p>
+    <w:p>
+      <w:pPr>
+        <w:pStyle w:val="Heading4"/>
+      </w:pPr>
+      <w:r>
+        <w:t>Battery Count: 1-4</w:t>
+      </w:r>
+    </w:p>
+    <w:p>
+      <w:r>
+        <w:t xml:space="preserve">This is set to the number </w:t>
+      </w:r>
+      <w:r>
+        <w:t xml:space="preserve">of cells and will load default values for </w:t>
+      </w:r>
+      <w:r>
+        <w:t>100% and 0%.</w:t>
+      </w:r>
+      <w:r>
+        <w:t xml:space="preserve"> If set to 1, the power supply must of course be a boost regulator. Cells from 2 to 4</w:t>
+      </w:r>
+      <w:r>
+        <w:t xml:space="preserve"> assume a buck regulator</w:t>
+      </w:r>
+      <w:r>
+        <w:t xml:space="preserve"> which lowers the </w:t>
+      </w:r>
+      <w:r>
+        <w:t>output voltage to 5V.</w:t>
+      </w:r>
+    </w:p>
+    <w:p>
+      <w:pPr>
+        <w:pStyle w:val="Heading3"/>
+      </w:pPr>
+      <w:r>
+        <w:t>IP: 192.168.4.1</w:t>
+      </w:r>
+    </w:p>
+    <w:p>
+      <w:r>
+        <w:t xml:space="preserve">This is the address of the web page server built </w:t>
+      </w:r>
+      <w:r>
+        <w:t>into</w:t>
+      </w:r>
+      <w:r>
+        <w:t xml:space="preserve"> the wand. It is very experimental and not complete yet. The only </w:t>
+      </w:r>
+      <w:r>
+        <w:t>useful</w:t>
+      </w:r>
+      <w:r>
+        <w:t xml:space="preserve"> function is the ability to upload or download image files directly to the wand from a web browser on a phone or computer without removing the </w:t>
+      </w:r>
+      <w:r>
+        <w:t>micro-SD</w:t>
+      </w:r>
+      <w:r>
+        <w:t xml:space="preserve"> card. More features will be added in the future, including complete control of the wand. To use it, first </w:t>
+      </w:r>
       <w:r>
         <w:lastRenderedPageBreak/>
-        <w:t>this voltage to 5.8 before connecting the power supply. You can also try lower</w:t>
-      </w:r>
-      <w:r>
-        <w:t xml:space="preserve"> voltages until the power supply (voltage regulator) does not supply 5V anymore.</w:t>
-      </w:r>
-      <w:r>
-        <w:t xml:space="preserve"> Do not go below 5.5V for two cells because </w:t>
-      </w:r>
-      <w:r>
-        <w:t>a</w:t>
-      </w:r>
-      <w:r>
-        <w:t xml:space="preserve"> cell should never go below 2.75V.</w:t>
-      </w:r>
-      <w:r>
-        <w:t xml:space="preserve"> Next use “Read Battery” to obtain the value for the 0% setting.</w:t>
-      </w:r>
-    </w:p>
-    <w:p>
-      <w:pPr>
-        <w:pStyle w:val="Heading4"/>
-      </w:pPr>
-      <w:r>
-        <w:t>Low Battery Sleep: Yes</w:t>
-      </w:r>
-      <w:r>
-        <w:t xml:space="preserve"> | No</w:t>
-      </w:r>
-    </w:p>
-    <w:p>
-      <w:r>
-        <w:t xml:space="preserve">When this is set to “Yes” the MIW will go to sleep when the current battery </w:t>
-      </w:r>
-      <w:r>
-        <w:t>level value is below the 0% setting. The MIW will not turn on until the batteries are replaced or recharged.</w:t>
-      </w:r>
-    </w:p>
-    <w:p>
-      <w:pPr>
-        <w:pStyle w:val="Heading4"/>
-      </w:pPr>
-      <w:r>
-        <w:t>Show Battery: Yes | No</w:t>
-      </w:r>
-    </w:p>
-    <w:p>
-      <w:r>
-        <w:t>This setting controls the display of the battery level on the main screen. When on it will use the bottom line to right of the display.</w:t>
-      </w:r>
-      <w:r>
-        <w:t xml:space="preserve"> It shows both a graphic value and text of the % value.</w:t>
-      </w:r>
-    </w:p>
-    <w:p>
-      <w:pPr>
-        <w:pStyle w:val="Heading4"/>
-      </w:pPr>
-      <w:r>
-        <w:t>Read Battery</w:t>
-      </w:r>
-    </w:p>
-    <w:p>
-      <w:r>
-        <w:t>This will display the current value of the battery sense line on the PCB.</w:t>
-      </w:r>
-      <w:r>
-        <w:t xml:space="preserve"> It is useful to calibrate your batteries as described in the “Battery Settings” section above.</w:t>
-      </w:r>
-    </w:p>
-    <w:p>
-      <w:pPr>
-        <w:pStyle w:val="Heading4"/>
-      </w:pPr>
-      <w:r>
-        <w:t xml:space="preserve">100% Battery: </w:t>
-      </w:r>
-      <w:r>
-        <w:t xml:space="preserve">high </w:t>
-      </w:r>
-      <w:r>
-        <w:t>number</w:t>
-      </w:r>
-    </w:p>
-    <w:p>
-      <w:r>
-        <w:t>This is the full battery value. It should be set to the value from “Read Battery” obtained with fully charged batteries.</w:t>
-      </w:r>
-    </w:p>
-    <w:p>
-      <w:pPr>
-        <w:pStyle w:val="Heading4"/>
-      </w:pPr>
-      <w:r>
-        <w:t xml:space="preserve">0% Battery: </w:t>
-      </w:r>
-      <w:r>
-        <w:t xml:space="preserve">low </w:t>
-      </w:r>
-      <w:r>
-        <w:t>number</w:t>
-      </w:r>
-    </w:p>
-    <w:p>
-      <w:r>
-        <w:t>This is the lowest acceptable battery value.</w:t>
-      </w:r>
-      <w:r>
-        <w:t xml:space="preserve"> It is approximately 0.71 times the full value.</w:t>
-      </w:r>
-      <w:r>
-        <w:t xml:space="preserve"> LiIon batteries should never be discharged below 2.75 volts</w:t>
-      </w:r>
-      <w:r>
-        <w:t xml:space="preserve"> (5.5 v for two batteries)</w:t>
-      </w:r>
-      <w:r>
-        <w:t>, but the actual</w:t>
-      </w:r>
-      <w:r>
-        <w:t xml:space="preserve"> value</w:t>
-      </w:r>
-      <w:r>
-        <w:t xml:space="preserve"> may depend on the power supply used</w:t>
-      </w:r>
-      <w:r>
-        <w:t>, which is often around 5.8 volts.</w:t>
-      </w:r>
-    </w:p>
-    <w:p>
-      <w:pPr>
-        <w:pStyle w:val="Heading4"/>
-      </w:pPr>
-      <w:r>
-        <w:t>Battery Count: 1-4</w:t>
-      </w:r>
-    </w:p>
-    <w:p>
-      <w:r>
-        <w:t xml:space="preserve">This is set to the number </w:t>
-      </w:r>
-      <w:r>
-        <w:t xml:space="preserve">of cells and will load default values for </w:t>
-      </w:r>
-      <w:r>
-        <w:t>100% and 0%.</w:t>
-      </w:r>
-      <w:r>
-        <w:t xml:space="preserve"> If set to 1, the power supply must of course be a boost regulator. Cells from 2 to 4</w:t>
-      </w:r>
-      <w:r>
-        <w:t xml:space="preserve"> assume a buck regulator</w:t>
-      </w:r>
-      <w:r>
-        <w:t xml:space="preserve"> which lowers the </w:t>
-      </w:r>
-      <w:r>
-        <w:t>output voltage to 5V.</w:t>
-      </w:r>
-    </w:p>
-    <w:p>
-      <w:pPr>
-        <w:pStyle w:val="Heading3"/>
-      </w:pPr>
-      <w:r>
-        <w:t>IP: 192.168.4.1</w:t>
-      </w:r>
-    </w:p>
-    <w:p>
-      <w:r>
-        <w:t xml:space="preserve">This is the address of the web page server built </w:t>
-      </w:r>
-      <w:r>
-        <w:t>into</w:t>
-      </w:r>
-      <w:r>
-        <w:t xml:space="preserve"> the wand. It is very experimental and not complete yet. The only </w:t>
-      </w:r>
-      <w:r>
-        <w:t>useful</w:t>
-      </w:r>
-      <w:r>
-        <w:t xml:space="preserve"> function is the ability to upload or download image files directly to the wand from a web browser on a phone or computer without removing the </w:t>
-      </w:r>
-      <w:r>
-        <w:t>micro-SD</w:t>
-      </w:r>
-      <w:r>
-        <w:t xml:space="preserve"> card. More features will be added in the future, including complete control of the wand. To use it, first connect to the MIW….. network. The password is 12345678. Then point the browser to the IP address.</w:t>
+        <w:t>connect to the MIW</w:t>
+      </w:r>
+      <w:proofErr w:type="gramStart"/>
+      <w:r>
+        <w:t>…..</w:t>
+      </w:r>
+      <w:proofErr w:type="gramEnd"/>
+      <w:r>
+        <w:t xml:space="preserve"> network. The password is 12345678. Then point the browser to the IP address.</w:t>
       </w:r>
     </w:p>
     <w:p>
@@ -5262,7 +5914,6 @@
       <w:bookmarkEnd w:id="33"/>
       <w:bookmarkEnd w:id="34"/>
       <w:r>
-        <w:lastRenderedPageBreak/>
         <w:t>Light Bar</w:t>
       </w:r>
     </w:p>
@@ -5298,7 +5949,15 @@
     <w:p/>
     <w:p>
       <w:r>
-        <w:t>The default allows setting the brightness, hue and saturation, but it can also be changed to use RGB values</w:t>
+        <w:t xml:space="preserve">The default allows setting the brightness, </w:t>
+      </w:r>
+      <w:proofErr w:type="gramStart"/>
+      <w:r>
+        <w:t>hue</w:t>
+      </w:r>
+      <w:proofErr w:type="gramEnd"/>
+      <w:r>
+        <w:t xml:space="preserve"> and saturation, but it can also be changed to use RGB values</w:t>
       </w:r>
       <w:r>
         <w:t xml:space="preserve"> or Kelvin</w:t>
@@ -5340,7 +5999,15 @@
         <w:t>.</w:t>
       </w:r>
       <w:r>
-        <w:t xml:space="preserve"> The delay value is in mSec and is used to slow down the stepping when the dial is rotated.</w:t>
+        <w:t xml:space="preserve"> The delay value is in </w:t>
+      </w:r>
+      <w:proofErr w:type="spellStart"/>
+      <w:r>
+        <w:t>mSec</w:t>
+      </w:r>
+      <w:proofErr w:type="spellEnd"/>
+      <w:r>
+        <w:t xml:space="preserve"> and is used to slow down the stepping when the dial is rotated.</w:t>
       </w:r>
       <w:r>
         <w:t xml:space="preserve"> For example: if the increment is set to 10 and the dial is rotated </w:t>
@@ -5352,7 +6019,15 @@
         <w:t>step from 5 to 15 with the delay after each step. This can provide a smooth change of the Hue value over a time value determined by the increment times the delay.</w:t>
       </w:r>
       <w:r>
-        <w:t xml:space="preserve"> All of the other settings behave the same as Hue. Experiment to see how they work!</w:t>
+        <w:t xml:space="preserve"> </w:t>
+      </w:r>
+      <w:proofErr w:type="gramStart"/>
+      <w:r>
+        <w:t>All of</w:t>
+      </w:r>
+      <w:proofErr w:type="gramEnd"/>
+      <w:r>
+        <w:t xml:space="preserve"> the other settings behave the same as Hue. Experiment to see how they work!</w:t>
       </w:r>
     </w:p>
     <w:p/>
@@ -5441,6 +6116,7 @@
         <w:pStyle w:val="Heading3"/>
       </w:pPr>
       <w:r>
+        <w:lastRenderedPageBreak/>
         <w:t>Saturation: 255</w:t>
       </w:r>
     </w:p>
@@ -5473,7 +6149,6 @@
         <w:pStyle w:val="Heading3"/>
       </w:pPr>
       <w:r>
-        <w:lastRenderedPageBreak/>
         <w:t>R</w:t>
       </w:r>
       <w:r>
@@ -5629,7 +6304,15 @@
     </w:p>
     <w:p>
       <w:r>
-        <w:t>This puts the TTGO into a low power mode. Pressing the button will wake it up again. It is useful to save the battery while not losing any of the current settings. Alternatively the settings can be saved and then restored after rebooting the wand.</w:t>
+        <w:t xml:space="preserve">This puts the TTGO into a low power mode. Pressing the button will wake it up again. It is useful to save the battery while not losing any of the current settings. </w:t>
+      </w:r>
+      <w:proofErr w:type="gramStart"/>
+      <w:r>
+        <w:t>Alternatively</w:t>
+      </w:r>
+      <w:proofErr w:type="gramEnd"/>
+      <w:r>
+        <w:t xml:space="preserve"> the settings can be saved and then restored after rebooting the wand.</w:t>
       </w:r>
     </w:p>
     <w:p>
@@ -5639,6 +6322,7 @@
       <w:bookmarkStart w:id="36" w:name="_xkza0twu0ius" w:colFirst="0" w:colLast="0"/>
       <w:bookmarkEnd w:id="36"/>
       <w:r>
+        <w:lastRenderedPageBreak/>
         <w:t>Built-In Patterns</w:t>
       </w:r>
     </w:p>
@@ -5660,7 +6344,6 @@
       <w:bookmarkStart w:id="37" w:name="_wke71mezit2k" w:colFirst="0" w:colLast="0"/>
       <w:bookmarkEnd w:id="37"/>
       <w:r>
-        <w:lastRenderedPageBreak/>
         <w:t>Barber Pole</w:t>
       </w:r>
     </w:p>
@@ -5705,9 +6388,11 @@
       </w:pPr>
       <w:bookmarkStart w:id="40" w:name="_euh37tki3dzq" w:colFirst="0" w:colLast="0"/>
       <w:bookmarkEnd w:id="40"/>
+      <w:proofErr w:type="gramStart"/>
       <w:r>
         <w:t>Checker Board</w:t>
       </w:r>
+      <w:proofErr w:type="gramEnd"/>
     </w:p>
     <w:p>
       <w:r>
@@ -5735,13 +6420,34 @@
       </w:pPr>
       <w:bookmarkStart w:id="42" w:name="_s3whr291r8s" w:colFirst="0" w:colLast="0"/>
       <w:bookmarkEnd w:id="42"/>
-      <w:r>
-        <w:t>Cylon Eye</w:t>
-      </w:r>
-    </w:p>
-    <w:p>
-      <w:r>
-        <w:t>This was inspired from the BattleStar Galactica movies, the evil Cylon eyes.</w:t>
+      <w:proofErr w:type="spellStart"/>
+      <w:r>
+        <w:t>Cylon</w:t>
+      </w:r>
+      <w:proofErr w:type="spellEnd"/>
+      <w:r>
+        <w:t xml:space="preserve"> Eye</w:t>
+      </w:r>
+    </w:p>
+    <w:p>
+      <w:r>
+        <w:t xml:space="preserve">This was inspired from the </w:t>
+      </w:r>
+      <w:proofErr w:type="spellStart"/>
+      <w:r>
+        <w:t>BattleStar</w:t>
+      </w:r>
+      <w:proofErr w:type="spellEnd"/>
+      <w:r>
+        <w:t xml:space="preserve"> Galactica movies, the evil </w:t>
+      </w:r>
+      <w:proofErr w:type="spellStart"/>
+      <w:r>
+        <w:t>Cylon</w:t>
+      </w:r>
+      <w:proofErr w:type="spellEnd"/>
+      <w:r>
+        <w:t xml:space="preserve"> eyes.</w:t>
       </w:r>
     </w:p>
     <w:p>
@@ -5779,6 +6485,7 @@
         <w:pStyle w:val="Heading2"/>
       </w:pPr>
       <w:r>
+        <w:lastRenderedPageBreak/>
         <w:t>Meteor</w:t>
       </w:r>
     </w:p>
@@ -5794,13 +6501,17 @@
       <w:bookmarkStart w:id="45" w:name="_v0of84qvvw90" w:colFirst="0" w:colLast="0"/>
       <w:bookmarkEnd w:id="45"/>
       <w:r>
-        <w:lastRenderedPageBreak/>
         <w:t>One Dot</w:t>
       </w:r>
     </w:p>
     <w:p>
-      <w:r>
-        <w:t>Actually, this is four dots, red, green, blue and white. They move one at a time from one end to the other. It is probably mostly useful for testing the wand. That’s why it was written originally.</w:t>
+      <w:proofErr w:type="gramStart"/>
+      <w:r>
+        <w:t>Actually, this</w:t>
+      </w:r>
+      <w:proofErr w:type="gramEnd"/>
+      <w:r>
+        <w:t xml:space="preserve"> is four dots, red, green, blue and white. They move one at a time from one end to the other. It is probably mostly useful for testing the wand. That’s why it was written originally.</w:t>
       </w:r>
     </w:p>
     <w:p>
@@ -5873,7 +6584,15 @@
     </w:p>
     <w:p>
       <w:r>
-        <w:t>This is probably one of the more useful patterns. It allows the LED strip to be used as a light source. The color can be controlled with the dial as well as the saturation and brightness. A setting allows the RGB values to be entered if that is desired. The brightness value is limited by the LED strip brightness setting from the main LED settings menu. So if more brightness is needed that value must be changed. The LED strip will stay on until a long press turns it off.</w:t>
+        <w:t xml:space="preserve">This is probably one of the more useful patterns. It allows the LED strip to be used as a light source. The color can be controlled with the dial as well as the saturation and brightness. A setting allows the RGB values to be entered if that is desired. The brightness value is limited by the LED strip brightness setting from the main LED settings menu. </w:t>
+      </w:r>
+      <w:proofErr w:type="gramStart"/>
+      <w:r>
+        <w:t>So</w:t>
+      </w:r>
+      <w:proofErr w:type="gramEnd"/>
+      <w:r>
+        <w:t xml:space="preserve"> if more brightness is needed that value must be changed. The LED strip will stay on until a long press turns it off.</w:t>
       </w:r>
     </w:p>
     <w:p>
@@ -5898,6 +6617,7 @@
       <w:bookmarkStart w:id="51" w:name="_uqqb84ryzgbi" w:colFirst="0" w:colLast="0"/>
       <w:bookmarkEnd w:id="51"/>
       <w:r>
+        <w:lastRenderedPageBreak/>
         <w:t>Two Dots</w:t>
       </w:r>
     </w:p>
@@ -5913,7 +6633,6 @@
       <w:bookmarkStart w:id="52" w:name="_uq8yao8ngb5b" w:colFirst="0" w:colLast="0"/>
       <w:bookmarkEnd w:id="52"/>
       <w:r>
-        <w:lastRenderedPageBreak/>
         <w:t>Wedge</w:t>
       </w:r>
     </w:p>
@@ -5947,7 +6666,15 @@
         <w:t xml:space="preserve"> while choosing Fixed Time means that Frame Hold won’t appear.</w:t>
       </w:r>
       <w:r>
-        <w:t xml:space="preserve"> Some submenus are not shown in order to keep this chart smaller.</w:t>
+        <w:t xml:space="preserve"> Some submenus are not shown </w:t>
+      </w:r>
+      <w:proofErr w:type="gramStart"/>
+      <w:r>
+        <w:t>in order to</w:t>
+      </w:r>
+      <w:proofErr w:type="gramEnd"/>
+      <w:r>
+        <w:t xml:space="preserve"> keep this chart smaller.</w:t>
       </w:r>
       <w:r>
         <w:rPr>
@@ -5988,6 +6715,7 @@
       <w:bookmarkStart w:id="53" w:name="_w460vx756vby" w:colFirst="0" w:colLast="0"/>
       <w:bookmarkEnd w:id="53"/>
       <w:r>
+        <w:lastRenderedPageBreak/>
         <w:t>Construction</w:t>
       </w:r>
     </w:p>
@@ -5999,194 +6727,249 @@
         <w:t>few</w:t>
       </w:r>
       <w:r>
-        <w:t xml:space="preserve"> parts and a fair amount of wiring and soldering to do. If you aren’t comfortable soldering, find someone who is! The wiring harnesses are probably the most work to make, but they are essential in order to hook everything up. I will include a photo of the ones I </w:t>
+        <w:t xml:space="preserve"> parts and a fair amount of wiring and soldering to do. If you aren’t comfortable soldering, find someone who is! The wiring harnesses are probably the most work to make, but they are essential </w:t>
+      </w:r>
+      <w:proofErr w:type="gramStart"/>
+      <w:r>
+        <w:t>in order to</w:t>
+      </w:r>
+      <w:proofErr w:type="gramEnd"/>
+      <w:r>
+        <w:t xml:space="preserve"> hook everything up. I will include a photo of the ones I make that should make it easier to duplicate.</w:t>
+      </w:r>
+      <w:r>
+        <w:t xml:space="preserve"> Looking at the schematic will help understanding what is connected to what.</w:t>
+      </w:r>
+      <w:r>
+        <w:t xml:space="preserve"> The 3D printed parts can be purchased from me if you can’t find anybody else to make them from the STL files. I print currently using PLA, so please don’t leave them in the sun, they will melt and deform if it gets too hot!</w:t>
+      </w:r>
+    </w:p>
+    <w:p/>
+    <w:p>
+      <w:r>
+        <w:t xml:space="preserve">Also remember that the PCB </w:t>
+      </w:r>
+      <w:r>
+        <w:t>makes building one of these much easier. There are two versions of the PCB, one that has a built</w:t>
+      </w:r>
+      <w:r>
+        <w:t>-in</w:t>
+      </w:r>
+      <w:r>
+        <w:t xml:space="preserve"> 5V regulator and another that requires an external power supply. There are several versions of the 3D printer files for these cases.</w:t>
+      </w:r>
+      <w:r>
+        <w:t xml:space="preserve"> The external power supply version can supply more current for brighter LEDs. The internal one can supply about 1.5A but this is adequate for most night work. Using the wand as a light source might require </w:t>
+      </w:r>
+      <w:proofErr w:type="gramStart"/>
+      <w:r>
+        <w:t>more light</w:t>
+      </w:r>
+      <w:proofErr w:type="gramEnd"/>
+      <w:r>
+        <w:t>,</w:t>
+      </w:r>
+      <w:r>
+        <w:t xml:space="preserve"> but building the wand is a little bit more complicated.</w:t>
+      </w:r>
+      <w:r>
+        <w:t xml:space="preserve"> Send me an email at martinnohr76</w:t>
+      </w:r>
+      <w:r>
+        <w:t xml:space="preserve"> @ gmail.com if you want to order one. $40</w:t>
+      </w:r>
+      <w:r>
+        <w:t xml:space="preserve"> + shipping for the one without the power supply and $45 + shipping for the one with the built-in power supply.</w:t>
+      </w:r>
+      <w:r>
+        <w:t xml:space="preserve"> </w:t>
+      </w:r>
+      <w:proofErr w:type="gramStart"/>
+      <w:r>
+        <w:t>Both of these</w:t>
+      </w:r>
+      <w:proofErr w:type="gramEnd"/>
+      <w:r>
+        <w:t xml:space="preserve"> include a programmed TTGO.</w:t>
+      </w:r>
+    </w:p>
+    <w:p/>
+    <w:p>
+      <w:proofErr w:type="gramStart"/>
+      <w:r>
+        <w:t>All of</w:t>
+      </w:r>
+      <w:proofErr w:type="gramEnd"/>
+      <w:r>
+        <w:t xml:space="preserve"> the screws are metric and should be available from a </w:t>
+      </w:r>
+      <w:r>
+        <w:t>well-stocked</w:t>
+      </w:r>
+      <w:r>
+        <w:t xml:space="preserve"> hardware store. I got mine from Ace Hardware.</w:t>
+      </w:r>
+    </w:p>
+    <w:p/>
+    <w:p>
+      <w:proofErr w:type="gramStart"/>
+      <w:r>
+        <w:t>All of</w:t>
+      </w:r>
+      <w:proofErr w:type="gramEnd"/>
+      <w:r>
+        <w:t xml:space="preserve"> the electronic components and the aluminum channel are available from Amazon. They are likely also available from other vendors.</w:t>
+      </w:r>
+      <w:r>
+        <w:t xml:space="preserve"> I bought the aluminum shiny ones because I didn’t find the black anodized ones until later. Some people worry that the shiny aluminum will show in the final image. In practice I haven’t seen this, but I do plan to start using the black one after I finish using all the shiny ones I have in a box!</w:t>
+      </w:r>
+      <w:r>
+        <w:t xml:space="preserve"> I got the WS2812</w:t>
+      </w:r>
+      <w:r>
+        <w:t>B</w:t>
+      </w:r>
+      <w:r>
+        <w:t xml:space="preserve"> LED strips from BangGood</w:t>
+      </w:r>
+      <w:r>
+        <w:t>.com</w:t>
+      </w:r>
+      <w:r>
+        <w:t xml:space="preserve"> in China.</w:t>
+      </w:r>
+      <w:r>
+        <w:t xml:space="preserve"> Aliexpress.com also carries the WD2812B.</w:t>
+      </w:r>
+      <w:r>
+        <w:t xml:space="preserve"> Be aware that the shipping time from </w:t>
+      </w:r>
+      <w:r>
+        <w:t>China</w:t>
+      </w:r>
+      <w:r>
+        <w:t xml:space="preserve"> can be quite long. Amazon is faster.</w:t>
+      </w:r>
+    </w:p>
+    <w:p/>
+    <w:p>
+      <w:r>
+        <w:t xml:space="preserve"> I am considering making a parts bag available </w:t>
+      </w:r>
+      <w:r>
+        <w:t>with</w:t>
+      </w:r>
+      <w:r>
+        <w:t xml:space="preserve"> all the hardware parts needed. I buy them in quantity so it would be easy enough to put a bag together.</w:t>
+      </w:r>
+    </w:p>
+    <w:p/>
+    <w:p>
+      <w:r>
+        <w:t xml:space="preserve">You can solder up a bunch of wires and connectors to connect everything inside the </w:t>
+      </w:r>
+      <w:proofErr w:type="spellStart"/>
+      <w:r>
+        <w:t>cpu</w:t>
+      </w:r>
+      <w:proofErr w:type="spellEnd"/>
+      <w:r>
+        <w:t>/display box like I did for my first prototype</w:t>
+      </w:r>
+      <w:r>
+        <w:t xml:space="preserve">. I have </w:t>
+      </w:r>
+      <w:r>
+        <w:t xml:space="preserve">designed a printed circuit </w:t>
+      </w:r>
+      <w:r>
+        <w:t xml:space="preserve">board </w:t>
+      </w:r>
+      <w:r>
+        <w:t>holding all the parts and I can sell those for $</w:t>
+      </w:r>
+      <w:r>
+        <w:t>5</w:t>
+      </w:r>
+      <w:r>
+        <w:t>0+shipping</w:t>
+      </w:r>
+      <w:r>
+        <w:t>, it includes a programmed TTGO</w:t>
+      </w:r>
+      <w:r>
+        <w:t>.</w:t>
+      </w:r>
+      <w:r>
+        <w:t xml:space="preserve"> For $30+shipping </w:t>
+      </w:r>
+      <w:r>
+        <w:t>I can supply the PCB without the TTGO.</w:t>
+      </w:r>
+      <w:r>
+        <w:t xml:space="preserve"> There is still some wiring for the batteries and LED </w:t>
+      </w:r>
+      <w:r>
+        <w:t>connectors,</w:t>
+      </w:r>
+      <w:r>
+        <w:t xml:space="preserve"> but it is </w:t>
+      </w:r>
+      <w:r>
+        <w:t>much simple</w:t>
+      </w:r>
+      <w:r>
+        <w:t>r</w:t>
+      </w:r>
+      <w:r>
+        <w:t xml:space="preserve"> when the dial</w:t>
+      </w:r>
+      <w:r>
+        <w:t>, SD card reader,</w:t>
+      </w:r>
+      <w:r>
+        <w:t xml:space="preserve"> and TTGO are on a PCB.</w:t>
+      </w:r>
+      <w:r>
+        <w:t xml:space="preserve"> The</w:t>
+      </w:r>
+      <w:r>
+        <w:t xml:space="preserve"> PCB without the on-board power supply is $5 less, $</w:t>
+      </w:r>
+      <w:r>
+        <w:t>45 with TTGO, $25 without.</w:t>
+      </w:r>
+    </w:p>
+    <w:p/>
+    <w:p>
+      <w:r>
+        <w:t xml:space="preserve">The PCB version includes a level shifter to go from the ESP32 </w:t>
+      </w:r>
+      <w:proofErr w:type="gramStart"/>
+      <w:r>
+        <w:t>3.3 volt</w:t>
+      </w:r>
+      <w:proofErr w:type="gramEnd"/>
+      <w:r>
+        <w:t xml:space="preserve"> logic to the 5V specified for the WS2812B LED strips.</w:t>
+      </w:r>
+      <w:r>
+        <w:t xml:space="preserve"> If you build your </w:t>
+      </w:r>
+      <w:proofErr w:type="gramStart"/>
+      <w:r>
+        <w:t>own</w:t>
+      </w:r>
+      <w:proofErr w:type="gramEnd"/>
+      <w:r>
+        <w:t xml:space="preserve"> you can omit these level shifters.</w:t>
+      </w:r>
+      <w:r>
+        <w:t xml:space="preserve"> In testing we found that all our LED strips worked directly with 3.3V logic. There might be a rare LED strip </w:t>
       </w:r>
       <w:r>
         <w:lastRenderedPageBreak/>
-        <w:t>make that should make it easier to duplicate.</w:t>
-      </w:r>
-      <w:r>
-        <w:t xml:space="preserve"> Looking at the schematic will help understanding what is connected to what.</w:t>
-      </w:r>
-      <w:r>
-        <w:t xml:space="preserve"> The 3D printed parts can be purchased from me if you can’t find anybody else to make them from the STL files. I print currently using PLA, so please don’t leave them in the sun, they will melt and deform if it gets too hot!</w:t>
-      </w:r>
-    </w:p>
-    <w:p/>
-    <w:p>
-      <w:r>
-        <w:t xml:space="preserve">Also remember that the PCB </w:t>
-      </w:r>
-      <w:r>
-        <w:t>makes building one of these much easier. There are two versions of the PCB, one that has a built</w:t>
-      </w:r>
-      <w:r>
-        <w:t>-in</w:t>
-      </w:r>
-      <w:r>
-        <w:t xml:space="preserve"> 5V regulator and another that requires an external power supply. There are several versions of the 3D printer files for these cases.</w:t>
-      </w:r>
-      <w:r>
-        <w:t xml:space="preserve"> The external power supply version can supply more current for brighter LEDs. The internal one can supply about 1.5A but this is adequate for most night work. Using the wand as a light source might require more light,</w:t>
-      </w:r>
-      <w:r>
-        <w:t xml:space="preserve"> but building the wand is a little bit more complicated.</w:t>
-      </w:r>
-      <w:r>
-        <w:t xml:space="preserve"> Send me an email at martinnohr76</w:t>
-      </w:r>
-      <w:r>
-        <w:t xml:space="preserve"> @ gmail.com if you want to order one. $40</w:t>
-      </w:r>
-      <w:r>
-        <w:t xml:space="preserve"> + shipping for the one without the power supply and $45 + shipping for the one with the built-in power supply.</w:t>
-      </w:r>
-      <w:r>
-        <w:t xml:space="preserve"> Both of these include a programmed TTGO.</w:t>
-      </w:r>
-    </w:p>
-    <w:p/>
-    <w:p>
-      <w:r>
-        <w:t xml:space="preserve">All of the screws are metric and should be available from a </w:t>
-      </w:r>
-      <w:r>
-        <w:t>well-stocked</w:t>
-      </w:r>
-      <w:r>
-        <w:t xml:space="preserve"> hardware store. I got mine from Ace Hardware.</w:t>
-      </w:r>
-    </w:p>
-    <w:p/>
-    <w:p>
-      <w:r>
-        <w:t>All of the electronic components and the aluminum channel are available from Amazon. They are likely also available from other vendors.</w:t>
-      </w:r>
-      <w:r>
-        <w:t xml:space="preserve"> I bought the aluminum shiny ones because I didn’t find the black anodized ones until later. Some people worry that the shiny aluminum will show in the final image. In practice I haven’t seen this, but I do plan to start using the black one after I finish using all the shiny ones I have in a box!</w:t>
-      </w:r>
-      <w:r>
-        <w:t xml:space="preserve"> I got the WS2812</w:t>
-      </w:r>
-      <w:r>
-        <w:t>B</w:t>
-      </w:r>
-      <w:r>
-        <w:t xml:space="preserve"> LED strips from BangGood</w:t>
-      </w:r>
-      <w:r>
-        <w:t>.com</w:t>
-      </w:r>
-      <w:r>
-        <w:t xml:space="preserve"> in China.</w:t>
-      </w:r>
-      <w:r>
-        <w:t xml:space="preserve"> Aliexpress.com also carries the WD2812B.</w:t>
-      </w:r>
-      <w:r>
-        <w:t xml:space="preserve"> Be aware that the shipping time from </w:t>
-      </w:r>
-      <w:r>
-        <w:t>China</w:t>
-      </w:r>
-      <w:r>
-        <w:t xml:space="preserve"> can be quite long. Amazon is faster.</w:t>
-      </w:r>
-    </w:p>
-    <w:p/>
-    <w:p>
-      <w:r>
-        <w:t xml:space="preserve"> I am considering making a parts bag available </w:t>
-      </w:r>
-      <w:r>
-        <w:t>with</w:t>
-      </w:r>
-      <w:r>
-        <w:t xml:space="preserve"> all the hardware parts needed. I buy them in quantity so it would be easy enough to put a bag together.</w:t>
-      </w:r>
-    </w:p>
-    <w:p/>
-    <w:p>
-      <w:r>
-        <w:t>You can solder up a bunch of wires and connectors to connect everything inside the cpu/display box like I did for my first prototype</w:t>
-      </w:r>
-      <w:r>
-        <w:t xml:space="preserve">. I have </w:t>
-      </w:r>
-      <w:r>
-        <w:t xml:space="preserve">designed a printed circuit </w:t>
-      </w:r>
-      <w:r>
-        <w:t xml:space="preserve">board </w:t>
-      </w:r>
-      <w:r>
-        <w:t>holding all the parts and I can sell those for $</w:t>
-      </w:r>
-      <w:r>
-        <w:t>5</w:t>
-      </w:r>
-      <w:r>
-        <w:t>0+shipping</w:t>
-      </w:r>
-      <w:r>
-        <w:t>, it includes a programmed TTGO</w:t>
-      </w:r>
-      <w:r>
-        <w:t>.</w:t>
-      </w:r>
-      <w:r>
-        <w:t xml:space="preserve"> For $30+shipping </w:t>
-      </w:r>
-      <w:r>
-        <w:t>I can supply the PCB without the TTGO.</w:t>
-      </w:r>
-      <w:r>
-        <w:t xml:space="preserve"> There is still some wiring for the batteries and LED </w:t>
-      </w:r>
-      <w:r>
-        <w:t>connectors,</w:t>
-      </w:r>
-      <w:r>
-        <w:t xml:space="preserve"> but it is </w:t>
-      </w:r>
-      <w:r>
-        <w:t>much simple</w:t>
-      </w:r>
-      <w:r>
-        <w:t>r</w:t>
-      </w:r>
-      <w:r>
-        <w:t xml:space="preserve"> when the dial</w:t>
-      </w:r>
-      <w:r>
-        <w:t>, SD card reader,</w:t>
-      </w:r>
-      <w:r>
-        <w:t xml:space="preserve"> and TTGO are on a PCB.</w:t>
-      </w:r>
-      <w:r>
-        <w:t xml:space="preserve"> The</w:t>
-      </w:r>
-      <w:r>
-        <w:t xml:space="preserve"> PCB without the on-board power supply is $5 less, $</w:t>
-      </w:r>
-      <w:r>
-        <w:t>45 with TTGO, $25 without.</w:t>
-      </w:r>
-    </w:p>
-    <w:p/>
-    <w:p>
-      <w:r>
-        <w:t>The PCB version includes a level shifter to go from the ESP32 3.3 volt logic to the 5V specified for the WS2812B LED strips.</w:t>
-      </w:r>
-      <w:r>
-        <w:t xml:space="preserve"> If you build your own</w:t>
-      </w:r>
-      <w:r>
-        <w:t xml:space="preserve"> you can omit these level shifters.</w:t>
-      </w:r>
-      <w:r>
-        <w:t xml:space="preserve"> In testing we found that all our LED strips worked directly with 3.3V logic. There might be a rare LED strip that does not work however so we make no guarantees!</w:t>
+        <w:t>that does not work however so we make no guarantees!</w:t>
       </w:r>
       <w:r>
         <w:t xml:space="preserve"> Using a level shifter guarantees that the voltage levels meet the specifications.</w:t>
@@ -6200,7 +6983,6 @@
       <w:bookmarkStart w:id="54" w:name="_sm830bt3s6bx" w:colFirst="0" w:colLast="0"/>
       <w:bookmarkEnd w:id="54"/>
       <w:r>
-        <w:lastRenderedPageBreak/>
         <w:t>Parts List</w:t>
       </w:r>
     </w:p>
@@ -6397,7 +7179,21 @@
           <w:rPr>
             <w:rStyle w:val="Hyperlink"/>
           </w:rPr>
-          <w:t>Amazon.com: ( 6 Pcs ) MCIGICM LM2596 Buck Converter, DC to DC 3.0-40V to 1.5-35V Step Down Power Supply High Efficiency Voltage Regulator Module: Electronics</w:t>
+          <w:t xml:space="preserve">Amazon.com: </w:t>
+        </w:r>
+        <w:proofErr w:type="gramStart"/>
+        <w:r>
+          <w:rPr>
+            <w:rStyle w:val="Hyperlink"/>
+          </w:rPr>
+          <w:t>( 6</w:t>
+        </w:r>
+        <w:proofErr w:type="gramEnd"/>
+        <w:r>
+          <w:rPr>
+            <w:rStyle w:val="Hyperlink"/>
+          </w:rPr>
+          <w:t xml:space="preserve"> Pcs ) MCIGICM LM2596 Buck Converter, DC to DC 3.0-40V to 1.5-35V Step Down Power Supply High Efficiency Voltage Regulator Module: Electronics</w:t>
         </w:r>
       </w:hyperlink>
     </w:p>
@@ -6438,7 +7234,15 @@
         </w:numPr>
       </w:pPr>
       <w:r>
-        <w:t>5 pin, 4 pin, and 3 pin connectors.</w:t>
+        <w:t xml:space="preserve">5 </w:t>
+      </w:r>
+      <w:proofErr w:type="gramStart"/>
+      <w:r>
+        <w:t>pin</w:t>
+      </w:r>
+      <w:proofErr w:type="gramEnd"/>
+      <w:r>
+        <w:t>, 4 pin, and 3 pin connectors.</w:t>
       </w:r>
       <w:r>
         <w:t xml:space="preserve"> The 5 pin is not used with any of the PCB versions.</w:t>
@@ -6540,14 +7344,36 @@
         </w:numPr>
       </w:pPr>
       <w:r>
-        <w:t xml:space="preserve">Battery connectors for the 18650 battery in handle versions. </w:t>
+        <w:t xml:space="preserve">Battery connectors for the 18650 </w:t>
+      </w:r>
+      <w:proofErr w:type="gramStart"/>
+      <w:r>
+        <w:t>battery</w:t>
+      </w:r>
+      <w:proofErr w:type="gramEnd"/>
+      <w:r>
+        <w:t xml:space="preserve"> in handle versions. </w:t>
       </w:r>
       <w:hyperlink r:id="rId28" w:history="1">
         <w:r>
           <w:rPr>
             <w:rStyle w:val="Hyperlink"/>
           </w:rPr>
-          <w:t>Amazon.com: uxcell 20 Pairs AA Battery Positive Negative Conversion Spring Contact Nickeling Plate 12mmx12mmx0.3mm : Automotive</w:t>
+          <w:t xml:space="preserve">Amazon.com: </w:t>
+        </w:r>
+        <w:proofErr w:type="spellStart"/>
+        <w:r>
+          <w:rPr>
+            <w:rStyle w:val="Hyperlink"/>
+          </w:rPr>
+          <w:t>uxcell</w:t>
+        </w:r>
+        <w:proofErr w:type="spellEnd"/>
+        <w:r>
+          <w:rPr>
+            <w:rStyle w:val="Hyperlink"/>
+          </w:rPr>
+          <w:t xml:space="preserve"> 20 Pairs AA Battery Positive Negative Conversion Spring Contact Nickeling Plate 12mmx12mmx0.3mm : Automotive</w:t>
         </w:r>
       </w:hyperlink>
       <w:r>
@@ -6558,7 +7384,28 @@
           <w:rPr>
             <w:rStyle w:val="Hyperlink"/>
           </w:rPr>
-          <w:t>Amazon.com: uxcell 10 Pairs AA AAA Batteries Metal Battery Spring Contact Plate Replacement for Remote Control Battery Charger : Electronics</w:t>
+          <w:t xml:space="preserve">Amazon.com: </w:t>
+        </w:r>
+        <w:proofErr w:type="spellStart"/>
+        <w:r>
+          <w:rPr>
+            <w:rStyle w:val="Hyperlink"/>
+          </w:rPr>
+          <w:t>uxcell</w:t>
+        </w:r>
+        <w:proofErr w:type="spellEnd"/>
+        <w:r>
+          <w:rPr>
+            <w:rStyle w:val="Hyperlink"/>
+          </w:rPr>
+          <w:t xml:space="preserve"> 10 Pairs AA AAA Batteries </w:t>
+        </w:r>
+        <w:r>
+          <w:rPr>
+            <w:rStyle w:val="Hyperlink"/>
+          </w:rPr>
+          <w:lastRenderedPageBreak/>
+          <w:t>Metal Battery Spring Contact Plate Replacement for Remote Control Battery Charger : Electronics</w:t>
         </w:r>
       </w:hyperlink>
     </w:p>
@@ -6587,11 +7434,19 @@
         <w:t xml:space="preserve">for the optional light sensor. </w:t>
       </w:r>
       <w:hyperlink r:id="rId30" w:history="1">
+        <w:proofErr w:type="spellStart"/>
         <w:r>
           <w:rPr>
             <w:rStyle w:val="Hyperlink"/>
           </w:rPr>
-          <w:t>eBoot 30 Pieces Photoresistor Photo Light Sensitive Resistor Light Dependent Resistor 5 mm GM5539 5539: Amazon.com: Industrial &amp; Scientific</w:t>
+          <w:t>eBoot</w:t>
+        </w:r>
+        <w:proofErr w:type="spellEnd"/>
+        <w:r>
+          <w:rPr>
+            <w:rStyle w:val="Hyperlink"/>
+          </w:rPr>
+          <w:t xml:space="preserve"> 30 Pieces Photoresistor Photo Light Sensitive Resistor Light Dependent Resistor 5 mm GM5539 5539: Amazon.com: Industrial &amp; Scientific</w:t>
         </w:r>
       </w:hyperlink>
     </w:p>
@@ -6603,7 +7458,6 @@
         </w:numPr>
       </w:pPr>
       <w:r>
-        <w:lastRenderedPageBreak/>
         <w:t xml:space="preserve">Heat sinks for the voltage regulator and inductor coil. Only needed if you </w:t>
       </w:r>
       <w:r>
@@ -6614,7 +7468,49 @@
           <w:rPr>
             <w:rStyle w:val="Hyperlink"/>
           </w:rPr>
-          <w:t>Amazon.com: Easycargo 20pcs Small Mini Heatsink Kit + Thermal Conductive Adhesive Tape, Mini Cooler Aluminum Heat Sink for Cooling VRM GPU Stepper Driver MOSFET VRam Regulators (8.8mmx8.8mmx5mm) : Electronics</w:t>
+          <w:t xml:space="preserve">Amazon.com: </w:t>
+        </w:r>
+        <w:proofErr w:type="spellStart"/>
+        <w:r>
+          <w:rPr>
+            <w:rStyle w:val="Hyperlink"/>
+          </w:rPr>
+          <w:t>Easycargo</w:t>
+        </w:r>
+        <w:proofErr w:type="spellEnd"/>
+        <w:r>
+          <w:rPr>
+            <w:rStyle w:val="Hyperlink"/>
+          </w:rPr>
+          <w:t xml:space="preserve"> 20pcs Small Mini Heatsink Kit + Thermal Conductive Adhesive Tape, Mini Cooler Aluminum Heat Sink for Cooling VRM GPU Stepper Driver MOSFET </w:t>
+        </w:r>
+        <w:proofErr w:type="spellStart"/>
+        <w:r>
+          <w:rPr>
+            <w:rStyle w:val="Hyperlink"/>
+          </w:rPr>
+          <w:t>VRam</w:t>
+        </w:r>
+        <w:proofErr w:type="spellEnd"/>
+        <w:r>
+          <w:rPr>
+            <w:rStyle w:val="Hyperlink"/>
+          </w:rPr>
+          <w:t xml:space="preserve"> Regulators (8.8mmx8.8mmx5mm</w:t>
+        </w:r>
+        <w:proofErr w:type="gramStart"/>
+        <w:r>
+          <w:rPr>
+            <w:rStyle w:val="Hyperlink"/>
+          </w:rPr>
+          <w:t>) :</w:t>
+        </w:r>
+        <w:proofErr w:type="gramEnd"/>
+        <w:r>
+          <w:rPr>
+            <w:rStyle w:val="Hyperlink"/>
+          </w:rPr>
+          <w:t xml:space="preserve"> Electronics</w:t>
         </w:r>
       </w:hyperlink>
     </w:p>
@@ -6824,7 +7720,15 @@
         <w:t xml:space="preserve"> file is</w:t>
       </w:r>
       <w:r>
-        <w:t xml:space="preserve"> available on the github entry for this project if you don’t want to collect all these files and compile the code. It can be built with the Arduino IDE, but</w:t>
+        <w:t xml:space="preserve"> available on the </w:t>
+      </w:r>
+      <w:proofErr w:type="spellStart"/>
+      <w:r>
+        <w:t>github</w:t>
+      </w:r>
+      <w:proofErr w:type="spellEnd"/>
+      <w:r>
+        <w:t xml:space="preserve"> entry for this project if you don’t want to collect all these files and compile the code. It can be built with the Arduino IDE, but</w:t>
       </w:r>
       <w:r>
         <w:t xml:space="preserve"> I</w:t>
@@ -6842,7 +7746,15 @@
     <w:p/>
     <w:p>
       <w:r>
-        <w:t>The github entry has the schematic and other plans for the case.</w:t>
+        <w:t xml:space="preserve">The </w:t>
+      </w:r>
+      <w:proofErr w:type="spellStart"/>
+      <w:r>
+        <w:t>github</w:t>
+      </w:r>
+      <w:proofErr w:type="spellEnd"/>
+      <w:r>
+        <w:t xml:space="preserve"> entry has the schematic and other plans for the case.</w:t>
       </w:r>
     </w:p>
     <w:p/>
@@ -6868,7 +7780,15 @@
         <w:t>Arduino IDE, or Microsoft Visual Studio with Visual Micro</w:t>
       </w:r>
       <w:r>
-        <w:t>, or VisualCode set up for TTGO esp32.</w:t>
+        <w:t xml:space="preserve">, or </w:t>
+      </w:r>
+      <w:proofErr w:type="spellStart"/>
+      <w:r>
+        <w:t>VisualCode</w:t>
+      </w:r>
+      <w:proofErr w:type="spellEnd"/>
+      <w:r>
+        <w:t xml:space="preserve"> set up for TTGO esp32.</w:t>
       </w:r>
     </w:p>
     <w:p>
@@ -6895,11 +7815,16 @@
       <w:r>
         <w:t xml:space="preserve">Bodmer’s </w:t>
       </w:r>
+      <w:proofErr w:type="spellStart"/>
       <w:r>
         <w:t>tft_</w:t>
       </w:r>
       <w:r>
-        <w:t>espi display library</w:t>
+        <w:t>espi</w:t>
+      </w:r>
+      <w:proofErr w:type="spellEnd"/>
+      <w:r>
+        <w:t xml:space="preserve"> display library</w:t>
       </w:r>
     </w:p>
     <w:p>
@@ -6909,8 +7834,14 @@
           <w:numId w:val="1"/>
         </w:numPr>
       </w:pPr>
-      <w:r>
-        <w:t>FastLED library</w:t>
+      <w:proofErr w:type="spellStart"/>
+      <w:r>
+        <w:lastRenderedPageBreak/>
+        <w:t>FastLED</w:t>
+      </w:r>
+      <w:proofErr w:type="spellEnd"/>
+      <w:r>
+        <w:t xml:space="preserve"> library</w:t>
       </w:r>
     </w:p>
     <w:p>
@@ -6920,8 +7851,13 @@
           <w:numId w:val="1"/>
         </w:numPr>
       </w:pPr>
-      <w:r>
-        <w:t>SdFat by Bill Greiman</w:t>
+      <w:proofErr w:type="spellStart"/>
+      <w:r>
+        <w:t>SdFat</w:t>
+      </w:r>
+      <w:proofErr w:type="spellEnd"/>
+      <w:r>
+        <w:t xml:space="preserve"> by Bill Greiman</w:t>
       </w:r>
     </w:p>
     <w:p>
@@ -6942,7 +7878,6 @@
       <w:bookmarkStart w:id="58" w:name="_5xys9sqi4mxb" w:colFirst="0" w:colLast="0"/>
       <w:bookmarkEnd w:id="58"/>
       <w:r>
-        <w:lastRenderedPageBreak/>
         <w:t>Wiring Harnesses</w:t>
       </w:r>
       <w:r>
@@ -7034,11 +7969,47 @@
         <w:t xml:space="preserve">The folder </w:t>
       </w:r>
       <w:hyperlink r:id="rId34" w:history="1">
+        <w:proofErr w:type="spellStart"/>
         <w:r>
           <w:rPr>
             <w:rStyle w:val="Hyperlink"/>
           </w:rPr>
-          <w:t>MagicImageWand/PCB_OnBoardPower at main · MartinNohr/MagicImageWand (github.com)</w:t>
+          <w:t>MagicImageWand</w:t>
+        </w:r>
+        <w:proofErr w:type="spellEnd"/>
+        <w:r>
+          <w:rPr>
+            <w:rStyle w:val="Hyperlink"/>
+          </w:rPr>
+          <w:t xml:space="preserve">/PCB_OnBoardPower at main · </w:t>
+        </w:r>
+        <w:proofErr w:type="spellStart"/>
+        <w:r>
+          <w:rPr>
+            <w:rStyle w:val="Hyperlink"/>
+          </w:rPr>
+          <w:t>MartinNohr</w:t>
+        </w:r>
+        <w:proofErr w:type="spellEnd"/>
+        <w:r>
+          <w:rPr>
+            <w:rStyle w:val="Hyperlink"/>
+          </w:rPr>
+          <w:t>/</w:t>
+        </w:r>
+        <w:proofErr w:type="spellStart"/>
+        <w:r>
+          <w:rPr>
+            <w:rStyle w:val="Hyperlink"/>
+          </w:rPr>
+          <w:t>MagicImageWand</w:t>
+        </w:r>
+        <w:proofErr w:type="spellEnd"/>
+        <w:r>
+          <w:rPr>
+            <w:rStyle w:val="Hyperlink"/>
+          </w:rPr>
+          <w:t xml:space="preserve"> (github.com)</w:t>
         </w:r>
       </w:hyperlink>
       <w:r>
@@ -7058,7 +8029,15 @@
     </w:p>
     <w:p>
       <w:r>
-        <w:t>The parts are best printed as shown here. The battery case might need a raft if your printer bed adhesion is not strong enough. The handle needs supports. Two sets of the wedge joiners are needed. The short ones are under the handle and the longer ones are above the LED aluminum extrusion base.</w:t>
+        <w:t xml:space="preserve">The parts are best printed as shown here. The battery case might need a raft if your printer bed adhesion is not strong enough. The handle needs </w:t>
+      </w:r>
+      <w:proofErr w:type="gramStart"/>
+      <w:r>
+        <w:t>supports</w:t>
+      </w:r>
+      <w:proofErr w:type="gramEnd"/>
+      <w:r>
+        <w:t>. Two sets of the wedge joiners are needed. The short ones are under the handle and the longer ones are above the LED aluminum extrusion base.</w:t>
       </w:r>
     </w:p>
     <w:p>
@@ -7180,7 +8159,15 @@
     </w:p>
     <w:p>
       <w:r>
-        <w:t>The TTGO is mounted on the sockets as shown. It can be connected with the USB port for programming and testing</w:t>
+        <w:t xml:space="preserve">The TTGO is mounted on the sockets as shown. It can </w:t>
+      </w:r>
+      <w:proofErr w:type="gramStart"/>
+      <w:r>
+        <w:t>be connected with</w:t>
+      </w:r>
+      <w:proofErr w:type="gramEnd"/>
+      <w:r>
+        <w:t xml:space="preserve"> the USB port for programming and testing</w:t>
       </w:r>
       <w:r>
         <w:t xml:space="preserve">. The 3 pin LED wires and the 4 pin power wires are cut to an appropriate length and soldered to the PCB. Note that the power uses 2 wires for ground and +5V. These wires are folded under the PCB </w:t>
@@ -7443,7 +8430,15 @@
     </w:p>
     <w:p>
       <w:r>
-        <w:t>The battery case needs a negative battery connector (the one with the spring) inserted in the slot with the solder tab up. Make sure the retaining clips on the connector have been flattened, they are not needed. This can be tricky, use a needle nose pliers and make sure it is seated all the way up. The tab will appear in the slot. This is where the negative wires from the 4 wire connector are soldered. The positive wires are soldered to the long wire from the other end that is passed through the slot between the handle and the battery case. Do not attach the wires until the handle has been attached to the battery case. The slots for the connector might need to be cleaned with a knife first. Insert the connector and push it all the way down with a screwdriver or other tool until it is seated as shown. Bend the tab out so that a wire can be soldered to it.</w:t>
+        <w:t xml:space="preserve">The battery case needs a negative battery connector (the one with the spring) inserted in the slot with the solder tab up. Make sure the retaining clips on the connector have been flattened, they are not needed. This can be tricky, use a needle nose pliers and make sure it is seated all the way up. The tab will appear in the slot. This is where the negative wires from the </w:t>
+      </w:r>
+      <w:proofErr w:type="gramStart"/>
+      <w:r>
+        <w:t>4 wire</w:t>
+      </w:r>
+      <w:proofErr w:type="gramEnd"/>
+      <w:r>
+        <w:t xml:space="preserve"> connector are soldered. The positive wires are soldered to the long wire from the other end that is passed through the slot between the handle and the battery case. Do not attach the wires until the handle has been attached to the battery case. The slots for the connector might need to be cleaned with a knife first. Insert the connector and push it all the way down with a screwdriver or other tool until it is seated as shown. Bend the tab out so that a wire can be soldered to it.</w:t>
       </w:r>
     </w:p>
     <w:p/>
@@ -7599,8 +8594,13 @@
       <w:r>
         <w:t xml:space="preserve"> Solder a wire onto the connector that is long enough to go through the hole in the base of the handle. This will be connected to the </w:t>
       </w:r>
-      <w:r>
-        <w:t>4 pin wire connector leading to the TTGO case.</w:t>
+      <w:proofErr w:type="gramStart"/>
+      <w:r>
+        <w:t>4 pin</w:t>
+      </w:r>
+      <w:proofErr w:type="gramEnd"/>
+      <w:r>
+        <w:t xml:space="preserve"> wire connector leading to the TTGO case.</w:t>
       </w:r>
       <w:r>
         <w:t xml:space="preserve"> The second picture shows this </w:t>
@@ -7750,7 +8750,23 @@
     </w:p>
     <w:p>
       <w:r>
-        <w:t>Using two of the wedge joiner strips the battery case can be attached to the handle. The front (where the TTGO case is) should line up with the battery case. This might be really tight or fairly easy depending on your 3D printers calibration and accuracy. File and trim carefully if necessary.</w:t>
+        <w:t xml:space="preserve">Using two of the wedge </w:t>
+      </w:r>
+      <w:proofErr w:type="gramStart"/>
+      <w:r>
+        <w:t>joiner</w:t>
+      </w:r>
+      <w:proofErr w:type="gramEnd"/>
+      <w:r>
+        <w:t xml:space="preserve"> strips the battery case can be attached to the handle. The front (where the TTGO case is) should line up with the battery case. This might be really tight or fairly easy depending on your 3D </w:t>
+      </w:r>
+      <w:proofErr w:type="gramStart"/>
+      <w:r>
+        <w:t>printers</w:t>
+      </w:r>
+      <w:proofErr w:type="gramEnd"/>
+      <w:r>
+        <w:t xml:space="preserve"> calibration and accuracy. File and trim carefully if necessary.</w:t>
       </w:r>
       <w:r>
         <w:t xml:space="preserve"> The wedge joiners could also be printer in a slightly reduced size if they are too tight.</w:t>
@@ -7848,7 +8864,15 @@
         <w:t>end connector acts like a cheap power switch.</w:t>
       </w:r>
       <w:r>
-        <w:t xml:space="preserve"> It needs two positive battery connectors that are connected with a short piece of wire</w:t>
+        <w:t xml:space="preserve"> It needs two positive battery connectors that </w:t>
+      </w:r>
+      <w:proofErr w:type="gramStart"/>
+      <w:r>
+        <w:t>are connected with</w:t>
+      </w:r>
+      <w:proofErr w:type="gramEnd"/>
+      <w:r>
+        <w:t xml:space="preserve"> a short piece of wire</w:t>
       </w:r>
       <w:r>
         <w:t>. Be careful soldering, PLA melts easily!</w:t>
@@ -7983,7 +9007,15 @@
         <w:t>The LED holder is added using two more of the wedge strips. Again, this might be tight, file or trim as necessary. Align the</w:t>
       </w:r>
       <w:r>
-        <w:t xml:space="preserve"> holder with the middle slots under the big hole on the top of the handle. This will make the spinner handle exactly in the middle of a two strip version of the wand. Apply glue to hold things in place.</w:t>
+        <w:t xml:space="preserve"> holder with the middle slots under the big hole on the top of the handle. This will make the spinner handle exactly in the middle of a </w:t>
+      </w:r>
+      <w:proofErr w:type="gramStart"/>
+      <w:r>
+        <w:t>two strip</w:t>
+      </w:r>
+      <w:proofErr w:type="gramEnd"/>
+      <w:r>
+        <w:t xml:space="preserve"> version of the wand. Apply glue to hold things in place.</w:t>
       </w:r>
       <w:r>
         <w:t xml:space="preserve"> The screws to hold the LED extrusions are 3mm. Tapping with a 3mm tap will make them fit better, but </w:t>

</xml_diff>

<commit_message>
Added a new setting for the starting offset of the preview display. This was fixed at 5 before which removed the top 5 and the bottom 4 rows of the image so that the 144 pixels would fit in the 135 pixel display. This can now be adjusted from 0 to 10 in the preview settings menu.
</commit_message>
<xml_diff>
--- a/MagicImageWand.docx
+++ b/MagicImageWand.docx
@@ -44,31 +44,7 @@
     </w:p>
     <w:p>
       <w:r>
-        <w:t xml:space="preserve">This design was inspired but not copied from the </w:t>
-      </w:r>
-      <w:proofErr w:type="spellStart"/>
-      <w:r>
-        <w:t>PixelStick</w:t>
-      </w:r>
-      <w:proofErr w:type="spellEnd"/>
-      <w:r>
-        <w:t xml:space="preserve"> commercial product. I have not owned, </w:t>
-      </w:r>
-      <w:proofErr w:type="gramStart"/>
-      <w:r>
-        <w:t>used</w:t>
-      </w:r>
-      <w:proofErr w:type="gramEnd"/>
-      <w:r>
-        <w:t xml:space="preserve"> or even touched an official </w:t>
-      </w:r>
-      <w:proofErr w:type="spellStart"/>
-      <w:r>
-        <w:t>PixelStick</w:t>
-      </w:r>
-      <w:proofErr w:type="spellEnd"/>
-      <w:r>
-        <w:t xml:space="preserve">, I haven’t even read their manual. I did briefly look at the marketing material on their website to get an idea of how it worked. I was also inspired by the light wand developed by photographer Michael Ross. I started out building one </w:t>
+        <w:t xml:space="preserve">This design was inspired but not copied from the PixelStick commercial product. I have not owned, used or even touched an official PixelStick, I haven’t even read their manual. I did briefly look at the marketing material on their website to get an idea of how it worked. I was also inspired by the light wand developed by photographer Michael Ross. I started out building one </w:t>
       </w:r>
       <w:r>
         <w:t>following Michael’s instructions</w:t>
@@ -89,15 +65,7 @@
         <w:t xml:space="preserve"> LED strip. At this point I decided to do a total rewrite and use the newer much faster esp32 modules. This let the feature list grow and the additionally the strip display speed was increased dramatically.</w:t>
       </w:r>
       <w:r>
-        <w:t xml:space="preserve"> The first version used an OLED display esp32 from </w:t>
-      </w:r>
-      <w:proofErr w:type="spellStart"/>
-      <w:r>
-        <w:t>Heltec</w:t>
-      </w:r>
-      <w:proofErr w:type="spellEnd"/>
-      <w:r>
-        <w:t>. After that I discovered the TTGO with a color TFT display. After some more code re-writing and feature adding the TTGO version was created!</w:t>
+        <w:t xml:space="preserve"> The first version used an OLED display esp32 from Heltec. After that I discovered the TTGO with a color TFT display. After some more code re-writing and feature adding the TTGO version was created!</w:t>
       </w:r>
     </w:p>
     <w:p>
@@ -111,7 +79,7 @@
         <w:t>2.0</w:t>
       </w:r>
       <w:r>
-        <w:t>1</w:t>
+        <w:t>6</w:t>
       </w:r>
     </w:p>
     <w:p>
@@ -170,15 +138,7 @@
         <w:t xml:space="preserve">Magic Image Wand </w:t>
       </w:r>
       <w:r>
-        <w:t xml:space="preserve">consists of the following major parts. The parts are all </w:t>
-      </w:r>
-      <w:proofErr w:type="gramStart"/>
-      <w:r>
-        <w:t>connected together</w:t>
-      </w:r>
-      <w:proofErr w:type="gramEnd"/>
-      <w:r>
-        <w:t xml:space="preserve"> into a single unit. The optional second LED strip is easily removed</w:t>
+        <w:t>consists of the following major parts. The parts are all connected together into a single unit. The optional second LED strip is easily removed</w:t>
       </w:r>
       <w:r>
         <w:t xml:space="preserve"> or added</w:t>
@@ -335,13 +295,8 @@
         </w:numPr>
       </w:pPr>
       <w:r>
-        <w:t xml:space="preserve">Roller Encoder Wheel. This wheel is used to control the display speed while rolling on the ground. It will allow for very exact image timing. The good news is the software supports </w:t>
-      </w:r>
-      <w:proofErr w:type="gramStart"/>
-      <w:r>
-        <w:t>it</w:t>
-      </w:r>
-      <w:proofErr w:type="gramEnd"/>
+        <w:t>Roller Encoder Wheel. This wheel is used to control the display speed while rolling on the ground. It will allow for very exact image timing. The good news is the software supports it</w:t>
+      </w:r>
       <w:r>
         <w:t xml:space="preserve"> but</w:t>
       </w:r>
@@ -430,15 +385,7 @@
         <w:t xml:space="preserve"> each strip uses 43 Watts when all the LEDs are lit. </w:t>
       </w:r>
       <w:r>
-        <w:t xml:space="preserve">If full brightness is </w:t>
-      </w:r>
-      <w:proofErr w:type="gramStart"/>
-      <w:r>
-        <w:t>required</w:t>
-      </w:r>
-      <w:proofErr w:type="gramEnd"/>
-      <w:r>
-        <w:t xml:space="preserve"> then the voltage regulator must be able to supply enough current</w:t>
+        <w:t>If full brightness is required then the voltage regulator must be able to supply enough current</w:t>
       </w:r>
       <w:r>
         <w:t xml:space="preserve">. </w:t>
@@ -447,15 +394,7 @@
         <w:t>However,</w:t>
       </w:r>
       <w:r>
-        <w:t xml:space="preserve"> some images do not have </w:t>
-      </w:r>
-      <w:proofErr w:type="gramStart"/>
-      <w:r>
-        <w:t>all of</w:t>
-      </w:r>
-      <w:proofErr w:type="gramEnd"/>
-      <w:r>
-        <w:t xml:space="preserve"> the LEDs lit at the same time so the brightness can sometimes be set to full power. For </w:t>
+        <w:t xml:space="preserve"> some images do not have all of the LEDs lit at the same time so the brightness can sometimes be set to full power. For </w:t>
       </w:r>
       <w:r>
         <w:t>example,</w:t>
@@ -541,29 +480,13 @@
         <w:t>I am</w:t>
       </w:r>
       <w:r>
-        <w:t xml:space="preserve"> including these just to illustrate a few simple examples. You can also go search the web for </w:t>
-      </w:r>
-      <w:proofErr w:type="spellStart"/>
-      <w:r>
-        <w:t>PixelStick</w:t>
-      </w:r>
-      <w:proofErr w:type="spellEnd"/>
-      <w:r>
-        <w:t xml:space="preserve"> images to get more inspiration.</w:t>
+        <w:t xml:space="preserve"> including these just to illustrate a few simple examples. You can also go search the web for PixelStick images to get more inspiration.</w:t>
       </w:r>
     </w:p>
     <w:p/>
     <w:p>
       <w:r>
-        <w:t xml:space="preserve">Here are the links. The </w:t>
-      </w:r>
-      <w:proofErr w:type="spellStart"/>
-      <w:r>
-        <w:t>youtube</w:t>
-      </w:r>
-      <w:proofErr w:type="spellEnd"/>
-      <w:r>
-        <w:t xml:space="preserve"> links are for earlier versions.</w:t>
+        <w:t>Here are the links. The youtube links are for earlier versions.</w:t>
       </w:r>
     </w:p>
     <w:p>
@@ -664,31 +587,7 @@
         <w:t xml:space="preserve"> below. </w:t>
       </w:r>
       <w:r>
-        <w:t xml:space="preserve">The display shows the options and settings and filenames. The dial can be rotated left or right to choose items. The button is clicked to select the current item. A long press is used to access other options and is done by holding the button down for about a ½ second or longer. This long press time is also adjustable if a longer or shorter time is preferred. The system has two modes of operation. After booting the display shows the currently selected file. Rotating the dial left and right will move through the files on the SD card, or the internal patterns if they have been selected. Clicking the button starts the LED strip display. At this point the user walks around with the wand or waves it around depending on what effect is desired. The display shows the progress of the file and how much time is remaining. Settings are available to control the display speed, repeating the file, or even automatically skipping to the next file. The image can even be played twice, first </w:t>
-      </w:r>
-      <w:proofErr w:type="gramStart"/>
-      <w:r>
-        <w:t>forward</w:t>
-      </w:r>
-      <w:proofErr w:type="gramEnd"/>
-      <w:r>
-        <w:t xml:space="preserve"> and then backward for a mirror like effect. There is a chain option that will play </w:t>
-      </w:r>
-      <w:proofErr w:type="gramStart"/>
-      <w:r>
-        <w:t>all of</w:t>
-      </w:r>
-      <w:proofErr w:type="gramEnd"/>
-      <w:r>
-        <w:t xml:space="preserve"> the files from the current selection to the final file in the current folder. The brightness of the LEDs </w:t>
-      </w:r>
-      <w:proofErr w:type="gramStart"/>
-      <w:r>
-        <w:t>are</w:t>
-      </w:r>
-      <w:proofErr w:type="gramEnd"/>
-      <w:r>
-        <w:t xml:space="preserve"> of course also adjustable to balance the lighting with the rest of the scene.</w:t>
+        <w:t>The display shows the options and settings and filenames. The dial can be rotated left or right to choose items. The button is clicked to select the current item. A long press is used to access other options and is done by holding the button down for about a ½ second or longer. This long press time is also adjustable if a longer or shorter time is preferred. The system has two modes of operation. After booting the display shows the currently selected file. Rotating the dial left and right will move through the files on the SD card, or the internal patterns if they have been selected. Clicking the button starts the LED strip display. At this point the user walks around with the wand or waves it around depending on what effect is desired. The display shows the progress of the file and how much time is remaining. Settings are available to control the display speed, repeating the file, or even automatically skipping to the next file. The image can even be played twice, first forward and then backward for a mirror like effect. There is a chain option that will play all of the files from the current selection to the final file in the current folder. The brightness of the LEDs are of course also adjustable to balance the lighting with the rest of the scene.</w:t>
       </w:r>
     </w:p>
     <w:p/>
@@ -889,21 +788,7 @@
         <w:rPr>
           <w:lang w:val="da-DK"/>
         </w:rPr>
-        <w:t xml:space="preserve">1 </w:t>
-      </w:r>
-      <w:proofErr w:type="spellStart"/>
-      <w:r>
-        <w:rPr>
-          <w:lang w:val="da-DK"/>
-        </w:rPr>
-        <w:t>During</w:t>
-      </w:r>
-      <w:proofErr w:type="spellEnd"/>
-      <w:r>
-        <w:rPr>
-          <w:lang w:val="da-DK"/>
-        </w:rPr>
-        <w:t xml:space="preserve"> Menu Mod</w:t>
+        <w:t>1 During Menu Mod</w:t>
       </w:r>
       <w:r>
         <w:rPr>
@@ -1279,15 +1164,7 @@
         </w:numPr>
       </w:pPr>
       <w:r>
-        <w:t xml:space="preserve">Fixed display time. It is also possible to have the system calculate the frame hold time. You just set how long in seconds you want the image to </w:t>
-      </w:r>
-      <w:proofErr w:type="gramStart"/>
-      <w:r>
-        <w:t>take</w:t>
-      </w:r>
-      <w:proofErr w:type="gramEnd"/>
-      <w:r>
-        <w:t xml:space="preserve"> and it will set the correct frame time based on the image size. </w:t>
+        <w:t xml:space="preserve">Fixed display time. It is also possible to have the system calculate the frame hold time. You just set how long in seconds you want the image to take and it will set the correct frame time based on the image size. </w:t>
       </w:r>
     </w:p>
     <w:p>
@@ -1350,15 +1227,7 @@
         </w:numPr>
       </w:pPr>
       <w:r>
-        <w:t xml:space="preserve">Pixel Double. This uses two pixels for each one so a </w:t>
-      </w:r>
-      <w:proofErr w:type="gramStart"/>
-      <w:r>
-        <w:t>144 pixel</w:t>
-      </w:r>
-      <w:proofErr w:type="gramEnd"/>
-      <w:r>
-        <w:t xml:space="preserve"> image</w:t>
+        <w:t>Pixel Double. This uses two pixels for each one so a 144 pixel image</w:t>
       </w:r>
       <w:r>
         <w:t>s</w:t>
@@ -1554,23 +1423,7 @@
         </w:numPr>
       </w:pPr>
       <w:r>
-        <w:t xml:space="preserve">Macros. There are ten macro slots (0 to 9) available. Each of these can either load </w:t>
-      </w:r>
-      <w:proofErr w:type="gramStart"/>
-      <w:r>
-        <w:t>all of</w:t>
-      </w:r>
-      <w:proofErr w:type="gramEnd"/>
-      <w:r>
-        <w:t xml:space="preserve"> the settings or run a recorded sequence of operations. The record command records the images as they are </w:t>
-      </w:r>
-      <w:proofErr w:type="gramStart"/>
-      <w:r>
-        <w:t>played</w:t>
-      </w:r>
-      <w:proofErr w:type="gramEnd"/>
-      <w:r>
-        <w:t xml:space="preserve"> and the same sequence can then be played again using the run command. The save command stores the current settings which can then be restored with the load command.</w:t>
+        <w:t>Macros. There are ten macro slots (0 to 9) available. Each of these can either load all of the settings or run a recorded sequence of operations. The record command records the images as they are played and the same sequence can then be played again using the run command. The save command stores the current settings which can then be restored with the load command.</w:t>
       </w:r>
     </w:p>
     <w:p>
@@ -1639,15 +1492,7 @@
         <w:t>,</w:t>
       </w:r>
       <w:r>
-        <w:t xml:space="preserve"> </w:t>
-      </w:r>
-      <w:proofErr w:type="spellStart"/>
-      <w:r>
-        <w:t>boolean</w:t>
-      </w:r>
-      <w:proofErr w:type="spellEnd"/>
-      <w:r>
-        <w:t xml:space="preserve"> values toggle with each click.</w:t>
+        <w:t xml:space="preserve"> boolean values toggle with each click.</w:t>
       </w:r>
       <w:r>
         <w:t xml:space="preserve"> Multiple selections cycle through all the available options.</w:t>
@@ -1659,15 +1504,7 @@
     <w:p/>
     <w:p>
       <w:r>
-        <w:t xml:space="preserve">In select/run mode the current file is displayed on the top line. Optionally the next three files will be displayed below. Rotating the dial right moves the next file to the top line and rotating left moves the previous file back. By </w:t>
-      </w:r>
-      <w:proofErr w:type="gramStart"/>
-      <w:r>
-        <w:t>default</w:t>
-      </w:r>
-      <w:proofErr w:type="gramEnd"/>
-      <w:r>
-        <w:t xml:space="preserve"> it will stop at the first and the last file. An option allows rollover, so going left from the first file moves to the last file and moving right at the last file will display the first file again. This option also causes menus to behave similarly.</w:t>
+        <w:t>In select/run mode the current file is displayed on the top line. Optionally the next three files will be displayed below. Rotating the dial right moves the next file to the top line and rotating left moves the previous file back. By default it will stop at the first and the last file. An option allows rollover, so going left from the first file moves to the last file and moving right at the last file will display the first file again. This option also causes menus to behave similarly.</w:t>
       </w:r>
     </w:p>
     <w:p/>
@@ -1781,13 +1618,8 @@
         <w:ind w:left="1440"/>
       </w:pPr>
       <w:r>
-        <w:t xml:space="preserve">Toggle </w:t>
-      </w:r>
-      <w:proofErr w:type="spellStart"/>
-      <w:r>
-        <w:t>booleans</w:t>
-      </w:r>
-      <w:proofErr w:type="spellEnd"/>
+        <w:t>Toggle booleans</w:t>
+      </w:r>
     </w:p>
     <w:p>
       <w:pPr>
@@ -1809,15 +1641,7 @@
     </w:p>
     <w:p>
       <w:r>
-        <w:t xml:space="preserve">There are two menu set, full and simple. The full one contains </w:t>
-      </w:r>
-      <w:proofErr w:type="gramStart"/>
-      <w:r>
-        <w:t>all of</w:t>
-      </w:r>
-      <w:proofErr w:type="gramEnd"/>
-      <w:r>
-        <w:t xml:space="preserve"> the options and can be somewhat </w:t>
+        <w:t xml:space="preserve">There are two menu set, full and simple. The full one contains all of the options and can be somewhat </w:t>
       </w:r>
       <w:r>
         <w:t xml:space="preserve">time consuming to navigate during normal use. The simple menu has the </w:t>
@@ -1832,23 +1656,7 @@
     <w:p/>
     <w:p>
       <w:r>
-        <w:t xml:space="preserve">All menus except the main one </w:t>
-      </w:r>
-      <w:proofErr w:type="gramStart"/>
-      <w:r>
-        <w:t>have</w:t>
-      </w:r>
-      <w:proofErr w:type="gramEnd"/>
-      <w:r>
-        <w:t xml:space="preserve"> the first line indicating what menu this is. There is a ‘</w:t>
-      </w:r>
-      <w:proofErr w:type="gramStart"/>
-      <w:r>
-        <w:t>-‘ in</w:t>
-      </w:r>
-      <w:proofErr w:type="gramEnd"/>
-      <w:r>
-        <w:t xml:space="preserve"> front that indicates clicking on this menu will go back to the previous menu. Submenus also have the last entry as “-Back” which will return to the previous menu.</w:t>
+        <w:t>All menus except the main one have the first line indicating what menu this is. There is a ‘-‘ in front that indicates clicking on this menu will go back to the previous menu. Submenus also have the last entry as “-Back” which will return to the previous menu.</w:t>
       </w:r>
     </w:p>
     <w:p>
@@ -1916,21 +1724,8 @@
         <w:t>This displays the current frame time and can be used to adjust the time.</w:t>
       </w:r>
       <w:r>
-        <w:t xml:space="preserve"> It can </w:t>
-      </w:r>
-      <w:proofErr w:type="gramStart"/>
-      <w:r>
-        <w:t>adjusted</w:t>
-      </w:r>
-      <w:proofErr w:type="gramEnd"/>
-      <w:r>
-        <w:t xml:space="preserve"> from 0 to 500 </w:t>
-      </w:r>
-      <w:proofErr w:type="spellStart"/>
-      <w:r>
-        <w:t>mS.</w:t>
-      </w:r>
-      <w:proofErr w:type="spellEnd"/>
+        <w:t xml:space="preserve"> It can adjusted from 0 to 500 mS.</w:t>
+      </w:r>
     </w:p>
     <w:p>
       <w:pPr>
@@ -1954,16 +1749,11 @@
         <w:pStyle w:val="Heading2"/>
       </w:pPr>
       <w:r>
-        <w:t xml:space="preserve">Run Macro: </w:t>
-      </w:r>
-      <w:proofErr w:type="gramStart"/>
-      <w:r>
-        <w:t>#</w:t>
+        <w:t>Run Macro: #</w:t>
       </w:r>
       <w:r>
         <w:t>(</w:t>
       </w:r>
-      <w:proofErr w:type="gramEnd"/>
       <w:r>
         <w:t>0</w:t>
       </w:r>
@@ -1987,18 +1777,10 @@
         <w:t xml:space="preserve">Select </w:t>
       </w:r>
       <w:r>
-        <w:t xml:space="preserve">Macro: </w:t>
-      </w:r>
-      <w:proofErr w:type="gramStart"/>
-      <w:r>
-        <w:t>#</w:t>
-      </w:r>
-      <w:r>
-        <w:t>(</w:t>
-      </w:r>
-      <w:proofErr w:type="gramEnd"/>
-      <w:r>
-        <w:t>0-9)</w:t>
+        <w:t>Macro: #</w:t>
+      </w:r>
+      <w:r>
+        <w:t>(0-9)</w:t>
       </w:r>
     </w:p>
     <w:p>
@@ -2080,15 +1862,7 @@
         <w:t>small white triangle</w:t>
       </w:r>
       <w:r>
-        <w:t xml:space="preserve"> indicating that there are menu items that are not visible due to scrolling. Just keep rotating the knob to the left and they will appear. </w:t>
-      </w:r>
-      <w:proofErr w:type="gramStart"/>
-      <w:r>
-        <w:t>Similarly</w:t>
-      </w:r>
-      <w:proofErr w:type="gramEnd"/>
-      <w:r>
-        <w:t xml:space="preserve"> the last entry on the screen will have a </w:t>
+        <w:t xml:space="preserve"> indicating that there are menu items that are not visible due to scrolling. Just keep rotating the knob to the left and they will appear. Similarly the last entry on the screen will have a </w:t>
       </w:r>
       <w:r>
         <w:t>small white triangle</w:t>
@@ -2234,15 +2008,7 @@
     <w:p/>
     <w:p>
       <w:r>
-        <w:t xml:space="preserve">The image preview has two modes for using the rotating dial. The default mode is to scroll the </w:t>
-      </w:r>
-      <w:proofErr w:type="spellStart"/>
-      <w:r>
-        <w:t>iamge</w:t>
-      </w:r>
-      <w:proofErr w:type="spellEnd"/>
-      <w:r>
-        <w:t xml:space="preserve"> sideways when possible. The other mode will scroll </w:t>
+        <w:t xml:space="preserve">The image preview has two modes for using the rotating dial. The default mode is to scroll the iamge sideways when possible. The other mode will scroll </w:t>
       </w:r>
       <w:r>
         <w:t>through the image files. This is a visual way to select the current file. The modes are toggled by a long press of btn1.</w:t>
@@ -2286,11 +2052,9 @@
       <w:r>
         <w:t xml:space="preserve">LED </w:t>
       </w:r>
-      <w:proofErr w:type="gramStart"/>
       <w:r>
         <w:t>strip</w:t>
       </w:r>
-      <w:proofErr w:type="gramEnd"/>
       <w:r>
         <w:t xml:space="preserve"> then the images can</w:t>
       </w:r>
@@ -2334,15 +2098,7 @@
         <w:t xml:space="preserve"> be set to automatically scroll if it is long enough. </w:t>
       </w:r>
       <w:r>
-        <w:t xml:space="preserve">The speed and </w:t>
-      </w:r>
-      <w:proofErr w:type="gramStart"/>
-      <w:r>
-        <w:t>amount</w:t>
-      </w:r>
-      <w:proofErr w:type="gramEnd"/>
-      <w:r>
-        <w:t xml:space="preserve"> of pixels to jump in </w:t>
+        <w:t xml:space="preserve">The speed and amount of pixels to jump in </w:t>
       </w:r>
       <w:r>
         <w:t>this auto scroll</w:t>
@@ -2441,13 +2197,8 @@
         <w:t xml:space="preserve">and allows to be changed, </w:t>
       </w:r>
       <w:r>
-        <w:t xml:space="preserve">the time in </w:t>
-      </w:r>
-      <w:proofErr w:type="spellStart"/>
-      <w:r>
-        <w:t>mSecs</w:t>
-      </w:r>
-      <w:proofErr w:type="spellEnd"/>
+        <w:t>the time in mSecs</w:t>
+      </w:r>
       <w:r>
         <w:t xml:space="preserve"> (see note below)</w:t>
       </w:r>
@@ -2455,13 +2206,8 @@
         <w:t xml:space="preserve"> that each line of information from the BMP file is displayed on the LED strip. It is commonly used to adjust the walking time while the file is being displayed. It is only applicable when Frame Advance is set to auto.</w:t>
       </w:r>
       <w:r>
-        <w:t xml:space="preserve"> The valid range is 0 to 500 </w:t>
-      </w:r>
-      <w:proofErr w:type="spellStart"/>
-      <w:r>
-        <w:t>mS.</w:t>
-      </w:r>
-      <w:proofErr w:type="spellEnd"/>
+        <w:t xml:space="preserve"> The valid range is 0 to 500 mS.</w:t>
+      </w:r>
     </w:p>
     <w:p/>
     <w:p>
@@ -2473,82 +2219,10 @@
         <w:t>Note:</w:t>
       </w:r>
       <w:r>
-        <w:t xml:space="preserve"> This time is actually added to the minimum time that it takes to update the </w:t>
-      </w:r>
-      <w:proofErr w:type="gramStart"/>
-      <w:r>
-        <w:t>LED’s</w:t>
-      </w:r>
-      <w:proofErr w:type="gramEnd"/>
-      <w:r>
-        <w:t xml:space="preserve"> in the strip. Each bit of information takes 1.2 </w:t>
-      </w:r>
-      <w:proofErr w:type="spellStart"/>
-      <w:r>
-        <w:t>uS</w:t>
-      </w:r>
-      <w:proofErr w:type="spellEnd"/>
-      <w:r>
-        <w:t xml:space="preserve"> and each LED needs 24 bits. If there are 144 LED’s then the total time to load the data is 1.2 </w:t>
-      </w:r>
-      <w:proofErr w:type="spellStart"/>
-      <w:r>
-        <w:t>uS</w:t>
-      </w:r>
-      <w:proofErr w:type="spellEnd"/>
-      <w:r>
-        <w:t xml:space="preserve"> x 24 x 144 = 4.32</w:t>
-      </w:r>
-      <w:r>
-        <w:t xml:space="preserve"> </w:t>
-      </w:r>
-      <w:proofErr w:type="spellStart"/>
-      <w:r>
-        <w:t>mS.</w:t>
-      </w:r>
-      <w:proofErr w:type="spellEnd"/>
-      <w:r>
-        <w:t xml:space="preserve"> There is also a reset time at the end that loads the data into the LED’s of &gt;50 </w:t>
-      </w:r>
-      <w:proofErr w:type="spellStart"/>
-      <w:r>
-        <w:t>uS</w:t>
-      </w:r>
-      <w:proofErr w:type="spellEnd"/>
-      <w:r>
-        <w:t xml:space="preserve">. Some brands require up to 1 mS so it is safest to assume that the column update time is about 5 </w:t>
-      </w:r>
-      <w:proofErr w:type="spellStart"/>
-      <w:r>
-        <w:t>mS.</w:t>
-      </w:r>
-      <w:proofErr w:type="spellEnd"/>
-      <w:r>
-        <w:t xml:space="preserve"> This time is added to the time set in the frame hold value, </w:t>
-      </w:r>
-      <w:proofErr w:type="gramStart"/>
-      <w:r>
-        <w:t>I.E.</w:t>
-      </w:r>
-      <w:proofErr w:type="gramEnd"/>
-      <w:r>
-        <w:t xml:space="preserve"> a hold value of 0 will still have a 5 mS frame time. There might also be additional time required for reading slower SD cards. Also be aware that displaying the file in reverse will slow down due to reading the SD file in the reverse order. A </w:t>
-      </w:r>
-      <w:proofErr w:type="gramStart"/>
-      <w:r>
-        <w:t>900 column</w:t>
-      </w:r>
-      <w:proofErr w:type="gramEnd"/>
-      <w:r>
-        <w:t xml:space="preserve"> image would in theory take about 3.9 S. In testing we have found that reading the SD card </w:t>
-      </w:r>
-      <w:proofErr w:type="gramStart"/>
-      <w:r>
-        <w:t>actually slows</w:t>
-      </w:r>
-      <w:proofErr w:type="gramEnd"/>
-      <w:r>
-        <w:t xml:space="preserve"> this down to about 6 Seconds. Work is being done to try and improve this.</w:t>
+        <w:t xml:space="preserve"> This time is actually added to the minimum time that it takes to update the LED’s in the strip. Each bit of information takes 1.2 uS and each LED needs 24 bits. If there are 144 LED’s then the total time to load the data is 1.2 uS x 24 x 144 = 4.32</w:t>
+      </w:r>
+      <w:r>
+        <w:t xml:space="preserve"> mS. There is also a reset time at the end that loads the data into the LED’s of &gt;50 uS. Some brands require up to 1 mS so it is safest to assume that the column update time is about 5 mS. This time is added to the time set in the frame hold value, I.E. a hold value of 0 will still have a 5 mS frame time. There might also be additional time required for reading slower SD cards. Also be aware that displaying the file in reverse will slow down due to reading the SD file in the reverse order. A 900 column image would in theory take about 3.9 S. In testing we have found that reading the SD card actually slows this down to about 6 Seconds. Work is being done to try and improve this.</w:t>
       </w:r>
     </w:p>
     <w:p>
@@ -2609,13 +2283,8 @@
         <w:t>is selected</w:t>
       </w:r>
       <w:r>
-        <w:t xml:space="preserve"> </w:t>
-      </w:r>
-      <w:proofErr w:type="gramStart"/>
-      <w:r>
-        <w:t>again</w:t>
-      </w:r>
-      <w:proofErr w:type="gramEnd"/>
+        <w:t xml:space="preserve"> again</w:t>
+      </w:r>
       <w:r>
         <w:t xml:space="preserve"> it will show the original value.</w:t>
       </w:r>
@@ -2786,15 +2455,7 @@
         <w:t>This is the delay be</w:t>
       </w:r>
       <w:r>
-        <w:t xml:space="preserve">fore starting the mirror image display after the normal display is finished. I </w:t>
-      </w:r>
-      <w:proofErr w:type="gramStart"/>
-      <w:r>
-        <w:t>is</w:t>
-      </w:r>
-      <w:proofErr w:type="gramEnd"/>
-      <w:r>
-        <w:t xml:space="preserve"> used to create black space between the two parts of the image.</w:t>
+        <w:t>fore starting the mirror image display after the normal display is finished. I is used to create black space between the two parts of the image.</w:t>
       </w:r>
     </w:p>
     <w:p>
@@ -2880,15 +2541,7 @@
         <w:t>step mode</w:t>
       </w:r>
       <w:r>
-        <w:t xml:space="preserve"> each line is displayed until the button is pressed, the dial is rotated, or the wheel pulse counter closes the contact. If the frame pulse counter is </w:t>
-      </w:r>
-      <w:proofErr w:type="gramStart"/>
-      <w:r>
-        <w:t>zero</w:t>
-      </w:r>
-      <w:proofErr w:type="gramEnd"/>
-      <w:r>
-        <w:t xml:space="preserve"> then the dial is used to advance frames. Rotating to the right or clicking will display the next frame from the file. Rotating to the left will display the previous frame. This enables some creative uses of image by rotating the wheel left and right. Note that the mechanical wheel pulse counter has not been designed yet.</w:t>
+        <w:t xml:space="preserve"> each line is displayed until the button is pressed, the dial is rotated, or the wheel pulse counter closes the contact. If the frame pulse counter is zero then the dial is used to advance frames. Rotating to the right or clicking will display the next frame from the file. Rotating to the left will display the previous frame. This enables some creative uses of image by rotating the wheel left and right. Note that the mechanical wheel pulse counter has not been designed yet.</w:t>
       </w:r>
     </w:p>
     <w:p>
@@ -3001,15 +2654,7 @@
     </w:p>
     <w:p>
       <w:r>
-        <w:t xml:space="preserve">When this option is on all the files from the current one to the end of the last file in the current folder will be displayed. Since filenames are always sorted alphabetically this option will show a sorted list of files. If some other order is </w:t>
-      </w:r>
-      <w:proofErr w:type="gramStart"/>
-      <w:r>
-        <w:t>desired</w:t>
-      </w:r>
-      <w:proofErr w:type="gramEnd"/>
-      <w:r>
-        <w:t xml:space="preserve"> it is also possible to use the macro command to record the file order for display.</w:t>
+        <w:t>When this option is on all the files from the current one to the end of the last file in the current folder will be displayed. Since filenames are always sorted alphabetically this option will show a sorted list of files. If some other order is desired it is also possible to use the macro command to record the file order for display.</w:t>
       </w:r>
     </w:p>
     <w:p>
@@ -3155,15 +2800,7 @@
     </w:p>
     <w:p>
       <w:r>
-        <w:t xml:space="preserve">This is set to “1” or “2” depending on whether you have the second strip installed. There is not any method to detect a strip connected to the second control lines so it must be manually selected. When this value is changed a reboot is necessary because the </w:t>
-      </w:r>
-      <w:proofErr w:type="spellStart"/>
-      <w:r>
-        <w:t>fastled</w:t>
-      </w:r>
-      <w:proofErr w:type="spellEnd"/>
-      <w:r>
-        <w:t xml:space="preserve"> LED library does not handle runtime changes very well.</w:t>
+        <w:t>This is set to “1” or “2” depending on whether you have the second strip installed. There is not any method to detect a strip connected to the second control lines so it must be manually selected. When this value is changed a reboot is necessary because the fastled LED library does not handle runtime changes very well.</w:t>
       </w:r>
     </w:p>
     <w:p>
@@ -3176,15 +2813,7 @@
     </w:p>
     <w:p>
       <w:r>
-        <w:t xml:space="preserve">This is a number specifying how many total </w:t>
-      </w:r>
-      <w:proofErr w:type="gramStart"/>
-      <w:r>
-        <w:t>LED’s</w:t>
-      </w:r>
-      <w:proofErr w:type="gramEnd"/>
-      <w:r>
-        <w:t xml:space="preserve"> are available. It can be set from 1 to 512. For example, if there are two 144 LED strips, then this should be set to 288.</w:t>
+        <w:t>This is a number specifying how many total LED’s are available. It can be set from 1 to 512. For example, if there are two 144 LED strips, then this should be set to 288.</w:t>
       </w:r>
     </w:p>
     <w:p>
@@ -3233,15 +2862,7 @@
         </w:numPr>
       </w:pPr>
       <w:r>
-        <w:t xml:space="preserve">Serial - Bottom strip is fed data from the bottom and the middle has a connection through to the upper strip. This uses a single </w:t>
-      </w:r>
-      <w:proofErr w:type="spellStart"/>
-      <w:r>
-        <w:t>contoller</w:t>
-      </w:r>
-      <w:proofErr w:type="spellEnd"/>
-      <w:r>
-        <w:t xml:space="preserve"> while the others can use one or two controllers.</w:t>
+        <w:t>Serial - Bottom strip is fed data from the bottom and the middle has a connection through to the upper strip. This uses a single contoller while the others can use one or two controllers.</w:t>
       </w:r>
     </w:p>
     <w:p>
@@ -3267,15 +2888,7 @@
     </w:p>
     <w:p>
       <w:r>
-        <w:t xml:space="preserve">This option modifies the displayed colors at different brightness levels to </w:t>
-      </w:r>
-      <w:proofErr w:type="gramStart"/>
-      <w:r>
-        <w:t>more closely match our eyes color perception</w:t>
-      </w:r>
-      <w:proofErr w:type="gramEnd"/>
-      <w:r>
-        <w:t>.</w:t>
+        <w:t>This option modifies the displayed colors at different brightness levels to more closely match our eyes color perception.</w:t>
       </w:r>
     </w:p>
     <w:p>
@@ -3288,15 +2901,7 @@
     </w:p>
     <w:p>
       <w:r>
-        <w:t xml:space="preserve">This manually sets the strip </w:t>
-      </w:r>
-      <w:proofErr w:type="gramStart"/>
-      <w:r>
-        <w:t>Red</w:t>
-      </w:r>
-      <w:proofErr w:type="gramEnd"/>
-      <w:r>
-        <w:t xml:space="preserve"> brightness Values range from 0 to 255.</w:t>
+        <w:t>This manually sets the strip Red brightness Values range from 0 to 255.</w:t>
       </w:r>
     </w:p>
     <w:p>
@@ -3309,15 +2914,7 @@
     </w:p>
     <w:p>
       <w:r>
-        <w:t xml:space="preserve">This manually sets the strip </w:t>
-      </w:r>
-      <w:proofErr w:type="gramStart"/>
-      <w:r>
-        <w:t>Green</w:t>
-      </w:r>
-      <w:proofErr w:type="gramEnd"/>
-      <w:r>
-        <w:t xml:space="preserve"> brightness.</w:t>
+        <w:t>This manually sets the strip Green brightness.</w:t>
       </w:r>
     </w:p>
     <w:p>
@@ -3330,15 +2927,7 @@
     </w:p>
     <w:p>
       <w:r>
-        <w:t xml:space="preserve">This manually sets the strip </w:t>
-      </w:r>
-      <w:proofErr w:type="gramStart"/>
-      <w:r>
-        <w:t>Blue</w:t>
-      </w:r>
-      <w:proofErr w:type="gramEnd"/>
-      <w:r>
-        <w:t xml:space="preserve"> brightness.</w:t>
+        <w:t>This manually sets the strip Blue brightness.</w:t>
       </w:r>
     </w:p>
     <w:p>
@@ -3437,16 +3026,11 @@
         <w:pStyle w:val="Heading3"/>
       </w:pPr>
       <w:r>
-        <w:t xml:space="preserve">Save </w:t>
-      </w:r>
-      <w:proofErr w:type="spellStart"/>
-      <w:r>
-        <w:t>start.</w:t>
+        <w:t>Save start.</w:t>
       </w:r>
       <w:r>
         <w:t>miw</w:t>
       </w:r>
-      <w:proofErr w:type="spellEnd"/>
     </w:p>
     <w:p>
       <w:r>
@@ -3458,16 +3042,11 @@
         <w:pStyle w:val="Heading3"/>
       </w:pPr>
       <w:r>
-        <w:t xml:space="preserve">Load </w:t>
-      </w:r>
-      <w:proofErr w:type="spellStart"/>
-      <w:r>
-        <w:t>start.</w:t>
+        <w:t>Load start.</w:t>
       </w:r>
       <w:r>
         <w:t>miw</w:t>
       </w:r>
-      <w:proofErr w:type="spellEnd"/>
     </w:p>
     <w:p>
       <w:r>
@@ -3482,29 +3061,19 @@
       <w:bookmarkEnd w:id="22"/>
       <w:r>
         <w:lastRenderedPageBreak/>
-        <w:t xml:space="preserve">Erase </w:t>
-      </w:r>
-      <w:proofErr w:type="spellStart"/>
-      <w:r>
-        <w:t>start.</w:t>
+        <w:t>Erase start.</w:t>
       </w:r>
       <w:r>
         <w:t>miw</w:t>
       </w:r>
-      <w:proofErr w:type="spellEnd"/>
-    </w:p>
-    <w:p>
-      <w:r>
-        <w:t xml:space="preserve">This does just what it says: removes the </w:t>
-      </w:r>
-      <w:proofErr w:type="spellStart"/>
-      <w:r>
-        <w:t>start.</w:t>
+    </w:p>
+    <w:p>
+      <w:r>
+        <w:t>This does just what it says: removes the start.</w:t>
       </w:r>
       <w:r>
         <w:t>miw</w:t>
       </w:r>
-      <w:proofErr w:type="spellEnd"/>
       <w:r>
         <w:t xml:space="preserve"> file from the current folder.</w:t>
       </w:r>
@@ -3524,29 +3093,17 @@
     </w:p>
     <w:p>
       <w:r>
-        <w:t xml:space="preserve">These are command files just like the </w:t>
-      </w:r>
-      <w:proofErr w:type="spellStart"/>
-      <w:r>
-        <w:t>start.</w:t>
+        <w:t>These are command files just like the start.</w:t>
       </w:r>
       <w:r>
         <w:t>miw</w:t>
       </w:r>
-      <w:proofErr w:type="spellEnd"/>
-      <w:r>
-        <w:t xml:space="preserve"> file above, but they have the same name as a BMP file, but with </w:t>
-      </w:r>
-      <w:proofErr w:type="gramStart"/>
-      <w:r>
-        <w:t>the .</w:t>
-      </w:r>
-      <w:proofErr w:type="spellStart"/>
+      <w:r>
+        <w:t xml:space="preserve"> file above, but they have the same name as a BMP file, but with the .</w:t>
+      </w:r>
       <w:r>
         <w:t>miw</w:t>
       </w:r>
-      <w:proofErr w:type="spellEnd"/>
-      <w:proofErr w:type="gramEnd"/>
       <w:r>
         <w:t xml:space="preserve"> extension of course. The file is run when a BMP file is started for display. This allows specific settings to always be applied to a specified BMP file.</w:t>
       </w:r>
@@ -3556,18 +3113,11 @@
         <w:pStyle w:val="Heading4"/>
       </w:pPr>
       <w:r>
-        <w:t>Save &lt;filename</w:t>
-      </w:r>
-      <w:proofErr w:type="gramStart"/>
-      <w:r>
-        <w:t>&gt;.</w:t>
-      </w:r>
-      <w:proofErr w:type="spellStart"/>
+        <w:t>Save &lt;filename&gt;.</w:t>
+      </w:r>
       <w:r>
         <w:t>miw</w:t>
       </w:r>
-      <w:proofErr w:type="spellEnd"/>
-      <w:proofErr w:type="gramEnd"/>
     </w:p>
     <w:p>
       <w:r>
@@ -3579,18 +3129,11 @@
         <w:pStyle w:val="Heading4"/>
       </w:pPr>
       <w:r>
-        <w:t>Load &lt;filename</w:t>
-      </w:r>
-      <w:proofErr w:type="gramStart"/>
-      <w:r>
-        <w:t>&gt;.</w:t>
-      </w:r>
-      <w:proofErr w:type="spellStart"/>
+        <w:t>Load &lt;filename&gt;.</w:t>
+      </w:r>
       <w:r>
         <w:t>miw</w:t>
       </w:r>
-      <w:proofErr w:type="spellEnd"/>
-      <w:proofErr w:type="gramEnd"/>
     </w:p>
     <w:p>
       <w:r>
@@ -3604,18 +3147,11 @@
       <w:bookmarkStart w:id="24" w:name="_crtw97r8ybrt" w:colFirst="0" w:colLast="0"/>
       <w:bookmarkEnd w:id="24"/>
       <w:r>
-        <w:t>Erase &lt;filename</w:t>
-      </w:r>
-      <w:proofErr w:type="gramStart"/>
-      <w:r>
-        <w:t>&gt;.</w:t>
-      </w:r>
-      <w:proofErr w:type="spellStart"/>
+        <w:t>Erase &lt;filename&gt;.</w:t>
+      </w:r>
       <w:r>
         <w:t>miw</w:t>
       </w:r>
-      <w:proofErr w:type="spellEnd"/>
-      <w:proofErr w:type="gramEnd"/>
     </w:p>
     <w:p>
       <w:r>
@@ -3672,15 +3208,7 @@
         <w:t>:</w:t>
       </w:r>
       <w:r>
-        <w:t xml:space="preserve"> </w:t>
-      </w:r>
-      <w:proofErr w:type="gramStart"/>
-      <w:r>
-        <w:t>#(</w:t>
-      </w:r>
-      <w:proofErr w:type="gramEnd"/>
-      <w:r>
-        <w:t>0-9)</w:t>
+        <w:t xml:space="preserve"> #(0-9)</w:t>
       </w:r>
     </w:p>
     <w:p>
@@ -3705,15 +3233,7 @@
         <w:t xml:space="preserve"> Macro</w:t>
       </w:r>
       <w:r>
-        <w:t xml:space="preserve">: </w:t>
-      </w:r>
-      <w:proofErr w:type="gramStart"/>
-      <w:r>
-        <w:t>#(</w:t>
-      </w:r>
-      <w:proofErr w:type="gramEnd"/>
-      <w:r>
-        <w:t>0-9)</w:t>
+        <w:t>: #(0-9)</w:t>
       </w:r>
     </w:p>
     <w:p>
@@ -3737,15 +3257,7 @@
     </w:p>
     <w:p>
       <w:r>
-        <w:t xml:space="preserve">This is used to override the image </w:t>
-      </w:r>
-      <w:proofErr w:type="spellStart"/>
-      <w:r>
-        <w:t>setttings</w:t>
-      </w:r>
-      <w:proofErr w:type="spellEnd"/>
-      <w:r>
-        <w:t xml:space="preserve"> that are stored in the macro file with each BMP file. An example using it would be if it was recorded with </w:t>
+        <w:t xml:space="preserve">This is used to override the image setttings that are stored in the macro file with each BMP file. An example using it would be if it was recorded with </w:t>
       </w:r>
       <w:r>
         <w:t xml:space="preserve">frame hold time that needs to be changed </w:t>
@@ -3843,15 +3355,7 @@
         <w:pStyle w:val="Heading3"/>
       </w:pPr>
       <w:r>
-        <w:t xml:space="preserve">Information: </w:t>
-      </w:r>
-      <w:proofErr w:type="gramStart"/>
-      <w:r>
-        <w:t>#(</w:t>
-      </w:r>
-      <w:proofErr w:type="gramEnd"/>
-      <w:r>
-        <w:t>0-9)</w:t>
+        <w:t>Information: #(0-9)</w:t>
       </w:r>
     </w:p>
     <w:p>
@@ -3971,15 +3475,7 @@
         <w:t>A long press on button 1 (bottom left on the TTGO)</w:t>
       </w:r>
       <w:r>
-        <w:t xml:space="preserve"> toggles between </w:t>
-      </w:r>
-      <w:proofErr w:type="gramStart"/>
-      <w:r>
-        <w:t>upper and lower case</w:t>
-      </w:r>
-      <w:proofErr w:type="gramEnd"/>
-      <w:r>
-        <w:t xml:space="preserve"> letters.</w:t>
+        <w:t xml:space="preserve"> toggles between upper and lower case letters.</w:t>
       </w:r>
     </w:p>
     <w:p>
@@ -3992,15 +3488,7 @@
         <w:t>Load</w:t>
       </w:r>
       <w:r>
-        <w:t xml:space="preserve">: </w:t>
-      </w:r>
-      <w:proofErr w:type="gramStart"/>
-      <w:r>
-        <w:t>#(</w:t>
-      </w:r>
-      <w:proofErr w:type="gramEnd"/>
-      <w:r>
-        <w:t>0-9)</w:t>
+        <w:t>: #(0-9)</w:t>
       </w:r>
     </w:p>
     <w:p>
@@ -4025,15 +3513,7 @@
         <w:t>Save</w:t>
       </w:r>
       <w:r>
-        <w:t xml:space="preserve">: </w:t>
-      </w:r>
-      <w:proofErr w:type="gramStart"/>
-      <w:r>
-        <w:t>#(</w:t>
-      </w:r>
-      <w:proofErr w:type="gramEnd"/>
-      <w:r>
-        <w:t>0-9)</w:t>
+        <w:t>: #(0-9)</w:t>
       </w:r>
     </w:p>
     <w:p>
@@ -4058,15 +3538,7 @@
         <w:t>Delete</w:t>
       </w:r>
       <w:r>
-        <w:t xml:space="preserve">: </w:t>
-      </w:r>
-      <w:proofErr w:type="gramStart"/>
-      <w:r>
-        <w:t>#(</w:t>
-      </w:r>
-      <w:proofErr w:type="gramEnd"/>
-      <w:r>
-        <w:t>0-9)</w:t>
+        <w:t>: #(0-9)</w:t>
       </w:r>
     </w:p>
     <w:p>
@@ -4129,15 +3601,7 @@
         <w:t>NVRAM</w:t>
       </w:r>
       <w:r>
-        <w:t xml:space="preserve"> section of the </w:t>
-      </w:r>
-      <w:proofErr w:type="gramStart"/>
-      <w:r>
-        <w:t>ESP32</w:t>
-      </w:r>
-      <w:proofErr w:type="gramEnd"/>
-      <w:r>
-        <w:t xml:space="preserve"> and </w:t>
+        <w:t xml:space="preserve"> section of the ESP32 and </w:t>
       </w:r>
       <w:r>
         <w:t xml:space="preserve">it </w:t>
@@ -4388,15 +3852,7 @@
         <w:t>used</w:t>
       </w:r>
       <w:r>
-        <w:t xml:space="preserve"> </w:t>
-      </w:r>
-      <w:proofErr w:type="spellStart"/>
-      <w:r>
-        <w:t>used</w:t>
-      </w:r>
-      <w:proofErr w:type="spellEnd"/>
-      <w:r>
-        <w:t xml:space="preserve"> in conjunction with setting the image also upside down. Using a long press on button 0 is the easiest way</w:t>
+        <w:t xml:space="preserve"> used in conjunction with setting the image also upside down. Using a long press on button 0 is the easiest way</w:t>
       </w:r>
       <w:r>
         <w:t xml:space="preserve"> to do this</w:t>
@@ -4662,15 +4118,7 @@
         <w:t xml:space="preserve">This is how fast the </w:t>
       </w:r>
       <w:r>
-        <w:t xml:space="preserve">line scrolls to the left. Smaller numbers are faster, since it is </w:t>
-      </w:r>
-      <w:proofErr w:type="gramStart"/>
-      <w:r>
-        <w:t>actually the</w:t>
-      </w:r>
-      <w:proofErr w:type="gramEnd"/>
-      <w:r>
-        <w:t xml:space="preserve"> </w:t>
+        <w:t xml:space="preserve">line scrolls to the left. Smaller numbers are faster, since it is actually the </w:t>
       </w:r>
       <w:r>
         <w:t>pause time per pixel.</w:t>
@@ -4971,11 +4419,9 @@
       <w:r>
         <w:t xml:space="preserve">It is sometimes desirable to reduce the sensitivity of the dial to rotation. Wearing gloves or shivering fingers is an example. This allows a counter to be set such that more than one </w:t>
       </w:r>
-      <w:proofErr w:type="gramStart"/>
       <w:r>
         <w:t>click</w:t>
       </w:r>
-      <w:proofErr w:type="gramEnd"/>
       <w:r>
         <w:t xml:space="preserve"> detent will be required to produce a dial motion. For example, setting this to 2 means that the dial </w:t>
       </w:r>
@@ -5086,15 +4532,7 @@
         <w:t>This value determines how long a long press is.</w:t>
       </w:r>
       <w:r>
-        <w:t xml:space="preserve"> Bigger numbers mean the button must be held down longer </w:t>
-      </w:r>
-      <w:proofErr w:type="gramStart"/>
-      <w:r>
-        <w:t>in order to</w:t>
-      </w:r>
-      <w:proofErr w:type="gramEnd"/>
-      <w:r>
-        <w:t xml:space="preserve"> be considered a long press.</w:t>
+        <w:t xml:space="preserve"> Bigger numbers mean the button must be held down longer in order to be considered a long press.</w:t>
       </w:r>
     </w:p>
     <w:p>
@@ -5104,56 +4542,25 @@
       <w:r>
         <w:t xml:space="preserve">Btn0 Long: </w:t>
       </w:r>
-      <w:proofErr w:type="spellStart"/>
       <w:r>
         <w:t>Display</w:t>
       </w:r>
       <w:r>
         <w:t>Rotation</w:t>
       </w:r>
-      <w:proofErr w:type="spellEnd"/>
-      <w:r>
-        <w:t xml:space="preserve"> | </w:t>
-      </w:r>
-      <w:proofErr w:type="spellStart"/>
-      <w:r>
-        <w:t>LightBar</w:t>
-      </w:r>
-      <w:proofErr w:type="spellEnd"/>
+      <w:r>
+        <w:t xml:space="preserve"> | LightBar</w:t>
+      </w:r>
     </w:p>
     <w:p>
       <w:r>
         <w:t>This is the action for a long press on the top left button.</w:t>
       </w:r>
       <w:r>
-        <w:t xml:space="preserve"> </w:t>
-      </w:r>
-      <w:proofErr w:type="spellStart"/>
-      <w:r>
-        <w:t>UpsideDown</w:t>
-      </w:r>
-      <w:proofErr w:type="spellEnd"/>
-      <w:r>
-        <w:t xml:space="preserve"> rotates the display </w:t>
-      </w:r>
-      <w:proofErr w:type="gramStart"/>
-      <w:r>
-        <w:t>and also</w:t>
-      </w:r>
-      <w:proofErr w:type="gramEnd"/>
-      <w:r>
-        <w:t xml:space="preserve"> shows the BMP reversed</w:t>
-      </w:r>
-      <w:r>
-        <w:t xml:space="preserve">. </w:t>
-      </w:r>
-      <w:proofErr w:type="spellStart"/>
-      <w:r>
-        <w:t>LightBar</w:t>
-      </w:r>
-      <w:proofErr w:type="spellEnd"/>
-      <w:r>
-        <w:t xml:space="preserve"> runs the light bar function to use the wand as a light source. There will probably be more choices in the future</w:t>
+        <w:t xml:space="preserve"> UpsideDown rotates the display and also shows the BMP reversed</w:t>
+      </w:r>
+      <w:r>
+        <w:t>. LightBar runs the light bar function to use the wand as a light source. There will probably be more choices in the future</w:t>
       </w:r>
       <w:r>
         <w:t>.</w:t>
@@ -5164,24 +4571,14 @@
         <w:pStyle w:val="Heading4"/>
       </w:pPr>
       <w:r>
-        <w:t xml:space="preserve">Btn1 Long: </w:t>
-      </w:r>
-      <w:proofErr w:type="spellStart"/>
-      <w:r>
-        <w:t>LightBar</w:t>
-      </w:r>
-      <w:proofErr w:type="spellEnd"/>
-      <w:r>
-        <w:t xml:space="preserve"> | </w:t>
-      </w:r>
-      <w:proofErr w:type="spellStart"/>
+        <w:t xml:space="preserve">Btn1 Long: LightBar | </w:t>
+      </w:r>
       <w:r>
         <w:t>Display</w:t>
       </w:r>
       <w:r>
         <w:t>Rotation</w:t>
       </w:r>
-      <w:proofErr w:type="spellEnd"/>
     </w:p>
     <w:p>
       <w:r>
@@ -5309,13 +4706,8 @@
         <w:t>.</w:t>
       </w:r>
       <w:r>
-        <w:t xml:space="preserve"> Because the automatic detection </w:t>
-      </w:r>
-      <w:proofErr w:type="gramStart"/>
-      <w:r>
-        <w:t>works perfectly</w:t>
-      </w:r>
-      <w:proofErr w:type="gramEnd"/>
+        <w:t xml:space="preserve"> Because the automatic detection works perfectly</w:t>
+      </w:r>
       <w:r>
         <w:t xml:space="preserve"> </w:t>
       </w:r>
@@ -5412,6 +4804,22 @@
         <w:pStyle w:val="Heading4"/>
       </w:pPr>
       <w:r>
+        <w:t>Top Start Offset: 5 px</w:t>
+      </w:r>
+    </w:p>
+    <w:p>
+      <w:r>
+        <w:t xml:space="preserve">This sets the starting point for the top of the image display.  Because most images are 144 and the display is only 135 pixels it is </w:t>
+      </w:r>
+      <w:r>
+        <w:t>not possible to display all of the image height. The default value of 5 will remove the top 5 pixels on the preview display. This will result in 4 more pixels missing on the bottom of the image. The value can be set from 0 to 10 as desired.</w:t>
+      </w:r>
+    </w:p>
+    <w:p>
+      <w:pPr>
+        <w:pStyle w:val="Heading4"/>
+      </w:pPr>
+      <w:r>
         <w:t>Dial</w:t>
       </w:r>
       <w:r>
@@ -5445,15 +4853,7 @@
     </w:p>
     <w:p>
       <w:r>
-        <w:t xml:space="preserve">This is used to cause the preview to automatically scroll. The value is in </w:t>
-      </w:r>
-      <w:proofErr w:type="spellStart"/>
-      <w:r>
-        <w:t>mSeconds</w:t>
-      </w:r>
-      <w:proofErr w:type="spellEnd"/>
-      <w:r>
-        <w:t xml:space="preserve"> but due to the speed of reading the SD card and the display, values below 100 are about the same. The display resets to the beginning after it reaches the end.</w:t>
+        <w:t>This is used to cause the preview to automatically scroll. The value is in mSeconds but due to the speed of reading the SD card and the display, values below 100 are about the same. The display resets to the beginning after it reaches the end.</w:t>
       </w:r>
     </w:p>
     <w:p>
@@ -5562,6 +4962,7 @@
     <w:p/>
     <w:p>
       <w:r>
+        <w:lastRenderedPageBreak/>
         <w:t xml:space="preserve">Note that there are two main version of the PCB. One has an on-board power supply while the other requires an external </w:t>
       </w:r>
       <w:r>
@@ -5649,7 +5050,6 @@
         </w:numPr>
       </w:pPr>
       <w:r>
-        <w:lastRenderedPageBreak/>
         <w:t>Multiple this number by 0.71 and put in “0% Battery”</w:t>
       </w:r>
     </w:p>
@@ -5790,15 +5190,7 @@
         <w:t xml:space="preserve"> It is approximately 0.71 times the full value.</w:t>
       </w:r>
       <w:r>
-        <w:t xml:space="preserve"> </w:t>
-      </w:r>
-      <w:proofErr w:type="spellStart"/>
-      <w:r>
-        <w:t>LiIon</w:t>
-      </w:r>
-      <w:proofErr w:type="spellEnd"/>
-      <w:r>
-        <w:t xml:space="preserve"> batteries should never be discharged below 2.75 volts</w:t>
+        <w:t xml:space="preserve"> LiIon batteries should never be discharged below 2.75 volts</w:t>
       </w:r>
       <w:r>
         <w:t xml:space="preserve"> (5.5 v for two batteries)</w:t>
@@ -5852,6 +5244,7 @@
         <w:pStyle w:val="Heading3"/>
       </w:pPr>
       <w:r>
+        <w:lastRenderedPageBreak/>
         <w:t>IP: 192.168.4.1</w:t>
       </w:r>
     </w:p>
@@ -5875,19 +5268,7 @@
         <w:t>micro-SD</w:t>
       </w:r>
       <w:r>
-        <w:t xml:space="preserve"> card. More features will be added in the future, including complete control of the wand. To use it, first </w:t>
-      </w:r>
-      <w:r>
-        <w:lastRenderedPageBreak/>
-        <w:t>connect to the MIW</w:t>
-      </w:r>
-      <w:proofErr w:type="gramStart"/>
-      <w:r>
-        <w:t>…..</w:t>
-      </w:r>
-      <w:proofErr w:type="gramEnd"/>
-      <w:r>
-        <w:t xml:space="preserve"> network. The password is 12345678. Then point the browser to the IP address.</w:t>
+        <w:t xml:space="preserve"> card. More features will be added in the future, including complete control of the wand. To use it, first connect to the MIW….. network. The password is 12345678. Then point the browser to the IP address.</w:t>
       </w:r>
     </w:p>
     <w:p>
@@ -5949,15 +5330,7 @@
     <w:p/>
     <w:p>
       <w:r>
-        <w:t xml:space="preserve">The default allows setting the brightness, </w:t>
-      </w:r>
-      <w:proofErr w:type="gramStart"/>
-      <w:r>
-        <w:t>hue</w:t>
-      </w:r>
-      <w:proofErr w:type="gramEnd"/>
-      <w:r>
-        <w:t xml:space="preserve"> and saturation, but it can also be changed to use RGB values</w:t>
+        <w:t>The default allows setting the brightness, hue and saturation, but it can also be changed to use RGB values</w:t>
       </w:r>
       <w:r>
         <w:t xml:space="preserve"> or Kelvin</w:t>
@@ -5999,15 +5372,7 @@
         <w:t>.</w:t>
       </w:r>
       <w:r>
-        <w:t xml:space="preserve"> The delay value is in </w:t>
-      </w:r>
-      <w:proofErr w:type="spellStart"/>
-      <w:r>
-        <w:t>mSec</w:t>
-      </w:r>
-      <w:proofErr w:type="spellEnd"/>
-      <w:r>
-        <w:t xml:space="preserve"> and is used to slow down the stepping when the dial is rotated.</w:t>
+        <w:t xml:space="preserve"> The delay value is in mSec and is used to slow down the stepping when the dial is rotated.</w:t>
       </w:r>
       <w:r>
         <w:t xml:space="preserve"> For example: if the increment is set to 10 and the dial is rotated </w:t>
@@ -6019,15 +5384,7 @@
         <w:t>step from 5 to 15 with the delay after each step. This can provide a smooth change of the Hue value over a time value determined by the increment times the delay.</w:t>
       </w:r>
       <w:r>
-        <w:t xml:space="preserve"> </w:t>
-      </w:r>
-      <w:proofErr w:type="gramStart"/>
-      <w:r>
-        <w:t>All of</w:t>
-      </w:r>
-      <w:proofErr w:type="gramEnd"/>
-      <w:r>
-        <w:t xml:space="preserve"> the other settings behave the same as Hue. Experiment to see how they work!</w:t>
+        <w:t xml:space="preserve"> All of the other settings behave the same as Hue. Experiment to see how they work!</w:t>
       </w:r>
     </w:p>
     <w:p/>
@@ -6072,6 +5429,7 @@
         <w:pStyle w:val="Heading3"/>
       </w:pPr>
       <w:r>
+        <w:lastRenderedPageBreak/>
         <w:t>Color Mode</w:t>
       </w:r>
       <w:r>
@@ -6116,7 +5474,6 @@
         <w:pStyle w:val="Heading3"/>
       </w:pPr>
       <w:r>
-        <w:lastRenderedPageBreak/>
         <w:t>Saturation: 255</w:t>
       </w:r>
     </w:p>
@@ -6299,20 +5656,13 @@
         <w:pStyle w:val="Heading2"/>
       </w:pPr>
       <w:r>
+        <w:lastRenderedPageBreak/>
         <w:t>Sleep</w:t>
       </w:r>
     </w:p>
     <w:p>
       <w:r>
-        <w:t xml:space="preserve">This puts the TTGO into a low power mode. Pressing the button will wake it up again. It is useful to save the battery while not losing any of the current settings. </w:t>
-      </w:r>
-      <w:proofErr w:type="gramStart"/>
-      <w:r>
-        <w:t>Alternatively</w:t>
-      </w:r>
-      <w:proofErr w:type="gramEnd"/>
-      <w:r>
-        <w:t xml:space="preserve"> the settings can be saved and then restored after rebooting the wand.</w:t>
+        <w:t>This puts the TTGO into a low power mode. Pressing the button will wake it up again. It is useful to save the battery while not losing any of the current settings. Alternatively the settings can be saved and then restored after rebooting the wand.</w:t>
       </w:r>
     </w:p>
     <w:p>
@@ -6322,7 +5672,6 @@
       <w:bookmarkStart w:id="36" w:name="_xkza0twu0ius" w:colFirst="0" w:colLast="0"/>
       <w:bookmarkEnd w:id="36"/>
       <w:r>
-        <w:lastRenderedPageBreak/>
         <w:t>Built-In Patterns</w:t>
       </w:r>
     </w:p>
@@ -6388,11 +5737,9 @@
       </w:pPr>
       <w:bookmarkStart w:id="40" w:name="_euh37tki3dzq" w:colFirst="0" w:colLast="0"/>
       <w:bookmarkEnd w:id="40"/>
-      <w:proofErr w:type="gramStart"/>
       <w:r>
         <w:t>Checker Board</w:t>
       </w:r>
-      <w:proofErr w:type="gramEnd"/>
     </w:p>
     <w:p>
       <w:r>
@@ -6420,34 +5767,13 @@
       </w:pPr>
       <w:bookmarkStart w:id="42" w:name="_s3whr291r8s" w:colFirst="0" w:colLast="0"/>
       <w:bookmarkEnd w:id="42"/>
-      <w:proofErr w:type="spellStart"/>
-      <w:r>
-        <w:t>Cylon</w:t>
-      </w:r>
-      <w:proofErr w:type="spellEnd"/>
-      <w:r>
-        <w:t xml:space="preserve"> Eye</w:t>
-      </w:r>
-    </w:p>
-    <w:p>
-      <w:r>
-        <w:t xml:space="preserve">This was inspired from the </w:t>
-      </w:r>
-      <w:proofErr w:type="spellStart"/>
-      <w:r>
-        <w:t>BattleStar</w:t>
-      </w:r>
-      <w:proofErr w:type="spellEnd"/>
-      <w:r>
-        <w:t xml:space="preserve"> Galactica movies, the evil </w:t>
-      </w:r>
-      <w:proofErr w:type="spellStart"/>
-      <w:r>
-        <w:t>Cylon</w:t>
-      </w:r>
-      <w:proofErr w:type="spellEnd"/>
-      <w:r>
-        <w:t xml:space="preserve"> eyes.</w:t>
+      <w:r>
+        <w:t>Cylon Eye</w:t>
+      </w:r>
+    </w:p>
+    <w:p>
+      <w:r>
+        <w:t>This was inspired from the BattleStar Galactica movies, the evil Cylon eyes.</w:t>
       </w:r>
     </w:p>
     <w:p>
@@ -6457,6 +5783,7 @@
       <w:bookmarkStart w:id="43" w:name="_utxphz1zmtlq" w:colFirst="0" w:colLast="0"/>
       <w:bookmarkEnd w:id="43"/>
       <w:r>
+        <w:lastRenderedPageBreak/>
         <w:t>Juggle</w:t>
       </w:r>
     </w:p>
@@ -6485,7 +5812,6 @@
         <w:pStyle w:val="Heading2"/>
       </w:pPr>
       <w:r>
-        <w:lastRenderedPageBreak/>
         <w:t>Meteor</w:t>
       </w:r>
     </w:p>
@@ -6505,13 +5831,8 @@
       </w:r>
     </w:p>
     <w:p>
-      <w:proofErr w:type="gramStart"/>
-      <w:r>
-        <w:t>Actually, this</w:t>
-      </w:r>
-      <w:proofErr w:type="gramEnd"/>
-      <w:r>
-        <w:t xml:space="preserve"> is four dots, red, green, blue and white. They move one at a time from one end to the other. It is probably mostly useful for testing the wand. That’s why it was written originally.</w:t>
+      <w:r>
+        <w:t>Actually, this is four dots, red, green, blue and white. They move one at a time from one end to the other. It is probably mostly useful for testing the wand. That’s why it was written originally.</w:t>
       </w:r>
     </w:p>
     <w:p>
@@ -6584,15 +5905,11 @@
     </w:p>
     <w:p>
       <w:r>
-        <w:t xml:space="preserve">This is probably one of the more useful patterns. It allows the LED strip to be used as a light source. The color can be controlled with the dial as well as the saturation and brightness. A setting allows the RGB values to be entered if that is desired. The brightness value is limited by the LED strip brightness setting from the main LED settings menu. </w:t>
-      </w:r>
-      <w:proofErr w:type="gramStart"/>
-      <w:r>
-        <w:t>So</w:t>
-      </w:r>
-      <w:proofErr w:type="gramEnd"/>
-      <w:r>
-        <w:t xml:space="preserve"> if more brightness is needed that value must be changed. The LED strip will stay on until a long press turns it off.</w:t>
+        <w:t xml:space="preserve">This is probably one of the more useful patterns. It allows the LED strip to be used as a light source. The color can be controlled with the dial as well as the saturation and brightness. A setting allows the RGB values to be entered if that is desired. The brightness value is limited by </w:t>
+      </w:r>
+      <w:r>
+        <w:lastRenderedPageBreak/>
+        <w:t>the LED strip brightness setting from the main LED settings menu. So if more brightness is needed that value must be changed. The LED strip will stay on until a long press turns it off.</w:t>
       </w:r>
     </w:p>
     <w:p>
@@ -6617,7 +5934,6 @@
       <w:bookmarkStart w:id="51" w:name="_uqqb84ryzgbi" w:colFirst="0" w:colLast="0"/>
       <w:bookmarkEnd w:id="51"/>
       <w:r>
-        <w:lastRenderedPageBreak/>
         <w:t>Two Dots</w:t>
       </w:r>
     </w:p>
@@ -6666,15 +5982,11 @@
         <w:t xml:space="preserve"> while choosing Fixed Time means that Frame Hold won’t appear.</w:t>
       </w:r>
       <w:r>
-        <w:t xml:space="preserve"> Some submenus are not shown </w:t>
-      </w:r>
-      <w:proofErr w:type="gramStart"/>
-      <w:r>
-        <w:t>in order to</w:t>
-      </w:r>
-      <w:proofErr w:type="gramEnd"/>
-      <w:r>
-        <w:t xml:space="preserve"> keep this chart smaller.</w:t>
+        <w:t xml:space="preserve"> Some submenus are not shown in </w:t>
+      </w:r>
+      <w:r>
+        <w:lastRenderedPageBreak/>
+        <w:t>order to keep this chart smaller.</w:t>
       </w:r>
       <w:r>
         <w:rPr>
@@ -6715,261 +6027,205 @@
       <w:bookmarkStart w:id="53" w:name="_w460vx756vby" w:colFirst="0" w:colLast="0"/>
       <w:bookmarkEnd w:id="53"/>
       <w:r>
+        <w:t>Construction</w:t>
+      </w:r>
+    </w:p>
+    <w:p>
+      <w:r>
+        <w:t xml:space="preserve">Yes, there are a </w:t>
+      </w:r>
+      <w:r>
+        <w:t>few</w:t>
+      </w:r>
+      <w:r>
+        <w:t xml:space="preserve"> parts and a fair amount of wiring and soldering to do. If you aren’t comfortable soldering, find someone who is! The wiring harnesses are probably the most work to make, but they are essential in order to hook everything up. I will include a photo of the ones I make that should make it easier to duplicate.</w:t>
+      </w:r>
+      <w:r>
+        <w:t xml:space="preserve"> Looking at the schematic will help understanding what is connected to what.</w:t>
+      </w:r>
+      <w:r>
+        <w:t xml:space="preserve"> The 3D printed parts can be purchased from me if you can’t find anybody else to make them from the STL files. I print currently using PLA, so please don’t leave them in the sun, they will melt and deform if it gets too hot!</w:t>
+      </w:r>
+    </w:p>
+    <w:p/>
+    <w:p>
+      <w:r>
+        <w:t xml:space="preserve">Also remember that the PCB </w:t>
+      </w:r>
+      <w:r>
+        <w:t>makes building one of these much easier. There are two versions of the PCB, one that has a built</w:t>
+      </w:r>
+      <w:r>
+        <w:t>-in</w:t>
+      </w:r>
+      <w:r>
+        <w:t xml:space="preserve"> 5V regulator and another that requires an external power supply. There are several versions of the 3D printer files for these cases.</w:t>
+      </w:r>
+      <w:r>
+        <w:t xml:space="preserve"> The external power supply version can supply more current for brighter LEDs. The internal one can supply about </w:t>
+      </w:r>
+      <w:r>
         <w:lastRenderedPageBreak/>
-        <w:t>Construction</w:t>
-      </w:r>
-    </w:p>
-    <w:p>
-      <w:r>
-        <w:t xml:space="preserve">Yes, there are a </w:t>
-      </w:r>
-      <w:r>
-        <w:t>few</w:t>
-      </w:r>
-      <w:r>
-        <w:t xml:space="preserve"> parts and a fair amount of wiring and soldering to do. If you aren’t comfortable soldering, find someone who is! The wiring harnesses are probably the most work to make, but they are essential </w:t>
-      </w:r>
-      <w:proofErr w:type="gramStart"/>
-      <w:r>
-        <w:t>in order to</w:t>
-      </w:r>
-      <w:proofErr w:type="gramEnd"/>
-      <w:r>
-        <w:t xml:space="preserve"> hook everything up. I will include a photo of the ones I make that should make it easier to duplicate.</w:t>
-      </w:r>
-      <w:r>
-        <w:t xml:space="preserve"> Looking at the schematic will help understanding what is connected to what.</w:t>
-      </w:r>
-      <w:r>
-        <w:t xml:space="preserve"> The 3D printed parts can be purchased from me if you can’t find anybody else to make them from the STL files. I print currently using PLA, so please don’t leave them in the sun, they will melt and deform if it gets too hot!</w:t>
+        <w:t>1.5A but this is adequate for most night work. Using the wand as a light source might require more light,</w:t>
+      </w:r>
+      <w:r>
+        <w:t xml:space="preserve"> but building the wand is a little bit more complicated.</w:t>
+      </w:r>
+      <w:r>
+        <w:t xml:space="preserve"> Send me an email at martinnohr76</w:t>
+      </w:r>
+      <w:r>
+        <w:t xml:space="preserve"> @ gmail.com if you want to order one. $40</w:t>
+      </w:r>
+      <w:r>
+        <w:t xml:space="preserve"> + shipping for the one without the power supply and $45 + shipping for the one with the built-in power supply.</w:t>
+      </w:r>
+      <w:r>
+        <w:t xml:space="preserve"> Both of these include a programmed TTGO.</w:t>
       </w:r>
     </w:p>
     <w:p/>
     <w:p>
       <w:r>
-        <w:t xml:space="preserve">Also remember that the PCB </w:t>
-      </w:r>
-      <w:r>
-        <w:t>makes building one of these much easier. There are two versions of the PCB, one that has a built</w:t>
-      </w:r>
-      <w:r>
-        <w:t>-in</w:t>
-      </w:r>
-      <w:r>
-        <w:t xml:space="preserve"> 5V regulator and another that requires an external power supply. There are several versions of the 3D printer files for these cases.</w:t>
-      </w:r>
-      <w:r>
-        <w:t xml:space="preserve"> The external power supply version can supply more current for brighter LEDs. The internal one can supply about 1.5A but this is adequate for most night work. Using the wand as a light source might require </w:t>
-      </w:r>
-      <w:proofErr w:type="gramStart"/>
-      <w:r>
-        <w:t>more light</w:t>
-      </w:r>
-      <w:proofErr w:type="gramEnd"/>
-      <w:r>
-        <w:t>,</w:t>
-      </w:r>
-      <w:r>
-        <w:t xml:space="preserve"> but building the wand is a little bit more complicated.</w:t>
-      </w:r>
-      <w:r>
-        <w:t xml:space="preserve"> Send me an email at martinnohr76</w:t>
-      </w:r>
-      <w:r>
-        <w:t xml:space="preserve"> @ gmail.com if you want to order one. $40</w:t>
-      </w:r>
-      <w:r>
-        <w:t xml:space="preserve"> + shipping for the one without the power supply and $45 + shipping for the one with the built-in power supply.</w:t>
-      </w:r>
-      <w:r>
-        <w:t xml:space="preserve"> </w:t>
-      </w:r>
-      <w:proofErr w:type="gramStart"/>
-      <w:r>
-        <w:t>Both of these</w:t>
-      </w:r>
-      <w:proofErr w:type="gramEnd"/>
-      <w:r>
-        <w:t xml:space="preserve"> include a programmed TTGO.</w:t>
+        <w:t xml:space="preserve">All of the screws are metric and should be available from a </w:t>
+      </w:r>
+      <w:r>
+        <w:t>well-stocked</w:t>
+      </w:r>
+      <w:r>
+        <w:t xml:space="preserve"> hardware store. I got mine from Ace Hardware.</w:t>
       </w:r>
     </w:p>
     <w:p/>
     <w:p>
-      <w:proofErr w:type="gramStart"/>
-      <w:r>
-        <w:t>All of</w:t>
-      </w:r>
-      <w:proofErr w:type="gramEnd"/>
-      <w:r>
-        <w:t xml:space="preserve"> the screws are metric and should be available from a </w:t>
-      </w:r>
-      <w:r>
-        <w:t>well-stocked</w:t>
-      </w:r>
-      <w:r>
-        <w:t xml:space="preserve"> hardware store. I got mine from Ace Hardware.</w:t>
+      <w:r>
+        <w:t>All of the electronic components and the aluminum channel are available from Amazon. They are likely also available from other vendors.</w:t>
+      </w:r>
+      <w:r>
+        <w:t xml:space="preserve"> I bought the aluminum shiny ones because I didn’t find the black anodized ones until later. Some people worry that the shiny aluminum will show in the final image. In practice I haven’t seen this, but I do plan to start using the black one after I finish using all the shiny ones I have in a box!</w:t>
+      </w:r>
+      <w:r>
+        <w:t xml:space="preserve"> I got the WS2812</w:t>
+      </w:r>
+      <w:r>
+        <w:t>B</w:t>
+      </w:r>
+      <w:r>
+        <w:t xml:space="preserve"> LED strips from BangGood</w:t>
+      </w:r>
+      <w:r>
+        <w:t>.com</w:t>
+      </w:r>
+      <w:r>
+        <w:t xml:space="preserve"> in China.</w:t>
+      </w:r>
+      <w:r>
+        <w:t xml:space="preserve"> Aliexpress.com also carries the WD2812B.</w:t>
+      </w:r>
+      <w:r>
+        <w:t xml:space="preserve"> Be aware that the shipping time from </w:t>
+      </w:r>
+      <w:r>
+        <w:t>China</w:t>
+      </w:r>
+      <w:r>
+        <w:t xml:space="preserve"> can be quite long. Amazon is faster.</w:t>
       </w:r>
     </w:p>
     <w:p/>
     <w:p>
-      <w:proofErr w:type="gramStart"/>
-      <w:r>
-        <w:t>All of</w:t>
-      </w:r>
-      <w:proofErr w:type="gramEnd"/>
-      <w:r>
-        <w:t xml:space="preserve"> the electronic components and the aluminum channel are available from Amazon. They are likely also available from other vendors.</w:t>
-      </w:r>
-      <w:r>
-        <w:t xml:space="preserve"> I bought the aluminum shiny ones because I didn’t find the black anodized ones until later. Some people worry that the shiny aluminum will show in the final image. In practice I haven’t seen this, but I do plan to start using the black one after I finish using all the shiny ones I have in a box!</w:t>
-      </w:r>
-      <w:r>
-        <w:t xml:space="preserve"> I got the WS2812</w:t>
-      </w:r>
-      <w:r>
-        <w:t>B</w:t>
-      </w:r>
-      <w:r>
-        <w:t xml:space="preserve"> LED strips from BangGood</w:t>
-      </w:r>
-      <w:r>
-        <w:t>.com</w:t>
-      </w:r>
-      <w:r>
-        <w:t xml:space="preserve"> in China.</w:t>
-      </w:r>
-      <w:r>
-        <w:t xml:space="preserve"> Aliexpress.com also carries the WD2812B.</w:t>
-      </w:r>
-      <w:r>
-        <w:t xml:space="preserve"> Be aware that the shipping time from </w:t>
-      </w:r>
-      <w:r>
-        <w:t>China</w:t>
-      </w:r>
-      <w:r>
-        <w:t xml:space="preserve"> can be quite long. Amazon is faster.</w:t>
+      <w:r>
+        <w:t xml:space="preserve"> I am considering making a parts bag available </w:t>
+      </w:r>
+      <w:r>
+        <w:t>with</w:t>
+      </w:r>
+      <w:r>
+        <w:t xml:space="preserve"> all the hardware parts needed. I buy them in quantity so it would be easy enough to put a bag together.</w:t>
       </w:r>
     </w:p>
     <w:p/>
     <w:p>
       <w:r>
-        <w:t xml:space="preserve"> I am considering making a parts bag available </w:t>
-      </w:r>
-      <w:r>
-        <w:t>with</w:t>
-      </w:r>
-      <w:r>
-        <w:t xml:space="preserve"> all the hardware parts needed. I buy them in quantity so it would be easy enough to put a bag together.</w:t>
+        <w:t>You can solder up a bunch of wires and connectors to connect everything inside the cpu/display box like I did for my first prototype</w:t>
+      </w:r>
+      <w:r>
+        <w:t xml:space="preserve">. I have </w:t>
+      </w:r>
+      <w:r>
+        <w:t xml:space="preserve">designed a printed circuit </w:t>
+      </w:r>
+      <w:r>
+        <w:t xml:space="preserve">board </w:t>
+      </w:r>
+      <w:r>
+        <w:t>holding all the parts and I can sell those for $</w:t>
+      </w:r>
+      <w:r>
+        <w:t>5</w:t>
+      </w:r>
+      <w:r>
+        <w:t>0+shipping</w:t>
+      </w:r>
+      <w:r>
+        <w:t>, it includes a programmed TTGO</w:t>
+      </w:r>
+      <w:r>
+        <w:t>.</w:t>
+      </w:r>
+      <w:r>
+        <w:t xml:space="preserve"> For $30+shipping </w:t>
+      </w:r>
+      <w:r>
+        <w:t>I can supply the PCB without the TTGO.</w:t>
+      </w:r>
+      <w:r>
+        <w:t xml:space="preserve"> There is still some wiring for the batteries and LED </w:t>
+      </w:r>
+      <w:r>
+        <w:t>connectors,</w:t>
+      </w:r>
+      <w:r>
+        <w:t xml:space="preserve"> but it is </w:t>
+      </w:r>
+      <w:r>
+        <w:t>much simple</w:t>
+      </w:r>
+      <w:r>
+        <w:t>r</w:t>
+      </w:r>
+      <w:r>
+        <w:t xml:space="preserve"> when the dial</w:t>
+      </w:r>
+      <w:r>
+        <w:t>, SD card reader,</w:t>
+      </w:r>
+      <w:r>
+        <w:t xml:space="preserve"> and TTGO are on a PCB.</w:t>
+      </w:r>
+      <w:r>
+        <w:t xml:space="preserve"> The</w:t>
+      </w:r>
+      <w:r>
+        <w:t xml:space="preserve"> PCB without the on-board power supply is $5 less, $</w:t>
+      </w:r>
+      <w:r>
+        <w:t>45 with TTGO, $25 without.</w:t>
       </w:r>
     </w:p>
     <w:p/>
     <w:p>
       <w:r>
-        <w:t xml:space="preserve">You can solder up a bunch of wires and connectors to connect everything inside the </w:t>
-      </w:r>
-      <w:proofErr w:type="spellStart"/>
-      <w:r>
-        <w:t>cpu</w:t>
-      </w:r>
-      <w:proofErr w:type="spellEnd"/>
-      <w:r>
-        <w:t>/display box like I did for my first prototype</w:t>
-      </w:r>
-      <w:r>
-        <w:t xml:space="preserve">. I have </w:t>
-      </w:r>
-      <w:r>
-        <w:t xml:space="preserve">designed a printed circuit </w:t>
-      </w:r>
-      <w:r>
-        <w:t xml:space="preserve">board </w:t>
-      </w:r>
-      <w:r>
-        <w:t>holding all the parts and I can sell those for $</w:t>
-      </w:r>
-      <w:r>
-        <w:t>5</w:t>
-      </w:r>
-      <w:r>
-        <w:t>0+shipping</w:t>
-      </w:r>
-      <w:r>
-        <w:t>, it includes a programmed TTGO</w:t>
-      </w:r>
-      <w:r>
-        <w:t>.</w:t>
-      </w:r>
-      <w:r>
-        <w:t xml:space="preserve"> For $30+shipping </w:t>
-      </w:r>
-      <w:r>
-        <w:t>I can supply the PCB without the TTGO.</w:t>
-      </w:r>
-      <w:r>
-        <w:t xml:space="preserve"> There is still some wiring for the batteries and LED </w:t>
-      </w:r>
-      <w:r>
-        <w:t>connectors,</w:t>
-      </w:r>
-      <w:r>
-        <w:t xml:space="preserve"> but it is </w:t>
-      </w:r>
-      <w:r>
-        <w:t>much simple</w:t>
-      </w:r>
-      <w:r>
-        <w:t>r</w:t>
-      </w:r>
-      <w:r>
-        <w:t xml:space="preserve"> when the dial</w:t>
-      </w:r>
-      <w:r>
-        <w:t>, SD card reader,</w:t>
-      </w:r>
-      <w:r>
-        <w:t xml:space="preserve"> and TTGO are on a PCB.</w:t>
-      </w:r>
-      <w:r>
-        <w:t xml:space="preserve"> The</w:t>
-      </w:r>
-      <w:r>
-        <w:t xml:space="preserve"> PCB without the on-board power supply is $5 less, $</w:t>
-      </w:r>
-      <w:r>
-        <w:t>45 with TTGO, $25 without.</w:t>
-      </w:r>
-    </w:p>
-    <w:p/>
-    <w:p>
-      <w:r>
-        <w:t xml:space="preserve">The PCB version includes a level shifter to go from the ESP32 </w:t>
-      </w:r>
-      <w:proofErr w:type="gramStart"/>
-      <w:r>
-        <w:t>3.3 volt</w:t>
-      </w:r>
-      <w:proofErr w:type="gramEnd"/>
-      <w:r>
-        <w:t xml:space="preserve"> logic to the 5V specified for the WS2812B LED strips.</w:t>
-      </w:r>
-      <w:r>
-        <w:t xml:space="preserve"> If you build your </w:t>
-      </w:r>
-      <w:proofErr w:type="gramStart"/>
-      <w:r>
-        <w:t>own</w:t>
-      </w:r>
-      <w:proofErr w:type="gramEnd"/>
+        <w:t>The PCB version includes a level shifter to go from the ESP32 3.3 volt logic to the 5V specified for the WS2812B LED strips.</w:t>
+      </w:r>
+      <w:r>
+        <w:t xml:space="preserve"> If you build your own</w:t>
+      </w:r>
       <w:r>
         <w:t xml:space="preserve"> you can omit these level shifters.</w:t>
       </w:r>
       <w:r>
-        <w:t xml:space="preserve"> In testing we found that all our LED strips worked directly with 3.3V logic. There might be a rare LED strip </w:t>
-      </w:r>
-      <w:r>
-        <w:lastRenderedPageBreak/>
-        <w:t>that does not work however so we make no guarantees!</w:t>
+        <w:t xml:space="preserve"> In testing we found that all our LED strips worked directly with 3.3V logic. There might be a rare LED strip that does not work however so we make no guarantees!</w:t>
       </w:r>
       <w:r>
         <w:t xml:space="preserve"> Using a level shifter guarantees that the voltage levels meet the specifications.</w:t>
@@ -7040,6 +6296,7 @@
       <w:bookmarkStart w:id="55" w:name="_9glt38kp9z5j" w:colFirst="0" w:colLast="0"/>
       <w:bookmarkEnd w:id="55"/>
       <w:r>
+        <w:lastRenderedPageBreak/>
         <w:t>Electronic Parts</w:t>
       </w:r>
     </w:p>
@@ -7179,21 +6436,7 @@
           <w:rPr>
             <w:rStyle w:val="Hyperlink"/>
           </w:rPr>
-          <w:t xml:space="preserve">Amazon.com: </w:t>
-        </w:r>
-        <w:proofErr w:type="gramStart"/>
-        <w:r>
-          <w:rPr>
-            <w:rStyle w:val="Hyperlink"/>
-          </w:rPr>
-          <w:t>( 6</w:t>
-        </w:r>
-        <w:proofErr w:type="gramEnd"/>
-        <w:r>
-          <w:rPr>
-            <w:rStyle w:val="Hyperlink"/>
-          </w:rPr>
-          <w:t xml:space="preserve"> Pcs ) MCIGICM LM2596 Buck Converter, DC to DC 3.0-40V to 1.5-35V Step Down Power Supply High Efficiency Voltage Regulator Module: Electronics</w:t>
+          <w:t>Amazon.com: ( 6 Pcs ) MCIGICM LM2596 Buck Converter, DC to DC 3.0-40V to 1.5-35V Step Down Power Supply High Efficiency Voltage Regulator Module: Electronics</w:t>
         </w:r>
       </w:hyperlink>
     </w:p>
@@ -7234,15 +6477,7 @@
         </w:numPr>
       </w:pPr>
       <w:r>
-        <w:t xml:space="preserve">5 </w:t>
-      </w:r>
-      <w:proofErr w:type="gramStart"/>
-      <w:r>
-        <w:t>pin</w:t>
-      </w:r>
-      <w:proofErr w:type="gramEnd"/>
-      <w:r>
-        <w:t>, 4 pin, and 3 pin connectors.</w:t>
+        <w:t>5 pin, 4 pin, and 3 pin connectors.</w:t>
       </w:r>
       <w:r>
         <w:t xml:space="preserve"> The 5 pin is not used with any of the PCB versions.</w:t>
@@ -7344,36 +6579,14 @@
         </w:numPr>
       </w:pPr>
       <w:r>
-        <w:t xml:space="preserve">Battery connectors for the 18650 </w:t>
-      </w:r>
-      <w:proofErr w:type="gramStart"/>
-      <w:r>
-        <w:t>battery</w:t>
-      </w:r>
-      <w:proofErr w:type="gramEnd"/>
-      <w:r>
-        <w:t xml:space="preserve"> in handle versions. </w:t>
+        <w:t xml:space="preserve">Battery connectors for the 18650 battery in handle versions. </w:t>
       </w:r>
       <w:hyperlink r:id="rId28" w:history="1">
         <w:r>
           <w:rPr>
             <w:rStyle w:val="Hyperlink"/>
           </w:rPr>
-          <w:t xml:space="preserve">Amazon.com: </w:t>
-        </w:r>
-        <w:proofErr w:type="spellStart"/>
-        <w:r>
-          <w:rPr>
-            <w:rStyle w:val="Hyperlink"/>
-          </w:rPr>
-          <w:t>uxcell</w:t>
-        </w:r>
-        <w:proofErr w:type="spellEnd"/>
-        <w:r>
-          <w:rPr>
-            <w:rStyle w:val="Hyperlink"/>
-          </w:rPr>
-          <w:t xml:space="preserve"> 20 Pairs AA Battery Positive Negative Conversion Spring Contact Nickeling Plate 12mmx12mmx0.3mm : Automotive</w:t>
+          <w:t>Amazon.com: uxcell 20 Pairs AA Battery Positive Negative Conversion Spring Contact Nickeling Plate 12mmx12mmx0.3mm : Automotive</w:t>
         </w:r>
       </w:hyperlink>
       <w:r>
@@ -7384,28 +6597,7 @@
           <w:rPr>
             <w:rStyle w:val="Hyperlink"/>
           </w:rPr>
-          <w:t xml:space="preserve">Amazon.com: </w:t>
-        </w:r>
-        <w:proofErr w:type="spellStart"/>
-        <w:r>
-          <w:rPr>
-            <w:rStyle w:val="Hyperlink"/>
-          </w:rPr>
-          <w:t>uxcell</w:t>
-        </w:r>
-        <w:proofErr w:type="spellEnd"/>
-        <w:r>
-          <w:rPr>
-            <w:rStyle w:val="Hyperlink"/>
-          </w:rPr>
-          <w:t xml:space="preserve"> 10 Pairs AA AAA Batteries </w:t>
-        </w:r>
-        <w:r>
-          <w:rPr>
-            <w:rStyle w:val="Hyperlink"/>
-          </w:rPr>
-          <w:lastRenderedPageBreak/>
-          <w:t>Metal Battery Spring Contact Plate Replacement for Remote Control Battery Charger : Electronics</w:t>
+          <w:t>Amazon.com: uxcell 10 Pairs AA AAA Batteries Metal Battery Spring Contact Plate Replacement for Remote Control Battery Charger : Electronics</w:t>
         </w:r>
       </w:hyperlink>
     </w:p>
@@ -7434,19 +6626,11 @@
         <w:t xml:space="preserve">for the optional light sensor. </w:t>
       </w:r>
       <w:hyperlink r:id="rId30" w:history="1">
-        <w:proofErr w:type="spellStart"/>
         <w:r>
           <w:rPr>
             <w:rStyle w:val="Hyperlink"/>
           </w:rPr>
-          <w:t>eBoot</w:t>
-        </w:r>
-        <w:proofErr w:type="spellEnd"/>
-        <w:r>
-          <w:rPr>
-            <w:rStyle w:val="Hyperlink"/>
-          </w:rPr>
-          <w:t xml:space="preserve"> 30 Pieces Photoresistor Photo Light Sensitive Resistor Light Dependent Resistor 5 mm GM5539 5539: Amazon.com: Industrial &amp; Scientific</w:t>
+          <w:t>eBoot 30 Pieces Photoresistor Photo Light Sensitive Resistor Light Dependent Resistor 5 mm GM5539 5539: Amazon.com: Industrial &amp; Scientific</w:t>
         </w:r>
       </w:hyperlink>
     </w:p>
@@ -7468,49 +6652,7 @@
           <w:rPr>
             <w:rStyle w:val="Hyperlink"/>
           </w:rPr>
-          <w:t xml:space="preserve">Amazon.com: </w:t>
-        </w:r>
-        <w:proofErr w:type="spellStart"/>
-        <w:r>
-          <w:rPr>
-            <w:rStyle w:val="Hyperlink"/>
-          </w:rPr>
-          <w:t>Easycargo</w:t>
-        </w:r>
-        <w:proofErr w:type="spellEnd"/>
-        <w:r>
-          <w:rPr>
-            <w:rStyle w:val="Hyperlink"/>
-          </w:rPr>
-          <w:t xml:space="preserve"> 20pcs Small Mini Heatsink Kit + Thermal Conductive Adhesive Tape, Mini Cooler Aluminum Heat Sink for Cooling VRM GPU Stepper Driver MOSFET </w:t>
-        </w:r>
-        <w:proofErr w:type="spellStart"/>
-        <w:r>
-          <w:rPr>
-            <w:rStyle w:val="Hyperlink"/>
-          </w:rPr>
-          <w:t>VRam</w:t>
-        </w:r>
-        <w:proofErr w:type="spellEnd"/>
-        <w:r>
-          <w:rPr>
-            <w:rStyle w:val="Hyperlink"/>
-          </w:rPr>
-          <w:t xml:space="preserve"> Regulators (8.8mmx8.8mmx5mm</w:t>
-        </w:r>
-        <w:proofErr w:type="gramStart"/>
-        <w:r>
-          <w:rPr>
-            <w:rStyle w:val="Hyperlink"/>
-          </w:rPr>
-          <w:t>) :</w:t>
-        </w:r>
-        <w:proofErr w:type="gramEnd"/>
-        <w:r>
-          <w:rPr>
-            <w:rStyle w:val="Hyperlink"/>
-          </w:rPr>
-          <w:t xml:space="preserve"> Electronics</w:t>
+          <w:t>Amazon.com: Easycargo 20pcs Small Mini Heatsink Kit + Thermal Conductive Adhesive Tape, Mini Cooler Aluminum Heat Sink for Cooling VRM GPU Stepper Driver MOSFET VRam Regulators (8.8mmx8.8mmx5mm) : Electronics</w:t>
         </w:r>
       </w:hyperlink>
     </w:p>
@@ -7547,6 +6689,7 @@
         </w:numPr>
       </w:pPr>
       <w:r>
+        <w:lastRenderedPageBreak/>
         <w:t>Skateboard</w:t>
       </w:r>
       <w:r>
@@ -7720,15 +6863,7 @@
         <w:t xml:space="preserve"> file is</w:t>
       </w:r>
       <w:r>
-        <w:t xml:space="preserve"> available on the </w:t>
-      </w:r>
-      <w:proofErr w:type="spellStart"/>
-      <w:r>
-        <w:t>github</w:t>
-      </w:r>
-      <w:proofErr w:type="spellEnd"/>
-      <w:r>
-        <w:t xml:space="preserve"> entry for this project if you don’t want to collect all these files and compile the code. It can be built with the Arduino IDE, but</w:t>
+        <w:t xml:space="preserve"> available on the github entry for this project if you don’t want to collect all these files and compile the code. It can be built with the Arduino IDE, but</w:t>
       </w:r>
       <w:r>
         <w:t xml:space="preserve"> I</w:t>
@@ -7746,15 +6881,7 @@
     <w:p/>
     <w:p>
       <w:r>
-        <w:t xml:space="preserve">The </w:t>
-      </w:r>
-      <w:proofErr w:type="spellStart"/>
-      <w:r>
-        <w:t>github</w:t>
-      </w:r>
-      <w:proofErr w:type="spellEnd"/>
-      <w:r>
-        <w:t xml:space="preserve"> entry has the schematic and other plans for the case.</w:t>
+        <w:t>The github entry has the schematic and other plans for the case.</w:t>
       </w:r>
     </w:p>
     <w:p/>
@@ -7780,15 +6907,7 @@
         <w:t>Arduino IDE, or Microsoft Visual Studio with Visual Micro</w:t>
       </w:r>
       <w:r>
-        <w:t xml:space="preserve">, or </w:t>
-      </w:r>
-      <w:proofErr w:type="spellStart"/>
-      <w:r>
-        <w:t>VisualCode</w:t>
-      </w:r>
-      <w:proofErr w:type="spellEnd"/>
-      <w:r>
-        <w:t xml:space="preserve"> set up for TTGO esp32.</w:t>
+        <w:t>, or VisualCode set up for TTGO esp32.</w:t>
       </w:r>
     </w:p>
     <w:p>
@@ -7815,16 +6934,11 @@
       <w:r>
         <w:t xml:space="preserve">Bodmer’s </w:t>
       </w:r>
-      <w:proofErr w:type="spellStart"/>
       <w:r>
         <w:t>tft_</w:t>
       </w:r>
       <w:r>
-        <w:t>espi</w:t>
-      </w:r>
-      <w:proofErr w:type="spellEnd"/>
-      <w:r>
-        <w:t xml:space="preserve"> display library</w:t>
+        <w:t>espi display library</w:t>
       </w:r>
     </w:p>
     <w:p>
@@ -7834,14 +6948,8 @@
           <w:numId w:val="1"/>
         </w:numPr>
       </w:pPr>
-      <w:proofErr w:type="spellStart"/>
-      <w:r>
-        <w:lastRenderedPageBreak/>
-        <w:t>FastLED</w:t>
-      </w:r>
-      <w:proofErr w:type="spellEnd"/>
-      <w:r>
-        <w:t xml:space="preserve"> library</w:t>
+      <w:r>
+        <w:t>FastLED library</w:t>
       </w:r>
     </w:p>
     <w:p>
@@ -7851,13 +6959,8 @@
           <w:numId w:val="1"/>
         </w:numPr>
       </w:pPr>
-      <w:proofErr w:type="spellStart"/>
-      <w:r>
-        <w:t>SdFat</w:t>
-      </w:r>
-      <w:proofErr w:type="spellEnd"/>
-      <w:r>
-        <w:t xml:space="preserve"> by Bill Greiman</w:t>
+      <w:r>
+        <w:t>SdFat by Bill Greiman</w:t>
       </w:r>
     </w:p>
     <w:p>
@@ -7969,47 +7072,11 @@
         <w:t xml:space="preserve">The folder </w:t>
       </w:r>
       <w:hyperlink r:id="rId34" w:history="1">
-        <w:proofErr w:type="spellStart"/>
         <w:r>
           <w:rPr>
             <w:rStyle w:val="Hyperlink"/>
           </w:rPr>
-          <w:t>MagicImageWand</w:t>
-        </w:r>
-        <w:proofErr w:type="spellEnd"/>
-        <w:r>
-          <w:rPr>
-            <w:rStyle w:val="Hyperlink"/>
-          </w:rPr>
-          <w:t xml:space="preserve">/PCB_OnBoardPower at main · </w:t>
-        </w:r>
-        <w:proofErr w:type="spellStart"/>
-        <w:r>
-          <w:rPr>
-            <w:rStyle w:val="Hyperlink"/>
-          </w:rPr>
-          <w:t>MartinNohr</w:t>
-        </w:r>
-        <w:proofErr w:type="spellEnd"/>
-        <w:r>
-          <w:rPr>
-            <w:rStyle w:val="Hyperlink"/>
-          </w:rPr>
-          <w:t>/</w:t>
-        </w:r>
-        <w:proofErr w:type="spellStart"/>
-        <w:r>
-          <w:rPr>
-            <w:rStyle w:val="Hyperlink"/>
-          </w:rPr>
-          <w:t>MagicImageWand</w:t>
-        </w:r>
-        <w:proofErr w:type="spellEnd"/>
-        <w:r>
-          <w:rPr>
-            <w:rStyle w:val="Hyperlink"/>
-          </w:rPr>
-          <w:t xml:space="preserve"> (github.com)</w:t>
+          <w:t>MagicImageWand/PCB_OnBoardPower at main · MartinNohr/MagicImageWand (github.com)</w:t>
         </w:r>
       </w:hyperlink>
       <w:r>
@@ -8029,15 +7096,7 @@
     </w:p>
     <w:p>
       <w:r>
-        <w:t xml:space="preserve">The parts are best printed as shown here. The battery case might need a raft if your printer bed adhesion is not strong enough. The handle needs </w:t>
-      </w:r>
-      <w:proofErr w:type="gramStart"/>
-      <w:r>
-        <w:t>supports</w:t>
-      </w:r>
-      <w:proofErr w:type="gramEnd"/>
-      <w:r>
-        <w:t>. Two sets of the wedge joiners are needed. The short ones are under the handle and the longer ones are above the LED aluminum extrusion base.</w:t>
+        <w:t>The parts are best printed as shown here. The battery case might need a raft if your printer bed adhesion is not strong enough. The handle needs supports. Two sets of the wedge joiners are needed. The short ones are under the handle and the longer ones are above the LED aluminum extrusion base.</w:t>
       </w:r>
     </w:p>
     <w:p>
@@ -8159,15 +7218,7 @@
     </w:p>
     <w:p>
       <w:r>
-        <w:t xml:space="preserve">The TTGO is mounted on the sockets as shown. It can </w:t>
-      </w:r>
-      <w:proofErr w:type="gramStart"/>
-      <w:r>
-        <w:t>be connected with</w:t>
-      </w:r>
-      <w:proofErr w:type="gramEnd"/>
-      <w:r>
-        <w:t xml:space="preserve"> the USB port for programming and testing</w:t>
+        <w:t>The TTGO is mounted on the sockets as shown. It can be connected with the USB port for programming and testing</w:t>
       </w:r>
       <w:r>
         <w:t xml:space="preserve">. The 3 pin LED wires and the 4 pin power wires are cut to an appropriate length and soldered to the PCB. Note that the power uses 2 wires for ground and +5V. These wires are folded under the PCB </w:t>
@@ -8430,15 +7481,7 @@
     </w:p>
     <w:p>
       <w:r>
-        <w:t xml:space="preserve">The battery case needs a negative battery connector (the one with the spring) inserted in the slot with the solder tab up. Make sure the retaining clips on the connector have been flattened, they are not needed. This can be tricky, use a needle nose pliers and make sure it is seated all the way up. The tab will appear in the slot. This is where the negative wires from the </w:t>
-      </w:r>
-      <w:proofErr w:type="gramStart"/>
-      <w:r>
-        <w:t>4 wire</w:t>
-      </w:r>
-      <w:proofErr w:type="gramEnd"/>
-      <w:r>
-        <w:t xml:space="preserve"> connector are soldered. The positive wires are soldered to the long wire from the other end that is passed through the slot between the handle and the battery case. Do not attach the wires until the handle has been attached to the battery case. The slots for the connector might need to be cleaned with a knife first. Insert the connector and push it all the way down with a screwdriver or other tool until it is seated as shown. Bend the tab out so that a wire can be soldered to it.</w:t>
+        <w:t>The battery case needs a negative battery connector (the one with the spring) inserted in the slot with the solder tab up. Make sure the retaining clips on the connector have been flattened, they are not needed. This can be tricky, use a needle nose pliers and make sure it is seated all the way up. The tab will appear in the slot. This is where the negative wires from the 4 wire connector are soldered. The positive wires are soldered to the long wire from the other end that is passed through the slot between the handle and the battery case. Do not attach the wires until the handle has been attached to the battery case. The slots for the connector might need to be cleaned with a knife first. Insert the connector and push it all the way down with a screwdriver or other tool until it is seated as shown. Bend the tab out so that a wire can be soldered to it.</w:t>
       </w:r>
     </w:p>
     <w:p/>
@@ -8594,13 +7637,8 @@
       <w:r>
         <w:t xml:space="preserve"> Solder a wire onto the connector that is long enough to go through the hole in the base of the handle. This will be connected to the </w:t>
       </w:r>
-      <w:proofErr w:type="gramStart"/>
-      <w:r>
-        <w:t>4 pin</w:t>
-      </w:r>
-      <w:proofErr w:type="gramEnd"/>
-      <w:r>
-        <w:t xml:space="preserve"> wire connector leading to the TTGO case.</w:t>
+      <w:r>
+        <w:t>4 pin wire connector leading to the TTGO case.</w:t>
       </w:r>
       <w:r>
         <w:t xml:space="preserve"> The second picture shows this </w:t>
@@ -8750,23 +7788,7 @@
     </w:p>
     <w:p>
       <w:r>
-        <w:t xml:space="preserve">Using two of the wedge </w:t>
-      </w:r>
-      <w:proofErr w:type="gramStart"/>
-      <w:r>
-        <w:t>joiner</w:t>
-      </w:r>
-      <w:proofErr w:type="gramEnd"/>
-      <w:r>
-        <w:t xml:space="preserve"> strips the battery case can be attached to the handle. The front (where the TTGO case is) should line up with the battery case. This might be really tight or fairly easy depending on your 3D </w:t>
-      </w:r>
-      <w:proofErr w:type="gramStart"/>
-      <w:r>
-        <w:t>printers</w:t>
-      </w:r>
-      <w:proofErr w:type="gramEnd"/>
-      <w:r>
-        <w:t xml:space="preserve"> calibration and accuracy. File and trim carefully if necessary.</w:t>
+        <w:t>Using two of the wedge joiner strips the battery case can be attached to the handle. The front (where the TTGO case is) should line up with the battery case. This might be really tight or fairly easy depending on your 3D printers calibration and accuracy. File and trim carefully if necessary.</w:t>
       </w:r>
       <w:r>
         <w:t xml:space="preserve"> The wedge joiners could also be printer in a slightly reduced size if they are too tight.</w:t>
@@ -8864,15 +7886,7 @@
         <w:t>end connector acts like a cheap power switch.</w:t>
       </w:r>
       <w:r>
-        <w:t xml:space="preserve"> It needs two positive battery connectors that </w:t>
-      </w:r>
-      <w:proofErr w:type="gramStart"/>
-      <w:r>
-        <w:t>are connected with</w:t>
-      </w:r>
-      <w:proofErr w:type="gramEnd"/>
-      <w:r>
-        <w:t xml:space="preserve"> a short piece of wire</w:t>
+        <w:t xml:space="preserve"> It needs two positive battery connectors that are connected with a short piece of wire</w:t>
       </w:r>
       <w:r>
         <w:t>. Be careful soldering, PLA melts easily!</w:t>
@@ -9007,15 +8021,7 @@
         <w:t>The LED holder is added using two more of the wedge strips. Again, this might be tight, file or trim as necessary. Align the</w:t>
       </w:r>
       <w:r>
-        <w:t xml:space="preserve"> holder with the middle slots under the big hole on the top of the handle. This will make the spinner handle exactly in the middle of a </w:t>
-      </w:r>
-      <w:proofErr w:type="gramStart"/>
-      <w:r>
-        <w:t>two strip</w:t>
-      </w:r>
-      <w:proofErr w:type="gramEnd"/>
-      <w:r>
-        <w:t xml:space="preserve"> version of the wand. Apply glue to hold things in place.</w:t>
+        <w:t xml:space="preserve"> holder with the middle slots under the big hole on the top of the handle. This will make the spinner handle exactly in the middle of a two strip version of the wand. Apply glue to hold things in place.</w:t>
       </w:r>
       <w:r>
         <w:t xml:space="preserve"> The screws to hold the LED extrusions are 3mm. Tapping with a 3mm tap will make them fit better, but </w:t>

</xml_diff>

<commit_message>
Changed the action of the long press btn0 during preview. It now cycles the starting offset between 0, 5, and 9 pixels to allow viewing the entire image. Remember the display has 135 pixels, and most images are either 144 or 288. The 288 ones are divided by 2.
</commit_message>
<xml_diff>
--- a/MagicImageWand.docx
+++ b/MagicImageWand.docx
@@ -44,7 +44,31 @@
     </w:p>
     <w:p>
       <w:r>
-        <w:t xml:space="preserve">This design was inspired but not copied from the PixelStick commercial product. I have not owned, used or even touched an official PixelStick, I haven’t even read their manual. I did briefly look at the marketing material on their website to get an idea of how it worked. I was also inspired by the light wand developed by photographer Michael Ross. I started out building one </w:t>
+        <w:t xml:space="preserve">This design was inspired but not copied from the </w:t>
+      </w:r>
+      <w:proofErr w:type="spellStart"/>
+      <w:r>
+        <w:t>PixelStick</w:t>
+      </w:r>
+      <w:proofErr w:type="spellEnd"/>
+      <w:r>
+        <w:t xml:space="preserve"> commercial product. I have not owned, </w:t>
+      </w:r>
+      <w:proofErr w:type="gramStart"/>
+      <w:r>
+        <w:t>used</w:t>
+      </w:r>
+      <w:proofErr w:type="gramEnd"/>
+      <w:r>
+        <w:t xml:space="preserve"> or even touched an official </w:t>
+      </w:r>
+      <w:proofErr w:type="spellStart"/>
+      <w:r>
+        <w:t>PixelStick</w:t>
+      </w:r>
+      <w:proofErr w:type="spellEnd"/>
+      <w:r>
+        <w:t xml:space="preserve">, I haven’t even read their manual. I did briefly look at the marketing material on their website to get an idea of how it worked. I was also inspired by the light wand developed by photographer Michael Ross. I started out building one </w:t>
       </w:r>
       <w:r>
         <w:t>following Michael’s instructions</w:t>
@@ -65,7 +89,15 @@
         <w:t xml:space="preserve"> LED strip. At this point I decided to do a total rewrite and use the newer much faster esp32 modules. This let the feature list grow and the additionally the strip display speed was increased dramatically.</w:t>
       </w:r>
       <w:r>
-        <w:t xml:space="preserve"> The first version used an OLED display esp32 from Heltec. After that I discovered the TTGO with a color TFT display. After some more code re-writing and feature adding the TTGO version was created!</w:t>
+        <w:t xml:space="preserve"> The first version used an OLED display esp32 from </w:t>
+      </w:r>
+      <w:proofErr w:type="spellStart"/>
+      <w:r>
+        <w:t>Heltec</w:t>
+      </w:r>
+      <w:proofErr w:type="spellEnd"/>
+      <w:r>
+        <w:t>. After that I discovered the TTGO with a color TFT display. After some more code re-writing and feature adding the TTGO version was created!</w:t>
       </w:r>
     </w:p>
     <w:p>
@@ -79,7 +111,7 @@
         <w:t>2.0</w:t>
       </w:r>
       <w:r>
-        <w:t>6</w:t>
+        <w:t>7</w:t>
       </w:r>
     </w:p>
     <w:p>
@@ -138,7 +170,15 @@
         <w:t xml:space="preserve">Magic Image Wand </w:t>
       </w:r>
       <w:r>
-        <w:t>consists of the following major parts. The parts are all connected together into a single unit. The optional second LED strip is easily removed</w:t>
+        <w:t xml:space="preserve">consists of the following major parts. The parts are all </w:t>
+      </w:r>
+      <w:proofErr w:type="gramStart"/>
+      <w:r>
+        <w:t>connected together</w:t>
+      </w:r>
+      <w:proofErr w:type="gramEnd"/>
+      <w:r>
+        <w:t xml:space="preserve"> into a single unit. The optional second LED strip is easily removed</w:t>
       </w:r>
       <w:r>
         <w:t xml:space="preserve"> or added</w:t>
@@ -295,8 +335,13 @@
         </w:numPr>
       </w:pPr>
       <w:r>
-        <w:t>Roller Encoder Wheel. This wheel is used to control the display speed while rolling on the ground. It will allow for very exact image timing. The good news is the software supports it</w:t>
-      </w:r>
+        <w:t xml:space="preserve">Roller Encoder Wheel. This wheel is used to control the display speed while rolling on the ground. It will allow for very exact image timing. The good news is the software supports </w:t>
+      </w:r>
+      <w:proofErr w:type="gramStart"/>
+      <w:r>
+        <w:t>it</w:t>
+      </w:r>
+      <w:proofErr w:type="gramEnd"/>
       <w:r>
         <w:t xml:space="preserve"> but</w:t>
       </w:r>
@@ -385,7 +430,15 @@
         <w:t xml:space="preserve"> each strip uses 43 Watts when all the LEDs are lit. </w:t>
       </w:r>
       <w:r>
-        <w:t>If full brightness is required then the voltage regulator must be able to supply enough current</w:t>
+        <w:t xml:space="preserve">If full brightness is </w:t>
+      </w:r>
+      <w:proofErr w:type="gramStart"/>
+      <w:r>
+        <w:t>required</w:t>
+      </w:r>
+      <w:proofErr w:type="gramEnd"/>
+      <w:r>
+        <w:t xml:space="preserve"> then the voltage regulator must be able to supply enough current</w:t>
       </w:r>
       <w:r>
         <w:t xml:space="preserve">. </w:t>
@@ -394,7 +447,15 @@
         <w:t>However,</w:t>
       </w:r>
       <w:r>
-        <w:t xml:space="preserve"> some images do not have all of the LEDs lit at the same time so the brightness can sometimes be set to full power. For </w:t>
+        <w:t xml:space="preserve"> some images do not have </w:t>
+      </w:r>
+      <w:proofErr w:type="gramStart"/>
+      <w:r>
+        <w:t>all of</w:t>
+      </w:r>
+      <w:proofErr w:type="gramEnd"/>
+      <w:r>
+        <w:t xml:space="preserve"> the LEDs lit at the same time so the brightness can sometimes be set to full power. For </w:t>
       </w:r>
       <w:r>
         <w:t>example,</w:t>
@@ -480,13 +541,29 @@
         <w:t>I am</w:t>
       </w:r>
       <w:r>
-        <w:t xml:space="preserve"> including these just to illustrate a few simple examples. You can also go search the web for PixelStick images to get more inspiration.</w:t>
+        <w:t xml:space="preserve"> including these just to illustrate a few simple examples. You can also go search the web for </w:t>
+      </w:r>
+      <w:proofErr w:type="spellStart"/>
+      <w:r>
+        <w:t>PixelStick</w:t>
+      </w:r>
+      <w:proofErr w:type="spellEnd"/>
+      <w:r>
+        <w:t xml:space="preserve"> images to get more inspiration.</w:t>
       </w:r>
     </w:p>
     <w:p/>
     <w:p>
       <w:r>
-        <w:t>Here are the links. The youtube links are for earlier versions.</w:t>
+        <w:t xml:space="preserve">Here are the links. The </w:t>
+      </w:r>
+      <w:proofErr w:type="spellStart"/>
+      <w:r>
+        <w:t>youtube</w:t>
+      </w:r>
+      <w:proofErr w:type="spellEnd"/>
+      <w:r>
+        <w:t xml:space="preserve"> links are for earlier versions.</w:t>
       </w:r>
     </w:p>
     <w:p>
@@ -587,7 +664,31 @@
         <w:t xml:space="preserve"> below. </w:t>
       </w:r>
       <w:r>
-        <w:t>The display shows the options and settings and filenames. The dial can be rotated left or right to choose items. The button is clicked to select the current item. A long press is used to access other options and is done by holding the button down for about a ½ second or longer. This long press time is also adjustable if a longer or shorter time is preferred. The system has two modes of operation. After booting the display shows the currently selected file. Rotating the dial left and right will move through the files on the SD card, or the internal patterns if they have been selected. Clicking the button starts the LED strip display. At this point the user walks around with the wand or waves it around depending on what effect is desired. The display shows the progress of the file and how much time is remaining. Settings are available to control the display speed, repeating the file, or even automatically skipping to the next file. The image can even be played twice, first forward and then backward for a mirror like effect. There is a chain option that will play all of the files from the current selection to the final file in the current folder. The brightness of the LEDs are of course also adjustable to balance the lighting with the rest of the scene.</w:t>
+        <w:t xml:space="preserve">The display shows the options and settings and filenames. The dial can be rotated left or right to choose items. The button is clicked to select the current item. A long press is used to access other options and is done by holding the button down for about a ½ second or longer. This long press time is also adjustable if a longer or shorter time is preferred. The system has two modes of operation. After booting the display shows the currently selected file. Rotating the dial left and right will move through the files on the SD card, or the internal patterns if they have been selected. Clicking the button starts the LED strip display. At this point the user walks around with the wand or waves it around depending on what effect is desired. The display shows the progress of the file and how much time is remaining. Settings are available to control the display speed, repeating the file, or even automatically skipping to the next file. The image can even be played twice, first </w:t>
+      </w:r>
+      <w:proofErr w:type="gramStart"/>
+      <w:r>
+        <w:t>forward</w:t>
+      </w:r>
+      <w:proofErr w:type="gramEnd"/>
+      <w:r>
+        <w:t xml:space="preserve"> and then backward for a mirror like effect. There is a chain option that will play </w:t>
+      </w:r>
+      <w:proofErr w:type="gramStart"/>
+      <w:r>
+        <w:t>all of</w:t>
+      </w:r>
+      <w:proofErr w:type="gramEnd"/>
+      <w:r>
+        <w:t xml:space="preserve"> the files from the current selection to the final file in the current folder. The brightness of the LEDs </w:t>
+      </w:r>
+      <w:proofErr w:type="gramStart"/>
+      <w:r>
+        <w:t>are</w:t>
+      </w:r>
+      <w:proofErr w:type="gramEnd"/>
+      <w:r>
+        <w:t xml:space="preserve"> of course also adjustable to balance the lighting with the rest of the scene.</w:t>
       </w:r>
     </w:p>
     <w:p/>
@@ -788,7 +889,21 @@
         <w:rPr>
           <w:lang w:val="da-DK"/>
         </w:rPr>
-        <w:t>1 During Menu Mod</w:t>
+        <w:t xml:space="preserve">1 </w:t>
+      </w:r>
+      <w:proofErr w:type="spellStart"/>
+      <w:r>
+        <w:rPr>
+          <w:lang w:val="da-DK"/>
+        </w:rPr>
+        <w:t>During</w:t>
+      </w:r>
+      <w:proofErr w:type="spellEnd"/>
+      <w:r>
+        <w:rPr>
+          <w:lang w:val="da-DK"/>
+        </w:rPr>
+        <w:t xml:space="preserve"> Menu Mod</w:t>
       </w:r>
       <w:r>
         <w:rPr>
@@ -1060,6 +1175,29 @@
       <w:r>
         <w:t xml:space="preserve"> Folders are ignored.</w:t>
       </w:r>
+      <w:r>
+        <w:t xml:space="preserve"> Each long press of btn0</w:t>
+      </w:r>
+      <w:r>
+        <w:t xml:space="preserve"> will cycle the starting offset of the image between the values of 0, 5, and 9. This </w:t>
+      </w:r>
+      <w:r>
+        <w:t xml:space="preserve">allows the entire 144 pixels to be viewed on the </w:t>
+      </w:r>
+      <w:proofErr w:type="gramStart"/>
+      <w:r>
+        <w:t>135 pixel</w:t>
+      </w:r>
+      <w:proofErr w:type="gramEnd"/>
+      <w:r>
+        <w:t xml:space="preserve"> display</w:t>
+      </w:r>
+      <w:r>
+        <w:t xml:space="preserve"> by changing the start offset.</w:t>
+      </w:r>
+      <w:r>
+        <w:t xml:space="preserve"> </w:t>
+      </w:r>
     </w:p>
     <w:p>
       <w:pPr>
@@ -1164,7 +1302,15 @@
         </w:numPr>
       </w:pPr>
       <w:r>
-        <w:t xml:space="preserve">Fixed display time. It is also possible to have the system calculate the frame hold time. You just set how long in seconds you want the image to take and it will set the correct frame time based on the image size. </w:t>
+        <w:t xml:space="preserve">Fixed display time. It is also possible to have the system calculate the frame hold time. You just set how long in seconds you want the image to </w:t>
+      </w:r>
+      <w:proofErr w:type="gramStart"/>
+      <w:r>
+        <w:t>take</w:t>
+      </w:r>
+      <w:proofErr w:type="gramEnd"/>
+      <w:r>
+        <w:t xml:space="preserve"> and it will set the correct frame time based on the image size. </w:t>
       </w:r>
     </w:p>
     <w:p>
@@ -1227,7 +1373,15 @@
         </w:numPr>
       </w:pPr>
       <w:r>
-        <w:t>Pixel Double. This uses two pixels for each one so a 144 pixel image</w:t>
+        <w:t xml:space="preserve">Pixel Double. This uses two pixels for each one so a </w:t>
+      </w:r>
+      <w:proofErr w:type="gramStart"/>
+      <w:r>
+        <w:t>144 pixel</w:t>
+      </w:r>
+      <w:proofErr w:type="gramEnd"/>
+      <w:r>
+        <w:t xml:space="preserve"> image</w:t>
       </w:r>
       <w:r>
         <w:t>s</w:t>
@@ -1394,14 +1548,11 @@
         </w:numPr>
       </w:pPr>
       <w:r>
+        <w:lastRenderedPageBreak/>
         <w:t>MIW</w:t>
       </w:r>
       <w:r>
-        <w:t xml:space="preserve">. Manages files that change settings for folders and files. These setting files are loaded when a folder is selected or when a file is run. The settings for a file revert to the </w:t>
-      </w:r>
-      <w:r>
-        <w:lastRenderedPageBreak/>
-        <w:t>original values after running the file. These files are also text and can be edited if desired for special operations. The file version will apply the settings when the named file is displayed. The folder version is loaded when a folder is selected.</w:t>
+        <w:t>. Manages files that change settings for folders and files. These setting files are loaded when a folder is selected or when a file is run. The settings for a file revert to the original values after running the file. These files are also text and can be edited if desired for special operations. The file version will apply the settings when the named file is displayed. The folder version is loaded when a folder is selected.</w:t>
       </w:r>
     </w:p>
     <w:p>
@@ -1423,7 +1574,23 @@
         </w:numPr>
       </w:pPr>
       <w:r>
-        <w:t>Macros. There are ten macro slots (0 to 9) available. Each of these can either load all of the settings or run a recorded sequence of operations. The record command records the images as they are played and the same sequence can then be played again using the run command. The save command stores the current settings which can then be restored with the load command.</w:t>
+        <w:t xml:space="preserve">Macros. There are ten macro slots (0 to 9) available. Each of these can either load </w:t>
+      </w:r>
+      <w:proofErr w:type="gramStart"/>
+      <w:r>
+        <w:t>all of</w:t>
+      </w:r>
+      <w:proofErr w:type="gramEnd"/>
+      <w:r>
+        <w:t xml:space="preserve"> the settings or run a recorded sequence of operations. The record command records the images as they are </w:t>
+      </w:r>
+      <w:proofErr w:type="gramStart"/>
+      <w:r>
+        <w:t>played</w:t>
+      </w:r>
+      <w:proofErr w:type="gramEnd"/>
+      <w:r>
+        <w:t xml:space="preserve"> and the same sequence can then be played again using the run command. The save command stores the current settings which can then be restored with the load command.</w:t>
       </w:r>
     </w:p>
     <w:p>
@@ -1492,7 +1659,15 @@
         <w:t>,</w:t>
       </w:r>
       <w:r>
-        <w:t xml:space="preserve"> boolean values toggle with each click.</w:t>
+        <w:t xml:space="preserve"> </w:t>
+      </w:r>
+      <w:proofErr w:type="spellStart"/>
+      <w:r>
+        <w:t>boolean</w:t>
+      </w:r>
+      <w:proofErr w:type="spellEnd"/>
+      <w:r>
+        <w:t xml:space="preserve"> values toggle with each click.</w:t>
       </w:r>
       <w:r>
         <w:t xml:space="preserve"> Multiple selections cycle through all the available options.</w:t>
@@ -1504,7 +1679,15 @@
     <w:p/>
     <w:p>
       <w:r>
-        <w:t>In select/run mode the current file is displayed on the top line. Optionally the next three files will be displayed below. Rotating the dial right moves the next file to the top line and rotating left moves the previous file back. By default it will stop at the first and the last file. An option allows rollover, so going left from the first file moves to the last file and moving right at the last file will display the first file again. This option also causes menus to behave similarly.</w:t>
+        <w:t xml:space="preserve">In select/run mode the current file is displayed on the top line. Optionally the next three files will be displayed below. Rotating the dial right moves the next file to the top line and rotating left moves the previous file back. By </w:t>
+      </w:r>
+      <w:proofErr w:type="gramStart"/>
+      <w:r>
+        <w:t>default</w:t>
+      </w:r>
+      <w:proofErr w:type="gramEnd"/>
+      <w:r>
+        <w:t xml:space="preserve"> it will stop at the first and the last file. An option allows rollover, so going left from the first file moves to the last file and moving right at the last file will display the first file again. This option also causes menus to behave similarly.</w:t>
       </w:r>
     </w:p>
     <w:p/>
@@ -1520,6 +1703,7 @@
       <w:bookmarkStart w:id="10" w:name="_it4r5xstzl63" w:colFirst="0" w:colLast="0"/>
       <w:bookmarkEnd w:id="10"/>
       <w:r>
+        <w:lastRenderedPageBreak/>
         <w:t>Button Menu Operations</w:t>
       </w:r>
     </w:p>
@@ -1529,7 +1713,6 @@
         <w:ind w:left="720"/>
       </w:pPr>
       <w:r>
-        <w:lastRenderedPageBreak/>
         <w:t>Left/ Right</w:t>
       </w:r>
     </w:p>
@@ -1618,8 +1801,13 @@
         <w:ind w:left="1440"/>
       </w:pPr>
       <w:r>
-        <w:t>Toggle booleans</w:t>
-      </w:r>
+        <w:t xml:space="preserve">Toggle </w:t>
+      </w:r>
+      <w:proofErr w:type="spellStart"/>
+      <w:r>
+        <w:t>booleans</w:t>
+      </w:r>
+      <w:proofErr w:type="spellEnd"/>
     </w:p>
     <w:p>
       <w:pPr>
@@ -1641,7 +1829,15 @@
     </w:p>
     <w:p>
       <w:r>
-        <w:t xml:space="preserve">There are two menu set, full and simple. The full one contains all of the options and can be somewhat </w:t>
+        <w:t xml:space="preserve">There are two menu set, full and simple. The full one contains </w:t>
+      </w:r>
+      <w:proofErr w:type="gramStart"/>
+      <w:r>
+        <w:t>all of</w:t>
+      </w:r>
+      <w:proofErr w:type="gramEnd"/>
+      <w:r>
+        <w:t xml:space="preserve"> the options and can be somewhat </w:t>
       </w:r>
       <w:r>
         <w:t xml:space="preserve">time consuming to navigate during normal use. The simple menu has the </w:t>
@@ -1656,7 +1852,23 @@
     <w:p/>
     <w:p>
       <w:r>
-        <w:t>All menus except the main one have the first line indicating what menu this is. There is a ‘-‘ in front that indicates clicking on this menu will go back to the previous menu. Submenus also have the last entry as “-Back” which will return to the previous menu.</w:t>
+        <w:t xml:space="preserve">All menus except the main one </w:t>
+      </w:r>
+      <w:proofErr w:type="gramStart"/>
+      <w:r>
+        <w:t>have</w:t>
+      </w:r>
+      <w:proofErr w:type="gramEnd"/>
+      <w:r>
+        <w:t xml:space="preserve"> the first line indicating what menu this is. There is a ‘</w:t>
+      </w:r>
+      <w:proofErr w:type="gramStart"/>
+      <w:r>
+        <w:t>-‘ in</w:t>
+      </w:r>
+      <w:proofErr w:type="gramEnd"/>
+      <w:r>
+        <w:t xml:space="preserve"> front that indicates clicking on this menu will go back to the previous menu. Submenus also have the last entry as “-Back” which will return to the previous menu.</w:t>
       </w:r>
     </w:p>
     <w:p>
@@ -1724,8 +1936,21 @@
         <w:t>This displays the current frame time and can be used to adjust the time.</w:t>
       </w:r>
       <w:r>
-        <w:t xml:space="preserve"> It can adjusted from 0 to 500 mS.</w:t>
-      </w:r>
+        <w:t xml:space="preserve"> It can </w:t>
+      </w:r>
+      <w:proofErr w:type="gramStart"/>
+      <w:r>
+        <w:t>adjusted</w:t>
+      </w:r>
+      <w:proofErr w:type="gramEnd"/>
+      <w:r>
+        <w:t xml:space="preserve"> from 0 to 500 </w:t>
+      </w:r>
+      <w:proofErr w:type="spellStart"/>
+      <w:r>
+        <w:t>mS.</w:t>
+      </w:r>
+      <w:proofErr w:type="spellEnd"/>
     </w:p>
     <w:p>
       <w:pPr>
@@ -1749,11 +1974,16 @@
         <w:pStyle w:val="Heading2"/>
       </w:pPr>
       <w:r>
-        <w:t>Run Macro: #</w:t>
+        <w:t xml:space="preserve">Run Macro: </w:t>
+      </w:r>
+      <w:proofErr w:type="gramStart"/>
+      <w:r>
+        <w:t>#</w:t>
       </w:r>
       <w:r>
         <w:t>(</w:t>
       </w:r>
+      <w:proofErr w:type="gramEnd"/>
       <w:r>
         <w:t>0</w:t>
       </w:r>
@@ -1777,10 +2007,18 @@
         <w:t xml:space="preserve">Select </w:t>
       </w:r>
       <w:r>
-        <w:t>Macro: #</w:t>
-      </w:r>
-      <w:r>
-        <w:t>(0-9)</w:t>
+        <w:t xml:space="preserve">Macro: </w:t>
+      </w:r>
+      <w:proofErr w:type="gramStart"/>
+      <w:r>
+        <w:t>#</w:t>
+      </w:r>
+      <w:r>
+        <w:t>(</w:t>
+      </w:r>
+      <w:proofErr w:type="gramEnd"/>
+      <w:r>
+        <w:t>0-9)</w:t>
       </w:r>
     </w:p>
     <w:p>
@@ -1862,7 +2100,15 @@
         <w:t>small white triangle</w:t>
       </w:r>
       <w:r>
-        <w:t xml:space="preserve"> indicating that there are menu items that are not visible due to scrolling. Just keep rotating the knob to the left and they will appear. Similarly the last entry on the screen will have a </w:t>
+        <w:t xml:space="preserve"> indicating that there are menu items that are not visible due to scrolling. Just keep rotating the knob to the left and they will appear. </w:t>
+      </w:r>
+      <w:proofErr w:type="gramStart"/>
+      <w:r>
+        <w:t>Similarly</w:t>
+      </w:r>
+      <w:proofErr w:type="gramEnd"/>
+      <w:r>
+        <w:t xml:space="preserve"> the last entry on the screen will have a </w:t>
       </w:r>
       <w:r>
         <w:t>small white triangle</w:t>
@@ -1963,7 +2209,16 @@
         <w:t xml:space="preserve"> This menu item appears only when CD Card is selected.</w:t>
       </w:r>
       <w:r>
-        <w:t xml:space="preserve"> Since the images are 144 pixels and the display is only 135, 9 pixels total are trimmed from top and bottom of the image. The image can be scrolled left and right using the dial if the image is longer than 240 columns.</w:t>
+        <w:t xml:space="preserve"> Since the images are 144 pixels and the display is only 135, 9 pixels total are trimmed from top and bottom of the image.</w:t>
+      </w:r>
+      <w:r>
+        <w:t xml:space="preserve"> The starting offset in the preview menu sets how many pixels are ignored at the top. Long press</w:t>
+      </w:r>
+      <w:r>
+        <w:t xml:space="preserve"> btn0 can be used to change this value while previewing. Each long press of btn0 cycles through the values of 0, 5, and 9 pixels.</w:t>
+      </w:r>
+      <w:r>
+        <w:t xml:space="preserve"> The image can be scrolled left and right using the dial if the image is longer than 240 columns.</w:t>
       </w:r>
       <w:r>
         <w:t xml:space="preserve"> The sideways scroll amount defaults to 120 pixels, but the </w:t>
@@ -2008,7 +2263,15 @@
     <w:p/>
     <w:p>
       <w:r>
-        <w:t xml:space="preserve">The image preview has two modes for using the rotating dial. The default mode is to scroll the iamge sideways when possible. The other mode will scroll </w:t>
+        <w:t xml:space="preserve">The image preview has two modes for using the rotating dial. The default mode is to scroll the </w:t>
+      </w:r>
+      <w:proofErr w:type="spellStart"/>
+      <w:r>
+        <w:t>iamge</w:t>
+      </w:r>
+      <w:proofErr w:type="spellEnd"/>
+      <w:r>
+        <w:t xml:space="preserve"> sideways when possible. The other mode will scroll </w:t>
       </w:r>
       <w:r>
         <w:t>through the image files. This is a visual way to select the current file. The modes are toggled by a long press of btn1.</w:t>
@@ -2017,13 +2280,16 @@
     <w:p/>
     <w:p>
       <w:r>
-        <w:t>Pressing the button</w:t>
-      </w:r>
-      <w:r>
-        <w:t xml:space="preserve"> or a long press of bnt0</w:t>
-      </w:r>
-      <w:r>
-        <w:t xml:space="preserve"> while previewing a file will display a screen with the size of the image in pixels, the length that should be walked for the correct aspect ratio, and how long the image will be displayed</w:t>
+        <w:t>Clicking</w:t>
+      </w:r>
+      <w:r>
+        <w:t xml:space="preserve"> the </w:t>
+      </w:r>
+      <w:r>
+        <w:t xml:space="preserve">dial </w:t>
+      </w:r>
+      <w:r>
+        <w:t>button while previewing a file will display a screen with the size of the image in pixels, the length that should be walked for the correct aspect ratio, and how long the image will be displayed</w:t>
       </w:r>
       <w:r>
         <w:t xml:space="preserve"> at the current column hold time.</w:t>
@@ -2052,9 +2318,11 @@
       <w:r>
         <w:t xml:space="preserve">LED </w:t>
       </w:r>
+      <w:proofErr w:type="gramStart"/>
       <w:r>
         <w:t>strip</w:t>
       </w:r>
+      <w:proofErr w:type="gramEnd"/>
       <w:r>
         <w:t xml:space="preserve"> then the images can</w:t>
       </w:r>
@@ -2098,7 +2366,15 @@
         <w:t xml:space="preserve"> be set to automatically scroll if it is long enough. </w:t>
       </w:r>
       <w:r>
-        <w:t xml:space="preserve">The speed and amount of pixels to jump in </w:t>
+        <w:t xml:space="preserve">The speed and </w:t>
+      </w:r>
+      <w:proofErr w:type="gramStart"/>
+      <w:r>
+        <w:t>amount</w:t>
+      </w:r>
+      <w:proofErr w:type="gramEnd"/>
+      <w:r>
+        <w:t xml:space="preserve"> of pixels to jump in </w:t>
       </w:r>
       <w:r>
         <w:t>this auto scroll</w:t>
@@ -2163,7 +2439,11 @@
         <w:t>sometimes</w:t>
       </w:r>
       <w:r>
-        <w:t xml:space="preserve"> more convenient to set the total time that the image file is displayed. This mode will automatically calculate the frame hold time such that the image will display for the chosen time. It is possible to request a time that is too fast for the image painter. If the calculated frame hold is less than about 4 mS the software cannot read the SD card fast enough to keep up. The image painter will do the best it </w:t>
+        <w:t xml:space="preserve"> more convenient to set the total time that the image file is displayed. This mode will automatically calculate the frame hold time such that the image will display for the chosen time. It is possible to request a time that is too fast for the image painter. If the calculated frame hold is less than </w:t>
+      </w:r>
+      <w:r>
+        <w:lastRenderedPageBreak/>
+        <w:t xml:space="preserve">about 4 mS the software cannot read the SD card fast enough to keep up. The image painter will do the best it </w:t>
       </w:r>
       <w:r>
         <w:t>can,</w:t>
@@ -2179,7 +2459,6 @@
       <w:bookmarkStart w:id="14" w:name="_4nlmpjgpjcl2" w:colFirst="0" w:colLast="0"/>
       <w:bookmarkEnd w:id="14"/>
       <w:r>
-        <w:lastRenderedPageBreak/>
         <w:t>Column Time</w:t>
       </w:r>
       <w:r>
@@ -2197,8 +2476,13 @@
         <w:t xml:space="preserve">and allows to be changed, </w:t>
       </w:r>
       <w:r>
-        <w:t>the time in mSecs</w:t>
-      </w:r>
+        <w:t xml:space="preserve">the time in </w:t>
+      </w:r>
+      <w:proofErr w:type="spellStart"/>
+      <w:r>
+        <w:t>mSecs</w:t>
+      </w:r>
+      <w:proofErr w:type="spellEnd"/>
       <w:r>
         <w:t xml:space="preserve"> (see note below)</w:t>
       </w:r>
@@ -2206,8 +2490,13 @@
         <w:t xml:space="preserve"> that each line of information from the BMP file is displayed on the LED strip. It is commonly used to adjust the walking time while the file is being displayed. It is only applicable when Frame Advance is set to auto.</w:t>
       </w:r>
       <w:r>
-        <w:t xml:space="preserve"> The valid range is 0 to 500 mS.</w:t>
-      </w:r>
+        <w:t xml:space="preserve"> The valid range is 0 to 500 </w:t>
+      </w:r>
+      <w:proofErr w:type="spellStart"/>
+      <w:r>
+        <w:t>mS.</w:t>
+      </w:r>
+      <w:proofErr w:type="spellEnd"/>
     </w:p>
     <w:p/>
     <w:p>
@@ -2219,10 +2508,82 @@
         <w:t>Note:</w:t>
       </w:r>
       <w:r>
-        <w:t xml:space="preserve"> This time is actually added to the minimum time that it takes to update the LED’s in the strip. Each bit of information takes 1.2 uS and each LED needs 24 bits. If there are 144 LED’s then the total time to load the data is 1.2 uS x 24 x 144 = 4.32</w:t>
-      </w:r>
-      <w:r>
-        <w:t xml:space="preserve"> mS. There is also a reset time at the end that loads the data into the LED’s of &gt;50 uS. Some brands require up to 1 mS so it is safest to assume that the column update time is about 5 mS. This time is added to the time set in the frame hold value, I.E. a hold value of 0 will still have a 5 mS frame time. There might also be additional time required for reading slower SD cards. Also be aware that displaying the file in reverse will slow down due to reading the SD file in the reverse order. A 900 column image would in theory take about 3.9 S. In testing we have found that reading the SD card actually slows this down to about 6 Seconds. Work is being done to try and improve this.</w:t>
+        <w:t xml:space="preserve"> This time is actually added to the minimum time that it takes to update the </w:t>
+      </w:r>
+      <w:proofErr w:type="gramStart"/>
+      <w:r>
+        <w:t>LED’s</w:t>
+      </w:r>
+      <w:proofErr w:type="gramEnd"/>
+      <w:r>
+        <w:t xml:space="preserve"> in the strip. Each bit of information takes 1.2 </w:t>
+      </w:r>
+      <w:proofErr w:type="spellStart"/>
+      <w:r>
+        <w:t>uS</w:t>
+      </w:r>
+      <w:proofErr w:type="spellEnd"/>
+      <w:r>
+        <w:t xml:space="preserve"> and each LED needs 24 bits. If there are 144 LED’s then the total time to load the data is 1.2 </w:t>
+      </w:r>
+      <w:proofErr w:type="spellStart"/>
+      <w:r>
+        <w:t>uS</w:t>
+      </w:r>
+      <w:proofErr w:type="spellEnd"/>
+      <w:r>
+        <w:t xml:space="preserve"> x 24 x 144 = 4.32</w:t>
+      </w:r>
+      <w:r>
+        <w:t xml:space="preserve"> </w:t>
+      </w:r>
+      <w:proofErr w:type="spellStart"/>
+      <w:r>
+        <w:t>mS.</w:t>
+      </w:r>
+      <w:proofErr w:type="spellEnd"/>
+      <w:r>
+        <w:t xml:space="preserve"> There is also a reset time at the end that loads the data into the LED’s of &gt;50 </w:t>
+      </w:r>
+      <w:proofErr w:type="spellStart"/>
+      <w:r>
+        <w:t>uS</w:t>
+      </w:r>
+      <w:proofErr w:type="spellEnd"/>
+      <w:r>
+        <w:t xml:space="preserve">. Some brands require up to 1 mS so it is safest to assume that the column update time is about 5 </w:t>
+      </w:r>
+      <w:proofErr w:type="spellStart"/>
+      <w:r>
+        <w:t>mS.</w:t>
+      </w:r>
+      <w:proofErr w:type="spellEnd"/>
+      <w:r>
+        <w:t xml:space="preserve"> This time is added to the time set in the frame hold value, </w:t>
+      </w:r>
+      <w:proofErr w:type="gramStart"/>
+      <w:r>
+        <w:t>I.E.</w:t>
+      </w:r>
+      <w:proofErr w:type="gramEnd"/>
+      <w:r>
+        <w:t xml:space="preserve"> a hold value of 0 will still have a 5 mS frame time. There might also be additional time required for reading slower SD cards. Also be aware that displaying the file in reverse will slow down due to reading the SD file in the reverse order. A </w:t>
+      </w:r>
+      <w:proofErr w:type="gramStart"/>
+      <w:r>
+        <w:t>900 column</w:t>
+      </w:r>
+      <w:proofErr w:type="gramEnd"/>
+      <w:r>
+        <w:t xml:space="preserve"> image would in theory take about 3.9 S. In testing we have found that reading the SD card </w:t>
+      </w:r>
+      <w:proofErr w:type="gramStart"/>
+      <w:r>
+        <w:t>actually slows</w:t>
+      </w:r>
+      <w:proofErr w:type="gramEnd"/>
+      <w:r>
+        <w:t xml:space="preserve"> this down to about 6 Seconds. Work is being done to try and improve this.</w:t>
       </w:r>
     </w:p>
     <w:p>
@@ -2283,8 +2644,13 @@
         <w:t>is selected</w:t>
       </w:r>
       <w:r>
-        <w:t xml:space="preserve"> again</w:t>
-      </w:r>
+        <w:t xml:space="preserve"> </w:t>
+      </w:r>
+      <w:proofErr w:type="gramStart"/>
+      <w:r>
+        <w:t>again</w:t>
+      </w:r>
+      <w:proofErr w:type="gramEnd"/>
       <w:r>
         <w:t xml:space="preserve"> it will show the original value.</w:t>
       </w:r>
@@ -2455,7 +2821,15 @@
         <w:t>This is the delay be</w:t>
       </w:r>
       <w:r>
-        <w:t>fore starting the mirror image display after the normal display is finished. I is used to create black space between the two parts of the image.</w:t>
+        <w:t xml:space="preserve">fore starting the mirror image display after the normal display is finished. I </w:t>
+      </w:r>
+      <w:proofErr w:type="gramStart"/>
+      <w:r>
+        <w:t>is</w:t>
+      </w:r>
+      <w:proofErr w:type="gramEnd"/>
+      <w:r>
+        <w:t xml:space="preserve"> used to create black space between the two parts of the image.</w:t>
       </w:r>
     </w:p>
     <w:p>
@@ -2541,7 +2915,15 @@
         <w:t>step mode</w:t>
       </w:r>
       <w:r>
-        <w:t xml:space="preserve"> each line is displayed until the button is pressed, the dial is rotated, or the wheel pulse counter closes the contact. If the frame pulse counter is zero then the dial is used to advance frames. Rotating to the right or clicking will display the next frame from the file. Rotating to the left will display the previous frame. This enables some creative uses of image by rotating the wheel left and right. Note that the mechanical wheel pulse counter has not been designed yet.</w:t>
+        <w:t xml:space="preserve"> each line is displayed until the button is pressed, the dial is rotated, or the wheel pulse counter closes the contact. If the frame pulse counter is </w:t>
+      </w:r>
+      <w:proofErr w:type="gramStart"/>
+      <w:r>
+        <w:t>zero</w:t>
+      </w:r>
+      <w:proofErr w:type="gramEnd"/>
+      <w:r>
+        <w:t xml:space="preserve"> then the dial is used to advance frames. Rotating to the right or clicking will display the next frame from the file. Rotating to the left will display the previous frame. This enables some creative uses of image by rotating the wheel left and right. Note that the mechanical wheel pulse counter has not been designed yet.</w:t>
       </w:r>
     </w:p>
     <w:p>
@@ -2654,7 +3036,15 @@
     </w:p>
     <w:p>
       <w:r>
-        <w:t>When this option is on all the files from the current one to the end of the last file in the current folder will be displayed. Since filenames are always sorted alphabetically this option will show a sorted list of files. If some other order is desired it is also possible to use the macro command to record the file order for display.</w:t>
+        <w:t xml:space="preserve">When this option is on all the files from the current one to the end of the last file in the current folder will be displayed. Since filenames are always sorted alphabetically this option will show a sorted list of files. If some other order is </w:t>
+      </w:r>
+      <w:proofErr w:type="gramStart"/>
+      <w:r>
+        <w:t>desired</w:t>
+      </w:r>
+      <w:proofErr w:type="gramEnd"/>
+      <w:r>
+        <w:t xml:space="preserve"> it is also possible to use the macro command to record the file order for display.</w:t>
       </w:r>
     </w:p>
     <w:p>
@@ -2800,7 +3190,15 @@
     </w:p>
     <w:p>
       <w:r>
-        <w:t>This is set to “1” or “2” depending on whether you have the second strip installed. There is not any method to detect a strip connected to the second control lines so it must be manually selected. When this value is changed a reboot is necessary because the fastled LED library does not handle runtime changes very well.</w:t>
+        <w:t xml:space="preserve">This is set to “1” or “2” depending on whether you have the second strip installed. There is not any method to detect a strip connected to the second control lines so it must be manually selected. When this value is changed a reboot is necessary because the </w:t>
+      </w:r>
+      <w:proofErr w:type="spellStart"/>
+      <w:r>
+        <w:t>fastled</w:t>
+      </w:r>
+      <w:proofErr w:type="spellEnd"/>
+      <w:r>
+        <w:t xml:space="preserve"> LED library does not handle runtime changes very well.</w:t>
       </w:r>
     </w:p>
     <w:p>
@@ -2813,7 +3211,15 @@
     </w:p>
     <w:p>
       <w:r>
-        <w:t>This is a number specifying how many total LED’s are available. It can be set from 1 to 512. For example, if there are two 144 LED strips, then this should be set to 288.</w:t>
+        <w:t xml:space="preserve">This is a number specifying how many total </w:t>
+      </w:r>
+      <w:proofErr w:type="gramStart"/>
+      <w:r>
+        <w:t>LED’s</w:t>
+      </w:r>
+      <w:proofErr w:type="gramEnd"/>
+      <w:r>
+        <w:t xml:space="preserve"> are available. It can be set from 1 to 512. For example, if there are two 144 LED strips, then this should be set to 288.</w:t>
       </w:r>
     </w:p>
     <w:p>
@@ -2862,7 +3268,15 @@
         </w:numPr>
       </w:pPr>
       <w:r>
-        <w:t>Serial - Bottom strip is fed data from the bottom and the middle has a connection through to the upper strip. This uses a single contoller while the others can use one or two controllers.</w:t>
+        <w:t xml:space="preserve">Serial - Bottom strip is fed data from the bottom and the middle has a connection through to the upper strip. This uses a single </w:t>
+      </w:r>
+      <w:proofErr w:type="spellStart"/>
+      <w:r>
+        <w:t>contoller</w:t>
+      </w:r>
+      <w:proofErr w:type="spellEnd"/>
+      <w:r>
+        <w:t xml:space="preserve"> while the others can use one or two controllers.</w:t>
       </w:r>
     </w:p>
     <w:p>
@@ -2888,7 +3302,15 @@
     </w:p>
     <w:p>
       <w:r>
-        <w:t>This option modifies the displayed colors at different brightness levels to more closely match our eyes color perception.</w:t>
+        <w:t xml:space="preserve">This option modifies the displayed colors at different brightness levels to </w:t>
+      </w:r>
+      <w:proofErr w:type="gramStart"/>
+      <w:r>
+        <w:t>more closely match our eyes color perception</w:t>
+      </w:r>
+      <w:proofErr w:type="gramEnd"/>
+      <w:r>
+        <w:t>.</w:t>
       </w:r>
     </w:p>
     <w:p>
@@ -2901,7 +3323,15 @@
     </w:p>
     <w:p>
       <w:r>
-        <w:t>This manually sets the strip Red brightness Values range from 0 to 255.</w:t>
+        <w:t xml:space="preserve">This manually sets the strip </w:t>
+      </w:r>
+      <w:proofErr w:type="gramStart"/>
+      <w:r>
+        <w:t>Red</w:t>
+      </w:r>
+      <w:proofErr w:type="gramEnd"/>
+      <w:r>
+        <w:t xml:space="preserve"> brightness Values range from 0 to 255.</w:t>
       </w:r>
     </w:p>
     <w:p>
@@ -2914,7 +3344,15 @@
     </w:p>
     <w:p>
       <w:r>
-        <w:t>This manually sets the strip Green brightness.</w:t>
+        <w:t xml:space="preserve">This manually sets the strip </w:t>
+      </w:r>
+      <w:proofErr w:type="gramStart"/>
+      <w:r>
+        <w:t>Green</w:t>
+      </w:r>
+      <w:proofErr w:type="gramEnd"/>
+      <w:r>
+        <w:t xml:space="preserve"> brightness.</w:t>
       </w:r>
     </w:p>
     <w:p>
@@ -2927,7 +3365,15 @@
     </w:p>
     <w:p>
       <w:r>
-        <w:t>This manually sets the strip Blue brightness.</w:t>
+        <w:t xml:space="preserve">This manually sets the strip </w:t>
+      </w:r>
+      <w:proofErr w:type="gramStart"/>
+      <w:r>
+        <w:t>Blue</w:t>
+      </w:r>
+      <w:proofErr w:type="gramEnd"/>
+      <w:r>
+        <w:t xml:space="preserve"> brightness.</w:t>
       </w:r>
     </w:p>
     <w:p>
@@ -3026,11 +3472,16 @@
         <w:pStyle w:val="Heading3"/>
       </w:pPr>
       <w:r>
-        <w:t>Save start.</w:t>
+        <w:t xml:space="preserve">Save </w:t>
+      </w:r>
+      <w:proofErr w:type="spellStart"/>
+      <w:r>
+        <w:t>start.</w:t>
       </w:r>
       <w:r>
         <w:t>miw</w:t>
       </w:r>
+      <w:proofErr w:type="spellEnd"/>
     </w:p>
     <w:p>
       <w:r>
@@ -3042,11 +3493,16 @@
         <w:pStyle w:val="Heading3"/>
       </w:pPr>
       <w:r>
-        <w:t>Load start.</w:t>
+        <w:t xml:space="preserve">Load </w:t>
+      </w:r>
+      <w:proofErr w:type="spellStart"/>
+      <w:r>
+        <w:t>start.</w:t>
       </w:r>
       <w:r>
         <w:t>miw</w:t>
       </w:r>
+      <w:proofErr w:type="spellEnd"/>
     </w:p>
     <w:p>
       <w:r>
@@ -3061,19 +3517,29 @@
       <w:bookmarkEnd w:id="22"/>
       <w:r>
         <w:lastRenderedPageBreak/>
-        <w:t>Erase start.</w:t>
+        <w:t xml:space="preserve">Erase </w:t>
+      </w:r>
+      <w:proofErr w:type="spellStart"/>
+      <w:r>
+        <w:t>start.</w:t>
       </w:r>
       <w:r>
         <w:t>miw</w:t>
       </w:r>
-    </w:p>
-    <w:p>
-      <w:r>
-        <w:t>This does just what it says: removes the start.</w:t>
+      <w:proofErr w:type="spellEnd"/>
+    </w:p>
+    <w:p>
+      <w:r>
+        <w:t xml:space="preserve">This does just what it says: removes the </w:t>
+      </w:r>
+      <w:proofErr w:type="spellStart"/>
+      <w:r>
+        <w:t>start.</w:t>
       </w:r>
       <w:r>
         <w:t>miw</w:t>
       </w:r>
+      <w:proofErr w:type="spellEnd"/>
       <w:r>
         <w:t xml:space="preserve"> file from the current folder.</w:t>
       </w:r>
@@ -3093,17 +3559,29 @@
     </w:p>
     <w:p>
       <w:r>
-        <w:t>These are command files just like the start.</w:t>
+        <w:t xml:space="preserve">These are command files just like the </w:t>
+      </w:r>
+      <w:proofErr w:type="spellStart"/>
+      <w:r>
+        <w:t>start.</w:t>
       </w:r>
       <w:r>
         <w:t>miw</w:t>
       </w:r>
-      <w:r>
-        <w:t xml:space="preserve"> file above, but they have the same name as a BMP file, but with the .</w:t>
-      </w:r>
+      <w:proofErr w:type="spellEnd"/>
+      <w:r>
+        <w:t xml:space="preserve"> file above, but they have the same name as a BMP file, but with </w:t>
+      </w:r>
+      <w:proofErr w:type="gramStart"/>
+      <w:r>
+        <w:t>the .</w:t>
+      </w:r>
+      <w:proofErr w:type="spellStart"/>
       <w:r>
         <w:t>miw</w:t>
       </w:r>
+      <w:proofErr w:type="spellEnd"/>
+      <w:proofErr w:type="gramEnd"/>
       <w:r>
         <w:t xml:space="preserve"> extension of course. The file is run when a BMP file is started for display. This allows specific settings to always be applied to a specified BMP file.</w:t>
       </w:r>
@@ -3113,11 +3591,18 @@
         <w:pStyle w:val="Heading4"/>
       </w:pPr>
       <w:r>
-        <w:t>Save &lt;filename&gt;.</w:t>
-      </w:r>
+        <w:t>Save &lt;filename</w:t>
+      </w:r>
+      <w:proofErr w:type="gramStart"/>
+      <w:r>
+        <w:t>&gt;.</w:t>
+      </w:r>
+      <w:proofErr w:type="spellStart"/>
       <w:r>
         <w:t>miw</w:t>
       </w:r>
+      <w:proofErr w:type="spellEnd"/>
+      <w:proofErr w:type="gramEnd"/>
     </w:p>
     <w:p>
       <w:r>
@@ -3129,11 +3614,18 @@
         <w:pStyle w:val="Heading4"/>
       </w:pPr>
       <w:r>
-        <w:t>Load &lt;filename&gt;.</w:t>
-      </w:r>
+        <w:t>Load &lt;filename</w:t>
+      </w:r>
+      <w:proofErr w:type="gramStart"/>
+      <w:r>
+        <w:t>&gt;.</w:t>
+      </w:r>
+      <w:proofErr w:type="spellStart"/>
       <w:r>
         <w:t>miw</w:t>
       </w:r>
+      <w:proofErr w:type="spellEnd"/>
+      <w:proofErr w:type="gramEnd"/>
     </w:p>
     <w:p>
       <w:r>
@@ -3147,11 +3639,18 @@
       <w:bookmarkStart w:id="24" w:name="_crtw97r8ybrt" w:colFirst="0" w:colLast="0"/>
       <w:bookmarkEnd w:id="24"/>
       <w:r>
-        <w:t>Erase &lt;filename&gt;.</w:t>
-      </w:r>
+        <w:t>Erase &lt;filename</w:t>
+      </w:r>
+      <w:proofErr w:type="gramStart"/>
+      <w:r>
+        <w:t>&gt;.</w:t>
+      </w:r>
+      <w:proofErr w:type="spellStart"/>
       <w:r>
         <w:t>miw</w:t>
       </w:r>
+      <w:proofErr w:type="spellEnd"/>
+      <w:proofErr w:type="gramEnd"/>
     </w:p>
     <w:p>
       <w:r>
@@ -3208,7 +3707,15 @@
         <w:t>:</w:t>
       </w:r>
       <w:r>
-        <w:t xml:space="preserve"> #(0-9)</w:t>
+        <w:t xml:space="preserve"> </w:t>
+      </w:r>
+      <w:proofErr w:type="gramStart"/>
+      <w:r>
+        <w:t>#(</w:t>
+      </w:r>
+      <w:proofErr w:type="gramEnd"/>
+      <w:r>
+        <w:t>0-9)</w:t>
       </w:r>
     </w:p>
     <w:p>
@@ -3233,7 +3740,15 @@
         <w:t xml:space="preserve"> Macro</w:t>
       </w:r>
       <w:r>
-        <w:t>: #(0-9)</w:t>
+        <w:t xml:space="preserve">: </w:t>
+      </w:r>
+      <w:proofErr w:type="gramStart"/>
+      <w:r>
+        <w:t>#(</w:t>
+      </w:r>
+      <w:proofErr w:type="gramEnd"/>
+      <w:r>
+        <w:t>0-9)</w:t>
       </w:r>
     </w:p>
     <w:p>
@@ -3257,7 +3772,15 @@
     </w:p>
     <w:p>
       <w:r>
-        <w:t xml:space="preserve">This is used to override the image setttings that are stored in the macro file with each BMP file. An example using it would be if it was recorded with </w:t>
+        <w:t xml:space="preserve">This is used to override the image </w:t>
+      </w:r>
+      <w:proofErr w:type="spellStart"/>
+      <w:r>
+        <w:t>setttings</w:t>
+      </w:r>
+      <w:proofErr w:type="spellEnd"/>
+      <w:r>
+        <w:t xml:space="preserve"> that are stored in the macro file with each BMP file. An example using it would be if it was recorded with </w:t>
       </w:r>
       <w:r>
         <w:t xml:space="preserve">frame hold time that needs to be changed </w:t>
@@ -3355,7 +3878,15 @@
         <w:pStyle w:val="Heading3"/>
       </w:pPr>
       <w:r>
-        <w:t>Information: #(0-9)</w:t>
+        <w:t xml:space="preserve">Information: </w:t>
+      </w:r>
+      <w:proofErr w:type="gramStart"/>
+      <w:r>
+        <w:t>#(</w:t>
+      </w:r>
+      <w:proofErr w:type="gramEnd"/>
+      <w:r>
+        <w:t>0-9)</w:t>
       </w:r>
     </w:p>
     <w:p>
@@ -3475,7 +4006,15 @@
         <w:t>A long press on button 1 (bottom left on the TTGO)</w:t>
       </w:r>
       <w:r>
-        <w:t xml:space="preserve"> toggles between upper and lower case letters.</w:t>
+        <w:t xml:space="preserve"> toggles between </w:t>
+      </w:r>
+      <w:proofErr w:type="gramStart"/>
+      <w:r>
+        <w:t>upper and lower case</w:t>
+      </w:r>
+      <w:proofErr w:type="gramEnd"/>
+      <w:r>
+        <w:t xml:space="preserve"> letters.</w:t>
       </w:r>
     </w:p>
     <w:p>
@@ -3488,7 +4027,15 @@
         <w:t>Load</w:t>
       </w:r>
       <w:r>
-        <w:t>: #(0-9)</w:t>
+        <w:t xml:space="preserve">: </w:t>
+      </w:r>
+      <w:proofErr w:type="gramStart"/>
+      <w:r>
+        <w:t>#(</w:t>
+      </w:r>
+      <w:proofErr w:type="gramEnd"/>
+      <w:r>
+        <w:t>0-9)</w:t>
       </w:r>
     </w:p>
     <w:p>
@@ -3513,7 +4060,15 @@
         <w:t>Save</w:t>
       </w:r>
       <w:r>
-        <w:t>: #(0-9)</w:t>
+        <w:t xml:space="preserve">: </w:t>
+      </w:r>
+      <w:proofErr w:type="gramStart"/>
+      <w:r>
+        <w:t>#(</w:t>
+      </w:r>
+      <w:proofErr w:type="gramEnd"/>
+      <w:r>
+        <w:t>0-9)</w:t>
       </w:r>
     </w:p>
     <w:p>
@@ -3538,7 +4093,15 @@
         <w:t>Delete</w:t>
       </w:r>
       <w:r>
-        <w:t>: #(0-9)</w:t>
+        <w:t xml:space="preserve">: </w:t>
+      </w:r>
+      <w:proofErr w:type="gramStart"/>
+      <w:r>
+        <w:t>#(</w:t>
+      </w:r>
+      <w:proofErr w:type="gramEnd"/>
+      <w:r>
+        <w:t>0-9)</w:t>
       </w:r>
     </w:p>
     <w:p>
@@ -3601,7 +4164,15 @@
         <w:t>NVRAM</w:t>
       </w:r>
       <w:r>
-        <w:t xml:space="preserve"> section of the ESP32 and </w:t>
+        <w:t xml:space="preserve"> section of the </w:t>
+      </w:r>
+      <w:proofErr w:type="gramStart"/>
+      <w:r>
+        <w:t>ESP32</w:t>
+      </w:r>
+      <w:proofErr w:type="gramEnd"/>
+      <w:r>
+        <w:t xml:space="preserve"> and </w:t>
       </w:r>
       <w:r>
         <w:t xml:space="preserve">it </w:t>
@@ -3852,7 +4423,15 @@
         <w:t>used</w:t>
       </w:r>
       <w:r>
-        <w:t xml:space="preserve"> used in conjunction with setting the image also upside down. Using a long press on button 0 is the easiest way</w:t>
+        <w:t xml:space="preserve"> </w:t>
+      </w:r>
+      <w:proofErr w:type="spellStart"/>
+      <w:r>
+        <w:t>used</w:t>
+      </w:r>
+      <w:proofErr w:type="spellEnd"/>
+      <w:r>
+        <w:t xml:space="preserve"> in conjunction with setting the image also upside down. Using a long press on button 0 is the easiest way</w:t>
       </w:r>
       <w:r>
         <w:t xml:space="preserve"> to do this</w:t>
@@ -4118,7 +4697,15 @@
         <w:t xml:space="preserve">This is how fast the </w:t>
       </w:r>
       <w:r>
-        <w:t xml:space="preserve">line scrolls to the left. Smaller numbers are faster, since it is actually the </w:t>
+        <w:t xml:space="preserve">line scrolls to the left. Smaller numbers are faster, since it is </w:t>
+      </w:r>
+      <w:proofErr w:type="gramStart"/>
+      <w:r>
+        <w:t>actually the</w:t>
+      </w:r>
+      <w:proofErr w:type="gramEnd"/>
+      <w:r>
+        <w:t xml:space="preserve"> </w:t>
       </w:r>
       <w:r>
         <w:t>pause time per pixel.</w:t>
@@ -4419,9 +5006,11 @@
       <w:r>
         <w:t xml:space="preserve">It is sometimes desirable to reduce the sensitivity of the dial to rotation. Wearing gloves or shivering fingers is an example. This allows a counter to be set such that more than one </w:t>
       </w:r>
+      <w:proofErr w:type="gramStart"/>
       <w:r>
         <w:t>click</w:t>
       </w:r>
+      <w:proofErr w:type="gramEnd"/>
       <w:r>
         <w:t xml:space="preserve"> detent will be required to produce a dial motion. For example, setting this to 2 means that the dial </w:t>
       </w:r>
@@ -4532,7 +5121,15 @@
         <w:t>This value determines how long a long press is.</w:t>
       </w:r>
       <w:r>
-        <w:t xml:space="preserve"> Bigger numbers mean the button must be held down longer in order to be considered a long press.</w:t>
+        <w:t xml:space="preserve"> Bigger numbers mean the button must be held down longer </w:t>
+      </w:r>
+      <w:proofErr w:type="gramStart"/>
+      <w:r>
+        <w:t>in order to</w:t>
+      </w:r>
+      <w:proofErr w:type="gramEnd"/>
+      <w:r>
+        <w:t xml:space="preserve"> be considered a long press.</w:t>
       </w:r>
     </w:p>
     <w:p>
@@ -4542,25 +5139,56 @@
       <w:r>
         <w:t xml:space="preserve">Btn0 Long: </w:t>
       </w:r>
+      <w:proofErr w:type="spellStart"/>
       <w:r>
         <w:t>Display</w:t>
       </w:r>
       <w:r>
         <w:t>Rotation</w:t>
       </w:r>
-      <w:r>
-        <w:t xml:space="preserve"> | LightBar</w:t>
-      </w:r>
+      <w:proofErr w:type="spellEnd"/>
+      <w:r>
+        <w:t xml:space="preserve"> | </w:t>
+      </w:r>
+      <w:proofErr w:type="spellStart"/>
+      <w:r>
+        <w:t>LightBar</w:t>
+      </w:r>
+      <w:proofErr w:type="spellEnd"/>
     </w:p>
     <w:p>
       <w:r>
         <w:t>This is the action for a long press on the top left button.</w:t>
       </w:r>
       <w:r>
-        <w:t xml:space="preserve"> UpsideDown rotates the display and also shows the BMP reversed</w:t>
-      </w:r>
-      <w:r>
-        <w:t>. LightBar runs the light bar function to use the wand as a light source. There will probably be more choices in the future</w:t>
+        <w:t xml:space="preserve"> </w:t>
+      </w:r>
+      <w:proofErr w:type="spellStart"/>
+      <w:r>
+        <w:t>UpsideDown</w:t>
+      </w:r>
+      <w:proofErr w:type="spellEnd"/>
+      <w:r>
+        <w:t xml:space="preserve"> rotates the display </w:t>
+      </w:r>
+      <w:proofErr w:type="gramStart"/>
+      <w:r>
+        <w:t>and also</w:t>
+      </w:r>
+      <w:proofErr w:type="gramEnd"/>
+      <w:r>
+        <w:t xml:space="preserve"> shows the BMP reversed</w:t>
+      </w:r>
+      <w:r>
+        <w:t xml:space="preserve">. </w:t>
+      </w:r>
+      <w:proofErr w:type="spellStart"/>
+      <w:r>
+        <w:t>LightBar</w:t>
+      </w:r>
+      <w:proofErr w:type="spellEnd"/>
+      <w:r>
+        <w:t xml:space="preserve"> runs the light bar function to use the wand as a light source. There will probably be more choices in the future</w:t>
       </w:r>
       <w:r>
         <w:t>.</w:t>
@@ -4571,14 +5199,24 @@
         <w:pStyle w:val="Heading4"/>
       </w:pPr>
       <w:r>
-        <w:t xml:space="preserve">Btn1 Long: LightBar | </w:t>
-      </w:r>
+        <w:t xml:space="preserve">Btn1 Long: </w:t>
+      </w:r>
+      <w:proofErr w:type="spellStart"/>
+      <w:r>
+        <w:t>LightBar</w:t>
+      </w:r>
+      <w:proofErr w:type="spellEnd"/>
+      <w:r>
+        <w:t xml:space="preserve"> | </w:t>
+      </w:r>
+      <w:proofErr w:type="spellStart"/>
       <w:r>
         <w:t>Display</w:t>
       </w:r>
       <w:r>
         <w:t>Rotation</w:t>
       </w:r>
+      <w:proofErr w:type="spellEnd"/>
     </w:p>
     <w:p>
       <w:r>
@@ -4706,8 +5344,13 @@
         <w:t>.</w:t>
       </w:r>
       <w:r>
-        <w:t xml:space="preserve"> Because the automatic detection works perfectly</w:t>
-      </w:r>
+        <w:t xml:space="preserve"> Because the automatic detection </w:t>
+      </w:r>
+      <w:proofErr w:type="gramStart"/>
+      <w:r>
+        <w:t>works perfectly</w:t>
+      </w:r>
+      <w:proofErr w:type="gramEnd"/>
       <w:r>
         <w:t xml:space="preserve"> </w:t>
       </w:r>
@@ -4812,7 +5455,15 @@
         <w:t xml:space="preserve">This sets the starting point for the top of the image display.  Because most images are 144 and the display is only 135 pixels it is </w:t>
       </w:r>
       <w:r>
-        <w:t>not possible to display all of the image height. The default value of 5 will remove the top 5 pixels on the preview display. This will result in 4 more pixels missing on the bottom of the image. The value can be set from 0 to 10 as desired.</w:t>
+        <w:t xml:space="preserve">not possible to display </w:t>
+      </w:r>
+      <w:proofErr w:type="gramStart"/>
+      <w:r>
+        <w:t>all of</w:t>
+      </w:r>
+      <w:proofErr w:type="gramEnd"/>
+      <w:r>
+        <w:t xml:space="preserve"> the image height. The default value of 5 will remove the top 5 pixels on the preview display. This will result in 4 more pixels missing on the bottom of the image. The value can be set from 0 to 10 as desired.</w:t>
       </w:r>
     </w:p>
     <w:p>
@@ -4853,7 +5504,15 @@
     </w:p>
     <w:p>
       <w:r>
-        <w:t>This is used to cause the preview to automatically scroll. The value is in mSeconds but due to the speed of reading the SD card and the display, values below 100 are about the same. The display resets to the beginning after it reaches the end.</w:t>
+        <w:t xml:space="preserve">This is used to cause the preview to automatically scroll. The value is in </w:t>
+      </w:r>
+      <w:proofErr w:type="spellStart"/>
+      <w:r>
+        <w:t>mSeconds</w:t>
+      </w:r>
+      <w:proofErr w:type="spellEnd"/>
+      <w:r>
+        <w:t xml:space="preserve"> but due to the speed of reading the SD card and the display, values below 100 are about the same. The display resets to the beginning after it reaches the end.</w:t>
       </w:r>
     </w:p>
     <w:p>
@@ -5190,7 +5849,15 @@
         <w:t xml:space="preserve"> It is approximately 0.71 times the full value.</w:t>
       </w:r>
       <w:r>
-        <w:t xml:space="preserve"> LiIon batteries should never be discharged below 2.75 volts</w:t>
+        <w:t xml:space="preserve"> </w:t>
+      </w:r>
+      <w:proofErr w:type="spellStart"/>
+      <w:r>
+        <w:t>LiIon</w:t>
+      </w:r>
+      <w:proofErr w:type="spellEnd"/>
+      <w:r>
+        <w:t xml:space="preserve"> batteries should never be discharged below 2.75 volts</w:t>
       </w:r>
       <w:r>
         <w:t xml:space="preserve"> (5.5 v for two batteries)</w:t>
@@ -5268,7 +5935,15 @@
         <w:t>micro-SD</w:t>
       </w:r>
       <w:r>
-        <w:t xml:space="preserve"> card. More features will be added in the future, including complete control of the wand. To use it, first connect to the MIW….. network. The password is 12345678. Then point the browser to the IP address.</w:t>
+        <w:t xml:space="preserve"> card. More features will be added in the future, including complete control of the wand. To use it, first connect to the MIW</w:t>
+      </w:r>
+      <w:proofErr w:type="gramStart"/>
+      <w:r>
+        <w:t>…..</w:t>
+      </w:r>
+      <w:proofErr w:type="gramEnd"/>
+      <w:r>
+        <w:t xml:space="preserve"> network. The password is 12345678. Then point the browser to the IP address.</w:t>
       </w:r>
     </w:p>
     <w:p>
@@ -5330,7 +6005,15 @@
     <w:p/>
     <w:p>
       <w:r>
-        <w:t>The default allows setting the brightness, hue and saturation, but it can also be changed to use RGB values</w:t>
+        <w:t xml:space="preserve">The default allows setting the brightness, </w:t>
+      </w:r>
+      <w:proofErr w:type="gramStart"/>
+      <w:r>
+        <w:t>hue</w:t>
+      </w:r>
+      <w:proofErr w:type="gramEnd"/>
+      <w:r>
+        <w:t xml:space="preserve"> and saturation, but it can also be changed to use RGB values</w:t>
       </w:r>
       <w:r>
         <w:t xml:space="preserve"> or Kelvin</w:t>
@@ -5372,7 +6055,15 @@
         <w:t>.</w:t>
       </w:r>
       <w:r>
-        <w:t xml:space="preserve"> The delay value is in mSec and is used to slow down the stepping when the dial is rotated.</w:t>
+        <w:t xml:space="preserve"> The delay value is in </w:t>
+      </w:r>
+      <w:proofErr w:type="spellStart"/>
+      <w:r>
+        <w:t>mSec</w:t>
+      </w:r>
+      <w:proofErr w:type="spellEnd"/>
+      <w:r>
+        <w:t xml:space="preserve"> and is used to slow down the stepping when the dial is rotated.</w:t>
       </w:r>
       <w:r>
         <w:t xml:space="preserve"> For example: if the increment is set to 10 and the dial is rotated </w:t>
@@ -5384,7 +6075,15 @@
         <w:t>step from 5 to 15 with the delay after each step. This can provide a smooth change of the Hue value over a time value determined by the increment times the delay.</w:t>
       </w:r>
       <w:r>
-        <w:t xml:space="preserve"> All of the other settings behave the same as Hue. Experiment to see how they work!</w:t>
+        <w:t xml:space="preserve"> </w:t>
+      </w:r>
+      <w:proofErr w:type="gramStart"/>
+      <w:r>
+        <w:t>All of</w:t>
+      </w:r>
+      <w:proofErr w:type="gramEnd"/>
+      <w:r>
+        <w:t xml:space="preserve"> the other settings behave the same as Hue. Experiment to see how they work!</w:t>
       </w:r>
     </w:p>
     <w:p/>
@@ -5662,7 +6361,15 @@
     </w:p>
     <w:p>
       <w:r>
-        <w:t>This puts the TTGO into a low power mode. Pressing the button will wake it up again. It is useful to save the battery while not losing any of the current settings. Alternatively the settings can be saved and then restored after rebooting the wand.</w:t>
+        <w:t xml:space="preserve">This puts the TTGO into a low power mode. Pressing the button will wake it up again. It is useful to save the battery while not losing any of the current settings. </w:t>
+      </w:r>
+      <w:proofErr w:type="gramStart"/>
+      <w:r>
+        <w:t>Alternatively</w:t>
+      </w:r>
+      <w:proofErr w:type="gramEnd"/>
+      <w:r>
+        <w:t xml:space="preserve"> the settings can be saved and then restored after rebooting the wand.</w:t>
       </w:r>
     </w:p>
     <w:p>
@@ -5737,9 +6444,11 @@
       </w:pPr>
       <w:bookmarkStart w:id="40" w:name="_euh37tki3dzq" w:colFirst="0" w:colLast="0"/>
       <w:bookmarkEnd w:id="40"/>
+      <w:proofErr w:type="gramStart"/>
       <w:r>
         <w:t>Checker Board</w:t>
       </w:r>
+      <w:proofErr w:type="gramEnd"/>
     </w:p>
     <w:p>
       <w:r>
@@ -5767,13 +6476,34 @@
       </w:pPr>
       <w:bookmarkStart w:id="42" w:name="_s3whr291r8s" w:colFirst="0" w:colLast="0"/>
       <w:bookmarkEnd w:id="42"/>
-      <w:r>
-        <w:t>Cylon Eye</w:t>
-      </w:r>
-    </w:p>
-    <w:p>
-      <w:r>
-        <w:t>This was inspired from the BattleStar Galactica movies, the evil Cylon eyes.</w:t>
+      <w:proofErr w:type="spellStart"/>
+      <w:r>
+        <w:t>Cylon</w:t>
+      </w:r>
+      <w:proofErr w:type="spellEnd"/>
+      <w:r>
+        <w:t xml:space="preserve"> Eye</w:t>
+      </w:r>
+    </w:p>
+    <w:p>
+      <w:r>
+        <w:t xml:space="preserve">This was inspired from the </w:t>
+      </w:r>
+      <w:proofErr w:type="spellStart"/>
+      <w:r>
+        <w:t>BattleStar</w:t>
+      </w:r>
+      <w:proofErr w:type="spellEnd"/>
+      <w:r>
+        <w:t xml:space="preserve"> Galactica movies, the evil </w:t>
+      </w:r>
+      <w:proofErr w:type="spellStart"/>
+      <w:r>
+        <w:t>Cylon</w:t>
+      </w:r>
+      <w:proofErr w:type="spellEnd"/>
+      <w:r>
+        <w:t xml:space="preserve"> eyes.</w:t>
       </w:r>
     </w:p>
     <w:p>
@@ -5831,8 +6561,13 @@
       </w:r>
     </w:p>
     <w:p>
-      <w:r>
-        <w:t>Actually, this is four dots, red, green, blue and white. They move one at a time from one end to the other. It is probably mostly useful for testing the wand. That’s why it was written originally.</w:t>
+      <w:proofErr w:type="gramStart"/>
+      <w:r>
+        <w:t>Actually, this</w:t>
+      </w:r>
+      <w:proofErr w:type="gramEnd"/>
+      <w:r>
+        <w:t xml:space="preserve"> is four dots, red, green, blue and white. They move one at a time from one end to the other. It is probably mostly useful for testing the wand. That’s why it was written originally.</w:t>
       </w:r>
     </w:p>
     <w:p>
@@ -5909,7 +6644,15 @@
       </w:r>
       <w:r>
         <w:lastRenderedPageBreak/>
-        <w:t>the LED strip brightness setting from the main LED settings menu. So if more brightness is needed that value must be changed. The LED strip will stay on until a long press turns it off.</w:t>
+        <w:t xml:space="preserve">the LED strip brightness setting from the main LED settings menu. </w:t>
+      </w:r>
+      <w:proofErr w:type="gramStart"/>
+      <w:r>
+        <w:t>So</w:t>
+      </w:r>
+      <w:proofErr w:type="gramEnd"/>
+      <w:r>
+        <w:t xml:space="preserve"> if more brightness is needed that value must be changed. The LED strip will stay on until a long press turns it off.</w:t>
       </w:r>
     </w:p>
     <w:p>
@@ -5982,11 +6725,19 @@
         <w:t xml:space="preserve"> while choosing Fixed Time means that Frame Hold won’t appear.</w:t>
       </w:r>
       <w:r>
-        <w:t xml:space="preserve"> Some submenus are not shown in </w:t>
+        <w:t xml:space="preserve"> Some submenus are not shown </w:t>
+      </w:r>
+      <w:proofErr w:type="gramStart"/>
+      <w:r>
+        <w:t xml:space="preserve">in </w:t>
       </w:r>
       <w:r>
         <w:lastRenderedPageBreak/>
-        <w:t>order to keep this chart smaller.</w:t>
+        <w:t>order to</w:t>
+      </w:r>
+      <w:proofErr w:type="gramEnd"/>
+      <w:r>
+        <w:t xml:space="preserve"> keep this chart smaller.</w:t>
       </w:r>
       <w:r>
         <w:rPr>
@@ -6005,7 +6756,7 @@
           <w:noProof/>
         </w:rPr>
         <w:drawing>
-          <wp:inline distT="0" distB="0" distL="0" distR="0" wp14:anchorId="2493B5E3" wp14:editId="2F181ABC">
+          <wp:inline distT="0" distB="0" distL="0" distR="0" wp14:anchorId="2493B5E3" wp14:editId="1D01979B">
             <wp:extent cx="5943600" cy="4853940"/>
             <wp:effectExtent l="0" t="0" r="19050" b="0"/>
             <wp:docPr id="1" name="Diagram 1"/>
@@ -6038,7 +6789,15 @@
         <w:t>few</w:t>
       </w:r>
       <w:r>
-        <w:t xml:space="preserve"> parts and a fair amount of wiring and soldering to do. If you aren’t comfortable soldering, find someone who is! The wiring harnesses are probably the most work to make, but they are essential in order to hook everything up. I will include a photo of the ones I make that should make it easier to duplicate.</w:t>
+        <w:t xml:space="preserve"> parts and a fair amount of wiring and soldering to do. If you aren’t comfortable soldering, find someone who is! The wiring harnesses are probably the most work to make, but they are essential </w:t>
+      </w:r>
+      <w:proofErr w:type="gramStart"/>
+      <w:r>
+        <w:t>in order to</w:t>
+      </w:r>
+      <w:proofErr w:type="gramEnd"/>
+      <w:r>
+        <w:t xml:space="preserve"> hook everything up. I will include a photo of the ones I make that should make it easier to duplicate.</w:t>
       </w:r>
       <w:r>
         <w:t xml:space="preserve"> Looking at the schematic will help understanding what is connected to what.</w:t>
@@ -6066,7 +6825,15 @@
       </w:r>
       <w:r>
         <w:lastRenderedPageBreak/>
-        <w:t>1.5A but this is adequate for most night work. Using the wand as a light source might require more light,</w:t>
+        <w:t xml:space="preserve">1.5A but this is adequate for most night work. Using the wand as a light source might require </w:t>
+      </w:r>
+      <w:proofErr w:type="gramStart"/>
+      <w:r>
+        <w:t>more light</w:t>
+      </w:r>
+      <w:proofErr w:type="gramEnd"/>
+      <w:r>
+        <w:t>,</w:t>
       </w:r>
       <w:r>
         <w:t xml:space="preserve"> but building the wand is a little bit more complicated.</w:t>
@@ -6081,13 +6848,26 @@
         <w:t xml:space="preserve"> + shipping for the one without the power supply and $45 + shipping for the one with the built-in power supply.</w:t>
       </w:r>
       <w:r>
-        <w:t xml:space="preserve"> Both of these include a programmed TTGO.</w:t>
+        <w:t xml:space="preserve"> </w:t>
+      </w:r>
+      <w:proofErr w:type="gramStart"/>
+      <w:r>
+        <w:t>Both of these</w:t>
+      </w:r>
+      <w:proofErr w:type="gramEnd"/>
+      <w:r>
+        <w:t xml:space="preserve"> include a programmed TTGO.</w:t>
       </w:r>
     </w:p>
     <w:p/>
     <w:p>
-      <w:r>
-        <w:t xml:space="preserve">All of the screws are metric and should be available from a </w:t>
+      <w:proofErr w:type="gramStart"/>
+      <w:r>
+        <w:t>All of</w:t>
+      </w:r>
+      <w:proofErr w:type="gramEnd"/>
+      <w:r>
+        <w:t xml:space="preserve"> the screws are metric and should be available from a </w:t>
       </w:r>
       <w:r>
         <w:t>well-stocked</w:t>
@@ -6098,8 +6878,13 @@
     </w:p>
     <w:p/>
     <w:p>
-      <w:r>
-        <w:t>All of the electronic components and the aluminum channel are available from Amazon. They are likely also available from other vendors.</w:t>
+      <w:proofErr w:type="gramStart"/>
+      <w:r>
+        <w:t>All of</w:t>
+      </w:r>
+      <w:proofErr w:type="gramEnd"/>
+      <w:r>
+        <w:t xml:space="preserve"> the electronic components and the aluminum channel are available from Amazon. They are likely also available from other vendors.</w:t>
       </w:r>
       <w:r>
         <w:t xml:space="preserve"> I bought the aluminum shiny ones because I didn’t find the black anodized ones until later. Some people worry that the shiny aluminum will show in the final image. In practice I haven’t seen this, but I do plan to start using the black one after I finish using all the shiny ones I have in a box!</w:t>
@@ -6147,7 +6932,15 @@
     <w:p/>
     <w:p>
       <w:r>
-        <w:t>You can solder up a bunch of wires and connectors to connect everything inside the cpu/display box like I did for my first prototype</w:t>
+        <w:t xml:space="preserve">You can solder up a bunch of wires and connectors to connect everything inside the </w:t>
+      </w:r>
+      <w:proofErr w:type="spellStart"/>
+      <w:r>
+        <w:t>cpu</w:t>
+      </w:r>
+      <w:proofErr w:type="spellEnd"/>
+      <w:r>
+        <w:t>/display box like I did for my first prototype</w:t>
       </w:r>
       <w:r>
         <w:t xml:space="preserve">. I have </w:t>
@@ -6216,11 +7009,24 @@
     <w:p/>
     <w:p>
       <w:r>
-        <w:t>The PCB version includes a level shifter to go from the ESP32 3.3 volt logic to the 5V specified for the WS2812B LED strips.</w:t>
-      </w:r>
-      <w:r>
-        <w:t xml:space="preserve"> If you build your own</w:t>
-      </w:r>
+        <w:t xml:space="preserve">The PCB version includes a level shifter to go from the ESP32 </w:t>
+      </w:r>
+      <w:proofErr w:type="gramStart"/>
+      <w:r>
+        <w:t>3.3 volt</w:t>
+      </w:r>
+      <w:proofErr w:type="gramEnd"/>
+      <w:r>
+        <w:t xml:space="preserve"> logic to the 5V specified for the WS2812B LED strips.</w:t>
+      </w:r>
+      <w:r>
+        <w:t xml:space="preserve"> If you build your </w:t>
+      </w:r>
+      <w:proofErr w:type="gramStart"/>
+      <w:r>
+        <w:t>own</w:t>
+      </w:r>
+      <w:proofErr w:type="gramEnd"/>
       <w:r>
         <w:t xml:space="preserve"> you can omit these level shifters.</w:t>
       </w:r>
@@ -6436,7 +7242,21 @@
           <w:rPr>
             <w:rStyle w:val="Hyperlink"/>
           </w:rPr>
-          <w:t>Amazon.com: ( 6 Pcs ) MCIGICM LM2596 Buck Converter, DC to DC 3.0-40V to 1.5-35V Step Down Power Supply High Efficiency Voltage Regulator Module: Electronics</w:t>
+          <w:t xml:space="preserve">Amazon.com: </w:t>
+        </w:r>
+        <w:proofErr w:type="gramStart"/>
+        <w:r>
+          <w:rPr>
+            <w:rStyle w:val="Hyperlink"/>
+          </w:rPr>
+          <w:t>( 6</w:t>
+        </w:r>
+        <w:proofErr w:type="gramEnd"/>
+        <w:r>
+          <w:rPr>
+            <w:rStyle w:val="Hyperlink"/>
+          </w:rPr>
+          <w:t xml:space="preserve"> Pcs ) MCIGICM LM2596 Buck Converter, DC to DC 3.0-40V to 1.5-35V Step Down Power Supply High Efficiency Voltage Regulator Module: Electronics</w:t>
         </w:r>
       </w:hyperlink>
     </w:p>
@@ -6477,7 +7297,15 @@
         </w:numPr>
       </w:pPr>
       <w:r>
-        <w:t>5 pin, 4 pin, and 3 pin connectors.</w:t>
+        <w:t xml:space="preserve">5 </w:t>
+      </w:r>
+      <w:proofErr w:type="gramStart"/>
+      <w:r>
+        <w:t>pin</w:t>
+      </w:r>
+      <w:proofErr w:type="gramEnd"/>
+      <w:r>
+        <w:t>, 4 pin, and 3 pin connectors.</w:t>
       </w:r>
       <w:r>
         <w:t xml:space="preserve"> The 5 pin is not used with any of the PCB versions.</w:t>
@@ -6579,14 +7407,36 @@
         </w:numPr>
       </w:pPr>
       <w:r>
-        <w:t xml:space="preserve">Battery connectors for the 18650 battery in handle versions. </w:t>
+        <w:t xml:space="preserve">Battery connectors for the 18650 </w:t>
+      </w:r>
+      <w:proofErr w:type="gramStart"/>
+      <w:r>
+        <w:t>battery</w:t>
+      </w:r>
+      <w:proofErr w:type="gramEnd"/>
+      <w:r>
+        <w:t xml:space="preserve"> in handle versions. </w:t>
       </w:r>
       <w:hyperlink r:id="rId28" w:history="1">
         <w:r>
           <w:rPr>
             <w:rStyle w:val="Hyperlink"/>
           </w:rPr>
-          <w:t>Amazon.com: uxcell 20 Pairs AA Battery Positive Negative Conversion Spring Contact Nickeling Plate 12mmx12mmx0.3mm : Automotive</w:t>
+          <w:t xml:space="preserve">Amazon.com: </w:t>
+        </w:r>
+        <w:proofErr w:type="spellStart"/>
+        <w:r>
+          <w:rPr>
+            <w:rStyle w:val="Hyperlink"/>
+          </w:rPr>
+          <w:t>uxcell</w:t>
+        </w:r>
+        <w:proofErr w:type="spellEnd"/>
+        <w:r>
+          <w:rPr>
+            <w:rStyle w:val="Hyperlink"/>
+          </w:rPr>
+          <w:t xml:space="preserve"> 20 Pairs AA Battery Positive Negative Conversion Spring Contact Nickeling Plate 12mmx12mmx0.3mm : Automotive</w:t>
         </w:r>
       </w:hyperlink>
       <w:r>
@@ -6597,7 +7447,21 @@
           <w:rPr>
             <w:rStyle w:val="Hyperlink"/>
           </w:rPr>
-          <w:t>Amazon.com: uxcell 10 Pairs AA AAA Batteries Metal Battery Spring Contact Plate Replacement for Remote Control Battery Charger : Electronics</w:t>
+          <w:t xml:space="preserve">Amazon.com: </w:t>
+        </w:r>
+        <w:proofErr w:type="spellStart"/>
+        <w:r>
+          <w:rPr>
+            <w:rStyle w:val="Hyperlink"/>
+          </w:rPr>
+          <w:t>uxcell</w:t>
+        </w:r>
+        <w:proofErr w:type="spellEnd"/>
+        <w:r>
+          <w:rPr>
+            <w:rStyle w:val="Hyperlink"/>
+          </w:rPr>
+          <w:t xml:space="preserve"> 10 Pairs AA AAA Batteries Metal Battery Spring Contact Plate Replacement for Remote Control Battery Charger : Electronics</w:t>
         </w:r>
       </w:hyperlink>
     </w:p>
@@ -6626,11 +7490,19 @@
         <w:t xml:space="preserve">for the optional light sensor. </w:t>
       </w:r>
       <w:hyperlink r:id="rId30" w:history="1">
+        <w:proofErr w:type="spellStart"/>
         <w:r>
           <w:rPr>
             <w:rStyle w:val="Hyperlink"/>
           </w:rPr>
-          <w:t>eBoot 30 Pieces Photoresistor Photo Light Sensitive Resistor Light Dependent Resistor 5 mm GM5539 5539: Amazon.com: Industrial &amp; Scientific</w:t>
+          <w:t>eBoot</w:t>
+        </w:r>
+        <w:proofErr w:type="spellEnd"/>
+        <w:r>
+          <w:rPr>
+            <w:rStyle w:val="Hyperlink"/>
+          </w:rPr>
+          <w:t xml:space="preserve"> 30 Pieces Photoresistor Photo Light Sensitive Resistor Light Dependent Resistor 5 mm GM5539 5539: Amazon.com: Industrial &amp; Scientific</w:t>
         </w:r>
       </w:hyperlink>
     </w:p>
@@ -6652,7 +7524,49 @@
           <w:rPr>
             <w:rStyle w:val="Hyperlink"/>
           </w:rPr>
-          <w:t>Amazon.com: Easycargo 20pcs Small Mini Heatsink Kit + Thermal Conductive Adhesive Tape, Mini Cooler Aluminum Heat Sink for Cooling VRM GPU Stepper Driver MOSFET VRam Regulators (8.8mmx8.8mmx5mm) : Electronics</w:t>
+          <w:t xml:space="preserve">Amazon.com: </w:t>
+        </w:r>
+        <w:proofErr w:type="spellStart"/>
+        <w:r>
+          <w:rPr>
+            <w:rStyle w:val="Hyperlink"/>
+          </w:rPr>
+          <w:t>Easycargo</w:t>
+        </w:r>
+        <w:proofErr w:type="spellEnd"/>
+        <w:r>
+          <w:rPr>
+            <w:rStyle w:val="Hyperlink"/>
+          </w:rPr>
+          <w:t xml:space="preserve"> 20pcs Small Mini Heatsink Kit + Thermal Conductive Adhesive Tape, Mini Cooler Aluminum Heat Sink for Cooling VRM GPU Stepper Driver MOSFET </w:t>
+        </w:r>
+        <w:proofErr w:type="spellStart"/>
+        <w:r>
+          <w:rPr>
+            <w:rStyle w:val="Hyperlink"/>
+          </w:rPr>
+          <w:t>VRam</w:t>
+        </w:r>
+        <w:proofErr w:type="spellEnd"/>
+        <w:r>
+          <w:rPr>
+            <w:rStyle w:val="Hyperlink"/>
+          </w:rPr>
+          <w:t xml:space="preserve"> Regulators (8.8mmx8.8mmx5mm</w:t>
+        </w:r>
+        <w:proofErr w:type="gramStart"/>
+        <w:r>
+          <w:rPr>
+            <w:rStyle w:val="Hyperlink"/>
+          </w:rPr>
+          <w:t>) :</w:t>
+        </w:r>
+        <w:proofErr w:type="gramEnd"/>
+        <w:r>
+          <w:rPr>
+            <w:rStyle w:val="Hyperlink"/>
+          </w:rPr>
+          <w:t xml:space="preserve"> Electronics</w:t>
         </w:r>
       </w:hyperlink>
     </w:p>
@@ -6863,7 +7777,15 @@
         <w:t xml:space="preserve"> file is</w:t>
       </w:r>
       <w:r>
-        <w:t xml:space="preserve"> available on the github entry for this project if you don’t want to collect all these files and compile the code. It can be built with the Arduino IDE, but</w:t>
+        <w:t xml:space="preserve"> available on the </w:t>
+      </w:r>
+      <w:proofErr w:type="spellStart"/>
+      <w:r>
+        <w:t>github</w:t>
+      </w:r>
+      <w:proofErr w:type="spellEnd"/>
+      <w:r>
+        <w:t xml:space="preserve"> entry for this project if you don’t want to collect all these files and compile the code. It can be built with the Arduino IDE, but</w:t>
       </w:r>
       <w:r>
         <w:t xml:space="preserve"> I</w:t>
@@ -6881,7 +7803,15 @@
     <w:p/>
     <w:p>
       <w:r>
-        <w:t>The github entry has the schematic and other plans for the case.</w:t>
+        <w:t xml:space="preserve">The </w:t>
+      </w:r>
+      <w:proofErr w:type="spellStart"/>
+      <w:r>
+        <w:t>github</w:t>
+      </w:r>
+      <w:proofErr w:type="spellEnd"/>
+      <w:r>
+        <w:t xml:space="preserve"> entry has the schematic and other plans for the case.</w:t>
       </w:r>
     </w:p>
     <w:p/>
@@ -6907,7 +7837,15 @@
         <w:t>Arduino IDE, or Microsoft Visual Studio with Visual Micro</w:t>
       </w:r>
       <w:r>
-        <w:t>, or VisualCode set up for TTGO esp32.</w:t>
+        <w:t xml:space="preserve">, or </w:t>
+      </w:r>
+      <w:proofErr w:type="spellStart"/>
+      <w:r>
+        <w:t>VisualCode</w:t>
+      </w:r>
+      <w:proofErr w:type="spellEnd"/>
+      <w:r>
+        <w:t xml:space="preserve"> set up for TTGO esp32.</w:t>
       </w:r>
     </w:p>
     <w:p>
@@ -6934,11 +7872,16 @@
       <w:r>
         <w:t xml:space="preserve">Bodmer’s </w:t>
       </w:r>
+      <w:proofErr w:type="spellStart"/>
       <w:r>
         <w:t>tft_</w:t>
       </w:r>
       <w:r>
-        <w:t>espi display library</w:t>
+        <w:t>espi</w:t>
+      </w:r>
+      <w:proofErr w:type="spellEnd"/>
+      <w:r>
+        <w:t xml:space="preserve"> display library</w:t>
       </w:r>
     </w:p>
     <w:p>
@@ -6948,8 +7891,13 @@
           <w:numId w:val="1"/>
         </w:numPr>
       </w:pPr>
-      <w:r>
-        <w:t>FastLED library</w:t>
+      <w:proofErr w:type="spellStart"/>
+      <w:r>
+        <w:t>FastLED</w:t>
+      </w:r>
+      <w:proofErr w:type="spellEnd"/>
+      <w:r>
+        <w:t xml:space="preserve"> library</w:t>
       </w:r>
     </w:p>
     <w:p>
@@ -6959,8 +7907,13 @@
           <w:numId w:val="1"/>
         </w:numPr>
       </w:pPr>
-      <w:r>
-        <w:t>SdFat by Bill Greiman</w:t>
+      <w:proofErr w:type="spellStart"/>
+      <w:r>
+        <w:t>SdFat</w:t>
+      </w:r>
+      <w:proofErr w:type="spellEnd"/>
+      <w:r>
+        <w:t xml:space="preserve"> by Bill Greiman</w:t>
       </w:r>
     </w:p>
     <w:p>
@@ -7072,11 +8025,47 @@
         <w:t xml:space="preserve">The folder </w:t>
       </w:r>
       <w:hyperlink r:id="rId34" w:history="1">
+        <w:proofErr w:type="spellStart"/>
         <w:r>
           <w:rPr>
             <w:rStyle w:val="Hyperlink"/>
           </w:rPr>
-          <w:t>MagicImageWand/PCB_OnBoardPower at main · MartinNohr/MagicImageWand (github.com)</w:t>
+          <w:t>MagicImageWand</w:t>
+        </w:r>
+        <w:proofErr w:type="spellEnd"/>
+        <w:r>
+          <w:rPr>
+            <w:rStyle w:val="Hyperlink"/>
+          </w:rPr>
+          <w:t xml:space="preserve">/PCB_OnBoardPower at main · </w:t>
+        </w:r>
+        <w:proofErr w:type="spellStart"/>
+        <w:r>
+          <w:rPr>
+            <w:rStyle w:val="Hyperlink"/>
+          </w:rPr>
+          <w:t>MartinNohr</w:t>
+        </w:r>
+        <w:proofErr w:type="spellEnd"/>
+        <w:r>
+          <w:rPr>
+            <w:rStyle w:val="Hyperlink"/>
+          </w:rPr>
+          <w:t>/</w:t>
+        </w:r>
+        <w:proofErr w:type="spellStart"/>
+        <w:r>
+          <w:rPr>
+            <w:rStyle w:val="Hyperlink"/>
+          </w:rPr>
+          <w:t>MagicImageWand</w:t>
+        </w:r>
+        <w:proofErr w:type="spellEnd"/>
+        <w:r>
+          <w:rPr>
+            <w:rStyle w:val="Hyperlink"/>
+          </w:rPr>
+          <w:t xml:space="preserve"> (github.com)</w:t>
         </w:r>
       </w:hyperlink>
       <w:r>
@@ -7096,7 +8085,15 @@
     </w:p>
     <w:p>
       <w:r>
-        <w:t>The parts are best printed as shown here. The battery case might need a raft if your printer bed adhesion is not strong enough. The handle needs supports. Two sets of the wedge joiners are needed. The short ones are under the handle and the longer ones are above the LED aluminum extrusion base.</w:t>
+        <w:t xml:space="preserve">The parts are best printed as shown here. The battery case might need a raft if your printer bed adhesion is not strong enough. The handle needs </w:t>
+      </w:r>
+      <w:proofErr w:type="gramStart"/>
+      <w:r>
+        <w:t>supports</w:t>
+      </w:r>
+      <w:proofErr w:type="gramEnd"/>
+      <w:r>
+        <w:t>. Two sets of the wedge joiners are needed. The short ones are under the handle and the longer ones are above the LED aluminum extrusion base.</w:t>
       </w:r>
     </w:p>
     <w:p>
@@ -7218,7 +8215,15 @@
     </w:p>
     <w:p>
       <w:r>
-        <w:t>The TTGO is mounted on the sockets as shown. It can be connected with the USB port for programming and testing</w:t>
+        <w:t xml:space="preserve">The TTGO is mounted on the sockets as shown. It can </w:t>
+      </w:r>
+      <w:proofErr w:type="gramStart"/>
+      <w:r>
+        <w:t>be connected with</w:t>
+      </w:r>
+      <w:proofErr w:type="gramEnd"/>
+      <w:r>
+        <w:t xml:space="preserve"> the USB port for programming and testing</w:t>
       </w:r>
       <w:r>
         <w:t xml:space="preserve">. The 3 pin LED wires and the 4 pin power wires are cut to an appropriate length and soldered to the PCB. Note that the power uses 2 wires for ground and +5V. These wires are folded under the PCB </w:t>
@@ -7481,7 +8486,15 @@
     </w:p>
     <w:p>
       <w:r>
-        <w:t>The battery case needs a negative battery connector (the one with the spring) inserted in the slot with the solder tab up. Make sure the retaining clips on the connector have been flattened, they are not needed. This can be tricky, use a needle nose pliers and make sure it is seated all the way up. The tab will appear in the slot. This is where the negative wires from the 4 wire connector are soldered. The positive wires are soldered to the long wire from the other end that is passed through the slot between the handle and the battery case. Do not attach the wires until the handle has been attached to the battery case. The slots for the connector might need to be cleaned with a knife first. Insert the connector and push it all the way down with a screwdriver or other tool until it is seated as shown. Bend the tab out so that a wire can be soldered to it.</w:t>
+        <w:t xml:space="preserve">The battery case needs a negative battery connector (the one with the spring) inserted in the slot with the solder tab up. Make sure the retaining clips on the connector have been flattened, they are not needed. This can be tricky, use a needle nose pliers and make sure it is seated all the way up. The tab will appear in the slot. This is where the negative wires from the </w:t>
+      </w:r>
+      <w:proofErr w:type="gramStart"/>
+      <w:r>
+        <w:t>4 wire</w:t>
+      </w:r>
+      <w:proofErr w:type="gramEnd"/>
+      <w:r>
+        <w:t xml:space="preserve"> connector are soldered. The positive wires are soldered to the long wire from the other end that is passed through the slot between the handle and the battery case. Do not attach the wires until the handle has been attached to the battery case. The slots for the connector might need to be cleaned with a knife first. Insert the connector and push it all the way down with a screwdriver or other tool until it is seated as shown. Bend the tab out so that a wire can be soldered to it.</w:t>
       </w:r>
     </w:p>
     <w:p/>
@@ -7637,8 +8650,13 @@
       <w:r>
         <w:t xml:space="preserve"> Solder a wire onto the connector that is long enough to go through the hole in the base of the handle. This will be connected to the </w:t>
       </w:r>
-      <w:r>
-        <w:t>4 pin wire connector leading to the TTGO case.</w:t>
+      <w:proofErr w:type="gramStart"/>
+      <w:r>
+        <w:t>4 pin</w:t>
+      </w:r>
+      <w:proofErr w:type="gramEnd"/>
+      <w:r>
+        <w:t xml:space="preserve"> wire connector leading to the TTGO case.</w:t>
       </w:r>
       <w:r>
         <w:t xml:space="preserve"> The second picture shows this </w:t>
@@ -7788,7 +8806,23 @@
     </w:p>
     <w:p>
       <w:r>
-        <w:t>Using two of the wedge joiner strips the battery case can be attached to the handle. The front (where the TTGO case is) should line up with the battery case. This might be really tight or fairly easy depending on your 3D printers calibration and accuracy. File and trim carefully if necessary.</w:t>
+        <w:t xml:space="preserve">Using two of the wedge </w:t>
+      </w:r>
+      <w:proofErr w:type="gramStart"/>
+      <w:r>
+        <w:t>joiner</w:t>
+      </w:r>
+      <w:proofErr w:type="gramEnd"/>
+      <w:r>
+        <w:t xml:space="preserve"> strips the battery case can be attached to the handle. The front (where the TTGO case is) should line up with the battery case. This might be really tight or fairly easy depending on your 3D </w:t>
+      </w:r>
+      <w:proofErr w:type="gramStart"/>
+      <w:r>
+        <w:t>printers</w:t>
+      </w:r>
+      <w:proofErr w:type="gramEnd"/>
+      <w:r>
+        <w:t xml:space="preserve"> calibration and accuracy. File and trim carefully if necessary.</w:t>
       </w:r>
       <w:r>
         <w:t xml:space="preserve"> The wedge joiners could also be printer in a slightly reduced size if they are too tight.</w:t>
@@ -7886,7 +8920,15 @@
         <w:t>end connector acts like a cheap power switch.</w:t>
       </w:r>
       <w:r>
-        <w:t xml:space="preserve"> It needs two positive battery connectors that are connected with a short piece of wire</w:t>
+        <w:t xml:space="preserve"> It needs two positive battery connectors that </w:t>
+      </w:r>
+      <w:proofErr w:type="gramStart"/>
+      <w:r>
+        <w:t>are connected with</w:t>
+      </w:r>
+      <w:proofErr w:type="gramEnd"/>
+      <w:r>
+        <w:t xml:space="preserve"> a short piece of wire</w:t>
       </w:r>
       <w:r>
         <w:t>. Be careful soldering, PLA melts easily!</w:t>
@@ -8021,7 +9063,15 @@
         <w:t>The LED holder is added using two more of the wedge strips. Again, this might be tight, file or trim as necessary. Align the</w:t>
       </w:r>
       <w:r>
-        <w:t xml:space="preserve"> holder with the middle slots under the big hole on the top of the handle. This will make the spinner handle exactly in the middle of a two strip version of the wand. Apply glue to hold things in place.</w:t>
+        <w:t xml:space="preserve"> holder with the middle slots under the big hole on the top of the handle. This will make the spinner handle exactly in the middle of a </w:t>
+      </w:r>
+      <w:proofErr w:type="gramStart"/>
+      <w:r>
+        <w:t>two strip</w:t>
+      </w:r>
+      <w:proofErr w:type="gramEnd"/>
+      <w:r>
+        <w:t xml:space="preserve"> version of the wand. Apply glue to hold things in place.</w:t>
       </w:r>
       <w:r>
         <w:t xml:space="preserve"> The screws to hold the LED extrusions are 3mm. Tapping with a 3mm tap will make them fit better, but </w:t>
@@ -14971,10 +16021,24 @@
     <dgm:pt modelId="{00B74120-75DA-4206-9604-5F35699AE25F}" type="parTrans" cxnId="{1432A75B-5B49-41BE-B8A2-49A1B5A802D2}">
       <dgm:prSet/>
       <dgm:spPr/>
+      <dgm:t>
+        <a:bodyPr/>
+        <a:lstStyle/>
+        <a:p>
+          <a:endParaRPr lang="en-US"/>
+        </a:p>
+      </dgm:t>
     </dgm:pt>
     <dgm:pt modelId="{E4D9D1BE-766E-4714-AF2E-588A6931B7DD}" type="sibTrans" cxnId="{1432A75B-5B49-41BE-B8A2-49A1B5A802D2}">
       <dgm:prSet/>
       <dgm:spPr/>
+      <dgm:t>
+        <a:bodyPr/>
+        <a:lstStyle/>
+        <a:p>
+          <a:endParaRPr lang="en-US"/>
+        </a:p>
+      </dgm:t>
     </dgm:pt>
     <dgm:pt modelId="{229079C7-E411-459D-BBEF-E1C3920FFBD3}">
       <dgm:prSet phldrT="[Text]"/>
@@ -14993,10 +16057,24 @@
     <dgm:pt modelId="{8F1601AF-A033-4887-83AF-A1459AE7B75B}" type="parTrans" cxnId="{1CCB2B76-5F26-4B05-8C00-22988B611A26}">
       <dgm:prSet/>
       <dgm:spPr/>
+      <dgm:t>
+        <a:bodyPr/>
+        <a:lstStyle/>
+        <a:p>
+          <a:endParaRPr lang="en-US"/>
+        </a:p>
+      </dgm:t>
     </dgm:pt>
     <dgm:pt modelId="{9A8F50DE-7645-4A05-9C12-F00C2F0147D5}" type="sibTrans" cxnId="{1CCB2B76-5F26-4B05-8C00-22988B611A26}">
       <dgm:prSet/>
       <dgm:spPr/>
+      <dgm:t>
+        <a:bodyPr/>
+        <a:lstStyle/>
+        <a:p>
+          <a:endParaRPr lang="en-US"/>
+        </a:p>
+      </dgm:t>
     </dgm:pt>
     <dgm:pt modelId="{F32387E9-7011-474E-A445-34522D9D7BC1}">
       <dgm:prSet phldrT="[Text]"/>
@@ -15015,10 +16093,24 @@
     <dgm:pt modelId="{5ABC054D-F25D-47E5-ACD9-1016A209BF69}" type="parTrans" cxnId="{832E7F8E-A042-48C9-BDED-B9ACEE085C3B}">
       <dgm:prSet/>
       <dgm:spPr/>
+      <dgm:t>
+        <a:bodyPr/>
+        <a:lstStyle/>
+        <a:p>
+          <a:endParaRPr lang="en-US"/>
+        </a:p>
+      </dgm:t>
     </dgm:pt>
     <dgm:pt modelId="{D3E7F212-E03B-4726-BFCE-67B9FE98555B}" type="sibTrans" cxnId="{832E7F8E-A042-48C9-BDED-B9ACEE085C3B}">
       <dgm:prSet/>
       <dgm:spPr/>
+      <dgm:t>
+        <a:bodyPr/>
+        <a:lstStyle/>
+        <a:p>
+          <a:endParaRPr lang="en-US"/>
+        </a:p>
+      </dgm:t>
     </dgm:pt>
     <dgm:pt modelId="{CB26B32F-A80F-425D-9878-7A57D8AB5898}">
       <dgm:prSet phldrT="[Text]"/>
@@ -15037,8 +16129,66 @@
     <dgm:pt modelId="{69CB17CD-C27E-406D-BF47-006CBA5239E5}" type="parTrans" cxnId="{2E04B2D4-4D29-408C-B79A-36488D22BEF9}">
       <dgm:prSet/>
       <dgm:spPr/>
+      <dgm:t>
+        <a:bodyPr/>
+        <a:lstStyle/>
+        <a:p>
+          <a:endParaRPr lang="en-US"/>
+        </a:p>
+      </dgm:t>
     </dgm:pt>
     <dgm:pt modelId="{DD270810-2D36-426A-A29B-332A7A3E4764}" type="sibTrans" cxnId="{2E04B2D4-4D29-408C-B79A-36488D22BEF9}">
+      <dgm:prSet/>
+      <dgm:spPr/>
+      <dgm:t>
+        <a:bodyPr/>
+        <a:lstStyle/>
+        <a:p>
+          <a:endParaRPr lang="en-US"/>
+        </a:p>
+      </dgm:t>
+    </dgm:pt>
+    <dgm:pt modelId="{BB6264D0-B8FD-455A-89EB-4C71CDADB9D8}">
+      <dgm:prSet phldrT="[Text]"/>
+      <dgm:spPr/>
+      <dgm:t>
+        <a:bodyPr/>
+        <a:lstStyle/>
+        <a:p>
+          <a:r>
+            <a:rPr lang="en-US"/>
+            <a:t>Top Start Offset</a:t>
+          </a:r>
+        </a:p>
+      </dgm:t>
+    </dgm:pt>
+    <dgm:pt modelId="{145389FE-2F55-4F0A-A909-50F06CC9CC7E}" type="parTrans" cxnId="{0269455F-59F6-4904-A315-594C4CBD0B75}">
+      <dgm:prSet/>
+      <dgm:spPr/>
+    </dgm:pt>
+    <dgm:pt modelId="{B585911E-A0C8-4F57-9670-F5CF21D96C30}" type="sibTrans" cxnId="{0269455F-59F6-4904-A315-594C4CBD0B75}">
+      <dgm:prSet/>
+      <dgm:spPr/>
+    </dgm:pt>
+    <dgm:pt modelId="{10CF0ECB-7AB5-4D67-866D-4DE181EE8F1F}">
+      <dgm:prSet phldrT="[Text]"/>
+      <dgm:spPr/>
+      <dgm:t>
+        <a:bodyPr/>
+        <a:lstStyle/>
+        <a:p>
+          <a:r>
+            <a:rPr lang="en-US"/>
+            <a:t>Scroll Mode</a:t>
+          </a:r>
+        </a:p>
+      </dgm:t>
+    </dgm:pt>
+    <dgm:pt modelId="{18A5BC06-B87C-4434-8BB8-AFEB3C1D5C2C}" type="parTrans" cxnId="{E17E2BBB-9497-4F32-BAA3-8FB2EEF061A6}">
+      <dgm:prSet/>
+      <dgm:spPr/>
+    </dgm:pt>
+    <dgm:pt modelId="{858ECF33-AEAB-4BFB-B7AE-892F7888EFFC}" type="sibTrans" cxnId="{E17E2BBB-9497-4F32-BAA3-8FB2EEF061A6}">
       <dgm:prSet/>
       <dgm:spPr/>
     </dgm:pt>
@@ -17056,7 +18206,7 @@
       <dgm:spPr/>
     </dgm:pt>
     <dgm:pt modelId="{C8B8F33A-6ABD-4AC9-B030-4581E50D2775}" type="pres">
-      <dgm:prSet presAssocID="{34045CEF-6568-4488-B1BF-B55051058E23}" presName="Name37" presStyleLbl="parChTrans1D4" presStyleIdx="0" presStyleCnt="24"/>
+      <dgm:prSet presAssocID="{34045CEF-6568-4488-B1BF-B55051058E23}" presName="Name37" presStyleLbl="parChTrans1D4" presStyleIdx="0" presStyleCnt="26"/>
       <dgm:spPr/>
     </dgm:pt>
     <dgm:pt modelId="{C05AF0FD-FBF8-40B2-9C9B-98DF5A054F11}" type="pres">
@@ -17072,7 +18222,7 @@
       <dgm:spPr/>
     </dgm:pt>
     <dgm:pt modelId="{6CAC0FC4-A503-4D07-9EBF-6A7C80F8C073}" type="pres">
-      <dgm:prSet presAssocID="{1A37BB87-D3C8-42E8-A9EE-920468F7AB0F}" presName="rootText" presStyleLbl="node4" presStyleIdx="0" presStyleCnt="24">
+      <dgm:prSet presAssocID="{1A37BB87-D3C8-42E8-A9EE-920468F7AB0F}" presName="rootText" presStyleLbl="node4" presStyleIdx="0" presStyleCnt="26">
         <dgm:presLayoutVars>
           <dgm:chPref val="3"/>
         </dgm:presLayoutVars>
@@ -17080,7 +18230,7 @@
       <dgm:spPr/>
     </dgm:pt>
     <dgm:pt modelId="{584BAAF5-23E6-4379-9996-E2F3551A5FC5}" type="pres">
-      <dgm:prSet presAssocID="{1A37BB87-D3C8-42E8-A9EE-920468F7AB0F}" presName="rootConnector" presStyleLbl="node4" presStyleIdx="0" presStyleCnt="24"/>
+      <dgm:prSet presAssocID="{1A37BB87-D3C8-42E8-A9EE-920468F7AB0F}" presName="rootConnector" presStyleLbl="node4" presStyleIdx="0" presStyleCnt="26"/>
       <dgm:spPr/>
     </dgm:pt>
     <dgm:pt modelId="{51610394-E0AC-4FB1-804C-028137632533}" type="pres">
@@ -17092,7 +18242,7 @@
       <dgm:spPr/>
     </dgm:pt>
     <dgm:pt modelId="{4E7DB06C-B16D-4B69-BDF0-8C0F87A929EE}" type="pres">
-      <dgm:prSet presAssocID="{1CD139AC-3CA0-4072-9684-6CB4D672415A}" presName="Name37" presStyleLbl="parChTrans1D4" presStyleIdx="1" presStyleCnt="24"/>
+      <dgm:prSet presAssocID="{1CD139AC-3CA0-4072-9684-6CB4D672415A}" presName="Name37" presStyleLbl="parChTrans1D4" presStyleIdx="1" presStyleCnt="26"/>
       <dgm:spPr/>
     </dgm:pt>
     <dgm:pt modelId="{1E747A58-2D92-476B-98AE-96AFBAB01C7D}" type="pres">
@@ -17108,7 +18258,7 @@
       <dgm:spPr/>
     </dgm:pt>
     <dgm:pt modelId="{75E87894-6EDB-4020-85C8-20385506645A}" type="pres">
-      <dgm:prSet presAssocID="{4DBDA521-1EC5-4219-9E15-C95D9E865E81}" presName="rootText" presStyleLbl="node4" presStyleIdx="1" presStyleCnt="24">
+      <dgm:prSet presAssocID="{4DBDA521-1EC5-4219-9E15-C95D9E865E81}" presName="rootText" presStyleLbl="node4" presStyleIdx="1" presStyleCnt="26">
         <dgm:presLayoutVars>
           <dgm:chPref val="3"/>
         </dgm:presLayoutVars>
@@ -17116,7 +18266,7 @@
       <dgm:spPr/>
     </dgm:pt>
     <dgm:pt modelId="{B5C1FAE7-0D3D-43A3-BA82-FFC27DE4A5B9}" type="pres">
-      <dgm:prSet presAssocID="{4DBDA521-1EC5-4219-9E15-C95D9E865E81}" presName="rootConnector" presStyleLbl="node4" presStyleIdx="1" presStyleCnt="24"/>
+      <dgm:prSet presAssocID="{4DBDA521-1EC5-4219-9E15-C95D9E865E81}" presName="rootConnector" presStyleLbl="node4" presStyleIdx="1" presStyleCnt="26"/>
       <dgm:spPr/>
     </dgm:pt>
     <dgm:pt modelId="{C348E224-28DB-423D-AB6C-BE769FF3370D}" type="pres">
@@ -17128,7 +18278,7 @@
       <dgm:spPr/>
     </dgm:pt>
     <dgm:pt modelId="{2A00173F-F845-4B19-9475-12DBD3A756EB}" type="pres">
-      <dgm:prSet presAssocID="{C55A9472-C77E-4C80-8E52-679D1EE046A3}" presName="Name37" presStyleLbl="parChTrans1D4" presStyleIdx="2" presStyleCnt="24"/>
+      <dgm:prSet presAssocID="{C55A9472-C77E-4C80-8E52-679D1EE046A3}" presName="Name37" presStyleLbl="parChTrans1D4" presStyleIdx="2" presStyleCnt="26"/>
       <dgm:spPr/>
     </dgm:pt>
     <dgm:pt modelId="{4FBB25B0-350E-41E4-B37E-C9E750752872}" type="pres">
@@ -17144,7 +18294,7 @@
       <dgm:spPr/>
     </dgm:pt>
     <dgm:pt modelId="{2956E7B5-BB27-4AF1-AF50-3523BDF9E4B2}" type="pres">
-      <dgm:prSet presAssocID="{986C78EE-3ECC-4435-B9E1-6D421F75225B}" presName="rootText" presStyleLbl="node4" presStyleIdx="2" presStyleCnt="24">
+      <dgm:prSet presAssocID="{986C78EE-3ECC-4435-B9E1-6D421F75225B}" presName="rootText" presStyleLbl="node4" presStyleIdx="2" presStyleCnt="26">
         <dgm:presLayoutVars>
           <dgm:chPref val="3"/>
         </dgm:presLayoutVars>
@@ -17152,7 +18302,7 @@
       <dgm:spPr/>
     </dgm:pt>
     <dgm:pt modelId="{E67A7704-340B-464B-BB60-7612A9F4A079}" type="pres">
-      <dgm:prSet presAssocID="{986C78EE-3ECC-4435-B9E1-6D421F75225B}" presName="rootConnector" presStyleLbl="node4" presStyleIdx="2" presStyleCnt="24"/>
+      <dgm:prSet presAssocID="{986C78EE-3ECC-4435-B9E1-6D421F75225B}" presName="rootConnector" presStyleLbl="node4" presStyleIdx="2" presStyleCnt="26"/>
       <dgm:spPr/>
     </dgm:pt>
     <dgm:pt modelId="{5A288F52-54C4-4EDD-B8A4-969D03CB6125}" type="pres">
@@ -17164,7 +18314,7 @@
       <dgm:spPr/>
     </dgm:pt>
     <dgm:pt modelId="{5C7E7B61-F59F-49DC-9E25-0A67FC3A9E1E}" type="pres">
-      <dgm:prSet presAssocID="{41FB79B8-B19C-4182-AF29-AB8BFB10950D}" presName="Name37" presStyleLbl="parChTrans1D4" presStyleIdx="3" presStyleCnt="24"/>
+      <dgm:prSet presAssocID="{41FB79B8-B19C-4182-AF29-AB8BFB10950D}" presName="Name37" presStyleLbl="parChTrans1D4" presStyleIdx="3" presStyleCnt="26"/>
       <dgm:spPr/>
     </dgm:pt>
     <dgm:pt modelId="{FB401CED-EFE1-4E55-B097-2B22B359420D}" type="pres">
@@ -17180,7 +18330,7 @@
       <dgm:spPr/>
     </dgm:pt>
     <dgm:pt modelId="{06A8A7C2-E2DA-4E53-B4F3-9F3533E8F6BC}" type="pres">
-      <dgm:prSet presAssocID="{30FB1D02-FB83-45DD-8024-4C8BB9A4B545}" presName="rootText" presStyleLbl="node4" presStyleIdx="3" presStyleCnt="24">
+      <dgm:prSet presAssocID="{30FB1D02-FB83-45DD-8024-4C8BB9A4B545}" presName="rootText" presStyleLbl="node4" presStyleIdx="3" presStyleCnt="26">
         <dgm:presLayoutVars>
           <dgm:chPref val="3"/>
         </dgm:presLayoutVars>
@@ -17188,7 +18338,7 @@
       <dgm:spPr/>
     </dgm:pt>
     <dgm:pt modelId="{DB317AFC-BC56-417F-841F-7F2953375B8A}" type="pres">
-      <dgm:prSet presAssocID="{30FB1D02-FB83-45DD-8024-4C8BB9A4B545}" presName="rootConnector" presStyleLbl="node4" presStyleIdx="3" presStyleCnt="24"/>
+      <dgm:prSet presAssocID="{30FB1D02-FB83-45DD-8024-4C8BB9A4B545}" presName="rootConnector" presStyleLbl="node4" presStyleIdx="3" presStyleCnt="26"/>
       <dgm:spPr/>
     </dgm:pt>
     <dgm:pt modelId="{C0095FD3-2BBE-461B-BD69-A81CB7280AC3}" type="pres">
@@ -17200,7 +18350,7 @@
       <dgm:spPr/>
     </dgm:pt>
     <dgm:pt modelId="{A08B2FE8-DC23-4E66-BEB2-4177D848CA0A}" type="pres">
-      <dgm:prSet presAssocID="{5BC761D4-0E7E-46AE-864C-A6411374CF7C}" presName="Name37" presStyleLbl="parChTrans1D4" presStyleIdx="4" presStyleCnt="24"/>
+      <dgm:prSet presAssocID="{5BC761D4-0E7E-46AE-864C-A6411374CF7C}" presName="Name37" presStyleLbl="parChTrans1D4" presStyleIdx="4" presStyleCnt="26"/>
       <dgm:spPr/>
     </dgm:pt>
     <dgm:pt modelId="{AF94A3CF-03A9-46B1-A18E-DA9A146A8F19}" type="pres">
@@ -17216,7 +18366,7 @@
       <dgm:spPr/>
     </dgm:pt>
     <dgm:pt modelId="{E1DD8298-D6C6-4B54-9673-436426DEC892}" type="pres">
-      <dgm:prSet presAssocID="{9347C6E9-3EC0-40DC-96BA-755CE89F0A1A}" presName="rootText" presStyleLbl="node4" presStyleIdx="4" presStyleCnt="24">
+      <dgm:prSet presAssocID="{9347C6E9-3EC0-40DC-96BA-755CE89F0A1A}" presName="rootText" presStyleLbl="node4" presStyleIdx="4" presStyleCnt="26">
         <dgm:presLayoutVars>
           <dgm:chPref val="3"/>
         </dgm:presLayoutVars>
@@ -17224,7 +18374,7 @@
       <dgm:spPr/>
     </dgm:pt>
     <dgm:pt modelId="{93D92F68-7FCF-4B5A-8F0F-1D54D94E7EE1}" type="pres">
-      <dgm:prSet presAssocID="{9347C6E9-3EC0-40DC-96BA-755CE89F0A1A}" presName="rootConnector" presStyleLbl="node4" presStyleIdx="4" presStyleCnt="24"/>
+      <dgm:prSet presAssocID="{9347C6E9-3EC0-40DC-96BA-755CE89F0A1A}" presName="rootConnector" presStyleLbl="node4" presStyleIdx="4" presStyleCnt="26"/>
       <dgm:spPr/>
     </dgm:pt>
     <dgm:pt modelId="{A2A0B63F-5B93-4FB4-9663-9D07053EFC1C}" type="pres">
@@ -17236,7 +18386,7 @@
       <dgm:spPr/>
     </dgm:pt>
     <dgm:pt modelId="{864EC88C-76A9-423F-B9F5-B84AAEF8ECBC}" type="pres">
-      <dgm:prSet presAssocID="{44A9B97D-FD79-40AB-AB83-14A9D75D1634}" presName="Name37" presStyleLbl="parChTrans1D4" presStyleIdx="5" presStyleCnt="24"/>
+      <dgm:prSet presAssocID="{44A9B97D-FD79-40AB-AB83-14A9D75D1634}" presName="Name37" presStyleLbl="parChTrans1D4" presStyleIdx="5" presStyleCnt="26"/>
       <dgm:spPr/>
     </dgm:pt>
     <dgm:pt modelId="{B2ED19DB-A52D-46DE-A424-B03D35EA5EE3}" type="pres">
@@ -17252,7 +18402,7 @@
       <dgm:spPr/>
     </dgm:pt>
     <dgm:pt modelId="{69C4E53E-4EC2-4A9C-941B-3836050C72F0}" type="pres">
-      <dgm:prSet presAssocID="{0E1612D2-5970-4532-B01D-D8F3550E6F62}" presName="rootText" presStyleLbl="node4" presStyleIdx="5" presStyleCnt="24">
+      <dgm:prSet presAssocID="{0E1612D2-5970-4532-B01D-D8F3550E6F62}" presName="rootText" presStyleLbl="node4" presStyleIdx="5" presStyleCnt="26">
         <dgm:presLayoutVars>
           <dgm:chPref val="3"/>
         </dgm:presLayoutVars>
@@ -17260,7 +18410,7 @@
       <dgm:spPr/>
     </dgm:pt>
     <dgm:pt modelId="{130AE650-D518-481C-8038-753F1B9FC450}" type="pres">
-      <dgm:prSet presAssocID="{0E1612D2-5970-4532-B01D-D8F3550E6F62}" presName="rootConnector" presStyleLbl="node4" presStyleIdx="5" presStyleCnt="24"/>
+      <dgm:prSet presAssocID="{0E1612D2-5970-4532-B01D-D8F3550E6F62}" presName="rootConnector" presStyleLbl="node4" presStyleIdx="5" presStyleCnt="26"/>
       <dgm:spPr/>
     </dgm:pt>
     <dgm:pt modelId="{F06350CC-25AE-4BC3-B92E-38B26FDEEF5A}" type="pres">
@@ -17272,7 +18422,7 @@
       <dgm:spPr/>
     </dgm:pt>
     <dgm:pt modelId="{B9884C74-31FD-4322-B3BB-64B94DB325F0}" type="pres">
-      <dgm:prSet presAssocID="{C150534A-F09E-4976-B678-2D26A99AFB2A}" presName="Name37" presStyleLbl="parChTrans1D4" presStyleIdx="6" presStyleCnt="24"/>
+      <dgm:prSet presAssocID="{C150534A-F09E-4976-B678-2D26A99AFB2A}" presName="Name37" presStyleLbl="parChTrans1D4" presStyleIdx="6" presStyleCnt="26"/>
       <dgm:spPr/>
     </dgm:pt>
     <dgm:pt modelId="{5404DA97-94EA-41E9-9690-C575D828FD75}" type="pres">
@@ -17288,7 +18438,7 @@
       <dgm:spPr/>
     </dgm:pt>
     <dgm:pt modelId="{0CCB19DE-0221-4872-861A-C27E64FBA865}" type="pres">
-      <dgm:prSet presAssocID="{123158CD-D48C-4053-BC35-0C465AF09D9B}" presName="rootText" presStyleLbl="node4" presStyleIdx="6" presStyleCnt="24">
+      <dgm:prSet presAssocID="{123158CD-D48C-4053-BC35-0C465AF09D9B}" presName="rootText" presStyleLbl="node4" presStyleIdx="6" presStyleCnt="26">
         <dgm:presLayoutVars>
           <dgm:chPref val="3"/>
         </dgm:presLayoutVars>
@@ -17296,7 +18446,7 @@
       <dgm:spPr/>
     </dgm:pt>
     <dgm:pt modelId="{8F9AED75-19F6-470D-AD57-74458E0AA83C}" type="pres">
-      <dgm:prSet presAssocID="{123158CD-D48C-4053-BC35-0C465AF09D9B}" presName="rootConnector" presStyleLbl="node4" presStyleIdx="6" presStyleCnt="24"/>
+      <dgm:prSet presAssocID="{123158CD-D48C-4053-BC35-0C465AF09D9B}" presName="rootConnector" presStyleLbl="node4" presStyleIdx="6" presStyleCnt="26"/>
       <dgm:spPr/>
     </dgm:pt>
     <dgm:pt modelId="{C2782254-9015-4594-8A20-18A8B7D1EA77}" type="pres">
@@ -17308,7 +18458,7 @@
       <dgm:spPr/>
     </dgm:pt>
     <dgm:pt modelId="{63ED553B-1E79-4F98-B1DE-BFF3C2F9850A}" type="pres">
-      <dgm:prSet presAssocID="{C71D60F2-8CC5-474C-852D-B39F2706BC7C}" presName="Name37" presStyleLbl="parChTrans1D4" presStyleIdx="7" presStyleCnt="24"/>
+      <dgm:prSet presAssocID="{C71D60F2-8CC5-474C-852D-B39F2706BC7C}" presName="Name37" presStyleLbl="parChTrans1D4" presStyleIdx="7" presStyleCnt="26"/>
       <dgm:spPr/>
     </dgm:pt>
     <dgm:pt modelId="{6657A4CE-21AA-42D7-A4B4-9459395F541F}" type="pres">
@@ -17324,7 +18474,7 @@
       <dgm:spPr/>
     </dgm:pt>
     <dgm:pt modelId="{12A95077-62F2-4B3F-AD60-1B7E8EBB33C0}" type="pres">
-      <dgm:prSet presAssocID="{74C43C60-DF80-4BE9-AAEB-4EBB39CF3167}" presName="rootText" presStyleLbl="node4" presStyleIdx="7" presStyleCnt="24">
+      <dgm:prSet presAssocID="{74C43C60-DF80-4BE9-AAEB-4EBB39CF3167}" presName="rootText" presStyleLbl="node4" presStyleIdx="7" presStyleCnt="26">
         <dgm:presLayoutVars>
           <dgm:chPref val="3"/>
         </dgm:presLayoutVars>
@@ -17332,7 +18482,7 @@
       <dgm:spPr/>
     </dgm:pt>
     <dgm:pt modelId="{A04CCD4F-A3E4-42A2-858E-0E2038971D21}" type="pres">
-      <dgm:prSet presAssocID="{74C43C60-DF80-4BE9-AAEB-4EBB39CF3167}" presName="rootConnector" presStyleLbl="node4" presStyleIdx="7" presStyleCnt="24"/>
+      <dgm:prSet presAssocID="{74C43C60-DF80-4BE9-AAEB-4EBB39CF3167}" presName="rootConnector" presStyleLbl="node4" presStyleIdx="7" presStyleCnt="26"/>
       <dgm:spPr/>
     </dgm:pt>
     <dgm:pt modelId="{A8158D06-CF45-40FB-BB1E-E33FC5E21559}" type="pres">
@@ -17344,7 +18494,7 @@
       <dgm:spPr/>
     </dgm:pt>
     <dgm:pt modelId="{696E5C2B-AD7A-4454-8A1B-99654F6E7288}" type="pres">
-      <dgm:prSet presAssocID="{79940BA8-ECBF-42CD-B345-26E7F09E8AD3}" presName="Name37" presStyleLbl="parChTrans1D4" presStyleIdx="8" presStyleCnt="24"/>
+      <dgm:prSet presAssocID="{79940BA8-ECBF-42CD-B345-26E7F09E8AD3}" presName="Name37" presStyleLbl="parChTrans1D4" presStyleIdx="8" presStyleCnt="26"/>
       <dgm:spPr/>
     </dgm:pt>
     <dgm:pt modelId="{89ED714E-28D5-4E37-8A18-8F2F230E39B3}" type="pres">
@@ -17360,7 +18510,7 @@
       <dgm:spPr/>
     </dgm:pt>
     <dgm:pt modelId="{FFB30FEB-E02F-4B00-9B3B-E2D66C745139}" type="pres">
-      <dgm:prSet presAssocID="{3F48448A-2887-4F7F-A6E6-5E983FE629FA}" presName="rootText" presStyleLbl="node4" presStyleIdx="8" presStyleCnt="24">
+      <dgm:prSet presAssocID="{3F48448A-2887-4F7F-A6E6-5E983FE629FA}" presName="rootText" presStyleLbl="node4" presStyleIdx="8" presStyleCnt="26">
         <dgm:presLayoutVars>
           <dgm:chPref val="3"/>
         </dgm:presLayoutVars>
@@ -17368,7 +18518,7 @@
       <dgm:spPr/>
     </dgm:pt>
     <dgm:pt modelId="{C43AA888-658B-46F2-8EEA-EADF62B6D6BD}" type="pres">
-      <dgm:prSet presAssocID="{3F48448A-2887-4F7F-A6E6-5E983FE629FA}" presName="rootConnector" presStyleLbl="node4" presStyleIdx="8" presStyleCnt="24"/>
+      <dgm:prSet presAssocID="{3F48448A-2887-4F7F-A6E6-5E983FE629FA}" presName="rootConnector" presStyleLbl="node4" presStyleIdx="8" presStyleCnt="26"/>
       <dgm:spPr/>
     </dgm:pt>
     <dgm:pt modelId="{F37248F9-DEE3-4A38-B580-778E19942B58}" type="pres">
@@ -17380,7 +18530,7 @@
       <dgm:spPr/>
     </dgm:pt>
     <dgm:pt modelId="{332C5968-F61F-46BE-862D-8052AA247B81}" type="pres">
-      <dgm:prSet presAssocID="{8C60C8CD-97D5-4FAB-AC61-D2B940D62D74}" presName="Name37" presStyleLbl="parChTrans1D4" presStyleIdx="9" presStyleCnt="24"/>
+      <dgm:prSet presAssocID="{8C60C8CD-97D5-4FAB-AC61-D2B940D62D74}" presName="Name37" presStyleLbl="parChTrans1D4" presStyleIdx="9" presStyleCnt="26"/>
       <dgm:spPr/>
     </dgm:pt>
     <dgm:pt modelId="{9E92B724-FB15-4630-974F-C4AC927047DB}" type="pres">
@@ -17396,7 +18546,7 @@
       <dgm:spPr/>
     </dgm:pt>
     <dgm:pt modelId="{640EABBA-AA69-4325-B1D5-E4BB9E24F8CE}" type="pres">
-      <dgm:prSet presAssocID="{F2FE4658-5548-405D-8441-63259D02B22F}" presName="rootText" presStyleLbl="node4" presStyleIdx="9" presStyleCnt="24">
+      <dgm:prSet presAssocID="{F2FE4658-5548-405D-8441-63259D02B22F}" presName="rootText" presStyleLbl="node4" presStyleIdx="9" presStyleCnt="26">
         <dgm:presLayoutVars>
           <dgm:chPref val="3"/>
         </dgm:presLayoutVars>
@@ -17404,7 +18554,7 @@
       <dgm:spPr/>
     </dgm:pt>
     <dgm:pt modelId="{2CDBF3D5-DF6E-4EFE-ADEE-2FD0265935E8}" type="pres">
-      <dgm:prSet presAssocID="{F2FE4658-5548-405D-8441-63259D02B22F}" presName="rootConnector" presStyleLbl="node4" presStyleIdx="9" presStyleCnt="24"/>
+      <dgm:prSet presAssocID="{F2FE4658-5548-405D-8441-63259D02B22F}" presName="rootConnector" presStyleLbl="node4" presStyleIdx="9" presStyleCnt="26"/>
       <dgm:spPr/>
     </dgm:pt>
     <dgm:pt modelId="{5707B635-38CC-4533-94D3-7016F363E24D}" type="pres">
@@ -17452,7 +18602,7 @@
       <dgm:spPr/>
     </dgm:pt>
     <dgm:pt modelId="{AD03962B-66BF-409B-8BE2-17E1C5C4C517}" type="pres">
-      <dgm:prSet presAssocID="{3E1D31CD-B701-404B-82C7-C3A3CA6D0F01}" presName="Name37" presStyleLbl="parChTrans1D4" presStyleIdx="10" presStyleCnt="24"/>
+      <dgm:prSet presAssocID="{3E1D31CD-B701-404B-82C7-C3A3CA6D0F01}" presName="Name37" presStyleLbl="parChTrans1D4" presStyleIdx="10" presStyleCnt="26"/>
       <dgm:spPr/>
     </dgm:pt>
     <dgm:pt modelId="{93DB46A0-24E0-4381-8B35-C747AB0F490B}" type="pres">
@@ -17468,7 +18618,7 @@
       <dgm:spPr/>
     </dgm:pt>
     <dgm:pt modelId="{B3D2FB50-FF0F-4162-B311-2138D366E248}" type="pres">
-      <dgm:prSet presAssocID="{2E24464C-6DB6-4374-82B1-54618B2F9FF6}" presName="rootText" presStyleLbl="node4" presStyleIdx="10" presStyleCnt="24">
+      <dgm:prSet presAssocID="{2E24464C-6DB6-4374-82B1-54618B2F9FF6}" presName="rootText" presStyleLbl="node4" presStyleIdx="10" presStyleCnt="26">
         <dgm:presLayoutVars>
           <dgm:chPref val="3"/>
         </dgm:presLayoutVars>
@@ -17476,7 +18626,7 @@
       <dgm:spPr/>
     </dgm:pt>
     <dgm:pt modelId="{A77AB695-40B7-4F7C-94FF-0A930073F70D}" type="pres">
-      <dgm:prSet presAssocID="{2E24464C-6DB6-4374-82B1-54618B2F9FF6}" presName="rootConnector" presStyleLbl="node4" presStyleIdx="10" presStyleCnt="24"/>
+      <dgm:prSet presAssocID="{2E24464C-6DB6-4374-82B1-54618B2F9FF6}" presName="rootConnector" presStyleLbl="node4" presStyleIdx="10" presStyleCnt="26"/>
       <dgm:spPr/>
     </dgm:pt>
     <dgm:pt modelId="{03810EB2-076A-4A69-93B3-6B2361DE906E}" type="pres">
@@ -17488,7 +18638,7 @@
       <dgm:spPr/>
     </dgm:pt>
     <dgm:pt modelId="{4901D99E-7FF0-4E5A-AAE7-EF8769F71062}" type="pres">
-      <dgm:prSet presAssocID="{38117B71-771C-4CB7-B37A-8E98B13E9F18}" presName="Name37" presStyleLbl="parChTrans1D4" presStyleIdx="11" presStyleCnt="24"/>
+      <dgm:prSet presAssocID="{38117B71-771C-4CB7-B37A-8E98B13E9F18}" presName="Name37" presStyleLbl="parChTrans1D4" presStyleIdx="11" presStyleCnt="26"/>
       <dgm:spPr/>
     </dgm:pt>
     <dgm:pt modelId="{10CBF7DD-7A90-484F-AF83-F628D1AA15E2}" type="pres">
@@ -17504,7 +18654,7 @@
       <dgm:spPr/>
     </dgm:pt>
     <dgm:pt modelId="{4A7941FB-E934-43E6-93B4-3DE8A4041447}" type="pres">
-      <dgm:prSet presAssocID="{4FE10D26-D125-464C-A760-C07606E24923}" presName="rootText" presStyleLbl="node4" presStyleIdx="11" presStyleCnt="24">
+      <dgm:prSet presAssocID="{4FE10D26-D125-464C-A760-C07606E24923}" presName="rootText" presStyleLbl="node4" presStyleIdx="11" presStyleCnt="26">
         <dgm:presLayoutVars>
           <dgm:chPref val="3"/>
         </dgm:presLayoutVars>
@@ -17512,7 +18662,7 @@
       <dgm:spPr/>
     </dgm:pt>
     <dgm:pt modelId="{48D8360F-DDFF-47AA-8192-CD914C3C4DDE}" type="pres">
-      <dgm:prSet presAssocID="{4FE10D26-D125-464C-A760-C07606E24923}" presName="rootConnector" presStyleLbl="node4" presStyleIdx="11" presStyleCnt="24"/>
+      <dgm:prSet presAssocID="{4FE10D26-D125-464C-A760-C07606E24923}" presName="rootConnector" presStyleLbl="node4" presStyleIdx="11" presStyleCnt="26"/>
       <dgm:spPr/>
     </dgm:pt>
     <dgm:pt modelId="{B9CEAE41-378C-44D4-AF8A-DD77DD224A01}" type="pres">
@@ -17524,7 +18674,7 @@
       <dgm:spPr/>
     </dgm:pt>
     <dgm:pt modelId="{0ABF992B-BE06-445B-9C0A-CFE6DD275334}" type="pres">
-      <dgm:prSet presAssocID="{882EF874-FE1E-4F99-9BF7-E341E0D1ED96}" presName="Name37" presStyleLbl="parChTrans1D4" presStyleIdx="12" presStyleCnt="24"/>
+      <dgm:prSet presAssocID="{882EF874-FE1E-4F99-9BF7-E341E0D1ED96}" presName="Name37" presStyleLbl="parChTrans1D4" presStyleIdx="12" presStyleCnt="26"/>
       <dgm:spPr/>
     </dgm:pt>
     <dgm:pt modelId="{49839BEC-1302-4A47-8BB1-9868C1C79546}" type="pres">
@@ -17540,7 +18690,7 @@
       <dgm:spPr/>
     </dgm:pt>
     <dgm:pt modelId="{15EFA215-3564-4289-804F-FBFE55903DBC}" type="pres">
-      <dgm:prSet presAssocID="{6E3874D7-87E2-4288-A86B-96A88366BACF}" presName="rootText" presStyleLbl="node4" presStyleIdx="12" presStyleCnt="24">
+      <dgm:prSet presAssocID="{6E3874D7-87E2-4288-A86B-96A88366BACF}" presName="rootText" presStyleLbl="node4" presStyleIdx="12" presStyleCnt="26">
         <dgm:presLayoutVars>
           <dgm:chPref val="3"/>
         </dgm:presLayoutVars>
@@ -17548,7 +18698,7 @@
       <dgm:spPr/>
     </dgm:pt>
     <dgm:pt modelId="{F8A5FCE2-9F57-4CEC-8DD3-97F621D8443E}" type="pres">
-      <dgm:prSet presAssocID="{6E3874D7-87E2-4288-A86B-96A88366BACF}" presName="rootConnector" presStyleLbl="node4" presStyleIdx="12" presStyleCnt="24"/>
+      <dgm:prSet presAssocID="{6E3874D7-87E2-4288-A86B-96A88366BACF}" presName="rootConnector" presStyleLbl="node4" presStyleIdx="12" presStyleCnt="26"/>
       <dgm:spPr/>
     </dgm:pt>
     <dgm:pt modelId="{E0FAE295-3ABA-440A-A7CE-8DAC0262238A}" type="pres">
@@ -17560,7 +18710,7 @@
       <dgm:spPr/>
     </dgm:pt>
     <dgm:pt modelId="{F6734452-5064-4F28-AF39-9EEE69D52BDA}" type="pres">
-      <dgm:prSet presAssocID="{6DB71A29-EE01-46E1-A6A3-EAD1374846FC}" presName="Name37" presStyleLbl="parChTrans1D4" presStyleIdx="13" presStyleCnt="24"/>
+      <dgm:prSet presAssocID="{6DB71A29-EE01-46E1-A6A3-EAD1374846FC}" presName="Name37" presStyleLbl="parChTrans1D4" presStyleIdx="13" presStyleCnt="26"/>
       <dgm:spPr/>
     </dgm:pt>
     <dgm:pt modelId="{3070BB2D-0B4C-4988-88A2-EC6864028DE0}" type="pres">
@@ -17576,7 +18726,7 @@
       <dgm:spPr/>
     </dgm:pt>
     <dgm:pt modelId="{DF91D48D-3530-478C-9BE0-A556A76196BA}" type="pres">
-      <dgm:prSet presAssocID="{1B4D0BB1-5E33-4673-8738-6C6175EE43B9}" presName="rootText" presStyleLbl="node4" presStyleIdx="13" presStyleCnt="24">
+      <dgm:prSet presAssocID="{1B4D0BB1-5E33-4673-8738-6C6175EE43B9}" presName="rootText" presStyleLbl="node4" presStyleIdx="13" presStyleCnt="26">
         <dgm:presLayoutVars>
           <dgm:chPref val="3"/>
         </dgm:presLayoutVars>
@@ -17584,7 +18734,7 @@
       <dgm:spPr/>
     </dgm:pt>
     <dgm:pt modelId="{83A0BB90-5212-452C-BD8A-F312864A65C2}" type="pres">
-      <dgm:prSet presAssocID="{1B4D0BB1-5E33-4673-8738-6C6175EE43B9}" presName="rootConnector" presStyleLbl="node4" presStyleIdx="13" presStyleCnt="24"/>
+      <dgm:prSet presAssocID="{1B4D0BB1-5E33-4673-8738-6C6175EE43B9}" presName="rootConnector" presStyleLbl="node4" presStyleIdx="13" presStyleCnt="26"/>
       <dgm:spPr/>
     </dgm:pt>
     <dgm:pt modelId="{402C4C28-7361-4762-89A8-D33D74C3B08A}" type="pres">
@@ -17596,7 +18746,7 @@
       <dgm:spPr/>
     </dgm:pt>
     <dgm:pt modelId="{E3B3BD81-69F7-45BD-B1DC-C4C852B5C625}" type="pres">
-      <dgm:prSet presAssocID="{B245E38A-1389-42DC-9923-DCB7D3DBAD41}" presName="Name37" presStyleLbl="parChTrans1D4" presStyleIdx="14" presStyleCnt="24"/>
+      <dgm:prSet presAssocID="{B245E38A-1389-42DC-9923-DCB7D3DBAD41}" presName="Name37" presStyleLbl="parChTrans1D4" presStyleIdx="14" presStyleCnt="26"/>
       <dgm:spPr/>
     </dgm:pt>
     <dgm:pt modelId="{FBC90FD3-BC4C-4027-ABDF-327448FF5096}" type="pres">
@@ -17612,7 +18762,7 @@
       <dgm:spPr/>
     </dgm:pt>
     <dgm:pt modelId="{0E3CCB84-9F02-4BA4-9081-411BBA852928}" type="pres">
-      <dgm:prSet presAssocID="{9403752C-A33D-479B-ACBD-650D5301A694}" presName="rootText" presStyleLbl="node4" presStyleIdx="14" presStyleCnt="24">
+      <dgm:prSet presAssocID="{9403752C-A33D-479B-ACBD-650D5301A694}" presName="rootText" presStyleLbl="node4" presStyleIdx="14" presStyleCnt="26">
         <dgm:presLayoutVars>
           <dgm:chPref val="3"/>
         </dgm:presLayoutVars>
@@ -17620,7 +18770,7 @@
       <dgm:spPr/>
     </dgm:pt>
     <dgm:pt modelId="{8D7914C5-BD7B-4715-8C9E-6DB3F24E1F4D}" type="pres">
-      <dgm:prSet presAssocID="{9403752C-A33D-479B-ACBD-650D5301A694}" presName="rootConnector" presStyleLbl="node4" presStyleIdx="14" presStyleCnt="24"/>
+      <dgm:prSet presAssocID="{9403752C-A33D-479B-ACBD-650D5301A694}" presName="rootConnector" presStyleLbl="node4" presStyleIdx="14" presStyleCnt="26"/>
       <dgm:spPr/>
     </dgm:pt>
     <dgm:pt modelId="{4BCAC39F-8560-4839-8829-E1480F862E60}" type="pres">
@@ -17668,7 +18818,7 @@
       <dgm:spPr/>
     </dgm:pt>
     <dgm:pt modelId="{E7FB802F-751D-4543-B3D4-E1DFF4015B94}" type="pres">
-      <dgm:prSet presAssocID="{5ED21408-524F-4631-81E1-91AEE6E6544E}" presName="Name37" presStyleLbl="parChTrans1D4" presStyleIdx="15" presStyleCnt="24"/>
+      <dgm:prSet presAssocID="{5ED21408-524F-4631-81E1-91AEE6E6544E}" presName="Name37" presStyleLbl="parChTrans1D4" presStyleIdx="15" presStyleCnt="26"/>
       <dgm:spPr/>
     </dgm:pt>
     <dgm:pt modelId="{EC12E965-D31B-4B61-8683-FBE44F353A0B}" type="pres">
@@ -17684,7 +18834,7 @@
       <dgm:spPr/>
     </dgm:pt>
     <dgm:pt modelId="{290AA1E2-B0D7-469C-8830-03D62544BD38}" type="pres">
-      <dgm:prSet presAssocID="{E27150BA-0901-4D08-A4B6-77AFE4D62387}" presName="rootText" presStyleLbl="node4" presStyleIdx="15" presStyleCnt="24">
+      <dgm:prSet presAssocID="{E27150BA-0901-4D08-A4B6-77AFE4D62387}" presName="rootText" presStyleLbl="node4" presStyleIdx="15" presStyleCnt="26">
         <dgm:presLayoutVars>
           <dgm:chPref val="3"/>
         </dgm:presLayoutVars>
@@ -17692,7 +18842,7 @@
       <dgm:spPr/>
     </dgm:pt>
     <dgm:pt modelId="{DE027F93-9E6A-4C68-ACE7-1EE2AC7CCD0E}" type="pres">
-      <dgm:prSet presAssocID="{E27150BA-0901-4D08-A4B6-77AFE4D62387}" presName="rootConnector" presStyleLbl="node4" presStyleIdx="15" presStyleCnt="24"/>
+      <dgm:prSet presAssocID="{E27150BA-0901-4D08-A4B6-77AFE4D62387}" presName="rootConnector" presStyleLbl="node4" presStyleIdx="15" presStyleCnt="26"/>
       <dgm:spPr/>
     </dgm:pt>
     <dgm:pt modelId="{55B2A410-8657-4F72-A712-2D4121B6FB75}" type="pres">
@@ -17704,7 +18854,7 @@
       <dgm:spPr/>
     </dgm:pt>
     <dgm:pt modelId="{D65265E2-BCAD-4DC9-B428-19B6C5A9C42E}" type="pres">
-      <dgm:prSet presAssocID="{32584F4C-62CB-4A91-A836-29EAD93753DF}" presName="Name37" presStyleLbl="parChTrans1D4" presStyleIdx="16" presStyleCnt="24"/>
+      <dgm:prSet presAssocID="{32584F4C-62CB-4A91-A836-29EAD93753DF}" presName="Name37" presStyleLbl="parChTrans1D4" presStyleIdx="16" presStyleCnt="26"/>
       <dgm:spPr/>
     </dgm:pt>
     <dgm:pt modelId="{23230980-01A5-4C7F-8946-A75BAD570DA6}" type="pres">
@@ -17720,7 +18870,7 @@
       <dgm:spPr/>
     </dgm:pt>
     <dgm:pt modelId="{DAB68DCA-8FAE-4528-9CF4-6B2F645A0DEA}" type="pres">
-      <dgm:prSet presAssocID="{3BC9A7B4-228B-4DF5-89D2-C37A12B98726}" presName="rootText" presStyleLbl="node4" presStyleIdx="16" presStyleCnt="24">
+      <dgm:prSet presAssocID="{3BC9A7B4-228B-4DF5-89D2-C37A12B98726}" presName="rootText" presStyleLbl="node4" presStyleIdx="16" presStyleCnt="26">
         <dgm:presLayoutVars>
           <dgm:chPref val="3"/>
         </dgm:presLayoutVars>
@@ -17728,7 +18878,7 @@
       <dgm:spPr/>
     </dgm:pt>
     <dgm:pt modelId="{5B97AAC2-080D-48AB-90CF-0B41AE5A682A}" type="pres">
-      <dgm:prSet presAssocID="{3BC9A7B4-228B-4DF5-89D2-C37A12B98726}" presName="rootConnector" presStyleLbl="node4" presStyleIdx="16" presStyleCnt="24"/>
+      <dgm:prSet presAssocID="{3BC9A7B4-228B-4DF5-89D2-C37A12B98726}" presName="rootConnector" presStyleLbl="node4" presStyleIdx="16" presStyleCnt="26"/>
       <dgm:spPr/>
     </dgm:pt>
     <dgm:pt modelId="{08BBDFBF-0297-4B75-B7B4-513FE8B60B44}" type="pres">
@@ -17740,7 +18890,7 @@
       <dgm:spPr/>
     </dgm:pt>
     <dgm:pt modelId="{E9EC4FDD-79A4-4025-B01D-3D7893724F77}" type="pres">
-      <dgm:prSet presAssocID="{13DC0F85-8B1E-40E4-BE5F-788091A418FD}" presName="Name37" presStyleLbl="parChTrans1D4" presStyleIdx="17" presStyleCnt="24"/>
+      <dgm:prSet presAssocID="{13DC0F85-8B1E-40E4-BE5F-788091A418FD}" presName="Name37" presStyleLbl="parChTrans1D4" presStyleIdx="17" presStyleCnt="26"/>
       <dgm:spPr/>
     </dgm:pt>
     <dgm:pt modelId="{A8D45FE8-AD77-464A-AE1F-D63BBEF92B54}" type="pres">
@@ -17756,7 +18906,7 @@
       <dgm:spPr/>
     </dgm:pt>
     <dgm:pt modelId="{13364FB4-7C4F-4F23-BC7C-1C8FF4A26C73}" type="pres">
-      <dgm:prSet presAssocID="{95B22524-AB20-4545-9D1F-3B62F8D591B3}" presName="rootText" presStyleLbl="node4" presStyleIdx="17" presStyleCnt="24">
+      <dgm:prSet presAssocID="{95B22524-AB20-4545-9D1F-3B62F8D591B3}" presName="rootText" presStyleLbl="node4" presStyleIdx="17" presStyleCnt="26">
         <dgm:presLayoutVars>
           <dgm:chPref val="3"/>
         </dgm:presLayoutVars>
@@ -17764,7 +18914,7 @@
       <dgm:spPr/>
     </dgm:pt>
     <dgm:pt modelId="{172C3862-F193-4DC6-80CC-222CE3309103}" type="pres">
-      <dgm:prSet presAssocID="{95B22524-AB20-4545-9D1F-3B62F8D591B3}" presName="rootConnector" presStyleLbl="node4" presStyleIdx="17" presStyleCnt="24"/>
+      <dgm:prSet presAssocID="{95B22524-AB20-4545-9D1F-3B62F8D591B3}" presName="rootConnector" presStyleLbl="node4" presStyleIdx="17" presStyleCnt="26"/>
       <dgm:spPr/>
     </dgm:pt>
     <dgm:pt modelId="{6C6DF955-C2CA-44FE-AFB2-900F9663E653}" type="pres">
@@ -17776,7 +18926,7 @@
       <dgm:spPr/>
     </dgm:pt>
     <dgm:pt modelId="{DC130F9C-2DF1-4B00-97B5-8BAE85A313D1}" type="pres">
-      <dgm:prSet presAssocID="{1F5A32C4-A565-4A34-839E-EADB24DC5DF1}" presName="Name37" presStyleLbl="parChTrans1D4" presStyleIdx="18" presStyleCnt="24"/>
+      <dgm:prSet presAssocID="{1F5A32C4-A565-4A34-839E-EADB24DC5DF1}" presName="Name37" presStyleLbl="parChTrans1D4" presStyleIdx="18" presStyleCnt="26"/>
       <dgm:spPr/>
     </dgm:pt>
     <dgm:pt modelId="{89CF7717-C72A-4734-827A-C403598AA22C}" type="pres">
@@ -17792,7 +18942,7 @@
       <dgm:spPr/>
     </dgm:pt>
     <dgm:pt modelId="{15722917-046E-4DF7-B135-56E9A143AA4A}" type="pres">
-      <dgm:prSet presAssocID="{91391503-3741-4337-9918-7C60120FE083}" presName="rootText" presStyleLbl="node4" presStyleIdx="18" presStyleCnt="24">
+      <dgm:prSet presAssocID="{91391503-3741-4337-9918-7C60120FE083}" presName="rootText" presStyleLbl="node4" presStyleIdx="18" presStyleCnt="26">
         <dgm:presLayoutVars>
           <dgm:chPref val="3"/>
         </dgm:presLayoutVars>
@@ -17800,7 +18950,7 @@
       <dgm:spPr/>
     </dgm:pt>
     <dgm:pt modelId="{2F7CCFAE-CA42-4B4B-8522-D1293D406686}" type="pres">
-      <dgm:prSet presAssocID="{91391503-3741-4337-9918-7C60120FE083}" presName="rootConnector" presStyleLbl="node4" presStyleIdx="18" presStyleCnt="24"/>
+      <dgm:prSet presAssocID="{91391503-3741-4337-9918-7C60120FE083}" presName="rootConnector" presStyleLbl="node4" presStyleIdx="18" presStyleCnt="26"/>
       <dgm:spPr/>
     </dgm:pt>
     <dgm:pt modelId="{08A53EA6-61C9-4890-B559-4E2474B59F2F}" type="pres">
@@ -17812,7 +18962,7 @@
       <dgm:spPr/>
     </dgm:pt>
     <dgm:pt modelId="{E9E3CB90-3ACA-4917-BE1F-38C069D29E12}" type="pres">
-      <dgm:prSet presAssocID="{F753B75A-41A8-41B8-BFDE-B5B36BA57689}" presName="Name37" presStyleLbl="parChTrans1D4" presStyleIdx="19" presStyleCnt="24"/>
+      <dgm:prSet presAssocID="{F753B75A-41A8-41B8-BFDE-B5B36BA57689}" presName="Name37" presStyleLbl="parChTrans1D4" presStyleIdx="19" presStyleCnt="26"/>
       <dgm:spPr/>
     </dgm:pt>
     <dgm:pt modelId="{19632B80-9968-4C31-B7BF-E95E7D65F562}" type="pres">
@@ -17828,7 +18978,7 @@
       <dgm:spPr/>
     </dgm:pt>
     <dgm:pt modelId="{0D116649-2B70-47DB-B0E0-CAA9AD085C86}" type="pres">
-      <dgm:prSet presAssocID="{91E17C4C-C31E-4611-8544-32CCF30482B9}" presName="rootText" presStyleLbl="node4" presStyleIdx="19" presStyleCnt="24">
+      <dgm:prSet presAssocID="{91E17C4C-C31E-4611-8544-32CCF30482B9}" presName="rootText" presStyleLbl="node4" presStyleIdx="19" presStyleCnt="26">
         <dgm:presLayoutVars>
           <dgm:chPref val="3"/>
         </dgm:presLayoutVars>
@@ -17836,7 +18986,7 @@
       <dgm:spPr/>
     </dgm:pt>
     <dgm:pt modelId="{555D45E0-2897-42B1-ABFB-37DC5AD3D15F}" type="pres">
-      <dgm:prSet presAssocID="{91E17C4C-C31E-4611-8544-32CCF30482B9}" presName="rootConnector" presStyleLbl="node4" presStyleIdx="19" presStyleCnt="24"/>
+      <dgm:prSet presAssocID="{91E17C4C-C31E-4611-8544-32CCF30482B9}" presName="rootConnector" presStyleLbl="node4" presStyleIdx="19" presStyleCnt="26"/>
       <dgm:spPr/>
     </dgm:pt>
     <dgm:pt modelId="{4CC6513F-5F04-444E-BCB6-93E93E11089A}" type="pres">
@@ -17848,7 +18998,7 @@
       <dgm:spPr/>
     </dgm:pt>
     <dgm:pt modelId="{BE92C5FA-F9F7-4C00-AF6E-A0D0E2E16434}" type="pres">
-      <dgm:prSet presAssocID="{2E3759A8-7A5A-48F1-9F7D-6A3726DDB91A}" presName="Name37" presStyleLbl="parChTrans1D4" presStyleIdx="20" presStyleCnt="24"/>
+      <dgm:prSet presAssocID="{2E3759A8-7A5A-48F1-9F7D-6A3726DDB91A}" presName="Name37" presStyleLbl="parChTrans1D4" presStyleIdx="20" presStyleCnt="26"/>
       <dgm:spPr/>
     </dgm:pt>
     <dgm:pt modelId="{52C38C2A-18A2-4867-BD15-945F7A84EF37}" type="pres">
@@ -17864,7 +19014,7 @@
       <dgm:spPr/>
     </dgm:pt>
     <dgm:pt modelId="{70C40A01-B71C-4114-87E5-B8DF66727353}" type="pres">
-      <dgm:prSet presAssocID="{D37B9F99-2FCE-4711-914A-BE1226564FF7}" presName="rootText" presStyleLbl="node4" presStyleIdx="20" presStyleCnt="24">
+      <dgm:prSet presAssocID="{D37B9F99-2FCE-4711-914A-BE1226564FF7}" presName="rootText" presStyleLbl="node4" presStyleIdx="20" presStyleCnt="26">
         <dgm:presLayoutVars>
           <dgm:chPref val="3"/>
         </dgm:presLayoutVars>
@@ -17872,7 +19022,7 @@
       <dgm:spPr/>
     </dgm:pt>
     <dgm:pt modelId="{1B27B526-36C3-4C2A-8CBE-C99B0905513F}" type="pres">
-      <dgm:prSet presAssocID="{D37B9F99-2FCE-4711-914A-BE1226564FF7}" presName="rootConnector" presStyleLbl="node4" presStyleIdx="20" presStyleCnt="24"/>
+      <dgm:prSet presAssocID="{D37B9F99-2FCE-4711-914A-BE1226564FF7}" presName="rootConnector" presStyleLbl="node4" presStyleIdx="20" presStyleCnt="26"/>
       <dgm:spPr/>
     </dgm:pt>
     <dgm:pt modelId="{9458ACEC-34F1-43D9-B2C6-D248A56D8A22}" type="pres">
@@ -17919,8 +19069,80 @@
       <dgm:prSet presAssocID="{416B4DD4-3454-42C1-9E1E-AB8C02B0D27D}" presName="hierChild4" presStyleCnt="0"/>
       <dgm:spPr/>
     </dgm:pt>
+    <dgm:pt modelId="{BDDC5845-52AB-4B33-A38B-38445E357E90}" type="pres">
+      <dgm:prSet presAssocID="{18A5BC06-B87C-4434-8BB8-AFEB3C1D5C2C}" presName="Name37" presStyleLbl="parChTrans1D4" presStyleIdx="21" presStyleCnt="26"/>
+      <dgm:spPr/>
+    </dgm:pt>
+    <dgm:pt modelId="{4DB303B5-C4EF-4C2C-99B8-9551E966239B}" type="pres">
+      <dgm:prSet presAssocID="{10CF0ECB-7AB5-4D67-866D-4DE181EE8F1F}" presName="hierRoot2" presStyleCnt="0">
+        <dgm:presLayoutVars>
+          <dgm:hierBranch val="init"/>
+        </dgm:presLayoutVars>
+      </dgm:prSet>
+      <dgm:spPr/>
+    </dgm:pt>
+    <dgm:pt modelId="{8AD742B1-88CE-47FD-8383-16446F27CDF2}" type="pres">
+      <dgm:prSet presAssocID="{10CF0ECB-7AB5-4D67-866D-4DE181EE8F1F}" presName="rootComposite" presStyleCnt="0"/>
+      <dgm:spPr/>
+    </dgm:pt>
+    <dgm:pt modelId="{912FB85C-EEB0-4A14-AF85-6F0E0490BCFA}" type="pres">
+      <dgm:prSet presAssocID="{10CF0ECB-7AB5-4D67-866D-4DE181EE8F1F}" presName="rootText" presStyleLbl="node4" presStyleIdx="21" presStyleCnt="26">
+        <dgm:presLayoutVars>
+          <dgm:chPref val="3"/>
+        </dgm:presLayoutVars>
+      </dgm:prSet>
+      <dgm:spPr/>
+    </dgm:pt>
+    <dgm:pt modelId="{F417F22E-99A4-4733-8543-2B6385DB295F}" type="pres">
+      <dgm:prSet presAssocID="{10CF0ECB-7AB5-4D67-866D-4DE181EE8F1F}" presName="rootConnector" presStyleLbl="node4" presStyleIdx="21" presStyleCnt="26"/>
+      <dgm:spPr/>
+    </dgm:pt>
+    <dgm:pt modelId="{180C4C71-0D00-4C3D-959F-7FB455591425}" type="pres">
+      <dgm:prSet presAssocID="{10CF0ECB-7AB5-4D67-866D-4DE181EE8F1F}" presName="hierChild4" presStyleCnt="0"/>
+      <dgm:spPr/>
+    </dgm:pt>
+    <dgm:pt modelId="{AA2B6B49-B5DE-4ED9-A56D-7E605D14D9DB}" type="pres">
+      <dgm:prSet presAssocID="{10CF0ECB-7AB5-4D67-866D-4DE181EE8F1F}" presName="hierChild5" presStyleCnt="0"/>
+      <dgm:spPr/>
+    </dgm:pt>
+    <dgm:pt modelId="{D773E68E-B637-4D58-92A3-6D0DB9C300E7}" type="pres">
+      <dgm:prSet presAssocID="{145389FE-2F55-4F0A-A909-50F06CC9CC7E}" presName="Name37" presStyleLbl="parChTrans1D4" presStyleIdx="22" presStyleCnt="26"/>
+      <dgm:spPr/>
+    </dgm:pt>
+    <dgm:pt modelId="{11A6E61F-0B6C-4CA9-ACC2-235FFD481911}" type="pres">
+      <dgm:prSet presAssocID="{BB6264D0-B8FD-455A-89EB-4C71CDADB9D8}" presName="hierRoot2" presStyleCnt="0">
+        <dgm:presLayoutVars>
+          <dgm:hierBranch val="init"/>
+        </dgm:presLayoutVars>
+      </dgm:prSet>
+      <dgm:spPr/>
+    </dgm:pt>
+    <dgm:pt modelId="{93102D34-25C0-4F13-87B9-660FA9301429}" type="pres">
+      <dgm:prSet presAssocID="{BB6264D0-B8FD-455A-89EB-4C71CDADB9D8}" presName="rootComposite" presStyleCnt="0"/>
+      <dgm:spPr/>
+    </dgm:pt>
+    <dgm:pt modelId="{16973913-771A-46C8-9D4D-7831B1C91585}" type="pres">
+      <dgm:prSet presAssocID="{BB6264D0-B8FD-455A-89EB-4C71CDADB9D8}" presName="rootText" presStyleLbl="node4" presStyleIdx="22" presStyleCnt="26">
+        <dgm:presLayoutVars>
+          <dgm:chPref val="3"/>
+        </dgm:presLayoutVars>
+      </dgm:prSet>
+      <dgm:spPr/>
+    </dgm:pt>
+    <dgm:pt modelId="{E5F2BECA-32B4-4BCE-AF8A-D3F5FF6A32D1}" type="pres">
+      <dgm:prSet presAssocID="{BB6264D0-B8FD-455A-89EB-4C71CDADB9D8}" presName="rootConnector" presStyleLbl="node4" presStyleIdx="22" presStyleCnt="26"/>
+      <dgm:spPr/>
+    </dgm:pt>
+    <dgm:pt modelId="{1AE45B28-F1AE-4503-B9AA-F81B6AC0B679}" type="pres">
+      <dgm:prSet presAssocID="{BB6264D0-B8FD-455A-89EB-4C71CDADB9D8}" presName="hierChild4" presStyleCnt="0"/>
+      <dgm:spPr/>
+    </dgm:pt>
+    <dgm:pt modelId="{64ED1856-8C24-4516-A2C9-7CBBE1DBFAE9}" type="pres">
+      <dgm:prSet presAssocID="{BB6264D0-B8FD-455A-89EB-4C71CDADB9D8}" presName="hierChild5" presStyleCnt="0"/>
+      <dgm:spPr/>
+    </dgm:pt>
     <dgm:pt modelId="{4F8B41C1-22BC-44D2-AC5A-650D457C14B2}" type="pres">
-      <dgm:prSet presAssocID="{8F1601AF-A033-4887-83AF-A1459AE7B75B}" presName="Name37" presStyleLbl="parChTrans1D4" presStyleIdx="21" presStyleCnt="24"/>
+      <dgm:prSet presAssocID="{8F1601AF-A033-4887-83AF-A1459AE7B75B}" presName="Name37" presStyleLbl="parChTrans1D4" presStyleIdx="23" presStyleCnt="26"/>
       <dgm:spPr/>
     </dgm:pt>
     <dgm:pt modelId="{4CF1CCC7-5D24-4BCB-963E-C29A283AD953}" type="pres">
@@ -17936,7 +19158,7 @@
       <dgm:spPr/>
     </dgm:pt>
     <dgm:pt modelId="{CCEE8B8C-3DBB-4052-B39B-641ED5A0F165}" type="pres">
-      <dgm:prSet presAssocID="{229079C7-E411-459D-BBEF-E1C3920FFBD3}" presName="rootText" presStyleLbl="node4" presStyleIdx="21" presStyleCnt="24">
+      <dgm:prSet presAssocID="{229079C7-E411-459D-BBEF-E1C3920FFBD3}" presName="rootText" presStyleLbl="node4" presStyleIdx="23" presStyleCnt="26">
         <dgm:presLayoutVars>
           <dgm:chPref val="3"/>
         </dgm:presLayoutVars>
@@ -17944,7 +19166,7 @@
       <dgm:spPr/>
     </dgm:pt>
     <dgm:pt modelId="{AFCA17BD-F7F7-471F-A7C8-2ECD4936FF97}" type="pres">
-      <dgm:prSet presAssocID="{229079C7-E411-459D-BBEF-E1C3920FFBD3}" presName="rootConnector" presStyleLbl="node4" presStyleIdx="21" presStyleCnt="24"/>
+      <dgm:prSet presAssocID="{229079C7-E411-459D-BBEF-E1C3920FFBD3}" presName="rootConnector" presStyleLbl="node4" presStyleIdx="23" presStyleCnt="26"/>
       <dgm:spPr/>
     </dgm:pt>
     <dgm:pt modelId="{FAA5E110-AB7A-4282-A165-6D1C15EA935C}" type="pres">
@@ -17956,7 +19178,7 @@
       <dgm:spPr/>
     </dgm:pt>
     <dgm:pt modelId="{3FEC1EF0-9510-439A-B654-26E94C7D0946}" type="pres">
-      <dgm:prSet presAssocID="{5ABC054D-F25D-47E5-ACD9-1016A209BF69}" presName="Name37" presStyleLbl="parChTrans1D4" presStyleIdx="22" presStyleCnt="24"/>
+      <dgm:prSet presAssocID="{5ABC054D-F25D-47E5-ACD9-1016A209BF69}" presName="Name37" presStyleLbl="parChTrans1D4" presStyleIdx="24" presStyleCnt="26"/>
       <dgm:spPr/>
     </dgm:pt>
     <dgm:pt modelId="{98962B1D-BBE4-48E5-92C0-5958CA2B4E87}" type="pres">
@@ -17972,7 +19194,7 @@
       <dgm:spPr/>
     </dgm:pt>
     <dgm:pt modelId="{A4769FD8-BADE-448D-A786-D7705DD328B8}" type="pres">
-      <dgm:prSet presAssocID="{F32387E9-7011-474E-A445-34522D9D7BC1}" presName="rootText" presStyleLbl="node4" presStyleIdx="22" presStyleCnt="24">
+      <dgm:prSet presAssocID="{F32387E9-7011-474E-A445-34522D9D7BC1}" presName="rootText" presStyleLbl="node4" presStyleIdx="24" presStyleCnt="26">
         <dgm:presLayoutVars>
           <dgm:chPref val="3"/>
         </dgm:presLayoutVars>
@@ -17980,7 +19202,7 @@
       <dgm:spPr/>
     </dgm:pt>
     <dgm:pt modelId="{83B31905-5489-41C2-92E6-28E2596EF73C}" type="pres">
-      <dgm:prSet presAssocID="{F32387E9-7011-474E-A445-34522D9D7BC1}" presName="rootConnector" presStyleLbl="node4" presStyleIdx="22" presStyleCnt="24"/>
+      <dgm:prSet presAssocID="{F32387E9-7011-474E-A445-34522D9D7BC1}" presName="rootConnector" presStyleLbl="node4" presStyleIdx="24" presStyleCnt="26"/>
       <dgm:spPr/>
     </dgm:pt>
     <dgm:pt modelId="{5F136EBC-AEB9-4801-9EFB-81626704566A}" type="pres">
@@ -17992,7 +19214,7 @@
       <dgm:spPr/>
     </dgm:pt>
     <dgm:pt modelId="{7A361C19-2B55-4B32-A4D8-4E537EC1CF71}" type="pres">
-      <dgm:prSet presAssocID="{69CB17CD-C27E-406D-BF47-006CBA5239E5}" presName="Name37" presStyleLbl="parChTrans1D4" presStyleIdx="23" presStyleCnt="24"/>
+      <dgm:prSet presAssocID="{69CB17CD-C27E-406D-BF47-006CBA5239E5}" presName="Name37" presStyleLbl="parChTrans1D4" presStyleIdx="25" presStyleCnt="26"/>
       <dgm:spPr/>
     </dgm:pt>
     <dgm:pt modelId="{3CA4F65D-B565-45F3-9F8B-8FA29E80EC25}" type="pres">
@@ -18008,7 +19230,7 @@
       <dgm:spPr/>
     </dgm:pt>
     <dgm:pt modelId="{BDE7C646-EDA5-4AEA-9269-D8F691C3A837}" type="pres">
-      <dgm:prSet presAssocID="{CB26B32F-A80F-425D-9878-7A57D8AB5898}" presName="rootText" presStyleLbl="node4" presStyleIdx="23" presStyleCnt="24">
+      <dgm:prSet presAssocID="{CB26B32F-A80F-425D-9878-7A57D8AB5898}" presName="rootText" presStyleLbl="node4" presStyleIdx="25" presStyleCnt="26">
         <dgm:presLayoutVars>
           <dgm:chPref val="3"/>
         </dgm:presLayoutVars>
@@ -18016,7 +19238,7 @@
       <dgm:spPr/>
     </dgm:pt>
     <dgm:pt modelId="{FE1FBC66-0E7D-42F4-B7CF-EFE1DF613770}" type="pres">
-      <dgm:prSet presAssocID="{CB26B32F-A80F-425D-9878-7A57D8AB5898}" presName="rootConnector" presStyleLbl="node4" presStyleIdx="23" presStyleCnt="24"/>
+      <dgm:prSet presAssocID="{CB26B32F-A80F-425D-9878-7A57D8AB5898}" presName="rootConnector" presStyleLbl="node4" presStyleIdx="25" presStyleCnt="26"/>
       <dgm:spPr/>
     </dgm:pt>
     <dgm:pt modelId="{FD72357E-3429-415C-B250-7B74BDE2F393}" type="pres">
@@ -18319,6 +19541,7 @@
     <dgm:cxn modelId="{DAF63A0E-FFAC-444A-8CCE-CB1B27E969FB}" type="presOf" srcId="{1911027F-35F8-404B-B591-2286AFE84223}" destId="{F66F0655-AB63-4F30-B212-0473C27940A7}" srcOrd="0" destOrd="0" presId="urn:microsoft.com/office/officeart/2005/8/layout/orgChart1"/>
     <dgm:cxn modelId="{87BF6F0F-EBF9-4351-8FC6-767120211648}" srcId="{F4FA1DAB-3A0A-42D5-969B-F967631EE91A}" destId="{CC599D97-2706-4812-8B69-3A9923E9CE22}" srcOrd="0" destOrd="0" parTransId="{DDD142FB-3BF1-4EC8-8D5E-9E7BBEB8E647}" sibTransId="{28544B90-1FA2-4662-8FA0-51B27FA46C00}"/>
     <dgm:cxn modelId="{C3B37B0F-3A4D-4E04-8BC9-5C71DA017D14}" type="presOf" srcId="{85C1F50F-1453-43D3-A443-265C9A223CED}" destId="{C123DB96-2532-4D14-A49A-6D1B2973E5DD}" srcOrd="0" destOrd="0" presId="urn:microsoft.com/office/officeart/2005/8/layout/orgChart1"/>
+    <dgm:cxn modelId="{33244110-4297-4046-8746-7195710BE151}" type="presOf" srcId="{145389FE-2F55-4F0A-A909-50F06CC9CC7E}" destId="{D773E68E-B637-4D58-92A3-6D0DB9C300E7}" srcOrd="0" destOrd="0" presId="urn:microsoft.com/office/officeart/2005/8/layout/orgChart1"/>
     <dgm:cxn modelId="{1101D710-2C53-48A6-895D-A72C1D2A9391}" type="presOf" srcId="{30FB1D02-FB83-45DD-8024-4C8BB9A4B545}" destId="{06A8A7C2-E2DA-4E53-B4F3-9F3533E8F6BC}" srcOrd="0" destOrd="0" presId="urn:microsoft.com/office/officeart/2005/8/layout/orgChart1"/>
     <dgm:cxn modelId="{16F93C11-92CD-46DB-B1D4-DC3514434607}" srcId="{249D3BF1-F9D0-48E6-B2D5-E9E6D2FCAB34}" destId="{9D272783-F85D-4439-AF34-BF28C9F3C055}" srcOrd="6" destOrd="0" parTransId="{F188E4DB-0184-4465-B456-3DC4EE95CE58}" sibTransId="{2147603D-E4FA-4819-AD98-90A45C365DA0}"/>
     <dgm:cxn modelId="{B458B113-C7CD-43ED-A695-043CACCF149D}" type="presOf" srcId="{D32E7244-0697-4F48-8984-1CA5C534281F}" destId="{446B8D26-4EEC-48A4-93D9-961791FA63E1}" srcOrd="0" destOrd="0" presId="urn:microsoft.com/office/officeart/2005/8/layout/orgChart1"/>
@@ -18364,6 +19587,7 @@
     <dgm:cxn modelId="{889E702E-A868-46E4-A7C9-7EDF09D3B2DD}" type="presOf" srcId="{4ECF800B-5D0E-45C9-BE48-32535643D163}" destId="{56FB95DB-D26F-46F0-86DB-321D8FD6E5A5}" srcOrd="1" destOrd="0" presId="urn:microsoft.com/office/officeart/2005/8/layout/orgChart1"/>
     <dgm:cxn modelId="{7FBEA22E-49A7-491C-9A31-65173A7CD943}" type="presOf" srcId="{57AA26CD-A49E-448F-ACAE-7971CF47CD89}" destId="{7556120B-E634-4628-8F12-08C858333A50}" srcOrd="0" destOrd="0" presId="urn:microsoft.com/office/officeart/2005/8/layout/orgChart1"/>
     <dgm:cxn modelId="{D16DD52E-334F-475F-B1D5-A3BE67B84005}" type="presOf" srcId="{8B7FFCFF-8B9E-4C93-AD85-D5356A683D26}" destId="{B1B36F1F-AC1B-4D00-8D42-0EE5F4A9F6EF}" srcOrd="0" destOrd="0" presId="urn:microsoft.com/office/officeart/2005/8/layout/orgChart1"/>
+    <dgm:cxn modelId="{16F2012F-E323-44FB-8A0F-EDDACBFDF955}" type="presOf" srcId="{BB6264D0-B8FD-455A-89EB-4C71CDADB9D8}" destId="{E5F2BECA-32B4-4BCE-AF8A-D3F5FF6A32D1}" srcOrd="1" destOrd="0" presId="urn:microsoft.com/office/officeart/2005/8/layout/orgChart1"/>
     <dgm:cxn modelId="{1957422F-19AA-45A6-AFD6-E739956A1524}" srcId="{8F90916B-3451-456C-9031-B236D5C91AE6}" destId="{9403752C-A33D-479B-ACBD-650D5301A694}" srcOrd="4" destOrd="0" parTransId="{B245E38A-1389-42DC-9923-DCB7D3DBAD41}" sibTransId="{8016D6FD-77A1-4474-84B3-5EA873983C1C}"/>
     <dgm:cxn modelId="{94226530-589E-4114-8D88-8D9090D7767C}" srcId="{8EDC8C0E-FD7C-420B-9AD8-5DD9B9E8E8FA}" destId="{123158CD-D48C-4053-BC35-0C465AF09D9B}" srcOrd="6" destOrd="0" parTransId="{C150534A-F09E-4976-B678-2D26A99AFB2A}" sibTransId="{25D8A8F0-4CAD-4B58-B61F-DD44CF9C802B}"/>
     <dgm:cxn modelId="{FABF0331-D4B8-4770-B1D6-8723872275AC}" type="presOf" srcId="{387805E3-B01F-49AA-B510-1F6DED8E6CCE}" destId="{0454D12E-4AD5-4139-BA6B-439EC00177AD}" srcOrd="0" destOrd="0" presId="urn:microsoft.com/office/officeart/2005/8/layout/orgChart1"/>
@@ -18386,12 +19610,14 @@
     <dgm:cxn modelId="{27C06F3C-9422-4DCC-9266-C5EA546D85D1}" type="presOf" srcId="{CB26B32F-A80F-425D-9878-7A57D8AB5898}" destId="{BDE7C646-EDA5-4AEA-9269-D8F691C3A837}" srcOrd="0" destOrd="0" presId="urn:microsoft.com/office/officeart/2005/8/layout/orgChart1"/>
     <dgm:cxn modelId="{F35E573C-ED03-4574-8CFA-5D30684ECE5C}" type="presOf" srcId="{4DBDA521-1EC5-4219-9E15-C95D9E865E81}" destId="{B5C1FAE7-0D3D-43A3-BA82-FFC27DE4A5B9}" srcOrd="1" destOrd="0" presId="urn:microsoft.com/office/officeart/2005/8/layout/orgChart1"/>
     <dgm:cxn modelId="{36C85A3C-C346-4EB1-9C2D-EFB8ADF20524}" type="presOf" srcId="{AC06DB3E-AEA8-42A3-9C1C-F8684A9D3371}" destId="{9615A44E-6EC6-411F-A5D7-3C84BF74D5F1}" srcOrd="0" destOrd="0" presId="urn:microsoft.com/office/officeart/2005/8/layout/orgChart1"/>
+    <dgm:cxn modelId="{F985E03D-A3D0-46DB-B8D8-6D22DAC8B7AC}" type="presOf" srcId="{10CF0ECB-7AB5-4D67-866D-4DE181EE8F1F}" destId="{F417F22E-99A4-4733-8543-2B6385DB295F}" srcOrd="1" destOrd="0" presId="urn:microsoft.com/office/officeart/2005/8/layout/orgChart1"/>
     <dgm:cxn modelId="{99B2113E-24C7-436B-A9A7-0A24B8B3027D}" type="presOf" srcId="{C3B9BAA7-6909-4DEF-911F-8BFF8FD9B183}" destId="{DDB82C4C-52E3-4588-9F07-D48FAFF4400A}" srcOrd="1" destOrd="0" presId="urn:microsoft.com/office/officeart/2005/8/layout/orgChart1"/>
     <dgm:cxn modelId="{57E4983E-FD8C-4BC1-8485-37ABCD05E4D3}" type="presOf" srcId="{594CB5C0-3973-431D-A6BF-42A99CCF579F}" destId="{2D21C8A3-879D-4DD4-9F7C-D0BD9A12F0D2}" srcOrd="0" destOrd="0" presId="urn:microsoft.com/office/officeart/2005/8/layout/orgChart1"/>
     <dgm:cxn modelId="{2BEB113F-7721-4388-B311-E7123640F72A}" type="presOf" srcId="{E27150BA-0901-4D08-A4B6-77AFE4D62387}" destId="{DE027F93-9E6A-4C68-ACE7-1EE2AC7CCD0E}" srcOrd="1" destOrd="0" presId="urn:microsoft.com/office/officeart/2005/8/layout/orgChart1"/>
     <dgm:cxn modelId="{BF7FF43F-690C-4D68-86E2-4BFE8B759115}" type="presOf" srcId="{00B74120-75DA-4206-9604-5F35699AE25F}" destId="{5531C30A-86CC-4E3D-B9FC-5432AD63CEA0}" srcOrd="0" destOrd="0" presId="urn:microsoft.com/office/officeart/2005/8/layout/orgChart1"/>
     <dgm:cxn modelId="{E301F53F-B527-4494-8C6A-DAC53C098D5F}" srcId="{F4FA1DAB-3A0A-42D5-969B-F967631EE91A}" destId="{D4AD99D6-D6C6-4A29-B7AE-129718F031FF}" srcOrd="2" destOrd="0" parTransId="{72F1BA19-9AB6-43DD-9AB8-2638F8C5FF54}" sibTransId="{F594051D-2B56-4ED5-8C3F-FB7E0B34D32B}"/>
     <dgm:cxn modelId="{3694225B-D3B0-4059-83A0-A35838947D8F}" type="presOf" srcId="{9E27BF82-05D7-4071-9703-5AB67C92418F}" destId="{1C3879E1-189C-4D39-8292-AAB48EDF5693}" srcOrd="0" destOrd="0" presId="urn:microsoft.com/office/officeart/2005/8/layout/orgChart1"/>
+    <dgm:cxn modelId="{C89C265B-12CF-419B-B40C-85FABA730E2A}" type="presOf" srcId="{10CF0ECB-7AB5-4D67-866D-4DE181EE8F1F}" destId="{912FB85C-EEB0-4A14-AF85-6F0E0490BCFA}" srcOrd="0" destOrd="0" presId="urn:microsoft.com/office/officeart/2005/8/layout/orgChart1"/>
     <dgm:cxn modelId="{1432A75B-5B49-41BE-B8A2-49A1B5A802D2}" srcId="{249D3BF1-F9D0-48E6-B2D5-E9E6D2FCAB34}" destId="{416B4DD4-3454-42C1-9E1E-AB8C02B0D27D}" srcOrd="3" destOrd="0" parTransId="{00B74120-75DA-4206-9604-5F35699AE25F}" sibTransId="{E4D9D1BE-766E-4714-AF2E-588A6931B7DD}"/>
     <dgm:cxn modelId="{80A8AC5B-E28A-47B4-9B8E-E9AC8F6338A9}" type="presOf" srcId="{46C395F1-464B-4F92-BCC2-DC00C75DB691}" destId="{5780B87C-519C-4AAE-B2EE-3A5CF654DB41}" srcOrd="0" destOrd="0" presId="urn:microsoft.com/office/officeart/2005/8/layout/orgChart1"/>
     <dgm:cxn modelId="{DFB2415D-2C92-4DC2-A010-E18D2F7B723F}" type="presOf" srcId="{C6227447-2B8C-4AE9-B8F0-AE01639D0E79}" destId="{BA025A17-4CD4-4085-B976-3F7D1B889A14}" srcOrd="0" destOrd="0" presId="urn:microsoft.com/office/officeart/2005/8/layout/orgChart1"/>
@@ -18399,6 +19625,7 @@
     <dgm:cxn modelId="{D346175E-563B-4EB9-860E-AD6F9D149DA1}" srcId="{B37F6D78-ECAE-47C6-88D1-173D818C6765}" destId="{E4028CD6-A477-4A72-AD45-FDADC3542306}" srcOrd="0" destOrd="0" parTransId="{63F69247-18B0-4BCF-BB36-EA998B7AD344}" sibTransId="{558ECA84-6337-49DC-A8A9-716E8FD6A915}"/>
     <dgm:cxn modelId="{B7A98D5E-F2D2-4A1B-8229-9BA5EDB3189E}" type="presOf" srcId="{205093FC-AC0C-43A0-8991-84577DE85C42}" destId="{7C16F29D-B18E-4036-872F-6FBA3933CB22}" srcOrd="1" destOrd="0" presId="urn:microsoft.com/office/officeart/2005/8/layout/orgChart1"/>
     <dgm:cxn modelId="{A37FB55E-414C-49F2-A583-A01CD814E7A5}" type="presOf" srcId="{439830AE-E1F4-4455-92CE-80ECBEBD8E38}" destId="{413DEE8C-6D6C-4EB9-96A8-75113AC332C6}" srcOrd="1" destOrd="0" presId="urn:microsoft.com/office/officeart/2005/8/layout/orgChart1"/>
+    <dgm:cxn modelId="{0269455F-59F6-4904-A315-594C4CBD0B75}" srcId="{416B4DD4-3454-42C1-9E1E-AB8C02B0D27D}" destId="{BB6264D0-B8FD-455A-89EB-4C71CDADB9D8}" srcOrd="1" destOrd="0" parTransId="{145389FE-2F55-4F0A-A909-50F06CC9CC7E}" sibTransId="{B585911E-A0C8-4F57-9670-F5CF21D96C30}"/>
     <dgm:cxn modelId="{C766AA41-9AD2-468D-A61C-F85CA623FA75}" srcId="{DC680FC5-371E-40E1-B608-B43CA3802D2C}" destId="{8B7FFCFF-8B9E-4C93-AD85-D5356A683D26}" srcOrd="1" destOrd="0" parTransId="{57AA26CD-A49E-448F-ACAE-7971CF47CD89}" sibTransId="{394A467C-85CC-4F5F-8ED5-0A0A7BE84441}"/>
     <dgm:cxn modelId="{10815B62-EB48-49C3-9AE9-ABCD80377139}" type="presOf" srcId="{6DB71A29-EE01-46E1-A6A3-EAD1374846FC}" destId="{F6734452-5064-4F28-AF39-9EEE69D52BDA}" srcOrd="0" destOrd="0" presId="urn:microsoft.com/office/officeart/2005/8/layout/orgChart1"/>
     <dgm:cxn modelId="{D66E6662-1A20-406E-A09F-DFC95C8592C1}" type="presOf" srcId="{4ECF800B-5D0E-45C9-BE48-32535643D163}" destId="{555EDB5B-0A61-4A05-B347-B3B3F2F4E73F}" srcOrd="0" destOrd="0" presId="urn:microsoft.com/office/officeart/2005/8/layout/orgChart1"/>
@@ -18460,7 +19687,7 @@
     <dgm:cxn modelId="{EF05E254-741F-455B-A4EE-9DCA83E999FF}" type="presOf" srcId="{B245E38A-1389-42DC-9923-DCB7D3DBAD41}" destId="{E3B3BD81-69F7-45BD-B1DC-C4C852B5C625}" srcOrd="0" destOrd="0" presId="urn:microsoft.com/office/officeart/2005/8/layout/orgChart1"/>
     <dgm:cxn modelId="{C39F1F55-A83B-46C5-AA3A-A51883CF8AC2}" type="presOf" srcId="{B37F6D78-ECAE-47C6-88D1-173D818C6765}" destId="{14298E7D-779B-4B0B-89CD-2CEBBD42164D}" srcOrd="1" destOrd="0" presId="urn:microsoft.com/office/officeart/2005/8/layout/orgChart1"/>
     <dgm:cxn modelId="{9036B775-3770-4890-B40C-8BDE7F409DF8}" type="presOf" srcId="{71187F6B-E09A-4C86-86FD-9AC1F913A820}" destId="{FE936C90-A96C-4C0E-B8A3-5EC19AD89F0E}" srcOrd="0" destOrd="0" presId="urn:microsoft.com/office/officeart/2005/8/layout/orgChart1"/>
-    <dgm:cxn modelId="{1CCB2B76-5F26-4B05-8C00-22988B611A26}" srcId="{416B4DD4-3454-42C1-9E1E-AB8C02B0D27D}" destId="{229079C7-E411-459D-BBEF-E1C3920FFBD3}" srcOrd="0" destOrd="0" parTransId="{8F1601AF-A033-4887-83AF-A1459AE7B75B}" sibTransId="{9A8F50DE-7645-4A05-9C12-F00C2F0147D5}"/>
+    <dgm:cxn modelId="{1CCB2B76-5F26-4B05-8C00-22988B611A26}" srcId="{416B4DD4-3454-42C1-9E1E-AB8C02B0D27D}" destId="{229079C7-E411-459D-BBEF-E1C3920FFBD3}" srcOrd="2" destOrd="0" parTransId="{8F1601AF-A033-4887-83AF-A1459AE7B75B}" sibTransId="{9A8F50DE-7645-4A05-9C12-F00C2F0147D5}"/>
     <dgm:cxn modelId="{E3873276-7E30-4826-8225-C9E1D9CBB35D}" type="presOf" srcId="{46C395F1-464B-4F92-BCC2-DC00C75DB691}" destId="{6A431ACB-3EA3-4ACC-8782-B99A4DF5AB78}" srcOrd="1" destOrd="0" presId="urn:microsoft.com/office/officeart/2005/8/layout/orgChart1"/>
     <dgm:cxn modelId="{32A76157-D5B8-4F9E-BBA7-1A8915901935}" type="presOf" srcId="{2E3759A8-7A5A-48F1-9F7D-6A3726DDB91A}" destId="{BE92C5FA-F9F7-4C00-AF6E-A0D0E2E16434}" srcOrd="0" destOrd="0" presId="urn:microsoft.com/office/officeart/2005/8/layout/orgChart1"/>
     <dgm:cxn modelId="{4F9F6777-9823-4732-B536-4CE99783D6EE}" type="presOf" srcId="{E27150BA-0901-4D08-A4B6-77AFE4D62387}" destId="{290AA1E2-B0D7-469C-8830-03D62544BD38}" srcOrd="0" destOrd="0" presId="urn:microsoft.com/office/officeart/2005/8/layout/orgChart1"/>
@@ -18495,7 +19722,7 @@
     <dgm:cxn modelId="{659A028D-12D0-44D9-8523-C00EC06B0D76}" type="presOf" srcId="{2F5A6876-4808-4961-9612-2CF24BDDF423}" destId="{B785756B-19E3-4E87-AD21-C3AC222D5F2C}" srcOrd="0" destOrd="0" presId="urn:microsoft.com/office/officeart/2005/8/layout/orgChart1"/>
     <dgm:cxn modelId="{2FFC0F8D-A862-4940-B999-9B0FCAA63DC1}" type="presOf" srcId="{E4028CD6-A477-4A72-AD45-FDADC3542306}" destId="{423DCAA4-9E32-4201-8357-F0521E4C0C92}" srcOrd="0" destOrd="0" presId="urn:microsoft.com/office/officeart/2005/8/layout/orgChart1"/>
     <dgm:cxn modelId="{855F338E-3616-4EF5-A31C-5619ECCC7610}" type="presOf" srcId="{B4D6903C-C444-4CA4-B989-4B48785E98F9}" destId="{8D21A98E-DA07-4CA6-8907-5FE599F0DF86}" srcOrd="0" destOrd="0" presId="urn:microsoft.com/office/officeart/2005/8/layout/orgChart1"/>
-    <dgm:cxn modelId="{832E7F8E-A042-48C9-BDED-B9ACEE085C3B}" srcId="{416B4DD4-3454-42C1-9E1E-AB8C02B0D27D}" destId="{F32387E9-7011-474E-A445-34522D9D7BC1}" srcOrd="1" destOrd="0" parTransId="{5ABC054D-F25D-47E5-ACD9-1016A209BF69}" sibTransId="{D3E7F212-E03B-4726-BFCE-67B9FE98555B}"/>
+    <dgm:cxn modelId="{832E7F8E-A042-48C9-BDED-B9ACEE085C3B}" srcId="{416B4DD4-3454-42C1-9E1E-AB8C02B0D27D}" destId="{F32387E9-7011-474E-A445-34522D9D7BC1}" srcOrd="3" destOrd="0" parTransId="{5ABC054D-F25D-47E5-ACD9-1016A209BF69}" sibTransId="{D3E7F212-E03B-4726-BFCE-67B9FE98555B}"/>
     <dgm:cxn modelId="{82561A8F-E9C6-41EC-A211-663D0A9D1B75}" srcId="{DC680FC5-371E-40E1-B608-B43CA3802D2C}" destId="{46C395F1-464B-4F92-BCC2-DC00C75DB691}" srcOrd="4" destOrd="0" parTransId="{2F82EAAC-60F6-4A9D-87E4-9566824935E2}" sibTransId="{05996E78-F988-4CA5-84EF-53FADCA8D5C5}"/>
     <dgm:cxn modelId="{D3945D8F-231E-4E3B-85B9-F666E9F2DD57}" type="presOf" srcId="{0E1612D2-5970-4532-B01D-D8F3550E6F62}" destId="{130AE650-D518-481C-8038-753F1B9FC450}" srcOrd="1" destOrd="0" presId="urn:microsoft.com/office/officeart/2005/8/layout/orgChart1"/>
     <dgm:cxn modelId="{2810B790-F8FD-4C2B-85B3-43798889E05B}" type="presOf" srcId="{8F4AE5D2-E950-4E95-9B4D-998AB80C54D5}" destId="{93EB7F27-B21C-4181-846F-8A8659B4FE38}" srcOrd="0" destOrd="0" presId="urn:microsoft.com/office/officeart/2005/8/layout/orgChart1"/>
@@ -18519,6 +19746,7 @@
     <dgm:cxn modelId="{20701F99-9780-4DB3-9AEC-0FB41879ACF0}" type="presOf" srcId="{1B3CDDE1-014D-4FD3-BF61-63B6952BA61F}" destId="{3CDEFEBF-E3EB-4C02-99A7-57A71691D693}" srcOrd="1" destOrd="0" presId="urn:microsoft.com/office/officeart/2005/8/layout/orgChart1"/>
     <dgm:cxn modelId="{A6F2A299-9D38-4C88-9706-C7CD3C250F39}" type="presOf" srcId="{850186C7-70D0-43AE-BBC8-2D749A09761C}" destId="{47411F9A-6D3B-4DCA-9E37-4CDDE42427B7}" srcOrd="0" destOrd="0" presId="urn:microsoft.com/office/officeart/2005/8/layout/orgChart1"/>
     <dgm:cxn modelId="{6083E799-34D1-4047-A417-1C7F369441BF}" type="presOf" srcId="{3B7D8A4F-8FB7-4080-8A9E-36E0BACBCEA1}" destId="{4B9C839A-0C83-4653-8917-096204CFCA96}" srcOrd="0" destOrd="0" presId="urn:microsoft.com/office/officeart/2005/8/layout/orgChart1"/>
+    <dgm:cxn modelId="{F937619B-6FC0-4565-8FC6-F3E49928261C}" type="presOf" srcId="{18A5BC06-B87C-4434-8BB8-AFEB3C1D5C2C}" destId="{BDDC5845-52AB-4B33-A38B-38445E357E90}" srcOrd="0" destOrd="0" presId="urn:microsoft.com/office/officeart/2005/8/layout/orgChart1"/>
     <dgm:cxn modelId="{CBF8589C-49AA-4244-8F46-DD26F8EC9CDC}" type="presOf" srcId="{4B955E85-922D-4019-923E-1AB3BEE64E9F}" destId="{9A2DA5B3-227C-46B0-B62A-AA2B5612FE0C}" srcOrd="1" destOrd="0" presId="urn:microsoft.com/office/officeart/2005/8/layout/orgChart1"/>
     <dgm:cxn modelId="{671AE89F-7152-497A-BE56-6970DBF253FE}" type="presOf" srcId="{1652E025-2D12-4CAB-B70C-075500D4EC7E}" destId="{2E6ED698-8F7F-47D8-9C8D-09261554E044}" srcOrd="0" destOrd="0" presId="urn:microsoft.com/office/officeart/2005/8/layout/orgChart1"/>
     <dgm:cxn modelId="{AA7F87A1-F658-4326-84F4-9E644C4C6F60}" srcId="{8B7FFCFF-8B9E-4C93-AD85-D5356A683D26}" destId="{205093FC-AC0C-43A0-8991-84577DE85C42}" srcOrd="2" destOrd="0" parTransId="{51A7B78C-EE78-44CF-992C-A24C7535615B}" sibTransId="{DEDF3CB7-DA1D-4EB9-A6A2-103BE5434841}"/>
@@ -18557,6 +19785,7 @@
     <dgm:cxn modelId="{E9CA28B4-4E0D-4A18-B0A5-73541C948E43}" srcId="{E97DF581-A188-4EE3-AB46-D8E39D409986}" destId="{1F89051E-7F28-4534-A61C-8F09B6A07BFB}" srcOrd="1" destOrd="0" parTransId="{00E8D541-397E-48CC-974D-F70EC89B4BB8}" sibTransId="{C9B779A7-3F41-49BE-A8F2-661227B424AD}"/>
     <dgm:cxn modelId="{631CA0B4-59F2-43C1-BCFC-BFFD673C6968}" srcId="{8F90916B-3451-456C-9031-B236D5C91AE6}" destId="{2E24464C-6DB6-4374-82B1-54618B2F9FF6}" srcOrd="0" destOrd="0" parTransId="{3E1D31CD-B701-404B-82C7-C3A3CA6D0F01}" sibTransId="{D5B535C0-1091-4D38-8C9B-520A896F4640}"/>
     <dgm:cxn modelId="{14380DB5-5178-4C9A-9A29-7C0463AEF6F3}" type="presOf" srcId="{85EFB4C4-EF1A-4095-BC86-8F2A54E3AA86}" destId="{C5DFC989-FC20-4905-A272-583715F5CB46}" srcOrd="1" destOrd="0" presId="urn:microsoft.com/office/officeart/2005/8/layout/orgChart1"/>
+    <dgm:cxn modelId="{94A2B0B5-F746-4011-9DC6-F742C44F3F30}" type="presOf" srcId="{BB6264D0-B8FD-455A-89EB-4C71CDADB9D8}" destId="{16973913-771A-46C8-9D4D-7831B1C91585}" srcOrd="0" destOrd="0" presId="urn:microsoft.com/office/officeart/2005/8/layout/orgChart1"/>
     <dgm:cxn modelId="{14F55AB7-689E-49EC-975A-BCFC41E7D059}" type="presOf" srcId="{9327CB90-0223-4C85-A9EA-DB22EE11C651}" destId="{0F2E2A59-0C47-4370-8167-FC175ED60340}" srcOrd="1" destOrd="0" presId="urn:microsoft.com/office/officeart/2005/8/layout/orgChart1"/>
     <dgm:cxn modelId="{617AD6B7-B8C9-4E83-A1F7-79BEC57471B0}" type="presOf" srcId="{69CB17CD-C27E-406D-BF47-006CBA5239E5}" destId="{7A361C19-2B55-4B32-A4D8-4E537EC1CF71}" srcOrd="0" destOrd="0" presId="urn:microsoft.com/office/officeart/2005/8/layout/orgChart1"/>
     <dgm:cxn modelId="{DF505DB9-9C02-40F8-9C4C-02E25A735F91}" type="presOf" srcId="{4B955E85-922D-4019-923E-1AB3BEE64E9F}" destId="{38152595-31A9-4327-A731-68B789CE71A1}" srcOrd="0" destOrd="0" presId="urn:microsoft.com/office/officeart/2005/8/layout/orgChart1"/>
@@ -18565,6 +19794,7 @@
     <dgm:cxn modelId="{925BEEB9-2EA7-4EAB-AB83-063D57285574}" type="presOf" srcId="{C71D60F2-8CC5-474C-852D-B39F2706BC7C}" destId="{63ED553B-1E79-4F98-B1DE-BFF3C2F9850A}" srcOrd="0" destOrd="0" presId="urn:microsoft.com/office/officeart/2005/8/layout/orgChart1"/>
     <dgm:cxn modelId="{2BC2F6B9-DB98-42D8-AFB8-57B95E56D60A}" type="presOf" srcId="{986C78EE-3ECC-4435-B9E1-6D421F75225B}" destId="{E67A7704-340B-464B-BB60-7612A9F4A079}" srcOrd="1" destOrd="0" presId="urn:microsoft.com/office/officeart/2005/8/layout/orgChart1"/>
     <dgm:cxn modelId="{96C72FBA-F1E6-4981-B0F0-F6001D1F956E}" type="presOf" srcId="{0E1612D2-5970-4532-B01D-D8F3550E6F62}" destId="{69C4E53E-4EC2-4A9C-941B-3836050C72F0}" srcOrd="0" destOrd="0" presId="urn:microsoft.com/office/officeart/2005/8/layout/orgChart1"/>
+    <dgm:cxn modelId="{E17E2BBB-9497-4F32-BAA3-8FB2EEF061A6}" srcId="{416B4DD4-3454-42C1-9E1E-AB8C02B0D27D}" destId="{10CF0ECB-7AB5-4D67-866D-4DE181EE8F1F}" srcOrd="0" destOrd="0" parTransId="{18A5BC06-B87C-4434-8BB8-AFEB3C1D5C2C}" sibTransId="{858ECF33-AEAB-4BFB-B7AE-892F7888EFFC}"/>
     <dgm:cxn modelId="{3F7E3DBC-DF84-4E24-9C7B-8475267813DE}" type="presOf" srcId="{3B5B4DD2-E5FC-4D9A-A8DB-277064ADD657}" destId="{B8391E82-4DE1-493F-A21A-701B7EDE96A0}" srcOrd="0" destOrd="0" presId="urn:microsoft.com/office/officeart/2005/8/layout/orgChart1"/>
     <dgm:cxn modelId="{0C616EBC-18BE-4AF0-AC90-707AC8E4D313}" type="presOf" srcId="{4DA9F5B1-2004-4CCF-80EF-A932F842CE34}" destId="{FCBBABD3-C46E-4E4C-B47A-9CA7A44AB6FF}" srcOrd="0" destOrd="0" presId="urn:microsoft.com/office/officeart/2005/8/layout/orgChart1"/>
     <dgm:cxn modelId="{89E08CBC-4539-42BE-A09A-E8D2B19B4294}" type="presOf" srcId="{350739C4-E1B6-4707-8CBC-CAC84FFEDF4D}" destId="{5B172547-6FC6-4572-AB5D-A9F349CDE93E}" srcOrd="1" destOrd="0" presId="urn:microsoft.com/office/officeart/2005/8/layout/orgChart1"/>
@@ -18597,7 +19827,7 @@
     <dgm:cxn modelId="{D904A6D2-AD91-469B-BEE5-161186C27600}" srcId="{8F90916B-3451-456C-9031-B236D5C91AE6}" destId="{4FE10D26-D125-464C-A760-C07606E24923}" srcOrd="1" destOrd="0" parTransId="{38117B71-771C-4CB7-B37A-8E98B13E9F18}" sibTransId="{822960D0-6E9B-4E89-9EC8-C34D268BB05F}"/>
     <dgm:cxn modelId="{A13057D3-58D9-4061-BB1D-C361E70765B1}" type="presOf" srcId="{B89D9460-2634-400C-92E8-6E27B8BC2356}" destId="{86181A4A-5F19-42F3-8857-686B7CD8CA21}" srcOrd="0" destOrd="0" presId="urn:microsoft.com/office/officeart/2005/8/layout/orgChart1"/>
     <dgm:cxn modelId="{AEEBC8D3-2C4F-4DE0-BB8A-62B74C0E9F94}" type="presOf" srcId="{44A9B97D-FD79-40AB-AB83-14A9D75D1634}" destId="{864EC88C-76A9-423F-B9F5-B84AAEF8ECBC}" srcOrd="0" destOrd="0" presId="urn:microsoft.com/office/officeart/2005/8/layout/orgChart1"/>
-    <dgm:cxn modelId="{2E04B2D4-4D29-408C-B79A-36488D22BEF9}" srcId="{416B4DD4-3454-42C1-9E1E-AB8C02B0D27D}" destId="{CB26B32F-A80F-425D-9878-7A57D8AB5898}" srcOrd="2" destOrd="0" parTransId="{69CB17CD-C27E-406D-BF47-006CBA5239E5}" sibTransId="{DD270810-2D36-426A-A29B-332A7A3E4764}"/>
+    <dgm:cxn modelId="{2E04B2D4-4D29-408C-B79A-36488D22BEF9}" srcId="{416B4DD4-3454-42C1-9E1E-AB8C02B0D27D}" destId="{CB26B32F-A80F-425D-9878-7A57D8AB5898}" srcOrd="4" destOrd="0" parTransId="{69CB17CD-C27E-406D-BF47-006CBA5239E5}" sibTransId="{DD270810-2D36-426A-A29B-332A7A3E4764}"/>
     <dgm:cxn modelId="{DA3F31D5-28E2-482E-8961-03DB05F2796B}" type="presOf" srcId="{2E24464C-6DB6-4374-82B1-54618B2F9FF6}" destId="{B3D2FB50-FF0F-4162-B311-2138D366E248}" srcOrd="0" destOrd="0" presId="urn:microsoft.com/office/officeart/2005/8/layout/orgChart1"/>
     <dgm:cxn modelId="{C626E7D5-88F9-4DB6-B823-2F4646D8389A}" type="presOf" srcId="{CF7BF94C-E32E-4A8F-86CA-04DF58742A83}" destId="{83966752-57AB-4672-AB66-9C08414E8A3B}" srcOrd="1" destOrd="0" presId="urn:microsoft.com/office/officeart/2005/8/layout/orgChart1"/>
     <dgm:cxn modelId="{8E477CD6-3ACC-47B1-850D-A4DB8340C013}" type="presOf" srcId="{AC06DB3E-AEA8-42A3-9C1C-F8684A9D3371}" destId="{0F3CFF23-E673-4EEA-9C96-CF1D44D8B86F}" srcOrd="1" destOrd="0" presId="urn:microsoft.com/office/officeart/2005/8/layout/orgChart1"/>
@@ -19209,22 +20439,36 @@
     <dgm:cxn modelId="{5D264D1B-2B98-4E62-9B99-A9A5DA1D2710}" type="presParOf" srcId="{521FFF87-1D62-46D7-B6E3-1673C1DB29DF}" destId="{215F3757-91F4-4DA3-A555-38C9EB6C645E}" srcOrd="0" destOrd="0" presId="urn:microsoft.com/office/officeart/2005/8/layout/orgChart1"/>
     <dgm:cxn modelId="{C7721D4F-CF58-4F52-B24E-BEBEE3A7D168}" type="presParOf" srcId="{521FFF87-1D62-46D7-B6E3-1673C1DB29DF}" destId="{8A260A94-1C90-40F4-AFFE-365C089A2CDF}" srcOrd="1" destOrd="0" presId="urn:microsoft.com/office/officeart/2005/8/layout/orgChart1"/>
     <dgm:cxn modelId="{F7248CE8-2DAF-442B-8DA7-28C5FEA54A7D}" type="presParOf" srcId="{155EFC21-0BF0-4C47-B0A3-5FFCE5B1538D}" destId="{74035239-D89E-4C04-AED9-727771AC62D8}" srcOrd="1" destOrd="0" presId="urn:microsoft.com/office/officeart/2005/8/layout/orgChart1"/>
-    <dgm:cxn modelId="{69C0A516-B4C7-4414-8A61-F739A1809AD6}" type="presParOf" srcId="{74035239-D89E-4C04-AED9-727771AC62D8}" destId="{4F8B41C1-22BC-44D2-AC5A-650D457C14B2}" srcOrd="0" destOrd="0" presId="urn:microsoft.com/office/officeart/2005/8/layout/orgChart1"/>
-    <dgm:cxn modelId="{1E5D2441-4968-4902-9063-5FDEBFDEB0C1}" type="presParOf" srcId="{74035239-D89E-4C04-AED9-727771AC62D8}" destId="{4CF1CCC7-5D24-4BCB-963E-C29A283AD953}" srcOrd="1" destOrd="0" presId="urn:microsoft.com/office/officeart/2005/8/layout/orgChart1"/>
+    <dgm:cxn modelId="{325111DD-0563-4DFB-B8A2-0F6F08D3D2D8}" type="presParOf" srcId="{74035239-D89E-4C04-AED9-727771AC62D8}" destId="{BDDC5845-52AB-4B33-A38B-38445E357E90}" srcOrd="0" destOrd="0" presId="urn:microsoft.com/office/officeart/2005/8/layout/orgChart1"/>
+    <dgm:cxn modelId="{DF33D1AD-F817-4CD9-89C0-8990B1C1E05E}" type="presParOf" srcId="{74035239-D89E-4C04-AED9-727771AC62D8}" destId="{4DB303B5-C4EF-4C2C-99B8-9551E966239B}" srcOrd="1" destOrd="0" presId="urn:microsoft.com/office/officeart/2005/8/layout/orgChart1"/>
+    <dgm:cxn modelId="{330BA599-D354-40B1-9991-FF312EA1C5E4}" type="presParOf" srcId="{4DB303B5-C4EF-4C2C-99B8-9551E966239B}" destId="{8AD742B1-88CE-47FD-8383-16446F27CDF2}" srcOrd="0" destOrd="0" presId="urn:microsoft.com/office/officeart/2005/8/layout/orgChart1"/>
+    <dgm:cxn modelId="{63231AE8-9ECB-475E-A3A7-B738FD33E78D}" type="presParOf" srcId="{8AD742B1-88CE-47FD-8383-16446F27CDF2}" destId="{912FB85C-EEB0-4A14-AF85-6F0E0490BCFA}" srcOrd="0" destOrd="0" presId="urn:microsoft.com/office/officeart/2005/8/layout/orgChart1"/>
+    <dgm:cxn modelId="{03656104-C37B-4FC3-8857-6565C765C27F}" type="presParOf" srcId="{8AD742B1-88CE-47FD-8383-16446F27CDF2}" destId="{F417F22E-99A4-4733-8543-2B6385DB295F}" srcOrd="1" destOrd="0" presId="urn:microsoft.com/office/officeart/2005/8/layout/orgChart1"/>
+    <dgm:cxn modelId="{0DF0109A-DA26-4E4F-AAA0-1CE97DD0906D}" type="presParOf" srcId="{4DB303B5-C4EF-4C2C-99B8-9551E966239B}" destId="{180C4C71-0D00-4C3D-959F-7FB455591425}" srcOrd="1" destOrd="0" presId="urn:microsoft.com/office/officeart/2005/8/layout/orgChart1"/>
+    <dgm:cxn modelId="{4AA7F6E9-B642-4CCB-A069-465157F1E0C9}" type="presParOf" srcId="{4DB303B5-C4EF-4C2C-99B8-9551E966239B}" destId="{AA2B6B49-B5DE-4ED9-A56D-7E605D14D9DB}" srcOrd="2" destOrd="0" presId="urn:microsoft.com/office/officeart/2005/8/layout/orgChart1"/>
+    <dgm:cxn modelId="{0ED00323-AAAC-4BE4-9F86-25874155ABDA}" type="presParOf" srcId="{74035239-D89E-4C04-AED9-727771AC62D8}" destId="{D773E68E-B637-4D58-92A3-6D0DB9C300E7}" srcOrd="2" destOrd="0" presId="urn:microsoft.com/office/officeart/2005/8/layout/orgChart1"/>
+    <dgm:cxn modelId="{62C539EE-A13E-4BB4-994D-17F788B8D8D6}" type="presParOf" srcId="{74035239-D89E-4C04-AED9-727771AC62D8}" destId="{11A6E61F-0B6C-4CA9-ACC2-235FFD481911}" srcOrd="3" destOrd="0" presId="urn:microsoft.com/office/officeart/2005/8/layout/orgChart1"/>
+    <dgm:cxn modelId="{E688A990-B7EA-420D-B16E-159801AFF5B7}" type="presParOf" srcId="{11A6E61F-0B6C-4CA9-ACC2-235FFD481911}" destId="{93102D34-25C0-4F13-87B9-660FA9301429}" srcOrd="0" destOrd="0" presId="urn:microsoft.com/office/officeart/2005/8/layout/orgChart1"/>
+    <dgm:cxn modelId="{2950804C-9C50-43E4-B515-B0D604093576}" type="presParOf" srcId="{93102D34-25C0-4F13-87B9-660FA9301429}" destId="{16973913-771A-46C8-9D4D-7831B1C91585}" srcOrd="0" destOrd="0" presId="urn:microsoft.com/office/officeart/2005/8/layout/orgChart1"/>
+    <dgm:cxn modelId="{CC69F8F1-8676-426E-B7F2-916207B02D38}" type="presParOf" srcId="{93102D34-25C0-4F13-87B9-660FA9301429}" destId="{E5F2BECA-32B4-4BCE-AF8A-D3F5FF6A32D1}" srcOrd="1" destOrd="0" presId="urn:microsoft.com/office/officeart/2005/8/layout/orgChart1"/>
+    <dgm:cxn modelId="{953FC441-6E53-45F5-8FF4-874C7FBE5E90}" type="presParOf" srcId="{11A6E61F-0B6C-4CA9-ACC2-235FFD481911}" destId="{1AE45B28-F1AE-4503-B9AA-F81B6AC0B679}" srcOrd="1" destOrd="0" presId="urn:microsoft.com/office/officeart/2005/8/layout/orgChart1"/>
+    <dgm:cxn modelId="{98ADBA90-7ED2-4B6A-9019-13191352C11E}" type="presParOf" srcId="{11A6E61F-0B6C-4CA9-ACC2-235FFD481911}" destId="{64ED1856-8C24-4516-A2C9-7CBBE1DBFAE9}" srcOrd="2" destOrd="0" presId="urn:microsoft.com/office/officeart/2005/8/layout/orgChart1"/>
+    <dgm:cxn modelId="{69C0A516-B4C7-4414-8A61-F739A1809AD6}" type="presParOf" srcId="{74035239-D89E-4C04-AED9-727771AC62D8}" destId="{4F8B41C1-22BC-44D2-AC5A-650D457C14B2}" srcOrd="4" destOrd="0" presId="urn:microsoft.com/office/officeart/2005/8/layout/orgChart1"/>
+    <dgm:cxn modelId="{1E5D2441-4968-4902-9063-5FDEBFDEB0C1}" type="presParOf" srcId="{74035239-D89E-4C04-AED9-727771AC62D8}" destId="{4CF1CCC7-5D24-4BCB-963E-C29A283AD953}" srcOrd="5" destOrd="0" presId="urn:microsoft.com/office/officeart/2005/8/layout/orgChart1"/>
     <dgm:cxn modelId="{9E77D4D6-0916-49C8-A23E-2CE79D6F135E}" type="presParOf" srcId="{4CF1CCC7-5D24-4BCB-963E-C29A283AD953}" destId="{2153E96A-D904-43DE-B08E-BA1224201354}" srcOrd="0" destOrd="0" presId="urn:microsoft.com/office/officeart/2005/8/layout/orgChart1"/>
     <dgm:cxn modelId="{7F946B61-11B9-4527-B254-90C00A236FC5}" type="presParOf" srcId="{2153E96A-D904-43DE-B08E-BA1224201354}" destId="{CCEE8B8C-3DBB-4052-B39B-641ED5A0F165}" srcOrd="0" destOrd="0" presId="urn:microsoft.com/office/officeart/2005/8/layout/orgChart1"/>
     <dgm:cxn modelId="{21EBB3EF-57CA-43EF-8216-829809CA1DE7}" type="presParOf" srcId="{2153E96A-D904-43DE-B08E-BA1224201354}" destId="{AFCA17BD-F7F7-471F-A7C8-2ECD4936FF97}" srcOrd="1" destOrd="0" presId="urn:microsoft.com/office/officeart/2005/8/layout/orgChart1"/>
     <dgm:cxn modelId="{F92F55AC-FC70-4546-B2D9-1834DC12844C}" type="presParOf" srcId="{4CF1CCC7-5D24-4BCB-963E-C29A283AD953}" destId="{FAA5E110-AB7A-4282-A165-6D1C15EA935C}" srcOrd="1" destOrd="0" presId="urn:microsoft.com/office/officeart/2005/8/layout/orgChart1"/>
     <dgm:cxn modelId="{8138EB3F-FFE7-4B3F-A218-8589BD1F7212}" type="presParOf" srcId="{4CF1CCC7-5D24-4BCB-963E-C29A283AD953}" destId="{60F5AC9A-6EDC-4036-8F92-EAF9BF3789C9}" srcOrd="2" destOrd="0" presId="urn:microsoft.com/office/officeart/2005/8/layout/orgChart1"/>
-    <dgm:cxn modelId="{475AF6AF-C2CF-41D3-859E-B215F3C7C5A1}" type="presParOf" srcId="{74035239-D89E-4C04-AED9-727771AC62D8}" destId="{3FEC1EF0-9510-439A-B654-26E94C7D0946}" srcOrd="2" destOrd="0" presId="urn:microsoft.com/office/officeart/2005/8/layout/orgChart1"/>
-    <dgm:cxn modelId="{6C54414B-6B49-43F1-B486-E40CB6C9B2D0}" type="presParOf" srcId="{74035239-D89E-4C04-AED9-727771AC62D8}" destId="{98962B1D-BBE4-48E5-92C0-5958CA2B4E87}" srcOrd="3" destOrd="0" presId="urn:microsoft.com/office/officeart/2005/8/layout/orgChart1"/>
+    <dgm:cxn modelId="{475AF6AF-C2CF-41D3-859E-B215F3C7C5A1}" type="presParOf" srcId="{74035239-D89E-4C04-AED9-727771AC62D8}" destId="{3FEC1EF0-9510-439A-B654-26E94C7D0946}" srcOrd="6" destOrd="0" presId="urn:microsoft.com/office/officeart/2005/8/layout/orgChart1"/>
+    <dgm:cxn modelId="{6C54414B-6B49-43F1-B486-E40CB6C9B2D0}" type="presParOf" srcId="{74035239-D89E-4C04-AED9-727771AC62D8}" destId="{98962B1D-BBE4-48E5-92C0-5958CA2B4E87}" srcOrd="7" destOrd="0" presId="urn:microsoft.com/office/officeart/2005/8/layout/orgChart1"/>
     <dgm:cxn modelId="{2AA0B4BE-CF1C-495E-9820-B30910AD2CF9}" type="presParOf" srcId="{98962B1D-BBE4-48E5-92C0-5958CA2B4E87}" destId="{A7D3528F-B0EA-4E43-B571-D7D4037A643B}" srcOrd="0" destOrd="0" presId="urn:microsoft.com/office/officeart/2005/8/layout/orgChart1"/>
     <dgm:cxn modelId="{5CD8923E-4B2C-4908-8748-F9D9B2AA55C4}" type="presParOf" srcId="{A7D3528F-B0EA-4E43-B571-D7D4037A643B}" destId="{A4769FD8-BADE-448D-A786-D7705DD328B8}" srcOrd="0" destOrd="0" presId="urn:microsoft.com/office/officeart/2005/8/layout/orgChart1"/>
     <dgm:cxn modelId="{EC6764F6-0BAF-471F-934F-9EED0F8D15D8}" type="presParOf" srcId="{A7D3528F-B0EA-4E43-B571-D7D4037A643B}" destId="{83B31905-5489-41C2-92E6-28E2596EF73C}" srcOrd="1" destOrd="0" presId="urn:microsoft.com/office/officeart/2005/8/layout/orgChart1"/>
     <dgm:cxn modelId="{DA145556-DE55-40DB-AA30-1E2AEFD6A51E}" type="presParOf" srcId="{98962B1D-BBE4-48E5-92C0-5958CA2B4E87}" destId="{5F136EBC-AEB9-4801-9EFB-81626704566A}" srcOrd="1" destOrd="0" presId="urn:microsoft.com/office/officeart/2005/8/layout/orgChart1"/>
     <dgm:cxn modelId="{92B70FB7-2051-4173-84A6-F9FD7433C45B}" type="presParOf" srcId="{98962B1D-BBE4-48E5-92C0-5958CA2B4E87}" destId="{26BA3E3E-8162-4C72-B2CE-D1C284022A10}" srcOrd="2" destOrd="0" presId="urn:microsoft.com/office/officeart/2005/8/layout/orgChart1"/>
-    <dgm:cxn modelId="{FE766569-4C6D-4F52-A561-3939EEC4C59C}" type="presParOf" srcId="{74035239-D89E-4C04-AED9-727771AC62D8}" destId="{7A361C19-2B55-4B32-A4D8-4E537EC1CF71}" srcOrd="4" destOrd="0" presId="urn:microsoft.com/office/officeart/2005/8/layout/orgChart1"/>
-    <dgm:cxn modelId="{D2D1CAD2-615C-4BB5-9E36-0C9F1BAEC552}" type="presParOf" srcId="{74035239-D89E-4C04-AED9-727771AC62D8}" destId="{3CA4F65D-B565-45F3-9F8B-8FA29E80EC25}" srcOrd="5" destOrd="0" presId="urn:microsoft.com/office/officeart/2005/8/layout/orgChart1"/>
+    <dgm:cxn modelId="{FE766569-4C6D-4F52-A561-3939EEC4C59C}" type="presParOf" srcId="{74035239-D89E-4C04-AED9-727771AC62D8}" destId="{7A361C19-2B55-4B32-A4D8-4E537EC1CF71}" srcOrd="8" destOrd="0" presId="urn:microsoft.com/office/officeart/2005/8/layout/orgChart1"/>
+    <dgm:cxn modelId="{D2D1CAD2-615C-4BB5-9E36-0C9F1BAEC552}" type="presParOf" srcId="{74035239-D89E-4C04-AED9-727771AC62D8}" destId="{3CA4F65D-B565-45F3-9F8B-8FA29E80EC25}" srcOrd="9" destOrd="0" presId="urn:microsoft.com/office/officeart/2005/8/layout/orgChart1"/>
     <dgm:cxn modelId="{920C4CE2-B2B6-4105-BD87-CDE4BF6AEBD4}" type="presParOf" srcId="{3CA4F65D-B565-45F3-9F8B-8FA29E80EC25}" destId="{F45D5C04-FBDE-4E79-BFB6-EE6503FEAD60}" srcOrd="0" destOrd="0" presId="urn:microsoft.com/office/officeart/2005/8/layout/orgChart1"/>
     <dgm:cxn modelId="{BE9B5030-AFC8-4FC8-A75A-3B603728BF07}" type="presParOf" srcId="{F45D5C04-FBDE-4E79-BFB6-EE6503FEAD60}" destId="{BDE7C646-EDA5-4AEA-9269-D8F691C3A837}" srcOrd="0" destOrd="0" presId="urn:microsoft.com/office/officeart/2005/8/layout/orgChart1"/>
     <dgm:cxn modelId="{44B997EB-7981-4A32-8232-B4BDA5DBADAC}" type="presParOf" srcId="{F45D5C04-FBDE-4E79-BFB6-EE6503FEAD60}" destId="{FE1FBC66-0E7D-42F4-B7CF-EFE1DF613770}" srcOrd="1" destOrd="0" presId="urn:microsoft.com/office/officeart/2005/8/layout/orgChart1"/>
@@ -19736,6 +20980,122 @@
       <dsp:spPr>
         <a:xfrm>
           <a:off x="3887530" y="1273229"/>
+          <a:ext cx="91440" cy="1153740"/>
+        </a:xfrm>
+        <a:custGeom>
+          <a:avLst/>
+          <a:gdLst/>
+          <a:ahLst/>
+          <a:cxnLst/>
+          <a:rect l="0" t="0" r="0" b="0"/>
+          <a:pathLst>
+            <a:path>
+              <a:moveTo>
+                <a:pt x="45720" y="0"/>
+              </a:moveTo>
+              <a:lnTo>
+                <a:pt x="45720" y="1153740"/>
+              </a:lnTo>
+              <a:lnTo>
+                <a:pt x="98162" y="1153740"/>
+              </a:lnTo>
+            </a:path>
+          </a:pathLst>
+        </a:custGeom>
+        <a:noFill/>
+        <a:ln w="25400" cap="flat" cmpd="sng" algn="ctr">
+          <a:solidFill>
+            <a:schemeClr val="accent1">
+              <a:shade val="80000"/>
+              <a:hueOff val="0"/>
+              <a:satOff val="0"/>
+              <a:lumOff val="0"/>
+              <a:alphaOff val="0"/>
+            </a:schemeClr>
+          </a:solidFill>
+          <a:prstDash val="solid"/>
+        </a:ln>
+        <a:effectLst/>
+      </dsp:spPr>
+      <dsp:style>
+        <a:lnRef idx="2">
+          <a:scrgbClr r="0" g="0" b="0"/>
+        </a:lnRef>
+        <a:fillRef idx="0">
+          <a:scrgbClr r="0" g="0" b="0"/>
+        </a:fillRef>
+        <a:effectRef idx="0">
+          <a:scrgbClr r="0" g="0" b="0"/>
+        </a:effectRef>
+        <a:fontRef idx="minor"/>
+      </dsp:style>
+    </dsp:sp>
+    <dsp:sp modelId="{3FEC1EF0-9510-439A-B654-26E94C7D0946}">
+      <dsp:nvSpPr>
+        <dsp:cNvPr id="0" name=""/>
+        <dsp:cNvSpPr/>
+      </dsp:nvSpPr>
+      <dsp:spPr>
+        <a:xfrm>
+          <a:off x="3887530" y="1273229"/>
+          <a:ext cx="91440" cy="905511"/>
+        </a:xfrm>
+        <a:custGeom>
+          <a:avLst/>
+          <a:gdLst/>
+          <a:ahLst/>
+          <a:cxnLst/>
+          <a:rect l="0" t="0" r="0" b="0"/>
+          <a:pathLst>
+            <a:path>
+              <a:moveTo>
+                <a:pt x="45720" y="0"/>
+              </a:moveTo>
+              <a:lnTo>
+                <a:pt x="45720" y="905511"/>
+              </a:lnTo>
+              <a:lnTo>
+                <a:pt x="98162" y="905511"/>
+              </a:lnTo>
+            </a:path>
+          </a:pathLst>
+        </a:custGeom>
+        <a:noFill/>
+        <a:ln w="25400" cap="flat" cmpd="sng" algn="ctr">
+          <a:solidFill>
+            <a:schemeClr val="accent1">
+              <a:shade val="80000"/>
+              <a:hueOff val="0"/>
+              <a:satOff val="0"/>
+              <a:lumOff val="0"/>
+              <a:alphaOff val="0"/>
+            </a:schemeClr>
+          </a:solidFill>
+          <a:prstDash val="solid"/>
+        </a:ln>
+        <a:effectLst/>
+      </dsp:spPr>
+      <dsp:style>
+        <a:lnRef idx="2">
+          <a:scrgbClr r="0" g="0" b="0"/>
+        </a:lnRef>
+        <a:fillRef idx="0">
+          <a:scrgbClr r="0" g="0" b="0"/>
+        </a:fillRef>
+        <a:effectRef idx="0">
+          <a:scrgbClr r="0" g="0" b="0"/>
+        </a:effectRef>
+        <a:fontRef idx="minor"/>
+      </dsp:style>
+    </dsp:sp>
+    <dsp:sp modelId="{4F8B41C1-22BC-44D2-AC5A-650D457C14B2}">
+      <dsp:nvSpPr>
+        <dsp:cNvPr id="0" name=""/>
+        <dsp:cNvSpPr/>
+      </dsp:nvSpPr>
+      <dsp:spPr>
+        <a:xfrm>
+          <a:off x="3887530" y="1273229"/>
           <a:ext cx="91440" cy="657282"/>
         </a:xfrm>
         <a:custGeom>
@@ -19786,7 +21146,7 @@
         <a:fontRef idx="minor"/>
       </dsp:style>
     </dsp:sp>
-    <dsp:sp modelId="{3FEC1EF0-9510-439A-B654-26E94C7D0946}">
+    <dsp:sp modelId="{D773E68E-B637-4D58-92A3-6D0DB9C300E7}">
       <dsp:nvSpPr>
         <dsp:cNvPr id="0" name=""/>
         <dsp:cNvSpPr/>
@@ -19844,7 +21204,7 @@
         <a:fontRef idx="minor"/>
       </dsp:style>
     </dsp:sp>
-    <dsp:sp modelId="{4F8B41C1-22BC-44D2-AC5A-650D457C14B2}">
+    <dsp:sp modelId="{BDDC5845-52AB-4B33-A38B-38445E357E90}">
       <dsp:nvSpPr>
         <dsp:cNvPr id="0" name=""/>
         <dsp:cNvSpPr/>
@@ -30671,7 +32031,7 @@
         <a:ext cx="349618" cy="174809"/>
       </dsp:txXfrm>
     </dsp:sp>
-    <dsp:sp modelId="{CCEE8B8C-3DBB-4052-B39B-641ED5A0F165}">
+    <dsp:sp modelId="{912FB85C-EEB0-4A14-AF85-6F0E0490BCFA}">
       <dsp:nvSpPr>
         <dsp:cNvPr id="0" name=""/>
         <dsp:cNvSpPr/>
@@ -30739,7 +32099,7 @@
           </a:pPr>
           <a:r>
             <a:rPr lang="en-US" sz="500" kern="1200"/>
-            <a:t>Dial Scroll px</a:t>
+            <a:t>Scroll Mode</a:t>
           </a:r>
         </a:p>
       </dsp:txBody>
@@ -30748,7 +32108,7 @@
         <a:ext cx="349618" cy="174809"/>
       </dsp:txXfrm>
     </dsp:sp>
-    <dsp:sp modelId="{A4769FD8-BADE-448D-A786-D7705DD328B8}">
+    <dsp:sp modelId="{16973913-771A-46C8-9D4D-7831B1C91585}">
       <dsp:nvSpPr>
         <dsp:cNvPr id="0" name=""/>
         <dsp:cNvSpPr/>
@@ -30816,7 +32176,7 @@
           </a:pPr>
           <a:r>
             <a:rPr lang="en-US" sz="500" kern="1200"/>
-            <a:t>Auto scroll time</a:t>
+            <a:t>Top Start Offset</a:t>
           </a:r>
         </a:p>
       </dsp:txBody>
@@ -30825,7 +32185,7 @@
         <a:ext cx="349618" cy="174809"/>
       </dsp:txXfrm>
     </dsp:sp>
-    <dsp:sp modelId="{BDE7C646-EDA5-4AEA-9269-D8F691C3A837}">
+    <dsp:sp modelId="{CCEE8B8C-3DBB-4052-B39B-641ED5A0F165}">
       <dsp:nvSpPr>
         <dsp:cNvPr id="0" name=""/>
         <dsp:cNvSpPr/>
@@ -30893,12 +32253,166 @@
           </a:pPr>
           <a:r>
             <a:rPr lang="en-US" sz="500" kern="1200"/>
-            <a:t>Auto Scroll px</a:t>
+            <a:t>Dial Scroll px</a:t>
           </a:r>
         </a:p>
       </dsp:txBody>
       <dsp:txXfrm>
         <a:off x="3985692" y="1843107"/>
+        <a:ext cx="349618" cy="174809"/>
+      </dsp:txXfrm>
+    </dsp:sp>
+    <dsp:sp modelId="{A4769FD8-BADE-448D-A786-D7705DD328B8}">
+      <dsp:nvSpPr>
+        <dsp:cNvPr id="0" name=""/>
+        <dsp:cNvSpPr/>
+      </dsp:nvSpPr>
+      <dsp:spPr>
+        <a:xfrm>
+          <a:off x="3985692" y="2091336"/>
+          <a:ext cx="349618" cy="174809"/>
+        </a:xfrm>
+        <a:prstGeom prst="rect">
+          <a:avLst/>
+        </a:prstGeom>
+        <a:solidFill>
+          <a:schemeClr val="accent1">
+            <a:hueOff val="0"/>
+            <a:satOff val="0"/>
+            <a:lumOff val="0"/>
+            <a:alphaOff val="0"/>
+          </a:schemeClr>
+        </a:solidFill>
+        <a:ln w="25400" cap="flat" cmpd="sng" algn="ctr">
+          <a:solidFill>
+            <a:schemeClr val="lt1">
+              <a:hueOff val="0"/>
+              <a:satOff val="0"/>
+              <a:lumOff val="0"/>
+              <a:alphaOff val="0"/>
+            </a:schemeClr>
+          </a:solidFill>
+          <a:prstDash val="solid"/>
+        </a:ln>
+        <a:effectLst/>
+      </dsp:spPr>
+      <dsp:style>
+        <a:lnRef idx="2">
+          <a:scrgbClr r="0" g="0" b="0"/>
+        </a:lnRef>
+        <a:fillRef idx="1">
+          <a:scrgbClr r="0" g="0" b="0"/>
+        </a:fillRef>
+        <a:effectRef idx="0">
+          <a:scrgbClr r="0" g="0" b="0"/>
+        </a:effectRef>
+        <a:fontRef idx="minor">
+          <a:schemeClr val="lt1"/>
+        </a:fontRef>
+      </dsp:style>
+      <dsp:txBody>
+        <a:bodyPr spcFirstLastPara="0" vert="horz" wrap="square" lIns="3175" tIns="3175" rIns="3175" bIns="3175" numCol="1" spcCol="1270" anchor="ctr" anchorCtr="0">
+          <a:noAutofit/>
+        </a:bodyPr>
+        <a:lstStyle/>
+        <a:p>
+          <a:pPr marL="0" lvl="0" indent="0" algn="ctr" defTabSz="222250">
+            <a:lnSpc>
+              <a:spcPct val="90000"/>
+            </a:lnSpc>
+            <a:spcBef>
+              <a:spcPct val="0"/>
+            </a:spcBef>
+            <a:spcAft>
+              <a:spcPct val="35000"/>
+            </a:spcAft>
+            <a:buNone/>
+          </a:pPr>
+          <a:r>
+            <a:rPr lang="en-US" sz="500" kern="1200"/>
+            <a:t>Auto scroll time</a:t>
+          </a:r>
+        </a:p>
+      </dsp:txBody>
+      <dsp:txXfrm>
+        <a:off x="3985692" y="2091336"/>
+        <a:ext cx="349618" cy="174809"/>
+      </dsp:txXfrm>
+    </dsp:sp>
+    <dsp:sp modelId="{BDE7C646-EDA5-4AEA-9269-D8F691C3A837}">
+      <dsp:nvSpPr>
+        <dsp:cNvPr id="0" name=""/>
+        <dsp:cNvSpPr/>
+      </dsp:nvSpPr>
+      <dsp:spPr>
+        <a:xfrm>
+          <a:off x="3985692" y="2339565"/>
+          <a:ext cx="349618" cy="174809"/>
+        </a:xfrm>
+        <a:prstGeom prst="rect">
+          <a:avLst/>
+        </a:prstGeom>
+        <a:solidFill>
+          <a:schemeClr val="accent1">
+            <a:hueOff val="0"/>
+            <a:satOff val="0"/>
+            <a:lumOff val="0"/>
+            <a:alphaOff val="0"/>
+          </a:schemeClr>
+        </a:solidFill>
+        <a:ln w="25400" cap="flat" cmpd="sng" algn="ctr">
+          <a:solidFill>
+            <a:schemeClr val="lt1">
+              <a:hueOff val="0"/>
+              <a:satOff val="0"/>
+              <a:lumOff val="0"/>
+              <a:alphaOff val="0"/>
+            </a:schemeClr>
+          </a:solidFill>
+          <a:prstDash val="solid"/>
+        </a:ln>
+        <a:effectLst/>
+      </dsp:spPr>
+      <dsp:style>
+        <a:lnRef idx="2">
+          <a:scrgbClr r="0" g="0" b="0"/>
+        </a:lnRef>
+        <a:fillRef idx="1">
+          <a:scrgbClr r="0" g="0" b="0"/>
+        </a:fillRef>
+        <a:effectRef idx="0">
+          <a:scrgbClr r="0" g="0" b="0"/>
+        </a:effectRef>
+        <a:fontRef idx="minor">
+          <a:schemeClr val="lt1"/>
+        </a:fontRef>
+      </dsp:style>
+      <dsp:txBody>
+        <a:bodyPr spcFirstLastPara="0" vert="horz" wrap="square" lIns="3175" tIns="3175" rIns="3175" bIns="3175" numCol="1" spcCol="1270" anchor="ctr" anchorCtr="0">
+          <a:noAutofit/>
+        </a:bodyPr>
+        <a:lstStyle/>
+        <a:p>
+          <a:pPr marL="0" lvl="0" indent="0" algn="ctr" defTabSz="222250">
+            <a:lnSpc>
+              <a:spcPct val="90000"/>
+            </a:lnSpc>
+            <a:spcBef>
+              <a:spcPct val="0"/>
+            </a:spcBef>
+            <a:spcAft>
+              <a:spcPct val="35000"/>
+            </a:spcAft>
+            <a:buNone/>
+          </a:pPr>
+          <a:r>
+            <a:rPr lang="en-US" sz="500" kern="1200"/>
+            <a:t>Auto Scroll px</a:t>
+          </a:r>
+        </a:p>
+      </dsp:txBody>
+      <dsp:txXfrm>
+        <a:off x="3985692" y="2339565"/>
         <a:ext cx="349618" cy="174809"/>
       </dsp:txXfrm>
     </dsp:sp>

</xml_diff>

<commit_message>
Update the docx file to show the sdfat library version to use.
</commit_message>
<xml_diff>
--- a/MagicImageWand.docx
+++ b/MagicImageWand.docx
@@ -7913,7 +7913,43 @@
       </w:r>
       <w:proofErr w:type="spellEnd"/>
       <w:r>
-        <w:t xml:space="preserve"> by Bill Greiman</w:t>
+        <w:t xml:space="preserve"> by Bill </w:t>
+      </w:r>
+      <w:r>
+        <w:t>Greiman</w:t>
+      </w:r>
+      <w:r>
+        <w:t xml:space="preserve">, use version </w:t>
+      </w:r>
+      <w:r>
+        <w:rPr>
+          <w:lang w:val="en-US"/>
+        </w:rPr>
+        <w:t>2.0.7</w:t>
+      </w:r>
+      <w:r>
+        <w:rPr>
+          <w:lang w:val="en-US"/>
+        </w:rPr>
+        <w:t>,</w:t>
+      </w:r>
+      <w:r>
+        <w:rPr>
+          <w:lang w:val="en-US"/>
+        </w:rPr>
+        <w:t xml:space="preserve"> </w:t>
+      </w:r>
+      <w:r>
+        <w:rPr>
+          <w:lang w:val="en-US"/>
+        </w:rPr>
+        <w:t>the latest version</w:t>
+      </w:r>
+      <w:r>
+        <w:rPr>
+          <w:lang w:val="en-US"/>
+        </w:rPr>
+        <w:t xml:space="preserve"> is not compatible yet</w:t>
       </w:r>
     </w:p>
     <w:p>
@@ -8037,35 +8073,7 @@
           <w:rPr>
             <w:rStyle w:val="Hyperlink"/>
           </w:rPr>
-          <w:t xml:space="preserve">/PCB_OnBoardPower at main · </w:t>
-        </w:r>
-        <w:proofErr w:type="spellStart"/>
-        <w:r>
-          <w:rPr>
-            <w:rStyle w:val="Hyperlink"/>
-          </w:rPr>
-          <w:t>MartinNohr</w:t>
-        </w:r>
-        <w:proofErr w:type="spellEnd"/>
-        <w:r>
-          <w:rPr>
-            <w:rStyle w:val="Hyperlink"/>
-          </w:rPr>
-          <w:t>/</w:t>
-        </w:r>
-        <w:proofErr w:type="spellStart"/>
-        <w:r>
-          <w:rPr>
-            <w:rStyle w:val="Hyperlink"/>
-          </w:rPr>
-          <w:t>MagicImageWand</w:t>
-        </w:r>
-        <w:proofErr w:type="spellEnd"/>
-        <w:r>
-          <w:rPr>
-            <w:rStyle w:val="Hyperlink"/>
-          </w:rPr>
-          <w:t xml:space="preserve"> (github.com)</w:t>
+          <w:t>/PCB_OnBoardPower at main · MartinNohr/MagicImageWand (github.com)</w:t>
         </w:r>
       </w:hyperlink>
       <w:r>

</xml_diff>

<commit_message>
Added esp32encoder library to handle the rotating dial, it is much better than my code, it works reliably! I haven't seen any problems reading the dial now. Removed the dial delay and acceleration options, they don't seem all that useful.
</commit_message>
<xml_diff>
--- a/MagicImageWand.docx
+++ b/MagicImageWand.docx
@@ -44,31 +44,7 @@
     </w:p>
     <w:p>
       <w:r>
-        <w:t xml:space="preserve">This design was inspired but not copied from the </w:t>
-      </w:r>
-      <w:proofErr w:type="spellStart"/>
-      <w:r>
-        <w:t>PixelStick</w:t>
-      </w:r>
-      <w:proofErr w:type="spellEnd"/>
-      <w:r>
-        <w:t xml:space="preserve"> commercial product. I have not owned, </w:t>
-      </w:r>
-      <w:proofErr w:type="gramStart"/>
-      <w:r>
-        <w:t>used</w:t>
-      </w:r>
-      <w:proofErr w:type="gramEnd"/>
-      <w:r>
-        <w:t xml:space="preserve"> or even touched an official </w:t>
-      </w:r>
-      <w:proofErr w:type="spellStart"/>
-      <w:r>
-        <w:t>PixelStick</w:t>
-      </w:r>
-      <w:proofErr w:type="spellEnd"/>
-      <w:r>
-        <w:t xml:space="preserve">, I haven’t even read their manual. I did briefly look at the marketing material on their website to get an idea of how it worked. I was also inspired by the light wand developed by photographer Michael Ross. I started out building one </w:t>
+        <w:t xml:space="preserve">This design was inspired but not copied from the PixelStick commercial product. I have not owned, used or even touched an official PixelStick, I haven’t even read their manual. I did briefly look at the marketing material on their website to get an idea of how it worked. I was also inspired by the light wand developed by photographer Michael Ross. I started out building one </w:t>
       </w:r>
       <w:r>
         <w:t>following Michael’s instructions</w:t>
@@ -89,15 +65,7 @@
         <w:t xml:space="preserve"> LED strip. At this point I decided to do a total rewrite and use the newer much faster esp32 modules. This let the feature list grow and the additionally the strip display speed was increased dramatically.</w:t>
       </w:r>
       <w:r>
-        <w:t xml:space="preserve"> The first version used an OLED display esp32 from </w:t>
-      </w:r>
-      <w:proofErr w:type="spellStart"/>
-      <w:r>
-        <w:t>Heltec</w:t>
-      </w:r>
-      <w:proofErr w:type="spellEnd"/>
-      <w:r>
-        <w:t>. After that I discovered the TTGO with a color TFT display. After some more code re-writing and feature adding the TTGO version was created!</w:t>
+        <w:t xml:space="preserve"> The first version used an OLED display esp32 from Heltec. After that I discovered the TTGO with a color TFT display. After some more code re-writing and feature adding the TTGO version was created!</w:t>
       </w:r>
     </w:p>
     <w:p>
@@ -108,10 +76,10 @@
         <w:t xml:space="preserve">Version </w:t>
       </w:r>
       <w:r>
-        <w:t>2.0</w:t>
-      </w:r>
-      <w:r>
-        <w:t>7</w:t>
+        <w:t>2.</w:t>
+      </w:r>
+      <w:r>
+        <w:t>21</w:t>
       </w:r>
     </w:p>
     <w:p>
@@ -170,15 +138,7 @@
         <w:t xml:space="preserve">Magic Image Wand </w:t>
       </w:r>
       <w:r>
-        <w:t xml:space="preserve">consists of the following major parts. The parts are all </w:t>
-      </w:r>
-      <w:proofErr w:type="gramStart"/>
-      <w:r>
-        <w:t>connected together</w:t>
-      </w:r>
-      <w:proofErr w:type="gramEnd"/>
-      <w:r>
-        <w:t xml:space="preserve"> into a single unit. The optional second LED strip is easily removed</w:t>
+        <w:t>consists of the following major parts. The parts are all connected together into a single unit. The optional second LED strip is easily removed</w:t>
       </w:r>
       <w:r>
         <w:t xml:space="preserve"> or added</w:t>
@@ -335,18 +295,19 @@
         </w:numPr>
       </w:pPr>
       <w:r>
-        <w:t xml:space="preserve">Roller Encoder Wheel. This wheel is used to control the display speed while rolling on the ground. It will allow for very exact image timing. The good news is the software supports </w:t>
-      </w:r>
-      <w:proofErr w:type="gramStart"/>
-      <w:r>
-        <w:t>it</w:t>
-      </w:r>
-      <w:proofErr w:type="gramEnd"/>
+        <w:t>Roller Encoder Wheel. This wheel is used to control the display speed while rolling on the ground. It will allow for very exact image timing. The good news is the software supports it</w:t>
+      </w:r>
       <w:r>
         <w:t xml:space="preserve"> but</w:t>
       </w:r>
       <w:r>
         <w:t xml:space="preserve"> the bad news is that the hardware mount for the wheel has not been designed yet.</w:t>
+      </w:r>
+      <w:r>
+        <w:t xml:space="preserve"> The connection to this is </w:t>
+      </w:r>
+      <w:r>
+        <w:t>labelled “frame sensor” on the PCB and schematic.</w:t>
       </w:r>
     </w:p>
     <w:p>
@@ -430,15 +391,7 @@
         <w:t xml:space="preserve"> each strip uses 43 Watts when all the LEDs are lit. </w:t>
       </w:r>
       <w:r>
-        <w:t xml:space="preserve">If full brightness is </w:t>
-      </w:r>
-      <w:proofErr w:type="gramStart"/>
-      <w:r>
-        <w:t>required</w:t>
-      </w:r>
-      <w:proofErr w:type="gramEnd"/>
-      <w:r>
-        <w:t xml:space="preserve"> then the voltage regulator must be able to supply enough current</w:t>
+        <w:t>If full brightness is required then the voltage regulator must be able to supply enough current</w:t>
       </w:r>
       <w:r>
         <w:t xml:space="preserve">. </w:t>
@@ -447,15 +400,7 @@
         <w:t>However,</w:t>
       </w:r>
       <w:r>
-        <w:t xml:space="preserve"> some images do not have </w:t>
-      </w:r>
-      <w:proofErr w:type="gramStart"/>
-      <w:r>
-        <w:t>all of</w:t>
-      </w:r>
-      <w:proofErr w:type="gramEnd"/>
-      <w:r>
-        <w:t xml:space="preserve"> the LEDs lit at the same time so the brightness can sometimes be set to full power. For </w:t>
+        <w:t xml:space="preserve"> some images do not have all of the LEDs lit at the same time so the brightness can sometimes be set to full power. For </w:t>
       </w:r>
       <w:r>
         <w:t>example,</w:t>
@@ -541,29 +486,13 @@
         <w:t>I am</w:t>
       </w:r>
       <w:r>
-        <w:t xml:space="preserve"> including these just to illustrate a few simple examples. You can also go search the web for </w:t>
-      </w:r>
-      <w:proofErr w:type="spellStart"/>
-      <w:r>
-        <w:t>PixelStick</w:t>
-      </w:r>
-      <w:proofErr w:type="spellEnd"/>
-      <w:r>
-        <w:t xml:space="preserve"> images to get more inspiration.</w:t>
+        <w:t xml:space="preserve"> including these just to illustrate a few simple examples. You can also go search the web for PixelStick images to get more inspiration.</w:t>
       </w:r>
     </w:p>
     <w:p/>
     <w:p>
       <w:r>
-        <w:t xml:space="preserve">Here are the links. The </w:t>
-      </w:r>
-      <w:proofErr w:type="spellStart"/>
-      <w:r>
-        <w:t>youtube</w:t>
-      </w:r>
-      <w:proofErr w:type="spellEnd"/>
-      <w:r>
-        <w:t xml:space="preserve"> links are for earlier versions.</w:t>
+        <w:t>Here are the links. The youtube links are for earlier versions.</w:t>
       </w:r>
     </w:p>
     <w:p>
@@ -664,31 +593,7 @@
         <w:t xml:space="preserve"> below. </w:t>
       </w:r>
       <w:r>
-        <w:t xml:space="preserve">The display shows the options and settings and filenames. The dial can be rotated left or right to choose items. The button is clicked to select the current item. A long press is used to access other options and is done by holding the button down for about a ½ second or longer. This long press time is also adjustable if a longer or shorter time is preferred. The system has two modes of operation. After booting the display shows the currently selected file. Rotating the dial left and right will move through the files on the SD card, or the internal patterns if they have been selected. Clicking the button starts the LED strip display. At this point the user walks around with the wand or waves it around depending on what effect is desired. The display shows the progress of the file and how much time is remaining. Settings are available to control the display speed, repeating the file, or even automatically skipping to the next file. The image can even be played twice, first </w:t>
-      </w:r>
-      <w:proofErr w:type="gramStart"/>
-      <w:r>
-        <w:t>forward</w:t>
-      </w:r>
-      <w:proofErr w:type="gramEnd"/>
-      <w:r>
-        <w:t xml:space="preserve"> and then backward for a mirror like effect. There is a chain option that will play </w:t>
-      </w:r>
-      <w:proofErr w:type="gramStart"/>
-      <w:r>
-        <w:t>all of</w:t>
-      </w:r>
-      <w:proofErr w:type="gramEnd"/>
-      <w:r>
-        <w:t xml:space="preserve"> the files from the current selection to the final file in the current folder. The brightness of the LEDs </w:t>
-      </w:r>
-      <w:proofErr w:type="gramStart"/>
-      <w:r>
-        <w:t>are</w:t>
-      </w:r>
-      <w:proofErr w:type="gramEnd"/>
-      <w:r>
-        <w:t xml:space="preserve"> of course also adjustable to balance the lighting with the rest of the scene.</w:t>
+        <w:t>The display shows the options and settings and filenames. The dial can be rotated left or right to choose items. The button is clicked to select the current item. A long press is used to access other options and is done by holding the button down for about a ½ second or longer. This long press time is also adjustable if a longer or shorter time is preferred. The system has two modes of operation. After booting the display shows the currently selected file. Rotating the dial left and right will move through the files on the SD card, or the internal patterns if they have been selected. Clicking the button starts the LED strip display. At this point the user walks around with the wand or waves it around depending on what effect is desired. The display shows the progress of the file and how much time is remaining. Settings are available to control the display speed, repeating the file, or even automatically skipping to the next file. The image can even be played twice, first forward and then backward for a mirror like effect. There is a chain option that will play all of the files from the current selection to the final file in the current folder. The brightness of the LEDs are of course also adjustable to balance the lighting with the rest of the scene.</w:t>
       </w:r>
     </w:p>
     <w:p/>
@@ -889,21 +794,7 @@
         <w:rPr>
           <w:lang w:val="da-DK"/>
         </w:rPr>
-        <w:t xml:space="preserve">1 </w:t>
-      </w:r>
-      <w:proofErr w:type="spellStart"/>
-      <w:r>
-        <w:rPr>
-          <w:lang w:val="da-DK"/>
-        </w:rPr>
-        <w:t>During</w:t>
-      </w:r>
-      <w:proofErr w:type="spellEnd"/>
-      <w:r>
-        <w:rPr>
-          <w:lang w:val="da-DK"/>
-        </w:rPr>
-        <w:t xml:space="preserve"> Menu Mod</w:t>
+        <w:t>1 During Menu Mod</w:t>
       </w:r>
       <w:r>
         <w:rPr>
@@ -1182,15 +1073,7 @@
         <w:t xml:space="preserve"> will cycle the starting offset of the image between the values of 0, 5, and 9. This </w:t>
       </w:r>
       <w:r>
-        <w:t xml:space="preserve">allows the entire 144 pixels to be viewed on the </w:t>
-      </w:r>
-      <w:proofErr w:type="gramStart"/>
-      <w:r>
-        <w:t>135 pixel</w:t>
-      </w:r>
-      <w:proofErr w:type="gramEnd"/>
-      <w:r>
-        <w:t xml:space="preserve"> display</w:t>
+        <w:t>allows the entire 144 pixels to be viewed on the 135 pixel display</w:t>
       </w:r>
       <w:r>
         <w:t xml:space="preserve"> by changing the start offset.</w:t>
@@ -1302,15 +1185,7 @@
         </w:numPr>
       </w:pPr>
       <w:r>
-        <w:t xml:space="preserve">Fixed display time. It is also possible to have the system calculate the frame hold time. You just set how long in seconds you want the image to </w:t>
-      </w:r>
-      <w:proofErr w:type="gramStart"/>
-      <w:r>
-        <w:t>take</w:t>
-      </w:r>
-      <w:proofErr w:type="gramEnd"/>
-      <w:r>
-        <w:t xml:space="preserve"> and it will set the correct frame time based on the image size. </w:t>
+        <w:t xml:space="preserve">Fixed display time. It is also possible to have the system calculate the frame hold time. You just set how long in seconds you want the image to take and it will set the correct frame time based on the image size. </w:t>
       </w:r>
     </w:p>
     <w:p>
@@ -1373,15 +1248,7 @@
         </w:numPr>
       </w:pPr>
       <w:r>
-        <w:t xml:space="preserve">Pixel Double. This uses two pixels for each one so a </w:t>
-      </w:r>
-      <w:proofErr w:type="gramStart"/>
-      <w:r>
-        <w:t>144 pixel</w:t>
-      </w:r>
-      <w:proofErr w:type="gramEnd"/>
-      <w:r>
-        <w:t xml:space="preserve"> image</w:t>
+        <w:t>Pixel Double. This uses two pixels for each one so a 144 pixel image</w:t>
       </w:r>
       <w:r>
         <w:t>s</w:t>
@@ -1574,23 +1441,7 @@
         </w:numPr>
       </w:pPr>
       <w:r>
-        <w:t xml:space="preserve">Macros. There are ten macro slots (0 to 9) available. Each of these can either load </w:t>
-      </w:r>
-      <w:proofErr w:type="gramStart"/>
-      <w:r>
-        <w:t>all of</w:t>
-      </w:r>
-      <w:proofErr w:type="gramEnd"/>
-      <w:r>
-        <w:t xml:space="preserve"> the settings or run a recorded sequence of operations. The record command records the images as they are </w:t>
-      </w:r>
-      <w:proofErr w:type="gramStart"/>
-      <w:r>
-        <w:t>played</w:t>
-      </w:r>
-      <w:proofErr w:type="gramEnd"/>
-      <w:r>
-        <w:t xml:space="preserve"> and the same sequence can then be played again using the run command. The save command stores the current settings which can then be restored with the load command.</w:t>
+        <w:t>Macros. There are ten macro slots (0 to 9) available. Each of these can either load all of the settings or run a recorded sequence of operations. The record command records the images as they are played and the same sequence can then be played again using the run command. The save command stores the current settings which can then be restored with the load command.</w:t>
       </w:r>
     </w:p>
     <w:p>
@@ -1659,15 +1510,7 @@
         <w:t>,</w:t>
       </w:r>
       <w:r>
-        <w:t xml:space="preserve"> </w:t>
-      </w:r>
-      <w:proofErr w:type="spellStart"/>
-      <w:r>
-        <w:t>boolean</w:t>
-      </w:r>
-      <w:proofErr w:type="spellEnd"/>
-      <w:r>
-        <w:t xml:space="preserve"> values toggle with each click.</w:t>
+        <w:t xml:space="preserve"> boolean values toggle with each click.</w:t>
       </w:r>
       <w:r>
         <w:t xml:space="preserve"> Multiple selections cycle through all the available options.</w:t>
@@ -1679,15 +1522,7 @@
     <w:p/>
     <w:p>
       <w:r>
-        <w:t xml:space="preserve">In select/run mode the current file is displayed on the top line. Optionally the next three files will be displayed below. Rotating the dial right moves the next file to the top line and rotating left moves the previous file back. By </w:t>
-      </w:r>
-      <w:proofErr w:type="gramStart"/>
-      <w:r>
-        <w:t>default</w:t>
-      </w:r>
-      <w:proofErr w:type="gramEnd"/>
-      <w:r>
-        <w:t xml:space="preserve"> it will stop at the first and the last file. An option allows rollover, so going left from the first file moves to the last file and moving right at the last file will display the first file again. This option also causes menus to behave similarly.</w:t>
+        <w:t>In select/run mode the current file is displayed on the top line. Optionally the next three files will be displayed below. Rotating the dial right moves the next file to the top line and rotating left moves the previous file back. By default it will stop at the first and the last file. An option allows rollover, so going left from the first file moves to the last file and moving right at the last file will display the first file again. This option also causes menus to behave similarly.</w:t>
       </w:r>
     </w:p>
     <w:p/>
@@ -1801,13 +1636,8 @@
         <w:ind w:left="1440"/>
       </w:pPr>
       <w:r>
-        <w:t xml:space="preserve">Toggle </w:t>
-      </w:r>
-      <w:proofErr w:type="spellStart"/>
-      <w:r>
-        <w:t>booleans</w:t>
-      </w:r>
-      <w:proofErr w:type="spellEnd"/>
+        <w:t>Toggle booleans</w:t>
+      </w:r>
     </w:p>
     <w:p>
       <w:pPr>
@@ -1829,15 +1659,7 @@
     </w:p>
     <w:p>
       <w:r>
-        <w:t xml:space="preserve">There are two menu set, full and simple. The full one contains </w:t>
-      </w:r>
-      <w:proofErr w:type="gramStart"/>
-      <w:r>
-        <w:t>all of</w:t>
-      </w:r>
-      <w:proofErr w:type="gramEnd"/>
-      <w:r>
-        <w:t xml:space="preserve"> the options and can be somewhat </w:t>
+        <w:t xml:space="preserve">There are two menu set, full and simple. The full one contains all of the options and can be somewhat </w:t>
       </w:r>
       <w:r>
         <w:t xml:space="preserve">time consuming to navigate during normal use. The simple menu has the </w:t>
@@ -1852,23 +1674,7 @@
     <w:p/>
     <w:p>
       <w:r>
-        <w:t xml:space="preserve">All menus except the main one </w:t>
-      </w:r>
-      <w:proofErr w:type="gramStart"/>
-      <w:r>
-        <w:t>have</w:t>
-      </w:r>
-      <w:proofErr w:type="gramEnd"/>
-      <w:r>
-        <w:t xml:space="preserve"> the first line indicating what menu this is. There is a ‘</w:t>
-      </w:r>
-      <w:proofErr w:type="gramStart"/>
-      <w:r>
-        <w:t>-‘ in</w:t>
-      </w:r>
-      <w:proofErr w:type="gramEnd"/>
-      <w:r>
-        <w:t xml:space="preserve"> front that indicates clicking on this menu will go back to the previous menu. Submenus also have the last entry as “-Back” which will return to the previous menu.</w:t>
+        <w:t>All menus except the main one have the first line indicating what menu this is. There is a ‘-‘ in front that indicates clicking on this menu will go back to the previous menu. Submenus also have the last entry as “-Back” which will return to the previous menu.</w:t>
       </w:r>
     </w:p>
     <w:p>
@@ -1936,21 +1742,8 @@
         <w:t>This displays the current frame time and can be used to adjust the time.</w:t>
       </w:r>
       <w:r>
-        <w:t xml:space="preserve"> It can </w:t>
-      </w:r>
-      <w:proofErr w:type="gramStart"/>
-      <w:r>
-        <w:t>adjusted</w:t>
-      </w:r>
-      <w:proofErr w:type="gramEnd"/>
-      <w:r>
-        <w:t xml:space="preserve"> from 0 to 500 </w:t>
-      </w:r>
-      <w:proofErr w:type="spellStart"/>
-      <w:r>
-        <w:t>mS.</w:t>
-      </w:r>
-      <w:proofErr w:type="spellEnd"/>
+        <w:t xml:space="preserve"> It can adjusted from 0 to 500 mS.</w:t>
+      </w:r>
     </w:p>
     <w:p>
       <w:pPr>
@@ -1974,16 +1767,11 @@
         <w:pStyle w:val="Heading2"/>
       </w:pPr>
       <w:r>
-        <w:t xml:space="preserve">Run Macro: </w:t>
-      </w:r>
-      <w:proofErr w:type="gramStart"/>
-      <w:r>
-        <w:t>#</w:t>
+        <w:t>Run Macro: #</w:t>
       </w:r>
       <w:r>
         <w:t>(</w:t>
       </w:r>
-      <w:proofErr w:type="gramEnd"/>
       <w:r>
         <w:t>0</w:t>
       </w:r>
@@ -2007,18 +1795,10 @@
         <w:t xml:space="preserve">Select </w:t>
       </w:r>
       <w:r>
-        <w:t xml:space="preserve">Macro: </w:t>
-      </w:r>
-      <w:proofErr w:type="gramStart"/>
-      <w:r>
-        <w:t>#</w:t>
-      </w:r>
-      <w:r>
-        <w:t>(</w:t>
-      </w:r>
-      <w:proofErr w:type="gramEnd"/>
-      <w:r>
-        <w:t>0-9)</w:t>
+        <w:t>Macro: #</w:t>
+      </w:r>
+      <w:r>
+        <w:t>(0-9)</w:t>
       </w:r>
     </w:p>
     <w:p>
@@ -2100,15 +1880,7 @@
         <w:t>small white triangle</w:t>
       </w:r>
       <w:r>
-        <w:t xml:space="preserve"> indicating that there are menu items that are not visible due to scrolling. Just keep rotating the knob to the left and they will appear. </w:t>
-      </w:r>
-      <w:proofErr w:type="gramStart"/>
-      <w:r>
-        <w:t>Similarly</w:t>
-      </w:r>
-      <w:proofErr w:type="gramEnd"/>
-      <w:r>
-        <w:t xml:space="preserve"> the last entry on the screen will have a </w:t>
+        <w:t xml:space="preserve"> indicating that there are menu items that are not visible due to scrolling. Just keep rotating the knob to the left and they will appear. Similarly the last entry on the screen will have a </w:t>
       </w:r>
       <w:r>
         <w:t>small white triangle</w:t>
@@ -2263,15 +2035,7 @@
     <w:p/>
     <w:p>
       <w:r>
-        <w:t xml:space="preserve">The image preview has two modes for using the rotating dial. The default mode is to scroll the </w:t>
-      </w:r>
-      <w:proofErr w:type="spellStart"/>
-      <w:r>
-        <w:t>iamge</w:t>
-      </w:r>
-      <w:proofErr w:type="spellEnd"/>
-      <w:r>
-        <w:t xml:space="preserve"> sideways when possible. The other mode will scroll </w:t>
+        <w:t xml:space="preserve">The image preview has two modes for using the rotating dial. The default mode is to scroll the iamge sideways when possible. The other mode will scroll </w:t>
       </w:r>
       <w:r>
         <w:t>through the image files. This is a visual way to select the current file. The modes are toggled by a long press of btn1.</w:t>
@@ -2318,11 +2082,9 @@
       <w:r>
         <w:t xml:space="preserve">LED </w:t>
       </w:r>
-      <w:proofErr w:type="gramStart"/>
       <w:r>
         <w:t>strip</w:t>
       </w:r>
-      <w:proofErr w:type="gramEnd"/>
       <w:r>
         <w:t xml:space="preserve"> then the images can</w:t>
       </w:r>
@@ -2366,15 +2128,7 @@
         <w:t xml:space="preserve"> be set to automatically scroll if it is long enough. </w:t>
       </w:r>
       <w:r>
-        <w:t xml:space="preserve">The speed and </w:t>
-      </w:r>
-      <w:proofErr w:type="gramStart"/>
-      <w:r>
-        <w:t>amount</w:t>
-      </w:r>
-      <w:proofErr w:type="gramEnd"/>
-      <w:r>
-        <w:t xml:space="preserve"> of pixels to jump in </w:t>
+        <w:t xml:space="preserve">The speed and amount of pixels to jump in </w:t>
       </w:r>
       <w:r>
         <w:t>this auto scroll</w:t>
@@ -2476,13 +2230,8 @@
         <w:t xml:space="preserve">and allows to be changed, </w:t>
       </w:r>
       <w:r>
-        <w:t xml:space="preserve">the time in </w:t>
-      </w:r>
-      <w:proofErr w:type="spellStart"/>
-      <w:r>
-        <w:t>mSecs</w:t>
-      </w:r>
-      <w:proofErr w:type="spellEnd"/>
+        <w:t>the time in mSecs</w:t>
+      </w:r>
       <w:r>
         <w:t xml:space="preserve"> (see note below)</w:t>
       </w:r>
@@ -2490,13 +2239,8 @@
         <w:t xml:space="preserve"> that each line of information from the BMP file is displayed on the LED strip. It is commonly used to adjust the walking time while the file is being displayed. It is only applicable when Frame Advance is set to auto.</w:t>
       </w:r>
       <w:r>
-        <w:t xml:space="preserve"> The valid range is 0 to 500 </w:t>
-      </w:r>
-      <w:proofErr w:type="spellStart"/>
-      <w:r>
-        <w:t>mS.</w:t>
-      </w:r>
-      <w:proofErr w:type="spellEnd"/>
+        <w:t xml:space="preserve"> The valid range is 0 to 500 mS.</w:t>
+      </w:r>
     </w:p>
     <w:p/>
     <w:p>
@@ -2508,82 +2252,10 @@
         <w:t>Note:</w:t>
       </w:r>
       <w:r>
-        <w:t xml:space="preserve"> This time is actually added to the minimum time that it takes to update the </w:t>
-      </w:r>
-      <w:proofErr w:type="gramStart"/>
-      <w:r>
-        <w:t>LED’s</w:t>
-      </w:r>
-      <w:proofErr w:type="gramEnd"/>
-      <w:r>
-        <w:t xml:space="preserve"> in the strip. Each bit of information takes 1.2 </w:t>
-      </w:r>
-      <w:proofErr w:type="spellStart"/>
-      <w:r>
-        <w:t>uS</w:t>
-      </w:r>
-      <w:proofErr w:type="spellEnd"/>
-      <w:r>
-        <w:t xml:space="preserve"> and each LED needs 24 bits. If there are 144 LED’s then the total time to load the data is 1.2 </w:t>
-      </w:r>
-      <w:proofErr w:type="spellStart"/>
-      <w:r>
-        <w:t>uS</w:t>
-      </w:r>
-      <w:proofErr w:type="spellEnd"/>
-      <w:r>
-        <w:t xml:space="preserve"> x 24 x 144 = 4.32</w:t>
-      </w:r>
-      <w:r>
-        <w:t xml:space="preserve"> </w:t>
-      </w:r>
-      <w:proofErr w:type="spellStart"/>
-      <w:r>
-        <w:t>mS.</w:t>
-      </w:r>
-      <w:proofErr w:type="spellEnd"/>
-      <w:r>
-        <w:t xml:space="preserve"> There is also a reset time at the end that loads the data into the LED’s of &gt;50 </w:t>
-      </w:r>
-      <w:proofErr w:type="spellStart"/>
-      <w:r>
-        <w:t>uS</w:t>
-      </w:r>
-      <w:proofErr w:type="spellEnd"/>
-      <w:r>
-        <w:t xml:space="preserve">. Some brands require up to 1 mS so it is safest to assume that the column update time is about 5 </w:t>
-      </w:r>
-      <w:proofErr w:type="spellStart"/>
-      <w:r>
-        <w:t>mS.</w:t>
-      </w:r>
-      <w:proofErr w:type="spellEnd"/>
-      <w:r>
-        <w:t xml:space="preserve"> This time is added to the time set in the frame hold value, </w:t>
-      </w:r>
-      <w:proofErr w:type="gramStart"/>
-      <w:r>
-        <w:t>I.E.</w:t>
-      </w:r>
-      <w:proofErr w:type="gramEnd"/>
-      <w:r>
-        <w:t xml:space="preserve"> a hold value of 0 will still have a 5 mS frame time. There might also be additional time required for reading slower SD cards. Also be aware that displaying the file in reverse will slow down due to reading the SD file in the reverse order. A </w:t>
-      </w:r>
-      <w:proofErr w:type="gramStart"/>
-      <w:r>
-        <w:t>900 column</w:t>
-      </w:r>
-      <w:proofErr w:type="gramEnd"/>
-      <w:r>
-        <w:t xml:space="preserve"> image would in theory take about 3.9 S. In testing we have found that reading the SD card </w:t>
-      </w:r>
-      <w:proofErr w:type="gramStart"/>
-      <w:r>
-        <w:t>actually slows</w:t>
-      </w:r>
-      <w:proofErr w:type="gramEnd"/>
-      <w:r>
-        <w:t xml:space="preserve"> this down to about 6 Seconds. Work is being done to try and improve this.</w:t>
+        <w:t xml:space="preserve"> This time is actually added to the minimum time that it takes to update the LED’s in the strip. Each bit of information takes 1.2 uS and each LED needs 24 bits. If there are 144 LED’s then the total time to load the data is 1.2 uS x 24 x 144 = 4.32</w:t>
+      </w:r>
+      <w:r>
+        <w:t xml:space="preserve"> mS. There is also a reset time at the end that loads the data into the LED’s of &gt;50 uS. Some brands require up to 1 mS so it is safest to assume that the column update time is about 5 mS. This time is added to the time set in the frame hold value, I.E. a hold value of 0 will still have a 5 mS frame time. There might also be additional time required for reading slower SD cards. Also be aware that displaying the file in reverse will slow down due to reading the SD file in the reverse order. A 900 column image would in theory take about 3.9 S. In testing we have found that reading the SD card actually slows this down to about 6 Seconds. Work is being done to try and improve this.</w:t>
       </w:r>
     </w:p>
     <w:p>
@@ -2644,13 +2316,8 @@
         <w:t>is selected</w:t>
       </w:r>
       <w:r>
-        <w:t xml:space="preserve"> </w:t>
-      </w:r>
-      <w:proofErr w:type="gramStart"/>
-      <w:r>
-        <w:t>again</w:t>
-      </w:r>
-      <w:proofErr w:type="gramEnd"/>
+        <w:t xml:space="preserve"> again</w:t>
+      </w:r>
       <w:r>
         <w:t xml:space="preserve"> it will show the original value.</w:t>
       </w:r>
@@ -2821,15 +2488,7 @@
         <w:t>This is the delay be</w:t>
       </w:r>
       <w:r>
-        <w:t xml:space="preserve">fore starting the mirror image display after the normal display is finished. I </w:t>
-      </w:r>
-      <w:proofErr w:type="gramStart"/>
-      <w:r>
-        <w:t>is</w:t>
-      </w:r>
-      <w:proofErr w:type="gramEnd"/>
-      <w:r>
-        <w:t xml:space="preserve"> used to create black space between the two parts of the image.</w:t>
+        <w:t>fore starting the mirror image display after the normal display is finished. I is used to create black space between the two parts of the image.</w:t>
       </w:r>
     </w:p>
     <w:p>
@@ -2915,15 +2574,7 @@
         <w:t>step mode</w:t>
       </w:r>
       <w:r>
-        <w:t xml:space="preserve"> each line is displayed until the button is pressed, the dial is rotated, or the wheel pulse counter closes the contact. If the frame pulse counter is </w:t>
-      </w:r>
-      <w:proofErr w:type="gramStart"/>
-      <w:r>
-        <w:t>zero</w:t>
-      </w:r>
-      <w:proofErr w:type="gramEnd"/>
-      <w:r>
-        <w:t xml:space="preserve"> then the dial is used to advance frames. Rotating to the right or clicking will display the next frame from the file. Rotating to the left will display the previous frame. This enables some creative uses of image by rotating the wheel left and right. Note that the mechanical wheel pulse counter has not been designed yet.</w:t>
+        <w:t xml:space="preserve"> each line is displayed until the button is pressed, the dial is rotated, or the wheel pulse counter closes the contact. If the frame pulse counter is zero then the dial is used to advance frames. Rotating to the right or clicking will display the next frame from the file. Rotating to the left will display the previous frame. This enables some creative uses of image by rotating the wheel left and right. Note that the mechanical wheel pulse counter has not been designed yet.</w:t>
       </w:r>
     </w:p>
     <w:p>
@@ -3036,15 +2687,7 @@
     </w:p>
     <w:p>
       <w:r>
-        <w:t xml:space="preserve">When this option is on all the files from the current one to the end of the last file in the current folder will be displayed. Since filenames are always sorted alphabetically this option will show a sorted list of files. If some other order is </w:t>
-      </w:r>
-      <w:proofErr w:type="gramStart"/>
-      <w:r>
-        <w:t>desired</w:t>
-      </w:r>
-      <w:proofErr w:type="gramEnd"/>
-      <w:r>
-        <w:t xml:space="preserve"> it is also possible to use the macro command to record the file order for display.</w:t>
+        <w:t>When this option is on all the files from the current one to the end of the last file in the current folder will be displayed. Since filenames are always sorted alphabetically this option will show a sorted list of files. If some other order is desired it is also possible to use the macro command to record the file order for display.</w:t>
       </w:r>
     </w:p>
     <w:p>
@@ -3190,15 +2833,7 @@
     </w:p>
     <w:p>
       <w:r>
-        <w:t xml:space="preserve">This is set to “1” or “2” depending on whether you have the second strip installed. There is not any method to detect a strip connected to the second control lines so it must be manually selected. When this value is changed a reboot is necessary because the </w:t>
-      </w:r>
-      <w:proofErr w:type="spellStart"/>
-      <w:r>
-        <w:t>fastled</w:t>
-      </w:r>
-      <w:proofErr w:type="spellEnd"/>
-      <w:r>
-        <w:t xml:space="preserve"> LED library does not handle runtime changes very well.</w:t>
+        <w:t>This is set to “1” or “2” depending on whether you have the second strip installed. There is not any method to detect a strip connected to the second control lines so it must be manually selected. When this value is changed a reboot is necessary because the fastled LED library does not handle runtime changes very well.</w:t>
       </w:r>
     </w:p>
     <w:p>
@@ -3211,15 +2846,7 @@
     </w:p>
     <w:p>
       <w:r>
-        <w:t xml:space="preserve">This is a number specifying how many total </w:t>
-      </w:r>
-      <w:proofErr w:type="gramStart"/>
-      <w:r>
-        <w:t>LED’s</w:t>
-      </w:r>
-      <w:proofErr w:type="gramEnd"/>
-      <w:r>
-        <w:t xml:space="preserve"> are available. It can be set from 1 to 512. For example, if there are two 144 LED strips, then this should be set to 288.</w:t>
+        <w:t>This is a number specifying how many total LED’s are available. It can be set from 1 to 512. For example, if there are two 144 LED strips, then this should be set to 288.</w:t>
       </w:r>
     </w:p>
     <w:p>
@@ -3268,15 +2895,7 @@
         </w:numPr>
       </w:pPr>
       <w:r>
-        <w:t xml:space="preserve">Serial - Bottom strip is fed data from the bottom and the middle has a connection through to the upper strip. This uses a single </w:t>
-      </w:r>
-      <w:proofErr w:type="spellStart"/>
-      <w:r>
-        <w:t>contoller</w:t>
-      </w:r>
-      <w:proofErr w:type="spellEnd"/>
-      <w:r>
-        <w:t xml:space="preserve"> while the others can use one or two controllers.</w:t>
+        <w:t>Serial - Bottom strip is fed data from the bottom and the middle has a connection through to the upper strip. This uses a single contoller while the others can use one or two controllers.</w:t>
       </w:r>
     </w:p>
     <w:p>
@@ -3302,15 +2921,7 @@
     </w:p>
     <w:p>
       <w:r>
-        <w:t xml:space="preserve">This option modifies the displayed colors at different brightness levels to </w:t>
-      </w:r>
-      <w:proofErr w:type="gramStart"/>
-      <w:r>
-        <w:t>more closely match our eyes color perception</w:t>
-      </w:r>
-      <w:proofErr w:type="gramEnd"/>
-      <w:r>
-        <w:t>.</w:t>
+        <w:t>This option modifies the displayed colors at different brightness levels to more closely match our eyes color perception.</w:t>
       </w:r>
     </w:p>
     <w:p>
@@ -3323,15 +2934,7 @@
     </w:p>
     <w:p>
       <w:r>
-        <w:t xml:space="preserve">This manually sets the strip </w:t>
-      </w:r>
-      <w:proofErr w:type="gramStart"/>
-      <w:r>
-        <w:t>Red</w:t>
-      </w:r>
-      <w:proofErr w:type="gramEnd"/>
-      <w:r>
-        <w:t xml:space="preserve"> brightness Values range from 0 to 255.</w:t>
+        <w:t>This manually sets the strip Red brightness Values range from 0 to 255.</w:t>
       </w:r>
     </w:p>
     <w:p>
@@ -3344,15 +2947,7 @@
     </w:p>
     <w:p>
       <w:r>
-        <w:t xml:space="preserve">This manually sets the strip </w:t>
-      </w:r>
-      <w:proofErr w:type="gramStart"/>
-      <w:r>
-        <w:t>Green</w:t>
-      </w:r>
-      <w:proofErr w:type="gramEnd"/>
-      <w:r>
-        <w:t xml:space="preserve"> brightness.</w:t>
+        <w:t>This manually sets the strip Green brightness.</w:t>
       </w:r>
     </w:p>
     <w:p>
@@ -3365,15 +2960,7 @@
     </w:p>
     <w:p>
       <w:r>
-        <w:t xml:space="preserve">This manually sets the strip </w:t>
-      </w:r>
-      <w:proofErr w:type="gramStart"/>
-      <w:r>
-        <w:t>Blue</w:t>
-      </w:r>
-      <w:proofErr w:type="gramEnd"/>
-      <w:r>
-        <w:t xml:space="preserve"> brightness.</w:t>
+        <w:t>This manually sets the strip Blue brightness.</w:t>
       </w:r>
     </w:p>
     <w:p>
@@ -3472,16 +3059,11 @@
         <w:pStyle w:val="Heading3"/>
       </w:pPr>
       <w:r>
-        <w:t xml:space="preserve">Save </w:t>
-      </w:r>
-      <w:proofErr w:type="spellStart"/>
-      <w:r>
-        <w:t>start.</w:t>
+        <w:t>Save start.</w:t>
       </w:r>
       <w:r>
         <w:t>miw</w:t>
       </w:r>
-      <w:proofErr w:type="spellEnd"/>
     </w:p>
     <w:p>
       <w:r>
@@ -3493,16 +3075,11 @@
         <w:pStyle w:val="Heading3"/>
       </w:pPr>
       <w:r>
-        <w:t xml:space="preserve">Load </w:t>
-      </w:r>
-      <w:proofErr w:type="spellStart"/>
-      <w:r>
-        <w:t>start.</w:t>
+        <w:t>Load start.</w:t>
       </w:r>
       <w:r>
         <w:t>miw</w:t>
       </w:r>
-      <w:proofErr w:type="spellEnd"/>
     </w:p>
     <w:p>
       <w:r>
@@ -3517,29 +3094,19 @@
       <w:bookmarkEnd w:id="22"/>
       <w:r>
         <w:lastRenderedPageBreak/>
-        <w:t xml:space="preserve">Erase </w:t>
-      </w:r>
-      <w:proofErr w:type="spellStart"/>
-      <w:r>
-        <w:t>start.</w:t>
+        <w:t>Erase start.</w:t>
       </w:r>
       <w:r>
         <w:t>miw</w:t>
       </w:r>
-      <w:proofErr w:type="spellEnd"/>
-    </w:p>
-    <w:p>
-      <w:r>
-        <w:t xml:space="preserve">This does just what it says: removes the </w:t>
-      </w:r>
-      <w:proofErr w:type="spellStart"/>
-      <w:r>
-        <w:t>start.</w:t>
+    </w:p>
+    <w:p>
+      <w:r>
+        <w:t>This does just what it says: removes the start.</w:t>
       </w:r>
       <w:r>
         <w:t>miw</w:t>
       </w:r>
-      <w:proofErr w:type="spellEnd"/>
       <w:r>
         <w:t xml:space="preserve"> file from the current folder.</w:t>
       </w:r>
@@ -3559,29 +3126,17 @@
     </w:p>
     <w:p>
       <w:r>
-        <w:t xml:space="preserve">These are command files just like the </w:t>
-      </w:r>
-      <w:proofErr w:type="spellStart"/>
-      <w:r>
-        <w:t>start.</w:t>
+        <w:t>These are command files just like the start.</w:t>
       </w:r>
       <w:r>
         <w:t>miw</w:t>
       </w:r>
-      <w:proofErr w:type="spellEnd"/>
-      <w:r>
-        <w:t xml:space="preserve"> file above, but they have the same name as a BMP file, but with </w:t>
-      </w:r>
-      <w:proofErr w:type="gramStart"/>
-      <w:r>
-        <w:t>the .</w:t>
-      </w:r>
-      <w:proofErr w:type="spellStart"/>
+      <w:r>
+        <w:t xml:space="preserve"> file above, but they have the same name as a BMP file, but with the .</w:t>
+      </w:r>
       <w:r>
         <w:t>miw</w:t>
       </w:r>
-      <w:proofErr w:type="spellEnd"/>
-      <w:proofErr w:type="gramEnd"/>
       <w:r>
         <w:t xml:space="preserve"> extension of course. The file is run when a BMP file is started for display. This allows specific settings to always be applied to a specified BMP file.</w:t>
       </w:r>
@@ -3591,18 +3146,11 @@
         <w:pStyle w:val="Heading4"/>
       </w:pPr>
       <w:r>
-        <w:t>Save &lt;filename</w:t>
-      </w:r>
-      <w:proofErr w:type="gramStart"/>
-      <w:r>
-        <w:t>&gt;.</w:t>
-      </w:r>
-      <w:proofErr w:type="spellStart"/>
+        <w:t>Save &lt;filename&gt;.</w:t>
+      </w:r>
       <w:r>
         <w:t>miw</w:t>
       </w:r>
-      <w:proofErr w:type="spellEnd"/>
-      <w:proofErr w:type="gramEnd"/>
     </w:p>
     <w:p>
       <w:r>
@@ -3614,18 +3162,11 @@
         <w:pStyle w:val="Heading4"/>
       </w:pPr>
       <w:r>
-        <w:t>Load &lt;filename</w:t>
-      </w:r>
-      <w:proofErr w:type="gramStart"/>
-      <w:r>
-        <w:t>&gt;.</w:t>
-      </w:r>
-      <w:proofErr w:type="spellStart"/>
+        <w:t>Load &lt;filename&gt;.</w:t>
+      </w:r>
       <w:r>
         <w:t>miw</w:t>
       </w:r>
-      <w:proofErr w:type="spellEnd"/>
-      <w:proofErr w:type="gramEnd"/>
     </w:p>
     <w:p>
       <w:r>
@@ -3639,18 +3180,11 @@
       <w:bookmarkStart w:id="24" w:name="_crtw97r8ybrt" w:colFirst="0" w:colLast="0"/>
       <w:bookmarkEnd w:id="24"/>
       <w:r>
-        <w:t>Erase &lt;filename</w:t>
-      </w:r>
-      <w:proofErr w:type="gramStart"/>
-      <w:r>
-        <w:t>&gt;.</w:t>
-      </w:r>
-      <w:proofErr w:type="spellStart"/>
+        <w:t>Erase &lt;filename&gt;.</w:t>
+      </w:r>
       <w:r>
         <w:t>miw</w:t>
       </w:r>
-      <w:proofErr w:type="spellEnd"/>
-      <w:proofErr w:type="gramEnd"/>
     </w:p>
     <w:p>
       <w:r>
@@ -3707,15 +3241,7 @@
         <w:t>:</w:t>
       </w:r>
       <w:r>
-        <w:t xml:space="preserve"> </w:t>
-      </w:r>
-      <w:proofErr w:type="gramStart"/>
-      <w:r>
-        <w:t>#(</w:t>
-      </w:r>
-      <w:proofErr w:type="gramEnd"/>
-      <w:r>
-        <w:t>0-9)</w:t>
+        <w:t xml:space="preserve"> #(0-9)</w:t>
       </w:r>
     </w:p>
     <w:p>
@@ -3740,15 +3266,7 @@
         <w:t xml:space="preserve"> Macro</w:t>
       </w:r>
       <w:r>
-        <w:t xml:space="preserve">: </w:t>
-      </w:r>
-      <w:proofErr w:type="gramStart"/>
-      <w:r>
-        <w:t>#(</w:t>
-      </w:r>
-      <w:proofErr w:type="gramEnd"/>
-      <w:r>
-        <w:t>0-9)</w:t>
+        <w:t>: #(0-9)</w:t>
       </w:r>
     </w:p>
     <w:p>
@@ -3772,15 +3290,7 @@
     </w:p>
     <w:p>
       <w:r>
-        <w:t xml:space="preserve">This is used to override the image </w:t>
-      </w:r>
-      <w:proofErr w:type="spellStart"/>
-      <w:r>
-        <w:t>setttings</w:t>
-      </w:r>
-      <w:proofErr w:type="spellEnd"/>
-      <w:r>
-        <w:t xml:space="preserve"> that are stored in the macro file with each BMP file. An example using it would be if it was recorded with </w:t>
+        <w:t xml:space="preserve">This is used to override the image setttings that are stored in the macro file with each BMP file. An example using it would be if it was recorded with </w:t>
       </w:r>
       <w:r>
         <w:t xml:space="preserve">frame hold time that needs to be changed </w:t>
@@ -3878,15 +3388,7 @@
         <w:pStyle w:val="Heading3"/>
       </w:pPr>
       <w:r>
-        <w:t xml:space="preserve">Information: </w:t>
-      </w:r>
-      <w:proofErr w:type="gramStart"/>
-      <w:r>
-        <w:t>#(</w:t>
-      </w:r>
-      <w:proofErr w:type="gramEnd"/>
-      <w:r>
-        <w:t>0-9)</w:t>
+        <w:t>Information: #(0-9)</w:t>
       </w:r>
     </w:p>
     <w:p>
@@ -4006,15 +3508,7 @@
         <w:t>A long press on button 1 (bottom left on the TTGO)</w:t>
       </w:r>
       <w:r>
-        <w:t xml:space="preserve"> toggles between </w:t>
-      </w:r>
-      <w:proofErr w:type="gramStart"/>
-      <w:r>
-        <w:t>upper and lower case</w:t>
-      </w:r>
-      <w:proofErr w:type="gramEnd"/>
-      <w:r>
-        <w:t xml:space="preserve"> letters.</w:t>
+        <w:t xml:space="preserve"> toggles between upper and lower case letters.</w:t>
       </w:r>
     </w:p>
     <w:p>
@@ -4027,15 +3521,7 @@
         <w:t>Load</w:t>
       </w:r>
       <w:r>
-        <w:t xml:space="preserve">: </w:t>
-      </w:r>
-      <w:proofErr w:type="gramStart"/>
-      <w:r>
-        <w:t>#(</w:t>
-      </w:r>
-      <w:proofErr w:type="gramEnd"/>
-      <w:r>
-        <w:t>0-9)</w:t>
+        <w:t>: #(0-9)</w:t>
       </w:r>
     </w:p>
     <w:p>
@@ -4060,15 +3546,7 @@
         <w:t>Save</w:t>
       </w:r>
       <w:r>
-        <w:t xml:space="preserve">: </w:t>
-      </w:r>
-      <w:proofErr w:type="gramStart"/>
-      <w:r>
-        <w:t>#(</w:t>
-      </w:r>
-      <w:proofErr w:type="gramEnd"/>
-      <w:r>
-        <w:t>0-9)</w:t>
+        <w:t>: #(0-9)</w:t>
       </w:r>
     </w:p>
     <w:p>
@@ -4093,15 +3571,7 @@
         <w:t>Delete</w:t>
       </w:r>
       <w:r>
-        <w:t xml:space="preserve">: </w:t>
-      </w:r>
-      <w:proofErr w:type="gramStart"/>
-      <w:r>
-        <w:t>#(</w:t>
-      </w:r>
-      <w:proofErr w:type="gramEnd"/>
-      <w:r>
-        <w:t>0-9)</w:t>
+        <w:t>: #(0-9)</w:t>
       </w:r>
     </w:p>
     <w:p>
@@ -4164,15 +3634,7 @@
         <w:t>NVRAM</w:t>
       </w:r>
       <w:r>
-        <w:t xml:space="preserve"> section of the </w:t>
-      </w:r>
-      <w:proofErr w:type="gramStart"/>
-      <w:r>
-        <w:t>ESP32</w:t>
-      </w:r>
-      <w:proofErr w:type="gramEnd"/>
-      <w:r>
-        <w:t xml:space="preserve"> and </w:t>
+        <w:t xml:space="preserve"> section of the ESP32 and </w:t>
       </w:r>
       <w:r>
         <w:t xml:space="preserve">it </w:t>
@@ -4423,15 +3885,7 @@
         <w:t>used</w:t>
       </w:r>
       <w:r>
-        <w:t xml:space="preserve"> </w:t>
-      </w:r>
-      <w:proofErr w:type="spellStart"/>
-      <w:r>
-        <w:t>used</w:t>
-      </w:r>
-      <w:proofErr w:type="spellEnd"/>
-      <w:r>
-        <w:t xml:space="preserve"> in conjunction with setting the image also upside down. Using a long press on button 0 is the easiest way</w:t>
+        <w:t xml:space="preserve"> used in conjunction with setting the image also upside down. Using a long press on button 0 is the easiest way</w:t>
       </w:r>
       <w:r>
         <w:t xml:space="preserve"> to do this</w:t>
@@ -4697,15 +4151,7 @@
         <w:t xml:space="preserve">This is how fast the </w:t>
       </w:r>
       <w:r>
-        <w:t xml:space="preserve">line scrolls to the left. Smaller numbers are faster, since it is </w:t>
-      </w:r>
-      <w:proofErr w:type="gramStart"/>
-      <w:r>
-        <w:t>actually the</w:t>
-      </w:r>
-      <w:proofErr w:type="gramEnd"/>
-      <w:r>
-        <w:t xml:space="preserve"> </w:t>
+        <w:t xml:space="preserve">line scrolls to the left. Smaller numbers are faster, since it is actually the </w:t>
       </w:r>
       <w:r>
         <w:t>pause time per pixel.</w:t>
@@ -5006,11 +4452,9 @@
       <w:r>
         <w:t xml:space="preserve">It is sometimes desirable to reduce the sensitivity of the dial to rotation. Wearing gloves or shivering fingers is an example. This allows a counter to be set such that more than one </w:t>
       </w:r>
-      <w:proofErr w:type="gramStart"/>
       <w:r>
         <w:t>click</w:t>
       </w:r>
-      <w:proofErr w:type="gramEnd"/>
       <w:r>
         <w:t xml:space="preserve"> detent will be required to produce a dial motion. For example, setting this to 2 means that the dial </w:t>
       </w:r>
@@ -5030,63 +4474,49 @@
       </w:pPr>
       <w:r>
         <w:lastRenderedPageBreak/>
-        <w:t>Rotate</w:t>
-      </w:r>
-      <w:r>
-        <w:t xml:space="preserve"> Speed</w:t>
-      </w:r>
-      <w:r>
-        <w:t xml:space="preserve">: </w:t>
-      </w:r>
-      <w:r>
-        <w:t>3</w:t>
-      </w:r>
-      <w:r>
-        <w:t>0 mS</w:t>
-      </w:r>
-    </w:p>
-    <w:p>
-      <w:r>
-        <w:t xml:space="preserve">This value adjusts how fast the dial </w:t>
-      </w:r>
-      <w:r>
-        <w:t>is allowed to send rotation clicks.</w:t>
-      </w:r>
-      <w:r>
-        <w:t xml:space="preserve"> It is the</w:t>
-      </w:r>
-      <w:r>
-        <w:t xml:space="preserve"> minimum</w:t>
-      </w:r>
-      <w:r>
-        <w:t xml:space="preserve"> time between clicks</w:t>
-      </w:r>
-      <w:r>
-        <w:t xml:space="preserve"> so it can be used to slow down fast rotation</w:t>
-      </w:r>
-      <w:r>
-        <w:t xml:space="preserve">. </w:t>
-      </w:r>
-      <w:r>
-        <w:t>The allowed values are</w:t>
-      </w:r>
-      <w:r>
-        <w:t xml:space="preserve"> from </w:t>
-      </w:r>
-      <w:r>
-        <w:t>5</w:t>
-      </w:r>
-      <w:r>
-        <w:t xml:space="preserve"> to </w:t>
-      </w:r>
-      <w:r>
-        <w:t>500</w:t>
-      </w:r>
-      <w:r>
-        <w:t xml:space="preserve"> </w:t>
-      </w:r>
-      <w:r>
-        <w:t>Milliseconds</w:t>
+        <w:t>Long Press Counts: 40</w:t>
+      </w:r>
+    </w:p>
+    <w:p>
+      <w:r>
+        <w:t>This value determines how long a long press is.</w:t>
+      </w:r>
+      <w:r>
+        <w:t xml:space="preserve"> Bigger numbers mean the button must be held down longer </w:t>
+      </w:r>
+      <w:r>
+        <w:t>to</w:t>
+      </w:r>
+      <w:r>
+        <w:t xml:space="preserve"> be considered a long press.</w:t>
+      </w:r>
+    </w:p>
+    <w:p>
+      <w:pPr>
+        <w:pStyle w:val="Heading4"/>
+      </w:pPr>
+      <w:r>
+        <w:t xml:space="preserve">Btn0 Long: </w:t>
+      </w:r>
+      <w:r>
+        <w:t>Display</w:t>
+      </w:r>
+      <w:r>
+        <w:t>Rotation</w:t>
+      </w:r>
+      <w:r>
+        <w:t xml:space="preserve"> | LightBar</w:t>
+      </w:r>
+    </w:p>
+    <w:p>
+      <w:r>
+        <w:t>This is the action for a long press on the top left button.</w:t>
+      </w:r>
+      <w:r>
+        <w:t xml:space="preserve"> UpsideDown rotates the display and also shows the BMP reversed</w:t>
+      </w:r>
+      <w:r>
+        <w:t>. LightBar runs the light bar function to use the wand as a light source. There will probably be more choices in the future</w:t>
       </w:r>
       <w:r>
         <w:t>.</w:t>
@@ -5097,15 +4527,27 @@
         <w:pStyle w:val="Heading4"/>
       </w:pPr>
       <w:r>
-        <w:t>Acceleration: On | Off</w:t>
-      </w:r>
-    </w:p>
-    <w:p>
-      <w:r>
-        <w:t xml:space="preserve">When off, each click of the dial will move one logical click. When this option is on, the faster the dial is rotated the more logical clicks will be produced. The effect of this is </w:t>
-      </w:r>
-      <w:r>
-        <w:t>make the dial appear to be rotating even faster.</w:t>
+        <w:t xml:space="preserve">Btn1 Long: LightBar | </w:t>
+      </w:r>
+      <w:r>
+        <w:t>Display</w:t>
+      </w:r>
+      <w:r>
+        <w:t>Rotation</w:t>
+      </w:r>
+    </w:p>
+    <w:p>
+      <w:r>
+        <w:t xml:space="preserve">This is the action for a long press on the </w:t>
+      </w:r>
+      <w:r>
+        <w:t>bottom</w:t>
+      </w:r>
+      <w:r>
+        <w:t xml:space="preserve"> left button.</w:t>
+      </w:r>
+      <w:r>
+        <w:t xml:space="preserve"> There will probably be more choices in the future.</w:t>
       </w:r>
     </w:p>
     <w:p>
@@ -5113,244 +4555,115 @@
         <w:pStyle w:val="Heading4"/>
       </w:pPr>
       <w:r>
-        <w:t>Long Press Counts: 40</w:t>
-      </w:r>
-    </w:p>
-    <w:p>
-      <w:r>
-        <w:t>This value determines how long a long press is.</w:t>
-      </w:r>
-      <w:r>
-        <w:t xml:space="preserve"> Bigger numbers mean the button must be held down longer </w:t>
-      </w:r>
-      <w:proofErr w:type="gramStart"/>
-      <w:r>
-        <w:t>in order to</w:t>
-      </w:r>
-      <w:proofErr w:type="gramEnd"/>
-      <w:r>
-        <w:t xml:space="preserve"> be considered a long press.</w:t>
-      </w:r>
-    </w:p>
-    <w:p>
-      <w:pPr>
-        <w:pStyle w:val="Heading4"/>
-      </w:pPr>
-      <w:r>
-        <w:t xml:space="preserve">Btn0 Long: </w:t>
-      </w:r>
-      <w:proofErr w:type="spellStart"/>
-      <w:r>
-        <w:t>Display</w:t>
-      </w:r>
-      <w:r>
-        <w:t>Rotation</w:t>
-      </w:r>
-      <w:proofErr w:type="spellEnd"/>
-      <w:r>
-        <w:t xml:space="preserve"> | </w:t>
-      </w:r>
-      <w:proofErr w:type="spellStart"/>
-      <w:r>
-        <w:t>LightBar</w:t>
-      </w:r>
-      <w:proofErr w:type="spellEnd"/>
-    </w:p>
-    <w:p>
-      <w:r>
-        <w:t>This is the action for a long press on the top left button.</w:t>
-      </w:r>
-      <w:r>
-        <w:t xml:space="preserve"> </w:t>
-      </w:r>
-      <w:proofErr w:type="spellStart"/>
-      <w:r>
-        <w:t>UpsideDown</w:t>
-      </w:r>
-      <w:proofErr w:type="spellEnd"/>
-      <w:r>
-        <w:t xml:space="preserve"> rotates the display </w:t>
-      </w:r>
-      <w:proofErr w:type="gramStart"/>
-      <w:r>
-        <w:t>and also</w:t>
-      </w:r>
-      <w:proofErr w:type="gramEnd"/>
-      <w:r>
-        <w:t xml:space="preserve"> shows the BMP reversed</w:t>
-      </w:r>
-      <w:r>
-        <w:t xml:space="preserve">. </w:t>
-      </w:r>
-      <w:proofErr w:type="spellStart"/>
-      <w:r>
-        <w:t>LightBar</w:t>
-      </w:r>
-      <w:proofErr w:type="spellEnd"/>
-      <w:r>
-        <w:t xml:space="preserve"> runs the light bar function to use the wand as a light source. There will probably be more choices in the future</w:t>
+        <w:t>Rotate Dial Type: Toggle | Pulse</w:t>
+      </w:r>
+    </w:p>
+    <w:p>
+      <w:r>
+        <w:t>There are</w:t>
+      </w:r>
+      <w:r>
+        <w:t xml:space="preserve"> two types (maybe more) of rotary dial encoding methods</w:t>
+      </w:r>
+      <w:r>
+        <w:t>. Some pulse the A and B lines for each click of rotation while other just change to other state</w:t>
+      </w:r>
+      <w:r>
+        <w:t xml:space="preserve">. The </w:t>
+      </w:r>
+      <w:r>
+        <w:t>first kind</w:t>
+      </w:r>
+      <w:r>
+        <w:t xml:space="preserve"> always leaves A and B open and simply pulse</w:t>
+      </w:r>
+      <w:r>
+        <w:t xml:space="preserve"> A and B</w:t>
+      </w:r>
+      <w:r>
+        <w:t xml:space="preserve"> closed for a short period of time</w:t>
+      </w:r>
+      <w:r>
+        <w:t xml:space="preserve"> with each rotation click. This one is called “pulse”. The other kind</w:t>
+      </w:r>
+      <w:r>
+        <w:t xml:space="preserve"> changes between open and close</w:t>
+      </w:r>
+      <w:r>
+        <w:t>d</w:t>
+      </w:r>
+      <w:r>
+        <w:t xml:space="preserve"> with each click. This is called “toggle”.</w:t>
+      </w:r>
+      <w:r>
+        <w:t xml:space="preserve"> The time relationship between</w:t>
+      </w:r>
+      <w:r>
+        <w:t xml:space="preserve"> the</w:t>
+      </w:r>
+      <w:r>
+        <w:t xml:space="preserve"> A and B</w:t>
+      </w:r>
+      <w:r>
+        <w:t xml:space="preserve"> contact closures</w:t>
+      </w:r>
+      <w:r>
+        <w:t xml:space="preserve"> determines the direction of rotation.</w:t>
+      </w:r>
+    </w:p>
+    <w:p/>
+    <w:p>
+      <w:r>
+        <w:t xml:space="preserve">After a system reset to factory or the first time </w:t>
+      </w:r>
+      <w:r>
+        <w:t xml:space="preserve">a new version of </w:t>
+      </w:r>
+      <w:r>
+        <w:t>the software is loaded the</w:t>
+      </w:r>
+      <w:r>
+        <w:t xml:space="preserve"> software will try to determine which kind of rotary switch exists. I</w:t>
+      </w:r>
+      <w:r>
+        <w:t>f the rotary switch i</w:t>
+      </w:r>
+      <w:r>
+        <w:t>s</w:t>
+      </w:r>
+      <w:r>
+        <w:t xml:space="preserve"> the toggle </w:t>
+      </w:r>
+      <w:r>
+        <w:t>kind,</w:t>
+      </w:r>
+      <w:r>
+        <w:t xml:space="preserve"> it might</w:t>
+      </w:r>
+      <w:r>
+        <w:t xml:space="preserve"> ask for the dial to be rotated one click in either </w:t>
+      </w:r>
+      <w:r>
+        <w:t>direction</w:t>
       </w:r>
       <w:r>
         <w:t>.</w:t>
       </w:r>
-    </w:p>
-    <w:p>
-      <w:pPr>
-        <w:pStyle w:val="Heading4"/>
-      </w:pPr>
-      <w:r>
-        <w:t xml:space="preserve">Btn1 Long: </w:t>
-      </w:r>
-      <w:proofErr w:type="spellStart"/>
-      <w:r>
-        <w:t>LightBar</w:t>
-      </w:r>
-      <w:proofErr w:type="spellEnd"/>
-      <w:r>
-        <w:t xml:space="preserve"> | </w:t>
-      </w:r>
-      <w:proofErr w:type="spellStart"/>
-      <w:r>
-        <w:t>Display</w:t>
-      </w:r>
-      <w:r>
-        <w:t>Rotation</w:t>
-      </w:r>
-      <w:proofErr w:type="spellEnd"/>
-    </w:p>
-    <w:p>
-      <w:r>
-        <w:t xml:space="preserve">This is the action for a long press on the </w:t>
-      </w:r>
-      <w:r>
-        <w:t>bottom</w:t>
-      </w:r>
-      <w:r>
-        <w:t xml:space="preserve"> left button.</w:t>
-      </w:r>
-      <w:r>
-        <w:t xml:space="preserve"> There will probably be more choices in the future.</w:t>
-      </w:r>
-    </w:p>
-    <w:p>
-      <w:pPr>
-        <w:pStyle w:val="Heading4"/>
-      </w:pPr>
-      <w:r>
-        <w:t>Rotate Dial Type: Toggle | Pulse</w:t>
-      </w:r>
-    </w:p>
-    <w:p>
-      <w:r>
-        <w:t>There are</w:t>
-      </w:r>
-      <w:r>
-        <w:t xml:space="preserve"> two types (maybe more) of rotary dial encoding methods</w:t>
-      </w:r>
-      <w:r>
-        <w:t>. Some pulse the A and B lines for each click of rotation while other just change to other state</w:t>
-      </w:r>
-      <w:r>
-        <w:t xml:space="preserve">. The </w:t>
-      </w:r>
-      <w:r>
-        <w:t>first kind</w:t>
-      </w:r>
-      <w:r>
-        <w:t xml:space="preserve"> always leaves A and B open and simply pulse</w:t>
-      </w:r>
-      <w:r>
-        <w:t xml:space="preserve"> A and B</w:t>
-      </w:r>
-      <w:r>
-        <w:t xml:space="preserve"> closed for a short period of time</w:t>
-      </w:r>
-      <w:r>
-        <w:t xml:space="preserve"> with each rotation click. This one is called “pulse”. The other kind</w:t>
-      </w:r>
-      <w:r>
-        <w:t xml:space="preserve"> changes between open and close</w:t>
-      </w:r>
-      <w:r>
-        <w:t>d</w:t>
-      </w:r>
-      <w:r>
-        <w:t xml:space="preserve"> with each click. This is called “toggle”.</w:t>
-      </w:r>
-      <w:r>
-        <w:t xml:space="preserve"> The time relationship between</w:t>
-      </w:r>
-      <w:r>
-        <w:t xml:space="preserve"> the</w:t>
-      </w:r>
-      <w:r>
-        <w:t xml:space="preserve"> A and B</w:t>
-      </w:r>
-      <w:r>
-        <w:t xml:space="preserve"> contact closures</w:t>
-      </w:r>
-      <w:r>
-        <w:t xml:space="preserve"> determines the direction of rotation.</w:t>
-      </w:r>
-    </w:p>
-    <w:p/>
-    <w:p>
-      <w:r>
-        <w:t xml:space="preserve">After a system reset to factory or the first time </w:t>
-      </w:r>
-      <w:r>
-        <w:t xml:space="preserve">a new version of </w:t>
-      </w:r>
-      <w:r>
-        <w:t>the software is loaded the</w:t>
-      </w:r>
-      <w:r>
-        <w:t xml:space="preserve"> software will try to determine which kind of rotary switch exists. I</w:t>
-      </w:r>
-      <w:r>
-        <w:t>f the rotary switch i</w:t>
-      </w:r>
-      <w:r>
-        <w:t>s</w:t>
-      </w:r>
-      <w:r>
-        <w:t xml:space="preserve"> the toggle </w:t>
-      </w:r>
-      <w:r>
-        <w:t>kind,</w:t>
-      </w:r>
-      <w:r>
-        <w:t xml:space="preserve"> it might</w:t>
-      </w:r>
-      <w:r>
-        <w:t xml:space="preserve"> ask for the dial to be rotated one click in either </w:t>
-      </w:r>
-      <w:r>
-        <w:t>direction</w:t>
+      <w:r>
+        <w:t xml:space="preserve"> This happens when the dial is in the contacts open position since this is the normal position</w:t>
+      </w:r>
+      <w:r>
+        <w:t xml:space="preserve"> for the pulse dial type</w:t>
+      </w:r>
+      <w:r>
+        <w:t xml:space="preserve"> and the software can’t determine what the switch type is</w:t>
       </w:r>
       <w:r>
         <w:t>.</w:t>
       </w:r>
       <w:r>
-        <w:t xml:space="preserve"> This happens when the dial is in the contacts open position since this is the normal position</w:t>
-      </w:r>
-      <w:r>
-        <w:t xml:space="preserve"> for the pulse dial type</w:t>
-      </w:r>
-      <w:r>
-        <w:t xml:space="preserve"> and the software can’t determine what the switch type is</w:t>
-      </w:r>
-      <w:r>
-        <w:t>.</w:t>
-      </w:r>
-      <w:r>
-        <w:t xml:space="preserve"> Because the automatic detection </w:t>
-      </w:r>
-      <w:proofErr w:type="gramStart"/>
-      <w:r>
-        <w:t>works perfectly</w:t>
-      </w:r>
-      <w:proofErr w:type="gramEnd"/>
+        <w:t xml:space="preserve"> Because the automatic detection works perfectly</w:t>
+      </w:r>
       <w:r>
         <w:t xml:space="preserve"> </w:t>
       </w:r>
@@ -5399,28 +4712,63 @@
     </w:p>
     <w:p>
       <w:r>
+        <w:t>If</w:t>
+      </w:r>
+      <w:r>
+        <w:t xml:space="preserve"> the system has either of these </w:t>
+      </w:r>
+      <w:r>
+        <w:t>symptoms,</w:t>
+      </w:r>
+      <w:r>
+        <w:t xml:space="preserve"> then try the other option.</w:t>
+      </w:r>
+      <w:r>
+        <w:t xml:space="preserve"> Alternatively use the reset to factory and let the automatic switch detection fix it.</w:t>
+      </w:r>
+    </w:p>
+    <w:p>
+      <w:pPr>
+        <w:pStyle w:val="Heading3"/>
+      </w:pPr>
+      <w:r>
+        <w:t>+Preview Settings</w:t>
+      </w:r>
+    </w:p>
+    <w:p>
+      <w:pPr>
+        <w:pStyle w:val="Heading4"/>
+      </w:pPr>
+      <w:r>
+        <w:t>Scroll Mode: Sideways</w:t>
+      </w:r>
+    </w:p>
+    <w:p>
+      <w:r>
+        <w:t xml:space="preserve">This stores the </w:t>
+      </w:r>
+      <w:r>
+        <w:t>preview option for the dial scrolling sideways or browsing the files on the SD card. It can be toggled here or during preview with a long press of btn1, the lower left button</w:t>
+      </w:r>
+      <w:r>
+        <w:t>.</w:t>
+      </w:r>
+    </w:p>
+    <w:p>
+      <w:pPr>
+        <w:pStyle w:val="Heading4"/>
+      </w:pPr>
+      <w:r>
         <w:lastRenderedPageBreak/>
-        <w:t>If</w:t>
-      </w:r>
-      <w:r>
-        <w:t xml:space="preserve"> the system has either of these </w:t>
-      </w:r>
-      <w:r>
-        <w:t>symptoms,</w:t>
-      </w:r>
-      <w:r>
-        <w:t xml:space="preserve"> then try the other option.</w:t>
-      </w:r>
-      <w:r>
-        <w:t xml:space="preserve"> Alternatively use the reset to factory and let the automatic switch detection fix it.</w:t>
-      </w:r>
-    </w:p>
-    <w:p>
-      <w:pPr>
-        <w:pStyle w:val="Heading3"/>
-      </w:pPr>
-      <w:r>
-        <w:t>+Preview Settings</w:t>
+        <w:t>Top Start Offset: 5 px</w:t>
+      </w:r>
+    </w:p>
+    <w:p>
+      <w:r>
+        <w:t xml:space="preserve">This sets the starting point for the top of the image display.  Because most images are 144 and the display is only 135 pixels it is </w:t>
+      </w:r>
+      <w:r>
+        <w:t>not possible to display all of the image height. The default value of 5 will remove the top 5 pixels on the preview display. This will result in 4 more pixels missing on the bottom of the image. The value can be set from 0 to 10 as desired.</w:t>
       </w:r>
     </w:p>
     <w:p>
@@ -5428,18 +4776,21 @@
         <w:pStyle w:val="Heading4"/>
       </w:pPr>
       <w:r>
-        <w:t>Scroll Mode: Sideways</w:t>
-      </w:r>
-    </w:p>
-    <w:p>
-      <w:r>
-        <w:t xml:space="preserve">This stores the </w:t>
-      </w:r>
-      <w:r>
-        <w:t>preview option for the dial scrolling sideways or browsing the files on the SD card. It can be toggled here or during preview with a long press of btn1, the lower left button</w:t>
-      </w:r>
-      <w:r>
-        <w:t>.</w:t>
+        <w:t>Dial</w:t>
+      </w:r>
+      <w:r>
+        <w:t xml:space="preserve"> Scroll</w:t>
+      </w:r>
+      <w:r>
+        <w:t xml:space="preserve"> Pixels</w:t>
+      </w:r>
+      <w:r>
+        <w:t>: 120 px</w:t>
+      </w:r>
+    </w:p>
+    <w:p>
+      <w:r>
+        <w:t>This is the number of pixel columns that the preview display of an image is scrolled with each increment of the rotary dial. The default value is half the screen width.</w:t>
       </w:r>
     </w:p>
     <w:p>
@@ -5447,52 +4798,6 @@
         <w:pStyle w:val="Heading4"/>
       </w:pPr>
       <w:r>
-        <w:t>Top Start Offset: 5 px</w:t>
-      </w:r>
-    </w:p>
-    <w:p>
-      <w:r>
-        <w:t xml:space="preserve">This sets the starting point for the top of the image display.  Because most images are 144 and the display is only 135 pixels it is </w:t>
-      </w:r>
-      <w:r>
-        <w:t xml:space="preserve">not possible to display </w:t>
-      </w:r>
-      <w:proofErr w:type="gramStart"/>
-      <w:r>
-        <w:t>all of</w:t>
-      </w:r>
-      <w:proofErr w:type="gramEnd"/>
-      <w:r>
-        <w:t xml:space="preserve"> the image height. The default value of 5 will remove the top 5 pixels on the preview display. This will result in 4 more pixels missing on the bottom of the image. The value can be set from 0 to 10 as desired.</w:t>
-      </w:r>
-    </w:p>
-    <w:p>
-      <w:pPr>
-        <w:pStyle w:val="Heading4"/>
-      </w:pPr>
-      <w:r>
-        <w:t>Dial</w:t>
-      </w:r>
-      <w:r>
-        <w:t xml:space="preserve"> Scroll</w:t>
-      </w:r>
-      <w:r>
-        <w:t xml:space="preserve"> Pixels</w:t>
-      </w:r>
-      <w:r>
-        <w:t>: 120 px</w:t>
-      </w:r>
-    </w:p>
-    <w:p>
-      <w:r>
-        <w:t>This is the number of pixel columns that the preview display of an image is scrolled with each increment of the rotary dial. The default value is half the screen width.</w:t>
-      </w:r>
-    </w:p>
-    <w:p>
-      <w:pPr>
-        <w:pStyle w:val="Heading4"/>
-      </w:pPr>
-      <w:r>
         <w:t>Auto Scroll</w:t>
       </w:r>
       <w:r>
@@ -5504,15 +4809,7 @@
     </w:p>
     <w:p>
       <w:r>
-        <w:t xml:space="preserve">This is used to cause the preview to automatically scroll. The value is in </w:t>
-      </w:r>
-      <w:proofErr w:type="spellStart"/>
-      <w:r>
-        <w:t>mSeconds</w:t>
-      </w:r>
-      <w:proofErr w:type="spellEnd"/>
-      <w:r>
-        <w:t xml:space="preserve"> but due to the speed of reading the SD card and the display, values below 100 are about the same. The display resets to the beginning after it reaches the end.</w:t>
+        <w:t>This is used to cause the preview to automatically scroll. The value is in mSeconds but due to the speed of reading the SD card and the display, values below 100 are about the same. The display resets to the beginning after it reaches the end.</w:t>
       </w:r>
     </w:p>
     <w:p>
@@ -5621,7 +4918,6 @@
     <w:p/>
     <w:p>
       <w:r>
-        <w:lastRenderedPageBreak/>
         <w:t xml:space="preserve">Note that there are two main version of the PCB. One has an on-board power supply while the other requires an external </w:t>
       </w:r>
       <w:r>
@@ -5730,6 +5026,7 @@
     </w:p>
     <w:p>
       <w:r>
+        <w:lastRenderedPageBreak/>
         <w:t>For the most accurate 0%</w:t>
       </w:r>
       <w:r>
@@ -5849,15 +5146,7 @@
         <w:t xml:space="preserve"> It is approximately 0.71 times the full value.</w:t>
       </w:r>
       <w:r>
-        <w:t xml:space="preserve"> </w:t>
-      </w:r>
-      <w:proofErr w:type="spellStart"/>
-      <w:r>
-        <w:t>LiIon</w:t>
-      </w:r>
-      <w:proofErr w:type="spellEnd"/>
-      <w:r>
-        <w:t xml:space="preserve"> batteries should never be discharged below 2.75 volts</w:t>
+        <w:t xml:space="preserve"> LiIon batteries should never be discharged below 2.75 volts</w:t>
       </w:r>
       <w:r>
         <w:t xml:space="preserve"> (5.5 v for two batteries)</w:t>
@@ -5911,46 +5200,38 @@
         <w:pStyle w:val="Heading3"/>
       </w:pPr>
       <w:r>
+        <w:t>IP: 192.168.4.1</w:t>
+      </w:r>
+    </w:p>
+    <w:p>
+      <w:r>
+        <w:t xml:space="preserve">This is the address of the web page server built </w:t>
+      </w:r>
+      <w:r>
+        <w:t>into</w:t>
+      </w:r>
+      <w:r>
+        <w:t xml:space="preserve"> the wand. It is very experimental and not complete yet. The only </w:t>
+      </w:r>
+      <w:r>
+        <w:t>useful</w:t>
+      </w:r>
+      <w:r>
+        <w:t xml:space="preserve"> function is the ability to upload or download image files directly to the wand from a web browser on a phone or computer without removing the </w:t>
+      </w:r>
+      <w:r>
+        <w:t>micro-SD</w:t>
+      </w:r>
+      <w:r>
+        <w:t xml:space="preserve"> card. More features will be added in the future, including complete control of the wand. To use it, first connect to the MIW….. network. The password is 12345678. Then point the browser to the IP address.</w:t>
+      </w:r>
+    </w:p>
+    <w:p>
+      <w:pPr>
+        <w:pStyle w:val="Heading3"/>
+      </w:pPr>
+      <w:r>
         <w:lastRenderedPageBreak/>
-        <w:t>IP: 192.168.4.1</w:t>
-      </w:r>
-    </w:p>
-    <w:p>
-      <w:r>
-        <w:t xml:space="preserve">This is the address of the web page server built </w:t>
-      </w:r>
-      <w:r>
-        <w:t>into</w:t>
-      </w:r>
-      <w:r>
-        <w:t xml:space="preserve"> the wand. It is very experimental and not complete yet. The only </w:t>
-      </w:r>
-      <w:r>
-        <w:t>useful</w:t>
-      </w:r>
-      <w:r>
-        <w:t xml:space="preserve"> function is the ability to upload or download image files directly to the wand from a web browser on a phone or computer without removing the </w:t>
-      </w:r>
-      <w:r>
-        <w:t>micro-SD</w:t>
-      </w:r>
-      <w:r>
-        <w:t xml:space="preserve"> card. More features will be added in the future, including complete control of the wand. To use it, first connect to the MIW</w:t>
-      </w:r>
-      <w:proofErr w:type="gramStart"/>
-      <w:r>
-        <w:t>…..</w:t>
-      </w:r>
-      <w:proofErr w:type="gramEnd"/>
-      <w:r>
-        <w:t xml:space="preserve"> network. The password is 12345678. Then point the browser to the IP address.</w:t>
-      </w:r>
-    </w:p>
-    <w:p>
-      <w:pPr>
-        <w:pStyle w:val="Heading3"/>
-      </w:pPr>
-      <w:r>
         <w:t>Reset All Settings</w:t>
       </w:r>
     </w:p>
@@ -6005,15 +5286,7 @@
     <w:p/>
     <w:p>
       <w:r>
-        <w:t xml:space="preserve">The default allows setting the brightness, </w:t>
-      </w:r>
-      <w:proofErr w:type="gramStart"/>
-      <w:r>
-        <w:t>hue</w:t>
-      </w:r>
-      <w:proofErr w:type="gramEnd"/>
-      <w:r>
-        <w:t xml:space="preserve"> and saturation, but it can also be changed to use RGB values</w:t>
+        <w:t>The default allows setting the brightness, hue and saturation, but it can also be changed to use RGB values</w:t>
       </w:r>
       <w:r>
         <w:t xml:space="preserve"> or Kelvin</w:t>
@@ -6055,15 +5328,7 @@
         <w:t>.</w:t>
       </w:r>
       <w:r>
-        <w:t xml:space="preserve"> The delay value is in </w:t>
-      </w:r>
-      <w:proofErr w:type="spellStart"/>
-      <w:r>
-        <w:t>mSec</w:t>
-      </w:r>
-      <w:proofErr w:type="spellEnd"/>
-      <w:r>
-        <w:t xml:space="preserve"> and is used to slow down the stepping when the dial is rotated.</w:t>
+        <w:t xml:space="preserve"> The delay value is in mSec and is used to slow down the stepping when the dial is rotated.</w:t>
       </w:r>
       <w:r>
         <w:t xml:space="preserve"> For example: if the increment is set to 10 and the dial is rotated </w:t>
@@ -6075,15 +5340,7 @@
         <w:t>step from 5 to 15 with the delay after each step. This can provide a smooth change of the Hue value over a time value determined by the increment times the delay.</w:t>
       </w:r>
       <w:r>
-        <w:t xml:space="preserve"> </w:t>
-      </w:r>
-      <w:proofErr w:type="gramStart"/>
-      <w:r>
-        <w:t>All of</w:t>
-      </w:r>
-      <w:proofErr w:type="gramEnd"/>
-      <w:r>
-        <w:t xml:space="preserve"> the other settings behave the same as Hue. Experiment to see how they work!</w:t>
+        <w:t xml:space="preserve"> All of the other settings behave the same as Hue. Experiment to see how they work!</w:t>
       </w:r>
     </w:p>
     <w:p/>
@@ -6128,67 +5385,67 @@
         <w:pStyle w:val="Heading3"/>
       </w:pPr>
       <w:r>
+        <w:t>Color Mode</w:t>
+      </w:r>
+      <w:r>
+        <w:t>:</w:t>
+      </w:r>
+      <w:r>
+        <w:t xml:space="preserve"> HSV | RGB | Kelvin</w:t>
+      </w:r>
+    </w:p>
+    <w:p>
+      <w:r>
+        <w:t>HSL or RBG</w:t>
+      </w:r>
+      <w:r>
+        <w:t xml:space="preserve"> or Kelvin</w:t>
+      </w:r>
+      <w:r>
+        <w:t xml:space="preserve"> can be chosen.</w:t>
+      </w:r>
+      <w:r>
+        <w:t xml:space="preserve"> The choice will affect some of the following menu lines.</w:t>
+      </w:r>
+    </w:p>
+    <w:p>
+      <w:pPr>
+        <w:pStyle w:val="Heading3"/>
+      </w:pPr>
+      <w:r>
+        <w:t>Hue</w:t>
+      </w:r>
+      <w:r>
+        <w:t>: 0</w:t>
+      </w:r>
+    </w:p>
+    <w:p>
+      <w:r>
+        <w:t>Adjusts this value.</w:t>
+      </w:r>
+    </w:p>
+    <w:p>
+      <w:pPr>
+        <w:pStyle w:val="Heading3"/>
+      </w:pPr>
+      <w:r>
+        <w:t>Saturation: 255</w:t>
+      </w:r>
+    </w:p>
+    <w:p>
+      <w:r>
+        <w:t>Adjusts this value.</w:t>
+      </w:r>
+      <w:r>
+        <w:t xml:space="preserve"> 0 is no color.</w:t>
+      </w:r>
+    </w:p>
+    <w:p>
+      <w:pPr>
+        <w:pStyle w:val="Heading3"/>
+      </w:pPr>
+      <w:r>
         <w:lastRenderedPageBreak/>
-        <w:t>Color Mode</w:t>
-      </w:r>
-      <w:r>
-        <w:t>:</w:t>
-      </w:r>
-      <w:r>
-        <w:t xml:space="preserve"> HSV | RGB | Kelvin</w:t>
-      </w:r>
-    </w:p>
-    <w:p>
-      <w:r>
-        <w:t>HSL or RBG</w:t>
-      </w:r>
-      <w:r>
-        <w:t xml:space="preserve"> or Kelvin</w:t>
-      </w:r>
-      <w:r>
-        <w:t xml:space="preserve"> can be chosen.</w:t>
-      </w:r>
-      <w:r>
-        <w:t xml:space="preserve"> The choice will affect some of the following menu lines.</w:t>
-      </w:r>
-    </w:p>
-    <w:p>
-      <w:pPr>
-        <w:pStyle w:val="Heading3"/>
-      </w:pPr>
-      <w:r>
-        <w:t>Hue</w:t>
-      </w:r>
-      <w:r>
-        <w:t>: 0</w:t>
-      </w:r>
-    </w:p>
-    <w:p>
-      <w:r>
-        <w:t>Adjusts this value.</w:t>
-      </w:r>
-    </w:p>
-    <w:p>
-      <w:pPr>
-        <w:pStyle w:val="Heading3"/>
-      </w:pPr>
-      <w:r>
-        <w:t>Saturation: 255</w:t>
-      </w:r>
-    </w:p>
-    <w:p>
-      <w:r>
-        <w:t>Adjusts this value.</w:t>
-      </w:r>
-      <w:r>
-        <w:t xml:space="preserve"> 0 is no color.</w:t>
-      </w:r>
-    </w:p>
-    <w:p>
-      <w:pPr>
-        <w:pStyle w:val="Heading3"/>
-      </w:pPr>
-      <w:r>
         <w:t>Brightness: 255</w:t>
       </w:r>
     </w:p>
@@ -6355,21 +5612,12 @@
         <w:pStyle w:val="Heading2"/>
       </w:pPr>
       <w:r>
-        <w:lastRenderedPageBreak/>
         <w:t>Sleep</w:t>
       </w:r>
     </w:p>
     <w:p>
       <w:r>
-        <w:t xml:space="preserve">This puts the TTGO into a low power mode. Pressing the button will wake it up again. It is useful to save the battery while not losing any of the current settings. </w:t>
-      </w:r>
-      <w:proofErr w:type="gramStart"/>
-      <w:r>
-        <w:t>Alternatively</w:t>
-      </w:r>
-      <w:proofErr w:type="gramEnd"/>
-      <w:r>
-        <w:t xml:space="preserve"> the settings can be saved and then restored after rebooting the wand.</w:t>
+        <w:t>This puts the TTGO into a low power mode. Pressing the button will wake it up again. It is useful to save the battery while not losing any of the current settings. Alternatively the settings can be saved and then restored after rebooting the wand.</w:t>
       </w:r>
     </w:p>
     <w:p>
@@ -6400,6 +5648,7 @@
       <w:bookmarkStart w:id="37" w:name="_wke71mezit2k" w:colFirst="0" w:colLast="0"/>
       <w:bookmarkEnd w:id="37"/>
       <w:r>
+        <w:lastRenderedPageBreak/>
         <w:t>Barber Pole</w:t>
       </w:r>
     </w:p>
@@ -6444,11 +5693,9 @@
       </w:pPr>
       <w:bookmarkStart w:id="40" w:name="_euh37tki3dzq" w:colFirst="0" w:colLast="0"/>
       <w:bookmarkEnd w:id="40"/>
-      <w:proofErr w:type="gramStart"/>
       <w:r>
         <w:t>Checker Board</w:t>
       </w:r>
-      <w:proofErr w:type="gramEnd"/>
     </w:p>
     <w:p>
       <w:r>
@@ -6476,34 +5723,13 @@
       </w:pPr>
       <w:bookmarkStart w:id="42" w:name="_s3whr291r8s" w:colFirst="0" w:colLast="0"/>
       <w:bookmarkEnd w:id="42"/>
-      <w:proofErr w:type="spellStart"/>
-      <w:r>
-        <w:t>Cylon</w:t>
-      </w:r>
-      <w:proofErr w:type="spellEnd"/>
-      <w:r>
-        <w:t xml:space="preserve"> Eye</w:t>
-      </w:r>
-    </w:p>
-    <w:p>
-      <w:r>
-        <w:t xml:space="preserve">This was inspired from the </w:t>
-      </w:r>
-      <w:proofErr w:type="spellStart"/>
-      <w:r>
-        <w:t>BattleStar</w:t>
-      </w:r>
-      <w:proofErr w:type="spellEnd"/>
-      <w:r>
-        <w:t xml:space="preserve"> Galactica movies, the evil </w:t>
-      </w:r>
-      <w:proofErr w:type="spellStart"/>
-      <w:r>
-        <w:t>Cylon</w:t>
-      </w:r>
-      <w:proofErr w:type="spellEnd"/>
-      <w:r>
-        <w:t xml:space="preserve"> eyes.</w:t>
+      <w:r>
+        <w:t>Cylon Eye</w:t>
+      </w:r>
+    </w:p>
+    <w:p>
+      <w:r>
+        <w:t>This was inspired from the BattleStar Galactica movies, the evil Cylon eyes.</w:t>
       </w:r>
     </w:p>
     <w:p>
@@ -6513,7 +5739,6 @@
       <w:bookmarkStart w:id="43" w:name="_utxphz1zmtlq" w:colFirst="0" w:colLast="0"/>
       <w:bookmarkEnd w:id="43"/>
       <w:r>
-        <w:lastRenderedPageBreak/>
         <w:t>Juggle</w:t>
       </w:r>
     </w:p>
@@ -6557,17 +5782,13 @@
       <w:bookmarkStart w:id="45" w:name="_v0of84qvvw90" w:colFirst="0" w:colLast="0"/>
       <w:bookmarkEnd w:id="45"/>
       <w:r>
+        <w:lastRenderedPageBreak/>
         <w:t>One Dot</w:t>
       </w:r>
     </w:p>
     <w:p>
-      <w:proofErr w:type="gramStart"/>
-      <w:r>
-        <w:t>Actually, this</w:t>
-      </w:r>
-      <w:proofErr w:type="gramEnd"/>
-      <w:r>
-        <w:t xml:space="preserve"> is four dots, red, green, blue and white. They move one at a time from one end to the other. It is probably mostly useful for testing the wand. That’s why it was written originally.</w:t>
+      <w:r>
+        <w:t>Actually, this is four dots, red, green, blue and white. They move one at a time from one end to the other. It is probably mostly useful for testing the wand. That’s why it was written originally.</w:t>
       </w:r>
     </w:p>
     <w:p>
@@ -6640,19 +5861,7 @@
     </w:p>
     <w:p>
       <w:r>
-        <w:t xml:space="preserve">This is probably one of the more useful patterns. It allows the LED strip to be used as a light source. The color can be controlled with the dial as well as the saturation and brightness. A setting allows the RGB values to be entered if that is desired. The brightness value is limited by </w:t>
-      </w:r>
-      <w:r>
-        <w:lastRenderedPageBreak/>
-        <w:t xml:space="preserve">the LED strip brightness setting from the main LED settings menu. </w:t>
-      </w:r>
-      <w:proofErr w:type="gramStart"/>
-      <w:r>
-        <w:t>So</w:t>
-      </w:r>
-      <w:proofErr w:type="gramEnd"/>
-      <w:r>
-        <w:t xml:space="preserve"> if more brightness is needed that value must be changed. The LED strip will stay on until a long press turns it off.</w:t>
+        <w:t>This is probably one of the more useful patterns. It allows the LED strip to be used as a light source. The color can be controlled with the dial as well as the saturation and brightness. A setting allows the RGB values to be entered if that is desired. The brightness value is limited by the LED strip brightness setting from the main LED settings menu. So if more brightness is needed that value must be changed. The LED strip will stay on until a long press turns it off.</w:t>
       </w:r>
     </w:p>
     <w:p>
@@ -6692,6 +5901,7 @@
       <w:bookmarkStart w:id="52" w:name="_uq8yao8ngb5b" w:colFirst="0" w:colLast="0"/>
       <w:bookmarkEnd w:id="52"/>
       <w:r>
+        <w:lastRenderedPageBreak/>
         <w:t>Wedge</w:t>
       </w:r>
     </w:p>
@@ -6725,19 +5935,7 @@
         <w:t xml:space="preserve"> while choosing Fixed Time means that Frame Hold won’t appear.</w:t>
       </w:r>
       <w:r>
-        <w:t xml:space="preserve"> Some submenus are not shown </w:t>
-      </w:r>
-      <w:proofErr w:type="gramStart"/>
-      <w:r>
-        <w:t xml:space="preserve">in </w:t>
-      </w:r>
-      <w:r>
-        <w:lastRenderedPageBreak/>
-        <w:t>order to</w:t>
-      </w:r>
-      <w:proofErr w:type="gramEnd"/>
-      <w:r>
-        <w:t xml:space="preserve"> keep this chart smaller.</w:t>
+        <w:t xml:space="preserve"> Some submenus are not shown in order to keep this chart smaller.</w:t>
       </w:r>
       <w:r>
         <w:rPr>
@@ -6789,15 +5987,11 @@
         <w:t>few</w:t>
       </w:r>
       <w:r>
-        <w:t xml:space="preserve"> parts and a fair amount of wiring and soldering to do. If you aren’t comfortable soldering, find someone who is! The wiring harnesses are probably the most work to make, but they are essential </w:t>
-      </w:r>
-      <w:proofErr w:type="gramStart"/>
-      <w:r>
-        <w:t>in order to</w:t>
-      </w:r>
-      <w:proofErr w:type=